<commit_message>
Data collection and processing section ready
</commit_message>
<xml_diff>
--- a/manuscript/ch1_manuscript2.docx
+++ b/manuscript/ch1_manuscript2.docx
@@ -157,10 +157,7 @@
         </w:rPr>
       </w:pPr>
       <w:r>
-        <w:t>We</w:t>
-      </w:r>
-      <w:r>
-        <w:t xml:space="preserve"> delimited a study area following a </w:t>
+        <w:t xml:space="preserve">We delimited a study area following a </w:t>
       </w:r>
       <w:r>
         <w:t>TMCF</w:t>
@@ -207,7 +204,21 @@
           <w:rStyle w:val="textlayer--absolute"/>
           <w:rFonts w:cstheme="minorHAnsi"/>
         </w:rPr>
-        <w:t>In NMO, TMCF are found</w:t>
+        <w:t xml:space="preserve">In </w:t>
+      </w:r>
+      <w:r>
+        <w:rPr>
+          <w:rStyle w:val="textlayer--absolute"/>
+          <w:rFonts w:cstheme="minorHAnsi"/>
+        </w:rPr>
+        <w:t xml:space="preserve">the </w:t>
+      </w:r>
+      <w:r>
+        <w:rPr>
+          <w:rStyle w:val="textlayer--absolute"/>
+          <w:rFonts w:cstheme="minorHAnsi"/>
+        </w:rPr>
+        <w:t>NMO, TMCF are found</w:t>
       </w:r>
       <w:r>
         <w:rPr>
@@ -270,14 +281,7 @@
           <w:rStyle w:val="textlayer--absolute"/>
           <w:rFonts w:cstheme="minorHAnsi"/>
         </w:rPr>
-        <w:t xml:space="preserve">Soils in these forests usually </w:t>
-      </w:r>
-      <w:r>
-        <w:rPr>
-          <w:rStyle w:val="textlayer--absolute"/>
-          <w:rFonts w:cstheme="minorHAnsi"/>
-        </w:rPr>
-        <w:t xml:space="preserve">develop from </w:t>
+        <w:t xml:space="preserve">Soils in these forests usually develop from </w:t>
       </w:r>
       <w:r>
         <w:rPr>
@@ -396,286 +400,244 @@
           <w:rStyle w:val="textlayer--absolute"/>
           <w:rFonts w:cstheme="minorHAnsi"/>
         </w:rPr>
-        <w:t xml:space="preserve"> (INEGI) in 2013 (CITA)</w:t>
-      </w:r>
-      <w:r>
-        <w:rPr>
-          <w:rStyle w:val="textlayer--absolute"/>
-          <w:rFonts w:cstheme="minorHAnsi"/>
-        </w:rPr>
-        <w:t xml:space="preserve"> (Figure 1)</w:t>
-      </w:r>
-      <w:r>
-        <w:rPr>
-          <w:rStyle w:val="textlayer--absolute"/>
-          <w:rFonts w:cstheme="minorHAnsi"/>
-        </w:rPr>
+        <w:t xml:space="preserve"> (INEGI) in 2013 (CITA) (Figure 1).</w:t>
+      </w:r>
+    </w:p>
+    <w:p>
+      <w:pPr>
+        <w:rPr>
+          <w:i/>
+          <w:iCs/>
+        </w:rPr>
+      </w:pPr>
+      <w:r>
+        <w:tab/>
+      </w:r>
+      <w:r>
+        <w:rPr>
+          <w:i/>
+          <w:iCs/>
+        </w:rPr>
+        <w:t xml:space="preserve">Data </w:t>
+      </w:r>
+      <w:r>
+        <w:rPr>
+          <w:i/>
+          <w:iCs/>
+        </w:rPr>
+        <w:t>Collection and P</w:t>
+      </w:r>
+      <w:r>
+        <w:rPr>
+          <w:i/>
+          <w:iCs/>
+        </w:rPr>
+        <w:t>rocessing</w:t>
+      </w:r>
+    </w:p>
+    <w:p>
+      <w:pPr>
+        <w:rPr>
+          <w:rStyle w:val="textlayer--absolute"/>
+          <w:rFonts w:cstheme="minorHAnsi"/>
+        </w:rPr>
+      </w:pPr>
+      <w:r>
+        <w:t xml:space="preserve">We </w:t>
+      </w:r>
+      <w:r>
+        <w:t>gathered</w:t>
+      </w:r>
+      <w:r>
+        <w:t xml:space="preserve"> </w:t>
+      </w:r>
+      <w:r>
+        <w:t xml:space="preserve">and integrated </w:t>
+      </w:r>
+      <w:r>
+        <w:t>information on forest structure and composition, environment, topography, and land-use</w:t>
+      </w:r>
+      <w:r>
+        <w:t>,</w:t>
+      </w:r>
+      <w:r>
+        <w:t xml:space="preserve"> from different sources</w:t>
+      </w:r>
+      <w:r>
+        <w:t xml:space="preserve"> </w:t>
+      </w:r>
+      <w:r>
+        <w:t xml:space="preserve">into a single dataset. </w:t>
+      </w:r>
+      <w:r>
+        <w:t xml:space="preserve">The main data source for this </w:t>
+      </w:r>
+      <w:r>
+        <w:t>work</w:t>
+      </w:r>
+      <w:r>
+        <w:t xml:space="preserve"> </w:t>
+      </w:r>
+      <w:r>
+        <w:t>i</w:t>
+      </w:r>
+      <w:r>
+        <w:t xml:space="preserve">s the </w:t>
+      </w:r>
+      <w:r>
+        <w:t xml:space="preserve">publicly available </w:t>
+      </w:r>
+      <w:r>
+        <w:t>Mexican National Forest Inventory database,</w:t>
+      </w:r>
+      <w:r>
+        <w:t xml:space="preserve"> which </w:t>
+      </w:r>
+      <w:r>
+        <w:t>contains</w:t>
+      </w:r>
+      <w:r>
+        <w:t xml:space="preserve"> information on forest structure and composition</w:t>
+      </w:r>
+      <w:r>
+        <w:t>, as well as forest disturbance</w:t>
+      </w:r>
+      <w:r>
         <w:t>.</w:t>
       </w:r>
-    </w:p>
-    <w:p>
-      <w:pPr>
-        <w:rPr>
-          <w:i/>
-          <w:iCs/>
-        </w:rPr>
-      </w:pPr>
-      <w:r>
-        <w:tab/>
-      </w:r>
-      <w:r>
-        <w:rPr>
-          <w:i/>
-          <w:iCs/>
-        </w:rPr>
-        <w:t xml:space="preserve">Data </w:t>
-      </w:r>
-      <w:r>
-        <w:rPr>
-          <w:i/>
-          <w:iCs/>
-        </w:rPr>
-        <w:t>Collection and P</w:t>
-      </w:r>
-      <w:r>
-        <w:rPr>
-          <w:i/>
-          <w:iCs/>
-        </w:rPr>
-        <w:t>rocessing</w:t>
-      </w:r>
-    </w:p>
-    <w:p>
-      <w:pPr>
-        <w:rPr>
-          <w:rStyle w:val="textlayer--absolute"/>
-          <w:rFonts w:cstheme="minorHAnsi"/>
-        </w:rPr>
-      </w:pPr>
-      <w:r>
-        <w:t>We integrated information on forest structure and composition, environment, topography, and land-use</w:t>
-      </w:r>
-      <w:r>
-        <w:t>,</w:t>
-      </w:r>
-      <w:r>
-        <w:t xml:space="preserve"> </w:t>
-      </w:r>
-      <w:r>
-        <w:t xml:space="preserve">gathered </w:t>
-      </w:r>
-      <w:r>
-        <w:t>from different sources into a single dataset.</w:t>
-      </w:r>
-      <w:r>
-        <w:t xml:space="preserve"> </w:t>
-      </w:r>
-      <w:r>
-        <w:t xml:space="preserve">The main data source for this </w:t>
-      </w:r>
-      <w:r>
-        <w:t>work</w:t>
-      </w:r>
-      <w:r>
-        <w:t xml:space="preserve"> </w:t>
-      </w:r>
-      <w:r>
-        <w:t>i</w:t>
-      </w:r>
-      <w:r>
-        <w:t xml:space="preserve">s the </w:t>
-      </w:r>
-      <w:r>
-        <w:t xml:space="preserve">publicly available </w:t>
-      </w:r>
-      <w:r>
-        <w:t>Mexican National Forest Inventory database,</w:t>
-      </w:r>
-      <w:r>
-        <w:t xml:space="preserve"> which </w:t>
-      </w:r>
-      <w:r>
-        <w:t>contains</w:t>
-      </w:r>
-      <w:r>
-        <w:t xml:space="preserve"> information on forest structure and composition</w:t>
-      </w:r>
-      <w:r>
-        <w:t>, as well as forest disturbance</w:t>
-      </w:r>
-      <w:r>
+      <w:r>
+        <w:t xml:space="preserve"> </w:t>
+      </w:r>
+      <w:r>
+        <w:t xml:space="preserve">From this database we estimated forest structural attributes, AGB, and land-use variables. </w:t>
+      </w:r>
+      <w:r>
+        <w:t xml:space="preserve">To complement this data, we obtained information on mean annual precipitation and temperature from WorldClim (CITA). Lastly, we retrieved topographical information from NASA’s </w:t>
+      </w:r>
+      <w:r>
+        <w:t>Shuttle Radar Topography Mission</w:t>
+      </w:r>
+      <w:r>
+        <w:t xml:space="preserve"> digital elevation data.</w:t>
+      </w:r>
+      <w:r>
+        <w:t xml:space="preserve"> </w:t>
+      </w:r>
+      <w:r>
+        <w:t>A detailed description of the foregoing variables can be found below (see also Table 1 for a summary of the variables).</w:t>
+      </w:r>
+      <w:r>
+        <w:t xml:space="preserve"> </w:t>
+      </w:r>
+    </w:p>
+    <w:p>
+      <w:r>
+        <w:rPr>
+          <w:i/>
+          <w:iCs/>
+        </w:rPr>
+        <w:t>Forest Inventory Sites</w:t>
+      </w:r>
+      <w:r>
+        <w:rPr>
+          <w:i/>
+          <w:iCs/>
+        </w:rPr>
+        <w:t xml:space="preserve">. </w:t>
+      </w:r>
+      <w:r>
+        <w:t xml:space="preserve">FI data collection was carried out between 2009 and 2014 following a hierarchical nested sampling </w:t>
+      </w:r>
+      <w:r>
+        <w:t>design</w:t>
+      </w:r>
+      <w:r>
+        <w:t xml:space="preserve"> with 1-ha circular sites as main sampling unit. Within each </w:t>
+      </w:r>
+      <w:r>
+        <w:lastRenderedPageBreak/>
+        <w:t>site, four circular plots of 400 m</w:t>
+      </w:r>
+      <w:r>
+        <w:rPr>
+          <w:vertAlign w:val="superscript"/>
+        </w:rPr>
+        <w:t>2</w:t>
+      </w:r>
+      <w:r>
+        <w:t xml:space="preserve"> were established. </w:t>
+      </w:r>
+      <w:r>
+        <w:t xml:space="preserve">One in the center of the site, and the other three in a north, southeast, and southwest direction, respectively, at 45.14 m from the central plot. </w:t>
+      </w:r>
+      <w:r>
+        <w:t>All trees, lianas, shrubs, palm trees and ferns within the plots with a diameter at breast height (DBH) larger than 7.5 cm were sampled for height, DBH, basal area (BA), and taxonomic identification</w:t>
+      </w:r>
+      <w:r>
+        <w:t>. Information about the geographic location</w:t>
+      </w:r>
+      <w:r>
+        <w:t>, vegetation type,</w:t>
+      </w:r>
+      <w:r>
+        <w:t xml:space="preserve"> and land ownership of each site was also </w:t>
+      </w:r>
+      <w:r>
+        <w:t>documented</w:t>
+      </w:r>
+      <w:r>
+        <w:t xml:space="preserve">. </w:t>
+      </w:r>
+      <w:r>
+        <w:t xml:space="preserve">All sites </w:t>
+      </w:r>
+      <w:r>
+        <w:t>were</w:t>
+      </w:r>
+      <w:r>
+        <w:t xml:space="preserve"> established </w:t>
+      </w:r>
+      <w:r>
+        <w:t>25 km apart from each other in a grid-like fashion</w:t>
+      </w:r>
+      <w:r>
+        <w:t>. For selecting FI sites relevant to our study, we performed an intersection of sites within the NMO</w:t>
+      </w:r>
+      <w:r>
+        <w:t xml:space="preserve"> using the open software QGIS 3.16. </w:t>
+      </w:r>
+    </w:p>
+    <w:p>
+      <w:r>
+        <w:rPr>
+          <w:i/>
+          <w:iCs/>
+        </w:rPr>
+        <w:t>Forest Structural Attributes</w:t>
+      </w:r>
+      <w:r>
+        <w:rPr>
+          <w:i/>
+          <w:iCs/>
+        </w:rPr>
+        <w:t xml:space="preserve"> and A</w:t>
+      </w:r>
+      <w:r>
+        <w:rPr>
+          <w:i/>
+          <w:iCs/>
+        </w:rPr>
+        <w:t>boveground Biomass Estimation</w:t>
+      </w:r>
+      <w:r>
+        <w:rPr>
+          <w:i/>
+          <w:iCs/>
+        </w:rPr>
         <w:t>.</w:t>
       </w:r>
       <w:r>
-        <w:t xml:space="preserve"> </w:t>
-      </w:r>
-      <w:r>
-        <w:t xml:space="preserve">From this database we estimated forest structural attributes, AGB, and land-use variables. </w:t>
-      </w:r>
-      <w:r>
-        <w:t xml:space="preserve">To complement this data, we obtained information on mean annual precipitation and temperature from </w:t>
-      </w:r>
-      <w:proofErr w:type="spellStart"/>
-      <w:r>
-        <w:t>WorldClim</w:t>
-      </w:r>
-      <w:proofErr w:type="spellEnd"/>
-      <w:r>
-        <w:t xml:space="preserve"> (CITA). Lastly, we retrieved topographical information from </w:t>
-      </w:r>
-      <w:r>
-        <w:t xml:space="preserve">NASA’s </w:t>
-      </w:r>
-      <w:r>
-        <w:t>Shuttle Radar Topography Mission</w:t>
-      </w:r>
-      <w:r>
-        <w:t xml:space="preserve"> digital elevation data</w:t>
-      </w:r>
-      <w:r>
-        <w:t xml:space="preserve"> </w:t>
-      </w:r>
-      <w:r>
-        <w:t>(~30 m resolution) using Google Earth Engine (Farr et al., 2007).</w:t>
-      </w:r>
-      <w:r>
-        <w:t xml:space="preserve"> </w:t>
-      </w:r>
-      <w:r>
-        <w:t>A detailed description of the foregoing variables can be found below (see also Table 1 for a summary of the variables).</w:t>
-      </w:r>
-      <w:r>
-        <w:t xml:space="preserve"> </w:t>
-      </w:r>
-    </w:p>
-    <w:p>
-      <w:pPr>
-        <w:rPr>
-          <w:rFonts w:cstheme="minorHAnsi"/>
-        </w:rPr>
-      </w:pPr>
-      <w:r>
-        <w:rPr>
-          <w:i/>
-          <w:iCs/>
-        </w:rPr>
-        <w:lastRenderedPageBreak/>
-        <w:t>Forest Inventory Sites</w:t>
-      </w:r>
-      <w:r>
-        <w:rPr>
-          <w:i/>
-          <w:iCs/>
-        </w:rPr>
-        <w:t xml:space="preserve">. </w:t>
-      </w:r>
-      <w:r>
-        <w:t xml:space="preserve">FI data collection </w:t>
-      </w:r>
-      <w:r>
-        <w:t xml:space="preserve">was carried out between 2009 and 2014 </w:t>
-      </w:r>
-      <w:r>
-        <w:t xml:space="preserve">following a hierarchical nested sampling method with 1-ha circular sites as main sampling unit. Within each site, four circular plots of </w:t>
-      </w:r>
-      <w:r>
-        <w:t>400 m</w:t>
-      </w:r>
-      <w:r>
-        <w:rPr>
-          <w:vertAlign w:val="superscript"/>
-        </w:rPr>
-        <w:t>2</w:t>
-      </w:r>
-      <w:r>
-        <w:t xml:space="preserve"> </w:t>
-      </w:r>
-      <w:r>
-        <w:t>we</w:t>
-      </w:r>
-      <w:r>
-        <w:t>re established</w:t>
-      </w:r>
-      <w:r>
-        <w:t xml:space="preserve">. </w:t>
-      </w:r>
-      <w:r>
-        <w:t>One in the center of the site, and the other three in a north, southeast, and southwest direction, respectively, at 45.14 m from the central plot</w:t>
-      </w:r>
-      <w:r>
-        <w:t xml:space="preserve">. All trees, lianas, shrubs, palm trees and ferns within the plots with a diameter at breast height (DBH) larger than 7.5 cm were sampled. </w:t>
-      </w:r>
-      <w:r>
-        <w:t xml:space="preserve">Height, </w:t>
-      </w:r>
-      <w:r>
-        <w:t>DBH,</w:t>
-      </w:r>
-      <w:r>
-        <w:t xml:space="preserve"> basal area (BA), and taxonomic identification</w:t>
-      </w:r>
-      <w:r>
-        <w:t xml:space="preserve"> of all sampled individuals was recorded. Information about the geographic location</w:t>
-      </w:r>
-      <w:r>
-        <w:t>, vegetation type,</w:t>
-      </w:r>
-      <w:r>
-        <w:t xml:space="preserve"> and land ownership of each site was also </w:t>
-      </w:r>
-      <w:r>
-        <w:t>documented</w:t>
-      </w:r>
-      <w:r>
-        <w:t xml:space="preserve">. </w:t>
-      </w:r>
-      <w:r>
-        <w:t xml:space="preserve">All sites </w:t>
-      </w:r>
-      <w:r>
-        <w:t>were</w:t>
-      </w:r>
-      <w:r>
-        <w:t xml:space="preserve"> established </w:t>
-      </w:r>
-      <w:r>
-        <w:t xml:space="preserve">25 km apart from each other in a grid-like fashion. </w:t>
-      </w:r>
-    </w:p>
-    <w:p>
-      <w:r>
-        <w:rPr>
-          <w:i/>
-          <w:iCs/>
-        </w:rPr>
-        <w:t>Forest Structural Attributes</w:t>
-      </w:r>
-      <w:r>
-        <w:rPr>
-          <w:i/>
-          <w:iCs/>
-        </w:rPr>
-        <w:t xml:space="preserve"> and A</w:t>
-      </w:r>
-      <w:r>
-        <w:rPr>
-          <w:i/>
-          <w:iCs/>
-        </w:rPr>
-        <w:t>boveground Biomass Estimation</w:t>
-      </w:r>
-      <w:r>
-        <w:rPr>
-          <w:i/>
-          <w:iCs/>
-        </w:rPr>
-        <w:t>.</w:t>
-      </w:r>
-      <w:r>
-        <w:t xml:space="preserve"> </w:t>
-      </w:r>
-      <w:r>
-        <w:t>Based on FI raw data, we derived three structural attributes</w:t>
+        <w:t xml:space="preserve"> Based on FI raw data, we derived three structural attributes</w:t>
       </w:r>
       <w:r>
         <w:t xml:space="preserve"> at plot l</w:t>
@@ -694,18 +656,7 @@
         <w:t>i.e.</w:t>
       </w:r>
       <w:r>
-        <w:t xml:space="preserve">, the number of trees per hectare; (2) basal area, defined as the sum of the cross-sectional surface area of trees per hectare; and (3) </w:t>
-      </w:r>
-      <w:proofErr w:type="spellStart"/>
-      <w:r>
-        <w:t>Lorey’s</w:t>
-      </w:r>
-      <w:proofErr w:type="spellEnd"/>
-      <w:r>
-        <w:t xml:space="preserve"> height, which is a measure of forest stand height weighted by its basal area</w:t>
-      </w:r>
-      <w:r>
-        <w:t xml:space="preserve">. </w:t>
+        <w:t xml:space="preserve">, the number of trees per hectare; (2) basal area, defined as the sum of the cross-sectional surface area of trees per hectare; and (3) Lorey’s height, which is a measure of forest stand height weighted by its basal area. </w:t>
       </w:r>
     </w:p>
     <w:p>
@@ -738,42 +689,22 @@
         <w:t xml:space="preserve">allometric equations </w:t>
       </w:r>
       <w:r>
-        <w:t xml:space="preserve">were </w:t>
-      </w:r>
-      <w:r>
-        <w:t>available in the scientific literature</w:t>
-      </w:r>
-      <w:r>
-        <w:t xml:space="preserve"> </w:t>
-      </w:r>
-      <w:r>
-        <w:t>at species or genus</w:t>
-      </w:r>
-      <w:r>
-        <w:t xml:space="preserve"> level </w:t>
+        <w:t xml:space="preserve">were available in the scientific literature </w:t>
+      </w:r>
+      <w:r>
+        <w:t xml:space="preserve">at species or genus level </w:t>
       </w:r>
       <w:r>
         <w:t>we would use them</w:t>
       </w:r>
       <w:r>
-        <w:t xml:space="preserve">. </w:t>
-      </w:r>
-      <w:r>
-        <w:t xml:space="preserve">Otherwise, we used </w:t>
+        <w:t xml:space="preserve">. Otherwise, we used </w:t>
       </w:r>
       <w:r>
         <w:t>the following</w:t>
       </w:r>
       <w:r>
-        <w:t xml:space="preserve"> generic allometric equation developed by </w:t>
-      </w:r>
-      <w:proofErr w:type="spellStart"/>
-      <w:r>
-        <w:t>Chave</w:t>
-      </w:r>
-      <w:proofErr w:type="spellEnd"/>
-      <w:r>
-        <w:t xml:space="preserve"> </w:t>
+        <w:t xml:space="preserve"> generic allometric equation developed by Chave </w:t>
       </w:r>
       <w:r>
         <w:rPr>
@@ -820,13 +751,7 @@
         <w:t>W</w:t>
       </w:r>
       <w:r>
-        <w:t xml:space="preserve">e corrected taxonomic names </w:t>
-      </w:r>
-      <w:r>
-        <w:t xml:space="preserve">collating a list of </w:t>
-      </w:r>
-      <w:r>
-        <w:t xml:space="preserve">species with the </w:t>
+        <w:t xml:space="preserve">e corrected taxonomic names collating a list of species with the </w:t>
       </w:r>
       <w:r>
         <w:t>Taxonomic Name Resolution Service</w:t>
@@ -838,10 +763,7 @@
         <w:t>and searched for t</w:t>
       </w:r>
       <w:r>
-        <w:t>he wood density value of each species or its closest relative in global wood density databases</w:t>
-      </w:r>
-      <w:r>
-        <w:t>.</w:t>
+        <w:t>he wood density value of each species or its closest relative in global wood density databases.</w:t>
       </w:r>
       <w:r>
         <w:t xml:space="preserve"> </w:t>
@@ -858,16 +780,11 @@
       <w:r>
         <w:t>R package BIOMASS (</w:t>
       </w:r>
-      <w:proofErr w:type="spellStart"/>
       <w:r>
         <w:t>Réjou‐Méchain</w:t>
       </w:r>
-      <w:proofErr w:type="spellEnd"/>
-      <w:r>
-        <w:t>, 2017)</w:t>
-      </w:r>
-      <w:r>
-        <w:t>.</w:t>
+      <w:r>
+        <w:t>, 2017).</w:t>
       </w:r>
     </w:p>
     <w:p>
@@ -878,48 +795,24 @@
         <w:t xml:space="preserve">We calculated AGB per plot adding up the biomass of each individual tree and AGB per site averaging plot’s AGB. There is always some uncertainty inherent to upscaling biomass estimates from trees to forest stands that arises from the propagation of errors in field data collection, allometric equations, wood density estimates, and forest variation. To account for this uncertainty, we estimated plot AGB standard deviation following error propagation </w:t>
       </w:r>
       <w:r>
-        <w:t xml:space="preserve">using the function </w:t>
-      </w:r>
-      <w:proofErr w:type="spellStart"/>
-      <w:r>
-        <w:t>AGBmonteCarlo</w:t>
-      </w:r>
-      <w:proofErr w:type="spellEnd"/>
-      <w:r>
-        <w:t xml:space="preserve"> </w:t>
-      </w:r>
-      <w:r>
-        <w:t xml:space="preserve">assuming 95% of the samples have a low diameter error and the remaining 5% a high diameter error (close to 5 cm), and a height error of 10%, as suggested in </w:t>
-      </w:r>
-      <w:proofErr w:type="spellStart"/>
-      <w:r>
-        <w:t>Chave</w:t>
-      </w:r>
-      <w:proofErr w:type="spellEnd"/>
-      <w:r>
-        <w:t xml:space="preserve"> et al. (2004). </w:t>
-      </w:r>
-      <w:r>
-        <w:t>W</w:t>
-      </w:r>
-      <w:r>
-        <w:t xml:space="preserve">e assumed standard error independence </w:t>
-      </w:r>
-      <w:r>
-        <w:t>to estimate site’s AGB error, and used</w:t>
+        <w:t>through a Monte Carlo scheme,</w:t>
+      </w:r>
+      <w:r>
+        <w:t xml:space="preserve"> </w:t>
+      </w:r>
+      <w:r>
+        <w:t xml:space="preserve">assuming 95% of the samples have a low diameter error and the remaining 5% a high diameter error (close to 5 cm), and a height error of 10%, as suggested in Chave et al. (2004). </w:t>
+      </w:r>
+      <w:r>
+        <w:t>We assumed standard error independence to estimate site’s AGB error, and used</w:t>
       </w:r>
       <w:r>
         <w:t xml:space="preserve"> the following equation: </w:t>
       </w:r>
     </w:p>
     <w:p>
-      <w:proofErr w:type="spellStart"/>
-      <w:r>
-        <w:t>AGBsite</w:t>
-      </w:r>
-      <w:proofErr w:type="spellEnd"/>
-      <w:r>
-        <w:t xml:space="preserve"> = (Eplot1^2+Eplot2^2+Eplot3^2+Eplot4^2)^1/2 </w:t>
+      <w:r>
+        <w:t xml:space="preserve">AGBsite = (Eplot1^2+Eplot2^2+Eplot3^2+Eplot4^2)^1/2 </w:t>
       </w:r>
     </w:p>
     <w:p>
@@ -945,98 +838,815 @@
           <w:i/>
           <w:iCs/>
         </w:rPr>
+        <w:t>i.e.</w:t>
+      </w:r>
+      <w:r>
+        <w:t>, the total number of species, Shannon (H) and Simpson (D) diversity indices with the following equations, respectively:</w:t>
+      </w:r>
+    </w:p>
+    <w:p>
+      <w:r>
+        <w:t>H = -sum p_i log</w:t>
+      </w:r>
+      <w:r>
+        <w:t>(</w:t>
+      </w:r>
+      <w:r>
+        <w:t>p_i</w:t>
+      </w:r>
+      <w:r>
+        <w:t xml:space="preserve"> </w:t>
+      </w:r>
+      <w:r>
+        <w:t>)</w:t>
+      </w:r>
+    </w:p>
+    <w:p>
+      <w:r>
+        <w:t xml:space="preserve">1-D, where </w:t>
+      </w:r>
+      <w:r>
+        <w:t>D = sum p_i^2</w:t>
+      </w:r>
+      <w:r>
+        <w:t xml:space="preserve"> </w:t>
+      </w:r>
+    </w:p>
+    <w:p>
+      <w:r>
+        <w:t xml:space="preserve">Where </w:t>
+      </w:r>
+      <w:r>
+        <w:rPr>
+          <w:i/>
+          <w:iCs/>
+        </w:rPr>
+        <w:t>p</w:t>
+      </w:r>
+      <w:r>
+        <w:rPr>
+          <w:i/>
+          <w:iCs/>
+          <w:vertAlign w:val="subscript"/>
+        </w:rPr>
         <w:t>i</w:t>
       </w:r>
       <w:r>
-        <w:rPr>
-          <w:i/>
-          <w:iCs/>
-        </w:rPr>
-        <w:t>.e.</w:t>
+        <w:t xml:space="preserve"> is </w:t>
+      </w:r>
+      <w:r>
+        <w:t xml:space="preserve">the proportion of species </w:t>
+      </w:r>
+      <w:r>
+        <w:rPr>
+          <w:i/>
+          <w:iCs/>
+        </w:rPr>
+        <w:t>i</w:t>
+      </w:r>
+      <w:r>
+        <w:t xml:space="preserve"> and </w:t>
+      </w:r>
+      <w:r>
+        <w:rPr>
+          <w:i/>
+          <w:iCs/>
+        </w:rPr>
+        <w:t>S</w:t>
+      </w:r>
+      <w:r>
+        <w:t xml:space="preserve"> is the number of species. </w:t>
+      </w:r>
+    </w:p>
+    <w:p>
+      <w:r>
+        <w:rPr>
+          <w:i/>
+          <w:iCs/>
+        </w:rPr>
+        <w:t>Environmental and Topographic Variables</w:t>
+      </w:r>
+      <w:r>
+        <w:t xml:space="preserve">. </w:t>
+      </w:r>
+      <w:r>
+        <w:rPr>
+          <w:rStyle w:val="textlayer--absolute"/>
+          <w:rFonts w:cstheme="minorHAnsi"/>
+        </w:rPr>
+        <w:t xml:space="preserve">We calculated annual precipitation extracting WorldClim bio12 values per plot using the package </w:t>
+      </w:r>
+      <w:r>
+        <w:rPr>
+          <w:rStyle w:val="textlayer--absolute"/>
+          <w:rFonts w:cstheme="minorHAnsi"/>
+          <w:i/>
+          <w:iCs/>
+        </w:rPr>
+        <w:t>raster</w:t>
+      </w:r>
+      <w:r>
+        <w:rPr>
+          <w:rStyle w:val="textlayer--absolute"/>
+          <w:rFonts w:cstheme="minorHAnsi"/>
+        </w:rPr>
+        <w:t xml:space="preserve"> in R. When plot’s annual precipitation values within a single site varied, we calculated a mean annual precipitation value per site. WorldClim’s annual mean temperature (bio1) was also extracted following the same procedure. Then, we extracted slope </w:t>
+      </w:r>
+      <w:r>
+        <w:rPr>
+          <w:rStyle w:val="textlayer--absolute"/>
+          <w:rFonts w:cstheme="minorHAnsi"/>
+        </w:rPr>
+        <w:t xml:space="preserve">(in degrees) </w:t>
+      </w:r>
+      <w:r>
+        <w:rPr>
+          <w:rStyle w:val="textlayer--absolute"/>
+          <w:rFonts w:cstheme="minorHAnsi"/>
+        </w:rPr>
+        <w:t xml:space="preserve">and aspect values for each plot </w:t>
+      </w:r>
+      <w:r>
+        <w:t xml:space="preserve">from NASA’s </w:t>
+      </w:r>
+      <w:r>
+        <w:t>Shuttle Radar Topography Mission</w:t>
+      </w:r>
+      <w:r>
+        <w:t xml:space="preserve"> digital elevation data (~30 m resolution), using Google Earth Engine (Farr et al., 2007).</w:t>
+      </w:r>
+    </w:p>
+    <w:p>
+      <w:r>
+        <w:rPr>
+          <w:i/>
+          <w:iCs/>
+        </w:rPr>
+        <w:t>Land-use Variables</w:t>
+      </w:r>
+      <w:r>
+        <w:t xml:space="preserve">. </w:t>
+      </w:r>
+      <w:r>
+        <w:t>To quantify land-use in TMCF we used three variables: forest disturbance related to agricultural activities, forest disturbance related to cattle grazing activities, and</w:t>
+      </w:r>
+      <w:r>
+        <w:t xml:space="preserve"> a land-use gradient we built on information about the</w:t>
+      </w:r>
+      <w:r>
+        <w:t xml:space="preserve"> </w:t>
+      </w:r>
+      <w:r>
+        <w:t>landscape</w:t>
+      </w:r>
+      <w:r>
+        <w:t xml:space="preserve"> composition of each site</w:t>
+      </w:r>
+      <w:r>
+        <w:t xml:space="preserve"> (</w:t>
+      </w:r>
+      <w:r>
+        <w:rPr>
+          <w:i/>
+          <w:iCs/>
+        </w:rPr>
+        <w:t>i.e.</w:t>
+      </w:r>
+      <w:r>
+        <w:t xml:space="preserve">, the </w:t>
+      </w:r>
+      <w:r>
+        <w:t>proportion of different types of land cover within a site)</w:t>
+      </w:r>
+      <w:r>
+        <w:t>. We assessed FI sites’ forest disturbance related to agricultural and grazing activities at the time of data collection using FI’s disturbance data set, which contains information about the cause and severity of vegetation disturbance. The causes of disturbance are classified in 11 classes: fires, hurricanes, floods, roads, logging, land-use change, grazing, pests and diseases, electrical cables, mining, and urbanization. The severity of disturbance is classified in a four category nominal scale: very low, low, medium,</w:t>
+      </w:r>
+      <w:r>
+        <w:t xml:space="preserve"> </w:t>
+      </w:r>
+      <w:r>
+        <w:t xml:space="preserve">and high severity. Both the cause and severity of disturbance where qualitatively assessed during field data collection (CONAFOR, 2018). Agriculture and grazing activities </w:t>
+      </w:r>
+      <w:r>
+        <w:t>a</w:t>
+      </w:r>
+      <w:r>
+        <w:t>re reported within the categories of land-use change, grazing, logging, and fires</w:t>
+      </w:r>
+      <w:r>
+        <w:t xml:space="preserve"> with labels such as ‘clearing for growing coffee’, ‘swidden agriculture’, or ‘conversion from forest to cattle ranch’</w:t>
+      </w:r>
+      <w:r>
+        <w:t>.</w:t>
+      </w:r>
+      <w:r>
+        <w:t xml:space="preserve"> </w:t>
+      </w:r>
+      <w:r>
+        <w:t xml:space="preserve">We </w:t>
+      </w:r>
+      <w:r>
+        <w:t xml:space="preserve">went over all recorded disturbance causes in the database, </w:t>
+      </w:r>
+      <w:r>
+        <w:t>identified,</w:t>
+      </w:r>
+      <w:r>
+        <w:t xml:space="preserve"> and extracted data related to agricultural and cattle grazing activities. </w:t>
+      </w:r>
+      <w:r>
+        <w:t>Then, we assigned each site a disturbance severity value from 0, when no disturbance was reported, to 4, indicating high severity disturbance. Whenever a site presented more than one reported disturbance related to agriculture or grazing, we averaged the disturbance severity value.</w:t>
+      </w:r>
+    </w:p>
+    <w:p>
+      <w:pPr>
+        <w:ind w:firstLine="720"/>
+      </w:pPr>
+      <w:r>
+        <w:t xml:space="preserve">To assess the </w:t>
+      </w:r>
+      <w:r>
+        <w:t xml:space="preserve">landscape </w:t>
+      </w:r>
+      <w:r>
+        <w:t xml:space="preserve">composition of each site in terms of the </w:t>
+      </w:r>
+      <w:r>
+        <w:t>proportion of</w:t>
+      </w:r>
+      <w:r>
+        <w:t xml:space="preserve"> mature forest, secondary forest, and agricultural or grazing lands</w:t>
+      </w:r>
+      <w:r>
+        <w:t xml:space="preserve"> present in the site,</w:t>
+      </w:r>
+      <w:r>
+        <w:t xml:space="preserve"> we first identified an approximate successional state of FI plots. To do so, we classified FI plots with a </w:t>
+      </w:r>
+      <w:r>
+        <w:t xml:space="preserve">k-means analysis </w:t>
+      </w:r>
+      <w:r>
+        <w:t>using structural attributes, including tree height, DBH, and tree density</w:t>
+      </w:r>
+      <w:r>
+        <w:t xml:space="preserve">. K-means is a </w:t>
+      </w:r>
+      <w:r>
+        <w:t>non-hierarchical cluster analysis</w:t>
+      </w:r>
+      <w:r>
+        <w:t xml:space="preserve"> where the user defines</w:t>
+      </w:r>
+      <w:r>
+        <w:t xml:space="preserve"> the initial number of centers. We run the analysis using two, three, four and five initial centers with 25 random sampling sets</w:t>
+      </w:r>
+      <w:r>
+        <w:t xml:space="preserve"> each</w:t>
+      </w:r>
+      <w:r>
+        <w:t xml:space="preserve">. </w:t>
+      </w:r>
+      <w:r>
+        <w:t>Then, w</w:t>
+      </w:r>
+      <w:r>
+        <w:t xml:space="preserve">e </w:t>
+      </w:r>
+      <w:r>
+        <w:t xml:space="preserve">compared </w:t>
+      </w:r>
+      <w:r>
+        <w:t xml:space="preserve">30 indices </w:t>
+      </w:r>
+      <w:r>
+        <w:t xml:space="preserve">to define the best number of clusters </w:t>
+      </w:r>
+      <w:r>
+        <w:t xml:space="preserve">and </w:t>
+      </w:r>
+      <w:r>
+        <w:t>chose</w:t>
+      </w:r>
+      <w:r>
+        <w:t xml:space="preserve"> </w:t>
+      </w:r>
+      <w:r>
+        <w:t xml:space="preserve">the one </w:t>
+      </w:r>
+      <w:r>
+        <w:t>that was better supported by most indices</w:t>
+      </w:r>
+      <w:r>
+        <w:t xml:space="preserve">. </w:t>
+      </w:r>
+      <w:r>
+        <w:t>Most of the indices suggested three clusters as the best classification. Thus, f</w:t>
+      </w:r>
+      <w:r>
+        <w:t>rom this analysis, we obtained three structural clusters</w:t>
+      </w:r>
+      <w:r>
+        <w:t>: the</w:t>
+      </w:r>
+      <w:r>
+        <w:t xml:space="preserve"> first </w:t>
+      </w:r>
+      <w:r>
+        <w:t>one</w:t>
+      </w:r>
+      <w:r>
+        <w:t xml:space="preserve"> groups together plots with very low tree density, low basal area, and low tree height; the second cluster groups together </w:t>
+      </w:r>
+      <w:r>
+        <w:t xml:space="preserve">forest </w:t>
+      </w:r>
+      <w:r>
+        <w:t>plots with high tree density, and medium basal area and tree height; and a third one groups together plots with very high basal area and tree height, but medium tree density (</w:t>
+      </w:r>
+      <w:r>
+        <w:t>Supporting Information</w:t>
+      </w:r>
+      <w:r>
+        <w:t>-</w:t>
+      </w:r>
+      <w:r>
+        <w:t>Figure 1</w:t>
+      </w:r>
+      <w:r>
+        <w:t>). Other studies conducted in TMCF in Oaxaca have shown that tree height, DBH, and tree density change through time after disturbance and are useful for estimating an approximate stage of forest succession in forest-agriculture mosaics (Velasco-Murguía et al., 2021). In general, TMCF</w:t>
+      </w:r>
+      <w:r>
+        <w:t>s</w:t>
+      </w:r>
+      <w:r>
+        <w:t xml:space="preserve"> after disturbance show an increase in tree density, height, and basal area. Over time, tree height and basal area continues to increase but stem density decreases. This transition usually happens around 50 years after disturbance and differentiates young forest from mature forest (del Castillo, 2015). Because the three clusters we obtained from the non-hierarchical cluster analysis follow this general trend, we assigned approximate successional stages to each cluster as follows: we defined cluster one as very young forest, cluster two as young forest, and cluster three as mature forest. It is important to note that forest succession is a continuum and a complex process. Here, we classified forest succession in discrete categories as a methodological approach conducted for the sake of the analysis. This approach has proven to be useful for understanding forest ecosystem dynamics elsewhere (CITAS). </w:t>
+      </w:r>
+    </w:p>
+    <w:p>
+      <w:pPr>
+        <w:ind w:firstLine="720"/>
+      </w:pPr>
+      <w:r>
+        <w:t xml:space="preserve">Once plots were classified in three successional stages, we assessed the composition of very young, young, and mature forests in each site. Interestingly, some of the sites have plots that fall across different structural classes, showing the patchiness in these forest-agriculture mosaic landscapes. To describe this patchiness, we defined a </w:t>
+      </w:r>
+      <w:r>
+        <w:t xml:space="preserve">landscape composition </w:t>
+      </w:r>
+      <w:r>
+        <w:t>value averaging and normalizing all successional stages within each site</w:t>
+      </w:r>
+      <w:r>
+        <w:t xml:space="preserve"> as follows: </w:t>
+      </w:r>
+    </w:p>
+    <w:p>
+      <w:r>
+        <w:t xml:space="preserve">Landscape composition </w:t>
+      </w:r>
+      <w:r>
+        <w:t>= 1 – (</w:t>
+      </w:r>
+      <w:r>
+        <w:t>sum(</w:t>
+      </w:r>
+      <w:r>
+        <w:t>SS</w:t>
+      </w:r>
+      <w:r>
+        <w:t>)</w:t>
+      </w:r>
+      <w:r>
+        <w:t xml:space="preserve"> - min </w:t>
+      </w:r>
+      <w:r>
+        <w:t>SS</w:t>
+      </w:r>
+      <w:r>
+        <w:t xml:space="preserve"> / max </w:t>
+      </w:r>
+      <w:r>
+        <w:t>SS</w:t>
+      </w:r>
+      <w:r>
+        <w:t xml:space="preserve"> - min </w:t>
+      </w:r>
+      <w:r>
+        <w:t>SS)</w:t>
+      </w:r>
+    </w:p>
+    <w:p>
+      <w:r>
+        <w:t>Where SS is the successional stage category</w:t>
+      </w:r>
+      <w:r>
+        <w:t xml:space="preserve"> and </w:t>
+      </w:r>
+      <w:r>
+        <w:t xml:space="preserve">can </w:t>
+      </w:r>
+      <w:r>
+        <w:t>take the following values: very young forest =</w:t>
+      </w:r>
+      <w:r>
+        <w:t xml:space="preserve"> </w:t>
+      </w:r>
+      <w:r>
+        <w:t>1; young forest = 2, and mature forest = 3.</w:t>
+      </w:r>
+      <w:r>
+        <w:t xml:space="preserve"> Considering there are four plots in each site, the minimum possible SS value</w:t>
+      </w:r>
+      <w:r>
+        <w:t xml:space="preserve"> </w:t>
+      </w:r>
+      <w:r>
+        <w:t>is always 4, and the maximum is always 12. T</w:t>
+      </w:r>
+      <w:r>
+        <w:t xml:space="preserve">his way, </w:t>
+      </w:r>
+      <w:r>
+        <w:t>a value from 0 to 1 is assigned to all sites,</w:t>
+      </w:r>
+      <w:r>
+        <w:t xml:space="preserve"> where 0 represents sites </w:t>
+      </w:r>
+      <w:r>
+        <w:t>dominated by</w:t>
+      </w:r>
+      <w:r>
+        <w:t xml:space="preserve"> mature forests, 1 represents sites </w:t>
+      </w:r>
+      <w:r>
+        <w:t>dominated by</w:t>
+      </w:r>
+      <w:r>
+        <w:t xml:space="preserve"> very young forest stands, and everything in between are sites with a combination of forests at different successional stages. </w:t>
+      </w:r>
+      <w:r>
+        <w:t>Thus, this variable</w:t>
+      </w:r>
+      <w:r>
+        <w:t xml:space="preserve"> </w:t>
+      </w:r>
+      <w:r>
+        <w:t>represents</w:t>
+      </w:r>
+      <w:r>
+        <w:t xml:space="preserve"> a </w:t>
+      </w:r>
+      <w:r>
+        <w:t>land-use gradient</w:t>
+      </w:r>
+      <w:r>
+        <w:t xml:space="preserve"> where sites dominated by very young forests (</w:t>
+      </w:r>
+      <w:r>
+        <w:rPr>
+          <w:i/>
+          <w:iCs/>
+        </w:rPr>
+        <w:t>i.e.</w:t>
       </w:r>
       <w:r>
         <w:t>,</w:t>
       </w:r>
       <w:r>
-        <w:t xml:space="preserve"> the total number of species</w:t>
-      </w:r>
-      <w:r>
-        <w:t xml:space="preserve">, </w:t>
-      </w:r>
-      <w:r>
-        <w:t xml:space="preserve">Shannon (H) and Simpson (D) diversity indices </w:t>
-      </w:r>
-      <w:r>
-        <w:t>with</w:t>
-      </w:r>
-      <w:r>
-        <w:t xml:space="preserve"> the following equations, respectively:</w:t>
-      </w:r>
-    </w:p>
-    <w:p>
-      <w:r>
-        <w:t xml:space="preserve">H = -sum </w:t>
-      </w:r>
-      <w:proofErr w:type="spellStart"/>
-      <w:r>
-        <w:t>p_i</w:t>
-      </w:r>
-      <w:proofErr w:type="spellEnd"/>
-      <w:r>
-        <w:t xml:space="preserve"> log(b) </w:t>
-      </w:r>
-      <w:proofErr w:type="spellStart"/>
-      <w:r>
-        <w:t>p_i</w:t>
-      </w:r>
-      <w:proofErr w:type="spellEnd"/>
-    </w:p>
-    <w:p>
-      <w:r>
-        <w:t xml:space="preserve">1-D, where </w:t>
-      </w:r>
-      <w:r>
-        <w:t>D = sum p_i^2</w:t>
-      </w:r>
-      <w:r>
-        <w:t xml:space="preserve"> </w:t>
-      </w:r>
-    </w:p>
-    <w:p>
-      <w:r>
-        <w:t>EXPLANATION.</w:t>
+        <w:t xml:space="preserve"> sites closer to 1) show a greater degree of forest disturbance. </w:t>
+      </w:r>
+      <w:r>
+        <w:t xml:space="preserve">It is important to note that </w:t>
+      </w:r>
+      <w:r>
+        <w:t xml:space="preserve">other </w:t>
+      </w:r>
+      <w:r>
+        <w:t xml:space="preserve">causes of forest disturbance </w:t>
+      </w:r>
+      <w:r>
+        <w:t xml:space="preserve">unrelated to land-use </w:t>
+      </w:r>
+      <w:r>
+        <w:t xml:space="preserve">can result in </w:t>
+      </w:r>
+      <w:r>
+        <w:t xml:space="preserve">values closer to 1, </w:t>
+      </w:r>
+      <w:r>
+        <w:t>such as pest outbreaks</w:t>
+      </w:r>
+      <w:r>
+        <w:t>.</w:t>
+      </w:r>
+      <w:r>
+        <w:t xml:space="preserve"> However, agriculture and cattle ranching expansion have been identified as main causes of forest loss in the region (CITAS), so other sources of disturbance were excluded from the analysis.</w:t>
+      </w:r>
+      <w:r>
+        <w:t xml:space="preserve"> Moreover, there is a correlation between our </w:t>
+      </w:r>
+      <w:r>
+        <w:t>landscape composition</w:t>
+      </w:r>
+      <w:r>
+        <w:t xml:space="preserve"> variable and the presence of forest disturbance related to agricultural and grazing activities reported in the FI disturbance database, which supports our approach. </w:t>
       </w:r>
     </w:p>
     <w:p>
       <w:pPr>
-        <w:ind w:left="720" w:firstLine="720"/>
+        <w:rPr>
+          <w:i/>
+          <w:iCs/>
+        </w:rPr>
       </w:pPr>
       <w:r>
-        <w:t>Environmental and Topographic Variables</w:t>
-      </w:r>
-    </w:p>
-    <w:p>
-      <w:r>
         <w:tab/>
       </w:r>
       <w:r>
+        <w:rPr>
+          <w:i/>
+          <w:iCs/>
+        </w:rPr>
+        <w:t xml:space="preserve">Data Selection and Quality Control </w:t>
+      </w:r>
+    </w:p>
+    <w:p>
+      <w:pPr>
+        <w:rPr>
+          <w:rStyle w:val="textlayer--absolute"/>
+          <w:rFonts w:cstheme="minorHAnsi"/>
+        </w:rPr>
+      </w:pPr>
+      <w:r>
+        <w:rPr>
+          <w:rStyle w:val="textlayer--absolute"/>
+          <w:rFonts w:cstheme="minorHAnsi"/>
+        </w:rPr>
+        <w:t>Because TMCF has a scattered distribution along the NMO, not all sites within this region correspond to our study system. To filter FI sites further, we used the following criteria: (1) sites should be within an elevation range between 1,000 and 2,800 m asl; (2) sites should receive at least 1,000 mm annual precipitation; (3) sites should be described as</w:t>
+      </w:r>
+      <w:r>
+        <w:rPr>
+          <w:rStyle w:val="textlayer--absolute"/>
+          <w:rFonts w:cstheme="minorHAnsi"/>
+        </w:rPr>
+        <w:t xml:space="preserve"> cloud forest in the vegetation type column of the FI database</w:t>
+      </w:r>
+      <w:r>
+        <w:rPr>
+          <w:rStyle w:val="textlayer--absolute"/>
+          <w:rFonts w:cstheme="minorHAnsi"/>
+        </w:rPr>
+        <w:t xml:space="preserve">; </w:t>
+      </w:r>
+      <w:r>
+        <w:rPr>
+          <w:rStyle w:val="textlayer--absolute"/>
+          <w:rFonts w:cstheme="minorHAnsi"/>
+        </w:rPr>
+        <w:t xml:space="preserve">and </w:t>
+      </w:r>
+      <w:r>
+        <w:rPr>
+          <w:rStyle w:val="textlayer--absolute"/>
+          <w:rFonts w:cstheme="minorHAnsi"/>
+        </w:rPr>
+        <w:t>(4) all sites must have epiphytes.</w:t>
+      </w:r>
+    </w:p>
+    <w:p>
+      <w:pPr>
+        <w:ind w:firstLine="720"/>
+      </w:pPr>
+      <w:r>
+        <w:rPr>
+          <w:rFonts w:cstheme="minorHAnsi"/>
+        </w:rPr>
+        <w:t xml:space="preserve">We performed data quality control homogenizing missing data values, correcting </w:t>
+      </w:r>
+      <w:r>
+        <w:rPr>
+          <w:rFonts w:cstheme="minorHAnsi"/>
+        </w:rPr>
+        <w:t xml:space="preserve">taxonomic and places </w:t>
+      </w:r>
+      <w:r>
+        <w:rPr>
+          <w:rFonts w:cstheme="minorHAnsi"/>
+        </w:rPr>
+        <w:t>names, removing diacritics, and filtering out rows with missing information.</w:t>
+      </w:r>
+      <w:r>
+        <w:rPr>
+          <w:rStyle w:val="textlayer--absolute"/>
+          <w:rFonts w:cstheme="minorHAnsi"/>
+        </w:rPr>
+        <w:t xml:space="preserve"> </w:t>
+      </w:r>
+      <w:r>
+        <w:rPr>
+          <w:rStyle w:val="textlayer--absolute"/>
+          <w:rFonts w:cstheme="minorHAnsi"/>
+        </w:rPr>
+        <w:t>Additionally, w</w:t>
+      </w:r>
+      <w:r>
+        <w:rPr>
+          <w:rStyle w:val="textlayer--absolute"/>
+          <w:rFonts w:cstheme="minorHAnsi"/>
+        </w:rPr>
+        <w:t>e removed plots with many unidentified species or where most trees were dead.</w:t>
+      </w:r>
+      <w:r>
+        <w:rPr>
+          <w:rStyle w:val="textlayer--absolute"/>
+          <w:rFonts w:cstheme="minorHAnsi"/>
+        </w:rPr>
+        <w:t xml:space="preserve"> </w:t>
+      </w:r>
+      <w:r>
+        <w:rPr>
+          <w:rStyle w:val="textlayer--absolute"/>
+          <w:rFonts w:cstheme="minorHAnsi"/>
+        </w:rPr>
+        <w:t xml:space="preserve">Because some plots are in places impossible to collect field data (such as very steep ravines), not all sites have four </w:t>
+      </w:r>
+      <w:r>
+        <w:rPr>
+          <w:rStyle w:val="textlayer--absolute"/>
+          <w:rFonts w:cstheme="minorHAnsi"/>
+        </w:rPr>
+        <w:t xml:space="preserve">sampled </w:t>
+      </w:r>
+      <w:r>
+        <w:rPr>
+          <w:rStyle w:val="textlayer--absolute"/>
+          <w:rFonts w:cstheme="minorHAnsi"/>
+        </w:rPr>
+        <w:t>plots</w:t>
+      </w:r>
+      <w:r>
+        <w:rPr>
+          <w:rStyle w:val="textlayer--absolute"/>
+          <w:rFonts w:cstheme="minorHAnsi"/>
+        </w:rPr>
+        <w:t xml:space="preserve">. </w:t>
+      </w:r>
+      <w:r>
+        <w:rPr>
+          <w:rStyle w:val="textlayer--absolute"/>
+          <w:rFonts w:cstheme="minorHAnsi"/>
+        </w:rPr>
+        <w:t xml:space="preserve">To avoid a biased sampling design, </w:t>
+      </w:r>
+      <w:r>
+        <w:rPr>
+          <w:rStyle w:val="textlayer--absolute"/>
+          <w:rFonts w:cstheme="minorHAnsi"/>
+        </w:rPr>
+        <w:t xml:space="preserve">we selected only sites where four plots were sampled. </w:t>
+      </w:r>
+      <w:r>
+        <w:rPr>
+          <w:rStyle w:val="textlayer--absolute"/>
+          <w:rFonts w:cstheme="minorHAnsi"/>
+        </w:rPr>
+        <w:t>After applying these filters, we ended up with a dataset</w:t>
+      </w:r>
+      <w:r>
+        <w:rPr>
+          <w:rStyle w:val="textlayer--absolute"/>
+          <w:rFonts w:cstheme="minorHAnsi"/>
+        </w:rPr>
+        <w:t xml:space="preserve"> of</w:t>
+      </w:r>
+      <w:r>
+        <w:rPr>
+          <w:rStyle w:val="textlayer--absolute"/>
+          <w:rFonts w:cstheme="minorHAnsi"/>
+        </w:rPr>
+        <w:t xml:space="preserve"> </w:t>
+      </w:r>
+      <w:r>
+        <w:rPr>
+          <w:rStyle w:val="textlayer--absolute"/>
+          <w:rFonts w:cstheme="minorHAnsi"/>
+        </w:rPr>
+        <w:t>40</w:t>
+      </w:r>
+      <w:r>
+        <w:rPr>
+          <w:rStyle w:val="textlayer--absolute"/>
+          <w:rFonts w:cstheme="minorHAnsi"/>
+        </w:rPr>
+        <w:t xml:space="preserve"> sites located between </w:t>
+      </w:r>
+      <w:r>
+        <w:rPr>
+          <w:rStyle w:val="textlayer--absolute"/>
+          <w:rFonts w:cstheme="minorHAnsi"/>
+        </w:rPr>
+        <w:t>16.8</w:t>
+      </w:r>
+      <w:r>
+        <w:rPr>
+          <w:rStyle w:val="textlayer--absolute"/>
+          <w:rFonts w:cstheme="minorHAnsi"/>
+        </w:rPr>
+        <w:t>938</w:t>
+      </w:r>
+      <w:r>
+        <w:rPr>
+          <w:rStyle w:val="textlayer--absolute"/>
+          <w:rFonts w:cstheme="minorHAnsi"/>
+        </w:rPr>
+        <w:t xml:space="preserve"> and </w:t>
+      </w:r>
+      <w:r>
+        <w:rPr>
+          <w:rStyle w:val="textlayer--absolute"/>
+          <w:rFonts w:cstheme="minorHAnsi"/>
+        </w:rPr>
+        <w:t>18.</w:t>
+      </w:r>
+      <w:r>
+        <w:rPr>
+          <w:rStyle w:val="textlayer--absolute"/>
+          <w:rFonts w:cstheme="minorHAnsi"/>
+        </w:rPr>
+        <w:t xml:space="preserve">6155 </w:t>
+      </w:r>
+      <w:r>
+        <w:rPr>
+          <w:rStyle w:val="textlayer--absolute"/>
+          <w:rFonts w:cstheme="minorHAnsi"/>
+        </w:rPr>
+        <w:t xml:space="preserve">degrees N and </w:t>
+      </w:r>
+      <w:r>
+        <w:rPr>
+          <w:rStyle w:val="textlayer--absolute"/>
+          <w:rFonts w:cstheme="minorHAnsi"/>
+        </w:rPr>
+        <w:t>-95.</w:t>
+      </w:r>
+      <w:r>
+        <w:rPr>
+          <w:rStyle w:val="textlayer--absolute"/>
+          <w:rFonts w:cstheme="minorHAnsi"/>
+        </w:rPr>
+        <w:t>6699</w:t>
+      </w:r>
+      <w:r>
+        <w:rPr>
+          <w:rStyle w:val="textlayer--absolute"/>
+          <w:rFonts w:cstheme="minorHAnsi"/>
+        </w:rPr>
+        <w:t xml:space="preserve"> and </w:t>
+      </w:r>
+      <w:r>
+        <w:rPr>
+          <w:rStyle w:val="textlayer--absolute"/>
+          <w:rFonts w:cstheme="minorHAnsi"/>
+        </w:rPr>
+        <w:t>-97.0</w:t>
+      </w:r>
+      <w:r>
+        <w:rPr>
+          <w:rStyle w:val="textlayer--absolute"/>
+          <w:rFonts w:cstheme="minorHAnsi"/>
+        </w:rPr>
+        <w:t>214</w:t>
+      </w:r>
+      <w:r>
+        <w:rPr>
+          <w:rStyle w:val="textlayer--absolute"/>
+          <w:rFonts w:cstheme="minorHAnsi"/>
+        </w:rPr>
+        <w:t xml:space="preserve"> degrees W, within the distribution of TMCF (Figure 1</w:t>
+      </w:r>
+      <w:r>
+        <w:rPr>
+          <w:rStyle w:val="textlayer--absolute"/>
+          <w:rFonts w:cstheme="minorHAnsi"/>
+        </w:rPr>
+        <w:t>).</w:t>
+      </w:r>
+    </w:p>
+    <w:p>
+      <w:pPr>
+        <w:rPr>
+          <w:i/>
+          <w:iCs/>
+        </w:rPr>
+      </w:pPr>
+      <w:r>
         <w:tab/>
       </w:r>
       <w:r>
-        <w:t>Land-use Variables</w:t>
-      </w:r>
-    </w:p>
-    <w:p>
-      <w:r>
-        <w:tab/>
-      </w:r>
-      <w:r>
-        <w:t xml:space="preserve">Data Selection and Quality Control </w:t>
-      </w:r>
-    </w:p>
-    <w:p>
-      <w:r>
-        <w:tab/>
+        <w:rPr>
+          <w:i/>
+          <w:iCs/>
+        </w:rPr>
         <w:t>Statistical Analysis</w:t>
       </w:r>
     </w:p>
@@ -1752,6 +2362,16 @@
       <w:u w:val="single"/>
     </w:rPr>
   </w:style>
+  <w:style w:type="character" w:styleId="Textodelmarcadordeposicin">
+    <w:name w:val="Placeholder Text"/>
+    <w:basedOn w:val="Fuentedeprrafopredeter"/>
+    <w:uiPriority w:val="99"/>
+    <w:semiHidden/>
+    <w:rsid w:val="005E4030"/>
+    <w:rPr>
+      <w:color w:val="808080"/>
+    </w:rPr>
+  </w:style>
 </w:styles>
 </file>
 

</xml_diff>

<commit_message>
data analysis section ready
</commit_message>
<xml_diff>
--- a/manuscript/ch1_manuscript2.docx
+++ b/manuscript/ch1_manuscript2.docx
@@ -112,18 +112,39 @@
       </w:r>
     </w:p>
     <w:p>
-      <w:r>
-        <w:t>How much AGB can TMCF hold and how is it distributed (big trees / tree density / etc)</w:t>
-      </w:r>
-    </w:p>
-    <w:p>
-      <w:r>
-        <w:t>Interaction between environmental gradient and AGB</w:t>
-      </w:r>
-    </w:p>
-    <w:p>
-      <w:r>
-        <w:t>Interaction between AGB and diversity</w:t>
+      <w:pPr>
+        <w:pStyle w:val="Prrafodelista"/>
+        <w:numPr>
+          <w:ilvl w:val="0"/>
+          <w:numId w:val="2"/>
+        </w:numPr>
+      </w:pPr>
+      <w:r>
+        <w:t>How much AGB TMCFs hold and where is it allocated?</w:t>
+      </w:r>
+    </w:p>
+    <w:p>
+      <w:pPr>
+        <w:pStyle w:val="Prrafodelista"/>
+        <w:numPr>
+          <w:ilvl w:val="0"/>
+          <w:numId w:val="2"/>
+        </w:numPr>
+      </w:pPr>
+      <w:r>
+        <w:t>How does land-use shape AGB spatial patterns along an environmental gradient?</w:t>
+      </w:r>
+    </w:p>
+    <w:p>
+      <w:pPr>
+        <w:pStyle w:val="Prrafodelista"/>
+        <w:numPr>
+          <w:ilvl w:val="0"/>
+          <w:numId w:val="2"/>
+        </w:numPr>
+      </w:pPr>
+      <w:r>
+        <w:t xml:space="preserve">What is the relationship between AGB and tree diversity in TMCF? </w:t>
       </w:r>
     </w:p>
     <w:p>
@@ -1567,10 +1588,7 @@
         <w:t xml:space="preserve"> variable and the presence of forest disturbance related to agricultural and grazing activities reported in the FI disturbance database</w:t>
       </w:r>
       <w:r>
-        <w:t>. Therefore,</w:t>
-      </w:r>
-      <w:r>
-        <w:t xml:space="preserve"> other sources of disturbance were excluded from the analysis. </w:t>
+        <w:t xml:space="preserve">. Therefore, other sources of disturbance were excluded from the analysis. </w:t>
       </w:r>
     </w:p>
     <w:p>
@@ -1815,39 +1833,76 @@
         <w:t xml:space="preserve">We performed statistical analysis at two sampling levels. </w:t>
       </w:r>
       <w:r>
-        <w:t>To assess the amount of AGB in TMCF, and its variation across space in relation to tree diversity, environmental, and land-use gradients, we used sites as our main unit</w:t>
-      </w:r>
-      <w:r>
-        <w:t xml:space="preserve"> of analysis</w:t>
-      </w:r>
-      <w:r>
-        <w:t>.</w:t>
+        <w:t>On the one hand, w</w:t>
+      </w:r>
+      <w:r>
+        <w:t>e used sites as our main unit of analysis</w:t>
+      </w:r>
+      <w:r>
+        <w:t xml:space="preserve"> t</w:t>
+      </w:r>
+      <w:r>
+        <w:t>o assess the amount of AGB in TMCF, and its variation across space in relation to tree diversity, environmental and land-use gradients.</w:t>
       </w:r>
       <w:r>
         <w:t xml:space="preserve"> </w:t>
       </w:r>
       <w:r>
-        <w:t xml:space="preserve">We used </w:t>
-      </w:r>
-      <w:r>
-        <w:t>a</w:t>
-      </w:r>
-      <w:r>
-        <w:t xml:space="preserve"> smaller sampling unit (plots) for understanding the contribution of tree size to AGB and stem density, as well as changes in structural attributes in forest at different successional stages.</w:t>
-      </w:r>
-    </w:p>
-    <w:p>
-      <w:pPr>
-        <w:ind w:firstLine="720"/>
-      </w:pPr>
-      <w:r>
-        <w:t xml:space="preserve">To </w:t>
-      </w:r>
-      <w:r>
-        <w:t>gain</w:t>
-      </w:r>
-      <w:r>
-        <w:t xml:space="preserve"> a general sense of the amount of AGB in TMCF and its variation, we performed basic summary statistics at site level. </w:t>
+        <w:t>On the other, w</w:t>
+      </w:r>
+      <w:r>
+        <w:t xml:space="preserve">e used </w:t>
+      </w:r>
+      <w:r>
+        <w:t>plots (</w:t>
+      </w:r>
+      <w:r>
+        <w:t>a smaller sampling unit</w:t>
+      </w:r>
+      <w:r>
+        <w:t xml:space="preserve">) </w:t>
+      </w:r>
+      <w:r>
+        <w:t>for understanding the contribution of tree size to AGB and stem density, as well as changes in structural attributes in forest at different successional stages.</w:t>
+      </w:r>
+      <w:r>
+        <w:t xml:space="preserve"> </w:t>
+      </w:r>
+      <w:r>
+        <w:t>First, we</w:t>
+      </w:r>
+      <w:r>
+        <w:t xml:space="preserve"> gained a </w:t>
+      </w:r>
+      <w:r>
+        <w:t>general sense of the amount of AGB in TMCF and its variation</w:t>
+      </w:r>
+      <w:r>
+        <w:t xml:space="preserve"> performing</w:t>
+      </w:r>
+      <w:r>
+        <w:t xml:space="preserve"> basic summary statistics at site level</w:t>
+      </w:r>
+      <w:r>
+        <w:t xml:space="preserve"> and estimating the correlation between all variables.</w:t>
+      </w:r>
+      <w:r>
+        <w:t xml:space="preserve"> Then, we conducted analyses to answer our three main questions</w:t>
+      </w:r>
+      <w:r>
+        <w:t>. The following sections describe these analyses further.</w:t>
+      </w:r>
+    </w:p>
+    <w:p>
+      <w:r>
+        <w:rPr>
+          <w:i/>
+          <w:iCs/>
+        </w:rPr>
+        <w:t>AGB distribution in TMCF</w:t>
+      </w:r>
+      <w:r>
+        <w:t xml:space="preserve">. </w:t>
       </w:r>
       <w:r>
         <w:t>We explored</w:t>
@@ -1880,40 +1935,10 @@
         <w:t>10 cm, 10-20 cm, 20-30 cm, 30-40 cm, 40-50 cm, &gt;50 cm.</w:t>
       </w:r>
       <w:r>
-        <w:t xml:space="preserve"> Then, we </w:t>
-      </w:r>
-      <w:r>
-        <w:t xml:space="preserve">calculated the proportion of AGB </w:t>
-      </w:r>
-      <w:r>
-        <w:t xml:space="preserve">and stem density </w:t>
-      </w:r>
-      <w:r>
-        <w:t xml:space="preserve">per </w:t>
-      </w:r>
-      <w:r>
-        <w:t>size</w:t>
-      </w:r>
-      <w:r>
-        <w:t xml:space="preserve"> class in each site</w:t>
-      </w:r>
-      <w:r>
-        <w:t xml:space="preserve"> and plot.</w:t>
-      </w:r>
-      <w:r>
-        <w:t xml:space="preserve"> W</w:t>
-      </w:r>
-      <w:r>
-        <w:t xml:space="preserve">e performed </w:t>
-      </w:r>
-      <w:r>
-        <w:t xml:space="preserve">a series of </w:t>
-      </w:r>
-      <w:r>
-        <w:t>analysis of variance</w:t>
-      </w:r>
-      <w:r>
-        <w:t xml:space="preserve"> (ANOVA) to assess the difference in the contribution of tree size to AGB and stem density </w:t>
+        <w:t xml:space="preserve"> Then, we calculated the proportion of AGB and stem density per size class in each site and plot.</w:t>
+      </w:r>
+      <w:r>
+        <w:t xml:space="preserve"> We performed a series of analysis of variance (ANOVA) to assess the difference in the contribution of tree size to AGB and stem density </w:t>
       </w:r>
       <w:r>
         <w:t>between</w:t>
@@ -1922,95 +1947,102 @@
         <w:t xml:space="preserve"> forests at different successional stages.</w:t>
       </w:r>
       <w:r>
-        <w:t xml:space="preserve"> Likewise, we carried out three ANOVA to test whether tree density, tree height, and basal area are significantly different in forests at different successional stages.</w:t>
+        <w:t xml:space="preserve"> Likewise, we carried out three ANOVA to test whether tree density, tree height, basal area </w:t>
+      </w:r>
+      <w:r>
+        <w:t xml:space="preserve">and AGB </w:t>
+      </w:r>
+      <w:r>
+        <w:t>are significantly different in forests at different successional stages.</w:t>
+      </w:r>
+    </w:p>
+    <w:p>
+      <w:r>
+        <w:rPr>
+          <w:i/>
+          <w:iCs/>
+        </w:rPr>
+        <w:t>AGB patterns along environmental and land-use gradients</w:t>
+      </w:r>
+      <w:r>
+        <w:t xml:space="preserve">. </w:t>
+      </w:r>
+      <w:r>
+        <w:t>We explored the relationships among tree biomass, diversity, environmental variables</w:t>
+      </w:r>
+      <w:r>
+        <w:t>,</w:t>
+      </w:r>
+      <w:r>
+        <w:t xml:space="preserve"> and </w:t>
+      </w:r>
+      <w:r>
+        <w:t xml:space="preserve">land-use in TMCF sites </w:t>
+      </w:r>
+      <w:r>
+        <w:t xml:space="preserve">using multiple </w:t>
+      </w:r>
+      <w:r>
+        <w:t xml:space="preserve">linear </w:t>
+      </w:r>
+      <w:r>
+        <w:t xml:space="preserve">regression models. </w:t>
+      </w:r>
+      <w:r>
+        <w:t>First, t</w:t>
+      </w:r>
+      <w:r>
+        <w:t xml:space="preserve">o reduce the number of variables, we computed a principal component analysis (PCA) </w:t>
+      </w:r>
+      <w:r>
+        <w:t>of</w:t>
       </w:r>
       <w:r>
         <w:t xml:space="preserve"> </w:t>
       </w:r>
-    </w:p>
-    <w:p>
-      <w:pPr>
-        <w:ind w:firstLine="720"/>
-      </w:pPr>
-      <w:r>
-        <w:t>We explored the relationships among tree biomass, diversity, environmental variables</w:t>
-      </w:r>
-      <w:r>
-        <w:t>,</w:t>
-      </w:r>
-      <w:r>
-        <w:t xml:space="preserve"> and </w:t>
-      </w:r>
-      <w:r>
-        <w:t xml:space="preserve">land-use in </w:t>
-      </w:r>
-      <w:r>
-        <w:t>TMCF sites</w:t>
+      <w:r>
+        <w:t xml:space="preserve">altitude, precipitation, temperature, and slope. Aspect is not a continuous variable and </w:t>
+      </w:r>
+      <w:r>
+        <w:t>lacks variation</w:t>
+      </w:r>
+      <w:r>
+        <w:t xml:space="preserve"> in our dataset</w:t>
+      </w:r>
+      <w:r>
+        <w:t xml:space="preserve"> as most sites are facing either south or west, and thus, was excluded from the analysis. </w:t>
+      </w:r>
+      <w:r>
+        <w:t xml:space="preserve">The first principal component </w:t>
+      </w:r>
+      <w:r>
+        <w:t xml:space="preserve">(PC1) explained </w:t>
+      </w:r>
+      <w:r>
+        <w:t>68</w:t>
+      </w:r>
+      <w:r>
+        <w:t>%</w:t>
+      </w:r>
+      <w:r>
+        <w:t xml:space="preserve"> of the variation and is correlated to temperature, precipitation, and altitude. Thus, PC1 </w:t>
+      </w:r>
+      <w:r>
+        <w:t>represents a</w:t>
+      </w:r>
+      <w:r>
+        <w:t>n environmental</w:t>
+      </w:r>
+      <w:r>
+        <w:t xml:space="preserve"> gradient from </w:t>
+      </w:r>
+      <w:r>
+        <w:t>warmer and moister sites at lower elevations to cooler and drier sites at higher elevations (Supporting Information-Figure 2).</w:t>
       </w:r>
       <w:r>
         <w:t xml:space="preserve"> </w:t>
       </w:r>
       <w:r>
-        <w:t xml:space="preserve">using multiple </w:t>
-      </w:r>
-      <w:r>
-        <w:t xml:space="preserve">linear </w:t>
-      </w:r>
-      <w:r>
-        <w:t xml:space="preserve">regression models. </w:t>
-      </w:r>
-      <w:r>
-        <w:t>First, t</w:t>
-      </w:r>
-      <w:r>
-        <w:t xml:space="preserve">o reduce the number of variables, we computed a principal component analysis (PCA) </w:t>
-      </w:r>
-      <w:r>
-        <w:t>of</w:t>
-      </w:r>
-      <w:r>
-        <w:t xml:space="preserve"> </w:t>
-      </w:r>
-      <w:r>
-        <w:t xml:space="preserve">altitude, precipitation, temperature, and slope. Aspect is not a continuous variable and </w:t>
-      </w:r>
-      <w:r>
-        <w:t>lacks variation</w:t>
-      </w:r>
-      <w:r>
-        <w:t xml:space="preserve"> in our dataset</w:t>
-      </w:r>
-      <w:r>
-        <w:t xml:space="preserve"> as most sites are facing either south or west, and thus, was excluded from the analysis. </w:t>
-      </w:r>
-      <w:r>
-        <w:t xml:space="preserve">The first principal component </w:t>
-      </w:r>
-      <w:r>
-        <w:t>(PC1) explained XX</w:t>
-      </w:r>
-      <w:r>
-        <w:t>%</w:t>
-      </w:r>
-      <w:r>
-        <w:t xml:space="preserve"> of the variation and is correlated to temperature, precipitation, and altitude. Thus, PC1 </w:t>
-      </w:r>
-      <w:r>
-        <w:t>represents a</w:t>
-      </w:r>
-      <w:r>
-        <w:t>n environmental</w:t>
-      </w:r>
-      <w:r>
-        <w:t xml:space="preserve"> gradient from </w:t>
-      </w:r>
-      <w:r>
-        <w:t>warmer and moister sites at lower elevations to cooler and drier sites at higher elevations (Supporting Information-Figure 2).</w:t>
-      </w:r>
-      <w:r>
-        <w:t xml:space="preserve"> </w:t>
-      </w:r>
-      <w:r>
         <w:t>Therefore</w:t>
       </w:r>
       <w:r>
@@ -2020,10 +2052,7 @@
         <w:t>predictors</w:t>
       </w:r>
       <w:r>
-        <w:t>.</w:t>
-      </w:r>
-      <w:r>
-        <w:t xml:space="preserve"> </w:t>
+        <w:t xml:space="preserve">. </w:t>
       </w:r>
       <w:r>
         <w:t>W</w:t>
@@ -2035,10 +2064,19 @@
         <w:t>environmental gradient, slope, and the three</w:t>
       </w:r>
       <w:r>
-        <w:t xml:space="preserve"> land-use variables as predictors. Because data is not normally distributed, we log-transformed AGB. Then, following a similar approach to Tredennick et al. (2021) for model exploration, we performed variable selection by comparing the full model against a series of reduced models in which each predictor is dropped in a stepwise fashion. </w:t>
-      </w:r>
-      <w:r>
-        <w:t>We selected the best model comparing</w:t>
+        <w:t xml:space="preserve"> land-use variables as predictors. Because data is not normally distributed, we log-transformed AGB. Then, following a</w:t>
+      </w:r>
+      <w:r>
+        <w:t xml:space="preserve">n </w:t>
+      </w:r>
+      <w:r>
+        <w:t xml:space="preserve">approach </w:t>
+      </w:r>
+      <w:r>
+        <w:t xml:space="preserve">similar </w:t>
+      </w:r>
+      <w:r>
+        <w:t>to Tredennick et al. (2021) for model exploration, we performed variable selection by comparing the full model against a series of reduced models in which each predictor is dropped in a stepwise fashion. We selected the best model comparing</w:t>
       </w:r>
       <w:r>
         <w:t xml:space="preserve"> their</w:t>
@@ -2100,32 +2138,34 @@
         <w:t xml:space="preserve"> </w:t>
       </w:r>
       <w:r>
-        <w:t xml:space="preserve">To test for spatial autocorrelation, we calculated the Moran’s I of the residuals of the final model and visualized the spatial distribution of residuals with a map. </w:t>
-      </w:r>
-    </w:p>
-    <w:p>
-      <w:pPr>
-        <w:ind w:firstLine="720"/>
-      </w:pPr>
-      <w:r>
-        <w:t>Finally, w</w:t>
-      </w:r>
-      <w:r>
-        <w:t>e assessed the relationship between AGB and stem density with tree diversity at site level through nonparametric regression analysis. Nonparametric regressions allowed us to test if tree diversity increases as AGB or stem density increase, and the shape of these relationships.</w:t>
-      </w:r>
-    </w:p>
-    <w:p>
-      <w:pPr>
-        <w:ind w:firstLine="720"/>
-      </w:pPr>
-    </w:p>
-    <w:p>
-      <w:r>
-        <w:tab/>
-      </w:r>
-      <w:r>
-        <w:tab/>
-      </w:r>
+        <w:t>To test for spatial autocorrelation, we calculated the Moran’s I of the residuals of the final model and visualized the spatial distribution of residuals with a map.</w:t>
+      </w:r>
+    </w:p>
+    <w:p>
+      <w:r>
+        <w:rPr>
+          <w:i/>
+          <w:iCs/>
+        </w:rPr>
+        <w:t>AGB relationship with tree diversity.</w:t>
+      </w:r>
+      <w:r>
+        <w:t xml:space="preserve"> To understand the relationship between AGB and diversity in TMCF, we performed a series of nonparametric regression analysis. Nonparametric regressions allow to test relationships between two or more variables without assuming linearity. </w:t>
+      </w:r>
+      <w:r>
+        <w:t xml:space="preserve">Given </w:t>
+      </w:r>
+      <w:r>
+        <w:t xml:space="preserve">Here, we assessed the relationship between AGB and stem density with Simpson diversity index and species richness at site level fitting locally weighted regression (loess) curves. Similarly, we performed these nonparametric regression analyses at the plot level. Although we do not have specific ages after disturbance for assessing how diversity and AGB change over time, taking a space-by-time approach we evaluated these trends using the three-category successional stages we assigned to each plot. </w:t>
+      </w:r>
+    </w:p>
+    <w:p>
+      <w:pPr>
+        <w:rPr>
+          <w:b/>
+          <w:bCs/>
+        </w:rPr>
+      </w:pPr>
     </w:p>
     <w:p>
       <w:pPr>
@@ -2387,6 +2427,195 @@
     </w:sectPr>
   </w:body>
 </w:document>
+</file>
+
+<file path=word/numbering.xml><?xml version="1.0" encoding="utf-8"?>
+<w:numbering xmlns:wpc="http://schemas.microsoft.com/office/word/2010/wordprocessingCanvas" xmlns:cx="http://schemas.microsoft.com/office/drawing/2014/chartex" xmlns:cx1="http://schemas.microsoft.com/office/drawing/2015/9/8/chartex" xmlns:cx2="http://schemas.microsoft.com/office/drawing/2015/10/21/chartex" xmlns:cx3="http://schemas.microsoft.com/office/drawing/2016/5/9/chartex" xmlns:cx4="http://schemas.microsoft.com/office/drawing/2016/5/10/chartex" xmlns:cx5="http://schemas.microsoft.com/office/drawing/2016/5/11/chartex" xmlns:cx6="http://schemas.microsoft.com/office/drawing/2016/5/12/chartex" xmlns:cx7="http://schemas.microsoft.com/office/drawing/2016/5/13/chartex" xmlns:cx8="http://schemas.microsoft.com/office/drawing/2016/5/14/chartex" xmlns:mc="http://schemas.openxmlformats.org/markup-compatibility/2006" xmlns:aink="http://schemas.microsoft.com/office/drawing/2016/ink" xmlns:am3d="http://schemas.microsoft.com/office/drawing/2017/model3d" xmlns:o="urn:schemas-microsoft-com:office:office" xmlns:r="http://schemas.openxmlformats.org/officeDocument/2006/relationships" xmlns:m="http://schemas.openxmlformats.org/officeDocument/2006/math" xmlns:v="urn:schemas-microsoft-com:vml" xmlns:wp14="http://schemas.microsoft.com/office/word/2010/wordprocessingDrawing" xmlns:wp="http://schemas.openxmlformats.org/drawingml/2006/wordprocessingDrawing" xmlns:w10="urn:schemas-microsoft-com:office:word" xmlns:w="http://schemas.openxmlformats.org/wordprocessingml/2006/main" xmlns:w14="http://schemas.microsoft.com/office/word/2010/wordml" xmlns:w15="http://schemas.microsoft.com/office/word/2012/wordml" xmlns:w16cex="http://schemas.microsoft.com/office/word/2018/wordml/cex" xmlns:w16cid="http://schemas.microsoft.com/office/word/2016/wordml/cid" xmlns:w16="http://schemas.microsoft.com/office/word/2018/wordml" xmlns:w16sdtdh="http://schemas.microsoft.com/office/word/2020/wordml/sdtdatahash" xmlns:w16se="http://schemas.microsoft.com/office/word/2015/wordml/symex" xmlns:wpg="http://schemas.microsoft.com/office/word/2010/wordprocessingGroup" xmlns:wpi="http://schemas.microsoft.com/office/word/2010/wordprocessingInk" xmlns:wne="http://schemas.microsoft.com/office/word/2006/wordml" xmlns:wps="http://schemas.microsoft.com/office/word/2010/wordprocessingShape" mc:Ignorable="w14 w15 w16se w16cid w16 w16cex w16sdtdh wp14">
+  <w:abstractNum w:abstractNumId="0" w15:restartNumberingAfterBreak="0">
+    <w:nsid w:val="272A2AEC"/>
+    <w:multiLevelType w:val="hybridMultilevel"/>
+    <w:tmpl w:val="2C540786"/>
+    <w:lvl w:ilvl="0" w:tplc="2614389C">
+      <w:start w:val="1"/>
+      <w:numFmt w:val="decimal"/>
+      <w:lvlText w:val="(%1)"/>
+      <w:lvlJc w:val="left"/>
+      <w:pPr>
+        <w:ind w:left="720" w:hanging="360"/>
+      </w:pPr>
+      <w:rPr>
+        <w:rFonts w:hint="default"/>
+      </w:rPr>
+    </w:lvl>
+    <w:lvl w:ilvl="1" w:tplc="04090019" w:tentative="1">
+      <w:start w:val="1"/>
+      <w:numFmt w:val="lowerLetter"/>
+      <w:lvlText w:val="%2."/>
+      <w:lvlJc w:val="left"/>
+      <w:pPr>
+        <w:ind w:left="1440" w:hanging="360"/>
+      </w:pPr>
+    </w:lvl>
+    <w:lvl w:ilvl="2" w:tplc="0409001B" w:tentative="1">
+      <w:start w:val="1"/>
+      <w:numFmt w:val="lowerRoman"/>
+      <w:lvlText w:val="%3."/>
+      <w:lvlJc w:val="right"/>
+      <w:pPr>
+        <w:ind w:left="2160" w:hanging="180"/>
+      </w:pPr>
+    </w:lvl>
+    <w:lvl w:ilvl="3" w:tplc="0409000F" w:tentative="1">
+      <w:start w:val="1"/>
+      <w:numFmt w:val="decimal"/>
+      <w:lvlText w:val="%4."/>
+      <w:lvlJc w:val="left"/>
+      <w:pPr>
+        <w:ind w:left="2880" w:hanging="360"/>
+      </w:pPr>
+    </w:lvl>
+    <w:lvl w:ilvl="4" w:tplc="04090019" w:tentative="1">
+      <w:start w:val="1"/>
+      <w:numFmt w:val="lowerLetter"/>
+      <w:lvlText w:val="%5."/>
+      <w:lvlJc w:val="left"/>
+      <w:pPr>
+        <w:ind w:left="3600" w:hanging="360"/>
+      </w:pPr>
+    </w:lvl>
+    <w:lvl w:ilvl="5" w:tplc="0409001B" w:tentative="1">
+      <w:start w:val="1"/>
+      <w:numFmt w:val="lowerRoman"/>
+      <w:lvlText w:val="%6."/>
+      <w:lvlJc w:val="right"/>
+      <w:pPr>
+        <w:ind w:left="4320" w:hanging="180"/>
+      </w:pPr>
+    </w:lvl>
+    <w:lvl w:ilvl="6" w:tplc="0409000F" w:tentative="1">
+      <w:start w:val="1"/>
+      <w:numFmt w:val="decimal"/>
+      <w:lvlText w:val="%7."/>
+      <w:lvlJc w:val="left"/>
+      <w:pPr>
+        <w:ind w:left="5040" w:hanging="360"/>
+      </w:pPr>
+    </w:lvl>
+    <w:lvl w:ilvl="7" w:tplc="04090019" w:tentative="1">
+      <w:start w:val="1"/>
+      <w:numFmt w:val="lowerLetter"/>
+      <w:lvlText w:val="%8."/>
+      <w:lvlJc w:val="left"/>
+      <w:pPr>
+        <w:ind w:left="5760" w:hanging="360"/>
+      </w:pPr>
+    </w:lvl>
+    <w:lvl w:ilvl="8" w:tplc="0409001B" w:tentative="1">
+      <w:start w:val="1"/>
+      <w:numFmt w:val="lowerRoman"/>
+      <w:lvlText w:val="%9."/>
+      <w:lvlJc w:val="right"/>
+      <w:pPr>
+        <w:ind w:left="6480" w:hanging="180"/>
+      </w:pPr>
+    </w:lvl>
+  </w:abstractNum>
+  <w:abstractNum w:abstractNumId="1" w15:restartNumberingAfterBreak="0">
+    <w:nsid w:val="5A5F346C"/>
+    <w:multiLevelType w:val="hybridMultilevel"/>
+    <w:tmpl w:val="C174170E"/>
+    <w:lvl w:ilvl="0" w:tplc="651C6EEC">
+      <w:start w:val="1"/>
+      <w:numFmt w:val="decimal"/>
+      <w:lvlText w:val="(%1)"/>
+      <w:lvlJc w:val="left"/>
+      <w:pPr>
+        <w:ind w:left="720" w:hanging="360"/>
+      </w:pPr>
+      <w:rPr>
+        <w:rFonts w:hint="default"/>
+      </w:rPr>
+    </w:lvl>
+    <w:lvl w:ilvl="1" w:tplc="04090019" w:tentative="1">
+      <w:start w:val="1"/>
+      <w:numFmt w:val="lowerLetter"/>
+      <w:lvlText w:val="%2."/>
+      <w:lvlJc w:val="left"/>
+      <w:pPr>
+        <w:ind w:left="1440" w:hanging="360"/>
+      </w:pPr>
+    </w:lvl>
+    <w:lvl w:ilvl="2" w:tplc="0409001B" w:tentative="1">
+      <w:start w:val="1"/>
+      <w:numFmt w:val="lowerRoman"/>
+      <w:lvlText w:val="%3."/>
+      <w:lvlJc w:val="right"/>
+      <w:pPr>
+        <w:ind w:left="2160" w:hanging="180"/>
+      </w:pPr>
+    </w:lvl>
+    <w:lvl w:ilvl="3" w:tplc="0409000F" w:tentative="1">
+      <w:start w:val="1"/>
+      <w:numFmt w:val="decimal"/>
+      <w:lvlText w:val="%4."/>
+      <w:lvlJc w:val="left"/>
+      <w:pPr>
+        <w:ind w:left="2880" w:hanging="360"/>
+      </w:pPr>
+    </w:lvl>
+    <w:lvl w:ilvl="4" w:tplc="04090019" w:tentative="1">
+      <w:start w:val="1"/>
+      <w:numFmt w:val="lowerLetter"/>
+      <w:lvlText w:val="%5."/>
+      <w:lvlJc w:val="left"/>
+      <w:pPr>
+        <w:ind w:left="3600" w:hanging="360"/>
+      </w:pPr>
+    </w:lvl>
+    <w:lvl w:ilvl="5" w:tplc="0409001B" w:tentative="1">
+      <w:start w:val="1"/>
+      <w:numFmt w:val="lowerRoman"/>
+      <w:lvlText w:val="%6."/>
+      <w:lvlJc w:val="right"/>
+      <w:pPr>
+        <w:ind w:left="4320" w:hanging="180"/>
+      </w:pPr>
+    </w:lvl>
+    <w:lvl w:ilvl="6" w:tplc="0409000F" w:tentative="1">
+      <w:start w:val="1"/>
+      <w:numFmt w:val="decimal"/>
+      <w:lvlText w:val="%7."/>
+      <w:lvlJc w:val="left"/>
+      <w:pPr>
+        <w:ind w:left="5040" w:hanging="360"/>
+      </w:pPr>
+    </w:lvl>
+    <w:lvl w:ilvl="7" w:tplc="04090019" w:tentative="1">
+      <w:start w:val="1"/>
+      <w:numFmt w:val="lowerLetter"/>
+      <w:lvlText w:val="%8."/>
+      <w:lvlJc w:val="left"/>
+      <w:pPr>
+        <w:ind w:left="5760" w:hanging="360"/>
+      </w:pPr>
+    </w:lvl>
+    <w:lvl w:ilvl="8" w:tplc="0409001B" w:tentative="1">
+      <w:start w:val="1"/>
+      <w:numFmt w:val="lowerRoman"/>
+      <w:lvlText w:val="%9."/>
+      <w:lvlJc w:val="right"/>
+      <w:pPr>
+        <w:ind w:left="6480" w:hanging="180"/>
+      </w:pPr>
+    </w:lvl>
+  </w:abstractNum>
+  <w:num w:numId="1">
+    <w:abstractNumId w:val="0"/>
+  </w:num>
+  <w:num w:numId="2">
+    <w:abstractNumId w:val="1"/>
+  </w:num>
+</w:numbering>
 </file>
 
 <file path=word/styles.xml><?xml version="1.0" encoding="utf-8"?>
@@ -2871,6 +3100,17 @@
       <w:iCs/>
     </w:rPr>
   </w:style>
+  <w:style w:type="paragraph" w:styleId="Prrafodelista">
+    <w:name w:val="List Paragraph"/>
+    <w:basedOn w:val="Normal"/>
+    <w:uiPriority w:val="34"/>
+    <w:qFormat/>
+    <w:rsid w:val="003878AB"/>
+    <w:pPr>
+      <w:ind w:left="720"/>
+      <w:contextualSpacing/>
+    </w:pPr>
+  </w:style>
 </w:styles>
 </file>
 

</xml_diff>

<commit_message>
testing git in office
</commit_message>
<xml_diff>
--- a/manuscript/ch1_manuscript2.docx
+++ b/manuscript/ch1_manuscript2.docx
@@ -1,6 +1,6 @@
 
 <file path=word/document.xml><?xml version="1.0" encoding="utf-8"?>
-<w:document xmlns:wpc="http://schemas.microsoft.com/office/word/2010/wordprocessingCanvas" xmlns:cx="http://schemas.microsoft.com/office/drawing/2014/chartex" xmlns:cx1="http://schemas.microsoft.com/office/drawing/2015/9/8/chartex" xmlns:cx2="http://schemas.microsoft.com/office/drawing/2015/10/21/chartex" xmlns:cx3="http://schemas.microsoft.com/office/drawing/2016/5/9/chartex" xmlns:cx4="http://schemas.microsoft.com/office/drawing/2016/5/10/chartex" xmlns:cx5="http://schemas.microsoft.com/office/drawing/2016/5/11/chartex" xmlns:cx6="http://schemas.microsoft.com/office/drawing/2016/5/12/chartex" xmlns:cx7="http://schemas.microsoft.com/office/drawing/2016/5/13/chartex" xmlns:cx8="http://schemas.microsoft.com/office/drawing/2016/5/14/chartex" xmlns:mc="http://schemas.openxmlformats.org/markup-compatibility/2006" xmlns:aink="http://schemas.microsoft.com/office/drawing/2016/ink" xmlns:am3d="http://schemas.microsoft.com/office/drawing/2017/model3d" xmlns:o="urn:schemas-microsoft-com:office:office" xmlns:r="http://schemas.openxmlformats.org/officeDocument/2006/relationships" xmlns:m="http://schemas.openxmlformats.org/officeDocument/2006/math" xmlns:v="urn:schemas-microsoft-com:vml" xmlns:wp14="http://schemas.microsoft.com/office/word/2010/wordprocessingDrawing" xmlns:wp="http://schemas.openxmlformats.org/drawingml/2006/wordprocessingDrawing" xmlns:w10="urn:schemas-microsoft-com:office:word" xmlns:w="http://schemas.openxmlformats.org/wordprocessingml/2006/main" xmlns:w14="http://schemas.microsoft.com/office/word/2010/wordml" xmlns:w15="http://schemas.microsoft.com/office/word/2012/wordml" xmlns:w16cex="http://schemas.microsoft.com/office/word/2018/wordml/cex" xmlns:w16cid="http://schemas.microsoft.com/office/word/2016/wordml/cid" xmlns:w16="http://schemas.microsoft.com/office/word/2018/wordml" xmlns:w16sdtdh="http://schemas.microsoft.com/office/word/2020/wordml/sdtdatahash" xmlns:w16se="http://schemas.microsoft.com/office/word/2015/wordml/symex" xmlns:wpg="http://schemas.microsoft.com/office/word/2010/wordprocessingGroup" xmlns:wpi="http://schemas.microsoft.com/office/word/2010/wordprocessingInk" xmlns:wne="http://schemas.microsoft.com/office/word/2006/wordml" xmlns:wps="http://schemas.microsoft.com/office/word/2010/wordprocessingShape" mc:Ignorable="w14 w15 w16se w16cid w16 w16cex w16sdtdh wp14">
+<w:document xmlns:wpc="http://schemas.microsoft.com/office/word/2010/wordprocessingCanvas" xmlns:cx="http://schemas.microsoft.com/office/drawing/2014/chartex" xmlns:cx1="http://schemas.microsoft.com/office/drawing/2015/9/8/chartex" xmlns:cx2="http://schemas.microsoft.com/office/drawing/2015/10/21/chartex" xmlns:cx3="http://schemas.microsoft.com/office/drawing/2016/5/9/chartex" xmlns:cx4="http://schemas.microsoft.com/office/drawing/2016/5/10/chartex" xmlns:cx5="http://schemas.microsoft.com/office/drawing/2016/5/11/chartex" xmlns:cx6="http://schemas.microsoft.com/office/drawing/2016/5/12/chartex" xmlns:cx7="http://schemas.microsoft.com/office/drawing/2016/5/13/chartex" xmlns:cx8="http://schemas.microsoft.com/office/drawing/2016/5/14/chartex" xmlns:mc="http://schemas.openxmlformats.org/markup-compatibility/2006" xmlns:aink="http://schemas.microsoft.com/office/drawing/2016/ink" xmlns:am3d="http://schemas.microsoft.com/office/drawing/2017/model3d" xmlns:o="urn:schemas-microsoft-com:office:office" xmlns:r="http://schemas.openxmlformats.org/officeDocument/2006/relationships" xmlns:m="http://schemas.openxmlformats.org/officeDocument/2006/math" xmlns:v="urn:schemas-microsoft-com:vml" xmlns:wp14="http://schemas.microsoft.com/office/word/2010/wordprocessingDrawing" xmlns:wp="http://schemas.openxmlformats.org/drawingml/2006/wordprocessingDrawing" xmlns:w10="urn:schemas-microsoft-com:office:word" xmlns:w="http://schemas.openxmlformats.org/wordprocessingml/2006/main" xmlns:w14="http://schemas.microsoft.com/office/word/2010/wordml" xmlns:w15="http://schemas.microsoft.com/office/word/2012/wordml" xmlns:w16cid="http://schemas.microsoft.com/office/word/2016/wordml/cid" xmlns:w16se="http://schemas.microsoft.com/office/word/2015/wordml/symex" xmlns:wpg="http://schemas.microsoft.com/office/word/2010/wordprocessingGroup" xmlns:wpi="http://schemas.microsoft.com/office/word/2010/wordprocessingInk" xmlns:wne="http://schemas.microsoft.com/office/word/2006/wordml" xmlns:wps="http://schemas.microsoft.com/office/word/2010/wordprocessingShape" mc:Ignorable="w14 w15 w16se w16cid wp14">
   <w:body>
     <w:p>
       <w:r>
@@ -113,7 +113,7 @@
     </w:p>
     <w:p>
       <w:pPr>
-        <w:pStyle w:val="Prrafodelista"/>
+        <w:pStyle w:val="ListParagraph"/>
         <w:numPr>
           <w:ilvl w:val="0"/>
           <w:numId w:val="2"/>
@@ -125,7 +125,7 @@
     </w:p>
     <w:p>
       <w:pPr>
-        <w:pStyle w:val="Prrafodelista"/>
+        <w:pStyle w:val="ListParagraph"/>
         <w:numPr>
           <w:ilvl w:val="0"/>
           <w:numId w:val="2"/>
@@ -137,7 +137,7 @@
     </w:p>
     <w:p>
       <w:pPr>
-        <w:pStyle w:val="Prrafodelista"/>
+        <w:pStyle w:val="ListParagraph"/>
         <w:numPr>
           <w:ilvl w:val="0"/>
           <w:numId w:val="2"/>
@@ -233,7 +233,23 @@
           <w:rStyle w:val="textlayer--absolute"/>
           <w:rFonts w:cstheme="minorHAnsi"/>
         </w:rPr>
-        <w:t xml:space="preserve">harbors some of the most biodiverse forests in that country including the largest and most continuous TMCF, and where forest conservation is considered a critical priority (Toledo-Aceves et al., 2011). </w:t>
+        <w:t xml:space="preserve">harbors some of the most biodiverse forests in </w:t>
+      </w:r>
+      <w:r>
+        <w:rPr>
+          <w:rStyle w:val="textlayer--absolute"/>
+          <w:rFonts w:cstheme="minorHAnsi"/>
+        </w:rPr>
+        <w:t xml:space="preserve">Mexico </w:t>
+      </w:r>
+      <w:bookmarkStart w:id="0" w:name="_GoBack"/>
+      <w:bookmarkEnd w:id="0"/>
+      <w:r>
+        <w:rPr>
+          <w:rStyle w:val="textlayer--absolute"/>
+          <w:rFonts w:cstheme="minorHAnsi"/>
+        </w:rPr>
+        <w:t xml:space="preserve">including the largest and most continuous TMCF, and where forest conservation is considered a critical priority (Toledo-Aceves et al., 2011). </w:t>
       </w:r>
       <w:r>
         <w:rPr>
@@ -491,13 +507,8 @@
         <w:t>,</w:t>
       </w:r>
       <w:r>
-        <w:t xml:space="preserve"> from </w:t>
-      </w:r>
-      <w:proofErr w:type="gramStart"/>
-      <w:r>
-        <w:t>different sources</w:t>
-      </w:r>
-      <w:proofErr w:type="gramEnd"/>
+        <w:t xml:space="preserve"> from different sources</w:t>
+      </w:r>
       <w:r>
         <w:t xml:space="preserve"> </w:t>
       </w:r>
@@ -650,10 +661,7 @@
         <w:t>25 km apart from each other in a grid-like fashion</w:t>
       </w:r>
       <w:r>
-        <w:t xml:space="preserve"> </w:t>
-      </w:r>
-      <w:r>
-        <w:t xml:space="preserve">(CONAFOR, 2018). </w:t>
+        <w:t xml:space="preserve"> (CONAFOR, 2018). </w:t>
       </w:r>
       <w:r>
         <w:t>For selecting FI sites relevant to our study, we performed an intersection of sites within the NMO</w:t>
@@ -728,15 +736,7 @@
         <w:t xml:space="preserve">To estimate AGB, </w:t>
       </w:r>
       <w:r>
-        <w:t xml:space="preserve">we first calculated </w:t>
-      </w:r>
-      <w:proofErr w:type="gramStart"/>
-      <w:r>
-        <w:t>each individual’s</w:t>
-      </w:r>
-      <w:proofErr w:type="gramEnd"/>
-      <w:r>
-        <w:t xml:space="preserve"> AGB using </w:t>
+        <w:t xml:space="preserve">we first calculated each individual’s AGB using </w:t>
       </w:r>
       <w:r>
         <w:t xml:space="preserve">47 different </w:t>
@@ -828,7 +828,7 @@
     </w:p>
     <w:tbl>
       <w:tblPr>
-        <w:tblStyle w:val="Tablaconcuadrcula"/>
+        <w:tblStyle w:val="TableGrid"/>
         <w:tblW w:w="0" w:type="auto"/>
         <w:tblLook w:val="04A0" w:firstRow="1" w:lastRow="0" w:firstColumn="1" w:lastColumn="0" w:noHBand="0" w:noVBand="1"/>
       </w:tblPr>
@@ -995,13 +995,7 @@
         <w:t xml:space="preserve"> et al. (2004). </w:t>
       </w:r>
       <w:r>
-        <w:t>T</w:t>
-      </w:r>
-      <w:r>
-        <w:t>o estimate site’s AGB error</w:t>
-      </w:r>
-      <w:r>
-        <w:t>, w</w:t>
+        <w:t>To estimate site’s AGB error, w</w:t>
       </w:r>
       <w:r>
         <w:t>e assumed standard error independence and used</w:t>
@@ -1012,7 +1006,7 @@
     </w:p>
     <w:tbl>
       <w:tblPr>
-        <w:tblStyle w:val="Tablaconcuadrcula"/>
+        <w:tblStyle w:val="TableGrid"/>
         <w:tblW w:w="0" w:type="auto"/>
         <w:tblLook w:val="04A0" w:firstRow="1" w:lastRow="0" w:firstColumn="1" w:lastColumn="0" w:noHBand="0" w:noVBand="1"/>
       </w:tblPr>
@@ -1273,6 +1267,7 @@
           <w:i/>
           <w:iCs/>
         </w:rPr>
+        <w:lastRenderedPageBreak/>
         <w:t>Tree Diversity</w:t>
       </w:r>
       <w:r>
@@ -1298,7 +1293,7 @@
     </w:p>
     <w:tbl>
       <w:tblPr>
-        <w:tblStyle w:val="Tablaconcuadrcula"/>
+        <w:tblStyle w:val="TableGrid"/>
         <w:tblW w:w="0" w:type="auto"/>
         <w:tblLook w:val="04A0" w:firstRow="1" w:lastRow="0" w:firstColumn="1" w:lastColumn="0" w:noHBand="0" w:noVBand="1"/>
       </w:tblPr>
@@ -1708,15 +1703,7 @@
         <w:t xml:space="preserve">, the </w:t>
       </w:r>
       <w:r>
-        <w:t xml:space="preserve">proportion of </w:t>
-      </w:r>
-      <w:proofErr w:type="gramStart"/>
-      <w:r>
-        <w:t>different types</w:t>
-      </w:r>
-      <w:proofErr w:type="gramEnd"/>
-      <w:r>
-        <w:t xml:space="preserve"> of land cover within a site)</w:t>
+        <w:t>proportion of different types of land cover within a site)</w:t>
       </w:r>
       <w:r>
         <w:t>. We assessed FI sites’ forest disturbance related to agricultural and grazing activities at the time of data collection using FI’s disturbance data set, which contains information about the cause and severity of vegetation disturbance. The causes of disturbance are classified in 11 classes: fires, hurricanes, floods, roads, logging, land-use change, grazing, pests and diseases, electrical cables, mining, and urbanization. The severity of disturbance is classified in a four category nominal scale: very low, low, medium,</w:t>
@@ -1787,7 +1774,11 @@
         <w:t>. K-means is a non-hierarchical cluster analysis where the user defines</w:t>
       </w:r>
       <w:r>
-        <w:t xml:space="preserve"> the initial number of centers. We run the analysis using two, three, four and five initial centers with 25 random sampling sets</w:t>
+        <w:t xml:space="preserve"> the initial number of centers. We run the </w:t>
+      </w:r>
+      <w:r>
+        <w:lastRenderedPageBreak/>
+        <w:t>analysis using two, three, four and five initial centers with 25 random sampling sets</w:t>
       </w:r>
       <w:r>
         <w:t xml:space="preserve"> each</w:t>
@@ -1895,7 +1886,7 @@
     </w:p>
     <w:tbl>
       <w:tblPr>
-        <w:tblStyle w:val="Tablaconcuadrcula"/>
+        <w:tblStyle w:val="TableGrid"/>
         <w:tblW w:w="0" w:type="auto"/>
         <w:tblLook w:val="04A0" w:firstRow="1" w:lastRow="0" w:firstColumn="1" w:lastColumn="0" w:noHBand="0" w:noVBand="1"/>
       </w:tblPr>
@@ -2119,6 +2110,7 @@
         </w:rPr>
       </w:pPr>
       <w:r>
+        <w:lastRenderedPageBreak/>
         <w:tab/>
       </w:r>
       <w:r>
@@ -2615,6 +2607,7 @@
         <w:t xml:space="preserve">, we selected PC1 and slope as our environmental </w:t>
       </w:r>
       <w:r>
+        <w:lastRenderedPageBreak/>
         <w:t>predictors</w:t>
       </w:r>
       <w:r>
@@ -2638,16 +2631,11 @@
       <w:r>
         <w:t xml:space="preserve">approach </w:t>
       </w:r>
-      <w:proofErr w:type="gramStart"/>
       <w:r>
         <w:t xml:space="preserve">similar </w:t>
       </w:r>
       <w:r>
-        <w:t>to</w:t>
-      </w:r>
-      <w:proofErr w:type="gramEnd"/>
-      <w:r>
-        <w:t xml:space="preserve"> </w:t>
+        <w:t xml:space="preserve">to </w:t>
       </w:r>
       <w:proofErr w:type="spellStart"/>
       <w:r>
@@ -2692,7 +2680,7 @@
       </w:r>
       <w:r>
         <w:rPr>
-          <w:rStyle w:val="nfasis"/>
+          <w:rStyle w:val="Emphasis"/>
           <w:i w:val="0"/>
           <w:iCs w:val="0"/>
         </w:rPr>
@@ -2892,6 +2880,7 @@
     </w:p>
     <w:p>
       <w:r>
+        <w:lastRenderedPageBreak/>
         <w:t>Table 6. GAM</w:t>
       </w:r>
     </w:p>
@@ -3026,7 +3015,7 @@
 </file>
 
 <file path=word/numbering.xml><?xml version="1.0" encoding="utf-8"?>
-<w:numbering xmlns:wpc="http://schemas.microsoft.com/office/word/2010/wordprocessingCanvas" xmlns:cx="http://schemas.microsoft.com/office/drawing/2014/chartex" xmlns:cx1="http://schemas.microsoft.com/office/drawing/2015/9/8/chartex" xmlns:cx2="http://schemas.microsoft.com/office/drawing/2015/10/21/chartex" xmlns:cx3="http://schemas.microsoft.com/office/drawing/2016/5/9/chartex" xmlns:cx4="http://schemas.microsoft.com/office/drawing/2016/5/10/chartex" xmlns:cx5="http://schemas.microsoft.com/office/drawing/2016/5/11/chartex" xmlns:cx6="http://schemas.microsoft.com/office/drawing/2016/5/12/chartex" xmlns:cx7="http://schemas.microsoft.com/office/drawing/2016/5/13/chartex" xmlns:cx8="http://schemas.microsoft.com/office/drawing/2016/5/14/chartex" xmlns:mc="http://schemas.openxmlformats.org/markup-compatibility/2006" xmlns:aink="http://schemas.microsoft.com/office/drawing/2016/ink" xmlns:am3d="http://schemas.microsoft.com/office/drawing/2017/model3d" xmlns:o="urn:schemas-microsoft-com:office:office" xmlns:r="http://schemas.openxmlformats.org/officeDocument/2006/relationships" xmlns:m="http://schemas.openxmlformats.org/officeDocument/2006/math" xmlns:v="urn:schemas-microsoft-com:vml" xmlns:wp14="http://schemas.microsoft.com/office/word/2010/wordprocessingDrawing" xmlns:wp="http://schemas.openxmlformats.org/drawingml/2006/wordprocessingDrawing" xmlns:w10="urn:schemas-microsoft-com:office:word" xmlns:w="http://schemas.openxmlformats.org/wordprocessingml/2006/main" xmlns:w14="http://schemas.microsoft.com/office/word/2010/wordml" xmlns:w15="http://schemas.microsoft.com/office/word/2012/wordml" xmlns:w16cex="http://schemas.microsoft.com/office/word/2018/wordml/cex" xmlns:w16cid="http://schemas.microsoft.com/office/word/2016/wordml/cid" xmlns:w16="http://schemas.microsoft.com/office/word/2018/wordml" xmlns:w16sdtdh="http://schemas.microsoft.com/office/word/2020/wordml/sdtdatahash" xmlns:w16se="http://schemas.microsoft.com/office/word/2015/wordml/symex" xmlns:wpg="http://schemas.microsoft.com/office/word/2010/wordprocessingGroup" xmlns:wpi="http://schemas.microsoft.com/office/word/2010/wordprocessingInk" xmlns:wne="http://schemas.microsoft.com/office/word/2006/wordml" xmlns:wps="http://schemas.microsoft.com/office/word/2010/wordprocessingShape" mc:Ignorable="w14 w15 w16se w16cid w16 w16cex w16sdtdh wp14">
+<w:numbering xmlns:wpc="http://schemas.microsoft.com/office/word/2010/wordprocessingCanvas" xmlns:cx="http://schemas.microsoft.com/office/drawing/2014/chartex" xmlns:cx1="http://schemas.microsoft.com/office/drawing/2015/9/8/chartex" xmlns:cx2="http://schemas.microsoft.com/office/drawing/2015/10/21/chartex" xmlns:cx3="http://schemas.microsoft.com/office/drawing/2016/5/9/chartex" xmlns:cx4="http://schemas.microsoft.com/office/drawing/2016/5/10/chartex" xmlns:cx5="http://schemas.microsoft.com/office/drawing/2016/5/11/chartex" xmlns:cx6="http://schemas.microsoft.com/office/drawing/2016/5/12/chartex" xmlns:cx7="http://schemas.microsoft.com/office/drawing/2016/5/13/chartex" xmlns:cx8="http://schemas.microsoft.com/office/drawing/2016/5/14/chartex" xmlns:mc="http://schemas.openxmlformats.org/markup-compatibility/2006" xmlns:aink="http://schemas.microsoft.com/office/drawing/2016/ink" xmlns:am3d="http://schemas.microsoft.com/office/drawing/2017/model3d" xmlns:o="urn:schemas-microsoft-com:office:office" xmlns:r="http://schemas.openxmlformats.org/officeDocument/2006/relationships" xmlns:m="http://schemas.openxmlformats.org/officeDocument/2006/math" xmlns:v="urn:schemas-microsoft-com:vml" xmlns:wp14="http://schemas.microsoft.com/office/word/2010/wordprocessingDrawing" xmlns:wp="http://schemas.openxmlformats.org/drawingml/2006/wordprocessingDrawing" xmlns:w10="urn:schemas-microsoft-com:office:word" xmlns:w="http://schemas.openxmlformats.org/wordprocessingml/2006/main" xmlns:w14="http://schemas.microsoft.com/office/word/2010/wordml" xmlns:w15="http://schemas.microsoft.com/office/word/2012/wordml" xmlns:w16cid="http://schemas.microsoft.com/office/word/2016/wordml/cid" xmlns:w16se="http://schemas.microsoft.com/office/word/2015/wordml/symex" xmlns:wpg="http://schemas.microsoft.com/office/word/2010/wordprocessingGroup" xmlns:wpi="http://schemas.microsoft.com/office/word/2010/wordprocessingInk" xmlns:wne="http://schemas.microsoft.com/office/word/2006/wordml" xmlns:wps="http://schemas.microsoft.com/office/word/2010/wordprocessingShape" mc:Ignorable="w14 w15 w16se w16cid wp14">
   <w:abstractNum w:abstractNumId="0" w15:restartNumberingAfterBreak="0">
     <w:nsid w:val="272A2AEC"/>
     <w:multiLevelType w:val="hybridMultilevel"/>
@@ -3215,7 +3204,7 @@
 </file>
 
 <file path=word/styles.xml><?xml version="1.0" encoding="utf-8"?>
-<w:styles xmlns:mc="http://schemas.openxmlformats.org/markup-compatibility/2006" xmlns:r="http://schemas.openxmlformats.org/officeDocument/2006/relationships" xmlns:w="http://schemas.openxmlformats.org/wordprocessingml/2006/main" xmlns:w14="http://schemas.microsoft.com/office/word/2010/wordml" xmlns:w15="http://schemas.microsoft.com/office/word/2012/wordml" xmlns:w16cex="http://schemas.microsoft.com/office/word/2018/wordml/cex" xmlns:w16cid="http://schemas.microsoft.com/office/word/2016/wordml/cid" xmlns:w16="http://schemas.microsoft.com/office/word/2018/wordml" xmlns:w16sdtdh="http://schemas.microsoft.com/office/word/2020/wordml/sdtdatahash" xmlns:w16se="http://schemas.microsoft.com/office/word/2015/wordml/symex" mc:Ignorable="w14 w15 w16se w16cid w16 w16cex w16sdtdh">
+<w:styles xmlns:mc="http://schemas.openxmlformats.org/markup-compatibility/2006" xmlns:r="http://schemas.openxmlformats.org/officeDocument/2006/relationships" xmlns:w="http://schemas.openxmlformats.org/wordprocessingml/2006/main" xmlns:w14="http://schemas.microsoft.com/office/word/2010/wordml" xmlns:w15="http://schemas.microsoft.com/office/word/2012/wordml" xmlns:w16cid="http://schemas.microsoft.com/office/word/2016/wordml/cid" xmlns:w16se="http://schemas.microsoft.com/office/word/2015/wordml/symex" mc:Ignorable="w14 w15 w16se w16cid">
   <w:docDefaults>
     <w:rPrDefault>
       <w:rPr>
@@ -3231,7 +3220,7 @@
       </w:pPr>
     </w:pPrDefault>
   </w:docDefaults>
-  <w:latentStyles w:defLockedState="0" w:defUIPriority="99" w:defSemiHidden="0" w:defUnhideWhenUsed="0" w:defQFormat="0" w:count="376">
+  <w:latentStyles w:defLockedState="0" w:defUIPriority="99" w:defSemiHidden="0" w:defUnhideWhenUsed="0" w:defQFormat="0" w:count="375">
     <w:lsdException w:name="Normal" w:uiPriority="0" w:qFormat="1"/>
     <w:lsdException w:name="heading 1" w:uiPriority="9" w:qFormat="1"/>
     <w:lsdException w:name="heading 2" w:semiHidden="1" w:uiPriority="9" w:unhideWhenUsed="1" w:qFormat="1"/>
@@ -3607,19 +3596,18 @@
     <w:lsdException w:name="Smart Hyperlink" w:semiHidden="1" w:unhideWhenUsed="1"/>
     <w:lsdException w:name="Hashtag" w:semiHidden="1" w:unhideWhenUsed="1"/>
     <w:lsdException w:name="Unresolved Mention" w:semiHidden="1" w:unhideWhenUsed="1"/>
-    <w:lsdException w:name="Smart Link" w:semiHidden="1" w:unhideWhenUsed="1"/>
   </w:latentStyles>
   <w:style w:type="paragraph" w:default="1" w:styleId="Normal">
     <w:name w:val="Normal"/>
     <w:qFormat/>
   </w:style>
-  <w:style w:type="character" w:default="1" w:styleId="Fuentedeprrafopredeter">
+  <w:style w:type="character" w:default="1" w:styleId="DefaultParagraphFont">
     <w:name w:val="Default Paragraph Font"/>
     <w:uiPriority w:val="1"/>
     <w:semiHidden/>
     <w:unhideWhenUsed/>
   </w:style>
-  <w:style w:type="table" w:default="1" w:styleId="Tablanormal">
+  <w:style w:type="table" w:default="1" w:styleId="TableNormal">
     <w:name w:val="Normal Table"/>
     <w:uiPriority w:val="99"/>
     <w:semiHidden/>
@@ -3634,7 +3622,7 @@
       </w:tblCellMar>
     </w:tblPr>
   </w:style>
-  <w:style w:type="numbering" w:default="1" w:styleId="Sinlista">
+  <w:style w:type="numbering" w:default="1" w:styleId="NoList">
     <w:name w:val="No List"/>
     <w:uiPriority w:val="99"/>
     <w:semiHidden/>
@@ -3642,12 +3630,12 @@
   </w:style>
   <w:style w:type="character" w:customStyle="1" w:styleId="textlayer--absolute">
     <w:name w:val="textlayer--absolute"/>
-    <w:basedOn w:val="Fuentedeprrafopredeter"/>
+    <w:basedOn w:val="DefaultParagraphFont"/>
     <w:rsid w:val="00FA4794"/>
   </w:style>
-  <w:style w:type="character" w:styleId="Hipervnculo">
+  <w:style w:type="character" w:styleId="Hyperlink">
     <w:name w:val="Hyperlink"/>
-    <w:basedOn w:val="Fuentedeprrafopredeter"/>
+    <w:basedOn w:val="DefaultParagraphFont"/>
     <w:uiPriority w:val="99"/>
     <w:unhideWhenUsed/>
     <w:rsid w:val="003C023A"/>
@@ -3656,9 +3644,9 @@
       <w:u w:val="single"/>
     </w:rPr>
   </w:style>
-  <w:style w:type="character" w:styleId="Textodelmarcadordeposicin">
+  <w:style w:type="character" w:styleId="PlaceholderText">
     <w:name w:val="Placeholder Text"/>
-    <w:basedOn w:val="Fuentedeprrafopredeter"/>
+    <w:basedOn w:val="DefaultParagraphFont"/>
     <w:uiPriority w:val="99"/>
     <w:semiHidden/>
     <w:rsid w:val="005E4030"/>
@@ -3666,9 +3654,9 @@
       <w:color w:val="808080"/>
     </w:rPr>
   </w:style>
-  <w:style w:type="table" w:styleId="Tablaconcuadrcula">
+  <w:style w:type="table" w:styleId="TableGrid">
     <w:name w:val="Table Grid"/>
-    <w:basedOn w:val="Tablanormal"/>
+    <w:basedOn w:val="TableNormal"/>
     <w:uiPriority w:val="39"/>
     <w:rsid w:val="00563B45"/>
     <w:pPr>
@@ -3685,9 +3673,9 @@
       </w:tblBorders>
     </w:tblPr>
   </w:style>
-  <w:style w:type="character" w:styleId="nfasis">
+  <w:style w:type="character" w:styleId="Emphasis">
     <w:name w:val="Emphasis"/>
-    <w:basedOn w:val="Fuentedeprrafopredeter"/>
+    <w:basedOn w:val="DefaultParagraphFont"/>
     <w:uiPriority w:val="20"/>
     <w:qFormat/>
     <w:rsid w:val="000E7711"/>
@@ -3696,7 +3684,7 @@
       <w:iCs/>
     </w:rPr>
   </w:style>
-  <w:style w:type="paragraph" w:styleId="Prrafodelista">
+  <w:style w:type="paragraph" w:styleId="ListParagraph">
     <w:name w:val="List Paragraph"/>
     <w:basedOn w:val="Normal"/>
     <w:uiPriority w:val="34"/>

</xml_diff>

<commit_message>
results section 1 and part of section 2
</commit_message>
<xml_diff>
--- a/manuscript/ch1_manuscript2.docx
+++ b/manuscript/ch1_manuscript2.docx
@@ -233,7 +233,21 @@
           <w:rStyle w:val="textlayer--absolute"/>
           <w:rFonts w:cstheme="minorHAnsi"/>
         </w:rPr>
-        <w:t xml:space="preserve">harbors some of the most biodiverse forests in that country including the largest and most continuous TMCF, and where forest conservation is considered a critical priority (Toledo-Aceves et al., 2011). </w:t>
+        <w:t xml:space="preserve">harbors some of the most biodiverse forests in </w:t>
+      </w:r>
+      <w:r>
+        <w:rPr>
+          <w:rStyle w:val="textlayer--absolute"/>
+          <w:rFonts w:cstheme="minorHAnsi"/>
+        </w:rPr>
+        <w:t>Mexico</w:t>
+      </w:r>
+      <w:r>
+        <w:rPr>
+          <w:rStyle w:val="textlayer--absolute"/>
+          <w:rFonts w:cstheme="minorHAnsi"/>
+        </w:rPr>
+        <w:t xml:space="preserve"> including the largest and most continuous TMCF, and where forest conservation is considered a critical priority (Toledo-Aceves et al., 2011). </w:t>
       </w:r>
       <w:r>
         <w:rPr>
@@ -600,7 +614,16 @@
         <w:t xml:space="preserve">the </w:t>
       </w:r>
       <w:r>
-        <w:t>main sampling unit. Within each site, four circular plots of 400 m</w:t>
+        <w:t xml:space="preserve">main sampling unit. </w:t>
+      </w:r>
+      <w:r>
+        <w:t>All sites were established 25 km apart from each other in a grid-like fashion</w:t>
+      </w:r>
+      <w:r>
+        <w:t xml:space="preserve">. </w:t>
+      </w:r>
+      <w:r>
+        <w:t>Within each site, four circular plots of 400 m</w:t>
       </w:r>
       <w:r>
         <w:rPr>
@@ -630,31 +653,84 @@
         <w:t>documented</w:t>
       </w:r>
       <w:r>
+        <w:t xml:space="preserve"> </w:t>
+      </w:r>
+      <w:r>
+        <w:t xml:space="preserve">(CONAFOR, 2018). </w:t>
+      </w:r>
+      <w:r>
+        <w:t>For selecting FI sites relevant to our study, we performed a</w:t>
+      </w:r>
+      <w:r>
+        <w:t xml:space="preserve"> spatial</w:t>
+      </w:r>
+      <w:r>
+        <w:t xml:space="preserve"> intersection </w:t>
+      </w:r>
+      <w:r>
+        <w:t xml:space="preserve">in QGIS 3.16 </w:t>
+      </w:r>
+      <w:r>
+        <w:t>between</w:t>
+      </w:r>
+      <w:r>
+        <w:t xml:space="preserve"> </w:t>
+      </w:r>
+      <w:r>
+        <w:t xml:space="preserve">FI </w:t>
+      </w:r>
+      <w:r>
+        <w:t xml:space="preserve">sites </w:t>
+      </w:r>
+      <w:r>
+        <w:t>and the NMO</w:t>
+      </w:r>
+      <w:r>
+        <w:t xml:space="preserve"> </w:t>
+      </w:r>
+      <w:r>
+        <w:t>using</w:t>
+      </w:r>
+      <w:r>
+        <w:t xml:space="preserve"> </w:t>
+      </w:r>
+      <w:r>
+        <w:t xml:space="preserve">FI sites’ geographic coordinates and </w:t>
+      </w:r>
+      <w:r>
+        <w:t xml:space="preserve">the NMO shapefile we acquired from </w:t>
+      </w:r>
+      <w:r>
+        <w:t xml:space="preserve">the </w:t>
+      </w:r>
+      <w:r>
+        <w:rPr>
+          <w:rStyle w:val="textlayer--absolute"/>
+          <w:rFonts w:cstheme="minorHAnsi"/>
+        </w:rPr>
+        <w:t xml:space="preserve">National Commission of Biodiversity (CONABIO) </w:t>
+      </w:r>
+      <w:proofErr w:type="spellStart"/>
+      <w:r>
+        <w:rPr>
+          <w:rStyle w:val="textlayer--absolute"/>
+          <w:rFonts w:cstheme="minorHAnsi"/>
+        </w:rPr>
+        <w:t>GeoPortal</w:t>
+      </w:r>
+      <w:proofErr w:type="spellEnd"/>
+      <w:r>
+        <w:rPr>
+          <w:rStyle w:val="textlayer--absolute"/>
+          <w:rFonts w:cstheme="minorHAnsi"/>
+        </w:rPr>
+        <w:t xml:space="preserve"> (CITAS)</w:t>
+      </w:r>
+      <w:r>
         <w:t xml:space="preserve">. </w:t>
       </w:r>
       <w:r>
-        <w:t xml:space="preserve">All sites </w:t>
-      </w:r>
-      <w:r>
-        <w:t>were</w:t>
-      </w:r>
-      <w:r>
-        <w:t xml:space="preserve"> established </w:t>
-      </w:r>
-      <w:r>
-        <w:t>25 km apart from each other in a grid-like fashion</w:t>
-      </w:r>
-      <w:r>
         <w:t xml:space="preserve"> </w:t>
-      </w:r>
-      <w:r>
-        <w:t xml:space="preserve">(CONAFOR, 2018). </w:t>
-      </w:r>
-      <w:r>
-        <w:t>For selecting FI sites relevant to our study, we performed an intersection of sites within the NMO</w:t>
-      </w:r>
-      <w:r>
-        <w:t xml:space="preserve"> using the open software QGIS 3.16. </w:t>
       </w:r>
     </w:p>
     <w:p>
@@ -801,10 +877,56 @@
         <w:t>wood density</w:t>
       </w:r>
       <w:r>
-        <w:t xml:space="preserve">, height and </w:t>
+        <w:t xml:space="preserve"> (</w:t>
+      </w:r>
+      <w:r>
+        <w:rPr>
+          <w:rFonts w:cstheme="minorHAnsi"/>
+          <w:i/>
+          <w:iCs/>
+        </w:rPr>
+        <w:t>ρ</w:t>
+      </w:r>
+      <w:r>
+        <w:rPr>
+          <w:rFonts w:cstheme="minorHAnsi"/>
+        </w:rPr>
+        <w:t>)</w:t>
+      </w:r>
+      <w:r>
+        <w:t xml:space="preserve">, height </w:t>
+      </w:r>
+      <w:r>
+        <w:t>(</w:t>
+      </w:r>
+      <w:r>
+        <w:rPr>
+          <w:i/>
+          <w:iCs/>
+        </w:rPr>
+        <w:t>H</w:t>
+      </w:r>
+      <w:r>
+        <w:t xml:space="preserve">) </w:t>
+      </w:r>
+      <w:r>
+        <w:t xml:space="preserve">and </w:t>
       </w:r>
       <w:r>
         <w:t>DBH</w:t>
+      </w:r>
+      <w:r>
+        <w:t xml:space="preserve"> (</w:t>
+      </w:r>
+      <w:r>
+        <w:rPr>
+          <w:i/>
+          <w:iCs/>
+        </w:rPr>
+        <w:t>D</w:t>
+      </w:r>
+      <w:r>
+        <w:t>)</w:t>
       </w:r>
       <w:r>
         <w:t>:</w:t>
@@ -931,19 +1053,13 @@
         <w:t>and searched for t</w:t>
       </w:r>
       <w:r>
-        <w:t>he wood density value of each species or its closest relative in global wood density databases.</w:t>
-      </w:r>
-      <w:r>
-        <w:t xml:space="preserve"> </w:t>
-      </w:r>
-      <w:r>
-        <w:t>Functions to correct taxonomic names and search for wood density values are</w:t>
-      </w:r>
-      <w:r>
-        <w:t xml:space="preserve"> available </w:t>
-      </w:r>
-      <w:r>
-        <w:t xml:space="preserve">in the </w:t>
+        <w:t>he wood density value of each species or its closest relative in global wood density databases</w:t>
+      </w:r>
+      <w:r>
+        <w:t xml:space="preserve"> using </w:t>
+      </w:r>
+      <w:r>
+        <w:t xml:space="preserve">the </w:t>
       </w:r>
       <w:r>
         <w:t>R package BIOMASS (</w:t>
@@ -982,13 +1098,7 @@
         <w:t xml:space="preserve"> et al. (2004). </w:t>
       </w:r>
       <w:r>
-        <w:t>T</w:t>
-      </w:r>
-      <w:r>
-        <w:t>o estimate site’s AGB error</w:t>
-      </w:r>
-      <w:r>
-        <w:t>, w</w:t>
+        <w:t>To estimate site’s AGB error, w</w:t>
       </w:r>
       <w:r>
         <w:t>e assumed standard error independence and used</w:t>
@@ -1719,7 +1829,13 @@
         <w:t>.</w:t>
       </w:r>
       <w:r>
-        <w:t xml:space="preserve"> We went over all recorded disturbance causes in the database, </w:t>
+        <w:t xml:space="preserve"> We </w:t>
+      </w:r>
+      <w:r>
+        <w:t>reviewed</w:t>
+      </w:r>
+      <w:r>
+        <w:t xml:space="preserve"> all recorded disturbance causes in the database, </w:t>
       </w:r>
       <w:r>
         <w:t>identified,</w:t>
@@ -2346,7 +2462,13 @@
         <w:t xml:space="preserve">We performed statistical analysis at two sampling levels. </w:t>
       </w:r>
       <w:r>
-        <w:t>On the one hand, we used sites as our main unit of analysis t</w:t>
+        <w:t xml:space="preserve">On the one hand, we used sites </w:t>
+      </w:r>
+      <w:r>
+        <w:t xml:space="preserve">(n= 40) </w:t>
+      </w:r>
+      <w:r>
+        <w:t>as our main unit of analysis t</w:t>
       </w:r>
       <w:r>
         <w:t>o assess the amount of AGB in TMCF, and its variation across space in relation to tree diversity, environmental and land-use gradients.</w:t>
@@ -2362,6 +2484,9 @@
       </w:r>
       <w:r>
         <w:t>plots (</w:t>
+      </w:r>
+      <w:r>
+        <w:t xml:space="preserve">n= 160; </w:t>
       </w:r>
       <w:r>
         <w:t>a smaller sampling unit</w:t>
@@ -2712,7 +2837,21 @@
           <w:i/>
           <w:iCs/>
         </w:rPr>
-        <w:t>AGB relationship with tree diversity.</w:t>
+        <w:t xml:space="preserve">AGB relationship </w:t>
+      </w:r>
+      <w:r>
+        <w:rPr>
+          <w:i/>
+          <w:iCs/>
+        </w:rPr>
+        <w:t>to</w:t>
+      </w:r>
+      <w:r>
+        <w:rPr>
+          <w:i/>
+          <w:iCs/>
+        </w:rPr>
+        <w:t xml:space="preserve"> tree diversity.</w:t>
       </w:r>
       <w:r>
         <w:t xml:space="preserve"> To understand the relationship between AGB and </w:t>
@@ -2757,6 +2896,12 @@
       </w:r>
     </w:p>
     <w:p>
+      <w:pPr>
+        <w:rPr>
+          <w:i/>
+          <w:iCs/>
+        </w:rPr>
+      </w:pPr>
       <w:r>
         <w:rPr>
           <w:b/>
@@ -2765,22 +2910,344 @@
         <w:tab/>
       </w:r>
       <w:r>
-        <w:t xml:space="preserve">Tree </w:t>
-      </w:r>
-      <w:r>
-        <w:t>AGB</w:t>
-      </w:r>
-      <w:r>
-        <w:t xml:space="preserve"> and Diversity </w:t>
-      </w:r>
-      <w:r>
-        <w:t>in TMCF</w:t>
+        <w:rPr>
+          <w:i/>
+          <w:iCs/>
+        </w:rPr>
+        <w:t>AGB allocation in</w:t>
+      </w:r>
+      <w:r>
+        <w:rPr>
+          <w:i/>
+          <w:iCs/>
+        </w:rPr>
+        <w:t xml:space="preserve"> TMCF</w:t>
+      </w:r>
+    </w:p>
+    <w:p>
+      <w:r>
+        <w:t>Average t</w:t>
+      </w:r>
+      <w:r>
+        <w:t>ree AGB in TMCF in the NMO</w:t>
+      </w:r>
+      <w:r>
+        <w:t xml:space="preserve"> is </w:t>
+      </w:r>
+      <w:r>
+        <w:rPr>
+          <w:rFonts w:cstheme="minorHAnsi"/>
+        </w:rPr>
+        <w:t xml:space="preserve">137.49 </w:t>
+      </w:r>
+      <w:r>
+        <w:rPr>
+          <w:rFonts w:ascii="French Script MT" w:hAnsi="French Script MT"/>
+        </w:rPr>
+        <w:t>±</w:t>
+      </w:r>
+      <w:r>
+        <w:t xml:space="preserve"> 121.29</w:t>
+      </w:r>
+      <w:r>
+        <w:t xml:space="preserve"> Mg/ha </w:t>
+      </w:r>
+      <w:r>
+        <w:t>and</w:t>
+      </w:r>
+      <w:r>
+        <w:t xml:space="preserve"> it</w:t>
+      </w:r>
+      <w:r>
+        <w:t xml:space="preserve"> ranges from as low as </w:t>
+      </w:r>
+      <w:r>
+        <w:t>8.266</w:t>
+      </w:r>
+      <w:r>
+        <w:t xml:space="preserve"> Mg/ha to as high as 414.524 Mg/ha</w:t>
+      </w:r>
+      <w:r>
+        <w:t>,</w:t>
+      </w:r>
+      <w:r>
+        <w:t xml:space="preserve"> </w:t>
+      </w:r>
+      <w:r>
+        <w:t xml:space="preserve">showing the wide variation of AGB existing in these landscapes </w:t>
+      </w:r>
+      <w:r>
+        <w:t>(Table 3).</w:t>
+      </w:r>
+      <w:r>
+        <w:t xml:space="preserve"> </w:t>
+      </w:r>
+      <w:r>
+        <w:t xml:space="preserve">In fact, out of </w:t>
+      </w:r>
+      <w:r>
+        <w:t>the 160 plots analyzed,</w:t>
+      </w:r>
+      <w:r>
+        <w:t xml:space="preserve"> 30 are outside this range.</w:t>
+      </w:r>
+      <w:r>
+        <w:t xml:space="preserve"> </w:t>
+      </w:r>
+      <w:r>
+        <w:t xml:space="preserve">Specifically, </w:t>
+      </w:r>
+      <w:r>
+        <w:t xml:space="preserve">17 </w:t>
+      </w:r>
+      <w:r>
+        <w:t xml:space="preserve">plots show values </w:t>
+      </w:r>
+      <w:r>
+        <w:t xml:space="preserve">below </w:t>
+      </w:r>
+      <w:r>
+        <w:t xml:space="preserve">8.26 Mg/ha, </w:t>
+      </w:r>
+      <w:r>
+        <w:t>several of which were completely devoid of trees larger than 7.5 cm of DBH at the time of data collection</w:t>
+      </w:r>
+      <w:r>
+        <w:t xml:space="preserve">. In contrast, </w:t>
+      </w:r>
+      <w:r>
+        <w:t xml:space="preserve">13 </w:t>
+      </w:r>
+      <w:r>
+        <w:t xml:space="preserve">plots </w:t>
+      </w:r>
+      <w:r>
+        <w:t xml:space="preserve">exhibit higher values than the highest averaged AGB </w:t>
+      </w:r>
+      <w:r>
+        <w:t>found at site level</w:t>
+      </w:r>
+      <w:r>
+        <w:t xml:space="preserve">, some of them </w:t>
+      </w:r>
+      <w:r>
+        <w:t xml:space="preserve">even </w:t>
+      </w:r>
+      <w:r>
+        <w:t>surpassing 500 Mg/</w:t>
+      </w:r>
+      <w:r>
+        <w:t>ha</w:t>
+      </w:r>
+      <w:r>
+        <w:t>.</w:t>
+      </w:r>
+      <w:r>
+        <w:t xml:space="preserve"> </w:t>
+      </w:r>
+      <w:r>
+        <w:t xml:space="preserve">Variation in structural attributes within and among sites is </w:t>
+      </w:r>
+      <w:r>
+        <w:t xml:space="preserve">also </w:t>
+      </w:r>
+      <w:r>
+        <w:t>large</w:t>
+      </w:r>
+      <w:r>
+        <w:t xml:space="preserve">. </w:t>
+      </w:r>
+      <w:r>
+        <w:t xml:space="preserve">For instance, average stem density in all </w:t>
+      </w:r>
+      <w:r>
+        <w:t>40</w:t>
+      </w:r>
+      <w:r>
+        <w:t xml:space="preserve"> sites is </w:t>
+      </w:r>
+      <w:r>
+        <w:t>641.56</w:t>
+      </w:r>
+      <w:r>
+        <w:t xml:space="preserve"> but some sites have as few as </w:t>
+      </w:r>
+      <w:r>
+        <w:t>81.25</w:t>
+      </w:r>
+      <w:r>
+        <w:t xml:space="preserve"> trees/ha.</w:t>
+      </w:r>
+      <w:r>
+        <w:t xml:space="preserve"> </w:t>
+      </w:r>
+      <w:r>
+        <w:t>This variation results from the diversity</w:t>
+      </w:r>
+      <w:r>
+        <w:t xml:space="preserve"> in landscape composition </w:t>
+      </w:r>
+      <w:r>
+        <w:t xml:space="preserve">found </w:t>
+      </w:r>
+      <w:r>
+        <w:t>in these forest-agriculture mosaics</w:t>
+      </w:r>
+      <w:r>
+        <w:t xml:space="preserve"> and it is driven by the successional stage of each plot. In very young forests, tree density is </w:t>
+      </w:r>
+      <w:r>
+        <w:t>low, and trees are short and thin. As forests develop, all these structural attributes increase. Thus, young forests show larger trees and higher stem density. In mature forests, the density of trees decreases as they become even taller and bigger. As a result, AGB in very young forests averages only 33.38 Mg/ha, in young forests this value notably increases to 151.69 Mg/ha, and in mature forests it reaches 354.86 Mg/ha</w:t>
+      </w:r>
+      <w:r>
+        <w:t xml:space="preserve"> (Table 4)</w:t>
+      </w:r>
+      <w:r>
+        <w:t xml:space="preserve">. </w:t>
       </w:r>
     </w:p>
     <w:p>
       <w:r>
         <w:tab/>
-        <w:t xml:space="preserve">Patterns of Tree AGB and Diversity Across Land-use and Environmental Gradients </w:t>
+        <w:t xml:space="preserve">In these landscapes there is a large proportion of small trees </w:t>
+      </w:r>
+      <w:r>
+        <w:t>(DBH &lt; 20</w:t>
+      </w:r>
+      <w:r>
+        <w:t xml:space="preserve"> </w:t>
+      </w:r>
+      <w:r>
+        <w:t xml:space="preserve">cm), and </w:t>
+      </w:r>
+      <w:r>
+        <w:t>trees with a DBH &gt; 30 cm</w:t>
+      </w:r>
+      <w:r>
+        <w:t xml:space="preserve"> are uncommon.</w:t>
+      </w:r>
+      <w:r>
+        <w:t xml:space="preserve"> However, </w:t>
+      </w:r>
+      <w:r>
+        <w:t xml:space="preserve">large trees contribute the most to AGB, particularly the largest ones (tree size </w:t>
+      </w:r>
+      <w:r>
+        <w:t xml:space="preserve">class </w:t>
+      </w:r>
+      <w:r>
+        <w:t xml:space="preserve">6: DBH &gt; 50 cm). Interestingly, this pattern is different in forest plots at different successional stages. </w:t>
+      </w:r>
+      <w:r>
+        <w:t>Although the proportion of stems of different size</w:t>
+      </w:r>
+      <w:r>
+        <w:t xml:space="preserve"> classes</w:t>
+      </w:r>
+      <w:r>
+        <w:t xml:space="preserve"> remains somewhat constant across the three different successional stages, their contribution to AGB varies widely. In very young and mature forests, largest trees are the ones contributing the most to total AGB, but in young forest</w:t>
+      </w:r>
+      <w:r>
+        <w:t xml:space="preserve"> the contribution to AGB is equally distributed across all tree size classes</w:t>
+      </w:r>
+      <w:r>
+        <w:t xml:space="preserve"> (Figure 2)</w:t>
+      </w:r>
+      <w:r>
+        <w:t>.</w:t>
+      </w:r>
+      <w:r>
+        <w:t xml:space="preserve"> </w:t>
+      </w:r>
+      <w:r>
+        <w:t xml:space="preserve">  </w:t>
+      </w:r>
+    </w:p>
+    <w:p>
+      <w:pPr>
+        <w:rPr>
+          <w:i/>
+          <w:iCs/>
+        </w:rPr>
+      </w:pPr>
+      <w:r>
+        <w:tab/>
+      </w:r>
+      <w:r>
+        <w:rPr>
+          <w:i/>
+          <w:iCs/>
+        </w:rPr>
+        <w:t>Patterns of Tree AGB Across Land-use and Environmental Gradients</w:t>
+      </w:r>
+    </w:p>
+    <w:p>
+      <w:r>
+        <w:t xml:space="preserve">Tree AGB in </w:t>
+      </w:r>
+      <w:r>
+        <w:t>TMCF</w:t>
+      </w:r>
+      <w:r>
+        <w:t xml:space="preserve"> sites are controlled mainly by land-use, and secondly by environmental factors. Here, we assessed both land-use and environmental factors with multiple linear regression models. </w:t>
+      </w:r>
+      <w:r>
+        <w:t>Through a</w:t>
+      </w:r>
+      <w:r>
+        <w:t xml:space="preserve"> stepwise model selection process, we found</w:t>
+      </w:r>
+      <w:r>
+        <w:t xml:space="preserve"> the best model includes</w:t>
+      </w:r>
+      <w:r>
+        <w:t xml:space="preserve"> three variables:</w:t>
+      </w:r>
+      <w:r>
+        <w:t xml:space="preserve"> landscape composition, forest disturbance related to agriculture and slope (p &lt; 0.05, adjusted R</w:t>
+      </w:r>
+      <w:r>
+        <w:rPr>
+          <w:vertAlign w:val="superscript"/>
+        </w:rPr>
+        <w:t>2</w:t>
+      </w:r>
+      <w:r>
+        <w:t>= 0.811</w:t>
+      </w:r>
+      <w:r>
+        <w:t>, Table 5</w:t>
+      </w:r>
+      <w:r>
+        <w:t xml:space="preserve">). </w:t>
+      </w:r>
+      <w:r>
+        <w:t>The second best model includes environmental gradient as a fourth predictor (Table 6).</w:t>
+      </w:r>
+    </w:p>
+    <w:p>
+      <w:pPr>
+        <w:rPr>
+          <w:i/>
+          <w:iCs/>
+        </w:rPr>
+      </w:pPr>
+      <w:r>
+        <w:tab/>
+      </w:r>
+      <w:r>
+        <w:rPr>
+          <w:i/>
+          <w:iCs/>
+        </w:rPr>
+        <w:t>AGB and tree diversity</w:t>
+      </w:r>
+      <w:r>
+        <w:rPr>
+          <w:i/>
+          <w:iCs/>
+        </w:rPr>
+        <w:t xml:space="preserve"> </w:t>
       </w:r>
     </w:p>
     <w:p>
@@ -2800,6 +3267,11 @@
     </w:p>
     <w:p>
       <w:r>
+        <w:t xml:space="preserve">TMCF sites are found along two compounding gradients: an environmental one, going from warmer and wetter areas at lower elevations to cooler and drier ones at higher elevations; and a land-use gradient, from higher to lower forest disturbance related to agricultural and cattle gazing activities. </w:t>
+      </w:r>
+    </w:p>
+    <w:p>
+      <w:r>
         <w:t xml:space="preserve">Spatial heterogeneity caused by small-scale forest disturbance </w:t>
       </w:r>
       <w:r>
@@ -2866,12 +3338,1782 @@
         <w:t>Table 3.</w:t>
       </w:r>
       <w:r>
-        <w:t xml:space="preserve"> Structural attributes, tree AGB and diversity</w:t>
-      </w:r>
-    </w:p>
-    <w:p>
-      <w:r>
-        <w:t>Table 4.</w:t>
+        <w:t xml:space="preserve"> </w:t>
+      </w:r>
+      <w:r>
+        <w:t>Summary statistics of s</w:t>
+      </w:r>
+      <w:r>
+        <w:t xml:space="preserve">tructural attributes, tree </w:t>
+      </w:r>
+      <w:r>
+        <w:t>aboveground biomass (AGB)</w:t>
+      </w:r>
+      <w:r>
+        <w:t xml:space="preserve"> and diversity</w:t>
+      </w:r>
+      <w:r>
+        <w:t xml:space="preserve"> in Tropical Montane Cloud Forest sites (n= 40).</w:t>
+      </w:r>
+    </w:p>
+    <w:tbl>
+      <w:tblPr>
+        <w:tblStyle w:val="Tablaconcuadrcula"/>
+        <w:tblW w:w="0" w:type="auto"/>
+        <w:tblLook w:val="04A0" w:firstRow="1" w:lastRow="0" w:firstColumn="1" w:lastColumn="0" w:noHBand="0" w:noVBand="1"/>
+      </w:tblPr>
+      <w:tblGrid>
+        <w:gridCol w:w="3114"/>
+        <w:gridCol w:w="1559"/>
+        <w:gridCol w:w="1843"/>
+        <w:gridCol w:w="1701"/>
+      </w:tblGrid>
+      <w:tr>
+        <w:tc>
+          <w:tcPr>
+            <w:tcW w:w="3114" w:type="dxa"/>
+            <w:tcBorders>
+              <w:top w:val="single" w:sz="4" w:space="0" w:color="auto"/>
+              <w:left w:val="single" w:sz="4" w:space="0" w:color="auto"/>
+              <w:bottom w:val="single" w:sz="4" w:space="0" w:color="auto"/>
+              <w:right w:val="single" w:sz="4" w:space="0" w:color="auto"/>
+            </w:tcBorders>
+            <w:hideMark/>
+          </w:tcPr>
+          <w:p>
+            <w:pPr>
+              <w:rPr>
+                <w:b/>
+                <w:bCs/>
+              </w:rPr>
+            </w:pPr>
+            <w:r>
+              <w:rPr>
+                <w:b/>
+                <w:bCs/>
+              </w:rPr>
+              <w:t>Variable</w:t>
+            </w:r>
+          </w:p>
+        </w:tc>
+        <w:tc>
+          <w:tcPr>
+            <w:tcW w:w="1559" w:type="dxa"/>
+            <w:tcBorders>
+              <w:top w:val="single" w:sz="4" w:space="0" w:color="auto"/>
+              <w:left w:val="single" w:sz="4" w:space="0" w:color="auto"/>
+              <w:bottom w:val="single" w:sz="4" w:space="0" w:color="auto"/>
+              <w:right w:val="single" w:sz="4" w:space="0" w:color="auto"/>
+            </w:tcBorders>
+            <w:hideMark/>
+          </w:tcPr>
+          <w:p>
+            <w:pPr>
+              <w:rPr>
+                <w:b/>
+                <w:bCs/>
+              </w:rPr>
+            </w:pPr>
+            <w:r>
+              <w:rPr>
+                <w:b/>
+                <w:bCs/>
+              </w:rPr>
+              <w:t xml:space="preserve">Min </w:t>
+            </w:r>
+            <w:r>
+              <w:rPr>
+                <w:rFonts w:ascii="French Script MT" w:hAnsi="French Script MT"/>
+                <w:b/>
+                <w:bCs/>
+              </w:rPr>
+              <w:t>±</w:t>
+            </w:r>
+            <w:r>
+              <w:rPr>
+                <w:b/>
+                <w:bCs/>
+              </w:rPr>
+              <w:t xml:space="preserve"> S.E.</w:t>
+            </w:r>
+          </w:p>
+        </w:tc>
+        <w:tc>
+          <w:tcPr>
+            <w:tcW w:w="1843" w:type="dxa"/>
+            <w:tcBorders>
+              <w:top w:val="single" w:sz="4" w:space="0" w:color="auto"/>
+              <w:left w:val="single" w:sz="4" w:space="0" w:color="auto"/>
+              <w:bottom w:val="single" w:sz="4" w:space="0" w:color="auto"/>
+              <w:right w:val="single" w:sz="4" w:space="0" w:color="auto"/>
+            </w:tcBorders>
+            <w:hideMark/>
+          </w:tcPr>
+          <w:p>
+            <w:pPr>
+              <w:rPr>
+                <w:b/>
+                <w:bCs/>
+              </w:rPr>
+            </w:pPr>
+            <w:r>
+              <w:rPr>
+                <w:b/>
+                <w:bCs/>
+              </w:rPr>
+              <w:t xml:space="preserve">Max </w:t>
+            </w:r>
+            <w:r>
+              <w:rPr>
+                <w:rFonts w:ascii="French Script MT" w:hAnsi="French Script MT"/>
+                <w:b/>
+                <w:bCs/>
+              </w:rPr>
+              <w:t>±</w:t>
+            </w:r>
+            <w:r>
+              <w:rPr>
+                <w:b/>
+                <w:bCs/>
+              </w:rPr>
+              <w:t xml:space="preserve"> S.E.</w:t>
+            </w:r>
+          </w:p>
+        </w:tc>
+        <w:tc>
+          <w:tcPr>
+            <w:tcW w:w="1701" w:type="dxa"/>
+            <w:tcBorders>
+              <w:top w:val="single" w:sz="4" w:space="0" w:color="auto"/>
+              <w:left w:val="single" w:sz="4" w:space="0" w:color="auto"/>
+              <w:bottom w:val="single" w:sz="4" w:space="0" w:color="auto"/>
+              <w:right w:val="single" w:sz="4" w:space="0" w:color="auto"/>
+            </w:tcBorders>
+            <w:hideMark/>
+          </w:tcPr>
+          <w:p>
+            <w:pPr>
+              <w:rPr>
+                <w:rFonts w:cstheme="minorHAnsi"/>
+                <w:b/>
+                <w:bCs/>
+              </w:rPr>
+            </w:pPr>
+            <w:r>
+              <w:rPr>
+                <w:b/>
+                <w:bCs/>
+              </w:rPr>
+              <w:t xml:space="preserve">Mean </w:t>
+            </w:r>
+            <w:r>
+              <w:rPr>
+                <w:rFonts w:ascii="French Script MT" w:hAnsi="French Script MT"/>
+                <w:b/>
+                <w:bCs/>
+              </w:rPr>
+              <w:t xml:space="preserve">± </w:t>
+            </w:r>
+            <w:r>
+              <w:rPr>
+                <w:rFonts w:cstheme="minorHAnsi"/>
+                <w:b/>
+                <w:bCs/>
+              </w:rPr>
+              <w:t>S.D.</w:t>
+            </w:r>
+          </w:p>
+        </w:tc>
+      </w:tr>
+      <w:tr>
+        <w:tc>
+          <w:tcPr>
+            <w:tcW w:w="3114" w:type="dxa"/>
+            <w:tcBorders>
+              <w:top w:val="single" w:sz="4" w:space="0" w:color="auto"/>
+              <w:left w:val="single" w:sz="4" w:space="0" w:color="auto"/>
+              <w:bottom w:val="single" w:sz="4" w:space="0" w:color="auto"/>
+              <w:right w:val="single" w:sz="4" w:space="0" w:color="auto"/>
+            </w:tcBorders>
+            <w:hideMark/>
+          </w:tcPr>
+          <w:p>
+            <w:r>
+              <w:t>Stem density (tree/ha)</w:t>
+            </w:r>
+          </w:p>
+        </w:tc>
+        <w:tc>
+          <w:tcPr>
+            <w:tcW w:w="1559" w:type="dxa"/>
+            <w:tcBorders>
+              <w:top w:val="single" w:sz="4" w:space="0" w:color="auto"/>
+              <w:left w:val="single" w:sz="4" w:space="0" w:color="auto"/>
+              <w:bottom w:val="single" w:sz="4" w:space="0" w:color="auto"/>
+              <w:right w:val="single" w:sz="4" w:space="0" w:color="auto"/>
+            </w:tcBorders>
+            <w:hideMark/>
+          </w:tcPr>
+          <w:p>
+            <w:r>
+              <w:t>81.25</w:t>
+            </w:r>
+            <w:r>
+              <w:t xml:space="preserve"> </w:t>
+            </w:r>
+            <w:r>
+              <w:rPr>
+                <w:rFonts w:ascii="French Script MT" w:hAnsi="French Script MT"/>
+              </w:rPr>
+              <w:t xml:space="preserve">± </w:t>
+            </w:r>
+            <w:r>
+              <w:t>15.72</w:t>
+            </w:r>
+            <w:r>
+              <w:t xml:space="preserve">  </w:t>
+            </w:r>
+          </w:p>
+        </w:tc>
+        <w:tc>
+          <w:tcPr>
+            <w:tcW w:w="1843" w:type="dxa"/>
+            <w:tcBorders>
+              <w:top w:val="single" w:sz="4" w:space="0" w:color="auto"/>
+              <w:left w:val="single" w:sz="4" w:space="0" w:color="auto"/>
+              <w:bottom w:val="single" w:sz="4" w:space="0" w:color="auto"/>
+              <w:right w:val="single" w:sz="4" w:space="0" w:color="auto"/>
+            </w:tcBorders>
+            <w:hideMark/>
+          </w:tcPr>
+          <w:p>
+            <w:r>
+              <w:t xml:space="preserve">1806.25 </w:t>
+            </w:r>
+            <w:r>
+              <w:rPr>
+                <w:rFonts w:ascii="French Script MT" w:hAnsi="French Script MT"/>
+              </w:rPr>
+              <w:t xml:space="preserve">± </w:t>
+            </w:r>
+            <w:r>
+              <w:t>444.10</w:t>
+            </w:r>
+          </w:p>
+        </w:tc>
+        <w:tc>
+          <w:tcPr>
+            <w:tcW w:w="1701" w:type="dxa"/>
+            <w:tcBorders>
+              <w:top w:val="single" w:sz="4" w:space="0" w:color="auto"/>
+              <w:left w:val="single" w:sz="4" w:space="0" w:color="auto"/>
+              <w:bottom w:val="single" w:sz="4" w:space="0" w:color="auto"/>
+              <w:right w:val="single" w:sz="4" w:space="0" w:color="auto"/>
+            </w:tcBorders>
+            <w:hideMark/>
+          </w:tcPr>
+          <w:p>
+            <w:r>
+              <w:t>641.56</w:t>
+            </w:r>
+            <w:r>
+              <w:t xml:space="preserve"> </w:t>
+            </w:r>
+            <w:r>
+              <w:rPr>
+                <w:rFonts w:ascii="French Script MT" w:hAnsi="French Script MT"/>
+              </w:rPr>
+              <w:t xml:space="preserve">± </w:t>
+            </w:r>
+            <w:r>
+              <w:t>35</w:t>
+            </w:r>
+            <w:r>
+              <w:t>5</w:t>
+            </w:r>
+            <w:r>
+              <w:t>.</w:t>
+            </w:r>
+            <w:r>
+              <w:t>23</w:t>
+            </w:r>
+          </w:p>
+        </w:tc>
+      </w:tr>
+      <w:tr>
+        <w:tc>
+          <w:tcPr>
+            <w:tcW w:w="3114" w:type="dxa"/>
+            <w:tcBorders>
+              <w:top w:val="single" w:sz="4" w:space="0" w:color="auto"/>
+              <w:left w:val="single" w:sz="4" w:space="0" w:color="auto"/>
+              <w:bottom w:val="single" w:sz="4" w:space="0" w:color="auto"/>
+              <w:right w:val="single" w:sz="4" w:space="0" w:color="auto"/>
+            </w:tcBorders>
+            <w:hideMark/>
+          </w:tcPr>
+          <w:p>
+            <w:r>
+              <w:t>Basal area (m/ha)</w:t>
+            </w:r>
+          </w:p>
+        </w:tc>
+        <w:tc>
+          <w:tcPr>
+            <w:tcW w:w="1559" w:type="dxa"/>
+            <w:tcBorders>
+              <w:top w:val="single" w:sz="4" w:space="0" w:color="auto"/>
+              <w:left w:val="single" w:sz="4" w:space="0" w:color="auto"/>
+              <w:bottom w:val="single" w:sz="4" w:space="0" w:color="auto"/>
+              <w:right w:val="single" w:sz="4" w:space="0" w:color="auto"/>
+            </w:tcBorders>
+            <w:hideMark/>
+          </w:tcPr>
+          <w:p>
+            <w:pPr>
+              <w:rPr>
+                <w:rFonts w:cstheme="minorHAnsi"/>
+              </w:rPr>
+            </w:pPr>
+            <w:r>
+              <w:t>2.26</w:t>
+            </w:r>
+            <w:r>
+              <w:t xml:space="preserve"> </w:t>
+            </w:r>
+            <w:r>
+              <w:rPr>
+                <w:rFonts w:ascii="French Script MT" w:hAnsi="French Script MT"/>
+              </w:rPr>
+              <w:t xml:space="preserve">± </w:t>
+            </w:r>
+            <w:r>
+              <w:rPr>
+                <w:rFonts w:cstheme="minorHAnsi"/>
+              </w:rPr>
+              <w:t>0.64</w:t>
+            </w:r>
+          </w:p>
+        </w:tc>
+        <w:tc>
+          <w:tcPr>
+            <w:tcW w:w="1843" w:type="dxa"/>
+            <w:tcBorders>
+              <w:top w:val="single" w:sz="4" w:space="0" w:color="auto"/>
+              <w:left w:val="single" w:sz="4" w:space="0" w:color="auto"/>
+              <w:bottom w:val="single" w:sz="4" w:space="0" w:color="auto"/>
+              <w:right w:val="single" w:sz="4" w:space="0" w:color="auto"/>
+            </w:tcBorders>
+            <w:hideMark/>
+          </w:tcPr>
+          <w:p>
+            <w:r>
+              <w:rPr>
+                <w:rFonts w:cstheme="minorHAnsi"/>
+              </w:rPr>
+              <w:t xml:space="preserve">51.08 </w:t>
+            </w:r>
+            <w:r>
+              <w:rPr>
+                <w:rFonts w:ascii="French Script MT" w:hAnsi="French Script MT"/>
+              </w:rPr>
+              <w:t>±</w:t>
+            </w:r>
+            <w:r>
+              <w:rPr>
+                <w:rFonts w:ascii="French Script MT" w:hAnsi="French Script MT"/>
+              </w:rPr>
+              <w:t xml:space="preserve"> </w:t>
+            </w:r>
+            <w:r>
+              <w:rPr>
+                <w:rFonts w:cstheme="minorHAnsi"/>
+              </w:rPr>
+              <w:t>6.57</w:t>
+            </w:r>
+            <w:r>
+              <w:t xml:space="preserve"> </w:t>
+            </w:r>
+          </w:p>
+        </w:tc>
+        <w:tc>
+          <w:tcPr>
+            <w:tcW w:w="1701" w:type="dxa"/>
+            <w:tcBorders>
+              <w:top w:val="single" w:sz="4" w:space="0" w:color="auto"/>
+              <w:left w:val="single" w:sz="4" w:space="0" w:color="auto"/>
+              <w:bottom w:val="single" w:sz="4" w:space="0" w:color="auto"/>
+              <w:right w:val="single" w:sz="4" w:space="0" w:color="auto"/>
+            </w:tcBorders>
+            <w:hideMark/>
+          </w:tcPr>
+          <w:p>
+            <w:r>
+              <w:t>20.42</w:t>
+            </w:r>
+            <w:r>
+              <w:t xml:space="preserve"> </w:t>
+            </w:r>
+            <w:r>
+              <w:rPr>
+                <w:rFonts w:ascii="French Script MT" w:hAnsi="French Script MT"/>
+              </w:rPr>
+              <w:t xml:space="preserve">± </w:t>
+            </w:r>
+            <w:r>
+              <w:t>13.48</w:t>
+            </w:r>
+          </w:p>
+        </w:tc>
+      </w:tr>
+      <w:tr>
+        <w:tc>
+          <w:tcPr>
+            <w:tcW w:w="3114" w:type="dxa"/>
+            <w:tcBorders>
+              <w:top w:val="single" w:sz="4" w:space="0" w:color="auto"/>
+              <w:left w:val="single" w:sz="4" w:space="0" w:color="auto"/>
+              <w:bottom w:val="single" w:sz="4" w:space="0" w:color="auto"/>
+              <w:right w:val="single" w:sz="4" w:space="0" w:color="auto"/>
+            </w:tcBorders>
+            <w:hideMark/>
+          </w:tcPr>
+          <w:p>
+            <w:proofErr w:type="spellStart"/>
+            <w:r>
+              <w:t>Lorey’s</w:t>
+            </w:r>
+            <w:proofErr w:type="spellEnd"/>
+            <w:r>
+              <w:t xml:space="preserve"> height (m)</w:t>
+            </w:r>
+          </w:p>
+        </w:tc>
+        <w:tc>
+          <w:tcPr>
+            <w:tcW w:w="1559" w:type="dxa"/>
+            <w:tcBorders>
+              <w:top w:val="single" w:sz="4" w:space="0" w:color="auto"/>
+              <w:left w:val="single" w:sz="4" w:space="0" w:color="auto"/>
+              <w:bottom w:val="single" w:sz="4" w:space="0" w:color="auto"/>
+              <w:right w:val="single" w:sz="4" w:space="0" w:color="auto"/>
+            </w:tcBorders>
+            <w:hideMark/>
+          </w:tcPr>
+          <w:p>
+            <w:r>
+              <w:rPr>
+                <w:rFonts w:cstheme="minorHAnsi"/>
+              </w:rPr>
+              <w:t xml:space="preserve">5.92 </w:t>
+            </w:r>
+            <w:r>
+              <w:rPr>
+                <w:rFonts w:ascii="French Script MT" w:hAnsi="French Script MT"/>
+              </w:rPr>
+              <w:t>±</w:t>
+            </w:r>
+            <w:r>
+              <w:rPr>
+                <w:rFonts w:ascii="French Script MT" w:hAnsi="French Script MT"/>
+              </w:rPr>
+              <w:t xml:space="preserve"> </w:t>
+            </w:r>
+            <w:r>
+              <w:rPr>
+                <w:rFonts w:cstheme="minorHAnsi"/>
+              </w:rPr>
+              <w:t>0.68</w:t>
+            </w:r>
+            <w:r>
+              <w:t xml:space="preserve"> </w:t>
+            </w:r>
+          </w:p>
+        </w:tc>
+        <w:tc>
+          <w:tcPr>
+            <w:tcW w:w="1843" w:type="dxa"/>
+            <w:tcBorders>
+              <w:top w:val="single" w:sz="4" w:space="0" w:color="auto"/>
+              <w:left w:val="single" w:sz="4" w:space="0" w:color="auto"/>
+              <w:bottom w:val="single" w:sz="4" w:space="0" w:color="auto"/>
+              <w:right w:val="single" w:sz="4" w:space="0" w:color="auto"/>
+            </w:tcBorders>
+            <w:hideMark/>
+          </w:tcPr>
+          <w:p>
+            <w:r>
+              <w:rPr>
+                <w:rFonts w:cstheme="minorHAnsi"/>
+              </w:rPr>
+              <w:t xml:space="preserve">24.91 </w:t>
+            </w:r>
+            <w:r>
+              <w:rPr>
+                <w:rFonts w:ascii="French Script MT" w:hAnsi="French Script MT"/>
+              </w:rPr>
+              <w:t>±</w:t>
+            </w:r>
+            <w:r>
+              <w:rPr>
+                <w:rFonts w:ascii="French Script MT" w:hAnsi="French Script MT"/>
+              </w:rPr>
+              <w:t xml:space="preserve"> </w:t>
+            </w:r>
+            <w:r>
+              <w:rPr>
+                <w:rFonts w:cstheme="minorHAnsi"/>
+              </w:rPr>
+              <w:t>1.00</w:t>
+            </w:r>
+            <w:r>
+              <w:t xml:space="preserve"> </w:t>
+            </w:r>
+          </w:p>
+        </w:tc>
+        <w:tc>
+          <w:tcPr>
+            <w:tcW w:w="1701" w:type="dxa"/>
+            <w:tcBorders>
+              <w:top w:val="single" w:sz="4" w:space="0" w:color="auto"/>
+              <w:left w:val="single" w:sz="4" w:space="0" w:color="auto"/>
+              <w:bottom w:val="single" w:sz="4" w:space="0" w:color="auto"/>
+              <w:right w:val="single" w:sz="4" w:space="0" w:color="auto"/>
+            </w:tcBorders>
+            <w:hideMark/>
+          </w:tcPr>
+          <w:p>
+            <w:r>
+              <w:rPr>
+                <w:rFonts w:cstheme="minorHAnsi"/>
+              </w:rPr>
+              <w:t xml:space="preserve">12.46 </w:t>
+            </w:r>
+            <w:r>
+              <w:rPr>
+                <w:rFonts w:ascii="French Script MT" w:hAnsi="French Script MT"/>
+              </w:rPr>
+              <w:t>±</w:t>
+            </w:r>
+            <w:r>
+              <w:t xml:space="preserve"> </w:t>
+            </w:r>
+            <w:r>
+              <w:t>4.63</w:t>
+            </w:r>
+          </w:p>
+        </w:tc>
+      </w:tr>
+      <w:tr>
+        <w:tc>
+          <w:tcPr>
+            <w:tcW w:w="3114" w:type="dxa"/>
+            <w:tcBorders>
+              <w:top w:val="single" w:sz="4" w:space="0" w:color="auto"/>
+              <w:left w:val="single" w:sz="4" w:space="0" w:color="auto"/>
+              <w:bottom w:val="single" w:sz="4" w:space="0" w:color="auto"/>
+              <w:right w:val="single" w:sz="4" w:space="0" w:color="auto"/>
+            </w:tcBorders>
+            <w:hideMark/>
+          </w:tcPr>
+          <w:p>
+            <w:r>
+              <w:t>Aboveground biomass (Mg/ha)</w:t>
+            </w:r>
+          </w:p>
+        </w:tc>
+        <w:tc>
+          <w:tcPr>
+            <w:tcW w:w="1559" w:type="dxa"/>
+            <w:tcBorders>
+              <w:top w:val="single" w:sz="4" w:space="0" w:color="auto"/>
+              <w:left w:val="single" w:sz="4" w:space="0" w:color="auto"/>
+              <w:bottom w:val="single" w:sz="4" w:space="0" w:color="auto"/>
+              <w:right w:val="single" w:sz="4" w:space="0" w:color="auto"/>
+            </w:tcBorders>
+            <w:hideMark/>
+          </w:tcPr>
+          <w:p>
+            <w:pPr>
+              <w:rPr>
+                <w:rFonts w:cstheme="minorHAnsi"/>
+              </w:rPr>
+            </w:pPr>
+            <w:r>
+              <w:rPr>
+                <w:rFonts w:cstheme="minorHAnsi"/>
+              </w:rPr>
+              <w:t xml:space="preserve">8.26 </w:t>
+            </w:r>
+            <w:r>
+              <w:rPr>
+                <w:rFonts w:ascii="French Script MT" w:hAnsi="French Script MT"/>
+              </w:rPr>
+              <w:t>±</w:t>
+            </w:r>
+            <w:r>
+              <w:rPr>
+                <w:rFonts w:cstheme="minorHAnsi"/>
+              </w:rPr>
+              <w:t xml:space="preserve"> 1.02 </w:t>
+            </w:r>
+            <w:r>
+              <w:rPr>
+                <w:rFonts w:cstheme="minorHAnsi"/>
+              </w:rPr>
+              <w:t xml:space="preserve"> </w:t>
+            </w:r>
+          </w:p>
+        </w:tc>
+        <w:tc>
+          <w:tcPr>
+            <w:tcW w:w="1843" w:type="dxa"/>
+            <w:tcBorders>
+              <w:top w:val="single" w:sz="4" w:space="0" w:color="auto"/>
+              <w:left w:val="single" w:sz="4" w:space="0" w:color="auto"/>
+              <w:bottom w:val="single" w:sz="4" w:space="0" w:color="auto"/>
+              <w:right w:val="single" w:sz="4" w:space="0" w:color="auto"/>
+            </w:tcBorders>
+            <w:hideMark/>
+          </w:tcPr>
+          <w:p>
+            <w:r>
+              <w:rPr>
+                <w:rFonts w:cstheme="minorHAnsi"/>
+              </w:rPr>
+              <w:t xml:space="preserve">414.52 </w:t>
+            </w:r>
+            <w:r>
+              <w:rPr>
+                <w:rFonts w:ascii="French Script MT" w:hAnsi="French Script MT"/>
+              </w:rPr>
+              <w:t>±</w:t>
+            </w:r>
+            <w:r>
+              <w:t xml:space="preserve"> </w:t>
+            </w:r>
+            <w:r>
+              <w:t>19.29</w:t>
+            </w:r>
+          </w:p>
+        </w:tc>
+        <w:tc>
+          <w:tcPr>
+            <w:tcW w:w="1701" w:type="dxa"/>
+            <w:tcBorders>
+              <w:top w:val="single" w:sz="4" w:space="0" w:color="auto"/>
+              <w:left w:val="single" w:sz="4" w:space="0" w:color="auto"/>
+              <w:bottom w:val="single" w:sz="4" w:space="0" w:color="auto"/>
+              <w:right w:val="single" w:sz="4" w:space="0" w:color="auto"/>
+            </w:tcBorders>
+            <w:hideMark/>
+          </w:tcPr>
+          <w:p>
+            <w:r>
+              <w:rPr>
+                <w:rFonts w:cstheme="minorHAnsi"/>
+              </w:rPr>
+              <w:t xml:space="preserve">137.49 </w:t>
+            </w:r>
+            <w:r>
+              <w:rPr>
+                <w:rFonts w:ascii="French Script MT" w:hAnsi="French Script MT"/>
+              </w:rPr>
+              <w:t>±</w:t>
+            </w:r>
+            <w:r>
+              <w:t xml:space="preserve"> </w:t>
+            </w:r>
+            <w:r>
+              <w:t>121.29</w:t>
+            </w:r>
+          </w:p>
+        </w:tc>
+      </w:tr>
+      <w:tr>
+        <w:tc>
+          <w:tcPr>
+            <w:tcW w:w="3114" w:type="dxa"/>
+            <w:tcBorders>
+              <w:top w:val="single" w:sz="4" w:space="0" w:color="auto"/>
+              <w:left w:val="single" w:sz="4" w:space="0" w:color="auto"/>
+              <w:bottom w:val="single" w:sz="4" w:space="0" w:color="auto"/>
+              <w:right w:val="single" w:sz="4" w:space="0" w:color="auto"/>
+            </w:tcBorders>
+            <w:hideMark/>
+          </w:tcPr>
+          <w:p>
+            <w:r>
+              <w:t>Species richness</w:t>
+            </w:r>
+          </w:p>
+        </w:tc>
+        <w:tc>
+          <w:tcPr>
+            <w:tcW w:w="1559" w:type="dxa"/>
+            <w:tcBorders>
+              <w:top w:val="single" w:sz="4" w:space="0" w:color="auto"/>
+              <w:left w:val="single" w:sz="4" w:space="0" w:color="auto"/>
+              <w:bottom w:val="single" w:sz="4" w:space="0" w:color="auto"/>
+              <w:right w:val="single" w:sz="4" w:space="0" w:color="auto"/>
+            </w:tcBorders>
+            <w:hideMark/>
+          </w:tcPr>
+          <w:p>
+            <w:pPr>
+              <w:tabs>
+                <w:tab w:val="left" w:pos="473"/>
+              </w:tabs>
+            </w:pPr>
+            <w:r>
+              <w:t xml:space="preserve">1.75 </w:t>
+            </w:r>
+            <w:r>
+              <w:rPr>
+                <w:rFonts w:ascii="French Script MT" w:hAnsi="French Script MT"/>
+              </w:rPr>
+              <w:t>±</w:t>
+            </w:r>
+            <w:r>
+              <w:rPr>
+                <w:rFonts w:ascii="French Script MT" w:hAnsi="French Script MT"/>
+              </w:rPr>
+              <w:t xml:space="preserve"> </w:t>
+            </w:r>
+            <w:r>
+              <w:t>0.25</w:t>
+            </w:r>
+          </w:p>
+        </w:tc>
+        <w:tc>
+          <w:tcPr>
+            <w:tcW w:w="1843" w:type="dxa"/>
+            <w:tcBorders>
+              <w:top w:val="single" w:sz="4" w:space="0" w:color="auto"/>
+              <w:left w:val="single" w:sz="4" w:space="0" w:color="auto"/>
+              <w:bottom w:val="single" w:sz="4" w:space="0" w:color="auto"/>
+              <w:right w:val="single" w:sz="4" w:space="0" w:color="auto"/>
+            </w:tcBorders>
+            <w:hideMark/>
+          </w:tcPr>
+          <w:p>
+            <w:r>
+              <w:t xml:space="preserve">9 </w:t>
+            </w:r>
+            <w:r>
+              <w:rPr>
+                <w:rFonts w:ascii="French Script MT" w:hAnsi="French Script MT"/>
+              </w:rPr>
+              <w:t>±</w:t>
+            </w:r>
+            <w:r>
+              <w:rPr>
+                <w:rFonts w:ascii="French Script MT" w:hAnsi="French Script MT"/>
+              </w:rPr>
+              <w:t xml:space="preserve"> </w:t>
+            </w:r>
+            <w:r>
+              <w:t>1</w:t>
+            </w:r>
+          </w:p>
+        </w:tc>
+        <w:tc>
+          <w:tcPr>
+            <w:tcW w:w="1701" w:type="dxa"/>
+            <w:tcBorders>
+              <w:top w:val="single" w:sz="4" w:space="0" w:color="auto"/>
+              <w:left w:val="single" w:sz="4" w:space="0" w:color="auto"/>
+              <w:bottom w:val="single" w:sz="4" w:space="0" w:color="auto"/>
+              <w:right w:val="single" w:sz="4" w:space="0" w:color="auto"/>
+            </w:tcBorders>
+            <w:hideMark/>
+          </w:tcPr>
+          <w:p>
+            <w:r>
+              <w:t xml:space="preserve">4.4 </w:t>
+            </w:r>
+            <w:r>
+              <w:rPr>
+                <w:rFonts w:ascii="French Script MT" w:hAnsi="French Script MT"/>
+              </w:rPr>
+              <w:t>±</w:t>
+            </w:r>
+            <w:r>
+              <w:rPr>
+                <w:rFonts w:cstheme="minorHAnsi"/>
+              </w:rPr>
+              <w:t xml:space="preserve"> 1.63</w:t>
+            </w:r>
+          </w:p>
+        </w:tc>
+      </w:tr>
+      <w:tr>
+        <w:tc>
+          <w:tcPr>
+            <w:tcW w:w="3114" w:type="dxa"/>
+            <w:tcBorders>
+              <w:top w:val="single" w:sz="4" w:space="0" w:color="auto"/>
+              <w:left w:val="single" w:sz="4" w:space="0" w:color="auto"/>
+              <w:bottom w:val="single" w:sz="4" w:space="0" w:color="auto"/>
+              <w:right w:val="single" w:sz="4" w:space="0" w:color="auto"/>
+            </w:tcBorders>
+            <w:hideMark/>
+          </w:tcPr>
+          <w:p>
+            <w:r>
+              <w:t>Simpson diversity index (D)</w:t>
+            </w:r>
+          </w:p>
+        </w:tc>
+        <w:tc>
+          <w:tcPr>
+            <w:tcW w:w="1559" w:type="dxa"/>
+            <w:tcBorders>
+              <w:top w:val="single" w:sz="4" w:space="0" w:color="auto"/>
+              <w:left w:val="single" w:sz="4" w:space="0" w:color="auto"/>
+              <w:bottom w:val="single" w:sz="4" w:space="0" w:color="auto"/>
+              <w:right w:val="single" w:sz="4" w:space="0" w:color="auto"/>
+            </w:tcBorders>
+            <w:hideMark/>
+          </w:tcPr>
+          <w:p>
+            <w:r>
+              <w:rPr>
+                <w:rFonts w:cstheme="minorHAnsi"/>
+              </w:rPr>
+              <w:t>0.19</w:t>
+            </w:r>
+            <w:r>
+              <w:rPr>
+                <w:rFonts w:ascii="French Script MT" w:hAnsi="French Script MT"/>
+              </w:rPr>
+              <w:t xml:space="preserve"> </w:t>
+            </w:r>
+            <w:r>
+              <w:rPr>
+                <w:rFonts w:ascii="French Script MT" w:hAnsi="French Script MT"/>
+              </w:rPr>
+              <w:t>±</w:t>
+            </w:r>
+            <w:r>
+              <w:rPr>
+                <w:rFonts w:ascii="French Script MT" w:hAnsi="French Script MT"/>
+              </w:rPr>
+              <w:t xml:space="preserve"> </w:t>
+            </w:r>
+            <w:r>
+              <w:rPr>
+                <w:rFonts w:cstheme="minorHAnsi"/>
+              </w:rPr>
+              <w:t>0.12</w:t>
+            </w:r>
+          </w:p>
+        </w:tc>
+        <w:tc>
+          <w:tcPr>
+            <w:tcW w:w="1843" w:type="dxa"/>
+            <w:tcBorders>
+              <w:top w:val="single" w:sz="4" w:space="0" w:color="auto"/>
+              <w:left w:val="single" w:sz="4" w:space="0" w:color="auto"/>
+              <w:bottom w:val="single" w:sz="4" w:space="0" w:color="auto"/>
+              <w:right w:val="single" w:sz="4" w:space="0" w:color="auto"/>
+            </w:tcBorders>
+            <w:hideMark/>
+          </w:tcPr>
+          <w:p>
+            <w:r>
+              <w:rPr>
+                <w:rFonts w:cstheme="minorHAnsi"/>
+              </w:rPr>
+              <w:t>0.78</w:t>
+            </w:r>
+            <w:r>
+              <w:rPr>
+                <w:rFonts w:ascii="French Script MT" w:hAnsi="French Script MT"/>
+              </w:rPr>
+              <w:t xml:space="preserve"> </w:t>
+            </w:r>
+            <w:r>
+              <w:rPr>
+                <w:rFonts w:ascii="French Script MT" w:hAnsi="French Script MT"/>
+              </w:rPr>
+              <w:t>±</w:t>
+            </w:r>
+            <w:r>
+              <w:rPr>
+                <w:rFonts w:ascii="French Script MT" w:hAnsi="French Script MT"/>
+              </w:rPr>
+              <w:t xml:space="preserve"> </w:t>
+            </w:r>
+            <w:r>
+              <w:rPr>
+                <w:rFonts w:cstheme="minorHAnsi"/>
+              </w:rPr>
+              <w:t>0.05</w:t>
+            </w:r>
+          </w:p>
+        </w:tc>
+        <w:tc>
+          <w:tcPr>
+            <w:tcW w:w="1701" w:type="dxa"/>
+            <w:tcBorders>
+              <w:top w:val="single" w:sz="4" w:space="0" w:color="auto"/>
+              <w:left w:val="single" w:sz="4" w:space="0" w:color="auto"/>
+              <w:bottom w:val="single" w:sz="4" w:space="0" w:color="auto"/>
+              <w:right w:val="single" w:sz="4" w:space="0" w:color="auto"/>
+            </w:tcBorders>
+            <w:hideMark/>
+          </w:tcPr>
+          <w:p>
+            <w:r>
+              <w:t xml:space="preserve">0.54 </w:t>
+            </w:r>
+            <w:r>
+              <w:rPr>
+                <w:rFonts w:ascii="French Script MT" w:hAnsi="French Script MT"/>
+              </w:rPr>
+              <w:t>±</w:t>
+            </w:r>
+            <w:r>
+              <w:rPr>
+                <w:rFonts w:ascii="French Script MT" w:hAnsi="French Script MT"/>
+              </w:rPr>
+              <w:t xml:space="preserve"> </w:t>
+            </w:r>
+            <w:r>
+              <w:t>0.15</w:t>
+            </w:r>
+          </w:p>
+        </w:tc>
+      </w:tr>
+      <w:tr>
+        <w:tc>
+          <w:tcPr>
+            <w:tcW w:w="3114" w:type="dxa"/>
+            <w:tcBorders>
+              <w:top w:val="single" w:sz="4" w:space="0" w:color="auto"/>
+              <w:left w:val="single" w:sz="4" w:space="0" w:color="auto"/>
+              <w:bottom w:val="single" w:sz="4" w:space="0" w:color="auto"/>
+              <w:right w:val="single" w:sz="4" w:space="0" w:color="auto"/>
+            </w:tcBorders>
+            <w:hideMark/>
+          </w:tcPr>
+          <w:p>
+            <w:r>
+              <w:t>Shannon diversity index (H)</w:t>
+            </w:r>
+          </w:p>
+        </w:tc>
+        <w:tc>
+          <w:tcPr>
+            <w:tcW w:w="1559" w:type="dxa"/>
+            <w:tcBorders>
+              <w:top w:val="single" w:sz="4" w:space="0" w:color="auto"/>
+              <w:left w:val="single" w:sz="4" w:space="0" w:color="auto"/>
+              <w:bottom w:val="single" w:sz="4" w:space="0" w:color="auto"/>
+              <w:right w:val="single" w:sz="4" w:space="0" w:color="auto"/>
+            </w:tcBorders>
+            <w:hideMark/>
+          </w:tcPr>
+          <w:p>
+            <w:r>
+              <w:rPr>
+                <w:rFonts w:cstheme="minorHAnsi"/>
+              </w:rPr>
+              <w:t>0.33</w:t>
+            </w:r>
+            <w:r>
+              <w:rPr>
+                <w:rFonts w:ascii="French Script MT" w:hAnsi="French Script MT"/>
+              </w:rPr>
+              <w:t xml:space="preserve"> </w:t>
+            </w:r>
+            <w:r>
+              <w:rPr>
+                <w:rFonts w:ascii="French Script MT" w:hAnsi="French Script MT"/>
+              </w:rPr>
+              <w:t>±</w:t>
+            </w:r>
+            <w:r>
+              <w:rPr>
+                <w:rFonts w:ascii="French Script MT" w:hAnsi="French Script MT"/>
+              </w:rPr>
+              <w:t xml:space="preserve"> </w:t>
+            </w:r>
+            <w:r>
+              <w:rPr>
+                <w:rFonts w:cstheme="minorHAnsi"/>
+              </w:rPr>
+              <w:t>0.21</w:t>
+            </w:r>
+          </w:p>
+        </w:tc>
+        <w:tc>
+          <w:tcPr>
+            <w:tcW w:w="1843" w:type="dxa"/>
+            <w:tcBorders>
+              <w:top w:val="single" w:sz="4" w:space="0" w:color="auto"/>
+              <w:left w:val="single" w:sz="4" w:space="0" w:color="auto"/>
+              <w:bottom w:val="single" w:sz="4" w:space="0" w:color="auto"/>
+              <w:right w:val="single" w:sz="4" w:space="0" w:color="auto"/>
+            </w:tcBorders>
+            <w:hideMark/>
+          </w:tcPr>
+          <w:p>
+            <w:r>
+              <w:rPr>
+                <w:rFonts w:cstheme="minorHAnsi"/>
+              </w:rPr>
+              <w:t>1.75</w:t>
+            </w:r>
+            <w:r>
+              <w:rPr>
+                <w:rFonts w:ascii="French Script MT" w:hAnsi="French Script MT"/>
+              </w:rPr>
+              <w:t xml:space="preserve"> </w:t>
+            </w:r>
+            <w:r>
+              <w:rPr>
+                <w:rFonts w:ascii="French Script MT" w:hAnsi="French Script MT"/>
+              </w:rPr>
+              <w:t>±</w:t>
+            </w:r>
+            <w:r>
+              <w:rPr>
+                <w:rFonts w:ascii="French Script MT" w:hAnsi="French Script MT"/>
+              </w:rPr>
+              <w:t xml:space="preserve"> </w:t>
+            </w:r>
+            <w:r>
+              <w:rPr>
+                <w:rFonts w:cstheme="minorHAnsi"/>
+              </w:rPr>
+              <w:t>0.25</w:t>
+            </w:r>
+          </w:p>
+        </w:tc>
+        <w:tc>
+          <w:tcPr>
+            <w:tcW w:w="1701" w:type="dxa"/>
+            <w:tcBorders>
+              <w:top w:val="single" w:sz="4" w:space="0" w:color="auto"/>
+              <w:left w:val="single" w:sz="4" w:space="0" w:color="auto"/>
+              <w:bottom w:val="single" w:sz="4" w:space="0" w:color="auto"/>
+              <w:right w:val="single" w:sz="4" w:space="0" w:color="auto"/>
+            </w:tcBorders>
+            <w:hideMark/>
+          </w:tcPr>
+          <w:p>
+            <w:r>
+              <w:t xml:space="preserve">1.06 </w:t>
+            </w:r>
+            <w:r>
+              <w:rPr>
+                <w:rFonts w:ascii="French Script MT" w:hAnsi="French Script MT"/>
+              </w:rPr>
+              <w:t>±</w:t>
+            </w:r>
+            <w:r>
+              <w:rPr>
+                <w:rFonts w:ascii="French Script MT" w:hAnsi="French Script MT"/>
+              </w:rPr>
+              <w:t xml:space="preserve"> </w:t>
+            </w:r>
+            <w:r>
+              <w:t>0.36</w:t>
+            </w:r>
+          </w:p>
+        </w:tc>
+      </w:tr>
+    </w:tbl>
+    <w:p/>
+    <w:p>
+      <w:r>
+        <w:t xml:space="preserve">Table 4. Structural attributes and tree </w:t>
+      </w:r>
+      <w:r>
+        <w:t>aboveground biomass (AGB)</w:t>
+      </w:r>
+      <w:r>
+        <w:t xml:space="preserve"> at plot level </w:t>
+      </w:r>
+      <w:r>
+        <w:t>(n</w:t>
+      </w:r>
+      <w:r>
+        <w:t>= 160</w:t>
+      </w:r>
+      <w:r>
+        <w:t xml:space="preserve">) </w:t>
+      </w:r>
+      <w:r>
+        <w:t>in three different successional stages: very young</w:t>
+      </w:r>
+      <w:r>
+        <w:t xml:space="preserve">, </w:t>
+      </w:r>
+      <w:r>
+        <w:t>young</w:t>
+      </w:r>
+      <w:r>
+        <w:t xml:space="preserve"> , </w:t>
+      </w:r>
+      <w:r>
+        <w:t>and mature</w:t>
+      </w:r>
+      <w:r>
+        <w:t xml:space="preserve"> </w:t>
+      </w:r>
+      <w:r>
+        <w:t>forests.</w:t>
+      </w:r>
+      <w:r>
+        <w:t xml:space="preserve"> </w:t>
+      </w:r>
+      <w:r>
+        <w:t>According to the ANOVA, d</w:t>
+      </w:r>
+      <w:r>
+        <w:t xml:space="preserve">ifferences </w:t>
+      </w:r>
+      <w:r>
+        <w:t>in</w:t>
+      </w:r>
+      <w:r>
+        <w:t xml:space="preserve"> structural attributes and AGB </w:t>
+      </w:r>
+      <w:r>
+        <w:t xml:space="preserve">between different successional stages </w:t>
+      </w:r>
+      <w:r>
+        <w:t>are all statistically significant (p &lt; 0.05).</w:t>
+      </w:r>
+    </w:p>
+    <w:tbl>
+      <w:tblPr>
+        <w:tblStyle w:val="Tablaconcuadrcula"/>
+        <w:tblW w:w="0" w:type="auto"/>
+        <w:tblLook w:val="04A0" w:firstRow="1" w:lastRow="0" w:firstColumn="1" w:lastColumn="0" w:noHBand="0" w:noVBand="1"/>
+      </w:tblPr>
+      <w:tblGrid>
+        <w:gridCol w:w="1846"/>
+        <w:gridCol w:w="1287"/>
+        <w:gridCol w:w="941"/>
+        <w:gridCol w:w="1166"/>
+        <w:gridCol w:w="992"/>
+        <w:gridCol w:w="1134"/>
+        <w:gridCol w:w="941"/>
+      </w:tblGrid>
+      <w:tr>
+        <w:tc>
+          <w:tcPr>
+            <w:tcW w:w="1846" w:type="dxa"/>
+            <w:vMerge w:val="restart"/>
+          </w:tcPr>
+          <w:p>
+            <w:pPr>
+              <w:rPr>
+                <w:b/>
+                <w:bCs/>
+              </w:rPr>
+            </w:pPr>
+          </w:p>
+        </w:tc>
+        <w:tc>
+          <w:tcPr>
+            <w:tcW w:w="2228" w:type="dxa"/>
+            <w:gridSpan w:val="2"/>
+          </w:tcPr>
+          <w:p>
+            <w:pPr>
+              <w:rPr>
+                <w:b/>
+                <w:bCs/>
+              </w:rPr>
+            </w:pPr>
+            <w:r>
+              <w:rPr>
+                <w:b/>
+                <w:bCs/>
+              </w:rPr>
+              <w:t>V</w:t>
+            </w:r>
+            <w:r>
+              <w:rPr>
+                <w:b/>
+                <w:bCs/>
+              </w:rPr>
+              <w:t xml:space="preserve">ery </w:t>
+            </w:r>
+            <w:r>
+              <w:rPr>
+                <w:b/>
+                <w:bCs/>
+              </w:rPr>
+              <w:t>Y</w:t>
+            </w:r>
+            <w:r>
+              <w:rPr>
+                <w:b/>
+                <w:bCs/>
+              </w:rPr>
+              <w:t>oung</w:t>
+            </w:r>
+            <w:r>
+              <w:rPr>
+                <w:b/>
+                <w:bCs/>
+              </w:rPr>
+              <w:t xml:space="preserve"> </w:t>
+            </w:r>
+            <w:r>
+              <w:rPr>
+                <w:b/>
+                <w:bCs/>
+              </w:rPr>
+              <w:t>(n= 69)</w:t>
+            </w:r>
+          </w:p>
+        </w:tc>
+        <w:tc>
+          <w:tcPr>
+            <w:tcW w:w="2158" w:type="dxa"/>
+            <w:gridSpan w:val="2"/>
+          </w:tcPr>
+          <w:p>
+            <w:pPr>
+              <w:rPr>
+                <w:b/>
+                <w:bCs/>
+              </w:rPr>
+            </w:pPr>
+            <w:r>
+              <w:rPr>
+                <w:b/>
+                <w:bCs/>
+              </w:rPr>
+              <w:t>Y</w:t>
+            </w:r>
+            <w:r>
+              <w:rPr>
+                <w:b/>
+                <w:bCs/>
+              </w:rPr>
+              <w:t>oung</w:t>
+            </w:r>
+            <w:r>
+              <w:rPr>
+                <w:b/>
+                <w:bCs/>
+              </w:rPr>
+              <w:t xml:space="preserve"> (n= 62)</w:t>
+            </w:r>
+          </w:p>
+        </w:tc>
+        <w:tc>
+          <w:tcPr>
+            <w:tcW w:w="2075" w:type="dxa"/>
+            <w:gridSpan w:val="2"/>
+          </w:tcPr>
+          <w:p>
+            <w:pPr>
+              <w:rPr>
+                <w:b/>
+                <w:bCs/>
+              </w:rPr>
+            </w:pPr>
+            <w:r>
+              <w:rPr>
+                <w:b/>
+                <w:bCs/>
+              </w:rPr>
+              <w:t>M</w:t>
+            </w:r>
+            <w:r>
+              <w:rPr>
+                <w:b/>
+                <w:bCs/>
+              </w:rPr>
+              <w:t>ature</w:t>
+            </w:r>
+            <w:r>
+              <w:rPr>
+                <w:b/>
+                <w:bCs/>
+              </w:rPr>
+              <w:t xml:space="preserve"> (n= 29)</w:t>
+            </w:r>
+          </w:p>
+        </w:tc>
+      </w:tr>
+      <w:tr>
+        <w:tc>
+          <w:tcPr>
+            <w:tcW w:w="1846" w:type="dxa"/>
+            <w:vMerge/>
+          </w:tcPr>
+          <w:p>
+            <w:pPr>
+              <w:rPr>
+                <w:b/>
+                <w:bCs/>
+              </w:rPr>
+            </w:pPr>
+          </w:p>
+        </w:tc>
+        <w:tc>
+          <w:tcPr>
+            <w:tcW w:w="1287" w:type="dxa"/>
+          </w:tcPr>
+          <w:p>
+            <w:pPr>
+              <w:rPr>
+                <w:b/>
+                <w:bCs/>
+              </w:rPr>
+            </w:pPr>
+            <w:r>
+              <w:rPr>
+                <w:b/>
+                <w:bCs/>
+              </w:rPr>
+              <w:t xml:space="preserve">Mean </w:t>
+            </w:r>
+          </w:p>
+        </w:tc>
+        <w:tc>
+          <w:tcPr>
+            <w:tcW w:w="941" w:type="dxa"/>
+          </w:tcPr>
+          <w:p>
+            <w:pPr>
+              <w:rPr>
+                <w:b/>
+                <w:bCs/>
+              </w:rPr>
+            </w:pPr>
+            <w:r>
+              <w:rPr>
+                <w:b/>
+                <w:bCs/>
+              </w:rPr>
+              <w:t>S.D.</w:t>
+            </w:r>
+          </w:p>
+        </w:tc>
+        <w:tc>
+          <w:tcPr>
+            <w:tcW w:w="1166" w:type="dxa"/>
+          </w:tcPr>
+          <w:p>
+            <w:pPr>
+              <w:rPr>
+                <w:b/>
+                <w:bCs/>
+              </w:rPr>
+            </w:pPr>
+            <w:r>
+              <w:rPr>
+                <w:b/>
+                <w:bCs/>
+              </w:rPr>
+              <w:t xml:space="preserve">Mean </w:t>
+            </w:r>
+          </w:p>
+        </w:tc>
+        <w:tc>
+          <w:tcPr>
+            <w:tcW w:w="992" w:type="dxa"/>
+          </w:tcPr>
+          <w:p>
+            <w:pPr>
+              <w:rPr>
+                <w:b/>
+                <w:bCs/>
+              </w:rPr>
+            </w:pPr>
+            <w:r>
+              <w:rPr>
+                <w:b/>
+                <w:bCs/>
+              </w:rPr>
+              <w:t>S.D.</w:t>
+            </w:r>
+          </w:p>
+        </w:tc>
+        <w:tc>
+          <w:tcPr>
+            <w:tcW w:w="1134" w:type="dxa"/>
+          </w:tcPr>
+          <w:p>
+            <w:pPr>
+              <w:rPr>
+                <w:b/>
+                <w:bCs/>
+              </w:rPr>
+            </w:pPr>
+            <w:r>
+              <w:rPr>
+                <w:b/>
+                <w:bCs/>
+              </w:rPr>
+              <w:t xml:space="preserve">Mean </w:t>
+            </w:r>
+          </w:p>
+        </w:tc>
+        <w:tc>
+          <w:tcPr>
+            <w:tcW w:w="941" w:type="dxa"/>
+          </w:tcPr>
+          <w:p>
+            <w:pPr>
+              <w:rPr>
+                <w:b/>
+                <w:bCs/>
+              </w:rPr>
+            </w:pPr>
+            <w:r>
+              <w:rPr>
+                <w:b/>
+                <w:bCs/>
+              </w:rPr>
+              <w:t>S.D.</w:t>
+            </w:r>
+          </w:p>
+        </w:tc>
+      </w:tr>
+      <w:tr>
+        <w:tc>
+          <w:tcPr>
+            <w:tcW w:w="1846" w:type="dxa"/>
+          </w:tcPr>
+          <w:p>
+            <w:r>
+              <w:t>Stem density (tree/ha)</w:t>
+            </w:r>
+          </w:p>
+        </w:tc>
+        <w:tc>
+          <w:tcPr>
+            <w:tcW w:w="1287" w:type="dxa"/>
+          </w:tcPr>
+          <w:p>
+            <w:r>
+              <w:t>275.000</w:t>
+            </w:r>
+            <w:r>
+              <w:t xml:space="preserve"> </w:t>
+            </w:r>
+          </w:p>
+        </w:tc>
+        <w:tc>
+          <w:tcPr>
+            <w:tcW w:w="941" w:type="dxa"/>
+          </w:tcPr>
+          <w:p>
+            <w:r>
+              <w:t>166.550</w:t>
+            </w:r>
+          </w:p>
+        </w:tc>
+        <w:tc>
+          <w:tcPr>
+            <w:tcW w:w="1166" w:type="dxa"/>
+          </w:tcPr>
+          <w:p>
+            <w:r>
+              <w:t>986.694</w:t>
+            </w:r>
+          </w:p>
+        </w:tc>
+        <w:tc>
+          <w:tcPr>
+            <w:tcW w:w="992" w:type="dxa"/>
+          </w:tcPr>
+          <w:p>
+            <w:r>
+              <w:t>444.380</w:t>
+            </w:r>
+          </w:p>
+        </w:tc>
+        <w:tc>
+          <w:tcPr>
+            <w:tcW w:w="1134" w:type="dxa"/>
+          </w:tcPr>
+          <w:p>
+            <w:r>
+              <w:t>775.862</w:t>
+            </w:r>
+          </w:p>
+        </w:tc>
+        <w:tc>
+          <w:tcPr>
+            <w:tcW w:w="941" w:type="dxa"/>
+          </w:tcPr>
+          <w:p>
+            <w:r>
+              <w:t>313.141</w:t>
+            </w:r>
+          </w:p>
+        </w:tc>
+      </w:tr>
+      <w:tr>
+        <w:tc>
+          <w:tcPr>
+            <w:tcW w:w="1846" w:type="dxa"/>
+          </w:tcPr>
+          <w:p>
+            <w:r>
+              <w:t>Basal area (m/ha)</w:t>
+            </w:r>
+          </w:p>
+        </w:tc>
+        <w:tc>
+          <w:tcPr>
+            <w:tcW w:w="1287" w:type="dxa"/>
+          </w:tcPr>
+          <w:p>
+            <w:r>
+              <w:t>6.875</w:t>
+            </w:r>
+          </w:p>
+        </w:tc>
+        <w:tc>
+          <w:tcPr>
+            <w:tcW w:w="941" w:type="dxa"/>
+          </w:tcPr>
+          <w:p>
+            <w:r>
+              <w:t>4.432</w:t>
+            </w:r>
+          </w:p>
+        </w:tc>
+        <w:tc>
+          <w:tcPr>
+            <w:tcW w:w="1166" w:type="dxa"/>
+          </w:tcPr>
+          <w:p>
+            <w:r>
+              <w:t>24.756</w:t>
+            </w:r>
+          </w:p>
+        </w:tc>
+        <w:tc>
+          <w:tcPr>
+            <w:tcW w:w="992" w:type="dxa"/>
+          </w:tcPr>
+          <w:p>
+            <w:r>
+              <w:t>9.336</w:t>
+            </w:r>
+          </w:p>
+        </w:tc>
+        <w:tc>
+          <w:tcPr>
+            <w:tcW w:w="1134" w:type="dxa"/>
+          </w:tcPr>
+          <w:p>
+            <w:r>
+              <w:t>43.422</w:t>
+            </w:r>
+          </w:p>
+        </w:tc>
+        <w:tc>
+          <w:tcPr>
+            <w:tcW w:w="941" w:type="dxa"/>
+          </w:tcPr>
+          <w:p>
+            <w:r>
+              <w:t>13.288</w:t>
+            </w:r>
+          </w:p>
+        </w:tc>
+      </w:tr>
+      <w:tr>
+        <w:tc>
+          <w:tcPr>
+            <w:tcW w:w="1846" w:type="dxa"/>
+          </w:tcPr>
+          <w:p>
+            <w:proofErr w:type="spellStart"/>
+            <w:r>
+              <w:t>Lorey’s</w:t>
+            </w:r>
+            <w:proofErr w:type="spellEnd"/>
+            <w:r>
+              <w:t xml:space="preserve"> height (m)</w:t>
+            </w:r>
+          </w:p>
+        </w:tc>
+        <w:tc>
+          <w:tcPr>
+            <w:tcW w:w="1287" w:type="dxa"/>
+          </w:tcPr>
+          <w:p>
+            <w:pPr>
+              <w:tabs>
+                <w:tab w:val="left" w:pos="493"/>
+              </w:tabs>
+            </w:pPr>
+            <w:r>
+              <w:t>9.376</w:t>
+            </w:r>
+          </w:p>
+        </w:tc>
+        <w:tc>
+          <w:tcPr>
+            <w:tcW w:w="941" w:type="dxa"/>
+          </w:tcPr>
+          <w:p>
+            <w:r>
+              <w:t>3.550</w:t>
+            </w:r>
+          </w:p>
+        </w:tc>
+        <w:tc>
+          <w:tcPr>
+            <w:tcW w:w="1166" w:type="dxa"/>
+          </w:tcPr>
+          <w:p>
+            <w:pPr>
+              <w:tabs>
+                <w:tab w:val="left" w:pos="455"/>
+              </w:tabs>
+            </w:pPr>
+            <w:r>
+              <w:t>11.764</w:t>
+            </w:r>
+          </w:p>
+        </w:tc>
+        <w:tc>
+          <w:tcPr>
+            <w:tcW w:w="992" w:type="dxa"/>
+          </w:tcPr>
+          <w:p>
+            <w:r>
+              <w:t>2.366</w:t>
+            </w:r>
+          </w:p>
+        </w:tc>
+        <w:tc>
+          <w:tcPr>
+            <w:tcW w:w="1134" w:type="dxa"/>
+          </w:tcPr>
+          <w:p>
+            <w:r>
+              <w:t>21.314</w:t>
+            </w:r>
+          </w:p>
+        </w:tc>
+        <w:tc>
+          <w:tcPr>
+            <w:tcW w:w="941" w:type="dxa"/>
+          </w:tcPr>
+          <w:p>
+            <w:r>
+              <w:t>3.124</w:t>
+            </w:r>
+          </w:p>
+        </w:tc>
+      </w:tr>
+      <w:tr>
+        <w:tc>
+          <w:tcPr>
+            <w:tcW w:w="1846" w:type="dxa"/>
+          </w:tcPr>
+          <w:p>
+            <w:r>
+              <w:t>AGB</w:t>
+            </w:r>
+            <w:r>
+              <w:t xml:space="preserve"> (Mg/ha)</w:t>
+            </w:r>
+          </w:p>
+        </w:tc>
+        <w:tc>
+          <w:tcPr>
+            <w:tcW w:w="1287" w:type="dxa"/>
+          </w:tcPr>
+          <w:p>
+            <w:r>
+              <w:t>33.381</w:t>
+            </w:r>
+          </w:p>
+        </w:tc>
+        <w:tc>
+          <w:tcPr>
+            <w:tcW w:w="941" w:type="dxa"/>
+          </w:tcPr>
+          <w:p>
+            <w:r>
+              <w:t>32.631</w:t>
+            </w:r>
+          </w:p>
+        </w:tc>
+        <w:tc>
+          <w:tcPr>
+            <w:tcW w:w="1166" w:type="dxa"/>
+          </w:tcPr>
+          <w:p>
+            <w:r>
+              <w:t>151.691</w:t>
+            </w:r>
+          </w:p>
+        </w:tc>
+        <w:tc>
+          <w:tcPr>
+            <w:tcW w:w="992" w:type="dxa"/>
+          </w:tcPr>
+          <w:p>
+            <w:r>
+              <w:t>92.042</w:t>
+            </w:r>
+          </w:p>
+        </w:tc>
+        <w:tc>
+          <w:tcPr>
+            <w:tcW w:w="1134" w:type="dxa"/>
+          </w:tcPr>
+          <w:p>
+            <w:r>
+              <w:t>354.866</w:t>
+            </w:r>
+          </w:p>
+        </w:tc>
+        <w:tc>
+          <w:tcPr>
+            <w:tcW w:w="941" w:type="dxa"/>
+          </w:tcPr>
+          <w:p>
+            <w:pPr>
+              <w:tabs>
+                <w:tab w:val="left" w:pos="436"/>
+              </w:tabs>
+            </w:pPr>
+            <w:r>
+              <w:t>151.605</w:t>
+            </w:r>
+            <w:r>
+              <w:tab/>
+            </w:r>
+          </w:p>
+        </w:tc>
+      </w:tr>
+    </w:tbl>
+    <w:p>
+      <w:r>
+        <w:t xml:space="preserve"> </w:t>
+      </w:r>
+    </w:p>
+    <w:p>
+      <w:r>
+        <w:t xml:space="preserve">Table </w:t>
+      </w:r>
+      <w:r>
+        <w:t>5</w:t>
+      </w:r>
+      <w:r>
+        <w:t>.</w:t>
       </w:r>
       <w:r>
         <w:t xml:space="preserve"> Multiple regression model-AGB</w:t>
@@ -2879,12 +5121,27 @@
     </w:p>
     <w:p>
       <w:r>
-        <w:t>Table 5. Multiple regression model- diversity</w:t>
-      </w:r>
-    </w:p>
-    <w:p>
-      <w:r>
-        <w:t>Table 6. GAM</w:t>
+        <w:t xml:space="preserve">Table </w:t>
+      </w:r>
+      <w:r>
+        <w:t>6</w:t>
+      </w:r>
+      <w:r>
+        <w:t xml:space="preserve">. </w:t>
+      </w:r>
+      <w:r>
+        <w:t xml:space="preserve">R2, CP and BIC of all models. </w:t>
+      </w:r>
+    </w:p>
+    <w:p>
+      <w:r>
+        <w:t xml:space="preserve">Table </w:t>
+      </w:r>
+      <w:r>
+        <w:t>7</w:t>
+      </w:r>
+      <w:r>
+        <w:t>. GAM</w:t>
       </w:r>
     </w:p>
     <w:p>

</xml_diff>

<commit_message>
fixed figures and tables numbering
</commit_message>
<xml_diff>
--- a/manuscript/ch1_manuscript2.docx
+++ b/manuscript/ch1_manuscript2.docx
@@ -2807,7 +2807,13 @@
         <w:t xml:space="preserve">showing the wide variation of AGB existing in these landscapes </w:t>
       </w:r>
       <w:r>
-        <w:t>(Table 3).</w:t>
+        <w:t xml:space="preserve">(Table </w:t>
+      </w:r>
+      <w:r>
+        <w:t>1</w:t>
+      </w:r>
+      <w:r>
+        <w:t>).</w:t>
       </w:r>
       <w:r>
         <w:t xml:space="preserve"> </w:t>
@@ -2882,7 +2888,13 @@
         <w:t>large</w:t>
       </w:r>
       <w:r>
-        <w:t xml:space="preserve"> (Table 3)</w:t>
+        <w:t xml:space="preserve"> (Table </w:t>
+      </w:r>
+      <w:r>
+        <w:t>1</w:t>
+      </w:r>
+      <w:r>
+        <w:t>)</w:t>
       </w:r>
       <w:r>
         <w:t xml:space="preserve">. </w:t>
@@ -2956,22 +2968,43 @@
         <w:t xml:space="preserve">results from the diversity in landscape composition found in these forest-agriculture mosaics and it is driven by the successional stage of each plot. In very young forests, tree density is </w:t>
       </w:r>
       <w:r>
-        <w:t>low, and trees are short and thin. As forests develop, all these structural attributes increase. Thus, young forests show larger trees and higher stem density. In mature forests, the density of trees decreases as they become even taller and bigger</w:t>
-      </w:r>
-      <w:r>
-        <w:t xml:space="preserve"> (Figure S X-density plots/boxplots of structural attributes)</w:t>
+        <w:t>low, and trees are short and thin. As forests develop, all these structural attributes increase. Thus, young forests show larger trees and higher stem density. In mature forests, the density of trees decreases as t</w:t>
+      </w:r>
+      <w:r>
+        <w:t>rees</w:t>
+      </w:r>
+      <w:r>
+        <w:t xml:space="preserve"> become even taller and bigger</w:t>
+      </w:r>
+      <w:r>
+        <w:t xml:space="preserve"> (Figure </w:t>
+      </w:r>
+      <w:r>
+        <w:t>2</w:t>
+      </w:r>
+      <w:r>
+        <w:t>)</w:t>
       </w:r>
       <w:r>
         <w:t>. As a result, AGB</w:t>
       </w:r>
       <w:r>
-        <w:t xml:space="preserve"> in forests at different successional stages is significantly different (ANOVA, p= X, Table </w:t>
+        <w:t xml:space="preserve"> in forests at different successional stages is significantly different (ANOVA, p</w:t>
+      </w:r>
+      <w:r>
+        <w:t>&lt; 0.001</w:t>
+      </w:r>
+      <w:r>
+        <w:t xml:space="preserve">, Table </w:t>
       </w:r>
       <w:r>
         <w:t>S</w:t>
       </w:r>
       <w:r>
-        <w:t>X). I</w:t>
+        <w:t>3</w:t>
+      </w:r>
+      <w:r>
+        <w:t>). I</w:t>
       </w:r>
       <w:r>
         <w:t>n very young forests</w:t>
@@ -3016,7 +3049,13 @@
         <w:t>-1</w:t>
       </w:r>
       <w:r>
-        <w:t xml:space="preserve"> (Table 4)</w:t>
+        <w:t xml:space="preserve"> (Table </w:t>
+      </w:r>
+      <w:r>
+        <w:t>2</w:t>
+      </w:r>
+      <w:r>
+        <w:t>)</w:t>
       </w:r>
       <w:r>
         <w:t xml:space="preserve">. </w:t>
@@ -3046,7 +3085,13 @@
         <w:t xml:space="preserve"> are uncommon</w:t>
       </w:r>
       <w:r>
-        <w:t xml:space="preserve"> (Figure S X)</w:t>
+        <w:t xml:space="preserve"> (Figure S</w:t>
+      </w:r>
+      <w:r>
+        <w:t>5</w:t>
+      </w:r>
+      <w:r>
+        <w:t>)</w:t>
       </w:r>
       <w:r>
         <w:t xml:space="preserve">. </w:t>
@@ -3067,7 +3112,13 @@
         <w:t>were found only in 51 plots</w:t>
       </w:r>
       <w:r>
-        <w:t xml:space="preserve"> (Table S X)</w:t>
+        <w:t xml:space="preserve"> (Table S</w:t>
+      </w:r>
+      <w:r>
+        <w:t>4</w:t>
+      </w:r>
+      <w:r>
+        <w:t>)</w:t>
       </w:r>
       <w:r>
         <w:t>. When present, these large trees</w:t>
@@ -3094,7 +3145,10 @@
         <w:t>AGB, particularly the largest ones (DBH &gt; 50 cm</w:t>
       </w:r>
       <w:r>
-        <w:t>, Figure S X</w:t>
+        <w:t>, Figure S</w:t>
+      </w:r>
+      <w:r>
+        <w:t>5</w:t>
       </w:r>
       <w:r>
         <w:t xml:space="preserve">). Interestingly, this pattern </w:t>
@@ -3118,10 +3172,10 @@
         <w:t>remains somewhat constant across the three different successional stages, their contribution to AGB varies widely</w:t>
       </w:r>
       <w:r>
-        <w:t xml:space="preserve"> (Table S X</w:t>
-      </w:r>
-      <w:r>
-        <w:t>-mean values</w:t>
+        <w:t xml:space="preserve"> (Table </w:t>
+      </w:r>
+      <w:r>
+        <w:t>S5</w:t>
       </w:r>
       <w:r>
         <w:t>)</w:t>
@@ -3142,7 +3196,13 @@
         <w:t>in young forests, trees with a DBH smaller than 10 cm is the only tree size class showing a statistically significant different contribution to total AGB because their contribution is lower than any other tree size class</w:t>
       </w:r>
       <w:r>
-        <w:t xml:space="preserve"> (Table S X anova result)</w:t>
+        <w:t xml:space="preserve"> (Table </w:t>
+      </w:r>
+      <w:r>
+        <w:t>S7</w:t>
+      </w:r>
+      <w:r>
+        <w:t>)</w:t>
       </w:r>
       <w:r>
         <w:t xml:space="preserve">. </w:t>
@@ -3181,7 +3241,13 @@
         <w:t xml:space="preserve"> when compared to smaller tree size classes</w:t>
       </w:r>
       <w:r>
-        <w:t xml:space="preserve"> (Table S X anova result)</w:t>
+        <w:t xml:space="preserve"> (Table </w:t>
+      </w:r>
+      <w:r>
+        <w:t>S7</w:t>
+      </w:r>
+      <w:r>
+        <w:t>)</w:t>
       </w:r>
       <w:r>
         <w:t xml:space="preserve">. </w:t>
@@ -3199,7 +3265,13 @@
         <w:t xml:space="preserve"> while the average contribution to AGB of trees with a DBH smaller than 10 cm in very young and young forests ranges from 6 to 14%, in mature forests this proportion barely reaches 1%</w:t>
       </w:r>
       <w:r>
-        <w:t xml:space="preserve"> (Table S X-mean values). </w:t>
+        <w:t xml:space="preserve"> (Table </w:t>
+      </w:r>
+      <w:r>
+        <w:t>S5</w:t>
+      </w:r>
+      <w:r>
+        <w:t xml:space="preserve">). </w:t>
       </w:r>
       <w:r>
         <w:t xml:space="preserve"> </w:t>
@@ -3222,7 +3294,13 @@
         <w:t>the progression of structural attributes over time</w:t>
       </w:r>
       <w:r>
-        <w:t xml:space="preserve"> (Figure S X-density plots/boxplots of structural attributes)</w:t>
+        <w:t xml:space="preserve"> (Figure </w:t>
+      </w:r>
+      <w:r>
+        <w:t>2</w:t>
+      </w:r>
+      <w:r>
+        <w:t>)</w:t>
       </w:r>
       <w:r>
         <w:t xml:space="preserve">. </w:t>
@@ -3243,10 +3321,10 @@
         <w:t>to play a fundamental role in defining AGB allocation in a forest plot</w:t>
       </w:r>
       <w:r>
-        <w:t xml:space="preserve"> (Figure SX- boxplot of contribution per tree size class)</w:t>
-      </w:r>
-      <w:r>
-        <w:t>. Very young forests have few large trees and small AGB. Thus, the few but large trees that exist in these plots represent a large proportion of the total amount of AGB. In young forests, the number of large trees is still small but there is more total AGB because tree density is higher. Hence, all small and big trees are important contributors to total AGB. Finally, in mature forests, the number of large trees is high and that of small trees low. Tree density decreases but AGB is large, which makes large trees the main contributor</w:t>
+        <w:t xml:space="preserve">. </w:t>
+      </w:r>
+      <w:r>
+        <w:t>Very young forests have few large trees and small AGB. Thus, the few but large trees that exist in these plots represent a large proportion of the total amount of AGB. In young forests, the number of large trees is still small but there is more total AGB because tree density is higher. Hence, all small and big trees are important contributors to total AGB. Finally, in mature forests, the number of large trees is high and that of small trees low. Tree density decreases but AGB is large, which makes large trees the main contributor</w:t>
       </w:r>
       <w:r>
         <w:t>s</w:t>
@@ -3377,7 +3455,10 @@
         <w:t>4</w:t>
       </w:r>
       <w:r>
-        <w:t>, Figure SX-partial residual plots</w:t>
+        <w:t xml:space="preserve">, Figure </w:t>
+      </w:r>
+      <w:r>
+        <w:t>S6</w:t>
       </w:r>
       <w:r>
         <w:t xml:space="preserve">). </w:t>
@@ -3473,7 +3554,13 @@
         <w:t xml:space="preserve"> explanatory power</w:t>
       </w:r>
       <w:r>
-        <w:t xml:space="preserve"> and it seems to be the second most relevant predictor of AGB (Table 4)</w:t>
+        <w:t xml:space="preserve"> and it seems to be the second most relevant predictor of AGB (Table </w:t>
+      </w:r>
+      <w:r>
+        <w:t>3</w:t>
+      </w:r>
+      <w:r>
+        <w:t>)</w:t>
       </w:r>
       <w:r>
         <w:t xml:space="preserve">. </w:t>
@@ -3673,7 +3760,10 @@
         <w:t xml:space="preserve"> (Figure</w:t>
       </w:r>
       <w:r>
-        <w:t xml:space="preserve"> SX-correlations</w:t>
+        <w:t xml:space="preserve"> S</w:t>
+      </w:r>
+      <w:r>
+        <w:t>4</w:t>
       </w:r>
       <w:r>
         <w:t>). We addressed this issue using nonparametric regressions, where linearity is no</w:t>
@@ -3775,16 +3865,31 @@
         <w:t xml:space="preserve"> Indeed, when we analyzed the relationship between AGB and tree diversity across plots at different successional stages, we found that tree diversity increases over time but reaches a limit, where tree diversity slightly decreases in mature forests (Figure</w:t>
       </w:r>
       <w:r>
-        <w:t xml:space="preserve"> 6</w:t>
+        <w:t xml:space="preserve"> </w:t>
+      </w:r>
+      <w:r>
+        <w:t>5</w:t>
       </w:r>
       <w:r>
         <w:t>).</w:t>
       </w:r>
       <w:r>
-        <w:t xml:space="preserve"> Thus, sites with a larger composition of mature forests show greater AGB but not necessarily larger tree diversity</w:t>
-      </w:r>
-      <w:r>
-        <w:t xml:space="preserve"> (Figure 4)</w:t>
+        <w:t xml:space="preserve"> Thus, sites with a larger composition of mature forests show greater AGB but not necessarily </w:t>
+      </w:r>
+      <w:r>
+        <w:t>greater</w:t>
+      </w:r>
+      <w:r>
+        <w:t xml:space="preserve"> tree diversity</w:t>
+      </w:r>
+      <w:r>
+        <w:t xml:space="preserve"> (Figure </w:t>
+      </w:r>
+      <w:r>
+        <w:t>3</w:t>
+      </w:r>
+      <w:r>
+        <w:t>)</w:t>
       </w:r>
       <w:r>
         <w:t>.</w:t>
@@ -5629,10 +5734,7 @@
         <w:t xml:space="preserve">as well as </w:t>
       </w:r>
       <w:r>
-        <w:t>their statistical significance (</w:t>
-      </w:r>
-      <w:r>
-        <w:t xml:space="preserve">***p &lt; 0.001, **p &lt; 0.01, *p&lt;0.05, </w:t>
+        <w:t xml:space="preserve">their statistical significance (***p &lt; 0.001, **p &lt; 0.01, *p&lt;0.05, </w:t>
       </w:r>
       <w:r>
         <w:rPr>
@@ -5644,10 +5746,7 @@
         <w:t>p&lt;0.10</w:t>
       </w:r>
       <w:r>
-        <w:t xml:space="preserve">), </w:t>
-      </w:r>
-      <w:r>
-        <w:t>adjusted R</w:t>
+        <w:t>), adjusted R</w:t>
       </w:r>
       <w:r>
         <w:rPr>
@@ -5682,19 +5781,10 @@
         <w:t xml:space="preserve">. </w:t>
       </w:r>
       <w:r>
-        <w:t>S</w:t>
-      </w:r>
-      <w:r>
-        <w:t>hown in bold</w:t>
-      </w:r>
-      <w:r>
-        <w:t xml:space="preserve"> are t</w:t>
-      </w:r>
-      <w:r>
-        <w:t xml:space="preserve">he highest </w:t>
-      </w:r>
-      <w:r>
-        <w:t>adjusted R</w:t>
+        <w:t>Shown in bold are t</w:t>
+      </w:r>
+      <w:r>
+        <w:t>he highest adjusted R</w:t>
       </w:r>
       <w:r>
         <w:rPr>
@@ -5703,10 +5793,7 @@
         <w:t>2</w:t>
       </w:r>
       <w:r>
-        <w:t xml:space="preserve">, </w:t>
-      </w:r>
-      <w:r>
-        <w:t xml:space="preserve">and lowest CP and BIC. </w:t>
+        <w:t xml:space="preserve">, and lowest CP and BIC. </w:t>
       </w:r>
     </w:p>
     <w:tbl>

</xml_diff>

<commit_message>
manuscript-added text for figures 2 and 3
</commit_message>
<xml_diff>
--- a/manuscript/ch1_manuscript2.docx
+++ b/manuscript/ch1_manuscript2.docx
@@ -223,7 +223,23 @@
           <w:rStyle w:val="textlayer--absolute"/>
           <w:rFonts w:cstheme="minorHAnsi"/>
         </w:rPr>
-        <w:t xml:space="preserve">ased on geomorphology, forest cover, watershed margins, rivers, and cultural differences (such as presence of indigenous groups). </w:t>
+        <w:t>ased on geomorphology, forest cover, watershed margins, rivers, and cultural differences (</w:t>
+      </w:r>
+      <w:proofErr w:type="gramStart"/>
+      <w:r>
+        <w:rPr>
+          <w:rStyle w:val="textlayer--absolute"/>
+          <w:rFonts w:cstheme="minorHAnsi"/>
+        </w:rPr>
+        <w:t>such</w:t>
+      </w:r>
+      <w:proofErr w:type="gramEnd"/>
+      <w:r>
+        <w:rPr>
+          <w:rStyle w:val="textlayer--absolute"/>
+          <w:rFonts w:cstheme="minorHAnsi"/>
+        </w:rPr>
+        <w:t xml:space="preserve"> as presence of indigenous groups). </w:t>
       </w:r>
       <w:r>
         <w:t xml:space="preserve">We focused on the Northern Mountains of Oaxaca (NMO), a region that </w:t>
@@ -505,8 +521,13 @@
         <w:t>,</w:t>
       </w:r>
       <w:r>
-        <w:t xml:space="preserve"> from different sources</w:t>
-      </w:r>
+        <w:t xml:space="preserve"> from </w:t>
+      </w:r>
+      <w:proofErr w:type="gramStart"/>
+      <w:r>
+        <w:t>different sources</w:t>
+      </w:r>
+      <w:proofErr w:type="gramEnd"/>
       <w:r>
         <w:t xml:space="preserve"> </w:t>
       </w:r>
@@ -556,7 +577,15 @@
         <w:t xml:space="preserve">From this database we estimated forest structural attributes, AGB, and land-use variables. </w:t>
       </w:r>
       <w:r>
-        <w:t xml:space="preserve">To complement this data, we obtained information on mean annual precipitation and temperature from WorldClim (CITA). Lastly, we retrieved topographical information from NASA’s </w:t>
+        <w:t xml:space="preserve">To complement this data, we obtained information on mean annual precipitation and temperature from </w:t>
+      </w:r>
+      <w:proofErr w:type="spellStart"/>
+      <w:r>
+        <w:t>WorldClim</w:t>
+      </w:r>
+      <w:proofErr w:type="spellEnd"/>
+      <w:r>
+        <w:t xml:space="preserve"> (CITA). Lastly, we retrieved topographical information from NASA’s </w:t>
       </w:r>
       <w:r>
         <w:t>Shuttle Radar Topography Mission</w:t>
@@ -694,7 +723,23 @@
           <w:rStyle w:val="textlayer--absolute"/>
           <w:rFonts w:cstheme="minorHAnsi"/>
         </w:rPr>
-        <w:t>National Commission of Biodiversity (CONABIO) GeoPortal (CITAS)</w:t>
+        <w:t xml:space="preserve">National Commission of Biodiversity (CONABIO) </w:t>
+      </w:r>
+      <w:proofErr w:type="spellStart"/>
+      <w:r>
+        <w:rPr>
+          <w:rStyle w:val="textlayer--absolute"/>
+          <w:rFonts w:cstheme="minorHAnsi"/>
+        </w:rPr>
+        <w:t>GeoPortal</w:t>
+      </w:r>
+      <w:proofErr w:type="spellEnd"/>
+      <w:r>
+        <w:rPr>
+          <w:rStyle w:val="textlayer--absolute"/>
+          <w:rFonts w:cstheme="minorHAnsi"/>
+        </w:rPr>
+        <w:t xml:space="preserve"> (CITAS)</w:t>
       </w:r>
       <w:r>
         <w:t xml:space="preserve">. </w:t>
@@ -752,7 +797,15 @@
         <w:t>i.e.</w:t>
       </w:r>
       <w:r>
-        <w:t xml:space="preserve">, the number of trees per hectare; (2) basal area, defined as the sum of the cross-sectional surface area of trees per hectare; and (3) Lorey’s height, which is a measure of forest stand height weighted by its basal area. </w:t>
+        <w:t xml:space="preserve">, the number of trees per hectare; (2) basal area, defined as the sum of the cross-sectional surface area of trees per hectare; and (3) </w:t>
+      </w:r>
+      <w:proofErr w:type="spellStart"/>
+      <w:r>
+        <w:t>Lorey’s</w:t>
+      </w:r>
+      <w:proofErr w:type="spellEnd"/>
+      <w:r>
+        <w:t xml:space="preserve"> height, which is a measure of forest stand height weighted by its basal area. </w:t>
       </w:r>
     </w:p>
     <w:p>
@@ -761,7 +814,15 @@
         <w:t xml:space="preserve">To estimate AGB, </w:t>
       </w:r>
       <w:r>
-        <w:t xml:space="preserve">we first calculated each individual’s AGB using </w:t>
+        <w:t xml:space="preserve">we first calculated </w:t>
+      </w:r>
+      <w:proofErr w:type="gramStart"/>
+      <w:r>
+        <w:t>each individual’s</w:t>
+      </w:r>
+      <w:proofErr w:type="gramEnd"/>
+      <w:r>
+        <w:t xml:space="preserve"> AGB using </w:t>
       </w:r>
       <w:r>
         <w:t xml:space="preserve">47 different </w:t>
@@ -800,7 +861,15 @@
         <w:t>the following</w:t>
       </w:r>
       <w:r>
-        <w:t xml:space="preserve"> generic allometric equation developed by Chave </w:t>
+        <w:t xml:space="preserve"> generic allometric equation developed by </w:t>
+      </w:r>
+      <w:proofErr w:type="spellStart"/>
+      <w:r>
+        <w:t>Chave</w:t>
+      </w:r>
+      <w:proofErr w:type="spellEnd"/>
+      <w:r>
+        <w:t xml:space="preserve"> </w:t>
       </w:r>
       <w:r>
         <w:rPr>
@@ -1018,9 +1087,11 @@
       <w:r>
         <w:t>R package BIOMASS (</w:t>
       </w:r>
+      <w:proofErr w:type="spellStart"/>
       <w:r>
         <w:t>Réjou‐Méchain</w:t>
       </w:r>
+      <w:proofErr w:type="spellEnd"/>
       <w:r>
         <w:t>, 2017).</w:t>
       </w:r>
@@ -1039,7 +1110,15 @@
         <w:t xml:space="preserve"> </w:t>
       </w:r>
       <w:r>
-        <w:t xml:space="preserve">assuming 95% of the samples have a low diameter error and the remaining 5% a high diameter error (close to 5 cm), and a height error of 10%, as suggested in Chave et al. (2004). </w:t>
+        <w:t xml:space="preserve">assuming 95% of the samples have a low diameter error and the remaining 5% a high diameter error (close to 5 cm), and a height error of 10%, as suggested in </w:t>
+      </w:r>
+      <w:proofErr w:type="spellStart"/>
+      <w:r>
+        <w:t>Chave</w:t>
+      </w:r>
+      <w:proofErr w:type="spellEnd"/>
+      <w:r>
+        <w:t xml:space="preserve"> et al. (2004). </w:t>
       </w:r>
       <w:r>
         <w:t>To estimate site’s AGB error, w</w:t>
@@ -1524,6 +1603,7 @@
       <w:r>
         <w:t xml:space="preserve">the proportion of species </w:t>
       </w:r>
+      <w:proofErr w:type="spellStart"/>
       <w:r>
         <w:rPr>
           <w:i/>
@@ -1531,6 +1611,7 @@
         </w:rPr>
         <w:t>i</w:t>
       </w:r>
+      <w:proofErr w:type="spellEnd"/>
       <w:r>
         <w:t xml:space="preserve"> and </w:t>
       </w:r>
@@ -1561,7 +1642,23 @@
           <w:rStyle w:val="textlayer--absolute"/>
           <w:rFonts w:cstheme="minorHAnsi"/>
         </w:rPr>
-        <w:t xml:space="preserve">We calculated annual precipitation extracting WorldClim bio12 values per plot using the package </w:t>
+        <w:t xml:space="preserve">We calculated annual precipitation extracting </w:t>
+      </w:r>
+      <w:proofErr w:type="spellStart"/>
+      <w:r>
+        <w:rPr>
+          <w:rStyle w:val="textlayer--absolute"/>
+          <w:rFonts w:cstheme="minorHAnsi"/>
+        </w:rPr>
+        <w:t>WorldClim</w:t>
+      </w:r>
+      <w:proofErr w:type="spellEnd"/>
+      <w:r>
+        <w:rPr>
+          <w:rStyle w:val="textlayer--absolute"/>
+          <w:rFonts w:cstheme="minorHAnsi"/>
+        </w:rPr>
+        <w:t xml:space="preserve"> bio12 values per plot using the package </w:t>
       </w:r>
       <w:r>
         <w:rPr>
@@ -1577,7 +1674,23 @@
           <w:rStyle w:val="textlayer--absolute"/>
           <w:rFonts w:cstheme="minorHAnsi"/>
         </w:rPr>
-        <w:t xml:space="preserve"> in R. When plot’s annual precipitation values within a single site varied, we calculated a mean annual precipitation value per site. WorldClim’s annual mean temperature (bio1) was also extracted following the same procedure. Then, we extracted slope (in degrees) and aspect values for each plot </w:t>
+        <w:t xml:space="preserve"> in R. When plot’s annual precipitation values within a single site varied, we calculated a mean annual precipitation value per site. </w:t>
+      </w:r>
+      <w:proofErr w:type="spellStart"/>
+      <w:r>
+        <w:rPr>
+          <w:rStyle w:val="textlayer--absolute"/>
+          <w:rFonts w:cstheme="minorHAnsi"/>
+        </w:rPr>
+        <w:t>WorldClim’s</w:t>
+      </w:r>
+      <w:proofErr w:type="spellEnd"/>
+      <w:r>
+        <w:rPr>
+          <w:rStyle w:val="textlayer--absolute"/>
+          <w:rFonts w:cstheme="minorHAnsi"/>
+        </w:rPr>
+        <w:t xml:space="preserve"> annual mean temperature (bio1) was also extracted following the same procedure. Then, we extracted slope (in degrees) and aspect values for each plot </w:t>
       </w:r>
       <w:r>
         <w:t xml:space="preserve">from NASA’s </w:t>
@@ -1620,7 +1733,15 @@
         <w:t xml:space="preserve">, the </w:t>
       </w:r>
       <w:r>
-        <w:t>proportion of different types of land cover within a site)</w:t>
+        <w:t xml:space="preserve">proportion of </w:t>
+      </w:r>
+      <w:proofErr w:type="gramStart"/>
+      <w:r>
+        <w:t>different types</w:t>
+      </w:r>
+      <w:proofErr w:type="gramEnd"/>
+      <w:r>
+        <w:t xml:space="preserve"> of land cover within a site)</w:t>
       </w:r>
       <w:r>
         <w:t>. We assessed FI sites’ forest disturbance related to agricultural and grazing activities at the time of data collection using FI’s disturbance data set, which contains information about the cause and severity of vegetation disturbance. The causes of disturbance are classified in 11 classes: fires, hurricanes, floods, roads, logging, land-use change, grazing, pests and diseases, electrical cables, mining, and urbanization. The severity of disturbance is classified in a four category nominal scale: very low, low, medium,</w:t>
@@ -1769,7 +1890,15 @@
         <w:t>1</w:t>
       </w:r>
       <w:r>
-        <w:t>). Other studies conducted in TMCF in Oaxaca have shown that tree height, DBH, and tree density change through time after disturbance and are useful for estimating an approximate stage of forest succession in forest-agriculture mosaics (Velasco-Murguía et al., 2021). In general, TMCF</w:t>
+        <w:t>). Other studies conducted in TMCF in Oaxaca have shown that tree height, DBH, and tree density change through time after disturbance and are useful for estimating an approximate stage of forest succession in forest-agriculture mosaics (Velasco-</w:t>
+      </w:r>
+      <w:proofErr w:type="spellStart"/>
+      <w:r>
+        <w:t>Murguía</w:t>
+      </w:r>
+      <w:proofErr w:type="spellEnd"/>
+      <w:r>
+        <w:t xml:space="preserve"> et al., 2021). In general, TMCF</w:t>
       </w:r>
       <w:r>
         <w:t>s</w:t>
@@ -2350,7 +2479,15 @@
         <w:t>following</w:t>
       </w:r>
       <w:r>
-        <w:t xml:space="preserve"> a similar approach as Cuni-Sanchez et al. (2021) and </w:t>
+        <w:t xml:space="preserve"> a similar approach as </w:t>
+      </w:r>
+      <w:proofErr w:type="spellStart"/>
+      <w:r>
+        <w:t>Cuni</w:t>
+      </w:r>
+      <w:proofErr w:type="spellEnd"/>
+      <w:r>
+        <w:t xml:space="preserve">-Sanchez et al. (2021) and </w:t>
       </w:r>
       <w:r>
         <w:t xml:space="preserve">classified trees in six size classes based on their DBH: </w:t>
@@ -2550,11 +2687,24 @@
       <w:r>
         <w:t xml:space="preserve">approach </w:t>
       </w:r>
+      <w:proofErr w:type="gramStart"/>
       <w:r>
         <w:t xml:space="preserve">similar </w:t>
       </w:r>
       <w:r>
-        <w:t>to Tredennick et al. (2021) for model exploration, we performed variable selection by comparing the full model against a series of reduced models in which each predictor is dropped in a stepwise fashion. We selected the best model comparing</w:t>
+        <w:t>to</w:t>
+      </w:r>
+      <w:proofErr w:type="gramEnd"/>
+      <w:r>
+        <w:t xml:space="preserve"> </w:t>
+      </w:r>
+      <w:proofErr w:type="spellStart"/>
+      <w:r>
+        <w:t>Tredennick</w:t>
+      </w:r>
+      <w:proofErr w:type="spellEnd"/>
+      <w:r>
+        <w:t xml:space="preserve"> et al. (2021) for model exploration, we performed variable selection by comparing the full model against a series of reduced models in which each predictor is dropped in a stepwise fashion. We selected the best model comparing</w:t>
       </w:r>
       <w:r>
         <w:t xml:space="preserve"> their</w:t>
@@ -3070,7 +3220,15 @@
     <w:p>
       <w:r>
         <w:tab/>
-        <w:t xml:space="preserve">In these landscapes there is a large proportion of small trees (DBH &lt; 20 cm), and </w:t>
+        <w:t xml:space="preserve">In these landscapes there is </w:t>
+      </w:r>
+      <w:proofErr w:type="gramStart"/>
+      <w:r>
+        <w:t>a large proportion</w:t>
+      </w:r>
+      <w:proofErr w:type="gramEnd"/>
+      <w:r>
+        <w:t xml:space="preserve"> of small trees (DBH &lt; 20 cm), and </w:t>
       </w:r>
       <w:r>
         <w:t xml:space="preserve">trees with a DBH </w:t>
@@ -3160,11 +3318,22 @@
         <w:t xml:space="preserve"> in forest plots at different successional stages</w:t>
       </w:r>
       <w:r>
-        <w:t xml:space="preserve"> (Figure 2). </w:t>
-      </w:r>
-      <w:r>
-        <w:t>Although the proportion of stems of different size</w:t>
-      </w:r>
+        <w:t xml:space="preserve"> (Figure </w:t>
+      </w:r>
+      <w:r>
+        <w:t>3</w:t>
+      </w:r>
+      <w:r>
+        <w:t xml:space="preserve">). </w:t>
+      </w:r>
+      <w:r>
+        <w:t xml:space="preserve">Although the proportion of stems of </w:t>
+      </w:r>
+      <w:proofErr w:type="gramStart"/>
+      <w:r>
+        <w:t>different size</w:t>
+      </w:r>
+      <w:proofErr w:type="gramEnd"/>
       <w:r>
         <w:t xml:space="preserve"> </w:t>
       </w:r>
@@ -3324,13 +3493,35 @@
         <w:t xml:space="preserve">. </w:t>
       </w:r>
       <w:r>
-        <w:t>Very young forests have few large trees and small AGB. Thus, the few but large trees that exist in these plots represent a large proportion of the total amount of AGB. In young forests, the number of large trees is still small but there is more total AGB because tree density is higher. Hence, all small and big trees are important contributors to total AGB. Finally, in mature forests, the number of large trees is high and that of small trees low. Tree density decreases but AGB is large, which makes large trees the main contributor</w:t>
+        <w:t xml:space="preserve">Very young forests have few large trees and small AGB. Thus, the few but large trees that exist in these plots represent </w:t>
+      </w:r>
+      <w:proofErr w:type="gramStart"/>
+      <w:r>
+        <w:t>a large proportion</w:t>
+      </w:r>
+      <w:proofErr w:type="gramEnd"/>
+      <w:r>
+        <w:t xml:space="preserve"> of the total amount of AGB. In young forests, the number of large trees is still small but there is more total AGB because tree density is higher. Hence, all small and </w:t>
+      </w:r>
+      <w:proofErr w:type="gramStart"/>
+      <w:r>
+        <w:t>big trees</w:t>
+      </w:r>
+      <w:proofErr w:type="gramEnd"/>
+      <w:r>
+        <w:t xml:space="preserve"> are important contributors to total AGB. Finally, in mature forests, the number of large trees is high and that of small trees low. Tree density decreases but AGB is large, which makes large trees the main contributor</w:t>
       </w:r>
       <w:r>
         <w:t>s</w:t>
       </w:r>
       <w:r>
-        <w:t xml:space="preserve"> to total AGB. </w:t>
+        <w:t xml:space="preserve"> to total AGB</w:t>
+      </w:r>
+      <w:r>
+        <w:t xml:space="preserve"> (Figure 3)</w:t>
+      </w:r>
+      <w:r>
+        <w:t xml:space="preserve">. </w:t>
       </w:r>
     </w:p>
     <w:p>
@@ -3497,7 +3688,10 @@
         <w:t>= 0.729</w:t>
       </w:r>
       <w:r>
-        <w:t>, Figure 3</w:t>
+        <w:t xml:space="preserve">, Figure </w:t>
+      </w:r>
+      <w:r>
+        <w:t>4</w:t>
       </w:r>
       <w:r>
         <w:t xml:space="preserve">). As </w:t>
@@ -3658,7 +3852,10 @@
         <w:t>185</w:t>
       </w:r>
       <w:r>
-        <w:t>, Figure 4</w:t>
+        <w:t xml:space="preserve">, Figure </w:t>
+      </w:r>
+      <w:r>
+        <w:t>5</w:t>
       </w:r>
       <w:r>
         <w:t xml:space="preserve">) where warmer and more humid sites at lower elevations (closer to 1,000 m asl) </w:t>
@@ -3712,7 +3909,10 @@
         <w:t>= 0.372</w:t>
       </w:r>
       <w:r>
-        <w:t>, Figure 4</w:t>
+        <w:t xml:space="preserve">, Figure </w:t>
+      </w:r>
+      <w:r>
+        <w:t>5</w:t>
       </w:r>
       <w:r>
         <w:t>).</w:t>
@@ -3805,7 +4005,13 @@
         <w:t xml:space="preserve"> </w:t>
       </w:r>
       <w:r>
-        <w:t>(Figure 5)</w:t>
+        <w:t xml:space="preserve">(Figure </w:t>
+      </w:r>
+      <w:r>
+        <w:t>6</w:t>
+      </w:r>
+      <w:r>
+        <w:t>)</w:t>
       </w:r>
       <w:r>
         <w:t>. Sites with more than 200 Mg</w:t>
@@ -3868,25 +4074,25 @@
         <w:t xml:space="preserve"> </w:t>
       </w:r>
       <w:r>
+        <w:t>6</w:t>
+      </w:r>
+      <w:r>
+        <w:t>).</w:t>
+      </w:r>
+      <w:r>
+        <w:t xml:space="preserve"> Thus, sites with a larger composition of mature forests show greater AGB but not necessarily </w:t>
+      </w:r>
+      <w:r>
+        <w:t>greater</w:t>
+      </w:r>
+      <w:r>
+        <w:t xml:space="preserve"> tree diversity</w:t>
+      </w:r>
+      <w:r>
+        <w:t xml:space="preserve"> (Figure </w:t>
+      </w:r>
+      <w:r>
         <w:t>5</w:t>
-      </w:r>
-      <w:r>
-        <w:t>).</w:t>
-      </w:r>
-      <w:r>
-        <w:t xml:space="preserve"> Thus, sites with a larger composition of mature forests show greater AGB but not necessarily </w:t>
-      </w:r>
-      <w:r>
-        <w:t>greater</w:t>
-      </w:r>
-      <w:r>
-        <w:t xml:space="preserve"> tree diversity</w:t>
-      </w:r>
-      <w:r>
-        <w:t xml:space="preserve"> (Figure </w:t>
-      </w:r>
-      <w:r>
-        <w:t>3</w:t>
       </w:r>
       <w:r>
         <w:t>)</w:t>
@@ -3915,7 +4121,15 @@
     </w:p>
     <w:p>
       <w:r>
-        <w:t xml:space="preserve">TMCF sites are found along two compounding gradients: an environmental one, going from warmer and wetter areas at lower elevations to cooler and drier ones at higher elevations; and a land-use gradient, from higher to lower forest disturbance related to agricultural and cattle gazing activities. </w:t>
+        <w:t xml:space="preserve">TMCF sites are found along two compounding gradients: an environmental one, going from warmer and wetter areas at lower elevations to cooler and drier ones at higher elevations; and a land-use gradient, from higher to lower forest disturbance related to agricultural and cattle </w:t>
+      </w:r>
+      <w:proofErr w:type="spellStart"/>
+      <w:r>
+        <w:t>gazing</w:t>
+      </w:r>
+      <w:proofErr w:type="spellEnd"/>
+      <w:r>
+        <w:t xml:space="preserve"> activities. </w:t>
       </w:r>
     </w:p>
     <w:p>
@@ -4457,8 +4671,13 @@
             <w:hideMark/>
           </w:tcPr>
           <w:p>
-            <w:r>
-              <w:t>Lorey’s height (m)</w:t>
+            <w:proofErr w:type="spellStart"/>
+            <w:r>
+              <w:t>Lorey’s</w:t>
+            </w:r>
+            <w:proofErr w:type="spellEnd"/>
+            <w:r>
+              <w:t xml:space="preserve"> height (m)</w:t>
             </w:r>
           </w:p>
         </w:tc>
@@ -5047,7 +5266,13 @@
         <w:t>p &lt; 0.05</w:t>
       </w:r>
       <w:r>
-        <w:t>, Table SX, Figure 2</w:t>
+        <w:t>, Table S</w:t>
+      </w:r>
+      <w:r>
+        <w:t>3</w:t>
+      </w:r>
+      <w:r>
+        <w:t>, Figure 2</w:t>
       </w:r>
       <w:r>
         <w:t>).</w:t>
@@ -5522,8 +5747,13 @@
             <w:tcW w:w="2405" w:type="dxa"/>
           </w:tcPr>
           <w:p>
-            <w:r>
-              <w:t>Lorey’s height (m)</w:t>
+            <w:proofErr w:type="spellStart"/>
+            <w:r>
+              <w:t>Lorey’s</w:t>
+            </w:r>
+            <w:proofErr w:type="spellEnd"/>
+            <w:r>
+              <w:t xml:space="preserve"> height (m)</w:t>
             </w:r>
           </w:p>
         </w:tc>
@@ -7309,21 +7539,269 @@
     </w:p>
     <w:p>
       <w:r>
-        <w:t>Figure 2. Structural attributes and tree size contribution to AGB and stem density.</w:t>
+        <w:t xml:space="preserve">Figure 2. </w:t>
+      </w:r>
+      <w:r>
+        <w:t xml:space="preserve">Comparison of a) stem density, b) </w:t>
+      </w:r>
+      <w:proofErr w:type="spellStart"/>
+      <w:r>
+        <w:t>Lorey’s</w:t>
+      </w:r>
+      <w:proofErr w:type="spellEnd"/>
+      <w:r>
+        <w:t xml:space="preserve"> height, c) basal area, and d) aboveground biomass between very young (VY, </w:t>
+      </w:r>
+      <w:r>
+        <w:t xml:space="preserve">shown in </w:t>
+      </w:r>
+      <w:r>
+        <w:t xml:space="preserve">orange), young (Y, </w:t>
+      </w:r>
+      <w:r>
+        <w:t xml:space="preserve">shown in </w:t>
+      </w:r>
+      <w:r>
+        <w:t xml:space="preserve">purple), and mature (M, </w:t>
+      </w:r>
+      <w:r>
+        <w:t xml:space="preserve">shown in </w:t>
+      </w:r>
+      <w:r>
+        <w:t xml:space="preserve">green) forest plots in TMCF. Asterisks </w:t>
+      </w:r>
+      <w:r>
+        <w:t>indicate</w:t>
+      </w:r>
+      <w:r>
+        <w:t xml:space="preserve"> </w:t>
+      </w:r>
+      <w:r>
+        <w:t>statistically</w:t>
+      </w:r>
+      <w:r>
+        <w:t xml:space="preserve"> </w:t>
+      </w:r>
+      <w:r>
+        <w:t xml:space="preserve">significant </w:t>
+      </w:r>
+      <w:r>
+        <w:t xml:space="preserve">results from </w:t>
+      </w:r>
+      <w:r>
+        <w:t xml:space="preserve">pairwise </w:t>
+      </w:r>
+      <w:r>
+        <w:t>comparisons as follows: *</w:t>
+      </w:r>
+      <w:r>
+        <w:t>***p &lt; 0.</w:t>
+      </w:r>
+      <w:r>
+        <w:t>0</w:t>
+      </w:r>
+      <w:r>
+        <w:t>001</w:t>
+      </w:r>
+      <w:r>
+        <w:t xml:space="preserve">, </w:t>
+      </w:r>
+      <w:r>
+        <w:t>***p &lt; 0.001, **p &lt; 0.01, *p&lt;0.05</w:t>
+      </w:r>
+      <w:r>
+        <w:t>.</w:t>
+      </w:r>
+      <w:r>
+        <w:t xml:space="preserve"> Results of ANOVA and </w:t>
+      </w:r>
+      <w:r>
+        <w:t xml:space="preserve">pairwise comparison </w:t>
+      </w:r>
+      <w:r>
+        <w:t>analyses can be found in Table S3.</w:t>
+      </w:r>
+      <w:r>
+        <w:t xml:space="preserve">  </w:t>
       </w:r>
     </w:p>
     <w:p>
       <w:r>
-        <w:t>Figure 3. Relationship between AGB and landscape composition</w:t>
-      </w:r>
-      <w:r>
-        <w:t xml:space="preserve"> (mosaic)</w:t>
-      </w:r>
-      <w:r>
-        <w:t>, and diversity and landscape composition</w:t>
-      </w:r>
-      <w:r>
-        <w:t xml:space="preserve"> (mosaic)</w:t>
+        <w:t xml:space="preserve">Figure 3. </w:t>
+      </w:r>
+      <w:r>
+        <w:t>Contribution of t</w:t>
+      </w:r>
+      <w:r>
+        <w:t xml:space="preserve">ree size </w:t>
+      </w:r>
+      <w:r>
+        <w:t xml:space="preserve">categories to a) stem density and b) aboveground biomass </w:t>
+      </w:r>
+      <w:r>
+        <w:t>in</w:t>
+      </w:r>
+      <w:r>
+        <w:t xml:space="preserve"> </w:t>
+      </w:r>
+      <w:r>
+        <w:t>very young (VY, shown in orange), young (Y, shown in purple), and mature (M, shown in green) forest plots in TMCF</w:t>
+      </w:r>
+      <w:r>
+        <w:t>.</w:t>
+      </w:r>
+      <w:r>
+        <w:t xml:space="preserve"> Trees were categorized in six classes based on their DBH. </w:t>
+      </w:r>
+      <w:r>
+        <w:t>Asterisks indicate</w:t>
+      </w:r>
+      <w:r>
+        <w:t xml:space="preserve"> statistically significant differences between forests at different successional stages within each tree size class </w:t>
+      </w:r>
+      <w:r>
+        <w:t>as follows: ****p &lt; 0.0001, ***p &lt; 0.001, **p &lt; 0.01, *p&lt;0.05</w:t>
+      </w:r>
+      <w:r>
+        <w:t xml:space="preserve">. Non-significant differences are not shown. </w:t>
+      </w:r>
+      <w:r>
+        <w:t xml:space="preserve">Letters indicate </w:t>
+      </w:r>
+      <w:r>
+        <w:t xml:space="preserve">statistically significant differences </w:t>
+      </w:r>
+      <w:r>
+        <w:t xml:space="preserve">between tree size classes within </w:t>
+      </w:r>
+      <w:r>
+        <w:t>very young (VY, shown in orange), young (Y, shown in purple), and mature (M, shown in green) forest</w:t>
+      </w:r>
+      <w:r>
+        <w:t>s</w:t>
+      </w:r>
+      <w:r>
+        <w:t xml:space="preserve"> </w:t>
+      </w:r>
+      <w:r>
+        <w:t xml:space="preserve">resulted from </w:t>
+      </w:r>
+      <w:r>
+        <w:t>a</w:t>
+      </w:r>
+      <w:r>
+        <w:t xml:space="preserve"> p</w:t>
+      </w:r>
+      <w:r>
+        <w:t>airwise comparison</w:t>
+      </w:r>
+      <w:r>
+        <w:t xml:space="preserve"> analysis. </w:t>
+      </w:r>
+      <w:r>
+        <w:t>Results of ANOVA and pairwise comparison analyses can be found in Table</w:t>
+      </w:r>
+      <w:r>
+        <w:t>s S6 and S7</w:t>
+      </w:r>
+      <w:r>
+        <w:t xml:space="preserve">.  </w:t>
+      </w:r>
+    </w:p>
+    <w:p/>
+    <w:p>
+      <w:r>
+        <w:t xml:space="preserve">Figure </w:t>
+      </w:r>
+      <w:r>
+        <w:t>4</w:t>
+      </w:r>
+      <w:r>
+        <w:t xml:space="preserve">. </w:t>
+      </w:r>
+      <w:r>
+        <w:t xml:space="preserve">Landscape composition relationship with </w:t>
+      </w:r>
+      <w:r>
+        <w:t xml:space="preserve">a) aboveground biomass </w:t>
+      </w:r>
+      <w:r>
+        <w:t>(</w:t>
+      </w:r>
+      <w:r>
+        <w:t>linear regression, p &lt; XX,</w:t>
+      </w:r>
+      <w:r>
+        <w:t xml:space="preserve"> adjusted R2=X,</w:t>
+      </w:r>
+      <w:r>
+        <w:t xml:space="preserve"> shown in black dashed line)</w:t>
+      </w:r>
+      <w:r>
+        <w:t xml:space="preserve">, </w:t>
+      </w:r>
+      <w:r>
+        <w:t xml:space="preserve">and b) tree diversity </w:t>
+      </w:r>
+      <w:r>
+        <w:t>(linear regression, p &lt; XX,</w:t>
+      </w:r>
+      <w:r>
+        <w:t xml:space="preserve"> </w:t>
+      </w:r>
+      <w:r>
+        <w:t xml:space="preserve">adjusted R2=X, </w:t>
+      </w:r>
+      <w:r>
+        <w:t>shown in black dashed line)</w:t>
+      </w:r>
+      <w:r>
+        <w:t xml:space="preserve"> </w:t>
+      </w:r>
+      <w:r>
+        <w:t>estimated with</w:t>
+      </w:r>
+      <w:r>
+        <w:t xml:space="preserve"> Shannon diversity index (H)</w:t>
+      </w:r>
+      <w:r>
+        <w:t>. Landscapes</w:t>
+      </w:r>
+      <w:r>
+        <w:t xml:space="preserve"> dominated </w:t>
+      </w:r>
+      <w:r>
+        <w:t xml:space="preserve">by mature forests have low landscape composition values and those dominated </w:t>
+      </w:r>
+      <w:r>
+        <w:t>by very young forests</w:t>
+      </w:r>
+      <w:r>
+        <w:t xml:space="preserve"> have high landscape composition values.</w:t>
+      </w:r>
+      <w:r>
+        <w:t xml:space="preserve"> </w:t>
+      </w:r>
+      <w:r>
+        <w:t>Locally</w:t>
+      </w:r>
+      <w:r>
+        <w:t xml:space="preserve"> weighted regression (loess) curves</w:t>
+      </w:r>
+      <w:r>
+        <w:t xml:space="preserve"> </w:t>
+      </w:r>
+      <w:r>
+        <w:t>are shown in dashed</w:t>
+      </w:r>
+      <w:r>
+        <w:t xml:space="preserve"> gray</w:t>
+      </w:r>
+      <w:r>
+        <w:t xml:space="preserve"> lines</w:t>
+      </w:r>
+      <w:r>
+        <w:t xml:space="preserve">. </w:t>
       </w:r>
     </w:p>
     <w:p>
@@ -7331,7 +7809,7 @@
         <w:t xml:space="preserve">Figure </w:t>
       </w:r>
       <w:r>
-        <w:t>4</w:t>
+        <w:t>5</w:t>
       </w:r>
       <w:r>
         <w:t xml:space="preserve">. </w:t>
@@ -7342,7 +7820,13 @@
     </w:p>
     <w:p>
       <w:r>
-        <w:t>Figure 5. Loess curves AGB ~ tree diversity at site and plot level</w:t>
+        <w:t xml:space="preserve">Figure </w:t>
+      </w:r>
+      <w:r>
+        <w:t>6</w:t>
+      </w:r>
+      <w:r>
+        <w:t>. Loess curves AGB ~ tree diversity at site and plot level</w:t>
       </w:r>
     </w:p>
     <w:p>
@@ -7457,7 +7941,15 @@
         <w:t>5</w:t>
       </w:r>
       <w:r>
-        <w:t>. Contribution of tree size classes to stem density and agb at site level</w:t>
+        <w:t xml:space="preserve">. Contribution of tree size classes to stem density and </w:t>
+      </w:r>
+      <w:proofErr w:type="spellStart"/>
+      <w:r>
+        <w:t>agb</w:t>
+      </w:r>
+      <w:proofErr w:type="spellEnd"/>
+      <w:r>
+        <w:t xml:space="preserve"> at site level</w:t>
       </w:r>
     </w:p>
     <w:p>

</xml_diff>

<commit_message>
Added figures to manuscript and calculated a regression for results
</commit_message>
<xml_diff>
--- a/manuscript/ch1_manuscript2.docx
+++ b/manuscript/ch1_manuscript2.docx
@@ -223,23 +223,7 @@
           <w:rStyle w:val="textlayer--absolute"/>
           <w:rFonts w:cstheme="minorHAnsi"/>
         </w:rPr>
-        <w:t>ased on geomorphology, forest cover, watershed margins, rivers, and cultural differences (</w:t>
-      </w:r>
-      <w:proofErr w:type="gramStart"/>
-      <w:r>
-        <w:rPr>
-          <w:rStyle w:val="textlayer--absolute"/>
-          <w:rFonts w:cstheme="minorHAnsi"/>
-        </w:rPr>
-        <w:t>such</w:t>
-      </w:r>
-      <w:proofErr w:type="gramEnd"/>
-      <w:r>
-        <w:rPr>
-          <w:rStyle w:val="textlayer--absolute"/>
-          <w:rFonts w:cstheme="minorHAnsi"/>
-        </w:rPr>
-        <w:t xml:space="preserve"> as presence of indigenous groups). </w:t>
+        <w:t xml:space="preserve">ased on geomorphology, forest cover, watershed margins, rivers, and cultural differences (such as presence of indigenous groups). </w:t>
       </w:r>
       <w:r>
         <w:t xml:space="preserve">We focused on the Northern Mountains of Oaxaca (NMO), a region that </w:t>
@@ -521,13 +505,8 @@
         <w:t>,</w:t>
       </w:r>
       <w:r>
-        <w:t xml:space="preserve"> from </w:t>
-      </w:r>
-      <w:proofErr w:type="gramStart"/>
-      <w:r>
-        <w:t>different sources</w:t>
-      </w:r>
-      <w:proofErr w:type="gramEnd"/>
+        <w:t xml:space="preserve"> from different sources</w:t>
+      </w:r>
       <w:r>
         <w:t xml:space="preserve"> </w:t>
       </w:r>
@@ -577,15 +556,7 @@
         <w:t xml:space="preserve">From this database we estimated forest structural attributes, AGB, and land-use variables. </w:t>
       </w:r>
       <w:r>
-        <w:t xml:space="preserve">To complement this data, we obtained information on mean annual precipitation and temperature from </w:t>
-      </w:r>
-      <w:proofErr w:type="spellStart"/>
-      <w:r>
-        <w:t>WorldClim</w:t>
-      </w:r>
-      <w:proofErr w:type="spellEnd"/>
-      <w:r>
-        <w:t xml:space="preserve"> (CITA). Lastly, we retrieved topographical information from NASA’s </w:t>
+        <w:t xml:space="preserve">To complement this data, we obtained information on mean annual precipitation and temperature from WorldClim (CITA). Lastly, we retrieved topographical information from NASA’s </w:t>
       </w:r>
       <w:r>
         <w:t>Shuttle Radar Topography Mission</w:t>
@@ -601,7 +572,19 @@
         <w:t xml:space="preserve"> </w:t>
       </w:r>
       <w:r>
-        <w:t>A detailed description of the foregoing variables can be found below (see also Table 1 for a summary of the variables).</w:t>
+        <w:t xml:space="preserve">A detailed description of the foregoing variables can be found below (see also Table </w:t>
+      </w:r>
+      <w:r>
+        <w:t>S</w:t>
+      </w:r>
+      <w:r>
+        <w:t>1 for a summary of the variables</w:t>
+      </w:r>
+      <w:r>
+        <w:t xml:space="preserve"> used in this study</w:t>
+      </w:r>
+      <w:r>
+        <w:t>).</w:t>
       </w:r>
       <w:r>
         <w:t xml:space="preserve"> </w:t>
@@ -723,23 +706,7 @@
           <w:rStyle w:val="textlayer--absolute"/>
           <w:rFonts w:cstheme="minorHAnsi"/>
         </w:rPr>
-        <w:t xml:space="preserve">National Commission of Biodiversity (CONABIO) </w:t>
-      </w:r>
-      <w:proofErr w:type="spellStart"/>
-      <w:r>
-        <w:rPr>
-          <w:rStyle w:val="textlayer--absolute"/>
-          <w:rFonts w:cstheme="minorHAnsi"/>
-        </w:rPr>
-        <w:t>GeoPortal</w:t>
-      </w:r>
-      <w:proofErr w:type="spellEnd"/>
-      <w:r>
-        <w:rPr>
-          <w:rStyle w:val="textlayer--absolute"/>
-          <w:rFonts w:cstheme="minorHAnsi"/>
-        </w:rPr>
-        <w:t xml:space="preserve"> (CITAS)</w:t>
+        <w:t>National Commission of Biodiversity (CONABIO) GeoPortal (CITAS)</w:t>
       </w:r>
       <w:r>
         <w:t xml:space="preserve">. </w:t>
@@ -797,15 +764,7 @@
         <w:t>i.e.</w:t>
       </w:r>
       <w:r>
-        <w:t xml:space="preserve">, the number of trees per hectare; (2) basal area, defined as the sum of the cross-sectional surface area of trees per hectare; and (3) </w:t>
-      </w:r>
-      <w:proofErr w:type="spellStart"/>
-      <w:r>
-        <w:t>Lorey’s</w:t>
-      </w:r>
-      <w:proofErr w:type="spellEnd"/>
-      <w:r>
-        <w:t xml:space="preserve"> height, which is a measure of forest stand height weighted by its basal area. </w:t>
+        <w:t xml:space="preserve">, the number of trees per hectare; (2) basal area, defined as the sum of the cross-sectional surface area of trees per hectare; and (3) Lorey’s height, which is a measure of forest stand height weighted by its basal area. </w:t>
       </w:r>
     </w:p>
     <w:p>
@@ -814,15 +773,7 @@
         <w:t xml:space="preserve">To estimate AGB, </w:t>
       </w:r>
       <w:r>
-        <w:t xml:space="preserve">we first calculated </w:t>
-      </w:r>
-      <w:proofErr w:type="gramStart"/>
-      <w:r>
-        <w:t>each individual’s</w:t>
-      </w:r>
-      <w:proofErr w:type="gramEnd"/>
-      <w:r>
-        <w:t xml:space="preserve"> AGB using </w:t>
+        <w:t xml:space="preserve">we first calculated each individual’s AGB using </w:t>
       </w:r>
       <w:r>
         <w:t xml:space="preserve">47 different </w:t>
@@ -831,7 +782,13 @@
         <w:t>allometric equations</w:t>
       </w:r>
       <w:r>
-        <w:t xml:space="preserve"> (Table 2)</w:t>
+        <w:t xml:space="preserve"> (Table </w:t>
+      </w:r>
+      <w:r>
+        <w:t>S</w:t>
+      </w:r>
+      <w:r>
+        <w:t>2)</w:t>
       </w:r>
       <w:r>
         <w:t>.</w:t>
@@ -861,15 +818,13 @@
         <w:t>the following</w:t>
       </w:r>
       <w:r>
-        <w:t xml:space="preserve"> generic allometric equation developed by </w:t>
-      </w:r>
-      <w:proofErr w:type="spellStart"/>
-      <w:r>
-        <w:t>Chave</w:t>
-      </w:r>
-      <w:proofErr w:type="spellEnd"/>
-      <w:r>
-        <w:t xml:space="preserve"> </w:t>
+        <w:t xml:space="preserve"> generic allometric equation </w:t>
+      </w:r>
+      <w:r>
+        <w:t xml:space="preserve">(eq. 1) </w:t>
+      </w:r>
+      <w:r>
+        <w:t xml:space="preserve">developed by Chave </w:t>
       </w:r>
       <w:r>
         <w:rPr>
@@ -962,6 +917,14 @@
       <w:tblPr>
         <w:tblStyle w:val="Tablaconcuadrcula"/>
         <w:tblW w:w="0" w:type="auto"/>
+        <w:tblBorders>
+          <w:top w:val="none" w:sz="0" w:space="0" w:color="auto"/>
+          <w:left w:val="none" w:sz="0" w:space="0" w:color="auto"/>
+          <w:bottom w:val="none" w:sz="0" w:space="0" w:color="auto"/>
+          <w:right w:val="none" w:sz="0" w:space="0" w:color="auto"/>
+          <w:insideH w:val="none" w:sz="0" w:space="0" w:color="auto"/>
+          <w:insideV w:val="none" w:sz="0" w:space="0" w:color="auto"/>
+        </w:tblBorders>
         <w:tblLook w:val="04A0" w:firstRow="1" w:lastRow="0" w:firstColumn="1" w:lastColumn="0" w:noHBand="0" w:noVBand="1"/>
       </w:tblPr>
       <w:tblGrid>
@@ -1054,11 +1017,17 @@
           <w:tcPr>
             <w:tcW w:w="4414" w:type="dxa"/>
           </w:tcPr>
-          <w:p/>
+          <w:p>
+            <w:pPr>
+              <w:jc w:val="right"/>
+            </w:pPr>
+            <w:r>
+              <w:t>(1)</w:t>
+            </w:r>
+          </w:p>
         </w:tc>
       </w:tr>
     </w:tbl>
-    <w:p/>
     <w:p>
       <w:r>
         <w:t>W</w:t>
@@ -1087,11 +1056,9 @@
       <w:r>
         <w:t>R package BIOMASS (</w:t>
       </w:r>
-      <w:proofErr w:type="spellStart"/>
       <w:r>
         <w:t>Réjou‐Méchain</w:t>
       </w:r>
-      <w:proofErr w:type="spellEnd"/>
       <w:r>
         <w:t>, 2017).</w:t>
       </w:r>
@@ -1110,15 +1077,7 @@
         <w:t xml:space="preserve"> </w:t>
       </w:r>
       <w:r>
-        <w:t xml:space="preserve">assuming 95% of the samples have a low diameter error and the remaining 5% a high diameter error (close to 5 cm), and a height error of 10%, as suggested in </w:t>
-      </w:r>
-      <w:proofErr w:type="spellStart"/>
-      <w:r>
-        <w:t>Chave</w:t>
-      </w:r>
-      <w:proofErr w:type="spellEnd"/>
-      <w:r>
-        <w:t xml:space="preserve"> et al. (2004). </w:t>
+        <w:t xml:space="preserve">assuming 95% of the samples have a low diameter error and the remaining 5% a high diameter error (close to 5 cm), and a height error of 10%, as suggested in Chave et al. (2004). </w:t>
       </w:r>
       <w:r>
         <w:t>To estimate site’s AGB error, w</w:t>
@@ -1127,13 +1086,30 @@
         <w:t>e assumed standard error independence and used</w:t>
       </w:r>
       <w:r>
-        <w:t xml:space="preserve"> the following equation: </w:t>
+        <w:t xml:space="preserve"> the following equation</w:t>
+      </w:r>
+      <w:r>
+        <w:t xml:space="preserve"> (eq. 2</w:t>
+      </w:r>
+      <w:r>
+        <w:t>):</w:t>
+      </w:r>
+      <w:r>
+        <w:t xml:space="preserve"> </w:t>
       </w:r>
     </w:p>
     <w:tbl>
       <w:tblPr>
         <w:tblStyle w:val="Tablaconcuadrcula"/>
         <w:tblW w:w="0" w:type="auto"/>
+        <w:tblBorders>
+          <w:top w:val="none" w:sz="0" w:space="0" w:color="auto"/>
+          <w:left w:val="none" w:sz="0" w:space="0" w:color="auto"/>
+          <w:bottom w:val="none" w:sz="0" w:space="0" w:color="auto"/>
+          <w:right w:val="none" w:sz="0" w:space="0" w:color="auto"/>
+          <w:insideH w:val="none" w:sz="0" w:space="0" w:color="auto"/>
+          <w:insideV w:val="none" w:sz="0" w:space="0" w:color="auto"/>
+        </w:tblBorders>
         <w:tblLook w:val="04A0" w:firstRow="1" w:lastRow="0" w:firstColumn="1" w:lastColumn="0" w:noHBand="0" w:noVBand="1"/>
       </w:tblPr>
       <w:tblGrid>
@@ -1378,7 +1354,14 @@
           <w:tcPr>
             <w:tcW w:w="4414" w:type="dxa"/>
           </w:tcPr>
-          <w:p/>
+          <w:p>
+            <w:pPr>
+              <w:jc w:val="right"/>
+            </w:pPr>
+            <w:r>
+              <w:t>(2)</w:t>
+            </w:r>
+          </w:p>
         </w:tc>
       </w:tr>
     </w:tbl>
@@ -1425,13 +1408,27 @@
         <w:t xml:space="preserve">ex </w:t>
       </w:r>
       <w:r>
-        <w:t>with the following equation:</w:t>
+        <w:t>with the following equation</w:t>
+      </w:r>
+      <w:r>
+        <w:t xml:space="preserve"> (eq. 3)</w:t>
+      </w:r>
+      <w:r>
+        <w:t>:</w:t>
       </w:r>
     </w:p>
     <w:tbl>
       <w:tblPr>
         <w:tblStyle w:val="Tablaconcuadrcula"/>
         <w:tblW w:w="0" w:type="auto"/>
+        <w:tblBorders>
+          <w:top w:val="none" w:sz="0" w:space="0" w:color="auto"/>
+          <w:left w:val="none" w:sz="0" w:space="0" w:color="auto"/>
+          <w:bottom w:val="none" w:sz="0" w:space="0" w:color="auto"/>
+          <w:right w:val="none" w:sz="0" w:space="0" w:color="auto"/>
+          <w:insideH w:val="none" w:sz="0" w:space="0" w:color="auto"/>
+          <w:insideV w:val="none" w:sz="0" w:space="0" w:color="auto"/>
+        </w:tblBorders>
         <w:tblLook w:val="04A0" w:firstRow="1" w:lastRow="0" w:firstColumn="1" w:lastColumn="0" w:noHBand="0" w:noVBand="1"/>
       </w:tblPr>
       <w:tblGrid>
@@ -1573,11 +1570,22 @@
           <w:tcPr>
             <w:tcW w:w="4414" w:type="dxa"/>
           </w:tcPr>
-          <w:p/>
+          <w:p>
+            <w:pPr>
+              <w:jc w:val="right"/>
+            </w:pPr>
+          </w:p>
+          <w:p>
+            <w:pPr>
+              <w:jc w:val="right"/>
+            </w:pPr>
+            <w:r>
+              <w:t>(3)</w:t>
+            </w:r>
+          </w:p>
         </w:tc>
       </w:tr>
     </w:tbl>
-    <w:p/>
     <w:p>
       <w:r>
         <w:t xml:space="preserve">Where </w:t>
@@ -1603,15 +1611,13 @@
       <w:r>
         <w:t xml:space="preserve">the proportion of species </w:t>
       </w:r>
-      <w:proofErr w:type="spellStart"/>
       <w:r>
         <w:rPr>
           <w:i/>
           <w:iCs/>
         </w:rPr>
-        <w:t>i</w:t>
-      </w:r>
-      <w:proofErr w:type="spellEnd"/>
+        <w:t>I</w:t>
+      </w:r>
       <w:r>
         <w:t xml:space="preserve"> and </w:t>
       </w:r>
@@ -1642,23 +1648,7 @@
           <w:rStyle w:val="textlayer--absolute"/>
           <w:rFonts w:cstheme="minorHAnsi"/>
         </w:rPr>
-        <w:t xml:space="preserve">We calculated annual precipitation extracting </w:t>
-      </w:r>
-      <w:proofErr w:type="spellStart"/>
-      <w:r>
-        <w:rPr>
-          <w:rStyle w:val="textlayer--absolute"/>
-          <w:rFonts w:cstheme="minorHAnsi"/>
-        </w:rPr>
-        <w:t>WorldClim</w:t>
-      </w:r>
-      <w:proofErr w:type="spellEnd"/>
-      <w:r>
-        <w:rPr>
-          <w:rStyle w:val="textlayer--absolute"/>
-          <w:rFonts w:cstheme="minorHAnsi"/>
-        </w:rPr>
-        <w:t xml:space="preserve"> bio12 values per plot using the package </w:t>
+        <w:t xml:space="preserve">We calculated annual precipitation extracting WorldClim bio12 values per plot using the package </w:t>
       </w:r>
       <w:r>
         <w:rPr>
@@ -1674,23 +1664,7 @@
           <w:rStyle w:val="textlayer--absolute"/>
           <w:rFonts w:cstheme="minorHAnsi"/>
         </w:rPr>
-        <w:t xml:space="preserve"> in R. When plot’s annual precipitation values within a single site varied, we calculated a mean annual precipitation value per site. </w:t>
-      </w:r>
-      <w:proofErr w:type="spellStart"/>
-      <w:r>
-        <w:rPr>
-          <w:rStyle w:val="textlayer--absolute"/>
-          <w:rFonts w:cstheme="minorHAnsi"/>
-        </w:rPr>
-        <w:t>WorldClim’s</w:t>
-      </w:r>
-      <w:proofErr w:type="spellEnd"/>
-      <w:r>
-        <w:rPr>
-          <w:rStyle w:val="textlayer--absolute"/>
-          <w:rFonts w:cstheme="minorHAnsi"/>
-        </w:rPr>
-        <w:t xml:space="preserve"> annual mean temperature (bio1) was also extracted following the same procedure. Then, we extracted slope (in degrees) and aspect values for each plot </w:t>
+        <w:t xml:space="preserve"> in R. When plot’s annual precipitation values within a single site varied, we calculated a mean annual precipitation value per site. WorldClim’s annual mean temperature (bio1) was also extracted following the same procedure. Then, we extracted slope (in degrees) and aspect values for each plot </w:t>
       </w:r>
       <w:r>
         <w:t xml:space="preserve">from NASA’s </w:t>
@@ -1733,15 +1707,7 @@
         <w:t xml:space="preserve">, the </w:t>
       </w:r>
       <w:r>
-        <w:t xml:space="preserve">proportion of </w:t>
-      </w:r>
-      <w:proofErr w:type="gramStart"/>
-      <w:r>
-        <w:t>different types</w:t>
-      </w:r>
-      <w:proofErr w:type="gramEnd"/>
-      <w:r>
-        <w:t xml:space="preserve"> of land cover within a site)</w:t>
+        <w:t>proportion of different types of land cover within a site)</w:t>
       </w:r>
       <w:r>
         <w:t>. We assessed FI sites’ forest disturbance related to agricultural and grazing activities at the time of data collection using FI’s disturbance data set, which contains information about the cause and severity of vegetation disturbance. The causes of disturbance are classified in 11 classes: fires, hurricanes, floods, roads, logging, land-use change, grazing, pests and diseases, electrical cables, mining, and urbanization. The severity of disturbance is classified in a four category nominal scale: very low, low, medium,</w:t>
@@ -1890,15 +1856,7 @@
         <w:t>1</w:t>
       </w:r>
       <w:r>
-        <w:t>). Other studies conducted in TMCF in Oaxaca have shown that tree height, DBH, and tree density change through time after disturbance and are useful for estimating an approximate stage of forest succession in forest-agriculture mosaics (Velasco-</w:t>
-      </w:r>
-      <w:proofErr w:type="spellStart"/>
-      <w:r>
-        <w:t>Murguía</w:t>
-      </w:r>
-      <w:proofErr w:type="spellEnd"/>
-      <w:r>
-        <w:t xml:space="preserve"> et al., 2021). In general, TMCF</w:t>
+        <w:t>). Other studies conducted in TMCF in Oaxaca have shown that tree height, DBH, and tree density change through time after disturbance and are useful for estimating an approximate stage of forest succession in forest-agriculture mosaics (Velasco-Murguía et al., 2021). In general, TMCF</w:t>
       </w:r>
       <w:r>
         <w:t>s</w:t>
@@ -1921,6 +1879,9 @@
         <w:t xml:space="preserve">value </w:t>
       </w:r>
       <w:r>
+        <w:t xml:space="preserve">(eq. 4) </w:t>
+      </w:r>
+      <w:r>
         <w:t xml:space="preserve">adding up all successional stages within a site and normalizing the value as follows: </w:t>
       </w:r>
     </w:p>
@@ -1928,6 +1889,14 @@
       <w:tblPr>
         <w:tblStyle w:val="Tablaconcuadrcula"/>
         <w:tblW w:w="0" w:type="auto"/>
+        <w:tblBorders>
+          <w:top w:val="none" w:sz="0" w:space="0" w:color="auto"/>
+          <w:left w:val="none" w:sz="0" w:space="0" w:color="auto"/>
+          <w:bottom w:val="none" w:sz="0" w:space="0" w:color="auto"/>
+          <w:right w:val="none" w:sz="0" w:space="0" w:color="auto"/>
+          <w:insideH w:val="none" w:sz="0" w:space="0" w:color="auto"/>
+          <w:insideV w:val="none" w:sz="0" w:space="0" w:color="auto"/>
+        </w:tblBorders>
         <w:tblLook w:val="04A0" w:firstRow="1" w:lastRow="0" w:firstColumn="1" w:lastColumn="0" w:noHBand="0" w:noVBand="1"/>
       </w:tblPr>
       <w:tblGrid>
@@ -1983,16 +1952,23 @@
           <w:tcPr>
             <w:tcW w:w="3021" w:type="dxa"/>
           </w:tcPr>
-          <w:p/>
+          <w:p>
+            <w:pPr>
+              <w:jc w:val="right"/>
+            </w:pPr>
+          </w:p>
+          <w:p>
+            <w:pPr>
+              <w:jc w:val="right"/>
+            </w:pPr>
+            <w:r>
+              <w:t>(4)</w:t>
+            </w:r>
+          </w:p>
         </w:tc>
       </w:tr>
     </w:tbl>
     <w:p>
-      <w:pPr>
-        <w:ind w:firstLine="720"/>
-      </w:pPr>
-    </w:p>
-    <w:p>
       <w:r>
         <w:t xml:space="preserve">Where SS is the </w:t>
       </w:r>
@@ -2136,7 +2112,13 @@
         <w:t xml:space="preserve"> variable and the presence of forest disturbance related to agricultural and grazing activities reported in the FI disturbance database</w:t>
       </w:r>
       <w:r>
-        <w:t xml:space="preserve"> (Figure S2)</w:t>
+        <w:t xml:space="preserve"> (Figure S</w:t>
+      </w:r>
+      <w:r>
+        <w:t>2</w:t>
+      </w:r>
+      <w:r>
+        <w:t>)</w:t>
       </w:r>
       <w:r>
         <w:t xml:space="preserve">. Therefore, other sources of disturbance were excluded from the analysis. </w:t>
@@ -2479,15 +2461,7 @@
         <w:t>following</w:t>
       </w:r>
       <w:r>
-        <w:t xml:space="preserve"> a similar approach as </w:t>
-      </w:r>
-      <w:proofErr w:type="spellStart"/>
-      <w:r>
-        <w:t>Cuni</w:t>
-      </w:r>
-      <w:proofErr w:type="spellEnd"/>
-      <w:r>
-        <w:t xml:space="preserve">-Sanchez et al. (2021) and </w:t>
+        <w:t xml:space="preserve"> a similar approach as Cuni-Sanchez et al. (2021) and </w:t>
       </w:r>
       <w:r>
         <w:t xml:space="preserve">classified trees in six size classes based on their DBH: </w:t>
@@ -2687,24 +2661,11 @@
       <w:r>
         <w:t xml:space="preserve">approach </w:t>
       </w:r>
-      <w:proofErr w:type="gramStart"/>
       <w:r>
         <w:t xml:space="preserve">similar </w:t>
       </w:r>
       <w:r>
-        <w:t>to</w:t>
-      </w:r>
-      <w:proofErr w:type="gramEnd"/>
-      <w:r>
-        <w:t xml:space="preserve"> </w:t>
-      </w:r>
-      <w:proofErr w:type="spellStart"/>
-      <w:r>
-        <w:t>Tredennick</w:t>
-      </w:r>
-      <w:proofErr w:type="spellEnd"/>
-      <w:r>
-        <w:t xml:space="preserve"> et al. (2021) for model exploration, we performed variable selection by comparing the full model against a series of reduced models in which each predictor is dropped in a stepwise fashion. We selected the best model comparing</w:t>
+        <w:t>to Tredennick et al. (2021) for model exploration, we performed variable selection by comparing the full model against a series of reduced models in which each predictor is dropped in a stepwise fashion. We selected the best model comparing</w:t>
       </w:r>
       <w:r>
         <w:t xml:space="preserve"> their</w:t>
@@ -3220,15 +3181,7 @@
     <w:p>
       <w:r>
         <w:tab/>
-        <w:t xml:space="preserve">In these landscapes there is </w:t>
-      </w:r>
-      <w:proofErr w:type="gramStart"/>
-      <w:r>
-        <w:t>a large proportion</w:t>
-      </w:r>
-      <w:proofErr w:type="gramEnd"/>
-      <w:r>
-        <w:t xml:space="preserve"> of small trees (DBH &lt; 20 cm), and </w:t>
+        <w:t xml:space="preserve">In these landscapes there is a large proportion of small trees (DBH &lt; 20 cm), and </w:t>
       </w:r>
       <w:r>
         <w:t xml:space="preserve">trees with a DBH </w:t>
@@ -3243,7 +3196,13 @@
         <w:t xml:space="preserve"> are uncommon</w:t>
       </w:r>
       <w:r>
-        <w:t xml:space="preserve"> (Figure S</w:t>
+        <w:t xml:space="preserve"> (Figure</w:t>
+      </w:r>
+      <w:r>
+        <w:t>s 3 and</w:t>
+      </w:r>
+      <w:r>
+        <w:t xml:space="preserve"> S</w:t>
       </w:r>
       <w:r>
         <w:t>5</w:t>
@@ -3267,161 +3226,171 @@
         <w:t xml:space="preserve">trees with a DBH larger than 50 cm </w:t>
       </w:r>
       <w:r>
-        <w:t>were found only in 51 plots</w:t>
-      </w:r>
-      <w:r>
-        <w:t xml:space="preserve"> (Table S</w:t>
-      </w:r>
-      <w:r>
-        <w:t>4</w:t>
+        <w:t xml:space="preserve">were found only in 51 </w:t>
+      </w:r>
+      <w:r>
+        <w:t xml:space="preserve">out of 160 </w:t>
+      </w:r>
+      <w:r>
+        <w:t>plots</w:t>
+      </w:r>
+      <w:r>
+        <w:t xml:space="preserve">. </w:t>
+      </w:r>
+      <w:r>
+        <w:t>When present, these large trees</w:t>
+      </w:r>
+      <w:r>
+        <w:t xml:space="preserve"> rarely account for more than 10% of the total number of trees</w:t>
+      </w:r>
+      <w:r>
+        <w:t xml:space="preserve">. </w:t>
+      </w:r>
+      <w:r>
+        <w:t>Despite they are less abundant,</w:t>
+      </w:r>
+      <w:r>
+        <w:t xml:space="preserve"> </w:t>
+      </w:r>
+      <w:r>
+        <w:t xml:space="preserve">large trees contribute the most to </w:t>
+      </w:r>
+      <w:r>
+        <w:t xml:space="preserve">total </w:t>
+      </w:r>
+      <w:r>
+        <w:t>AGB, particularly the largest ones (DBH &gt; 50 cm</w:t>
+      </w:r>
+      <w:r>
+        <w:t>, Figure</w:t>
+      </w:r>
+      <w:r>
+        <w:t>s 3 and</w:t>
+      </w:r>
+      <w:r>
+        <w:t xml:space="preserve"> S</w:t>
+      </w:r>
+      <w:r>
+        <w:t>5</w:t>
+      </w:r>
+      <w:r>
+        <w:t xml:space="preserve">). Interestingly, this pattern </w:t>
+      </w:r>
+      <w:r>
+        <w:t>changes</w:t>
+      </w:r>
+      <w:r>
+        <w:t xml:space="preserve"> in forest plots at different successional stages</w:t>
+      </w:r>
+      <w:r>
+        <w:t xml:space="preserve"> (Figure </w:t>
+      </w:r>
+      <w:r>
+        <w:t>3</w:t>
+      </w:r>
+      <w:r>
+        <w:t xml:space="preserve">). </w:t>
+      </w:r>
+      <w:r>
+        <w:t>Although the proportion of stems of different size</w:t>
+      </w:r>
+      <w:r>
+        <w:t xml:space="preserve"> </w:t>
+      </w:r>
+      <w:r>
+        <w:t xml:space="preserve">remains somewhat constant across </w:t>
+      </w:r>
+      <w:r>
+        <w:t>very young, young, and mature forests</w:t>
+      </w:r>
+      <w:r>
+        <w:t>, their contribution to AGB varies widely</w:t>
+      </w:r>
+      <w:r>
+        <w:t xml:space="preserve"> (</w:t>
+      </w:r>
+      <w:r>
+        <w:t xml:space="preserve">Two-way ANOVA, p &lt; XX, </w:t>
+      </w:r>
+      <w:r>
+        <w:t xml:space="preserve">Table </w:t>
+      </w:r>
+      <w:r>
+        <w:t>S5</w:t>
       </w:r>
       <w:r>
         <w:t>)</w:t>
       </w:r>
       <w:r>
-        <w:t>. When present, these large trees</w:t>
-      </w:r>
-      <w:r>
-        <w:t xml:space="preserve"> rarely account for more than 10% of the total number of trees</w:t>
+        <w:t>. In very young and mature forests, largest trees are the ones contributing the most to total AGB, but in young forest</w:t>
+      </w:r>
+      <w:r>
+        <w:t xml:space="preserve"> the contribution to AGB is equally distributed across all tree size classes</w:t>
       </w:r>
       <w:r>
         <w:t xml:space="preserve">. </w:t>
       </w:r>
       <w:r>
-        <w:t>Despite they are less abundant,</w:t>
+        <w:t xml:space="preserve">In fact, </w:t>
+      </w:r>
+      <w:r>
+        <w:t>in young forests, trees with a DBH smaller than 10 cm is the only tree size class showing a statistically significant different contribution to total AGB because their contribution is lower than any other tree size class</w:t>
+      </w:r>
+      <w:r>
+        <w:t xml:space="preserve"> (</w:t>
+      </w:r>
+      <w:r>
+        <w:t>Table S5).</w:t>
       </w:r>
       <w:r>
         <w:t xml:space="preserve"> </w:t>
       </w:r>
       <w:r>
-        <w:t xml:space="preserve">large trees contribute the most to </w:t>
-      </w:r>
-      <w:r>
-        <w:t xml:space="preserve">total </w:t>
-      </w:r>
-      <w:r>
-        <w:t>AGB, particularly the largest ones (DBH &gt; 50 cm</w:t>
-      </w:r>
-      <w:r>
-        <w:t>, Figure S</w:t>
-      </w:r>
-      <w:r>
-        <w:t>5</w:t>
-      </w:r>
-      <w:r>
-        <w:t xml:space="preserve">). Interestingly, this pattern </w:t>
-      </w:r>
-      <w:r>
-        <w:t>changes</w:t>
-      </w:r>
-      <w:r>
-        <w:t xml:space="preserve"> in forest plots at different successional stages</w:t>
-      </w:r>
-      <w:r>
-        <w:t xml:space="preserve"> (Figure </w:t>
-      </w:r>
-      <w:r>
-        <w:t>3</w:t>
-      </w:r>
-      <w:r>
-        <w:t xml:space="preserve">). </w:t>
-      </w:r>
-      <w:r>
-        <w:t xml:space="preserve">Although the proportion of stems of </w:t>
-      </w:r>
-      <w:proofErr w:type="gramStart"/>
-      <w:r>
-        <w:t>different size</w:t>
-      </w:r>
-      <w:proofErr w:type="gramEnd"/>
-      <w:r>
-        <w:t xml:space="preserve"> </w:t>
-      </w:r>
-      <w:r>
-        <w:t>remains somewhat constant across the three different successional stages, their contribution to AGB varies widely</w:t>
-      </w:r>
-      <w:r>
-        <w:t xml:space="preserve"> (Table </w:t>
-      </w:r>
-      <w:r>
-        <w:t>S5</w:t>
+        <w:t>In this case, l</w:t>
+      </w:r>
+      <w:r>
+        <w:t xml:space="preserve">argest trees do not stand out as big contributors to total AGB. </w:t>
+      </w:r>
+      <w:r>
+        <w:t xml:space="preserve">In contrast, in </w:t>
+      </w:r>
+      <w:r>
+        <w:t xml:space="preserve">very </w:t>
+      </w:r>
+      <w:r>
+        <w:t>young forests, tree</w:t>
+      </w:r>
+      <w:r>
+        <w:t xml:space="preserve">s with a DBH larger than 40 </w:t>
+      </w:r>
+      <w:r>
+        <w:t xml:space="preserve">and 50 </w:t>
+      </w:r>
+      <w:r>
+        <w:t xml:space="preserve">cm </w:t>
+      </w:r>
+      <w:r>
+        <w:t xml:space="preserve">show a statistically significant difference contribution to AGB than </w:t>
+      </w:r>
+      <w:r>
+        <w:t>the rest tree size classes, because they are the largest contributors to total AGB. Likewise, in mature forests, trees with a DBH larger than 50 cm show a statistically significant large contribution to total AGB</w:t>
+      </w:r>
+      <w:r>
+        <w:t xml:space="preserve"> when compared to smaller tree size classes</w:t>
+      </w:r>
+      <w:r>
+        <w:t xml:space="preserve"> (</w:t>
+      </w:r>
+      <w:r>
+        <w:t>Table S5</w:t>
       </w:r>
       <w:r>
         <w:t>)</w:t>
       </w:r>
       <w:r>
-        <w:t>. In very young and mature forests, largest trees are the ones contributing the most to total AGB, but in young forest</w:t>
-      </w:r>
-      <w:r>
-        <w:t xml:space="preserve"> the contribution to AGB is equally distributed across all tree size classes</w:t>
-      </w:r>
-      <w:r>
         <w:t xml:space="preserve">. </w:t>
       </w:r>
       <w:r>
-        <w:t xml:space="preserve">In fact, </w:t>
-      </w:r>
-      <w:r>
-        <w:t>in young forests, trees with a DBH smaller than 10 cm is the only tree size class showing a statistically significant different contribution to total AGB because their contribution is lower than any other tree size class</w:t>
-      </w:r>
-      <w:r>
-        <w:t xml:space="preserve"> (Table </w:t>
-      </w:r>
-      <w:r>
-        <w:t>S7</w:t>
-      </w:r>
-      <w:r>
-        <w:t>)</w:t>
-      </w:r>
-      <w:r>
-        <w:t xml:space="preserve">. </w:t>
-      </w:r>
-      <w:r>
-        <w:t>In this case, l</w:t>
-      </w:r>
-      <w:r>
-        <w:t xml:space="preserve">argest trees do not stand out as big contributors to total AGB. </w:t>
-      </w:r>
-      <w:r>
-        <w:t xml:space="preserve">In contrast, in </w:t>
-      </w:r>
-      <w:r>
-        <w:t xml:space="preserve">very </w:t>
-      </w:r>
-      <w:r>
-        <w:t>young forests, tree</w:t>
-      </w:r>
-      <w:r>
-        <w:t xml:space="preserve">s with a DBH larger than 40 </w:t>
-      </w:r>
-      <w:r>
-        <w:t xml:space="preserve">and 50 </w:t>
-      </w:r>
-      <w:r>
-        <w:t xml:space="preserve">cm </w:t>
-      </w:r>
-      <w:r>
-        <w:t xml:space="preserve">show a statistically significant difference contribution to AGB than </w:t>
-      </w:r>
-      <w:r>
-        <w:t>the rest tree size classes, because they are the largest contributors to total AGB. Likewise, in mature forests, trees with a DBH larger than 50 cm show a statistically significant large contribution to total AGB</w:t>
-      </w:r>
-      <w:r>
-        <w:t xml:space="preserve"> when compared to smaller tree size classes</w:t>
-      </w:r>
-      <w:r>
-        <w:t xml:space="preserve"> (Table </w:t>
-      </w:r>
-      <w:r>
-        <w:t>S7</w:t>
-      </w:r>
-      <w:r>
-        <w:t>)</w:t>
-      </w:r>
-      <w:r>
-        <w:t xml:space="preserve">. </w:t>
-      </w:r>
-      <w:r>
         <w:t>On the other hand</w:t>
       </w:r>
       <w:r>
@@ -3434,10 +3403,10 @@
         <w:t xml:space="preserve"> while the average contribution to AGB of trees with a DBH smaller than 10 cm in very young and young forests ranges from 6 to 14%, in mature forests this proportion barely reaches 1%</w:t>
       </w:r>
       <w:r>
-        <w:t xml:space="preserve"> (Table </w:t>
-      </w:r>
-      <w:r>
-        <w:t>S5</w:t>
+        <w:t xml:space="preserve"> (</w:t>
+      </w:r>
+      <w:r>
+        <w:t>Figure 3</w:t>
       </w:r>
       <w:r>
         <w:t xml:space="preserve">). </w:t>
@@ -3493,23 +3462,7 @@
         <w:t xml:space="preserve">. </w:t>
       </w:r>
       <w:r>
-        <w:t xml:space="preserve">Very young forests have few large trees and small AGB. Thus, the few but large trees that exist in these plots represent </w:t>
-      </w:r>
-      <w:proofErr w:type="gramStart"/>
-      <w:r>
-        <w:t>a large proportion</w:t>
-      </w:r>
-      <w:proofErr w:type="gramEnd"/>
-      <w:r>
-        <w:t xml:space="preserve"> of the total amount of AGB. In young forests, the number of large trees is still small but there is more total AGB because tree density is higher. Hence, all small and </w:t>
-      </w:r>
-      <w:proofErr w:type="gramStart"/>
-      <w:r>
-        <w:t>big trees</w:t>
-      </w:r>
-      <w:proofErr w:type="gramEnd"/>
-      <w:r>
-        <w:t xml:space="preserve"> are important contributors to total AGB. Finally, in mature forests, the number of large trees is high and that of small trees low. Tree density decreases but AGB is large, which makes large trees the main contributor</w:t>
+        <w:t>Very young forests have few large trees and small AGB. Thus, the few but large trees that exist in these plots represent a large proportion of the total amount of AGB. In young forests, the number of large trees is still small but there is more total AGB because tree density is higher. Hence, all small and big trees are important contributors to total AGB. Finally, in mature forests, the number of large trees is high and that of small trees low. Tree density decreases but AGB is large, which makes large trees the main contributor</w:t>
       </w:r>
       <w:r>
         <w:t>s</w:t>
@@ -3724,16 +3677,22 @@
         <w:t xml:space="preserve"> agriculture is related to </w:t>
       </w:r>
       <w:r>
-        <w:t>landscape composition,</w:t>
+        <w:t xml:space="preserve">our </w:t>
+      </w:r>
+      <w:r>
+        <w:t>landscape composition</w:t>
+      </w:r>
+      <w:r>
+        <w:t xml:space="preserve"> variable</w:t>
+      </w:r>
+      <w:r>
+        <w:t>,</w:t>
       </w:r>
       <w:r>
         <w:t xml:space="preserve"> adding </w:t>
       </w:r>
       <w:r>
-        <w:t>this</w:t>
-      </w:r>
-      <w:r>
-        <w:t xml:space="preserve"> variable</w:t>
+        <w:t>this variable</w:t>
       </w:r>
       <w:r>
         <w:t xml:space="preserve"> to the model</w:t>
@@ -3828,7 +3787,13 @@
         <w:t xml:space="preserve">). </w:t>
       </w:r>
       <w:r>
-        <w:t>Temperature and precipitation have</w:t>
+        <w:t xml:space="preserve">The environmental gradient variable (which includes temperature, </w:t>
+      </w:r>
+      <w:r>
+        <w:t>precipitation,</w:t>
+      </w:r>
+      <w:r>
+        <w:t xml:space="preserve"> and elevation) has</w:t>
       </w:r>
       <w:r>
         <w:t xml:space="preserve"> a statistically significant relationship with AGB (p &lt; 0.05, adjusted R</w:t>
@@ -3873,7 +3838,13 @@
         <w:t xml:space="preserve">the </w:t>
       </w:r>
       <w:r>
-        <w:t>land-use gradient, as sites at lower elevations</w:t>
+        <w:t>land-use gradient</w:t>
+      </w:r>
+      <w:r>
+        <w:t>. S</w:t>
+      </w:r>
+      <w:r>
+        <w:t>ites at lower elevations</w:t>
       </w:r>
       <w:r>
         <w:t xml:space="preserve"> </w:t>
@@ -3981,7 +3952,13 @@
         <w:t>hannon</w:t>
       </w:r>
       <w:r>
-        <w:t xml:space="preserve"> diversity index and species richness, we found that tree diversity increases with AGB until sites reach </w:t>
+        <w:t xml:space="preserve"> diversity index </w:t>
+      </w:r>
+      <w:r>
+        <w:t xml:space="preserve">(H) </w:t>
+      </w:r>
+      <w:r>
+        <w:t xml:space="preserve">and species richness, we found that tree diversity increases with AGB until sites reach </w:t>
       </w:r>
       <w:r>
         <w:t>approximately 200 Mg</w:t>
@@ -4050,16 +4027,34 @@
         <w:t>large dominant trees</w:t>
       </w:r>
       <w:r>
-        <w:t>--</w:t>
+        <w:t xml:space="preserve"> </w:t>
+      </w:r>
+      <w:r>
+        <w:rPr>
+          <w:rFonts w:cstheme="minorHAnsi"/>
+        </w:rPr>
+        <w:t>─</w:t>
       </w:r>
       <w:r>
         <w:t>which are the ones contributing greatly to the total amount of AGB</w:t>
       </w:r>
       <w:r>
-        <w:t xml:space="preserve"> in TMCF--</w:t>
-      </w:r>
-      <w:r>
-        <w:t xml:space="preserve">, are more abundant, </w:t>
+        <w:t xml:space="preserve"> in TMCF</w:t>
+      </w:r>
+      <w:r>
+        <w:rPr>
+          <w:rFonts w:cstheme="minorHAnsi"/>
+        </w:rPr>
+        <w:t>─</w:t>
+      </w:r>
+      <w:r>
+        <w:rPr>
+          <w:rFonts w:cstheme="minorHAnsi"/>
+        </w:rPr>
+        <w:t xml:space="preserve"> </w:t>
+      </w:r>
+      <w:r>
+        <w:t xml:space="preserve">are more abundant, </w:t>
       </w:r>
       <w:r>
         <w:t>decreasing evenness and diversity in a site</w:t>
@@ -4077,10 +4072,19 @@
         <w:t>6</w:t>
       </w:r>
       <w:r>
+        <w:t>c and d</w:t>
+      </w:r>
+      <w:r>
         <w:t>).</w:t>
       </w:r>
       <w:r>
-        <w:t xml:space="preserve"> Thus, sites with a larger composition of mature forests show greater AGB but not necessarily </w:t>
+        <w:t xml:space="preserve"> Thus, sites with a larger composition of mature forests </w:t>
+      </w:r>
+      <w:r>
+        <w:t xml:space="preserve">(i.e., with landscape composition values closer to 0) </w:t>
+      </w:r>
+      <w:r>
+        <w:t xml:space="preserve">show greater AGB but not necessarily </w:t>
       </w:r>
       <w:r>
         <w:t>greater</w:t>
@@ -4092,7 +4096,7 @@
         <w:t xml:space="preserve"> (Figure </w:t>
       </w:r>
       <w:r>
-        <w:t>5</w:t>
+        <w:t>4</w:t>
       </w:r>
       <w:r>
         <w:t>)</w:t>
@@ -4123,11 +4127,9 @@
       <w:r>
         <w:t xml:space="preserve">TMCF sites are found along two compounding gradients: an environmental one, going from warmer and wetter areas at lower elevations to cooler and drier ones at higher elevations; and a land-use gradient, from higher to lower forest disturbance related to agricultural and cattle </w:t>
       </w:r>
-      <w:proofErr w:type="spellStart"/>
-      <w:r>
-        <w:t>gazing</w:t>
-      </w:r>
-      <w:proofErr w:type="spellEnd"/>
+      <w:r>
+        <w:t>grazing</w:t>
+      </w:r>
       <w:r>
         <w:t xml:space="preserve"> activities. </w:t>
       </w:r>
@@ -4671,13 +4673,8 @@
             <w:hideMark/>
           </w:tcPr>
           <w:p>
-            <w:proofErr w:type="spellStart"/>
-            <w:r>
-              <w:t>Lorey’s</w:t>
-            </w:r>
-            <w:proofErr w:type="spellEnd"/>
-            <w:r>
-              <w:t xml:space="preserve"> height (m)</w:t>
+            <w:r>
+              <w:t>Lorey’s height (m)</w:t>
             </w:r>
           </w:p>
         </w:tc>
@@ -5747,13 +5744,8 @@
             <w:tcW w:w="2405" w:type="dxa"/>
           </w:tcPr>
           <w:p>
-            <w:proofErr w:type="spellStart"/>
-            <w:r>
-              <w:t>Lorey’s</w:t>
-            </w:r>
-            <w:proofErr w:type="spellEnd"/>
-            <w:r>
-              <w:t xml:space="preserve"> height (m)</w:t>
+            <w:r>
+              <w:t>Lorey’s height (m)</w:t>
             </w:r>
           </w:p>
         </w:tc>
@@ -7537,430 +7529,614 @@
         <w:t>Figure 1. Map</w:t>
       </w:r>
     </w:p>
+    <w:p/>
+    <w:tbl>
+      <w:tblPr>
+        <w:tblStyle w:val="Tablaconcuadrcula"/>
+        <w:tblW w:w="0" w:type="auto"/>
+        <w:tblBorders>
+          <w:top w:val="none" w:sz="0" w:space="0" w:color="auto"/>
+          <w:left w:val="none" w:sz="0" w:space="0" w:color="auto"/>
+          <w:bottom w:val="none" w:sz="0" w:space="0" w:color="auto"/>
+          <w:right w:val="none" w:sz="0" w:space="0" w:color="auto"/>
+          <w:insideH w:val="none" w:sz="0" w:space="0" w:color="auto"/>
+          <w:insideV w:val="none" w:sz="0" w:space="0" w:color="auto"/>
+        </w:tblBorders>
+        <w:tblLook w:val="04A0" w:firstRow="1" w:lastRow="0" w:firstColumn="1" w:lastColumn="0" w:noHBand="0" w:noVBand="1"/>
+      </w:tblPr>
+      <w:tblGrid>
+        <w:gridCol w:w="8828"/>
+      </w:tblGrid>
+      <w:tr>
+        <w:tc>
+          <w:tcPr>
+            <w:tcW w:w="8828" w:type="dxa"/>
+          </w:tcPr>
+          <w:p>
+            <w:pPr>
+              <w:jc w:val="center"/>
+            </w:pPr>
+            <w:r>
+              <w:rPr>
+                <w:noProof/>
+              </w:rPr>
+              <w:drawing>
+                <wp:inline distT="0" distB="0" distL="0" distR="0" wp14:anchorId="6C270B77" wp14:editId="1ED2D353">
+                  <wp:extent cx="4123267" cy="3831214"/>
+                  <wp:effectExtent l="0" t="0" r="0" b="0"/>
+                  <wp:docPr id="1" name="Imagen 1" descr="Gráfico, Gráfico de cajas y bigotes&#10;&#10;Descripción generada automáticamente"/>
+                  <wp:cNvGraphicFramePr>
+                    <a:graphicFrameLocks xmlns:a="http://schemas.openxmlformats.org/drawingml/2006/main" noChangeAspect="1"/>
+                  </wp:cNvGraphicFramePr>
+                  <a:graphic xmlns:a="http://schemas.openxmlformats.org/drawingml/2006/main">
+                    <a:graphicData uri="http://schemas.openxmlformats.org/drawingml/2006/picture">
+                      <pic:pic xmlns:pic="http://schemas.openxmlformats.org/drawingml/2006/picture">
+                        <pic:nvPicPr>
+                          <pic:cNvPr id="1" name="Imagen 1" descr="Gráfico, Gráfico de cajas y bigotes&#10;&#10;Descripción generada automáticamente"/>
+                          <pic:cNvPicPr/>
+                        </pic:nvPicPr>
+                        <pic:blipFill>
+                          <a:blip r:embed="rId5">
+                            <a:extLst>
+                              <a:ext uri="{28A0092B-C50C-407E-A947-70E740481C1C}">
+                                <a14:useLocalDpi xmlns:a14="http://schemas.microsoft.com/office/drawing/2010/main" val="0"/>
+                              </a:ext>
+                            </a:extLst>
+                          </a:blip>
+                          <a:stretch>
+                            <a:fillRect/>
+                          </a:stretch>
+                        </pic:blipFill>
+                        <pic:spPr>
+                          <a:xfrm>
+                            <a:off x="0" y="0"/>
+                            <a:ext cx="4137650" cy="3844578"/>
+                          </a:xfrm>
+                          <a:prstGeom prst="rect">
+                            <a:avLst/>
+                          </a:prstGeom>
+                        </pic:spPr>
+                      </pic:pic>
+                    </a:graphicData>
+                  </a:graphic>
+                </wp:inline>
+              </w:drawing>
+            </w:r>
+          </w:p>
+        </w:tc>
+      </w:tr>
+      <w:tr>
+        <w:tc>
+          <w:tcPr>
+            <w:tcW w:w="8828" w:type="dxa"/>
+          </w:tcPr>
+          <w:p>
+            <w:r>
+              <w:t xml:space="preserve">Figure 2. Comparison of a) stem density, b) Lorey’s height, c) basal area, and d) aboveground biomass between very young (VY, shown in orange), young (Y, shown in purple), and mature (M, shown in green) forest plots in TMCF. Asterisks indicate statistically significant results from pairwise comparisons as follows: ****p &lt; 0.0001, ***p &lt; 0.001, **p &lt; 0.01, *p&lt;0.05. Results of ANOVA and pairwise comparison analyses can be found in Table S3.  </w:t>
+            </w:r>
+          </w:p>
+        </w:tc>
+      </w:tr>
+    </w:tbl>
+    <w:p/>
+    <w:p/>
+    <w:p/>
+    <w:tbl>
+      <w:tblPr>
+        <w:tblStyle w:val="Tablaconcuadrcula"/>
+        <w:tblW w:w="0" w:type="auto"/>
+        <w:tblBorders>
+          <w:top w:val="none" w:sz="0" w:space="0" w:color="auto"/>
+          <w:left w:val="none" w:sz="0" w:space="0" w:color="auto"/>
+          <w:bottom w:val="none" w:sz="0" w:space="0" w:color="auto"/>
+          <w:right w:val="none" w:sz="0" w:space="0" w:color="auto"/>
+          <w:insideH w:val="none" w:sz="0" w:space="0" w:color="auto"/>
+          <w:insideV w:val="none" w:sz="0" w:space="0" w:color="auto"/>
+        </w:tblBorders>
+        <w:tblLook w:val="04A0" w:firstRow="1" w:lastRow="0" w:firstColumn="1" w:lastColumn="0" w:noHBand="0" w:noVBand="1"/>
+      </w:tblPr>
+      <w:tblGrid>
+        <w:gridCol w:w="8838"/>
+      </w:tblGrid>
+      <w:tr>
+        <w:tc>
+          <w:tcPr>
+            <w:tcW w:w="8828" w:type="dxa"/>
+          </w:tcPr>
+          <w:p>
+            <w:pPr>
+              <w:jc w:val="center"/>
+            </w:pPr>
+            <w:r>
+              <w:rPr>
+                <w:noProof/>
+              </w:rPr>
+              <w:drawing>
+                <wp:inline distT="0" distB="0" distL="0" distR="0" wp14:anchorId="4D718E97" wp14:editId="687F6750">
+                  <wp:extent cx="5612130" cy="5214620"/>
+                  <wp:effectExtent l="0" t="0" r="7620" b="5080"/>
+                  <wp:docPr id="2" name="Imagen 2" descr="Gráfico, Gráfico de cajas y bigotes&#10;&#10;Descripción generada automáticamente"/>
+                  <wp:cNvGraphicFramePr>
+                    <a:graphicFrameLocks xmlns:a="http://schemas.openxmlformats.org/drawingml/2006/main" noChangeAspect="1"/>
+                  </wp:cNvGraphicFramePr>
+                  <a:graphic xmlns:a="http://schemas.openxmlformats.org/drawingml/2006/main">
+                    <a:graphicData uri="http://schemas.openxmlformats.org/drawingml/2006/picture">
+                      <pic:pic xmlns:pic="http://schemas.openxmlformats.org/drawingml/2006/picture">
+                        <pic:nvPicPr>
+                          <pic:cNvPr id="2" name="Imagen 2" descr="Gráfico, Gráfico de cajas y bigotes&#10;&#10;Descripción generada automáticamente"/>
+                          <pic:cNvPicPr/>
+                        </pic:nvPicPr>
+                        <pic:blipFill>
+                          <a:blip r:embed="rId6">
+                            <a:extLst>
+                              <a:ext uri="{28A0092B-C50C-407E-A947-70E740481C1C}">
+                                <a14:useLocalDpi xmlns:a14="http://schemas.microsoft.com/office/drawing/2010/main" val="0"/>
+                              </a:ext>
+                            </a:extLst>
+                          </a:blip>
+                          <a:stretch>
+                            <a:fillRect/>
+                          </a:stretch>
+                        </pic:blipFill>
+                        <pic:spPr>
+                          <a:xfrm>
+                            <a:off x="0" y="0"/>
+                            <a:ext cx="5612130" cy="5214620"/>
+                          </a:xfrm>
+                          <a:prstGeom prst="rect">
+                            <a:avLst/>
+                          </a:prstGeom>
+                        </pic:spPr>
+                      </pic:pic>
+                    </a:graphicData>
+                  </a:graphic>
+                </wp:inline>
+              </w:drawing>
+            </w:r>
+          </w:p>
+        </w:tc>
+      </w:tr>
+      <w:tr>
+        <w:tc>
+          <w:tcPr>
+            <w:tcW w:w="8828" w:type="dxa"/>
+          </w:tcPr>
+          <w:p>
+            <w:r>
+              <w:t xml:space="preserve">Figure 3. Contribution of tree size categories to a) stem density and b) aboveground biomass in very young (VY, shown in orange), young (Y, shown in purple), and mature (M, shown in green) forest plots in TMCF. Trees were categorized in six classes based on their DBH. Asterisks indicate statistically significant differences between forests at different successional stages within each tree size class as follows: ****p &lt; 0.0001, ***p &lt; 0.001, **p &lt; 0.01, *p&lt;0.05. Non-significant differences are not shown. Letters indicate statistically significant differences between tree size classes within very young (VY, shown in orange), young (Y, shown in purple), and mature (M, shown in green) forests resulted from a pairwise comparison analysis. Results of ANOVA and pairwise comparison analyses can be found in Tables S6 and S7.  </w:t>
+            </w:r>
+          </w:p>
+        </w:tc>
+      </w:tr>
+    </w:tbl>
+    <w:p/>
+    <w:p/>
+    <w:p/>
+    <w:p/>
+    <w:tbl>
+      <w:tblPr>
+        <w:tblStyle w:val="Tablaconcuadrcula"/>
+        <w:tblW w:w="0" w:type="auto"/>
+        <w:tblBorders>
+          <w:top w:val="none" w:sz="0" w:space="0" w:color="auto"/>
+          <w:left w:val="none" w:sz="0" w:space="0" w:color="auto"/>
+          <w:bottom w:val="none" w:sz="0" w:space="0" w:color="auto"/>
+          <w:right w:val="none" w:sz="0" w:space="0" w:color="auto"/>
+          <w:insideH w:val="none" w:sz="0" w:space="0" w:color="auto"/>
+          <w:insideV w:val="none" w:sz="0" w:space="0" w:color="auto"/>
+        </w:tblBorders>
+        <w:tblLook w:val="04A0" w:firstRow="1" w:lastRow="0" w:firstColumn="1" w:lastColumn="0" w:noHBand="0" w:noVBand="1"/>
+      </w:tblPr>
+      <w:tblGrid>
+        <w:gridCol w:w="8828"/>
+      </w:tblGrid>
+      <w:tr>
+        <w:tc>
+          <w:tcPr>
+            <w:tcW w:w="8828" w:type="dxa"/>
+          </w:tcPr>
+          <w:p>
+            <w:pPr>
+              <w:jc w:val="center"/>
+            </w:pPr>
+            <w:r>
+              <w:rPr>
+                <w:noProof/>
+              </w:rPr>
+              <w:drawing>
+                <wp:inline distT="0" distB="0" distL="0" distR="0" wp14:anchorId="0C280F23" wp14:editId="12ED10F3">
+                  <wp:extent cx="5334000" cy="2615700"/>
+                  <wp:effectExtent l="0" t="0" r="0" b="0"/>
+                  <wp:docPr id="4" name="Imagen 4"/>
+                  <wp:cNvGraphicFramePr>
+                    <a:graphicFrameLocks xmlns:a="http://schemas.openxmlformats.org/drawingml/2006/main" noChangeAspect="1"/>
+                  </wp:cNvGraphicFramePr>
+                  <a:graphic xmlns:a="http://schemas.openxmlformats.org/drawingml/2006/main">
+                    <a:graphicData uri="http://schemas.openxmlformats.org/drawingml/2006/picture">
+                      <pic:pic xmlns:pic="http://schemas.openxmlformats.org/drawingml/2006/picture">
+                        <pic:nvPicPr>
+                          <pic:cNvPr id="1" name=""/>
+                          <pic:cNvPicPr/>
+                        </pic:nvPicPr>
+                        <pic:blipFill>
+                          <a:blip r:embed="rId7"/>
+                          <a:stretch>
+                            <a:fillRect/>
+                          </a:stretch>
+                        </pic:blipFill>
+                        <pic:spPr>
+                          <a:xfrm>
+                            <a:off x="0" y="0"/>
+                            <a:ext cx="5343199" cy="2620211"/>
+                          </a:xfrm>
+                          <a:prstGeom prst="rect">
+                            <a:avLst/>
+                          </a:prstGeom>
+                        </pic:spPr>
+                      </pic:pic>
+                    </a:graphicData>
+                  </a:graphic>
+                </wp:inline>
+              </w:drawing>
+            </w:r>
+          </w:p>
+        </w:tc>
+      </w:tr>
+      <w:tr>
+        <w:tc>
+          <w:tcPr>
+            <w:tcW w:w="8828" w:type="dxa"/>
+          </w:tcPr>
+          <w:p>
+            <w:r>
+              <w:t>Figure 4. Landscape composition relationship with a) aboveground biomass (linear regression, p &lt; 0.05, adjusted R</w:t>
+            </w:r>
+            <w:r>
+              <w:rPr>
+                <w:vertAlign w:val="superscript"/>
+              </w:rPr>
+              <w:t>2</w:t>
+            </w:r>
+            <w:r>
+              <w:t>= 0.729, shown in black dashed line), and b) tree diversity (linear regression, p= 0.041, adjusted R</w:t>
+            </w:r>
+            <w:r>
+              <w:rPr>
+                <w:vertAlign w:val="superscript"/>
+              </w:rPr>
+              <w:t>2</w:t>
+            </w:r>
+            <w:r>
+              <w:t xml:space="preserve">=0.081, shown in black dashed line) estimated with Shannon diversity index (H). Locally weighted regression (loess) curves are shown in dashed gray lines. Landscapes dominated by mature forests have low landscape composition values and those dominated by very young forests have high landscape composition values. See text for details on how the landscape composition variable was calculated. </w:t>
+            </w:r>
+          </w:p>
+        </w:tc>
+      </w:tr>
+    </w:tbl>
+    <w:p/>
+    <w:p/>
+    <w:tbl>
+      <w:tblPr>
+        <w:tblStyle w:val="Tablaconcuadrcula"/>
+        <w:tblW w:w="0" w:type="auto"/>
+        <w:tblBorders>
+          <w:top w:val="none" w:sz="0" w:space="0" w:color="auto"/>
+          <w:left w:val="none" w:sz="0" w:space="0" w:color="auto"/>
+          <w:bottom w:val="none" w:sz="0" w:space="0" w:color="auto"/>
+          <w:right w:val="none" w:sz="0" w:space="0" w:color="auto"/>
+          <w:insideH w:val="none" w:sz="0" w:space="0" w:color="auto"/>
+          <w:insideV w:val="none" w:sz="0" w:space="0" w:color="auto"/>
+        </w:tblBorders>
+        <w:tblLook w:val="04A0" w:firstRow="1" w:lastRow="0" w:firstColumn="1" w:lastColumn="0" w:noHBand="0" w:noVBand="1"/>
+      </w:tblPr>
+      <w:tblGrid>
+        <w:gridCol w:w="8828"/>
+      </w:tblGrid>
+      <w:tr>
+        <w:tc>
+          <w:tcPr>
+            <w:tcW w:w="8828" w:type="dxa"/>
+          </w:tcPr>
+          <w:p>
+            <w:pPr>
+              <w:jc w:val="center"/>
+            </w:pPr>
+            <w:r>
+              <w:rPr>
+                <w:noProof/>
+              </w:rPr>
+              <w:drawing>
+                <wp:inline distT="0" distB="0" distL="0" distR="0" wp14:anchorId="5C6543CB" wp14:editId="44DC6F8B">
+                  <wp:extent cx="5246523" cy="2524125"/>
+                  <wp:effectExtent l="0" t="0" r="0" b="0"/>
+                  <wp:docPr id="6" name="Imagen 6"/>
+                  <wp:cNvGraphicFramePr>
+                    <a:graphicFrameLocks xmlns:a="http://schemas.openxmlformats.org/drawingml/2006/main" noChangeAspect="1"/>
+                  </wp:cNvGraphicFramePr>
+                  <a:graphic xmlns:a="http://schemas.openxmlformats.org/drawingml/2006/main">
+                    <a:graphicData uri="http://schemas.openxmlformats.org/drawingml/2006/picture">
+                      <pic:pic xmlns:pic="http://schemas.openxmlformats.org/drawingml/2006/picture">
+                        <pic:nvPicPr>
+                          <pic:cNvPr id="1" name=""/>
+                          <pic:cNvPicPr/>
+                        </pic:nvPicPr>
+                        <pic:blipFill>
+                          <a:blip r:embed="rId8"/>
+                          <a:stretch>
+                            <a:fillRect/>
+                          </a:stretch>
+                        </pic:blipFill>
+                        <pic:spPr>
+                          <a:xfrm>
+                            <a:off x="0" y="0"/>
+                            <a:ext cx="5250979" cy="2526269"/>
+                          </a:xfrm>
+                          <a:prstGeom prst="rect">
+                            <a:avLst/>
+                          </a:prstGeom>
+                        </pic:spPr>
+                      </pic:pic>
+                    </a:graphicData>
+                  </a:graphic>
+                </wp:inline>
+              </w:drawing>
+            </w:r>
+          </w:p>
+        </w:tc>
+      </w:tr>
+      <w:tr>
+        <w:tc>
+          <w:tcPr>
+            <w:tcW w:w="8828" w:type="dxa"/>
+          </w:tcPr>
+          <w:p>
+            <w:r>
+              <w:t xml:space="preserve">Figure 5. </w:t>
+            </w:r>
+            <w:r>
+              <w:t>Linear regressions</w:t>
+            </w:r>
+            <w:r>
+              <w:t xml:space="preserve"> curves</w:t>
+            </w:r>
+            <w:r>
+              <w:t xml:space="preserve"> between </w:t>
+            </w:r>
+            <w:r>
+              <w:t>a) aboveground biomass (p &lt; 0.05, adjusted R</w:t>
+            </w:r>
+            <w:r>
+              <w:rPr>
+                <w:vertAlign w:val="superscript"/>
+              </w:rPr>
+              <w:t>2</w:t>
+            </w:r>
+            <w:r>
+              <w:t>= 0.185), and b) landscape composition (p &lt; 0.05, adjusted R</w:t>
+            </w:r>
+            <w:r>
+              <w:rPr>
+                <w:vertAlign w:val="superscript"/>
+              </w:rPr>
+              <w:t>2</w:t>
+            </w:r>
+            <w:r>
+              <w:t>= 0.372) as a factor of environmental gradient. Negative values in the environmental gradient show warmer and more humid sites at lower elevations and positive values represent cooler and drier sites at higher elevations. See text for details on how the environmental gradient variable was calculated.</w:t>
+            </w:r>
+          </w:p>
+        </w:tc>
+      </w:tr>
+    </w:tbl>
+    <w:p/>
+    <w:p/>
+    <w:tbl>
+      <w:tblPr>
+        <w:tblStyle w:val="Tablaconcuadrcula"/>
+        <w:tblW w:w="0" w:type="auto"/>
+        <w:tblBorders>
+          <w:top w:val="none" w:sz="0" w:space="0" w:color="auto"/>
+          <w:left w:val="none" w:sz="0" w:space="0" w:color="auto"/>
+          <w:bottom w:val="none" w:sz="0" w:space="0" w:color="auto"/>
+          <w:right w:val="none" w:sz="0" w:space="0" w:color="auto"/>
+          <w:insideH w:val="none" w:sz="0" w:space="0" w:color="auto"/>
+          <w:insideV w:val="none" w:sz="0" w:space="0" w:color="auto"/>
+        </w:tblBorders>
+        <w:tblLook w:val="04A0" w:firstRow="1" w:lastRow="0" w:firstColumn="1" w:lastColumn="0" w:noHBand="0" w:noVBand="1"/>
+      </w:tblPr>
+      <w:tblGrid>
+        <w:gridCol w:w="8828"/>
+      </w:tblGrid>
+      <w:tr>
+        <w:tc>
+          <w:tcPr>
+            <w:tcW w:w="8828" w:type="dxa"/>
+          </w:tcPr>
+          <w:p>
+            <w:pPr>
+              <w:jc w:val="center"/>
+            </w:pPr>
+            <w:r>
+              <w:rPr>
+                <w:noProof/>
+              </w:rPr>
+              <w:drawing>
+                <wp:inline distT="0" distB="0" distL="0" distR="0" wp14:anchorId="70802682" wp14:editId="36CD0A28">
+                  <wp:extent cx="4546359" cy="4224338"/>
+                  <wp:effectExtent l="0" t="0" r="6985" b="5080"/>
+                  <wp:docPr id="7" name="Imagen 7" descr="Gráfico, Gráfico de dispersión&#10;&#10;Descripción generada automáticamente"/>
+                  <wp:cNvGraphicFramePr>
+                    <a:graphicFrameLocks xmlns:a="http://schemas.openxmlformats.org/drawingml/2006/main" noChangeAspect="1"/>
+                  </wp:cNvGraphicFramePr>
+                  <a:graphic xmlns:a="http://schemas.openxmlformats.org/drawingml/2006/main">
+                    <a:graphicData uri="http://schemas.openxmlformats.org/drawingml/2006/picture">
+                      <pic:pic xmlns:pic="http://schemas.openxmlformats.org/drawingml/2006/picture">
+                        <pic:nvPicPr>
+                          <pic:cNvPr id="7" name="Imagen 7" descr="Gráfico, Gráfico de dispersión&#10;&#10;Descripción generada automáticamente"/>
+                          <pic:cNvPicPr/>
+                        </pic:nvPicPr>
+                        <pic:blipFill>
+                          <a:blip r:embed="rId9">
+                            <a:extLst>
+                              <a:ext uri="{28A0092B-C50C-407E-A947-70E740481C1C}">
+                                <a14:useLocalDpi xmlns:a14="http://schemas.microsoft.com/office/drawing/2010/main" val="0"/>
+                              </a:ext>
+                            </a:extLst>
+                          </a:blip>
+                          <a:stretch>
+                            <a:fillRect/>
+                          </a:stretch>
+                        </pic:blipFill>
+                        <pic:spPr>
+                          <a:xfrm>
+                            <a:off x="0" y="0"/>
+                            <a:ext cx="4563967" cy="4240698"/>
+                          </a:xfrm>
+                          <a:prstGeom prst="rect">
+                            <a:avLst/>
+                          </a:prstGeom>
+                        </pic:spPr>
+                      </pic:pic>
+                    </a:graphicData>
+                  </a:graphic>
+                </wp:inline>
+              </w:drawing>
+            </w:r>
+          </w:p>
+        </w:tc>
+      </w:tr>
+      <w:tr>
+        <w:tc>
+          <w:tcPr>
+            <w:tcW w:w="8828" w:type="dxa"/>
+          </w:tcPr>
+          <w:p>
+            <w:r>
+              <w:t xml:space="preserve">Figure 6. Locally weighted regression (loess) curves (dashed gray lines) showing non-linear relationships between aboveground biomass and tree diversity measured with Shannon diversity index (H) at a) site level and c) plot level, and measured with species richness (S) at b) site level and d) plot level. Plot level panels (c and d) show forests successional stage as follows: very young (VY) in orange, young (Y) in purple, and mature (M) forests in green. </w:t>
+            </w:r>
+          </w:p>
+        </w:tc>
+      </w:tr>
+    </w:tbl>
+    <w:p/>
     <w:p>
-      <w:r>
-        <w:t xml:space="preserve">Figure 2. </w:t>
-      </w:r>
-      <w:r>
-        <w:t xml:space="preserve">Comparison of a) stem density, b) </w:t>
-      </w:r>
-      <w:proofErr w:type="spellStart"/>
-      <w:r>
-        <w:t>Lorey’s</w:t>
-      </w:r>
-      <w:proofErr w:type="spellEnd"/>
-      <w:r>
-        <w:t xml:space="preserve"> height, c) basal area, and d) aboveground biomass between very young (VY, </w:t>
-      </w:r>
-      <w:r>
-        <w:t xml:space="preserve">shown in </w:t>
-      </w:r>
-      <w:r>
-        <w:t xml:space="preserve">orange), young (Y, </w:t>
-      </w:r>
-      <w:r>
-        <w:t xml:space="preserve">shown in </w:t>
-      </w:r>
-      <w:r>
-        <w:t xml:space="preserve">purple), and mature (M, </w:t>
-      </w:r>
-      <w:r>
-        <w:t xml:space="preserve">shown in </w:t>
-      </w:r>
-      <w:r>
-        <w:t xml:space="preserve">green) forest plots in TMCF. Asterisks </w:t>
-      </w:r>
-      <w:r>
-        <w:t>indicate</w:t>
-      </w:r>
-      <w:r>
-        <w:t xml:space="preserve"> </w:t>
-      </w:r>
-      <w:r>
-        <w:t>statistically</w:t>
-      </w:r>
-      <w:r>
-        <w:t xml:space="preserve"> </w:t>
-      </w:r>
-      <w:r>
-        <w:t xml:space="preserve">significant </w:t>
-      </w:r>
-      <w:r>
-        <w:t xml:space="preserve">results from </w:t>
-      </w:r>
-      <w:r>
-        <w:t xml:space="preserve">pairwise </w:t>
-      </w:r>
-      <w:r>
-        <w:t>comparisons as follows: *</w:t>
-      </w:r>
-      <w:r>
-        <w:t>***p &lt; 0.</w:t>
-      </w:r>
-      <w:r>
-        <w:t>0</w:t>
-      </w:r>
-      <w:r>
-        <w:t>001</w:t>
-      </w:r>
-      <w:r>
-        <w:t xml:space="preserve">, </w:t>
-      </w:r>
-      <w:r>
-        <w:t>***p &lt; 0.001, **p &lt; 0.01, *p&lt;0.05</w:t>
-      </w:r>
-      <w:r>
-        <w:t>.</w:t>
-      </w:r>
-      <w:r>
-        <w:t xml:space="preserve"> Results of ANOVA and </w:t>
-      </w:r>
-      <w:r>
-        <w:t xml:space="preserve">pairwise comparison </w:t>
-      </w:r>
-      <w:r>
-        <w:t>analyses can be found in Table S3.</w:t>
-      </w:r>
-      <w:r>
-        <w:t xml:space="preserve">  </w:t>
+      <w:pPr>
+        <w:rPr>
+          <w:b/>
+          <w:bCs/>
+        </w:rPr>
+      </w:pPr>
+      <w:r>
+        <w:rPr>
+          <w:b/>
+          <w:bCs/>
+        </w:rPr>
+        <w:t>S</w:t>
+      </w:r>
+      <w:r>
+        <w:rPr>
+          <w:b/>
+          <w:bCs/>
+        </w:rPr>
+        <w:t>upporting Information</w:t>
       </w:r>
     </w:p>
     <w:p>
       <w:r>
-        <w:t xml:space="preserve">Figure 3. </w:t>
-      </w:r>
-      <w:r>
-        <w:t>Contribution of t</w:t>
-      </w:r>
-      <w:r>
-        <w:t xml:space="preserve">ree size </w:t>
-      </w:r>
-      <w:r>
-        <w:t xml:space="preserve">categories to a) stem density and b) aboveground biomass </w:t>
-      </w:r>
-      <w:r>
-        <w:t>in</w:t>
-      </w:r>
-      <w:r>
-        <w:t xml:space="preserve"> </w:t>
-      </w:r>
-      <w:r>
-        <w:t>very young (VY, shown in orange), young (Y, shown in purple), and mature (M, shown in green) forest plots in TMCF</w:t>
-      </w:r>
-      <w:r>
-        <w:t>.</w:t>
-      </w:r>
-      <w:r>
-        <w:t xml:space="preserve"> Trees were categorized in six classes based on their DBH. </w:t>
-      </w:r>
-      <w:r>
-        <w:t>Asterisks indicate</w:t>
-      </w:r>
-      <w:r>
-        <w:t xml:space="preserve"> statistically significant differences between forests at different successional stages within each tree size class </w:t>
-      </w:r>
-      <w:r>
-        <w:t>as follows: ****p &lt; 0.0001, ***p &lt; 0.001, **p &lt; 0.01, *p&lt;0.05</w:t>
-      </w:r>
-      <w:r>
-        <w:t xml:space="preserve">. Non-significant differences are not shown. </w:t>
-      </w:r>
-      <w:r>
-        <w:t xml:space="preserve">Letters indicate </w:t>
-      </w:r>
-      <w:r>
-        <w:t xml:space="preserve">statistically significant differences </w:t>
-      </w:r>
-      <w:r>
-        <w:t xml:space="preserve">between tree size classes within </w:t>
-      </w:r>
-      <w:r>
-        <w:t>very young (VY, shown in orange), young (Y, shown in purple), and mature (M, shown in green) forest</w:t>
-      </w:r>
-      <w:r>
-        <w:t>s</w:t>
-      </w:r>
-      <w:r>
-        <w:t xml:space="preserve"> </w:t>
-      </w:r>
-      <w:r>
-        <w:t xml:space="preserve">resulted from </w:t>
-      </w:r>
-      <w:r>
-        <w:t>a</w:t>
-      </w:r>
-      <w:r>
-        <w:t xml:space="preserve"> p</w:t>
-      </w:r>
-      <w:r>
-        <w:t>airwise comparison</w:t>
-      </w:r>
-      <w:r>
-        <w:t xml:space="preserve"> analysis. </w:t>
-      </w:r>
-      <w:r>
-        <w:t>Results of ANOVA and pairwise comparison analyses can be found in Table</w:t>
-      </w:r>
-      <w:r>
-        <w:t>s S6 and S7</w:t>
-      </w:r>
-      <w:r>
-        <w:t xml:space="preserve">.  </w:t>
+        <w:t>Table S1. Variables used in this study</w:t>
+      </w:r>
+    </w:p>
+    <w:p>
+      <w:r>
+        <w:t>Table S2. Allometric equations</w:t>
+      </w:r>
+    </w:p>
+    <w:p>
+      <w:r>
+        <w:t xml:space="preserve">Table S3. </w:t>
+      </w:r>
+      <w:r>
+        <w:t>ANOVA results of structural attributes at plot level</w:t>
+      </w:r>
+    </w:p>
+    <w:p>
+      <w:r>
+        <w:t>Table S</w:t>
+      </w:r>
+      <w:r>
+        <w:t>4</w:t>
+      </w:r>
+      <w:r>
+        <w:t xml:space="preserve">. </w:t>
+      </w:r>
+      <w:r>
+        <w:t xml:space="preserve">ANOVA and pairwise comparison </w:t>
+      </w:r>
+      <w:r>
+        <w:t>of tree size classes contribution to AGB and stem per site.</w:t>
+      </w:r>
+    </w:p>
+    <w:p>
+      <w:r>
+        <w:t>Table S</w:t>
+      </w:r>
+      <w:r>
+        <w:t>5</w:t>
+      </w:r>
+      <w:r>
+        <w:t xml:space="preserve">. </w:t>
+      </w:r>
+      <w:r>
+        <w:t xml:space="preserve">Two-way ANOVA and pairwise comparison results </w:t>
+      </w:r>
+      <w:r>
+        <w:t>of tree size classes contribution to AGB and stem per plot.</w:t>
       </w:r>
     </w:p>
     <w:p/>
     <w:p>
       <w:r>
-        <w:t xml:space="preserve">Figure </w:t>
-      </w:r>
-      <w:r>
-        <w:t>4</w:t>
-      </w:r>
-      <w:r>
-        <w:t xml:space="preserve">. </w:t>
-      </w:r>
-      <w:r>
-        <w:t xml:space="preserve">Landscape composition relationship with </w:t>
-      </w:r>
-      <w:r>
-        <w:t xml:space="preserve">a) aboveground biomass </w:t>
-      </w:r>
-      <w:r>
-        <w:t>(</w:t>
-      </w:r>
-      <w:r>
-        <w:t>linear regression, p &lt; XX,</w:t>
-      </w:r>
-      <w:r>
-        <w:t xml:space="preserve"> adjusted R2=X,</w:t>
-      </w:r>
-      <w:r>
-        <w:t xml:space="preserve"> shown in black dashed line)</w:t>
-      </w:r>
-      <w:r>
-        <w:t xml:space="preserve">, </w:t>
-      </w:r>
-      <w:r>
-        <w:t xml:space="preserve">and b) tree diversity </w:t>
-      </w:r>
-      <w:r>
-        <w:t>(linear regression, p &lt; XX,</w:t>
-      </w:r>
-      <w:r>
-        <w:t xml:space="preserve"> </w:t>
-      </w:r>
-      <w:r>
-        <w:t xml:space="preserve">adjusted R2=X, </w:t>
-      </w:r>
-      <w:r>
-        <w:t>shown in black dashed line)</w:t>
-      </w:r>
-      <w:r>
-        <w:t xml:space="preserve"> </w:t>
-      </w:r>
-      <w:r>
-        <w:t>estimated with</w:t>
-      </w:r>
-      <w:r>
-        <w:t xml:space="preserve"> Shannon diversity index (H)</w:t>
-      </w:r>
-      <w:r>
-        <w:t>. Landscapes</w:t>
-      </w:r>
-      <w:r>
-        <w:t xml:space="preserve"> dominated </w:t>
-      </w:r>
-      <w:r>
-        <w:t xml:space="preserve">by mature forests have low landscape composition values and those dominated </w:t>
-      </w:r>
-      <w:r>
-        <w:t>by very young forests</w:t>
-      </w:r>
-      <w:r>
-        <w:t xml:space="preserve"> have high landscape composition values.</w:t>
-      </w:r>
-      <w:r>
-        <w:t xml:space="preserve"> </w:t>
-      </w:r>
-      <w:r>
-        <w:t>Locally</w:t>
-      </w:r>
-      <w:r>
-        <w:t xml:space="preserve"> weighted regression (loess) curves</w:t>
-      </w:r>
-      <w:r>
-        <w:t xml:space="preserve"> </w:t>
-      </w:r>
-      <w:r>
-        <w:t>are shown in dashed</w:t>
-      </w:r>
-      <w:r>
-        <w:t xml:space="preserve"> gray</w:t>
-      </w:r>
-      <w:r>
-        <w:t xml:space="preserve"> lines</w:t>
-      </w:r>
-      <w:r>
-        <w:t xml:space="preserve">. </w:t>
+        <w:t xml:space="preserve">Figure S1. </w:t>
+      </w:r>
+      <w:r>
+        <w:t>Non-hierarchical cluster analysis – plots categories in three ‘successional stages’</w:t>
       </w:r>
     </w:p>
     <w:p>
       <w:r>
-        <w:t xml:space="preserve">Figure </w:t>
-      </w:r>
-      <w:r>
-        <w:t>5</w:t>
-      </w:r>
-      <w:r>
-        <w:t xml:space="preserve">. </w:t>
-      </w:r>
-      <w:r>
-        <w:t>Linear regressions between AGB and env_pc1 and landscape composition and env_pc1</w:t>
+        <w:t xml:space="preserve">Figure S2. </w:t>
+      </w:r>
+      <w:r>
+        <w:t>Correlation matrices</w:t>
+      </w:r>
+      <w:r>
+        <w:t xml:space="preserve"> </w:t>
       </w:r>
     </w:p>
     <w:p>
       <w:r>
-        <w:t xml:space="preserve">Figure </w:t>
-      </w:r>
-      <w:r>
-        <w:t>6</w:t>
-      </w:r>
-      <w:r>
-        <w:t>. Loess curves AGB ~ tree diversity at site and plot level</w:t>
+        <w:t xml:space="preserve">Figure S3. </w:t>
+      </w:r>
+      <w:r>
+        <w:t xml:space="preserve">PCA of environmental variables </w:t>
       </w:r>
     </w:p>
     <w:p>
-      <w:pPr>
-        <w:rPr>
-          <w:b/>
-          <w:bCs/>
-        </w:rPr>
-      </w:pPr>
+      <w:r>
+        <w:t xml:space="preserve">Figure S4. </w:t>
+      </w:r>
+      <w:r>
+        <w:t>Contribution of tree size classes to stem density and agb at site level</w:t>
+      </w:r>
     </w:p>
     <w:p>
-      <w:pPr>
-        <w:rPr>
-          <w:b/>
-          <w:bCs/>
-        </w:rPr>
-      </w:pPr>
-      <w:r>
-        <w:rPr>
-          <w:b/>
-          <w:bCs/>
-        </w:rPr>
-        <w:t>S</w:t>
-      </w:r>
-      <w:r>
-        <w:rPr>
-          <w:b/>
-          <w:bCs/>
-        </w:rPr>
-        <w:t>upporting Information</w:t>
-      </w:r>
-    </w:p>
-    <w:p>
-      <w:r>
-        <w:t>Table S1. Variables used in this study</w:t>
-      </w:r>
-    </w:p>
-    <w:p>
-      <w:r>
-        <w:t>Table S2. Allometric equations</w:t>
-      </w:r>
-    </w:p>
-    <w:p>
-      <w:r>
-        <w:t xml:space="preserve">Table S3. </w:t>
-      </w:r>
-      <w:r>
-        <w:t>ANOVA results of structural attributes at plot level</w:t>
-      </w:r>
-    </w:p>
-    <w:p>
-      <w:r>
-        <w:t xml:space="preserve">Table S4. </w:t>
-      </w:r>
-      <w:r>
-        <w:t>Contribution of tree sizes to stem density and AGB at site level</w:t>
-      </w:r>
-    </w:p>
-    <w:p>
-      <w:r>
-        <w:t xml:space="preserve">Table S5. </w:t>
-      </w:r>
-      <w:r>
-        <w:t>Contribution of tree sizes to stem density and AGB at plot level</w:t>
-      </w:r>
-    </w:p>
-    <w:p>
-      <w:r>
-        <w:t>Table S6. ANOVAS of tree size classes contribution to AGB and stem per site.</w:t>
-      </w:r>
-    </w:p>
-    <w:p>
-      <w:r>
-        <w:t>Table S7. ANOVAS of tree size classes contribution to AGB and stem per plot.</w:t>
-      </w:r>
-    </w:p>
-    <w:p/>
-    <w:p>
-      <w:r>
-        <w:t xml:space="preserve">Figure S1. </w:t>
-      </w:r>
-      <w:r>
-        <w:t>Non-hierarchical cluster analysis – plots categories in three ‘successional stages’</w:t>
-      </w:r>
-    </w:p>
-    <w:p>
-      <w:r>
-        <w:t xml:space="preserve">Figure S2. </w:t>
-      </w:r>
-      <w:r>
-        <w:t>Relationship between landscape composition value and forest disturbance</w:t>
-      </w:r>
-    </w:p>
-    <w:p>
-      <w:r>
-        <w:t xml:space="preserve">Figure S3. </w:t>
-      </w:r>
-      <w:r>
-        <w:t xml:space="preserve">PCA of environmental variables </w:t>
-      </w:r>
-    </w:p>
-    <w:p>
-      <w:r>
-        <w:t>Figure S4. Correlation matrices</w:t>
-      </w:r>
-    </w:p>
-    <w:p>
       <w:r>
         <w:t>Figure S</w:t>
       </w:r>
       <w:r>
-        <w:t>5</w:t>
-      </w:r>
-      <w:r>
-        <w:t xml:space="preserve">. Contribution of tree size classes to stem density and </w:t>
-      </w:r>
-      <w:proofErr w:type="spellStart"/>
-      <w:r>
-        <w:t>agb</w:t>
-      </w:r>
-      <w:proofErr w:type="spellEnd"/>
-      <w:r>
-        <w:t xml:space="preserve"> at site level</w:t>
-      </w:r>
-    </w:p>
-    <w:p>
-      <w:r>
-        <w:t>Figure S</w:t>
-      </w:r>
-      <w:r>
-        <w:t>6</w:t>
-      </w:r>
-      <w:r>
-        <w:t>. Partial residual plots of best model and map of residuals</w:t>
+        <w:t>5.</w:t>
+      </w:r>
+      <w:r>
+        <w:t xml:space="preserve"> Partial residual plots of best model and map of residuals</w:t>
       </w:r>
       <w:r>
         <w:t xml:space="preserve"> with Moran’s I</w:t>

</xml_diff>

<commit_message>
updates panel's labels size
</commit_message>
<xml_diff>
--- a/manuscript/ch1_manuscript2.docx
+++ b/manuscript/ch1_manuscript2.docx
@@ -556,7 +556,15 @@
         <w:t xml:space="preserve">From this database we estimated forest structural attributes, AGB, and land-use variables. </w:t>
       </w:r>
       <w:r>
-        <w:t xml:space="preserve">To complement this data, we obtained information on mean annual precipitation and temperature from WorldClim (CITA). Lastly, we retrieved topographical information from NASA’s </w:t>
+        <w:t xml:space="preserve">To complement this data, we obtained information on mean annual precipitation and temperature from </w:t>
+      </w:r>
+      <w:proofErr w:type="spellStart"/>
+      <w:r>
+        <w:t>WorldClim</w:t>
+      </w:r>
+      <w:proofErr w:type="spellEnd"/>
+      <w:r>
+        <w:t xml:space="preserve"> (CITA). Lastly, we retrieved topographical information from NASA’s </w:t>
       </w:r>
       <w:r>
         <w:t>Shuttle Radar Topography Mission</w:t>
@@ -706,7 +714,23 @@
           <w:rStyle w:val="textlayer--absolute"/>
           <w:rFonts w:cstheme="minorHAnsi"/>
         </w:rPr>
-        <w:t>National Commission of Biodiversity (CONABIO) GeoPortal (CITAS)</w:t>
+        <w:t xml:space="preserve">National Commission of Biodiversity (CONABIO) </w:t>
+      </w:r>
+      <w:proofErr w:type="spellStart"/>
+      <w:r>
+        <w:rPr>
+          <w:rStyle w:val="textlayer--absolute"/>
+          <w:rFonts w:cstheme="minorHAnsi"/>
+        </w:rPr>
+        <w:t>GeoPortal</w:t>
+      </w:r>
+      <w:proofErr w:type="spellEnd"/>
+      <w:r>
+        <w:rPr>
+          <w:rStyle w:val="textlayer--absolute"/>
+          <w:rFonts w:cstheme="minorHAnsi"/>
+        </w:rPr>
+        <w:t xml:space="preserve"> (CITAS)</w:t>
       </w:r>
       <w:r>
         <w:t xml:space="preserve">. </w:t>
@@ -764,7 +788,15 @@
         <w:t>i.e.</w:t>
       </w:r>
       <w:r>
-        <w:t xml:space="preserve">, the number of trees per hectare; (2) basal area, defined as the sum of the cross-sectional surface area of trees per hectare; and (3) Lorey’s height, which is a measure of forest stand height weighted by its basal area. </w:t>
+        <w:t xml:space="preserve">, the number of trees per hectare; (2) basal area, defined as the sum of the cross-sectional surface area of trees per hectare; and (3) </w:t>
+      </w:r>
+      <w:proofErr w:type="spellStart"/>
+      <w:r>
+        <w:t>Lorey’s</w:t>
+      </w:r>
+      <w:proofErr w:type="spellEnd"/>
+      <w:r>
+        <w:t xml:space="preserve"> height, which is a measure of forest stand height weighted by its basal area. </w:t>
       </w:r>
     </w:p>
     <w:p>
@@ -824,7 +856,15 @@
         <w:t xml:space="preserve">(eq. 1) </w:t>
       </w:r>
       <w:r>
-        <w:t xml:space="preserve">developed by Chave </w:t>
+        <w:t xml:space="preserve">developed by </w:t>
+      </w:r>
+      <w:proofErr w:type="spellStart"/>
+      <w:r>
+        <w:t>Chave</w:t>
+      </w:r>
+      <w:proofErr w:type="spellEnd"/>
+      <w:r>
+        <w:t xml:space="preserve"> </w:t>
       </w:r>
       <w:r>
         <w:rPr>
@@ -1056,9 +1096,11 @@
       <w:r>
         <w:t>R package BIOMASS (</w:t>
       </w:r>
+      <w:proofErr w:type="spellStart"/>
       <w:r>
         <w:t>Réjou‐Méchain</w:t>
       </w:r>
+      <w:proofErr w:type="spellEnd"/>
       <w:r>
         <w:t>, 2017).</w:t>
       </w:r>
@@ -1077,7 +1119,15 @@
         <w:t xml:space="preserve"> </w:t>
       </w:r>
       <w:r>
-        <w:t xml:space="preserve">assuming 95% of the samples have a low diameter error and the remaining 5% a high diameter error (close to 5 cm), and a height error of 10%, as suggested in Chave et al. (2004). </w:t>
+        <w:t xml:space="preserve">assuming 95% of the samples have a low diameter error and the remaining 5% a high diameter error (close to 5 cm), and a height error of 10%, as suggested in </w:t>
+      </w:r>
+      <w:proofErr w:type="spellStart"/>
+      <w:r>
+        <w:t>Chave</w:t>
+      </w:r>
+      <w:proofErr w:type="spellEnd"/>
+      <w:r>
+        <w:t xml:space="preserve"> et al. (2004). </w:t>
       </w:r>
       <w:r>
         <w:t>To estimate site’s AGB error, w</w:t>
@@ -1648,7 +1698,23 @@
           <w:rStyle w:val="textlayer--absolute"/>
           <w:rFonts w:cstheme="minorHAnsi"/>
         </w:rPr>
-        <w:t xml:space="preserve">We calculated annual precipitation extracting WorldClim bio12 values per plot using the package </w:t>
+        <w:t xml:space="preserve">We calculated annual precipitation extracting </w:t>
+      </w:r>
+      <w:proofErr w:type="spellStart"/>
+      <w:r>
+        <w:rPr>
+          <w:rStyle w:val="textlayer--absolute"/>
+          <w:rFonts w:cstheme="minorHAnsi"/>
+        </w:rPr>
+        <w:t>WorldClim</w:t>
+      </w:r>
+      <w:proofErr w:type="spellEnd"/>
+      <w:r>
+        <w:rPr>
+          <w:rStyle w:val="textlayer--absolute"/>
+          <w:rFonts w:cstheme="minorHAnsi"/>
+        </w:rPr>
+        <w:t xml:space="preserve"> bio12 values per plot using the package </w:t>
       </w:r>
       <w:r>
         <w:rPr>
@@ -1664,7 +1730,23 @@
           <w:rStyle w:val="textlayer--absolute"/>
           <w:rFonts w:cstheme="minorHAnsi"/>
         </w:rPr>
-        <w:t xml:space="preserve"> in R. When plot’s annual precipitation values within a single site varied, we calculated a mean annual precipitation value per site. WorldClim’s annual mean temperature (bio1) was also extracted following the same procedure. Then, we extracted slope (in degrees) and aspect values for each plot </w:t>
+        <w:t xml:space="preserve"> in R. When plot’s annual precipitation values within a single site varied, we calculated a mean annual precipitation value per site. </w:t>
+      </w:r>
+      <w:proofErr w:type="spellStart"/>
+      <w:r>
+        <w:rPr>
+          <w:rStyle w:val="textlayer--absolute"/>
+          <w:rFonts w:cstheme="minorHAnsi"/>
+        </w:rPr>
+        <w:t>WorldClim’s</w:t>
+      </w:r>
+      <w:proofErr w:type="spellEnd"/>
+      <w:r>
+        <w:rPr>
+          <w:rStyle w:val="textlayer--absolute"/>
+          <w:rFonts w:cstheme="minorHAnsi"/>
+        </w:rPr>
+        <w:t xml:space="preserve"> annual mean temperature (bio1) was also extracted following the same procedure. Then, we extracted slope (in degrees) and aspect values for each plot </w:t>
       </w:r>
       <w:r>
         <w:t xml:space="preserve">from NASA’s </w:t>
@@ -1862,7 +1944,15 @@
         <w:t>1</w:t>
       </w:r>
       <w:r>
-        <w:t>). Other studies conducted in TMCF in Oaxaca have shown that tree height, DBH, and tree density change through time after disturbance and are useful for estimating an approximate stage of forest succession in forest-agriculture mosaics (Velasco-Murguía et al., 2021). In general, TMCF</w:t>
+        <w:t>). Other studies conducted in TMCF in Oaxaca have shown that tree height, DBH, and tree density change through time after disturbance and are useful for estimating an approximate stage of forest succession in forest-agriculture mosaics (Velasco-</w:t>
+      </w:r>
+      <w:proofErr w:type="spellStart"/>
+      <w:r>
+        <w:t>Murguía</w:t>
+      </w:r>
+      <w:proofErr w:type="spellEnd"/>
+      <w:r>
+        <w:t xml:space="preserve"> et al., 2021). In general, TMCF</w:t>
       </w:r>
       <w:r>
         <w:t>s</w:t>
@@ -2467,7 +2557,15 @@
         <w:t>following</w:t>
       </w:r>
       <w:r>
-        <w:t xml:space="preserve"> a similar approach as Cuni-Sanchez et al. (2021) and </w:t>
+        <w:t xml:space="preserve"> a similar approach as </w:t>
+      </w:r>
+      <w:proofErr w:type="spellStart"/>
+      <w:r>
+        <w:t>Cuni</w:t>
+      </w:r>
+      <w:proofErr w:type="spellEnd"/>
+      <w:r>
+        <w:t xml:space="preserve">-Sanchez et al. (2021) and </w:t>
       </w:r>
       <w:r>
         <w:t xml:space="preserve">classified trees in six size classes based on their DBH: </w:t>
@@ -2671,7 +2769,15 @@
         <w:t xml:space="preserve">similar </w:t>
       </w:r>
       <w:r>
-        <w:t>to Tredennick et al. (2021) for model exploration, we performed variable selection by comparing the full model against a series of reduced models in which each predictor is dropped in a stepwise fashion. We selected the best model comparing</w:t>
+        <w:t xml:space="preserve">to </w:t>
+      </w:r>
+      <w:proofErr w:type="spellStart"/>
+      <w:r>
+        <w:t>Tredennick</w:t>
+      </w:r>
+      <w:proofErr w:type="spellEnd"/>
+      <w:r>
+        <w:t xml:space="preserve"> et al. (2021) for model exploration, we performed variable selection by comparing the full model against a series of reduced models in which each predictor is dropped in a stepwise fashion. We selected the best model comparing</w:t>
       </w:r>
       <w:r>
         <w:t xml:space="preserve"> their</w:t>
@@ -4707,8 +4813,13 @@
             <w:hideMark/>
           </w:tcPr>
           <w:p>
-            <w:r>
-              <w:t>Lorey’s height (m)</w:t>
+            <w:proofErr w:type="spellStart"/>
+            <w:r>
+              <w:t>Lorey’s</w:t>
+            </w:r>
+            <w:proofErr w:type="spellEnd"/>
+            <w:r>
+              <w:t xml:space="preserve"> height (m)</w:t>
             </w:r>
           </w:p>
         </w:tc>
@@ -5778,8 +5889,13 @@
             <w:tcW w:w="2405" w:type="dxa"/>
           </w:tcPr>
           <w:p>
-            <w:r>
-              <w:t>Lorey’s height (m)</w:t>
+            <w:proofErr w:type="spellStart"/>
+            <w:r>
+              <w:t>Lorey’s</w:t>
+            </w:r>
+            <w:proofErr w:type="spellEnd"/>
+            <w:r>
+              <w:t xml:space="preserve"> height (m)</w:t>
             </w:r>
           </w:p>
         </w:tc>
@@ -7595,10 +7711,10 @@
                 <w:noProof/>
               </w:rPr>
               <w:drawing>
-                <wp:inline distT="0" distB="0" distL="0" distR="0" wp14:anchorId="6C270B77" wp14:editId="1ED2D353">
-                  <wp:extent cx="4123267" cy="3831214"/>
-                  <wp:effectExtent l="0" t="0" r="0" b="0"/>
-                  <wp:docPr id="1" name="Imagen 1" descr="Gráfico, Gráfico de cajas y bigotes&#10;&#10;Descripción generada automáticamente"/>
+                <wp:inline distT="0" distB="0" distL="0" distR="0" wp14:anchorId="4BC73F5B" wp14:editId="79A23CAE">
+                  <wp:extent cx="5311140" cy="4638684"/>
+                  <wp:effectExtent l="0" t="0" r="3810" b="9525"/>
+                  <wp:docPr id="26" name="Imagen 26" descr="Gráfico, Gráfico de cajas y bigotes&#10;&#10;Descripción generada automáticamente"/>
                   <wp:cNvGraphicFramePr>
                     <a:graphicFrameLocks xmlns:a="http://schemas.openxmlformats.org/drawingml/2006/main" noChangeAspect="1"/>
                   </wp:cNvGraphicFramePr>
@@ -7606,7 +7722,7 @@
                     <a:graphicData uri="http://schemas.openxmlformats.org/drawingml/2006/picture">
                       <pic:pic xmlns:pic="http://schemas.openxmlformats.org/drawingml/2006/picture">
                         <pic:nvPicPr>
-                          <pic:cNvPr id="1" name="Imagen 1" descr="Gráfico, Gráfico de cajas y bigotes&#10;&#10;Descripción generada automáticamente"/>
+                          <pic:cNvPr id="26" name="Imagen 26" descr="Gráfico, Gráfico de cajas y bigotes&#10;&#10;Descripción generada automáticamente"/>
                           <pic:cNvPicPr/>
                         </pic:nvPicPr>
                         <pic:blipFill>
@@ -7624,7 +7740,7 @@
                         <pic:spPr>
                           <a:xfrm>
                             <a:off x="0" y="0"/>
-                            <a:ext cx="4137650" cy="3844578"/>
+                            <a:ext cx="5321043" cy="4647333"/>
                           </a:xfrm>
                           <a:prstGeom prst="rect">
                             <a:avLst/>
@@ -7646,7 +7762,15 @@
           </w:tcPr>
           <w:p>
             <w:r>
-              <w:t xml:space="preserve">Figure 2. Comparison of a) stem density, b) Lorey’s height, c) basal area, and d) aboveground biomass between very young (VY, shown in orange), young (Y, shown in purple), and mature (M, shown in green) forest plots in TMCF. Asterisks indicate statistically significant results from pairwise comparisons as follows: ****p &lt; 0.0001, ***p &lt; 0.001, **p &lt; 0.01, *p&lt;0.05. Results of ANOVA and pairwise comparison analyses can be found in Table S3.  </w:t>
+              <w:t xml:space="preserve">Figure 2. Comparison of a) stem density, b) </w:t>
+            </w:r>
+            <w:proofErr w:type="spellStart"/>
+            <w:r>
+              <w:t>Lorey’s</w:t>
+            </w:r>
+            <w:proofErr w:type="spellEnd"/>
+            <w:r>
+              <w:t xml:space="preserve"> height, c) basal area, and d) aboveground biomass between very young (VY, shown in orange), young (Y, shown in purple), and mature (M, shown in green) forest plots in TMCF. Asterisks indicate statistically significant results from pairwise comparisons as follows: ****p &lt; 0.0001, ***p &lt; 0.001, **p &lt; 0.01, *p&lt;0.05. Results of ANOVA and pairwise comparison analyses can be found in Table S3.  </w:t>
             </w:r>
           </w:p>
         </w:tc>
@@ -7990,7 +8114,7 @@
         <w:tblLook w:val="04A0" w:firstRow="1" w:lastRow="0" w:firstColumn="1" w:lastColumn="0" w:noHBand="0" w:noVBand="1"/>
       </w:tblPr>
       <w:tblGrid>
-        <w:gridCol w:w="8838"/>
+        <w:gridCol w:w="8828"/>
       </w:tblGrid>
       <w:tr>
         <w:tc>
@@ -7998,18 +8122,15 @@
             <w:tcW w:w="8828" w:type="dxa"/>
           </w:tcPr>
           <w:p>
-            <w:pPr>
-              <w:jc w:val="center"/>
-            </w:pPr>
             <w:r>
               <w:rPr>
                 <w:noProof/>
               </w:rPr>
               <w:drawing>
-                <wp:inline distT="0" distB="0" distL="0" distR="0" wp14:anchorId="2BC75D2A" wp14:editId="06F56214">
-                  <wp:extent cx="5609590" cy="4120515"/>
-                  <wp:effectExtent l="0" t="0" r="0" b="0"/>
-                  <wp:docPr id="24" name="Imagen 24"/>
+                <wp:inline distT="0" distB="0" distL="0" distR="0" wp14:anchorId="7CCB55DF" wp14:editId="493DA24E">
+                  <wp:extent cx="5402580" cy="4718547"/>
+                  <wp:effectExtent l="0" t="0" r="7620" b="6350"/>
+                  <wp:docPr id="25" name="Imagen 25" descr="Gráfico, Gráfico de dispersión&#10;&#10;Descripción generada automáticamente"/>
                   <wp:cNvGraphicFramePr>
                     <a:graphicFrameLocks xmlns:a="http://schemas.openxmlformats.org/drawingml/2006/main" noChangeAspect="1"/>
                   </wp:cNvGraphicFramePr>
@@ -8017,10 +8138,8 @@
                     <a:graphicData uri="http://schemas.openxmlformats.org/drawingml/2006/picture">
                       <pic:pic xmlns:pic="http://schemas.openxmlformats.org/drawingml/2006/picture">
                         <pic:nvPicPr>
-                          <pic:cNvPr id="0" name="Picture 18"/>
-                          <pic:cNvPicPr>
-                            <a:picLocks noChangeAspect="1" noChangeArrowheads="1"/>
-                          </pic:cNvPicPr>
+                          <pic:cNvPr id="25" name="Imagen 25" descr="Gráfico, Gráfico de dispersión&#10;&#10;Descripción generada automáticamente"/>
+                          <pic:cNvPicPr/>
                         </pic:nvPicPr>
                         <pic:blipFill>
                           <a:blip r:embed="rId9">
@@ -8030,23 +8149,18 @@
                               </a:ext>
                             </a:extLst>
                           </a:blip>
-                          <a:srcRect/>
                           <a:stretch>
                             <a:fillRect/>
                           </a:stretch>
                         </pic:blipFill>
-                        <pic:spPr bwMode="auto">
+                        <pic:spPr>
                           <a:xfrm>
                             <a:off x="0" y="0"/>
-                            <a:ext cx="5609590" cy="4120515"/>
+                            <a:ext cx="5407674" cy="4722996"/>
                           </a:xfrm>
                           <a:prstGeom prst="rect">
                             <a:avLst/>
                           </a:prstGeom>
-                          <a:noFill/>
-                          <a:ln>
-                            <a:noFill/>
-                          </a:ln>
                         </pic:spPr>
                       </pic:pic>
                     </a:graphicData>
@@ -9035,9 +9149,11 @@
             <w:hideMark/>
           </w:tcPr>
           <w:p>
+            <w:proofErr w:type="spellStart"/>
             <w:r>
               <w:t>WorldClim</w:t>
             </w:r>
+            <w:proofErr w:type="spellEnd"/>
           </w:p>
         </w:tc>
       </w:tr>
@@ -9120,9 +9236,11 @@
             <w:hideMark/>
           </w:tcPr>
           <w:p>
+            <w:proofErr w:type="spellStart"/>
             <w:r>
               <w:t>WordClim</w:t>
             </w:r>
+            <w:proofErr w:type="spellEnd"/>
           </w:p>
         </w:tc>
       </w:tr>
@@ -9757,8 +9875,13 @@
             <w:hideMark/>
           </w:tcPr>
           <w:p>
-            <w:r>
-              <w:t>Lorey’s height</w:t>
+            <w:proofErr w:type="spellStart"/>
+            <w:r>
+              <w:t>Lorey’s</w:t>
+            </w:r>
+            <w:proofErr w:type="spellEnd"/>
+            <w:r>
+              <w:t xml:space="preserve"> height</w:t>
             </w:r>
           </w:p>
         </w:tc>
@@ -11120,8 +11243,13 @@
             <w:hideMark/>
           </w:tcPr>
           <w:p>
-            <w:r>
-              <w:t>Lorey’s height</w:t>
+            <w:proofErr w:type="spellStart"/>
+            <w:r>
+              <w:t>Lorey’s</w:t>
+            </w:r>
+            <w:proofErr w:type="spellEnd"/>
+            <w:r>
+              <w:t xml:space="preserve"> height</w:t>
             </w:r>
           </w:p>
         </w:tc>
@@ -11415,8 +11543,21 @@
           </w:p>
           <w:p>
             <w:r>
-              <w:t>H = -sum p_i log(b) p_i</w:t>
-            </w:r>
+              <w:t xml:space="preserve">H = -sum </w:t>
+            </w:r>
+            <w:proofErr w:type="spellStart"/>
+            <w:r>
+              <w:t>p_i</w:t>
+            </w:r>
+            <w:proofErr w:type="spellEnd"/>
+            <w:r>
+              <w:t xml:space="preserve"> log(b) </w:t>
+            </w:r>
+            <w:proofErr w:type="spellStart"/>
+            <w:r>
+              <w:t>p_i</w:t>
+            </w:r>
+            <w:proofErr w:type="spellEnd"/>
           </w:p>
         </w:tc>
         <w:tc>
@@ -12145,9 +12286,11 @@
             <w:hideMark/>
           </w:tcPr>
           <w:p>
+            <w:proofErr w:type="spellStart"/>
             <w:r>
               <w:t>Plot_id</w:t>
             </w:r>
+            <w:proofErr w:type="spellEnd"/>
           </w:p>
         </w:tc>
         <w:tc>
@@ -12367,8 +12510,13 @@
           </w:tcPr>
           <w:p>
             <w:r>
-              <w:t>FI corrected with Taxonomic Name Resolution Service with BIOMASS function correctTaxo</w:t>
-            </w:r>
+              <w:t xml:space="preserve">FI corrected with Taxonomic Name Resolution Service with BIOMASS function </w:t>
+            </w:r>
+            <w:proofErr w:type="spellStart"/>
+            <w:r>
+              <w:t>correctTaxo</w:t>
+            </w:r>
+            <w:proofErr w:type="spellEnd"/>
           </w:p>
         </w:tc>
       </w:tr>
@@ -12968,8 +13116,13 @@
           </w:tcPr>
           <w:p>
             <w:r>
-              <w:t>Calculated with BIOMASS function getWoodDensity</w:t>
-            </w:r>
+              <w:t xml:space="preserve">Calculated with BIOMASS function </w:t>
+            </w:r>
+            <w:proofErr w:type="spellStart"/>
+            <w:r>
+              <w:t>getWoodDensity</w:t>
+            </w:r>
+            <w:proofErr w:type="spellEnd"/>
           </w:p>
         </w:tc>
       </w:tr>
@@ -13222,7 +13375,15 @@
               <w:jc w:val="both"/>
             </w:pPr>
             <w:r>
-              <w:t xml:space="preserve"> [0.0754]*[DBH^2.513]</w:t>
+              <w:t xml:space="preserve"> [</w:t>
+            </w:r>
+            <w:proofErr w:type="gramStart"/>
+            <w:r>
+              <w:t>0.0754]*</w:t>
+            </w:r>
+            <w:proofErr w:type="gramEnd"/>
+            <w:r>
+              <w:t>[DBH^2.513]</w:t>
             </w:r>
           </w:p>
         </w:tc>
@@ -13242,8 +13403,13 @@
             <w:pPr>
               <w:jc w:val="both"/>
             </w:pPr>
-            <w:r>
-              <w:t>Avedaño et al., 2009</w:t>
+            <w:proofErr w:type="spellStart"/>
+            <w:r>
+              <w:t>Avedaño</w:t>
+            </w:r>
+            <w:proofErr w:type="spellEnd"/>
+            <w:r>
+              <w:t xml:space="preserve"> et al., 2009</w:t>
             </w:r>
           </w:p>
         </w:tc>
@@ -13272,12 +13438,21 @@
                 <w:iCs/>
               </w:rPr>
             </w:pPr>
+            <w:proofErr w:type="spellStart"/>
             <w:r>
               <w:rPr>
                 <w:i/>
                 <w:iCs/>
               </w:rPr>
-              <w:t>Alchornea latifolia</w:t>
+              <w:t>Alchornea</w:t>
+            </w:r>
+            <w:proofErr w:type="spellEnd"/>
+            <w:r>
+              <w:rPr>
+                <w:i/>
+                <w:iCs/>
+              </w:rPr>
+              <w:t xml:space="preserve"> latifolia</w:t>
             </w:r>
           </w:p>
         </w:tc>
@@ -13298,7 +13473,15 @@
               <w:jc w:val="both"/>
             </w:pPr>
             <w:r>
-              <w:t xml:space="preserve"> [Exp[-3.363]*[DBH^2.2714]*[TH^0.4984]</w:t>
+              <w:t xml:space="preserve"> [Exp[-3.</w:t>
+            </w:r>
+            <w:proofErr w:type="gramStart"/>
+            <w:r>
+              <w:t>363]*</w:t>
+            </w:r>
+            <w:proofErr w:type="gramEnd"/>
+            <w:r>
+              <w:t>[DBH^2.2714]*[TH^0.4984]</w:t>
             </w:r>
           </w:p>
         </w:tc>
@@ -13374,7 +13557,15 @@
               <w:jc w:val="both"/>
             </w:pPr>
             <w:r>
-              <w:t xml:space="preserve"> [Exp[-2.14]*[DBH^2.23]]</w:t>
+              <w:t xml:space="preserve"> [Exp[-2.</w:t>
+            </w:r>
+            <w:proofErr w:type="gramStart"/>
+            <w:r>
+              <w:t>14]*</w:t>
+            </w:r>
+            <w:proofErr w:type="gramEnd"/>
+            <w:r>
+              <w:t>[DBH^2.23]]</w:t>
             </w:r>
           </w:p>
         </w:tc>
@@ -13429,8 +13620,17 @@
                 <w:i/>
                 <w:iCs/>
               </w:rPr>
-              <w:t>Alnus jorullensis</w:t>
-            </w:r>
+              <w:t xml:space="preserve">Alnus </w:t>
+            </w:r>
+            <w:proofErr w:type="spellStart"/>
+            <w:r>
+              <w:rPr>
+                <w:i/>
+                <w:iCs/>
+              </w:rPr>
+              <w:t>jorullensis</w:t>
+            </w:r>
+            <w:proofErr w:type="spellEnd"/>
           </w:p>
         </w:tc>
         <w:tc>
@@ -13450,7 +13650,15 @@
               <w:jc w:val="both"/>
             </w:pPr>
             <w:r>
-              <w:t xml:space="preserve"> [0.0195]*[DBH^2.7519]</w:t>
+              <w:t xml:space="preserve"> [</w:t>
+            </w:r>
+            <w:proofErr w:type="gramStart"/>
+            <w:r>
+              <w:t>0.0195]*</w:t>
+            </w:r>
+            <w:proofErr w:type="gramEnd"/>
+            <w:r>
+              <w:t>[DBH^2.7519]</w:t>
             </w:r>
           </w:p>
         </w:tc>
@@ -13500,13 +13708,31 @@
                 <w:iCs/>
               </w:rPr>
             </w:pPr>
+            <w:proofErr w:type="spellStart"/>
             <w:r>
               <w:rPr>
                 <w:i/>
                 <w:iCs/>
               </w:rPr>
-              <w:t>Brosimum alicastrum</w:t>
-            </w:r>
+              <w:t>Brosimum</w:t>
+            </w:r>
+            <w:proofErr w:type="spellEnd"/>
+            <w:r>
+              <w:rPr>
+                <w:i/>
+                <w:iCs/>
+              </w:rPr>
+              <w:t xml:space="preserve"> </w:t>
+            </w:r>
+            <w:proofErr w:type="spellStart"/>
+            <w:r>
+              <w:rPr>
+                <w:i/>
+                <w:iCs/>
+              </w:rPr>
+              <w:t>alicastrum</w:t>
+            </w:r>
+            <w:proofErr w:type="spellEnd"/>
           </w:p>
         </w:tc>
         <w:tc>
@@ -13526,7 +13752,15 @@
               <w:jc w:val="both"/>
             </w:pPr>
             <w:r>
-              <w:t xml:space="preserve"> [0.479403]*[DBH^2.0884]</w:t>
+              <w:t xml:space="preserve"> [</w:t>
+            </w:r>
+            <w:proofErr w:type="gramStart"/>
+            <w:r>
+              <w:t>0.479403]*</w:t>
+            </w:r>
+            <w:proofErr w:type="gramEnd"/>
+            <w:r>
+              <w:t>[DBH^2.0884]</w:t>
             </w:r>
           </w:p>
         </w:tc>
@@ -13581,8 +13815,17 @@
                 <w:i/>
                 <w:iCs/>
               </w:rPr>
-              <w:t>Cecropia obtusifolia</w:t>
-            </w:r>
+              <w:t xml:space="preserve">Cecropia </w:t>
+            </w:r>
+            <w:proofErr w:type="spellStart"/>
+            <w:r>
+              <w:rPr>
+                <w:i/>
+                <w:iCs/>
+              </w:rPr>
+              <w:t>obtusifolia</w:t>
+            </w:r>
+            <w:proofErr w:type="spellEnd"/>
           </w:p>
         </w:tc>
         <w:tc>
@@ -13602,7 +13845,15 @@
               <w:jc w:val="both"/>
             </w:pPr>
             <w:r>
-              <w:t xml:space="preserve"> [[0.000022]*[D^1.9]*[H]] +  [[-0.56 + 0.02[D^2] + 0.04[H]]/10^3]</w:t>
+              <w:t xml:space="preserve"> [[</w:t>
+            </w:r>
+            <w:proofErr w:type="gramStart"/>
+            <w:r>
+              <w:t>0.000022]*</w:t>
+            </w:r>
+            <w:proofErr w:type="gramEnd"/>
+            <w:r>
+              <w:t>[D^1.9]*[H]] +  [[-0.56 + 0.02[D^2] + 0.04[H]]/10^3]</w:t>
             </w:r>
           </w:p>
         </w:tc>
@@ -13678,7 +13929,15 @@
               <w:jc w:val="both"/>
             </w:pPr>
             <w:r>
-              <w:t xml:space="preserve"> [-6.64]+[0.279*BA]+[0.000514*BA^2]</w:t>
+              <w:t xml:space="preserve"> [-6.</w:t>
+            </w:r>
+            <w:proofErr w:type="gramStart"/>
+            <w:r>
+              <w:t>64]+</w:t>
+            </w:r>
+            <w:proofErr w:type="gramEnd"/>
+            <w:r>
+              <w:t>[0.279*BA]+[0.000514*BA^2]</w:t>
             </w:r>
           </w:p>
         </w:tc>
@@ -13698,8 +13957,13 @@
             <w:pPr>
               <w:jc w:val="both"/>
             </w:pPr>
-            <w:r>
-              <w:t>Schroth et al., 2002</w:t>
+            <w:proofErr w:type="spellStart"/>
+            <w:r>
+              <w:t>Schroth</w:t>
+            </w:r>
+            <w:proofErr w:type="spellEnd"/>
+            <w:r>
+              <w:t xml:space="preserve"> et al., 2002</w:t>
             </w:r>
           </w:p>
         </w:tc>
@@ -13754,7 +14018,15 @@
               <w:jc w:val="both"/>
             </w:pPr>
             <w:r>
-              <w:t xml:space="preserve"> [Exp[-1.90]*[DBH^2.15]]</w:t>
+              <w:t xml:space="preserve"> [Exp[-1.</w:t>
+            </w:r>
+            <w:proofErr w:type="gramStart"/>
+            <w:r>
+              <w:t>90]*</w:t>
+            </w:r>
+            <w:proofErr w:type="gramEnd"/>
+            <w:r>
+              <w:t>[DBH^2.15]]</w:t>
             </w:r>
           </w:p>
         </w:tc>
@@ -13809,8 +14081,17 @@
                 <w:i/>
                 <w:iCs/>
               </w:rPr>
-              <w:t>Clethra hartwegii</w:t>
-            </w:r>
+              <w:t xml:space="preserve">Clethra </w:t>
+            </w:r>
+            <w:proofErr w:type="spellStart"/>
+            <w:r>
+              <w:rPr>
+                <w:i/>
+                <w:iCs/>
+              </w:rPr>
+              <w:t>hartwegii</w:t>
+            </w:r>
+            <w:proofErr w:type="spellEnd"/>
           </w:p>
         </w:tc>
         <w:tc>
@@ -13830,7 +14111,15 @@
               <w:jc w:val="both"/>
             </w:pPr>
             <w:r>
-              <w:t xml:space="preserve"> [Exp[-1.90]*[DBH^2.15]]</w:t>
+              <w:t xml:space="preserve"> [Exp[-1.</w:t>
+            </w:r>
+            <w:proofErr w:type="gramStart"/>
+            <w:r>
+              <w:t>90]*</w:t>
+            </w:r>
+            <w:proofErr w:type="gramEnd"/>
+            <w:r>
+              <w:t>[DBH^2.15]]</w:t>
             </w:r>
           </w:p>
         </w:tc>
@@ -13885,8 +14174,17 @@
                 <w:i/>
                 <w:iCs/>
               </w:rPr>
-              <w:t>Clethra mexicana</w:t>
-            </w:r>
+              <w:t xml:space="preserve">Clethra </w:t>
+            </w:r>
+            <w:proofErr w:type="spellStart"/>
+            <w:r>
+              <w:rPr>
+                <w:i/>
+                <w:iCs/>
+              </w:rPr>
+              <w:t>mexicana</w:t>
+            </w:r>
+            <w:proofErr w:type="spellEnd"/>
           </w:p>
         </w:tc>
         <w:tc>
@@ -13906,7 +14204,15 @@
               <w:jc w:val="both"/>
             </w:pPr>
             <w:r>
-              <w:t xml:space="preserve"> [0.4632]*[DBH^1.8168]</w:t>
+              <w:t xml:space="preserve"> [</w:t>
+            </w:r>
+            <w:proofErr w:type="gramStart"/>
+            <w:r>
+              <w:t>0.4632]*</w:t>
+            </w:r>
+            <w:proofErr w:type="gramEnd"/>
+            <w:r>
+              <w:t>[DBH^1.8168]</w:t>
             </w:r>
           </w:p>
         </w:tc>
@@ -13961,8 +14267,17 @@
                 <w:i/>
                 <w:iCs/>
               </w:rPr>
-              <w:t>Clethra pringlei</w:t>
-            </w:r>
+              <w:t xml:space="preserve">Clethra </w:t>
+            </w:r>
+            <w:proofErr w:type="spellStart"/>
+            <w:r>
+              <w:rPr>
+                <w:i/>
+                <w:iCs/>
+              </w:rPr>
+              <w:t>pringlei</w:t>
+            </w:r>
+            <w:proofErr w:type="spellEnd"/>
           </w:p>
         </w:tc>
         <w:tc>
@@ -13982,7 +14297,15 @@
               <w:jc w:val="both"/>
             </w:pPr>
             <w:r>
-              <w:t xml:space="preserve"> [0.067833]*[DBH^2.50972]</w:t>
+              <w:t xml:space="preserve"> [</w:t>
+            </w:r>
+            <w:proofErr w:type="gramStart"/>
+            <w:r>
+              <w:t>0.067833]*</w:t>
+            </w:r>
+            <w:proofErr w:type="gramEnd"/>
+            <w:r>
+              <w:t>[DBH^2.50972]</w:t>
             </w:r>
           </w:p>
         </w:tc>
@@ -14037,8 +14360,17 @@
                 <w:i/>
                 <w:iCs/>
               </w:rPr>
-              <w:t>Cordia alliodora</w:t>
-            </w:r>
+              <w:t xml:space="preserve">Cordia </w:t>
+            </w:r>
+            <w:proofErr w:type="spellStart"/>
+            <w:r>
+              <w:rPr>
+                <w:i/>
+                <w:iCs/>
+              </w:rPr>
+              <w:t>alliodora</w:t>
+            </w:r>
+            <w:proofErr w:type="spellEnd"/>
           </w:p>
         </w:tc>
         <w:tc>
@@ -14058,7 +14390,15 @@
               <w:jc w:val="both"/>
             </w:pPr>
             <w:r>
-              <w:t xml:space="preserve"> [10^-0.755]*[DBH^2.072]</w:t>
+              <w:t xml:space="preserve"> [10^-0.</w:t>
+            </w:r>
+            <w:proofErr w:type="gramStart"/>
+            <w:r>
+              <w:t>755]*</w:t>
+            </w:r>
+            <w:proofErr w:type="gramEnd"/>
+            <w:r>
+              <w:t>[DBH^2.072]</w:t>
             </w:r>
           </w:p>
         </w:tc>
@@ -14113,8 +14453,17 @@
                 <w:i/>
                 <w:iCs/>
               </w:rPr>
-              <w:t>Cupressus lusitanica</w:t>
-            </w:r>
+              <w:t xml:space="preserve">Cupressus </w:t>
+            </w:r>
+            <w:proofErr w:type="spellStart"/>
+            <w:r>
+              <w:rPr>
+                <w:i/>
+                <w:iCs/>
+              </w:rPr>
+              <w:t>lusitanica</w:t>
+            </w:r>
+            <w:proofErr w:type="spellEnd"/>
           </w:p>
         </w:tc>
         <w:tc>
@@ -14134,7 +14483,15 @@
               <w:jc w:val="both"/>
             </w:pPr>
             <w:r>
-              <w:t xml:space="preserve"> [0.5266]*[DBH^1.7712]</w:t>
+              <w:t xml:space="preserve"> [</w:t>
+            </w:r>
+            <w:proofErr w:type="gramStart"/>
+            <w:r>
+              <w:t>0.5266]*</w:t>
+            </w:r>
+            <w:proofErr w:type="gramEnd"/>
+            <w:r>
+              <w:t>[DBH^1.7712]</w:t>
             </w:r>
           </w:p>
         </w:tc>
@@ -14184,13 +14541,31 @@
                 <w:iCs/>
               </w:rPr>
             </w:pPr>
+            <w:proofErr w:type="spellStart"/>
             <w:r>
               <w:rPr>
                 <w:i/>
                 <w:iCs/>
               </w:rPr>
-              <w:t>Dendropanax arboreus</w:t>
-            </w:r>
+              <w:t>Dendropanax</w:t>
+            </w:r>
+            <w:proofErr w:type="spellEnd"/>
+            <w:r>
+              <w:rPr>
+                <w:i/>
+                <w:iCs/>
+              </w:rPr>
+              <w:t xml:space="preserve"> </w:t>
+            </w:r>
+            <w:proofErr w:type="spellStart"/>
+            <w:r>
+              <w:rPr>
+                <w:i/>
+                <w:iCs/>
+              </w:rPr>
+              <w:t>arboreus</w:t>
+            </w:r>
+            <w:proofErr w:type="spellEnd"/>
           </w:p>
         </w:tc>
         <w:tc>
@@ -14210,7 +14585,15 @@
               <w:jc w:val="both"/>
             </w:pPr>
             <w:r>
-              <w:t xml:space="preserve"> [0.037241]*[DBH^2.99585]</w:t>
+              <w:t xml:space="preserve"> [</w:t>
+            </w:r>
+            <w:proofErr w:type="gramStart"/>
+            <w:r>
+              <w:t>0.037241]*</w:t>
+            </w:r>
+            <w:proofErr w:type="gramEnd"/>
+            <w:r>
+              <w:t>[DBH^2.99585]</w:t>
             </w:r>
           </w:p>
         </w:tc>
@@ -14286,7 +14669,15 @@
               <w:jc w:val="both"/>
             </w:pPr>
             <w:r>
-              <w:t xml:space="preserve"> [0.4600]+[[0.0370]*[DBH^2]*TH]</w:t>
+              <w:t xml:space="preserve"> [</w:t>
+            </w:r>
+            <w:proofErr w:type="gramStart"/>
+            <w:r>
+              <w:t>0.4600]+</w:t>
+            </w:r>
+            <w:proofErr w:type="gramEnd"/>
+            <w:r>
+              <w:t>[[0.0370]*[DBH^2]*TH]</w:t>
             </w:r>
           </w:p>
         </w:tc>
@@ -14341,8 +14732,17 @@
                 <w:i/>
                 <w:iCs/>
               </w:rPr>
-              <w:t>Fraxinus uhdei</w:t>
-            </w:r>
+              <w:t xml:space="preserve">Fraxinus </w:t>
+            </w:r>
+            <w:proofErr w:type="spellStart"/>
+            <w:r>
+              <w:rPr>
+                <w:i/>
+                <w:iCs/>
+              </w:rPr>
+              <w:t>uhdei</w:t>
+            </w:r>
+            <w:proofErr w:type="spellEnd"/>
           </w:p>
         </w:tc>
         <w:tc>
@@ -14362,7 +14762,15 @@
               <w:jc w:val="both"/>
             </w:pPr>
             <w:r>
-              <w:t xml:space="preserve"> [362.129]*[[3.1416]*[[[[DBH^2]/4]]^1.100]]</w:t>
+              <w:t xml:space="preserve"> [</w:t>
+            </w:r>
+            <w:proofErr w:type="gramStart"/>
+            <w:r>
+              <w:t>362.129]*</w:t>
+            </w:r>
+            <w:proofErr w:type="gramEnd"/>
+            <w:r>
+              <w:t>[[3.1416]*[[[[DBH^2]/4]]^1.100]]</w:t>
             </w:r>
           </w:p>
         </w:tc>
@@ -14412,13 +14820,31 @@
                 <w:iCs/>
               </w:rPr>
             </w:pPr>
+            <w:proofErr w:type="spellStart"/>
             <w:r>
               <w:rPr>
                 <w:i/>
                 <w:iCs/>
               </w:rPr>
-              <w:t>Heliocarpus appendiculatus</w:t>
-            </w:r>
+              <w:t>Heliocarpus</w:t>
+            </w:r>
+            <w:proofErr w:type="spellEnd"/>
+            <w:r>
+              <w:rPr>
+                <w:i/>
+                <w:iCs/>
+              </w:rPr>
+              <w:t xml:space="preserve"> </w:t>
+            </w:r>
+            <w:proofErr w:type="spellStart"/>
+            <w:r>
+              <w:rPr>
+                <w:i/>
+                <w:iCs/>
+              </w:rPr>
+              <w:t>appendiculatus</w:t>
+            </w:r>
+            <w:proofErr w:type="spellEnd"/>
           </w:p>
         </w:tc>
         <w:tc>
@@ -14438,7 +14864,15 @@
               <w:jc w:val="both"/>
             </w:pPr>
             <w:r>
-              <w:t xml:space="preserve"> [[Exp[4.9375]] * [[DBH^2]^1.0583]] * [1.14]/ 1000000</w:t>
+              <w:t xml:space="preserve"> [[</w:t>
+            </w:r>
+            <w:proofErr w:type="gramStart"/>
+            <w:r>
+              <w:t>Exp[</w:t>
+            </w:r>
+            <w:proofErr w:type="gramEnd"/>
+            <w:r>
+              <w:t>4.9375]] * [[DBH^2]^1.0583]] * [1.14]/ 1000000</w:t>
             </w:r>
           </w:p>
         </w:tc>
@@ -14514,7 +14948,15 @@
               <w:jc w:val="both"/>
             </w:pPr>
             <w:r>
-              <w:t xml:space="preserve"> [Exp[-1.76]*[DBH^2.26]]</w:t>
+              <w:t xml:space="preserve"> [Exp[-1.</w:t>
+            </w:r>
+            <w:proofErr w:type="gramStart"/>
+            <w:r>
+              <w:t>76]*</w:t>
+            </w:r>
+            <w:proofErr w:type="gramEnd"/>
+            <w:r>
+              <w:t>[DBH^2.26]]</w:t>
             </w:r>
           </w:p>
         </w:tc>
@@ -14590,7 +15032,15 @@
               <w:jc w:val="both"/>
             </w:pPr>
             <w:r>
-              <w:t xml:space="preserve"> [Exp[-1.76]*[DBH^2.26]]</w:t>
+              <w:t xml:space="preserve"> [Exp[-1.</w:t>
+            </w:r>
+            <w:proofErr w:type="gramStart"/>
+            <w:r>
+              <w:t>76]*</w:t>
+            </w:r>
+            <w:proofErr w:type="gramEnd"/>
+            <w:r>
+              <w:t>[DBH^2.26]]</w:t>
             </w:r>
           </w:p>
         </w:tc>
@@ -14666,7 +15116,15 @@
               <w:jc w:val="both"/>
             </w:pPr>
             <w:r>
-              <w:t xml:space="preserve"> [Exp[-3.363]*[DBH^2.4809]*[TH^0.4984]</w:t>
+              <w:t xml:space="preserve"> [Exp[-3.</w:t>
+            </w:r>
+            <w:proofErr w:type="gramStart"/>
+            <w:r>
+              <w:t>363]*</w:t>
+            </w:r>
+            <w:proofErr w:type="gramEnd"/>
+            <w:r>
+              <w:t>[DBH^2.4809]*[TH^0.4984]</w:t>
             </w:r>
           </w:p>
         </w:tc>
@@ -14721,8 +15179,17 @@
                 <w:i/>
                 <w:iCs/>
               </w:rPr>
-              <w:t>Juglans olanchana</w:t>
-            </w:r>
+              <w:t xml:space="preserve">Juglans </w:t>
+            </w:r>
+            <w:proofErr w:type="spellStart"/>
+            <w:r>
+              <w:rPr>
+                <w:i/>
+                <w:iCs/>
+              </w:rPr>
+              <w:t>olanchana</w:t>
+            </w:r>
+            <w:proofErr w:type="spellEnd"/>
           </w:p>
         </w:tc>
         <w:tc>
@@ -14742,7 +15209,15 @@
               <w:jc w:val="both"/>
             </w:pPr>
             <w:r>
-              <w:t xml:space="preserve"> [10^-1.417]*[DBH^2.755]</w:t>
+              <w:t xml:space="preserve"> [10^-1.</w:t>
+            </w:r>
+            <w:proofErr w:type="gramStart"/>
+            <w:r>
+              <w:t>417]*</w:t>
+            </w:r>
+            <w:proofErr w:type="gramEnd"/>
+            <w:r>
+              <w:t>[DBH^2.755]</w:t>
             </w:r>
           </w:p>
         </w:tc>
@@ -14797,8 +15272,17 @@
                 <w:i/>
                 <w:iCs/>
               </w:rPr>
-              <w:t>Juniperus flaccida</w:t>
-            </w:r>
+              <w:t xml:space="preserve">Juniperus </w:t>
+            </w:r>
+            <w:proofErr w:type="spellStart"/>
+            <w:r>
+              <w:rPr>
+                <w:i/>
+                <w:iCs/>
+              </w:rPr>
+              <w:t>flaccida</w:t>
+            </w:r>
+            <w:proofErr w:type="spellEnd"/>
           </w:p>
         </w:tc>
         <w:tc>
@@ -14818,7 +15302,15 @@
               <w:jc w:val="both"/>
             </w:pPr>
             <w:r>
-              <w:t xml:space="preserve"> [0.209142]*[DBH^1.698]</w:t>
+              <w:t xml:space="preserve"> [</w:t>
+            </w:r>
+            <w:proofErr w:type="gramStart"/>
+            <w:r>
+              <w:t>0.209142]*</w:t>
+            </w:r>
+            <w:proofErr w:type="gramEnd"/>
+            <w:r>
+              <w:t>[DBH^1.698]</w:t>
             </w:r>
           </w:p>
         </w:tc>
@@ -14894,7 +15386,15 @@
               <w:jc w:val="both"/>
             </w:pPr>
             <w:r>
-              <w:t xml:space="preserve"> [Exp[-2.22]*[DBH^2.45]]</w:t>
+              <w:t xml:space="preserve"> [Exp[-2.</w:t>
+            </w:r>
+            <w:proofErr w:type="gramStart"/>
+            <w:r>
+              <w:t>22]*</w:t>
+            </w:r>
+            <w:proofErr w:type="gramEnd"/>
+            <w:r>
+              <w:t>[DBH^2.45]]</w:t>
             </w:r>
           </w:p>
         </w:tc>
@@ -14970,7 +15470,15 @@
               <w:jc w:val="both"/>
             </w:pPr>
             <w:r>
-              <w:t xml:space="preserve"> [0.180272]*[DBH^2.27177]</w:t>
+              <w:t xml:space="preserve"> [</w:t>
+            </w:r>
+            <w:proofErr w:type="gramStart"/>
+            <w:r>
+              <w:t>0.180272]*</w:t>
+            </w:r>
+            <w:proofErr w:type="gramEnd"/>
+            <w:r>
+              <w:t>[DBH^2.27177]</w:t>
             </w:r>
           </w:p>
         </w:tc>
@@ -15020,13 +15528,31 @@
                 <w:iCs/>
               </w:rPr>
             </w:pPr>
+            <w:proofErr w:type="spellStart"/>
             <w:r>
               <w:rPr>
                 <w:i/>
                 <w:iCs/>
               </w:rPr>
-              <w:t>Nectandra ambigens</w:t>
-            </w:r>
+              <w:t>Nectandra</w:t>
+            </w:r>
+            <w:proofErr w:type="spellEnd"/>
+            <w:r>
+              <w:rPr>
+                <w:i/>
+                <w:iCs/>
+              </w:rPr>
+              <w:t xml:space="preserve"> </w:t>
+            </w:r>
+            <w:proofErr w:type="spellStart"/>
+            <w:r>
+              <w:rPr>
+                <w:i/>
+                <w:iCs/>
+              </w:rPr>
+              <w:t>ambigens</w:t>
+            </w:r>
+            <w:proofErr w:type="spellEnd"/>
           </w:p>
         </w:tc>
         <w:tc>
@@ -15046,7 +15572,15 @@
               <w:jc w:val="both"/>
             </w:pPr>
             <w:r>
-              <w:t xml:space="preserve"> [[Exp[4.9375]]*[[DBH^2]^1.0583]]*[1.14]/1000000</w:t>
+              <w:t xml:space="preserve"> [[</w:t>
+            </w:r>
+            <w:proofErr w:type="gramStart"/>
+            <w:r>
+              <w:t>Exp[</w:t>
+            </w:r>
+            <w:proofErr w:type="gramEnd"/>
+            <w:r>
+              <w:t>4.9375]]*[[DBH^2]^1.0583]]*[1.14]/1000000</w:t>
             </w:r>
           </w:p>
         </w:tc>
@@ -15122,7 +15656,15 @@
               <w:jc w:val="both"/>
             </w:pPr>
             <w:r>
-              <w:t xml:space="preserve"> [0.058]*[[[DBH^2]*TH]^0.919]</w:t>
+              <w:t xml:space="preserve"> [</w:t>
+            </w:r>
+            <w:proofErr w:type="gramStart"/>
+            <w:r>
+              <w:t>0.058]*</w:t>
+            </w:r>
+            <w:proofErr w:type="gramEnd"/>
+            <w:r>
+              <w:t>[[[DBH^2]*TH]^0.919]</w:t>
             </w:r>
           </w:p>
         </w:tc>
@@ -15198,7 +15740,15 @@
               <w:jc w:val="both"/>
             </w:pPr>
             <w:r>
-              <w:t xml:space="preserve"> [0.058]*[[[DBH^2]*TH]^0.919]</w:t>
+              <w:t xml:space="preserve"> [</w:t>
+            </w:r>
+            <w:proofErr w:type="gramStart"/>
+            <w:r>
+              <w:t>0.058]*</w:t>
+            </w:r>
+            <w:proofErr w:type="gramEnd"/>
+            <w:r>
+              <w:t>[[[DBH^2]*TH]^0.919]</w:t>
             </w:r>
           </w:p>
         </w:tc>
@@ -15253,8 +15803,17 @@
                 <w:i/>
                 <w:iCs/>
               </w:rPr>
-              <w:t>Pinus devoniana</w:t>
-            </w:r>
+              <w:t xml:space="preserve">Pinus </w:t>
+            </w:r>
+            <w:proofErr w:type="spellStart"/>
+            <w:r>
+              <w:rPr>
+                <w:i/>
+                <w:iCs/>
+              </w:rPr>
+              <w:t>devoniana</w:t>
+            </w:r>
+            <w:proofErr w:type="spellEnd"/>
           </w:p>
         </w:tc>
         <w:tc>
@@ -15274,7 +15833,15 @@
               <w:jc w:val="both"/>
             </w:pPr>
             <w:r>
-              <w:t xml:space="preserve"> [0.182]*[DBH^1.936]</w:t>
+              <w:t xml:space="preserve"> [</w:t>
+            </w:r>
+            <w:proofErr w:type="gramStart"/>
+            <w:r>
+              <w:t>0.182]*</w:t>
+            </w:r>
+            <w:proofErr w:type="gramEnd"/>
+            <w:r>
+              <w:t>[DBH^1.936]</w:t>
             </w:r>
           </w:p>
         </w:tc>
@@ -15329,8 +15896,17 @@
                 <w:i/>
                 <w:iCs/>
               </w:rPr>
-              <w:t>Pinus herrerae</w:t>
-            </w:r>
+              <w:t xml:space="preserve">Pinus </w:t>
+            </w:r>
+            <w:proofErr w:type="spellStart"/>
+            <w:r>
+              <w:rPr>
+                <w:i/>
+                <w:iCs/>
+              </w:rPr>
+              <w:t>herrerae</w:t>
+            </w:r>
+            <w:proofErr w:type="spellEnd"/>
           </w:p>
         </w:tc>
         <w:tc>
@@ -15350,7 +15926,15 @@
               <w:jc w:val="both"/>
             </w:pPr>
             <w:r>
-              <w:t xml:space="preserve"> [0.1354]*[DBH^2.3033]</w:t>
+              <w:t xml:space="preserve"> [</w:t>
+            </w:r>
+            <w:proofErr w:type="gramStart"/>
+            <w:r>
+              <w:t>0.1354]*</w:t>
+            </w:r>
+            <w:proofErr w:type="gramEnd"/>
+            <w:r>
+              <w:t>[DBH^2.3033]</w:t>
             </w:r>
           </w:p>
         </w:tc>
@@ -15370,8 +15954,13 @@
             <w:pPr>
               <w:jc w:val="both"/>
             </w:pPr>
-            <w:r>
-              <w:t>Návar, 2009</w:t>
+            <w:proofErr w:type="spellStart"/>
+            <w:r>
+              <w:t>Návar</w:t>
+            </w:r>
+            <w:proofErr w:type="spellEnd"/>
+            <w:r>
+              <w:t>, 2009</w:t>
             </w:r>
           </w:p>
         </w:tc>
@@ -15405,8 +15994,17 @@
                 <w:i/>
                 <w:iCs/>
               </w:rPr>
-              <w:t>Pinus leiophylla</w:t>
-            </w:r>
+              <w:t xml:space="preserve">Pinus </w:t>
+            </w:r>
+            <w:proofErr w:type="spellStart"/>
+            <w:r>
+              <w:rPr>
+                <w:i/>
+                <w:iCs/>
+              </w:rPr>
+              <w:t>leiophylla</w:t>
+            </w:r>
+            <w:proofErr w:type="spellEnd"/>
           </w:p>
         </w:tc>
         <w:tc>
@@ -15426,7 +16024,15 @@
               <w:jc w:val="both"/>
             </w:pPr>
             <w:r>
-              <w:t xml:space="preserve"> [[Exp^-3.549]*[DBH^2.787]]]</w:t>
+              <w:t xml:space="preserve"> [[Exp^-3.</w:t>
+            </w:r>
+            <w:proofErr w:type="gramStart"/>
+            <w:r>
+              <w:t>549]*</w:t>
+            </w:r>
+            <w:proofErr w:type="gramEnd"/>
+            <w:r>
+              <w:t>[DBH^2.787]]]</w:t>
             </w:r>
           </w:p>
         </w:tc>
@@ -15446,8 +16052,13 @@
             <w:pPr>
               <w:jc w:val="both"/>
             </w:pPr>
-            <w:r>
-              <w:t>Návar, 2009</w:t>
+            <w:proofErr w:type="spellStart"/>
+            <w:r>
+              <w:t>Návar</w:t>
+            </w:r>
+            <w:proofErr w:type="spellEnd"/>
+            <w:r>
+              <w:t>, 2009</w:t>
             </w:r>
           </w:p>
         </w:tc>
@@ -15481,8 +16092,17 @@
                 <w:i/>
                 <w:iCs/>
               </w:rPr>
-              <w:t>Pinus oocarpa</w:t>
-            </w:r>
+              <w:t xml:space="preserve">Pinus </w:t>
+            </w:r>
+            <w:proofErr w:type="spellStart"/>
+            <w:r>
+              <w:rPr>
+                <w:i/>
+                <w:iCs/>
+              </w:rPr>
+              <w:t>oocarpa</w:t>
+            </w:r>
+            <w:proofErr w:type="spellEnd"/>
           </w:p>
         </w:tc>
         <w:tc>
@@ -15502,7 +16122,15 @@
               <w:jc w:val="both"/>
             </w:pPr>
             <w:r>
-              <w:t xml:space="preserve"> [0.058]*[[[DBH^2]*TH]^0.919]</w:t>
+              <w:t xml:space="preserve"> [</w:t>
+            </w:r>
+            <w:proofErr w:type="gramStart"/>
+            <w:r>
+              <w:t>0.058]*</w:t>
+            </w:r>
+            <w:proofErr w:type="gramEnd"/>
+            <w:r>
+              <w:t>[[[DBH^2]*TH]^0.919]</w:t>
             </w:r>
           </w:p>
         </w:tc>
@@ -15557,8 +16185,17 @@
                 <w:i/>
                 <w:iCs/>
               </w:rPr>
-              <w:t>Pinus patula</w:t>
-            </w:r>
+              <w:t xml:space="preserve">Pinus </w:t>
+            </w:r>
+            <w:proofErr w:type="spellStart"/>
+            <w:r>
+              <w:rPr>
+                <w:i/>
+                <w:iCs/>
+              </w:rPr>
+              <w:t>patula</w:t>
+            </w:r>
+            <w:proofErr w:type="spellEnd"/>
           </w:p>
         </w:tc>
         <w:tc>
@@ -15578,7 +16215,15 @@
               <w:jc w:val="both"/>
             </w:pPr>
             <w:r>
-              <w:t xml:space="preserve"> [0.0514]*[DBH^2.5222]</w:t>
+              <w:t xml:space="preserve"> [</w:t>
+            </w:r>
+            <w:proofErr w:type="gramStart"/>
+            <w:r>
+              <w:t>0.0514]*</w:t>
+            </w:r>
+            <w:proofErr w:type="gramEnd"/>
+            <w:r>
+              <w:t>[DBH^2.5222]</w:t>
             </w:r>
           </w:p>
         </w:tc>
@@ -15633,8 +16278,17 @@
                 <w:i/>
                 <w:iCs/>
               </w:rPr>
-              <w:t>Pinus pseudostrobus</w:t>
-            </w:r>
+              <w:t xml:space="preserve">Pinus </w:t>
+            </w:r>
+            <w:proofErr w:type="spellStart"/>
+            <w:r>
+              <w:rPr>
+                <w:i/>
+                <w:iCs/>
+              </w:rPr>
+              <w:t>pseudostrobus</w:t>
+            </w:r>
+            <w:proofErr w:type="spellEnd"/>
           </w:p>
         </w:tc>
         <w:tc>
@@ -15654,7 +16308,15 @@
               <w:jc w:val="both"/>
             </w:pPr>
             <w:r>
-              <w:t xml:space="preserve"> [0.058]*[[[DBH^2]*TH]^0.919]</w:t>
+              <w:t xml:space="preserve"> [</w:t>
+            </w:r>
+            <w:proofErr w:type="gramStart"/>
+            <w:r>
+              <w:t>0.058]*</w:t>
+            </w:r>
+            <w:proofErr w:type="gramEnd"/>
+            <w:r>
+              <w:t>[[[DBH^2]*TH]^0.919]</w:t>
             </w:r>
           </w:p>
         </w:tc>
@@ -15730,7 +16392,15 @@
               <w:jc w:val="both"/>
             </w:pPr>
             <w:r>
-              <w:t xml:space="preserve"> [Exp[-2.76]*[DBH^2.37]]</w:t>
+              <w:t xml:space="preserve"> [Exp[-2.</w:t>
+            </w:r>
+            <w:proofErr w:type="gramStart"/>
+            <w:r>
+              <w:t>76]*</w:t>
+            </w:r>
+            <w:proofErr w:type="gramEnd"/>
+            <w:r>
+              <w:t>[DBH^2.37]]</w:t>
             </w:r>
           </w:p>
         </w:tc>
@@ -15806,7 +16476,15 @@
               <w:jc w:val="both"/>
             </w:pPr>
             <w:r>
-              <w:t xml:space="preserve"> [0.246689]*[DBH^2.24992]</w:t>
+              <w:t xml:space="preserve"> [</w:t>
+            </w:r>
+            <w:proofErr w:type="gramStart"/>
+            <w:r>
+              <w:t>0.246689]*</w:t>
+            </w:r>
+            <w:proofErr w:type="gramEnd"/>
+            <w:r>
+              <w:t>[DBH^2.24992]</w:t>
             </w:r>
           </w:p>
         </w:tc>
@@ -15882,7 +16560,15 @@
               <w:jc w:val="both"/>
             </w:pPr>
             <w:r>
-              <w:t xml:space="preserve"> [0.1269]*[DBH^2.5169]</w:t>
+              <w:t xml:space="preserve"> [</w:t>
+            </w:r>
+            <w:proofErr w:type="gramStart"/>
+            <w:r>
+              <w:t>0.1269]*</w:t>
+            </w:r>
+            <w:proofErr w:type="gramEnd"/>
+            <w:r>
+              <w:t>[DBH^2.5169]</w:t>
             </w:r>
           </w:p>
         </w:tc>
@@ -15937,8 +16623,17 @@
                 <w:i/>
                 <w:iCs/>
               </w:rPr>
-              <w:t>Quercus candicans</w:t>
-            </w:r>
+              <w:t xml:space="preserve">Quercus </w:t>
+            </w:r>
+            <w:proofErr w:type="spellStart"/>
+            <w:r>
+              <w:rPr>
+                <w:i/>
+                <w:iCs/>
+              </w:rPr>
+              <w:t>candicans</w:t>
+            </w:r>
+            <w:proofErr w:type="spellEnd"/>
           </w:p>
         </w:tc>
         <w:tc>
@@ -15958,7 +16653,15 @@
               <w:jc w:val="both"/>
             </w:pPr>
             <w:r>
-              <w:t xml:space="preserve"> [[Exp[-4.775313]*[DBH^1.798292]*[TH^1.570775]]+[[Exp[-3.547008]*[DBH^2.593972]]+[[Exp[-4.752007]*DBH^2]]</w:t>
+              <w:t xml:space="preserve"> [[Exp[-4.</w:t>
+            </w:r>
+            <w:proofErr w:type="gramStart"/>
+            <w:r>
+              <w:t>775313]*</w:t>
+            </w:r>
+            <w:proofErr w:type="gramEnd"/>
+            <w:r>
+              <w:t>[DBH^1.798292]*[TH^1.570775]]+[[Exp[-3.547008]*[DBH^2.593972]]+[[Exp[-4.752007]*DBH^2]]</w:t>
             </w:r>
           </w:p>
         </w:tc>
@@ -16013,8 +16716,17 @@
                 <w:i/>
                 <w:iCs/>
               </w:rPr>
-              <w:t>Quercus crassifolia</w:t>
-            </w:r>
+              <w:t xml:space="preserve">Quercus </w:t>
+            </w:r>
+            <w:proofErr w:type="spellStart"/>
+            <w:r>
+              <w:rPr>
+                <w:i/>
+                <w:iCs/>
+              </w:rPr>
+              <w:t>crassifolia</w:t>
+            </w:r>
+            <w:proofErr w:type="spellEnd"/>
           </w:p>
         </w:tc>
         <w:tc>
@@ -16034,7 +16746,15 @@
               <w:jc w:val="both"/>
             </w:pPr>
             <w:r>
-              <w:t xml:space="preserve"> [0.283]*[[[DBH^2]*TH]^0.807]</w:t>
+              <w:t xml:space="preserve"> [</w:t>
+            </w:r>
+            <w:proofErr w:type="gramStart"/>
+            <w:r>
+              <w:t>0.283]*</w:t>
+            </w:r>
+            <w:proofErr w:type="gramEnd"/>
+            <w:r>
+              <w:t>[[[DBH^2]*TH]^0.807]</w:t>
             </w:r>
           </w:p>
         </w:tc>
@@ -16089,8 +16809,17 @@
                 <w:i/>
                 <w:iCs/>
               </w:rPr>
-              <w:t>Quercus laurina</w:t>
-            </w:r>
+              <w:t xml:space="preserve">Quercus </w:t>
+            </w:r>
+            <w:proofErr w:type="spellStart"/>
+            <w:r>
+              <w:rPr>
+                <w:i/>
+                <w:iCs/>
+              </w:rPr>
+              <w:t>laurina</w:t>
+            </w:r>
+            <w:proofErr w:type="spellEnd"/>
           </w:p>
         </w:tc>
         <w:tc>
@@ -16110,7 +16839,15 @@
               <w:jc w:val="both"/>
             </w:pPr>
             <w:r>
-              <w:t xml:space="preserve"> [0.283]*[[[DBH^2]*TH]^0.807]</w:t>
+              <w:t xml:space="preserve"> [</w:t>
+            </w:r>
+            <w:proofErr w:type="gramStart"/>
+            <w:r>
+              <w:t>0.283]*</w:t>
+            </w:r>
+            <w:proofErr w:type="gramEnd"/>
+            <w:r>
+              <w:t>[[[DBH^2]*TH]^0.807]</w:t>
             </w:r>
           </w:p>
         </w:tc>
@@ -16165,8 +16902,17 @@
                 <w:i/>
                 <w:iCs/>
               </w:rPr>
-              <w:t>Quercus obtusata</w:t>
-            </w:r>
+              <w:t xml:space="preserve">Quercus </w:t>
+            </w:r>
+            <w:proofErr w:type="spellStart"/>
+            <w:r>
+              <w:rPr>
+                <w:i/>
+                <w:iCs/>
+              </w:rPr>
+              <w:t>obtusata</w:t>
+            </w:r>
+            <w:proofErr w:type="spellEnd"/>
           </w:p>
         </w:tc>
         <w:tc>
@@ -16186,7 +16932,15 @@
               <w:jc w:val="both"/>
             </w:pPr>
             <w:r>
-              <w:t xml:space="preserve"> [[exp[-3.53684]*[DBH^2.043763]*[TH^0.759522]]+[[Exp[-5.803952]*[DBH^2*TH]^1.224292]]+[[Exp[-6.181035]*[DBH^2.488617]]</w:t>
+              <w:t xml:space="preserve"> [[exp[-3.</w:t>
+            </w:r>
+            <w:proofErr w:type="gramStart"/>
+            <w:r>
+              <w:t>53684]*</w:t>
+            </w:r>
+            <w:proofErr w:type="gramEnd"/>
+            <w:r>
+              <w:t>[DBH^2.043763]*[TH^0.759522]]+[[Exp[-5.803952]*[DBH^2*TH]^1.224292]]+[[Exp[-6.181035]*[DBH^2.488617]]</w:t>
             </w:r>
           </w:p>
         </w:tc>
@@ -16241,8 +16995,17 @@
                 <w:i/>
                 <w:iCs/>
               </w:rPr>
-              <w:t>Quercus peduncularis</w:t>
-            </w:r>
+              <w:t xml:space="preserve">Quercus </w:t>
+            </w:r>
+            <w:proofErr w:type="spellStart"/>
+            <w:r>
+              <w:rPr>
+                <w:i/>
+                <w:iCs/>
+              </w:rPr>
+              <w:t>peduncularis</w:t>
+            </w:r>
+            <w:proofErr w:type="spellEnd"/>
           </w:p>
         </w:tc>
         <w:tc>
@@ -16262,7 +17025,15 @@
               <w:jc w:val="both"/>
             </w:pPr>
             <w:r>
-              <w:t xml:space="preserve"> [Exp[-2.27]*[DBH^2.39]]</w:t>
+              <w:t xml:space="preserve"> [Exp[-2.</w:t>
+            </w:r>
+            <w:proofErr w:type="gramStart"/>
+            <w:r>
+              <w:t>27]*</w:t>
+            </w:r>
+            <w:proofErr w:type="gramEnd"/>
+            <w:r>
+              <w:t>[DBH^2.39]]</w:t>
             </w:r>
           </w:p>
         </w:tc>
@@ -16338,7 +17109,15 @@
               <w:jc w:val="both"/>
             </w:pPr>
             <w:r>
-              <w:t xml:space="preserve"> [0.283]*[[[DBH^2]*TH]^0.807]</w:t>
+              <w:t xml:space="preserve"> [</w:t>
+            </w:r>
+            <w:proofErr w:type="gramStart"/>
+            <w:r>
+              <w:t>0.283]*</w:t>
+            </w:r>
+            <w:proofErr w:type="gramEnd"/>
+            <w:r>
+              <w:t>[[[DBH^2]*TH]^0.807]</w:t>
             </w:r>
           </w:p>
         </w:tc>
@@ -16414,7 +17193,15 @@
               <w:jc w:val="both"/>
             </w:pPr>
             <w:r>
-              <w:t xml:space="preserve"> [-2.305 + 2.351 * ln[DBH]] * 1.033</w:t>
+              <w:t xml:space="preserve"> [-2.305 + 2.351 * </w:t>
+            </w:r>
+            <w:proofErr w:type="gramStart"/>
+            <w:r>
+              <w:t>ln[</w:t>
+            </w:r>
+            <w:proofErr w:type="gramEnd"/>
+            <w:r>
+              <w:t>DBH]] * 1.033</w:t>
             </w:r>
           </w:p>
         </w:tc>
@@ -16435,7 +17222,15 @@
               <w:jc w:val="both"/>
             </w:pPr>
             <w:r>
-              <w:t>Van Breugel et al., 2011</w:t>
+              <w:t xml:space="preserve">Van </w:t>
+            </w:r>
+            <w:proofErr w:type="spellStart"/>
+            <w:r>
+              <w:t>Breugel</w:t>
+            </w:r>
+            <w:proofErr w:type="spellEnd"/>
+            <w:r>
+              <w:t xml:space="preserve"> et al., 2011</w:t>
             </w:r>
           </w:p>
         </w:tc>
@@ -16464,13 +17259,31 @@
                 <w:iCs/>
               </w:rPr>
             </w:pPr>
+            <w:proofErr w:type="spellStart"/>
             <w:r>
               <w:rPr>
                 <w:i/>
                 <w:iCs/>
               </w:rPr>
-              <w:t>Trichilia havanensis</w:t>
-            </w:r>
+              <w:t>Trichilia</w:t>
+            </w:r>
+            <w:proofErr w:type="spellEnd"/>
+            <w:r>
+              <w:rPr>
+                <w:i/>
+                <w:iCs/>
+              </w:rPr>
+              <w:t xml:space="preserve"> </w:t>
+            </w:r>
+            <w:proofErr w:type="spellStart"/>
+            <w:r>
+              <w:rPr>
+                <w:i/>
+                <w:iCs/>
+              </w:rPr>
+              <w:t>havanensis</w:t>
+            </w:r>
+            <w:proofErr w:type="spellEnd"/>
           </w:p>
         </w:tc>
         <w:tc>
@@ -16490,7 +17303,15 @@
               <w:jc w:val="both"/>
             </w:pPr>
             <w:r>
-              <w:t xml:space="preserve"> [0.130169]*[DBH^2.34924]</w:t>
+              <w:t xml:space="preserve"> [</w:t>
+            </w:r>
+            <w:proofErr w:type="gramStart"/>
+            <w:r>
+              <w:t>0.130169]*</w:t>
+            </w:r>
+            <w:proofErr w:type="gramEnd"/>
+            <w:r>
+              <w:t>[DBH^2.34924]</w:t>
             </w:r>
           </w:p>
         </w:tc>
@@ -16540,12 +17361,21 @@
                 <w:iCs/>
               </w:rPr>
             </w:pPr>
+            <w:proofErr w:type="spellStart"/>
             <w:r>
               <w:rPr>
                 <w:i/>
                 <w:iCs/>
               </w:rPr>
-              <w:t>Trichospermum mexicanum</w:t>
+              <w:t>Trichospermum</w:t>
+            </w:r>
+            <w:proofErr w:type="spellEnd"/>
+            <w:r>
+              <w:rPr>
+                <w:i/>
+                <w:iCs/>
+              </w:rPr>
+              <w:t xml:space="preserve"> mexicanum</w:t>
             </w:r>
           </w:p>
         </w:tc>
@@ -16566,7 +17396,15 @@
               <w:jc w:val="both"/>
             </w:pPr>
             <w:r>
-              <w:t xml:space="preserve"> [0.449]*[DBH^2]-33.565</w:t>
+              <w:t xml:space="preserve"> [</w:t>
+            </w:r>
+            <w:proofErr w:type="gramStart"/>
+            <w:r>
+              <w:t>0.449]*</w:t>
+            </w:r>
+            <w:proofErr w:type="gramEnd"/>
+            <w:r>
+              <w:t>[DBH^2]-33.565</w:t>
             </w:r>
           </w:p>
         </w:tc>
@@ -16648,7 +17486,15 @@
               <w:jc w:val="both"/>
             </w:pPr>
             <w:r>
-              <w:t xml:space="preserve"> [0.00166]*[DBH^3.6586]</w:t>
+              <w:t xml:space="preserve"> [</w:t>
+            </w:r>
+            <w:proofErr w:type="gramStart"/>
+            <w:r>
+              <w:t>0.00166]*</w:t>
+            </w:r>
+            <w:proofErr w:type="gramEnd"/>
+            <w:r>
+              <w:t>[DBH^3.6586]</w:t>
             </w:r>
           </w:p>
         </w:tc>
@@ -16713,7 +17559,15 @@
               <w:jc w:val="both"/>
             </w:pPr>
             <w:r>
-              <w:t>0.0673 * (WD * H * D^2)^0.976</w:t>
+              <w:t>0.0673 * (WD * H * D^</w:t>
+            </w:r>
+            <w:proofErr w:type="gramStart"/>
+            <w:r>
+              <w:t>2)^</w:t>
+            </w:r>
+            <w:proofErr w:type="gramEnd"/>
+            <w:r>
+              <w:t>0.976</w:t>
             </w:r>
           </w:p>
         </w:tc>
@@ -16733,8 +17587,13 @@
             <w:pPr>
               <w:jc w:val="both"/>
             </w:pPr>
-            <w:r>
-              <w:t>Chave et al., 2014</w:t>
+            <w:proofErr w:type="spellStart"/>
+            <w:r>
+              <w:t>Chave</w:t>
+            </w:r>
+            <w:proofErr w:type="spellEnd"/>
+            <w:r>
+              <w:t xml:space="preserve"> et al., 2014</w:t>
             </w:r>
           </w:p>
         </w:tc>
@@ -17247,7 +18106,15 @@
           </w:tcPr>
           <w:p>
             <w:r>
-              <w:t>Figure S4. Contribution of tree size classes to stem density and agb at site level</w:t>
+              <w:t xml:space="preserve">Figure S4. Contribution of tree size classes to stem density and </w:t>
+            </w:r>
+            <w:proofErr w:type="spellStart"/>
+            <w:r>
+              <w:t>agb</w:t>
+            </w:r>
+            <w:proofErr w:type="spellEnd"/>
+            <w:r>
+              <w:t xml:space="preserve"> at site level</w:t>
             </w:r>
           </w:p>
           <w:p/>

</xml_diff>

<commit_message>
updated anovas and tukey tests
</commit_message>
<xml_diff>
--- a/manuscript/ch1_manuscript2.docx
+++ b/manuscript/ch1_manuscript2.docx
@@ -1,6 +1,6 @@
 
 <file path=word/document.xml><?xml version="1.0" encoding="utf-8"?>
-<w:document xmlns:wpc="http://schemas.microsoft.com/office/word/2010/wordprocessingCanvas" xmlns:cx="http://schemas.microsoft.com/office/drawing/2014/chartex" xmlns:cx1="http://schemas.microsoft.com/office/drawing/2015/9/8/chartex" xmlns:cx2="http://schemas.microsoft.com/office/drawing/2015/10/21/chartex" xmlns:cx3="http://schemas.microsoft.com/office/drawing/2016/5/9/chartex" xmlns:cx4="http://schemas.microsoft.com/office/drawing/2016/5/10/chartex" xmlns:cx5="http://schemas.microsoft.com/office/drawing/2016/5/11/chartex" xmlns:cx6="http://schemas.microsoft.com/office/drawing/2016/5/12/chartex" xmlns:cx7="http://schemas.microsoft.com/office/drawing/2016/5/13/chartex" xmlns:cx8="http://schemas.microsoft.com/office/drawing/2016/5/14/chartex" xmlns:mc="http://schemas.openxmlformats.org/markup-compatibility/2006" xmlns:aink="http://schemas.microsoft.com/office/drawing/2016/ink" xmlns:am3d="http://schemas.microsoft.com/office/drawing/2017/model3d" xmlns:o="urn:schemas-microsoft-com:office:office" xmlns:r="http://schemas.openxmlformats.org/officeDocument/2006/relationships" xmlns:m="http://schemas.openxmlformats.org/officeDocument/2006/math" xmlns:v="urn:schemas-microsoft-com:vml" xmlns:wp14="http://schemas.microsoft.com/office/word/2010/wordprocessingDrawing" xmlns:wp="http://schemas.openxmlformats.org/drawingml/2006/wordprocessingDrawing" xmlns:w10="urn:schemas-microsoft-com:office:word" xmlns:w="http://schemas.openxmlformats.org/wordprocessingml/2006/main" xmlns:w14="http://schemas.microsoft.com/office/word/2010/wordml" xmlns:w15="http://schemas.microsoft.com/office/word/2012/wordml" xmlns:w16cex="http://schemas.microsoft.com/office/word/2018/wordml/cex" xmlns:w16cid="http://schemas.microsoft.com/office/word/2016/wordml/cid" xmlns:w16="http://schemas.microsoft.com/office/word/2018/wordml" xmlns:w16sdtdh="http://schemas.microsoft.com/office/word/2020/wordml/sdtdatahash" xmlns:w16se="http://schemas.microsoft.com/office/word/2015/wordml/symex" xmlns:wpg="http://schemas.microsoft.com/office/word/2010/wordprocessingGroup" xmlns:wpi="http://schemas.microsoft.com/office/word/2010/wordprocessingInk" xmlns:wne="http://schemas.microsoft.com/office/word/2006/wordml" xmlns:wps="http://schemas.microsoft.com/office/word/2010/wordprocessingShape" mc:Ignorable="w14 w15 w16se w16cid w16 w16cex w16sdtdh wp14">
+<w:document xmlns:wpc="http://schemas.microsoft.com/office/word/2010/wordprocessingCanvas" xmlns:cx="http://schemas.microsoft.com/office/drawing/2014/chartex" xmlns:cx1="http://schemas.microsoft.com/office/drawing/2015/9/8/chartex" xmlns:cx2="http://schemas.microsoft.com/office/drawing/2015/10/21/chartex" xmlns:cx3="http://schemas.microsoft.com/office/drawing/2016/5/9/chartex" xmlns:cx4="http://schemas.microsoft.com/office/drawing/2016/5/10/chartex" xmlns:cx5="http://schemas.microsoft.com/office/drawing/2016/5/11/chartex" xmlns:cx6="http://schemas.microsoft.com/office/drawing/2016/5/12/chartex" xmlns:cx7="http://schemas.microsoft.com/office/drawing/2016/5/13/chartex" xmlns:cx8="http://schemas.microsoft.com/office/drawing/2016/5/14/chartex" xmlns:mc="http://schemas.openxmlformats.org/markup-compatibility/2006" xmlns:aink="http://schemas.microsoft.com/office/drawing/2016/ink" xmlns:am3d="http://schemas.microsoft.com/office/drawing/2017/model3d" xmlns:o="urn:schemas-microsoft-com:office:office" xmlns:r="http://schemas.openxmlformats.org/officeDocument/2006/relationships" xmlns:m="http://schemas.openxmlformats.org/officeDocument/2006/math" xmlns:v="urn:schemas-microsoft-com:vml" xmlns:wp14="http://schemas.microsoft.com/office/word/2010/wordprocessingDrawing" xmlns:wp="http://schemas.openxmlformats.org/drawingml/2006/wordprocessingDrawing" xmlns:w10="urn:schemas-microsoft-com:office:word" xmlns:w="http://schemas.openxmlformats.org/wordprocessingml/2006/main" xmlns:w14="http://schemas.microsoft.com/office/word/2010/wordml" xmlns:w15="http://schemas.microsoft.com/office/word/2012/wordml" xmlns:w16cid="http://schemas.microsoft.com/office/word/2016/wordml/cid" xmlns:w16se="http://schemas.microsoft.com/office/word/2015/wordml/symex" xmlns:wpg="http://schemas.microsoft.com/office/word/2010/wordprocessingGroup" xmlns:wpi="http://schemas.microsoft.com/office/word/2010/wordprocessingInk" xmlns:wne="http://schemas.microsoft.com/office/word/2006/wordml" xmlns:wps="http://schemas.microsoft.com/office/word/2010/wordprocessingShape" mc:Ignorable="w14 w15 w16se w16cid wp14">
   <w:body>
     <w:p>
       <w:r>
@@ -113,7 +113,7 @@
     </w:p>
     <w:p>
       <w:pPr>
-        <w:pStyle w:val="Prrafodelista"/>
+        <w:pStyle w:val="ListParagraph"/>
         <w:numPr>
           <w:ilvl w:val="0"/>
           <w:numId w:val="2"/>
@@ -125,7 +125,7 @@
     </w:p>
     <w:p>
       <w:pPr>
-        <w:pStyle w:val="Prrafodelista"/>
+        <w:pStyle w:val="ListParagraph"/>
         <w:numPr>
           <w:ilvl w:val="0"/>
           <w:numId w:val="2"/>
@@ -137,7 +137,7 @@
     </w:p>
     <w:p>
       <w:pPr>
-        <w:pStyle w:val="Prrafodelista"/>
+        <w:pStyle w:val="ListParagraph"/>
         <w:numPr>
           <w:ilvl w:val="0"/>
           <w:numId w:val="2"/>
@@ -505,13 +505,8 @@
         <w:t>,</w:t>
       </w:r>
       <w:r>
-        <w:t xml:space="preserve"> from </w:t>
-      </w:r>
-      <w:proofErr w:type="gramStart"/>
-      <w:r>
-        <w:t>different sources</w:t>
-      </w:r>
-      <w:proofErr w:type="gramEnd"/>
+        <w:t xml:space="preserve"> from different sources</w:t>
+      </w:r>
       <w:r>
         <w:t xml:space="preserve"> </w:t>
       </w:r>
@@ -810,15 +805,7 @@
         <w:t xml:space="preserve">To estimate AGB, </w:t>
       </w:r>
       <w:r>
-        <w:t xml:space="preserve">we first calculated </w:t>
-      </w:r>
-      <w:proofErr w:type="gramStart"/>
-      <w:r>
-        <w:t>each individual’s</w:t>
-      </w:r>
-      <w:proofErr w:type="gramEnd"/>
-      <w:r>
-        <w:t xml:space="preserve"> AGB using </w:t>
+        <w:t xml:space="preserve">we first calculated each individual’s AGB using </w:t>
       </w:r>
       <w:r>
         <w:t xml:space="preserve">47 different </w:t>
@@ -968,7 +955,7 @@
     </w:p>
     <w:tbl>
       <w:tblPr>
-        <w:tblStyle w:val="Tablaconcuadrcula"/>
+        <w:tblStyle w:val="TableGrid"/>
         <w:tblW w:w="0" w:type="auto"/>
         <w:tblBorders>
           <w:top w:val="none" w:sz="0" w:space="0" w:color="auto"/>
@@ -1163,7 +1150,7 @@
     </w:p>
     <w:tbl>
       <w:tblPr>
-        <w:tblStyle w:val="Tablaconcuadrcula"/>
+        <w:tblStyle w:val="TableGrid"/>
         <w:tblW w:w="0" w:type="auto"/>
         <w:tblBorders>
           <w:top w:val="none" w:sz="0" w:space="0" w:color="auto"/>
@@ -1439,6 +1426,7 @@
           <w:i/>
           <w:iCs/>
         </w:rPr>
+        <w:lastRenderedPageBreak/>
         <w:t>Tree Diversity</w:t>
       </w:r>
       <w:r>
@@ -1482,7 +1470,7 @@
     </w:p>
     <w:tbl>
       <w:tblPr>
-        <w:tblStyle w:val="Tablaconcuadrcula"/>
+        <w:tblStyle w:val="TableGrid"/>
         <w:tblW w:w="0" w:type="auto"/>
         <w:tblBorders>
           <w:top w:val="none" w:sz="0" w:space="0" w:color="auto"/>
@@ -1802,15 +1790,7 @@
         <w:t xml:space="preserve">, the </w:t>
       </w:r>
       <w:r>
-        <w:t xml:space="preserve">proportion of </w:t>
-      </w:r>
-      <w:proofErr w:type="gramStart"/>
-      <w:r>
-        <w:t>different types</w:t>
-      </w:r>
-      <w:proofErr w:type="gramEnd"/>
-      <w:r>
-        <w:t xml:space="preserve"> of land cover within a site)</w:t>
+        <w:t>proportion of different types of land cover within a site)</w:t>
       </w:r>
       <w:r>
         <w:t xml:space="preserve">. We assessed FI sites’ forest disturbance related to agricultural and grazing activities at the time of data collection using FI’s disturbance data set, which contains information about the cause and severity of vegetation disturbance. The causes of disturbance are classified in 11 classes: fires, hurricanes, floods, roads, logging, land-use change, grazing, pests and diseases, electrical cables, mining, and urbanization. The severity of disturbance is classified in a </w:t>
@@ -1953,6 +1933,7 @@
         <w:t xml:space="preserve"> groups together plots with very low tree density, low basal area, and low tree height; the second cluster groups together </w:t>
       </w:r>
       <w:r>
+        <w:lastRenderedPageBreak/>
         <w:t xml:space="preserve">forest </w:t>
       </w:r>
       <w:r>
@@ -2004,7 +1985,7 @@
     </w:p>
     <w:tbl>
       <w:tblPr>
-        <w:tblStyle w:val="Tablaconcuadrcula"/>
+        <w:tblStyle w:val="TableGrid"/>
         <w:tblW w:w="0" w:type="auto"/>
         <w:tblBorders>
           <w:top w:val="none" w:sz="0" w:space="0" w:color="auto"/>
@@ -2310,6 +2291,7 @@
         <w:rPr>
           <w:rFonts w:cstheme="minorHAnsi"/>
         </w:rPr>
+        <w:lastRenderedPageBreak/>
         <w:t>We performed data quality control homogenizing missing data values, correcting taxonomic and places names, removing diacritics, and filtering out rows with missing information.</w:t>
       </w:r>
       <w:r>
@@ -2786,16 +2768,11 @@
       <w:r>
         <w:t xml:space="preserve">approach </w:t>
       </w:r>
-      <w:proofErr w:type="gramStart"/>
       <w:r>
         <w:t xml:space="preserve">similar </w:t>
       </w:r>
       <w:r>
-        <w:t>to</w:t>
-      </w:r>
-      <w:proofErr w:type="gramEnd"/>
-      <w:r>
-        <w:t xml:space="preserve"> </w:t>
+        <w:t xml:space="preserve">to </w:t>
       </w:r>
       <w:proofErr w:type="spellStart"/>
       <w:r>
@@ -2840,7 +2817,7 @@
       </w:r>
       <w:r>
         <w:rPr>
-          <w:rStyle w:val="nfasis"/>
+          <w:rStyle w:val="Emphasis"/>
           <w:i w:val="0"/>
           <w:iCs w:val="0"/>
         </w:rPr>
@@ -2850,6 +2827,7 @@
         <w:t xml:space="preserve"> </w:t>
       </w:r>
       <w:r>
+        <w:lastRenderedPageBreak/>
         <w:t>(</w:t>
       </w:r>
       <w:r>
@@ -3319,15 +3297,7 @@
     <w:p>
       <w:r>
         <w:tab/>
-        <w:t xml:space="preserve">In these landscapes there is </w:t>
-      </w:r>
-      <w:proofErr w:type="gramStart"/>
-      <w:r>
-        <w:t>a large proportion</w:t>
-      </w:r>
-      <w:proofErr w:type="gramEnd"/>
-      <w:r>
-        <w:t xml:space="preserve"> of small trees (DBH &lt; 20 cm), and </w:t>
+        <w:t xml:space="preserve">In these landscapes there is a large proportion of small trees (DBH &lt; 20 cm), and </w:t>
       </w:r>
       <w:r>
         <w:t xml:space="preserve">trees with a DBH </w:t>
@@ -3414,7 +3384,11 @@
         <w:t>s 3 and</w:t>
       </w:r>
       <w:r>
-        <w:t xml:space="preserve"> S</w:t>
+        <w:t xml:space="preserve"> </w:t>
+      </w:r>
+      <w:r>
+        <w:lastRenderedPageBreak/>
+        <w:t>S</w:t>
       </w:r>
       <w:r>
         <w:t>5</w:t>
@@ -3438,13 +3412,8 @@
         <w:t xml:space="preserve">). </w:t>
       </w:r>
       <w:r>
-        <w:t xml:space="preserve">Although the proportion of stems of </w:t>
-      </w:r>
-      <w:proofErr w:type="gramStart"/>
-      <w:r>
-        <w:t>different size</w:t>
-      </w:r>
-      <w:proofErr w:type="gramEnd"/>
+        <w:t>Although the proportion of stems of different size</w:t>
+      </w:r>
       <w:r>
         <w:t xml:space="preserve"> </w:t>
       </w:r>
@@ -3613,23 +3582,7 @@
         <w:t xml:space="preserve">. </w:t>
       </w:r>
       <w:r>
-        <w:t xml:space="preserve">Very young forests have few large trees and small AGB. Thus, the few but large trees that exist in these plots represent </w:t>
-      </w:r>
-      <w:proofErr w:type="gramStart"/>
-      <w:r>
-        <w:t>a large proportion</w:t>
-      </w:r>
-      <w:proofErr w:type="gramEnd"/>
-      <w:r>
-        <w:t xml:space="preserve"> of the total amount of AGB. In young forests, the number of large trees is still small but there is more total AGB because tree density is higher. Hence, all small and </w:t>
-      </w:r>
-      <w:proofErr w:type="gramStart"/>
-      <w:r>
-        <w:t>big trees</w:t>
-      </w:r>
-      <w:proofErr w:type="gramEnd"/>
-      <w:r>
-        <w:t xml:space="preserve"> are important contributors to total AGB. Finally, in mature forests, the number of large trees is high and that of small trees low. Tree density decreases but AGB is large, which makes large trees the main contributor</w:t>
+        <w:t>Very young forests have few large trees and small AGB. Thus, the few but large trees that exist in these plots represent a large proportion of the total amount of AGB. In young forests, the number of large trees is still small but there is more total AGB because tree density is higher. Hence, all small and big trees are important contributors to total AGB. Finally, in mature forests, the number of large trees is high and that of small trees low. Tree density decreases but AGB is large, which makes large trees the main contributor</w:t>
       </w:r>
       <w:r>
         <w:t>s</w:t>
@@ -3910,7 +3863,11 @@
         <w:t>)</w:t>
       </w:r>
       <w:r>
-        <w:t xml:space="preserve">. We computed Moran’s I statistic for neighborhoods of 10, 25, and 50 km of distance and all of them resulted non-significant (p= 0.517, p= 0.604, p= 0.187, respectively). </w:t>
+        <w:t xml:space="preserve">. We computed Moran’s I statistic for neighborhoods of 10, 25, </w:t>
+      </w:r>
+      <w:r>
+        <w:lastRenderedPageBreak/>
+        <w:t xml:space="preserve">and 50 km of distance and all of them resulted non-significant (p= 0.517, p= 0.604, p= 0.187, respectively). </w:t>
       </w:r>
     </w:p>
     <w:p>
@@ -4383,6 +4340,7 @@
           <w:b/>
           <w:bCs/>
         </w:rPr>
+        <w:lastRenderedPageBreak/>
         <w:t>Tables</w:t>
       </w:r>
     </w:p>
@@ -4426,7 +4384,7 @@
     </w:p>
     <w:tbl>
       <w:tblPr>
-        <w:tblStyle w:val="Tablaconcuadrcula"/>
+        <w:tblStyle w:val="TableGrid"/>
         <w:tblW w:w="0" w:type="auto"/>
         <w:tblLook w:val="04A0" w:firstRow="1" w:lastRow="0" w:firstColumn="1" w:lastColumn="0" w:noHBand="0" w:noVBand="1"/>
       </w:tblPr>
@@ -5477,7 +5435,7 @@
     </w:p>
     <w:tbl>
       <w:tblPr>
-        <w:tblStyle w:val="Tablaconcuadrcula"/>
+        <w:tblStyle w:val="TableGrid"/>
         <w:tblW w:w="0" w:type="auto"/>
         <w:tblLook w:val="04A0" w:firstRow="1" w:lastRow="0" w:firstColumn="1" w:lastColumn="0" w:noHBand="0" w:noVBand="1"/>
       </w:tblPr>
@@ -6195,7 +6153,7 @@
       </w:r>
       <w:r>
         <w:rPr>
-          <w:rStyle w:val="nfasis"/>
+          <w:rStyle w:val="Emphasis"/>
           <w:i w:val="0"/>
           <w:iCs w:val="0"/>
         </w:rPr>
@@ -6225,7 +6183,7 @@
     </w:p>
     <w:tbl>
       <w:tblPr>
-        <w:tblStyle w:val="Tablaconcuadrcula"/>
+        <w:tblStyle w:val="TableGrid"/>
         <w:tblW w:w="0" w:type="auto"/>
         <w:tblLook w:val="04A0" w:firstRow="1" w:lastRow="0" w:firstColumn="1" w:lastColumn="0" w:noHBand="0" w:noVBand="1"/>
       </w:tblPr>
@@ -6873,6 +6831,7 @@
           </w:tcPr>
           <w:p>
             <w:r>
+              <w:lastRenderedPageBreak/>
               <w:t>Species richness</w:t>
             </w:r>
           </w:p>
@@ -7237,7 +7196,7 @@
     </w:p>
     <w:tbl>
       <w:tblPr>
-        <w:tblStyle w:val="Tablaconcuadrcula"/>
+        <w:tblStyle w:val="TableGrid"/>
         <w:tblW w:w="0" w:type="auto"/>
         <w:tblLook w:val="04A0" w:firstRow="1" w:lastRow="0" w:firstColumn="1" w:lastColumn="0" w:noHBand="0" w:noVBand="1"/>
       </w:tblPr>
@@ -7737,7 +7696,7 @@
     <w:p/>
     <w:tbl>
       <w:tblPr>
-        <w:tblStyle w:val="Tablaconcuadrcula"/>
+        <w:tblStyle w:val="TableGrid"/>
         <w:tblW w:w="0" w:type="auto"/>
         <w:tblBorders>
           <w:top w:val="none" w:sz="0" w:space="0" w:color="auto"/>
@@ -7765,6 +7724,7 @@
               <w:rPr>
                 <w:noProof/>
               </w:rPr>
+              <w:lastRenderedPageBreak/>
               <w:drawing>
                 <wp:inline distT="0" distB="0" distL="0" distR="0" wp14:anchorId="4BC73F5B" wp14:editId="79A23CAE">
                   <wp:extent cx="5311140" cy="4638684"/>
@@ -7860,7 +7820,7 @@
     <w:p/>
     <w:tbl>
       <w:tblPr>
-        <w:tblStyle w:val="Tablaconcuadrcula"/>
+        <w:tblStyle w:val="TableGrid"/>
         <w:tblW w:w="0" w:type="auto"/>
         <w:tblBorders>
           <w:top w:val="none" w:sz="0" w:space="0" w:color="auto"/>
@@ -7888,6 +7848,7 @@
               <w:rPr>
                 <w:noProof/>
               </w:rPr>
+              <w:lastRenderedPageBreak/>
               <w:drawing>
                 <wp:inline distT="0" distB="0" distL="0" distR="0" wp14:anchorId="2B6CCEDC" wp14:editId="594BC500">
                   <wp:extent cx="5400675" cy="3895725"/>
@@ -7947,7 +7908,13 @@
           </w:tcPr>
           <w:p>
             <w:r>
-              <w:t>Figure 3. Contribution of tree size categories to a) stem density and b) aboveground biomass in very young (VY, shown in orange), young (Y, shown in purple), and mature (M, shown in green) forest plots in TMCF</w:t>
+              <w:t>Figure 3. Contribution of tree size categories to a) stem density and b) aboveground biomass</w:t>
+            </w:r>
+            <w:r>
+              <w:t xml:space="preserve"> (AGB)</w:t>
+            </w:r>
+            <w:r>
+              <w:t xml:space="preserve"> in very young (VY, shown in orange), young (Y, shown in purple), and mature (M, shown in green) forest plots in TMCF</w:t>
             </w:r>
             <w:r>
               <w:t xml:space="preserve"> (n= 160)</w:t>
@@ -7962,7 +7929,22 @@
               <w:t xml:space="preserve">classes based on their DBH. Asterisks indicate statistically significant </w:t>
             </w:r>
             <w:r>
-              <w:t xml:space="preserve">differences within each tree size class between forests at different successional stages tested with one-way ANOVAs and Tukey </w:t>
+              <w:t xml:space="preserve">differences </w:t>
+            </w:r>
+            <w:r>
+              <w:t>between</w:t>
+            </w:r>
+            <w:r>
+              <w:t xml:space="preserve"> </w:t>
+            </w:r>
+            <w:r>
+              <w:t xml:space="preserve">forests at different successional stages </w:t>
+            </w:r>
+            <w:r>
+              <w:t xml:space="preserve">within each tree size class </w:t>
+            </w:r>
+            <w:r>
+              <w:t xml:space="preserve">tested with one-way ANOVAs and Tukey </w:t>
             </w:r>
             <w:r>
               <w:t>t</w:t>
@@ -7995,7 +7977,7 @@
     <w:p/>
     <w:tbl>
       <w:tblPr>
-        <w:tblStyle w:val="Tablaconcuadrcula"/>
+        <w:tblStyle w:val="TableGrid"/>
         <w:tblW w:w="0" w:type="auto"/>
         <w:tblBorders>
           <w:top w:val="none" w:sz="0" w:space="0" w:color="auto"/>
@@ -8023,6 +8005,7 @@
               <w:rPr>
                 <w:noProof/>
               </w:rPr>
+              <w:lastRenderedPageBreak/>
               <w:drawing>
                 <wp:inline distT="0" distB="0" distL="0" distR="0" wp14:anchorId="4EC2DAFA" wp14:editId="5012D7A4">
                   <wp:extent cx="5612130" cy="2454910"/>
@@ -8109,7 +8092,7 @@
     <w:p/>
     <w:tbl>
       <w:tblPr>
-        <w:tblStyle w:val="Tablaconcuadrcula"/>
+        <w:tblStyle w:val="TableGrid"/>
         <w:tblW w:w="0" w:type="auto"/>
         <w:tblBorders>
           <w:top w:val="none" w:sz="0" w:space="0" w:color="auto"/>
@@ -8235,7 +8218,7 @@
     <w:p/>
     <w:tbl>
       <w:tblPr>
-        <w:tblStyle w:val="Tablaconcuadrcula"/>
+        <w:tblStyle w:val="TableGrid"/>
         <w:tblW w:w="0" w:type="auto"/>
         <w:tblBorders>
           <w:top w:val="none" w:sz="0" w:space="0" w:color="auto"/>
@@ -8376,6 +8359,7 @@
           <w:b/>
           <w:bCs/>
         </w:rPr>
+        <w:lastRenderedPageBreak/>
         <w:t>S</w:t>
       </w:r>
       <w:r>
@@ -8396,7 +8380,7 @@
     </w:p>
     <w:tbl>
       <w:tblPr>
-        <w:tblStyle w:val="Tablaconcuadrcula"/>
+        <w:tblStyle w:val="TableGrid"/>
         <w:tblW w:w="0" w:type="auto"/>
         <w:tblLook w:val="04A0" w:firstRow="1" w:lastRow="0" w:firstColumn="1" w:lastColumn="0" w:noHBand="0" w:noVBand="1"/>
       </w:tblPr>
@@ -12673,6 +12657,7 @@
     <w:p/>
     <w:p>
       <w:r>
+        <w:lastRenderedPageBreak/>
         <w:t xml:space="preserve">Table S2. </w:t>
       </w:r>
       <w:r>
@@ -12687,7 +12672,7 @@
     </w:p>
     <w:tbl>
       <w:tblPr>
-        <w:tblStyle w:val="Tablaconcuadrcula"/>
+        <w:tblStyle w:val="TableGrid"/>
         <w:tblW w:w="0" w:type="auto"/>
         <w:tblLook w:val="04A0" w:firstRow="1" w:lastRow="0" w:firstColumn="1" w:lastColumn="0" w:noHBand="0" w:noVBand="1"/>
       </w:tblPr>
@@ -12915,8 +12900,17 @@
                 <w:i/>
                 <w:iCs/>
               </w:rPr>
-              <w:t xml:space="preserve"> latifolia</w:t>
-            </w:r>
+              <w:t xml:space="preserve"> </w:t>
+            </w:r>
+            <w:proofErr w:type="spellStart"/>
+            <w:r>
+              <w:rPr>
+                <w:i/>
+                <w:iCs/>
+              </w:rPr>
+              <w:t>latifolia</w:t>
+            </w:r>
+            <w:proofErr w:type="spellEnd"/>
           </w:p>
         </w:tc>
         <w:tc>
@@ -13078,12 +13072,21 @@
                 <w:iCs/>
               </w:rPr>
             </w:pPr>
+            <w:proofErr w:type="spellStart"/>
             <w:r>
               <w:rPr>
                 <w:i/>
                 <w:iCs/>
               </w:rPr>
-              <w:t xml:space="preserve">Alnus </w:t>
+              <w:t>Alnus</w:t>
+            </w:r>
+            <w:proofErr w:type="spellEnd"/>
+            <w:r>
+              <w:rPr>
+                <w:i/>
+                <w:iCs/>
+              </w:rPr>
+              <w:t xml:space="preserve"> </w:t>
             </w:r>
             <w:proofErr w:type="spellStart"/>
             <w:r>
@@ -14730,12 +14733,21 @@
                 <w:iCs/>
               </w:rPr>
             </w:pPr>
+            <w:proofErr w:type="spellStart"/>
             <w:r>
               <w:rPr>
                 <w:i/>
                 <w:iCs/>
               </w:rPr>
-              <w:t xml:space="preserve">Juniperus </w:t>
+              <w:t>Juniperus</w:t>
+            </w:r>
+            <w:proofErr w:type="spellEnd"/>
+            <w:r>
+              <w:rPr>
+                <w:i/>
+                <w:iCs/>
+              </w:rPr>
+              <w:t xml:space="preserve"> </w:t>
             </w:r>
             <w:proofErr w:type="spellStart"/>
             <w:r>
@@ -15555,6 +15567,7 @@
                 <w:i/>
                 <w:iCs/>
               </w:rPr>
+              <w:lastRenderedPageBreak/>
               <w:t xml:space="preserve">Pinus </w:t>
             </w:r>
             <w:proofErr w:type="spellStart"/>
@@ -16838,8 +16851,17 @@
                 <w:i/>
                 <w:iCs/>
               </w:rPr>
-              <w:t xml:space="preserve"> mexicanum</w:t>
-            </w:r>
+              <w:t xml:space="preserve"> </w:t>
+            </w:r>
+            <w:proofErr w:type="spellStart"/>
+            <w:r>
+              <w:rPr>
+                <w:i/>
+                <w:iCs/>
+              </w:rPr>
+              <w:t>mexicanum</w:t>
+            </w:r>
+            <w:proofErr w:type="spellEnd"/>
           </w:p>
         </w:tc>
         <w:tc>
@@ -16923,12 +16945,21 @@
                 <w:iCs/>
               </w:rPr>
             </w:pPr>
+            <w:proofErr w:type="spellStart"/>
             <w:r>
               <w:rPr>
                 <w:i/>
                 <w:iCs/>
               </w:rPr>
-              <w:t>Zanthoxylum sp.</w:t>
+              <w:t>Zanthoxylum</w:t>
+            </w:r>
+            <w:proofErr w:type="spellEnd"/>
+            <w:r>
+              <w:rPr>
+                <w:i/>
+                <w:iCs/>
+              </w:rPr>
+              <w:t xml:space="preserve"> sp.</w:t>
             </w:r>
           </w:p>
         </w:tc>
@@ -17094,12 +17125,21 @@
         <w:t xml:space="preserve"> </w:t>
       </w:r>
       <w:r>
-        <w:t xml:space="preserve">between forest plots at different successional stages (very young (VY), young (Y), and mature (M)). </w:t>
+        <w:t>between forest plots at different successional stages (very young (VY), young (Y), and mature (M)</w:t>
+      </w:r>
+      <w:r>
+        <w:t>; n= 160</w:t>
+      </w:r>
+      <w:r>
+        <w:t xml:space="preserve">). </w:t>
+      </w:r>
+      <w:r>
+        <w:t>Significant p-values are shown in bold.</w:t>
       </w:r>
     </w:p>
     <w:tbl>
       <w:tblPr>
-        <w:tblStyle w:val="Tablaconcuadrcula"/>
+        <w:tblStyle w:val="TableGrid"/>
         <w:tblW w:w="0" w:type="auto"/>
         <w:tblLayout w:type="fixed"/>
         <w:tblLook w:val="04A0" w:firstRow="1" w:lastRow="0" w:firstColumn="1" w:lastColumn="0" w:noHBand="0" w:noVBand="1"/>
@@ -17281,7 +17321,15 @@
             <w:vMerge w:val="restart"/>
           </w:tcPr>
           <w:p>
-            <w:r>
+            <w:pPr>
+              <w:rPr>
+                <w:b/>
+              </w:rPr>
+            </w:pPr>
+            <w:r>
+              <w:rPr>
+                <w:b/>
+              </w:rPr>
               <w:t>&lt;2e-16</w:t>
             </w:r>
           </w:p>
@@ -17321,7 +17369,15 @@
             <w:tcW w:w="1036" w:type="dxa"/>
           </w:tcPr>
           <w:p>
-            <w:r>
+            <w:pPr>
+              <w:rPr>
+                <w:b/>
+              </w:rPr>
+            </w:pPr>
+            <w:r>
+              <w:rPr>
+                <w:b/>
+              </w:rPr>
               <w:t>9.50e-14</w:t>
             </w:r>
           </w:p>
@@ -17350,7 +17406,13 @@
             <w:tcW w:w="851" w:type="dxa"/>
             <w:vMerge/>
           </w:tcPr>
-          <w:p/>
+          <w:p>
+            <w:pPr>
+              <w:rPr>
+                <w:b/>
+              </w:rPr>
+            </w:pPr>
+          </w:p>
         </w:tc>
         <w:tc>
           <w:tcPr>
@@ -17387,7 +17449,15 @@
             <w:tcW w:w="1036" w:type="dxa"/>
           </w:tcPr>
           <w:p>
-            <w:r>
+            <w:pPr>
+              <w:rPr>
+                <w:b/>
+              </w:rPr>
+            </w:pPr>
+            <w:r>
+              <w:rPr>
+                <w:b/>
+              </w:rPr>
               <w:t>2.85e-10</w:t>
             </w:r>
           </w:p>
@@ -17416,7 +17486,13 @@
             <w:tcW w:w="851" w:type="dxa"/>
             <w:vMerge/>
           </w:tcPr>
-          <w:p/>
+          <w:p>
+            <w:pPr>
+              <w:rPr>
+                <w:b/>
+              </w:rPr>
+            </w:pPr>
+          </w:p>
         </w:tc>
         <w:tc>
           <w:tcPr>
@@ -17453,7 +17529,15 @@
             <w:tcW w:w="1036" w:type="dxa"/>
           </w:tcPr>
           <w:p>
-            <w:r>
+            <w:pPr>
+              <w:rPr>
+                <w:b/>
+              </w:rPr>
+            </w:pPr>
+            <w:r>
+              <w:rPr>
+                <w:b/>
+              </w:rPr>
               <w:t>1.27e-02</w:t>
             </w:r>
           </w:p>
@@ -17493,7 +17577,15 @@
             <w:vMerge w:val="restart"/>
           </w:tcPr>
           <w:p>
-            <w:r>
+            <w:pPr>
+              <w:rPr>
+                <w:b/>
+              </w:rPr>
+            </w:pPr>
+            <w:r>
+              <w:rPr>
+                <w:b/>
+              </w:rPr>
               <w:t>&lt;2e-16</w:t>
             </w:r>
           </w:p>
@@ -17545,7 +17637,15 @@
             <w:tcW w:w="1036" w:type="dxa"/>
           </w:tcPr>
           <w:p>
-            <w:r>
+            <w:pPr>
+              <w:rPr>
+                <w:b/>
+              </w:rPr>
+            </w:pPr>
+            <w:r>
+              <w:rPr>
+                <w:b/>
+              </w:rPr>
               <w:t>4.63e-05</w:t>
             </w:r>
           </w:p>
@@ -17571,7 +17671,13 @@
             <w:tcW w:w="851" w:type="dxa"/>
             <w:vMerge/>
           </w:tcPr>
-          <w:p/>
+          <w:p>
+            <w:pPr>
+              <w:rPr>
+                <w:b/>
+              </w:rPr>
+            </w:pPr>
+          </w:p>
         </w:tc>
         <w:tc>
           <w:tcPr>
@@ -17620,7 +17726,15 @@
             <w:tcW w:w="1036" w:type="dxa"/>
           </w:tcPr>
           <w:p>
-            <w:r>
+            <w:pPr>
+              <w:rPr>
+                <w:b/>
+              </w:rPr>
+            </w:pPr>
+            <w:r>
+              <w:rPr>
+                <w:b/>
+              </w:rPr>
               <w:t>9.41e-14</w:t>
             </w:r>
           </w:p>
@@ -17646,7 +17760,13 @@
             <w:tcW w:w="851" w:type="dxa"/>
             <w:vMerge/>
           </w:tcPr>
-          <w:p/>
+          <w:p>
+            <w:pPr>
+              <w:rPr>
+                <w:b/>
+              </w:rPr>
+            </w:pPr>
+          </w:p>
         </w:tc>
         <w:tc>
           <w:tcPr>
@@ -17695,7 +17815,15 @@
             <w:tcW w:w="1036" w:type="dxa"/>
           </w:tcPr>
           <w:p>
-            <w:r>
+            <w:pPr>
+              <w:rPr>
+                <w:b/>
+              </w:rPr>
+            </w:pPr>
+            <w:r>
+              <w:rPr>
+                <w:b/>
+              </w:rPr>
               <w:t>9.41e-14</w:t>
             </w:r>
           </w:p>
@@ -17730,7 +17858,15 @@
             <w:vMerge w:val="restart"/>
           </w:tcPr>
           <w:p>
-            <w:r>
+            <w:pPr>
+              <w:rPr>
+                <w:b/>
+              </w:rPr>
+            </w:pPr>
+            <w:r>
+              <w:rPr>
+                <w:b/>
+              </w:rPr>
               <w:t>&lt;2e-16</w:t>
             </w:r>
           </w:p>
@@ -17782,7 +17918,15 @@
             <w:tcW w:w="1036" w:type="dxa"/>
           </w:tcPr>
           <w:p>
-            <w:r>
+            <w:pPr>
+              <w:rPr>
+                <w:b/>
+              </w:rPr>
+            </w:pPr>
+            <w:r>
+              <w:rPr>
+                <w:b/>
+              </w:rPr>
               <w:t>9.81e-14</w:t>
             </w:r>
           </w:p>
@@ -17808,7 +17952,13 @@
             <w:tcW w:w="851" w:type="dxa"/>
             <w:vMerge/>
           </w:tcPr>
-          <w:p/>
+          <w:p>
+            <w:pPr>
+              <w:rPr>
+                <w:b/>
+              </w:rPr>
+            </w:pPr>
+          </w:p>
         </w:tc>
         <w:tc>
           <w:tcPr>
@@ -17857,7 +18007,15 @@
             <w:tcW w:w="1036" w:type="dxa"/>
           </w:tcPr>
           <w:p>
-            <w:r>
+            <w:pPr>
+              <w:rPr>
+                <w:b/>
+              </w:rPr>
+            </w:pPr>
+            <w:r>
+              <w:rPr>
+                <w:b/>
+              </w:rPr>
               <w:t>9.41e-14</w:t>
             </w:r>
           </w:p>
@@ -17883,7 +18041,13 @@
             <w:tcW w:w="851" w:type="dxa"/>
             <w:vMerge/>
           </w:tcPr>
-          <w:p/>
+          <w:p>
+            <w:pPr>
+              <w:rPr>
+                <w:b/>
+              </w:rPr>
+            </w:pPr>
+          </w:p>
         </w:tc>
         <w:tc>
           <w:tcPr>
@@ -17932,7 +18096,15 @@
             <w:tcW w:w="1036" w:type="dxa"/>
           </w:tcPr>
           <w:p>
-            <w:r>
+            <w:pPr>
+              <w:rPr>
+                <w:b/>
+              </w:rPr>
+            </w:pPr>
+            <w:r>
+              <w:rPr>
+                <w:b/>
+              </w:rPr>
               <w:t>1.22e-13</w:t>
             </w:r>
           </w:p>
@@ -17967,7 +18139,15 @@
             <w:vMerge w:val="restart"/>
           </w:tcPr>
           <w:p>
-            <w:r>
+            <w:pPr>
+              <w:rPr>
+                <w:b/>
+              </w:rPr>
+            </w:pPr>
+            <w:r>
+              <w:rPr>
+                <w:b/>
+              </w:rPr>
               <w:t>&lt;2e-16</w:t>
             </w:r>
           </w:p>
@@ -18007,7 +18187,15 @@
             <w:tcW w:w="1036" w:type="dxa"/>
           </w:tcPr>
           <w:p>
-            <w:r>
+            <w:pPr>
+              <w:rPr>
+                <w:b/>
+              </w:rPr>
+            </w:pPr>
+            <w:r>
+              <w:rPr>
+                <w:b/>
+              </w:rPr>
               <w:t>6.50e-12</w:t>
             </w:r>
           </w:p>
@@ -18070,7 +18258,15 @@
             <w:tcW w:w="1036" w:type="dxa"/>
           </w:tcPr>
           <w:p>
-            <w:r>
+            <w:pPr>
+              <w:rPr>
+                <w:b/>
+              </w:rPr>
+            </w:pPr>
+            <w:r>
+              <w:rPr>
+                <w:b/>
+              </w:rPr>
               <w:t>9.41e-14</w:t>
             </w:r>
           </w:p>
@@ -18133,7 +18329,15 @@
             <w:tcW w:w="1036" w:type="dxa"/>
           </w:tcPr>
           <w:p>
-            <w:r>
+            <w:pPr>
+              <w:rPr>
+                <w:b/>
+              </w:rPr>
+            </w:pPr>
+            <w:r>
+              <w:rPr>
+                <w:b/>
+              </w:rPr>
               <w:t>1.21e-13</w:t>
             </w:r>
           </w:p>
@@ -18158,21 +18362,2500 @@
         <w:t>ANOVA</w:t>
       </w:r>
       <w:r>
-        <w:t xml:space="preserve"> and Tukey HSD test on </w:t>
-      </w:r>
-      <w:r>
-        <w:t>contribution to AGB and stem per site</w:t>
-      </w:r>
-      <w:r>
-        <w:t xml:space="preserve"> between </w:t>
-      </w:r>
-      <w:r>
-        <w:t>tree size classes</w:t>
-      </w:r>
-      <w:r>
-        <w:t>.</w:t>
+        <w:t xml:space="preserve"> and Tukey HSD test </w:t>
+      </w:r>
+      <w:r>
+        <w:t xml:space="preserve">on tree size contribution </w:t>
+      </w:r>
+      <w:r>
+        <w:t xml:space="preserve">to </w:t>
+      </w:r>
+      <w:r>
+        <w:t xml:space="preserve">stem density </w:t>
+      </w:r>
+      <w:r>
+        <w:t>and</w:t>
+      </w:r>
+      <w:r>
+        <w:t xml:space="preserve"> </w:t>
+      </w:r>
+      <w:r>
+        <w:t>aboveground biomass (AGB)</w:t>
+      </w:r>
+      <w:r>
+        <w:t xml:space="preserve"> </w:t>
+      </w:r>
+      <w:r>
+        <w:t xml:space="preserve">between tree size classes in TMCF </w:t>
+      </w:r>
+      <w:r>
+        <w:t>plots</w:t>
+      </w:r>
+      <w:r>
+        <w:t xml:space="preserve"> (n= </w:t>
+      </w:r>
+      <w:r>
+        <w:t>160</w:t>
+      </w:r>
+      <w:r>
+        <w:t>)</w:t>
+      </w:r>
+      <w:r>
+        <w:t xml:space="preserve">. Trees were classified in six </w:t>
+      </w:r>
+      <w:r>
+        <w:t xml:space="preserve">size </w:t>
+      </w:r>
+      <w:r>
+        <w:t xml:space="preserve">classes according to their DBH as follows: class 1: DBH &lt; 10 cm; class 2: DBH 20-30 cm; class 3: DBH 30-40 cm; class 4: DBH 40-50 cm; class 5: DBH 50-60 cm; class 6: DBH &gt; 60 cm. </w:t>
+      </w:r>
+      <w:r>
+        <w:t>Significant p-values are shown in bold.</w:t>
       </w:r>
     </w:p>
+    <w:tbl>
+      <w:tblPr>
+        <w:tblStyle w:val="TableGrid"/>
+        <w:tblW w:w="0" w:type="auto"/>
+        <w:tblLook w:val="04A0" w:firstRow="1" w:lastRow="0" w:firstColumn="1" w:lastColumn="0" w:noHBand="0" w:noVBand="1"/>
+      </w:tblPr>
+      <w:tblGrid>
+        <w:gridCol w:w="1353"/>
+        <w:gridCol w:w="1227"/>
+        <w:gridCol w:w="1222"/>
+        <w:gridCol w:w="1291"/>
+        <w:gridCol w:w="998"/>
+        <w:gridCol w:w="1507"/>
+        <w:gridCol w:w="1230"/>
+      </w:tblGrid>
+      <w:tr>
+        <w:tc>
+          <w:tcPr>
+            <w:tcW w:w="1257" w:type="dxa"/>
+            <w:vMerge w:val="restart"/>
+          </w:tcPr>
+          <w:p>
+            <w:r>
+              <w:t>Response</w:t>
+            </w:r>
+          </w:p>
+        </w:tc>
+        <w:tc>
+          <w:tcPr>
+            <w:tcW w:w="2495" w:type="dxa"/>
+            <w:gridSpan w:val="2"/>
+          </w:tcPr>
+          <w:p>
+            <w:pPr>
+              <w:jc w:val="center"/>
+            </w:pPr>
+            <w:r>
+              <w:t>ANOVA</w:t>
+            </w:r>
+          </w:p>
+        </w:tc>
+        <w:tc>
+          <w:tcPr>
+            <w:tcW w:w="5076" w:type="dxa"/>
+            <w:gridSpan w:val="4"/>
+          </w:tcPr>
+          <w:p>
+            <w:pPr>
+              <w:jc w:val="center"/>
+            </w:pPr>
+            <w:r>
+              <w:t>Tukey HSD</w:t>
+            </w:r>
+          </w:p>
+        </w:tc>
+      </w:tr>
+      <w:tr>
+        <w:tc>
+          <w:tcPr>
+            <w:tcW w:w="1257" w:type="dxa"/>
+            <w:vMerge/>
+          </w:tcPr>
+          <w:p/>
+        </w:tc>
+        <w:tc>
+          <w:tcPr>
+            <w:tcW w:w="1248" w:type="dxa"/>
+          </w:tcPr>
+          <w:p>
+            <w:r>
+              <w:t>F</w:t>
+            </w:r>
+          </w:p>
+        </w:tc>
+        <w:tc>
+          <w:tcPr>
+            <w:tcW w:w="1247" w:type="dxa"/>
+          </w:tcPr>
+          <w:p>
+            <w:r>
+              <w:rPr>
+                <w:i/>
+                <w:iCs/>
+              </w:rPr>
+              <w:t xml:space="preserve">p </w:t>
+            </w:r>
+          </w:p>
+        </w:tc>
+        <w:tc>
+          <w:tcPr>
+            <w:tcW w:w="1291" w:type="dxa"/>
+          </w:tcPr>
+          <w:p>
+            <w:r>
+              <w:t>Comparison</w:t>
+            </w:r>
+          </w:p>
+        </w:tc>
+        <w:tc>
+          <w:tcPr>
+            <w:tcW w:w="998" w:type="dxa"/>
+          </w:tcPr>
+          <w:p>
+            <w:r>
+              <w:t>Estimate</w:t>
+            </w:r>
+          </w:p>
+        </w:tc>
+        <w:tc>
+          <w:tcPr>
+            <w:tcW w:w="1539" w:type="dxa"/>
+          </w:tcPr>
+          <w:p>
+            <w:r>
+              <w:t>95% CI</w:t>
+            </w:r>
+          </w:p>
+        </w:tc>
+        <w:tc>
+          <w:tcPr>
+            <w:tcW w:w="1248" w:type="dxa"/>
+          </w:tcPr>
+          <w:p>
+            <w:r>
+              <w:rPr>
+                <w:i/>
+                <w:iCs/>
+              </w:rPr>
+              <w:t xml:space="preserve">p </w:t>
+            </w:r>
+          </w:p>
+        </w:tc>
+      </w:tr>
+      <w:tr>
+        <w:tc>
+          <w:tcPr>
+            <w:tcW w:w="1257" w:type="dxa"/>
+            <w:vMerge w:val="restart"/>
+          </w:tcPr>
+          <w:p>
+            <w:r>
+              <w:t>Contribution to stem density</w:t>
+            </w:r>
+            <w:r>
+              <w:t xml:space="preserve"> proportion</w:t>
+            </w:r>
+          </w:p>
+        </w:tc>
+        <w:tc>
+          <w:tcPr>
+            <w:tcW w:w="1248" w:type="dxa"/>
+            <w:vMerge w:val="restart"/>
+          </w:tcPr>
+          <w:p>
+            <w:r>
+              <w:t>129</w:t>
+            </w:r>
+          </w:p>
+        </w:tc>
+        <w:tc>
+          <w:tcPr>
+            <w:tcW w:w="1247" w:type="dxa"/>
+            <w:vMerge w:val="restart"/>
+          </w:tcPr>
+          <w:p>
+            <w:pPr>
+              <w:rPr>
+                <w:b/>
+              </w:rPr>
+            </w:pPr>
+            <w:r>
+              <w:rPr>
+                <w:b/>
+              </w:rPr>
+              <w:t>&lt;2e-16</w:t>
+            </w:r>
+          </w:p>
+        </w:tc>
+        <w:tc>
+          <w:tcPr>
+            <w:tcW w:w="1291" w:type="dxa"/>
+          </w:tcPr>
+          <w:p>
+            <w:r>
+              <w:t>1-2</w:t>
+            </w:r>
+          </w:p>
+        </w:tc>
+        <w:tc>
+          <w:tcPr>
+            <w:tcW w:w="998" w:type="dxa"/>
+          </w:tcPr>
+          <w:p>
+            <w:r>
+              <w:t>0.144</w:t>
+            </w:r>
+          </w:p>
+        </w:tc>
+        <w:tc>
+          <w:tcPr>
+            <w:tcW w:w="1539" w:type="dxa"/>
+          </w:tcPr>
+          <w:p>
+            <w:r>
+              <w:t>(</w:t>
+            </w:r>
+            <w:r>
+              <w:t>0.09</w:t>
+            </w:r>
+            <w:r>
+              <w:t xml:space="preserve">, </w:t>
+            </w:r>
+            <w:r>
+              <w:t>0.19</w:t>
+            </w:r>
+            <w:r>
+              <w:t>)</w:t>
+            </w:r>
+          </w:p>
+        </w:tc>
+        <w:tc>
+          <w:tcPr>
+            <w:tcW w:w="1248" w:type="dxa"/>
+          </w:tcPr>
+          <w:p>
+            <w:pPr>
+              <w:rPr>
+                <w:b/>
+              </w:rPr>
+            </w:pPr>
+            <w:r>
+              <w:rPr>
+                <w:b/>
+              </w:rPr>
+              <w:t>1.75e-10</w:t>
+            </w:r>
+          </w:p>
+        </w:tc>
+      </w:tr>
+      <w:tr>
+        <w:tc>
+          <w:tcPr>
+            <w:tcW w:w="1257" w:type="dxa"/>
+            <w:vMerge/>
+          </w:tcPr>
+          <w:p/>
+        </w:tc>
+        <w:tc>
+          <w:tcPr>
+            <w:tcW w:w="1248" w:type="dxa"/>
+            <w:vMerge/>
+          </w:tcPr>
+          <w:p/>
+        </w:tc>
+        <w:tc>
+          <w:tcPr>
+            <w:tcW w:w="1247" w:type="dxa"/>
+            <w:vMerge/>
+          </w:tcPr>
+          <w:p/>
+        </w:tc>
+        <w:tc>
+          <w:tcPr>
+            <w:tcW w:w="1291" w:type="dxa"/>
+          </w:tcPr>
+          <w:p>
+            <w:r>
+              <w:t>1-3</w:t>
+            </w:r>
+          </w:p>
+        </w:tc>
+        <w:tc>
+          <w:tcPr>
+            <w:tcW w:w="998" w:type="dxa"/>
+          </w:tcPr>
+          <w:p>
+            <w:r>
+              <w:t>-0.123</w:t>
+            </w:r>
+          </w:p>
+        </w:tc>
+        <w:tc>
+          <w:tcPr>
+            <w:tcW w:w="1539" w:type="dxa"/>
+          </w:tcPr>
+          <w:p>
+            <w:r>
+              <w:t>(</w:t>
+            </w:r>
+            <w:r>
+              <w:t>-0.17</w:t>
+            </w:r>
+            <w:r>
+              <w:t xml:space="preserve">, </w:t>
+            </w:r>
+            <w:r>
+              <w:t>-0.07</w:t>
+            </w:r>
+            <w:r>
+              <w:t>)</w:t>
+            </w:r>
+          </w:p>
+        </w:tc>
+        <w:tc>
+          <w:tcPr>
+            <w:tcW w:w="1248" w:type="dxa"/>
+          </w:tcPr>
+          <w:p>
+            <w:pPr>
+              <w:tabs>
+                <w:tab w:val="left" w:pos="881"/>
+              </w:tabs>
+              <w:rPr>
+                <w:b/>
+              </w:rPr>
+            </w:pPr>
+            <w:r>
+              <w:rPr>
+                <w:b/>
+              </w:rPr>
+              <w:t>1.92e-10</w:t>
+            </w:r>
+            <w:r>
+              <w:rPr>
+                <w:b/>
+              </w:rPr>
+              <w:tab/>
+            </w:r>
+          </w:p>
+        </w:tc>
+      </w:tr>
+      <w:tr>
+        <w:tc>
+          <w:tcPr>
+            <w:tcW w:w="1257" w:type="dxa"/>
+            <w:vMerge/>
+          </w:tcPr>
+          <w:p/>
+        </w:tc>
+        <w:tc>
+          <w:tcPr>
+            <w:tcW w:w="1248" w:type="dxa"/>
+            <w:vMerge/>
+          </w:tcPr>
+          <w:p/>
+        </w:tc>
+        <w:tc>
+          <w:tcPr>
+            <w:tcW w:w="1247" w:type="dxa"/>
+            <w:vMerge/>
+          </w:tcPr>
+          <w:p/>
+        </w:tc>
+        <w:tc>
+          <w:tcPr>
+            <w:tcW w:w="1291" w:type="dxa"/>
+          </w:tcPr>
+          <w:p>
+            <w:r>
+              <w:t>1-4</w:t>
+            </w:r>
+          </w:p>
+        </w:tc>
+        <w:tc>
+          <w:tcPr>
+            <w:tcW w:w="998" w:type="dxa"/>
+          </w:tcPr>
+          <w:p>
+            <w:r>
+              <w:t>-0.193</w:t>
+            </w:r>
+          </w:p>
+        </w:tc>
+        <w:tc>
+          <w:tcPr>
+            <w:tcW w:w="1539" w:type="dxa"/>
+          </w:tcPr>
+          <w:p>
+            <w:r>
+              <w:t>(</w:t>
+            </w:r>
+            <w:r>
+              <w:t>-0.24</w:t>
+            </w:r>
+            <w:r>
+              <w:t>, -0.14)</w:t>
+            </w:r>
+          </w:p>
+        </w:tc>
+        <w:tc>
+          <w:tcPr>
+            <w:tcW w:w="1248" w:type="dxa"/>
+          </w:tcPr>
+          <w:p>
+            <w:pPr>
+              <w:rPr>
+                <w:b/>
+              </w:rPr>
+            </w:pPr>
+            <w:r>
+              <w:rPr>
+                <w:b/>
+              </w:rPr>
+              <w:t>1.75e-10</w:t>
+            </w:r>
+          </w:p>
+        </w:tc>
+      </w:tr>
+      <w:tr>
+        <w:tc>
+          <w:tcPr>
+            <w:tcW w:w="1257" w:type="dxa"/>
+            <w:vMerge/>
+          </w:tcPr>
+          <w:p/>
+        </w:tc>
+        <w:tc>
+          <w:tcPr>
+            <w:tcW w:w="1248" w:type="dxa"/>
+            <w:vMerge/>
+          </w:tcPr>
+          <w:p/>
+        </w:tc>
+        <w:tc>
+          <w:tcPr>
+            <w:tcW w:w="1247" w:type="dxa"/>
+            <w:vMerge/>
+          </w:tcPr>
+          <w:p/>
+        </w:tc>
+        <w:tc>
+          <w:tcPr>
+            <w:tcW w:w="1291" w:type="dxa"/>
+          </w:tcPr>
+          <w:p>
+            <w:r>
+              <w:t>1-5</w:t>
+            </w:r>
+          </w:p>
+        </w:tc>
+        <w:tc>
+          <w:tcPr>
+            <w:tcW w:w="998" w:type="dxa"/>
+          </w:tcPr>
+          <w:p>
+            <w:r>
+              <w:t>-0.223</w:t>
+            </w:r>
+          </w:p>
+        </w:tc>
+        <w:tc>
+          <w:tcPr>
+            <w:tcW w:w="1539" w:type="dxa"/>
+          </w:tcPr>
+          <w:p>
+            <w:r>
+              <w:t>(</w:t>
+            </w:r>
+            <w:r>
+              <w:t>-0.28, -0.16</w:t>
+            </w:r>
+            <w:r>
+              <w:t>)</w:t>
+            </w:r>
+          </w:p>
+        </w:tc>
+        <w:tc>
+          <w:tcPr>
+            <w:tcW w:w="1248" w:type="dxa"/>
+          </w:tcPr>
+          <w:p>
+            <w:pPr>
+              <w:rPr>
+                <w:b/>
+              </w:rPr>
+            </w:pPr>
+            <w:r>
+              <w:rPr>
+                <w:b/>
+              </w:rPr>
+              <w:t>1.75e-10</w:t>
+            </w:r>
+          </w:p>
+        </w:tc>
+      </w:tr>
+      <w:tr>
+        <w:tc>
+          <w:tcPr>
+            <w:tcW w:w="1257" w:type="dxa"/>
+            <w:vMerge/>
+          </w:tcPr>
+          <w:p/>
+        </w:tc>
+        <w:tc>
+          <w:tcPr>
+            <w:tcW w:w="1248" w:type="dxa"/>
+            <w:vMerge/>
+          </w:tcPr>
+          <w:p/>
+        </w:tc>
+        <w:tc>
+          <w:tcPr>
+            <w:tcW w:w="1247" w:type="dxa"/>
+            <w:vMerge/>
+          </w:tcPr>
+          <w:p/>
+        </w:tc>
+        <w:tc>
+          <w:tcPr>
+            <w:tcW w:w="1291" w:type="dxa"/>
+          </w:tcPr>
+          <w:p>
+            <w:r>
+              <w:t>1-6</w:t>
+            </w:r>
+          </w:p>
+        </w:tc>
+        <w:tc>
+          <w:tcPr>
+            <w:tcW w:w="998" w:type="dxa"/>
+          </w:tcPr>
+          <w:p>
+            <w:r>
+              <w:t>-0.236</w:t>
+            </w:r>
+          </w:p>
+        </w:tc>
+        <w:tc>
+          <w:tcPr>
+            <w:tcW w:w="1539" w:type="dxa"/>
+          </w:tcPr>
+          <w:p>
+            <w:r>
+              <w:t>(</w:t>
+            </w:r>
+            <w:r>
+              <w:t>-0.30, -0.17</w:t>
+            </w:r>
+            <w:r>
+              <w:t>)</w:t>
+            </w:r>
+          </w:p>
+        </w:tc>
+        <w:tc>
+          <w:tcPr>
+            <w:tcW w:w="1248" w:type="dxa"/>
+          </w:tcPr>
+          <w:p>
+            <w:pPr>
+              <w:rPr>
+                <w:b/>
+              </w:rPr>
+            </w:pPr>
+            <w:r>
+              <w:rPr>
+                <w:b/>
+              </w:rPr>
+              <w:t>1.75e-10</w:t>
+            </w:r>
+          </w:p>
+        </w:tc>
+      </w:tr>
+      <w:tr>
+        <w:tc>
+          <w:tcPr>
+            <w:tcW w:w="1257" w:type="dxa"/>
+            <w:vMerge/>
+          </w:tcPr>
+          <w:p/>
+        </w:tc>
+        <w:tc>
+          <w:tcPr>
+            <w:tcW w:w="1248" w:type="dxa"/>
+            <w:vMerge/>
+          </w:tcPr>
+          <w:p/>
+        </w:tc>
+        <w:tc>
+          <w:tcPr>
+            <w:tcW w:w="1247" w:type="dxa"/>
+            <w:vMerge/>
+          </w:tcPr>
+          <w:p/>
+        </w:tc>
+        <w:tc>
+          <w:tcPr>
+            <w:tcW w:w="1291" w:type="dxa"/>
+          </w:tcPr>
+          <w:p>
+            <w:r>
+              <w:t>2-3</w:t>
+            </w:r>
+          </w:p>
+        </w:tc>
+        <w:tc>
+          <w:tcPr>
+            <w:tcW w:w="998" w:type="dxa"/>
+          </w:tcPr>
+          <w:p>
+            <w:r>
+              <w:t>-0.267</w:t>
+            </w:r>
+          </w:p>
+        </w:tc>
+        <w:tc>
+          <w:tcPr>
+            <w:tcW w:w="1539" w:type="dxa"/>
+          </w:tcPr>
+          <w:p>
+            <w:r>
+              <w:t>(</w:t>
+            </w:r>
+            <w:r>
+              <w:t>-0.31, -0.22</w:t>
+            </w:r>
+            <w:r>
+              <w:t>)</w:t>
+            </w:r>
+          </w:p>
+        </w:tc>
+        <w:tc>
+          <w:tcPr>
+            <w:tcW w:w="1248" w:type="dxa"/>
+          </w:tcPr>
+          <w:p>
+            <w:pPr>
+              <w:rPr>
+                <w:b/>
+              </w:rPr>
+            </w:pPr>
+            <w:r>
+              <w:rPr>
+                <w:b/>
+              </w:rPr>
+              <w:t>1.75e-10</w:t>
+            </w:r>
+          </w:p>
+        </w:tc>
+      </w:tr>
+      <w:tr>
+        <w:tc>
+          <w:tcPr>
+            <w:tcW w:w="1257" w:type="dxa"/>
+            <w:vMerge/>
+          </w:tcPr>
+          <w:p/>
+        </w:tc>
+        <w:tc>
+          <w:tcPr>
+            <w:tcW w:w="1248" w:type="dxa"/>
+            <w:vMerge/>
+          </w:tcPr>
+          <w:p/>
+        </w:tc>
+        <w:tc>
+          <w:tcPr>
+            <w:tcW w:w="1247" w:type="dxa"/>
+            <w:vMerge/>
+          </w:tcPr>
+          <w:p/>
+        </w:tc>
+        <w:tc>
+          <w:tcPr>
+            <w:tcW w:w="1291" w:type="dxa"/>
+          </w:tcPr>
+          <w:p>
+            <w:r>
+              <w:t>2-4</w:t>
+            </w:r>
+          </w:p>
+        </w:tc>
+        <w:tc>
+          <w:tcPr>
+            <w:tcW w:w="998" w:type="dxa"/>
+          </w:tcPr>
+          <w:p>
+            <w:r>
+              <w:t>-0.337</w:t>
+            </w:r>
+          </w:p>
+        </w:tc>
+        <w:tc>
+          <w:tcPr>
+            <w:tcW w:w="1539" w:type="dxa"/>
+          </w:tcPr>
+          <w:p>
+            <w:r>
+              <w:t>(</w:t>
+            </w:r>
+            <w:r>
+              <w:t>-0.38, -0.28</w:t>
+            </w:r>
+            <w:r>
+              <w:t>)</w:t>
+            </w:r>
+          </w:p>
+        </w:tc>
+        <w:tc>
+          <w:tcPr>
+            <w:tcW w:w="1248" w:type="dxa"/>
+          </w:tcPr>
+          <w:p>
+            <w:pPr>
+              <w:rPr>
+                <w:b/>
+              </w:rPr>
+            </w:pPr>
+            <w:r>
+              <w:rPr>
+                <w:b/>
+              </w:rPr>
+              <w:t>1.75e-10</w:t>
+            </w:r>
+          </w:p>
+        </w:tc>
+      </w:tr>
+      <w:tr>
+        <w:tc>
+          <w:tcPr>
+            <w:tcW w:w="1257" w:type="dxa"/>
+            <w:vMerge/>
+          </w:tcPr>
+          <w:p/>
+        </w:tc>
+        <w:tc>
+          <w:tcPr>
+            <w:tcW w:w="1248" w:type="dxa"/>
+            <w:vMerge/>
+          </w:tcPr>
+          <w:p/>
+        </w:tc>
+        <w:tc>
+          <w:tcPr>
+            <w:tcW w:w="1247" w:type="dxa"/>
+            <w:vMerge/>
+          </w:tcPr>
+          <w:p/>
+        </w:tc>
+        <w:tc>
+          <w:tcPr>
+            <w:tcW w:w="1291" w:type="dxa"/>
+          </w:tcPr>
+          <w:p>
+            <w:r>
+              <w:t>2-5</w:t>
+            </w:r>
+          </w:p>
+        </w:tc>
+        <w:tc>
+          <w:tcPr>
+            <w:tcW w:w="998" w:type="dxa"/>
+          </w:tcPr>
+          <w:p>
+            <w:r>
+              <w:t>-0.368</w:t>
+            </w:r>
+          </w:p>
+        </w:tc>
+        <w:tc>
+          <w:tcPr>
+            <w:tcW w:w="1539" w:type="dxa"/>
+          </w:tcPr>
+          <w:p>
+            <w:r>
+              <w:t>(</w:t>
+            </w:r>
+            <w:r>
+              <w:t>-0.42, -0.30</w:t>
+            </w:r>
+            <w:r>
+              <w:t>)</w:t>
+            </w:r>
+          </w:p>
+        </w:tc>
+        <w:tc>
+          <w:tcPr>
+            <w:tcW w:w="1248" w:type="dxa"/>
+          </w:tcPr>
+          <w:p>
+            <w:pPr>
+              <w:rPr>
+                <w:b/>
+              </w:rPr>
+            </w:pPr>
+            <w:r>
+              <w:rPr>
+                <w:b/>
+              </w:rPr>
+              <w:t>1.75e-10</w:t>
+            </w:r>
+          </w:p>
+        </w:tc>
+      </w:tr>
+      <w:tr>
+        <w:tc>
+          <w:tcPr>
+            <w:tcW w:w="1257" w:type="dxa"/>
+            <w:vMerge/>
+          </w:tcPr>
+          <w:p/>
+        </w:tc>
+        <w:tc>
+          <w:tcPr>
+            <w:tcW w:w="1248" w:type="dxa"/>
+            <w:vMerge/>
+          </w:tcPr>
+          <w:p/>
+        </w:tc>
+        <w:tc>
+          <w:tcPr>
+            <w:tcW w:w="1247" w:type="dxa"/>
+            <w:vMerge/>
+          </w:tcPr>
+          <w:p/>
+        </w:tc>
+        <w:tc>
+          <w:tcPr>
+            <w:tcW w:w="1291" w:type="dxa"/>
+          </w:tcPr>
+          <w:p>
+            <w:r>
+              <w:t>2-6</w:t>
+            </w:r>
+          </w:p>
+        </w:tc>
+        <w:tc>
+          <w:tcPr>
+            <w:tcW w:w="998" w:type="dxa"/>
+          </w:tcPr>
+          <w:p>
+            <w:r>
+              <w:t>-0.380</w:t>
+            </w:r>
+          </w:p>
+        </w:tc>
+        <w:tc>
+          <w:tcPr>
+            <w:tcW w:w="1539" w:type="dxa"/>
+          </w:tcPr>
+          <w:p>
+            <w:r>
+              <w:t>(</w:t>
+            </w:r>
+            <w:r>
+              <w:t>-0.44, -0.31</w:t>
+            </w:r>
+            <w:r>
+              <w:t>)</w:t>
+            </w:r>
+          </w:p>
+        </w:tc>
+        <w:tc>
+          <w:tcPr>
+            <w:tcW w:w="1248" w:type="dxa"/>
+          </w:tcPr>
+          <w:p>
+            <w:pPr>
+              <w:rPr>
+                <w:b/>
+              </w:rPr>
+            </w:pPr>
+            <w:r>
+              <w:rPr>
+                <w:b/>
+              </w:rPr>
+              <w:t>1.75e-10</w:t>
+            </w:r>
+          </w:p>
+        </w:tc>
+      </w:tr>
+      <w:tr>
+        <w:tc>
+          <w:tcPr>
+            <w:tcW w:w="1257" w:type="dxa"/>
+            <w:vMerge/>
+          </w:tcPr>
+          <w:p/>
+        </w:tc>
+        <w:tc>
+          <w:tcPr>
+            <w:tcW w:w="1248" w:type="dxa"/>
+            <w:vMerge/>
+          </w:tcPr>
+          <w:p/>
+        </w:tc>
+        <w:tc>
+          <w:tcPr>
+            <w:tcW w:w="1247" w:type="dxa"/>
+            <w:vMerge/>
+          </w:tcPr>
+          <w:p/>
+        </w:tc>
+        <w:tc>
+          <w:tcPr>
+            <w:tcW w:w="1291" w:type="dxa"/>
+          </w:tcPr>
+          <w:p>
+            <w:r>
+              <w:t>3-4</w:t>
+            </w:r>
+          </w:p>
+        </w:tc>
+        <w:tc>
+          <w:tcPr>
+            <w:tcW w:w="998" w:type="dxa"/>
+          </w:tcPr>
+          <w:p>
+            <w:r>
+              <w:t>-0.069</w:t>
+            </w:r>
+          </w:p>
+        </w:tc>
+        <w:tc>
+          <w:tcPr>
+            <w:tcW w:w="1539" w:type="dxa"/>
+          </w:tcPr>
+          <w:p>
+            <w:r>
+              <w:t>(</w:t>
+            </w:r>
+            <w:r>
+              <w:t>-0.12, -0.01</w:t>
+            </w:r>
+            <w:r>
+              <w:t>)</w:t>
+            </w:r>
+          </w:p>
+        </w:tc>
+        <w:tc>
+          <w:tcPr>
+            <w:tcW w:w="1248" w:type="dxa"/>
+          </w:tcPr>
+          <w:p>
+            <w:pPr>
+              <w:rPr>
+                <w:b/>
+              </w:rPr>
+            </w:pPr>
+            <w:r>
+              <w:rPr>
+                <w:b/>
+              </w:rPr>
+              <w:t>2.69e-03</w:t>
+            </w:r>
+          </w:p>
+        </w:tc>
+      </w:tr>
+      <w:tr>
+        <w:tc>
+          <w:tcPr>
+            <w:tcW w:w="1257" w:type="dxa"/>
+            <w:vMerge/>
+          </w:tcPr>
+          <w:p/>
+        </w:tc>
+        <w:tc>
+          <w:tcPr>
+            <w:tcW w:w="1248" w:type="dxa"/>
+            <w:vMerge/>
+          </w:tcPr>
+          <w:p/>
+        </w:tc>
+        <w:tc>
+          <w:tcPr>
+            <w:tcW w:w="1247" w:type="dxa"/>
+            <w:vMerge/>
+          </w:tcPr>
+          <w:p/>
+        </w:tc>
+        <w:tc>
+          <w:tcPr>
+            <w:tcW w:w="1291" w:type="dxa"/>
+          </w:tcPr>
+          <w:p>
+            <w:r>
+              <w:t>3-5</w:t>
+            </w:r>
+          </w:p>
+        </w:tc>
+        <w:tc>
+          <w:tcPr>
+            <w:tcW w:w="998" w:type="dxa"/>
+          </w:tcPr>
+          <w:p>
+            <w:r>
+              <w:t>-0.100</w:t>
+            </w:r>
+          </w:p>
+        </w:tc>
+        <w:tc>
+          <w:tcPr>
+            <w:tcW w:w="1539" w:type="dxa"/>
+          </w:tcPr>
+          <w:p>
+            <w:r>
+              <w:t>(</w:t>
+            </w:r>
+            <w:r>
+              <w:t>-0.16, -0.03</w:t>
+            </w:r>
+            <w:r>
+              <w:t>)</w:t>
+            </w:r>
+          </w:p>
+        </w:tc>
+        <w:tc>
+          <w:tcPr>
+            <w:tcW w:w="1248" w:type="dxa"/>
+          </w:tcPr>
+          <w:p>
+            <w:pPr>
+              <w:rPr>
+                <w:b/>
+              </w:rPr>
+            </w:pPr>
+            <w:r>
+              <w:rPr>
+                <w:b/>
+              </w:rPr>
+              <w:t>7.57e-05</w:t>
+            </w:r>
+          </w:p>
+        </w:tc>
+      </w:tr>
+      <w:tr>
+        <w:tc>
+          <w:tcPr>
+            <w:tcW w:w="1257" w:type="dxa"/>
+            <w:vMerge/>
+          </w:tcPr>
+          <w:p/>
+        </w:tc>
+        <w:tc>
+          <w:tcPr>
+            <w:tcW w:w="1248" w:type="dxa"/>
+            <w:vMerge/>
+          </w:tcPr>
+          <w:p/>
+        </w:tc>
+        <w:tc>
+          <w:tcPr>
+            <w:tcW w:w="1247" w:type="dxa"/>
+            <w:vMerge/>
+          </w:tcPr>
+          <w:p/>
+        </w:tc>
+        <w:tc>
+          <w:tcPr>
+            <w:tcW w:w="1291" w:type="dxa"/>
+          </w:tcPr>
+          <w:p>
+            <w:r>
+              <w:t>3-6</w:t>
+            </w:r>
+          </w:p>
+        </w:tc>
+        <w:tc>
+          <w:tcPr>
+            <w:tcW w:w="998" w:type="dxa"/>
+          </w:tcPr>
+          <w:p>
+            <w:r>
+              <w:t>-0.112</w:t>
+            </w:r>
+          </w:p>
+        </w:tc>
+        <w:tc>
+          <w:tcPr>
+            <w:tcW w:w="1539" w:type="dxa"/>
+          </w:tcPr>
+          <w:p>
+            <w:r>
+              <w:t>(</w:t>
+            </w:r>
+            <w:r>
+              <w:t>-0.17, -0.03</w:t>
+            </w:r>
+            <w:r>
+              <w:t>)</w:t>
+            </w:r>
+          </w:p>
+        </w:tc>
+        <w:tc>
+          <w:tcPr>
+            <w:tcW w:w="1248" w:type="dxa"/>
+          </w:tcPr>
+          <w:p>
+            <w:pPr>
+              <w:rPr>
+                <w:b/>
+              </w:rPr>
+            </w:pPr>
+            <w:r>
+              <w:rPr>
+                <w:b/>
+              </w:rPr>
+              <w:t>1.77e-05</w:t>
+            </w:r>
+          </w:p>
+        </w:tc>
+      </w:tr>
+      <w:tr>
+        <w:tc>
+          <w:tcPr>
+            <w:tcW w:w="1257" w:type="dxa"/>
+            <w:vMerge/>
+          </w:tcPr>
+          <w:p/>
+        </w:tc>
+        <w:tc>
+          <w:tcPr>
+            <w:tcW w:w="1248" w:type="dxa"/>
+            <w:vMerge/>
+          </w:tcPr>
+          <w:p/>
+        </w:tc>
+        <w:tc>
+          <w:tcPr>
+            <w:tcW w:w="1247" w:type="dxa"/>
+            <w:vMerge/>
+          </w:tcPr>
+          <w:p/>
+        </w:tc>
+        <w:tc>
+          <w:tcPr>
+            <w:tcW w:w="1291" w:type="dxa"/>
+          </w:tcPr>
+          <w:p>
+            <w:r>
+              <w:t>4-5</w:t>
+            </w:r>
+          </w:p>
+        </w:tc>
+        <w:tc>
+          <w:tcPr>
+            <w:tcW w:w="998" w:type="dxa"/>
+          </w:tcPr>
+          <w:p>
+            <w:r>
+              <w:t>-0.030</w:t>
+            </w:r>
+          </w:p>
+        </w:tc>
+        <w:tc>
+          <w:tcPr>
+            <w:tcW w:w="1539" w:type="dxa"/>
+          </w:tcPr>
+          <w:p>
+            <w:r>
+              <w:t>(</w:t>
+            </w:r>
+            <w:r>
+              <w:t>-0.09, 0.03</w:t>
+            </w:r>
+            <w:r>
+              <w:t>)</w:t>
+            </w:r>
+          </w:p>
+        </w:tc>
+        <w:tc>
+          <w:tcPr>
+            <w:tcW w:w="1248" w:type="dxa"/>
+          </w:tcPr>
+          <w:p>
+            <w:r>
+              <w:t>0.</w:t>
+            </w:r>
+            <w:r>
+              <w:t>75</w:t>
+            </w:r>
+          </w:p>
+        </w:tc>
+      </w:tr>
+      <w:tr>
+        <w:tc>
+          <w:tcPr>
+            <w:tcW w:w="1257" w:type="dxa"/>
+            <w:vMerge/>
+          </w:tcPr>
+          <w:p/>
+        </w:tc>
+        <w:tc>
+          <w:tcPr>
+            <w:tcW w:w="1248" w:type="dxa"/>
+            <w:vMerge/>
+          </w:tcPr>
+          <w:p/>
+        </w:tc>
+        <w:tc>
+          <w:tcPr>
+            <w:tcW w:w="1247" w:type="dxa"/>
+            <w:vMerge/>
+          </w:tcPr>
+          <w:p/>
+        </w:tc>
+        <w:tc>
+          <w:tcPr>
+            <w:tcW w:w="1291" w:type="dxa"/>
+          </w:tcPr>
+          <w:p>
+            <w:r>
+              <w:t>4-6</w:t>
+            </w:r>
+          </w:p>
+        </w:tc>
+        <w:tc>
+          <w:tcPr>
+            <w:tcW w:w="998" w:type="dxa"/>
+          </w:tcPr>
+          <w:p>
+            <w:r>
+              <w:t>-0.043</w:t>
+            </w:r>
+          </w:p>
+        </w:tc>
+        <w:tc>
+          <w:tcPr>
+            <w:tcW w:w="1539" w:type="dxa"/>
+          </w:tcPr>
+          <w:p>
+            <w:r>
+              <w:t>(</w:t>
+            </w:r>
+            <w:r>
+              <w:t>-0.11, 0.02</w:t>
+            </w:r>
+            <w:r>
+              <w:t>)</w:t>
+            </w:r>
+          </w:p>
+        </w:tc>
+        <w:tc>
+          <w:tcPr>
+            <w:tcW w:w="1248" w:type="dxa"/>
+          </w:tcPr>
+          <w:p>
+            <w:r>
+              <w:t>0.46</w:t>
+            </w:r>
+          </w:p>
+        </w:tc>
+      </w:tr>
+      <w:tr>
+        <w:tc>
+          <w:tcPr>
+            <w:tcW w:w="1257" w:type="dxa"/>
+            <w:vMerge/>
+          </w:tcPr>
+          <w:p/>
+        </w:tc>
+        <w:tc>
+          <w:tcPr>
+            <w:tcW w:w="1248" w:type="dxa"/>
+            <w:vMerge/>
+          </w:tcPr>
+          <w:p/>
+        </w:tc>
+        <w:tc>
+          <w:tcPr>
+            <w:tcW w:w="1247" w:type="dxa"/>
+            <w:vMerge/>
+          </w:tcPr>
+          <w:p/>
+        </w:tc>
+        <w:tc>
+          <w:tcPr>
+            <w:tcW w:w="1291" w:type="dxa"/>
+          </w:tcPr>
+          <w:p>
+            <w:r>
+              <w:t>5-6</w:t>
+            </w:r>
+          </w:p>
+        </w:tc>
+        <w:tc>
+          <w:tcPr>
+            <w:tcW w:w="998" w:type="dxa"/>
+          </w:tcPr>
+          <w:p>
+            <w:r>
+              <w:t>-0.012</w:t>
+            </w:r>
+          </w:p>
+        </w:tc>
+        <w:tc>
+          <w:tcPr>
+            <w:tcW w:w="1539" w:type="dxa"/>
+          </w:tcPr>
+          <w:p>
+            <w:r>
+              <w:t>(</w:t>
+            </w:r>
+            <w:r>
+              <w:t>-0.08, 0.06</w:t>
+            </w:r>
+            <w:r>
+              <w:t>)</w:t>
+            </w:r>
+          </w:p>
+        </w:tc>
+        <w:tc>
+          <w:tcPr>
+            <w:tcW w:w="1248" w:type="dxa"/>
+          </w:tcPr>
+          <w:p>
+            <w:r>
+              <w:t>0.99</w:t>
+            </w:r>
+          </w:p>
+        </w:tc>
+      </w:tr>
+      <w:tr>
+        <w:tc>
+          <w:tcPr>
+            <w:tcW w:w="1257" w:type="dxa"/>
+            <w:vMerge w:val="restart"/>
+          </w:tcPr>
+          <w:p>
+            <w:r>
+              <w:t xml:space="preserve">Contribution to </w:t>
+            </w:r>
+            <w:r>
+              <w:t>AGB</w:t>
+            </w:r>
+            <w:r>
+              <w:t xml:space="preserve"> proportion</w:t>
+            </w:r>
+          </w:p>
+        </w:tc>
+        <w:tc>
+          <w:tcPr>
+            <w:tcW w:w="1248" w:type="dxa"/>
+            <w:vMerge w:val="restart"/>
+          </w:tcPr>
+          <w:p>
+            <w:r>
+              <w:t>34.13</w:t>
+            </w:r>
+          </w:p>
+        </w:tc>
+        <w:tc>
+          <w:tcPr>
+            <w:tcW w:w="1247" w:type="dxa"/>
+            <w:vMerge w:val="restart"/>
+          </w:tcPr>
+          <w:p>
+            <w:pPr>
+              <w:rPr>
+                <w:b/>
+              </w:rPr>
+            </w:pPr>
+            <w:r>
+              <w:rPr>
+                <w:b/>
+              </w:rPr>
+              <w:t>&lt;2e-16</w:t>
+            </w:r>
+          </w:p>
+        </w:tc>
+        <w:tc>
+          <w:tcPr>
+            <w:tcW w:w="1291" w:type="dxa"/>
+          </w:tcPr>
+          <w:p>
+            <w:r>
+              <w:t>1-2</w:t>
+            </w:r>
+          </w:p>
+        </w:tc>
+        <w:tc>
+          <w:tcPr>
+            <w:tcW w:w="998" w:type="dxa"/>
+          </w:tcPr>
+          <w:p>
+            <w:r>
+              <w:t>0.19</w:t>
+            </w:r>
+          </w:p>
+        </w:tc>
+        <w:tc>
+          <w:tcPr>
+            <w:tcW w:w="1539" w:type="dxa"/>
+          </w:tcPr>
+          <w:p>
+            <w:r>
+              <w:t>(</w:t>
+            </w:r>
+            <w:r>
+              <w:t>0.12, 0.25</w:t>
+            </w:r>
+            <w:r>
+              <w:t>)</w:t>
+            </w:r>
+          </w:p>
+        </w:tc>
+        <w:tc>
+          <w:tcPr>
+            <w:tcW w:w="1248" w:type="dxa"/>
+          </w:tcPr>
+          <w:p>
+            <w:pPr>
+              <w:rPr>
+                <w:b/>
+              </w:rPr>
+            </w:pPr>
+            <w:r>
+              <w:rPr>
+                <w:b/>
+              </w:rPr>
+              <w:t>1.75e-10</w:t>
+            </w:r>
+          </w:p>
+        </w:tc>
+      </w:tr>
+      <w:tr>
+        <w:tc>
+          <w:tcPr>
+            <w:tcW w:w="1257" w:type="dxa"/>
+            <w:vMerge/>
+          </w:tcPr>
+          <w:p/>
+        </w:tc>
+        <w:tc>
+          <w:tcPr>
+            <w:tcW w:w="1248" w:type="dxa"/>
+            <w:vMerge/>
+          </w:tcPr>
+          <w:p/>
+        </w:tc>
+        <w:tc>
+          <w:tcPr>
+            <w:tcW w:w="1247" w:type="dxa"/>
+            <w:vMerge/>
+          </w:tcPr>
+          <w:p/>
+        </w:tc>
+        <w:tc>
+          <w:tcPr>
+            <w:tcW w:w="1291" w:type="dxa"/>
+          </w:tcPr>
+          <w:p>
+            <w:r>
+              <w:t>1-3</w:t>
+            </w:r>
+          </w:p>
+        </w:tc>
+        <w:tc>
+          <w:tcPr>
+            <w:tcW w:w="998" w:type="dxa"/>
+          </w:tcPr>
+          <w:p>
+            <w:r>
+              <w:t>0.18</w:t>
+            </w:r>
+          </w:p>
+        </w:tc>
+        <w:tc>
+          <w:tcPr>
+            <w:tcW w:w="1539" w:type="dxa"/>
+          </w:tcPr>
+          <w:p>
+            <w:r>
+              <w:t>(</w:t>
+            </w:r>
+            <w:r>
+              <w:t>0.11, 0.24</w:t>
+            </w:r>
+            <w:r>
+              <w:t>)</w:t>
+            </w:r>
+          </w:p>
+        </w:tc>
+        <w:tc>
+          <w:tcPr>
+            <w:tcW w:w="1248" w:type="dxa"/>
+          </w:tcPr>
+          <w:p>
+            <w:pPr>
+              <w:rPr>
+                <w:b/>
+              </w:rPr>
+            </w:pPr>
+            <w:r>
+              <w:rPr>
+                <w:b/>
+              </w:rPr>
+              <w:t>1.76e-10</w:t>
+            </w:r>
+          </w:p>
+        </w:tc>
+      </w:tr>
+      <w:tr>
+        <w:tc>
+          <w:tcPr>
+            <w:tcW w:w="1257" w:type="dxa"/>
+            <w:vMerge/>
+          </w:tcPr>
+          <w:p/>
+        </w:tc>
+        <w:tc>
+          <w:tcPr>
+            <w:tcW w:w="1248" w:type="dxa"/>
+            <w:vMerge/>
+          </w:tcPr>
+          <w:p/>
+        </w:tc>
+        <w:tc>
+          <w:tcPr>
+            <w:tcW w:w="1247" w:type="dxa"/>
+            <w:vMerge/>
+          </w:tcPr>
+          <w:p/>
+        </w:tc>
+        <w:tc>
+          <w:tcPr>
+            <w:tcW w:w="1291" w:type="dxa"/>
+          </w:tcPr>
+          <w:p>
+            <w:r>
+              <w:t>1-4</w:t>
+            </w:r>
+          </w:p>
+        </w:tc>
+        <w:tc>
+          <w:tcPr>
+            <w:tcW w:w="998" w:type="dxa"/>
+          </w:tcPr>
+          <w:p>
+            <w:r>
+              <w:t>0.18</w:t>
+            </w:r>
+          </w:p>
+        </w:tc>
+        <w:tc>
+          <w:tcPr>
+            <w:tcW w:w="1539" w:type="dxa"/>
+          </w:tcPr>
+          <w:p>
+            <w:r>
+              <w:t>(0.10, 0.25)</w:t>
+            </w:r>
+          </w:p>
+        </w:tc>
+        <w:tc>
+          <w:tcPr>
+            <w:tcW w:w="1248" w:type="dxa"/>
+          </w:tcPr>
+          <w:p>
+            <w:pPr>
+              <w:rPr>
+                <w:b/>
+              </w:rPr>
+            </w:pPr>
+            <w:r>
+              <w:rPr>
+                <w:b/>
+              </w:rPr>
+              <w:t>2.11e-10</w:t>
+            </w:r>
+          </w:p>
+        </w:tc>
+      </w:tr>
+      <w:tr>
+        <w:tc>
+          <w:tcPr>
+            <w:tcW w:w="1257" w:type="dxa"/>
+            <w:vMerge/>
+          </w:tcPr>
+          <w:p/>
+        </w:tc>
+        <w:tc>
+          <w:tcPr>
+            <w:tcW w:w="1248" w:type="dxa"/>
+            <w:vMerge/>
+          </w:tcPr>
+          <w:p/>
+        </w:tc>
+        <w:tc>
+          <w:tcPr>
+            <w:tcW w:w="1247" w:type="dxa"/>
+            <w:vMerge/>
+          </w:tcPr>
+          <w:p/>
+        </w:tc>
+        <w:tc>
+          <w:tcPr>
+            <w:tcW w:w="1291" w:type="dxa"/>
+          </w:tcPr>
+          <w:p>
+            <w:r>
+              <w:t>1-5</w:t>
+            </w:r>
+          </w:p>
+        </w:tc>
+        <w:tc>
+          <w:tcPr>
+            <w:tcW w:w="998" w:type="dxa"/>
+          </w:tcPr>
+          <w:p>
+            <w:r>
+              <w:t>0.23</w:t>
+            </w:r>
+          </w:p>
+        </w:tc>
+        <w:tc>
+          <w:tcPr>
+            <w:tcW w:w="1539" w:type="dxa"/>
+          </w:tcPr>
+          <w:p>
+            <w:r>
+              <w:t>(</w:t>
+            </w:r>
+            <w:r>
+              <w:t>0.14, 0.31</w:t>
+            </w:r>
+            <w:r>
+              <w:t>)</w:t>
+            </w:r>
+          </w:p>
+        </w:tc>
+        <w:tc>
+          <w:tcPr>
+            <w:tcW w:w="1248" w:type="dxa"/>
+          </w:tcPr>
+          <w:p>
+            <w:pPr>
+              <w:rPr>
+                <w:b/>
+              </w:rPr>
+            </w:pPr>
+            <w:r>
+              <w:rPr>
+                <w:b/>
+              </w:rPr>
+              <w:t>1.76e-10</w:t>
+            </w:r>
+          </w:p>
+        </w:tc>
+      </w:tr>
+      <w:tr>
+        <w:tc>
+          <w:tcPr>
+            <w:tcW w:w="1257" w:type="dxa"/>
+            <w:vMerge/>
+          </w:tcPr>
+          <w:p/>
+        </w:tc>
+        <w:tc>
+          <w:tcPr>
+            <w:tcW w:w="1248" w:type="dxa"/>
+            <w:vMerge/>
+          </w:tcPr>
+          <w:p/>
+        </w:tc>
+        <w:tc>
+          <w:tcPr>
+            <w:tcW w:w="1247" w:type="dxa"/>
+            <w:vMerge/>
+          </w:tcPr>
+          <w:p/>
+        </w:tc>
+        <w:tc>
+          <w:tcPr>
+            <w:tcW w:w="1291" w:type="dxa"/>
+          </w:tcPr>
+          <w:p>
+            <w:r>
+              <w:t>1-6</w:t>
+            </w:r>
+          </w:p>
+        </w:tc>
+        <w:tc>
+          <w:tcPr>
+            <w:tcW w:w="998" w:type="dxa"/>
+          </w:tcPr>
+          <w:p>
+            <w:r>
+              <w:t>0.36</w:t>
+            </w:r>
+          </w:p>
+        </w:tc>
+        <w:tc>
+          <w:tcPr>
+            <w:tcW w:w="1539" w:type="dxa"/>
+          </w:tcPr>
+          <w:p>
+            <w:r>
+              <w:t>(</w:t>
+            </w:r>
+            <w:r>
+              <w:t>0.27, 0.45</w:t>
+            </w:r>
+            <w:r>
+              <w:t>)</w:t>
+            </w:r>
+          </w:p>
+        </w:tc>
+        <w:tc>
+          <w:tcPr>
+            <w:tcW w:w="1248" w:type="dxa"/>
+          </w:tcPr>
+          <w:p>
+            <w:pPr>
+              <w:rPr>
+                <w:b/>
+              </w:rPr>
+            </w:pPr>
+            <w:r>
+              <w:rPr>
+                <w:b/>
+              </w:rPr>
+              <w:t>1.75e-10</w:t>
+            </w:r>
+          </w:p>
+        </w:tc>
+      </w:tr>
+      <w:tr>
+        <w:tc>
+          <w:tcPr>
+            <w:tcW w:w="1257" w:type="dxa"/>
+            <w:vMerge/>
+          </w:tcPr>
+          <w:p/>
+        </w:tc>
+        <w:tc>
+          <w:tcPr>
+            <w:tcW w:w="1248" w:type="dxa"/>
+            <w:vMerge/>
+          </w:tcPr>
+          <w:p/>
+        </w:tc>
+        <w:tc>
+          <w:tcPr>
+            <w:tcW w:w="1247" w:type="dxa"/>
+            <w:vMerge/>
+          </w:tcPr>
+          <w:p/>
+        </w:tc>
+        <w:tc>
+          <w:tcPr>
+            <w:tcW w:w="1291" w:type="dxa"/>
+          </w:tcPr>
+          <w:p>
+            <w:r>
+              <w:t>2-3</w:t>
+            </w:r>
+          </w:p>
+        </w:tc>
+        <w:tc>
+          <w:tcPr>
+            <w:tcW w:w="998" w:type="dxa"/>
+          </w:tcPr>
+          <w:p>
+            <w:r>
+              <w:t>-0.01</w:t>
+            </w:r>
+          </w:p>
+        </w:tc>
+        <w:tc>
+          <w:tcPr>
+            <w:tcW w:w="1539" w:type="dxa"/>
+          </w:tcPr>
+          <w:p>
+            <w:r>
+              <w:t>(</w:t>
+            </w:r>
+            <w:r>
+              <w:t>-0.07, 0.05</w:t>
+            </w:r>
+            <w:r>
+              <w:t>)</w:t>
+            </w:r>
+          </w:p>
+        </w:tc>
+        <w:tc>
+          <w:tcPr>
+            <w:tcW w:w="1248" w:type="dxa"/>
+          </w:tcPr>
+          <w:p>
+            <w:r>
+              <w:t>0.</w:t>
+            </w:r>
+            <w:r>
+              <w:t>99</w:t>
+            </w:r>
+          </w:p>
+        </w:tc>
+      </w:tr>
+      <w:tr>
+        <w:tc>
+          <w:tcPr>
+            <w:tcW w:w="1257" w:type="dxa"/>
+            <w:vMerge/>
+          </w:tcPr>
+          <w:p/>
+        </w:tc>
+        <w:tc>
+          <w:tcPr>
+            <w:tcW w:w="1248" w:type="dxa"/>
+            <w:vMerge/>
+          </w:tcPr>
+          <w:p/>
+        </w:tc>
+        <w:tc>
+          <w:tcPr>
+            <w:tcW w:w="1247" w:type="dxa"/>
+            <w:vMerge/>
+          </w:tcPr>
+          <w:p/>
+        </w:tc>
+        <w:tc>
+          <w:tcPr>
+            <w:tcW w:w="1291" w:type="dxa"/>
+          </w:tcPr>
+          <w:p>
+            <w:r>
+              <w:t>2-4</w:t>
+            </w:r>
+          </w:p>
+        </w:tc>
+        <w:tc>
+          <w:tcPr>
+            <w:tcW w:w="998" w:type="dxa"/>
+          </w:tcPr>
+          <w:p>
+            <w:r>
+              <w:t>-0.01</w:t>
+            </w:r>
+          </w:p>
+        </w:tc>
+        <w:tc>
+          <w:tcPr>
+            <w:tcW w:w="1539" w:type="dxa"/>
+          </w:tcPr>
+          <w:p>
+            <w:r>
+              <w:t>(</w:t>
+            </w:r>
+            <w:r>
+              <w:t>-0.08, 0.05</w:t>
+            </w:r>
+            <w:r>
+              <w:t>)</w:t>
+            </w:r>
+          </w:p>
+        </w:tc>
+        <w:tc>
+          <w:tcPr>
+            <w:tcW w:w="1248" w:type="dxa"/>
+          </w:tcPr>
+          <w:p>
+            <w:r>
+              <w:t>0.99</w:t>
+            </w:r>
+          </w:p>
+        </w:tc>
+      </w:tr>
+      <w:tr>
+        <w:tc>
+          <w:tcPr>
+            <w:tcW w:w="1257" w:type="dxa"/>
+            <w:vMerge/>
+          </w:tcPr>
+          <w:p/>
+        </w:tc>
+        <w:tc>
+          <w:tcPr>
+            <w:tcW w:w="1248" w:type="dxa"/>
+            <w:vMerge/>
+          </w:tcPr>
+          <w:p/>
+        </w:tc>
+        <w:tc>
+          <w:tcPr>
+            <w:tcW w:w="1247" w:type="dxa"/>
+            <w:vMerge/>
+          </w:tcPr>
+          <w:p/>
+        </w:tc>
+        <w:tc>
+          <w:tcPr>
+            <w:tcW w:w="1291" w:type="dxa"/>
+          </w:tcPr>
+          <w:p>
+            <w:r>
+              <w:t>2-5</w:t>
+            </w:r>
+          </w:p>
+        </w:tc>
+        <w:tc>
+          <w:tcPr>
+            <w:tcW w:w="998" w:type="dxa"/>
+          </w:tcPr>
+          <w:p>
+            <w:r>
+              <w:t>0.03</w:t>
+            </w:r>
+          </w:p>
+        </w:tc>
+        <w:tc>
+          <w:tcPr>
+            <w:tcW w:w="1539" w:type="dxa"/>
+          </w:tcPr>
+          <w:p>
+            <w:r>
+              <w:t>(</w:t>
+            </w:r>
+            <w:r>
+              <w:t>-0.04, 0.12</w:t>
+            </w:r>
+            <w:r>
+              <w:t>)</w:t>
+            </w:r>
+          </w:p>
+        </w:tc>
+        <w:tc>
+          <w:tcPr>
+            <w:tcW w:w="1248" w:type="dxa"/>
+          </w:tcPr>
+          <w:p>
+            <w:r>
+              <w:t>0.82</w:t>
+            </w:r>
+          </w:p>
+        </w:tc>
+      </w:tr>
+      <w:tr>
+        <w:tc>
+          <w:tcPr>
+            <w:tcW w:w="1257" w:type="dxa"/>
+            <w:vMerge/>
+          </w:tcPr>
+          <w:p/>
+        </w:tc>
+        <w:tc>
+          <w:tcPr>
+            <w:tcW w:w="1248" w:type="dxa"/>
+            <w:vMerge/>
+          </w:tcPr>
+          <w:p/>
+        </w:tc>
+        <w:tc>
+          <w:tcPr>
+            <w:tcW w:w="1247" w:type="dxa"/>
+            <w:vMerge/>
+          </w:tcPr>
+          <w:p/>
+        </w:tc>
+        <w:tc>
+          <w:tcPr>
+            <w:tcW w:w="1291" w:type="dxa"/>
+          </w:tcPr>
+          <w:p>
+            <w:r>
+              <w:t>2-6</w:t>
+            </w:r>
+          </w:p>
+        </w:tc>
+        <w:tc>
+          <w:tcPr>
+            <w:tcW w:w="998" w:type="dxa"/>
+          </w:tcPr>
+          <w:p>
+            <w:r>
+              <w:t>0.17</w:t>
+            </w:r>
+          </w:p>
+        </w:tc>
+        <w:tc>
+          <w:tcPr>
+            <w:tcW w:w="1539" w:type="dxa"/>
+          </w:tcPr>
+          <w:p>
+            <w:r>
+              <w:t>(</w:t>
+            </w:r>
+            <w:r>
+              <w:t>0.08, 0.26</w:t>
+            </w:r>
+            <w:r>
+              <w:t>)</w:t>
+            </w:r>
+          </w:p>
+        </w:tc>
+        <w:tc>
+          <w:tcPr>
+            <w:tcW w:w="1248" w:type="dxa"/>
+          </w:tcPr>
+          <w:p>
+            <w:pPr>
+              <w:rPr>
+                <w:b/>
+              </w:rPr>
+            </w:pPr>
+            <w:r>
+              <w:rPr>
+                <w:b/>
+              </w:rPr>
+              <w:t>4.92e-07</w:t>
+            </w:r>
+          </w:p>
+        </w:tc>
+      </w:tr>
+      <w:tr>
+        <w:tc>
+          <w:tcPr>
+            <w:tcW w:w="1257" w:type="dxa"/>
+            <w:vMerge/>
+          </w:tcPr>
+          <w:p/>
+        </w:tc>
+        <w:tc>
+          <w:tcPr>
+            <w:tcW w:w="1248" w:type="dxa"/>
+            <w:vMerge/>
+          </w:tcPr>
+          <w:p/>
+        </w:tc>
+        <w:tc>
+          <w:tcPr>
+            <w:tcW w:w="1247" w:type="dxa"/>
+            <w:vMerge/>
+          </w:tcPr>
+          <w:p/>
+        </w:tc>
+        <w:tc>
+          <w:tcPr>
+            <w:tcW w:w="1291" w:type="dxa"/>
+          </w:tcPr>
+          <w:p>
+            <w:r>
+              <w:t>3-4</w:t>
+            </w:r>
+          </w:p>
+        </w:tc>
+        <w:tc>
+          <w:tcPr>
+            <w:tcW w:w="998" w:type="dxa"/>
+          </w:tcPr>
+          <w:p>
+            <w:r>
+              <w:t>-0.00</w:t>
+            </w:r>
+          </w:p>
+        </w:tc>
+        <w:tc>
+          <w:tcPr>
+            <w:tcW w:w="1539" w:type="dxa"/>
+          </w:tcPr>
+          <w:p>
+            <w:r>
+              <w:t>(</w:t>
+            </w:r>
+            <w:r>
+              <w:t>-0.07, 0.07</w:t>
+            </w:r>
+            <w:r>
+              <w:t>)</w:t>
+            </w:r>
+          </w:p>
+        </w:tc>
+        <w:tc>
+          <w:tcPr>
+            <w:tcW w:w="1248" w:type="dxa"/>
+          </w:tcPr>
+          <w:p>
+            <w:r>
+              <w:t>1.00</w:t>
+            </w:r>
+          </w:p>
+        </w:tc>
+      </w:tr>
+      <w:tr>
+        <w:tc>
+          <w:tcPr>
+            <w:tcW w:w="1257" w:type="dxa"/>
+            <w:vMerge/>
+          </w:tcPr>
+          <w:p/>
+        </w:tc>
+        <w:tc>
+          <w:tcPr>
+            <w:tcW w:w="1248" w:type="dxa"/>
+            <w:vMerge/>
+          </w:tcPr>
+          <w:p/>
+        </w:tc>
+        <w:tc>
+          <w:tcPr>
+            <w:tcW w:w="1247" w:type="dxa"/>
+            <w:vMerge/>
+          </w:tcPr>
+          <w:p/>
+        </w:tc>
+        <w:tc>
+          <w:tcPr>
+            <w:tcW w:w="1291" w:type="dxa"/>
+          </w:tcPr>
+          <w:p>
+            <w:r>
+              <w:t>3-5</w:t>
+            </w:r>
+          </w:p>
+        </w:tc>
+        <w:tc>
+          <w:tcPr>
+            <w:tcW w:w="998" w:type="dxa"/>
+          </w:tcPr>
+          <w:p>
+            <w:r>
+              <w:t>0.04</w:t>
+            </w:r>
+          </w:p>
+        </w:tc>
+        <w:tc>
+          <w:tcPr>
+            <w:tcW w:w="1539" w:type="dxa"/>
+          </w:tcPr>
+          <w:p>
+            <w:r>
+              <w:t>(</w:t>
+            </w:r>
+            <w:r>
+              <w:t>-0.03, 0.13</w:t>
+            </w:r>
+            <w:r>
+              <w:t>)</w:t>
+            </w:r>
+          </w:p>
+        </w:tc>
+        <w:tc>
+          <w:tcPr>
+            <w:tcW w:w="1248" w:type="dxa"/>
+          </w:tcPr>
+          <w:p>
+            <w:r>
+              <w:t>0.60</w:t>
+            </w:r>
+          </w:p>
+        </w:tc>
+      </w:tr>
+      <w:tr>
+        <w:tc>
+          <w:tcPr>
+            <w:tcW w:w="1257" w:type="dxa"/>
+            <w:vMerge/>
+          </w:tcPr>
+          <w:p/>
+        </w:tc>
+        <w:tc>
+          <w:tcPr>
+            <w:tcW w:w="1248" w:type="dxa"/>
+            <w:vMerge/>
+          </w:tcPr>
+          <w:p/>
+        </w:tc>
+        <w:tc>
+          <w:tcPr>
+            <w:tcW w:w="1247" w:type="dxa"/>
+            <w:vMerge/>
+          </w:tcPr>
+          <w:p/>
+        </w:tc>
+        <w:tc>
+          <w:tcPr>
+            <w:tcW w:w="1291" w:type="dxa"/>
+          </w:tcPr>
+          <w:p>
+            <w:r>
+              <w:t>3-6</w:t>
+            </w:r>
+          </w:p>
+        </w:tc>
+        <w:tc>
+          <w:tcPr>
+            <w:tcW w:w="998" w:type="dxa"/>
+          </w:tcPr>
+          <w:p>
+            <w:r>
+              <w:t>0.18</w:t>
+            </w:r>
+          </w:p>
+        </w:tc>
+        <w:tc>
+          <w:tcPr>
+            <w:tcW w:w="1539" w:type="dxa"/>
+          </w:tcPr>
+          <w:p>
+            <w:r>
+              <w:t>(</w:t>
+            </w:r>
+            <w:r>
+              <w:t>0.09, 0.27</w:t>
+            </w:r>
+            <w:r>
+              <w:t>)</w:t>
+            </w:r>
+          </w:p>
+        </w:tc>
+        <w:tc>
+          <w:tcPr>
+            <w:tcW w:w="1248" w:type="dxa"/>
+          </w:tcPr>
+          <w:p>
+            <w:pPr>
+              <w:rPr>
+                <w:b/>
+              </w:rPr>
+            </w:pPr>
+            <w:r>
+              <w:rPr>
+                <w:b/>
+              </w:rPr>
+              <w:t>1.33e-07</w:t>
+            </w:r>
+          </w:p>
+        </w:tc>
+      </w:tr>
+      <w:tr>
+        <w:tc>
+          <w:tcPr>
+            <w:tcW w:w="1257" w:type="dxa"/>
+            <w:vMerge/>
+          </w:tcPr>
+          <w:p/>
+        </w:tc>
+        <w:tc>
+          <w:tcPr>
+            <w:tcW w:w="1248" w:type="dxa"/>
+            <w:vMerge/>
+          </w:tcPr>
+          <w:p/>
+        </w:tc>
+        <w:tc>
+          <w:tcPr>
+            <w:tcW w:w="1247" w:type="dxa"/>
+            <w:vMerge/>
+          </w:tcPr>
+          <w:p/>
+        </w:tc>
+        <w:tc>
+          <w:tcPr>
+            <w:tcW w:w="1291" w:type="dxa"/>
+          </w:tcPr>
+          <w:p>
+            <w:r>
+              <w:t>4-5</w:t>
+            </w:r>
+          </w:p>
+        </w:tc>
+        <w:tc>
+          <w:tcPr>
+            <w:tcW w:w="998" w:type="dxa"/>
+          </w:tcPr>
+          <w:p>
+            <w:r>
+              <w:t>0.04</w:t>
+            </w:r>
+          </w:p>
+        </w:tc>
+        <w:tc>
+          <w:tcPr>
+            <w:tcW w:w="1539" w:type="dxa"/>
+          </w:tcPr>
+          <w:p>
+            <w:r>
+              <w:t>(</w:t>
+            </w:r>
+            <w:r>
+              <w:t>-0.04, 0.13</w:t>
+            </w:r>
+            <w:r>
+              <w:t>)</w:t>
+            </w:r>
+          </w:p>
+        </w:tc>
+        <w:tc>
+          <w:tcPr>
+            <w:tcW w:w="1248" w:type="dxa"/>
+          </w:tcPr>
+          <w:p>
+            <w:r>
+              <w:t>0.63</w:t>
+            </w:r>
+          </w:p>
+        </w:tc>
+      </w:tr>
+      <w:tr>
+        <w:tc>
+          <w:tcPr>
+            <w:tcW w:w="1257" w:type="dxa"/>
+            <w:vMerge/>
+          </w:tcPr>
+          <w:p/>
+        </w:tc>
+        <w:tc>
+          <w:tcPr>
+            <w:tcW w:w="1248" w:type="dxa"/>
+            <w:vMerge/>
+          </w:tcPr>
+          <w:p/>
+        </w:tc>
+        <w:tc>
+          <w:tcPr>
+            <w:tcW w:w="1247" w:type="dxa"/>
+            <w:vMerge/>
+          </w:tcPr>
+          <w:p/>
+        </w:tc>
+        <w:tc>
+          <w:tcPr>
+            <w:tcW w:w="1291" w:type="dxa"/>
+          </w:tcPr>
+          <w:p>
+            <w:r>
+              <w:t>4-6</w:t>
+            </w:r>
+          </w:p>
+        </w:tc>
+        <w:tc>
+          <w:tcPr>
+            <w:tcW w:w="998" w:type="dxa"/>
+          </w:tcPr>
+          <w:p>
+            <w:r>
+              <w:t>0.18</w:t>
+            </w:r>
+          </w:p>
+        </w:tc>
+        <w:tc>
+          <w:tcPr>
+            <w:tcW w:w="1539" w:type="dxa"/>
+          </w:tcPr>
+          <w:p>
+            <w:r>
+              <w:t>(</w:t>
+            </w:r>
+            <w:r>
+              <w:t>0.09, 0.28</w:t>
+            </w:r>
+            <w:r>
+              <w:t>)</w:t>
+            </w:r>
+          </w:p>
+        </w:tc>
+        <w:tc>
+          <w:tcPr>
+            <w:tcW w:w="1248" w:type="dxa"/>
+          </w:tcPr>
+          <w:p>
+            <w:pPr>
+              <w:rPr>
+                <w:b/>
+              </w:rPr>
+            </w:pPr>
+            <w:r>
+              <w:rPr>
+                <w:b/>
+              </w:rPr>
+              <w:t>4.11e-07</w:t>
+            </w:r>
+          </w:p>
+        </w:tc>
+      </w:tr>
+      <w:tr>
+        <w:tc>
+          <w:tcPr>
+            <w:tcW w:w="1257" w:type="dxa"/>
+            <w:vMerge/>
+          </w:tcPr>
+          <w:p/>
+        </w:tc>
+        <w:tc>
+          <w:tcPr>
+            <w:tcW w:w="1248" w:type="dxa"/>
+            <w:vMerge/>
+          </w:tcPr>
+          <w:p/>
+        </w:tc>
+        <w:tc>
+          <w:tcPr>
+            <w:tcW w:w="1247" w:type="dxa"/>
+            <w:vMerge/>
+          </w:tcPr>
+          <w:p/>
+        </w:tc>
+        <w:tc>
+          <w:tcPr>
+            <w:tcW w:w="1291" w:type="dxa"/>
+          </w:tcPr>
+          <w:p>
+            <w:r>
+              <w:t>5-6</w:t>
+            </w:r>
+          </w:p>
+        </w:tc>
+        <w:tc>
+          <w:tcPr>
+            <w:tcW w:w="998" w:type="dxa"/>
+          </w:tcPr>
+          <w:p>
+            <w:r>
+              <w:t>0.13</w:t>
+            </w:r>
+          </w:p>
+        </w:tc>
+        <w:tc>
+          <w:tcPr>
+            <w:tcW w:w="1539" w:type="dxa"/>
+          </w:tcPr>
+          <w:p>
+            <w:r>
+              <w:t>(</w:t>
+            </w:r>
+            <w:r>
+              <w:t>0.03, 0.24</w:t>
+            </w:r>
+            <w:r>
+              <w:t>)</w:t>
+            </w:r>
+          </w:p>
+        </w:tc>
+        <w:tc>
+          <w:tcPr>
+            <w:tcW w:w="1248" w:type="dxa"/>
+          </w:tcPr>
+          <w:p>
+            <w:pPr>
+              <w:rPr>
+                <w:b/>
+              </w:rPr>
+            </w:pPr>
+            <w:r>
+              <w:rPr>
+                <w:b/>
+              </w:rPr>
+              <w:t>2.70e-03</w:t>
+            </w:r>
+          </w:p>
+        </w:tc>
+      </w:tr>
+    </w:tbl>
+    <w:p/>
     <w:p>
       <w:r>
         <w:t>Table S</w:t>
@@ -18184,21 +20867,479 @@
         <w:t xml:space="preserve">. </w:t>
       </w:r>
       <w:r>
-        <w:t xml:space="preserve">Two-way ANOVA and </w:t>
-      </w:r>
-      <w:r>
-        <w:t xml:space="preserve">Tukey test on tree size contribution to AGB and stem density </w:t>
-      </w:r>
-      <w:r>
-        <w:t xml:space="preserve">between tree size classes and successional stage and their interactions. </w:t>
+        <w:t>Results of t</w:t>
+      </w:r>
+      <w:r>
+        <w:t xml:space="preserve">wo-way ANOVA </w:t>
+      </w:r>
+      <w:r>
+        <w:t xml:space="preserve">on tree size contribution to stem density </w:t>
+      </w:r>
+      <w:r>
+        <w:t xml:space="preserve">and aboveground biomass (AGB) </w:t>
+      </w:r>
+      <w:r>
+        <w:t>between tree size classes</w:t>
+      </w:r>
+      <w:r>
+        <w:t>,</w:t>
+      </w:r>
+      <w:r>
+        <w:t xml:space="preserve"> </w:t>
+      </w:r>
+      <w:r>
+        <w:t xml:space="preserve">forest </w:t>
+      </w:r>
+      <w:r>
+        <w:t>successional stage</w:t>
+      </w:r>
+      <w:r>
+        <w:t xml:space="preserve"> </w:t>
+      </w:r>
+      <w:r>
+        <w:t>(very young (VY), young (Y), and mature (M)</w:t>
+      </w:r>
+      <w:r>
+        <w:t>),</w:t>
+      </w:r>
+      <w:r>
+        <w:t xml:space="preserve"> and their interactions</w:t>
+      </w:r>
+      <w:r>
+        <w:t xml:space="preserve"> in TMCF plots (n= 160)</w:t>
+      </w:r>
+      <w:r>
+        <w:t xml:space="preserve">. </w:t>
+      </w:r>
+      <w:r>
+        <w:t xml:space="preserve">Trees were classified in six </w:t>
+      </w:r>
+      <w:r>
+        <w:t xml:space="preserve">size </w:t>
+      </w:r>
+      <w:r>
+        <w:t xml:space="preserve">classes </w:t>
+      </w:r>
+      <w:r>
+        <w:lastRenderedPageBreak/>
+        <w:t>according to their DBH as follows: class 1: DBH &lt; 10 cm; class 2: DBH 20-30 cm; class 3: DBH 30-40 cm; class 4: DBH 40-50 cm; class 5: DBH 50-60 cm; class 6: DBH &gt; 60 cm.</w:t>
+      </w:r>
+      <w:r>
+        <w:t xml:space="preserve"> Significant p-values are shown in bold. </w:t>
+      </w:r>
+      <w:r>
+        <w:rPr>
+          <w:highlight w:val="yellow"/>
+        </w:rPr>
+        <w:t xml:space="preserve">To see Tukey HSD </w:t>
+      </w:r>
+      <w:proofErr w:type="gramStart"/>
+      <w:r>
+        <w:rPr>
+          <w:highlight w:val="yellow"/>
+        </w:rPr>
+        <w:t>results</w:t>
+      </w:r>
+      <w:proofErr w:type="gramEnd"/>
+      <w:r>
+        <w:rPr>
+          <w:highlight w:val="yellow"/>
+        </w:rPr>
+        <w:t xml:space="preserve"> see full table in </w:t>
+      </w:r>
+      <w:proofErr w:type="spellStart"/>
+      <w:r>
+        <w:rPr>
+          <w:highlight w:val="yellow"/>
+        </w:rPr>
+        <w:t>Github</w:t>
+      </w:r>
+      <w:proofErr w:type="spellEnd"/>
+      <w:r>
+        <w:rPr>
+          <w:highlight w:val="yellow"/>
+        </w:rPr>
+        <w:t xml:space="preserve"> repository</w:t>
+      </w:r>
+      <w:r>
+        <w:t xml:space="preserve">. </w:t>
       </w:r>
     </w:p>
+    <w:tbl>
+      <w:tblPr>
+        <w:tblStyle w:val="TableGrid"/>
+        <w:tblW w:w="0" w:type="auto"/>
+        <w:tblLook w:val="04A0" w:firstRow="1" w:lastRow="0" w:firstColumn="1" w:lastColumn="0" w:noHBand="0" w:noVBand="1"/>
+      </w:tblPr>
+      <w:tblGrid>
+        <w:gridCol w:w="1975"/>
+        <w:gridCol w:w="2439"/>
+        <w:gridCol w:w="2207"/>
+        <w:gridCol w:w="2207"/>
+      </w:tblGrid>
+      <w:tr>
+        <w:tc>
+          <w:tcPr>
+            <w:tcW w:w="1975" w:type="dxa"/>
+          </w:tcPr>
+          <w:p>
+            <w:r>
+              <w:t>Response</w:t>
+            </w:r>
+          </w:p>
+        </w:tc>
+        <w:tc>
+          <w:tcPr>
+            <w:tcW w:w="2439" w:type="dxa"/>
+          </w:tcPr>
+          <w:p>
+            <w:r>
+              <w:rPr>
+                <w:highlight w:val="yellow"/>
+              </w:rPr>
+              <w:t>Factor?</w:t>
+            </w:r>
+          </w:p>
+        </w:tc>
+        <w:tc>
+          <w:tcPr>
+            <w:tcW w:w="2207" w:type="dxa"/>
+          </w:tcPr>
+          <w:p>
+            <w:r>
+              <w:t>F</w:t>
+            </w:r>
+          </w:p>
+        </w:tc>
+        <w:tc>
+          <w:tcPr>
+            <w:tcW w:w="2207" w:type="dxa"/>
+          </w:tcPr>
+          <w:p>
+            <w:pPr>
+              <w:rPr>
+                <w:i/>
+              </w:rPr>
+            </w:pPr>
+            <w:r>
+              <w:rPr>
+                <w:i/>
+              </w:rPr>
+              <w:t xml:space="preserve">p </w:t>
+            </w:r>
+          </w:p>
+        </w:tc>
+      </w:tr>
+      <w:tr>
+        <w:tc>
+          <w:tcPr>
+            <w:tcW w:w="1975" w:type="dxa"/>
+            <w:vMerge w:val="restart"/>
+          </w:tcPr>
+          <w:p>
+            <w:r>
+              <w:t>Contribution to stem density proportion</w:t>
+            </w:r>
+          </w:p>
+        </w:tc>
+        <w:tc>
+          <w:tcPr>
+            <w:tcW w:w="2439" w:type="dxa"/>
+          </w:tcPr>
+          <w:p>
+            <w:r>
+              <w:t xml:space="preserve">Size class </w:t>
+            </w:r>
+          </w:p>
+        </w:tc>
+        <w:tc>
+          <w:tcPr>
+            <w:tcW w:w="2207" w:type="dxa"/>
+          </w:tcPr>
+          <w:p>
+            <w:r>
+              <w:t>144.038</w:t>
+            </w:r>
+          </w:p>
+        </w:tc>
+        <w:tc>
+          <w:tcPr>
+            <w:tcW w:w="2207" w:type="dxa"/>
+          </w:tcPr>
+          <w:p>
+            <w:pPr>
+              <w:rPr>
+                <w:b/>
+              </w:rPr>
+            </w:pPr>
+            <w:r>
+              <w:rPr>
+                <w:b/>
+              </w:rPr>
+              <w:t>&lt; 2e-16</w:t>
+            </w:r>
+          </w:p>
+        </w:tc>
+      </w:tr>
+      <w:tr>
+        <w:tc>
+          <w:tcPr>
+            <w:tcW w:w="1975" w:type="dxa"/>
+            <w:vMerge/>
+          </w:tcPr>
+          <w:p/>
+        </w:tc>
+        <w:tc>
+          <w:tcPr>
+            <w:tcW w:w="2439" w:type="dxa"/>
+          </w:tcPr>
+          <w:p>
+            <w:r>
+              <w:t xml:space="preserve">Successional stage </w:t>
+            </w:r>
+          </w:p>
+        </w:tc>
+        <w:tc>
+          <w:tcPr>
+            <w:tcW w:w="2207" w:type="dxa"/>
+          </w:tcPr>
+          <w:p>
+            <w:r>
+              <w:t>19.048</w:t>
+            </w:r>
+          </w:p>
+        </w:tc>
+        <w:tc>
+          <w:tcPr>
+            <w:tcW w:w="2207" w:type="dxa"/>
+          </w:tcPr>
+          <w:p>
+            <w:pPr>
+              <w:rPr>
+                <w:b/>
+              </w:rPr>
+            </w:pPr>
+            <w:r>
+              <w:rPr>
+                <w:b/>
+              </w:rPr>
+              <w:t>9.43e-09</w:t>
+            </w:r>
+          </w:p>
+        </w:tc>
+      </w:tr>
+      <w:tr>
+        <w:tc>
+          <w:tcPr>
+            <w:tcW w:w="1975" w:type="dxa"/>
+            <w:vMerge/>
+          </w:tcPr>
+          <w:p/>
+        </w:tc>
+        <w:tc>
+          <w:tcPr>
+            <w:tcW w:w="2439" w:type="dxa"/>
+          </w:tcPr>
+          <w:p>
+            <w:r>
+              <w:t>Size class*Successional stage</w:t>
+            </w:r>
+          </w:p>
+        </w:tc>
+        <w:tc>
+          <w:tcPr>
+            <w:tcW w:w="2207" w:type="dxa"/>
+          </w:tcPr>
+          <w:p>
+            <w:r>
+              <w:t>4.641</w:t>
+            </w:r>
+          </w:p>
+        </w:tc>
+        <w:tc>
+          <w:tcPr>
+            <w:tcW w:w="2207" w:type="dxa"/>
+          </w:tcPr>
+          <w:p>
+            <w:pPr>
+              <w:rPr>
+                <w:b/>
+              </w:rPr>
+            </w:pPr>
+            <w:r>
+              <w:rPr>
+                <w:b/>
+              </w:rPr>
+              <w:t>2.15e-06</w:t>
+            </w:r>
+          </w:p>
+        </w:tc>
+      </w:tr>
+      <w:tr>
+        <w:tc>
+          <w:tcPr>
+            <w:tcW w:w="1975" w:type="dxa"/>
+            <w:vMerge w:val="restart"/>
+          </w:tcPr>
+          <w:p>
+            <w:r>
+              <w:t>Contribution to AGB proportion</w:t>
+            </w:r>
+          </w:p>
+        </w:tc>
+        <w:tc>
+          <w:tcPr>
+            <w:tcW w:w="2439" w:type="dxa"/>
+          </w:tcPr>
+          <w:p>
+            <w:r>
+              <w:t xml:space="preserve">Size class </w:t>
+            </w:r>
+          </w:p>
+        </w:tc>
+        <w:tc>
+          <w:tcPr>
+            <w:tcW w:w="2207" w:type="dxa"/>
+          </w:tcPr>
+          <w:p>
+            <w:r>
+              <w:t>41.454</w:t>
+            </w:r>
+          </w:p>
+        </w:tc>
+        <w:tc>
+          <w:tcPr>
+            <w:tcW w:w="2207" w:type="dxa"/>
+          </w:tcPr>
+          <w:p>
+            <w:pPr>
+              <w:rPr>
+                <w:b/>
+              </w:rPr>
+            </w:pPr>
+            <w:r>
+              <w:rPr>
+                <w:b/>
+              </w:rPr>
+              <w:t>&lt; 2e-16</w:t>
+            </w:r>
+          </w:p>
+        </w:tc>
+      </w:tr>
+      <w:tr>
+        <w:tc>
+          <w:tcPr>
+            <w:tcW w:w="1975" w:type="dxa"/>
+            <w:vMerge/>
+          </w:tcPr>
+          <w:p/>
+        </w:tc>
+        <w:tc>
+          <w:tcPr>
+            <w:tcW w:w="2439" w:type="dxa"/>
+          </w:tcPr>
+          <w:p>
+            <w:r>
+              <w:t xml:space="preserve">Successional stage </w:t>
+            </w:r>
+          </w:p>
+        </w:tc>
+        <w:tc>
+          <w:tcPr>
+            <w:tcW w:w="2207" w:type="dxa"/>
+          </w:tcPr>
+          <w:p>
+            <w:r>
+              <w:t>53.949</w:t>
+            </w:r>
+          </w:p>
+        </w:tc>
+        <w:tc>
+          <w:tcPr>
+            <w:tcW w:w="2207" w:type="dxa"/>
+          </w:tcPr>
+          <w:p>
+            <w:pPr>
+              <w:rPr>
+                <w:b/>
+              </w:rPr>
+            </w:pPr>
+            <w:r>
+              <w:rPr>
+                <w:b/>
+              </w:rPr>
+              <w:t>&lt; 2e-16</w:t>
+            </w:r>
+          </w:p>
+        </w:tc>
+      </w:tr>
+      <w:tr>
+        <w:tc>
+          <w:tcPr>
+            <w:tcW w:w="1975" w:type="dxa"/>
+            <w:vMerge/>
+          </w:tcPr>
+          <w:p/>
+        </w:tc>
+        <w:tc>
+          <w:tcPr>
+            <w:tcW w:w="2439" w:type="dxa"/>
+          </w:tcPr>
+          <w:p>
+            <w:r>
+              <w:t>Size class*Successional stage</w:t>
+            </w:r>
+          </w:p>
+        </w:tc>
+        <w:tc>
+          <w:tcPr>
+            <w:tcW w:w="2207" w:type="dxa"/>
+          </w:tcPr>
+          <w:p>
+            <w:r>
+              <w:t>3.804</w:t>
+            </w:r>
+          </w:p>
+        </w:tc>
+        <w:tc>
+          <w:tcPr>
+            <w:tcW w:w="2207" w:type="dxa"/>
+          </w:tcPr>
+          <w:p>
+            <w:pPr>
+              <w:rPr>
+                <w:b/>
+              </w:rPr>
+            </w:pPr>
+            <w:r>
+              <w:rPr>
+                <w:b/>
+              </w:rPr>
+              <w:t>5.35e-05</w:t>
+            </w:r>
+          </w:p>
+        </w:tc>
+      </w:tr>
+    </w:tbl>
+    <w:p/>
     <w:p>
       <w:r>
-        <w:t xml:space="preserve">Table S6. One-way ANOVA and Tukey test </w:t>
-      </w:r>
-      <w:r>
-        <w:t>of</w:t>
+        <w:t xml:space="preserve">Table S6. </w:t>
+      </w:r>
+      <w:r>
+        <w:t>Results of o</w:t>
+      </w:r>
+      <w:r>
+        <w:t xml:space="preserve">ne-way ANOVA and Tukey </w:t>
+      </w:r>
+      <w:r>
+        <w:t xml:space="preserve">HSD </w:t>
+      </w:r>
+      <w:r>
+        <w:t xml:space="preserve">test </w:t>
+      </w:r>
+      <w:r>
+        <w:t>on</w:t>
       </w:r>
       <w:r>
         <w:t xml:space="preserve"> tree size </w:t>
@@ -18207,9 +21348,484 @@
         <w:t xml:space="preserve">class </w:t>
       </w:r>
       <w:r>
-        <w:t xml:space="preserve">contribution to AGB and stem density between forest plots at different successional stages. </w:t>
+        <w:t xml:space="preserve">contribution to stem density </w:t>
+      </w:r>
+      <w:r>
+        <w:t xml:space="preserve">and aboveground biomass (AGB) </w:t>
+      </w:r>
+      <w:r>
+        <w:t>between forest plots at different successional stages</w:t>
+      </w:r>
+      <w:r>
+        <w:t xml:space="preserve"> </w:t>
+      </w:r>
+      <w:r>
+        <w:t>(very young (VY), young (Y), and mature (M))</w:t>
+      </w:r>
+      <w:r>
+        <w:t xml:space="preserve"> </w:t>
+      </w:r>
+      <w:r>
+        <w:t>within each tree size class</w:t>
+      </w:r>
+      <w:r>
+        <w:t xml:space="preserve">. </w:t>
+      </w:r>
+      <w:r>
+        <w:t>Trees were classified in six size classes according to their DBH as follows: class 1: DBH &lt; 10 cm; class 2: DBH 20-30 cm; class 3: DBH 30-40 cm; class 4: DBH 40-50 cm; class 5: DBH 50-60 cm; class 6: DBH &gt; 60 cm. Significant p-values are shown in bold.</w:t>
       </w:r>
     </w:p>
+    <w:tbl>
+      <w:tblPr>
+        <w:tblStyle w:val="TableGrid"/>
+        <w:tblW w:w="0" w:type="auto"/>
+        <w:tblLook w:val="04A0" w:firstRow="1" w:lastRow="0" w:firstColumn="1" w:lastColumn="0" w:noHBand="0" w:noVBand="1"/>
+      </w:tblPr>
+      <w:tblGrid>
+        <w:gridCol w:w="1339"/>
+        <w:gridCol w:w="1109"/>
+        <w:gridCol w:w="984"/>
+        <w:gridCol w:w="968"/>
+        <w:gridCol w:w="1291"/>
+        <w:gridCol w:w="1170"/>
+        <w:gridCol w:w="1030"/>
+        <w:gridCol w:w="937"/>
+      </w:tblGrid>
+      <w:tr>
+        <w:tc>
+          <w:tcPr>
+            <w:tcW w:w="981" w:type="dxa"/>
+            <w:vMerge w:val="restart"/>
+          </w:tcPr>
+          <w:p>
+            <w:r>
+              <w:t>Response</w:t>
+            </w:r>
+          </w:p>
+        </w:tc>
+        <w:tc>
+          <w:tcPr>
+            <w:tcW w:w="1209" w:type="dxa"/>
+            <w:vMerge w:val="restart"/>
+          </w:tcPr>
+          <w:p>
+            <w:bookmarkStart w:id="1" w:name="_GoBack"/>
+            <w:bookmarkEnd w:id="1"/>
+          </w:p>
+        </w:tc>
+        <w:tc>
+          <w:tcPr>
+            <w:tcW w:w="2073" w:type="dxa"/>
+            <w:gridSpan w:val="2"/>
+          </w:tcPr>
+          <w:p>
+            <w:r>
+              <w:t>ANOVA</w:t>
+            </w:r>
+          </w:p>
+        </w:tc>
+        <w:tc>
+          <w:tcPr>
+            <w:tcW w:w="4565" w:type="dxa"/>
+            <w:gridSpan w:val="4"/>
+          </w:tcPr>
+          <w:p>
+            <w:r>
+              <w:t>Tukey HSD</w:t>
+            </w:r>
+          </w:p>
+        </w:tc>
+      </w:tr>
+      <w:tr>
+        <w:tc>
+          <w:tcPr>
+            <w:tcW w:w="981" w:type="dxa"/>
+            <w:vMerge/>
+          </w:tcPr>
+          <w:p/>
+        </w:tc>
+        <w:tc>
+          <w:tcPr>
+            <w:tcW w:w="1209" w:type="dxa"/>
+            <w:vMerge/>
+          </w:tcPr>
+          <w:p/>
+        </w:tc>
+        <w:tc>
+          <w:tcPr>
+            <w:tcW w:w="1043" w:type="dxa"/>
+          </w:tcPr>
+          <w:p>
+            <w:r>
+              <w:t>F</w:t>
+            </w:r>
+          </w:p>
+        </w:tc>
+        <w:tc>
+          <w:tcPr>
+            <w:tcW w:w="1030" w:type="dxa"/>
+          </w:tcPr>
+          <w:p>
+            <w:r>
+              <w:rPr>
+                <w:i/>
+                <w:iCs/>
+              </w:rPr>
+              <w:t xml:space="preserve">p </w:t>
+            </w:r>
+          </w:p>
+        </w:tc>
+        <w:tc>
+          <w:tcPr>
+            <w:tcW w:w="1291" w:type="dxa"/>
+          </w:tcPr>
+          <w:p>
+            <w:r>
+              <w:t>Comparison</w:t>
+            </w:r>
+          </w:p>
+        </w:tc>
+        <w:tc>
+          <w:tcPr>
+            <w:tcW w:w="1189" w:type="dxa"/>
+          </w:tcPr>
+          <w:p>
+            <w:r>
+              <w:t>Estimate</w:t>
+            </w:r>
+          </w:p>
+        </w:tc>
+        <w:tc>
+          <w:tcPr>
+            <w:tcW w:w="1079" w:type="dxa"/>
+          </w:tcPr>
+          <w:p>
+            <w:r>
+              <w:t>95% CI</w:t>
+            </w:r>
+          </w:p>
+        </w:tc>
+        <w:tc>
+          <w:tcPr>
+            <w:tcW w:w="1006" w:type="dxa"/>
+          </w:tcPr>
+          <w:p>
+            <w:r>
+              <w:rPr>
+                <w:i/>
+                <w:iCs/>
+              </w:rPr>
+              <w:t xml:space="preserve">p </w:t>
+            </w:r>
+          </w:p>
+        </w:tc>
+      </w:tr>
+      <w:tr>
+        <w:tc>
+          <w:tcPr>
+            <w:tcW w:w="981" w:type="dxa"/>
+          </w:tcPr>
+          <w:p>
+            <w:r>
+              <w:t>Successional Stage</w:t>
+            </w:r>
+          </w:p>
+        </w:tc>
+        <w:tc>
+          <w:tcPr>
+            <w:tcW w:w="1209" w:type="dxa"/>
+          </w:tcPr>
+          <w:p/>
+        </w:tc>
+        <w:tc>
+          <w:tcPr>
+            <w:tcW w:w="1043" w:type="dxa"/>
+          </w:tcPr>
+          <w:p/>
+        </w:tc>
+        <w:tc>
+          <w:tcPr>
+            <w:tcW w:w="1030" w:type="dxa"/>
+          </w:tcPr>
+          <w:p/>
+        </w:tc>
+        <w:tc>
+          <w:tcPr>
+            <w:tcW w:w="1291" w:type="dxa"/>
+          </w:tcPr>
+          <w:p/>
+        </w:tc>
+        <w:tc>
+          <w:tcPr>
+            <w:tcW w:w="1189" w:type="dxa"/>
+          </w:tcPr>
+          <w:p/>
+        </w:tc>
+        <w:tc>
+          <w:tcPr>
+            <w:tcW w:w="1079" w:type="dxa"/>
+          </w:tcPr>
+          <w:p/>
+        </w:tc>
+        <w:tc>
+          <w:tcPr>
+            <w:tcW w:w="1006" w:type="dxa"/>
+          </w:tcPr>
+          <w:p/>
+        </w:tc>
+      </w:tr>
+      <w:tr>
+        <w:tc>
+          <w:tcPr>
+            <w:tcW w:w="981" w:type="dxa"/>
+          </w:tcPr>
+          <w:p/>
+        </w:tc>
+        <w:tc>
+          <w:tcPr>
+            <w:tcW w:w="1209" w:type="dxa"/>
+          </w:tcPr>
+          <w:p/>
+        </w:tc>
+        <w:tc>
+          <w:tcPr>
+            <w:tcW w:w="1043" w:type="dxa"/>
+          </w:tcPr>
+          <w:p/>
+        </w:tc>
+        <w:tc>
+          <w:tcPr>
+            <w:tcW w:w="1030" w:type="dxa"/>
+          </w:tcPr>
+          <w:p/>
+        </w:tc>
+        <w:tc>
+          <w:tcPr>
+            <w:tcW w:w="1291" w:type="dxa"/>
+          </w:tcPr>
+          <w:p/>
+        </w:tc>
+        <w:tc>
+          <w:tcPr>
+            <w:tcW w:w="1189" w:type="dxa"/>
+          </w:tcPr>
+          <w:p/>
+        </w:tc>
+        <w:tc>
+          <w:tcPr>
+            <w:tcW w:w="1079" w:type="dxa"/>
+          </w:tcPr>
+          <w:p/>
+        </w:tc>
+        <w:tc>
+          <w:tcPr>
+            <w:tcW w:w="1006" w:type="dxa"/>
+          </w:tcPr>
+          <w:p/>
+        </w:tc>
+      </w:tr>
+      <w:tr>
+        <w:tc>
+          <w:tcPr>
+            <w:tcW w:w="981" w:type="dxa"/>
+          </w:tcPr>
+          <w:p/>
+        </w:tc>
+        <w:tc>
+          <w:tcPr>
+            <w:tcW w:w="1209" w:type="dxa"/>
+          </w:tcPr>
+          <w:p/>
+        </w:tc>
+        <w:tc>
+          <w:tcPr>
+            <w:tcW w:w="1043" w:type="dxa"/>
+          </w:tcPr>
+          <w:p/>
+        </w:tc>
+        <w:tc>
+          <w:tcPr>
+            <w:tcW w:w="1030" w:type="dxa"/>
+          </w:tcPr>
+          <w:p/>
+        </w:tc>
+        <w:tc>
+          <w:tcPr>
+            <w:tcW w:w="1291" w:type="dxa"/>
+          </w:tcPr>
+          <w:p/>
+        </w:tc>
+        <w:tc>
+          <w:tcPr>
+            <w:tcW w:w="1189" w:type="dxa"/>
+          </w:tcPr>
+          <w:p/>
+        </w:tc>
+        <w:tc>
+          <w:tcPr>
+            <w:tcW w:w="1079" w:type="dxa"/>
+          </w:tcPr>
+          <w:p/>
+        </w:tc>
+        <w:tc>
+          <w:tcPr>
+            <w:tcW w:w="1006" w:type="dxa"/>
+          </w:tcPr>
+          <w:p/>
+        </w:tc>
+      </w:tr>
+      <w:tr>
+        <w:tc>
+          <w:tcPr>
+            <w:tcW w:w="981" w:type="dxa"/>
+          </w:tcPr>
+          <w:p/>
+        </w:tc>
+        <w:tc>
+          <w:tcPr>
+            <w:tcW w:w="1209" w:type="dxa"/>
+          </w:tcPr>
+          <w:p/>
+        </w:tc>
+        <w:tc>
+          <w:tcPr>
+            <w:tcW w:w="1043" w:type="dxa"/>
+          </w:tcPr>
+          <w:p/>
+        </w:tc>
+        <w:tc>
+          <w:tcPr>
+            <w:tcW w:w="1030" w:type="dxa"/>
+          </w:tcPr>
+          <w:p/>
+        </w:tc>
+        <w:tc>
+          <w:tcPr>
+            <w:tcW w:w="1291" w:type="dxa"/>
+          </w:tcPr>
+          <w:p/>
+        </w:tc>
+        <w:tc>
+          <w:tcPr>
+            <w:tcW w:w="1189" w:type="dxa"/>
+          </w:tcPr>
+          <w:p/>
+        </w:tc>
+        <w:tc>
+          <w:tcPr>
+            <w:tcW w:w="1079" w:type="dxa"/>
+          </w:tcPr>
+          <w:p/>
+        </w:tc>
+        <w:tc>
+          <w:tcPr>
+            <w:tcW w:w="1006" w:type="dxa"/>
+          </w:tcPr>
+          <w:p/>
+        </w:tc>
+      </w:tr>
+      <w:tr>
+        <w:tc>
+          <w:tcPr>
+            <w:tcW w:w="981" w:type="dxa"/>
+          </w:tcPr>
+          <w:p/>
+        </w:tc>
+        <w:tc>
+          <w:tcPr>
+            <w:tcW w:w="1209" w:type="dxa"/>
+          </w:tcPr>
+          <w:p/>
+        </w:tc>
+        <w:tc>
+          <w:tcPr>
+            <w:tcW w:w="1043" w:type="dxa"/>
+          </w:tcPr>
+          <w:p/>
+        </w:tc>
+        <w:tc>
+          <w:tcPr>
+            <w:tcW w:w="1030" w:type="dxa"/>
+          </w:tcPr>
+          <w:p/>
+        </w:tc>
+        <w:tc>
+          <w:tcPr>
+            <w:tcW w:w="1291" w:type="dxa"/>
+          </w:tcPr>
+          <w:p/>
+        </w:tc>
+        <w:tc>
+          <w:tcPr>
+            <w:tcW w:w="1189" w:type="dxa"/>
+          </w:tcPr>
+          <w:p/>
+        </w:tc>
+        <w:tc>
+          <w:tcPr>
+            <w:tcW w:w="1079" w:type="dxa"/>
+          </w:tcPr>
+          <w:p/>
+        </w:tc>
+        <w:tc>
+          <w:tcPr>
+            <w:tcW w:w="1006" w:type="dxa"/>
+          </w:tcPr>
+          <w:p/>
+        </w:tc>
+      </w:tr>
+      <w:tr>
+        <w:tc>
+          <w:tcPr>
+            <w:tcW w:w="981" w:type="dxa"/>
+          </w:tcPr>
+          <w:p/>
+        </w:tc>
+        <w:tc>
+          <w:tcPr>
+            <w:tcW w:w="1209" w:type="dxa"/>
+          </w:tcPr>
+          <w:p/>
+        </w:tc>
+        <w:tc>
+          <w:tcPr>
+            <w:tcW w:w="1043" w:type="dxa"/>
+          </w:tcPr>
+          <w:p/>
+        </w:tc>
+        <w:tc>
+          <w:tcPr>
+            <w:tcW w:w="1030" w:type="dxa"/>
+          </w:tcPr>
+          <w:p/>
+        </w:tc>
+        <w:tc>
+          <w:tcPr>
+            <w:tcW w:w="1291" w:type="dxa"/>
+          </w:tcPr>
+          <w:p/>
+        </w:tc>
+        <w:tc>
+          <w:tcPr>
+            <w:tcW w:w="1189" w:type="dxa"/>
+          </w:tcPr>
+          <w:p/>
+        </w:tc>
+        <w:tc>
+          <w:tcPr>
+            <w:tcW w:w="1079" w:type="dxa"/>
+          </w:tcPr>
+          <w:p/>
+        </w:tc>
+        <w:tc>
+          <w:tcPr>
+            <w:tcW w:w="1006" w:type="dxa"/>
+          </w:tcPr>
+          <w:p/>
+        </w:tc>
+      </w:tr>
+    </w:tbl>
+    <w:p/>
     <w:p>
       <w:r>
         <w:t xml:space="preserve">Table S7. One way ANOVA and Tukey test </w:t>
@@ -18230,7 +21846,7 @@
     <w:p/>
     <w:tbl>
       <w:tblPr>
-        <w:tblStyle w:val="Tablaconcuadrcula"/>
+        <w:tblStyle w:val="TableGrid"/>
         <w:tblW w:w="0" w:type="auto"/>
         <w:tblLook w:val="04A0" w:firstRow="1" w:lastRow="0" w:firstColumn="1" w:lastColumn="0" w:noHBand="0" w:noVBand="1"/>
       </w:tblPr>
@@ -18250,6 +21866,7 @@
               <w:rPr>
                 <w:noProof/>
               </w:rPr>
+              <w:lastRenderedPageBreak/>
               <w:drawing>
                 <wp:inline distT="0" distB="0" distL="0" distR="0" wp14:anchorId="383DD80B" wp14:editId="6D576B55">
                   <wp:extent cx="5053148" cy="3118338"/>
@@ -18313,7 +21930,7 @@
     <w:p/>
     <w:tbl>
       <w:tblPr>
-        <w:tblStyle w:val="Tablaconcuadrcula"/>
+        <w:tblStyle w:val="TableGrid"/>
         <w:tblW w:w="0" w:type="auto"/>
         <w:tblLook w:val="04A0" w:firstRow="1" w:lastRow="0" w:firstColumn="1" w:lastColumn="0" w:noHBand="0" w:noVBand="1"/>
       </w:tblPr>
@@ -18443,6 +22060,7 @@
               <w:rPr>
                 <w:noProof/>
               </w:rPr>
+              <w:lastRenderedPageBreak/>
               <w:drawing>
                 <wp:inline distT="0" distB="0" distL="0" distR="0" wp14:anchorId="1496C10C" wp14:editId="34779063">
                   <wp:extent cx="5609590" cy="3458210"/>
@@ -18528,7 +22146,7 @@
     <w:p/>
     <w:tbl>
       <w:tblPr>
-        <w:tblStyle w:val="Tablaconcuadrcula"/>
+        <w:tblStyle w:val="TableGrid"/>
         <w:tblW w:w="0" w:type="auto"/>
         <w:tblLook w:val="04A0" w:firstRow="1" w:lastRow="0" w:firstColumn="1" w:lastColumn="0" w:noHBand="0" w:noVBand="1"/>
       </w:tblPr>
@@ -18554,10 +22172,10 @@
                 <w:noProof/>
               </w:rPr>
               <w:drawing>
-                <wp:inline distT="0" distB="0" distL="0" distR="0" wp14:anchorId="7F0EF0F4" wp14:editId="247D53D0">
+                <wp:inline distT="0" distB="0" distL="0" distR="0" wp14:anchorId="07C706AE" wp14:editId="795804DE">
                   <wp:extent cx="4374000" cy="2700000"/>
                   <wp:effectExtent l="0" t="0" r="7620" b="5715"/>
-                  <wp:docPr id="4" name="Imagen 4"/>
+                  <wp:docPr id="1" name="Imagen 1"/>
                   <wp:cNvGraphicFramePr>
                     <a:graphicFrameLocks xmlns:a="http://schemas.openxmlformats.org/drawingml/2006/main" noChangeAspect="1"/>
                   </wp:cNvGraphicFramePr>
@@ -18565,7 +22183,7 @@
                     <a:graphicData uri="http://schemas.openxmlformats.org/drawingml/2006/picture">
                       <pic:pic xmlns:pic="http://schemas.openxmlformats.org/drawingml/2006/picture">
                         <pic:nvPicPr>
-                          <pic:cNvPr id="0" name="Picture 2"/>
+                          <pic:cNvPr id="0" name="Picture 1"/>
                           <pic:cNvPicPr>
                             <a:picLocks noChangeAspect="1" noChangeArrowheads="1"/>
                           </pic:cNvPicPr>
@@ -18629,10 +22247,10 @@
                 <w:noProof/>
               </w:rPr>
               <w:drawing>
-                <wp:inline distT="0" distB="0" distL="0" distR="0" wp14:anchorId="122ECACD" wp14:editId="77050E6D">
+                <wp:inline distT="0" distB="0" distL="0" distR="0" wp14:anchorId="783ADCCC" wp14:editId="05357553">
                   <wp:extent cx="4374000" cy="2700000"/>
                   <wp:effectExtent l="0" t="0" r="7620" b="5715"/>
-                  <wp:docPr id="1" name="Imagen 1"/>
+                  <wp:docPr id="4" name="Imagen 4"/>
                   <wp:cNvGraphicFramePr>
                     <a:graphicFrameLocks xmlns:a="http://schemas.openxmlformats.org/drawingml/2006/main" noChangeAspect="1"/>
                   </wp:cNvGraphicFramePr>
@@ -18640,7 +22258,7 @@
                     <a:graphicData uri="http://schemas.openxmlformats.org/drawingml/2006/picture">
                       <pic:pic xmlns:pic="http://schemas.openxmlformats.org/drawingml/2006/picture">
                         <pic:nvPicPr>
-                          <pic:cNvPr id="0" name="Picture 1"/>
+                          <pic:cNvPr id="0" name="Picture 2"/>
                           <pic:cNvPicPr>
                             <a:picLocks noChangeAspect="1" noChangeArrowheads="1"/>
                           </pic:cNvPicPr>
@@ -18695,7 +22313,13 @@
               <w:t xml:space="preserve">Figure S4. </w:t>
             </w:r>
             <w:r>
-              <w:t>Contribution of tree size categories to a) stem density and b) aboveground biomass in TMCF sites (n= 40). Trees were categorized in six size classes based on their DBH. Letters indicate statistically significant differences between tree size classes assessed with a one-way ANOVA and Tukey test (results shown in Table S4). Boxes sharing a letter are not statistically different.</w:t>
+              <w:t xml:space="preserve">Contribution of tree size categories to a) stem density and b) aboveground biomass in TMCF sites (n= 40). </w:t>
+            </w:r>
+            <w:r>
+              <w:t>Trees were classified in six classes according to their DBH as follows: class 1: DBH &lt; 10 cm; class 2: DBH 20-30 cm; class 3: DBH 30-40 cm; class 4: DBH 40-50 cm; class 5: DBH 50-60 cm; class 6: DBH &gt; 60 cm</w:t>
+            </w:r>
+            <w:r>
+              <w:t>. Letters indicate statistically significant differences between tree size classes assessed with a one-way ANOVA and Tukey test (results shown in Table S4). Boxes sharing a letter are not statistically different.</w:t>
             </w:r>
           </w:p>
           <w:p/>
@@ -18705,7 +22329,7 @@
     <w:p/>
     <w:tbl>
       <w:tblPr>
-        <w:tblStyle w:val="Tablaconcuadrcula"/>
+        <w:tblStyle w:val="TableGrid"/>
         <w:tblW w:w="0" w:type="auto"/>
         <w:tblLook w:val="04A0" w:firstRow="1" w:lastRow="0" w:firstColumn="1" w:lastColumn="0" w:noHBand="0" w:noVBand="1"/>
       </w:tblPr>
@@ -18722,6 +22346,7 @@
               <w:rPr>
                 <w:noProof/>
               </w:rPr>
+              <w:lastRenderedPageBreak/>
               <w:drawing>
                 <wp:inline distT="0" distB="0" distL="0" distR="0" wp14:anchorId="695D9743" wp14:editId="3E7F53CE">
                   <wp:extent cx="5400675" cy="3750214"/>
@@ -18804,7 +22429,7 @@
     <w:p/>
     <w:tbl>
       <w:tblPr>
-        <w:tblStyle w:val="Tablaconcuadrcula"/>
+        <w:tblStyle w:val="TableGrid"/>
         <w:tblW w:w="0" w:type="auto"/>
         <w:tblLook w:val="04A0" w:firstRow="1" w:lastRow="0" w:firstColumn="1" w:lastColumn="0" w:noHBand="0" w:noVBand="1"/>
       </w:tblPr>
@@ -18966,6 +22591,7 @@
               <w:rPr>
                 <w:noProof/>
               </w:rPr>
+              <w:lastRenderedPageBreak/>
               <w:drawing>
                 <wp:inline distT="0" distB="0" distL="0" distR="0" wp14:anchorId="22AA25E0" wp14:editId="79525AA3">
                   <wp:extent cx="2692400" cy="1658563"/>
@@ -19024,6 +22650,7 @@
           </w:tcPr>
           <w:p>
             <w:r>
+              <w:lastRenderedPageBreak/>
               <w:t>d)</w:t>
             </w:r>
           </w:p>
@@ -19032,6 +22659,7 @@
               <w:rPr>
                 <w:noProof/>
               </w:rPr>
+              <w:lastRenderedPageBreak/>
               <w:drawing>
                 <wp:inline distT="0" distB="0" distL="0" distR="0" wp14:anchorId="741A3240" wp14:editId="09D32C5C">
                   <wp:extent cx="2730871" cy="1682262"/>
@@ -19092,6 +22720,7 @@
           </w:tcPr>
           <w:p>
             <w:r>
+              <w:lastRenderedPageBreak/>
               <w:t>Figure S</w:t>
             </w:r>
             <w:r>
@@ -19123,7 +22752,7 @@
 </file>
 
 <file path=word/numbering.xml><?xml version="1.0" encoding="utf-8"?>
-<w:numbering xmlns:wpc="http://schemas.microsoft.com/office/word/2010/wordprocessingCanvas" xmlns:cx="http://schemas.microsoft.com/office/drawing/2014/chartex" xmlns:cx1="http://schemas.microsoft.com/office/drawing/2015/9/8/chartex" xmlns:cx2="http://schemas.microsoft.com/office/drawing/2015/10/21/chartex" xmlns:cx3="http://schemas.microsoft.com/office/drawing/2016/5/9/chartex" xmlns:cx4="http://schemas.microsoft.com/office/drawing/2016/5/10/chartex" xmlns:cx5="http://schemas.microsoft.com/office/drawing/2016/5/11/chartex" xmlns:cx6="http://schemas.microsoft.com/office/drawing/2016/5/12/chartex" xmlns:cx7="http://schemas.microsoft.com/office/drawing/2016/5/13/chartex" xmlns:cx8="http://schemas.microsoft.com/office/drawing/2016/5/14/chartex" xmlns:mc="http://schemas.openxmlformats.org/markup-compatibility/2006" xmlns:aink="http://schemas.microsoft.com/office/drawing/2016/ink" xmlns:am3d="http://schemas.microsoft.com/office/drawing/2017/model3d" xmlns:o="urn:schemas-microsoft-com:office:office" xmlns:r="http://schemas.openxmlformats.org/officeDocument/2006/relationships" xmlns:m="http://schemas.openxmlformats.org/officeDocument/2006/math" xmlns:v="urn:schemas-microsoft-com:vml" xmlns:wp14="http://schemas.microsoft.com/office/word/2010/wordprocessingDrawing" xmlns:wp="http://schemas.openxmlformats.org/drawingml/2006/wordprocessingDrawing" xmlns:w10="urn:schemas-microsoft-com:office:word" xmlns:w="http://schemas.openxmlformats.org/wordprocessingml/2006/main" xmlns:w14="http://schemas.microsoft.com/office/word/2010/wordml" xmlns:w15="http://schemas.microsoft.com/office/word/2012/wordml" xmlns:w16cex="http://schemas.microsoft.com/office/word/2018/wordml/cex" xmlns:w16cid="http://schemas.microsoft.com/office/word/2016/wordml/cid" xmlns:w16="http://schemas.microsoft.com/office/word/2018/wordml" xmlns:w16sdtdh="http://schemas.microsoft.com/office/word/2020/wordml/sdtdatahash" xmlns:w16se="http://schemas.microsoft.com/office/word/2015/wordml/symex" xmlns:wpg="http://schemas.microsoft.com/office/word/2010/wordprocessingGroup" xmlns:wpi="http://schemas.microsoft.com/office/word/2010/wordprocessingInk" xmlns:wne="http://schemas.microsoft.com/office/word/2006/wordml" xmlns:wps="http://schemas.microsoft.com/office/word/2010/wordprocessingShape" mc:Ignorable="w14 w15 w16se w16cid w16 w16cex w16sdtdh wp14">
+<w:numbering xmlns:wpc="http://schemas.microsoft.com/office/word/2010/wordprocessingCanvas" xmlns:cx="http://schemas.microsoft.com/office/drawing/2014/chartex" xmlns:cx1="http://schemas.microsoft.com/office/drawing/2015/9/8/chartex" xmlns:cx2="http://schemas.microsoft.com/office/drawing/2015/10/21/chartex" xmlns:cx3="http://schemas.microsoft.com/office/drawing/2016/5/9/chartex" xmlns:cx4="http://schemas.microsoft.com/office/drawing/2016/5/10/chartex" xmlns:cx5="http://schemas.microsoft.com/office/drawing/2016/5/11/chartex" xmlns:cx6="http://schemas.microsoft.com/office/drawing/2016/5/12/chartex" xmlns:cx7="http://schemas.microsoft.com/office/drawing/2016/5/13/chartex" xmlns:cx8="http://schemas.microsoft.com/office/drawing/2016/5/14/chartex" xmlns:mc="http://schemas.openxmlformats.org/markup-compatibility/2006" xmlns:aink="http://schemas.microsoft.com/office/drawing/2016/ink" xmlns:am3d="http://schemas.microsoft.com/office/drawing/2017/model3d" xmlns:o="urn:schemas-microsoft-com:office:office" xmlns:r="http://schemas.openxmlformats.org/officeDocument/2006/relationships" xmlns:m="http://schemas.openxmlformats.org/officeDocument/2006/math" xmlns:v="urn:schemas-microsoft-com:vml" xmlns:wp14="http://schemas.microsoft.com/office/word/2010/wordprocessingDrawing" xmlns:wp="http://schemas.openxmlformats.org/drawingml/2006/wordprocessingDrawing" xmlns:w10="urn:schemas-microsoft-com:office:word" xmlns:w="http://schemas.openxmlformats.org/wordprocessingml/2006/main" xmlns:w14="http://schemas.microsoft.com/office/word/2010/wordml" xmlns:w15="http://schemas.microsoft.com/office/word/2012/wordml" xmlns:w16cid="http://schemas.microsoft.com/office/word/2016/wordml/cid" xmlns:w16se="http://schemas.microsoft.com/office/word/2015/wordml/symex" xmlns:wpg="http://schemas.microsoft.com/office/word/2010/wordprocessingGroup" xmlns:wpi="http://schemas.microsoft.com/office/word/2010/wordprocessingInk" xmlns:wne="http://schemas.microsoft.com/office/word/2006/wordml" xmlns:wps="http://schemas.microsoft.com/office/word/2010/wordprocessingShape" mc:Ignorable="w14 w15 w16se w16cid wp14">
   <w:abstractNum w:abstractNumId="0" w15:restartNumberingAfterBreak="0">
     <w:nsid w:val="272A2AEC"/>
     <w:multiLevelType w:val="hybridMultilevel"/>
@@ -19312,7 +22941,7 @@
 </file>
 
 <file path=word/styles.xml><?xml version="1.0" encoding="utf-8"?>
-<w:styles xmlns:mc="http://schemas.openxmlformats.org/markup-compatibility/2006" xmlns:r="http://schemas.openxmlformats.org/officeDocument/2006/relationships" xmlns:w="http://schemas.openxmlformats.org/wordprocessingml/2006/main" xmlns:w14="http://schemas.microsoft.com/office/word/2010/wordml" xmlns:w15="http://schemas.microsoft.com/office/word/2012/wordml" xmlns:w16cex="http://schemas.microsoft.com/office/word/2018/wordml/cex" xmlns:w16cid="http://schemas.microsoft.com/office/word/2016/wordml/cid" xmlns:w16="http://schemas.microsoft.com/office/word/2018/wordml" xmlns:w16sdtdh="http://schemas.microsoft.com/office/word/2020/wordml/sdtdatahash" xmlns:w16se="http://schemas.microsoft.com/office/word/2015/wordml/symex" mc:Ignorable="w14 w15 w16se w16cid w16 w16cex w16sdtdh">
+<w:styles xmlns:mc="http://schemas.openxmlformats.org/markup-compatibility/2006" xmlns:r="http://schemas.openxmlformats.org/officeDocument/2006/relationships" xmlns:w="http://schemas.openxmlformats.org/wordprocessingml/2006/main" xmlns:w14="http://schemas.microsoft.com/office/word/2010/wordml" xmlns:w15="http://schemas.microsoft.com/office/word/2012/wordml" xmlns:w16cid="http://schemas.microsoft.com/office/word/2016/wordml/cid" xmlns:w16se="http://schemas.microsoft.com/office/word/2015/wordml/symex" mc:Ignorable="w14 w15 w16se w16cid">
   <w:docDefaults>
     <w:rPrDefault>
       <w:rPr>
@@ -19328,7 +22957,7 @@
       </w:pPr>
     </w:pPrDefault>
   </w:docDefaults>
-  <w:latentStyles w:defLockedState="0" w:defUIPriority="99" w:defSemiHidden="0" w:defUnhideWhenUsed="0" w:defQFormat="0" w:count="376">
+  <w:latentStyles w:defLockedState="0" w:defUIPriority="99" w:defSemiHidden="0" w:defUnhideWhenUsed="0" w:defQFormat="0" w:count="375">
     <w:lsdException w:name="Normal" w:uiPriority="0" w:qFormat="1"/>
     <w:lsdException w:name="heading 1" w:uiPriority="9" w:qFormat="1"/>
     <w:lsdException w:name="heading 2" w:semiHidden="1" w:uiPriority="9" w:unhideWhenUsed="1" w:qFormat="1"/>
@@ -19704,19 +23333,18 @@
     <w:lsdException w:name="Smart Hyperlink" w:semiHidden="1" w:unhideWhenUsed="1"/>
     <w:lsdException w:name="Hashtag" w:semiHidden="1" w:unhideWhenUsed="1"/>
     <w:lsdException w:name="Unresolved Mention" w:semiHidden="1" w:unhideWhenUsed="1"/>
-    <w:lsdException w:name="Smart Link" w:semiHidden="1" w:unhideWhenUsed="1"/>
   </w:latentStyles>
   <w:style w:type="paragraph" w:default="1" w:styleId="Normal">
     <w:name w:val="Normal"/>
     <w:qFormat/>
   </w:style>
-  <w:style w:type="character" w:default="1" w:styleId="Fuentedeprrafopredeter">
+  <w:style w:type="character" w:default="1" w:styleId="DefaultParagraphFont">
     <w:name w:val="Default Paragraph Font"/>
     <w:uiPriority w:val="1"/>
     <w:semiHidden/>
     <w:unhideWhenUsed/>
   </w:style>
-  <w:style w:type="table" w:default="1" w:styleId="Tablanormal">
+  <w:style w:type="table" w:default="1" w:styleId="TableNormal">
     <w:name w:val="Normal Table"/>
     <w:uiPriority w:val="99"/>
     <w:semiHidden/>
@@ -19731,7 +23359,7 @@
       </w:tblCellMar>
     </w:tblPr>
   </w:style>
-  <w:style w:type="numbering" w:default="1" w:styleId="Sinlista">
+  <w:style w:type="numbering" w:default="1" w:styleId="NoList">
     <w:name w:val="No List"/>
     <w:uiPriority w:val="99"/>
     <w:semiHidden/>
@@ -19739,12 +23367,12 @@
   </w:style>
   <w:style w:type="character" w:customStyle="1" w:styleId="textlayer--absolute">
     <w:name w:val="textlayer--absolute"/>
-    <w:basedOn w:val="Fuentedeprrafopredeter"/>
+    <w:basedOn w:val="DefaultParagraphFont"/>
     <w:rsid w:val="00FA4794"/>
   </w:style>
-  <w:style w:type="character" w:styleId="Hipervnculo">
+  <w:style w:type="character" w:styleId="Hyperlink">
     <w:name w:val="Hyperlink"/>
-    <w:basedOn w:val="Fuentedeprrafopredeter"/>
+    <w:basedOn w:val="DefaultParagraphFont"/>
     <w:uiPriority w:val="99"/>
     <w:unhideWhenUsed/>
     <w:rsid w:val="003C023A"/>
@@ -19753,9 +23381,9 @@
       <w:u w:val="single"/>
     </w:rPr>
   </w:style>
-  <w:style w:type="character" w:styleId="Textodelmarcadordeposicin">
+  <w:style w:type="character" w:styleId="PlaceholderText">
     <w:name w:val="Placeholder Text"/>
-    <w:basedOn w:val="Fuentedeprrafopredeter"/>
+    <w:basedOn w:val="DefaultParagraphFont"/>
     <w:uiPriority w:val="99"/>
     <w:semiHidden/>
     <w:rsid w:val="005E4030"/>
@@ -19763,9 +23391,9 @@
       <w:color w:val="808080"/>
     </w:rPr>
   </w:style>
-  <w:style w:type="table" w:styleId="Tablaconcuadrcula">
+  <w:style w:type="table" w:styleId="TableGrid">
     <w:name w:val="Table Grid"/>
-    <w:basedOn w:val="Tablanormal"/>
+    <w:basedOn w:val="TableNormal"/>
     <w:uiPriority w:val="39"/>
     <w:rsid w:val="00563B45"/>
     <w:pPr>
@@ -19782,9 +23410,9 @@
       </w:tblBorders>
     </w:tblPr>
   </w:style>
-  <w:style w:type="character" w:styleId="nfasis">
+  <w:style w:type="character" w:styleId="Emphasis">
     <w:name w:val="Emphasis"/>
-    <w:basedOn w:val="Fuentedeprrafopredeter"/>
+    <w:basedOn w:val="DefaultParagraphFont"/>
     <w:uiPriority w:val="20"/>
     <w:qFormat/>
     <w:rsid w:val="000E7711"/>
@@ -19793,7 +23421,7 @@
       <w:iCs/>
     </w:rPr>
   </w:style>
-  <w:style w:type="paragraph" w:styleId="Prrafodelista">
+  <w:style w:type="paragraph" w:styleId="ListParagraph">
     <w:name w:val="List Paragraph"/>
     <w:basedOn w:val="Normal"/>
     <w:uiPriority w:val="34"/>

</xml_diff>

<commit_message>
tables and figures updated
</commit_message>
<xml_diff>
--- a/manuscript/ch1_manuscript2.docx
+++ b/manuscript/ch1_manuscript2.docx
@@ -104,14 +104,17 @@
       </w:r>
     </w:p>
     <w:p>
-      <w:r>
-        <w:t xml:space="preserve">How does </w:t>
-      </w:r>
-      <w:r>
-        <w:t>small-scale farming shape</w:t>
-      </w:r>
-      <w:r>
-        <w:t>s regional patterns of AGB in tropical montane cloud forest across environmental gradients?</w:t>
+      <w:pPr>
+        <w:rPr>
+          <w:b/>
+          <w:bCs/>
+        </w:rPr>
+      </w:pPr>
+      <w:r>
+        <w:t>The precise quantification of carbon stocks in the aboveground component of tropical forests remains a challenge, particularly in tropical montane forests (TMF), where carbon has been historically understudied and underestimated. The magnitude and patterns of aboveground biomass (AGB) in TMF are hard to estimate partly due to forest disturbance, which greatly increases variation in the spatial and temporal distribution of AGB. In TMF, forest disturbance is mainly caused by the expansion and intensification of agricultural and grazing lands. Yet, the effect of land use on AGB patterns remains poorly understood.</w:t>
+      </w:r>
+      <w:r>
+        <w:t xml:space="preserve"> In this project, we seek to answer the following questions:</w:t>
       </w:r>
     </w:p>
     <w:p>
@@ -141,7 +144,13 @@
         <w:t xml:space="preserve">regional </w:t>
       </w:r>
       <w:r>
-        <w:t>AGB patterns along an environmental gradient</w:t>
+        <w:t xml:space="preserve">patterns </w:t>
+      </w:r>
+      <w:r>
+        <w:t xml:space="preserve">of AGB </w:t>
+      </w:r>
+      <w:r>
+        <w:t>along an environmental gradient</w:t>
       </w:r>
       <w:r>
         <w:t xml:space="preserve"> in TMCFs</w:t>
@@ -163,11 +172,6 @@
       </w:r>
     </w:p>
     <w:p>
-      <w:r>
-        <w:t>Acronyms: TMCF, FI</w:t>
-      </w:r>
-    </w:p>
-    <w:p>
       <w:pPr>
         <w:rPr>
           <w:b/>
@@ -211,7 +215,13 @@
         <w:t xml:space="preserve">We delimited a study area following a </w:t>
       </w:r>
       <w:r>
+        <w:t>tropical montane cloud forest (</w:t>
+      </w:r>
+      <w:r>
         <w:t>TMCF</w:t>
+      </w:r>
+      <w:r>
+        <w:t>)</w:t>
       </w:r>
       <w:r>
         <w:t xml:space="preserve"> regionalization conducted by Toledo-Aceves </w:t>
@@ -520,8 +530,13 @@
         <w:t>,</w:t>
       </w:r>
       <w:r>
-        <w:t xml:space="preserve"> from different sources</w:t>
-      </w:r>
+        <w:t xml:space="preserve"> from </w:t>
+      </w:r>
+      <w:proofErr w:type="gramStart"/>
+      <w:r>
+        <w:t>different sources</w:t>
+      </w:r>
+      <w:proofErr w:type="gramEnd"/>
       <w:r>
         <w:t xml:space="preserve"> </w:t>
       </w:r>
@@ -529,7 +544,11 @@
         <w:t xml:space="preserve">into a single dataset. </w:t>
       </w:r>
       <w:r>
-        <w:t xml:space="preserve">The main data source for this </w:t>
+        <w:t xml:space="preserve">The main data source for </w:t>
+      </w:r>
+      <w:r>
+        <w:lastRenderedPageBreak/>
+        <w:t xml:space="preserve">this </w:t>
       </w:r>
       <w:r>
         <w:t>work</w:t>
@@ -577,17 +596,21 @@
         <w:t xml:space="preserve">From this database we estimated forest structural attributes, AGB, and land-use variables. </w:t>
       </w:r>
       <w:r>
-        <w:t xml:space="preserve">To complement this data, we obtained information on mean annual precipitation and temperature from WorldClim (CITA). Lastly, we retrieved topographical information from NASA’s </w:t>
+        <w:t xml:space="preserve">To complement this data, we obtained information on mean annual precipitation and temperature from </w:t>
+      </w:r>
+      <w:proofErr w:type="spellStart"/>
+      <w:r>
+        <w:t>WorldClim</w:t>
+      </w:r>
+      <w:proofErr w:type="spellEnd"/>
+      <w:r>
+        <w:t xml:space="preserve"> (CITA). Lastly, we retrieved topographical information from NASA’s </w:t>
       </w:r>
       <w:r>
         <w:t>Shuttle Radar Topography Mission</w:t>
       </w:r>
       <w:r>
-        <w:t xml:space="preserve"> </w:t>
-      </w:r>
-      <w:r>
-        <w:lastRenderedPageBreak/>
-        <w:t>digital elevation data.</w:t>
+        <w:t xml:space="preserve"> digital elevation data.</w:t>
       </w:r>
       <w:r>
         <w:t xml:space="preserve"> </w:t>
@@ -734,7 +757,23 @@
           <w:rStyle w:val="textlayer--absolute"/>
           <w:rFonts w:cstheme="minorHAnsi"/>
         </w:rPr>
-        <w:t>National Commission of Biodiversity (CONABIO) GeoPortal (CITAS)</w:t>
+        <w:t xml:space="preserve">National Commission of Biodiversity (CONABIO) </w:t>
+      </w:r>
+      <w:proofErr w:type="spellStart"/>
+      <w:r>
+        <w:rPr>
+          <w:rStyle w:val="textlayer--absolute"/>
+          <w:rFonts w:cstheme="minorHAnsi"/>
+        </w:rPr>
+        <w:t>GeoPortal</w:t>
+      </w:r>
+      <w:proofErr w:type="spellEnd"/>
+      <w:r>
+        <w:rPr>
+          <w:rStyle w:val="textlayer--absolute"/>
+          <w:rFonts w:cstheme="minorHAnsi"/>
+        </w:rPr>
+        <w:t xml:space="preserve"> (CITAS)</w:t>
       </w:r>
       <w:r>
         <w:t xml:space="preserve">. </w:t>
@@ -799,7 +838,15 @@
         <w:t>i.e.</w:t>
       </w:r>
       <w:r>
-        <w:t xml:space="preserve">, the number of trees per hectare; (2) basal area, defined as the sum of the cross-sectional surface area of trees per hectare; and (3) Lorey’s height, which is a measure of forest stand height weighted by its basal area. </w:t>
+        <w:t xml:space="preserve">, the number of trees per hectare; (2) basal area, defined as the sum of the cross-sectional surface area of trees per hectare; and (3) </w:t>
+      </w:r>
+      <w:proofErr w:type="spellStart"/>
+      <w:r>
+        <w:t>Lorey’s</w:t>
+      </w:r>
+      <w:proofErr w:type="spellEnd"/>
+      <w:r>
+        <w:t xml:space="preserve"> height, which is a measure of forest stand height weighted by its basal area. </w:t>
       </w:r>
     </w:p>
     <w:p>
@@ -808,7 +855,15 @@
         <w:t xml:space="preserve">To estimate AGB, </w:t>
       </w:r>
       <w:r>
-        <w:t xml:space="preserve">we first calculated each individual’s AGB using </w:t>
+        <w:t xml:space="preserve">we first calculated </w:t>
+      </w:r>
+      <w:proofErr w:type="gramStart"/>
+      <w:r>
+        <w:t>each individual’s</w:t>
+      </w:r>
+      <w:proofErr w:type="gramEnd"/>
+      <w:r>
+        <w:t xml:space="preserve"> AGB using </w:t>
       </w:r>
       <w:r>
         <w:t xml:space="preserve">47 different </w:t>
@@ -859,7 +914,15 @@
         <w:t xml:space="preserve">(eq. 1) </w:t>
       </w:r>
       <w:r>
-        <w:t xml:space="preserve">developed by Chave </w:t>
+        <w:t xml:space="preserve">developed by </w:t>
+      </w:r>
+      <w:proofErr w:type="spellStart"/>
+      <w:r>
+        <w:t>Chave</w:t>
+      </w:r>
+      <w:proofErr w:type="spellEnd"/>
+      <w:r>
+        <w:t xml:space="preserve"> </w:t>
       </w:r>
       <w:r>
         <w:rPr>
@@ -869,9 +932,18 @@
         <w:t>et al.</w:t>
       </w:r>
       <w:r>
-        <w:t xml:space="preserve"> (2014</w:t>
-      </w:r>
-      <w:r>
+        <w:t xml:space="preserve"> (</w:t>
+      </w:r>
+      <w:r>
+        <w:rPr>
+          <w:highlight w:val="yellow"/>
+        </w:rPr>
+        <w:t>2014</w:t>
+      </w:r>
+      <w:r>
+        <w:rPr>
+          <w:highlight w:val="yellow"/>
+        </w:rPr>
         <w:t>(2015?)</w:t>
       </w:r>
       <w:r>
@@ -1091,9 +1163,11 @@
       <w:r>
         <w:t>R package BIOMASS (</w:t>
       </w:r>
+      <w:proofErr w:type="spellStart"/>
       <w:r>
         <w:t>Réjou‐Méchain</w:t>
       </w:r>
+      <w:proofErr w:type="spellEnd"/>
       <w:r>
         <w:t>, 2017).</w:t>
       </w:r>
@@ -1112,7 +1186,15 @@
         <w:t xml:space="preserve"> </w:t>
       </w:r>
       <w:r>
-        <w:t xml:space="preserve">assuming 95% of the samples have a low diameter error and the remaining 5% a high diameter error (close to 5 cm), and a height error of 10%, as suggested in Chave et al. (2004). </w:t>
+        <w:t xml:space="preserve">assuming 95% of the samples have a low diameter error and the remaining 5% a high diameter error (close to 5 cm), and a height error of 10%, as suggested in </w:t>
+      </w:r>
+      <w:proofErr w:type="spellStart"/>
+      <w:r>
+        <w:t>Chave</w:t>
+      </w:r>
+      <w:proofErr w:type="spellEnd"/>
+      <w:r>
+        <w:t xml:space="preserve"> et al. (2004). </w:t>
       </w:r>
       <w:r>
         <w:t>To estimate site’s AGB error, w</w:t>
@@ -1737,7 +1819,23 @@
           <w:rStyle w:val="textlayer--absolute"/>
           <w:rFonts w:cstheme="minorHAnsi"/>
         </w:rPr>
-        <w:t xml:space="preserve">We calculated annual precipitation extracting WorldClim bio12 values per plot using the package </w:t>
+        <w:t xml:space="preserve">We calculated annual precipitation extracting </w:t>
+      </w:r>
+      <w:proofErr w:type="spellStart"/>
+      <w:r>
+        <w:rPr>
+          <w:rStyle w:val="textlayer--absolute"/>
+          <w:rFonts w:cstheme="minorHAnsi"/>
+        </w:rPr>
+        <w:t>WorldClim</w:t>
+      </w:r>
+      <w:proofErr w:type="spellEnd"/>
+      <w:r>
+        <w:rPr>
+          <w:rStyle w:val="textlayer--absolute"/>
+          <w:rFonts w:cstheme="minorHAnsi"/>
+        </w:rPr>
+        <w:t xml:space="preserve"> bio12 values per plot using the package </w:t>
       </w:r>
       <w:r>
         <w:rPr>
@@ -1753,7 +1851,23 @@
           <w:rStyle w:val="textlayer--absolute"/>
           <w:rFonts w:cstheme="minorHAnsi"/>
         </w:rPr>
-        <w:t xml:space="preserve"> in R. When plot’s annual precipitation values within a single site varied, we calculated a mean annual precipitation value per site. WorldClim’s annual mean temperature (bio1) was also extracted following the same procedure. Then, we extracted slope (in degrees) and aspect values for each plot </w:t>
+        <w:t xml:space="preserve"> in R. When plot’s annual precipitation values within a single site varied, we calculated a mean annual precipitation value per site. </w:t>
+      </w:r>
+      <w:proofErr w:type="spellStart"/>
+      <w:r>
+        <w:rPr>
+          <w:rStyle w:val="textlayer--absolute"/>
+          <w:rFonts w:cstheme="minorHAnsi"/>
+        </w:rPr>
+        <w:t>WorldClim’s</w:t>
+      </w:r>
+      <w:proofErr w:type="spellEnd"/>
+      <w:r>
+        <w:rPr>
+          <w:rStyle w:val="textlayer--absolute"/>
+          <w:rFonts w:cstheme="minorHAnsi"/>
+        </w:rPr>
+        <w:t xml:space="preserve"> annual mean temperature (bio1) was also extracted following the same procedure. Then, we extracted slope (in degrees) and aspect values for each plot </w:t>
       </w:r>
       <w:r>
         <w:t xml:space="preserve">from NASA’s </w:t>
@@ -1830,7 +1944,15 @@
         <w:t xml:space="preserve">, the </w:t>
       </w:r>
       <w:r>
-        <w:t>proportion of different types of land cover within a site)</w:t>
+        <w:t xml:space="preserve">proportion of </w:t>
+      </w:r>
+      <w:proofErr w:type="gramStart"/>
+      <w:r>
+        <w:t>different types</w:t>
+      </w:r>
+      <w:proofErr w:type="gramEnd"/>
+      <w:r>
+        <w:t xml:space="preserve"> of land cover within a site)</w:t>
       </w:r>
       <w:r>
         <w:t xml:space="preserve">. We assessed FI sites’ forest disturbance related to agricultural and grazing activities at the time of data collection using FI disturbance data set, which contains information about the cause and severity of vegetation disturbance. The causes of disturbance are classified in 11 classes: fires, hurricanes, floods, roads, logging, land-use change, grazing, pests and diseases, electrical cables, mining, and urbanization. The severity of disturbance is classified in a </w:t>
@@ -1925,48 +2047,45 @@
         <w:t xml:space="preserve"> each</w:t>
       </w:r>
       <w:r>
+        <w:t xml:space="preserve"> (Figure S1)</w:t>
+      </w:r>
+      <w:r>
+        <w:t xml:space="preserve">. </w:t>
+      </w:r>
+      <w:r>
+        <w:t>Then, w</w:t>
+      </w:r>
+      <w:r>
+        <w:t xml:space="preserve">e </w:t>
+      </w:r>
+      <w:r>
+        <w:t xml:space="preserve">compared </w:t>
+      </w:r>
+      <w:r>
+        <w:t xml:space="preserve">30 indices </w:t>
+      </w:r>
+      <w:r>
+        <w:t xml:space="preserve">to define the best number of clusters </w:t>
+      </w:r>
+      <w:r>
+        <w:t xml:space="preserve">and </w:t>
+      </w:r>
+      <w:r>
+        <w:t>chose</w:t>
+      </w:r>
+      <w:r>
         <w:t xml:space="preserve"> </w:t>
       </w:r>
       <w:r>
-        <w:t>(Figure S1)</w:t>
+        <w:t xml:space="preserve">the one </w:t>
+      </w:r>
+      <w:r>
+        <w:t>that was better supported by most indices</w:t>
       </w:r>
       <w:r>
         <w:t xml:space="preserve">. </w:t>
       </w:r>
       <w:r>
-        <w:t>Then, w</w:t>
-      </w:r>
-      <w:r>
-        <w:t xml:space="preserve">e </w:t>
-      </w:r>
-      <w:r>
-        <w:t xml:space="preserve">compared </w:t>
-      </w:r>
-      <w:r>
-        <w:t xml:space="preserve">30 indices </w:t>
-      </w:r>
-      <w:r>
-        <w:t xml:space="preserve">to define the best number of clusters </w:t>
-      </w:r>
-      <w:r>
-        <w:t xml:space="preserve">and </w:t>
-      </w:r>
-      <w:r>
-        <w:t>chose</w:t>
-      </w:r>
-      <w:r>
-        <w:t xml:space="preserve"> </w:t>
-      </w:r>
-      <w:r>
-        <w:t xml:space="preserve">the one </w:t>
-      </w:r>
-      <w:r>
-        <w:t>that was better supported by most indices</w:t>
-      </w:r>
-      <w:r>
-        <w:t xml:space="preserve">. </w:t>
-      </w:r>
-      <w:r>
         <w:t>Most of the indices suggested three clusters as the best classification. Thus, f</w:t>
       </w:r>
       <w:r>
@@ -1988,7 +2107,15 @@
         <w:t xml:space="preserve">forest </w:t>
       </w:r>
       <w:r>
-        <w:t>plots with high tree density, and medium basal area and tree height; and a third one groups together plots with very high basal area and tree height, but medium tree density. Other studies conducted in TMCF in Oaxaca have shown that tree height, DBH, and tree density change through time after disturbance and are useful for estimating an approximate stage of forest succession in forest-agriculture mosaics (Velasco-Murguía et al., 2021). In general, TMCF</w:t>
+        <w:t>plots with high tree density, and medium basal area and tree height; and a third one groups together plots with very high basal area and tree height, but medium tree density. Other studies conducted in TMCF in Oaxaca have shown that tree height, DBH, and tree density change through time after disturbance and are useful for estimating an approximate stage of forest succession in forest-agriculture mosaics (Velasco-</w:t>
+      </w:r>
+      <w:proofErr w:type="spellStart"/>
+      <w:r>
+        <w:t>Murguía</w:t>
+      </w:r>
+      <w:proofErr w:type="spellEnd"/>
+      <w:r>
+        <w:t xml:space="preserve"> et al., 2021). In general, TMCF</w:t>
       </w:r>
       <w:r>
         <w:t>s</w:t>
@@ -2613,7 +2740,15 @@
         <w:t>following</w:t>
       </w:r>
       <w:r>
-        <w:t xml:space="preserve"> a similar approach as Cuni-Sanchez et al. (2021) and </w:t>
+        <w:t xml:space="preserve"> a similar approach as </w:t>
+      </w:r>
+      <w:proofErr w:type="spellStart"/>
+      <w:r>
+        <w:t>Cuni</w:t>
+      </w:r>
+      <w:proofErr w:type="spellEnd"/>
+      <w:r>
+        <w:t xml:space="preserve">-Sanchez et al. (2021) and </w:t>
       </w:r>
       <w:r>
         <w:t>classified trees in six size classes based on their DBH:</w:t>
@@ -2676,13 +2811,7 @@
         <w:t>statically</w:t>
       </w:r>
       <w:r>
-        <w:t xml:space="preserve"> different </w:t>
-      </w:r>
-      <w:r>
-        <w:t>between forest plots at different successional stages</w:t>
-      </w:r>
-      <w:r>
-        <w:t>, as well as to test whether the contribution of each tree size class to stem density and AGB varie</w:t>
+        <w:t xml:space="preserve"> different between forest plots at different successional stages, as well as to test whether the contribution of each tree size class to stem density and AGB varie</w:t>
       </w:r>
       <w:r>
         <w:t>s</w:t>
@@ -2869,11 +2998,24 @@
       <w:r>
         <w:t xml:space="preserve">approach </w:t>
       </w:r>
+      <w:proofErr w:type="gramStart"/>
       <w:r>
         <w:t xml:space="preserve">similar </w:t>
       </w:r>
       <w:r>
-        <w:t>to Tredennick et al. (2021) for model exploration, we performed variable selection by comparing the full model against a series of reduced models in which each predictor is dropped in a stepwise fashion. We selected the best model comparing</w:t>
+        <w:t>to</w:t>
+      </w:r>
+      <w:proofErr w:type="gramEnd"/>
+      <w:r>
+        <w:t xml:space="preserve"> </w:t>
+      </w:r>
+      <w:proofErr w:type="spellStart"/>
+      <w:r>
+        <w:t>Tredennick</w:t>
+      </w:r>
+      <w:proofErr w:type="spellEnd"/>
+      <w:r>
+        <w:t xml:space="preserve"> et al. (2021) for model exploration, we performed variable selection by comparing the full model against a series of reduced models in which each predictor is dropped in a stepwise fashion. We selected the best model comparing</w:t>
       </w:r>
       <w:r>
         <w:t xml:space="preserve"> their</w:t>
@@ -3126,10 +3268,10 @@
         <w:t xml:space="preserve"> ranges from as low as </w:t>
       </w:r>
       <w:r>
-        <w:t>8.266</w:t>
-      </w:r>
-      <w:r>
-        <w:t xml:space="preserve"> Mg</w:t>
+        <w:t>8.26</w:t>
+      </w:r>
+      <w:r>
+        <w:t xml:space="preserve"> to as high as 414.52 Mg</w:t>
       </w:r>
       <w:r>
         <w:t xml:space="preserve"> ha</w:t>
@@ -3141,7 +3283,52 @@
         <w:t>-1</w:t>
       </w:r>
       <w:r>
-        <w:t xml:space="preserve"> to as high as 414.524 Mg</w:t>
+        <w:t>,</w:t>
+      </w:r>
+      <w:r>
+        <w:t xml:space="preserve"> </w:t>
+      </w:r>
+      <w:r>
+        <w:t xml:space="preserve">showing the wide variation of AGB existing in these landscapes </w:t>
+      </w:r>
+      <w:r>
+        <w:t xml:space="preserve">(Table </w:t>
+      </w:r>
+      <w:r>
+        <w:t>1</w:t>
+      </w:r>
+      <w:r>
+        <w:t>).</w:t>
+      </w:r>
+      <w:r>
+        <w:t xml:space="preserve"> </w:t>
+      </w:r>
+      <w:r>
+        <w:t xml:space="preserve">In fact, out of </w:t>
+      </w:r>
+      <w:r>
+        <w:t>the 160 plots analyzed,</w:t>
+      </w:r>
+      <w:r>
+        <w:t xml:space="preserve"> 30 are outside this range.</w:t>
+      </w:r>
+      <w:r>
+        <w:t xml:space="preserve"> </w:t>
+      </w:r>
+      <w:r>
+        <w:t xml:space="preserve">Specifically, </w:t>
+      </w:r>
+      <w:r>
+        <w:t xml:space="preserve">17 </w:t>
+      </w:r>
+      <w:r>
+        <w:t xml:space="preserve">plots show values </w:t>
+      </w:r>
+      <w:r>
+        <w:t xml:space="preserve">below </w:t>
+      </w:r>
+      <w:r>
+        <w:t>8.26 Mg</w:t>
       </w:r>
       <w:r>
         <w:t xml:space="preserve"> ha</w:t>
@@ -3153,52 +3340,13 @@
         <w:t>-1</w:t>
       </w:r>
       <w:r>
-        <w:t>,</w:t>
-      </w:r>
-      <w:r>
-        <w:t xml:space="preserve"> </w:t>
-      </w:r>
-      <w:r>
-        <w:t xml:space="preserve">showing the wide variation of AGB existing in these landscapes </w:t>
-      </w:r>
-      <w:r>
-        <w:t xml:space="preserve">(Table </w:t>
-      </w:r>
-      <w:r>
-        <w:t>1</w:t>
-      </w:r>
-      <w:r>
-        <w:t>).</w:t>
-      </w:r>
-      <w:r>
-        <w:t xml:space="preserve"> </w:t>
-      </w:r>
-      <w:r>
-        <w:t xml:space="preserve">In fact, out of </w:t>
-      </w:r>
-      <w:r>
-        <w:t>the 160 plots analyzed,</w:t>
-      </w:r>
-      <w:r>
-        <w:t xml:space="preserve"> 30 are outside this range.</w:t>
-      </w:r>
-      <w:r>
-        <w:t xml:space="preserve"> </w:t>
-      </w:r>
-      <w:r>
-        <w:t xml:space="preserve">Specifically, </w:t>
-      </w:r>
-      <w:r>
-        <w:t xml:space="preserve">17 </w:t>
-      </w:r>
-      <w:r>
-        <w:t xml:space="preserve">plots show values </w:t>
-      </w:r>
-      <w:r>
-        <w:t xml:space="preserve">below </w:t>
-      </w:r>
-      <w:r>
-        <w:t>8.26 Mg</w:t>
+        <w:t xml:space="preserve">, several of which were completely devoid of trees larger than 7.5 cm of DBH at the time of data collection. In contrast, </w:t>
+      </w:r>
+      <w:r>
+        <w:t xml:space="preserve">13 </w:t>
+      </w:r>
+      <w:r>
+        <w:t>plots exhibit higher values than the highest averaged AGB found at site level, some of them even surpassing 500 Mg</w:t>
       </w:r>
       <w:r>
         <w:t xml:space="preserve"> ha</w:t>
@@ -3210,16 +3358,49 @@
         <w:t>-1</w:t>
       </w:r>
       <w:r>
-        <w:t xml:space="preserve">, several of which were completely devoid of trees larger than 7.5 cm of DBH at the time of data collection. In contrast, </w:t>
-      </w:r>
-      <w:r>
-        <w:t xml:space="preserve">13 </w:t>
-      </w:r>
-      <w:r>
-        <w:t>plots exhibit higher values than the highest averaged AGB found at site level, some of them even surpassing 500 Mg</w:t>
-      </w:r>
-      <w:r>
-        <w:t xml:space="preserve"> ha</w:t>
+        <w:t>.</w:t>
+      </w:r>
+      <w:r>
+        <w:t xml:space="preserve"> </w:t>
+      </w:r>
+      <w:r>
+        <w:t xml:space="preserve">Variation in structural attributes within and among sites is </w:t>
+      </w:r>
+      <w:r>
+        <w:t xml:space="preserve">also </w:t>
+      </w:r>
+      <w:r>
+        <w:t>large</w:t>
+      </w:r>
+      <w:r>
+        <w:t xml:space="preserve"> (Table </w:t>
+      </w:r>
+      <w:r>
+        <w:t>1</w:t>
+      </w:r>
+      <w:r>
+        <w:t>)</w:t>
+      </w:r>
+      <w:r>
+        <w:t xml:space="preserve">. </w:t>
+      </w:r>
+      <w:r>
+        <w:t xml:space="preserve">For instance, average stem density in all </w:t>
+      </w:r>
+      <w:r>
+        <w:t>40</w:t>
+      </w:r>
+      <w:r>
+        <w:t xml:space="preserve"> sites is </w:t>
+      </w:r>
+      <w:r>
+        <w:t>641.56</w:t>
+      </w:r>
+      <w:r>
+        <w:t xml:space="preserve"> </w:t>
+      </w:r>
+      <w:r>
+        <w:t>ha</w:t>
       </w:r>
       <w:r>
         <w:rPr>
@@ -3228,49 +3409,19 @@
         <w:t>-1</w:t>
       </w:r>
       <w:r>
-        <w:t>.</w:t>
-      </w:r>
-      <w:r>
         <w:t xml:space="preserve"> </w:t>
       </w:r>
       <w:r>
-        <w:t xml:space="preserve">Variation in structural attributes within and among sites is </w:t>
-      </w:r>
-      <w:r>
-        <w:t xml:space="preserve">also </w:t>
-      </w:r>
-      <w:r>
-        <w:t>large</w:t>
-      </w:r>
-      <w:r>
-        <w:t xml:space="preserve"> (Table </w:t>
-      </w:r>
-      <w:r>
-        <w:t>1</w:t>
-      </w:r>
-      <w:r>
-        <w:t>)</w:t>
-      </w:r>
-      <w:r>
-        <w:t xml:space="preserve">. </w:t>
-      </w:r>
-      <w:r>
-        <w:t xml:space="preserve">For instance, average stem density in all </w:t>
-      </w:r>
-      <w:r>
-        <w:t>40</w:t>
-      </w:r>
-      <w:r>
-        <w:t xml:space="preserve"> sites is </w:t>
-      </w:r>
-      <w:r>
-        <w:t>641.56</w:t>
-      </w:r>
-      <w:r>
-        <w:t xml:space="preserve"> </w:t>
-      </w:r>
-      <w:r>
-        <w:t>ha</w:t>
+        <w:t xml:space="preserve">but some sites have as few as </w:t>
+      </w:r>
+      <w:r>
+        <w:t>81.25</w:t>
+      </w:r>
+      <w:r>
+        <w:t xml:space="preserve"> trees</w:t>
+      </w:r>
+      <w:r>
+        <w:t xml:space="preserve"> ha</w:t>
       </w:r>
       <w:r>
         <w:rPr>
@@ -3279,28 +3430,10 @@
         <w:t>-1</w:t>
       </w:r>
       <w:r>
-        <w:t xml:space="preserve"> </w:t>
-      </w:r>
-      <w:r>
-        <w:t xml:space="preserve">but some sites have as few as </w:t>
-      </w:r>
-      <w:r>
-        <w:t>81.25</w:t>
-      </w:r>
-      <w:r>
-        <w:t xml:space="preserve"> trees</w:t>
-      </w:r>
-      <w:r>
-        <w:t xml:space="preserve"> ha</w:t>
-      </w:r>
-      <w:r>
-        <w:rPr>
-          <w:vertAlign w:val="superscript"/>
-        </w:rPr>
-        <w:t>-1</w:t>
-      </w:r>
-      <w:r>
         <w:t>.</w:t>
+      </w:r>
+      <w:r>
+        <w:t xml:space="preserve"> Similarly, the variation in tree height is large, going from about 5 to 25 m. </w:t>
       </w:r>
     </w:p>
     <w:p>
@@ -3416,16 +3549,36 @@
         <w:t xml:space="preserve">. </w:t>
       </w:r>
       <w:r>
-        <w:t>The ANOVA we performed to analyze structural differences among forests at different successional stages showed that</w:t>
-      </w:r>
-      <w:r>
-        <w:t xml:space="preserve"> all attributes are statistically different in all three categories (very young, young, and mature forests). </w:t>
+        <w:t>The ANOVA</w:t>
+      </w:r>
+      <w:r>
+        <w:t>s</w:t>
+      </w:r>
+      <w:r>
+        <w:t xml:space="preserve"> we performed to analyze structural differences among forests at different successional stages showed that</w:t>
+      </w:r>
+      <w:r>
+        <w:t xml:space="preserve"> all attributes are statistically different in all three categories (very young, young, and mature forests)</w:t>
+      </w:r>
+      <w:r>
+        <w:t xml:space="preserve"> (Table S3)</w:t>
+      </w:r>
+      <w:r>
+        <w:t xml:space="preserve">. </w:t>
       </w:r>
     </w:p>
     <w:p>
       <w:r>
         <w:tab/>
-        <w:t xml:space="preserve">In these landscapes there is a large proportion of small trees (DBH &lt; 20 cm), and </w:t>
+        <w:t xml:space="preserve">In these landscapes there is </w:t>
+      </w:r>
+      <w:proofErr w:type="gramStart"/>
+      <w:r>
+        <w:t>a large proportion</w:t>
+      </w:r>
+      <w:proofErr w:type="gramEnd"/>
+      <w:r>
+        <w:t xml:space="preserve"> of small trees (DBH &lt; 20 cm), and </w:t>
       </w:r>
       <w:r>
         <w:t xml:space="preserve">trees with a DBH </w:t>
@@ -3440,16 +3593,16 @@
         <w:t xml:space="preserve"> are uncommon</w:t>
       </w:r>
       <w:r>
-        <w:t xml:space="preserve"> (Figure</w:t>
-      </w:r>
-      <w:r>
-        <w:t>s 3 and</w:t>
-      </w:r>
-      <w:r>
-        <w:t xml:space="preserve"> S</w:t>
-      </w:r>
-      <w:r>
-        <w:t>5</w:t>
+        <w:t xml:space="preserve"> (</w:t>
+      </w:r>
+      <w:r>
+        <w:t xml:space="preserve">Figure </w:t>
+      </w:r>
+      <w:r>
+        <w:t>S5a</w:t>
+      </w:r>
+      <w:r>
+        <w:t xml:space="preserve"> and Table S4</w:t>
       </w:r>
       <w:r>
         <w:t>)</w:t>
@@ -3509,13 +3662,7 @@
         <w:t>, Figure</w:t>
       </w:r>
       <w:r>
-        <w:t>s 3 and</w:t>
-      </w:r>
-      <w:r>
-        <w:t xml:space="preserve"> S</w:t>
-      </w:r>
-      <w:r>
-        <w:t>5</w:t>
+        <w:t>S5b and Table S4</w:t>
       </w:r>
       <w:r>
         <w:t xml:space="preserve">). Interestingly, this pattern </w:t>
@@ -3527,136 +3674,94 @@
         <w:t xml:space="preserve"> in forest plots at different successional stages</w:t>
       </w:r>
       <w:r>
-        <w:t xml:space="preserve"> (Figure </w:t>
-      </w:r>
-      <w:r>
-        <w:t>3</w:t>
+        <w:t xml:space="preserve">. In fact, the two-way ANOVAs </w:t>
+      </w:r>
+      <w:r>
+        <w:t xml:space="preserve">on tree size contribution to stem density and </w:t>
+      </w:r>
+      <w:r>
+        <w:t>AGB show that both size class and successional stage are statistically significant</w:t>
+      </w:r>
+      <w:r>
+        <w:t xml:space="preserve"> </w:t>
+      </w:r>
+      <w:r>
+        <w:t xml:space="preserve">as well as the interaction between them </w:t>
+      </w:r>
+      <w:r>
+        <w:t>(</w:t>
+      </w:r>
+      <w:r>
+        <w:t>Table S5</w:t>
+      </w:r>
+      <w:r>
+        <w:t xml:space="preserve"> and Figure S5</w:t>
       </w:r>
       <w:r>
         <w:t xml:space="preserve">). </w:t>
       </w:r>
       <w:r>
-        <w:t>Although the proportion of stems of different size</w:t>
+        <w:t xml:space="preserve">Although the proportion of stems </w:t>
+      </w:r>
+      <w:r>
+        <w:t>across</w:t>
       </w:r>
       <w:r>
         <w:t xml:space="preserve"> </w:t>
       </w:r>
       <w:r>
-        <w:t xml:space="preserve">remains somewhat constant across </w:t>
+        <w:t>tree size classes</w:t>
+      </w:r>
+      <w:r>
+        <w:t xml:space="preserve"> </w:t>
+      </w:r>
+      <w:r>
+        <w:t xml:space="preserve">remains somewhat constant </w:t>
+      </w:r>
+      <w:r>
+        <w:t>between</w:t>
+      </w:r>
+      <w:r>
+        <w:t xml:space="preserve"> </w:t>
       </w:r>
       <w:r>
         <w:t>very young, young, and mature forests</w:t>
       </w:r>
       <w:r>
-        <w:t>, their contribution to AGB varies widely</w:t>
+        <w:t xml:space="preserve"> (Figure 3a)</w:t>
+      </w:r>
+      <w:r>
+        <w:t xml:space="preserve">, their contribution to AGB </w:t>
+      </w:r>
+      <w:r>
+        <w:t>is more variable</w:t>
       </w:r>
       <w:r>
         <w:t xml:space="preserve"> (</w:t>
       </w:r>
       <w:r>
-        <w:t xml:space="preserve">Two-way ANOVA, p &lt; XX, </w:t>
+        <w:t xml:space="preserve">Figure 3b, </w:t>
       </w:r>
       <w:r>
         <w:t xml:space="preserve">Table </w:t>
       </w:r>
       <w:r>
-        <w:t>S5</w:t>
+        <w:t>S</w:t>
+      </w:r>
+      <w:r>
+        <w:t>7</w:t>
       </w:r>
       <w:r>
         <w:t>)</w:t>
       </w:r>
       <w:r>
-        <w:t>. In very young and mature forests, largest trees are the ones contributing the most to total AGB, but in young forest</w:t>
-      </w:r>
-      <w:r>
-        <w:t xml:space="preserve"> the contribution to AGB is equally distributed across all tree size classes</w:t>
-      </w:r>
-      <w:r>
-        <w:t xml:space="preserve">. </w:t>
-      </w:r>
-      <w:r>
-        <w:t xml:space="preserve">In fact, </w:t>
-      </w:r>
-      <w:r>
-        <w:t>in young forests, trees with a DBH smaller than 10 cm is the only tree size class showing a statistically significant different contribution to total AGB because their contribution is lower than any other tree size class</w:t>
-      </w:r>
-      <w:r>
-        <w:t xml:space="preserve"> (</w:t>
-      </w:r>
-      <w:r>
-        <w:t>Table S5).</w:t>
-      </w:r>
-      <w:r>
-        <w:t xml:space="preserve"> </w:t>
-      </w:r>
-      <w:r>
-        <w:t>In this case, l</w:t>
-      </w:r>
-      <w:r>
-        <w:t xml:space="preserve">argest trees do not stand out as big contributors to total AGB. </w:t>
-      </w:r>
-      <w:r>
-        <w:t xml:space="preserve">In contrast, in </w:t>
-      </w:r>
-      <w:r>
-        <w:t xml:space="preserve">very </w:t>
-      </w:r>
-      <w:r>
-        <w:t>young forests, tree</w:t>
-      </w:r>
-      <w:r>
-        <w:t xml:space="preserve">s with a DBH larger than 40 </w:t>
-      </w:r>
-      <w:r>
-        <w:t xml:space="preserve">and 50 </w:t>
-      </w:r>
-      <w:r>
-        <w:t xml:space="preserve">cm </w:t>
-      </w:r>
-      <w:r>
-        <w:t xml:space="preserve">show a statistically significant difference contribution to AGB than </w:t>
-      </w:r>
-      <w:r>
-        <w:t>the rest tree size classes, because they are the largest contributors to total AGB. Likewise, in mature forests, trees with a DBH larger than 50 cm show a statistically significant large contribution to total AGB</w:t>
-      </w:r>
-      <w:r>
-        <w:t xml:space="preserve"> when compared to smaller tree size classes</w:t>
-      </w:r>
-      <w:r>
-        <w:t xml:space="preserve"> (</w:t>
-      </w:r>
-      <w:r>
-        <w:t>Table S5</w:t>
-      </w:r>
-      <w:r>
-        <w:t>)</w:t>
-      </w:r>
-      <w:r>
-        <w:t xml:space="preserve">. </w:t>
-      </w:r>
-      <w:r>
-        <w:t>On the other hand</w:t>
-      </w:r>
-      <w:r>
-        <w:t xml:space="preserve">, smaller trees are more relevant for AGB in very young and young forests than in mature forests. </w:t>
-      </w:r>
-      <w:r>
-        <w:t>In fact,</w:t>
-      </w:r>
-      <w:r>
-        <w:t xml:space="preserve"> while the average contribution to AGB of trees with a DBH smaller than 10 cm in very young and young forests ranges from 6 to 14%, in mature forests this proportion barely reaches 1%</w:t>
-      </w:r>
-      <w:r>
-        <w:t xml:space="preserve"> (</w:t>
-      </w:r>
-      <w:r>
-        <w:t>Figure 3</w:t>
-      </w:r>
-      <w:r>
-        <w:t xml:space="preserve">). </w:t>
-      </w:r>
-      <w:r>
-        <w:t xml:space="preserve"> </w:t>
+        <w:t>.</w:t>
+      </w:r>
+      <w:r>
+        <w:t xml:space="preserve"> In mature forests, larger trees (DBH &gt; 50 cm) stand out as the main contributors to total AGB despite their low abundance. However, in young and very young forests the contribution to total AGB is very similar across all size classes. In all cases, small trees (DBH &lt; 10 cm) contribute significantly less to total AGB despite representing </w:t>
+      </w:r>
+      <w:r>
+        <w:t>a considerable proportion of stem density in all three successional stages, especially in mature forests, where the proportion of AGB represented by the smallest trees barely reaches 1% (Figure 3b).</w:t>
       </w:r>
     </w:p>
     <w:p>
@@ -3688,31 +3793,33 @@
         <w:t xml:space="preserve">. </w:t>
       </w:r>
       <w:r>
-        <w:t>In particular, t</w:t>
-      </w:r>
-      <w:r>
-        <w:t>he</w:t>
-      </w:r>
-      <w:r>
-        <w:t xml:space="preserve"> number of large trees present in each successional stage</w:t>
-      </w:r>
-      <w:r>
-        <w:t xml:space="preserve"> seems </w:t>
-      </w:r>
-      <w:r>
-        <w:t>to play a fundamental role in defining AGB allocation in a forest plot</w:t>
-      </w:r>
-      <w:r>
-        <w:t xml:space="preserve">. </w:t>
-      </w:r>
-      <w:r>
-        <w:t>Very young forests have few large trees and small AGB. Thus, the few but large trees that exist in these plots represent a large proportion of the total amount of AGB. In young forests, the number of large trees is still small but there is more total AGB because tree density is higher. Hence, all small and big trees are important contributors to total AGB. Finally, in mature forests, the number of large trees is high and that of small trees low. Tree density decreases but AGB is large, which makes large trees the main contributor</w:t>
-      </w:r>
-      <w:r>
-        <w:t>s</w:t>
-      </w:r>
-      <w:r>
-        <w:t xml:space="preserve"> to total AGB</w:t>
+        <w:t xml:space="preserve">Very young forests have small AGB and small number of trees. </w:t>
+      </w:r>
+      <w:r>
+        <w:t>Thus, the few but large trees that</w:t>
+      </w:r>
+      <w:r>
+        <w:t xml:space="preserve"> do</w:t>
+      </w:r>
+      <w:r>
+        <w:t xml:space="preserve"> exist in these plots represent </w:t>
+      </w:r>
+      <w:proofErr w:type="gramStart"/>
+      <w:r>
+        <w:t>a large proportion</w:t>
+      </w:r>
+      <w:proofErr w:type="gramEnd"/>
+      <w:r>
+        <w:t xml:space="preserve"> of the total amount of AGB</w:t>
+      </w:r>
+      <w:r>
+        <w:t xml:space="preserve"> (although this is not statistically different from the contribution to AGB by other size classes)</w:t>
+      </w:r>
+      <w:r>
+        <w:t>. In young forests the number of large trees is also small, but stem density in general is higher than in very young forests. Because there are many small to medium trees, they represent the</w:t>
+      </w:r>
+      <w:r>
+        <w:t xml:space="preserve"> bulk proportion of AGB, and very large trees do not stand out as significant contributors. In contrast, in mature forests the number of trees is lower but larger trees are more common, and thus larger trees stand out as the main contributors to AGB</w:t>
       </w:r>
       <w:r>
         <w:t xml:space="preserve"> (Figure 3)</w:t>
@@ -3753,7 +3860,19 @@
         <w:t>is</w:t>
       </w:r>
       <w:r>
-        <w:t xml:space="preserve"> controlled mainly by land-use, and secondly by environmental factors. Here, we assessed both land-use and environmental factors with multiple linear regression models. </w:t>
+        <w:t xml:space="preserve"> controlled mainly by land</w:t>
+      </w:r>
+      <w:r>
+        <w:t xml:space="preserve"> </w:t>
+      </w:r>
+      <w:r>
+        <w:t>use, and secondly by environmental factors. Here, we assessed both land</w:t>
+      </w:r>
+      <w:r>
+        <w:t xml:space="preserve"> </w:t>
+      </w:r>
+      <w:r>
+        <w:t xml:space="preserve">use and environmental factors with multiple linear regression models. </w:t>
       </w:r>
       <w:r>
         <w:t>Through a</w:t>
@@ -3852,22 +3971,7 @@
         <w:t xml:space="preserve">). </w:t>
       </w:r>
       <w:r>
-        <w:t>The level of land-use</w:t>
-      </w:r>
-      <w:r>
-        <w:t>,</w:t>
-      </w:r>
-      <w:r>
-        <w:t xml:space="preserve"> represented </w:t>
-      </w:r>
-      <w:r>
-        <w:t xml:space="preserve">here </w:t>
-      </w:r>
-      <w:r>
-        <w:t>in the landscape composition variable</w:t>
-      </w:r>
-      <w:r>
-        <w:t xml:space="preserve">, </w:t>
+        <w:t xml:space="preserve">From the three variables, landscape composition </w:t>
       </w:r>
       <w:r>
         <w:t>controls AGB the most. This variable has a strong relationship with AGB</w:t>
@@ -3891,27 +3995,30 @@
         <w:t>4</w:t>
       </w:r>
       <w:r>
-        <w:t xml:space="preserve">). As </w:t>
-      </w:r>
-      <w:r>
-        <w:t>land</w:t>
-      </w:r>
-      <w:r>
-        <w:t xml:space="preserve">-use increases, the </w:t>
+        <w:t xml:space="preserve">). </w:t>
+      </w:r>
+      <w:r>
+        <w:t>Land use is tightly related to landscape composition because t</w:t>
+      </w:r>
+      <w:r>
+        <w:t xml:space="preserve">he </w:t>
       </w:r>
       <w:r>
         <w:t>proportion</w:t>
       </w:r>
       <w:r>
-        <w:t xml:space="preserve"> of very young forests in the landscape grows and</w:t>
-      </w:r>
-      <w:r>
-        <w:t>, thus,</w:t>
+        <w:t xml:space="preserve"> of very young forests in the landscape grows</w:t>
+      </w:r>
+      <w:r>
+        <w:t xml:space="preserve"> as land use increases. Thus,</w:t>
       </w:r>
       <w:r>
         <w:t xml:space="preserve"> AGB steadily decreases</w:t>
       </w:r>
       <w:r>
+        <w:t xml:space="preserve"> as landscapes become dominated by very young forests (landscape composition closer to 1)</w:t>
+      </w:r>
+      <w:r>
         <w:t xml:space="preserve">. Although forest disturbance </w:t>
       </w:r>
       <w:r>
@@ -3987,7 +4094,13 @@
         <w:t>)</w:t>
       </w:r>
       <w:r>
-        <w:t xml:space="preserve">. We computed Moran’s I statistic for neighborhoods of 10, 25, and 50 km of distance and all of them resulted non-significant (p= 0.517, p= 0.604, p= 0.187, respectively). </w:t>
+        <w:t>. We computed Moran’s I statistic for neighborhoods of 10, 25, and 50 km of distance and all of them resulted non-significant (p= 0.517, p= 0.604, p= 0.187, respectively</w:t>
+      </w:r>
+      <w:r>
+        <w:t>, Table S8</w:t>
+      </w:r>
+      <w:r>
+        <w:t xml:space="preserve">). </w:t>
       </w:r>
     </w:p>
     <w:p>
@@ -4019,7 +4132,10 @@
         <w:t>fundamentally</w:t>
       </w:r>
       <w:r>
-        <w:t xml:space="preserve"> control AGB in TMCF landscapes within the NMO</w:t>
+        <w:t xml:space="preserve"> control AGB in TMCF landscapes within the </w:t>
+      </w:r>
+      <w:r>
+        <w:t>region</w:t>
       </w:r>
       <w:r>
         <w:t xml:space="preserve"> (Table </w:t>
@@ -4067,13 +4183,22 @@
         <w:t>5</w:t>
       </w:r>
       <w:r>
+        <w:t>a</w:t>
+      </w:r>
+      <w:r>
         <w:t xml:space="preserve">) where warmer and more humid sites at lower elevations (closer to 1,000 m asl) </w:t>
       </w:r>
       <w:r>
         <w:t>exhibit</w:t>
       </w:r>
       <w:r>
-        <w:t xml:space="preserve"> smaller AGB than sites at higher elevations that have a cooler and drier climate. </w:t>
+        <w:t xml:space="preserve"> smaller AGB than sites at higher elevations that have a </w:t>
+      </w:r>
+      <w:r>
+        <w:t xml:space="preserve">relatively </w:t>
+      </w:r>
+      <w:r>
+        <w:t xml:space="preserve">cooler and drier climate. </w:t>
       </w:r>
       <w:r>
         <w:t xml:space="preserve">Additionally, this environmental gradient is related to </w:t>
@@ -4082,7 +4207,16 @@
         <w:t xml:space="preserve">the </w:t>
       </w:r>
       <w:r>
-        <w:t>land-use gradient</w:t>
+        <w:t>land</w:t>
+      </w:r>
+      <w:r>
+        <w:t>-</w:t>
+      </w:r>
+      <w:r>
+        <w:t>use gradient</w:t>
+      </w:r>
+      <w:r>
+        <w:t xml:space="preserve"> (represented in the landscape composition variable)</w:t>
       </w:r>
       <w:r>
         <w:t>. S</w:t>
@@ -4130,10 +4264,19 @@
         <w:t>5</w:t>
       </w:r>
       <w:r>
+        <w:t>b</w:t>
+      </w:r>
+      <w:r>
         <w:t>).</w:t>
       </w:r>
       <w:r>
-        <w:t xml:space="preserve"> The fact that land-use exerts a strong effect on AGB, in addition to be related to the environmental gradient, results in the latter being only marginally relevant when both predictors are considered.</w:t>
+        <w:t xml:space="preserve"> The fact that land</w:t>
+      </w:r>
+      <w:r>
+        <w:t xml:space="preserve"> </w:t>
+      </w:r>
+      <w:r>
+        <w:t>use exerts a strong effect on AGB, in addition to be related to the environmental gradient, results in the latter being only marginally relevant when both predictors are considered.</w:t>
       </w:r>
     </w:p>
     <w:p>
@@ -4206,7 +4349,7 @@
         <w:t xml:space="preserve"> S</w:t>
       </w:r>
       <w:r>
-        <w:t>4</w:t>
+        <w:t>2</w:t>
       </w:r>
       <w:r>
         <w:t>). We addressed this issue using nonparametric regressions, where linearity is no</w:t>
@@ -4230,7 +4373,13 @@
         <w:t xml:space="preserve">(H) </w:t>
       </w:r>
       <w:r>
-        <w:t xml:space="preserve">and species richness, we found that tree diversity increases with AGB until sites reach </w:t>
+        <w:t>and species richness</w:t>
+      </w:r>
+      <w:r>
+        <w:t xml:space="preserve"> (S)</w:t>
+      </w:r>
+      <w:r>
+        <w:t xml:space="preserve">, we found that tree diversity increases with AGB until sites reach </w:t>
       </w:r>
       <w:r>
         <w:t>approximately 200 Mg</w:t>
@@ -4308,10 +4457,10 @@
         <w:t>─</w:t>
       </w:r>
       <w:r>
-        <w:t>which are the ones contributing greatly to the total amount of AGB</w:t>
-      </w:r>
-      <w:r>
-        <w:t xml:space="preserve"> in TMCF</w:t>
+        <w:t xml:space="preserve">which are the </w:t>
+      </w:r>
+      <w:r>
+        <w:t>main contributors to total AGB</w:t>
       </w:r>
       <w:r>
         <w:rPr>
@@ -4396,42 +4545,163 @@
       </w:r>
     </w:p>
     <w:p>
-      <w:r>
-        <w:t xml:space="preserve">TMCF sites are found along two compounding gradients: an environmental one, going from warmer and wetter areas at lower elevations to cooler and drier ones at higher elevations; and a land-use gradient, from higher to lower forest disturbance related to agricultural and cattle </w:t>
-      </w:r>
-      <w:r>
-        <w:t>grazing</w:t>
-      </w:r>
-      <w:r>
-        <w:t xml:space="preserve"> activities. </w:t>
+      <w:pPr>
+        <w:pStyle w:val="Prrafodelista"/>
+        <w:numPr>
+          <w:ilvl w:val="0"/>
+          <w:numId w:val="3"/>
+        </w:numPr>
+      </w:pPr>
+      <w:r>
+        <w:t>AGB is stored in very large trees in mature forests but in medium trees in young forests.</w:t>
       </w:r>
     </w:p>
     <w:p>
-      <w:r>
-        <w:t xml:space="preserve">Spatial heterogeneity caused by small-scale forest disturbance </w:t>
-      </w:r>
-      <w:r>
-        <w:t>determines</w:t>
-      </w:r>
-      <w:r>
-        <w:t xml:space="preserve"> AGB </w:t>
-      </w:r>
-      <w:r>
-        <w:t xml:space="preserve">patterns </w:t>
-      </w:r>
-      <w:r>
-        <w:t>at landscape and regional scales.</w:t>
+      <w:pPr>
+        <w:pStyle w:val="Prrafodelista"/>
+        <w:numPr>
+          <w:ilvl w:val="0"/>
+          <w:numId w:val="3"/>
+        </w:numPr>
+      </w:pPr>
+      <w:r>
+        <w:t xml:space="preserve">Secondary forests can hold relatively </w:t>
+      </w:r>
+      <w:proofErr w:type="gramStart"/>
+      <w:r>
+        <w:t>large amounts</w:t>
+      </w:r>
+      <w:proofErr w:type="gramEnd"/>
+      <w:r>
+        <w:t xml:space="preserve"> of AGB (150 </w:t>
+      </w:r>
+      <w:r>
+        <w:t>Mg ha</w:t>
+      </w:r>
+      <w:r>
+        <w:rPr>
+          <w:vertAlign w:val="superscript"/>
+        </w:rPr>
+        <w:t>-1</w:t>
+      </w:r>
+      <w:r>
+        <w:rPr>
+          <w:vertAlign w:val="superscript"/>
+        </w:rPr>
+        <w:t xml:space="preserve"> </w:t>
+      </w:r>
+      <w:r>
+        <w:t>on a</w:t>
+      </w:r>
+      <w:r>
+        <w:t>verage) but the ones storing more AGB are mature forests.</w:t>
       </w:r>
     </w:p>
     <w:p>
-      <w:r>
-        <w:t xml:space="preserve">The effect of environmental variables on tree AGB and diversity is evident once land-use is taken into consideration.  </w:t>
+      <w:pPr>
+        <w:pStyle w:val="Prrafodelista"/>
+        <w:numPr>
+          <w:ilvl w:val="0"/>
+          <w:numId w:val="3"/>
+        </w:numPr>
+      </w:pPr>
+      <w:r>
+        <w:t xml:space="preserve">TMCF sites are found along two compounding gradients: an environmental one, going from warmer and wetter areas at lower elevations to cooler and drier ones at higher elevations; and a land-use gradient, from higher to lower forest disturbance related to agricultural and cattle </w:t>
+      </w:r>
+      <w:r>
+        <w:t>grazing</w:t>
+      </w:r>
+      <w:r>
+        <w:t xml:space="preserve"> activities. </w:t>
       </w:r>
     </w:p>
     <w:p>
+      <w:pPr>
+        <w:pStyle w:val="Prrafodelista"/>
+        <w:numPr>
+          <w:ilvl w:val="0"/>
+          <w:numId w:val="3"/>
+        </w:numPr>
+      </w:pPr>
+      <w:r>
+        <w:t xml:space="preserve">Spatial heterogeneity caused by small-scale forest disturbance </w:t>
+      </w:r>
+      <w:r>
+        <w:t xml:space="preserve">(within sites of 1 ha) </w:t>
+      </w:r>
+      <w:r>
+        <w:t>determines</w:t>
+      </w:r>
+      <w:r>
+        <w:t xml:space="preserve"> AGB </w:t>
+      </w:r>
+      <w:r>
+        <w:t xml:space="preserve">patterns </w:t>
+      </w:r>
+      <w:r>
+        <w:t>at landscape and regional scales.</w:t>
+      </w:r>
+    </w:p>
+    <w:p>
+      <w:pPr>
+        <w:pStyle w:val="Prrafodelista"/>
+        <w:numPr>
+          <w:ilvl w:val="0"/>
+          <w:numId w:val="3"/>
+        </w:numPr>
+      </w:pPr>
+      <w:r>
+        <w:t xml:space="preserve">The effect of climate on AGB is overshadowed by land use </w:t>
+      </w:r>
+      <w:r>
+        <w:t>even at</w:t>
+      </w:r>
+      <w:r>
+        <w:t xml:space="preserve"> regional scales.</w:t>
+      </w:r>
+    </w:p>
+    <w:p>
+      <w:pPr>
+        <w:pStyle w:val="Prrafodelista"/>
+        <w:numPr>
+          <w:ilvl w:val="0"/>
+          <w:numId w:val="3"/>
+        </w:numPr>
+      </w:pPr>
+      <w:r>
+        <w:t xml:space="preserve">AGB and tree diversity do not have a linear relationship, </w:t>
+      </w:r>
+      <w:r>
+        <w:t xml:space="preserve">which means they behave in </w:t>
+      </w:r>
+      <w:proofErr w:type="gramStart"/>
+      <w:r>
+        <w:t>a different way</w:t>
+      </w:r>
+      <w:proofErr w:type="gramEnd"/>
+      <w:r>
+        <w:t xml:space="preserve"> as landscape composition changes. -- </w:t>
+      </w:r>
+      <w:r>
+        <w:t xml:space="preserve">forest disturbance by land use probably has different effects on these two ecosystem services. </w:t>
+      </w:r>
+    </w:p>
+    <w:p>
+      <w:pPr>
+        <w:pStyle w:val="Prrafodelista"/>
+        <w:numPr>
+          <w:ilvl w:val="0"/>
+          <w:numId w:val="3"/>
+        </w:numPr>
+      </w:pPr>
       <w:r>
         <w:t>It is important to note that only trees larger than 7.5 cm of DBH are considered in this analysis, and shrubs, lianas, palm trees and ferns were excluded from both AGB and diversity estimates.</w:t>
       </w:r>
+    </w:p>
+    <w:p>
+      <w:pPr>
+        <w:pStyle w:val="Prrafodelista"/>
+      </w:pPr>
     </w:p>
     <w:p>
       <w:pPr>
@@ -4945,8 +5215,13 @@
             <w:hideMark/>
           </w:tcPr>
           <w:p>
-            <w:r>
-              <w:t>Lorey’s height (m)</w:t>
+            <w:proofErr w:type="spellStart"/>
+            <w:r>
+              <w:t>Lorey’s</w:t>
+            </w:r>
+            <w:proofErr w:type="spellEnd"/>
+            <w:r>
+              <w:t xml:space="preserve"> height (m)</w:t>
             </w:r>
           </w:p>
         </w:tc>
@@ -6016,8 +6291,13 @@
             <w:tcW w:w="2405" w:type="dxa"/>
           </w:tcPr>
           <w:p>
-            <w:r>
-              <w:t>Lorey’s height (m)</w:t>
+            <w:proofErr w:type="spellStart"/>
+            <w:r>
+              <w:t>Lorey’s</w:t>
+            </w:r>
+            <w:proofErr w:type="spellEnd"/>
+            <w:r>
+              <w:t xml:space="preserve"> height (m)</w:t>
             </w:r>
           </w:p>
         </w:tc>
@@ -7884,7 +8164,15 @@
           </w:tcPr>
           <w:p>
             <w:r>
-              <w:t>Figure 2. Comparison of a) stem density, b) Lorey’s height, c) basal area, and d) aboveground biomass between very young (VY, shown in orange), young (Y, shown in purple), and mature (M, shown in green) forest plots in TMCF</w:t>
+              <w:t xml:space="preserve">Figure 2. Comparison of a) stem density, b) </w:t>
+            </w:r>
+            <w:proofErr w:type="spellStart"/>
+            <w:r>
+              <w:t>Lorey’s</w:t>
+            </w:r>
+            <w:proofErr w:type="spellEnd"/>
+            <w:r>
+              <w:t xml:space="preserve"> height, c) basal area, and d) aboveground biomass between very young (VY, shown in orange), young (Y, shown in purple), and mature (M, shown in green) forest plots in TMCF</w:t>
             </w:r>
             <w:r>
               <w:t xml:space="preserve"> (n= 160)</w:t>
@@ -9058,9 +9346,11 @@
             <w:hideMark/>
           </w:tcPr>
           <w:p>
+            <w:proofErr w:type="spellStart"/>
             <w:r>
               <w:t>WorldClim</w:t>
             </w:r>
+            <w:proofErr w:type="spellEnd"/>
           </w:p>
         </w:tc>
       </w:tr>
@@ -9143,9 +9433,11 @@
             <w:hideMark/>
           </w:tcPr>
           <w:p>
+            <w:proofErr w:type="spellStart"/>
             <w:r>
               <w:t>WordClim</w:t>
             </w:r>
+            <w:proofErr w:type="spellEnd"/>
           </w:p>
         </w:tc>
       </w:tr>
@@ -9780,8 +10072,13 @@
             <w:hideMark/>
           </w:tcPr>
           <w:p>
-            <w:r>
-              <w:t>Lorey’s height</w:t>
+            <w:proofErr w:type="spellStart"/>
+            <w:r>
+              <w:t>Lorey’s</w:t>
+            </w:r>
+            <w:proofErr w:type="spellEnd"/>
+            <w:r>
+              <w:t xml:space="preserve"> height</w:t>
             </w:r>
           </w:p>
         </w:tc>
@@ -11222,8 +11519,13 @@
             <w:hideMark/>
           </w:tcPr>
           <w:p>
-            <w:r>
-              <w:t>Lorey’s height</w:t>
+            <w:proofErr w:type="spellStart"/>
+            <w:r>
+              <w:t>Lorey’s</w:t>
+            </w:r>
+            <w:proofErr w:type="spellEnd"/>
+            <w:r>
+              <w:t xml:space="preserve"> height</w:t>
             </w:r>
           </w:p>
         </w:tc>
@@ -11821,9 +12123,11 @@
             <w:hideMark/>
           </w:tcPr>
           <w:p>
+            <w:proofErr w:type="spellStart"/>
             <w:r>
               <w:t>Plot_id</w:t>
             </w:r>
+            <w:proofErr w:type="spellEnd"/>
           </w:p>
         </w:tc>
         <w:tc>
@@ -12043,8 +12347,13 @@
           </w:tcPr>
           <w:p>
             <w:r>
-              <w:t>FI corrected with Taxonomic Name Resolution Service with BIOMASS function correctTaxo</w:t>
-            </w:r>
+              <w:t xml:space="preserve">FI corrected with Taxonomic Name Resolution Service with BIOMASS function </w:t>
+            </w:r>
+            <w:proofErr w:type="spellStart"/>
+            <w:r>
+              <w:t>correctTaxo</w:t>
+            </w:r>
+            <w:proofErr w:type="spellEnd"/>
           </w:p>
         </w:tc>
       </w:tr>
@@ -12644,8 +12953,13 @@
           </w:tcPr>
           <w:p>
             <w:r>
-              <w:t>Calculated with BIOMASS function getWoodDensity</w:t>
-            </w:r>
+              <w:t xml:space="preserve">Calculated with BIOMASS function </w:t>
+            </w:r>
+            <w:proofErr w:type="spellStart"/>
+            <w:r>
+              <w:t>getWoodDensity</w:t>
+            </w:r>
+            <w:proofErr w:type="spellEnd"/>
           </w:p>
         </w:tc>
       </w:tr>
@@ -12904,7 +13218,15 @@
               <w:jc w:val="both"/>
             </w:pPr>
             <w:r>
-              <w:t xml:space="preserve"> [0.0754]*[DBH^2.513]</w:t>
+              <w:t xml:space="preserve"> [</w:t>
+            </w:r>
+            <w:proofErr w:type="gramStart"/>
+            <w:r>
+              <w:t>0.0754]*</w:t>
+            </w:r>
+            <w:proofErr w:type="gramEnd"/>
+            <w:r>
+              <w:t>[DBH^2.513]</w:t>
             </w:r>
           </w:p>
         </w:tc>
@@ -12924,8 +13246,13 @@
             <w:pPr>
               <w:jc w:val="both"/>
             </w:pPr>
-            <w:r>
-              <w:t>Avedaño et al., 2009</w:t>
+            <w:proofErr w:type="spellStart"/>
+            <w:r>
+              <w:t>Avedaño</w:t>
+            </w:r>
+            <w:proofErr w:type="spellEnd"/>
+            <w:r>
+              <w:t xml:space="preserve"> et al., 2009</w:t>
             </w:r>
           </w:p>
         </w:tc>
@@ -12954,12 +13281,21 @@
                 <w:iCs/>
               </w:rPr>
             </w:pPr>
+            <w:proofErr w:type="spellStart"/>
             <w:r>
               <w:rPr>
                 <w:i/>
                 <w:iCs/>
               </w:rPr>
-              <w:t>Alchornea latifolia</w:t>
+              <w:t>Alchornea</w:t>
+            </w:r>
+            <w:proofErr w:type="spellEnd"/>
+            <w:r>
+              <w:rPr>
+                <w:i/>
+                <w:iCs/>
+              </w:rPr>
+              <w:t xml:space="preserve"> latifolia</w:t>
             </w:r>
           </w:p>
         </w:tc>
@@ -12980,7 +13316,15 @@
               <w:jc w:val="both"/>
             </w:pPr>
             <w:r>
-              <w:t xml:space="preserve"> [Exp[-3.363]*[DBH^2.2714]*[TH^0.4984]</w:t>
+              <w:t xml:space="preserve"> [Exp[-3.</w:t>
+            </w:r>
+            <w:proofErr w:type="gramStart"/>
+            <w:r>
+              <w:t>363]*</w:t>
+            </w:r>
+            <w:proofErr w:type="gramEnd"/>
+            <w:r>
+              <w:t>[DBH^2.2714]*[TH^0.4984]</w:t>
             </w:r>
           </w:p>
         </w:tc>
@@ -13056,7 +13400,15 @@
               <w:jc w:val="both"/>
             </w:pPr>
             <w:r>
-              <w:t xml:space="preserve"> [Exp[-2.14]*[DBH^2.23]]</w:t>
+              <w:t xml:space="preserve"> [Exp[-2.</w:t>
+            </w:r>
+            <w:proofErr w:type="gramStart"/>
+            <w:r>
+              <w:t>14]*</w:t>
+            </w:r>
+            <w:proofErr w:type="gramEnd"/>
+            <w:r>
+              <w:t>[DBH^2.23]]</w:t>
             </w:r>
           </w:p>
         </w:tc>
@@ -13111,8 +13463,17 @@
                 <w:i/>
                 <w:iCs/>
               </w:rPr>
-              <w:t>Alnus jorullensis</w:t>
-            </w:r>
+              <w:t xml:space="preserve">Alnus </w:t>
+            </w:r>
+            <w:proofErr w:type="spellStart"/>
+            <w:r>
+              <w:rPr>
+                <w:i/>
+                <w:iCs/>
+              </w:rPr>
+              <w:t>jorullensis</w:t>
+            </w:r>
+            <w:proofErr w:type="spellEnd"/>
           </w:p>
         </w:tc>
         <w:tc>
@@ -13132,7 +13493,15 @@
               <w:jc w:val="both"/>
             </w:pPr>
             <w:r>
-              <w:t xml:space="preserve"> [0.0195]*[DBH^2.7519]</w:t>
+              <w:t xml:space="preserve"> [</w:t>
+            </w:r>
+            <w:proofErr w:type="gramStart"/>
+            <w:r>
+              <w:t>0.0195]*</w:t>
+            </w:r>
+            <w:proofErr w:type="gramEnd"/>
+            <w:r>
+              <w:t>[DBH^2.7519]</w:t>
             </w:r>
           </w:p>
         </w:tc>
@@ -13182,13 +13551,31 @@
                 <w:iCs/>
               </w:rPr>
             </w:pPr>
+            <w:proofErr w:type="spellStart"/>
             <w:r>
               <w:rPr>
                 <w:i/>
                 <w:iCs/>
               </w:rPr>
-              <w:t>Brosimum alicastrum</w:t>
-            </w:r>
+              <w:t>Brosimum</w:t>
+            </w:r>
+            <w:proofErr w:type="spellEnd"/>
+            <w:r>
+              <w:rPr>
+                <w:i/>
+                <w:iCs/>
+              </w:rPr>
+              <w:t xml:space="preserve"> </w:t>
+            </w:r>
+            <w:proofErr w:type="spellStart"/>
+            <w:r>
+              <w:rPr>
+                <w:i/>
+                <w:iCs/>
+              </w:rPr>
+              <w:t>alicastrum</w:t>
+            </w:r>
+            <w:proofErr w:type="spellEnd"/>
           </w:p>
         </w:tc>
         <w:tc>
@@ -13208,7 +13595,15 @@
               <w:jc w:val="both"/>
             </w:pPr>
             <w:r>
-              <w:t xml:space="preserve"> [0.479403]*[DBH^2.0884]</w:t>
+              <w:t xml:space="preserve"> [</w:t>
+            </w:r>
+            <w:proofErr w:type="gramStart"/>
+            <w:r>
+              <w:t>0.479403]*</w:t>
+            </w:r>
+            <w:proofErr w:type="gramEnd"/>
+            <w:r>
+              <w:t>[DBH^2.0884]</w:t>
             </w:r>
           </w:p>
         </w:tc>
@@ -13263,8 +13658,17 @@
                 <w:i/>
                 <w:iCs/>
               </w:rPr>
-              <w:t>Cecropia obtusifolia</w:t>
-            </w:r>
+              <w:t xml:space="preserve">Cecropia </w:t>
+            </w:r>
+            <w:proofErr w:type="spellStart"/>
+            <w:r>
+              <w:rPr>
+                <w:i/>
+                <w:iCs/>
+              </w:rPr>
+              <w:t>obtusifolia</w:t>
+            </w:r>
+            <w:proofErr w:type="spellEnd"/>
           </w:p>
         </w:tc>
         <w:tc>
@@ -13284,7 +13688,15 @@
               <w:jc w:val="both"/>
             </w:pPr>
             <w:r>
-              <w:t xml:space="preserve"> [[0.000022]*[D^1.9]*[H]] +  [[-0.56 + 0.02[D^2] + 0.04[H]]/10^3]</w:t>
+              <w:t xml:space="preserve"> [[</w:t>
+            </w:r>
+            <w:proofErr w:type="gramStart"/>
+            <w:r>
+              <w:t>0.000022]*</w:t>
+            </w:r>
+            <w:proofErr w:type="gramEnd"/>
+            <w:r>
+              <w:t>[D^1.9]*[H]] +  [[-0.56 + 0.02[D^2] + 0.04[H]]/10^3]</w:t>
             </w:r>
           </w:p>
         </w:tc>
@@ -13360,7 +13772,15 @@
               <w:jc w:val="both"/>
             </w:pPr>
             <w:r>
-              <w:t xml:space="preserve"> [-6.64]+[0.279*BA]+[0.000514*BA^2]</w:t>
+              <w:t xml:space="preserve"> [-6.</w:t>
+            </w:r>
+            <w:proofErr w:type="gramStart"/>
+            <w:r>
+              <w:t>64]+</w:t>
+            </w:r>
+            <w:proofErr w:type="gramEnd"/>
+            <w:r>
+              <w:t>[0.279*BA]+[0.000514*BA^2]</w:t>
             </w:r>
           </w:p>
         </w:tc>
@@ -13380,8 +13800,13 @@
             <w:pPr>
               <w:jc w:val="both"/>
             </w:pPr>
-            <w:r>
-              <w:t>Schroth et al., 2002</w:t>
+            <w:proofErr w:type="spellStart"/>
+            <w:r>
+              <w:t>Schroth</w:t>
+            </w:r>
+            <w:proofErr w:type="spellEnd"/>
+            <w:r>
+              <w:t xml:space="preserve"> et al., 2002</w:t>
             </w:r>
           </w:p>
         </w:tc>
@@ -13436,7 +13861,15 @@
               <w:jc w:val="both"/>
             </w:pPr>
             <w:r>
-              <w:t xml:space="preserve"> [Exp[-1.90]*[DBH^2.15]]</w:t>
+              <w:t xml:space="preserve"> [Exp[-1.</w:t>
+            </w:r>
+            <w:proofErr w:type="gramStart"/>
+            <w:r>
+              <w:t>90]*</w:t>
+            </w:r>
+            <w:proofErr w:type="gramEnd"/>
+            <w:r>
+              <w:t>[DBH^2.15]]</w:t>
             </w:r>
           </w:p>
         </w:tc>
@@ -13491,8 +13924,17 @@
                 <w:i/>
                 <w:iCs/>
               </w:rPr>
-              <w:t>Clethra hartwegii</w:t>
-            </w:r>
+              <w:t xml:space="preserve">Clethra </w:t>
+            </w:r>
+            <w:proofErr w:type="spellStart"/>
+            <w:r>
+              <w:rPr>
+                <w:i/>
+                <w:iCs/>
+              </w:rPr>
+              <w:t>hartwegii</w:t>
+            </w:r>
+            <w:proofErr w:type="spellEnd"/>
           </w:p>
         </w:tc>
         <w:tc>
@@ -13512,7 +13954,15 @@
               <w:jc w:val="both"/>
             </w:pPr>
             <w:r>
-              <w:t xml:space="preserve"> [Exp[-1.90]*[DBH^2.15]]</w:t>
+              <w:t xml:space="preserve"> [Exp[-1.</w:t>
+            </w:r>
+            <w:proofErr w:type="gramStart"/>
+            <w:r>
+              <w:t>90]*</w:t>
+            </w:r>
+            <w:proofErr w:type="gramEnd"/>
+            <w:r>
+              <w:t>[DBH^2.15]]</w:t>
             </w:r>
           </w:p>
         </w:tc>
@@ -13567,8 +14017,17 @@
                 <w:i/>
                 <w:iCs/>
               </w:rPr>
-              <w:t>Clethra mexicana</w:t>
-            </w:r>
+              <w:t xml:space="preserve">Clethra </w:t>
+            </w:r>
+            <w:proofErr w:type="spellStart"/>
+            <w:r>
+              <w:rPr>
+                <w:i/>
+                <w:iCs/>
+              </w:rPr>
+              <w:t>mexicana</w:t>
+            </w:r>
+            <w:proofErr w:type="spellEnd"/>
           </w:p>
         </w:tc>
         <w:tc>
@@ -13588,7 +14047,15 @@
               <w:jc w:val="both"/>
             </w:pPr>
             <w:r>
-              <w:t xml:space="preserve"> [0.4632]*[DBH^1.8168]</w:t>
+              <w:t xml:space="preserve"> [</w:t>
+            </w:r>
+            <w:proofErr w:type="gramStart"/>
+            <w:r>
+              <w:t>0.4632]*</w:t>
+            </w:r>
+            <w:proofErr w:type="gramEnd"/>
+            <w:r>
+              <w:t>[DBH^1.8168]</w:t>
             </w:r>
           </w:p>
         </w:tc>
@@ -13643,8 +14110,17 @@
                 <w:i/>
                 <w:iCs/>
               </w:rPr>
-              <w:t>Clethra pringlei</w:t>
-            </w:r>
+              <w:t xml:space="preserve">Clethra </w:t>
+            </w:r>
+            <w:proofErr w:type="spellStart"/>
+            <w:r>
+              <w:rPr>
+                <w:i/>
+                <w:iCs/>
+              </w:rPr>
+              <w:t>pringlei</w:t>
+            </w:r>
+            <w:proofErr w:type="spellEnd"/>
           </w:p>
         </w:tc>
         <w:tc>
@@ -13664,7 +14140,15 @@
               <w:jc w:val="both"/>
             </w:pPr>
             <w:r>
-              <w:t xml:space="preserve"> [0.067833]*[DBH^2.50972]</w:t>
+              <w:t xml:space="preserve"> [</w:t>
+            </w:r>
+            <w:proofErr w:type="gramStart"/>
+            <w:r>
+              <w:t>0.067833]*</w:t>
+            </w:r>
+            <w:proofErr w:type="gramEnd"/>
+            <w:r>
+              <w:t>[DBH^2.50972]</w:t>
             </w:r>
           </w:p>
         </w:tc>
@@ -13719,8 +14203,17 @@
                 <w:i/>
                 <w:iCs/>
               </w:rPr>
-              <w:t>Cordia alliodora</w:t>
-            </w:r>
+              <w:t xml:space="preserve">Cordia </w:t>
+            </w:r>
+            <w:proofErr w:type="spellStart"/>
+            <w:r>
+              <w:rPr>
+                <w:i/>
+                <w:iCs/>
+              </w:rPr>
+              <w:t>alliodora</w:t>
+            </w:r>
+            <w:proofErr w:type="spellEnd"/>
           </w:p>
         </w:tc>
         <w:tc>
@@ -13740,7 +14233,15 @@
               <w:jc w:val="both"/>
             </w:pPr>
             <w:r>
-              <w:t xml:space="preserve"> [10^-0.755]*[DBH^2.072]</w:t>
+              <w:t xml:space="preserve"> [10^-0.</w:t>
+            </w:r>
+            <w:proofErr w:type="gramStart"/>
+            <w:r>
+              <w:t>755]*</w:t>
+            </w:r>
+            <w:proofErr w:type="gramEnd"/>
+            <w:r>
+              <w:t>[DBH^2.072]</w:t>
             </w:r>
           </w:p>
         </w:tc>
@@ -13795,8 +14296,17 @@
                 <w:i/>
                 <w:iCs/>
               </w:rPr>
-              <w:t>Cupressus lusitanica</w:t>
-            </w:r>
+              <w:t xml:space="preserve">Cupressus </w:t>
+            </w:r>
+            <w:proofErr w:type="spellStart"/>
+            <w:r>
+              <w:rPr>
+                <w:i/>
+                <w:iCs/>
+              </w:rPr>
+              <w:t>lusitanica</w:t>
+            </w:r>
+            <w:proofErr w:type="spellEnd"/>
           </w:p>
         </w:tc>
         <w:tc>
@@ -13816,7 +14326,15 @@
               <w:jc w:val="both"/>
             </w:pPr>
             <w:r>
-              <w:t xml:space="preserve"> [0.5266]*[DBH^1.7712]</w:t>
+              <w:t xml:space="preserve"> [</w:t>
+            </w:r>
+            <w:proofErr w:type="gramStart"/>
+            <w:r>
+              <w:t>0.5266]*</w:t>
+            </w:r>
+            <w:proofErr w:type="gramEnd"/>
+            <w:r>
+              <w:t>[DBH^1.7712]</w:t>
             </w:r>
           </w:p>
         </w:tc>
@@ -13866,13 +14384,31 @@
                 <w:iCs/>
               </w:rPr>
             </w:pPr>
+            <w:proofErr w:type="spellStart"/>
             <w:r>
               <w:rPr>
                 <w:i/>
                 <w:iCs/>
               </w:rPr>
-              <w:t>Dendropanax arboreus</w:t>
-            </w:r>
+              <w:t>Dendropanax</w:t>
+            </w:r>
+            <w:proofErr w:type="spellEnd"/>
+            <w:r>
+              <w:rPr>
+                <w:i/>
+                <w:iCs/>
+              </w:rPr>
+              <w:t xml:space="preserve"> </w:t>
+            </w:r>
+            <w:proofErr w:type="spellStart"/>
+            <w:r>
+              <w:rPr>
+                <w:i/>
+                <w:iCs/>
+              </w:rPr>
+              <w:t>arboreus</w:t>
+            </w:r>
+            <w:proofErr w:type="spellEnd"/>
           </w:p>
         </w:tc>
         <w:tc>
@@ -13892,7 +14428,15 @@
               <w:jc w:val="both"/>
             </w:pPr>
             <w:r>
-              <w:t xml:space="preserve"> [0.037241]*[DBH^2.99585]</w:t>
+              <w:t xml:space="preserve"> [</w:t>
+            </w:r>
+            <w:proofErr w:type="gramStart"/>
+            <w:r>
+              <w:t>0.037241]*</w:t>
+            </w:r>
+            <w:proofErr w:type="gramEnd"/>
+            <w:r>
+              <w:t>[DBH^2.99585]</w:t>
             </w:r>
           </w:p>
         </w:tc>
@@ -13968,7 +14512,15 @@
               <w:jc w:val="both"/>
             </w:pPr>
             <w:r>
-              <w:t xml:space="preserve"> [0.4600]+[[0.0370]*[DBH^2]*TH]</w:t>
+              <w:t xml:space="preserve"> [</w:t>
+            </w:r>
+            <w:proofErr w:type="gramStart"/>
+            <w:r>
+              <w:t>0.4600]+</w:t>
+            </w:r>
+            <w:proofErr w:type="gramEnd"/>
+            <w:r>
+              <w:t>[[0.0370]*[DBH^2]*TH]</w:t>
             </w:r>
           </w:p>
         </w:tc>
@@ -14023,8 +14575,17 @@
                 <w:i/>
                 <w:iCs/>
               </w:rPr>
-              <w:t>Fraxinus uhdei</w:t>
-            </w:r>
+              <w:t xml:space="preserve">Fraxinus </w:t>
+            </w:r>
+            <w:proofErr w:type="spellStart"/>
+            <w:r>
+              <w:rPr>
+                <w:i/>
+                <w:iCs/>
+              </w:rPr>
+              <w:t>uhdei</w:t>
+            </w:r>
+            <w:proofErr w:type="spellEnd"/>
           </w:p>
         </w:tc>
         <w:tc>
@@ -14044,7 +14605,15 @@
               <w:jc w:val="both"/>
             </w:pPr>
             <w:r>
-              <w:t xml:space="preserve"> [362.129]*[[3.1416]*[[[[DBH^2]/4]]^1.100]]</w:t>
+              <w:t xml:space="preserve"> [</w:t>
+            </w:r>
+            <w:proofErr w:type="gramStart"/>
+            <w:r>
+              <w:t>362.129]*</w:t>
+            </w:r>
+            <w:proofErr w:type="gramEnd"/>
+            <w:r>
+              <w:t>[[3.1416]*[[[[DBH^2]/4]]^1.100]]</w:t>
             </w:r>
           </w:p>
         </w:tc>
@@ -14094,13 +14663,31 @@
                 <w:iCs/>
               </w:rPr>
             </w:pPr>
+            <w:proofErr w:type="spellStart"/>
             <w:r>
               <w:rPr>
                 <w:i/>
                 <w:iCs/>
               </w:rPr>
-              <w:t>Heliocarpus appendiculatus</w:t>
-            </w:r>
+              <w:t>Heliocarpus</w:t>
+            </w:r>
+            <w:proofErr w:type="spellEnd"/>
+            <w:r>
+              <w:rPr>
+                <w:i/>
+                <w:iCs/>
+              </w:rPr>
+              <w:t xml:space="preserve"> </w:t>
+            </w:r>
+            <w:proofErr w:type="spellStart"/>
+            <w:r>
+              <w:rPr>
+                <w:i/>
+                <w:iCs/>
+              </w:rPr>
+              <w:t>appendiculatus</w:t>
+            </w:r>
+            <w:proofErr w:type="spellEnd"/>
           </w:p>
         </w:tc>
         <w:tc>
@@ -14120,7 +14707,15 @@
               <w:jc w:val="both"/>
             </w:pPr>
             <w:r>
-              <w:t xml:space="preserve"> [[Exp[4.9375]] * [[DBH^2]^1.0583]] * [1.14]/ 1000000</w:t>
+              <w:t xml:space="preserve"> [[</w:t>
+            </w:r>
+            <w:proofErr w:type="gramStart"/>
+            <w:r>
+              <w:t>Exp[</w:t>
+            </w:r>
+            <w:proofErr w:type="gramEnd"/>
+            <w:r>
+              <w:t>4.9375]] * [[DBH^2]^1.0583]] * [1.14]/ 1000000</w:t>
             </w:r>
           </w:p>
         </w:tc>
@@ -14196,7 +14791,15 @@
               <w:jc w:val="both"/>
             </w:pPr>
             <w:r>
-              <w:t xml:space="preserve"> [Exp[-1.76]*[DBH^2.26]]</w:t>
+              <w:t xml:space="preserve"> [Exp[-1.</w:t>
+            </w:r>
+            <w:proofErr w:type="gramStart"/>
+            <w:r>
+              <w:t>76]*</w:t>
+            </w:r>
+            <w:proofErr w:type="gramEnd"/>
+            <w:r>
+              <w:t>[DBH^2.26]]</w:t>
             </w:r>
           </w:p>
         </w:tc>
@@ -14272,7 +14875,15 @@
               <w:jc w:val="both"/>
             </w:pPr>
             <w:r>
-              <w:t xml:space="preserve"> [Exp[-1.76]*[DBH^2.26]]</w:t>
+              <w:t xml:space="preserve"> [Exp[-1.</w:t>
+            </w:r>
+            <w:proofErr w:type="gramStart"/>
+            <w:r>
+              <w:t>76]*</w:t>
+            </w:r>
+            <w:proofErr w:type="gramEnd"/>
+            <w:r>
+              <w:t>[DBH^2.26]]</w:t>
             </w:r>
           </w:p>
         </w:tc>
@@ -14348,7 +14959,15 @@
               <w:jc w:val="both"/>
             </w:pPr>
             <w:r>
-              <w:t xml:space="preserve"> [Exp[-3.363]*[DBH^2.4809]*[TH^0.4984]</w:t>
+              <w:t xml:space="preserve"> [Exp[-3.</w:t>
+            </w:r>
+            <w:proofErr w:type="gramStart"/>
+            <w:r>
+              <w:t>363]*</w:t>
+            </w:r>
+            <w:proofErr w:type="gramEnd"/>
+            <w:r>
+              <w:t>[DBH^2.4809]*[TH^0.4984]</w:t>
             </w:r>
           </w:p>
         </w:tc>
@@ -14403,8 +15022,17 @@
                 <w:i/>
                 <w:iCs/>
               </w:rPr>
-              <w:t>Juglans olanchana</w:t>
-            </w:r>
+              <w:t xml:space="preserve">Juglans </w:t>
+            </w:r>
+            <w:proofErr w:type="spellStart"/>
+            <w:r>
+              <w:rPr>
+                <w:i/>
+                <w:iCs/>
+              </w:rPr>
+              <w:t>olanchana</w:t>
+            </w:r>
+            <w:proofErr w:type="spellEnd"/>
           </w:p>
         </w:tc>
         <w:tc>
@@ -14424,7 +15052,15 @@
               <w:jc w:val="both"/>
             </w:pPr>
             <w:r>
-              <w:t xml:space="preserve"> [10^-1.417]*[DBH^2.755]</w:t>
+              <w:t xml:space="preserve"> [10^-1.</w:t>
+            </w:r>
+            <w:proofErr w:type="gramStart"/>
+            <w:r>
+              <w:t>417]*</w:t>
+            </w:r>
+            <w:proofErr w:type="gramEnd"/>
+            <w:r>
+              <w:t>[DBH^2.755]</w:t>
             </w:r>
           </w:p>
         </w:tc>
@@ -14479,8 +15115,17 @@
                 <w:i/>
                 <w:iCs/>
               </w:rPr>
-              <w:t>Juniperus flaccida</w:t>
-            </w:r>
+              <w:t xml:space="preserve">Juniperus </w:t>
+            </w:r>
+            <w:proofErr w:type="spellStart"/>
+            <w:r>
+              <w:rPr>
+                <w:i/>
+                <w:iCs/>
+              </w:rPr>
+              <w:t>flaccida</w:t>
+            </w:r>
+            <w:proofErr w:type="spellEnd"/>
           </w:p>
         </w:tc>
         <w:tc>
@@ -14500,7 +15145,15 @@
               <w:jc w:val="both"/>
             </w:pPr>
             <w:r>
-              <w:t xml:space="preserve"> [0.209142]*[DBH^1.698]</w:t>
+              <w:t xml:space="preserve"> [</w:t>
+            </w:r>
+            <w:proofErr w:type="gramStart"/>
+            <w:r>
+              <w:t>0.209142]*</w:t>
+            </w:r>
+            <w:proofErr w:type="gramEnd"/>
+            <w:r>
+              <w:t>[DBH^1.698]</w:t>
             </w:r>
           </w:p>
         </w:tc>
@@ -14576,7 +15229,15 @@
               <w:jc w:val="both"/>
             </w:pPr>
             <w:r>
-              <w:t xml:space="preserve"> [Exp[-2.22]*[DBH^2.45]]</w:t>
+              <w:t xml:space="preserve"> [Exp[-2.</w:t>
+            </w:r>
+            <w:proofErr w:type="gramStart"/>
+            <w:r>
+              <w:t>22]*</w:t>
+            </w:r>
+            <w:proofErr w:type="gramEnd"/>
+            <w:r>
+              <w:t>[DBH^2.45]]</w:t>
             </w:r>
           </w:p>
         </w:tc>
@@ -14652,7 +15313,15 @@
               <w:jc w:val="both"/>
             </w:pPr>
             <w:r>
-              <w:t xml:space="preserve"> [0.180272]*[DBH^2.27177]</w:t>
+              <w:t xml:space="preserve"> [</w:t>
+            </w:r>
+            <w:proofErr w:type="gramStart"/>
+            <w:r>
+              <w:t>0.180272]*</w:t>
+            </w:r>
+            <w:proofErr w:type="gramEnd"/>
+            <w:r>
+              <w:t>[DBH^2.27177]</w:t>
             </w:r>
           </w:p>
         </w:tc>
@@ -14702,13 +15371,31 @@
                 <w:iCs/>
               </w:rPr>
             </w:pPr>
+            <w:proofErr w:type="spellStart"/>
             <w:r>
               <w:rPr>
                 <w:i/>
                 <w:iCs/>
               </w:rPr>
-              <w:t>Nectandra ambigens</w:t>
-            </w:r>
+              <w:t>Nectandra</w:t>
+            </w:r>
+            <w:proofErr w:type="spellEnd"/>
+            <w:r>
+              <w:rPr>
+                <w:i/>
+                <w:iCs/>
+              </w:rPr>
+              <w:t xml:space="preserve"> </w:t>
+            </w:r>
+            <w:proofErr w:type="spellStart"/>
+            <w:r>
+              <w:rPr>
+                <w:i/>
+                <w:iCs/>
+              </w:rPr>
+              <w:t>ambigens</w:t>
+            </w:r>
+            <w:proofErr w:type="spellEnd"/>
           </w:p>
         </w:tc>
         <w:tc>
@@ -14728,7 +15415,15 @@
               <w:jc w:val="both"/>
             </w:pPr>
             <w:r>
-              <w:t xml:space="preserve"> [[Exp[4.9375]]*[[DBH^2]^1.0583]]*[1.14]/1000000</w:t>
+              <w:t xml:space="preserve"> [[</w:t>
+            </w:r>
+            <w:proofErr w:type="gramStart"/>
+            <w:r>
+              <w:t>Exp[</w:t>
+            </w:r>
+            <w:proofErr w:type="gramEnd"/>
+            <w:r>
+              <w:t>4.9375]]*[[DBH^2]^1.0583]]*[1.14]/1000000</w:t>
             </w:r>
           </w:p>
         </w:tc>
@@ -14804,7 +15499,15 @@
               <w:jc w:val="both"/>
             </w:pPr>
             <w:r>
-              <w:t xml:space="preserve"> [0.058]*[[[DBH^2]*TH]^0.919]</w:t>
+              <w:t xml:space="preserve"> [</w:t>
+            </w:r>
+            <w:proofErr w:type="gramStart"/>
+            <w:r>
+              <w:t>0.058]*</w:t>
+            </w:r>
+            <w:proofErr w:type="gramEnd"/>
+            <w:r>
+              <w:t>[[[DBH^2]*TH]^0.919]</w:t>
             </w:r>
           </w:p>
         </w:tc>
@@ -14880,7 +15583,15 @@
               <w:jc w:val="both"/>
             </w:pPr>
             <w:r>
-              <w:t xml:space="preserve"> [0.058]*[[[DBH^2]*TH]^0.919]</w:t>
+              <w:t xml:space="preserve"> [</w:t>
+            </w:r>
+            <w:proofErr w:type="gramStart"/>
+            <w:r>
+              <w:t>0.058]*</w:t>
+            </w:r>
+            <w:proofErr w:type="gramEnd"/>
+            <w:r>
+              <w:t>[[[DBH^2]*TH]^0.919]</w:t>
             </w:r>
           </w:p>
         </w:tc>
@@ -14935,8 +15646,17 @@
                 <w:i/>
                 <w:iCs/>
               </w:rPr>
-              <w:t>Pinus devoniana</w:t>
-            </w:r>
+              <w:t xml:space="preserve">Pinus </w:t>
+            </w:r>
+            <w:proofErr w:type="spellStart"/>
+            <w:r>
+              <w:rPr>
+                <w:i/>
+                <w:iCs/>
+              </w:rPr>
+              <w:t>devoniana</w:t>
+            </w:r>
+            <w:proofErr w:type="spellEnd"/>
           </w:p>
         </w:tc>
         <w:tc>
@@ -14956,7 +15676,15 @@
               <w:jc w:val="both"/>
             </w:pPr>
             <w:r>
-              <w:t xml:space="preserve"> [0.182]*[DBH^1.936]</w:t>
+              <w:t xml:space="preserve"> [</w:t>
+            </w:r>
+            <w:proofErr w:type="gramStart"/>
+            <w:r>
+              <w:t>0.182]*</w:t>
+            </w:r>
+            <w:proofErr w:type="gramEnd"/>
+            <w:r>
+              <w:t>[DBH^1.936]</w:t>
             </w:r>
           </w:p>
         </w:tc>
@@ -15011,8 +15739,17 @@
                 <w:i/>
                 <w:iCs/>
               </w:rPr>
-              <w:t>Pinus herrerae</w:t>
-            </w:r>
+              <w:t xml:space="preserve">Pinus </w:t>
+            </w:r>
+            <w:proofErr w:type="spellStart"/>
+            <w:r>
+              <w:rPr>
+                <w:i/>
+                <w:iCs/>
+              </w:rPr>
+              <w:t>herrerae</w:t>
+            </w:r>
+            <w:proofErr w:type="spellEnd"/>
           </w:p>
         </w:tc>
         <w:tc>
@@ -15032,7 +15769,15 @@
               <w:jc w:val="both"/>
             </w:pPr>
             <w:r>
-              <w:t xml:space="preserve"> [0.1354]*[DBH^2.3033]</w:t>
+              <w:t xml:space="preserve"> [</w:t>
+            </w:r>
+            <w:proofErr w:type="gramStart"/>
+            <w:r>
+              <w:t>0.1354]*</w:t>
+            </w:r>
+            <w:proofErr w:type="gramEnd"/>
+            <w:r>
+              <w:t>[DBH^2.3033]</w:t>
             </w:r>
           </w:p>
         </w:tc>
@@ -15052,8 +15797,13 @@
             <w:pPr>
               <w:jc w:val="both"/>
             </w:pPr>
-            <w:r>
-              <w:t>Návar, 2009</w:t>
+            <w:proofErr w:type="spellStart"/>
+            <w:r>
+              <w:t>Návar</w:t>
+            </w:r>
+            <w:proofErr w:type="spellEnd"/>
+            <w:r>
+              <w:t>, 2009</w:t>
             </w:r>
           </w:p>
         </w:tc>
@@ -15087,8 +15837,17 @@
                 <w:i/>
                 <w:iCs/>
               </w:rPr>
-              <w:t>Pinus leiophylla</w:t>
-            </w:r>
+              <w:t xml:space="preserve">Pinus </w:t>
+            </w:r>
+            <w:proofErr w:type="spellStart"/>
+            <w:r>
+              <w:rPr>
+                <w:i/>
+                <w:iCs/>
+              </w:rPr>
+              <w:t>leiophylla</w:t>
+            </w:r>
+            <w:proofErr w:type="spellEnd"/>
           </w:p>
         </w:tc>
         <w:tc>
@@ -15108,7 +15867,15 @@
               <w:jc w:val="both"/>
             </w:pPr>
             <w:r>
-              <w:t xml:space="preserve"> [[Exp^-3.549]*[DBH^2.787]]]</w:t>
+              <w:t xml:space="preserve"> [[Exp^-3.</w:t>
+            </w:r>
+            <w:proofErr w:type="gramStart"/>
+            <w:r>
+              <w:t>549]*</w:t>
+            </w:r>
+            <w:proofErr w:type="gramEnd"/>
+            <w:r>
+              <w:t>[DBH^2.787]]]</w:t>
             </w:r>
           </w:p>
         </w:tc>
@@ -15128,8 +15895,13 @@
             <w:pPr>
               <w:jc w:val="both"/>
             </w:pPr>
-            <w:r>
-              <w:t>Návar, 2009</w:t>
+            <w:proofErr w:type="spellStart"/>
+            <w:r>
+              <w:t>Návar</w:t>
+            </w:r>
+            <w:proofErr w:type="spellEnd"/>
+            <w:r>
+              <w:t>, 2009</w:t>
             </w:r>
           </w:p>
         </w:tc>
@@ -15163,8 +15935,17 @@
                 <w:i/>
                 <w:iCs/>
               </w:rPr>
-              <w:t>Pinus oocarpa</w:t>
-            </w:r>
+              <w:t xml:space="preserve">Pinus </w:t>
+            </w:r>
+            <w:proofErr w:type="spellStart"/>
+            <w:r>
+              <w:rPr>
+                <w:i/>
+                <w:iCs/>
+              </w:rPr>
+              <w:t>oocarpa</w:t>
+            </w:r>
+            <w:proofErr w:type="spellEnd"/>
           </w:p>
         </w:tc>
         <w:tc>
@@ -15184,7 +15965,15 @@
               <w:jc w:val="both"/>
             </w:pPr>
             <w:r>
-              <w:t xml:space="preserve"> [0.058]*[[[DBH^2]*TH]^0.919]</w:t>
+              <w:t xml:space="preserve"> [</w:t>
+            </w:r>
+            <w:proofErr w:type="gramStart"/>
+            <w:r>
+              <w:t>0.058]*</w:t>
+            </w:r>
+            <w:proofErr w:type="gramEnd"/>
+            <w:r>
+              <w:t>[[[DBH^2]*TH]^0.919]</w:t>
             </w:r>
           </w:p>
         </w:tc>
@@ -15239,8 +16028,17 @@
                 <w:i/>
                 <w:iCs/>
               </w:rPr>
-              <w:t>Pinus patula</w:t>
-            </w:r>
+              <w:t xml:space="preserve">Pinus </w:t>
+            </w:r>
+            <w:proofErr w:type="spellStart"/>
+            <w:r>
+              <w:rPr>
+                <w:i/>
+                <w:iCs/>
+              </w:rPr>
+              <w:t>patula</w:t>
+            </w:r>
+            <w:proofErr w:type="spellEnd"/>
           </w:p>
         </w:tc>
         <w:tc>
@@ -15260,7 +16058,15 @@
               <w:jc w:val="both"/>
             </w:pPr>
             <w:r>
-              <w:t xml:space="preserve"> [0.0514]*[DBH^2.5222]</w:t>
+              <w:t xml:space="preserve"> [</w:t>
+            </w:r>
+            <w:proofErr w:type="gramStart"/>
+            <w:r>
+              <w:t>0.0514]*</w:t>
+            </w:r>
+            <w:proofErr w:type="gramEnd"/>
+            <w:r>
+              <w:t>[DBH^2.5222]</w:t>
             </w:r>
           </w:p>
         </w:tc>
@@ -15315,8 +16121,17 @@
                 <w:i/>
                 <w:iCs/>
               </w:rPr>
-              <w:t>Pinus pseudostrobus</w:t>
-            </w:r>
+              <w:t xml:space="preserve">Pinus </w:t>
+            </w:r>
+            <w:proofErr w:type="spellStart"/>
+            <w:r>
+              <w:rPr>
+                <w:i/>
+                <w:iCs/>
+              </w:rPr>
+              <w:t>pseudostrobus</w:t>
+            </w:r>
+            <w:proofErr w:type="spellEnd"/>
           </w:p>
         </w:tc>
         <w:tc>
@@ -15336,7 +16151,15 @@
               <w:jc w:val="both"/>
             </w:pPr>
             <w:r>
-              <w:t xml:space="preserve"> [0.058]*[[[DBH^2]*TH]^0.919]</w:t>
+              <w:t xml:space="preserve"> [</w:t>
+            </w:r>
+            <w:proofErr w:type="gramStart"/>
+            <w:r>
+              <w:t>0.058]*</w:t>
+            </w:r>
+            <w:proofErr w:type="gramEnd"/>
+            <w:r>
+              <w:t>[[[DBH^2]*TH]^0.919]</w:t>
             </w:r>
           </w:p>
         </w:tc>
@@ -15412,7 +16235,15 @@
               <w:jc w:val="both"/>
             </w:pPr>
             <w:r>
-              <w:t xml:space="preserve"> [Exp[-2.76]*[DBH^2.37]]</w:t>
+              <w:t xml:space="preserve"> [Exp[-2.</w:t>
+            </w:r>
+            <w:proofErr w:type="gramStart"/>
+            <w:r>
+              <w:t>76]*</w:t>
+            </w:r>
+            <w:proofErr w:type="gramEnd"/>
+            <w:r>
+              <w:t>[DBH^2.37]]</w:t>
             </w:r>
           </w:p>
         </w:tc>
@@ -15488,7 +16319,15 @@
               <w:jc w:val="both"/>
             </w:pPr>
             <w:r>
-              <w:t xml:space="preserve"> [0.246689]*[DBH^2.24992]</w:t>
+              <w:t xml:space="preserve"> [</w:t>
+            </w:r>
+            <w:proofErr w:type="gramStart"/>
+            <w:r>
+              <w:t>0.246689]*</w:t>
+            </w:r>
+            <w:proofErr w:type="gramEnd"/>
+            <w:r>
+              <w:t>[DBH^2.24992]</w:t>
             </w:r>
           </w:p>
         </w:tc>
@@ -15564,7 +16403,15 @@
               <w:jc w:val="both"/>
             </w:pPr>
             <w:r>
-              <w:t xml:space="preserve"> [0.1269]*[DBH^2.5169]</w:t>
+              <w:t xml:space="preserve"> [</w:t>
+            </w:r>
+            <w:proofErr w:type="gramStart"/>
+            <w:r>
+              <w:t>0.1269]*</w:t>
+            </w:r>
+            <w:proofErr w:type="gramEnd"/>
+            <w:r>
+              <w:t>[DBH^2.5169]</w:t>
             </w:r>
           </w:p>
         </w:tc>
@@ -15619,8 +16466,17 @@
                 <w:i/>
                 <w:iCs/>
               </w:rPr>
-              <w:t>Quercus candicans</w:t>
-            </w:r>
+              <w:t xml:space="preserve">Quercus </w:t>
+            </w:r>
+            <w:proofErr w:type="spellStart"/>
+            <w:r>
+              <w:rPr>
+                <w:i/>
+                <w:iCs/>
+              </w:rPr>
+              <w:t>candicans</w:t>
+            </w:r>
+            <w:proofErr w:type="spellEnd"/>
           </w:p>
         </w:tc>
         <w:tc>
@@ -15640,7 +16496,15 @@
               <w:jc w:val="both"/>
             </w:pPr>
             <w:r>
-              <w:t xml:space="preserve"> [[Exp[-4.775313]*[DBH^1.798292]*[TH^1.570775]]+[[Exp[-3.547008]*[DBH^2.593972]]+[[Exp[-4.752007]*DBH^2]]</w:t>
+              <w:t xml:space="preserve"> [[Exp[-4.</w:t>
+            </w:r>
+            <w:proofErr w:type="gramStart"/>
+            <w:r>
+              <w:t>775313]*</w:t>
+            </w:r>
+            <w:proofErr w:type="gramEnd"/>
+            <w:r>
+              <w:t>[DBH^1.798292]*[TH^1.570775]]+[[Exp[-3.547008]*[DBH^2.593972]]+[[Exp[-4.752007]*DBH^2]]</w:t>
             </w:r>
           </w:p>
         </w:tc>
@@ -15695,8 +16559,17 @@
                 <w:i/>
                 <w:iCs/>
               </w:rPr>
-              <w:t>Quercus crassifolia</w:t>
-            </w:r>
+              <w:t xml:space="preserve">Quercus </w:t>
+            </w:r>
+            <w:proofErr w:type="spellStart"/>
+            <w:r>
+              <w:rPr>
+                <w:i/>
+                <w:iCs/>
+              </w:rPr>
+              <w:t>crassifolia</w:t>
+            </w:r>
+            <w:proofErr w:type="spellEnd"/>
           </w:p>
         </w:tc>
         <w:tc>
@@ -15716,7 +16589,15 @@
               <w:jc w:val="both"/>
             </w:pPr>
             <w:r>
-              <w:t xml:space="preserve"> [0.283]*[[[DBH^2]*TH]^0.807]</w:t>
+              <w:t xml:space="preserve"> [</w:t>
+            </w:r>
+            <w:proofErr w:type="gramStart"/>
+            <w:r>
+              <w:t>0.283]*</w:t>
+            </w:r>
+            <w:proofErr w:type="gramEnd"/>
+            <w:r>
+              <w:t>[[[DBH^2]*TH]^0.807]</w:t>
             </w:r>
           </w:p>
         </w:tc>
@@ -15771,8 +16652,17 @@
                 <w:i/>
                 <w:iCs/>
               </w:rPr>
-              <w:t>Quercus laurina</w:t>
-            </w:r>
+              <w:t xml:space="preserve">Quercus </w:t>
+            </w:r>
+            <w:proofErr w:type="spellStart"/>
+            <w:r>
+              <w:rPr>
+                <w:i/>
+                <w:iCs/>
+              </w:rPr>
+              <w:t>laurina</w:t>
+            </w:r>
+            <w:proofErr w:type="spellEnd"/>
           </w:p>
         </w:tc>
         <w:tc>
@@ -15792,7 +16682,15 @@
               <w:jc w:val="both"/>
             </w:pPr>
             <w:r>
-              <w:t xml:space="preserve"> [0.283]*[[[DBH^2]*TH]^0.807]</w:t>
+              <w:t xml:space="preserve"> [</w:t>
+            </w:r>
+            <w:proofErr w:type="gramStart"/>
+            <w:r>
+              <w:t>0.283]*</w:t>
+            </w:r>
+            <w:proofErr w:type="gramEnd"/>
+            <w:r>
+              <w:t>[[[DBH^2]*TH]^0.807]</w:t>
             </w:r>
           </w:p>
         </w:tc>
@@ -15847,8 +16745,17 @@
                 <w:i/>
                 <w:iCs/>
               </w:rPr>
-              <w:t>Quercus obtusata</w:t>
-            </w:r>
+              <w:t xml:space="preserve">Quercus </w:t>
+            </w:r>
+            <w:proofErr w:type="spellStart"/>
+            <w:r>
+              <w:rPr>
+                <w:i/>
+                <w:iCs/>
+              </w:rPr>
+              <w:t>obtusata</w:t>
+            </w:r>
+            <w:proofErr w:type="spellEnd"/>
           </w:p>
         </w:tc>
         <w:tc>
@@ -15868,7 +16775,15 @@
               <w:jc w:val="both"/>
             </w:pPr>
             <w:r>
-              <w:t xml:space="preserve"> [[exp[-3.53684]*[DBH^2.043763]*[TH^0.759522]]+[[Exp[-5.803952]*[DBH^2*TH]^1.224292]]+[[Exp[-6.181035]*[DBH^2.488617]]</w:t>
+              <w:t xml:space="preserve"> [[exp[-3.</w:t>
+            </w:r>
+            <w:proofErr w:type="gramStart"/>
+            <w:r>
+              <w:t>53684]*</w:t>
+            </w:r>
+            <w:proofErr w:type="gramEnd"/>
+            <w:r>
+              <w:t>[DBH^2.043763]*[TH^0.759522]]+[[Exp[-5.803952]*[DBH^2*TH]^1.224292]]+[[Exp[-6.181035]*[DBH^2.488617]]</w:t>
             </w:r>
           </w:p>
         </w:tc>
@@ -15923,8 +16838,17 @@
                 <w:i/>
                 <w:iCs/>
               </w:rPr>
-              <w:t>Quercus peduncularis</w:t>
-            </w:r>
+              <w:t xml:space="preserve">Quercus </w:t>
+            </w:r>
+            <w:proofErr w:type="spellStart"/>
+            <w:r>
+              <w:rPr>
+                <w:i/>
+                <w:iCs/>
+              </w:rPr>
+              <w:t>peduncularis</w:t>
+            </w:r>
+            <w:proofErr w:type="spellEnd"/>
           </w:p>
         </w:tc>
         <w:tc>
@@ -15944,7 +16868,15 @@
               <w:jc w:val="both"/>
             </w:pPr>
             <w:r>
-              <w:t xml:space="preserve"> [Exp[-2.27]*[DBH^2.39]]</w:t>
+              <w:t xml:space="preserve"> [Exp[-2.</w:t>
+            </w:r>
+            <w:proofErr w:type="gramStart"/>
+            <w:r>
+              <w:t>27]*</w:t>
+            </w:r>
+            <w:proofErr w:type="gramEnd"/>
+            <w:r>
+              <w:t>[DBH^2.39]]</w:t>
             </w:r>
           </w:p>
         </w:tc>
@@ -16020,7 +16952,15 @@
               <w:jc w:val="both"/>
             </w:pPr>
             <w:r>
-              <w:t xml:space="preserve"> [0.283]*[[[DBH^2]*TH]^0.807]</w:t>
+              <w:t xml:space="preserve"> [</w:t>
+            </w:r>
+            <w:proofErr w:type="gramStart"/>
+            <w:r>
+              <w:t>0.283]*</w:t>
+            </w:r>
+            <w:proofErr w:type="gramEnd"/>
+            <w:r>
+              <w:t>[[[DBH^2]*TH]^0.807]</w:t>
             </w:r>
           </w:p>
         </w:tc>
@@ -16096,7 +17036,15 @@
               <w:jc w:val="both"/>
             </w:pPr>
             <w:r>
-              <w:t xml:space="preserve"> [-2.305 + 2.351 * ln[DBH]] * 1.033</w:t>
+              <w:t xml:space="preserve"> [-2.305 + 2.351 * </w:t>
+            </w:r>
+            <w:proofErr w:type="gramStart"/>
+            <w:r>
+              <w:t>ln[</w:t>
+            </w:r>
+            <w:proofErr w:type="gramEnd"/>
+            <w:r>
+              <w:t>DBH]] * 1.033</w:t>
             </w:r>
           </w:p>
         </w:tc>
@@ -16117,7 +17065,15 @@
               <w:jc w:val="both"/>
             </w:pPr>
             <w:r>
-              <w:t>Van Breugel et al., 2011</w:t>
+              <w:t xml:space="preserve">Van </w:t>
+            </w:r>
+            <w:proofErr w:type="spellStart"/>
+            <w:r>
+              <w:t>Breugel</w:t>
+            </w:r>
+            <w:proofErr w:type="spellEnd"/>
+            <w:r>
+              <w:t xml:space="preserve"> et al., 2011</w:t>
             </w:r>
           </w:p>
         </w:tc>
@@ -16146,13 +17102,31 @@
                 <w:iCs/>
               </w:rPr>
             </w:pPr>
+            <w:proofErr w:type="spellStart"/>
             <w:r>
               <w:rPr>
                 <w:i/>
                 <w:iCs/>
               </w:rPr>
-              <w:t>Trichilia havanensis</w:t>
-            </w:r>
+              <w:t>Trichilia</w:t>
+            </w:r>
+            <w:proofErr w:type="spellEnd"/>
+            <w:r>
+              <w:rPr>
+                <w:i/>
+                <w:iCs/>
+              </w:rPr>
+              <w:t xml:space="preserve"> </w:t>
+            </w:r>
+            <w:proofErr w:type="spellStart"/>
+            <w:r>
+              <w:rPr>
+                <w:i/>
+                <w:iCs/>
+              </w:rPr>
+              <w:t>havanensis</w:t>
+            </w:r>
+            <w:proofErr w:type="spellEnd"/>
           </w:p>
         </w:tc>
         <w:tc>
@@ -16172,7 +17146,15 @@
               <w:jc w:val="both"/>
             </w:pPr>
             <w:r>
-              <w:t xml:space="preserve"> [0.130169]*[DBH^2.34924]</w:t>
+              <w:t xml:space="preserve"> [</w:t>
+            </w:r>
+            <w:proofErr w:type="gramStart"/>
+            <w:r>
+              <w:t>0.130169]*</w:t>
+            </w:r>
+            <w:proofErr w:type="gramEnd"/>
+            <w:r>
+              <w:t>[DBH^2.34924]</w:t>
             </w:r>
           </w:p>
         </w:tc>
@@ -16222,12 +17204,21 @@
                 <w:iCs/>
               </w:rPr>
             </w:pPr>
+            <w:proofErr w:type="spellStart"/>
             <w:r>
               <w:rPr>
                 <w:i/>
                 <w:iCs/>
               </w:rPr>
-              <w:t>Trichospermum mexicanum</w:t>
+              <w:t>Trichospermum</w:t>
+            </w:r>
+            <w:proofErr w:type="spellEnd"/>
+            <w:r>
+              <w:rPr>
+                <w:i/>
+                <w:iCs/>
+              </w:rPr>
+              <w:t xml:space="preserve"> mexicanum</w:t>
             </w:r>
           </w:p>
         </w:tc>
@@ -16248,7 +17239,15 @@
               <w:jc w:val="both"/>
             </w:pPr>
             <w:r>
-              <w:t xml:space="preserve"> [0.449]*[DBH^2]-33.565</w:t>
+              <w:t xml:space="preserve"> [</w:t>
+            </w:r>
+            <w:proofErr w:type="gramStart"/>
+            <w:r>
+              <w:t>0.449]*</w:t>
+            </w:r>
+            <w:proofErr w:type="gramEnd"/>
+            <w:r>
+              <w:t>[DBH^2]-33.565</w:t>
             </w:r>
           </w:p>
         </w:tc>
@@ -16330,7 +17329,15 @@
               <w:jc w:val="both"/>
             </w:pPr>
             <w:r>
-              <w:t xml:space="preserve"> [0.00166]*[DBH^3.6586]</w:t>
+              <w:t xml:space="preserve"> [</w:t>
+            </w:r>
+            <w:proofErr w:type="gramStart"/>
+            <w:r>
+              <w:t>0.00166]*</w:t>
+            </w:r>
+            <w:proofErr w:type="gramEnd"/>
+            <w:r>
+              <w:t>[DBH^3.6586]</w:t>
             </w:r>
           </w:p>
         </w:tc>
@@ -16401,7 +17408,15 @@
               <w:t>BH</w:t>
             </w:r>
             <w:r>
-              <w:t>^2)^0.976</w:t>
+              <w:t>^</w:t>
+            </w:r>
+            <w:proofErr w:type="gramStart"/>
+            <w:r>
+              <w:t>2)^</w:t>
+            </w:r>
+            <w:proofErr w:type="gramEnd"/>
+            <w:r>
+              <w:t>0.976</w:t>
             </w:r>
           </w:p>
         </w:tc>
@@ -16421,8 +17436,13 @@
             <w:pPr>
               <w:jc w:val="both"/>
             </w:pPr>
-            <w:r>
-              <w:t>Chave et al., 2014</w:t>
+            <w:proofErr w:type="spellStart"/>
+            <w:r>
+              <w:t>Chave</w:t>
+            </w:r>
+            <w:proofErr w:type="spellEnd"/>
+            <w:r>
+              <w:t xml:space="preserve"> et al., 2014</w:t>
             </w:r>
           </w:p>
         </w:tc>
@@ -16440,7 +17460,15 @@
         <w:t>ANOVA</w:t>
       </w:r>
       <w:r>
-        <w:t xml:space="preserve"> and Tukey HSD test on stem density, Lorey’s height, basal area, and aboveground biomass (AGB)</w:t>
+        <w:t xml:space="preserve"> and Tukey HSD test on stem density, </w:t>
+      </w:r>
+      <w:proofErr w:type="spellStart"/>
+      <w:r>
+        <w:t>Lorey’s</w:t>
+      </w:r>
+      <w:proofErr w:type="spellEnd"/>
+      <w:r>
+        <w:t xml:space="preserve"> height, basal area, and aboveground biomass (AGB)</w:t>
       </w:r>
       <w:r>
         <w:t xml:space="preserve"> </w:t>
@@ -16871,8 +17899,13 @@
             <w:vMerge w:val="restart"/>
           </w:tcPr>
           <w:p>
-            <w:r>
-              <w:t>Lorey’s height</w:t>
+            <w:proofErr w:type="spellStart"/>
+            <w:r>
+              <w:t>Lorey’s</w:t>
+            </w:r>
+            <w:proofErr w:type="spellEnd"/>
+            <w:r>
+              <w:t xml:space="preserve"> height</w:t>
             </w:r>
           </w:p>
         </w:tc>
@@ -20168,10 +21201,7 @@
         <w:t xml:space="preserve">Trees were classified in six size classes according to their DBH as follows: </w:t>
       </w:r>
       <w:r>
-        <w:t>class 1: DBH &lt; 10 cm; class 2: DBH 10-20 cm; class 3: DBH 20-30 cm; class 4: DBH 30-40 cm; class 5: DBH 40-50 cm; class 6: DBH &gt; 50 cm</w:t>
-      </w:r>
-      <w:r>
-        <w:t xml:space="preserve">. </w:t>
+        <w:t xml:space="preserve">class 1: DBH &lt; 10 cm; class 2: DBH 10-20 cm; class 3: DBH 20-30 cm; class 4: DBH 30-40 cm; class 5: DBH 40-50 cm; class 6: DBH &gt; 50 cm. </w:t>
       </w:r>
       <w:r>
         <w:t xml:space="preserve">Significant p-values are shown in bold. </w:t>
@@ -20180,7 +21210,21 @@
         <w:rPr>
           <w:highlight w:val="yellow"/>
         </w:rPr>
-        <w:t>Tukey HSD results in Github repository</w:t>
+        <w:t xml:space="preserve">Tukey HSD results in </w:t>
+      </w:r>
+      <w:proofErr w:type="spellStart"/>
+      <w:r>
+        <w:rPr>
+          <w:highlight w:val="yellow"/>
+        </w:rPr>
+        <w:t>Github</w:t>
+      </w:r>
+      <w:proofErr w:type="spellEnd"/>
+      <w:r>
+        <w:rPr>
+          <w:highlight w:val="yellow"/>
+        </w:rPr>
+        <w:t xml:space="preserve"> repository</w:t>
       </w:r>
       <w:r>
         <w:t xml:space="preserve">. </w:t>
@@ -20360,13 +21404,23 @@
           </w:tcPr>
           <w:p>
             <w:r>
-              <w:t>Size class</w:t>
+              <w:t xml:space="preserve">Size </w:t>
+            </w:r>
+            <w:proofErr w:type="spellStart"/>
+            <w:proofErr w:type="gramStart"/>
+            <w:r>
+              <w:t>class</w:t>
             </w:r>
             <w:r>
               <w:t>:</w:t>
             </w:r>
             <w:r>
-              <w:t>Successional stage</w:t>
+              <w:t>Successional</w:t>
+            </w:r>
+            <w:proofErr w:type="spellEnd"/>
+            <w:proofErr w:type="gramEnd"/>
+            <w:r>
+              <w:t xml:space="preserve"> stage</w:t>
             </w:r>
           </w:p>
         </w:tc>
@@ -20511,13 +21565,23 @@
           </w:tcPr>
           <w:p>
             <w:r>
-              <w:t>Size class</w:t>
+              <w:t xml:space="preserve">Size </w:t>
+            </w:r>
+            <w:proofErr w:type="spellStart"/>
+            <w:proofErr w:type="gramStart"/>
+            <w:r>
+              <w:t>class</w:t>
             </w:r>
             <w:r>
               <w:t>:</w:t>
             </w:r>
             <w:r>
-              <w:t>Successional stage</w:t>
+              <w:t>Successional</w:t>
+            </w:r>
+            <w:proofErr w:type="spellEnd"/>
+            <w:proofErr w:type="gramEnd"/>
+            <w:r>
+              <w:t xml:space="preserve"> stage</w:t>
             </w:r>
           </w:p>
         </w:tc>
@@ -20560,13 +21624,7 @@
         <w:t>Results of o</w:t>
       </w:r>
       <w:r>
-        <w:t xml:space="preserve">ne-way ANOVA and Tukey </w:t>
-      </w:r>
-      <w:r>
-        <w:t xml:space="preserve">HSD </w:t>
-      </w:r>
-      <w:r>
-        <w:t xml:space="preserve">test </w:t>
+        <w:t xml:space="preserve">ne-way ANOVA </w:t>
       </w:r>
       <w:r>
         <w:t>on</w:t>
@@ -20593,19 +21651,13 @@
         <w:t xml:space="preserve"> (very young (VY), young (Y), and mature (M)). Trees were classified in six size classes according to their DBH as follows: </w:t>
       </w:r>
       <w:r>
-        <w:t>class 1: DBH &lt; 10 cm; class 2: DBH 10-20 cm; class 3: DBH 20-30 cm; class 4: DBH 30-40 cm; class 5: DBH 40-50 cm; class 6: DBH &gt; 50 cm</w:t>
-      </w:r>
-      <w:r>
-        <w:t xml:space="preserve">. </w:t>
+        <w:t xml:space="preserve">class 1: DBH &lt; 10 cm; class 2: DBH 10-20 cm; class 3: DBH 20-30 cm; class 4: DBH 30-40 cm; class 5: DBH 40-50 cm; class 6: DBH &gt; 50 cm. </w:t>
       </w:r>
       <w:r>
         <w:t xml:space="preserve">Significant p-values </w:t>
       </w:r>
       <w:r>
-        <w:t>(i.e., p &lt; 0.05)</w:t>
-      </w:r>
-      <w:r>
-        <w:t xml:space="preserve"> </w:t>
+        <w:t xml:space="preserve">(i.e., p &lt; 0.05) </w:t>
       </w:r>
       <w:r>
         <w:t>are shown in bold.</w:t>
@@ -20617,7 +21669,21 @@
         <w:rPr>
           <w:highlight w:val="yellow"/>
         </w:rPr>
-        <w:t>Tukey HSD results in Github repository</w:t>
+        <w:t xml:space="preserve">Tukey HSD results in </w:t>
+      </w:r>
+      <w:proofErr w:type="spellStart"/>
+      <w:r>
+        <w:rPr>
+          <w:highlight w:val="yellow"/>
+        </w:rPr>
+        <w:t>Github</w:t>
+      </w:r>
+      <w:proofErr w:type="spellEnd"/>
+      <w:r>
+        <w:rPr>
+          <w:highlight w:val="yellow"/>
+        </w:rPr>
+        <w:t xml:space="preserve"> repository</w:t>
       </w:r>
     </w:p>
     <w:tbl>
@@ -20692,13 +21758,7 @@
           </w:tcPr>
           <w:p>
             <w:r>
-              <w:t>C</w:t>
-            </w:r>
-            <w:r>
-              <w:t>ontribution to stem density</w:t>
-            </w:r>
-            <w:r>
-              <w:t xml:space="preserve"> within size classes between forest successional stage</w:t>
+              <w:t>Contribution to stem density within size classes between forest successional stage</w:t>
             </w:r>
           </w:p>
         </w:tc>
@@ -20952,13 +22012,7 @@
           </w:tcPr>
           <w:p>
             <w:r>
-              <w:t xml:space="preserve">Contribution to </w:t>
-            </w:r>
-            <w:r>
-              <w:t>AGB</w:t>
-            </w:r>
-            <w:r>
-              <w:t xml:space="preserve"> within size classes between forest successional stage</w:t>
+              <w:t>Contribution to AGB within size classes between forest successional stage</w:t>
             </w:r>
           </w:p>
         </w:tc>
@@ -21255,7 +22309,7 @@
         <w:t xml:space="preserve">Table S7. </w:t>
       </w:r>
       <w:r>
-        <w:t xml:space="preserve">Results of one-way ANOVA and Tukey HSD test on the contribution to stem density and aboveground biomass (AGB) in forest plots at different successional stages (very young (VY), young (Y), and mature (M)) between tree size classes. Trees were classified in six size classes according to their DBH as follows: </w:t>
+        <w:t xml:space="preserve">Results of one-way ANOVA on the contribution to stem density and aboveground biomass (AGB) in forest plots at different successional stages (very young (VY), young (Y), and mature (M)) between tree size classes. Trees were classified in six size classes according to their DBH as follows: </w:t>
       </w:r>
       <w:r>
         <w:t>class 1: DBH &lt; 10 cm; class 2: DBH 10-20 cm; class 3: DBH 20-30 cm; class 4: DBH 30-40 cm; class 5: DBH 40-50 cm; class 6: DBH &gt; 50 cm</w:t>
@@ -21267,10 +22321,7 @@
         <w:t xml:space="preserve"> Significant p-values </w:t>
       </w:r>
       <w:r>
-        <w:t>(i.e., p &lt; 0.05)</w:t>
-      </w:r>
-      <w:r>
-        <w:t xml:space="preserve"> </w:t>
+        <w:t xml:space="preserve">(i.e., p &lt; 0.05) </w:t>
       </w:r>
       <w:r>
         <w:t>are shown in bold.</w:t>
@@ -21282,7 +22333,21 @@
         <w:rPr>
           <w:highlight w:val="yellow"/>
         </w:rPr>
-        <w:t>Tukey HSD results in Github repository</w:t>
+        <w:t xml:space="preserve">Tukey HSD results in </w:t>
+      </w:r>
+      <w:proofErr w:type="spellStart"/>
+      <w:r>
+        <w:rPr>
+          <w:highlight w:val="yellow"/>
+        </w:rPr>
+        <w:t>Github</w:t>
+      </w:r>
+      <w:proofErr w:type="spellEnd"/>
+      <w:r>
+        <w:rPr>
+          <w:highlight w:val="yellow"/>
+        </w:rPr>
+        <w:t xml:space="preserve"> repository</w:t>
       </w:r>
     </w:p>
     <w:tbl>
@@ -21358,13 +22423,7 @@
           </w:tcPr>
           <w:p>
             <w:r>
-              <w:t>Contribution to stem density within forest successional stage</w:t>
-            </w:r>
-            <w:r>
-              <w:t xml:space="preserve"> </w:t>
-            </w:r>
-            <w:r>
-              <w:t xml:space="preserve">between size classes </w:t>
+              <w:t xml:space="preserve">Contribution to stem density within forest successional stage between size classes </w:t>
             </w:r>
           </w:p>
         </w:tc>
@@ -21515,13 +22574,7 @@
           </w:tcPr>
           <w:p>
             <w:r>
-              <w:t xml:space="preserve">Contribution to </w:t>
-            </w:r>
-            <w:r>
-              <w:t>AGB</w:t>
-            </w:r>
-            <w:r>
-              <w:t xml:space="preserve"> within forest successional stage between size classes</w:t>
+              <w:t>Contribution to AGB within forest successional stage between size classes</w:t>
             </w:r>
           </w:p>
         </w:tc>
@@ -21668,19 +22721,13 @@
     <w:p/>
     <w:p>
       <w:r>
-        <w:t xml:space="preserve">Table S8. Moran’s I statistics for </w:t>
-      </w:r>
-      <w:r>
-        <w:t>multiple linear regression selected as the best model to explain aboveground biomass patterns in TMCF</w:t>
+        <w:t>Table S8. Moran’s I statistics for multiple linear regression selected as the best model to explain aboveground biomass patterns in TMCF</w:t>
       </w:r>
       <w:r>
         <w:t xml:space="preserve"> for neighborhoods of 10, 25, and 50 km of distance between sites (n = 40)</w:t>
       </w:r>
       <w:r>
-        <w:t xml:space="preserve">. </w:t>
-      </w:r>
-      <w:r>
-        <w:t>This model includes three predictors: slope gradient, landscape composition, and disturbance by agricultural activities.</w:t>
+        <w:t>. This model includes three predictors: slope gradient, landscape composition, and disturbance by agricultural activities.</w:t>
       </w:r>
     </w:p>
     <w:tbl>
@@ -21935,7 +22982,15 @@
               <w:t xml:space="preserve">Figure S1. </w:t>
             </w:r>
             <w:r>
-              <w:t xml:space="preserve">K-means cluster analysis on structural attributes (stem density, Lorey’s height, and basal area) of TMCF plots showing two (to left), three (top right), four (bottom left) and five (bottom right) clusters. </w:t>
+              <w:t xml:space="preserve">K-means cluster analysis on structural attributes (stem density, </w:t>
+            </w:r>
+            <w:proofErr w:type="spellStart"/>
+            <w:r>
+              <w:t>Lorey’s</w:t>
+            </w:r>
+            <w:proofErr w:type="spellEnd"/>
+            <w:r>
+              <w:t xml:space="preserve"> height, and basal area) of TMCF plots showing two (to left), three (top right), four (bottom left) and five (bottom right) clusters. </w:t>
             </w:r>
             <w:r>
               <w:t>By comparing the four possible classifications with 30 indices, the three cluster classification was selected as the best one based on the majority rule. These three clusters match the expected structure</w:t>
@@ -22526,19 +23581,13 @@
               <w:t>. Trees were categorized in six size classes based on their DBH</w:t>
             </w:r>
             <w:r>
-              <w:t xml:space="preserve"> </w:t>
-            </w:r>
-            <w:r>
-              <w:t xml:space="preserve">as follows: </w:t>
+              <w:t xml:space="preserve"> as follows: </w:t>
             </w:r>
             <w:r>
               <w:t>class 1: DBH &lt; 10 cm; class 2: DBH 10-20 cm; class 3: DBH 20-30 cm; class 4: DBH 30-40 cm; class 5: DBH 40-50 cm; class 6: DBH &gt; 50 cm</w:t>
             </w:r>
             <w:r>
-              <w:t>.</w:t>
-            </w:r>
-            <w:r>
-              <w:t xml:space="preserve"> </w:t>
+              <w:t xml:space="preserve">. </w:t>
             </w:r>
             <w:r>
               <w:t xml:space="preserve">Letters indicate statistically significant differences between tree size classes and forest succession </w:t>
@@ -22876,16 +23925,7 @@
               <w:t xml:space="preserve">. Partial residual plots of </w:t>
             </w:r>
             <w:r>
-              <w:t xml:space="preserve">multiple linear regression selected as the best model </w:t>
-            </w:r>
-            <w:r>
-              <w:t>to explain aboveground biomass patterns in TMCF</w:t>
-            </w:r>
-            <w:r>
-              <w:t xml:space="preserve"> based on </w:t>
-            </w:r>
-            <w:r>
-              <w:t>R</w:t>
+              <w:t>multiple linear regression selected as the best model to explain aboveground biomass patterns in TMCF based on R</w:t>
             </w:r>
             <w:r>
               <w:rPr>
@@ -22912,55 +23952,19 @@
               <w:t>Bayesian Information Criterion</w:t>
             </w:r>
             <w:r>
-              <w:t xml:space="preserve"> (BIC)</w:t>
-            </w:r>
-            <w:r>
-              <w:t xml:space="preserve"> </w:t>
-            </w:r>
-            <w:r>
-              <w:t>with a stepwise model selection process</w:t>
-            </w:r>
-            <w:r>
-              <w:t xml:space="preserve">. </w:t>
+              <w:t xml:space="preserve"> (BIC) with a stepwise model selection process. </w:t>
             </w:r>
             <w:r>
               <w:t>Plots show the three predictors included in the model:</w:t>
             </w:r>
             <w:r>
-              <w:t xml:space="preserve"> </w:t>
-            </w:r>
-            <w:r>
-              <w:t xml:space="preserve">a) </w:t>
-            </w:r>
-            <w:r>
-              <w:t xml:space="preserve">slope gradient, </w:t>
-            </w:r>
-            <w:r>
-              <w:t xml:space="preserve">b) </w:t>
-            </w:r>
-            <w:r>
-              <w:t xml:space="preserve">landscape composition, and </w:t>
-            </w:r>
-            <w:r>
-              <w:t xml:space="preserve">c) </w:t>
-            </w:r>
-            <w:r>
-              <w:t>disturbance by agricultural activities</w:t>
-            </w:r>
-            <w:r>
-              <w:t>. Panel d displays the model residuals according to their geographic location to show there is no spatial autocorrelation between them (</w:t>
+              <w:t xml:space="preserve"> a) slope gradient, b) landscape composition, and c) disturbance by agricultural activities. Panel d displays the model residuals according to their geographic location to show there is no spatial autocorrelation between them (</w:t>
             </w:r>
             <w:r>
               <w:t>Moran’s I</w:t>
             </w:r>
             <w:r>
-              <w:t xml:space="preserve"> </w:t>
-            </w:r>
-            <w:r>
-              <w:t>statistic</w:t>
-            </w:r>
-            <w:r>
-              <w:t>s shown in Table S8).</w:t>
+              <w:t xml:space="preserve"> statistics shown in Table S8).</w:t>
             </w:r>
           </w:p>
         </w:tc>
@@ -23075,6 +24079,119 @@
     </w:lvl>
   </w:abstractNum>
   <w:abstractNum w:abstractNumId="1" w15:restartNumberingAfterBreak="0">
+    <w:nsid w:val="42E74A14"/>
+    <w:multiLevelType w:val="hybridMultilevel"/>
+    <w:tmpl w:val="2DF0D6DE"/>
+    <w:lvl w:ilvl="0" w:tplc="04090001">
+      <w:start w:val="1"/>
+      <w:numFmt w:val="bullet"/>
+      <w:lvlText w:val=""/>
+      <w:lvlJc w:val="left"/>
+      <w:pPr>
+        <w:ind w:left="720" w:hanging="360"/>
+      </w:pPr>
+      <w:rPr>
+        <w:rFonts w:ascii="Symbol" w:hAnsi="Symbol" w:hint="default"/>
+      </w:rPr>
+    </w:lvl>
+    <w:lvl w:ilvl="1" w:tplc="04090003" w:tentative="1">
+      <w:start w:val="1"/>
+      <w:numFmt w:val="bullet"/>
+      <w:lvlText w:val="o"/>
+      <w:lvlJc w:val="left"/>
+      <w:pPr>
+        <w:ind w:left="1440" w:hanging="360"/>
+      </w:pPr>
+      <w:rPr>
+        <w:rFonts w:ascii="Courier New" w:hAnsi="Courier New" w:cs="Courier New" w:hint="default"/>
+      </w:rPr>
+    </w:lvl>
+    <w:lvl w:ilvl="2" w:tplc="04090005" w:tentative="1">
+      <w:start w:val="1"/>
+      <w:numFmt w:val="bullet"/>
+      <w:lvlText w:val=""/>
+      <w:lvlJc w:val="left"/>
+      <w:pPr>
+        <w:ind w:left="2160" w:hanging="360"/>
+      </w:pPr>
+      <w:rPr>
+        <w:rFonts w:ascii="Wingdings" w:hAnsi="Wingdings" w:hint="default"/>
+      </w:rPr>
+    </w:lvl>
+    <w:lvl w:ilvl="3" w:tplc="04090001" w:tentative="1">
+      <w:start w:val="1"/>
+      <w:numFmt w:val="bullet"/>
+      <w:lvlText w:val=""/>
+      <w:lvlJc w:val="left"/>
+      <w:pPr>
+        <w:ind w:left="2880" w:hanging="360"/>
+      </w:pPr>
+      <w:rPr>
+        <w:rFonts w:ascii="Symbol" w:hAnsi="Symbol" w:hint="default"/>
+      </w:rPr>
+    </w:lvl>
+    <w:lvl w:ilvl="4" w:tplc="04090003" w:tentative="1">
+      <w:start w:val="1"/>
+      <w:numFmt w:val="bullet"/>
+      <w:lvlText w:val="o"/>
+      <w:lvlJc w:val="left"/>
+      <w:pPr>
+        <w:ind w:left="3600" w:hanging="360"/>
+      </w:pPr>
+      <w:rPr>
+        <w:rFonts w:ascii="Courier New" w:hAnsi="Courier New" w:cs="Courier New" w:hint="default"/>
+      </w:rPr>
+    </w:lvl>
+    <w:lvl w:ilvl="5" w:tplc="04090005" w:tentative="1">
+      <w:start w:val="1"/>
+      <w:numFmt w:val="bullet"/>
+      <w:lvlText w:val=""/>
+      <w:lvlJc w:val="left"/>
+      <w:pPr>
+        <w:ind w:left="4320" w:hanging="360"/>
+      </w:pPr>
+      <w:rPr>
+        <w:rFonts w:ascii="Wingdings" w:hAnsi="Wingdings" w:hint="default"/>
+      </w:rPr>
+    </w:lvl>
+    <w:lvl w:ilvl="6" w:tplc="04090001" w:tentative="1">
+      <w:start w:val="1"/>
+      <w:numFmt w:val="bullet"/>
+      <w:lvlText w:val=""/>
+      <w:lvlJc w:val="left"/>
+      <w:pPr>
+        <w:ind w:left="5040" w:hanging="360"/>
+      </w:pPr>
+      <w:rPr>
+        <w:rFonts w:ascii="Symbol" w:hAnsi="Symbol" w:hint="default"/>
+      </w:rPr>
+    </w:lvl>
+    <w:lvl w:ilvl="7" w:tplc="04090003" w:tentative="1">
+      <w:start w:val="1"/>
+      <w:numFmt w:val="bullet"/>
+      <w:lvlText w:val="o"/>
+      <w:lvlJc w:val="left"/>
+      <w:pPr>
+        <w:ind w:left="5760" w:hanging="360"/>
+      </w:pPr>
+      <w:rPr>
+        <w:rFonts w:ascii="Courier New" w:hAnsi="Courier New" w:cs="Courier New" w:hint="default"/>
+      </w:rPr>
+    </w:lvl>
+    <w:lvl w:ilvl="8" w:tplc="04090005" w:tentative="1">
+      <w:start w:val="1"/>
+      <w:numFmt w:val="bullet"/>
+      <w:lvlText w:val=""/>
+      <w:lvlJc w:val="left"/>
+      <w:pPr>
+        <w:ind w:left="6480" w:hanging="360"/>
+      </w:pPr>
+      <w:rPr>
+        <w:rFonts w:ascii="Wingdings" w:hAnsi="Wingdings" w:hint="default"/>
+      </w:rPr>
+    </w:lvl>
+  </w:abstractNum>
+  <w:abstractNum w:abstractNumId="2" w15:restartNumberingAfterBreak="0">
     <w:nsid w:val="5A5F346C"/>
     <w:multiLevelType w:val="hybridMultilevel"/>
     <w:tmpl w:val="C174170E"/>
@@ -23167,6 +24284,9 @@
     <w:abstractNumId w:val="0"/>
   </w:num>
   <w:num w:numId="2">
+    <w:abstractNumId w:val="2"/>
+  </w:num>
+  <w:num w:numId="3">
     <w:abstractNumId w:val="1"/>
   </w:num>
 </w:numbering>

</xml_diff>

<commit_message>
Updated and added figure 1 (still needs work)
</commit_message>
<xml_diff>
--- a/manuscript/ch1_manuscript2.docx
+++ b/manuscript/ch1_manuscript2.docx
@@ -111,10 +111,7 @@
         </w:rPr>
       </w:pPr>
       <w:r>
-        <w:t>The precise quantification of carbon stocks in the aboveground component of tropical forests remains a challenge, particularly in tropical montane forests (TMF), where carbon has been historically understudied and underestimated. The magnitude and patterns of aboveground biomass (AGB) in TMF are hard to estimate partly due to forest disturbance, which greatly increases variation in the spatial and temporal distribution of AGB. In TMF, forest disturbance is mainly caused by the expansion and intensification of agricultural and grazing lands. Yet, the effect of land use on AGB patterns remains poorly understood.</w:t>
-      </w:r>
-      <w:r>
-        <w:t xml:space="preserve"> In this project, we seek to answer the following questions:</w:t>
+        <w:t>The precise quantification of carbon stocks in the aboveground component of tropical forests remains a challenge, particularly in tropical montane forests (TMF), where carbon has been historically understudied and underestimated. The magnitude and patterns of aboveground biomass (AGB) in TMF are hard to estimate partly due to forest disturbance, which greatly increases variation in the spatial and temporal distribution of AGB. In TMF, forest disturbance is mainly caused by the expansion and intensification of agricultural and grazing lands. Yet, the effect of land use on AGB patterns remains poorly understood. In this project, we seek to answer the following questions:</w:t>
       </w:r>
     </w:p>
     <w:p>
@@ -3674,13 +3671,7 @@
         <w:t xml:space="preserve"> in forest plots at different successional stages</w:t>
       </w:r>
       <w:r>
-        <w:t xml:space="preserve">. In fact, the two-way ANOVAs </w:t>
-      </w:r>
-      <w:r>
-        <w:t xml:space="preserve">on tree size contribution to stem density and </w:t>
-      </w:r>
-      <w:r>
-        <w:t>AGB show that both size class and successional stage are statistically significant</w:t>
+        <w:t>. In fact, the two-way ANOVAs on tree size contribution to stem density and AGB show that both size class and successional stage are statistically significant</w:t>
       </w:r>
       <w:r>
         <w:t xml:space="preserve"> </w:t>
@@ -3793,16 +3784,7 @@
         <w:t xml:space="preserve">. </w:t>
       </w:r>
       <w:r>
-        <w:t xml:space="preserve">Very young forests have small AGB and small number of trees. </w:t>
-      </w:r>
-      <w:r>
-        <w:t>Thus, the few but large trees that</w:t>
-      </w:r>
-      <w:r>
-        <w:t xml:space="preserve"> do</w:t>
-      </w:r>
-      <w:r>
-        <w:t xml:space="preserve"> exist in these plots represent </w:t>
+        <w:t xml:space="preserve">Very young forests have small AGB and small number of trees. Thus, the few but large trees that do exist in these plots represent </w:t>
       </w:r>
       <w:proofErr w:type="gramStart"/>
       <w:r>
@@ -8076,11 +8058,111 @@
         <w:tab/>
       </w:r>
     </w:p>
-    <w:p>
-      <w:r>
-        <w:t>Figure 1. Map</w:t>
-      </w:r>
-    </w:p>
+    <w:tbl>
+      <w:tblPr>
+        <w:tblStyle w:val="Tablaconcuadrcula"/>
+        <w:tblW w:w="0" w:type="auto"/>
+        <w:tblBorders>
+          <w:top w:val="none" w:sz="0" w:space="0" w:color="auto"/>
+          <w:left w:val="none" w:sz="0" w:space="0" w:color="auto"/>
+          <w:bottom w:val="none" w:sz="0" w:space="0" w:color="auto"/>
+          <w:right w:val="none" w:sz="0" w:space="0" w:color="auto"/>
+          <w:insideH w:val="none" w:sz="0" w:space="0" w:color="auto"/>
+          <w:insideV w:val="none" w:sz="0" w:space="0" w:color="auto"/>
+        </w:tblBorders>
+        <w:tblLook w:val="04A0" w:firstRow="1" w:lastRow="0" w:firstColumn="1" w:lastColumn="0" w:noHBand="0" w:noVBand="1"/>
+      </w:tblPr>
+      <w:tblGrid>
+        <w:gridCol w:w="8838"/>
+      </w:tblGrid>
+      <w:tr>
+        <w:tc>
+          <w:tcPr>
+            <w:tcW w:w="8828" w:type="dxa"/>
+          </w:tcPr>
+          <w:p>
+            <w:r>
+              <w:rPr>
+                <w:noProof/>
+              </w:rPr>
+              <w:drawing>
+                <wp:inline distT="0" distB="0" distL="0" distR="0" wp14:anchorId="2B94A81E" wp14:editId="1C842871">
+                  <wp:extent cx="5612130" cy="3156585"/>
+                  <wp:effectExtent l="0" t="0" r="7620" b="5715"/>
+                  <wp:docPr id="2" name="Imagen 2" descr="Imagen que contiene Diagrama&#10;&#10;Descripción generada automáticamente"/>
+                  <wp:cNvGraphicFramePr>
+                    <a:graphicFrameLocks xmlns:a="http://schemas.openxmlformats.org/drawingml/2006/main" noChangeAspect="1"/>
+                  </wp:cNvGraphicFramePr>
+                  <a:graphic xmlns:a="http://schemas.openxmlformats.org/drawingml/2006/main">
+                    <a:graphicData uri="http://schemas.openxmlformats.org/drawingml/2006/picture">
+                      <pic:pic xmlns:pic="http://schemas.openxmlformats.org/drawingml/2006/picture">
+                        <pic:nvPicPr>
+                          <pic:cNvPr id="2" name="Imagen 2" descr="Imagen que contiene Diagrama&#10;&#10;Descripción generada automáticamente"/>
+                          <pic:cNvPicPr/>
+                        </pic:nvPicPr>
+                        <pic:blipFill>
+                          <a:blip r:embed="rId5">
+                            <a:extLst>
+                              <a:ext uri="{28A0092B-C50C-407E-A947-70E740481C1C}">
+                                <a14:useLocalDpi xmlns:a14="http://schemas.microsoft.com/office/drawing/2010/main" val="0"/>
+                              </a:ext>
+                            </a:extLst>
+                          </a:blip>
+                          <a:stretch>
+                            <a:fillRect/>
+                          </a:stretch>
+                        </pic:blipFill>
+                        <pic:spPr>
+                          <a:xfrm>
+                            <a:off x="0" y="0"/>
+                            <a:ext cx="5612130" cy="3156585"/>
+                          </a:xfrm>
+                          <a:prstGeom prst="rect">
+                            <a:avLst/>
+                          </a:prstGeom>
+                        </pic:spPr>
+                      </pic:pic>
+                    </a:graphicData>
+                  </a:graphic>
+                </wp:inline>
+              </w:drawing>
+            </w:r>
+          </w:p>
+        </w:tc>
+      </w:tr>
+      <w:tr>
+        <w:tc>
+          <w:tcPr>
+            <w:tcW w:w="8828" w:type="dxa"/>
+          </w:tcPr>
+          <w:p>
+            <w:r>
+              <w:t xml:space="preserve">Figure 1. </w:t>
+            </w:r>
+            <w:r>
+              <w:t xml:space="preserve">Tropical Montane Cloud Forest (TMCF) in the Northern Mountains of Oaxaca (NMO). a) distribution of TMCF in NMO (green) and location of the 40 forest inventory study sites (black points); b) location of NMO in Mexico; c) </w:t>
+            </w:r>
+            <w:r>
+              <w:t>Hierarchical nested sampling design of forest inventory sites where four plots of 400 m</w:t>
+            </w:r>
+            <w:r>
+              <w:rPr>
+                <w:vertAlign w:val="superscript"/>
+              </w:rPr>
+              <w:t>2</w:t>
+            </w:r>
+            <w:r>
+              <w:t xml:space="preserve"> are established in sites of 1 ha.  </w:t>
+            </w:r>
+            <w:r>
+              <w:t xml:space="preserve">   </w:t>
+            </w:r>
+          </w:p>
+          <w:p/>
+        </w:tc>
+      </w:tr>
+    </w:tbl>
+    <w:p/>
     <w:p/>
     <w:tbl>
       <w:tblPr>
@@ -8128,7 +8210,7 @@
                           <pic:cNvPicPr/>
                         </pic:nvPicPr>
                         <pic:blipFill>
-                          <a:blip r:embed="rId5">
+                          <a:blip r:embed="rId6">
                             <a:extLst>
                               <a:ext uri="{28A0092B-C50C-407E-A947-70E740481C1C}">
                                 <a14:useLocalDpi xmlns:a14="http://schemas.microsoft.com/office/drawing/2010/main" val="0"/>
@@ -8253,7 +8335,7 @@
                           </pic:cNvPicPr>
                         </pic:nvPicPr>
                         <pic:blipFill>
-                          <a:blip r:embed="rId6">
+                          <a:blip r:embed="rId7">
                             <a:extLst>
                               <a:ext uri="{28A0092B-C50C-407E-A947-70E740481C1C}">
                                 <a14:useLocalDpi xmlns:a14="http://schemas.microsoft.com/office/drawing/2010/main" val="0"/>
@@ -8404,7 +8486,7 @@
                           <pic:cNvPicPr/>
                         </pic:nvPicPr>
                         <pic:blipFill>
-                          <a:blip r:embed="rId7">
+                          <a:blip r:embed="rId8">
                             <a:extLst>
                               <a:ext uri="{28A0092B-C50C-407E-A947-70E740481C1C}">
                                 <a14:useLocalDpi xmlns:a14="http://schemas.microsoft.com/office/drawing/2010/main" val="0"/>
@@ -8518,7 +8600,7 @@
                           <pic:cNvPicPr/>
                         </pic:nvPicPr>
                         <pic:blipFill>
-                          <a:blip r:embed="rId8">
+                          <a:blip r:embed="rId9">
                             <a:extLst>
                               <a:ext uri="{28A0092B-C50C-407E-A947-70E740481C1C}">
                                 <a14:useLocalDpi xmlns:a14="http://schemas.microsoft.com/office/drawing/2010/main" val="0"/>
@@ -8641,7 +8723,7 @@
                           <pic:cNvPicPr/>
                         </pic:nvPicPr>
                         <pic:blipFill>
-                          <a:blip r:embed="rId9">
+                          <a:blip r:embed="rId10">
                             <a:extLst>
                               <a:ext uri="{28A0092B-C50C-407E-A947-70E740481C1C}">
                                 <a14:useLocalDpi xmlns:a14="http://schemas.microsoft.com/office/drawing/2010/main" val="0"/>
@@ -22943,7 +23025,7 @@
                           <pic:cNvPicPr/>
                         </pic:nvPicPr>
                         <pic:blipFill>
-                          <a:blip r:embed="rId10">
+                          <a:blip r:embed="rId11">
                             <a:extLst>
                               <a:ext uri="{28A0092B-C50C-407E-A947-70E740481C1C}">
                                 <a14:useLocalDpi xmlns:a14="http://schemas.microsoft.com/office/drawing/2010/main" val="0"/>
@@ -23051,7 +23133,7 @@
                           <pic:cNvPicPr/>
                         </pic:nvPicPr>
                         <pic:blipFill>
-                          <a:blip r:embed="rId11"/>
+                          <a:blip r:embed="rId12"/>
                           <a:stretch>
                             <a:fillRect/>
                           </a:stretch>
@@ -23098,7 +23180,7 @@
                           <pic:cNvPicPr/>
                         </pic:nvPicPr>
                         <pic:blipFill>
-                          <a:blip r:embed="rId12"/>
+                          <a:blip r:embed="rId13"/>
                           <a:stretch>
                             <a:fillRect/>
                           </a:stretch>
@@ -23190,7 +23272,7 @@
                           </pic:cNvPicPr>
                         </pic:nvPicPr>
                         <pic:blipFill>
-                          <a:blip r:embed="rId13">
+                          <a:blip r:embed="rId14">
                             <a:extLst>
                               <a:ext uri="{28A0092B-C50C-407E-A947-70E740481C1C}">
                                 <a14:useLocalDpi xmlns:a14="http://schemas.microsoft.com/office/drawing/2010/main" val="0"/>
@@ -23327,7 +23409,7 @@
                           </pic:cNvPicPr>
                         </pic:nvPicPr>
                         <pic:blipFill>
-                          <a:blip r:embed="rId14" cstate="print">
+                          <a:blip r:embed="rId15" cstate="print">
                             <a:extLst>
                               <a:ext uri="{28A0092B-C50C-407E-A947-70E740481C1C}">
                                 <a14:useLocalDpi xmlns:a14="http://schemas.microsoft.com/office/drawing/2010/main" val="0"/>
@@ -23402,7 +23484,7 @@
                           </pic:cNvPicPr>
                         </pic:nvPicPr>
                         <pic:blipFill>
-                          <a:blip r:embed="rId15" cstate="print">
+                          <a:blip r:embed="rId16" cstate="print">
                             <a:extLst>
                               <a:ext uri="{28A0092B-C50C-407E-A947-70E740481C1C}">
                                 <a14:useLocalDpi xmlns:a14="http://schemas.microsoft.com/office/drawing/2010/main" val="0"/>
@@ -23525,7 +23607,7 @@
                           </pic:cNvPicPr>
                         </pic:nvPicPr>
                         <pic:blipFill>
-                          <a:blip r:embed="rId16">
+                          <a:blip r:embed="rId17">
                             <a:extLst>
                               <a:ext uri="{28A0092B-C50C-407E-A947-70E740481C1C}">
                                 <a14:useLocalDpi xmlns:a14="http://schemas.microsoft.com/office/drawing/2010/main" val="0"/>
@@ -23672,7 +23754,7 @@
                           </pic:cNvPicPr>
                         </pic:nvPicPr>
                         <pic:blipFill>
-                          <a:blip r:embed="rId17" cstate="print">
+                          <a:blip r:embed="rId18" cstate="print">
                             <a:extLst>
                               <a:ext uri="{28A0092B-C50C-407E-A947-70E740481C1C}">
                                 <a14:useLocalDpi xmlns:a14="http://schemas.microsoft.com/office/drawing/2010/main" val="0"/>
@@ -23738,7 +23820,7 @@
                           </pic:cNvPicPr>
                         </pic:nvPicPr>
                         <pic:blipFill>
-                          <a:blip r:embed="rId18" cstate="print">
+                          <a:blip r:embed="rId19" cstate="print">
                             <a:extLst>
                               <a:ext uri="{28A0092B-C50C-407E-A947-70E740481C1C}">
                                 <a14:useLocalDpi xmlns:a14="http://schemas.microsoft.com/office/drawing/2010/main" val="0"/>
@@ -23808,7 +23890,7 @@
                           </pic:cNvPicPr>
                         </pic:nvPicPr>
                         <pic:blipFill>
-                          <a:blip r:embed="rId19" cstate="print">
+                          <a:blip r:embed="rId20" cstate="print">
                             <a:extLst>
                               <a:ext uri="{28A0092B-C50C-407E-A947-70E740481C1C}">
                                 <a14:useLocalDpi xmlns:a14="http://schemas.microsoft.com/office/drawing/2010/main" val="0"/>
@@ -23874,7 +23956,7 @@
                           </pic:cNvPicPr>
                         </pic:nvPicPr>
                         <pic:blipFill>
-                          <a:blip r:embed="rId20" cstate="print">
+                          <a:blip r:embed="rId21" cstate="print">
                             <a:extLst>
                               <a:ext uri="{28A0092B-C50C-407E-A947-70E740481C1C}">
                                 <a14:useLocalDpi xmlns:a14="http://schemas.microsoft.com/office/drawing/2010/main" val="0"/>

</xml_diff>

<commit_message>
Added SE bars to figure 4 and updated manuscript
</commit_message>
<xml_diff>
--- a/manuscript/ch1_manuscript2.docx
+++ b/manuscript/ch1_manuscript2.docx
@@ -1,6 +1,6 @@
 
 <file path=word/document.xml><?xml version="1.0" encoding="utf-8"?>
-<w:document xmlns:wpc="http://schemas.microsoft.com/office/word/2010/wordprocessingCanvas" xmlns:cx="http://schemas.microsoft.com/office/drawing/2014/chartex" xmlns:cx1="http://schemas.microsoft.com/office/drawing/2015/9/8/chartex" xmlns:cx2="http://schemas.microsoft.com/office/drawing/2015/10/21/chartex" xmlns:cx3="http://schemas.microsoft.com/office/drawing/2016/5/9/chartex" xmlns:cx4="http://schemas.microsoft.com/office/drawing/2016/5/10/chartex" xmlns:cx5="http://schemas.microsoft.com/office/drawing/2016/5/11/chartex" xmlns:cx6="http://schemas.microsoft.com/office/drawing/2016/5/12/chartex" xmlns:cx7="http://schemas.microsoft.com/office/drawing/2016/5/13/chartex" xmlns:cx8="http://schemas.microsoft.com/office/drawing/2016/5/14/chartex" xmlns:mc="http://schemas.openxmlformats.org/markup-compatibility/2006" xmlns:aink="http://schemas.microsoft.com/office/drawing/2016/ink" xmlns:am3d="http://schemas.microsoft.com/office/drawing/2017/model3d" xmlns:o="urn:schemas-microsoft-com:office:office" xmlns:r="http://schemas.openxmlformats.org/officeDocument/2006/relationships" xmlns:m="http://schemas.openxmlformats.org/officeDocument/2006/math" xmlns:v="urn:schemas-microsoft-com:vml" xmlns:wp14="http://schemas.microsoft.com/office/word/2010/wordprocessingDrawing" xmlns:wp="http://schemas.openxmlformats.org/drawingml/2006/wordprocessingDrawing" xmlns:w10="urn:schemas-microsoft-com:office:word" xmlns:w="http://schemas.openxmlformats.org/wordprocessingml/2006/main" xmlns:w14="http://schemas.microsoft.com/office/word/2010/wordml" xmlns:w15="http://schemas.microsoft.com/office/word/2012/wordml" xmlns:w16cex="http://schemas.microsoft.com/office/word/2018/wordml/cex" xmlns:w16cid="http://schemas.microsoft.com/office/word/2016/wordml/cid" xmlns:w16="http://schemas.microsoft.com/office/word/2018/wordml" xmlns:w16sdtdh="http://schemas.microsoft.com/office/word/2020/wordml/sdtdatahash" xmlns:w16se="http://schemas.microsoft.com/office/word/2015/wordml/symex" xmlns:wpg="http://schemas.microsoft.com/office/word/2010/wordprocessingGroup" xmlns:wpi="http://schemas.microsoft.com/office/word/2010/wordprocessingInk" xmlns:wne="http://schemas.microsoft.com/office/word/2006/wordml" xmlns:wps="http://schemas.microsoft.com/office/word/2010/wordprocessingShape" mc:Ignorable="w14 w15 w16se w16cid w16 w16cex w16sdtdh wp14">
+<w:document xmlns:wpc="http://schemas.microsoft.com/office/word/2010/wordprocessingCanvas" xmlns:cx="http://schemas.microsoft.com/office/drawing/2014/chartex" xmlns:cx1="http://schemas.microsoft.com/office/drawing/2015/9/8/chartex" xmlns:cx2="http://schemas.microsoft.com/office/drawing/2015/10/21/chartex" xmlns:cx3="http://schemas.microsoft.com/office/drawing/2016/5/9/chartex" xmlns:cx4="http://schemas.microsoft.com/office/drawing/2016/5/10/chartex" xmlns:cx5="http://schemas.microsoft.com/office/drawing/2016/5/11/chartex" xmlns:cx6="http://schemas.microsoft.com/office/drawing/2016/5/12/chartex" xmlns:cx7="http://schemas.microsoft.com/office/drawing/2016/5/13/chartex" xmlns:cx8="http://schemas.microsoft.com/office/drawing/2016/5/14/chartex" xmlns:mc="http://schemas.openxmlformats.org/markup-compatibility/2006" xmlns:aink="http://schemas.microsoft.com/office/drawing/2016/ink" xmlns:am3d="http://schemas.microsoft.com/office/drawing/2017/model3d" xmlns:o="urn:schemas-microsoft-com:office:office" xmlns:r="http://schemas.openxmlformats.org/officeDocument/2006/relationships" xmlns:m="http://schemas.openxmlformats.org/officeDocument/2006/math" xmlns:v="urn:schemas-microsoft-com:vml" xmlns:wp14="http://schemas.microsoft.com/office/word/2010/wordprocessingDrawing" xmlns:wp="http://schemas.openxmlformats.org/drawingml/2006/wordprocessingDrawing" xmlns:w10="urn:schemas-microsoft-com:office:word" xmlns:w="http://schemas.openxmlformats.org/wordprocessingml/2006/main" xmlns:w14="http://schemas.microsoft.com/office/word/2010/wordml" xmlns:w15="http://schemas.microsoft.com/office/word/2012/wordml" xmlns:w16cid="http://schemas.microsoft.com/office/word/2016/wordml/cid" xmlns:w16se="http://schemas.microsoft.com/office/word/2015/wordml/symex" xmlns:wpg="http://schemas.microsoft.com/office/word/2010/wordprocessingGroup" xmlns:wpi="http://schemas.microsoft.com/office/word/2010/wordprocessingInk" xmlns:wne="http://schemas.microsoft.com/office/word/2006/wordml" xmlns:wps="http://schemas.microsoft.com/office/word/2010/wordprocessingShape" mc:Ignorable="w14 w15 w16se w16cid wp14">
   <w:body>
     <w:p>
       <w:r>
@@ -18,6 +18,26 @@
       </w:r>
       <w:r>
         <w:t>s at regional scales</w:t>
+      </w:r>
+    </w:p>
+    <w:p>
+      <w:r>
+        <w:t>OR</w:t>
+      </w:r>
+      <w:r>
+        <w:t xml:space="preserve">: </w:t>
+      </w:r>
+      <w:r>
+        <w:t xml:space="preserve">Land-use history shapes tree aboveground biomass patterns in </w:t>
+      </w:r>
+      <w:r>
+        <w:t xml:space="preserve">a </w:t>
+      </w:r>
+      <w:r>
+        <w:t xml:space="preserve">tropical montane cloud forests </w:t>
+      </w:r>
+      <w:r>
+        <w:t>region</w:t>
       </w:r>
     </w:p>
     <w:p>
@@ -63,6 +83,25 @@
           <w:bCs/>
         </w:rPr>
         <w:t>Keywords</w:t>
+      </w:r>
+      <w:r>
+        <w:rPr>
+          <w:b/>
+          <w:bCs/>
+        </w:rPr>
+        <w:t xml:space="preserve">: </w:t>
+      </w:r>
+      <w:r>
+        <w:rPr>
+          <w:bCs/>
+        </w:rPr>
+        <w:t>forest-agriculture mosaics;</w:t>
+      </w:r>
+      <w:r>
+        <w:rPr>
+          <w:bCs/>
+        </w:rPr>
+        <w:t xml:space="preserve"> tropical mountains; forest disturbance; environmental gradient</w:t>
       </w:r>
     </w:p>
     <w:p>
@@ -116,7 +155,7 @@
     </w:p>
     <w:p>
       <w:pPr>
-        <w:pStyle w:val="Prrafodelista"/>
+        <w:pStyle w:val="ListParagraph"/>
         <w:numPr>
           <w:ilvl w:val="0"/>
           <w:numId w:val="2"/>
@@ -128,7 +167,7 @@
     </w:p>
     <w:p>
       <w:pPr>
-        <w:pStyle w:val="Prrafodelista"/>
+        <w:pStyle w:val="ListParagraph"/>
         <w:numPr>
           <w:ilvl w:val="0"/>
           <w:numId w:val="2"/>
@@ -158,7 +197,7 @@
     </w:p>
     <w:p>
       <w:pPr>
-        <w:pStyle w:val="Prrafodelista"/>
+        <w:pStyle w:val="ListParagraph"/>
         <w:numPr>
           <w:ilvl w:val="0"/>
           <w:numId w:val="2"/>
@@ -483,6 +522,7 @@
         </w:rPr>
       </w:pPr>
       <w:r>
+        <w:lastRenderedPageBreak/>
         <w:tab/>
       </w:r>
       <w:r>
@@ -527,13 +567,8 @@
         <w:t>,</w:t>
       </w:r>
       <w:r>
-        <w:t xml:space="preserve"> from </w:t>
-      </w:r>
-      <w:proofErr w:type="gramStart"/>
-      <w:r>
-        <w:t>different sources</w:t>
-      </w:r>
-      <w:proofErr w:type="gramEnd"/>
+        <w:t xml:space="preserve"> from different sources</w:t>
+      </w:r>
       <w:r>
         <w:t xml:space="preserve"> </w:t>
       </w:r>
@@ -541,11 +576,7 @@
         <w:t xml:space="preserve">into a single dataset. </w:t>
       </w:r>
       <w:r>
-        <w:t xml:space="preserve">The main data source for </w:t>
-      </w:r>
-      <w:r>
-        <w:lastRenderedPageBreak/>
-        <w:t xml:space="preserve">this </w:t>
+        <w:t xml:space="preserve">The main data source for this </w:t>
       </w:r>
       <w:r>
         <w:t>work</w:t>
@@ -852,15 +883,7 @@
         <w:t xml:space="preserve">To estimate AGB, </w:t>
       </w:r>
       <w:r>
-        <w:t xml:space="preserve">we first calculated </w:t>
-      </w:r>
-      <w:proofErr w:type="gramStart"/>
-      <w:r>
-        <w:t>each individual’s</w:t>
-      </w:r>
-      <w:proofErr w:type="gramEnd"/>
-      <w:r>
-        <w:t xml:space="preserve"> AGB using </w:t>
+        <w:t xml:space="preserve">we first calculated each individual’s AGB using </w:t>
       </w:r>
       <w:r>
         <w:t xml:space="preserve">47 different </w:t>
@@ -1019,7 +1042,7 @@
     </w:p>
     <w:tbl>
       <w:tblPr>
-        <w:tblStyle w:val="Tablaconcuadrcula"/>
+        <w:tblStyle w:val="TableGrid"/>
         <w:tblW w:w="0" w:type="auto"/>
         <w:tblBorders>
           <w:top w:val="none" w:sz="0" w:space="0" w:color="auto"/>
@@ -1174,7 +1197,11 @@
         <w:ind w:firstLine="720"/>
       </w:pPr>
       <w:r>
-        <w:t xml:space="preserve">We calculated AGB per plot adding up the biomass of each individual tree and AGB per site averaging plot’s AGB. There is always some uncertainty inherent to upscaling biomass estimates from trees to forest stands that arises from the propagation of errors in field data collection, allometric equations, wood density estimates, and forest variation. To account for this uncertainty, we estimated plot AGB standard deviation following error propagation </w:t>
+        <w:t xml:space="preserve">We calculated AGB per plot adding up the biomass of each individual tree and AGB per site averaging plot’s AGB. There is always some uncertainty inherent to upscaling biomass estimates from trees to forest stands that arises from the propagation of errors in field data collection, allometric equations, wood density estimates, and forest variation. To account for this </w:t>
+      </w:r>
+      <w:r>
+        <w:lastRenderedPageBreak/>
+        <w:t xml:space="preserve">uncertainty, we estimated plot AGB standard deviation following error propagation </w:t>
       </w:r>
       <w:r>
         <w:t>through a Monte Carlo scheme,</w:t>
@@ -1214,7 +1241,7 @@
     </w:p>
     <w:tbl>
       <w:tblPr>
-        <w:tblStyle w:val="Tablaconcuadrcula"/>
+        <w:tblStyle w:val="TableGrid"/>
         <w:tblW w:w="0" w:type="auto"/>
         <w:tblBorders>
           <w:top w:val="none" w:sz="0" w:space="0" w:color="auto"/>
@@ -1556,7 +1583,7 @@
     </w:p>
     <w:tbl>
       <w:tblPr>
-        <w:tblStyle w:val="Tablaconcuadrcula"/>
+        <w:tblStyle w:val="TableGrid"/>
         <w:tblW w:w="0" w:type="auto"/>
         <w:tblBorders>
           <w:top w:val="none" w:sz="0" w:space="0" w:color="auto"/>
@@ -1941,15 +1968,7 @@
         <w:t xml:space="preserve">, the </w:t>
       </w:r>
       <w:r>
-        <w:t xml:space="preserve">proportion of </w:t>
-      </w:r>
-      <w:proofErr w:type="gramStart"/>
-      <w:r>
-        <w:t>different types</w:t>
-      </w:r>
-      <w:proofErr w:type="gramEnd"/>
-      <w:r>
-        <w:t xml:space="preserve"> of land cover within a site)</w:t>
+        <w:t>proportion of different types of land cover within a site)</w:t>
       </w:r>
       <w:r>
         <w:t xml:space="preserve">. We assessed FI sites’ forest disturbance related to agricultural and grazing activities at the time of data collection using FI disturbance data set, which contains information about the cause and severity of vegetation disturbance. The causes of disturbance are classified in 11 classes: fires, hurricanes, floods, roads, logging, land-use change, grazing, pests and diseases, electrical cables, mining, and urbanization. The severity of disturbance is classified in a </w:t>
@@ -2002,6 +2021,7 @@
         <w:ind w:firstLine="720"/>
       </w:pPr>
       <w:r>
+        <w:lastRenderedPageBreak/>
         <w:t xml:space="preserve">To assess the </w:t>
       </w:r>
       <w:r>
@@ -2143,7 +2163,7 @@
     </w:p>
     <w:tbl>
       <w:tblPr>
-        <w:tblStyle w:val="Tablaconcuadrcula"/>
+        <w:tblStyle w:val="TableGrid"/>
         <w:tblW w:w="0" w:type="auto"/>
         <w:tblBorders>
           <w:top w:val="none" w:sz="0" w:space="0" w:color="auto"/>
@@ -2359,7 +2379,11 @@
         <w:t xml:space="preserve">and </w:t>
       </w:r>
       <w:r>
-        <w:t xml:space="preserve">there is a correlation between our </w:t>
+        <w:t xml:space="preserve">there is a </w:t>
+      </w:r>
+      <w:r>
+        <w:lastRenderedPageBreak/>
+        <w:t xml:space="preserve">correlation between our </w:t>
       </w:r>
       <w:r>
         <w:t>landscape composition</w:t>
@@ -2701,7 +2725,13 @@
         <w:t xml:space="preserve"> gained a general sense of the amount of AGB in TMCF and its variation performing basic summary statistics at site level and estimating the correlation between all variables.</w:t>
       </w:r>
       <w:r>
-        <w:t xml:space="preserve"> Then, we conducted analyses to answer our three main questions</w:t>
+        <w:t xml:space="preserve"> Then, we conducted</w:t>
+      </w:r>
+      <w:r>
+        <w:t xml:space="preserve"> specific</w:t>
+      </w:r>
+      <w:r>
+        <w:t xml:space="preserve"> analyses to answer our three main questions</w:t>
       </w:r>
       <w:r>
         <w:t>. The following sections describe these analyses further.</w:t>
@@ -2808,13 +2838,22 @@
         <w:t>statically</w:t>
       </w:r>
       <w:r>
-        <w:t xml:space="preserve"> different between forest plots at different successional stages, as well as to test whether the contribution of each tree size class to stem density and AGB varie</w:t>
+        <w:t xml:space="preserve"> different between forest plots at different successional stages, as well as to test whether the contribution to stem density and AGB varie</w:t>
       </w:r>
       <w:r>
         <w:t>s</w:t>
       </w:r>
       <w:r>
-        <w:t xml:space="preserve"> within very young, young, and mature forests. </w:t>
+        <w:t xml:space="preserve"> </w:t>
+      </w:r>
+      <w:r>
+        <w:t xml:space="preserve">between </w:t>
+      </w:r>
+      <w:r>
+        <w:t xml:space="preserve">each tree size class </w:t>
+      </w:r>
+      <w:r>
+        <w:t xml:space="preserve">within very young, young, and mature forests. </w:t>
       </w:r>
       <w:r>
         <w:t>Finally</w:t>
@@ -2838,7 +2877,11 @@
         <w:t>s</w:t>
       </w:r>
       <w:r>
-        <w:t xml:space="preserve"> to test whether </w:t>
+        <w:t xml:space="preserve"> to test </w:t>
+      </w:r>
+      <w:r>
+        <w:lastRenderedPageBreak/>
+        <w:t xml:space="preserve">whether </w:t>
       </w:r>
       <w:r>
         <w:t xml:space="preserve">stem </w:t>
@@ -2995,16 +3038,11 @@
       <w:r>
         <w:t xml:space="preserve">approach </w:t>
       </w:r>
-      <w:proofErr w:type="gramStart"/>
       <w:r>
         <w:t xml:space="preserve">similar </w:t>
       </w:r>
       <w:r>
-        <w:t>to</w:t>
-      </w:r>
-      <w:proofErr w:type="gramEnd"/>
-      <w:r>
-        <w:t xml:space="preserve"> </w:t>
+        <w:t xml:space="preserve">to </w:t>
       </w:r>
       <w:proofErr w:type="spellStart"/>
       <w:r>
@@ -3049,7 +3087,7 @@
       </w:r>
       <w:r>
         <w:rPr>
-          <w:rStyle w:val="nfasis"/>
+          <w:rStyle w:val="Emphasis"/>
           <w:i w:val="0"/>
           <w:iCs w:val="0"/>
         </w:rPr>
@@ -3074,7 +3112,13 @@
         <w:t xml:space="preserve"> </w:t>
       </w:r>
       <w:r>
-        <w:t xml:space="preserve">To test for spatial autocorrelation, we calculated the Moran’s I of the residuals of the final model </w:t>
+        <w:t xml:space="preserve">To test for spatial autocorrelation, we calculated the Moran’s I </w:t>
+      </w:r>
+      <w:r>
+        <w:t xml:space="preserve">statistic </w:t>
+      </w:r>
+      <w:r>
+        <w:t xml:space="preserve">of the residuals of the final model </w:t>
       </w:r>
       <w:r>
         <w:t xml:space="preserve">using a neighboring distance of 10, 25, and 50 km, </w:t>
@@ -3151,7 +3195,10 @@
         <w:t xml:space="preserve">(S) </w:t>
       </w:r>
       <w:r>
-        <w:t>at site level fitting locally weighted regression (loess) curves. Similarly, we performed these nonparametric regression analyses at the plot level</w:t>
+        <w:t>in TMCF sites</w:t>
+      </w:r>
+      <w:r>
+        <w:t xml:space="preserve"> fitting locally weighted regression (loess) curves. Similarly, we performed these nonparametric regression analyses at plot level</w:t>
       </w:r>
       <w:r>
         <w:t xml:space="preserve"> to test whether these relationships change over time after disturbance</w:t>
@@ -3382,7 +3429,11 @@
         <w:t xml:space="preserve">. </w:t>
       </w:r>
       <w:r>
-        <w:t xml:space="preserve">For instance, average stem density in all </w:t>
+        <w:t xml:space="preserve">For instance, average stem </w:t>
+      </w:r>
+      <w:r>
+        <w:lastRenderedPageBreak/>
+        <w:t xml:space="preserve">density in all </w:t>
       </w:r>
       <w:r>
         <w:t>40</w:t>
@@ -3450,7 +3501,10 @@
         <w:t xml:space="preserve">in AGB and structural attributes found in TMCF sites </w:t>
       </w:r>
       <w:r>
-        <w:t xml:space="preserve">results from the diversity in landscape composition found in these forest-agriculture mosaics and it is driven by the successional stage of each plot. In very young forests, tree density is </w:t>
+        <w:t>stems</w:t>
+      </w:r>
+      <w:r>
+        <w:t xml:space="preserve"> from the diversity in landscape composition found in these forest-agriculture mosaics and it is driven by the successional stage of each plot. In very young forests, tree density is </w:t>
       </w:r>
       <w:r>
         <w:t>low, and trees are short and thin. As forests develop, all these structural attributes increase. Thus, young forests show larger trees and higher stem density. In mature forests, the density of trees decreases as t</w:t>
@@ -3567,15 +3621,7 @@
     <w:p>
       <w:r>
         <w:tab/>
-        <w:t xml:space="preserve">In these landscapes there is </w:t>
-      </w:r>
-      <w:proofErr w:type="gramStart"/>
-      <w:r>
-        <w:t>a large proportion</w:t>
-      </w:r>
-      <w:proofErr w:type="gramEnd"/>
-      <w:r>
-        <w:t xml:space="preserve"> of small trees (DBH &lt; 20 cm), and </w:t>
+        <w:t xml:space="preserve">In these landscapes there is a large proportion of small trees (DBH &lt; 20 cm), and </w:t>
       </w:r>
       <w:r>
         <w:t xml:space="preserve">trees with a DBH </w:t>
@@ -3596,7 +3642,13 @@
         <w:t xml:space="preserve">Figure </w:t>
       </w:r>
       <w:r>
-        <w:t>S5a</w:t>
+        <w:t>S</w:t>
+      </w:r>
+      <w:r>
+        <w:t>4</w:t>
+      </w:r>
+      <w:r>
+        <w:t>a</w:t>
       </w:r>
       <w:r>
         <w:t xml:space="preserve"> and Table S4</w:t>
@@ -3659,7 +3711,13 @@
         <w:t>, Figure</w:t>
       </w:r>
       <w:r>
-        <w:t>S5b and Table S4</w:t>
+        <w:t>S</w:t>
+      </w:r>
+      <w:r>
+        <w:t>4</w:t>
+      </w:r>
+      <w:r>
+        <w:t>b and Table S4</w:t>
       </w:r>
       <w:r>
         <w:t xml:space="preserve">). Interestingly, this pattern </w:t>
@@ -3671,7 +3729,16 @@
         <w:t xml:space="preserve"> in forest plots at different successional stages</w:t>
       </w:r>
       <w:r>
-        <w:t>. In fact, the two-way ANOVAs on tree size contribution to stem density and AGB show that both size class and successional stage are statistically significant</w:t>
+        <w:t xml:space="preserve">. </w:t>
+      </w:r>
+      <w:r>
+        <w:t>The</w:t>
+      </w:r>
+      <w:r>
+        <w:t xml:space="preserve"> two-way ANOVAs on tree size contribution to stem density and AGB show that both size class and successional stage are statistically significant</w:t>
+      </w:r>
+      <w:r>
+        <w:t>,</w:t>
       </w:r>
       <w:r>
         <w:t xml:space="preserve"> </w:t>
@@ -3740,7 +3807,7 @@
         <w:t>S</w:t>
       </w:r>
       <w:r>
-        <w:t>7</w:t>
+        <w:t>6 and Table S7</w:t>
       </w:r>
       <w:r>
         <w:t>)</w:t>
@@ -3784,15 +3851,7 @@
         <w:t xml:space="preserve">. </w:t>
       </w:r>
       <w:r>
-        <w:t xml:space="preserve">Very young forests have small AGB and small number of trees. Thus, the few but large trees that do exist in these plots represent </w:t>
-      </w:r>
-      <w:proofErr w:type="gramStart"/>
-      <w:r>
-        <w:t>a large proportion</w:t>
-      </w:r>
-      <w:proofErr w:type="gramEnd"/>
-      <w:r>
-        <w:t xml:space="preserve"> of the total amount of AGB</w:t>
+        <w:t>Very young forests have small AGB and small number of trees. Thus, the few but large trees that do exist in these plots represent a large proportion of the total amount of AGB</w:t>
       </w:r>
       <w:r>
         <w:t xml:space="preserve"> (although this is not statistically different from the contribution to AGB by other size classes)</w:t>
@@ -3801,7 +3860,13 @@
         <w:t>. In young forests the number of large trees is also small, but stem density in general is higher than in very young forests. Because there are many small to medium trees, they represent the</w:t>
       </w:r>
       <w:r>
-        <w:t xml:space="preserve"> bulk proportion of AGB, and very large trees do not stand out as significant contributors. In contrast, in mature forests the number of trees is lower but larger trees are more common, and thus larger trees stand out as the main contributors to AGB</w:t>
+        <w:t xml:space="preserve"> bulk proportion of AGB, and very large trees do not stand out as significant contributors</w:t>
+      </w:r>
+      <w:r>
+        <w:t xml:space="preserve"> to total AGB</w:t>
+      </w:r>
+      <w:r>
+        <w:t>. In contrast, in mature forests the number of trees is lower but larger trees are more common, and thus larger trees stand out as the main contributors to AGB</w:t>
       </w:r>
       <w:r>
         <w:t xml:space="preserve"> (Figure 3)</w:t>
@@ -3830,6 +3895,7 @@
     </w:p>
     <w:p>
       <w:r>
+        <w:lastRenderedPageBreak/>
         <w:t xml:space="preserve">Tree AGB in </w:t>
       </w:r>
       <w:r>
@@ -3977,6 +4043,9 @@
         <w:t>4</w:t>
       </w:r>
       <w:r>
+        <w:t>a</w:t>
+      </w:r>
+      <w:r>
         <w:t xml:space="preserve">). </w:t>
       </w:r>
       <w:r>
@@ -4071,6 +4140,9 @@
       </w:r>
       <w:r>
         <w:t>6</w:t>
+      </w:r>
+      <w:r>
+        <w:t>d</w:t>
       </w:r>
       <w:r>
         <w:t>)</w:t>
@@ -4391,6 +4463,9 @@
         <w:t>6</w:t>
       </w:r>
       <w:r>
+        <w:t>a and 6b</w:t>
+      </w:r>
+      <w:r>
         <w:t>)</w:t>
       </w:r>
       <w:r>
@@ -4466,28 +4541,34 @@
         <w:t>.</w:t>
       </w:r>
       <w:r>
-        <w:t xml:space="preserve"> Indeed, when we analyzed the relationship between AGB and tree diversity across plots at different successional stages, we found that tree diversity increases over time but reaches a limit, where tree diversity slightly decreases in mature forests (Figure</w:t>
-      </w:r>
-      <w:r>
         <w:t xml:space="preserve"> </w:t>
       </w:r>
       <w:r>
+        <w:t>W</w:t>
+      </w:r>
+      <w:r>
+        <w:t>hen we analyzed the relationship between AGB and tree diversity across plots at different successional stages, we found that tree diversity increases over time but reaches a limit, where tree diversity slightly decreases in mature forests (Figure</w:t>
+      </w:r>
+      <w:r>
+        <w:t xml:space="preserve"> </w:t>
+      </w:r>
+      <w:r>
         <w:t>6</w:t>
       </w:r>
       <w:r>
-        <w:t>c and d</w:t>
+        <w:t xml:space="preserve">c and </w:t>
+      </w:r>
+      <w:r>
+        <w:t>6</w:t>
+      </w:r>
+      <w:r>
+        <w:t>d</w:t>
       </w:r>
       <w:r>
         <w:t>).</w:t>
       </w:r>
       <w:r>
-        <w:t xml:space="preserve"> Thus, sites with a larger composition of mature forests </w:t>
-      </w:r>
-      <w:r>
-        <w:t xml:space="preserve">(i.e., with landscape composition values closer to 0) </w:t>
-      </w:r>
-      <w:r>
-        <w:t xml:space="preserve">show greater AGB but not necessarily </w:t>
+        <w:t xml:space="preserve"> Thus, sites with a larger composition of mature forests show greater AGB but not necessarily </w:t>
       </w:r>
       <w:r>
         <w:t>greater</w:t>
@@ -4496,16 +4577,77 @@
         <w:t xml:space="preserve"> tree diversity</w:t>
       </w:r>
       <w:r>
-        <w:t xml:space="preserve"> (Figure </w:t>
+        <w:t>. In fact</w:t>
+      </w:r>
+      <w:r>
+        <w:t>,</w:t>
+      </w:r>
+      <w:r>
+        <w:t xml:space="preserve"> the </w:t>
+      </w:r>
+      <w:r>
+        <w:t xml:space="preserve">linear </w:t>
+      </w:r>
+      <w:r>
+        <w:lastRenderedPageBreak/>
+        <w:t>regression between landscape composition and tree diversity in TMCF sites is weak (</w:t>
+      </w:r>
+      <w:r>
+        <w:t>p= 0.041, adjusted R</w:t>
+      </w:r>
+      <w:r>
+        <w:rPr>
+          <w:vertAlign w:val="superscript"/>
+        </w:rPr>
+        <w:t>2</w:t>
+      </w:r>
+      <w:r>
+        <w:t>=0.081</w:t>
+      </w:r>
+      <w:r>
+        <w:t xml:space="preserve">), and this relationship is </w:t>
+      </w:r>
+      <w:r>
+        <w:t xml:space="preserve">better represented with a </w:t>
+      </w:r>
+      <w:r>
+        <w:t xml:space="preserve">locally weighted regression (loess) </w:t>
+      </w:r>
+      <w:r>
+        <w:t xml:space="preserve">curve </w:t>
+      </w:r>
+      <w:r>
+        <w:t>(</w:t>
+      </w:r>
+      <w:r>
+        <w:t xml:space="preserve">Figure </w:t>
       </w:r>
       <w:r>
         <w:t>4</w:t>
       </w:r>
       <w:r>
+        <w:t>b</w:t>
+      </w:r>
+      <w:r>
         <w:t>)</w:t>
       </w:r>
       <w:r>
-        <w:t>.</w:t>
+        <w:t xml:space="preserve"> because sites with </w:t>
+      </w:r>
+      <w:r>
+        <w:t xml:space="preserve">medium landscape composition values (closer to 0.5) </w:t>
+      </w:r>
+      <w:r>
+        <w:t xml:space="preserve">generally </w:t>
+      </w:r>
+      <w:r>
+        <w:t xml:space="preserve">show </w:t>
+      </w:r>
+      <w:r>
+        <w:t>greater</w:t>
+      </w:r>
+      <w:r>
+        <w:t xml:space="preserve"> tree diversity.</w:t>
       </w:r>
       <w:r>
         <w:t xml:space="preserve"> </w:t>
@@ -4528,7 +4670,7 @@
     </w:p>
     <w:p>
       <w:pPr>
-        <w:pStyle w:val="Prrafodelista"/>
+        <w:pStyle w:val="ListParagraph"/>
         <w:numPr>
           <w:ilvl w:val="0"/>
           <w:numId w:val="3"/>
@@ -4540,22 +4682,14 @@
     </w:p>
     <w:p>
       <w:pPr>
-        <w:pStyle w:val="Prrafodelista"/>
+        <w:pStyle w:val="ListParagraph"/>
         <w:numPr>
           <w:ilvl w:val="0"/>
           <w:numId w:val="3"/>
         </w:numPr>
       </w:pPr>
       <w:r>
-        <w:t xml:space="preserve">Secondary forests can hold relatively </w:t>
-      </w:r>
-      <w:proofErr w:type="gramStart"/>
-      <w:r>
-        <w:t>large amounts</w:t>
-      </w:r>
-      <w:proofErr w:type="gramEnd"/>
-      <w:r>
-        <w:t xml:space="preserve"> of AGB (150 </w:t>
+        <w:t xml:space="preserve">Secondary forests can hold relatively large amounts of AGB (150 </w:t>
       </w:r>
       <w:r>
         <w:t>Mg ha</w:t>
@@ -4581,7 +4715,7 @@
     </w:p>
     <w:p>
       <w:pPr>
-        <w:pStyle w:val="Prrafodelista"/>
+        <w:pStyle w:val="ListParagraph"/>
         <w:numPr>
           <w:ilvl w:val="0"/>
           <w:numId w:val="3"/>
@@ -4599,7 +4733,7 @@
     </w:p>
     <w:p>
       <w:pPr>
-        <w:pStyle w:val="Prrafodelista"/>
+        <w:pStyle w:val="ListParagraph"/>
         <w:numPr>
           <w:ilvl w:val="0"/>
           <w:numId w:val="3"/>
@@ -4626,7 +4760,7 @@
     </w:p>
     <w:p>
       <w:pPr>
-        <w:pStyle w:val="Prrafodelista"/>
+        <w:pStyle w:val="ListParagraph"/>
         <w:numPr>
           <w:ilvl w:val="0"/>
           <w:numId w:val="3"/>
@@ -4644,7 +4778,7 @@
     </w:p>
     <w:p>
       <w:pPr>
-        <w:pStyle w:val="Prrafodelista"/>
+        <w:pStyle w:val="ListParagraph"/>
         <w:numPr>
           <w:ilvl w:val="0"/>
           <w:numId w:val="3"/>
@@ -4654,15 +4788,7 @@
         <w:t xml:space="preserve">AGB and tree diversity do not have a linear relationship, </w:t>
       </w:r>
       <w:r>
-        <w:t xml:space="preserve">which means they behave in </w:t>
-      </w:r>
-      <w:proofErr w:type="gramStart"/>
-      <w:r>
-        <w:t>a different way</w:t>
-      </w:r>
-      <w:proofErr w:type="gramEnd"/>
-      <w:r>
-        <w:t xml:space="preserve"> as landscape composition changes. -- </w:t>
+        <w:t xml:space="preserve">which means they behave in a different way as landscape composition changes. -- </w:t>
       </w:r>
       <w:r>
         <w:t xml:space="preserve">forest disturbance by land use probably has different effects on these two ecosystem services. </w:t>
@@ -4670,7 +4796,7 @@
     </w:p>
     <w:p>
       <w:pPr>
-        <w:pStyle w:val="Prrafodelista"/>
+        <w:pStyle w:val="ListParagraph"/>
         <w:numPr>
           <w:ilvl w:val="0"/>
           <w:numId w:val="3"/>
@@ -4679,11 +4805,6 @@
       <w:r>
         <w:t>It is important to note that only trees larger than 7.5 cm of DBH are considered in this analysis, and shrubs, lianas, palm trees and ferns were excluded from both AGB and diversity estimates.</w:t>
       </w:r>
-    </w:p>
-    <w:p>
-      <w:pPr>
-        <w:pStyle w:val="Prrafodelista"/>
-      </w:pPr>
     </w:p>
     <w:p>
       <w:pPr>
@@ -4692,6 +4813,8 @@
           <w:bCs/>
         </w:rPr>
       </w:pPr>
+      <w:bookmarkStart w:id="0" w:name="_GoBack"/>
+      <w:bookmarkEnd w:id="0"/>
       <w:r>
         <w:rPr>
           <w:b/>
@@ -4755,7 +4878,7 @@
     </w:p>
     <w:tbl>
       <w:tblPr>
-        <w:tblStyle w:val="Tablaconcuadrcula"/>
+        <w:tblStyle w:val="TableGrid"/>
         <w:tblW w:w="0" w:type="auto"/>
         <w:tblLook w:val="04A0" w:firstRow="1" w:lastRow="0" w:firstColumn="1" w:lastColumn="0" w:noHBand="0" w:noVBand="1"/>
       </w:tblPr>
@@ -5806,7 +5929,7 @@
     </w:p>
     <w:tbl>
       <w:tblPr>
-        <w:tblStyle w:val="Tablaconcuadrcula"/>
+        <w:tblStyle w:val="TableGrid"/>
         <w:tblW w:w="0" w:type="auto"/>
         <w:tblLook w:val="04A0" w:firstRow="1" w:lastRow="0" w:firstColumn="1" w:lastColumn="0" w:noHBand="0" w:noVBand="1"/>
       </w:tblPr>
@@ -6187,6 +6310,7 @@
           </w:tcPr>
           <w:p>
             <w:r>
+              <w:lastRenderedPageBreak/>
               <w:t>Basal area (m</w:t>
             </w:r>
             <w:r>
@@ -6524,7 +6648,7 @@
       </w:r>
       <w:r>
         <w:rPr>
-          <w:rStyle w:val="nfasis"/>
+          <w:rStyle w:val="Emphasis"/>
           <w:i w:val="0"/>
           <w:iCs w:val="0"/>
         </w:rPr>
@@ -6554,7 +6678,7 @@
     </w:p>
     <w:tbl>
       <w:tblPr>
-        <w:tblStyle w:val="Tablaconcuadrcula"/>
+        <w:tblStyle w:val="TableGrid"/>
         <w:tblW w:w="0" w:type="auto"/>
         <w:tblLook w:val="04A0" w:firstRow="1" w:lastRow="0" w:firstColumn="1" w:lastColumn="0" w:noHBand="0" w:noVBand="1"/>
       </w:tblPr>
@@ -7566,7 +7690,7 @@
     </w:p>
     <w:tbl>
       <w:tblPr>
-        <w:tblStyle w:val="Tablaconcuadrcula"/>
+        <w:tblStyle w:val="TableGrid"/>
         <w:tblW w:w="0" w:type="auto"/>
         <w:tblLook w:val="04A0" w:firstRow="1" w:lastRow="0" w:firstColumn="1" w:lastColumn="0" w:noHBand="0" w:noVBand="1"/>
       </w:tblPr>
@@ -8060,7 +8184,7 @@
     </w:p>
     <w:tbl>
       <w:tblPr>
-        <w:tblStyle w:val="Tablaconcuadrcula"/>
+        <w:tblStyle w:val="TableGrid"/>
         <w:tblW w:w="0" w:type="auto"/>
         <w:tblBorders>
           <w:top w:val="none" w:sz="0" w:space="0" w:color="auto"/>
@@ -8085,6 +8209,7 @@
               <w:rPr>
                 <w:noProof/>
               </w:rPr>
+              <w:lastRenderedPageBreak/>
               <w:drawing>
                 <wp:inline distT="0" distB="0" distL="0" distR="0" wp14:anchorId="2B94A81E" wp14:editId="1C842871">
                   <wp:extent cx="5612130" cy="3156585"/>
@@ -8137,13 +8262,16 @@
           </w:tcPr>
           <w:p>
             <w:r>
-              <w:t xml:space="preserve">Figure 1. </w:t>
-            </w:r>
-            <w:r>
-              <w:t xml:space="preserve">Tropical Montane Cloud Forest (TMCF) in the Northern Mountains of Oaxaca (NMO). a) distribution of TMCF in NMO (green) and location of the 40 forest inventory study sites (black points); b) location of NMO in Mexico; c) </w:t>
-            </w:r>
-            <w:r>
-              <w:t>Hierarchical nested sampling design of forest inventory sites where four plots of 400 m</w:t>
+              <w:t xml:space="preserve">Figure 1. Tropical Montane Cloud Forest (TMCF) in the Northern Mountains of Oaxaca (NMO). a) distribution of TMCF in NMO (green) and location of the 40 forest inventory study sites (black points); b) location of NMO in Mexico; c) </w:t>
+            </w:r>
+            <w:r>
+              <w:t xml:space="preserve">Hierarchical nested sampling design of forest inventory sites </w:t>
+            </w:r>
+            <w:r>
+              <w:t xml:space="preserve">(1 ha) </w:t>
+            </w:r>
+            <w:r>
+              <w:t>where four plots of 400 m</w:t>
             </w:r>
             <w:r>
               <w:rPr>
@@ -8152,7 +8280,19 @@
               <w:t>2</w:t>
             </w:r>
             <w:r>
-              <w:t xml:space="preserve"> are established in sites of 1 ha.  </w:t>
+              <w:t xml:space="preserve"> </w:t>
+            </w:r>
+            <w:r>
+              <w:t>were</w:t>
+            </w:r>
+            <w:r>
+              <w:t xml:space="preserve"> </w:t>
+            </w:r>
+            <w:r>
+              <w:t>established</w:t>
+            </w:r>
+            <w:r>
+              <w:t xml:space="preserve">.  </w:t>
             </w:r>
             <w:r>
               <w:t xml:space="preserve">   </w:t>
@@ -8166,7 +8306,7 @@
     <w:p/>
     <w:tbl>
       <w:tblPr>
-        <w:tblStyle w:val="Tablaconcuadrcula"/>
+        <w:tblStyle w:val="TableGrid"/>
         <w:tblW w:w="0" w:type="auto"/>
         <w:tblBorders>
           <w:top w:val="none" w:sz="0" w:space="0" w:color="auto"/>
@@ -8195,9 +8335,9 @@
                 <w:noProof/>
               </w:rPr>
               <w:drawing>
-                <wp:inline distT="0" distB="0" distL="0" distR="0" wp14:anchorId="4BC73F5B" wp14:editId="79A23CAE">
-                  <wp:extent cx="5311140" cy="4638684"/>
-                  <wp:effectExtent l="0" t="0" r="3810" b="9525"/>
+                <wp:inline distT="0" distB="0" distL="0" distR="0" wp14:anchorId="4BC73F5B" wp14:editId="2DF7A24E">
+                  <wp:extent cx="3400323" cy="2969800"/>
+                  <wp:effectExtent l="0" t="0" r="0" b="2540"/>
                   <wp:docPr id="26" name="Imagen 26" descr="Gráfico, Gráfico de cajas y bigotes&#10;&#10;Descripción generada automáticamente"/>
                   <wp:cNvGraphicFramePr>
                     <a:graphicFrameLocks xmlns:a="http://schemas.openxmlformats.org/drawingml/2006/main" noChangeAspect="1"/>
@@ -8224,7 +8364,7 @@
                         <pic:spPr>
                           <a:xfrm>
                             <a:off x="0" y="0"/>
-                            <a:ext cx="5321043" cy="4647333"/>
+                            <a:ext cx="3517460" cy="3072106"/>
                           </a:xfrm>
                           <a:prstGeom prst="rect">
                             <a:avLst/>
@@ -8254,13 +8394,23 @@
             </w:r>
             <w:proofErr w:type="spellEnd"/>
             <w:r>
-              <w:t xml:space="preserve"> height, c) basal area, and d) aboveground biomass between very young (VY, shown in orange), young (Y, shown in purple), and mature (M, shown in green) forest plots in TMCF</w:t>
+              <w:t xml:space="preserve"> height, c) basal area, and d) aboveground biomass </w:t>
+            </w:r>
+            <w:r>
+              <w:t xml:space="preserve">(AGB) </w:t>
+            </w:r>
+            <w:r>
+              <w:t>between very young (VY, shown in orange), young (Y, shown in purple), and mature (M, shown in green) forest plots in TMCF</w:t>
             </w:r>
             <w:r>
               <w:t xml:space="preserve"> (n= 160)</w:t>
             </w:r>
             <w:r>
-              <w:t xml:space="preserve">. Asterisks indicate statistically significant </w:t>
+              <w:t xml:space="preserve">. Asterisks indicate statistically </w:t>
+            </w:r>
+            <w:r>
+              <w:lastRenderedPageBreak/>
+              <w:t xml:space="preserve">significant </w:t>
             </w:r>
             <w:r>
               <w:t>differences resulted from</w:t>
@@ -8272,13 +8422,22 @@
               <w:t>Tukey HSD tests</w:t>
             </w:r>
             <w:r>
-              <w:t xml:space="preserve"> as follows: ****p &lt; 0.0001, ***p &lt; 0.001, **p &lt; 0.01, *p&lt;0.05. Results of ANOVA and </w:t>
+              <w:t xml:space="preserve"> as follows: ****p &lt; 0.0001, ***p &lt; 0.001, **p &lt; 0.01, *p&lt;0.05. Results of ANOVA</w:t>
+            </w:r>
+            <w:r>
+              <w:t>s</w:t>
+            </w:r>
+            <w:r>
+              <w:t xml:space="preserve"> and </w:t>
             </w:r>
             <w:r>
               <w:t>Tukey HSD test</w:t>
             </w:r>
             <w:r>
-              <w:t xml:space="preserve"> analyses can be found in Table S3.  </w:t>
+              <w:t>s</w:t>
+            </w:r>
+            <w:r>
+              <w:t xml:space="preserve"> can be found in Table S3.  </w:t>
             </w:r>
           </w:p>
         </w:tc>
@@ -8289,7 +8448,7 @@
     <w:p/>
     <w:tbl>
       <w:tblPr>
-        <w:tblStyle w:val="Tablaconcuadrcula"/>
+        <w:tblStyle w:val="TableGrid"/>
         <w:tblW w:w="0" w:type="auto"/>
         <w:tblBorders>
           <w:top w:val="none" w:sz="0" w:space="0" w:color="auto"/>
@@ -8442,7 +8601,7 @@
     <w:p/>
     <w:tbl>
       <w:tblPr>
-        <w:tblStyle w:val="Tablaconcuadrcula"/>
+        <w:tblStyle w:val="TableGrid"/>
         <w:tblW w:w="0" w:type="auto"/>
         <w:tblBorders>
           <w:top w:val="none" w:sz="0" w:space="0" w:color="auto"/>
@@ -8470,11 +8629,12 @@
               <w:rPr>
                 <w:noProof/>
               </w:rPr>
+              <w:lastRenderedPageBreak/>
               <w:drawing>
-                <wp:inline distT="0" distB="0" distL="0" distR="0" wp14:anchorId="4EC2DAFA" wp14:editId="5012D7A4">
-                  <wp:extent cx="5612130" cy="2454910"/>
-                  <wp:effectExtent l="0" t="0" r="7620" b="2540"/>
-                  <wp:docPr id="8" name="Imagen 8" descr="Gráfico, Gráfico de dispersión&#10;&#10;Descripción generada automáticamente"/>
+                <wp:inline distT="0" distB="0" distL="0" distR="0" wp14:anchorId="04F8F52B" wp14:editId="6005B117">
+                  <wp:extent cx="5612130" cy="2992755"/>
+                  <wp:effectExtent l="0" t="0" r="7620" b="0"/>
+                  <wp:docPr id="11" name="Picture 11"/>
                   <wp:cNvGraphicFramePr>
                     <a:graphicFrameLocks xmlns:a="http://schemas.openxmlformats.org/drawingml/2006/main" noChangeAspect="1"/>
                   </wp:cNvGraphicFramePr>
@@ -8482,7 +8642,7 @@
                     <a:graphicData uri="http://schemas.openxmlformats.org/drawingml/2006/picture">
                       <pic:pic xmlns:pic="http://schemas.openxmlformats.org/drawingml/2006/picture">
                         <pic:nvPicPr>
-                          <pic:cNvPr id="8" name="Imagen 8" descr="Gráfico, Gráfico de dispersión&#10;&#10;Descripción generada automáticamente"/>
+                          <pic:cNvPr id="11" name="figure4_se.png"/>
                           <pic:cNvPicPr/>
                         </pic:nvPicPr>
                         <pic:blipFill>
@@ -8500,7 +8660,7 @@
                         <pic:spPr>
                           <a:xfrm>
                             <a:off x="0" y="0"/>
-                            <a:ext cx="5612130" cy="2454910"/>
+                            <a:ext cx="5612130" cy="2992755"/>
                           </a:xfrm>
                           <a:prstGeom prst="rect">
                             <a:avLst/>
@@ -8522,31 +8682,61 @@
           </w:tcPr>
           <w:p>
             <w:r>
-              <w:t>Figure 4. Landscape composition relationship with a) aboveground biomass (linear regression, p &lt; 0.05, adjusted R</w:t>
-            </w:r>
-            <w:r>
-              <w:rPr>
-                <w:vertAlign w:val="superscript"/>
-              </w:rPr>
-              <w:t>2</w:t>
-            </w:r>
-            <w:r>
-              <w:t>= 0.729, shown in black dashed line), and b) tree diversity (linear regression, p= 0.041, adjusted R</w:t>
-            </w:r>
-            <w:r>
-              <w:rPr>
-                <w:vertAlign w:val="superscript"/>
-              </w:rPr>
-              <w:t>2</w:t>
-            </w:r>
-            <w:r>
-              <w:t>=0.081, shown in black dashed line) estimated with Shannon diversity index (H)</w:t>
-            </w:r>
-            <w:r>
-              <w:t xml:space="preserve"> in TMCF sites (n= 40)</w:t>
-            </w:r>
-            <w:r>
-              <w:t xml:space="preserve">. Locally weighted regression (loess) curves are shown in dashed gray lines. Landscapes dominated by mature forests have low landscape composition values and those dominated by very young forests have high landscape composition values. See text for details on how the landscape composition variable was calculated. </w:t>
+              <w:t xml:space="preserve">Figure 4. </w:t>
+            </w:r>
+            <w:r>
+              <w:t xml:space="preserve">Relationship </w:t>
+            </w:r>
+            <w:r>
+              <w:t>of</w:t>
+            </w:r>
+            <w:r>
+              <w:t xml:space="preserve"> landscape composition </w:t>
+            </w:r>
+            <w:r>
+              <w:t>with</w:t>
+            </w:r>
+            <w:r>
+              <w:t xml:space="preserve"> </w:t>
+            </w:r>
+            <w:r>
+              <w:t>a) aboveground biomass</w:t>
+            </w:r>
+            <w:r>
+              <w:t xml:space="preserve"> (mean </w:t>
+            </w:r>
+            <w:r>
+              <w:rPr>
+                <w:rFonts w:cstheme="minorHAnsi"/>
+              </w:rPr>
+              <w:t>±</w:t>
+            </w:r>
+            <w:r>
+              <w:t xml:space="preserve"> SE)</w:t>
+            </w:r>
+            <w:r>
+              <w:t xml:space="preserve"> </w:t>
+            </w:r>
+            <w:r>
+              <w:t>and b) tree diversity (mean</w:t>
+            </w:r>
+            <w:r>
+              <w:t xml:space="preserve"> </w:t>
+            </w:r>
+            <w:r>
+              <w:rPr>
+                <w:rFonts w:cstheme="minorHAnsi"/>
+              </w:rPr>
+              <w:t>±</w:t>
+            </w:r>
+            <w:r>
+              <w:t xml:space="preserve"> SE) estimated with Shannon diversity index (H) in TMCF sites (n= 40)</w:t>
+            </w:r>
+            <w:r>
+              <w:t xml:space="preserve"> overlaid by their linear regression curves (black lines) and locally weighted regression (loess) curves (dashed lines). </w:t>
+            </w:r>
+            <w:r>
+              <w:t xml:space="preserve">Landscapes dominated by mature forests have low landscape composition values and those dominated by very young forests have high landscape composition values. See text for details on how the landscape composition variable was calculated. </w:t>
             </w:r>
           </w:p>
         </w:tc>
@@ -8556,7 +8746,7 @@
     <w:p/>
     <w:tbl>
       <w:tblPr>
-        <w:tblStyle w:val="Tablaconcuadrcula"/>
+        <w:tblStyle w:val="TableGrid"/>
         <w:tblW w:w="0" w:type="auto"/>
         <w:tblBorders>
           <w:top w:val="none" w:sz="0" w:space="0" w:color="auto"/>
@@ -8639,10 +8829,13 @@
               <w:t xml:space="preserve">Figure 5. </w:t>
             </w:r>
             <w:r>
-              <w:t>Linear regressions</w:t>
-            </w:r>
-            <w:r>
-              <w:t xml:space="preserve"> curves</w:t>
+              <w:t>Linear regression</w:t>
+            </w:r>
+            <w:r>
+              <w:t xml:space="preserve"> </w:t>
+            </w:r>
+            <w:r>
+              <w:t>curves</w:t>
             </w:r>
             <w:r>
               <w:t xml:space="preserve"> between </w:t>
@@ -8672,7 +8865,11 @@
               <w:t xml:space="preserve"> in TMCF sites (n= 40)</w:t>
             </w:r>
             <w:r>
-              <w:t>. Negative values in the environmental gradient show warmer and more humid sites at lower elevations and positive values represent cooler and drier sites at higher elevations. See text for details on how the environmental gradient variable was calculated.</w:t>
+              <w:t xml:space="preserve">. Negative values in the environmental gradient show warmer and more humid sites at lower elevations and positive values represent cooler and drier sites at </w:t>
+            </w:r>
+            <w:r>
+              <w:lastRenderedPageBreak/>
+              <w:t>higher elevations. See text for details on how the environmental gradient variable was calculated.</w:t>
             </w:r>
           </w:p>
         </w:tc>
@@ -8682,7 +8879,7 @@
     <w:p/>
     <w:tbl>
       <w:tblPr>
-        <w:tblStyle w:val="Tablaconcuadrcula"/>
+        <w:tblStyle w:val="TableGrid"/>
         <w:tblW w:w="0" w:type="auto"/>
         <w:tblBorders>
           <w:top w:val="none" w:sz="0" w:space="0" w:color="auto"/>
@@ -8823,6 +9020,7 @@
           <w:b/>
           <w:bCs/>
         </w:rPr>
+        <w:lastRenderedPageBreak/>
         <w:t>S</w:t>
       </w:r>
       <w:r>
@@ -8845,6 +9043,13 @@
           <w:b/>
           <w:bCs/>
         </w:rPr>
+        <w:t xml:space="preserve">SI </w:t>
+      </w:r>
+      <w:r>
+        <w:rPr>
+          <w:b/>
+          <w:bCs/>
+        </w:rPr>
         <w:t>Tables</w:t>
       </w:r>
     </w:p>
@@ -8858,7 +9063,7 @@
     </w:p>
     <w:tbl>
       <w:tblPr>
-        <w:tblStyle w:val="Tablaconcuadrcula"/>
+        <w:tblStyle w:val="TableGrid"/>
         <w:tblW w:w="0" w:type="auto"/>
         <w:tblLook w:val="04A0" w:firstRow="1" w:lastRow="0" w:firstColumn="1" w:lastColumn="0" w:noHBand="0" w:noVBand="1"/>
       </w:tblPr>
@@ -9605,11 +9810,11 @@
             <w:r>
               <w:t xml:space="preserve">Calculated from NASA’s </w:t>
             </w:r>
-            <w:bookmarkStart w:id="0" w:name="_Hlk95421514"/>
+            <w:bookmarkStart w:id="1" w:name="_Hlk95421514"/>
             <w:r>
               <w:t xml:space="preserve">Shuttle Radar Topography Mission digital elevation data </w:t>
             </w:r>
-            <w:bookmarkEnd w:id="0"/>
+            <w:bookmarkEnd w:id="1"/>
             <w:r>
               <w:t>(~30 m resolution), averaged by plot</w:t>
             </w:r>
@@ -13135,6 +13340,7 @@
     <w:p/>
     <w:p>
       <w:r>
+        <w:lastRenderedPageBreak/>
         <w:t xml:space="preserve">Table S2. </w:t>
       </w:r>
       <w:r>
@@ -13149,7 +13355,7 @@
     </w:p>
     <w:tbl>
       <w:tblPr>
-        <w:tblStyle w:val="Tablaconcuadrcula"/>
+        <w:tblStyle w:val="TableGrid"/>
         <w:tblW w:w="0" w:type="auto"/>
         <w:tblLook w:val="04A0" w:firstRow="1" w:lastRow="0" w:firstColumn="1" w:lastColumn="0" w:noHBand="0" w:noVBand="1"/>
       </w:tblPr>
@@ -13377,8 +13583,17 @@
                 <w:i/>
                 <w:iCs/>
               </w:rPr>
-              <w:t xml:space="preserve"> latifolia</w:t>
-            </w:r>
+              <w:t xml:space="preserve"> </w:t>
+            </w:r>
+            <w:proofErr w:type="spellStart"/>
+            <w:r>
+              <w:rPr>
+                <w:i/>
+                <w:iCs/>
+              </w:rPr>
+              <w:t>latifolia</w:t>
+            </w:r>
+            <w:proofErr w:type="spellEnd"/>
           </w:p>
         </w:tc>
         <w:tc>
@@ -13540,12 +13755,21 @@
                 <w:iCs/>
               </w:rPr>
             </w:pPr>
+            <w:proofErr w:type="spellStart"/>
             <w:r>
               <w:rPr>
                 <w:i/>
                 <w:iCs/>
               </w:rPr>
-              <w:t xml:space="preserve">Alnus </w:t>
+              <w:t>Alnus</w:t>
+            </w:r>
+            <w:proofErr w:type="spellEnd"/>
+            <w:r>
+              <w:rPr>
+                <w:i/>
+                <w:iCs/>
+              </w:rPr>
+              <w:t xml:space="preserve"> </w:t>
             </w:r>
             <w:proofErr w:type="spellStart"/>
             <w:r>
@@ -15192,12 +15416,21 @@
                 <w:iCs/>
               </w:rPr>
             </w:pPr>
+            <w:proofErr w:type="spellStart"/>
             <w:r>
               <w:rPr>
                 <w:i/>
                 <w:iCs/>
               </w:rPr>
-              <w:t xml:space="preserve">Juniperus </w:t>
+              <w:t>Juniperus</w:t>
+            </w:r>
+            <w:proofErr w:type="spellEnd"/>
+            <w:r>
+              <w:rPr>
+                <w:i/>
+                <w:iCs/>
+              </w:rPr>
+              <w:t xml:space="preserve"> </w:t>
             </w:r>
             <w:proofErr w:type="spellStart"/>
             <w:r>
@@ -16017,6 +16250,7 @@
                 <w:i/>
                 <w:iCs/>
               </w:rPr>
+              <w:lastRenderedPageBreak/>
               <w:t xml:space="preserve">Pinus </w:t>
             </w:r>
             <w:proofErr w:type="spellStart"/>
@@ -17300,8 +17534,17 @@
                 <w:i/>
                 <w:iCs/>
               </w:rPr>
-              <w:t xml:space="preserve"> mexicanum</w:t>
-            </w:r>
+              <w:t xml:space="preserve"> </w:t>
+            </w:r>
+            <w:proofErr w:type="spellStart"/>
+            <w:r>
+              <w:rPr>
+                <w:i/>
+                <w:iCs/>
+              </w:rPr>
+              <w:t>mexicanum</w:t>
+            </w:r>
+            <w:proofErr w:type="spellEnd"/>
           </w:p>
         </w:tc>
         <w:tc>
@@ -17385,12 +17628,21 @@
                 <w:iCs/>
               </w:rPr>
             </w:pPr>
+            <w:proofErr w:type="spellStart"/>
             <w:r>
               <w:rPr>
                 <w:i/>
                 <w:iCs/>
               </w:rPr>
-              <w:t>Zanthoxylum sp.</w:t>
+              <w:t>Zanthoxylum</w:t>
+            </w:r>
+            <w:proofErr w:type="spellEnd"/>
+            <w:r>
+              <w:rPr>
+                <w:i/>
+                <w:iCs/>
+              </w:rPr>
+              <w:t xml:space="preserve"> sp.</w:t>
             </w:r>
           </w:p>
         </w:tc>
@@ -17570,7 +17822,7 @@
     </w:p>
     <w:tbl>
       <w:tblPr>
-        <w:tblStyle w:val="Tablaconcuadrcula"/>
+        <w:tblStyle w:val="TableGrid"/>
         <w:tblW w:w="0" w:type="auto"/>
         <w:tblLayout w:type="fixed"/>
         <w:tblLook w:val="04A0" w:firstRow="1" w:lastRow="0" w:firstColumn="1" w:lastColumn="0" w:noHBand="0" w:noVBand="1"/>
@@ -18873,7 +19125,7 @@
     </w:p>
     <w:tbl>
       <w:tblPr>
-        <w:tblStyle w:val="Tablaconcuadrcula"/>
+        <w:tblStyle w:val="TableGrid"/>
         <w:tblW w:w="0" w:type="auto"/>
         <w:tblLook w:val="04A0" w:firstRow="1" w:lastRow="0" w:firstColumn="1" w:lastColumn="0" w:noHBand="0" w:noVBand="1"/>
       </w:tblPr>
@@ -21280,7 +21532,11 @@
         <w:t xml:space="preserve">. </w:t>
       </w:r>
       <w:r>
-        <w:t xml:space="preserve">Trees were classified in six size classes according to their DBH as follows: </w:t>
+        <w:t xml:space="preserve">Trees were classified in six size classes </w:t>
+      </w:r>
+      <w:r>
+        <w:lastRenderedPageBreak/>
+        <w:t xml:space="preserve">according to their DBH as follows: </w:t>
       </w:r>
       <w:r>
         <w:t xml:space="preserve">class 1: DBH &lt; 10 cm; class 2: DBH 10-20 cm; class 3: DBH 20-30 cm; class 4: DBH 30-40 cm; class 5: DBH 40-50 cm; class 6: DBH &gt; 50 cm. </w:t>
@@ -21314,7 +21570,7 @@
     </w:p>
     <w:tbl>
       <w:tblPr>
-        <w:tblStyle w:val="Tablaconcuadrcula"/>
+        <w:tblStyle w:val="TableGrid"/>
         <w:tblW w:w="0" w:type="auto"/>
         <w:tblLook w:val="04A0" w:firstRow="1" w:lastRow="0" w:firstColumn="1" w:lastColumn="0" w:noHBand="0" w:noVBand="1"/>
       </w:tblPr>
@@ -21770,7 +22026,7 @@
     </w:p>
     <w:tbl>
       <w:tblPr>
-        <w:tblStyle w:val="Tablaconcuadrcula"/>
+        <w:tblStyle w:val="TableGrid"/>
         <w:tblW w:w="0" w:type="auto"/>
         <w:tblLook w:val="04A0" w:firstRow="1" w:lastRow="0" w:firstColumn="1" w:lastColumn="0" w:noHBand="0" w:noVBand="1"/>
       </w:tblPr>
@@ -22434,7 +22690,7 @@
     </w:p>
     <w:tbl>
       <w:tblPr>
-        <w:tblStyle w:val="Tablaconcuadrcula"/>
+        <w:tblStyle w:val="TableGrid"/>
         <w:tblW w:w="0" w:type="auto"/>
         <w:tblLook w:val="04A0" w:firstRow="1" w:lastRow="0" w:firstColumn="1" w:lastColumn="0" w:noHBand="0" w:noVBand="1"/>
       </w:tblPr>
@@ -22656,6 +22912,7 @@
           </w:tcPr>
           <w:p>
             <w:r>
+              <w:lastRenderedPageBreak/>
               <w:t>Contribution to AGB within forest successional stage between size classes</w:t>
             </w:r>
           </w:p>
@@ -22814,7 +23071,7 @@
     </w:p>
     <w:tbl>
       <w:tblPr>
-        <w:tblStyle w:val="Tablaconcuadrcula"/>
+        <w:tblStyle w:val="TableGrid"/>
         <w:tblW w:w="0" w:type="auto"/>
         <w:tblLook w:val="04A0" w:firstRow="1" w:lastRow="0" w:firstColumn="1" w:lastColumn="0" w:noHBand="0" w:noVBand="1"/>
       </w:tblPr>
@@ -22976,12 +23233,19 @@
           <w:b/>
           <w:bCs/>
         </w:rPr>
+        <w:t xml:space="preserve">SI </w:t>
+      </w:r>
+      <w:r>
+        <w:rPr>
+          <w:b/>
+          <w:bCs/>
+        </w:rPr>
         <w:t>Figures</w:t>
       </w:r>
     </w:p>
     <w:tbl>
       <w:tblPr>
-        <w:tblStyle w:val="Tablaconcuadrcula"/>
+        <w:tblStyle w:val="TableGrid"/>
         <w:tblW w:w="0" w:type="auto"/>
         <w:tblBorders>
           <w:top w:val="none" w:sz="0" w:space="0" w:color="auto"/>
@@ -23091,7 +23355,7 @@
     <w:p/>
     <w:tbl>
       <w:tblPr>
-        <w:tblStyle w:val="Tablaconcuadrcula"/>
+        <w:tblStyle w:val="TableGrid"/>
         <w:tblW w:w="0" w:type="auto"/>
         <w:tblBorders>
           <w:top w:val="none" w:sz="0" w:space="0" w:color="auto"/>
@@ -23117,6 +23381,7 @@
               <w:rPr>
                 <w:noProof/>
               </w:rPr>
+              <w:lastRenderedPageBreak/>
               <w:drawing>
                 <wp:inline distT="0" distB="0" distL="0" distR="0" wp14:anchorId="07D0079D" wp14:editId="52C0C882">
                   <wp:extent cx="2692800" cy="2520000"/>
@@ -23226,7 +23491,7 @@
     <w:p/>
     <w:tbl>
       <w:tblPr>
-        <w:tblStyle w:val="Tablaconcuadrcula"/>
+        <w:tblStyle w:val="TableGrid"/>
         <w:tblW w:w="0" w:type="auto"/>
         <w:tblBorders>
           <w:top w:val="none" w:sz="0" w:space="0" w:color="auto"/>
@@ -23334,7 +23599,11 @@
               <w:t xml:space="preserve">(negative values) </w:t>
             </w:r>
             <w:r>
-              <w:t>to cooler and drier sites at higher elevations</w:t>
+              <w:t xml:space="preserve">to cooler and drier sites at </w:t>
+            </w:r>
+            <w:r>
+              <w:lastRenderedPageBreak/>
+              <w:t>higher elevations</w:t>
             </w:r>
             <w:r>
               <w:t xml:space="preserve"> (positive values)</w:t>
@@ -23358,7 +23627,7 @@
     <w:p/>
     <w:tbl>
       <w:tblPr>
-        <w:tblStyle w:val="Tablaconcuadrcula"/>
+        <w:tblStyle w:val="TableGrid"/>
         <w:tblW w:w="0" w:type="auto"/>
         <w:tblBorders>
           <w:top w:val="none" w:sz="0" w:space="0" w:color="auto"/>
@@ -23564,7 +23833,7 @@
     <w:p/>
     <w:tbl>
       <w:tblPr>
-        <w:tblStyle w:val="Tablaconcuadrcula"/>
+        <w:tblStyle w:val="TableGrid"/>
         <w:tblW w:w="0" w:type="auto"/>
         <w:tblBorders>
           <w:top w:val="none" w:sz="0" w:space="0" w:color="auto"/>
@@ -23589,6 +23858,7 @@
               <w:rPr>
                 <w:noProof/>
               </w:rPr>
+              <w:lastRenderedPageBreak/>
               <w:drawing>
                 <wp:inline distT="0" distB="0" distL="0" distR="0" wp14:anchorId="695D9743" wp14:editId="3E7F53CE">
                   <wp:extent cx="5400675" cy="3750214"/>
@@ -23702,7 +23972,7 @@
     <w:p/>
     <w:tbl>
       <w:tblPr>
-        <w:tblStyle w:val="Tablaconcuadrcula"/>
+        <w:tblStyle w:val="TableGrid"/>
         <w:tblW w:w="0" w:type="auto"/>
         <w:tblBorders>
           <w:top w:val="none" w:sz="0" w:space="0" w:color="auto"/>
@@ -23728,6 +23998,7 @@
           </w:tcPr>
           <w:p>
             <w:r>
+              <w:lastRenderedPageBreak/>
               <w:t>a)</w:t>
             </w:r>
           </w:p>
@@ -24029,7 +24300,7 @@
             </w:r>
             <w:r>
               <w:rPr>
-                <w:rStyle w:val="nfasis"/>
+                <w:rStyle w:val="Emphasis"/>
               </w:rPr>
               <w:t>Bayesian Information Criterion</w:t>
             </w:r>
@@ -24070,7 +24341,7 @@
 </file>
 
 <file path=word/numbering.xml><?xml version="1.0" encoding="utf-8"?>
-<w:numbering xmlns:wpc="http://schemas.microsoft.com/office/word/2010/wordprocessingCanvas" xmlns:cx="http://schemas.microsoft.com/office/drawing/2014/chartex" xmlns:cx1="http://schemas.microsoft.com/office/drawing/2015/9/8/chartex" xmlns:cx2="http://schemas.microsoft.com/office/drawing/2015/10/21/chartex" xmlns:cx3="http://schemas.microsoft.com/office/drawing/2016/5/9/chartex" xmlns:cx4="http://schemas.microsoft.com/office/drawing/2016/5/10/chartex" xmlns:cx5="http://schemas.microsoft.com/office/drawing/2016/5/11/chartex" xmlns:cx6="http://schemas.microsoft.com/office/drawing/2016/5/12/chartex" xmlns:cx7="http://schemas.microsoft.com/office/drawing/2016/5/13/chartex" xmlns:cx8="http://schemas.microsoft.com/office/drawing/2016/5/14/chartex" xmlns:mc="http://schemas.openxmlformats.org/markup-compatibility/2006" xmlns:aink="http://schemas.microsoft.com/office/drawing/2016/ink" xmlns:am3d="http://schemas.microsoft.com/office/drawing/2017/model3d" xmlns:o="urn:schemas-microsoft-com:office:office" xmlns:r="http://schemas.openxmlformats.org/officeDocument/2006/relationships" xmlns:m="http://schemas.openxmlformats.org/officeDocument/2006/math" xmlns:v="urn:schemas-microsoft-com:vml" xmlns:wp14="http://schemas.microsoft.com/office/word/2010/wordprocessingDrawing" xmlns:wp="http://schemas.openxmlformats.org/drawingml/2006/wordprocessingDrawing" xmlns:w10="urn:schemas-microsoft-com:office:word" xmlns:w="http://schemas.openxmlformats.org/wordprocessingml/2006/main" xmlns:w14="http://schemas.microsoft.com/office/word/2010/wordml" xmlns:w15="http://schemas.microsoft.com/office/word/2012/wordml" xmlns:w16cex="http://schemas.microsoft.com/office/word/2018/wordml/cex" xmlns:w16cid="http://schemas.microsoft.com/office/word/2016/wordml/cid" xmlns:w16="http://schemas.microsoft.com/office/word/2018/wordml" xmlns:w16sdtdh="http://schemas.microsoft.com/office/word/2020/wordml/sdtdatahash" xmlns:w16se="http://schemas.microsoft.com/office/word/2015/wordml/symex" xmlns:wpg="http://schemas.microsoft.com/office/word/2010/wordprocessingGroup" xmlns:wpi="http://schemas.microsoft.com/office/word/2010/wordprocessingInk" xmlns:wne="http://schemas.microsoft.com/office/word/2006/wordml" xmlns:wps="http://schemas.microsoft.com/office/word/2010/wordprocessingShape" mc:Ignorable="w14 w15 w16se w16cid w16 w16cex w16sdtdh wp14">
+<w:numbering xmlns:wpc="http://schemas.microsoft.com/office/word/2010/wordprocessingCanvas" xmlns:cx="http://schemas.microsoft.com/office/drawing/2014/chartex" xmlns:cx1="http://schemas.microsoft.com/office/drawing/2015/9/8/chartex" xmlns:cx2="http://schemas.microsoft.com/office/drawing/2015/10/21/chartex" xmlns:cx3="http://schemas.microsoft.com/office/drawing/2016/5/9/chartex" xmlns:cx4="http://schemas.microsoft.com/office/drawing/2016/5/10/chartex" xmlns:cx5="http://schemas.microsoft.com/office/drawing/2016/5/11/chartex" xmlns:cx6="http://schemas.microsoft.com/office/drawing/2016/5/12/chartex" xmlns:cx7="http://schemas.microsoft.com/office/drawing/2016/5/13/chartex" xmlns:cx8="http://schemas.microsoft.com/office/drawing/2016/5/14/chartex" xmlns:mc="http://schemas.openxmlformats.org/markup-compatibility/2006" xmlns:aink="http://schemas.microsoft.com/office/drawing/2016/ink" xmlns:am3d="http://schemas.microsoft.com/office/drawing/2017/model3d" xmlns:o="urn:schemas-microsoft-com:office:office" xmlns:r="http://schemas.openxmlformats.org/officeDocument/2006/relationships" xmlns:m="http://schemas.openxmlformats.org/officeDocument/2006/math" xmlns:v="urn:schemas-microsoft-com:vml" xmlns:wp14="http://schemas.microsoft.com/office/word/2010/wordprocessingDrawing" xmlns:wp="http://schemas.openxmlformats.org/drawingml/2006/wordprocessingDrawing" xmlns:w10="urn:schemas-microsoft-com:office:word" xmlns:w="http://schemas.openxmlformats.org/wordprocessingml/2006/main" xmlns:w14="http://schemas.microsoft.com/office/word/2010/wordml" xmlns:w15="http://schemas.microsoft.com/office/word/2012/wordml" xmlns:w16cid="http://schemas.microsoft.com/office/word/2016/wordml/cid" xmlns:w16se="http://schemas.microsoft.com/office/word/2015/wordml/symex" xmlns:wpg="http://schemas.microsoft.com/office/word/2010/wordprocessingGroup" xmlns:wpi="http://schemas.microsoft.com/office/word/2010/wordprocessingInk" xmlns:wne="http://schemas.microsoft.com/office/word/2006/wordml" xmlns:wps="http://schemas.microsoft.com/office/word/2010/wordprocessingShape" mc:Ignorable="w14 w15 w16se w16cid wp14">
   <w:abstractNum w:abstractNumId="0" w15:restartNumberingAfterBreak="0">
     <w:nsid w:val="272A2AEC"/>
     <w:multiLevelType w:val="hybridMultilevel"/>
@@ -24375,7 +24646,7 @@
 </file>
 
 <file path=word/styles.xml><?xml version="1.0" encoding="utf-8"?>
-<w:styles xmlns:mc="http://schemas.openxmlformats.org/markup-compatibility/2006" xmlns:r="http://schemas.openxmlformats.org/officeDocument/2006/relationships" xmlns:w="http://schemas.openxmlformats.org/wordprocessingml/2006/main" xmlns:w14="http://schemas.microsoft.com/office/word/2010/wordml" xmlns:w15="http://schemas.microsoft.com/office/word/2012/wordml" xmlns:w16cex="http://schemas.microsoft.com/office/word/2018/wordml/cex" xmlns:w16cid="http://schemas.microsoft.com/office/word/2016/wordml/cid" xmlns:w16="http://schemas.microsoft.com/office/word/2018/wordml" xmlns:w16sdtdh="http://schemas.microsoft.com/office/word/2020/wordml/sdtdatahash" xmlns:w16se="http://schemas.microsoft.com/office/word/2015/wordml/symex" mc:Ignorable="w14 w15 w16se w16cid w16 w16cex w16sdtdh">
+<w:styles xmlns:mc="http://schemas.openxmlformats.org/markup-compatibility/2006" xmlns:r="http://schemas.openxmlformats.org/officeDocument/2006/relationships" xmlns:w="http://schemas.openxmlformats.org/wordprocessingml/2006/main" xmlns:w14="http://schemas.microsoft.com/office/word/2010/wordml" xmlns:w15="http://schemas.microsoft.com/office/word/2012/wordml" xmlns:w16cid="http://schemas.microsoft.com/office/word/2016/wordml/cid" xmlns:w16se="http://schemas.microsoft.com/office/word/2015/wordml/symex" mc:Ignorable="w14 w15 w16se w16cid">
   <w:docDefaults>
     <w:rPrDefault>
       <w:rPr>
@@ -24391,7 +24662,7 @@
       </w:pPr>
     </w:pPrDefault>
   </w:docDefaults>
-  <w:latentStyles w:defLockedState="0" w:defUIPriority="99" w:defSemiHidden="0" w:defUnhideWhenUsed="0" w:defQFormat="0" w:count="376">
+  <w:latentStyles w:defLockedState="0" w:defUIPriority="99" w:defSemiHidden="0" w:defUnhideWhenUsed="0" w:defQFormat="0" w:count="375">
     <w:lsdException w:name="Normal" w:uiPriority="0" w:qFormat="1"/>
     <w:lsdException w:name="heading 1" w:uiPriority="9" w:qFormat="1"/>
     <w:lsdException w:name="heading 2" w:semiHidden="1" w:uiPriority="9" w:unhideWhenUsed="1" w:qFormat="1"/>
@@ -24767,19 +25038,18 @@
     <w:lsdException w:name="Smart Hyperlink" w:semiHidden="1" w:unhideWhenUsed="1"/>
     <w:lsdException w:name="Hashtag" w:semiHidden="1" w:unhideWhenUsed="1"/>
     <w:lsdException w:name="Unresolved Mention" w:semiHidden="1" w:unhideWhenUsed="1"/>
-    <w:lsdException w:name="Smart Link" w:semiHidden="1" w:unhideWhenUsed="1"/>
   </w:latentStyles>
   <w:style w:type="paragraph" w:default="1" w:styleId="Normal">
     <w:name w:val="Normal"/>
     <w:qFormat/>
   </w:style>
-  <w:style w:type="character" w:default="1" w:styleId="Fuentedeprrafopredeter">
+  <w:style w:type="character" w:default="1" w:styleId="DefaultParagraphFont">
     <w:name w:val="Default Paragraph Font"/>
     <w:uiPriority w:val="1"/>
     <w:semiHidden/>
     <w:unhideWhenUsed/>
   </w:style>
-  <w:style w:type="table" w:default="1" w:styleId="Tablanormal">
+  <w:style w:type="table" w:default="1" w:styleId="TableNormal">
     <w:name w:val="Normal Table"/>
     <w:uiPriority w:val="99"/>
     <w:semiHidden/>
@@ -24794,7 +25064,7 @@
       </w:tblCellMar>
     </w:tblPr>
   </w:style>
-  <w:style w:type="numbering" w:default="1" w:styleId="Sinlista">
+  <w:style w:type="numbering" w:default="1" w:styleId="NoList">
     <w:name w:val="No List"/>
     <w:uiPriority w:val="99"/>
     <w:semiHidden/>
@@ -24802,12 +25072,12 @@
   </w:style>
   <w:style w:type="character" w:customStyle="1" w:styleId="textlayer--absolute">
     <w:name w:val="textlayer--absolute"/>
-    <w:basedOn w:val="Fuentedeprrafopredeter"/>
+    <w:basedOn w:val="DefaultParagraphFont"/>
     <w:rsid w:val="00FA4794"/>
   </w:style>
-  <w:style w:type="character" w:styleId="Hipervnculo">
+  <w:style w:type="character" w:styleId="Hyperlink">
     <w:name w:val="Hyperlink"/>
-    <w:basedOn w:val="Fuentedeprrafopredeter"/>
+    <w:basedOn w:val="DefaultParagraphFont"/>
     <w:uiPriority w:val="99"/>
     <w:unhideWhenUsed/>
     <w:rsid w:val="003C023A"/>
@@ -24816,9 +25086,9 @@
       <w:u w:val="single"/>
     </w:rPr>
   </w:style>
-  <w:style w:type="character" w:styleId="Textodelmarcadordeposicin">
+  <w:style w:type="character" w:styleId="PlaceholderText">
     <w:name w:val="Placeholder Text"/>
-    <w:basedOn w:val="Fuentedeprrafopredeter"/>
+    <w:basedOn w:val="DefaultParagraphFont"/>
     <w:uiPriority w:val="99"/>
     <w:semiHidden/>
     <w:rsid w:val="005E4030"/>
@@ -24826,9 +25096,9 @@
       <w:color w:val="808080"/>
     </w:rPr>
   </w:style>
-  <w:style w:type="table" w:styleId="Tablaconcuadrcula">
+  <w:style w:type="table" w:styleId="TableGrid">
     <w:name w:val="Table Grid"/>
-    <w:basedOn w:val="Tablanormal"/>
+    <w:basedOn w:val="TableNormal"/>
     <w:uiPriority w:val="39"/>
     <w:rsid w:val="00563B45"/>
     <w:pPr>
@@ -24845,9 +25115,9 @@
       </w:tblBorders>
     </w:tblPr>
   </w:style>
-  <w:style w:type="character" w:styleId="nfasis">
+  <w:style w:type="character" w:styleId="Emphasis">
     <w:name w:val="Emphasis"/>
-    <w:basedOn w:val="Fuentedeprrafopredeter"/>
+    <w:basedOn w:val="DefaultParagraphFont"/>
     <w:uiPriority w:val="20"/>
     <w:qFormat/>
     <w:rsid w:val="000E7711"/>
@@ -24856,7 +25126,7 @@
       <w:iCs/>
     </w:rPr>
   </w:style>
-  <w:style w:type="paragraph" w:styleId="Prrafodelista">
+  <w:style w:type="paragraph" w:styleId="ListParagraph">
     <w:name w:val="List Paragraph"/>
     <w:basedOn w:val="Normal"/>
     <w:uiPriority w:val="34"/>

</xml_diff>

<commit_message>
added a line in intro
</commit_message>
<xml_diff>
--- a/manuscript/ch1_manuscript2.docx
+++ b/manuscript/ch1_manuscript2.docx
@@ -1,6 +1,6 @@
 
 <file path=word/document.xml><?xml version="1.0" encoding="utf-8"?>
-<w:document xmlns:wpc="http://schemas.microsoft.com/office/word/2010/wordprocessingCanvas" xmlns:cx="http://schemas.microsoft.com/office/drawing/2014/chartex" xmlns:cx1="http://schemas.microsoft.com/office/drawing/2015/9/8/chartex" xmlns:cx2="http://schemas.microsoft.com/office/drawing/2015/10/21/chartex" xmlns:cx3="http://schemas.microsoft.com/office/drawing/2016/5/9/chartex" xmlns:cx4="http://schemas.microsoft.com/office/drawing/2016/5/10/chartex" xmlns:cx5="http://schemas.microsoft.com/office/drawing/2016/5/11/chartex" xmlns:cx6="http://schemas.microsoft.com/office/drawing/2016/5/12/chartex" xmlns:cx7="http://schemas.microsoft.com/office/drawing/2016/5/13/chartex" xmlns:cx8="http://schemas.microsoft.com/office/drawing/2016/5/14/chartex" xmlns:mc="http://schemas.openxmlformats.org/markup-compatibility/2006" xmlns:aink="http://schemas.microsoft.com/office/drawing/2016/ink" xmlns:am3d="http://schemas.microsoft.com/office/drawing/2017/model3d" xmlns:o="urn:schemas-microsoft-com:office:office" xmlns:r="http://schemas.openxmlformats.org/officeDocument/2006/relationships" xmlns:m="http://schemas.openxmlformats.org/officeDocument/2006/math" xmlns:v="urn:schemas-microsoft-com:vml" xmlns:wp14="http://schemas.microsoft.com/office/word/2010/wordprocessingDrawing" xmlns:wp="http://schemas.openxmlformats.org/drawingml/2006/wordprocessingDrawing" xmlns:w10="urn:schemas-microsoft-com:office:word" xmlns:w="http://schemas.openxmlformats.org/wordprocessingml/2006/main" xmlns:w14="http://schemas.microsoft.com/office/word/2010/wordml" xmlns:w15="http://schemas.microsoft.com/office/word/2012/wordml" xmlns:w16cid="http://schemas.microsoft.com/office/word/2016/wordml/cid" xmlns:w16se="http://schemas.microsoft.com/office/word/2015/wordml/symex" xmlns:wpg="http://schemas.microsoft.com/office/word/2010/wordprocessingGroup" xmlns:wpi="http://schemas.microsoft.com/office/word/2010/wordprocessingInk" xmlns:wne="http://schemas.microsoft.com/office/word/2006/wordml" xmlns:wps="http://schemas.microsoft.com/office/word/2010/wordprocessingShape" mc:Ignorable="w14 w15 w16se w16cid wp14">
+<w:document xmlns:wpc="http://schemas.microsoft.com/office/word/2010/wordprocessingCanvas" xmlns:cx="http://schemas.microsoft.com/office/drawing/2014/chartex" xmlns:cx1="http://schemas.microsoft.com/office/drawing/2015/9/8/chartex" xmlns:cx2="http://schemas.microsoft.com/office/drawing/2015/10/21/chartex" xmlns:cx3="http://schemas.microsoft.com/office/drawing/2016/5/9/chartex" xmlns:cx4="http://schemas.microsoft.com/office/drawing/2016/5/10/chartex" xmlns:cx5="http://schemas.microsoft.com/office/drawing/2016/5/11/chartex" xmlns:cx6="http://schemas.microsoft.com/office/drawing/2016/5/12/chartex" xmlns:cx7="http://schemas.microsoft.com/office/drawing/2016/5/13/chartex" xmlns:cx8="http://schemas.microsoft.com/office/drawing/2016/5/14/chartex" xmlns:mc="http://schemas.openxmlformats.org/markup-compatibility/2006" xmlns:aink="http://schemas.microsoft.com/office/drawing/2016/ink" xmlns:am3d="http://schemas.microsoft.com/office/drawing/2017/model3d" xmlns:o="urn:schemas-microsoft-com:office:office" xmlns:r="http://schemas.openxmlformats.org/officeDocument/2006/relationships" xmlns:m="http://schemas.openxmlformats.org/officeDocument/2006/math" xmlns:v="urn:schemas-microsoft-com:vml" xmlns:wp14="http://schemas.microsoft.com/office/word/2010/wordprocessingDrawing" xmlns:wp="http://schemas.openxmlformats.org/drawingml/2006/wordprocessingDrawing" xmlns:w10="urn:schemas-microsoft-com:office:word" xmlns:w="http://schemas.openxmlformats.org/wordprocessingml/2006/main" xmlns:w14="http://schemas.microsoft.com/office/word/2010/wordml" xmlns:w15="http://schemas.microsoft.com/office/word/2012/wordml" xmlns:w16cex="http://schemas.microsoft.com/office/word/2018/wordml/cex" xmlns:w16cid="http://schemas.microsoft.com/office/word/2016/wordml/cid" xmlns:w16="http://schemas.microsoft.com/office/word/2018/wordml" xmlns:w16sdtdh="http://schemas.microsoft.com/office/word/2020/wordml/sdtdatahash" xmlns:w16se="http://schemas.microsoft.com/office/word/2015/wordml/symex" xmlns:wpg="http://schemas.microsoft.com/office/word/2010/wordprocessingGroup" xmlns:wpi="http://schemas.microsoft.com/office/word/2010/wordprocessingInk" xmlns:wne="http://schemas.microsoft.com/office/word/2006/wordml" xmlns:wps="http://schemas.microsoft.com/office/word/2010/wordprocessingShape" mc:Ignorable="w14 w15 w16se w16cid w16 w16cex w16sdtdh wp14">
   <w:body>
     <w:p>
       <w:r>
@@ -28,16 +28,7 @@
         <w:t xml:space="preserve">: </w:t>
       </w:r>
       <w:r>
-        <w:t xml:space="preserve">Land-use history shapes tree aboveground biomass patterns in </w:t>
-      </w:r>
-      <w:r>
-        <w:t xml:space="preserve">a </w:t>
-      </w:r>
-      <w:r>
-        <w:t xml:space="preserve">tropical montane cloud forests </w:t>
-      </w:r>
-      <w:r>
-        <w:t>region</w:t>
+        <w:t>Land-use history shapes tree aboveground biomass patterns in a tropical montane cloud forests region</w:t>
       </w:r>
     </w:p>
     <w:p>
@@ -155,7 +146,7 @@
     </w:p>
     <w:p>
       <w:pPr>
-        <w:pStyle w:val="ListParagraph"/>
+        <w:pStyle w:val="Prrafodelista"/>
         <w:numPr>
           <w:ilvl w:val="0"/>
           <w:numId w:val="2"/>
@@ -167,7 +158,7 @@
     </w:p>
     <w:p>
       <w:pPr>
-        <w:pStyle w:val="ListParagraph"/>
+        <w:pStyle w:val="Prrafodelista"/>
         <w:numPr>
           <w:ilvl w:val="0"/>
           <w:numId w:val="2"/>
@@ -197,7 +188,7 @@
     </w:p>
     <w:p>
       <w:pPr>
-        <w:pStyle w:val="ListParagraph"/>
+        <w:pStyle w:val="Prrafodelista"/>
         <w:numPr>
           <w:ilvl w:val="0"/>
           <w:numId w:val="2"/>
@@ -207,6 +198,12 @@
         <w:t xml:space="preserve">What is the relationship between AGB and tree diversity in TMCF? </w:t>
       </w:r>
     </w:p>
+    <w:p>
+      <w:r>
+        <w:t>This is fundamental for improving model representations of terrestrial ecosystems.</w:t>
+      </w:r>
+    </w:p>
+    <w:p/>
     <w:p>
       <w:pPr>
         <w:rPr>
@@ -497,7 +494,15 @@
           <w:rStyle w:val="textlayer--absolute"/>
           <w:rFonts w:cstheme="minorHAnsi"/>
         </w:rPr>
-        <w:t xml:space="preserve">We defined the distribution of TMCF within NMO using the official map of vegetation and land-use series V published by the </w:t>
+        <w:t xml:space="preserve">We defined the </w:t>
+      </w:r>
+      <w:r>
+        <w:rPr>
+          <w:rStyle w:val="textlayer--absolute"/>
+          <w:rFonts w:cstheme="minorHAnsi"/>
+        </w:rPr>
+        <w:lastRenderedPageBreak/>
+        <w:t xml:space="preserve">distribution of TMCF within NMO using the official map of vegetation and land-use series V published by the </w:t>
       </w:r>
       <w:r>
         <w:rPr>
@@ -522,7 +527,6 @@
         </w:rPr>
       </w:pPr>
       <w:r>
-        <w:lastRenderedPageBreak/>
         <w:tab/>
       </w:r>
       <w:r>
@@ -1042,7 +1046,7 @@
     </w:p>
     <w:tbl>
       <w:tblPr>
-        <w:tblStyle w:val="TableGrid"/>
+        <w:tblStyle w:val="Tablaconcuadrcula"/>
         <w:tblW w:w="0" w:type="auto"/>
         <w:tblBorders>
           <w:top w:val="none" w:sz="0" w:space="0" w:color="auto"/>
@@ -1197,11 +1201,7 @@
         <w:ind w:firstLine="720"/>
       </w:pPr>
       <w:r>
-        <w:t xml:space="preserve">We calculated AGB per plot adding up the biomass of each individual tree and AGB per site averaging plot’s AGB. There is always some uncertainty inherent to upscaling biomass estimates from trees to forest stands that arises from the propagation of errors in field data collection, allometric equations, wood density estimates, and forest variation. To account for this </w:t>
-      </w:r>
-      <w:r>
-        <w:lastRenderedPageBreak/>
-        <w:t xml:space="preserve">uncertainty, we estimated plot AGB standard deviation following error propagation </w:t>
+        <w:t xml:space="preserve">We calculated AGB per plot adding up the biomass of each individual tree and AGB per site averaging plot’s AGB. There is always some uncertainty inherent to upscaling biomass estimates from trees to forest stands that arises from the propagation of errors in field data collection, allometric equations, wood density estimates, and forest variation. To account for this uncertainty, we estimated plot AGB standard deviation following error propagation </w:t>
       </w:r>
       <w:r>
         <w:t>through a Monte Carlo scheme,</w:t>
@@ -1241,7 +1241,7 @@
     </w:p>
     <w:tbl>
       <w:tblPr>
-        <w:tblStyle w:val="TableGrid"/>
+        <w:tblStyle w:val="Tablaconcuadrcula"/>
         <w:tblW w:w="0" w:type="auto"/>
         <w:tblBorders>
           <w:top w:val="none" w:sz="0" w:space="0" w:color="auto"/>
@@ -1583,7 +1583,7 @@
     </w:p>
     <w:tbl>
       <w:tblPr>
-        <w:tblStyle w:val="TableGrid"/>
+        <w:tblStyle w:val="Tablaconcuadrcula"/>
         <w:tblW w:w="0" w:type="auto"/>
         <w:tblBorders>
           <w:top w:val="none" w:sz="0" w:space="0" w:color="auto"/>
@@ -2021,7 +2021,6 @@
         <w:ind w:firstLine="720"/>
       </w:pPr>
       <w:r>
-        <w:lastRenderedPageBreak/>
         <w:t xml:space="preserve">To assess the </w:t>
       </w:r>
       <w:r>
@@ -2163,7 +2162,7 @@
     </w:p>
     <w:tbl>
       <w:tblPr>
-        <w:tblStyle w:val="TableGrid"/>
+        <w:tblStyle w:val="Tablaconcuadrcula"/>
         <w:tblW w:w="0" w:type="auto"/>
         <w:tblBorders>
           <w:top w:val="none" w:sz="0" w:space="0" w:color="auto"/>
@@ -2379,11 +2378,7 @@
         <w:t xml:space="preserve">and </w:t>
       </w:r>
       <w:r>
-        <w:t xml:space="preserve">there is a </w:t>
-      </w:r>
-      <w:r>
-        <w:lastRenderedPageBreak/>
-        <w:t xml:space="preserve">correlation between our </w:t>
+        <w:t xml:space="preserve">there is a correlation between our </w:t>
       </w:r>
       <w:r>
         <w:t>landscape composition</w:t>
@@ -2847,10 +2842,7 @@
         <w:t xml:space="preserve"> </w:t>
       </w:r>
       <w:r>
-        <w:t xml:space="preserve">between </w:t>
-      </w:r>
-      <w:r>
-        <w:t xml:space="preserve">each tree size class </w:t>
+        <w:t xml:space="preserve">between each tree size class </w:t>
       </w:r>
       <w:r>
         <w:t xml:space="preserve">within very young, young, and mature forests. </w:t>
@@ -2877,11 +2869,7 @@
         <w:t>s</w:t>
       </w:r>
       <w:r>
-        <w:t xml:space="preserve"> to test </w:t>
-      </w:r>
-      <w:r>
-        <w:lastRenderedPageBreak/>
-        <w:t xml:space="preserve">whether </w:t>
+        <w:t xml:space="preserve"> to test whether </w:t>
       </w:r>
       <w:r>
         <w:t xml:space="preserve">stem </w:t>
@@ -3087,7 +3075,7 @@
       </w:r>
       <w:r>
         <w:rPr>
-          <w:rStyle w:val="Emphasis"/>
+          <w:rStyle w:val="nfasis"/>
           <w:i w:val="0"/>
           <w:iCs w:val="0"/>
         </w:rPr>
@@ -3429,11 +3417,7 @@
         <w:t xml:space="preserve">. </w:t>
       </w:r>
       <w:r>
-        <w:t xml:space="preserve">For instance, average stem </w:t>
-      </w:r>
-      <w:r>
-        <w:lastRenderedPageBreak/>
-        <w:t xml:space="preserve">density in all </w:t>
+        <w:t xml:space="preserve">For instance, average stem density in all </w:t>
       </w:r>
       <w:r>
         <w:t>40</w:t>
@@ -3895,7 +3879,6 @@
     </w:p>
     <w:p>
       <w:r>
-        <w:lastRenderedPageBreak/>
         <w:t xml:space="preserve">Tree AGB in </w:t>
       </w:r>
       <w:r>
@@ -4586,14 +4569,7 @@
         <w:t xml:space="preserve"> the </w:t>
       </w:r>
       <w:r>
-        <w:t xml:space="preserve">linear </w:t>
-      </w:r>
-      <w:r>
-        <w:lastRenderedPageBreak/>
-        <w:t>regression between landscape composition and tree diversity in TMCF sites is weak (</w:t>
-      </w:r>
-      <w:r>
-        <w:t>p= 0.041, adjusted R</w:t>
+        <w:t>linear regression between landscape composition and tree diversity in TMCF sites is weak (p= 0.041, adjusted R</w:t>
       </w:r>
       <w:r>
         <w:rPr>
@@ -4602,19 +4578,10 @@
         <w:t>2</w:t>
       </w:r>
       <w:r>
-        <w:t>=0.081</w:t>
-      </w:r>
-      <w:r>
-        <w:t xml:space="preserve">), and this relationship is </w:t>
-      </w:r>
-      <w:r>
-        <w:t xml:space="preserve">better represented with a </w:t>
-      </w:r>
-      <w:r>
-        <w:t xml:space="preserve">locally weighted regression (loess) </w:t>
-      </w:r>
-      <w:r>
-        <w:t xml:space="preserve">curve </w:t>
+        <w:t xml:space="preserve">=0.081), and this relationship is </w:t>
+      </w:r>
+      <w:r>
+        <w:t xml:space="preserve">better represented with a locally weighted regression (loess) curve </w:t>
       </w:r>
       <w:r>
         <w:t>(</w:t>
@@ -4670,7 +4637,7 @@
     </w:p>
     <w:p>
       <w:pPr>
-        <w:pStyle w:val="ListParagraph"/>
+        <w:pStyle w:val="Prrafodelista"/>
         <w:numPr>
           <w:ilvl w:val="0"/>
           <w:numId w:val="3"/>
@@ -4682,7 +4649,7 @@
     </w:p>
     <w:p>
       <w:pPr>
-        <w:pStyle w:val="ListParagraph"/>
+        <w:pStyle w:val="Prrafodelista"/>
         <w:numPr>
           <w:ilvl w:val="0"/>
           <w:numId w:val="3"/>
@@ -4715,7 +4682,7 @@
     </w:p>
     <w:p>
       <w:pPr>
-        <w:pStyle w:val="ListParagraph"/>
+        <w:pStyle w:val="Prrafodelista"/>
         <w:numPr>
           <w:ilvl w:val="0"/>
           <w:numId w:val="3"/>
@@ -4733,7 +4700,7 @@
     </w:p>
     <w:p>
       <w:pPr>
-        <w:pStyle w:val="ListParagraph"/>
+        <w:pStyle w:val="Prrafodelista"/>
         <w:numPr>
           <w:ilvl w:val="0"/>
           <w:numId w:val="3"/>
@@ -4760,7 +4727,7 @@
     </w:p>
     <w:p>
       <w:pPr>
-        <w:pStyle w:val="ListParagraph"/>
+        <w:pStyle w:val="Prrafodelista"/>
         <w:numPr>
           <w:ilvl w:val="0"/>
           <w:numId w:val="3"/>
@@ -4778,7 +4745,7 @@
     </w:p>
     <w:p>
       <w:pPr>
-        <w:pStyle w:val="ListParagraph"/>
+        <w:pStyle w:val="Prrafodelista"/>
         <w:numPr>
           <w:ilvl w:val="0"/>
           <w:numId w:val="3"/>
@@ -4796,7 +4763,7 @@
     </w:p>
     <w:p>
       <w:pPr>
-        <w:pStyle w:val="ListParagraph"/>
+        <w:pStyle w:val="Prrafodelista"/>
         <w:numPr>
           <w:ilvl w:val="0"/>
           <w:numId w:val="3"/>
@@ -4813,8 +4780,6 @@
           <w:bCs/>
         </w:rPr>
       </w:pPr>
-      <w:bookmarkStart w:id="0" w:name="_GoBack"/>
-      <w:bookmarkEnd w:id="0"/>
       <w:r>
         <w:rPr>
           <w:b/>
@@ -4878,7 +4843,7 @@
     </w:p>
     <w:tbl>
       <w:tblPr>
-        <w:tblStyle w:val="TableGrid"/>
+        <w:tblStyle w:val="Tablaconcuadrcula"/>
         <w:tblW w:w="0" w:type="auto"/>
         <w:tblLook w:val="04A0" w:firstRow="1" w:lastRow="0" w:firstColumn="1" w:lastColumn="0" w:noHBand="0" w:noVBand="1"/>
       </w:tblPr>
@@ -5929,7 +5894,7 @@
     </w:p>
     <w:tbl>
       <w:tblPr>
-        <w:tblStyle w:val="TableGrid"/>
+        <w:tblStyle w:val="Tablaconcuadrcula"/>
         <w:tblW w:w="0" w:type="auto"/>
         <w:tblLook w:val="04A0" w:firstRow="1" w:lastRow="0" w:firstColumn="1" w:lastColumn="0" w:noHBand="0" w:noVBand="1"/>
       </w:tblPr>
@@ -6310,7 +6275,6 @@
           </w:tcPr>
           <w:p>
             <w:r>
-              <w:lastRenderedPageBreak/>
               <w:t>Basal area (m</w:t>
             </w:r>
             <w:r>
@@ -6648,7 +6612,7 @@
       </w:r>
       <w:r>
         <w:rPr>
-          <w:rStyle w:val="Emphasis"/>
+          <w:rStyle w:val="nfasis"/>
           <w:i w:val="0"/>
           <w:iCs w:val="0"/>
         </w:rPr>
@@ -6678,7 +6642,7 @@
     </w:p>
     <w:tbl>
       <w:tblPr>
-        <w:tblStyle w:val="TableGrid"/>
+        <w:tblStyle w:val="Tablaconcuadrcula"/>
         <w:tblW w:w="0" w:type="auto"/>
         <w:tblLook w:val="04A0" w:firstRow="1" w:lastRow="0" w:firstColumn="1" w:lastColumn="0" w:noHBand="0" w:noVBand="1"/>
       </w:tblPr>
@@ -7690,7 +7654,7 @@
     </w:p>
     <w:tbl>
       <w:tblPr>
-        <w:tblStyle w:val="TableGrid"/>
+        <w:tblStyle w:val="Tablaconcuadrcula"/>
         <w:tblW w:w="0" w:type="auto"/>
         <w:tblLook w:val="04A0" w:firstRow="1" w:lastRow="0" w:firstColumn="1" w:lastColumn="0" w:noHBand="0" w:noVBand="1"/>
       </w:tblPr>
@@ -8184,7 +8148,7 @@
     </w:p>
     <w:tbl>
       <w:tblPr>
-        <w:tblStyle w:val="TableGrid"/>
+        <w:tblStyle w:val="Tablaconcuadrcula"/>
         <w:tblW w:w="0" w:type="auto"/>
         <w:tblBorders>
           <w:top w:val="none" w:sz="0" w:space="0" w:color="auto"/>
@@ -8209,7 +8173,6 @@
               <w:rPr>
                 <w:noProof/>
               </w:rPr>
-              <w:lastRenderedPageBreak/>
               <w:drawing>
                 <wp:inline distT="0" distB="0" distL="0" distR="0" wp14:anchorId="2B94A81E" wp14:editId="1C842871">
                   <wp:extent cx="5612130" cy="3156585"/>
@@ -8306,7 +8269,7 @@
     <w:p/>
     <w:tbl>
       <w:tblPr>
-        <w:tblStyle w:val="TableGrid"/>
+        <w:tblStyle w:val="Tablaconcuadrcula"/>
         <w:tblW w:w="0" w:type="auto"/>
         <w:tblBorders>
           <w:top w:val="none" w:sz="0" w:space="0" w:color="auto"/>
@@ -8406,11 +8369,7 @@
               <w:t xml:space="preserve"> (n= 160)</w:t>
             </w:r>
             <w:r>
-              <w:t xml:space="preserve">. Asterisks indicate statistically </w:t>
-            </w:r>
-            <w:r>
-              <w:lastRenderedPageBreak/>
-              <w:t xml:space="preserve">significant </w:t>
+              <w:t xml:space="preserve">. Asterisks indicate statistically significant </w:t>
             </w:r>
             <w:r>
               <w:t>differences resulted from</w:t>
@@ -8448,7 +8407,7 @@
     <w:p/>
     <w:tbl>
       <w:tblPr>
-        <w:tblStyle w:val="TableGrid"/>
+        <w:tblStyle w:val="Tablaconcuadrcula"/>
         <w:tblW w:w="0" w:type="auto"/>
         <w:tblBorders>
           <w:top w:val="none" w:sz="0" w:space="0" w:color="auto"/>
@@ -8601,7 +8560,7 @@
     <w:p/>
     <w:tbl>
       <w:tblPr>
-        <w:tblStyle w:val="TableGrid"/>
+        <w:tblStyle w:val="Tablaconcuadrcula"/>
         <w:tblW w:w="0" w:type="auto"/>
         <w:tblBorders>
           <w:top w:val="none" w:sz="0" w:space="0" w:color="auto"/>
@@ -8629,7 +8588,6 @@
               <w:rPr>
                 <w:noProof/>
               </w:rPr>
-              <w:lastRenderedPageBreak/>
               <w:drawing>
                 <wp:inline distT="0" distB="0" distL="0" distR="0" wp14:anchorId="04F8F52B" wp14:editId="6005B117">
                   <wp:extent cx="5612130" cy="2992755"/>
@@ -8718,10 +8676,7 @@
               <w:t xml:space="preserve"> </w:t>
             </w:r>
             <w:r>
-              <w:t>and b) tree diversity (mean</w:t>
-            </w:r>
-            <w:r>
-              <w:t xml:space="preserve"> </w:t>
+              <w:t xml:space="preserve">and b) tree diversity (mean </w:t>
             </w:r>
             <w:r>
               <w:rPr>
@@ -8746,7 +8701,7 @@
     <w:p/>
     <w:tbl>
       <w:tblPr>
-        <w:tblStyle w:val="TableGrid"/>
+        <w:tblStyle w:val="Tablaconcuadrcula"/>
         <w:tblW w:w="0" w:type="auto"/>
         <w:tblBorders>
           <w:top w:val="none" w:sz="0" w:space="0" w:color="auto"/>
@@ -8865,11 +8820,7 @@
               <w:t xml:space="preserve"> in TMCF sites (n= 40)</w:t>
             </w:r>
             <w:r>
-              <w:t xml:space="preserve">. Negative values in the environmental gradient show warmer and more humid sites at lower elevations and positive values represent cooler and drier sites at </w:t>
-            </w:r>
-            <w:r>
-              <w:lastRenderedPageBreak/>
-              <w:t>higher elevations. See text for details on how the environmental gradient variable was calculated.</w:t>
+              <w:t>. Negative values in the environmental gradient show warmer and more humid sites at lower elevations and positive values represent cooler and drier sites at higher elevations. See text for details on how the environmental gradient variable was calculated.</w:t>
             </w:r>
           </w:p>
         </w:tc>
@@ -8879,7 +8830,7 @@
     <w:p/>
     <w:tbl>
       <w:tblPr>
-        <w:tblStyle w:val="TableGrid"/>
+        <w:tblStyle w:val="Tablaconcuadrcula"/>
         <w:tblW w:w="0" w:type="auto"/>
         <w:tblBorders>
           <w:top w:val="none" w:sz="0" w:space="0" w:color="auto"/>
@@ -9020,7 +8971,6 @@
           <w:b/>
           <w:bCs/>
         </w:rPr>
-        <w:lastRenderedPageBreak/>
         <w:t>S</w:t>
       </w:r>
       <w:r>
@@ -9063,7 +9013,7 @@
     </w:p>
     <w:tbl>
       <w:tblPr>
-        <w:tblStyle w:val="TableGrid"/>
+        <w:tblStyle w:val="Tablaconcuadrcula"/>
         <w:tblW w:w="0" w:type="auto"/>
         <w:tblLook w:val="04A0" w:firstRow="1" w:lastRow="0" w:firstColumn="1" w:lastColumn="0" w:noHBand="0" w:noVBand="1"/>
       </w:tblPr>
@@ -9810,11 +9760,11 @@
             <w:r>
               <w:t xml:space="preserve">Calculated from NASA’s </w:t>
             </w:r>
-            <w:bookmarkStart w:id="1" w:name="_Hlk95421514"/>
+            <w:bookmarkStart w:id="0" w:name="_Hlk95421514"/>
             <w:r>
               <w:t xml:space="preserve">Shuttle Radar Topography Mission digital elevation data </w:t>
             </w:r>
-            <w:bookmarkEnd w:id="1"/>
+            <w:bookmarkEnd w:id="0"/>
             <w:r>
               <w:t>(~30 m resolution), averaged by plot</w:t>
             </w:r>
@@ -13340,7 +13290,6 @@
     <w:p/>
     <w:p>
       <w:r>
-        <w:lastRenderedPageBreak/>
         <w:t xml:space="preserve">Table S2. </w:t>
       </w:r>
       <w:r>
@@ -13355,7 +13304,7 @@
     </w:p>
     <w:tbl>
       <w:tblPr>
-        <w:tblStyle w:val="TableGrid"/>
+        <w:tblStyle w:val="Tablaconcuadrcula"/>
         <w:tblW w:w="0" w:type="auto"/>
         <w:tblLook w:val="04A0" w:firstRow="1" w:lastRow="0" w:firstColumn="1" w:lastColumn="0" w:noHBand="0" w:noVBand="1"/>
       </w:tblPr>
@@ -13506,15 +13455,7 @@
               <w:jc w:val="both"/>
             </w:pPr>
             <w:r>
-              <w:t xml:space="preserve"> [</w:t>
-            </w:r>
-            <w:proofErr w:type="gramStart"/>
-            <w:r>
-              <w:t>0.0754]*</w:t>
-            </w:r>
-            <w:proofErr w:type="gramEnd"/>
-            <w:r>
-              <w:t>[DBH^2.513]</w:t>
+              <w:t xml:space="preserve"> [0.0754]*[DBH^2.513]</w:t>
             </w:r>
           </w:p>
         </w:tc>
@@ -13583,17 +13524,8 @@
                 <w:i/>
                 <w:iCs/>
               </w:rPr>
-              <w:t xml:space="preserve"> </w:t>
-            </w:r>
-            <w:proofErr w:type="spellStart"/>
-            <w:r>
-              <w:rPr>
-                <w:i/>
-                <w:iCs/>
-              </w:rPr>
-              <w:t>latifolia</w:t>
-            </w:r>
-            <w:proofErr w:type="spellEnd"/>
+              <w:t xml:space="preserve"> latifolia</w:t>
+            </w:r>
           </w:p>
         </w:tc>
         <w:tc>
@@ -13613,15 +13545,7 @@
               <w:jc w:val="both"/>
             </w:pPr>
             <w:r>
-              <w:t xml:space="preserve"> [Exp[-3.</w:t>
-            </w:r>
-            <w:proofErr w:type="gramStart"/>
-            <w:r>
-              <w:t>363]*</w:t>
-            </w:r>
-            <w:proofErr w:type="gramEnd"/>
-            <w:r>
-              <w:t>[DBH^2.2714]*[TH^0.4984]</w:t>
+              <w:t xml:space="preserve"> [Exp[-3.363]*[DBH^2.2714]*[TH^0.4984]</w:t>
             </w:r>
           </w:p>
         </w:tc>
@@ -13697,15 +13621,7 @@
               <w:jc w:val="both"/>
             </w:pPr>
             <w:r>
-              <w:t xml:space="preserve"> [Exp[-2.</w:t>
-            </w:r>
-            <w:proofErr w:type="gramStart"/>
-            <w:r>
-              <w:t>14]*</w:t>
-            </w:r>
-            <w:proofErr w:type="gramEnd"/>
-            <w:r>
-              <w:t>[DBH^2.23]]</w:t>
+              <w:t xml:space="preserve"> [Exp[-2.14]*[DBH^2.23]]</w:t>
             </w:r>
           </w:p>
         </w:tc>
@@ -13755,28 +13671,19 @@
                 <w:iCs/>
               </w:rPr>
             </w:pPr>
-            <w:proofErr w:type="spellStart"/>
             <w:r>
               <w:rPr>
                 <w:i/>
                 <w:iCs/>
               </w:rPr>
-              <w:t>Alnus</w:t>
-            </w:r>
-            <w:proofErr w:type="spellEnd"/>
+              <w:t xml:space="preserve">Alnus </w:t>
+            </w:r>
+            <w:proofErr w:type="spellStart"/>
             <w:r>
               <w:rPr>
                 <w:i/>
                 <w:iCs/>
               </w:rPr>
-              <w:t xml:space="preserve"> </w:t>
-            </w:r>
-            <w:proofErr w:type="spellStart"/>
-            <w:r>
-              <w:rPr>
-                <w:i/>
-                <w:iCs/>
-              </w:rPr>
               <w:t>jorullensis</w:t>
             </w:r>
             <w:proofErr w:type="spellEnd"/>
@@ -13799,15 +13706,7 @@
               <w:jc w:val="both"/>
             </w:pPr>
             <w:r>
-              <w:t xml:space="preserve"> [</w:t>
-            </w:r>
-            <w:proofErr w:type="gramStart"/>
-            <w:r>
-              <w:t>0.0195]*</w:t>
-            </w:r>
-            <w:proofErr w:type="gramEnd"/>
-            <w:r>
-              <w:t>[DBH^2.7519]</w:t>
+              <w:t xml:space="preserve"> [0.0195]*[DBH^2.7519]</w:t>
             </w:r>
           </w:p>
         </w:tc>
@@ -13901,15 +13800,7 @@
               <w:jc w:val="both"/>
             </w:pPr>
             <w:r>
-              <w:t xml:space="preserve"> [</w:t>
-            </w:r>
-            <w:proofErr w:type="gramStart"/>
-            <w:r>
-              <w:t>0.479403]*</w:t>
-            </w:r>
-            <w:proofErr w:type="gramEnd"/>
-            <w:r>
-              <w:t>[DBH^2.0884]</w:t>
+              <w:t xml:space="preserve"> [0.479403]*[DBH^2.0884]</w:t>
             </w:r>
           </w:p>
         </w:tc>
@@ -13994,15 +13885,7 @@
               <w:jc w:val="both"/>
             </w:pPr>
             <w:r>
-              <w:t xml:space="preserve"> [[</w:t>
-            </w:r>
-            <w:proofErr w:type="gramStart"/>
-            <w:r>
-              <w:t>0.000022]*</w:t>
-            </w:r>
-            <w:proofErr w:type="gramEnd"/>
-            <w:r>
-              <w:t>[D^1.9]*[H]] +  [[-0.56 + 0.02[D^2] + 0.04[H]]/10^3]</w:t>
+              <w:t xml:space="preserve"> [[0.000022]*[D^1.9]*[H]] +  [[-0.56 + 0.02[D^2] + 0.04[H]]/10^3]</w:t>
             </w:r>
           </w:p>
         </w:tc>
@@ -14078,15 +13961,7 @@
               <w:jc w:val="both"/>
             </w:pPr>
             <w:r>
-              <w:t xml:space="preserve"> [-6.</w:t>
-            </w:r>
-            <w:proofErr w:type="gramStart"/>
-            <w:r>
-              <w:t>64]+</w:t>
-            </w:r>
-            <w:proofErr w:type="gramEnd"/>
-            <w:r>
-              <w:t>[0.279*BA]+[0.000514*BA^2]</w:t>
+              <w:t xml:space="preserve"> [-6.64]+[0.279*BA]+[0.000514*BA^2]</w:t>
             </w:r>
           </w:p>
         </w:tc>
@@ -14167,15 +14042,7 @@
               <w:jc w:val="both"/>
             </w:pPr>
             <w:r>
-              <w:t xml:space="preserve"> [Exp[-1.</w:t>
-            </w:r>
-            <w:proofErr w:type="gramStart"/>
-            <w:r>
-              <w:t>90]*</w:t>
-            </w:r>
-            <w:proofErr w:type="gramEnd"/>
-            <w:r>
-              <w:t>[DBH^2.15]]</w:t>
+              <w:t xml:space="preserve"> [Exp[-1.90]*[DBH^2.15]]</w:t>
             </w:r>
           </w:p>
         </w:tc>
@@ -14260,15 +14127,7 @@
               <w:jc w:val="both"/>
             </w:pPr>
             <w:r>
-              <w:t xml:space="preserve"> [Exp[-1.</w:t>
-            </w:r>
-            <w:proofErr w:type="gramStart"/>
-            <w:r>
-              <w:t>90]*</w:t>
-            </w:r>
-            <w:proofErr w:type="gramEnd"/>
-            <w:r>
-              <w:t>[DBH^2.15]]</w:t>
+              <w:t xml:space="preserve"> [Exp[-1.90]*[DBH^2.15]]</w:t>
             </w:r>
           </w:p>
         </w:tc>
@@ -14353,15 +14212,7 @@
               <w:jc w:val="both"/>
             </w:pPr>
             <w:r>
-              <w:t xml:space="preserve"> [</w:t>
-            </w:r>
-            <w:proofErr w:type="gramStart"/>
-            <w:r>
-              <w:t>0.4632]*</w:t>
-            </w:r>
-            <w:proofErr w:type="gramEnd"/>
-            <w:r>
-              <w:t>[DBH^1.8168]</w:t>
+              <w:t xml:space="preserve"> [0.4632]*[DBH^1.8168]</w:t>
             </w:r>
           </w:p>
         </w:tc>
@@ -14446,15 +14297,7 @@
               <w:jc w:val="both"/>
             </w:pPr>
             <w:r>
-              <w:t xml:space="preserve"> [</w:t>
-            </w:r>
-            <w:proofErr w:type="gramStart"/>
-            <w:r>
-              <w:t>0.067833]*</w:t>
-            </w:r>
-            <w:proofErr w:type="gramEnd"/>
-            <w:r>
-              <w:t>[DBH^2.50972]</w:t>
+              <w:t xml:space="preserve"> [0.067833]*[DBH^2.50972]</w:t>
             </w:r>
           </w:p>
         </w:tc>
@@ -14539,15 +14382,7 @@
               <w:jc w:val="both"/>
             </w:pPr>
             <w:r>
-              <w:t xml:space="preserve"> [10^-0.</w:t>
-            </w:r>
-            <w:proofErr w:type="gramStart"/>
-            <w:r>
-              <w:t>755]*</w:t>
-            </w:r>
-            <w:proofErr w:type="gramEnd"/>
-            <w:r>
-              <w:t>[DBH^2.072]</w:t>
+              <w:t xml:space="preserve"> [10^-0.755]*[DBH^2.072]</w:t>
             </w:r>
           </w:p>
         </w:tc>
@@ -14632,15 +14467,7 @@
               <w:jc w:val="both"/>
             </w:pPr>
             <w:r>
-              <w:t xml:space="preserve"> [</w:t>
-            </w:r>
-            <w:proofErr w:type="gramStart"/>
-            <w:r>
-              <w:t>0.5266]*</w:t>
-            </w:r>
-            <w:proofErr w:type="gramEnd"/>
-            <w:r>
-              <w:t>[DBH^1.7712]</w:t>
+              <w:t xml:space="preserve"> [0.5266]*[DBH^1.7712]</w:t>
             </w:r>
           </w:p>
         </w:tc>
@@ -14734,15 +14561,7 @@
               <w:jc w:val="both"/>
             </w:pPr>
             <w:r>
-              <w:t xml:space="preserve"> [</w:t>
-            </w:r>
-            <w:proofErr w:type="gramStart"/>
-            <w:r>
-              <w:t>0.037241]*</w:t>
-            </w:r>
-            <w:proofErr w:type="gramEnd"/>
-            <w:r>
-              <w:t>[DBH^2.99585]</w:t>
+              <w:t xml:space="preserve"> [0.037241]*[DBH^2.99585]</w:t>
             </w:r>
           </w:p>
         </w:tc>
@@ -14818,15 +14637,7 @@
               <w:jc w:val="both"/>
             </w:pPr>
             <w:r>
-              <w:t xml:space="preserve"> [</w:t>
-            </w:r>
-            <w:proofErr w:type="gramStart"/>
-            <w:r>
-              <w:t>0.4600]+</w:t>
-            </w:r>
-            <w:proofErr w:type="gramEnd"/>
-            <w:r>
-              <w:t>[[0.0370]*[DBH^2]*TH]</w:t>
+              <w:t xml:space="preserve"> [0.4600]+[[0.0370]*[DBH^2]*TH]</w:t>
             </w:r>
           </w:p>
         </w:tc>
@@ -14911,15 +14722,7 @@
               <w:jc w:val="both"/>
             </w:pPr>
             <w:r>
-              <w:t xml:space="preserve"> [</w:t>
-            </w:r>
-            <w:proofErr w:type="gramStart"/>
-            <w:r>
-              <w:t>362.129]*</w:t>
-            </w:r>
-            <w:proofErr w:type="gramEnd"/>
-            <w:r>
-              <w:t>[[3.1416]*[[[[DBH^2]/4]]^1.100]]</w:t>
+              <w:t xml:space="preserve"> [362.129]*[[3.1416]*[[[[DBH^2]/4]]^1.100]]</w:t>
             </w:r>
           </w:p>
         </w:tc>
@@ -15013,15 +14816,7 @@
               <w:jc w:val="both"/>
             </w:pPr>
             <w:r>
-              <w:t xml:space="preserve"> [[</w:t>
-            </w:r>
-            <w:proofErr w:type="gramStart"/>
-            <w:r>
-              <w:t>Exp[</w:t>
-            </w:r>
-            <w:proofErr w:type="gramEnd"/>
-            <w:r>
-              <w:t>4.9375]] * [[DBH^2]^1.0583]] * [1.14]/ 1000000</w:t>
+              <w:t xml:space="preserve"> [[Exp[4.9375]] * [[DBH^2]^1.0583]] * [1.14]/ 1000000</w:t>
             </w:r>
           </w:p>
         </w:tc>
@@ -15097,15 +14892,7 @@
               <w:jc w:val="both"/>
             </w:pPr>
             <w:r>
-              <w:t xml:space="preserve"> [Exp[-1.</w:t>
-            </w:r>
-            <w:proofErr w:type="gramStart"/>
-            <w:r>
-              <w:t>76]*</w:t>
-            </w:r>
-            <w:proofErr w:type="gramEnd"/>
-            <w:r>
-              <w:t>[DBH^2.26]]</w:t>
+              <w:t xml:space="preserve"> [Exp[-1.76]*[DBH^2.26]]</w:t>
             </w:r>
           </w:p>
         </w:tc>
@@ -15181,15 +14968,7 @@
               <w:jc w:val="both"/>
             </w:pPr>
             <w:r>
-              <w:t xml:space="preserve"> [Exp[-1.</w:t>
-            </w:r>
-            <w:proofErr w:type="gramStart"/>
-            <w:r>
-              <w:t>76]*</w:t>
-            </w:r>
-            <w:proofErr w:type="gramEnd"/>
-            <w:r>
-              <w:t>[DBH^2.26]]</w:t>
+              <w:t xml:space="preserve"> [Exp[-1.76]*[DBH^2.26]]</w:t>
             </w:r>
           </w:p>
         </w:tc>
@@ -15265,15 +15044,7 @@
               <w:jc w:val="both"/>
             </w:pPr>
             <w:r>
-              <w:t xml:space="preserve"> [Exp[-3.</w:t>
-            </w:r>
-            <w:proofErr w:type="gramStart"/>
-            <w:r>
-              <w:t>363]*</w:t>
-            </w:r>
-            <w:proofErr w:type="gramEnd"/>
-            <w:r>
-              <w:t>[DBH^2.4809]*[TH^0.4984]</w:t>
+              <w:t xml:space="preserve"> [Exp[-3.363]*[DBH^2.4809]*[TH^0.4984]</w:t>
             </w:r>
           </w:p>
         </w:tc>
@@ -15358,15 +15129,7 @@
               <w:jc w:val="both"/>
             </w:pPr>
             <w:r>
-              <w:t xml:space="preserve"> [10^-1.</w:t>
-            </w:r>
-            <w:proofErr w:type="gramStart"/>
-            <w:r>
-              <w:t>417]*</w:t>
-            </w:r>
-            <w:proofErr w:type="gramEnd"/>
-            <w:r>
-              <w:t>[DBH^2.755]</w:t>
+              <w:t xml:space="preserve"> [10^-1.417]*[DBH^2.755]</w:t>
             </w:r>
           </w:p>
         </w:tc>
@@ -15416,28 +15179,19 @@
                 <w:iCs/>
               </w:rPr>
             </w:pPr>
-            <w:proofErr w:type="spellStart"/>
             <w:r>
               <w:rPr>
                 <w:i/>
                 <w:iCs/>
               </w:rPr>
-              <w:t>Juniperus</w:t>
-            </w:r>
-            <w:proofErr w:type="spellEnd"/>
+              <w:t xml:space="preserve">Juniperus </w:t>
+            </w:r>
+            <w:proofErr w:type="spellStart"/>
             <w:r>
               <w:rPr>
                 <w:i/>
                 <w:iCs/>
               </w:rPr>
-              <w:t xml:space="preserve"> </w:t>
-            </w:r>
-            <w:proofErr w:type="spellStart"/>
-            <w:r>
-              <w:rPr>
-                <w:i/>
-                <w:iCs/>
-              </w:rPr>
               <w:t>flaccida</w:t>
             </w:r>
             <w:proofErr w:type="spellEnd"/>
@@ -15460,15 +15214,7 @@
               <w:jc w:val="both"/>
             </w:pPr>
             <w:r>
-              <w:t xml:space="preserve"> [</w:t>
-            </w:r>
-            <w:proofErr w:type="gramStart"/>
-            <w:r>
-              <w:t>0.209142]*</w:t>
-            </w:r>
-            <w:proofErr w:type="gramEnd"/>
-            <w:r>
-              <w:t>[DBH^1.698]</w:t>
+              <w:t xml:space="preserve"> [0.209142]*[DBH^1.698]</w:t>
             </w:r>
           </w:p>
         </w:tc>
@@ -15544,15 +15290,7 @@
               <w:jc w:val="both"/>
             </w:pPr>
             <w:r>
-              <w:t xml:space="preserve"> [Exp[-2.</w:t>
-            </w:r>
-            <w:proofErr w:type="gramStart"/>
-            <w:r>
-              <w:t>22]*</w:t>
-            </w:r>
-            <w:proofErr w:type="gramEnd"/>
-            <w:r>
-              <w:t>[DBH^2.45]]</w:t>
+              <w:t xml:space="preserve"> [Exp[-2.22]*[DBH^2.45]]</w:t>
             </w:r>
           </w:p>
         </w:tc>
@@ -15628,15 +15366,7 @@
               <w:jc w:val="both"/>
             </w:pPr>
             <w:r>
-              <w:t xml:space="preserve"> [</w:t>
-            </w:r>
-            <w:proofErr w:type="gramStart"/>
-            <w:r>
-              <w:t>0.180272]*</w:t>
-            </w:r>
-            <w:proofErr w:type="gramEnd"/>
-            <w:r>
-              <w:t>[DBH^2.27177]</w:t>
+              <w:t xml:space="preserve"> [0.180272]*[DBH^2.27177]</w:t>
             </w:r>
           </w:p>
         </w:tc>
@@ -15730,15 +15460,7 @@
               <w:jc w:val="both"/>
             </w:pPr>
             <w:r>
-              <w:t xml:space="preserve"> [[</w:t>
-            </w:r>
-            <w:proofErr w:type="gramStart"/>
-            <w:r>
-              <w:t>Exp[</w:t>
-            </w:r>
-            <w:proofErr w:type="gramEnd"/>
-            <w:r>
-              <w:t>4.9375]]*[[DBH^2]^1.0583]]*[1.14]/1000000</w:t>
+              <w:t xml:space="preserve"> [[Exp[4.9375]]*[[DBH^2]^1.0583]]*[1.14]/1000000</w:t>
             </w:r>
           </w:p>
         </w:tc>
@@ -15814,15 +15536,7 @@
               <w:jc w:val="both"/>
             </w:pPr>
             <w:r>
-              <w:t xml:space="preserve"> [</w:t>
-            </w:r>
-            <w:proofErr w:type="gramStart"/>
-            <w:r>
-              <w:t>0.058]*</w:t>
-            </w:r>
-            <w:proofErr w:type="gramEnd"/>
-            <w:r>
-              <w:t>[[[DBH^2]*TH]^0.919]</w:t>
+              <w:t xml:space="preserve"> [0.058]*[[[DBH^2]*TH]^0.919]</w:t>
             </w:r>
           </w:p>
         </w:tc>
@@ -15898,15 +15612,7 @@
               <w:jc w:val="both"/>
             </w:pPr>
             <w:r>
-              <w:t xml:space="preserve"> [</w:t>
-            </w:r>
-            <w:proofErr w:type="gramStart"/>
-            <w:r>
-              <w:t>0.058]*</w:t>
-            </w:r>
-            <w:proofErr w:type="gramEnd"/>
-            <w:r>
-              <w:t>[[[DBH^2]*TH]^0.919]</w:t>
+              <w:t xml:space="preserve"> [0.058]*[[[DBH^2]*TH]^0.919]</w:t>
             </w:r>
           </w:p>
         </w:tc>
@@ -15991,15 +15697,7 @@
               <w:jc w:val="both"/>
             </w:pPr>
             <w:r>
-              <w:t xml:space="preserve"> [</w:t>
-            </w:r>
-            <w:proofErr w:type="gramStart"/>
-            <w:r>
-              <w:t>0.182]*</w:t>
-            </w:r>
-            <w:proofErr w:type="gramEnd"/>
-            <w:r>
-              <w:t>[DBH^1.936]</w:t>
+              <w:t xml:space="preserve"> [0.182]*[DBH^1.936]</w:t>
             </w:r>
           </w:p>
         </w:tc>
@@ -16084,15 +15782,7 @@
               <w:jc w:val="both"/>
             </w:pPr>
             <w:r>
-              <w:t xml:space="preserve"> [</w:t>
-            </w:r>
-            <w:proofErr w:type="gramStart"/>
-            <w:r>
-              <w:t>0.1354]*</w:t>
-            </w:r>
-            <w:proofErr w:type="gramEnd"/>
-            <w:r>
-              <w:t>[DBH^2.3033]</w:t>
+              <w:t xml:space="preserve"> [0.1354]*[DBH^2.3033]</w:t>
             </w:r>
           </w:p>
         </w:tc>
@@ -16182,15 +15872,7 @@
               <w:jc w:val="both"/>
             </w:pPr>
             <w:r>
-              <w:t xml:space="preserve"> [[Exp^-3.</w:t>
-            </w:r>
-            <w:proofErr w:type="gramStart"/>
-            <w:r>
-              <w:t>549]*</w:t>
-            </w:r>
-            <w:proofErr w:type="gramEnd"/>
-            <w:r>
-              <w:t>[DBH^2.787]]]</w:t>
+              <w:t xml:space="preserve"> [[Exp^-3.549]*[DBH^2.787]]]</w:t>
             </w:r>
           </w:p>
         </w:tc>
@@ -16250,7 +15932,6 @@
                 <w:i/>
                 <w:iCs/>
               </w:rPr>
-              <w:lastRenderedPageBreak/>
               <w:t xml:space="preserve">Pinus </w:t>
             </w:r>
             <w:proofErr w:type="spellStart"/>
@@ -16281,15 +15962,7 @@
               <w:jc w:val="both"/>
             </w:pPr>
             <w:r>
-              <w:t xml:space="preserve"> [</w:t>
-            </w:r>
-            <w:proofErr w:type="gramStart"/>
-            <w:r>
-              <w:t>0.058]*</w:t>
-            </w:r>
-            <w:proofErr w:type="gramEnd"/>
-            <w:r>
-              <w:t>[[[DBH^2]*TH]^0.919]</w:t>
+              <w:t xml:space="preserve"> [0.058]*[[[DBH^2]*TH]^0.919]</w:t>
             </w:r>
           </w:p>
         </w:tc>
@@ -16374,15 +16047,7 @@
               <w:jc w:val="both"/>
             </w:pPr>
             <w:r>
-              <w:t xml:space="preserve"> [</w:t>
-            </w:r>
-            <w:proofErr w:type="gramStart"/>
-            <w:r>
-              <w:t>0.0514]*</w:t>
-            </w:r>
-            <w:proofErr w:type="gramEnd"/>
-            <w:r>
-              <w:t>[DBH^2.5222]</w:t>
+              <w:t xml:space="preserve"> [0.0514]*[DBH^2.5222]</w:t>
             </w:r>
           </w:p>
         </w:tc>
@@ -16467,15 +16132,7 @@
               <w:jc w:val="both"/>
             </w:pPr>
             <w:r>
-              <w:t xml:space="preserve"> [</w:t>
-            </w:r>
-            <w:proofErr w:type="gramStart"/>
-            <w:r>
-              <w:t>0.058]*</w:t>
-            </w:r>
-            <w:proofErr w:type="gramEnd"/>
-            <w:r>
-              <w:t>[[[DBH^2]*TH]^0.919]</w:t>
+              <w:t xml:space="preserve"> [0.058]*[[[DBH^2]*TH]^0.919]</w:t>
             </w:r>
           </w:p>
         </w:tc>
@@ -16551,15 +16208,7 @@
               <w:jc w:val="both"/>
             </w:pPr>
             <w:r>
-              <w:t xml:space="preserve"> [Exp[-2.</w:t>
-            </w:r>
-            <w:proofErr w:type="gramStart"/>
-            <w:r>
-              <w:t>76]*</w:t>
-            </w:r>
-            <w:proofErr w:type="gramEnd"/>
-            <w:r>
-              <w:t>[DBH^2.37]]</w:t>
+              <w:t xml:space="preserve"> [Exp[-2.76]*[DBH^2.37]]</w:t>
             </w:r>
           </w:p>
         </w:tc>
@@ -16635,15 +16284,7 @@
               <w:jc w:val="both"/>
             </w:pPr>
             <w:r>
-              <w:t xml:space="preserve"> [</w:t>
-            </w:r>
-            <w:proofErr w:type="gramStart"/>
-            <w:r>
-              <w:t>0.246689]*</w:t>
-            </w:r>
-            <w:proofErr w:type="gramEnd"/>
-            <w:r>
-              <w:t>[DBH^2.24992]</w:t>
+              <w:t xml:space="preserve"> [0.246689]*[DBH^2.24992]</w:t>
             </w:r>
           </w:p>
         </w:tc>
@@ -16719,15 +16360,7 @@
               <w:jc w:val="both"/>
             </w:pPr>
             <w:r>
-              <w:t xml:space="preserve"> [</w:t>
-            </w:r>
-            <w:proofErr w:type="gramStart"/>
-            <w:r>
-              <w:t>0.1269]*</w:t>
-            </w:r>
-            <w:proofErr w:type="gramEnd"/>
-            <w:r>
-              <w:t>[DBH^2.5169]</w:t>
+              <w:t xml:space="preserve"> [0.1269]*[DBH^2.5169]</w:t>
             </w:r>
           </w:p>
         </w:tc>
@@ -16812,15 +16445,7 @@
               <w:jc w:val="both"/>
             </w:pPr>
             <w:r>
-              <w:t xml:space="preserve"> [[Exp[-4.</w:t>
-            </w:r>
-            <w:proofErr w:type="gramStart"/>
-            <w:r>
-              <w:t>775313]*</w:t>
-            </w:r>
-            <w:proofErr w:type="gramEnd"/>
-            <w:r>
-              <w:t>[DBH^1.798292]*[TH^1.570775]]+[[Exp[-3.547008]*[DBH^2.593972]]+[[Exp[-4.752007]*DBH^2]]</w:t>
+              <w:t xml:space="preserve"> [[Exp[-4.775313]*[DBH^1.798292]*[TH^1.570775]]+[[Exp[-3.547008]*[DBH^2.593972]]+[[Exp[-4.752007]*DBH^2]]</w:t>
             </w:r>
           </w:p>
         </w:tc>
@@ -16905,15 +16530,7 @@
               <w:jc w:val="both"/>
             </w:pPr>
             <w:r>
-              <w:t xml:space="preserve"> [</w:t>
-            </w:r>
-            <w:proofErr w:type="gramStart"/>
-            <w:r>
-              <w:t>0.283]*</w:t>
-            </w:r>
-            <w:proofErr w:type="gramEnd"/>
-            <w:r>
-              <w:t>[[[DBH^2]*TH]^0.807]</w:t>
+              <w:t xml:space="preserve"> [0.283]*[[[DBH^2]*TH]^0.807]</w:t>
             </w:r>
           </w:p>
         </w:tc>
@@ -16998,15 +16615,7 @@
               <w:jc w:val="both"/>
             </w:pPr>
             <w:r>
-              <w:t xml:space="preserve"> [</w:t>
-            </w:r>
-            <w:proofErr w:type="gramStart"/>
-            <w:r>
-              <w:t>0.283]*</w:t>
-            </w:r>
-            <w:proofErr w:type="gramEnd"/>
-            <w:r>
-              <w:t>[[[DBH^2]*TH]^0.807]</w:t>
+              <w:t xml:space="preserve"> [0.283]*[[[DBH^2]*TH]^0.807]</w:t>
             </w:r>
           </w:p>
         </w:tc>
@@ -17091,15 +16700,7 @@
               <w:jc w:val="both"/>
             </w:pPr>
             <w:r>
-              <w:t xml:space="preserve"> [[exp[-3.</w:t>
-            </w:r>
-            <w:proofErr w:type="gramStart"/>
-            <w:r>
-              <w:t>53684]*</w:t>
-            </w:r>
-            <w:proofErr w:type="gramEnd"/>
-            <w:r>
-              <w:t>[DBH^2.043763]*[TH^0.759522]]+[[Exp[-5.803952]*[DBH^2*TH]^1.224292]]+[[Exp[-6.181035]*[DBH^2.488617]]</w:t>
+              <w:t xml:space="preserve"> [[exp[-3.53684]*[DBH^2.043763]*[TH^0.759522]]+[[Exp[-5.803952]*[DBH^2*TH]^1.224292]]+[[Exp[-6.181035]*[DBH^2.488617]]</w:t>
             </w:r>
           </w:p>
         </w:tc>
@@ -17184,15 +16785,7 @@
               <w:jc w:val="both"/>
             </w:pPr>
             <w:r>
-              <w:t xml:space="preserve"> [Exp[-2.</w:t>
-            </w:r>
-            <w:proofErr w:type="gramStart"/>
-            <w:r>
-              <w:t>27]*</w:t>
-            </w:r>
-            <w:proofErr w:type="gramEnd"/>
-            <w:r>
-              <w:t>[DBH^2.39]]</w:t>
+              <w:t xml:space="preserve"> [Exp[-2.27]*[DBH^2.39]]</w:t>
             </w:r>
           </w:p>
         </w:tc>
@@ -17268,15 +16861,7 @@
               <w:jc w:val="both"/>
             </w:pPr>
             <w:r>
-              <w:t xml:space="preserve"> [</w:t>
-            </w:r>
-            <w:proofErr w:type="gramStart"/>
-            <w:r>
-              <w:t>0.283]*</w:t>
-            </w:r>
-            <w:proofErr w:type="gramEnd"/>
-            <w:r>
-              <w:t>[[[DBH^2]*TH]^0.807]</w:t>
+              <w:t xml:space="preserve"> [0.283]*[[[DBH^2]*TH]^0.807]</w:t>
             </w:r>
           </w:p>
         </w:tc>
@@ -17352,15 +16937,7 @@
               <w:jc w:val="both"/>
             </w:pPr>
             <w:r>
-              <w:t xml:space="preserve"> [-2.305 + 2.351 * </w:t>
-            </w:r>
-            <w:proofErr w:type="gramStart"/>
-            <w:r>
-              <w:t>ln[</w:t>
-            </w:r>
-            <w:proofErr w:type="gramEnd"/>
-            <w:r>
-              <w:t>DBH]] * 1.033</w:t>
+              <w:t xml:space="preserve"> [-2.305 + 2.351 * ln[DBH]] * 1.033</w:t>
             </w:r>
           </w:p>
         </w:tc>
@@ -17462,15 +17039,7 @@
               <w:jc w:val="both"/>
             </w:pPr>
             <w:r>
-              <w:t xml:space="preserve"> [</w:t>
-            </w:r>
-            <w:proofErr w:type="gramStart"/>
-            <w:r>
-              <w:t>0.130169]*</w:t>
-            </w:r>
-            <w:proofErr w:type="gramEnd"/>
-            <w:r>
-              <w:t>[DBH^2.34924]</w:t>
+              <w:t xml:space="preserve"> [0.130169]*[DBH^2.34924]</w:t>
             </w:r>
           </w:p>
         </w:tc>
@@ -17534,17 +17103,8 @@
                 <w:i/>
                 <w:iCs/>
               </w:rPr>
-              <w:t xml:space="preserve"> </w:t>
-            </w:r>
-            <w:proofErr w:type="spellStart"/>
-            <w:r>
-              <w:rPr>
-                <w:i/>
-                <w:iCs/>
-              </w:rPr>
-              <w:t>mexicanum</w:t>
-            </w:r>
-            <w:proofErr w:type="spellEnd"/>
+              <w:t xml:space="preserve"> mexicanum</w:t>
+            </w:r>
           </w:p>
         </w:tc>
         <w:tc>
@@ -17564,15 +17124,7 @@
               <w:jc w:val="both"/>
             </w:pPr>
             <w:r>
-              <w:t xml:space="preserve"> [</w:t>
-            </w:r>
-            <w:proofErr w:type="gramStart"/>
-            <w:r>
-              <w:t>0.449]*</w:t>
-            </w:r>
-            <w:proofErr w:type="gramEnd"/>
-            <w:r>
-              <w:t>[DBH^2]-33.565</w:t>
+              <w:t xml:space="preserve"> [0.449]*[DBH^2]-33.565</w:t>
             </w:r>
           </w:p>
         </w:tc>
@@ -17628,21 +17180,12 @@
                 <w:iCs/>
               </w:rPr>
             </w:pPr>
-            <w:proofErr w:type="spellStart"/>
             <w:r>
               <w:rPr>
                 <w:i/>
                 <w:iCs/>
               </w:rPr>
-              <w:t>Zanthoxylum</w:t>
-            </w:r>
-            <w:proofErr w:type="spellEnd"/>
-            <w:r>
-              <w:rPr>
-                <w:i/>
-                <w:iCs/>
-              </w:rPr>
-              <w:t xml:space="preserve"> sp.</w:t>
+              <w:t>Zanthoxylum sp.</w:t>
             </w:r>
           </w:p>
         </w:tc>
@@ -17663,15 +17206,7 @@
               <w:jc w:val="both"/>
             </w:pPr>
             <w:r>
-              <w:t xml:space="preserve"> [</w:t>
-            </w:r>
-            <w:proofErr w:type="gramStart"/>
-            <w:r>
-              <w:t>0.00166]*</w:t>
-            </w:r>
-            <w:proofErr w:type="gramEnd"/>
-            <w:r>
-              <w:t>[DBH^3.6586]</w:t>
+              <w:t xml:space="preserve"> [0.00166]*[DBH^3.6586]</w:t>
             </w:r>
           </w:p>
         </w:tc>
@@ -17742,15 +17277,7 @@
               <w:t>BH</w:t>
             </w:r>
             <w:r>
-              <w:t>^</w:t>
-            </w:r>
-            <w:proofErr w:type="gramStart"/>
-            <w:r>
-              <w:t>2)^</w:t>
-            </w:r>
-            <w:proofErr w:type="gramEnd"/>
-            <w:r>
-              <w:t>0.976</w:t>
+              <w:t>^2)^0.976</w:t>
             </w:r>
           </w:p>
         </w:tc>
@@ -17822,7 +17349,7 @@
     </w:p>
     <w:tbl>
       <w:tblPr>
-        <w:tblStyle w:val="TableGrid"/>
+        <w:tblStyle w:val="Tablaconcuadrcula"/>
         <w:tblW w:w="0" w:type="auto"/>
         <w:tblLayout w:type="fixed"/>
         <w:tblLook w:val="04A0" w:firstRow="1" w:lastRow="0" w:firstColumn="1" w:lastColumn="0" w:noHBand="0" w:noVBand="1"/>
@@ -19125,7 +18652,7 @@
     </w:p>
     <w:tbl>
       <w:tblPr>
-        <w:tblStyle w:val="TableGrid"/>
+        <w:tblStyle w:val="Tablaconcuadrcula"/>
         <w:tblW w:w="0" w:type="auto"/>
         <w:tblLook w:val="04A0" w:firstRow="1" w:lastRow="0" w:firstColumn="1" w:lastColumn="0" w:noHBand="0" w:noVBand="1"/>
       </w:tblPr>
@@ -21532,11 +21059,7 @@
         <w:t xml:space="preserve">. </w:t>
       </w:r>
       <w:r>
-        <w:t xml:space="preserve">Trees were classified in six size classes </w:t>
-      </w:r>
-      <w:r>
-        <w:lastRenderedPageBreak/>
-        <w:t xml:space="preserve">according to their DBH as follows: </w:t>
+        <w:t xml:space="preserve">Trees were classified in six size classes according to their DBH as follows: </w:t>
       </w:r>
       <w:r>
         <w:t xml:space="preserve">class 1: DBH &lt; 10 cm; class 2: DBH 10-20 cm; class 3: DBH 20-30 cm; class 4: DBH 30-40 cm; class 5: DBH 40-50 cm; class 6: DBH &gt; 50 cm. </w:t>
@@ -21570,7 +21093,7 @@
     </w:p>
     <w:tbl>
       <w:tblPr>
-        <w:tblStyle w:val="TableGrid"/>
+        <w:tblStyle w:val="Tablaconcuadrcula"/>
         <w:tblW w:w="0" w:type="auto"/>
         <w:tblLook w:val="04A0" w:firstRow="1" w:lastRow="0" w:firstColumn="1" w:lastColumn="0" w:noHBand="0" w:noVBand="1"/>
       </w:tblPr>
@@ -21745,7 +21268,6 @@
               <w:t xml:space="preserve">Size </w:t>
             </w:r>
             <w:proofErr w:type="spellStart"/>
-            <w:proofErr w:type="gramStart"/>
             <w:r>
               <w:t>class</w:t>
             </w:r>
@@ -21756,7 +21278,6 @@
               <w:t>Successional</w:t>
             </w:r>
             <w:proofErr w:type="spellEnd"/>
-            <w:proofErr w:type="gramEnd"/>
             <w:r>
               <w:t xml:space="preserve"> stage</w:t>
             </w:r>
@@ -21906,7 +21427,6 @@
               <w:t xml:space="preserve">Size </w:t>
             </w:r>
             <w:proofErr w:type="spellStart"/>
-            <w:proofErr w:type="gramStart"/>
             <w:r>
               <w:t>class</w:t>
             </w:r>
@@ -21917,7 +21437,6 @@
               <w:t>Successional</w:t>
             </w:r>
             <w:proofErr w:type="spellEnd"/>
-            <w:proofErr w:type="gramEnd"/>
             <w:r>
               <w:t xml:space="preserve"> stage</w:t>
             </w:r>
@@ -22026,7 +21545,7 @@
     </w:p>
     <w:tbl>
       <w:tblPr>
-        <w:tblStyle w:val="TableGrid"/>
+        <w:tblStyle w:val="Tablaconcuadrcula"/>
         <w:tblW w:w="0" w:type="auto"/>
         <w:tblLook w:val="04A0" w:firstRow="1" w:lastRow="0" w:firstColumn="1" w:lastColumn="0" w:noHBand="0" w:noVBand="1"/>
       </w:tblPr>
@@ -22690,7 +22209,7 @@
     </w:p>
     <w:tbl>
       <w:tblPr>
-        <w:tblStyle w:val="TableGrid"/>
+        <w:tblStyle w:val="Tablaconcuadrcula"/>
         <w:tblW w:w="0" w:type="auto"/>
         <w:tblLook w:val="04A0" w:firstRow="1" w:lastRow="0" w:firstColumn="1" w:lastColumn="0" w:noHBand="0" w:noVBand="1"/>
       </w:tblPr>
@@ -22912,7 +22431,6 @@
           </w:tcPr>
           <w:p>
             <w:r>
-              <w:lastRenderedPageBreak/>
               <w:t>Contribution to AGB within forest successional stage between size classes</w:t>
             </w:r>
           </w:p>
@@ -23071,7 +22589,7 @@
     </w:p>
     <w:tbl>
       <w:tblPr>
-        <w:tblStyle w:val="TableGrid"/>
+        <w:tblStyle w:val="Tablaconcuadrcula"/>
         <w:tblW w:w="0" w:type="auto"/>
         <w:tblLook w:val="04A0" w:firstRow="1" w:lastRow="0" w:firstColumn="1" w:lastColumn="0" w:noHBand="0" w:noVBand="1"/>
       </w:tblPr>
@@ -23245,7 +22763,7 @@
     </w:p>
     <w:tbl>
       <w:tblPr>
-        <w:tblStyle w:val="TableGrid"/>
+        <w:tblStyle w:val="Tablaconcuadrcula"/>
         <w:tblW w:w="0" w:type="auto"/>
         <w:tblBorders>
           <w:top w:val="none" w:sz="0" w:space="0" w:color="auto"/>
@@ -23355,7 +22873,7 @@
     <w:p/>
     <w:tbl>
       <w:tblPr>
-        <w:tblStyle w:val="TableGrid"/>
+        <w:tblStyle w:val="Tablaconcuadrcula"/>
         <w:tblW w:w="0" w:type="auto"/>
         <w:tblBorders>
           <w:top w:val="none" w:sz="0" w:space="0" w:color="auto"/>
@@ -23381,7 +22899,6 @@
               <w:rPr>
                 <w:noProof/>
               </w:rPr>
-              <w:lastRenderedPageBreak/>
               <w:drawing>
                 <wp:inline distT="0" distB="0" distL="0" distR="0" wp14:anchorId="07D0079D" wp14:editId="52C0C882">
                   <wp:extent cx="2692800" cy="2520000"/>
@@ -23491,7 +23008,7 @@
     <w:p/>
     <w:tbl>
       <w:tblPr>
-        <w:tblStyle w:val="TableGrid"/>
+        <w:tblStyle w:val="Tablaconcuadrcula"/>
         <w:tblW w:w="0" w:type="auto"/>
         <w:tblBorders>
           <w:top w:val="none" w:sz="0" w:space="0" w:color="auto"/>
@@ -23599,11 +23116,7 @@
               <w:t xml:space="preserve">(negative values) </w:t>
             </w:r>
             <w:r>
-              <w:t xml:space="preserve">to cooler and drier sites at </w:t>
-            </w:r>
-            <w:r>
-              <w:lastRenderedPageBreak/>
-              <w:t>higher elevations</w:t>
+              <w:t>to cooler and drier sites at higher elevations</w:t>
             </w:r>
             <w:r>
               <w:t xml:space="preserve"> (positive values)</w:t>
@@ -23627,7 +23140,7 @@
     <w:p/>
     <w:tbl>
       <w:tblPr>
-        <w:tblStyle w:val="TableGrid"/>
+        <w:tblStyle w:val="Tablaconcuadrcula"/>
         <w:tblW w:w="0" w:type="auto"/>
         <w:tblBorders>
           <w:top w:val="none" w:sz="0" w:space="0" w:color="auto"/>
@@ -23833,7 +23346,7 @@
     <w:p/>
     <w:tbl>
       <w:tblPr>
-        <w:tblStyle w:val="TableGrid"/>
+        <w:tblStyle w:val="Tablaconcuadrcula"/>
         <w:tblW w:w="0" w:type="auto"/>
         <w:tblBorders>
           <w:top w:val="none" w:sz="0" w:space="0" w:color="auto"/>
@@ -23858,7 +23371,6 @@
               <w:rPr>
                 <w:noProof/>
               </w:rPr>
-              <w:lastRenderedPageBreak/>
               <w:drawing>
                 <wp:inline distT="0" distB="0" distL="0" distR="0" wp14:anchorId="695D9743" wp14:editId="3E7F53CE">
                   <wp:extent cx="5400675" cy="3750214"/>
@@ -23972,7 +23484,7 @@
     <w:p/>
     <w:tbl>
       <w:tblPr>
-        <w:tblStyle w:val="TableGrid"/>
+        <w:tblStyle w:val="Tablaconcuadrcula"/>
         <w:tblW w:w="0" w:type="auto"/>
         <w:tblBorders>
           <w:top w:val="none" w:sz="0" w:space="0" w:color="auto"/>
@@ -23998,7 +23510,6 @@
           </w:tcPr>
           <w:p>
             <w:r>
-              <w:lastRenderedPageBreak/>
               <w:t>a)</w:t>
             </w:r>
           </w:p>
@@ -24300,7 +23811,7 @@
             </w:r>
             <w:r>
               <w:rPr>
-                <w:rStyle w:val="Emphasis"/>
+                <w:rStyle w:val="nfasis"/>
               </w:rPr>
               <w:t>Bayesian Information Criterion</w:t>
             </w:r>
@@ -24341,7 +23852,7 @@
 </file>
 
 <file path=word/numbering.xml><?xml version="1.0" encoding="utf-8"?>
-<w:numbering xmlns:wpc="http://schemas.microsoft.com/office/word/2010/wordprocessingCanvas" xmlns:cx="http://schemas.microsoft.com/office/drawing/2014/chartex" xmlns:cx1="http://schemas.microsoft.com/office/drawing/2015/9/8/chartex" xmlns:cx2="http://schemas.microsoft.com/office/drawing/2015/10/21/chartex" xmlns:cx3="http://schemas.microsoft.com/office/drawing/2016/5/9/chartex" xmlns:cx4="http://schemas.microsoft.com/office/drawing/2016/5/10/chartex" xmlns:cx5="http://schemas.microsoft.com/office/drawing/2016/5/11/chartex" xmlns:cx6="http://schemas.microsoft.com/office/drawing/2016/5/12/chartex" xmlns:cx7="http://schemas.microsoft.com/office/drawing/2016/5/13/chartex" xmlns:cx8="http://schemas.microsoft.com/office/drawing/2016/5/14/chartex" xmlns:mc="http://schemas.openxmlformats.org/markup-compatibility/2006" xmlns:aink="http://schemas.microsoft.com/office/drawing/2016/ink" xmlns:am3d="http://schemas.microsoft.com/office/drawing/2017/model3d" xmlns:o="urn:schemas-microsoft-com:office:office" xmlns:r="http://schemas.openxmlformats.org/officeDocument/2006/relationships" xmlns:m="http://schemas.openxmlformats.org/officeDocument/2006/math" xmlns:v="urn:schemas-microsoft-com:vml" xmlns:wp14="http://schemas.microsoft.com/office/word/2010/wordprocessingDrawing" xmlns:wp="http://schemas.openxmlformats.org/drawingml/2006/wordprocessingDrawing" xmlns:w10="urn:schemas-microsoft-com:office:word" xmlns:w="http://schemas.openxmlformats.org/wordprocessingml/2006/main" xmlns:w14="http://schemas.microsoft.com/office/word/2010/wordml" xmlns:w15="http://schemas.microsoft.com/office/word/2012/wordml" xmlns:w16cid="http://schemas.microsoft.com/office/word/2016/wordml/cid" xmlns:w16se="http://schemas.microsoft.com/office/word/2015/wordml/symex" xmlns:wpg="http://schemas.microsoft.com/office/word/2010/wordprocessingGroup" xmlns:wpi="http://schemas.microsoft.com/office/word/2010/wordprocessingInk" xmlns:wne="http://schemas.microsoft.com/office/word/2006/wordml" xmlns:wps="http://schemas.microsoft.com/office/word/2010/wordprocessingShape" mc:Ignorable="w14 w15 w16se w16cid wp14">
+<w:numbering xmlns:wpc="http://schemas.microsoft.com/office/word/2010/wordprocessingCanvas" xmlns:cx="http://schemas.microsoft.com/office/drawing/2014/chartex" xmlns:cx1="http://schemas.microsoft.com/office/drawing/2015/9/8/chartex" xmlns:cx2="http://schemas.microsoft.com/office/drawing/2015/10/21/chartex" xmlns:cx3="http://schemas.microsoft.com/office/drawing/2016/5/9/chartex" xmlns:cx4="http://schemas.microsoft.com/office/drawing/2016/5/10/chartex" xmlns:cx5="http://schemas.microsoft.com/office/drawing/2016/5/11/chartex" xmlns:cx6="http://schemas.microsoft.com/office/drawing/2016/5/12/chartex" xmlns:cx7="http://schemas.microsoft.com/office/drawing/2016/5/13/chartex" xmlns:cx8="http://schemas.microsoft.com/office/drawing/2016/5/14/chartex" xmlns:mc="http://schemas.openxmlformats.org/markup-compatibility/2006" xmlns:aink="http://schemas.microsoft.com/office/drawing/2016/ink" xmlns:am3d="http://schemas.microsoft.com/office/drawing/2017/model3d" xmlns:o="urn:schemas-microsoft-com:office:office" xmlns:r="http://schemas.openxmlformats.org/officeDocument/2006/relationships" xmlns:m="http://schemas.openxmlformats.org/officeDocument/2006/math" xmlns:v="urn:schemas-microsoft-com:vml" xmlns:wp14="http://schemas.microsoft.com/office/word/2010/wordprocessingDrawing" xmlns:wp="http://schemas.openxmlformats.org/drawingml/2006/wordprocessingDrawing" xmlns:w10="urn:schemas-microsoft-com:office:word" xmlns:w="http://schemas.openxmlformats.org/wordprocessingml/2006/main" xmlns:w14="http://schemas.microsoft.com/office/word/2010/wordml" xmlns:w15="http://schemas.microsoft.com/office/word/2012/wordml" xmlns:w16cex="http://schemas.microsoft.com/office/word/2018/wordml/cex" xmlns:w16cid="http://schemas.microsoft.com/office/word/2016/wordml/cid" xmlns:w16="http://schemas.microsoft.com/office/word/2018/wordml" xmlns:w16sdtdh="http://schemas.microsoft.com/office/word/2020/wordml/sdtdatahash" xmlns:w16se="http://schemas.microsoft.com/office/word/2015/wordml/symex" xmlns:wpg="http://schemas.microsoft.com/office/word/2010/wordprocessingGroup" xmlns:wpi="http://schemas.microsoft.com/office/word/2010/wordprocessingInk" xmlns:wne="http://schemas.microsoft.com/office/word/2006/wordml" xmlns:wps="http://schemas.microsoft.com/office/word/2010/wordprocessingShape" mc:Ignorable="w14 w15 w16se w16cid w16 w16cex w16sdtdh wp14">
   <w:abstractNum w:abstractNumId="0" w15:restartNumberingAfterBreak="0">
     <w:nsid w:val="272A2AEC"/>
     <w:multiLevelType w:val="hybridMultilevel"/>
@@ -24646,7 +24157,7 @@
 </file>
 
 <file path=word/styles.xml><?xml version="1.0" encoding="utf-8"?>
-<w:styles xmlns:mc="http://schemas.openxmlformats.org/markup-compatibility/2006" xmlns:r="http://schemas.openxmlformats.org/officeDocument/2006/relationships" xmlns:w="http://schemas.openxmlformats.org/wordprocessingml/2006/main" xmlns:w14="http://schemas.microsoft.com/office/word/2010/wordml" xmlns:w15="http://schemas.microsoft.com/office/word/2012/wordml" xmlns:w16cid="http://schemas.microsoft.com/office/word/2016/wordml/cid" xmlns:w16se="http://schemas.microsoft.com/office/word/2015/wordml/symex" mc:Ignorable="w14 w15 w16se w16cid">
+<w:styles xmlns:mc="http://schemas.openxmlformats.org/markup-compatibility/2006" xmlns:r="http://schemas.openxmlformats.org/officeDocument/2006/relationships" xmlns:w="http://schemas.openxmlformats.org/wordprocessingml/2006/main" xmlns:w14="http://schemas.microsoft.com/office/word/2010/wordml" xmlns:w15="http://schemas.microsoft.com/office/word/2012/wordml" xmlns:w16cex="http://schemas.microsoft.com/office/word/2018/wordml/cex" xmlns:w16cid="http://schemas.microsoft.com/office/word/2016/wordml/cid" xmlns:w16="http://schemas.microsoft.com/office/word/2018/wordml" xmlns:w16sdtdh="http://schemas.microsoft.com/office/word/2020/wordml/sdtdatahash" xmlns:w16se="http://schemas.microsoft.com/office/word/2015/wordml/symex" mc:Ignorable="w14 w15 w16se w16cid w16 w16cex w16sdtdh">
   <w:docDefaults>
     <w:rPrDefault>
       <w:rPr>
@@ -24662,7 +24173,7 @@
       </w:pPr>
     </w:pPrDefault>
   </w:docDefaults>
-  <w:latentStyles w:defLockedState="0" w:defUIPriority="99" w:defSemiHidden="0" w:defUnhideWhenUsed="0" w:defQFormat="0" w:count="375">
+  <w:latentStyles w:defLockedState="0" w:defUIPriority="99" w:defSemiHidden="0" w:defUnhideWhenUsed="0" w:defQFormat="0" w:count="376">
     <w:lsdException w:name="Normal" w:uiPriority="0" w:qFormat="1"/>
     <w:lsdException w:name="heading 1" w:uiPriority="9" w:qFormat="1"/>
     <w:lsdException w:name="heading 2" w:semiHidden="1" w:uiPriority="9" w:unhideWhenUsed="1" w:qFormat="1"/>
@@ -24768,7 +24279,6 @@
     <w:lsdException w:name="HTML Sample" w:semiHidden="1" w:unhideWhenUsed="1"/>
     <w:lsdException w:name="HTML Typewriter" w:semiHidden="1" w:unhideWhenUsed="1"/>
     <w:lsdException w:name="HTML Variable" w:semiHidden="1" w:unhideWhenUsed="1"/>
-    <w:lsdException w:name="Normal Table" w:semiHidden="1" w:unhideWhenUsed="1"/>
     <w:lsdException w:name="annotation subject" w:semiHidden="1" w:unhideWhenUsed="1"/>
     <w:lsdException w:name="No List" w:semiHidden="1" w:unhideWhenUsed="1"/>
     <w:lsdException w:name="Outline List 1" w:semiHidden="1" w:unhideWhenUsed="1"/>
@@ -24815,10 +24325,8 @@
     <w:lsdException w:name="Table Subtle 2" w:semiHidden="1" w:unhideWhenUsed="1"/>
     <w:lsdException w:name="Table Web 1" w:semiHidden="1" w:unhideWhenUsed="1"/>
     <w:lsdException w:name="Table Web 2" w:semiHidden="1" w:unhideWhenUsed="1"/>
-    <w:lsdException w:name="Table Web 3" w:semiHidden="1" w:unhideWhenUsed="1"/>
     <w:lsdException w:name="Balloon Text" w:semiHidden="1" w:unhideWhenUsed="1"/>
     <w:lsdException w:name="Table Grid" w:uiPriority="39"/>
-    <w:lsdException w:name="Table Theme" w:semiHidden="1" w:unhideWhenUsed="1"/>
     <w:lsdException w:name="Placeholder Text" w:semiHidden="1"/>
     <w:lsdException w:name="No Spacing" w:uiPriority="1" w:qFormat="1"/>
     <w:lsdException w:name="Light Shading" w:uiPriority="60"/>
@@ -25038,18 +24546,19 @@
     <w:lsdException w:name="Smart Hyperlink" w:semiHidden="1" w:unhideWhenUsed="1"/>
     <w:lsdException w:name="Hashtag" w:semiHidden="1" w:unhideWhenUsed="1"/>
     <w:lsdException w:name="Unresolved Mention" w:semiHidden="1" w:unhideWhenUsed="1"/>
+    <w:lsdException w:name="Smart Link" w:semiHidden="1" w:unhideWhenUsed="1"/>
   </w:latentStyles>
   <w:style w:type="paragraph" w:default="1" w:styleId="Normal">
     <w:name w:val="Normal"/>
     <w:qFormat/>
   </w:style>
-  <w:style w:type="character" w:default="1" w:styleId="DefaultParagraphFont">
+  <w:style w:type="character" w:default="1" w:styleId="Fuentedeprrafopredeter">
     <w:name w:val="Default Paragraph Font"/>
     <w:uiPriority w:val="1"/>
     <w:semiHidden/>
     <w:unhideWhenUsed/>
   </w:style>
-  <w:style w:type="table" w:default="1" w:styleId="TableNormal">
+  <w:style w:type="table" w:default="1" w:styleId="Tablanormal">
     <w:name w:val="Normal Table"/>
     <w:uiPriority w:val="99"/>
     <w:semiHidden/>
@@ -25064,7 +24573,7 @@
       </w:tblCellMar>
     </w:tblPr>
   </w:style>
-  <w:style w:type="numbering" w:default="1" w:styleId="NoList">
+  <w:style w:type="numbering" w:default="1" w:styleId="Sinlista">
     <w:name w:val="No List"/>
     <w:uiPriority w:val="99"/>
     <w:semiHidden/>
@@ -25072,12 +24581,12 @@
   </w:style>
   <w:style w:type="character" w:customStyle="1" w:styleId="textlayer--absolute">
     <w:name w:val="textlayer--absolute"/>
-    <w:basedOn w:val="DefaultParagraphFont"/>
+    <w:basedOn w:val="Fuentedeprrafopredeter"/>
     <w:rsid w:val="00FA4794"/>
   </w:style>
-  <w:style w:type="character" w:styleId="Hyperlink">
+  <w:style w:type="character" w:styleId="Hipervnculo">
     <w:name w:val="Hyperlink"/>
-    <w:basedOn w:val="DefaultParagraphFont"/>
+    <w:basedOn w:val="Fuentedeprrafopredeter"/>
     <w:uiPriority w:val="99"/>
     <w:unhideWhenUsed/>
     <w:rsid w:val="003C023A"/>
@@ -25086,9 +24595,9 @@
       <w:u w:val="single"/>
     </w:rPr>
   </w:style>
-  <w:style w:type="character" w:styleId="PlaceholderText">
+  <w:style w:type="character" w:styleId="Textodelmarcadordeposicin">
     <w:name w:val="Placeholder Text"/>
-    <w:basedOn w:val="DefaultParagraphFont"/>
+    <w:basedOn w:val="Fuentedeprrafopredeter"/>
     <w:uiPriority w:val="99"/>
     <w:semiHidden/>
     <w:rsid w:val="005E4030"/>
@@ -25096,9 +24605,9 @@
       <w:color w:val="808080"/>
     </w:rPr>
   </w:style>
-  <w:style w:type="table" w:styleId="TableGrid">
+  <w:style w:type="table" w:styleId="Tablaconcuadrcula">
     <w:name w:val="Table Grid"/>
-    <w:basedOn w:val="TableNormal"/>
+    <w:basedOn w:val="Tablanormal"/>
     <w:uiPriority w:val="39"/>
     <w:rsid w:val="00563B45"/>
     <w:pPr>
@@ -25115,9 +24624,9 @@
       </w:tblBorders>
     </w:tblPr>
   </w:style>
-  <w:style w:type="character" w:styleId="Emphasis">
+  <w:style w:type="character" w:styleId="nfasis">
     <w:name w:val="Emphasis"/>
-    <w:basedOn w:val="DefaultParagraphFont"/>
+    <w:basedOn w:val="Fuentedeprrafopredeter"/>
     <w:uiPriority w:val="20"/>
     <w:qFormat/>
     <w:rsid w:val="000E7711"/>
@@ -25126,7 +24635,7 @@
       <w:iCs/>
     </w:rPr>
   </w:style>
-  <w:style w:type="paragraph" w:styleId="ListParagraph">
+  <w:style w:type="paragraph" w:styleId="Prrafodelista">
     <w:name w:val="List Paragraph"/>
     <w:basedOn w:val="Normal"/>
     <w:uiPriority w:val="34"/>

</xml_diff>

<commit_message>
updated references fro TMCF selection criteria
</commit_message>
<xml_diff>
--- a/manuscript/ch1_manuscript2.docx
+++ b/manuscript/ch1_manuscript2.docx
@@ -28,7 +28,7 @@
         <w:t xml:space="preserve">: </w:t>
       </w:r>
       <w:r>
-        <w:t>Land-use history shapes tree aboveground biomass patterns in a tropical montane cloud forests region</w:t>
+        <w:t>Land-use history shapes tree aboveground biomass patterns in a tropical montane cloud forest region</w:t>
       </w:r>
     </w:p>
     <w:p>
@@ -571,13 +571,8 @@
         <w:t>,</w:t>
       </w:r>
       <w:r>
-        <w:t xml:space="preserve"> from </w:t>
-      </w:r>
-      <w:proofErr w:type="gramStart"/>
-      <w:r>
-        <w:t>different sources</w:t>
-      </w:r>
-      <w:proofErr w:type="gramEnd"/>
+        <w:t xml:space="preserve"> from different sources</w:t>
+      </w:r>
       <w:r>
         <w:t xml:space="preserve"> </w:t>
       </w:r>
@@ -633,15 +628,7 @@
         <w:t xml:space="preserve">From this database we estimated forest structural attributes, AGB, and land-use variables. </w:t>
       </w:r>
       <w:r>
-        <w:t xml:space="preserve">To complement this data, we obtained information on mean annual precipitation and temperature from </w:t>
-      </w:r>
-      <w:proofErr w:type="spellStart"/>
-      <w:r>
-        <w:t>WorldClim</w:t>
-      </w:r>
-      <w:proofErr w:type="spellEnd"/>
-      <w:r>
-        <w:t xml:space="preserve"> (CITA). Lastly, we retrieved topographical information from NASA’s </w:t>
+        <w:t xml:space="preserve">To complement this data, we obtained information on mean annual precipitation and temperature from WorldClim (CITA). Lastly, we retrieved topographical information from NASA’s </w:t>
       </w:r>
       <w:r>
         <w:t>Shuttle Radar Topography Mission</w:t>
@@ -794,23 +781,7 @@
           <w:rStyle w:val="textlayer--absolute"/>
           <w:rFonts w:cstheme="minorHAnsi"/>
         </w:rPr>
-        <w:t xml:space="preserve">National Commission of Biodiversity (CONABIO) </w:t>
-      </w:r>
-      <w:proofErr w:type="spellStart"/>
-      <w:r>
-        <w:rPr>
-          <w:rStyle w:val="textlayer--absolute"/>
-          <w:rFonts w:cstheme="minorHAnsi"/>
-        </w:rPr>
-        <w:t>GeoPortal</w:t>
-      </w:r>
-      <w:proofErr w:type="spellEnd"/>
-      <w:r>
-        <w:rPr>
-          <w:rStyle w:val="textlayer--absolute"/>
-          <w:rFonts w:cstheme="minorHAnsi"/>
-        </w:rPr>
-        <w:t xml:space="preserve"> (CITAS)</w:t>
+        <w:t>National Commission of Biodiversity (CONABIO) GeoPortal (CITAS)</w:t>
       </w:r>
       <w:r>
         <w:t xml:space="preserve">. </w:t>
@@ -875,15 +846,7 @@
         <w:t>i.e.</w:t>
       </w:r>
       <w:r>
-        <w:t xml:space="preserve">, the number of trees per hectare; (2) basal area, defined as the sum of the cross-sectional surface area of trees per hectare; and (3) </w:t>
-      </w:r>
-      <w:proofErr w:type="spellStart"/>
-      <w:r>
-        <w:t>Lorey’s</w:t>
-      </w:r>
-      <w:proofErr w:type="spellEnd"/>
-      <w:r>
-        <w:t xml:space="preserve"> height, which is a measure of forest stand height weighted by its basal area. </w:t>
+        <w:t xml:space="preserve">, the number of trees per hectare; (2) basal area, defined as the sum of the cross-sectional surface area of trees per hectare; and (3) Lorey’s height, which is a measure of forest stand height weighted by its basal area. </w:t>
       </w:r>
     </w:p>
     <w:p>
@@ -892,15 +855,7 @@
         <w:t xml:space="preserve">To estimate AGB, </w:t>
       </w:r>
       <w:r>
-        <w:t xml:space="preserve">we first calculated </w:t>
-      </w:r>
-      <w:proofErr w:type="gramStart"/>
-      <w:r>
-        <w:t>each individual’s</w:t>
-      </w:r>
-      <w:proofErr w:type="gramEnd"/>
-      <w:r>
-        <w:t xml:space="preserve"> AGB using </w:t>
+        <w:t xml:space="preserve">we first calculated each individual’s AGB using </w:t>
       </w:r>
       <w:r>
         <w:t xml:space="preserve">47 different </w:t>
@@ -951,15 +906,7 @@
         <w:t xml:space="preserve">(eq. 1) </w:t>
       </w:r>
       <w:r>
-        <w:t xml:space="preserve">developed by </w:t>
-      </w:r>
-      <w:proofErr w:type="spellStart"/>
-      <w:r>
-        <w:t>Chave</w:t>
-      </w:r>
-      <w:proofErr w:type="spellEnd"/>
-      <w:r>
-        <w:t xml:space="preserve"> </w:t>
+        <w:t xml:space="preserve">developed by Chave </w:t>
       </w:r>
       <w:r>
         <w:rPr>
@@ -1200,11 +1147,9 @@
       <w:r>
         <w:t>R package BIOMASS (</w:t>
       </w:r>
-      <w:proofErr w:type="spellStart"/>
       <w:r>
         <w:t>Réjou‐Méchain</w:t>
       </w:r>
-      <w:proofErr w:type="spellEnd"/>
       <w:r>
         <w:t>, 2017).</w:t>
       </w:r>
@@ -1223,15 +1168,7 @@
         <w:t xml:space="preserve"> </w:t>
       </w:r>
       <w:r>
-        <w:t xml:space="preserve">assuming 95% of the samples have a low diameter error and the remaining 5% a high diameter error (close to 5 cm), and a height error of 10%, as suggested in </w:t>
-      </w:r>
-      <w:proofErr w:type="spellStart"/>
-      <w:r>
-        <w:t>Chave</w:t>
-      </w:r>
-      <w:proofErr w:type="spellEnd"/>
-      <w:r>
-        <w:t xml:space="preserve"> et al. (2004). </w:t>
+        <w:t xml:space="preserve">assuming 95% of the samples have a low diameter error and the remaining 5% a high diameter error (close to 5 cm), and a height error of 10%, as suggested in Chave et al. (2004). </w:t>
       </w:r>
       <w:r>
         <w:t>To estimate site’s AGB error, w</w:t>
@@ -1856,23 +1793,7 @@
           <w:rStyle w:val="textlayer--absolute"/>
           <w:rFonts w:cstheme="minorHAnsi"/>
         </w:rPr>
-        <w:t xml:space="preserve">We calculated annual precipitation extracting </w:t>
-      </w:r>
-      <w:proofErr w:type="spellStart"/>
-      <w:r>
-        <w:rPr>
-          <w:rStyle w:val="textlayer--absolute"/>
-          <w:rFonts w:cstheme="minorHAnsi"/>
-        </w:rPr>
-        <w:t>WorldClim</w:t>
-      </w:r>
-      <w:proofErr w:type="spellEnd"/>
-      <w:r>
-        <w:rPr>
-          <w:rStyle w:val="textlayer--absolute"/>
-          <w:rFonts w:cstheme="minorHAnsi"/>
-        </w:rPr>
-        <w:t xml:space="preserve"> bio12 values per plot using the package </w:t>
+        <w:t xml:space="preserve">We calculated annual precipitation extracting WorldClim bio12 values per plot using the package </w:t>
       </w:r>
       <w:r>
         <w:rPr>
@@ -1888,23 +1809,7 @@
           <w:rStyle w:val="textlayer--absolute"/>
           <w:rFonts w:cstheme="minorHAnsi"/>
         </w:rPr>
-        <w:t xml:space="preserve"> in R. When plot’s annual precipitation values within a single site varied, we calculated a mean annual precipitation value per site. </w:t>
-      </w:r>
-      <w:proofErr w:type="spellStart"/>
-      <w:r>
-        <w:rPr>
-          <w:rStyle w:val="textlayer--absolute"/>
-          <w:rFonts w:cstheme="minorHAnsi"/>
-        </w:rPr>
-        <w:t>WorldClim’s</w:t>
-      </w:r>
-      <w:proofErr w:type="spellEnd"/>
-      <w:r>
-        <w:rPr>
-          <w:rStyle w:val="textlayer--absolute"/>
-          <w:rFonts w:cstheme="minorHAnsi"/>
-        </w:rPr>
-        <w:t xml:space="preserve"> annual mean temperature (bio1) was also extracted following the same procedure. Then, we extracted slope (in degrees) and aspect values for each plot </w:t>
+        <w:t xml:space="preserve"> in R. When plot’s annual precipitation values within a single site varied, we calculated a mean annual precipitation value per site. WorldClim’s annual mean temperature (bio1) was also extracted following the same procedure. Then, we extracted slope (in degrees) and aspect values for each plot </w:t>
       </w:r>
       <w:r>
         <w:t xml:space="preserve">from NASA’s </w:t>
@@ -1981,15 +1886,7 @@
         <w:t xml:space="preserve">, the </w:t>
       </w:r>
       <w:r>
-        <w:t xml:space="preserve">proportion of </w:t>
-      </w:r>
-      <w:proofErr w:type="gramStart"/>
-      <w:r>
-        <w:t>different types</w:t>
-      </w:r>
-      <w:proofErr w:type="gramEnd"/>
-      <w:r>
-        <w:t xml:space="preserve"> of land cover within a site)</w:t>
+        <w:t>proportion of different types of land cover within a site)</w:t>
       </w:r>
       <w:r>
         <w:t xml:space="preserve">. We assessed FI sites’ forest disturbance related to agricultural and grazing activities at the time of data collection using FI disturbance data set, which contains information about the cause and severity of vegetation disturbance. The causes of disturbance are classified in 11 classes: fires, hurricanes, floods, roads, logging, land-use change, grazing, pests and diseases, electrical cables, mining, and urbanization. The severity of disturbance is classified in a </w:t>
@@ -2144,15 +2041,7 @@
         <w:t xml:space="preserve">forest </w:t>
       </w:r>
       <w:r>
-        <w:t>plots with high tree density, and medium basal area and tree height; and a third one groups together plots with very high basal area and tree height, but medium tree density. Other studies conducted in TMCF in Oaxaca have shown that tree height, DBH, and tree density change through time after disturbance and are useful for estimating an approximate stage of forest succession in forest-agriculture mosaics (Velasco-</w:t>
-      </w:r>
-      <w:proofErr w:type="spellStart"/>
-      <w:r>
-        <w:t>Murguía</w:t>
-      </w:r>
-      <w:proofErr w:type="spellEnd"/>
-      <w:r>
-        <w:t xml:space="preserve"> et al., 2021). In general, TMCF</w:t>
+        <w:t>plots with high tree density, and medium basal area and tree height; and a third one groups together plots with very high basal area and tree height, but medium tree density. Other studies conducted in TMCF in Oaxaca have shown that tree height, DBH, and tree density change through time after disturbance and are useful for estimating an approximate stage of forest succession in forest-agriculture mosaics (Velasco-Murguía et al., 2021). In general, TMCF</w:t>
       </w:r>
       <w:r>
         <w:t>s</w:t>
@@ -2450,7 +2339,56 @@
           <w:rStyle w:val="textlayer--absolute"/>
           <w:rFonts w:cstheme="minorHAnsi"/>
         </w:rPr>
-        <w:t xml:space="preserve">Because TMCF has a scattered distribution along the NMO, not all sites within this region correspond to our study system. To filter FI sites further, we used the following criteria: (1) sites should be within an elevation range between 1,000 and 2,800 m asl; (2) sites should receive at least 1,000 mm </w:t>
+        <w:t xml:space="preserve">Because TMCF has a scattered distribution along the NMO, not all </w:t>
+      </w:r>
+      <w:r>
+        <w:rPr>
+          <w:rStyle w:val="textlayer--absolute"/>
+          <w:rFonts w:cstheme="minorHAnsi"/>
+        </w:rPr>
+        <w:t xml:space="preserve">FI </w:t>
+      </w:r>
+      <w:r>
+        <w:rPr>
+          <w:rStyle w:val="textlayer--absolute"/>
+          <w:rFonts w:cstheme="minorHAnsi"/>
+        </w:rPr>
+        <w:t xml:space="preserve">sites within this region correspond to our study system. </w:t>
+      </w:r>
+      <w:r>
+        <w:rPr>
+          <w:rStyle w:val="textlayer--absolute"/>
+          <w:rFonts w:cstheme="minorHAnsi"/>
+        </w:rPr>
+        <w:t xml:space="preserve">Thus, </w:t>
+      </w:r>
+      <w:r>
+        <w:rPr>
+          <w:rStyle w:val="textlayer--absolute"/>
+          <w:rFonts w:cstheme="minorHAnsi"/>
+        </w:rPr>
+        <w:t>we used the following key features of TMCF stated in the scientific literature as criteria to filter FI sites further</w:t>
+      </w:r>
+      <w:r>
+        <w:rPr>
+          <w:rStyle w:val="textlayer--absolute"/>
+          <w:rFonts w:cstheme="minorHAnsi"/>
+        </w:rPr>
+        <w:t xml:space="preserve">: (1) sites should be within an elevation range </w:t>
+      </w:r>
+      <w:r>
+        <w:rPr>
+          <w:rStyle w:val="textlayer--absolute"/>
+          <w:rFonts w:cstheme="minorHAnsi"/>
+        </w:rPr>
+        <w:t>of</w:t>
+      </w:r>
+      <w:r>
+        <w:rPr>
+          <w:rStyle w:val="textlayer--absolute"/>
+          <w:rFonts w:cstheme="minorHAnsi"/>
+        </w:rPr>
+        <w:t xml:space="preserve"> 1,000 and 2,800 m asl; (2) sites should receive at least 1,000 mm </w:t>
       </w:r>
       <w:r>
         <w:rPr>
@@ -2478,7 +2416,42 @@
           <w:rStyle w:val="textlayer--absolute"/>
           <w:rFonts w:cstheme="minorHAnsi"/>
         </w:rPr>
-        <w:t>(4) all sites must have epiphytes.</w:t>
+        <w:t>(4) all sites must have epiphytes</w:t>
+      </w:r>
+      <w:r>
+        <w:rPr>
+          <w:rStyle w:val="textlayer--absolute"/>
+          <w:rFonts w:cstheme="minorHAnsi"/>
+        </w:rPr>
+        <w:t xml:space="preserve"> (Fahey et al., 2016; </w:t>
+      </w:r>
+      <w:r>
+        <w:rPr>
+          <w:rStyle w:val="textlayer--absolute"/>
+          <w:rFonts w:cstheme="minorHAnsi"/>
+        </w:rPr>
+        <w:t>Jardel-Pelaez, et al., 2014</w:t>
+      </w:r>
+      <w:r>
+        <w:rPr>
+          <w:rStyle w:val="textlayer--absolute"/>
+          <w:rFonts w:cstheme="minorHAnsi"/>
+        </w:rPr>
+        <w:t>; Scatena et al., 2011; Torres, 2004</w:t>
+      </w:r>
+      <w:r>
+        <w:rPr>
+          <w:rStyle w:val="textlayer--absolute"/>
+          <w:rFonts w:cstheme="minorHAnsi"/>
+        </w:rPr>
+        <w:t>)</w:t>
+      </w:r>
+      <w:r>
+        <w:rPr>
+          <w:rStyle w:val="textlayer--absolute"/>
+          <w:rFonts w:cstheme="minorHAnsi"/>
+        </w:rPr>
+        <w:t>.</w:t>
       </w:r>
     </w:p>
     <w:p>
@@ -2783,15 +2756,7 @@
         <w:t>following</w:t>
       </w:r>
       <w:r>
-        <w:t xml:space="preserve"> a similar approach as </w:t>
-      </w:r>
-      <w:proofErr w:type="spellStart"/>
-      <w:r>
-        <w:t>Cuni</w:t>
-      </w:r>
-      <w:proofErr w:type="spellEnd"/>
-      <w:r>
-        <w:t xml:space="preserve">-Sanchez et al. (2021) and </w:t>
+        <w:t xml:space="preserve"> a similar approach as Cuni-Sanchez et al. (2021) and </w:t>
       </w:r>
       <w:r>
         <w:t>classified trees in six size classes based on their DBH:</w:t>
@@ -3047,24 +3012,11 @@
       <w:r>
         <w:t xml:space="preserve">approach </w:t>
       </w:r>
-      <w:proofErr w:type="gramStart"/>
       <w:r>
         <w:t xml:space="preserve">similar </w:t>
       </w:r>
       <w:r>
-        <w:t>to</w:t>
-      </w:r>
-      <w:proofErr w:type="gramEnd"/>
-      <w:r>
-        <w:t xml:space="preserve"> </w:t>
-      </w:r>
-      <w:proofErr w:type="spellStart"/>
-      <w:r>
-        <w:t>Tredennick</w:t>
-      </w:r>
-      <w:proofErr w:type="spellEnd"/>
-      <w:r>
-        <w:t xml:space="preserve"> et al. (2021) for model exploration, we performed variable selection by comparing the full model against a series of reduced models in which each predictor is dropped in a stepwise fashion. We selected the best model comparing</w:t>
+        <w:t>to Tredennick et al. (2021) for model exploration, we performed variable selection by comparing the full model against a series of reduced models in which each predictor is dropped in a stepwise fashion. We selected the best model comparing</w:t>
       </w:r>
       <w:r>
         <w:t xml:space="preserve"> their</w:t>
@@ -3631,15 +3583,7 @@
     <w:p>
       <w:r>
         <w:tab/>
-        <w:t xml:space="preserve">In these landscapes there is </w:t>
-      </w:r>
-      <w:proofErr w:type="gramStart"/>
-      <w:r>
-        <w:t>a large proportion</w:t>
-      </w:r>
-      <w:proofErr w:type="gramEnd"/>
-      <w:r>
-        <w:t xml:space="preserve"> of small trees (DBH &lt; 20 cm), and </w:t>
+        <w:t xml:space="preserve">In these landscapes there is a large proportion of small trees (DBH &lt; 20 cm), and </w:t>
       </w:r>
       <w:r>
         <w:t xml:space="preserve">trees with a DBH </w:t>
@@ -3869,15 +3813,7 @@
         <w:t xml:space="preserve">. </w:t>
       </w:r>
       <w:r>
-        <w:t xml:space="preserve">Very young forests have small AGB and small number of trees. Thus, the few but large trees that do exist in these plots represent </w:t>
-      </w:r>
-      <w:proofErr w:type="gramStart"/>
-      <w:r>
-        <w:t>a large proportion</w:t>
-      </w:r>
-      <w:proofErr w:type="gramEnd"/>
-      <w:r>
-        <w:t xml:space="preserve"> of the total amount of AGB</w:t>
+        <w:t>Very young forests have small AGB and small number of trees. Thus, the few but large trees that do exist in these plots represent a large proportion of the total amount of AGB</w:t>
       </w:r>
       <w:r>
         <w:t xml:space="preserve"> (although this is not statistically different from the contribution to AGB by other size classes)</w:t>
@@ -4698,15 +4634,7 @@
         </w:numPr>
       </w:pPr>
       <w:r>
-        <w:t xml:space="preserve">Secondary forests can hold relatively </w:t>
-      </w:r>
-      <w:proofErr w:type="gramStart"/>
-      <w:r>
-        <w:t>large amounts</w:t>
-      </w:r>
-      <w:proofErr w:type="gramEnd"/>
-      <w:r>
-        <w:t xml:space="preserve"> of AGB (150 </w:t>
+        <w:t xml:space="preserve">Secondary forests can hold relatively large amounts of AGB (150 </w:t>
       </w:r>
       <w:r>
         <w:t>Mg ha</w:t>
@@ -4805,15 +4733,7 @@
         <w:t xml:space="preserve">AGB and tree diversity do not have a linear relationship, </w:t>
       </w:r>
       <w:r>
-        <w:t xml:space="preserve">which means they behave in </w:t>
-      </w:r>
-      <w:proofErr w:type="gramStart"/>
-      <w:r>
-        <w:t>a different way</w:t>
-      </w:r>
-      <w:proofErr w:type="gramEnd"/>
-      <w:r>
-        <w:t xml:space="preserve"> as landscape composition changes. -- </w:t>
+        <w:t xml:space="preserve">which means they behave in a different way as landscape composition changes. -- </w:t>
       </w:r>
       <w:r>
         <w:t xml:space="preserve">forest disturbance by land use probably has different effects on these two ecosystem services. </w:t>
@@ -4829,6 +4749,9 @@
       </w:pPr>
       <w:r>
         <w:t>It is important to note that only trees larger than 7.5 cm of DBH are considered in this analysis, and shrubs, lianas, palm trees and ferns were excluded from both AGB and diversity estimates.</w:t>
+      </w:r>
+      <w:r>
+        <w:t xml:space="preserve"> -&gt; diversity index values can change due to inclusion of trees smaller than DBH=7.5cm (like in Mejia et al., 2004).</w:t>
       </w:r>
     </w:p>
     <w:p>
@@ -5343,13 +5266,8 @@
             <w:hideMark/>
           </w:tcPr>
           <w:p>
-            <w:proofErr w:type="spellStart"/>
-            <w:r>
-              <w:t>Lorey’s</w:t>
-            </w:r>
-            <w:proofErr w:type="spellEnd"/>
-            <w:r>
-              <w:t xml:space="preserve"> height (m)</w:t>
+            <w:r>
+              <w:t>Lorey’s height (m)</w:t>
             </w:r>
           </w:p>
         </w:tc>
@@ -6419,13 +6337,8 @@
             <w:tcW w:w="2405" w:type="dxa"/>
           </w:tcPr>
           <w:p>
-            <w:proofErr w:type="spellStart"/>
-            <w:r>
-              <w:t>Lorey’s</w:t>
-            </w:r>
-            <w:proofErr w:type="spellEnd"/>
-            <w:r>
-              <w:t xml:space="preserve"> height (m)</w:t>
+            <w:r>
+              <w:t>Lorey’s height (m)</w:t>
             </w:r>
           </w:p>
         </w:tc>
@@ -8428,15 +8341,7 @@
           </w:tcPr>
           <w:p>
             <w:r>
-              <w:t xml:space="preserve">Figure 2. Comparison of a) stem density, b) </w:t>
-            </w:r>
-            <w:proofErr w:type="spellStart"/>
-            <w:r>
-              <w:t>Lorey’s</w:t>
-            </w:r>
-            <w:proofErr w:type="spellEnd"/>
-            <w:r>
-              <w:t xml:space="preserve"> height, c) basal area, and d) aboveground biomass </w:t>
+              <w:t xml:space="preserve">Figure 2. Comparison of a) stem density, b) Lorey’s height, c) basal area, and d) aboveground biomass </w:t>
             </w:r>
             <w:r>
               <w:t xml:space="preserve">(AGB) </w:t>
@@ -9662,11 +9567,9 @@
             <w:hideMark/>
           </w:tcPr>
           <w:p>
-            <w:proofErr w:type="spellStart"/>
             <w:r>
               <w:t>WorldClim</w:t>
             </w:r>
-            <w:proofErr w:type="spellEnd"/>
           </w:p>
         </w:tc>
       </w:tr>
@@ -9749,11 +9652,9 @@
             <w:hideMark/>
           </w:tcPr>
           <w:p>
-            <w:proofErr w:type="spellStart"/>
             <w:r>
               <w:t>WordClim</w:t>
             </w:r>
-            <w:proofErr w:type="spellEnd"/>
           </w:p>
         </w:tc>
       </w:tr>
@@ -10388,13 +10289,8 @@
             <w:hideMark/>
           </w:tcPr>
           <w:p>
-            <w:proofErr w:type="spellStart"/>
-            <w:r>
-              <w:t>Lorey’s</w:t>
-            </w:r>
-            <w:proofErr w:type="spellEnd"/>
-            <w:r>
-              <w:t xml:space="preserve"> height</w:t>
+            <w:r>
+              <w:t>Lorey’s height</w:t>
             </w:r>
           </w:p>
         </w:tc>
@@ -11835,13 +11731,8 @@
             <w:hideMark/>
           </w:tcPr>
           <w:p>
-            <w:proofErr w:type="spellStart"/>
-            <w:r>
-              <w:t>Lorey’s</w:t>
-            </w:r>
-            <w:proofErr w:type="spellEnd"/>
-            <w:r>
-              <w:t xml:space="preserve"> height</w:t>
+            <w:r>
+              <w:t>Lorey’s height</w:t>
             </w:r>
           </w:p>
         </w:tc>
@@ -12439,11 +12330,9 @@
             <w:hideMark/>
           </w:tcPr>
           <w:p>
-            <w:proofErr w:type="spellStart"/>
             <w:r>
               <w:t>Plot_id</w:t>
             </w:r>
-            <w:proofErr w:type="spellEnd"/>
           </w:p>
         </w:tc>
         <w:tc>
@@ -12663,13 +12552,8 @@
           </w:tcPr>
           <w:p>
             <w:r>
-              <w:t xml:space="preserve">FI corrected with Taxonomic Name Resolution Service with BIOMASS function </w:t>
-            </w:r>
-            <w:proofErr w:type="spellStart"/>
-            <w:r>
-              <w:t>correctTaxo</w:t>
-            </w:r>
-            <w:proofErr w:type="spellEnd"/>
+              <w:t>FI corrected with Taxonomic Name Resolution Service with BIOMASS function correctTaxo</w:t>
+            </w:r>
           </w:p>
         </w:tc>
       </w:tr>
@@ -13269,13 +13153,8 @@
           </w:tcPr>
           <w:p>
             <w:r>
-              <w:t xml:space="preserve">Calculated with BIOMASS function </w:t>
-            </w:r>
-            <w:proofErr w:type="spellStart"/>
-            <w:r>
-              <w:t>getWoodDensity</w:t>
-            </w:r>
-            <w:proofErr w:type="spellEnd"/>
+              <w:t>Calculated with BIOMASS function getWoodDensity</w:t>
+            </w:r>
           </w:p>
         </w:tc>
       </w:tr>
@@ -13534,15 +13413,7 @@
               <w:jc w:val="both"/>
             </w:pPr>
             <w:r>
-              <w:t xml:space="preserve"> [</w:t>
-            </w:r>
-            <w:proofErr w:type="gramStart"/>
-            <w:r>
-              <w:t>0.0754]*</w:t>
-            </w:r>
-            <w:proofErr w:type="gramEnd"/>
-            <w:r>
-              <w:t>[DBH^2.513]</w:t>
+              <w:t xml:space="preserve"> [0.0754]*[DBH^2.513]</w:t>
             </w:r>
           </w:p>
         </w:tc>
@@ -13562,13 +13433,8 @@
             <w:pPr>
               <w:jc w:val="both"/>
             </w:pPr>
-            <w:proofErr w:type="spellStart"/>
-            <w:r>
-              <w:t>Avedaño</w:t>
-            </w:r>
-            <w:proofErr w:type="spellEnd"/>
-            <w:r>
-              <w:t xml:space="preserve"> et al., 2009</w:t>
+            <w:r>
+              <w:t>Avedaño et al., 2009</w:t>
             </w:r>
           </w:p>
         </w:tc>
@@ -13597,21 +13463,12 @@
                 <w:iCs/>
               </w:rPr>
             </w:pPr>
-            <w:proofErr w:type="spellStart"/>
             <w:r>
               <w:rPr>
                 <w:i/>
                 <w:iCs/>
               </w:rPr>
-              <w:t>Alchornea</w:t>
-            </w:r>
-            <w:proofErr w:type="spellEnd"/>
-            <w:r>
-              <w:rPr>
-                <w:i/>
-                <w:iCs/>
-              </w:rPr>
-              <w:t xml:space="preserve"> latifolia</w:t>
+              <w:t>Alchornea latifolia</w:t>
             </w:r>
           </w:p>
         </w:tc>
@@ -13632,15 +13489,7 @@
               <w:jc w:val="both"/>
             </w:pPr>
             <w:r>
-              <w:t xml:space="preserve"> [Exp[-3.</w:t>
-            </w:r>
-            <w:proofErr w:type="gramStart"/>
-            <w:r>
-              <w:t>363]*</w:t>
-            </w:r>
-            <w:proofErr w:type="gramEnd"/>
-            <w:r>
-              <w:t>[DBH^2.2714]*[TH^0.4984]</w:t>
+              <w:t xml:space="preserve"> [Exp[-3.363]*[DBH^2.2714]*[TH^0.4984]</w:t>
             </w:r>
           </w:p>
         </w:tc>
@@ -13716,15 +13565,7 @@
               <w:jc w:val="both"/>
             </w:pPr>
             <w:r>
-              <w:t xml:space="preserve"> [Exp[-2.</w:t>
-            </w:r>
-            <w:proofErr w:type="gramStart"/>
-            <w:r>
-              <w:t>14]*</w:t>
-            </w:r>
-            <w:proofErr w:type="gramEnd"/>
-            <w:r>
-              <w:t>[DBH^2.23]]</w:t>
+              <w:t xml:space="preserve"> [Exp[-2.14]*[DBH^2.23]]</w:t>
             </w:r>
           </w:p>
         </w:tc>
@@ -13779,17 +13620,8 @@
                 <w:i/>
                 <w:iCs/>
               </w:rPr>
-              <w:t xml:space="preserve">Alnus </w:t>
-            </w:r>
-            <w:proofErr w:type="spellStart"/>
-            <w:r>
-              <w:rPr>
-                <w:i/>
-                <w:iCs/>
-              </w:rPr>
-              <w:t>jorullensis</w:t>
-            </w:r>
-            <w:proofErr w:type="spellEnd"/>
+              <w:t>Alnus jorullensis</w:t>
+            </w:r>
           </w:p>
         </w:tc>
         <w:tc>
@@ -13809,15 +13641,7 @@
               <w:jc w:val="both"/>
             </w:pPr>
             <w:r>
-              <w:t xml:space="preserve"> [</w:t>
-            </w:r>
-            <w:proofErr w:type="gramStart"/>
-            <w:r>
-              <w:t>0.0195]*</w:t>
-            </w:r>
-            <w:proofErr w:type="gramEnd"/>
-            <w:r>
-              <w:t>[DBH^2.7519]</w:t>
+              <w:t xml:space="preserve"> [0.0195]*[DBH^2.7519]</w:t>
             </w:r>
           </w:p>
         </w:tc>
@@ -13867,31 +13691,13 @@
                 <w:iCs/>
               </w:rPr>
             </w:pPr>
-            <w:proofErr w:type="spellStart"/>
             <w:r>
               <w:rPr>
                 <w:i/>
                 <w:iCs/>
               </w:rPr>
-              <w:t>Brosimum</w:t>
-            </w:r>
-            <w:proofErr w:type="spellEnd"/>
-            <w:r>
-              <w:rPr>
-                <w:i/>
-                <w:iCs/>
-              </w:rPr>
-              <w:t xml:space="preserve"> </w:t>
-            </w:r>
-            <w:proofErr w:type="spellStart"/>
-            <w:r>
-              <w:rPr>
-                <w:i/>
-                <w:iCs/>
-              </w:rPr>
-              <w:t>alicastrum</w:t>
-            </w:r>
-            <w:proofErr w:type="spellEnd"/>
+              <w:t>Brosimum alicastrum</w:t>
+            </w:r>
           </w:p>
         </w:tc>
         <w:tc>
@@ -13911,15 +13717,7 @@
               <w:jc w:val="both"/>
             </w:pPr>
             <w:r>
-              <w:t xml:space="preserve"> [</w:t>
-            </w:r>
-            <w:proofErr w:type="gramStart"/>
-            <w:r>
-              <w:t>0.479403]*</w:t>
-            </w:r>
-            <w:proofErr w:type="gramEnd"/>
-            <w:r>
-              <w:t>[DBH^2.0884]</w:t>
+              <w:t xml:space="preserve"> [0.479403]*[DBH^2.0884]</w:t>
             </w:r>
           </w:p>
         </w:tc>
@@ -13974,17 +13772,8 @@
                 <w:i/>
                 <w:iCs/>
               </w:rPr>
-              <w:t xml:space="preserve">Cecropia </w:t>
-            </w:r>
-            <w:proofErr w:type="spellStart"/>
-            <w:r>
-              <w:rPr>
-                <w:i/>
-                <w:iCs/>
-              </w:rPr>
-              <w:t>obtusifolia</w:t>
-            </w:r>
-            <w:proofErr w:type="spellEnd"/>
+              <w:t>Cecropia obtusifolia</w:t>
+            </w:r>
           </w:p>
         </w:tc>
         <w:tc>
@@ -14004,15 +13793,7 @@
               <w:jc w:val="both"/>
             </w:pPr>
             <w:r>
-              <w:t xml:space="preserve"> [[</w:t>
-            </w:r>
-            <w:proofErr w:type="gramStart"/>
-            <w:r>
-              <w:t>0.000022]*</w:t>
-            </w:r>
-            <w:proofErr w:type="gramEnd"/>
-            <w:r>
-              <w:t>[D^1.9]*[H]] +  [[-0.56 + 0.02[D^2] + 0.04[H]]/10^3]</w:t>
+              <w:t xml:space="preserve"> [[0.000022]*[D^1.9]*[H]] +  [[-0.56 + 0.02[D^2] + 0.04[H]]/10^3]</w:t>
             </w:r>
           </w:p>
         </w:tc>
@@ -14088,15 +13869,7 @@
               <w:jc w:val="both"/>
             </w:pPr>
             <w:r>
-              <w:t xml:space="preserve"> [-6.</w:t>
-            </w:r>
-            <w:proofErr w:type="gramStart"/>
-            <w:r>
-              <w:t>64]+</w:t>
-            </w:r>
-            <w:proofErr w:type="gramEnd"/>
-            <w:r>
-              <w:t>[0.279*BA]+[0.000514*BA^2]</w:t>
+              <w:t xml:space="preserve"> [-6.64]+[0.279*BA]+[0.000514*BA^2]</w:t>
             </w:r>
           </w:p>
         </w:tc>
@@ -14116,13 +13889,8 @@
             <w:pPr>
               <w:jc w:val="both"/>
             </w:pPr>
-            <w:proofErr w:type="spellStart"/>
-            <w:r>
-              <w:t>Schroth</w:t>
-            </w:r>
-            <w:proofErr w:type="spellEnd"/>
-            <w:r>
-              <w:t xml:space="preserve"> et al., 2002</w:t>
+            <w:r>
+              <w:t>Schroth et al., 2002</w:t>
             </w:r>
           </w:p>
         </w:tc>
@@ -14177,15 +13945,7 @@
               <w:jc w:val="both"/>
             </w:pPr>
             <w:r>
-              <w:t xml:space="preserve"> [Exp[-1.</w:t>
-            </w:r>
-            <w:proofErr w:type="gramStart"/>
-            <w:r>
-              <w:t>90]*</w:t>
-            </w:r>
-            <w:proofErr w:type="gramEnd"/>
-            <w:r>
-              <w:t>[DBH^2.15]]</w:t>
+              <w:t xml:space="preserve"> [Exp[-1.90]*[DBH^2.15]]</w:t>
             </w:r>
           </w:p>
         </w:tc>
@@ -14240,17 +14000,8 @@
                 <w:i/>
                 <w:iCs/>
               </w:rPr>
-              <w:t xml:space="preserve">Clethra </w:t>
-            </w:r>
-            <w:proofErr w:type="spellStart"/>
-            <w:r>
-              <w:rPr>
-                <w:i/>
-                <w:iCs/>
-              </w:rPr>
-              <w:t>hartwegii</w:t>
-            </w:r>
-            <w:proofErr w:type="spellEnd"/>
+              <w:t>Clethra hartwegii</w:t>
+            </w:r>
           </w:p>
         </w:tc>
         <w:tc>
@@ -14270,15 +14021,7 @@
               <w:jc w:val="both"/>
             </w:pPr>
             <w:r>
-              <w:t xml:space="preserve"> [Exp[-1.</w:t>
-            </w:r>
-            <w:proofErr w:type="gramStart"/>
-            <w:r>
-              <w:t>90]*</w:t>
-            </w:r>
-            <w:proofErr w:type="gramEnd"/>
-            <w:r>
-              <w:t>[DBH^2.15]]</w:t>
+              <w:t xml:space="preserve"> [Exp[-1.90]*[DBH^2.15]]</w:t>
             </w:r>
           </w:p>
         </w:tc>
@@ -14333,17 +14076,8 @@
                 <w:i/>
                 <w:iCs/>
               </w:rPr>
-              <w:t xml:space="preserve">Clethra </w:t>
-            </w:r>
-            <w:proofErr w:type="spellStart"/>
-            <w:r>
-              <w:rPr>
-                <w:i/>
-                <w:iCs/>
-              </w:rPr>
-              <w:t>mexicana</w:t>
-            </w:r>
-            <w:proofErr w:type="spellEnd"/>
+              <w:t>Clethra mexicana</w:t>
+            </w:r>
           </w:p>
         </w:tc>
         <w:tc>
@@ -14363,15 +14097,7 @@
               <w:jc w:val="both"/>
             </w:pPr>
             <w:r>
-              <w:t xml:space="preserve"> [</w:t>
-            </w:r>
-            <w:proofErr w:type="gramStart"/>
-            <w:r>
-              <w:t>0.4632]*</w:t>
-            </w:r>
-            <w:proofErr w:type="gramEnd"/>
-            <w:r>
-              <w:t>[DBH^1.8168]</w:t>
+              <w:t xml:space="preserve"> [0.4632]*[DBH^1.8168]</w:t>
             </w:r>
           </w:p>
         </w:tc>
@@ -14426,17 +14152,8 @@
                 <w:i/>
                 <w:iCs/>
               </w:rPr>
-              <w:t xml:space="preserve">Clethra </w:t>
-            </w:r>
-            <w:proofErr w:type="spellStart"/>
-            <w:r>
-              <w:rPr>
-                <w:i/>
-                <w:iCs/>
-              </w:rPr>
-              <w:t>pringlei</w:t>
-            </w:r>
-            <w:proofErr w:type="spellEnd"/>
+              <w:t>Clethra pringlei</w:t>
+            </w:r>
           </w:p>
         </w:tc>
         <w:tc>
@@ -14456,15 +14173,7 @@
               <w:jc w:val="both"/>
             </w:pPr>
             <w:r>
-              <w:t xml:space="preserve"> [</w:t>
-            </w:r>
-            <w:proofErr w:type="gramStart"/>
-            <w:r>
-              <w:t>0.067833]*</w:t>
-            </w:r>
-            <w:proofErr w:type="gramEnd"/>
-            <w:r>
-              <w:t>[DBH^2.50972]</w:t>
+              <w:t xml:space="preserve"> [0.067833]*[DBH^2.50972]</w:t>
             </w:r>
           </w:p>
         </w:tc>
@@ -14519,17 +14228,8 @@
                 <w:i/>
                 <w:iCs/>
               </w:rPr>
-              <w:t xml:space="preserve">Cordia </w:t>
-            </w:r>
-            <w:proofErr w:type="spellStart"/>
-            <w:r>
-              <w:rPr>
-                <w:i/>
-                <w:iCs/>
-              </w:rPr>
-              <w:t>alliodora</w:t>
-            </w:r>
-            <w:proofErr w:type="spellEnd"/>
+              <w:t>Cordia alliodora</w:t>
+            </w:r>
           </w:p>
         </w:tc>
         <w:tc>
@@ -14549,15 +14249,7 @@
               <w:jc w:val="both"/>
             </w:pPr>
             <w:r>
-              <w:t xml:space="preserve"> [10^-0.</w:t>
-            </w:r>
-            <w:proofErr w:type="gramStart"/>
-            <w:r>
-              <w:t>755]*</w:t>
-            </w:r>
-            <w:proofErr w:type="gramEnd"/>
-            <w:r>
-              <w:t>[DBH^2.072]</w:t>
+              <w:t xml:space="preserve"> [10^-0.755]*[DBH^2.072]</w:t>
             </w:r>
           </w:p>
         </w:tc>
@@ -14612,17 +14304,8 @@
                 <w:i/>
                 <w:iCs/>
               </w:rPr>
-              <w:t xml:space="preserve">Cupressus </w:t>
-            </w:r>
-            <w:proofErr w:type="spellStart"/>
-            <w:r>
-              <w:rPr>
-                <w:i/>
-                <w:iCs/>
-              </w:rPr>
-              <w:t>lusitanica</w:t>
-            </w:r>
-            <w:proofErr w:type="spellEnd"/>
+              <w:t>Cupressus lusitanica</w:t>
+            </w:r>
           </w:p>
         </w:tc>
         <w:tc>
@@ -14642,15 +14325,7 @@
               <w:jc w:val="both"/>
             </w:pPr>
             <w:r>
-              <w:t xml:space="preserve"> [</w:t>
-            </w:r>
-            <w:proofErr w:type="gramStart"/>
-            <w:r>
-              <w:t>0.5266]*</w:t>
-            </w:r>
-            <w:proofErr w:type="gramEnd"/>
-            <w:r>
-              <w:t>[DBH^1.7712]</w:t>
+              <w:t xml:space="preserve"> [0.5266]*[DBH^1.7712]</w:t>
             </w:r>
           </w:p>
         </w:tc>
@@ -14700,31 +14375,13 @@
                 <w:iCs/>
               </w:rPr>
             </w:pPr>
-            <w:proofErr w:type="spellStart"/>
             <w:r>
               <w:rPr>
                 <w:i/>
                 <w:iCs/>
               </w:rPr>
-              <w:t>Dendropanax</w:t>
-            </w:r>
-            <w:proofErr w:type="spellEnd"/>
-            <w:r>
-              <w:rPr>
-                <w:i/>
-                <w:iCs/>
-              </w:rPr>
-              <w:t xml:space="preserve"> </w:t>
-            </w:r>
-            <w:proofErr w:type="spellStart"/>
-            <w:r>
-              <w:rPr>
-                <w:i/>
-                <w:iCs/>
-              </w:rPr>
-              <w:t>arboreus</w:t>
-            </w:r>
-            <w:proofErr w:type="spellEnd"/>
+              <w:t>Dendropanax arboreus</w:t>
+            </w:r>
           </w:p>
         </w:tc>
         <w:tc>
@@ -14744,15 +14401,7 @@
               <w:jc w:val="both"/>
             </w:pPr>
             <w:r>
-              <w:t xml:space="preserve"> [</w:t>
-            </w:r>
-            <w:proofErr w:type="gramStart"/>
-            <w:r>
-              <w:t>0.037241]*</w:t>
-            </w:r>
-            <w:proofErr w:type="gramEnd"/>
-            <w:r>
-              <w:t>[DBH^2.99585]</w:t>
+              <w:t xml:space="preserve"> [0.037241]*[DBH^2.99585]</w:t>
             </w:r>
           </w:p>
         </w:tc>
@@ -14828,15 +14477,7 @@
               <w:jc w:val="both"/>
             </w:pPr>
             <w:r>
-              <w:t xml:space="preserve"> [</w:t>
-            </w:r>
-            <w:proofErr w:type="gramStart"/>
-            <w:r>
-              <w:t>0.4600]+</w:t>
-            </w:r>
-            <w:proofErr w:type="gramEnd"/>
-            <w:r>
-              <w:t>[[0.0370]*[DBH^2]*TH]</w:t>
+              <w:t xml:space="preserve"> [0.4600]+[[0.0370]*[DBH^2]*TH]</w:t>
             </w:r>
           </w:p>
         </w:tc>
@@ -14891,17 +14532,8 @@
                 <w:i/>
                 <w:iCs/>
               </w:rPr>
-              <w:t xml:space="preserve">Fraxinus </w:t>
-            </w:r>
-            <w:proofErr w:type="spellStart"/>
-            <w:r>
-              <w:rPr>
-                <w:i/>
-                <w:iCs/>
-              </w:rPr>
-              <w:t>uhdei</w:t>
-            </w:r>
-            <w:proofErr w:type="spellEnd"/>
+              <w:t>Fraxinus uhdei</w:t>
+            </w:r>
           </w:p>
         </w:tc>
         <w:tc>
@@ -14921,15 +14553,7 @@
               <w:jc w:val="both"/>
             </w:pPr>
             <w:r>
-              <w:t xml:space="preserve"> [</w:t>
-            </w:r>
-            <w:proofErr w:type="gramStart"/>
-            <w:r>
-              <w:t>362.129]*</w:t>
-            </w:r>
-            <w:proofErr w:type="gramEnd"/>
-            <w:r>
-              <w:t>[[3.1416]*[[[[DBH^2]/4]]^1.100]]</w:t>
+              <w:t xml:space="preserve"> [362.129]*[[3.1416]*[[[[DBH^2]/4]]^1.100]]</w:t>
             </w:r>
           </w:p>
         </w:tc>
@@ -14979,31 +14603,13 @@
                 <w:iCs/>
               </w:rPr>
             </w:pPr>
-            <w:proofErr w:type="spellStart"/>
             <w:r>
               <w:rPr>
                 <w:i/>
                 <w:iCs/>
               </w:rPr>
-              <w:t>Heliocarpus</w:t>
-            </w:r>
-            <w:proofErr w:type="spellEnd"/>
-            <w:r>
-              <w:rPr>
-                <w:i/>
-                <w:iCs/>
-              </w:rPr>
-              <w:t xml:space="preserve"> </w:t>
-            </w:r>
-            <w:proofErr w:type="spellStart"/>
-            <w:r>
-              <w:rPr>
-                <w:i/>
-                <w:iCs/>
-              </w:rPr>
-              <w:t>appendiculatus</w:t>
-            </w:r>
-            <w:proofErr w:type="spellEnd"/>
+              <w:t>Heliocarpus appendiculatus</w:t>
+            </w:r>
           </w:p>
         </w:tc>
         <w:tc>
@@ -15023,15 +14629,7 @@
               <w:jc w:val="both"/>
             </w:pPr>
             <w:r>
-              <w:t xml:space="preserve"> [[</w:t>
-            </w:r>
-            <w:proofErr w:type="gramStart"/>
-            <w:r>
-              <w:t>Exp[</w:t>
-            </w:r>
-            <w:proofErr w:type="gramEnd"/>
-            <w:r>
-              <w:t>4.9375]] * [[DBH^2]^1.0583]] * [1.14]/ 1000000</w:t>
+              <w:t xml:space="preserve"> [[Exp[4.9375]] * [[DBH^2]^1.0583]] * [1.14]/ 1000000</w:t>
             </w:r>
           </w:p>
         </w:tc>
@@ -15107,15 +14705,7 @@
               <w:jc w:val="both"/>
             </w:pPr>
             <w:r>
-              <w:t xml:space="preserve"> [Exp[-1.</w:t>
-            </w:r>
-            <w:proofErr w:type="gramStart"/>
-            <w:r>
-              <w:t>76]*</w:t>
-            </w:r>
-            <w:proofErr w:type="gramEnd"/>
-            <w:r>
-              <w:t>[DBH^2.26]]</w:t>
+              <w:t xml:space="preserve"> [Exp[-1.76]*[DBH^2.26]]</w:t>
             </w:r>
           </w:p>
         </w:tc>
@@ -15191,15 +14781,7 @@
               <w:jc w:val="both"/>
             </w:pPr>
             <w:r>
-              <w:t xml:space="preserve"> [Exp[-1.</w:t>
-            </w:r>
-            <w:proofErr w:type="gramStart"/>
-            <w:r>
-              <w:t>76]*</w:t>
-            </w:r>
-            <w:proofErr w:type="gramEnd"/>
-            <w:r>
-              <w:t>[DBH^2.26]]</w:t>
+              <w:t xml:space="preserve"> [Exp[-1.76]*[DBH^2.26]]</w:t>
             </w:r>
           </w:p>
         </w:tc>
@@ -15275,15 +14857,7 @@
               <w:jc w:val="both"/>
             </w:pPr>
             <w:r>
-              <w:t xml:space="preserve"> [Exp[-3.</w:t>
-            </w:r>
-            <w:proofErr w:type="gramStart"/>
-            <w:r>
-              <w:t>363]*</w:t>
-            </w:r>
-            <w:proofErr w:type="gramEnd"/>
-            <w:r>
-              <w:t>[DBH^2.4809]*[TH^0.4984]</w:t>
+              <w:t xml:space="preserve"> [Exp[-3.363]*[DBH^2.4809]*[TH^0.4984]</w:t>
             </w:r>
           </w:p>
         </w:tc>
@@ -15338,17 +14912,8 @@
                 <w:i/>
                 <w:iCs/>
               </w:rPr>
-              <w:t xml:space="preserve">Juglans </w:t>
-            </w:r>
-            <w:proofErr w:type="spellStart"/>
-            <w:r>
-              <w:rPr>
-                <w:i/>
-                <w:iCs/>
-              </w:rPr>
-              <w:t>olanchana</w:t>
-            </w:r>
-            <w:proofErr w:type="spellEnd"/>
+              <w:t>Juglans olanchana</w:t>
+            </w:r>
           </w:p>
         </w:tc>
         <w:tc>
@@ -15368,15 +14933,7 @@
               <w:jc w:val="both"/>
             </w:pPr>
             <w:r>
-              <w:t xml:space="preserve"> [10^-1.</w:t>
-            </w:r>
-            <w:proofErr w:type="gramStart"/>
-            <w:r>
-              <w:t>417]*</w:t>
-            </w:r>
-            <w:proofErr w:type="gramEnd"/>
-            <w:r>
-              <w:t>[DBH^2.755]</w:t>
+              <w:t xml:space="preserve"> [10^-1.417]*[DBH^2.755]</w:t>
             </w:r>
           </w:p>
         </w:tc>
@@ -15431,17 +14988,8 @@
                 <w:i/>
                 <w:iCs/>
               </w:rPr>
-              <w:t xml:space="preserve">Juniperus </w:t>
-            </w:r>
-            <w:proofErr w:type="spellStart"/>
-            <w:r>
-              <w:rPr>
-                <w:i/>
-                <w:iCs/>
-              </w:rPr>
-              <w:t>flaccida</w:t>
-            </w:r>
-            <w:proofErr w:type="spellEnd"/>
+              <w:t>Juniperus flaccida</w:t>
+            </w:r>
           </w:p>
         </w:tc>
         <w:tc>
@@ -15461,15 +15009,7 @@
               <w:jc w:val="both"/>
             </w:pPr>
             <w:r>
-              <w:t xml:space="preserve"> [</w:t>
-            </w:r>
-            <w:proofErr w:type="gramStart"/>
-            <w:r>
-              <w:t>0.209142]*</w:t>
-            </w:r>
-            <w:proofErr w:type="gramEnd"/>
-            <w:r>
-              <w:t>[DBH^1.698]</w:t>
+              <w:t xml:space="preserve"> [0.209142]*[DBH^1.698]</w:t>
             </w:r>
           </w:p>
         </w:tc>
@@ -15545,15 +15085,7 @@
               <w:jc w:val="both"/>
             </w:pPr>
             <w:r>
-              <w:t xml:space="preserve"> [Exp[-2.</w:t>
-            </w:r>
-            <w:proofErr w:type="gramStart"/>
-            <w:r>
-              <w:t>22]*</w:t>
-            </w:r>
-            <w:proofErr w:type="gramEnd"/>
-            <w:r>
-              <w:t>[DBH^2.45]]</w:t>
+              <w:t xml:space="preserve"> [Exp[-2.22]*[DBH^2.45]]</w:t>
             </w:r>
           </w:p>
         </w:tc>
@@ -15629,15 +15161,7 @@
               <w:jc w:val="both"/>
             </w:pPr>
             <w:r>
-              <w:t xml:space="preserve"> [</w:t>
-            </w:r>
-            <w:proofErr w:type="gramStart"/>
-            <w:r>
-              <w:t>0.180272]*</w:t>
-            </w:r>
-            <w:proofErr w:type="gramEnd"/>
-            <w:r>
-              <w:t>[DBH^2.27177]</w:t>
+              <w:t xml:space="preserve"> [0.180272]*[DBH^2.27177]</w:t>
             </w:r>
           </w:p>
         </w:tc>
@@ -15687,31 +15211,13 @@
                 <w:iCs/>
               </w:rPr>
             </w:pPr>
-            <w:proofErr w:type="spellStart"/>
             <w:r>
               <w:rPr>
                 <w:i/>
                 <w:iCs/>
               </w:rPr>
-              <w:t>Nectandra</w:t>
-            </w:r>
-            <w:proofErr w:type="spellEnd"/>
-            <w:r>
-              <w:rPr>
-                <w:i/>
-                <w:iCs/>
-              </w:rPr>
-              <w:t xml:space="preserve"> </w:t>
-            </w:r>
-            <w:proofErr w:type="spellStart"/>
-            <w:r>
-              <w:rPr>
-                <w:i/>
-                <w:iCs/>
-              </w:rPr>
-              <w:t>ambigens</w:t>
-            </w:r>
-            <w:proofErr w:type="spellEnd"/>
+              <w:t>Nectandra ambigens</w:t>
+            </w:r>
           </w:p>
         </w:tc>
         <w:tc>
@@ -15731,15 +15237,7 @@
               <w:jc w:val="both"/>
             </w:pPr>
             <w:r>
-              <w:t xml:space="preserve"> [[</w:t>
-            </w:r>
-            <w:proofErr w:type="gramStart"/>
-            <w:r>
-              <w:t>Exp[</w:t>
-            </w:r>
-            <w:proofErr w:type="gramEnd"/>
-            <w:r>
-              <w:t>4.9375]]*[[DBH^2]^1.0583]]*[1.14]/1000000</w:t>
+              <w:t xml:space="preserve"> [[Exp[4.9375]]*[[DBH^2]^1.0583]]*[1.14]/1000000</w:t>
             </w:r>
           </w:p>
         </w:tc>
@@ -15815,15 +15313,7 @@
               <w:jc w:val="both"/>
             </w:pPr>
             <w:r>
-              <w:t xml:space="preserve"> [</w:t>
-            </w:r>
-            <w:proofErr w:type="gramStart"/>
-            <w:r>
-              <w:t>0.058]*</w:t>
-            </w:r>
-            <w:proofErr w:type="gramEnd"/>
-            <w:r>
-              <w:t>[[[DBH^2]*TH]^0.919]</w:t>
+              <w:t xml:space="preserve"> [0.058]*[[[DBH^2]*TH]^0.919]</w:t>
             </w:r>
           </w:p>
         </w:tc>
@@ -15899,15 +15389,7 @@
               <w:jc w:val="both"/>
             </w:pPr>
             <w:r>
-              <w:t xml:space="preserve"> [</w:t>
-            </w:r>
-            <w:proofErr w:type="gramStart"/>
-            <w:r>
-              <w:t>0.058]*</w:t>
-            </w:r>
-            <w:proofErr w:type="gramEnd"/>
-            <w:r>
-              <w:t>[[[DBH^2]*TH]^0.919]</w:t>
+              <w:t xml:space="preserve"> [0.058]*[[[DBH^2]*TH]^0.919]</w:t>
             </w:r>
           </w:p>
         </w:tc>
@@ -15962,17 +15444,8 @@
                 <w:i/>
                 <w:iCs/>
               </w:rPr>
-              <w:t xml:space="preserve">Pinus </w:t>
-            </w:r>
-            <w:proofErr w:type="spellStart"/>
-            <w:r>
-              <w:rPr>
-                <w:i/>
-                <w:iCs/>
-              </w:rPr>
-              <w:t>devoniana</w:t>
-            </w:r>
-            <w:proofErr w:type="spellEnd"/>
+              <w:t>Pinus devoniana</w:t>
+            </w:r>
           </w:p>
         </w:tc>
         <w:tc>
@@ -15992,15 +15465,7 @@
               <w:jc w:val="both"/>
             </w:pPr>
             <w:r>
-              <w:t xml:space="preserve"> [</w:t>
-            </w:r>
-            <w:proofErr w:type="gramStart"/>
-            <w:r>
-              <w:t>0.182]*</w:t>
-            </w:r>
-            <w:proofErr w:type="gramEnd"/>
-            <w:r>
-              <w:t>[DBH^1.936]</w:t>
+              <w:t xml:space="preserve"> [0.182]*[DBH^1.936]</w:t>
             </w:r>
           </w:p>
         </w:tc>
@@ -16055,17 +15520,8 @@
                 <w:i/>
                 <w:iCs/>
               </w:rPr>
-              <w:t xml:space="preserve">Pinus </w:t>
-            </w:r>
-            <w:proofErr w:type="spellStart"/>
-            <w:r>
-              <w:rPr>
-                <w:i/>
-                <w:iCs/>
-              </w:rPr>
-              <w:t>herrerae</w:t>
-            </w:r>
-            <w:proofErr w:type="spellEnd"/>
+              <w:t>Pinus herrerae</w:t>
+            </w:r>
           </w:p>
         </w:tc>
         <w:tc>
@@ -16085,15 +15541,7 @@
               <w:jc w:val="both"/>
             </w:pPr>
             <w:r>
-              <w:t xml:space="preserve"> [</w:t>
-            </w:r>
-            <w:proofErr w:type="gramStart"/>
-            <w:r>
-              <w:t>0.1354]*</w:t>
-            </w:r>
-            <w:proofErr w:type="gramEnd"/>
-            <w:r>
-              <w:t>[DBH^2.3033]</w:t>
+              <w:t xml:space="preserve"> [0.1354]*[DBH^2.3033]</w:t>
             </w:r>
           </w:p>
         </w:tc>
@@ -16113,13 +15561,8 @@
             <w:pPr>
               <w:jc w:val="both"/>
             </w:pPr>
-            <w:proofErr w:type="spellStart"/>
-            <w:r>
-              <w:t>Návar</w:t>
-            </w:r>
-            <w:proofErr w:type="spellEnd"/>
-            <w:r>
-              <w:t>, 2009</w:t>
+            <w:r>
+              <w:t>Návar, 2009</w:t>
             </w:r>
           </w:p>
         </w:tc>
@@ -16153,17 +15596,8 @@
                 <w:i/>
                 <w:iCs/>
               </w:rPr>
-              <w:t xml:space="preserve">Pinus </w:t>
-            </w:r>
-            <w:proofErr w:type="spellStart"/>
-            <w:r>
-              <w:rPr>
-                <w:i/>
-                <w:iCs/>
-              </w:rPr>
-              <w:t>leiophylla</w:t>
-            </w:r>
-            <w:proofErr w:type="spellEnd"/>
+              <w:t>Pinus leiophylla</w:t>
+            </w:r>
           </w:p>
         </w:tc>
         <w:tc>
@@ -16183,15 +15617,7 @@
               <w:jc w:val="both"/>
             </w:pPr>
             <w:r>
-              <w:t xml:space="preserve"> [[Exp^-3.</w:t>
-            </w:r>
-            <w:proofErr w:type="gramStart"/>
-            <w:r>
-              <w:t>549]*</w:t>
-            </w:r>
-            <w:proofErr w:type="gramEnd"/>
-            <w:r>
-              <w:t>[DBH^2.787]]]</w:t>
+              <w:t xml:space="preserve"> [[Exp^-3.549]*[DBH^2.787]]]</w:t>
             </w:r>
           </w:p>
         </w:tc>
@@ -16211,13 +15637,8 @@
             <w:pPr>
               <w:jc w:val="both"/>
             </w:pPr>
-            <w:proofErr w:type="spellStart"/>
-            <w:r>
-              <w:t>Návar</w:t>
-            </w:r>
-            <w:proofErr w:type="spellEnd"/>
-            <w:r>
-              <w:t>, 2009</w:t>
+            <w:r>
+              <w:t>Návar, 2009</w:t>
             </w:r>
           </w:p>
         </w:tc>
@@ -16251,17 +15672,8 @@
                 <w:i/>
                 <w:iCs/>
               </w:rPr>
-              <w:t xml:space="preserve">Pinus </w:t>
-            </w:r>
-            <w:proofErr w:type="spellStart"/>
-            <w:r>
-              <w:rPr>
-                <w:i/>
-                <w:iCs/>
-              </w:rPr>
-              <w:t>oocarpa</w:t>
-            </w:r>
-            <w:proofErr w:type="spellEnd"/>
+              <w:t>Pinus oocarpa</w:t>
+            </w:r>
           </w:p>
         </w:tc>
         <w:tc>
@@ -16281,15 +15693,7 @@
               <w:jc w:val="both"/>
             </w:pPr>
             <w:r>
-              <w:t xml:space="preserve"> [</w:t>
-            </w:r>
-            <w:proofErr w:type="gramStart"/>
-            <w:r>
-              <w:t>0.058]*</w:t>
-            </w:r>
-            <w:proofErr w:type="gramEnd"/>
-            <w:r>
-              <w:t>[[[DBH^2]*TH]^0.919]</w:t>
+              <w:t xml:space="preserve"> [0.058]*[[[DBH^2]*TH]^0.919]</w:t>
             </w:r>
           </w:p>
         </w:tc>
@@ -16344,17 +15748,8 @@
                 <w:i/>
                 <w:iCs/>
               </w:rPr>
-              <w:t xml:space="preserve">Pinus </w:t>
-            </w:r>
-            <w:proofErr w:type="spellStart"/>
-            <w:r>
-              <w:rPr>
-                <w:i/>
-                <w:iCs/>
-              </w:rPr>
-              <w:t>patula</w:t>
-            </w:r>
-            <w:proofErr w:type="spellEnd"/>
+              <w:t>Pinus patula</w:t>
+            </w:r>
           </w:p>
         </w:tc>
         <w:tc>
@@ -16374,15 +15769,7 @@
               <w:jc w:val="both"/>
             </w:pPr>
             <w:r>
-              <w:t xml:space="preserve"> [</w:t>
-            </w:r>
-            <w:proofErr w:type="gramStart"/>
-            <w:r>
-              <w:t>0.0514]*</w:t>
-            </w:r>
-            <w:proofErr w:type="gramEnd"/>
-            <w:r>
-              <w:t>[DBH^2.5222]</w:t>
+              <w:t xml:space="preserve"> [0.0514]*[DBH^2.5222]</w:t>
             </w:r>
           </w:p>
         </w:tc>
@@ -16437,17 +15824,8 @@
                 <w:i/>
                 <w:iCs/>
               </w:rPr>
-              <w:t xml:space="preserve">Pinus </w:t>
-            </w:r>
-            <w:proofErr w:type="spellStart"/>
-            <w:r>
-              <w:rPr>
-                <w:i/>
-                <w:iCs/>
-              </w:rPr>
-              <w:t>pseudostrobus</w:t>
-            </w:r>
-            <w:proofErr w:type="spellEnd"/>
+              <w:t>Pinus pseudostrobus</w:t>
+            </w:r>
           </w:p>
         </w:tc>
         <w:tc>
@@ -16467,15 +15845,7 @@
               <w:jc w:val="both"/>
             </w:pPr>
             <w:r>
-              <w:t xml:space="preserve"> [</w:t>
-            </w:r>
-            <w:proofErr w:type="gramStart"/>
-            <w:r>
-              <w:t>0.058]*</w:t>
-            </w:r>
-            <w:proofErr w:type="gramEnd"/>
-            <w:r>
-              <w:t>[[[DBH^2]*TH]^0.919]</w:t>
+              <w:t xml:space="preserve"> [0.058]*[[[DBH^2]*TH]^0.919]</w:t>
             </w:r>
           </w:p>
         </w:tc>
@@ -16551,15 +15921,7 @@
               <w:jc w:val="both"/>
             </w:pPr>
             <w:r>
-              <w:t xml:space="preserve"> [Exp[-2.</w:t>
-            </w:r>
-            <w:proofErr w:type="gramStart"/>
-            <w:r>
-              <w:t>76]*</w:t>
-            </w:r>
-            <w:proofErr w:type="gramEnd"/>
-            <w:r>
-              <w:t>[DBH^2.37]]</w:t>
+              <w:t xml:space="preserve"> [Exp[-2.76]*[DBH^2.37]]</w:t>
             </w:r>
           </w:p>
         </w:tc>
@@ -16635,15 +15997,7 @@
               <w:jc w:val="both"/>
             </w:pPr>
             <w:r>
-              <w:t xml:space="preserve"> [</w:t>
-            </w:r>
-            <w:proofErr w:type="gramStart"/>
-            <w:r>
-              <w:t>0.246689]*</w:t>
-            </w:r>
-            <w:proofErr w:type="gramEnd"/>
-            <w:r>
-              <w:t>[DBH^2.24992]</w:t>
+              <w:t xml:space="preserve"> [0.246689]*[DBH^2.24992]</w:t>
             </w:r>
           </w:p>
         </w:tc>
@@ -16719,15 +16073,7 @@
               <w:jc w:val="both"/>
             </w:pPr>
             <w:r>
-              <w:t xml:space="preserve"> [</w:t>
-            </w:r>
-            <w:proofErr w:type="gramStart"/>
-            <w:r>
-              <w:t>0.1269]*</w:t>
-            </w:r>
-            <w:proofErr w:type="gramEnd"/>
-            <w:r>
-              <w:t>[DBH^2.5169]</w:t>
+              <w:t xml:space="preserve"> [0.1269]*[DBH^2.5169]</w:t>
             </w:r>
           </w:p>
         </w:tc>
@@ -16782,17 +16128,8 @@
                 <w:i/>
                 <w:iCs/>
               </w:rPr>
-              <w:t xml:space="preserve">Quercus </w:t>
-            </w:r>
-            <w:proofErr w:type="spellStart"/>
-            <w:r>
-              <w:rPr>
-                <w:i/>
-                <w:iCs/>
-              </w:rPr>
-              <w:t>candicans</w:t>
-            </w:r>
-            <w:proofErr w:type="spellEnd"/>
+              <w:t>Quercus candicans</w:t>
+            </w:r>
           </w:p>
         </w:tc>
         <w:tc>
@@ -16812,15 +16149,7 @@
               <w:jc w:val="both"/>
             </w:pPr>
             <w:r>
-              <w:t xml:space="preserve"> [[Exp[-4.</w:t>
-            </w:r>
-            <w:proofErr w:type="gramStart"/>
-            <w:r>
-              <w:t>775313]*</w:t>
-            </w:r>
-            <w:proofErr w:type="gramEnd"/>
-            <w:r>
-              <w:t>[DBH^1.798292]*[TH^1.570775]]+[[Exp[-3.547008]*[DBH^2.593972]]+[[Exp[-4.752007]*DBH^2]]</w:t>
+              <w:t xml:space="preserve"> [[Exp[-4.775313]*[DBH^1.798292]*[TH^1.570775]]+[[Exp[-3.547008]*[DBH^2.593972]]+[[Exp[-4.752007]*DBH^2]]</w:t>
             </w:r>
           </w:p>
         </w:tc>
@@ -16875,17 +16204,8 @@
                 <w:i/>
                 <w:iCs/>
               </w:rPr>
-              <w:t xml:space="preserve">Quercus </w:t>
-            </w:r>
-            <w:proofErr w:type="spellStart"/>
-            <w:r>
-              <w:rPr>
-                <w:i/>
-                <w:iCs/>
-              </w:rPr>
-              <w:t>crassifolia</w:t>
-            </w:r>
-            <w:proofErr w:type="spellEnd"/>
+              <w:t>Quercus crassifolia</w:t>
+            </w:r>
           </w:p>
         </w:tc>
         <w:tc>
@@ -16905,15 +16225,7 @@
               <w:jc w:val="both"/>
             </w:pPr>
             <w:r>
-              <w:t xml:space="preserve"> [</w:t>
-            </w:r>
-            <w:proofErr w:type="gramStart"/>
-            <w:r>
-              <w:t>0.283]*</w:t>
-            </w:r>
-            <w:proofErr w:type="gramEnd"/>
-            <w:r>
-              <w:t>[[[DBH^2]*TH]^0.807]</w:t>
+              <w:t xml:space="preserve"> [0.283]*[[[DBH^2]*TH]^0.807]</w:t>
             </w:r>
           </w:p>
         </w:tc>
@@ -16968,17 +16280,8 @@
                 <w:i/>
                 <w:iCs/>
               </w:rPr>
-              <w:t xml:space="preserve">Quercus </w:t>
-            </w:r>
-            <w:proofErr w:type="spellStart"/>
-            <w:r>
-              <w:rPr>
-                <w:i/>
-                <w:iCs/>
-              </w:rPr>
-              <w:t>laurina</w:t>
-            </w:r>
-            <w:proofErr w:type="spellEnd"/>
+              <w:t>Quercus laurina</w:t>
+            </w:r>
           </w:p>
         </w:tc>
         <w:tc>
@@ -16998,15 +16301,7 @@
               <w:jc w:val="both"/>
             </w:pPr>
             <w:r>
-              <w:t xml:space="preserve"> [</w:t>
-            </w:r>
-            <w:proofErr w:type="gramStart"/>
-            <w:r>
-              <w:t>0.283]*</w:t>
-            </w:r>
-            <w:proofErr w:type="gramEnd"/>
-            <w:r>
-              <w:t>[[[DBH^2]*TH]^0.807]</w:t>
+              <w:t xml:space="preserve"> [0.283]*[[[DBH^2]*TH]^0.807]</w:t>
             </w:r>
           </w:p>
         </w:tc>
@@ -17061,17 +16356,8 @@
                 <w:i/>
                 <w:iCs/>
               </w:rPr>
-              <w:t xml:space="preserve">Quercus </w:t>
-            </w:r>
-            <w:proofErr w:type="spellStart"/>
-            <w:r>
-              <w:rPr>
-                <w:i/>
-                <w:iCs/>
-              </w:rPr>
-              <w:t>obtusata</w:t>
-            </w:r>
-            <w:proofErr w:type="spellEnd"/>
+              <w:t>Quercus obtusata</w:t>
+            </w:r>
           </w:p>
         </w:tc>
         <w:tc>
@@ -17091,15 +16377,7 @@
               <w:jc w:val="both"/>
             </w:pPr>
             <w:r>
-              <w:t xml:space="preserve"> [[exp[-3.</w:t>
-            </w:r>
-            <w:proofErr w:type="gramStart"/>
-            <w:r>
-              <w:t>53684]*</w:t>
-            </w:r>
-            <w:proofErr w:type="gramEnd"/>
-            <w:r>
-              <w:t>[DBH^2.043763]*[TH^0.759522]]+[[Exp[-5.803952]*[DBH^2*TH]^1.224292]]+[[Exp[-6.181035]*[DBH^2.488617]]</w:t>
+              <w:t xml:space="preserve"> [[exp[-3.53684]*[DBH^2.043763]*[TH^0.759522]]+[[Exp[-5.803952]*[DBH^2*TH]^1.224292]]+[[Exp[-6.181035]*[DBH^2.488617]]</w:t>
             </w:r>
           </w:p>
         </w:tc>
@@ -17154,17 +16432,8 @@
                 <w:i/>
                 <w:iCs/>
               </w:rPr>
-              <w:t xml:space="preserve">Quercus </w:t>
-            </w:r>
-            <w:proofErr w:type="spellStart"/>
-            <w:r>
-              <w:rPr>
-                <w:i/>
-                <w:iCs/>
-              </w:rPr>
-              <w:t>peduncularis</w:t>
-            </w:r>
-            <w:proofErr w:type="spellEnd"/>
+              <w:t>Quercus peduncularis</w:t>
+            </w:r>
           </w:p>
         </w:tc>
         <w:tc>
@@ -17184,15 +16453,7 @@
               <w:jc w:val="both"/>
             </w:pPr>
             <w:r>
-              <w:t xml:space="preserve"> [Exp[-2.</w:t>
-            </w:r>
-            <w:proofErr w:type="gramStart"/>
-            <w:r>
-              <w:t>27]*</w:t>
-            </w:r>
-            <w:proofErr w:type="gramEnd"/>
-            <w:r>
-              <w:t>[DBH^2.39]]</w:t>
+              <w:t xml:space="preserve"> [Exp[-2.27]*[DBH^2.39]]</w:t>
             </w:r>
           </w:p>
         </w:tc>
@@ -17268,15 +16529,7 @@
               <w:jc w:val="both"/>
             </w:pPr>
             <w:r>
-              <w:t xml:space="preserve"> [</w:t>
-            </w:r>
-            <w:proofErr w:type="gramStart"/>
-            <w:r>
-              <w:t>0.283]*</w:t>
-            </w:r>
-            <w:proofErr w:type="gramEnd"/>
-            <w:r>
-              <w:t>[[[DBH^2]*TH]^0.807]</w:t>
+              <w:t xml:space="preserve"> [0.283]*[[[DBH^2]*TH]^0.807]</w:t>
             </w:r>
           </w:p>
         </w:tc>
@@ -17352,15 +16605,7 @@
               <w:jc w:val="both"/>
             </w:pPr>
             <w:r>
-              <w:t xml:space="preserve"> [-2.305 + 2.351 * </w:t>
-            </w:r>
-            <w:proofErr w:type="gramStart"/>
-            <w:r>
-              <w:t>ln[</w:t>
-            </w:r>
-            <w:proofErr w:type="gramEnd"/>
-            <w:r>
-              <w:t>DBH]] * 1.033</w:t>
+              <w:t xml:space="preserve"> [-2.305 + 2.351 * ln[DBH]] * 1.033</w:t>
             </w:r>
           </w:p>
         </w:tc>
@@ -17381,15 +16626,7 @@
               <w:jc w:val="both"/>
             </w:pPr>
             <w:r>
-              <w:t xml:space="preserve">Van </w:t>
-            </w:r>
-            <w:proofErr w:type="spellStart"/>
-            <w:r>
-              <w:t>Breugel</w:t>
-            </w:r>
-            <w:proofErr w:type="spellEnd"/>
-            <w:r>
-              <w:t xml:space="preserve"> et al., 2011</w:t>
+              <w:t>Van Breugel et al., 2011</w:t>
             </w:r>
           </w:p>
         </w:tc>
@@ -17418,31 +16655,13 @@
                 <w:iCs/>
               </w:rPr>
             </w:pPr>
-            <w:proofErr w:type="spellStart"/>
             <w:r>
               <w:rPr>
                 <w:i/>
                 <w:iCs/>
               </w:rPr>
-              <w:t>Trichilia</w:t>
-            </w:r>
-            <w:proofErr w:type="spellEnd"/>
-            <w:r>
-              <w:rPr>
-                <w:i/>
-                <w:iCs/>
-              </w:rPr>
-              <w:t xml:space="preserve"> </w:t>
-            </w:r>
-            <w:proofErr w:type="spellStart"/>
-            <w:r>
-              <w:rPr>
-                <w:i/>
-                <w:iCs/>
-              </w:rPr>
-              <w:t>havanensis</w:t>
-            </w:r>
-            <w:proofErr w:type="spellEnd"/>
+              <w:t>Trichilia havanensis</w:t>
+            </w:r>
           </w:p>
         </w:tc>
         <w:tc>
@@ -17462,15 +16681,7 @@
               <w:jc w:val="both"/>
             </w:pPr>
             <w:r>
-              <w:t xml:space="preserve"> [</w:t>
-            </w:r>
-            <w:proofErr w:type="gramStart"/>
-            <w:r>
-              <w:t>0.130169]*</w:t>
-            </w:r>
-            <w:proofErr w:type="gramEnd"/>
-            <w:r>
-              <w:t>[DBH^2.34924]</w:t>
+              <w:t xml:space="preserve"> [0.130169]*[DBH^2.34924]</w:t>
             </w:r>
           </w:p>
         </w:tc>
@@ -17520,21 +16731,12 @@
                 <w:iCs/>
               </w:rPr>
             </w:pPr>
-            <w:proofErr w:type="spellStart"/>
             <w:r>
               <w:rPr>
                 <w:i/>
                 <w:iCs/>
               </w:rPr>
-              <w:t>Trichospermum</w:t>
-            </w:r>
-            <w:proofErr w:type="spellEnd"/>
-            <w:r>
-              <w:rPr>
-                <w:i/>
-                <w:iCs/>
-              </w:rPr>
-              <w:t xml:space="preserve"> mexicanum</w:t>
+              <w:t>Trichospermum mexicanum</w:t>
             </w:r>
           </w:p>
         </w:tc>
@@ -17555,15 +16757,7 @@
               <w:jc w:val="both"/>
             </w:pPr>
             <w:r>
-              <w:t xml:space="preserve"> [</w:t>
-            </w:r>
-            <w:proofErr w:type="gramStart"/>
-            <w:r>
-              <w:t>0.449]*</w:t>
-            </w:r>
-            <w:proofErr w:type="gramEnd"/>
-            <w:r>
-              <w:t>[DBH^2]-33.565</w:t>
+              <w:t xml:space="preserve"> [0.449]*[DBH^2]-33.565</w:t>
             </w:r>
           </w:p>
         </w:tc>
@@ -17645,15 +16839,7 @@
               <w:jc w:val="both"/>
             </w:pPr>
             <w:r>
-              <w:t xml:space="preserve"> [</w:t>
-            </w:r>
-            <w:proofErr w:type="gramStart"/>
-            <w:r>
-              <w:t>0.00166]*</w:t>
-            </w:r>
-            <w:proofErr w:type="gramEnd"/>
-            <w:r>
-              <w:t>[DBH^3.6586]</w:t>
+              <w:t xml:space="preserve"> [0.00166]*[DBH^3.6586]</w:t>
             </w:r>
           </w:p>
         </w:tc>
@@ -17724,15 +16910,7 @@
               <w:t>BH</w:t>
             </w:r>
             <w:r>
-              <w:t>^</w:t>
-            </w:r>
-            <w:proofErr w:type="gramStart"/>
-            <w:r>
-              <w:t>2)^</w:t>
-            </w:r>
-            <w:proofErr w:type="gramEnd"/>
-            <w:r>
-              <w:t>0.976</w:t>
+              <w:t>^2)^0.976</w:t>
             </w:r>
           </w:p>
         </w:tc>
@@ -17752,13 +16930,8 @@
             <w:pPr>
               <w:jc w:val="both"/>
             </w:pPr>
-            <w:proofErr w:type="spellStart"/>
-            <w:r>
-              <w:t>Chave</w:t>
-            </w:r>
-            <w:proofErr w:type="spellEnd"/>
-            <w:r>
-              <w:t xml:space="preserve"> et al., 2014</w:t>
+            <w:r>
+              <w:t>Chave et al., 2014</w:t>
             </w:r>
           </w:p>
         </w:tc>
@@ -17776,15 +16949,7 @@
         <w:t>ANOVA</w:t>
       </w:r>
       <w:r>
-        <w:t xml:space="preserve"> and Tukey HSD test on stem density, </w:t>
-      </w:r>
-      <w:proofErr w:type="spellStart"/>
-      <w:r>
-        <w:t>Lorey’s</w:t>
-      </w:r>
-      <w:proofErr w:type="spellEnd"/>
-      <w:r>
-        <w:t xml:space="preserve"> height, basal area, and aboveground biomass (AGB)</w:t>
+        <w:t xml:space="preserve"> and Tukey HSD test on stem density, Lorey’s height, basal area, and aboveground biomass (AGB)</w:t>
       </w:r>
       <w:r>
         <w:t xml:space="preserve"> </w:t>
@@ -18215,13 +17380,8 @@
             <w:vMerge w:val="restart"/>
           </w:tcPr>
           <w:p>
-            <w:proofErr w:type="spellStart"/>
-            <w:r>
-              <w:t>Lorey’s</w:t>
-            </w:r>
-            <w:proofErr w:type="spellEnd"/>
-            <w:r>
-              <w:t xml:space="preserve"> height</w:t>
+            <w:r>
+              <w:t>Lorey’s height</w:t>
             </w:r>
           </w:p>
         </w:tc>
@@ -21526,21 +20686,7 @@
         <w:rPr>
           <w:highlight w:val="yellow"/>
         </w:rPr>
-        <w:t xml:space="preserve">Tukey HSD results in </w:t>
-      </w:r>
-      <w:proofErr w:type="spellStart"/>
-      <w:r>
-        <w:rPr>
-          <w:highlight w:val="yellow"/>
-        </w:rPr>
-        <w:t>Github</w:t>
-      </w:r>
-      <w:proofErr w:type="spellEnd"/>
-      <w:r>
-        <w:rPr>
-          <w:highlight w:val="yellow"/>
-        </w:rPr>
-        <w:t xml:space="preserve"> repository</w:t>
+        <w:t>Tukey HSD results in Github repository</w:t>
       </w:r>
       <w:r>
         <w:t xml:space="preserve">. </w:t>
@@ -21720,23 +20866,13 @@
           </w:tcPr>
           <w:p>
             <w:r>
-              <w:t xml:space="preserve">Size </w:t>
-            </w:r>
-            <w:proofErr w:type="spellStart"/>
-            <w:proofErr w:type="gramStart"/>
-            <w:r>
-              <w:t>class</w:t>
+              <w:t>Size class</w:t>
             </w:r>
             <w:r>
               <w:t>:</w:t>
             </w:r>
             <w:r>
-              <w:t>Successional</w:t>
-            </w:r>
-            <w:proofErr w:type="spellEnd"/>
-            <w:proofErr w:type="gramEnd"/>
-            <w:r>
-              <w:t xml:space="preserve"> stage</w:t>
+              <w:t>Successional stage</w:t>
             </w:r>
           </w:p>
         </w:tc>
@@ -21881,23 +21017,13 @@
           </w:tcPr>
           <w:p>
             <w:r>
-              <w:t xml:space="preserve">Size </w:t>
-            </w:r>
-            <w:proofErr w:type="spellStart"/>
-            <w:proofErr w:type="gramStart"/>
-            <w:r>
-              <w:t>class</w:t>
+              <w:t>Size class</w:t>
             </w:r>
             <w:r>
               <w:t>:</w:t>
             </w:r>
             <w:r>
-              <w:t>Successional</w:t>
-            </w:r>
-            <w:proofErr w:type="spellEnd"/>
-            <w:proofErr w:type="gramEnd"/>
-            <w:r>
-              <w:t xml:space="preserve"> stage</w:t>
+              <w:t>Successional stage</w:t>
             </w:r>
           </w:p>
         </w:tc>
@@ -21985,21 +21111,7 @@
         <w:rPr>
           <w:highlight w:val="yellow"/>
         </w:rPr>
-        <w:t xml:space="preserve">Tukey HSD results in </w:t>
-      </w:r>
-      <w:proofErr w:type="spellStart"/>
-      <w:r>
-        <w:rPr>
-          <w:highlight w:val="yellow"/>
-        </w:rPr>
-        <w:t>Github</w:t>
-      </w:r>
-      <w:proofErr w:type="spellEnd"/>
-      <w:r>
-        <w:rPr>
-          <w:highlight w:val="yellow"/>
-        </w:rPr>
-        <w:t xml:space="preserve"> repository</w:t>
+        <w:t>Tukey HSD results in Github repository</w:t>
       </w:r>
     </w:p>
     <w:tbl>
@@ -22649,21 +21761,7 @@
         <w:rPr>
           <w:highlight w:val="yellow"/>
         </w:rPr>
-        <w:t xml:space="preserve">Tukey HSD results in </w:t>
-      </w:r>
-      <w:proofErr w:type="spellStart"/>
-      <w:r>
-        <w:rPr>
-          <w:highlight w:val="yellow"/>
-        </w:rPr>
-        <w:t>Github</w:t>
-      </w:r>
-      <w:proofErr w:type="spellEnd"/>
-      <w:r>
-        <w:rPr>
-          <w:highlight w:val="yellow"/>
-        </w:rPr>
-        <w:t xml:space="preserve"> repository</w:t>
+        <w:t>Tukey HSD results in Github repository</w:t>
       </w:r>
     </w:p>
     <w:tbl>
@@ -23305,15 +22403,7 @@
               <w:t xml:space="preserve">Figure S1. </w:t>
             </w:r>
             <w:r>
-              <w:t xml:space="preserve">K-means cluster analysis on structural attributes (stem density, </w:t>
-            </w:r>
-            <w:proofErr w:type="spellStart"/>
-            <w:r>
-              <w:t>Lorey’s</w:t>
-            </w:r>
-            <w:proofErr w:type="spellEnd"/>
-            <w:r>
-              <w:t xml:space="preserve"> height, and basal area) of TMCF plots showing two (to left), three (top right), four (bottom left) and five (bottom right) clusters. </w:t>
+              <w:t xml:space="preserve">K-means cluster analysis on structural attributes (stem density, Lorey’s height, and basal area) of TMCF plots showing two (to left), three (top right), four (bottom left) and five (bottom right) clusters. </w:t>
             </w:r>
             <w:r>
               <w:t>By comparing the four possible classifications with 30 indices, the three cluster classification was selected as the best one based on the majority rule. These three clusters match the expected structure</w:t>

</xml_diff>

<commit_message>
changed landscape composition for land-use intensity greadient and young forest for young fallows. Figures need edits. Added more ideas to intro.
</commit_message>
<xml_diff>
--- a/manuscript/ch1_manuscript2.docx
+++ b/manuscript/ch1_manuscript2.docx
@@ -14,21 +14,37 @@
         <w:t xml:space="preserve"> </w:t>
       </w:r>
       <w:r>
-        <w:t>Land-use history shapes tree aboveground biomass patterns in tropical montane cloud forest</w:t>
-      </w:r>
-      <w:r>
-        <w:t>s at regional scales</w:t>
+        <w:t xml:space="preserve">Land-use </w:t>
+      </w:r>
+      <w:r>
+        <w:t>intensity</w:t>
+      </w:r>
+      <w:r>
+        <w:t xml:space="preserve"> shapes tree aboveground biomass patterns in a tropical montane cloud forest region</w:t>
       </w:r>
     </w:p>
     <w:p>
       <w:r>
-        <w:t>OR</w:t>
-      </w:r>
-      <w:r>
-        <w:t xml:space="preserve">: </w:t>
-      </w:r>
-      <w:r>
-        <w:t>Land-use history shapes tree aboveground biomass patterns in a tropical montane cloud forest region</w:t>
+        <w:t>Spatial heterogeneity caused by small-scale</w:t>
+      </w:r>
+      <w:r>
+        <w:t xml:space="preserve"> disturbance shapes aboveground biomass patterns in tropical montane cloud forest at regional scales</w:t>
+      </w:r>
+    </w:p>
+    <w:p/>
+    <w:p>
+      <w:pPr>
+        <w:rPr>
+          <w:b/>
+          <w:bCs/>
+        </w:rPr>
+      </w:pPr>
+      <w:r>
+        <w:rPr>
+          <w:b/>
+          <w:bCs/>
+        </w:rPr>
+        <w:t>Authors</w:t>
       </w:r>
     </w:p>
     <w:p>
@@ -43,7 +59,7 @@
           <w:b/>
           <w:bCs/>
         </w:rPr>
-        <w:t>Authors</w:t>
+        <w:t>Affiliations</w:t>
       </w:r>
     </w:p>
     <w:p>
@@ -58,21 +74,6 @@
           <w:b/>
           <w:bCs/>
         </w:rPr>
-        <w:t>Affiliations</w:t>
-      </w:r>
-    </w:p>
-    <w:p>
-      <w:pPr>
-        <w:rPr>
-          <w:b/>
-          <w:bCs/>
-        </w:rPr>
-      </w:pPr>
-      <w:r>
-        <w:rPr>
-          <w:b/>
-          <w:bCs/>
-        </w:rPr>
         <w:t>Keywords</w:t>
       </w:r>
       <w:r>
@@ -93,6 +94,12 @@
           <w:bCs/>
         </w:rPr>
         <w:t xml:space="preserve"> tropical mountains; forest disturbance; environmental gradient</w:t>
+      </w:r>
+      <w:r>
+        <w:rPr>
+          <w:bCs/>
+        </w:rPr>
+        <w:t>; tree diversity</w:t>
       </w:r>
     </w:p>
     <w:p>
@@ -134,14 +141,60 @@
       </w:r>
     </w:p>
     <w:p>
-      <w:pPr>
-        <w:rPr>
-          <w:b/>
-          <w:bCs/>
-        </w:rPr>
-      </w:pPr>
-      <w:r>
-        <w:t>The precise quantification of carbon stocks in the aboveground component of tropical forests remains a challenge, particularly in tropical montane forests (TMF), where carbon has been historically understudied and underestimated. The magnitude and patterns of aboveground biomass (AGB) in TMF are hard to estimate partly due to forest disturbance, which greatly increases variation in the spatial and temporal distribution of AGB. In TMF, forest disturbance is mainly caused by the expansion and intensification of agricultural and grazing lands. Yet, the effect of land use on AGB patterns remains poorly understood. In this project, we seek to answer the following questions:</w:t>
+      <w:r>
+        <w:t xml:space="preserve">The precise quantification of carbon stocks in the aboveground component of tropical forests remains a challenge, particularly in tropical montane forests (TMF), where carbon has been historically understudied and underestimated. </w:t>
+      </w:r>
+    </w:p>
+    <w:p>
+      <w:r>
+        <w:t>The role of tropical forest biomass in the world and climate.</w:t>
+      </w:r>
+    </w:p>
+    <w:p>
+      <w:r>
+        <w:t xml:space="preserve">Estimates of tropical forests, comparison between low land and montane. Relationship between AGB and structure and composition of forest. </w:t>
+      </w:r>
+      <w:r>
+        <w:t>Both carbon and diversity threatened by global environmental change.</w:t>
+      </w:r>
+    </w:p>
+    <w:p>
+      <w:r>
+        <w:t xml:space="preserve">The magnitude and patterns of aboveground biomass (AGB) in TMF are hard to estimate partly due to forest disturbance, which greatly increases variation in the spatial and temporal distribution of AGB. </w:t>
+      </w:r>
+    </w:p>
+    <w:p>
+      <w:r>
+        <w:t xml:space="preserve">Forest disturbance in TMF. </w:t>
+      </w:r>
+      <w:r>
+        <w:t>In TMF, forest disturbance is mainly caused by the expansion and intensification of agricultural and grazing lands.</w:t>
+      </w:r>
+    </w:p>
+    <w:p>
+      <w:r>
+        <w:t>Yet, the effect of land use on AGB patterns remains poorly understood</w:t>
+      </w:r>
+      <w:r>
+        <w:t xml:space="preserve"> (despite playing a large role in aboveground C allocation)</w:t>
+      </w:r>
+      <w:r>
+        <w:t xml:space="preserve">. </w:t>
+      </w:r>
+      <w:r>
+        <w:t>Most studies on AGB forest structure and composition study ‘old-growth’ forest. Some study successional patterns. But rarely AGB is estimated at landscape scales in forest-agriculture mosaics. Forest agriculture mosaics are the most common landscape in tropical mountains. Particularly in places with deep history of small scale farming and peasant life. Thus the need to understand the role of land use and to estimate AGB in mosaics.</w:t>
+      </w:r>
+      <w:r>
+        <w:t xml:space="preserve"> </w:t>
+      </w:r>
+      <w:r>
+        <w:t>This is fundamental for improving model representations of terrestrial ecosystems.</w:t>
+      </w:r>
+    </w:p>
+    <w:p/>
+    <w:p>
+      <w:r>
+        <w:t>In this project, we seek to answer the following questions:</w:t>
       </w:r>
     </w:p>
     <w:p>
@@ -165,25 +218,7 @@
         </w:numPr>
       </w:pPr>
       <w:r>
-        <w:t xml:space="preserve">How does land-use shape </w:t>
-      </w:r>
-      <w:r>
-        <w:t xml:space="preserve">regional </w:t>
-      </w:r>
-      <w:r>
-        <w:t xml:space="preserve">patterns </w:t>
-      </w:r>
-      <w:r>
-        <w:t xml:space="preserve">of AGB </w:t>
-      </w:r>
-      <w:r>
-        <w:t>along an environmental gradient</w:t>
-      </w:r>
-      <w:r>
-        <w:t xml:space="preserve"> in TMCFs</w:t>
-      </w:r>
-      <w:r>
-        <w:t>?</w:t>
+        <w:t xml:space="preserve">What is the relationship between AGB and tree diversity in TMCF? </w:t>
       </w:r>
     </w:p>
     <w:p>
@@ -195,15 +230,42 @@
         </w:numPr>
       </w:pPr>
       <w:r>
-        <w:t xml:space="preserve">What is the relationship between AGB and tree diversity in TMCF? </w:t>
+        <w:lastRenderedPageBreak/>
+        <w:t xml:space="preserve">How does land-use shape </w:t>
+      </w:r>
+      <w:r>
+        <w:t xml:space="preserve">regional </w:t>
+      </w:r>
+      <w:r>
+        <w:t xml:space="preserve">patterns </w:t>
+      </w:r>
+      <w:r>
+        <w:t xml:space="preserve">of AGB </w:t>
+      </w:r>
+      <w:r>
+        <w:t>along an environmental gradient</w:t>
+      </w:r>
+      <w:r>
+        <w:t xml:space="preserve"> in TMCFs</w:t>
+      </w:r>
+      <w:r>
+        <w:t>?</w:t>
       </w:r>
     </w:p>
     <w:p>
       <w:r>
-        <w:t>This is fundamental for improving model representations of terrestrial ecosystems.</w:t>
+        <w:t xml:space="preserve">Our hypotheses are: AGB </w:t>
+      </w:r>
+      <w:r>
+        <w:t>will be</w:t>
+      </w:r>
+      <w:r>
+        <w:t xml:space="preserve"> comparable to other estimates in Mexico and the world (larger than reported in global maps) and will be stored in large trees;</w:t>
+      </w:r>
+      <w:r>
+        <w:t xml:space="preserve"> diversity and agb will be positively correlated; land use intensity will decrease both agb and diversity.</w:t>
       </w:r>
     </w:p>
-    <w:p/>
     <w:p>
       <w:pPr>
         <w:rPr>
@@ -494,15 +556,7 @@
           <w:rStyle w:val="textlayer--absolute"/>
           <w:rFonts w:cstheme="minorHAnsi"/>
         </w:rPr>
-        <w:t xml:space="preserve">We defined the </w:t>
-      </w:r>
-      <w:r>
-        <w:rPr>
-          <w:rStyle w:val="textlayer--absolute"/>
-          <w:rFonts w:cstheme="minorHAnsi"/>
-        </w:rPr>
-        <w:lastRenderedPageBreak/>
-        <w:t xml:space="preserve">distribution of TMCF within NMO using the official map of vegetation and land-use series V published by the </w:t>
+        <w:t xml:space="preserve">We defined the distribution of TMCF within NMO using the official map of vegetation and land-use series V published by the </w:t>
       </w:r>
       <w:r>
         <w:rPr>
@@ -565,7 +619,13 @@
         <w:t xml:space="preserve">gathered and integrated </w:t>
       </w:r>
       <w:r>
-        <w:t>information on forest structure and composition, environment, topography, and land-use</w:t>
+        <w:t xml:space="preserve">information on forest structure and composition, </w:t>
+      </w:r>
+      <w:r>
+        <w:t>climate</w:t>
+      </w:r>
+      <w:r>
+        <w:t>, topography, and land-use</w:t>
       </w:r>
       <w:r>
         <w:t>,</w:t>
@@ -681,7 +741,13 @@
         <w:t xml:space="preserve">. </w:t>
       </w:r>
       <w:r>
-        <w:t xml:space="preserve">FI data collection was carried out between 2009 and 2014 following a hierarchical nested sampling </w:t>
+        <w:t xml:space="preserve">FI data collection was carried out between 2009 and 2014 following a </w:t>
+      </w:r>
+      <w:r>
+        <w:t xml:space="preserve">systematic </w:t>
+      </w:r>
+      <w:r>
+        <w:t xml:space="preserve">hierarchical nested sampling </w:t>
       </w:r>
       <w:r>
         <w:t>design</w:t>
@@ -711,10 +777,31 @@
         <w:t xml:space="preserve"> were established. </w:t>
       </w:r>
       <w:r>
-        <w:t xml:space="preserve">One in the center of the site, and the other three in a north, southeast, and southwest direction, respectively, at 45.14 m from the central plot. </w:t>
-      </w:r>
-      <w:r>
-        <w:t>All trees, lianas, shrubs, palm trees and ferns within the plots with a diameter at breast height (DBH) larger than 7.5 cm were sampled for height, DBH, basal area (BA), and taxonomic identification</w:t>
+        <w:t>One in the center of the site, and the other three in a north, southeast, and southwest direction, respectively, at 45.14 m from the central plot</w:t>
+      </w:r>
+      <w:r>
+        <w:t xml:space="preserve"> (Figure 1)</w:t>
+      </w:r>
+      <w:r>
+        <w:t xml:space="preserve">. </w:t>
+      </w:r>
+      <w:r>
+        <w:t>All trees, lianas, shrubs, palm trees and ferns within the plots with a diameter at breast height (DBH) larger than 7.5 cm were</w:t>
+      </w:r>
+      <w:r>
+        <w:t xml:space="preserve"> taxonomically identified and</w:t>
+      </w:r>
+      <w:r>
+        <w:t xml:space="preserve"> sampled for height, DBH, </w:t>
+      </w:r>
+      <w:r>
+        <w:t xml:space="preserve">and </w:t>
+      </w:r>
+      <w:r>
+        <w:t>basal area (BA</w:t>
+      </w:r>
+      <w:r>
+        <w:t>)</w:t>
       </w:r>
       <w:r>
         <w:t>. Information about the geographic location</w:t>
@@ -729,12 +816,56 @@
         <w:t>documented</w:t>
       </w:r>
       <w:r>
+        <w:t xml:space="preserve">. </w:t>
+      </w:r>
+      <w:r>
+        <w:t>Additionally, signs of forest disturbance were assessed in each site and recorded</w:t>
+      </w:r>
+      <w:r>
         <w:t xml:space="preserve"> </w:t>
       </w:r>
       <w:r>
         <w:t xml:space="preserve">(CONAFOR, 2018). </w:t>
       </w:r>
       <w:r>
+        <w:t xml:space="preserve">It is important to note that </w:t>
+      </w:r>
+      <w:r>
+        <w:t xml:space="preserve">the </w:t>
+      </w:r>
+      <w:r>
+        <w:t>sampling</w:t>
+      </w:r>
+      <w:r>
+        <w:t xml:space="preserve"> design</w:t>
+      </w:r>
+      <w:r>
+        <w:t xml:space="preserve"> was not directed towards mature or ‘old-growth’ </w:t>
+      </w:r>
+      <w:r>
+        <w:t>forests. On the contrary, the nature of the sampling design allowed for data collection in vari</w:t>
+      </w:r>
+      <w:r>
+        <w:t>ous</w:t>
+      </w:r>
+      <w:r>
+        <w:t xml:space="preserve"> landscapes, many of them mosaics of different land cover classes such as cropland, grazing lands, and forests at different successional stages.</w:t>
+      </w:r>
+      <w:r>
+        <w:t xml:space="preserve"> Therefore, the Mexican FI provides a unique opportunity to test the effect of landscape composition</w:t>
+      </w:r>
+      <w:r>
+        <w:t xml:space="preserve"> and land use o</w:t>
+      </w:r>
+      <w:r>
+        <w:t>n forest structure and composition.</w:t>
+      </w:r>
+    </w:p>
+    <w:p>
+      <w:pPr>
+        <w:ind w:firstLine="720"/>
+      </w:pPr>
+      <w:r>
         <w:t>For selecting FI sites relevant to our study, we performed a</w:t>
       </w:r>
       <w:r>
@@ -759,19 +890,19 @@
         <w:t xml:space="preserve">sites </w:t>
       </w:r>
       <w:r>
-        <w:t xml:space="preserve">and the NMO </w:t>
-      </w:r>
-      <w:r>
-        <w:t>using</w:t>
-      </w:r>
-      <w:r>
-        <w:t xml:space="preserve"> </w:t>
-      </w:r>
-      <w:r>
-        <w:t xml:space="preserve">FI sites’ geographic coordinates and </w:t>
-      </w:r>
-      <w:r>
-        <w:t xml:space="preserve">the NMO shapefile we acquired from </w:t>
+        <w:t xml:space="preserve">and </w:t>
+      </w:r>
+      <w:r>
+        <w:t xml:space="preserve">a </w:t>
+      </w:r>
+      <w:r>
+        <w:t>NMO shapefile</w:t>
+      </w:r>
+      <w:r>
+        <w:t xml:space="preserve">, the latter </w:t>
+      </w:r>
+      <w:r>
+        <w:t xml:space="preserve">acquired from </w:t>
       </w:r>
       <w:r>
         <w:t xml:space="preserve">the </w:t>
@@ -785,6 +916,84 @@
       </w:r>
       <w:r>
         <w:t xml:space="preserve">. </w:t>
+      </w:r>
+      <w:r>
+        <w:t xml:space="preserve">We </w:t>
+      </w:r>
+      <w:r>
+        <w:t>processed</w:t>
+      </w:r>
+      <w:r>
+        <w:t xml:space="preserve"> data</w:t>
+      </w:r>
+      <w:r>
+        <w:t xml:space="preserve"> at two sampling levels. On the one hand,</w:t>
+      </w:r>
+      <w:r>
+        <w:t xml:space="preserve"> we used 400 m</w:t>
+      </w:r>
+      <w:r>
+        <w:rPr>
+          <w:vertAlign w:val="superscript"/>
+        </w:rPr>
+        <w:t>2</w:t>
+      </w:r>
+      <w:r>
+        <w:t xml:space="preserve"> plots to describe forest structural attributes, tree diversity</w:t>
+      </w:r>
+      <w:r>
+        <w:t xml:space="preserve">, </w:t>
+      </w:r>
+      <w:r>
+        <w:t xml:space="preserve">and </w:t>
+      </w:r>
+      <w:r>
+        <w:t>estimate AGB</w:t>
+      </w:r>
+      <w:r>
+        <w:t xml:space="preserve">. We also associated each plot to an </w:t>
+      </w:r>
+      <w:r>
+        <w:t>approximate successional stage</w:t>
+      </w:r>
+      <w:r>
+        <w:t xml:space="preserve">. </w:t>
+      </w:r>
+      <w:r>
+        <w:t>On the other hand, we used 1-ha sites to gain a broader idea of the amount of AGB in TMCF</w:t>
+      </w:r>
+      <w:r>
+        <w:t xml:space="preserve"> in</w:t>
+      </w:r>
+      <w:r>
+        <w:t xml:space="preserve"> </w:t>
+      </w:r>
+      <w:r>
+        <w:t>this</w:t>
+      </w:r>
+      <w:r>
+        <w:t xml:space="preserve"> </w:t>
+      </w:r>
+      <w:r>
+        <w:t xml:space="preserve">region, </w:t>
+      </w:r>
+      <w:r>
+        <w:t>and its variation across space in relation to tree diversity, environmental and land</w:t>
+      </w:r>
+      <w:r>
+        <w:t>-</w:t>
+      </w:r>
+      <w:r>
+        <w:t>use</w:t>
+      </w:r>
+      <w:r>
+        <w:t xml:space="preserve"> intensity</w:t>
+      </w:r>
+      <w:r>
+        <w:t xml:space="preserve"> gradients</w:t>
+      </w:r>
+      <w:r>
+        <w:t>.</w:t>
       </w:r>
       <w:r>
         <w:t xml:space="preserve"> </w:t>
@@ -1162,10 +1371,37 @@
         <w:t xml:space="preserve">We calculated AGB per plot adding up the biomass of each individual tree and AGB per site averaging plot’s AGB. There is always some uncertainty inherent to upscaling biomass estimates from trees to forest stands that arises from the propagation of errors in field data collection, allometric equations, wood density estimates, and forest variation. To account for this uncertainty, we estimated plot AGB standard deviation following error propagation </w:t>
       </w:r>
       <w:r>
-        <w:t>through a Monte Carlo scheme,</w:t>
+        <w:t>through a Monte Carlo scheme</w:t>
+      </w:r>
+      <w:r>
+        <w:t xml:space="preserve"> built-in the AGBmonteCarlo function in BIOMASS</w:t>
       </w:r>
       <w:r>
         <w:t xml:space="preserve"> </w:t>
+      </w:r>
+      <w:r>
+        <w:t>using wood densities standard deviations estimated for each species</w:t>
+      </w:r>
+      <w:r>
+        <w:t>-</w:t>
+      </w:r>
+      <w:r>
+        <w:t xml:space="preserve">or </w:t>
+      </w:r>
+      <w:r>
+        <w:t xml:space="preserve">its </w:t>
+      </w:r>
+      <w:r>
+        <w:t>closest relative</w:t>
+      </w:r>
+      <w:r>
+        <w:t>-</w:t>
+      </w:r>
+      <w:r>
+        <w:t xml:space="preserve">, </w:t>
+      </w:r>
+      <w:r>
+        <w:t xml:space="preserve">and </w:t>
       </w:r>
       <w:r>
         <w:t xml:space="preserve">assuming 95% of the samples have a low diameter error and the remaining 5% a high diameter error (close to 5 cm), and a height error of 10%, as suggested in Chave et al. (2004). </w:t>
@@ -1755,21 +1991,7 @@
           <w:i/>
           <w:iCs/>
         </w:rPr>
-        <w:t xml:space="preserve">Environmental and </w:t>
-      </w:r>
-      <w:r>
-        <w:rPr>
-          <w:i/>
-          <w:iCs/>
-        </w:rPr>
-        <w:t>t</w:t>
-      </w:r>
-      <w:r>
-        <w:rPr>
-          <w:i/>
-          <w:iCs/>
-        </w:rPr>
-        <w:t xml:space="preserve">opographic </w:t>
+        <w:t xml:space="preserve">Environmental </w:t>
       </w:r>
       <w:r>
         <w:rPr>
@@ -1867,13 +2089,43 @@
         <w:t xml:space="preserve"> u</w:t>
       </w:r>
       <w:r>
-        <w:t>se in TMCF we used three variables: forest disturbance related to agricultural activities, forest disturbance related to cattle grazing activities, and</w:t>
-      </w:r>
-      <w:r>
-        <w:t xml:space="preserve"> a land-use gradient we built on information about the</w:t>
-      </w:r>
-      <w:r>
-        <w:t xml:space="preserve"> landscape composition of each site (</w:t>
+        <w:t xml:space="preserve">se in TMCF we used three variables: </w:t>
+      </w:r>
+      <w:r>
+        <w:t xml:space="preserve">(1) </w:t>
+      </w:r>
+      <w:r>
+        <w:t xml:space="preserve">forest disturbance related to agricultural activities, </w:t>
+      </w:r>
+      <w:r>
+        <w:t xml:space="preserve">(2) </w:t>
+      </w:r>
+      <w:r>
+        <w:t>forest disturbance related to cattle grazing activities, and</w:t>
+      </w:r>
+      <w:r>
+        <w:t xml:space="preserve"> </w:t>
+      </w:r>
+      <w:r>
+        <w:t xml:space="preserve">(3) </w:t>
+      </w:r>
+      <w:r>
+        <w:t>a land</w:t>
+      </w:r>
+      <w:r>
+        <w:t>-</w:t>
+      </w:r>
+      <w:r>
+        <w:t xml:space="preserve">use intensity </w:t>
+      </w:r>
+      <w:r>
+        <w:t xml:space="preserve">gradient we built </w:t>
+      </w:r>
+      <w:r>
+        <w:t>assessing</w:t>
+      </w:r>
+      <w:r>
+        <w:t xml:space="preserve"> the landscape composition of each site (</w:t>
       </w:r>
       <w:r>
         <w:rPr>
@@ -1883,13 +2135,28 @@
         <w:t>i.e.</w:t>
       </w:r>
       <w:r>
-        <w:t xml:space="preserve">, the </w:t>
-      </w:r>
-      <w:r>
-        <w:t>proportion of different types of land cover within a site)</w:t>
-      </w:r>
-      <w:r>
-        <w:t xml:space="preserve">. We assessed FI sites’ forest disturbance related to agricultural and grazing activities at the time of data collection using FI disturbance data set, which contains information about the cause and severity of vegetation disturbance. The causes of disturbance are classified in 11 classes: fires, hurricanes, floods, roads, logging, land-use change, grazing, pests and diseases, electrical cables, mining, and urbanization. The severity of disturbance is classified in a </w:t>
+        <w:t>, the proportion of different types of land cover within a site)</w:t>
+      </w:r>
+      <w:r>
+        <w:t xml:space="preserve"> after</w:t>
+      </w:r>
+      <w:r>
+        <w:t xml:space="preserve"> a forest succession categorization at plot level (described below)</w:t>
+      </w:r>
+      <w:r>
+        <w:t>. We assessed FI sites’ forest disturbance related to agricultural and grazing activities at the time of data collection using FI disturbance data set, which contains information about the cause and severity of vegetation disturbance</w:t>
+      </w:r>
+      <w:r>
+        <w:t xml:space="preserve"> at site level</w:t>
+      </w:r>
+      <w:r>
+        <w:t xml:space="preserve">. The causes of disturbance are classified in 11 classes: fires, hurricanes, floods, roads, logging, land-use change, grazing, pests and diseases, </w:t>
+      </w:r>
+      <w:r>
+        <w:t>power lines</w:t>
+      </w:r>
+      <w:r>
+        <w:t xml:space="preserve">, mining, and urbanization. The severity of disturbance is classified in a </w:t>
       </w:r>
       <w:r>
         <w:t>four-category</w:t>
@@ -1939,115 +2206,67 @@
         <w:ind w:firstLine="720"/>
       </w:pPr>
       <w:r>
-        <w:t xml:space="preserve">To assess the </w:t>
-      </w:r>
-      <w:r>
-        <w:t xml:space="preserve">landscape </w:t>
-      </w:r>
-      <w:r>
-        <w:t xml:space="preserve">composition of each site in terms of the </w:t>
-      </w:r>
-      <w:r>
-        <w:t>proportion of</w:t>
-      </w:r>
-      <w:r>
-        <w:t xml:space="preserve"> mature forest, secondary forest, and agricultural or grazing lands</w:t>
-      </w:r>
-      <w:r>
-        <w:t xml:space="preserve"> present in the site,</w:t>
-      </w:r>
-      <w:r>
-        <w:t xml:space="preserve"> we first identified an approximate successional state of FI plots. To do so, we classified FI plots with a </w:t>
-      </w:r>
-      <w:r>
-        <w:t xml:space="preserve">k-means analysis </w:t>
-      </w:r>
-      <w:r>
-        <w:t xml:space="preserve">using structural attributes, including tree height, DBH, and </w:t>
-      </w:r>
-      <w:r>
-        <w:t>stem</w:t>
-      </w:r>
-      <w:r>
-        <w:t xml:space="preserve"> density</w:t>
-      </w:r>
-      <w:r>
-        <w:t>. K-means is a non-hierarchical cluster analysis where the user defines</w:t>
-      </w:r>
-      <w:r>
-        <w:t xml:space="preserve"> the initial number of centers. We run the analysis using two, three, four and five initial centers with 25 random sampling sets</w:t>
-      </w:r>
-      <w:r>
-        <w:t xml:space="preserve"> each</w:t>
-      </w:r>
-      <w:r>
-        <w:t xml:space="preserve"> (Figure S1)</w:t>
+        <w:t xml:space="preserve">For building a land-use intensity gradient we first identified </w:t>
+      </w:r>
+      <w:r>
+        <w:t>the</w:t>
+      </w:r>
+      <w:r>
+        <w:t xml:space="preserve"> approximate successional stage </w:t>
+      </w:r>
+      <w:r>
+        <w:t>of</w:t>
+      </w:r>
+      <w:r>
+        <w:t xml:space="preserve"> each plot using their structural attributes</w:t>
+      </w:r>
+      <w:r>
+        <w:t xml:space="preserve"> for later assessing</w:t>
+      </w:r>
+      <w:r>
+        <w:t xml:space="preserve"> the proportion of forests at different successional stages present</w:t>
+      </w:r>
+      <w:r>
+        <w:t xml:space="preserve"> in each site</w:t>
       </w:r>
       <w:r>
         <w:t xml:space="preserve">. </w:t>
       </w:r>
       <w:r>
-        <w:t>Then, w</w:t>
-      </w:r>
-      <w:r>
-        <w:t xml:space="preserve">e </w:t>
-      </w:r>
-      <w:r>
-        <w:t xml:space="preserve">compared </w:t>
-      </w:r>
-      <w:r>
-        <w:t xml:space="preserve">30 indices </w:t>
-      </w:r>
-      <w:r>
-        <w:t xml:space="preserve">to define the best number of clusters </w:t>
-      </w:r>
-      <w:r>
-        <w:t xml:space="preserve">and </w:t>
-      </w:r>
-      <w:r>
-        <w:t>chose</w:t>
+        <w:t xml:space="preserve">To assign </w:t>
+      </w:r>
+      <w:r>
+        <w:t xml:space="preserve">each plot </w:t>
+      </w:r>
+      <w:r>
+        <w:t xml:space="preserve">a successional stage, we classified all FI plots </w:t>
+      </w:r>
+      <w:r>
+        <w:t xml:space="preserve">with a k-means analysis using </w:t>
+      </w:r>
+      <w:r>
+        <w:t xml:space="preserve">their </w:t>
+      </w:r>
+      <w:r>
+        <w:t>structural attributes, including tree height, DBH, and stem density. K-means is a non-hierarchical cluster analysis where the user defines the initial number of centers. We run the analysis using two, three, four and five initial centers with 25 random sampling sets each (Figure S1). Then, we compared 30 indices to define the best number of clusters and chose the one that was better supported by most indices. Most of the indices suggested three clusters as the best classification. Thus, from this analysis, we obtained three</w:t>
       </w:r>
       <w:r>
         <w:t xml:space="preserve"> </w:t>
       </w:r>
       <w:r>
-        <w:t xml:space="preserve">the one </w:t>
-      </w:r>
-      <w:r>
-        <w:t>that was better supported by most indices</w:t>
-      </w:r>
-      <w:r>
-        <w:t xml:space="preserve">. </w:t>
-      </w:r>
-      <w:r>
-        <w:t>Most of the indices suggested three clusters as the best classification. Thus, f</w:t>
-      </w:r>
-      <w:r>
-        <w:t>rom this analysis, we obtained three structural clusters</w:t>
-      </w:r>
-      <w:r>
-        <w:t>: the</w:t>
-      </w:r>
-      <w:r>
-        <w:t xml:space="preserve"> first </w:t>
-      </w:r>
-      <w:r>
-        <w:t>one</w:t>
-      </w:r>
-      <w:r>
-        <w:t xml:space="preserve"> groups together plots with very low tree density, low basal area, and low tree height; the second cluster groups together </w:t>
-      </w:r>
-      <w:r>
-        <w:t xml:space="preserve">forest </w:t>
-      </w:r>
-      <w:r>
-        <w:t>plots with high tree density, and medium basal area and tree height; and a third one groups together plots with very high basal area and tree height, but medium tree density. Other studies conducted in TMCF in Oaxaca have shown that tree height, DBH, and tree density change through time after disturbance and are useful for estimating an approximate stage of forest succession in forest-agriculture mosaics (Velasco-Murguía et al., 2021). In general, TMCF</w:t>
-      </w:r>
-      <w:r>
-        <w:t>s</w:t>
-      </w:r>
-      <w:r>
-        <w:t xml:space="preserve"> after disturbance show an increase in tree density, height, and basal area. Over time, tree height and basal area continues to increase but stem density decreases. This transition usually happens around 50 years after disturbance and differentiates young forest from mature forest (del Castillo, 2015). Because the three clusters we obtained from the non-hierarchical cluster analysis follow this general trend, we assigned approximate successional stages to each cluster as follows: we defined cluster one as very young forest, cluster two as young forest, and cluster three as mature forest. It is important to note that forest succession is a continuum and a complex process. Here, we classified forest succession in discrete categories as a methodological approach conducted for the sake of the analysis. This approach has proven to be useful for understanding forest ecosystem dynamics elsewhere (CITAS). </w:t>
+        <w:t xml:space="preserve">clusters: the first one groups together plots with very low tree density, low basal area, and low tree height; the second cluster groups together forest plots with high tree density, and medium basal area and tree height; and a third one groups together plots with very high basal area and tree height, but medium tree density. Other studies conducted in TMCF in </w:t>
+      </w:r>
+      <w:r>
+        <w:t>Oaxaca</w:t>
+      </w:r>
+      <w:r>
+        <w:t xml:space="preserve"> have shown that tree height, DBH, and tree density change through time after disturbance and are useful for estimating an approximate stage of forest succession in forest-agriculture mosaics (Velasco-Murguía et al., 2021). In general, TMCFs after disturbance show an increase in tree density, height, and basal area. Over time, tree height and basal area continues to increase but stem density decreases. This transition usually happens around 50 years after disturbance and differentiates young forest from mature forest (del Castillo, 2015). Because the three clusters we obtained from the non-hierarchical cluster analysis follow this general trend, we assigned approximate successional stages to each cluster as follows: we defined cluster one as </w:t>
+      </w:r>
+      <w:r>
+        <w:t>young fallows</w:t>
+      </w:r>
+      <w:r>
+        <w:t>, cluster two as young forest, and cluster three as mature forest. It is important to note that forest succession is a continuum and a complex process. Here, we classified forest succession in discrete categories as a methodological approach conducted for the sake of the analysis. This approach has proven to be useful for understanding forest ecosystem dynamics elsewhere (CITAS).</w:t>
       </w:r>
     </w:p>
     <w:p>
@@ -2055,7 +2274,31 @@
         <w:ind w:firstLine="720"/>
       </w:pPr>
       <w:r>
-        <w:t xml:space="preserve">Once plots were classified in three successional stages, we assessed the composition of very young, young, and mature forests in each site. Interestingly, some of the sites have plots that fall across different structural classes, showing the patchiness in these forest-agriculture mosaic landscapes. To describe this patchiness, we defined a </w:t>
+        <w:t xml:space="preserve">Once plots were classified in three successional stages, we assessed the composition of </w:t>
+      </w:r>
+      <w:r>
+        <w:t>young fallows</w:t>
+      </w:r>
+      <w:r>
+        <w:t xml:space="preserve">, young and mature forests in each site. Interestingly, some of the sites have plots that fall across different </w:t>
+      </w:r>
+      <w:r>
+        <w:t>successional stages</w:t>
+      </w:r>
+      <w:r>
+        <w:t xml:space="preserve">, showing the patchiness in these forest-agriculture mosaic landscapes. To describe this patchiness, </w:t>
+      </w:r>
+      <w:r>
+        <w:t>w</w:t>
+      </w:r>
+      <w:r>
+        <w:t xml:space="preserve">e assigned a value from 1 to 3 to each successional stage as follows: young fallows = 1; young forest = 2, and mature forest = 3. </w:t>
+      </w:r>
+      <w:r>
+        <w:t xml:space="preserve">Then, </w:t>
+      </w:r>
+      <w:r>
+        <w:t xml:space="preserve">we defined a </w:t>
       </w:r>
       <w:r>
         <w:t xml:space="preserve">landscape composition </w:t>
@@ -2067,7 +2310,19 @@
         <w:t xml:space="preserve">(eq. 4) </w:t>
       </w:r>
       <w:r>
-        <w:t xml:space="preserve">adding up all successional stages within a site and normalizing the value as follows: </w:t>
+        <w:t xml:space="preserve">adding up </w:t>
+      </w:r>
+      <w:r>
+        <w:t xml:space="preserve">the values of </w:t>
+      </w:r>
+      <w:r>
+        <w:t xml:space="preserve">all successional stages within a site and normalizing the value </w:t>
+      </w:r>
+      <w:r>
+        <w:t>to get a number from 0 to 1.</w:t>
+      </w:r>
+      <w:r>
+        <w:t xml:space="preserve"> </w:t>
       </w:r>
     </w:p>
     <w:tbl>
@@ -2100,7 +2355,7 @@
                   <w:rPr>
                     <w:rFonts w:ascii="Cambria Math" w:hAnsi="Cambria Math"/>
                   </w:rPr>
-                  <m:t>Landscape composition=1-</m:t>
+                  <m:t>Landscape composition=</m:t>
                 </m:r>
                 <m:f>
                   <m:fPr>
@@ -2141,11 +2396,6 @@
             <w:pPr>
               <w:jc w:val="right"/>
             </w:pPr>
-          </w:p>
-          <w:p>
-            <w:pPr>
-              <w:jc w:val="right"/>
-            </w:pPr>
             <w:r>
               <w:t>(4)</w:t>
             </w:r>
@@ -2155,102 +2405,211 @@
     </w:tbl>
     <w:p>
       <w:r>
-        <w:t xml:space="preserve">Where SS is the </w:t>
-      </w:r>
-      <w:r>
-        <w:t xml:space="preserve">sum of the </w:t>
-      </w:r>
-      <w:r>
-        <w:t>successional stage categor</w:t>
-      </w:r>
-      <w:r>
-        <w:t xml:space="preserve">ies of the plots in a site. Successional stage categories </w:t>
-      </w:r>
-      <w:r>
-        <w:t xml:space="preserve">can </w:t>
-      </w:r>
-      <w:r>
-        <w:t>take the following values: very young forest =</w:t>
-      </w:r>
-      <w:r>
-        <w:t xml:space="preserve"> </w:t>
-      </w:r>
-      <w:r>
-        <w:t>1; young forest = 2, and mature forest = 3.</w:t>
-      </w:r>
-      <w:r>
-        <w:t xml:space="preserve"> </w:t>
-      </w:r>
-      <w:r>
-        <w:t>Thus, c</w:t>
-      </w:r>
-      <w:r>
-        <w:t>onsidering there are four plots in each site, the minimum possible SS value</w:t>
-      </w:r>
-      <w:r>
-        <w:t xml:space="preserve"> </w:t>
-      </w:r>
-      <w:r>
-        <w:t>is always 4, and the maximum is always 12. T</w:t>
-      </w:r>
-      <w:r>
-        <w:t xml:space="preserve">his way, </w:t>
-      </w:r>
-      <w:r>
-        <w:t xml:space="preserve">a </w:t>
-      </w:r>
-      <w:r>
-        <w:t xml:space="preserve">landscape composition </w:t>
-      </w:r>
-      <w:r>
-        <w:t>value from 0 to 1 is assigned to all sites,</w:t>
-      </w:r>
-      <w:r>
-        <w:t xml:space="preserve"> where 0 represents sites </w:t>
-      </w:r>
-      <w:r>
-        <w:t>dominated by</w:t>
-      </w:r>
-      <w:r>
-        <w:t xml:space="preserve"> mature forests, 1 represents sites </w:t>
-      </w:r>
-      <w:r>
-        <w:t>dominated by</w:t>
-      </w:r>
-      <w:r>
-        <w:t xml:space="preserve"> very young forest stands, and everything in between are sites with a combination of forests at different successional stages. </w:t>
-      </w:r>
-      <w:r>
-        <w:t>Thus, this variable</w:t>
-      </w:r>
-      <w:r>
-        <w:t xml:space="preserve"> </w:t>
-      </w:r>
-      <w:r>
-        <w:t>represents</w:t>
-      </w:r>
-      <w:r>
-        <w:t xml:space="preserve"> a </w:t>
-      </w:r>
-      <w:r>
-        <w:t>land-use gradient</w:t>
-      </w:r>
-      <w:r>
-        <w:t xml:space="preserve"> where sites dominated by very young forests (</w:t>
+        <w:t xml:space="preserve">Where </w:t>
       </w:r>
       <w:r>
         <w:rPr>
           <w:i/>
           <w:iCs/>
         </w:rPr>
-        <w:t>i.e.</w:t>
-      </w:r>
-      <w:r>
-        <w:t>,</w:t>
-      </w:r>
-      <w:r>
-        <w:t xml:space="preserve"> sites closer to 1) show a greater degree of forest disturbance. </w:t>
-      </w:r>
+        <w:t>SS</w:t>
+      </w:r>
+      <w:r>
+        <w:t xml:space="preserve"> is the </w:t>
+      </w:r>
+      <w:r>
+        <w:t xml:space="preserve">sum of the </w:t>
+      </w:r>
+      <w:r>
+        <w:t>successional stage categor</w:t>
+      </w:r>
+      <w:r>
+        <w:t>ies of the plots in a site</w:t>
+      </w:r>
+      <w:r>
+        <w:t xml:space="preserve">, </w:t>
+      </w:r>
+      <w:r>
+        <w:rPr>
+          <w:i/>
+          <w:iCs/>
+        </w:rPr>
+        <w:t>minSS</w:t>
+      </w:r>
+      <w:r>
+        <w:t xml:space="preserve"> is the minimum possible successional stage value present in a site and </w:t>
+      </w:r>
+      <w:r>
+        <w:rPr>
+          <w:i/>
+          <w:iCs/>
+        </w:rPr>
+        <w:t>maxSS</w:t>
+      </w:r>
+      <w:r>
+        <w:t xml:space="preserve"> is the maximum possible successional stage value present in a site. </w:t>
+      </w:r>
+      <w:r>
+        <w:t>C</w:t>
+      </w:r>
+      <w:r>
+        <w:t xml:space="preserve">onsidering there are four plots in each site, </w:t>
+      </w:r>
+      <w:r>
+        <w:rPr>
+          <w:i/>
+          <w:iCs/>
+        </w:rPr>
+        <w:t>minSS</w:t>
+      </w:r>
+      <w:r>
+        <w:t xml:space="preserve"> </w:t>
+      </w:r>
+      <w:r>
+        <w:t>is always 4</w:t>
+      </w:r>
+      <w:r>
+        <w:t xml:space="preserve"> (if all plots are young fallows)</w:t>
+      </w:r>
+      <w:r>
+        <w:t xml:space="preserve">, and </w:t>
+      </w:r>
+      <w:r>
+        <w:rPr>
+          <w:i/>
+          <w:iCs/>
+        </w:rPr>
+        <w:t>maxSS</w:t>
+      </w:r>
+      <w:r>
+        <w:t xml:space="preserve"> is always 12</w:t>
+      </w:r>
+      <w:r>
+        <w:t xml:space="preserve"> (if all plots are mature forests)</w:t>
+      </w:r>
+      <w:r>
+        <w:t>. T</w:t>
+      </w:r>
+      <w:r>
+        <w:t xml:space="preserve">his way, </w:t>
+      </w:r>
+      <w:r>
+        <w:t xml:space="preserve">a </w:t>
+      </w:r>
+      <w:r>
+        <w:t xml:space="preserve">landscape composition </w:t>
+      </w:r>
+      <w:r>
+        <w:t>value from 0 to 1 is assigned to all sites,</w:t>
+      </w:r>
+      <w:r>
+        <w:t xml:space="preserve"> where 0 represents sites </w:t>
+      </w:r>
+      <w:r>
+        <w:t>dominated</w:t>
+      </w:r>
+      <w:r>
+        <w:t xml:space="preserve"> </w:t>
+      </w:r>
+      <w:r>
+        <w:t xml:space="preserve">by </w:t>
+      </w:r>
+      <w:r>
+        <w:t>young fallows</w:t>
+      </w:r>
+      <w:r>
+        <w:t xml:space="preserve">, 1 represents sites </w:t>
+      </w:r>
+      <w:r>
+        <w:t xml:space="preserve">dominated </w:t>
+      </w:r>
+      <w:r>
+        <w:t>by mature forests</w:t>
+      </w:r>
+      <w:r>
+        <w:t xml:space="preserve">, and everything in between are sites with a combination of forests at different successional stages. </w:t>
+      </w:r>
+      <w:r>
+        <w:t>Assuming sites dominated by young fallows experience greater intensity of land use and sites where most plots are classified as mature forest have experienced less</w:t>
+      </w:r>
+      <w:r>
+        <w:t xml:space="preserve"> land use, we estimated a land-use intensity gradient using the inverse of our landscape composition variable: </w:t>
+      </w:r>
+    </w:p>
+    <w:tbl>
+      <w:tblPr>
+        <w:tblStyle w:val="Tablaconcuadrcula"/>
+        <w:tblW w:w="8789" w:type="dxa"/>
+        <w:tblBorders>
+          <w:top w:val="none" w:sz="0" w:space="0" w:color="auto"/>
+          <w:left w:val="none" w:sz="0" w:space="0" w:color="auto"/>
+          <w:bottom w:val="none" w:sz="0" w:space="0" w:color="auto"/>
+          <w:right w:val="none" w:sz="0" w:space="0" w:color="auto"/>
+          <w:insideH w:val="none" w:sz="0" w:space="0" w:color="auto"/>
+          <w:insideV w:val="none" w:sz="0" w:space="0" w:color="auto"/>
+        </w:tblBorders>
+        <w:tblLook w:val="04A0" w:firstRow="1" w:lastRow="0" w:firstColumn="1" w:lastColumn="0" w:noHBand="0" w:noVBand="1"/>
+      </w:tblPr>
+      <w:tblGrid>
+        <w:gridCol w:w="6804"/>
+        <w:gridCol w:w="1985"/>
+      </w:tblGrid>
+      <w:tr>
+        <w:tc>
+          <w:tcPr>
+            <w:tcW w:w="6804" w:type="dxa"/>
+          </w:tcPr>
+          <w:p>
+            <m:oMathPara>
+              <m:oMathParaPr>
+                <m:jc m:val="left"/>
+              </m:oMathParaPr>
+              <m:oMath>
+                <m:r>
+                  <w:rPr>
+                    <w:rFonts w:ascii="Cambria Math" w:hAnsi="Cambria Math"/>
+                  </w:rPr>
+                  <m:t>Land use intensity gradient</m:t>
+                </m:r>
+                <m:r>
+                  <w:rPr>
+                    <w:rFonts w:ascii="Cambria Math" w:hAnsi="Cambria Math"/>
+                  </w:rPr>
+                  <m:t>=</m:t>
+                </m:r>
+                <m:r>
+                  <w:rPr>
+                    <w:rFonts w:ascii="Cambria Math" w:hAnsi="Cambria Math"/>
+                  </w:rPr>
+                  <m:t>1-landscape composition</m:t>
+                </m:r>
+              </m:oMath>
+            </m:oMathPara>
+          </w:p>
+        </w:tc>
+        <w:tc>
+          <w:tcPr>
+            <w:tcW w:w="1985" w:type="dxa"/>
+          </w:tcPr>
+          <w:p>
+            <w:pPr>
+              <w:jc w:val="right"/>
+            </w:pPr>
+            <w:r>
+              <w:t>(</w:t>
+            </w:r>
+            <w:r>
+              <w:t>5</w:t>
+            </w:r>
+            <w:r>
+              <w:t>)</w:t>
+            </w:r>
+          </w:p>
+        </w:tc>
+      </w:tr>
+    </w:tbl>
+    <w:p/>
+    <w:p>
       <w:r>
         <w:t xml:space="preserve">It is important to note that </w:t>
       </w:r>
@@ -2267,10 +2626,16 @@
         <w:t xml:space="preserve">can result in </w:t>
       </w:r>
       <w:r>
+        <w:t xml:space="preserve">land-use intensity gradient </w:t>
+      </w:r>
+      <w:r>
         <w:t xml:space="preserve">values closer to 1, </w:t>
       </w:r>
       <w:r>
-        <w:t>such as pest outbreaks</w:t>
+        <w:t>such as pest outbreak</w:t>
+      </w:r>
+      <w:r>
+        <w:t>s</w:t>
       </w:r>
       <w:r>
         <w:t>.</w:t>
@@ -2282,7 +2647,13 @@
         <w:t>TMCF</w:t>
       </w:r>
       <w:r>
-        <w:t xml:space="preserve"> (CITAS), </w:t>
+        <w:t xml:space="preserve"> (</w:t>
+      </w:r>
+      <w:r>
+        <w:t>Calderon-Aguilera et al., 2012; MORE</w:t>
+      </w:r>
+      <w:r>
+        <w:t xml:space="preserve">), </w:t>
       </w:r>
       <w:r>
         <w:t xml:space="preserve">and </w:t>
@@ -2525,14 +2896,14 @@
           <w:rStyle w:val="textlayer--absolute"/>
           <w:rFonts w:cstheme="minorHAnsi"/>
         </w:rPr>
-        <w:t>40</w:t>
+        <w:t>160 plots within 40 sites</w:t>
       </w:r>
       <w:r>
         <w:rPr>
           <w:rStyle w:val="textlayer--absolute"/>
           <w:rFonts w:cstheme="minorHAnsi"/>
         </w:rPr>
-        <w:t xml:space="preserve"> sites located between </w:t>
+        <w:t xml:space="preserve"> located between </w:t>
       </w:r>
       <w:r>
         <w:rPr>
@@ -2660,58 +3031,22 @@
     </w:p>
     <w:p>
       <w:r>
-        <w:t>We performed statistical analys</w:t>
-      </w:r>
-      <w:r>
-        <w:t>es</w:t>
-      </w:r>
-      <w:r>
-        <w:t xml:space="preserve"> at two sampling levels. </w:t>
-      </w:r>
-      <w:r>
-        <w:t xml:space="preserve">On the one hand, we used sites </w:t>
-      </w:r>
-      <w:r>
-        <w:t xml:space="preserve">(n= 40) </w:t>
-      </w:r>
-      <w:r>
-        <w:t>as our main unit of analysis t</w:t>
-      </w:r>
-      <w:r>
-        <w:t>o assess the amount of AGB in TMCF, and its variation across space in relation to tree diversity, environmental and land-use gradients.</w:t>
-      </w:r>
-      <w:r>
-        <w:t xml:space="preserve"> </w:t>
-      </w:r>
-      <w:r>
-        <w:t>On the other, w</w:t>
-      </w:r>
-      <w:r>
-        <w:t xml:space="preserve">e used </w:t>
-      </w:r>
-      <w:r>
-        <w:t>plots (</w:t>
-      </w:r>
-      <w:r>
-        <w:t xml:space="preserve">n= 160; </w:t>
-      </w:r>
-      <w:r>
-        <w:t>a smaller sampling unit</w:t>
-      </w:r>
-      <w:r>
-        <w:t xml:space="preserve">) </w:t>
-      </w:r>
-      <w:r>
-        <w:t>for understanding the contribution of tree size to AGB and stem density, as well as changes in structural attributes in forest at different successional stages.</w:t>
-      </w:r>
-      <w:r>
-        <w:t xml:space="preserve"> </w:t>
-      </w:r>
-      <w:r>
-        <w:t>First, we</w:t>
-      </w:r>
-      <w:r>
-        <w:t xml:space="preserve"> gained a general sense of the amount of AGB in TMCF and its variation performing basic summary statistics at site level and estimating the correlation between all variables.</w:t>
+        <w:t>To gain</w:t>
+      </w:r>
+      <w:r>
+        <w:t xml:space="preserve"> a general sense of the amount of AGB in TMCF and its variation </w:t>
+      </w:r>
+      <w:r>
+        <w:t>we performed</w:t>
+      </w:r>
+      <w:r>
+        <w:t xml:space="preserve"> basic summary statistics at site level and </w:t>
+      </w:r>
+      <w:r>
+        <w:t>estimated t</w:t>
+      </w:r>
+      <w:r>
+        <w:t>he correlation between all variables.</w:t>
       </w:r>
       <w:r>
         <w:t xml:space="preserve"> Then, we conducted</w:t>
@@ -2816,7 +3151,7 @@
         <w:t xml:space="preserve">e conducted one-way ANOVAs to test whether the contribution of each tree size class to stem density and AGB is </w:t>
       </w:r>
       <w:r>
-        <w:t>statically</w:t>
+        <w:t>statistically</w:t>
       </w:r>
       <w:r>
         <w:t xml:space="preserve"> different between forest plots at different successional stages, as well as to test whether the contribution to stem density and AGB varie</w:t>
@@ -2831,7 +3166,13 @@
         <w:t xml:space="preserve">between each tree size class </w:t>
       </w:r>
       <w:r>
-        <w:t xml:space="preserve">within very young, young, and mature forests. </w:t>
+        <w:t xml:space="preserve">within </w:t>
+      </w:r>
+      <w:r>
+        <w:t>young fallows</w:t>
+      </w:r>
+      <w:r>
+        <w:t xml:space="preserve">, young and mature forests. </w:t>
       </w:r>
       <w:r>
         <w:t>Finally</w:t>
@@ -2926,7 +3267,13 @@
         <w:t>First, t</w:t>
       </w:r>
       <w:r>
-        <w:t xml:space="preserve">o reduce the number of variables, we computed a principal component analysis (PCA) </w:t>
+        <w:t>o reduce the number of</w:t>
+      </w:r>
+      <w:r>
+        <w:t xml:space="preserve"> environmental</w:t>
+      </w:r>
+      <w:r>
+        <w:t xml:space="preserve"> variables, we computed a principal component analysis (PCA) </w:t>
       </w:r>
       <w:r>
         <w:t>of</w:t>
@@ -2980,7 +3327,7 @@
         <w:t>).</w:t>
       </w:r>
       <w:r>
-        <w:t xml:space="preserve"> </w:t>
+        <w:t xml:space="preserve"> Slope is not related to PC1 and thus is not represented in this environmental gradient. </w:t>
       </w:r>
       <w:r>
         <w:t>Therefore</w:t>
@@ -3134,7 +3481,13 @@
         <w:t xml:space="preserve"> </w:t>
       </w:r>
       <w:r>
-        <w:t xml:space="preserve">Given tree diversity and AGB in our dataset show a positive but week correlation, we could not assume a linear relationship. </w:t>
+        <w:t>Given tree diversity and AGB in our dataset show a positive but we</w:t>
+      </w:r>
+      <w:r>
+        <w:t>a</w:t>
+      </w:r>
+      <w:r>
+        <w:t xml:space="preserve">k correlation, we could not assume a linear relationship. </w:t>
       </w:r>
       <w:r>
         <w:t xml:space="preserve">Here, we assessed the relationship between AGB and </w:t>
@@ -3167,13 +3520,34 @@
         <w:t xml:space="preserve"> fitting locally weighted regression (loess) curves. Similarly, we performed these nonparametric regression analyses at plot level</w:t>
       </w:r>
       <w:r>
-        <w:t xml:space="preserve"> to test whether these relationships change over time after disturbance</w:t>
-      </w:r>
-      <w:r>
-        <w:t>. Although we do not have specific ages after disturbance, taking a space-by-time approach we evaluated these trends using the three-category successional stages we assigned to each plot</w:t>
-      </w:r>
-      <w:r>
-        <w:t xml:space="preserve"> (very young, young, and mature forest)</w:t>
+        <w:t xml:space="preserve"> to test whether these relationships change over time </w:t>
+      </w:r>
+      <w:r>
+        <w:t>through forest succession after disturbance</w:t>
+      </w:r>
+      <w:r>
+        <w:t>. Although we do not have specific ages after disturbance, we evaluated these trends using the three-category successional stage</w:t>
+      </w:r>
+      <w:r>
+        <w:t xml:space="preserve"> </w:t>
+      </w:r>
+      <w:r>
+        <w:t>we assigned to each plot</w:t>
+      </w:r>
+      <w:r>
+        <w:t xml:space="preserve"> (</w:t>
+      </w:r>
+      <w:r>
+        <w:t>young fallows</w:t>
+      </w:r>
+      <w:r>
+        <w:t>, young</w:t>
+      </w:r>
+      <w:r>
+        <w:t xml:space="preserve"> forest,</w:t>
+      </w:r>
+      <w:r>
+        <w:t xml:space="preserve"> and mature forest)</w:t>
       </w:r>
       <w:r>
         <w:t xml:space="preserve">. </w:t>
@@ -3466,10 +3840,34 @@
         <w:t>stems</w:t>
       </w:r>
       <w:r>
-        <w:t xml:space="preserve"> from the diversity in landscape composition found in these forest-agriculture mosaics and it is driven by the successional stage of each plot. In very young forests, tree density is </w:t>
-      </w:r>
-      <w:r>
-        <w:t>low, and trees are short and thin. As forests develop, all these structural attributes increase. Thus, young forests show larger trees and higher stem density. In mature forests, the density of trees decreases as t</w:t>
+        <w:t xml:space="preserve"> from the diversity in landscape composition found in these forest-agriculture mosaics and it is driven by the successional stage of each plot. In </w:t>
+      </w:r>
+      <w:r>
+        <w:t>young fallows</w:t>
+      </w:r>
+      <w:r>
+        <w:t xml:space="preserve">, tree density is </w:t>
+      </w:r>
+      <w:r>
+        <w:t>low, and trees are short and thin. As forest</w:t>
+      </w:r>
+      <w:r>
+        <w:t xml:space="preserve"> succession </w:t>
+      </w:r>
+      <w:r>
+        <w:t>develop</w:t>
+      </w:r>
+      <w:r>
+        <w:t>s</w:t>
+      </w:r>
+      <w:r>
+        <w:t>, all these structural attributes increase. Thus, young forests show larger trees and higher stem density</w:t>
+      </w:r>
+      <w:r>
+        <w:t xml:space="preserve"> than young fallows</w:t>
+      </w:r>
+      <w:r>
+        <w:t>. In mature forests, the density of trees decreases as t</w:t>
       </w:r>
       <w:r>
         <w:t>rees</w:t>
@@ -3508,7 +3906,10 @@
         <w:t>). I</w:t>
       </w:r>
       <w:r>
-        <w:t>n very young forests</w:t>
+        <w:t xml:space="preserve">n </w:t>
+      </w:r>
+      <w:r>
+        <w:t>young fallows</w:t>
       </w:r>
       <w:r>
         <w:t>, AGB</w:t>
@@ -3571,7 +3972,19 @@
         <w:t xml:space="preserve"> we performed to analyze structural differences among forests at different successional stages showed that</w:t>
       </w:r>
       <w:r>
-        <w:t xml:space="preserve"> all attributes are statistically different in all three categories (very young, young, and mature forests)</w:t>
+        <w:t xml:space="preserve"> all attributes are statistically different in all three categories (</w:t>
+      </w:r>
+      <w:r>
+        <w:t>young fallows</w:t>
+      </w:r>
+      <w:r>
+        <w:t>, young</w:t>
+      </w:r>
+      <w:r>
+        <w:t xml:space="preserve"> forest</w:t>
+      </w:r>
+      <w:r>
+        <w:t>, and mature forest)</w:t>
       </w:r>
       <w:r>
         <w:t xml:space="preserve"> (Table S3)</w:t>
@@ -3745,7 +4158,19 @@
         <w:t xml:space="preserve"> </w:t>
       </w:r>
       <w:r>
-        <w:t>very young, young, and mature forests</w:t>
+        <w:t>young fallows</w:t>
+      </w:r>
+      <w:r>
+        <w:t>, young</w:t>
+      </w:r>
+      <w:r>
+        <w:t xml:space="preserve"> forests</w:t>
+      </w:r>
+      <w:r>
+        <w:t>, and mature forest</w:t>
+      </w:r>
+      <w:r>
+        <w:t>s</w:t>
       </w:r>
       <w:r>
         <w:t xml:space="preserve"> (Figure 3a)</w:t>
@@ -3754,7 +4179,7 @@
         <w:t xml:space="preserve">, their contribution to AGB </w:t>
       </w:r>
       <w:r>
-        <w:t>is more variable</w:t>
+        <w:t>is variable</w:t>
       </w:r>
       <w:r>
         <w:t xml:space="preserve"> (</w:t>
@@ -3813,13 +4238,22 @@
         <w:t xml:space="preserve">. </w:t>
       </w:r>
       <w:r>
-        <w:t>Very young forests have small AGB and small number of trees. Thus, the few but large trees that do exist in these plots represent a large proportion of the total amount of AGB</w:t>
+        <w:t>Young fallows</w:t>
+      </w:r>
+      <w:r>
+        <w:t xml:space="preserve"> have small AGB and small number of trees. Thus, the few but large trees that do exist in these plots represent a large proportion of the total amount of AGB</w:t>
       </w:r>
       <w:r>
         <w:t xml:space="preserve"> (although this is not statistically different from the contribution to AGB by other size classes)</w:t>
       </w:r>
       <w:r>
-        <w:t>. In young forests the number of large trees is also small, but stem density in general is higher than in very young forests. Because there are many small to medium trees, they represent the</w:t>
+        <w:t xml:space="preserve">. In young forests the number of large trees is also small, but stem density in general is higher than in </w:t>
+      </w:r>
+      <w:r>
+        <w:t>young fallows</w:t>
+      </w:r>
+      <w:r>
+        <w:t>. Because there are many small to medium trees, they represent the</w:t>
       </w:r>
       <w:r>
         <w:t xml:space="preserve"> bulk proportion of AGB, and very large trees do not stand out as significant contributors</w:t>
@@ -3947,13 +4381,25 @@
         <w:t xml:space="preserve"> three variables:</w:t>
       </w:r>
       <w:r>
-        <w:t xml:space="preserve"> landscape composition, forest disturbance related to agriculture and slope</w:t>
-      </w:r>
-      <w:r>
-        <w:t xml:space="preserve"> gradient</w:t>
-      </w:r>
-      <w:r>
-        <w:t xml:space="preserve"> (p &lt; 0.05, adjusted R</w:t>
+        <w:t xml:space="preserve"> land</w:t>
+      </w:r>
+      <w:r>
+        <w:t>-use intensity gradient</w:t>
+      </w:r>
+      <w:r>
+        <w:t>, forest disturbance related to agriculture</w:t>
+      </w:r>
+      <w:r>
+        <w:t>,</w:t>
+      </w:r>
+      <w:r>
+        <w:t xml:space="preserve"> and slope</w:t>
+      </w:r>
+      <w:r>
+        <w:t xml:space="preserve"> </w:t>
+      </w:r>
+      <w:r>
+        <w:t>(p &lt; 0.05, adjusted R</w:t>
       </w:r>
       <w:r>
         <w:rPr>
@@ -3980,7 +4426,10 @@
         <w:t xml:space="preserve">). </w:t>
       </w:r>
       <w:r>
-        <w:t xml:space="preserve">From the three variables, landscape composition </w:t>
+        <w:t xml:space="preserve">From the three variables, </w:t>
+      </w:r>
+      <w:r>
+        <w:t xml:space="preserve">land-use intensity </w:t>
       </w:r>
       <w:r>
         <w:t>controls AGB the most. This variable has a strong relationship with AGB</w:t>
@@ -4010,58 +4459,19 @@
         <w:t xml:space="preserve">). </w:t>
       </w:r>
       <w:r>
-        <w:t>Land use is tightly related to landscape composition because t</w:t>
-      </w:r>
-      <w:r>
-        <w:t xml:space="preserve">he </w:t>
-      </w:r>
-      <w:r>
-        <w:t>proportion</w:t>
-      </w:r>
-      <w:r>
-        <w:t xml:space="preserve"> of very young forests in the landscape grows</w:t>
-      </w:r>
-      <w:r>
-        <w:t xml:space="preserve"> as land use increases. Thus,</w:t>
-      </w:r>
-      <w:r>
-        <w:t xml:space="preserve"> AGB steadily decreases</w:t>
-      </w:r>
-      <w:r>
-        <w:t xml:space="preserve"> as landscapes become dominated by very young forests (landscape composition closer to 1)</w:t>
-      </w:r>
-      <w:r>
-        <w:t xml:space="preserve">. Although forest disturbance </w:t>
-      </w:r>
-      <w:r>
-        <w:t>driven by</w:t>
-      </w:r>
-      <w:r>
-        <w:t xml:space="preserve"> agriculture is related to </w:t>
-      </w:r>
-      <w:r>
-        <w:t xml:space="preserve">our </w:t>
-      </w:r>
-      <w:r>
-        <w:t>landscape composition</w:t>
-      </w:r>
-      <w:r>
-        <w:t xml:space="preserve"> variable</w:t>
-      </w:r>
-      <w:r>
-        <w:t>,</w:t>
-      </w:r>
-      <w:r>
-        <w:t xml:space="preserve"> adding </w:t>
-      </w:r>
-      <w:r>
-        <w:t>this variable</w:t>
-      </w:r>
-      <w:r>
-        <w:t xml:space="preserve"> to the model</w:t>
-      </w:r>
-      <w:r>
-        <w:t xml:space="preserve"> improves </w:t>
+        <w:t>A</w:t>
+      </w:r>
+      <w:r>
+        <w:t xml:space="preserve">dding </w:t>
+      </w:r>
+      <w:r>
+        <w:t>forest disturbance driven by agriculture</w:t>
+      </w:r>
+      <w:r>
+        <w:t xml:space="preserve"> to the model </w:t>
+      </w:r>
+      <w:r>
+        <w:t xml:space="preserve">improves </w:t>
       </w:r>
       <w:r>
         <w:t>its</w:t>
@@ -4088,10 +4498,10 @@
         <w:t xml:space="preserve">adding </w:t>
       </w:r>
       <w:r>
-        <w:t xml:space="preserve">slope gradient improves the linear regression model. However, </w:t>
-      </w:r>
-      <w:r>
-        <w:t xml:space="preserve">from the three predictors, slope gradient is the least influential in determining AGB patterns in TMCF. </w:t>
+        <w:t xml:space="preserve">slope improves the linear regression model. However, </w:t>
+      </w:r>
+      <w:r>
+        <w:t xml:space="preserve">from the three predictors, slope is the least influential in determining AGB patterns in TMCF. </w:t>
       </w:r>
       <w:r>
         <w:t>The residuals of this model do not show spatial autocorrelation</w:t>
@@ -4228,10 +4638,13 @@
         <w:t>-</w:t>
       </w:r>
       <w:r>
-        <w:t>use gradient</w:t>
-      </w:r>
-      <w:r>
-        <w:t xml:space="preserve"> (represented in the landscape composition variable)</w:t>
+        <w:t xml:space="preserve">use </w:t>
+      </w:r>
+      <w:r>
+        <w:t xml:space="preserve">intensity </w:t>
+      </w:r>
+      <w:r>
+        <w:t>gradient</w:t>
       </w:r>
       <w:r>
         <w:t>. S</w:t>
@@ -4349,6 +4762,57 @@
     </w:p>
     <w:p>
       <w:r>
+        <w:t>We found a total of 148 tree species in the region</w:t>
+      </w:r>
+      <w:r>
+        <w:t>,</w:t>
+      </w:r>
+      <w:r>
+        <w:t xml:space="preserve"> </w:t>
+      </w:r>
+      <w:r>
+        <w:t>being</w:t>
+      </w:r>
+      <w:r>
+        <w:t xml:space="preserve"> </w:t>
+      </w:r>
+      <w:r>
+        <w:rPr>
+          <w:i/>
+          <w:iCs/>
+        </w:rPr>
+        <w:t>Quercus</w:t>
+      </w:r>
+      <w:r>
+        <w:t xml:space="preserve">, </w:t>
+      </w:r>
+      <w:r>
+        <w:rPr>
+          <w:i/>
+          <w:iCs/>
+        </w:rPr>
+        <w:t>Saurauia</w:t>
+      </w:r>
+      <w:r>
+        <w:t xml:space="preserve">, and </w:t>
+      </w:r>
+      <w:r>
+        <w:rPr>
+          <w:i/>
+          <w:iCs/>
+        </w:rPr>
+        <w:t>Pinus</w:t>
+      </w:r>
+      <w:r>
+        <w:t xml:space="preserve"> the most abundant</w:t>
+      </w:r>
+      <w:r>
+        <w:t xml:space="preserve"> genus</w:t>
+      </w:r>
+      <w:r>
+        <w:t xml:space="preserve">. </w:t>
+      </w:r>
+      <w:r>
         <w:t xml:space="preserve">We analyzed the relationship between AGB and tree diversity at site and plot levels. Although we were expecting a linear positive relationship between these variables, they showed a positive but weak correlation </w:t>
       </w:r>
       <w:r>
@@ -4508,7 +4972,19 @@
         <w:t>W</w:t>
       </w:r>
       <w:r>
-        <w:t>hen we analyzed the relationship between AGB and tree diversity across plots at different successional stages, we found that tree diversity increases over time but reaches a limit, where tree diversity slightly decreases in mature forests (Figure</w:t>
+        <w:t xml:space="preserve">hen we analyzed the relationship between AGB and tree diversity </w:t>
+      </w:r>
+      <w:r>
+        <w:t>at plot level, we found a similar trend than at site level (</w:t>
+      </w:r>
+      <w:r>
+        <w:t>Figure 6c and 6d</w:t>
+      </w:r>
+      <w:r>
+        <w:t xml:space="preserve">). Moreover, when testing this relationship </w:t>
+      </w:r>
+      <w:r>
+        <w:t>across plots at different successional stages, we found that tree diversity increases over time but reaches a limit, where tree diversity slightly decreases in mature forests (Figure</w:t>
       </w:r>
       <w:r>
         <w:t xml:space="preserve"> </w:t>
@@ -4538,7 +5014,10 @@
         <w:t xml:space="preserve"> tree diversity</w:t>
       </w:r>
       <w:r>
-        <w:t>. In fact</w:t>
+        <w:t xml:space="preserve">, suggesting these two variables follow slightly different trends in forest-agriculture mosaics. </w:t>
+      </w:r>
+      <w:r>
+        <w:t>In fact</w:t>
       </w:r>
       <w:r>
         <w:t>,</w:t>
@@ -4547,7 +5026,13 @@
         <w:t xml:space="preserve"> the </w:t>
       </w:r>
       <w:r>
-        <w:t>linear regression between landscape composition and tree diversity in TMCF sites is weak (p= 0.041, adjusted R</w:t>
+        <w:t xml:space="preserve">linear regression between </w:t>
+      </w:r>
+      <w:r>
+        <w:t>land-use intensity gradient</w:t>
+      </w:r>
+      <w:r>
+        <w:t xml:space="preserve"> and tree diversity in TMCF sites is weak (p= 0.041, adjusted R</w:t>
       </w:r>
       <w:r>
         <w:rPr>
@@ -4580,7 +5065,13 @@
         <w:t xml:space="preserve"> because sites with </w:t>
       </w:r>
       <w:r>
-        <w:t xml:space="preserve">medium landscape composition values (closer to 0.5) </w:t>
+        <w:t xml:space="preserve">medium </w:t>
+      </w:r>
+      <w:r>
+        <w:t>land-use intensity</w:t>
+      </w:r>
+      <w:r>
+        <w:t xml:space="preserve"> values (closer to 0.5) </w:t>
       </w:r>
       <w:r>
         <w:t xml:space="preserve">generally </w:t>
@@ -4756,18 +5247,36 @@
     </w:p>
     <w:p>
       <w:pPr>
-        <w:rPr>
-          <w:b/>
-          <w:bCs/>
-        </w:rPr>
+        <w:pStyle w:val="Prrafodelista"/>
+        <w:numPr>
+          <w:ilvl w:val="0"/>
+          <w:numId w:val="3"/>
+        </w:numPr>
       </w:pPr>
       <w:r>
-        <w:rPr>
-          <w:b/>
-          <w:bCs/>
-        </w:rPr>
-        <w:t>Conclusions</w:t>
-      </w:r>
+        <w:t>Structural attributes fall within ranges reported for other TMCF in Mexico, and the world?</w:t>
+      </w:r>
+    </w:p>
+    <w:p>
+      <w:pPr>
+        <w:pStyle w:val="Prrafodelista"/>
+        <w:numPr>
+          <w:ilvl w:val="0"/>
+          <w:numId w:val="3"/>
+        </w:numPr>
+      </w:pPr>
+      <w:r>
+        <w:t>AGB values found in this region are underestimated in global maps of AGB</w:t>
+      </w:r>
+    </w:p>
+    <w:p>
+      <w:pPr>
+        <w:pStyle w:val="Prrafodelista"/>
+        <w:numPr>
+          <w:ilvl w:val="0"/>
+          <w:numId w:val="3"/>
+        </w:numPr>
+      </w:pPr>
     </w:p>
     <w:p>
       <w:pPr>
@@ -4781,10 +5290,25 @@
           <w:b/>
           <w:bCs/>
         </w:rPr>
-        <w:t>Tables</w:t>
+        <w:t>Conclusions</w:t>
       </w:r>
     </w:p>
     <w:p>
+      <w:pPr>
+        <w:rPr>
+          <w:b/>
+          <w:bCs/>
+        </w:rPr>
+      </w:pPr>
+      <w:r>
+        <w:rPr>
+          <w:b/>
+          <w:bCs/>
+        </w:rPr>
+        <w:t>Tables</w:t>
+      </w:r>
+    </w:p>
+    <w:p>
       <w:r>
         <w:t xml:space="preserve">Table </w:t>
       </w:r>
@@ -4819,7 +5343,10 @@
         <w:t>diversity</w:t>
       </w:r>
       <w:r>
-        <w:t xml:space="preserve"> in Tropical Montane Cloud Forest sites (n= 40).</w:t>
+        <w:t xml:space="preserve"> in Tropical Montane Cloud Forest sites (n= 40)</w:t>
+      </w:r>
+      <w:r>
+        <w:t xml:space="preserve">. </w:t>
       </w:r>
     </w:p>
     <w:tbl>
@@ -5808,7 +6335,13 @@
         <w:t xml:space="preserve">) </w:t>
       </w:r>
       <w:r>
-        <w:t>in three different successional stages: very young</w:t>
+        <w:t xml:space="preserve">at </w:t>
+      </w:r>
+      <w:r>
+        <w:t xml:space="preserve">three different successional stages: </w:t>
+      </w:r>
+      <w:r>
+        <w:t>young fallows (F)</w:t>
       </w:r>
       <w:r>
         <w:t xml:space="preserve">, </w:t>
@@ -5817,6 +6350,9 @@
         <w:t>young</w:t>
       </w:r>
       <w:r>
+        <w:t xml:space="preserve"> forest (Y)</w:t>
+      </w:r>
+      <w:r>
         <w:t xml:space="preserve">, </w:t>
       </w:r>
       <w:r>
@@ -5826,7 +6362,13 @@
         <w:t xml:space="preserve"> </w:t>
       </w:r>
       <w:r>
-        <w:t>forests.</w:t>
+        <w:t>forest</w:t>
+      </w:r>
+      <w:r>
+        <w:t xml:space="preserve"> (M)</w:t>
+      </w:r>
+      <w:r>
+        <w:t>.</w:t>
       </w:r>
       <w:r>
         <w:t xml:space="preserve"> </w:t>
@@ -5847,7 +6389,7 @@
         <w:t xml:space="preserve">between different successional stages </w:t>
       </w:r>
       <w:r>
-        <w:t>are all statistically significant (</w:t>
+        <w:t>are statistically significant (</w:t>
       </w:r>
       <w:r>
         <w:t xml:space="preserve">ANOVA, </w:t>
@@ -5905,6 +6447,7 @@
           </w:tcPr>
           <w:p>
             <w:pPr>
+              <w:jc w:val="center"/>
               <w:rPr>
                 <w:b/>
                 <w:bCs/>
@@ -5915,105 +6458,58 @@
                 <w:b/>
                 <w:bCs/>
               </w:rPr>
-              <w:t>V</w:t>
+              <w:t>F</w:t>
             </w:r>
             <w:r>
               <w:rPr>
                 <w:b/>
                 <w:bCs/>
               </w:rPr>
-              <w:t xml:space="preserve">ery </w:t>
-            </w:r>
-            <w:r>
+              <w:t xml:space="preserve"> (n= 69)</w:t>
+            </w:r>
+          </w:p>
+        </w:tc>
+        <w:tc>
+          <w:tcPr>
+            <w:tcW w:w="2055" w:type="dxa"/>
+            <w:gridSpan w:val="2"/>
+          </w:tcPr>
+          <w:p>
+            <w:pPr>
+              <w:jc w:val="center"/>
               <w:rPr>
                 <w:b/>
                 <w:bCs/>
               </w:rPr>
-              <w:t>Y</w:t>
-            </w:r>
+            </w:pPr>
             <w:r>
               <w:rPr>
                 <w:b/>
                 <w:bCs/>
               </w:rPr>
-              <w:t>oung</w:t>
-            </w:r>
-            <w:r>
+              <w:t>Y (n= 62)</w:t>
+            </w:r>
+          </w:p>
+        </w:tc>
+        <w:tc>
+          <w:tcPr>
+            <w:tcW w:w="2075" w:type="dxa"/>
+            <w:gridSpan w:val="2"/>
+          </w:tcPr>
+          <w:p>
+            <w:pPr>
+              <w:jc w:val="center"/>
               <w:rPr>
                 <w:b/>
                 <w:bCs/>
               </w:rPr>
-              <w:t xml:space="preserve"> (n= 69)</w:t>
-            </w:r>
-          </w:p>
-        </w:tc>
-        <w:tc>
-          <w:tcPr>
-            <w:tcW w:w="2055" w:type="dxa"/>
-            <w:gridSpan w:val="2"/>
-          </w:tcPr>
-          <w:p>
-            <w:pPr>
+            </w:pPr>
+            <w:r>
               <w:rPr>
                 <w:b/>
                 <w:bCs/>
               </w:rPr>
-            </w:pPr>
-            <w:r>
-              <w:rPr>
-                <w:b/>
-                <w:bCs/>
-              </w:rPr>
-              <w:t>Y</w:t>
-            </w:r>
-            <w:r>
-              <w:rPr>
-                <w:b/>
-                <w:bCs/>
-              </w:rPr>
-              <w:t>oung</w:t>
-            </w:r>
-            <w:r>
-              <w:rPr>
-                <w:b/>
-                <w:bCs/>
-              </w:rPr>
-              <w:t xml:space="preserve"> (n= 62)</w:t>
-            </w:r>
-          </w:p>
-        </w:tc>
-        <w:tc>
-          <w:tcPr>
-            <w:tcW w:w="2075" w:type="dxa"/>
-            <w:gridSpan w:val="2"/>
-          </w:tcPr>
-          <w:p>
-            <w:pPr>
-              <w:rPr>
-                <w:b/>
-                <w:bCs/>
-              </w:rPr>
-            </w:pPr>
-            <w:r>
-              <w:rPr>
-                <w:b/>
-                <w:bCs/>
-              </w:rPr>
-              <w:t>M</w:t>
-            </w:r>
-            <w:r>
-              <w:rPr>
-                <w:b/>
-                <w:bCs/>
-              </w:rPr>
-              <w:t>ature</w:t>
-            </w:r>
-            <w:r>
-              <w:rPr>
-                <w:b/>
-                <w:bCs/>
-              </w:rPr>
-              <w:t xml:space="preserve"> (n= 29)</w:t>
+              <w:t>M (n= 29)</w:t>
             </w:r>
           </w:p>
         </w:tc>
@@ -6769,7 +7265,10 @@
           </w:tcPr>
           <w:p>
             <w:r>
-              <w:t>Landscape composition</w:t>
+              <w:t>Land</w:t>
+            </w:r>
+            <w:r>
+              <w:t xml:space="preserve">-use intensity </w:t>
             </w:r>
           </w:p>
         </w:tc>
@@ -7620,7 +8119,13 @@
         <w:t>. This model includes three predictors:</w:t>
       </w:r>
       <w:r>
-        <w:t xml:space="preserve"> slope gradient, landscape composition, and disturbance by agricultural activities. </w:t>
+        <w:t xml:space="preserve"> slope, </w:t>
+      </w:r>
+      <w:r>
+        <w:t>land-use intensity gradient</w:t>
+      </w:r>
+      <w:r>
+        <w:t xml:space="preserve">, and disturbance by agricultural activities. </w:t>
       </w:r>
     </w:p>
     <w:tbl>
@@ -7787,7 +8292,7 @@
           </w:tcPr>
           <w:p>
             <w:r>
-              <w:t>Slope gradient</w:t>
+              <w:t xml:space="preserve">Slope </w:t>
             </w:r>
           </w:p>
         </w:tc>
@@ -7873,7 +8378,7 @@
           </w:tcPr>
           <w:p>
             <w:r>
-              <w:t>Landscape composition</w:t>
+              <w:t>Land-use intensity gradient</w:t>
             </w:r>
           </w:p>
         </w:tc>
@@ -8247,7 +8752,19 @@
               <w:t xml:space="preserve"> by the Forest Inventory (FI)</w:t>
             </w:r>
             <w:r>
-              <w:t xml:space="preserve">.  </w:t>
+              <w:t xml:space="preserve"> where four plots of 400 m</w:t>
+            </w:r>
+            <w:r>
+              <w:rPr>
+                <w:vertAlign w:val="superscript"/>
+              </w:rPr>
+              <w:t>2</w:t>
+            </w:r>
+            <w:r>
+              <w:t xml:space="preserve"> where established.</w:t>
+            </w:r>
+            <w:r>
+              <w:t xml:space="preserve">  </w:t>
             </w:r>
             <w:r>
               <w:t xml:space="preserve">   </w:t>
@@ -8347,7 +8864,31 @@
               <w:t xml:space="preserve">(AGB) </w:t>
             </w:r>
             <w:r>
-              <w:t>between very young (VY, shown in orange), young (Y, shown in purple), and mature (M, shown in green) forest plots in TMCF</w:t>
+              <w:t xml:space="preserve">between </w:t>
+            </w:r>
+            <w:r>
+              <w:t>young fallows</w:t>
+            </w:r>
+            <w:r>
+              <w:t xml:space="preserve"> (</w:t>
+            </w:r>
+            <w:r>
+              <w:t>F</w:t>
+            </w:r>
+            <w:r>
+              <w:t>, shown in orange), young</w:t>
+            </w:r>
+            <w:r>
+              <w:t xml:space="preserve"> forest</w:t>
+            </w:r>
+            <w:r>
+              <w:t xml:space="preserve"> (Y, shown in purple), and mature</w:t>
+            </w:r>
+            <w:r>
+              <w:t xml:space="preserve"> forest</w:t>
+            </w:r>
+            <w:r>
+              <w:t xml:space="preserve"> (M, shown in green) plots in TMCF</w:t>
             </w:r>
             <w:r>
               <w:t xml:space="preserve"> (n= 160)</w:t>
@@ -8484,7 +9025,31 @@
               <w:t xml:space="preserve"> (AGB)</w:t>
             </w:r>
             <w:r>
-              <w:t xml:space="preserve"> in very young (VY, shown in orange), young (Y, shown in purple), and mature (M, shown in green) forest plots in TMCF</w:t>
+              <w:t xml:space="preserve"> in young</w:t>
+            </w:r>
+            <w:r>
+              <w:t xml:space="preserve"> fallows</w:t>
+            </w:r>
+            <w:r>
+              <w:t xml:space="preserve"> (</w:t>
+            </w:r>
+            <w:r>
+              <w:t>F</w:t>
+            </w:r>
+            <w:r>
+              <w:t>, shown in orange), young</w:t>
+            </w:r>
+            <w:r>
+              <w:t xml:space="preserve"> forest</w:t>
+            </w:r>
+            <w:r>
+              <w:t xml:space="preserve"> (Y, shown in purple), and mature</w:t>
+            </w:r>
+            <w:r>
+              <w:t xml:space="preserve"> forest</w:t>
+            </w:r>
+            <w:r>
+              <w:t xml:space="preserve"> (M, shown in green) plots in TMCF</w:t>
             </w:r>
             <w:r>
               <w:t xml:space="preserve"> (n= 160)</w:t>
@@ -8520,7 +9085,31 @@
               <w:t>ests (results shown in Table S6). Statistical significance:</w:t>
             </w:r>
             <w:r>
-              <w:t xml:space="preserve"> ****p &lt; 0.0001, ***p &lt; 0.001, **p &lt; 0.01, *p&lt;0.05. Non-significant differences are not shown. Letters indicate statistically significant differences between tree size classes within very young (VY, shown in orange), young (Y, shown in purple), and mature (M, shown in green) forests resulted from </w:t>
+              <w:t xml:space="preserve"> ****p &lt; 0.0001, ***p &lt; 0.001, **p &lt; 0.01, *p&lt;0.05. Non-significant differences are not shown. Letters indicate statistically significant differences between tree size classes within </w:t>
+            </w:r>
+            <w:r>
+              <w:t>young fallows</w:t>
+            </w:r>
+            <w:r>
+              <w:t xml:space="preserve"> (</w:t>
+            </w:r>
+            <w:r>
+              <w:t>F</w:t>
+            </w:r>
+            <w:r>
+              <w:t xml:space="preserve">, shown in orange), young </w:t>
+            </w:r>
+            <w:r>
+              <w:t xml:space="preserve">forest </w:t>
+            </w:r>
+            <w:r>
+              <w:t>(Y, shown in purple), and mature</w:t>
+            </w:r>
+            <w:r>
+              <w:t xml:space="preserve"> forest</w:t>
+            </w:r>
+            <w:r>
+              <w:t xml:space="preserve"> (M, shown in green) resulted from </w:t>
             </w:r>
             <w:r>
               <w:t>one-way ANOVAs and Tukey tests (results shown in Table S7)</w:t>
@@ -8633,7 +9222,13 @@
               <w:t>of</w:t>
             </w:r>
             <w:r>
-              <w:t xml:space="preserve"> landscape composition </w:t>
+              <w:t xml:space="preserve"> </w:t>
+            </w:r>
+            <w:r>
+              <w:t>land-use intensity gradient</w:t>
+            </w:r>
+            <w:r>
+              <w:t xml:space="preserve"> </w:t>
             </w:r>
             <w:r>
               <w:t>with</w:t>
@@ -8675,7 +9270,28 @@
               <w:t xml:space="preserve"> overlaid by their linear regression curves (black lines) and locally weighted regression (loess) curves (dashed lines). </w:t>
             </w:r>
             <w:r>
-              <w:t xml:space="preserve">Landscapes dominated by mature forests have low landscape composition values and those dominated by very young forests have high landscape composition values. See text for details on how the landscape composition variable was calculated. </w:t>
+              <w:t xml:space="preserve">Landscapes dominated by mature forests </w:t>
+            </w:r>
+            <w:r>
+              <w:t xml:space="preserve">are at the lower end of the </w:t>
+            </w:r>
+            <w:r>
+              <w:t xml:space="preserve">land-use intensity gradient </w:t>
+            </w:r>
+            <w:r>
+              <w:t xml:space="preserve">and those dominated by very young forests have high </w:t>
+            </w:r>
+            <w:r>
+              <w:t xml:space="preserve">land-use intensity gradient </w:t>
+            </w:r>
+            <w:r>
+              <w:t xml:space="preserve">values. See text for details on how the </w:t>
+            </w:r>
+            <w:r>
+              <w:t xml:space="preserve">land-use intensity gradient </w:t>
+            </w:r>
+            <w:r>
+              <w:t xml:space="preserve">was calculated. </w:t>
             </w:r>
           </w:p>
         </w:tc>
@@ -8780,7 +9396,13 @@
               <w:t xml:space="preserve"> between </w:t>
             </w:r>
             <w:r>
-              <w:t>a) aboveground biomass (p &lt; 0.05, adjusted R</w:t>
+              <w:t>a) aboveground biomass</w:t>
+            </w:r>
+            <w:r>
+              <w:t xml:space="preserve"> (AGB)</w:t>
+            </w:r>
+            <w:r>
+              <w:t xml:space="preserve"> (p &lt; 0.05, adjusted R</w:t>
             </w:r>
             <w:r>
               <w:rPr>
@@ -8789,7 +9411,13 @@
               <w:t>2</w:t>
             </w:r>
             <w:r>
-              <w:t>= 0.185), and b) landscape composition (p &lt; 0.05, adjusted R</w:t>
+              <w:t xml:space="preserve">= 0.185), and b) </w:t>
+            </w:r>
+            <w:r>
+              <w:t xml:space="preserve">land-use intensity </w:t>
+            </w:r>
+            <w:r>
+              <w:t>(p &lt; 0.05, adjusted R</w:t>
             </w:r>
             <w:r>
               <w:rPr>
@@ -8921,7 +9549,19 @@
               <w:t xml:space="preserve">is displayed </w:t>
             </w:r>
             <w:r>
-              <w:t xml:space="preserve">as follows: very young (VY) in orange, young (Y) in purple, and mature (M) forests in green. </w:t>
+              <w:t>as follows: young</w:t>
+            </w:r>
+            <w:r>
+              <w:t xml:space="preserve"> fallows</w:t>
+            </w:r>
+            <w:r>
+              <w:t xml:space="preserve"> (</w:t>
+            </w:r>
+            <w:r>
+              <w:t>F</w:t>
+            </w:r>
+            <w:r>
+              <w:t xml:space="preserve">) in orange, young (Y) in purple, and mature (M) forests in green. </w:t>
             </w:r>
           </w:p>
         </w:tc>
@@ -16955,13 +17595,37 @@
         <w:t xml:space="preserve"> </w:t>
       </w:r>
       <w:r>
-        <w:t>between forest plots at different successional stages (very young (VY), young (Y), and mature (M)</w:t>
-      </w:r>
-      <w:r>
-        <w:t>; n= 160</w:t>
-      </w:r>
-      <w:r>
-        <w:t xml:space="preserve">). </w:t>
+        <w:t xml:space="preserve">between forest plots </w:t>
+      </w:r>
+      <w:r>
+        <w:t xml:space="preserve">(n= 160) </w:t>
+      </w:r>
+      <w:r>
+        <w:t>at different successional stages (young</w:t>
+      </w:r>
+      <w:r>
+        <w:t xml:space="preserve"> fallows</w:t>
+      </w:r>
+      <w:r>
+        <w:t xml:space="preserve"> (</w:t>
+      </w:r>
+      <w:r>
+        <w:t>F</w:t>
+      </w:r>
+      <w:r>
+        <w:t xml:space="preserve">), young </w:t>
+      </w:r>
+      <w:r>
+        <w:t xml:space="preserve">forest </w:t>
+      </w:r>
+      <w:r>
+        <w:t>(Y), and mature</w:t>
+      </w:r>
+      <w:r>
+        <w:t xml:space="preserve"> forest</w:t>
+      </w:r>
+      <w:r>
+        <w:t xml:space="preserve"> (M)). </w:t>
       </w:r>
       <w:r>
         <w:t>Significant p-values are shown in bold.</w:t>
@@ -17170,7 +17834,10 @@
           </w:tcPr>
           <w:p>
             <w:r>
-              <w:t>VY-Y</w:t>
+              <w:t>F</w:t>
+            </w:r>
+            <w:r>
+              <w:t>-Y</w:t>
             </w:r>
           </w:p>
         </w:tc>
@@ -17250,7 +17917,10 @@
           </w:tcPr>
           <w:p>
             <w:r>
-              <w:t>VY-M</w:t>
+              <w:t>F</w:t>
+            </w:r>
+            <w:r>
+              <w:t>-M</w:t>
             </w:r>
           </w:p>
         </w:tc>
@@ -17421,7 +18091,10 @@
           </w:tcPr>
           <w:p>
             <w:r>
-              <w:t>VY-Y</w:t>
+              <w:t>F</w:t>
+            </w:r>
+            <w:r>
+              <w:t>-Y</w:t>
             </w:r>
           </w:p>
         </w:tc>
@@ -17510,7 +18183,10 @@
           </w:tcPr>
           <w:p>
             <w:r>
-              <w:t>VY-M</w:t>
+              <w:t>F</w:t>
+            </w:r>
+            <w:r>
+              <w:t>-M</w:t>
             </w:r>
           </w:p>
         </w:tc>
@@ -17702,7 +18378,10 @@
           </w:tcPr>
           <w:p>
             <w:r>
-              <w:t>VY-Y</w:t>
+              <w:t>F</w:t>
+            </w:r>
+            <w:r>
+              <w:t>-Y</w:t>
             </w:r>
           </w:p>
         </w:tc>
@@ -17791,7 +18470,10 @@
           </w:tcPr>
           <w:p>
             <w:r>
-              <w:t>VY-M</w:t>
+              <w:t>F</w:t>
+            </w:r>
+            <w:r>
+              <w:t>-M</w:t>
             </w:r>
           </w:p>
         </w:tc>
@@ -17983,7 +18665,10 @@
           </w:tcPr>
           <w:p>
             <w:r>
-              <w:t>VY-Y</w:t>
+              <w:t>F</w:t>
+            </w:r>
+            <w:r>
+              <w:t>-Y</w:t>
             </w:r>
           </w:p>
         </w:tc>
@@ -18054,7 +18739,10 @@
           </w:tcPr>
           <w:p>
             <w:r>
-              <w:t>VY-M</w:t>
+              <w:t>F</w:t>
+            </w:r>
+            <w:r>
+              <w:t>-M</w:t>
             </w:r>
           </w:p>
         </w:tc>
@@ -20662,10 +21350,16 @@
         <w:t>successional stage</w:t>
       </w:r>
       <w:r>
-        <w:t xml:space="preserve"> (very young (VY), young (Y), and mature (M)),</w:t>
-      </w:r>
-      <w:r>
-        <w:t xml:space="preserve"> and their interaction</w:t>
+        <w:t xml:space="preserve"> </w:t>
+      </w:r>
+      <w:r>
+        <w:t>(young fallows (F), young forest (Y), and mature forest (M)</w:t>
+      </w:r>
+      <w:r>
+        <w:t xml:space="preserve">), </w:t>
+      </w:r>
+      <w:r>
+        <w:t>and their interaction</w:t>
       </w:r>
       <w:r>
         <w:t xml:space="preserve"> in TMCF plots (n= 160)</w:t>
@@ -21090,7 +21784,13 @@
         <w:t>between forest plots at different successional stages</w:t>
       </w:r>
       <w:r>
-        <w:t xml:space="preserve"> (very young (VY), young (Y), and mature (M)). Trees were classified in six size classes according to their DBH as follows: </w:t>
+        <w:t xml:space="preserve"> </w:t>
+      </w:r>
+      <w:r>
+        <w:t>(young fallows (F), young forest (Y), and mature forest (M)</w:t>
+      </w:r>
+      <w:r>
+        <w:t xml:space="preserve">). Trees were classified in six size classes according to their DBH as follows: </w:t>
       </w:r>
       <w:r>
         <w:t xml:space="preserve">class 1: DBH &lt; 10 cm; class 2: DBH 10-20 cm; class 3: DBH 20-30 cm; class 4: DBH 30-40 cm; class 5: DBH 40-50 cm; class 6: DBH &gt; 50 cm. </w:t>
@@ -21737,7 +22437,13 @@
         <w:t xml:space="preserve">Table S7. </w:t>
       </w:r>
       <w:r>
-        <w:t xml:space="preserve">Results of one-way ANOVA on the contribution to stem density and aboveground biomass (AGB) in forest plots at different successional stages (very young (VY), young (Y), and mature (M)) between tree size classes. Trees were classified in six size classes according to their DBH as follows: </w:t>
+        <w:t xml:space="preserve">Results of one-way ANOVA on the contribution to stem density and aboveground biomass (AGB) in forest plots at different successional stages </w:t>
+      </w:r>
+      <w:r>
+        <w:t>(young fallows (F), young forest (Y), and mature forest (M)</w:t>
+      </w:r>
+      <w:r>
+        <w:t xml:space="preserve">) between tree size classes. Trees were classified in six size classes according to their DBH as follows: </w:t>
       </w:r>
       <w:r>
         <w:t>class 1: DBH &lt; 10 cm; class 2: DBH 10-20 cm; class 3: DBH 20-30 cm; class 4: DBH 30-40 cm; class 5: DBH 40-50 cm; class 6: DBH &gt; 50 cm</w:t>
@@ -21847,7 +22553,7 @@
           </w:tcPr>
           <w:p>
             <w:r>
-              <w:t>VY</w:t>
+              <w:t>F</w:t>
             </w:r>
           </w:p>
         </w:tc>
@@ -21998,7 +22704,7 @@
           </w:tcPr>
           <w:p>
             <w:r>
-              <w:t>VY</w:t>
+              <w:t>F</w:t>
             </w:r>
           </w:p>
         </w:tc>
@@ -22412,7 +23118,25 @@
               <w:t xml:space="preserve"> found</w:t>
             </w:r>
             <w:r>
-              <w:t xml:space="preserve"> in very young, young, and mature TMCFs.</w:t>
+              <w:t xml:space="preserve"> in young</w:t>
+            </w:r>
+            <w:r>
+              <w:t xml:space="preserve"> fallows</w:t>
+            </w:r>
+            <w:r>
+              <w:t>, young</w:t>
+            </w:r>
+            <w:r>
+              <w:t xml:space="preserve"> forest</w:t>
+            </w:r>
+            <w:r>
+              <w:t xml:space="preserve">, and mature </w:t>
+            </w:r>
+            <w:r>
+              <w:t xml:space="preserve">forest in </w:t>
+            </w:r>
+            <w:r>
+              <w:t>TMCFs.</w:t>
             </w:r>
           </w:p>
         </w:tc>
@@ -22644,7 +23368,7 @@
           </w:tcPr>
           <w:p>
             <w:r>
-              <w:t xml:space="preserve">Figure S3. Principal component analysis (PCA) of climatic (temperature and precipitation) and topographic variables (slope gradient and elevation) showing the two first principal components (PC1 and PC2). PC1 and PC2 explain </w:t>
+              <w:t xml:space="preserve">Figure S3. Principal component analysis (PCA) of climatic (temperature and precipitation) and topographic variables (slope and elevation) showing the two first principal components (PC1 and PC2). PC1 and PC2 explain </w:t>
             </w:r>
             <w:r>
               <w:t>92%</w:t>
@@ -22674,7 +23398,7 @@
               <w:t>.</w:t>
             </w:r>
             <w:r>
-              <w:t xml:space="preserve"> Slope gradient is not correlated to the other three </w:t>
+              <w:t xml:space="preserve"> Slope is not correlated to the other three </w:t>
             </w:r>
             <w:r>
               <w:t>variables,</w:t>
@@ -22985,7 +23709,31 @@
               <w:t xml:space="preserve"> (AGB)</w:t>
             </w:r>
             <w:r>
-              <w:t xml:space="preserve"> in very young (VY, shown in orange), young (Y, shown in purple), and mature (M, shown in green) forest plots in TMCF</w:t>
+              <w:t xml:space="preserve"> in young</w:t>
+            </w:r>
+            <w:r>
+              <w:t xml:space="preserve"> fallows</w:t>
+            </w:r>
+            <w:r>
+              <w:t xml:space="preserve"> (</w:t>
+            </w:r>
+            <w:r>
+              <w:t>F</w:t>
+            </w:r>
+            <w:r>
+              <w:t>, shown in orange), young</w:t>
+            </w:r>
+            <w:r>
+              <w:t xml:space="preserve"> forest</w:t>
+            </w:r>
+            <w:r>
+              <w:t xml:space="preserve"> (Y, shown in purple), and mature</w:t>
+            </w:r>
+            <w:r>
+              <w:t xml:space="preserve"> forest</w:t>
+            </w:r>
+            <w:r>
+              <w:t xml:space="preserve"> (M, shown in green) plots in TMCF</w:t>
             </w:r>
             <w:r>
               <w:t xml:space="preserve"> (n=160)</w:t>
@@ -23015,7 +23763,7 @@
               <w:t xml:space="preserve">ANOVA </w:t>
             </w:r>
             <w:r>
-              <w:t xml:space="preserve">results shown in Table S5). Boxes sharing a letter are not statistically different. Forest successional stage is shown in colors as follows: very young (VY) in orange, young (Y) in purple, and mature (M) forests in green. </w:t>
+              <w:t xml:space="preserve">results shown in Table S5). Boxes sharing a letter are not statistically different. </w:t>
             </w:r>
           </w:p>
         </w:tc>
@@ -23356,11 +24104,23 @@
               <w:t>p</w:t>
             </w:r>
             <w:r>
-              <w:t xml:space="preserve"> (CP), and </w:t>
+              <w:t xml:space="preserve"> (CP), </w:t>
+            </w:r>
+            <w:r>
+              <w:t>and</w:t>
+            </w:r>
+            <w:r>
+              <w:rPr>
+                <w:i/>
+                <w:iCs/>
+              </w:rPr>
+              <w:t xml:space="preserve"> </w:t>
             </w:r>
             <w:r>
               <w:rPr>
                 <w:rStyle w:val="nfasis"/>
+                <w:i w:val="0"/>
+                <w:iCs w:val="0"/>
               </w:rPr>
               <w:t>Bayesian Information Criterion</w:t>
             </w:r>
@@ -23371,7 +24131,13 @@
               <w:t>Plots show the three predictors included in the model:</w:t>
             </w:r>
             <w:r>
-              <w:t xml:space="preserve"> a) slope gradient, b) landscape composition, and c) disturbance by agricultural activities. Panel d displays the model residuals according to their geographic location to show there is no spatial autocorrelation between them (</w:t>
+              <w:t xml:space="preserve"> a) slope, b) </w:t>
+            </w:r>
+            <w:r>
+              <w:t>land-use intensity gradient</w:t>
+            </w:r>
+            <w:r>
+              <w:t>, and c) disturbance by agricultural activities. Panel d displays the model residuals according to their geographic location to show there is no spatial autocorrelation between them (</w:t>
             </w:r>
             <w:r>
               <w:t>Moran’s I</w:t>

</xml_diff>

<commit_message>
I've been changing VY for F forests
</commit_message>
<xml_diff>
--- a/manuscript/ch1_manuscript2.docx
+++ b/manuscript/ch1_manuscript2.docx
@@ -287,23 +287,7 @@
         <w:t xml:space="preserve"> comparable to other estimates in Mexico and the world (larger than reported in global maps) and will be stored in large trees;</w:t>
       </w:r>
       <w:r>
-        <w:t xml:space="preserve"> diversity and </w:t>
-      </w:r>
-      <w:proofErr w:type="spellStart"/>
-      <w:r>
-        <w:t>agb</w:t>
-      </w:r>
-      <w:proofErr w:type="spellEnd"/>
-      <w:r>
-        <w:t xml:space="preserve"> will be positively correlated; land use intensity will decrease both </w:t>
-      </w:r>
-      <w:proofErr w:type="spellStart"/>
-      <w:r>
-        <w:t>agb</w:t>
-      </w:r>
-      <w:proofErr w:type="spellEnd"/>
-      <w:r>
-        <w:t xml:space="preserve"> and diversity.</w:t>
+        <w:t xml:space="preserve"> diversity and agb will be positively correlated; land use intensity will decrease both agb and diversity.</w:t>
       </w:r>
     </w:p>
     <w:p>
@@ -728,15 +712,7 @@
         <w:t xml:space="preserve">From this database we estimated forest structural attributes, AGB, and land-use variables. </w:t>
       </w:r>
       <w:r>
-        <w:t xml:space="preserve">To complement this data, we obtained information on mean annual precipitation and temperature from </w:t>
-      </w:r>
-      <w:proofErr w:type="spellStart"/>
-      <w:r>
-        <w:t>WorldClim</w:t>
-      </w:r>
-      <w:proofErr w:type="spellEnd"/>
-      <w:r>
-        <w:t xml:space="preserve"> (CITA). Lastly, we retrieved topographical information from NASA’s </w:t>
+        <w:t xml:space="preserve">To complement this data, we obtained information on mean annual precipitation and temperature from WorldClim (CITA). Lastly, we retrieved topographical information from NASA’s </w:t>
       </w:r>
       <w:r>
         <w:t>Shuttle Radar Topography Mission</w:t>
@@ -954,23 +930,7 @@
           <w:rStyle w:val="textlayer--absolute"/>
           <w:rFonts w:cstheme="minorHAnsi"/>
         </w:rPr>
-        <w:t xml:space="preserve">National Commission of Biodiversity (CONABIO) </w:t>
-      </w:r>
-      <w:proofErr w:type="spellStart"/>
-      <w:r>
-        <w:rPr>
-          <w:rStyle w:val="textlayer--absolute"/>
-          <w:rFonts w:cstheme="minorHAnsi"/>
-        </w:rPr>
-        <w:t>GeoPortal</w:t>
-      </w:r>
-      <w:proofErr w:type="spellEnd"/>
-      <w:r>
-        <w:rPr>
-          <w:rStyle w:val="textlayer--absolute"/>
-          <w:rFonts w:cstheme="minorHAnsi"/>
-        </w:rPr>
-        <w:t xml:space="preserve"> (CITAS)</w:t>
+        <w:t>National Commission of Biodiversity (CONABIO) GeoPortal (CITAS)</w:t>
       </w:r>
       <w:r>
         <w:t xml:space="preserve">. </w:t>
@@ -1095,15 +1055,7 @@
         <w:t>i.e.</w:t>
       </w:r>
       <w:r>
-        <w:t xml:space="preserve">, the number of trees per hectare; (2) basal area, defined as the sum of the cross-sectional surface area of trees per hectare; and (3) </w:t>
-      </w:r>
-      <w:proofErr w:type="spellStart"/>
-      <w:r>
-        <w:t>Lorey’s</w:t>
-      </w:r>
-      <w:proofErr w:type="spellEnd"/>
-      <w:r>
-        <w:t xml:space="preserve"> height, which is a measure of forest stand height weighted by its basal area. </w:t>
+        <w:t xml:space="preserve">, the number of trees per hectare; (2) basal area, defined as the sum of the cross-sectional surface area of trees per hectare; and (3) Lorey’s height, which is a measure of forest stand height weighted by its basal area. </w:t>
       </w:r>
     </w:p>
     <w:p>
@@ -1210,41 +1162,25 @@
         <w:t xml:space="preserve"> using the</w:t>
       </w:r>
       <w:r>
+        <w:t xml:space="preserve"> correctTaxo function in</w:t>
+      </w:r>
+      <w:r>
+        <w:t xml:space="preserve"> R package BIOMASS (</w:t>
+      </w:r>
+      <w:r>
+        <w:t>Réjou‐Méchain</w:t>
+      </w:r>
+      <w:r>
+        <w:t>, 2017</w:t>
+      </w:r>
+      <w:r>
+        <w:t>).</w:t>
+      </w:r>
+      <w:r>
         <w:t xml:space="preserve"> </w:t>
       </w:r>
-      <w:proofErr w:type="spellStart"/>
-      <w:r>
-        <w:t>correctTaxo</w:t>
-      </w:r>
-      <w:proofErr w:type="spellEnd"/>
-      <w:r>
-        <w:t xml:space="preserve"> function in</w:t>
-      </w:r>
-      <w:r>
-        <w:t xml:space="preserve"> R package BIOMASS (</w:t>
-      </w:r>
-      <w:proofErr w:type="spellStart"/>
-      <w:r>
-        <w:t>Réjou‐Méchain</w:t>
-      </w:r>
-      <w:proofErr w:type="spellEnd"/>
-      <w:r>
-        <w:t>, 2017</w:t>
-      </w:r>
-      <w:r>
-        <w:t>).</w:t>
-      </w:r>
-      <w:r>
-        <w:t xml:space="preserve"> </w:t>
-      </w:r>
-      <w:r>
-        <w:t xml:space="preserve">Then, we searched for all possible allometric equations </w:t>
-      </w:r>
-      <w:r>
-        <w:t>published in the scientific literature</w:t>
-      </w:r>
-      <w:r>
-        <w:t xml:space="preserve"> that would match our species list. </w:t>
+      <w:r>
+        <w:t xml:space="preserve">Then, we searched for all possible allometric equations published in the scientific literature that would match our species list. </w:t>
       </w:r>
       <w:r>
         <w:t xml:space="preserve">We </w:t>
@@ -1262,13 +1198,7 @@
         <w:t>levels</w:t>
       </w:r>
       <w:r>
-        <w:t xml:space="preserve"> </w:t>
-      </w:r>
-      <w:r>
-        <w:t>(Table S2 and references therein)</w:t>
-      </w:r>
-      <w:r>
-        <w:t xml:space="preserve"> with which we estimated the AGB of 2,700 trees</w:t>
+        <w:t xml:space="preserve"> (Table S2 and references therein) with which we estimated the AGB of 2,700 trees</w:t>
       </w:r>
       <w:r>
         <w:t xml:space="preserve">. </w:t>
@@ -1277,15 +1207,7 @@
         <w:t xml:space="preserve">For estimating AGB of the remaining trees whose allometric equation has not been described, </w:t>
       </w:r>
       <w:r>
-        <w:t xml:space="preserve">we used a generic allometric equation developed by </w:t>
-      </w:r>
-      <w:proofErr w:type="spellStart"/>
-      <w:r>
-        <w:t>Chave</w:t>
-      </w:r>
-      <w:proofErr w:type="spellEnd"/>
-      <w:r>
-        <w:t xml:space="preserve"> et al. (2015) for tropical trees </w:t>
+        <w:t xml:space="preserve">we used a generic allometric equation developed by Chave et al. (2015) for tropical trees </w:t>
       </w:r>
       <w:r>
         <w:t>based on tree</w:t>
@@ -1469,15 +1391,7 @@
         <w:t>height</w:t>
       </w:r>
       <w:r>
-        <w:t xml:space="preserve">, except for </w:t>
-      </w:r>
-      <w:proofErr w:type="spellStart"/>
-      <w:r>
-        <w:t>Chave</w:t>
-      </w:r>
-      <w:proofErr w:type="spellEnd"/>
-      <w:r>
-        <w:t xml:space="preserve"> et al.’s generic equation</w:t>
+        <w:t>, except for Chave et al.’s generic equation</w:t>
       </w:r>
       <w:r>
         <w:t xml:space="preserve"> (eq.1)</w:t>
@@ -1492,25 +1406,8 @@
         <w:t xml:space="preserve"> FI database.</w:t>
       </w:r>
       <w:r>
-        <w:t xml:space="preserve"> We </w:t>
-      </w:r>
-      <w:r>
-        <w:t xml:space="preserve">searched for the wood density value of each species or its closest relative in global wood density databases using the </w:t>
-      </w:r>
-      <w:r>
-        <w:t xml:space="preserve">function </w:t>
-      </w:r>
-      <w:r>
-        <w:t>BIOMASS</w:t>
-      </w:r>
-      <w:r>
-        <w:t>::</w:t>
-      </w:r>
-      <w:proofErr w:type="spellStart"/>
-      <w:r>
-        <w:t>getWoodDensity</w:t>
-      </w:r>
-      <w:proofErr w:type="spellEnd"/>
+        <w:t xml:space="preserve"> We searched for the wood density value of each species or its closest relative in global wood density databases using the function BIOMASS::getWoodDensity</w:t>
+      </w:r>
       <w:r>
         <w:t>, which provides a wood density value</w:t>
       </w:r>
@@ -1571,18 +1468,10 @@
         <w:t xml:space="preserve"> the </w:t>
       </w:r>
       <w:r>
-        <w:t>BIOMASS</w:t>
-      </w:r>
-      <w:r>
-        <w:t>::</w:t>
-      </w:r>
-      <w:proofErr w:type="spellStart"/>
-      <w:r>
-        <w:t>AGBmonteCarlo</w:t>
-      </w:r>
-      <w:proofErr w:type="spellEnd"/>
-      <w:r>
-        <w:t xml:space="preserve"> function</w:t>
+        <w:t>BIOMASS::</w:t>
+      </w:r>
+      <w:r>
+        <w:t>AGBmonteCarlo function</w:t>
       </w:r>
       <w:r>
         <w:t>.</w:t>
@@ -1636,15 +1525,7 @@
         <w:t>that all field data samples have a</w:t>
       </w:r>
       <w:r>
-        <w:t xml:space="preserve"> height error of 10%, as suggested in </w:t>
-      </w:r>
-      <w:proofErr w:type="spellStart"/>
-      <w:r>
-        <w:t>Chave</w:t>
-      </w:r>
-      <w:proofErr w:type="spellEnd"/>
-      <w:r>
-        <w:t xml:space="preserve"> et al. (2004). </w:t>
+        <w:t xml:space="preserve"> height error of 10%, as suggested in Chave et al. (2004). </w:t>
       </w:r>
       <w:r>
         <w:t xml:space="preserve">To estimate </w:t>
@@ -2223,7 +2104,6 @@
       <w:r>
         <w:t xml:space="preserve">the proportion of species </w:t>
       </w:r>
-      <w:proofErr w:type="spellStart"/>
       <w:r>
         <w:rPr>
           <w:i/>
@@ -2231,7 +2111,6 @@
         </w:rPr>
         <w:t>i</w:t>
       </w:r>
-      <w:proofErr w:type="spellEnd"/>
       <w:r>
         <w:t xml:space="preserve"> and </w:t>
       </w:r>
@@ -2264,19 +2143,7 @@
         <w:t xml:space="preserve">To obtain total S per site, we added </w:t>
       </w:r>
       <w:r>
-        <w:t xml:space="preserve">up </w:t>
-      </w:r>
-      <w:r>
-        <w:t xml:space="preserve">all species sampled </w:t>
-      </w:r>
-      <w:r>
-        <w:t xml:space="preserve">in the four plots </w:t>
-      </w:r>
-      <w:r>
-        <w:t>within a site</w:t>
-      </w:r>
-      <w:r>
-        <w:t xml:space="preserve">, </w:t>
+        <w:t xml:space="preserve">up all species sampled in the four plots within a site, </w:t>
       </w:r>
       <w:r>
         <w:t xml:space="preserve">and </w:t>
@@ -2323,16 +2190,7 @@
         <w:t xml:space="preserve">. </w:t>
       </w:r>
       <w:r>
-        <w:t xml:space="preserve">We focus on climate and topography and their interactions as key environmental variables moderating the effect of land-use </w:t>
-      </w:r>
-      <w:r>
-        <w:t>intensity</w:t>
-      </w:r>
-      <w:r>
-        <w:t xml:space="preserve"> on species diversity and ecosystem AGB</w:t>
-      </w:r>
-      <w:r>
-        <w:t>.</w:t>
+        <w:t>We focus on climate and topography and their interactions as key environmental variables moderating the effect of land-use intensity on species diversity and ecosystem AGB.</w:t>
       </w:r>
       <w:r>
         <w:rPr>
@@ -2353,14 +2211,7 @@
           <w:rStyle w:val="textlayer--absolute"/>
           <w:rFonts w:cstheme="minorHAnsi"/>
         </w:rPr>
-        <w:t>annual</w:t>
-      </w:r>
-      <w:r>
-        <w:rPr>
-          <w:rStyle w:val="textlayer--absolute"/>
-          <w:rFonts w:cstheme="minorHAnsi"/>
-        </w:rPr>
-        <w:t xml:space="preserve"> </w:t>
+        <w:t xml:space="preserve">annual </w:t>
       </w:r>
       <w:r>
         <w:rPr>
@@ -2381,30 +2232,14 @@
           <w:rStyle w:val="textlayer--absolute"/>
           <w:rFonts w:cstheme="minorHAnsi"/>
         </w:rPr>
-        <w:t xml:space="preserve">from </w:t>
-      </w:r>
-      <w:proofErr w:type="spellStart"/>
+        <w:t>from Wor</w:t>
+      </w:r>
       <w:r>
         <w:rPr>
           <w:rStyle w:val="textlayer--absolute"/>
           <w:rFonts w:cstheme="minorHAnsi"/>
         </w:rPr>
-        <w:t>Wor</w:t>
-      </w:r>
-      <w:r>
-        <w:rPr>
-          <w:rStyle w:val="textlayer--absolute"/>
-          <w:rFonts w:cstheme="minorHAnsi"/>
-        </w:rPr>
-        <w:t>ldClim</w:t>
-      </w:r>
-      <w:proofErr w:type="spellEnd"/>
-      <w:r>
-        <w:rPr>
-          <w:rStyle w:val="textlayer--absolute"/>
-          <w:rFonts w:cstheme="minorHAnsi"/>
-        </w:rPr>
-        <w:t xml:space="preserve"> (bio12 and bio1, respectively) </w:t>
+        <w:t xml:space="preserve">ldClim (bio12 and bio1, respectively) </w:t>
       </w:r>
       <w:r>
         <w:rPr>
@@ -2480,28 +2315,7 @@
           <w:rStyle w:val="textlayer--absolute"/>
           <w:rFonts w:cstheme="minorHAnsi"/>
         </w:rPr>
-        <w:t>We averaged plot values to obtain annual precipitation</w:t>
-      </w:r>
-      <w:r>
-        <w:rPr>
-          <w:rStyle w:val="textlayer--absolute"/>
-          <w:rFonts w:cstheme="minorHAnsi"/>
-        </w:rPr>
-        <w:t xml:space="preserve">, </w:t>
-      </w:r>
-      <w:r>
-        <w:rPr>
-          <w:rStyle w:val="textlayer--absolute"/>
-          <w:rFonts w:cstheme="minorHAnsi"/>
-        </w:rPr>
-        <w:t>mean annual temperature</w:t>
-      </w:r>
-      <w:r>
-        <w:rPr>
-          <w:rStyle w:val="textlayer--absolute"/>
-          <w:rFonts w:cstheme="minorHAnsi"/>
-        </w:rPr>
-        <w:t xml:space="preserve">, </w:t>
+        <w:t xml:space="preserve">We averaged plot values to obtain annual precipitation, mean annual temperature, </w:t>
       </w:r>
       <w:r>
         <w:rPr>
@@ -2723,27 +2537,28 @@
         <w:t xml:space="preserve">each plot </w:t>
       </w:r>
       <w:r>
-        <w:t xml:space="preserve">a successional stage, we classified all FI plots with a k-means analysis using their structural attributes, including tree height, DBH, and stem density. K-means is a non-hierarchical cluster analysis where the user defines the initial number of centers. We run the analysis using two, three, four and five initial centers with 25 random sampling sets each (Figure S1). Then, we compared 30 indices to define the best number of clusters and chose the one that was better supported by most indices. Most of the indices suggested three clusters as the best classification. Thus, from this analysis, we obtained three clusters: the first one groups together plots with very low tree density, low basal area, and low tree height; the second cluster groups together forest plots with high tree density, and medium basal area and tree height; and a third one groups together plots with very high basal area and tree height, but medium tree density. Other studies conducted in TMCF in </w:t>
+        <w:t>a successional stage, we classified all FI plots with a k-means analysis using their structural attributes, including tree height, DBH, and stem density. K-means is a non-hierarchical cluster analysis where the user defines the initial number of centers. We run the analysis using two, three, four and five initial centers with 25 random sampling sets each</w:t>
+      </w:r>
+      <w:r>
+        <w:t xml:space="preserve"> with R package XX</w:t>
+      </w:r>
+      <w:r>
+        <w:t xml:space="preserve"> (Figure S1). Then, we compared 30 indices to define the best number of clusters and chose the one that was better supported by most indices. Most of the indices suggested three clusters as the best classification. Thus, from this analysis, </w:t>
+      </w:r>
+      <w:r>
+        <w:t>we classified plots in three</w:t>
+      </w:r>
+      <w:r>
+        <w:t xml:space="preserve"> clusters: the first one groups together plots with very low tree density, low basal area, and low tree height; the second cluster groups together forest plots with high tree density, and medium basal area and tree height; and a third one groups together plots with very high basal area and tree height, but medium tree density. Other studies conducted in TMCF in </w:t>
       </w:r>
       <w:r>
         <w:t>Oaxaca</w:t>
       </w:r>
       <w:r>
-        <w:t xml:space="preserve"> have shown that tree height, DBH, and tree density change through time after disturbance and are useful for estimating an approximate stage of forest succession in forest-agriculture mosaics (Velasco-</w:t>
-      </w:r>
-      <w:proofErr w:type="spellStart"/>
-      <w:r>
-        <w:t>Murguía</w:t>
-      </w:r>
-      <w:proofErr w:type="spellEnd"/>
-      <w:r>
-        <w:t xml:space="preserve"> et al., 2021). In general, </w:t>
-      </w:r>
-      <w:r>
-        <w:t>immediately after croplands abandonment</w:t>
-      </w:r>
-      <w:r>
-        <w:t xml:space="preserve"> </w:t>
+        <w:t xml:space="preserve"> have shown that tree height, DBH, and tree density change through time after disturbance and are useful for estimating an approximate stage of forest succession in forest-agriculture mosaics (Velasco-Murguía et al., 2021). In general, </w:t>
+      </w:r>
+      <w:r>
+        <w:t xml:space="preserve">immediately after croplands abandonment </w:t>
       </w:r>
       <w:r>
         <w:t xml:space="preserve">TMCFs </w:t>
@@ -2915,7 +2730,6 @@
       <w:r>
         <w:t xml:space="preserve">, </w:t>
       </w:r>
-      <w:proofErr w:type="spellStart"/>
       <w:r>
         <w:rPr>
           <w:i/>
@@ -2923,11 +2737,15 @@
         </w:rPr>
         <w:t>minSS</w:t>
       </w:r>
-      <w:proofErr w:type="spellEnd"/>
-      <w:r>
-        <w:t xml:space="preserve"> is the minimum possible successional stage value present in a site and </w:t>
-      </w:r>
-      <w:proofErr w:type="spellStart"/>
+      <w:r>
+        <w:t xml:space="preserve"> is the minimum possible </w:t>
+      </w:r>
+      <w:r>
+        <w:t>SS</w:t>
+      </w:r>
+      <w:r>
+        <w:t xml:space="preserve"> value present in a site and </w:t>
+      </w:r>
       <w:r>
         <w:rPr>
           <w:i/>
@@ -2935,9 +2753,14 @@
         </w:rPr>
         <w:t>maxSS</w:t>
       </w:r>
-      <w:proofErr w:type="spellEnd"/>
-      <w:r>
-        <w:t xml:space="preserve"> is the maximum possible successional stage value present in a site. </w:t>
+      <w:r>
+        <w:t xml:space="preserve"> is the maximum possible </w:t>
+      </w:r>
+      <w:r>
+        <w:t>SS</w:t>
+      </w:r>
+      <w:r>
+        <w:t xml:space="preserve"> value present in a site. </w:t>
       </w:r>
       <w:r>
         <w:t>C</w:t>
@@ -2945,7 +2768,6 @@
       <w:r>
         <w:t xml:space="preserve">onsidering there are four plots in each site, </w:t>
       </w:r>
-      <w:proofErr w:type="spellStart"/>
       <w:r>
         <w:rPr>
           <w:i/>
@@ -2953,7 +2775,6 @@
         </w:rPr>
         <w:t>minSS</w:t>
       </w:r>
-      <w:proofErr w:type="spellEnd"/>
       <w:r>
         <w:t xml:space="preserve"> </w:t>
       </w:r>
@@ -2961,12 +2782,23 @@
         <w:t>is always 4</w:t>
       </w:r>
       <w:r>
-        <w:t xml:space="preserve"> (if all plots are young fallows)</w:t>
+        <w:t xml:space="preserve"> (</w:t>
+      </w:r>
+      <w:r>
+        <w:t>when</w:t>
+      </w:r>
+      <w:r>
+        <w:t xml:space="preserve"> all plots </w:t>
+      </w:r>
+      <w:r>
+        <w:t xml:space="preserve">within a site </w:t>
+      </w:r>
+      <w:r>
+        <w:t>are young fallows)</w:t>
       </w:r>
       <w:r>
         <w:t xml:space="preserve">, and </w:t>
       </w:r>
-      <w:proofErr w:type="spellStart"/>
       <w:r>
         <w:rPr>
           <w:i/>
@@ -2974,12 +2806,23 @@
         </w:rPr>
         <w:t>maxSS</w:t>
       </w:r>
-      <w:proofErr w:type="spellEnd"/>
       <w:r>
         <w:t xml:space="preserve"> is always 12</w:t>
       </w:r>
       <w:r>
-        <w:t xml:space="preserve"> (if all plots are mature forests)</w:t>
+        <w:t xml:space="preserve"> (</w:t>
+      </w:r>
+      <w:r>
+        <w:t>when</w:t>
+      </w:r>
+      <w:r>
+        <w:t xml:space="preserve"> all plots </w:t>
+      </w:r>
+      <w:r>
+        <w:t xml:space="preserve">within a site </w:t>
+      </w:r>
+      <w:r>
+        <w:t>are mature forests)</w:t>
       </w:r>
       <w:r>
         <w:t>. T</w:t>
@@ -3114,7 +2957,13 @@
         <w:t>.</w:t>
       </w:r>
       <w:r>
-        <w:t xml:space="preserve"> However, agriculture and cattle ranching expansion have been identified as main causes of forest loss in </w:t>
+        <w:t xml:space="preserve"> However, agriculture and cattle ranching expansion have been identified as main causes of forest </w:t>
+      </w:r>
+      <w:r>
+        <w:t>disturbance</w:t>
+      </w:r>
+      <w:r>
+        <w:t xml:space="preserve"> in </w:t>
       </w:r>
       <w:r>
         <w:t>TMCF</w:t>
@@ -3269,44 +3118,19 @@
         </w:rPr>
         <w:t xml:space="preserve"> (Fahey et al., 2016; </w:t>
       </w:r>
-      <w:proofErr w:type="spellStart"/>
       <w:r>
         <w:rPr>
           <w:rStyle w:val="textlayer--absolute"/>
           <w:rFonts w:cstheme="minorHAnsi"/>
         </w:rPr>
-        <w:t>Jardel-Pelaez</w:t>
-      </w:r>
-      <w:proofErr w:type="spellEnd"/>
+        <w:t>Jardel-Pelaez, et al., 2014</w:t>
+      </w:r>
       <w:r>
         <w:rPr>
           <w:rStyle w:val="textlayer--absolute"/>
           <w:rFonts w:cstheme="minorHAnsi"/>
         </w:rPr>
-        <w:t>, et al., 2014</w:t>
-      </w:r>
-      <w:r>
-        <w:rPr>
-          <w:rStyle w:val="textlayer--absolute"/>
-          <w:rFonts w:cstheme="minorHAnsi"/>
-        </w:rPr>
-        <w:t xml:space="preserve">; </w:t>
-      </w:r>
-      <w:proofErr w:type="spellStart"/>
-      <w:r>
-        <w:rPr>
-          <w:rStyle w:val="textlayer--absolute"/>
-          <w:rFonts w:cstheme="minorHAnsi"/>
-        </w:rPr>
-        <w:t>Scatena</w:t>
-      </w:r>
-      <w:proofErr w:type="spellEnd"/>
-      <w:r>
-        <w:rPr>
-          <w:rStyle w:val="textlayer--absolute"/>
-          <w:rFonts w:cstheme="minorHAnsi"/>
-        </w:rPr>
-        <w:t xml:space="preserve"> et al., 2011; Torres, 2004</w:t>
+        <w:t>; Scatena et al., 2011; Torres, 2004</w:t>
       </w:r>
       <w:r>
         <w:rPr>
@@ -3544,16 +3368,28 @@
         <w:t>estimated t</w:t>
       </w:r>
       <w:r>
-        <w:t>he correlation between all variables.</w:t>
-      </w:r>
-      <w:r>
-        <w:t xml:space="preserve"> Then, we conducted</w:t>
-      </w:r>
-      <w:r>
-        <w:t xml:space="preserve"> specific</w:t>
-      </w:r>
-      <w:r>
-        <w:t xml:space="preserve"> analyses to answer our three main questions</w:t>
+        <w:t>he correlation between all variables</w:t>
+      </w:r>
+      <w:r>
+        <w:t xml:space="preserve"> (Figure S2)</w:t>
+      </w:r>
+      <w:r>
+        <w:t>.</w:t>
+      </w:r>
+      <w:r>
+        <w:t xml:space="preserve"> Then, we </w:t>
+      </w:r>
+      <w:r>
+        <w:t xml:space="preserve">deployed well-established statistical methods </w:t>
+      </w:r>
+      <w:r>
+        <w:t xml:space="preserve">to answer </w:t>
+      </w:r>
+      <w:r>
+        <w:t xml:space="preserve">each of </w:t>
+      </w:r>
+      <w:r>
+        <w:t>our three main questions</w:t>
       </w:r>
       <w:r>
         <w:t>. The following sections describe these analyses further.</w:t>
@@ -3568,7 +3404,28 @@
           <w:i/>
           <w:iCs/>
         </w:rPr>
-        <w:t>AGB distribution in TMCF</w:t>
+        <w:t xml:space="preserve">Q1. </w:t>
+      </w:r>
+      <w:r>
+        <w:rPr>
+          <w:i/>
+          <w:iCs/>
+        </w:rPr>
+        <w:t xml:space="preserve">AGB </w:t>
+      </w:r>
+      <w:r>
+        <w:rPr>
+          <w:i/>
+          <w:iCs/>
+        </w:rPr>
+        <w:t>allocation</w:t>
+      </w:r>
+      <w:r>
+        <w:rPr>
+          <w:i/>
+          <w:iCs/>
+        </w:rPr>
+        <w:t xml:space="preserve"> in TMCF</w:t>
       </w:r>
       <w:r>
         <w:t xml:space="preserve">. </w:t>
@@ -3589,15 +3446,7 @@
         <w:t>following</w:t>
       </w:r>
       <w:r>
-        <w:t xml:space="preserve"> a similar approach as </w:t>
-      </w:r>
-      <w:proofErr w:type="spellStart"/>
-      <w:r>
-        <w:t>Cuni</w:t>
-      </w:r>
-      <w:proofErr w:type="spellEnd"/>
-      <w:r>
-        <w:t xml:space="preserve">-Sanchez et al. (2021) and </w:t>
+        <w:t xml:space="preserve"> a similar approach as Cuni-Sanchez et al. (2021) and </w:t>
       </w:r>
       <w:r>
         <w:t>classified trees in six size classes based on their DBH:</w:t>
@@ -3718,6 +3567,46 @@
       </w:r>
     </w:p>
     <w:p>
+      <w:r>
+        <w:rPr>
+          <w:i/>
+          <w:iCs/>
+        </w:rPr>
+        <w:t xml:space="preserve">Q2. </w:t>
+      </w:r>
+      <w:r>
+        <w:rPr>
+          <w:i/>
+          <w:iCs/>
+        </w:rPr>
+        <w:t xml:space="preserve">AGB relationship </w:t>
+      </w:r>
+      <w:r>
+        <w:rPr>
+          <w:i/>
+          <w:iCs/>
+        </w:rPr>
+        <w:t>to</w:t>
+      </w:r>
+      <w:r>
+        <w:rPr>
+          <w:i/>
+          <w:iCs/>
+        </w:rPr>
+        <w:t xml:space="preserve"> tree diversity.</w:t>
+      </w:r>
+      <w:r>
+        <w:t xml:space="preserve"> To understand the relationship between AGB and tree diversity in TMCF, we performed a series of nonparametric regression analysis. Nonparametric regressions allow to test relationships between two or more variables without assuming linearity. Given tree diversity and AGB in our dataset show a positive but weak correlation, we could not assume a linear relationship. Here, we assessed the relationship between AGB and diversity using Shannon diversity index (H) and species richness (S) in TMCF sites fitting locally weighted regression (loess) curves. Similarly, we performed these nonparametric regression analyses at plot level to test whether these relationships change over time through forest succession after disturbance. Although we do not have specific ages after disturbance, we evaluated these trends using the three-category successional stage we assigned to each plot (young fallows, young forest, and mature forest). </w:t>
+      </w:r>
+    </w:p>
+    <w:p>
+      <w:r>
+        <w:rPr>
+          <w:i/>
+          <w:iCs/>
+        </w:rPr>
+        <w:t xml:space="preserve">Q3. </w:t>
+      </w:r>
       <w:r>
         <w:rPr>
           <w:i/>
@@ -3869,15 +3758,7 @@
         <w:t xml:space="preserve">similar </w:t>
       </w:r>
       <w:r>
-        <w:t xml:space="preserve">to </w:t>
-      </w:r>
-      <w:proofErr w:type="spellStart"/>
-      <w:r>
-        <w:t>Tredennick</w:t>
-      </w:r>
-      <w:proofErr w:type="spellEnd"/>
-      <w:r>
-        <w:t xml:space="preserve"> et al. (2021) for model exploration, we performed variable selection by comparing the full model against a series of reduced models in which each predictor is dropped in a stepwise fashion. We selected the best model comparing</w:t>
+        <w:t>to Tredennick et al. (2021) for model exploration, we performed variable selection by comparing the full model against a series of reduced models in which each predictor is dropped in a stepwise fashion. We selected the best model comparing</w:t>
       </w:r>
       <w:r>
         <w:t xml:space="preserve"> their</w:t>
@@ -3952,119 +3833,6 @@
       </w:r>
       <w:r>
         <w:t>and visualized the spatial distribution of residuals with a map.</w:t>
-      </w:r>
-    </w:p>
-    <w:p>
-      <w:r>
-        <w:rPr>
-          <w:i/>
-          <w:iCs/>
-        </w:rPr>
-        <w:t xml:space="preserve">AGB relationship </w:t>
-      </w:r>
-      <w:r>
-        <w:rPr>
-          <w:i/>
-          <w:iCs/>
-        </w:rPr>
-        <w:t>to</w:t>
-      </w:r>
-      <w:r>
-        <w:rPr>
-          <w:i/>
-          <w:iCs/>
-        </w:rPr>
-        <w:t xml:space="preserve"> tree diversity.</w:t>
-      </w:r>
-      <w:r>
-        <w:t xml:space="preserve"> To understand the relationship between AGB and </w:t>
-      </w:r>
-      <w:r>
-        <w:t xml:space="preserve">tree </w:t>
-      </w:r>
-      <w:r>
-        <w:t>diversity in TMCF, we performed a series of nonparametric regression analys</w:t>
-      </w:r>
-      <w:r>
-        <w:t>i</w:t>
-      </w:r>
-      <w:r>
-        <w:t>s. Nonparametric regressions allow to test relationships between two or more variables without assuming linearity.</w:t>
-      </w:r>
-      <w:r>
-        <w:t xml:space="preserve"> </w:t>
-      </w:r>
-      <w:r>
-        <w:t>Given tree diversity and AGB in our dataset show a positive but we</w:t>
-      </w:r>
-      <w:r>
-        <w:t>a</w:t>
-      </w:r>
-      <w:r>
-        <w:t xml:space="preserve">k correlation, we could not assume a linear relationship. </w:t>
-      </w:r>
-      <w:r>
-        <w:t xml:space="preserve">Here, we assessed the relationship between AGB and </w:t>
-      </w:r>
-      <w:r>
-        <w:t>diversity using</w:t>
-      </w:r>
-      <w:r>
-        <w:t xml:space="preserve"> S</w:t>
-      </w:r>
-      <w:r>
-        <w:t>hannon</w:t>
-      </w:r>
-      <w:r>
-        <w:t xml:space="preserve"> diversity index</w:t>
-      </w:r>
-      <w:r>
-        <w:t xml:space="preserve"> (H)</w:t>
-      </w:r>
-      <w:r>
-        <w:t xml:space="preserve"> and species richness </w:t>
-      </w:r>
-      <w:r>
-        <w:t xml:space="preserve">(S) </w:t>
-      </w:r>
-      <w:r>
-        <w:t>in TMCF sites</w:t>
-      </w:r>
-      <w:r>
-        <w:t xml:space="preserve"> fitting locally weighted regression (loess) curves. Similarly, we performed these nonparametric regression analyses at plot level</w:t>
-      </w:r>
-      <w:r>
-        <w:t xml:space="preserve"> to test whether these relationships change over time </w:t>
-      </w:r>
-      <w:r>
-        <w:t>through forest succession after disturbance</w:t>
-      </w:r>
-      <w:r>
-        <w:t>. Although we do not have specific ages after disturbance, we evaluated these trends using the three-category successional stage</w:t>
-      </w:r>
-      <w:r>
-        <w:t xml:space="preserve"> </w:t>
-      </w:r>
-      <w:r>
-        <w:t>we assigned to each plot</w:t>
-      </w:r>
-      <w:r>
-        <w:t xml:space="preserve"> (</w:t>
-      </w:r>
-      <w:r>
-        <w:t>young fallows</w:t>
-      </w:r>
-      <w:r>
-        <w:t>, young</w:t>
-      </w:r>
-      <w:r>
-        <w:t xml:space="preserve"> forest,</w:t>
-      </w:r>
-      <w:r>
-        <w:t xml:space="preserve"> and mature forest)</w:t>
-      </w:r>
-      <w:r>
-        <w:t xml:space="preserve">. </w:t>
       </w:r>
     </w:p>
     <w:p>
@@ -5297,7 +5065,6 @@
       <w:r>
         <w:t xml:space="preserve">, </w:t>
       </w:r>
-      <w:proofErr w:type="spellStart"/>
       <w:r>
         <w:rPr>
           <w:i/>
@@ -5305,7 +5072,6 @@
         </w:rPr>
         <w:t>Saurauia</w:t>
       </w:r>
-      <w:proofErr w:type="spellEnd"/>
       <w:r>
         <w:t xml:space="preserve">, and </w:t>
       </w:r>
@@ -5621,6 +5387,18 @@
       </w:pPr>
       <w:r>
         <w:t>AGB is stored in very large trees in mature forests but in medium trees in young forests.</w:t>
+      </w:r>
+    </w:p>
+    <w:p>
+      <w:pPr>
+        <w:pStyle w:val="Prrafodelista"/>
+        <w:numPr>
+          <w:ilvl w:val="0"/>
+          <w:numId w:val="3"/>
+        </w:numPr>
+      </w:pPr>
+      <w:r>
+        <w:t>Variation in AGB allocation arises from structural differences: mature forests in large trees, secondary forests in high stem density</w:t>
       </w:r>
     </w:p>
     <w:p>
@@ -6300,13 +6078,8 @@
             <w:hideMark/>
           </w:tcPr>
           <w:p>
-            <w:proofErr w:type="spellStart"/>
-            <w:r>
-              <w:t>Lorey’s</w:t>
-            </w:r>
-            <w:proofErr w:type="spellEnd"/>
-            <w:r>
-              <w:t xml:space="preserve"> height (m)</w:t>
+            <w:r>
+              <w:t>Lorey’s height (m)</w:t>
             </w:r>
           </w:p>
         </w:tc>
@@ -7345,13 +7118,8 @@
             <w:tcW w:w="2405" w:type="dxa"/>
           </w:tcPr>
           <w:p>
-            <w:proofErr w:type="spellStart"/>
-            <w:r>
-              <w:t>Lorey’s</w:t>
-            </w:r>
-            <w:proofErr w:type="spellEnd"/>
-            <w:r>
-              <w:t xml:space="preserve"> height (m)</w:t>
+            <w:r>
+              <w:t>Lorey’s height (m)</w:t>
             </w:r>
           </w:p>
         </w:tc>
@@ -9065,15 +8833,7 @@
           </w:tcPr>
           <w:p>
             <w:r>
-              <w:t xml:space="preserve">b= 5.406; F= 57.07; </w:t>
-            </w:r>
-            <w:proofErr w:type="spellStart"/>
-            <w:r>
-              <w:t>df</w:t>
-            </w:r>
-            <w:proofErr w:type="spellEnd"/>
-            <w:r>
-              <w:t xml:space="preserve"> (3, 36); p &lt; 0.001; adjusted R</w:t>
+              <w:t>b= 5.406; F= 57.07; df (3, 36); p &lt; 0.001; adjusted R</w:t>
             </w:r>
             <w:r>
               <w:rPr>
@@ -9383,15 +9143,7 @@
           </w:tcPr>
           <w:p>
             <w:r>
-              <w:t xml:space="preserve">Figure 2. Comparison of a) stem density, b) </w:t>
-            </w:r>
-            <w:proofErr w:type="spellStart"/>
-            <w:r>
-              <w:t>Lorey’s</w:t>
-            </w:r>
-            <w:proofErr w:type="spellEnd"/>
-            <w:r>
-              <w:t xml:space="preserve"> height, c) basal area, and d) aboveground biomass </w:t>
+              <w:t xml:space="preserve">Figure 2. Comparison of a) stem density, b) Lorey’s height, c) basal area, and d) aboveground biomass </w:t>
             </w:r>
             <w:r>
               <w:t xml:space="preserve">(AGB) </w:t>
@@ -10737,11 +10489,9 @@
             <w:hideMark/>
           </w:tcPr>
           <w:p>
-            <w:proofErr w:type="spellStart"/>
             <w:r>
               <w:t>WorldClim</w:t>
             </w:r>
-            <w:proofErr w:type="spellEnd"/>
           </w:p>
         </w:tc>
       </w:tr>
@@ -10824,11 +10574,9 @@
             <w:hideMark/>
           </w:tcPr>
           <w:p>
-            <w:proofErr w:type="spellStart"/>
             <w:r>
               <w:t>WordClim</w:t>
             </w:r>
-            <w:proofErr w:type="spellEnd"/>
           </w:p>
         </w:tc>
       </w:tr>
@@ -11463,13 +11211,8 @@
             <w:hideMark/>
           </w:tcPr>
           <w:p>
-            <w:proofErr w:type="spellStart"/>
-            <w:r>
-              <w:t>Lorey’s</w:t>
-            </w:r>
-            <w:proofErr w:type="spellEnd"/>
-            <w:r>
-              <w:t xml:space="preserve"> height</w:t>
+            <w:r>
+              <w:t>Lorey’s height</w:t>
             </w:r>
           </w:p>
         </w:tc>
@@ -12910,13 +12653,8 @@
             <w:hideMark/>
           </w:tcPr>
           <w:p>
-            <w:proofErr w:type="spellStart"/>
-            <w:r>
-              <w:t>Lorey’s</w:t>
-            </w:r>
-            <w:proofErr w:type="spellEnd"/>
-            <w:r>
-              <w:t xml:space="preserve"> height</w:t>
+            <w:r>
+              <w:t>Lorey’s height</w:t>
             </w:r>
           </w:p>
         </w:tc>
@@ -13514,11 +13252,9 @@
             <w:hideMark/>
           </w:tcPr>
           <w:p>
-            <w:proofErr w:type="spellStart"/>
             <w:r>
               <w:t>Plot_id</w:t>
             </w:r>
-            <w:proofErr w:type="spellEnd"/>
           </w:p>
         </w:tc>
         <w:tc>
@@ -13738,13 +13474,8 @@
           </w:tcPr>
           <w:p>
             <w:r>
-              <w:t xml:space="preserve">FI corrected with Taxonomic Name Resolution Service with BIOMASS function </w:t>
-            </w:r>
-            <w:proofErr w:type="spellStart"/>
-            <w:r>
-              <w:t>correctTaxo</w:t>
-            </w:r>
-            <w:proofErr w:type="spellEnd"/>
+              <w:t>FI corrected with Taxonomic Name Resolution Service with BIOMASS function correctTaxo</w:t>
+            </w:r>
           </w:p>
         </w:tc>
       </w:tr>
@@ -14344,13 +14075,8 @@
           </w:tcPr>
           <w:p>
             <w:r>
-              <w:t xml:space="preserve">Calculated with BIOMASS function </w:t>
-            </w:r>
-            <w:proofErr w:type="spellStart"/>
-            <w:r>
-              <w:t>getWoodDensity</w:t>
-            </w:r>
-            <w:proofErr w:type="spellEnd"/>
+              <w:t>Calculated with BIOMASS function getWoodDensity</w:t>
+            </w:r>
           </w:p>
         </w:tc>
       </w:tr>
@@ -14629,13 +14355,8 @@
             <w:pPr>
               <w:jc w:val="both"/>
             </w:pPr>
-            <w:proofErr w:type="spellStart"/>
-            <w:r>
-              <w:t>Avedaño</w:t>
-            </w:r>
-            <w:proofErr w:type="spellEnd"/>
-            <w:r>
-              <w:t xml:space="preserve"> et al., 2009</w:t>
+            <w:r>
+              <w:t>Avedaño et al., 2009</w:t>
             </w:r>
           </w:p>
         </w:tc>
@@ -14664,21 +14385,12 @@
                 <w:iCs/>
               </w:rPr>
             </w:pPr>
-            <w:proofErr w:type="spellStart"/>
             <w:r>
               <w:rPr>
                 <w:i/>
                 <w:iCs/>
               </w:rPr>
-              <w:t>Alchornea</w:t>
-            </w:r>
-            <w:proofErr w:type="spellEnd"/>
-            <w:r>
-              <w:rPr>
-                <w:i/>
-                <w:iCs/>
-              </w:rPr>
-              <w:t xml:space="preserve"> latifolia</w:t>
+              <w:t>Alchornea latifolia</w:t>
             </w:r>
           </w:p>
         </w:tc>
@@ -14830,17 +14542,8 @@
                 <w:i/>
                 <w:iCs/>
               </w:rPr>
-              <w:t xml:space="preserve">Alnus </w:t>
-            </w:r>
-            <w:proofErr w:type="spellStart"/>
-            <w:r>
-              <w:rPr>
-                <w:i/>
-                <w:iCs/>
-              </w:rPr>
-              <w:t>jorullensis</w:t>
-            </w:r>
-            <w:proofErr w:type="spellEnd"/>
+              <w:t>Alnus jorullensis</w:t>
+            </w:r>
           </w:p>
         </w:tc>
         <w:tc>
@@ -14910,31 +14613,13 @@
                 <w:iCs/>
               </w:rPr>
             </w:pPr>
-            <w:proofErr w:type="spellStart"/>
             <w:r>
               <w:rPr>
                 <w:i/>
                 <w:iCs/>
               </w:rPr>
-              <w:t>Brosimum</w:t>
-            </w:r>
-            <w:proofErr w:type="spellEnd"/>
-            <w:r>
-              <w:rPr>
-                <w:i/>
-                <w:iCs/>
-              </w:rPr>
-              <w:t xml:space="preserve"> </w:t>
-            </w:r>
-            <w:proofErr w:type="spellStart"/>
-            <w:r>
-              <w:rPr>
-                <w:i/>
-                <w:iCs/>
-              </w:rPr>
-              <w:t>alicastrum</w:t>
-            </w:r>
-            <w:proofErr w:type="spellEnd"/>
+              <w:t>Brosimum alicastrum</w:t>
+            </w:r>
           </w:p>
         </w:tc>
         <w:tc>
@@ -15009,17 +14694,8 @@
                 <w:i/>
                 <w:iCs/>
               </w:rPr>
-              <w:t xml:space="preserve">Cecropia </w:t>
-            </w:r>
-            <w:proofErr w:type="spellStart"/>
-            <w:r>
-              <w:rPr>
-                <w:i/>
-                <w:iCs/>
-              </w:rPr>
-              <w:t>obtusifolia</w:t>
-            </w:r>
-            <w:proofErr w:type="spellEnd"/>
+              <w:t>Cecropia obtusifolia</w:t>
+            </w:r>
           </w:p>
         </w:tc>
         <w:tc>
@@ -15135,13 +14811,8 @@
             <w:pPr>
               <w:jc w:val="both"/>
             </w:pPr>
-            <w:proofErr w:type="spellStart"/>
-            <w:r>
-              <w:t>Schroth</w:t>
-            </w:r>
-            <w:proofErr w:type="spellEnd"/>
-            <w:r>
-              <w:t xml:space="preserve"> et al., 2002</w:t>
+            <w:r>
+              <w:t>Schroth et al., 2002</w:t>
             </w:r>
           </w:p>
         </w:tc>
@@ -15251,17 +14922,8 @@
                 <w:i/>
                 <w:iCs/>
               </w:rPr>
-              <w:t xml:space="preserve">Clethra </w:t>
-            </w:r>
-            <w:proofErr w:type="spellStart"/>
-            <w:r>
-              <w:rPr>
-                <w:i/>
-                <w:iCs/>
-              </w:rPr>
-              <w:t>hartwegii</w:t>
-            </w:r>
-            <w:proofErr w:type="spellEnd"/>
+              <w:t>Clethra hartwegii</w:t>
+            </w:r>
           </w:p>
         </w:tc>
         <w:tc>
@@ -15336,17 +14998,8 @@
                 <w:i/>
                 <w:iCs/>
               </w:rPr>
-              <w:t xml:space="preserve">Clethra </w:t>
-            </w:r>
-            <w:proofErr w:type="spellStart"/>
-            <w:r>
-              <w:rPr>
-                <w:i/>
-                <w:iCs/>
-              </w:rPr>
-              <w:t>mexicana</w:t>
-            </w:r>
-            <w:proofErr w:type="spellEnd"/>
+              <w:t>Clethra mexicana</w:t>
+            </w:r>
           </w:p>
         </w:tc>
         <w:tc>
@@ -15421,17 +15074,8 @@
                 <w:i/>
                 <w:iCs/>
               </w:rPr>
-              <w:t xml:space="preserve">Clethra </w:t>
-            </w:r>
-            <w:proofErr w:type="spellStart"/>
-            <w:r>
-              <w:rPr>
-                <w:i/>
-                <w:iCs/>
-              </w:rPr>
-              <w:t>pringlei</w:t>
-            </w:r>
-            <w:proofErr w:type="spellEnd"/>
+              <w:t>Clethra pringlei</w:t>
+            </w:r>
           </w:p>
         </w:tc>
         <w:tc>
@@ -15506,17 +15150,8 @@
                 <w:i/>
                 <w:iCs/>
               </w:rPr>
-              <w:t xml:space="preserve">Cordia </w:t>
-            </w:r>
-            <w:proofErr w:type="spellStart"/>
-            <w:r>
-              <w:rPr>
-                <w:i/>
-                <w:iCs/>
-              </w:rPr>
-              <w:t>alliodora</w:t>
-            </w:r>
-            <w:proofErr w:type="spellEnd"/>
+              <w:t>Cordia alliodora</w:t>
+            </w:r>
           </w:p>
         </w:tc>
         <w:tc>
@@ -15591,17 +15226,8 @@
                 <w:i/>
                 <w:iCs/>
               </w:rPr>
-              <w:t xml:space="preserve">Cupressus </w:t>
-            </w:r>
-            <w:proofErr w:type="spellStart"/>
-            <w:r>
-              <w:rPr>
-                <w:i/>
-                <w:iCs/>
-              </w:rPr>
-              <w:t>lusitanica</w:t>
-            </w:r>
-            <w:proofErr w:type="spellEnd"/>
+              <w:t>Cupressus lusitanica</w:t>
+            </w:r>
           </w:p>
         </w:tc>
         <w:tc>
@@ -15671,31 +15297,13 @@
                 <w:iCs/>
               </w:rPr>
             </w:pPr>
-            <w:proofErr w:type="spellStart"/>
             <w:r>
               <w:rPr>
                 <w:i/>
                 <w:iCs/>
               </w:rPr>
-              <w:t>Dendropanax</w:t>
-            </w:r>
-            <w:proofErr w:type="spellEnd"/>
-            <w:r>
-              <w:rPr>
-                <w:i/>
-                <w:iCs/>
-              </w:rPr>
-              <w:t xml:space="preserve"> </w:t>
-            </w:r>
-            <w:proofErr w:type="spellStart"/>
-            <w:r>
-              <w:rPr>
-                <w:i/>
-                <w:iCs/>
-              </w:rPr>
-              <w:t>arboreus</w:t>
-            </w:r>
-            <w:proofErr w:type="spellEnd"/>
+              <w:t>Dendropanax arboreus</w:t>
+            </w:r>
           </w:p>
         </w:tc>
         <w:tc>
@@ -15846,17 +15454,8 @@
                 <w:i/>
                 <w:iCs/>
               </w:rPr>
-              <w:t xml:space="preserve">Fraxinus </w:t>
-            </w:r>
-            <w:proofErr w:type="spellStart"/>
-            <w:r>
-              <w:rPr>
-                <w:i/>
-                <w:iCs/>
-              </w:rPr>
-              <w:t>uhdei</w:t>
-            </w:r>
-            <w:proofErr w:type="spellEnd"/>
+              <w:t>Fraxinus uhdei</w:t>
+            </w:r>
           </w:p>
         </w:tc>
         <w:tc>
@@ -15926,31 +15525,13 @@
                 <w:iCs/>
               </w:rPr>
             </w:pPr>
-            <w:proofErr w:type="spellStart"/>
             <w:r>
               <w:rPr>
                 <w:i/>
                 <w:iCs/>
               </w:rPr>
-              <w:t>Heliocarpus</w:t>
-            </w:r>
-            <w:proofErr w:type="spellEnd"/>
-            <w:r>
-              <w:rPr>
-                <w:i/>
-                <w:iCs/>
-              </w:rPr>
-              <w:t xml:space="preserve"> </w:t>
-            </w:r>
-            <w:proofErr w:type="spellStart"/>
-            <w:r>
-              <w:rPr>
-                <w:i/>
-                <w:iCs/>
-              </w:rPr>
-              <w:t>appendiculatus</w:t>
-            </w:r>
-            <w:proofErr w:type="spellEnd"/>
+              <w:t>Heliocarpus appendiculatus</w:t>
+            </w:r>
           </w:p>
         </w:tc>
         <w:tc>
@@ -16253,17 +15834,8 @@
                 <w:i/>
                 <w:iCs/>
               </w:rPr>
-              <w:t xml:space="preserve">Juglans </w:t>
-            </w:r>
-            <w:proofErr w:type="spellStart"/>
-            <w:r>
-              <w:rPr>
-                <w:i/>
-                <w:iCs/>
-              </w:rPr>
-              <w:t>olanchana</w:t>
-            </w:r>
-            <w:proofErr w:type="spellEnd"/>
+              <w:t>Juglans olanchana</w:t>
+            </w:r>
           </w:p>
         </w:tc>
         <w:tc>
@@ -16338,17 +15910,8 @@
                 <w:i/>
                 <w:iCs/>
               </w:rPr>
-              <w:t xml:space="preserve">Juniperus </w:t>
-            </w:r>
-            <w:proofErr w:type="spellStart"/>
-            <w:r>
-              <w:rPr>
-                <w:i/>
-                <w:iCs/>
-              </w:rPr>
-              <w:t>flaccida</w:t>
-            </w:r>
-            <w:proofErr w:type="spellEnd"/>
+              <w:t>Juniperus flaccida</w:t>
+            </w:r>
           </w:p>
         </w:tc>
         <w:tc>
@@ -16570,31 +16133,13 @@
                 <w:iCs/>
               </w:rPr>
             </w:pPr>
-            <w:proofErr w:type="spellStart"/>
             <w:r>
               <w:rPr>
                 <w:i/>
                 <w:iCs/>
               </w:rPr>
-              <w:t>Nectandra</w:t>
-            </w:r>
-            <w:proofErr w:type="spellEnd"/>
-            <w:r>
-              <w:rPr>
-                <w:i/>
-                <w:iCs/>
-              </w:rPr>
-              <w:t xml:space="preserve"> </w:t>
-            </w:r>
-            <w:proofErr w:type="spellStart"/>
-            <w:r>
-              <w:rPr>
-                <w:i/>
-                <w:iCs/>
-              </w:rPr>
-              <w:t>ambigens</w:t>
-            </w:r>
-            <w:proofErr w:type="spellEnd"/>
+              <w:t>Nectandra ambigens</w:t>
+            </w:r>
           </w:p>
         </w:tc>
         <w:tc>
@@ -16821,17 +16366,8 @@
                 <w:i/>
                 <w:iCs/>
               </w:rPr>
-              <w:t xml:space="preserve">Pinus </w:t>
-            </w:r>
-            <w:proofErr w:type="spellStart"/>
-            <w:r>
-              <w:rPr>
-                <w:i/>
-                <w:iCs/>
-              </w:rPr>
-              <w:t>devoniana</w:t>
-            </w:r>
-            <w:proofErr w:type="spellEnd"/>
+              <w:t>Pinus devoniana</w:t>
+            </w:r>
           </w:p>
         </w:tc>
         <w:tc>
@@ -16906,17 +16442,8 @@
                 <w:i/>
                 <w:iCs/>
               </w:rPr>
-              <w:t xml:space="preserve">Pinus </w:t>
-            </w:r>
-            <w:proofErr w:type="spellStart"/>
-            <w:r>
-              <w:rPr>
-                <w:i/>
-                <w:iCs/>
-              </w:rPr>
-              <w:t>herrerae</w:t>
-            </w:r>
-            <w:proofErr w:type="spellEnd"/>
+              <w:t>Pinus herrerae</w:t>
+            </w:r>
           </w:p>
         </w:tc>
         <w:tc>
@@ -16956,13 +16483,8 @@
             <w:pPr>
               <w:jc w:val="both"/>
             </w:pPr>
-            <w:proofErr w:type="spellStart"/>
-            <w:r>
-              <w:t>Návar</w:t>
-            </w:r>
-            <w:proofErr w:type="spellEnd"/>
-            <w:r>
-              <w:t>, 2009</w:t>
+            <w:r>
+              <w:t>Návar, 2009</w:t>
             </w:r>
           </w:p>
         </w:tc>
@@ -16996,17 +16518,8 @@
                 <w:i/>
                 <w:iCs/>
               </w:rPr>
-              <w:t xml:space="preserve">Pinus </w:t>
-            </w:r>
-            <w:proofErr w:type="spellStart"/>
-            <w:r>
-              <w:rPr>
-                <w:i/>
-                <w:iCs/>
-              </w:rPr>
-              <w:t>leiophylla</w:t>
-            </w:r>
-            <w:proofErr w:type="spellEnd"/>
+              <w:t>Pinus leiophylla</w:t>
+            </w:r>
           </w:p>
         </w:tc>
         <w:tc>
@@ -17046,13 +16559,8 @@
             <w:pPr>
               <w:jc w:val="both"/>
             </w:pPr>
-            <w:proofErr w:type="spellStart"/>
-            <w:r>
-              <w:t>Návar</w:t>
-            </w:r>
-            <w:proofErr w:type="spellEnd"/>
-            <w:r>
-              <w:t>, 2009</w:t>
+            <w:r>
+              <w:t>Návar, 2009</w:t>
             </w:r>
           </w:p>
         </w:tc>
@@ -17086,17 +16594,8 @@
                 <w:i/>
                 <w:iCs/>
               </w:rPr>
-              <w:t xml:space="preserve">Pinus </w:t>
-            </w:r>
-            <w:proofErr w:type="spellStart"/>
-            <w:r>
-              <w:rPr>
-                <w:i/>
-                <w:iCs/>
-              </w:rPr>
-              <w:t>oocarpa</w:t>
-            </w:r>
-            <w:proofErr w:type="spellEnd"/>
+              <w:t>Pinus oocarpa</w:t>
+            </w:r>
           </w:p>
         </w:tc>
         <w:tc>
@@ -17171,17 +16670,8 @@
                 <w:i/>
                 <w:iCs/>
               </w:rPr>
-              <w:t xml:space="preserve">Pinus </w:t>
-            </w:r>
-            <w:proofErr w:type="spellStart"/>
-            <w:r>
-              <w:rPr>
-                <w:i/>
-                <w:iCs/>
-              </w:rPr>
-              <w:t>patula</w:t>
-            </w:r>
-            <w:proofErr w:type="spellEnd"/>
+              <w:t>Pinus patula</w:t>
+            </w:r>
           </w:p>
         </w:tc>
         <w:tc>
@@ -17256,17 +16746,8 @@
                 <w:i/>
                 <w:iCs/>
               </w:rPr>
-              <w:t xml:space="preserve">Pinus </w:t>
-            </w:r>
-            <w:proofErr w:type="spellStart"/>
-            <w:r>
-              <w:rPr>
-                <w:i/>
-                <w:iCs/>
-              </w:rPr>
-              <w:t>pseudostrobus</w:t>
-            </w:r>
-            <w:proofErr w:type="spellEnd"/>
+              <w:t>Pinus pseudostrobus</w:t>
+            </w:r>
           </w:p>
         </w:tc>
         <w:tc>
@@ -17569,17 +17050,8 @@
                 <w:i/>
                 <w:iCs/>
               </w:rPr>
-              <w:t xml:space="preserve">Quercus </w:t>
-            </w:r>
-            <w:proofErr w:type="spellStart"/>
-            <w:r>
-              <w:rPr>
-                <w:i/>
-                <w:iCs/>
-              </w:rPr>
-              <w:t>candicans</w:t>
-            </w:r>
-            <w:proofErr w:type="spellEnd"/>
+              <w:t>Quercus candicans</w:t>
+            </w:r>
           </w:p>
         </w:tc>
         <w:tc>
@@ -17654,17 +17126,8 @@
                 <w:i/>
                 <w:iCs/>
               </w:rPr>
-              <w:t xml:space="preserve">Quercus </w:t>
-            </w:r>
-            <w:proofErr w:type="spellStart"/>
-            <w:r>
-              <w:rPr>
-                <w:i/>
-                <w:iCs/>
-              </w:rPr>
-              <w:t>crassifolia</w:t>
-            </w:r>
-            <w:proofErr w:type="spellEnd"/>
+              <w:t>Quercus crassifolia</w:t>
+            </w:r>
           </w:p>
         </w:tc>
         <w:tc>
@@ -17739,17 +17202,8 @@
                 <w:i/>
                 <w:iCs/>
               </w:rPr>
-              <w:t xml:space="preserve">Quercus </w:t>
-            </w:r>
-            <w:proofErr w:type="spellStart"/>
-            <w:r>
-              <w:rPr>
-                <w:i/>
-                <w:iCs/>
-              </w:rPr>
-              <w:t>laurina</w:t>
-            </w:r>
-            <w:proofErr w:type="spellEnd"/>
+              <w:t>Quercus laurina</w:t>
+            </w:r>
           </w:p>
         </w:tc>
         <w:tc>
@@ -17824,17 +17278,8 @@
                 <w:i/>
                 <w:iCs/>
               </w:rPr>
-              <w:t xml:space="preserve">Quercus </w:t>
-            </w:r>
-            <w:proofErr w:type="spellStart"/>
-            <w:r>
-              <w:rPr>
-                <w:i/>
-                <w:iCs/>
-              </w:rPr>
-              <w:t>obtusata</w:t>
-            </w:r>
-            <w:proofErr w:type="spellEnd"/>
+              <w:t>Quercus obtusata</w:t>
+            </w:r>
           </w:p>
         </w:tc>
         <w:tc>
@@ -17909,17 +17354,8 @@
                 <w:i/>
                 <w:iCs/>
               </w:rPr>
-              <w:t xml:space="preserve">Quercus </w:t>
-            </w:r>
-            <w:proofErr w:type="spellStart"/>
-            <w:r>
-              <w:rPr>
-                <w:i/>
-                <w:iCs/>
-              </w:rPr>
-              <w:t>peduncularis</w:t>
-            </w:r>
-            <w:proofErr w:type="spellEnd"/>
+              <w:t>Quercus peduncularis</w:t>
+            </w:r>
           </w:p>
         </w:tc>
         <w:tc>
@@ -18112,15 +17548,7 @@
               <w:jc w:val="both"/>
             </w:pPr>
             <w:r>
-              <w:t xml:space="preserve">Van </w:t>
-            </w:r>
-            <w:proofErr w:type="spellStart"/>
-            <w:r>
-              <w:t>Breugel</w:t>
-            </w:r>
-            <w:proofErr w:type="spellEnd"/>
-            <w:r>
-              <w:t xml:space="preserve"> et al., 2011</w:t>
+              <w:t>Van Breugel et al., 2011</w:t>
             </w:r>
           </w:p>
         </w:tc>
@@ -18149,31 +17577,13 @@
                 <w:iCs/>
               </w:rPr>
             </w:pPr>
-            <w:proofErr w:type="spellStart"/>
             <w:r>
               <w:rPr>
                 <w:i/>
                 <w:iCs/>
               </w:rPr>
-              <w:t>Trichilia</w:t>
-            </w:r>
-            <w:proofErr w:type="spellEnd"/>
-            <w:r>
-              <w:rPr>
-                <w:i/>
-                <w:iCs/>
-              </w:rPr>
-              <w:t xml:space="preserve"> </w:t>
-            </w:r>
-            <w:proofErr w:type="spellStart"/>
-            <w:r>
-              <w:rPr>
-                <w:i/>
-                <w:iCs/>
-              </w:rPr>
-              <w:t>havanensis</w:t>
-            </w:r>
-            <w:proofErr w:type="spellEnd"/>
+              <w:t>Trichilia havanensis</w:t>
+            </w:r>
           </w:p>
         </w:tc>
         <w:tc>
@@ -18243,21 +17653,12 @@
                 <w:iCs/>
               </w:rPr>
             </w:pPr>
-            <w:proofErr w:type="spellStart"/>
             <w:r>
               <w:rPr>
                 <w:i/>
                 <w:iCs/>
               </w:rPr>
-              <w:t>Trichospermum</w:t>
-            </w:r>
-            <w:proofErr w:type="spellEnd"/>
-            <w:r>
-              <w:rPr>
-                <w:i/>
-                <w:iCs/>
-              </w:rPr>
-              <w:t xml:space="preserve"> mexicanum</w:t>
+              <w:t>Trichospermum mexicanum</w:t>
             </w:r>
           </w:p>
         </w:tc>
@@ -18451,13 +17852,8 @@
             <w:pPr>
               <w:jc w:val="both"/>
             </w:pPr>
-            <w:proofErr w:type="spellStart"/>
-            <w:r>
-              <w:t>Chave</w:t>
-            </w:r>
-            <w:proofErr w:type="spellEnd"/>
-            <w:r>
-              <w:t xml:space="preserve"> et al., 2014</w:t>
+            <w:r>
+              <w:t>Chave et al., 2014</w:t>
             </w:r>
           </w:p>
         </w:tc>
@@ -18475,15 +17871,7 @@
         <w:t>ANOVA</w:t>
       </w:r>
       <w:r>
-        <w:t xml:space="preserve"> and Tukey HSD test on stem density, </w:t>
-      </w:r>
-      <w:proofErr w:type="spellStart"/>
-      <w:r>
-        <w:t>Lorey’s</w:t>
-      </w:r>
-      <w:proofErr w:type="spellEnd"/>
-      <w:r>
-        <w:t xml:space="preserve"> height, basal area, and aboveground biomass (AGB)</w:t>
+        <w:t xml:space="preserve"> and Tukey HSD test on stem density, Lorey’s height, basal area, and aboveground biomass (AGB)</w:t>
       </w:r>
       <w:r>
         <w:t xml:space="preserve"> </w:t>
@@ -18944,13 +18332,8 @@
             <w:vMerge w:val="restart"/>
           </w:tcPr>
           <w:p>
-            <w:proofErr w:type="spellStart"/>
-            <w:r>
-              <w:t>Lorey’s</w:t>
-            </w:r>
-            <w:proofErr w:type="spellEnd"/>
-            <w:r>
-              <w:t xml:space="preserve"> height</w:t>
+            <w:r>
+              <w:t>Lorey’s height</w:t>
             </w:r>
           </w:p>
         </w:tc>
@@ -22276,21 +21659,7 @@
         <w:rPr>
           <w:highlight w:val="yellow"/>
         </w:rPr>
-        <w:t xml:space="preserve">Tukey HSD results in </w:t>
-      </w:r>
-      <w:proofErr w:type="spellStart"/>
-      <w:r>
-        <w:rPr>
-          <w:highlight w:val="yellow"/>
-        </w:rPr>
-        <w:t>Github</w:t>
-      </w:r>
-      <w:proofErr w:type="spellEnd"/>
-      <w:r>
-        <w:rPr>
-          <w:highlight w:val="yellow"/>
-        </w:rPr>
-        <w:t xml:space="preserve"> repository</w:t>
+        <w:t>Tukey HSD results in Github repository</w:t>
       </w:r>
       <w:r>
         <w:t xml:space="preserve">. </w:t>
@@ -22470,21 +21839,13 @@
           </w:tcPr>
           <w:p>
             <w:r>
-              <w:t xml:space="preserve">Size </w:t>
-            </w:r>
-            <w:proofErr w:type="spellStart"/>
-            <w:r>
-              <w:t>class</w:t>
+              <w:t>Size class</w:t>
             </w:r>
             <w:r>
               <w:t>:</w:t>
             </w:r>
             <w:r>
-              <w:t>Successional</w:t>
-            </w:r>
-            <w:proofErr w:type="spellEnd"/>
-            <w:r>
-              <w:t xml:space="preserve"> stage</w:t>
+              <w:t>Successional stage</w:t>
             </w:r>
           </w:p>
         </w:tc>
@@ -22629,21 +21990,13 @@
           </w:tcPr>
           <w:p>
             <w:r>
-              <w:t xml:space="preserve">Size </w:t>
-            </w:r>
-            <w:proofErr w:type="spellStart"/>
-            <w:r>
-              <w:t>class</w:t>
+              <w:t>Size class</w:t>
             </w:r>
             <w:r>
               <w:t>:</w:t>
             </w:r>
             <w:r>
-              <w:t>Successional</w:t>
-            </w:r>
-            <w:proofErr w:type="spellEnd"/>
-            <w:r>
-              <w:t xml:space="preserve"> stage</w:t>
+              <w:t>Successional stage</w:t>
             </w:r>
           </w:p>
         </w:tc>
@@ -22737,21 +22090,7 @@
         <w:rPr>
           <w:highlight w:val="yellow"/>
         </w:rPr>
-        <w:t xml:space="preserve">Tukey HSD results in </w:t>
-      </w:r>
-      <w:proofErr w:type="spellStart"/>
-      <w:r>
-        <w:rPr>
-          <w:highlight w:val="yellow"/>
-        </w:rPr>
-        <w:t>Github</w:t>
-      </w:r>
-      <w:proofErr w:type="spellEnd"/>
-      <w:r>
-        <w:rPr>
-          <w:highlight w:val="yellow"/>
-        </w:rPr>
-        <w:t xml:space="preserve"> repository</w:t>
+        <w:t>Tukey HSD results in Github repository</w:t>
       </w:r>
     </w:p>
     <w:tbl>
@@ -23407,21 +22746,7 @@
         <w:rPr>
           <w:highlight w:val="yellow"/>
         </w:rPr>
-        <w:t xml:space="preserve">Tukey HSD results in </w:t>
-      </w:r>
-      <w:proofErr w:type="spellStart"/>
-      <w:r>
-        <w:rPr>
-          <w:highlight w:val="yellow"/>
-        </w:rPr>
-        <w:t>Github</w:t>
-      </w:r>
-      <w:proofErr w:type="spellEnd"/>
-      <w:r>
-        <w:rPr>
-          <w:highlight w:val="yellow"/>
-        </w:rPr>
-        <w:t xml:space="preserve"> repository</w:t>
+        <w:t>Tukey HSD results in Github repository</w:t>
       </w:r>
     </w:p>
     <w:tbl>
@@ -24063,15 +23388,7 @@
               <w:t xml:space="preserve">Figure S1. </w:t>
             </w:r>
             <w:r>
-              <w:t xml:space="preserve">K-means cluster analysis on structural attributes (stem density, </w:t>
-            </w:r>
-            <w:proofErr w:type="spellStart"/>
-            <w:r>
-              <w:t>Lorey’s</w:t>
-            </w:r>
-            <w:proofErr w:type="spellEnd"/>
-            <w:r>
-              <w:t xml:space="preserve"> height, and basal area) of TMCF plots showing two (to left), three (top right), four (bottom left) and five (bottom right) clusters. </w:t>
+              <w:t xml:space="preserve">K-means cluster analysis on structural attributes (stem density, Lorey’s height, and basal area) of TMCF plots showing two (to left), three (top right), four (bottom left) and five (bottom right) clusters. </w:t>
             </w:r>
             <w:r>
               <w:t>By comparing the four possible classifications with 30 indices, the three cluster classification was selected as the best one based on the majority rule. These three clusters match the expected structure</w:t>

</xml_diff>

<commit_message>
updated figures and text in manuscript
</commit_message>
<xml_diff>
--- a/manuscript/ch1_manuscript2.docx
+++ b/manuscript/ch1_manuscript2.docx
@@ -176,13 +176,29 @@
         <w:t>Yet, the effect of land use on AGB patterns remains poorly understood</w:t>
       </w:r>
       <w:r>
-        <w:t xml:space="preserve"> (despite playing a large role in aboveground C allocation)</w:t>
+        <w:t xml:space="preserve"> (despite playing </w:t>
+      </w:r>
+      <w:proofErr w:type="gramStart"/>
+      <w:r>
+        <w:t>a large role</w:t>
+      </w:r>
+      <w:proofErr w:type="gramEnd"/>
+      <w:r>
+        <w:t xml:space="preserve"> in aboveground C allocation)</w:t>
       </w:r>
       <w:r>
         <w:t xml:space="preserve">. </w:t>
       </w:r>
       <w:r>
-        <w:t>Most studies on AGB forest structure and composition study ‘old-growth’ forest. Some study successional patterns. But rarely AGB is estimated at landscape scales in forest-agriculture mosaics. Forest agriculture mosaics are the most common landscape in tropical mountains. Particularly in places with deep history of small scale farming and peasant life. Thus the need to understand the role of land use and to estimate AGB in mosaics.</w:t>
+        <w:t xml:space="preserve">Most studies on AGB forest structure and composition study ‘old-growth’ forest. Some study successional patterns. But rarely AGB is estimated at landscape scales in forest-agriculture mosaics. Forest agriculture mosaics are the most common landscape in tropical mountains. Particularly in places with deep history of small scale farming and peasant life. </w:t>
+      </w:r>
+      <w:proofErr w:type="gramStart"/>
+      <w:r>
+        <w:t>Thus</w:t>
+      </w:r>
+      <w:proofErr w:type="gramEnd"/>
+      <w:r>
+        <w:t xml:space="preserve"> the need to understand the role of land use and to estimate AGB in mosaics.</w:t>
       </w:r>
       <w:r>
         <w:t xml:space="preserve"> </w:t>
@@ -287,7 +303,23 @@
         <w:t xml:space="preserve"> comparable to other estimates in Mexico and the world (larger than reported in global maps) and will be stored in large trees;</w:t>
       </w:r>
       <w:r>
-        <w:t xml:space="preserve"> diversity and agb will be positively correlated; land use intensity will decrease both agb and diversity.</w:t>
+        <w:t xml:space="preserve"> diversity and </w:t>
+      </w:r>
+      <w:proofErr w:type="spellStart"/>
+      <w:r>
+        <w:t>agb</w:t>
+      </w:r>
+      <w:proofErr w:type="spellEnd"/>
+      <w:r>
+        <w:t xml:space="preserve"> will be positively correlated; land use intensity will decrease both </w:t>
+      </w:r>
+      <w:proofErr w:type="spellStart"/>
+      <w:r>
+        <w:t>agb</w:t>
+      </w:r>
+      <w:proofErr w:type="spellEnd"/>
+      <w:r>
+        <w:t xml:space="preserve"> and diversity.</w:t>
       </w:r>
     </w:p>
     <w:p>
@@ -655,8 +687,13 @@
         <w:t>,</w:t>
       </w:r>
       <w:r>
-        <w:t xml:space="preserve"> from different sources</w:t>
-      </w:r>
+        <w:t xml:space="preserve"> from </w:t>
+      </w:r>
+      <w:proofErr w:type="gramStart"/>
+      <w:r>
+        <w:t>different sources</w:t>
+      </w:r>
+      <w:proofErr w:type="gramEnd"/>
       <w:r>
         <w:t xml:space="preserve"> </w:t>
       </w:r>
@@ -712,7 +749,15 @@
         <w:t xml:space="preserve">From this database we estimated forest structural attributes, AGB, and land-use variables. </w:t>
       </w:r>
       <w:r>
-        <w:t xml:space="preserve">To complement this data, we obtained information on mean annual precipitation and temperature from WorldClim (CITA). Lastly, we retrieved topographical information from NASA’s </w:t>
+        <w:t xml:space="preserve">To complement this data, we obtained information on mean annual precipitation and temperature from </w:t>
+      </w:r>
+      <w:proofErr w:type="spellStart"/>
+      <w:r>
+        <w:t>WorldClim</w:t>
+      </w:r>
+      <w:proofErr w:type="spellEnd"/>
+      <w:r>
+        <w:t xml:space="preserve"> (CITA). Lastly, we retrieved topographical information from NASA’s </w:t>
       </w:r>
       <w:r>
         <w:t>Shuttle Radar Topography Mission</w:t>
@@ -930,7 +975,23 @@
           <w:rStyle w:val="textlayer--absolute"/>
           <w:rFonts w:cstheme="minorHAnsi"/>
         </w:rPr>
-        <w:t>National Commission of Biodiversity (CONABIO) GeoPortal (CITAS)</w:t>
+        <w:t xml:space="preserve">National Commission of Biodiversity (CONABIO) </w:t>
+      </w:r>
+      <w:proofErr w:type="spellStart"/>
+      <w:r>
+        <w:rPr>
+          <w:rStyle w:val="textlayer--absolute"/>
+          <w:rFonts w:cstheme="minorHAnsi"/>
+        </w:rPr>
+        <w:t>GeoPortal</w:t>
+      </w:r>
+      <w:proofErr w:type="spellEnd"/>
+      <w:r>
+        <w:rPr>
+          <w:rStyle w:val="textlayer--absolute"/>
+          <w:rFonts w:cstheme="minorHAnsi"/>
+        </w:rPr>
+        <w:t xml:space="preserve"> (CITAS)</w:t>
       </w:r>
       <w:r>
         <w:t xml:space="preserve">. </w:t>
@@ -1055,7 +1116,15 @@
         <w:t>i.e.</w:t>
       </w:r>
       <w:r>
-        <w:t xml:space="preserve">, the number of trees per hectare; (2) basal area, defined as the sum of the cross-sectional surface area of trees per hectare; and (3) Lorey’s height, which is a measure of forest stand height weighted by its basal area. </w:t>
+        <w:t xml:space="preserve">, the number of trees per hectare; (2) basal area, defined as the sum of the cross-sectional surface area of trees per hectare; and (3) </w:t>
+      </w:r>
+      <w:proofErr w:type="spellStart"/>
+      <w:r>
+        <w:t>Lorey’s</w:t>
+      </w:r>
+      <w:proofErr w:type="spellEnd"/>
+      <w:r>
+        <w:t xml:space="preserve"> height, which is a measure of forest stand height weighted by its basal area. </w:t>
       </w:r>
     </w:p>
     <w:p>
@@ -1162,14 +1231,24 @@
         <w:t xml:space="preserve"> using the</w:t>
       </w:r>
       <w:r>
-        <w:t xml:space="preserve"> correctTaxo function in</w:t>
+        <w:t xml:space="preserve"> </w:t>
+      </w:r>
+      <w:proofErr w:type="spellStart"/>
+      <w:r>
+        <w:t>correctTaxo</w:t>
+      </w:r>
+      <w:proofErr w:type="spellEnd"/>
+      <w:r>
+        <w:t xml:space="preserve"> function in</w:t>
       </w:r>
       <w:r>
         <w:t xml:space="preserve"> R package BIOMASS (</w:t>
       </w:r>
+      <w:proofErr w:type="spellStart"/>
       <w:r>
         <w:t>Réjou‐Méchain</w:t>
       </w:r>
+      <w:proofErr w:type="spellEnd"/>
       <w:r>
         <w:t>, 2017</w:t>
       </w:r>
@@ -1207,7 +1286,15 @@
         <w:t xml:space="preserve">For estimating AGB of the remaining trees whose allometric equation has not been described, </w:t>
       </w:r>
       <w:r>
-        <w:t xml:space="preserve">we used a generic allometric equation developed by Chave et al. (2015) for tropical trees </w:t>
+        <w:t xml:space="preserve">we used a generic allometric equation developed by </w:t>
+      </w:r>
+      <w:proofErr w:type="spellStart"/>
+      <w:r>
+        <w:t>Chave</w:t>
+      </w:r>
+      <w:proofErr w:type="spellEnd"/>
+      <w:r>
+        <w:t xml:space="preserve"> et al. (2015) for tropical trees </w:t>
       </w:r>
       <w:r>
         <w:t>based on tree</w:t>
@@ -1391,7 +1478,15 @@
         <w:t>height</w:t>
       </w:r>
       <w:r>
-        <w:t>, except for Chave et al.’s generic equation</w:t>
+        <w:t xml:space="preserve">, except for </w:t>
+      </w:r>
+      <w:proofErr w:type="spellStart"/>
+      <w:r>
+        <w:t>Chave</w:t>
+      </w:r>
+      <w:proofErr w:type="spellEnd"/>
+      <w:r>
+        <w:t xml:space="preserve"> et al.’s generic equation</w:t>
       </w:r>
       <w:r>
         <w:t xml:space="preserve"> (eq.1)</w:t>
@@ -1406,8 +1501,18 @@
         <w:t xml:space="preserve"> FI database.</w:t>
       </w:r>
       <w:r>
-        <w:t xml:space="preserve"> We searched for the wood density value of each species or its closest relative in global wood density databases using the function BIOMASS::getWoodDensity</w:t>
-      </w:r>
+        <w:t xml:space="preserve"> We searched for the wood density value of each species or its closest relative in global wood density databases using the function </w:t>
+      </w:r>
+      <w:proofErr w:type="gramStart"/>
+      <w:r>
+        <w:t>BIOMASS::</w:t>
+      </w:r>
+      <w:proofErr w:type="spellStart"/>
+      <w:proofErr w:type="gramEnd"/>
+      <w:r>
+        <w:t>getWoodDensity</w:t>
+      </w:r>
+      <w:proofErr w:type="spellEnd"/>
       <w:r>
         <w:t>, which provides a wood density value</w:t>
       </w:r>
@@ -1467,11 +1572,18 @@
       <w:r>
         <w:t xml:space="preserve"> the </w:t>
       </w:r>
+      <w:proofErr w:type="gramStart"/>
       <w:r>
         <w:t>BIOMASS::</w:t>
       </w:r>
-      <w:r>
-        <w:t>AGBmonteCarlo function</w:t>
+      <w:proofErr w:type="spellStart"/>
+      <w:proofErr w:type="gramEnd"/>
+      <w:r>
+        <w:t>AGBmonteCarlo</w:t>
+      </w:r>
+      <w:proofErr w:type="spellEnd"/>
+      <w:r>
+        <w:t xml:space="preserve"> function</w:t>
       </w:r>
       <w:r>
         <w:t>.</w:t>
@@ -1525,7 +1637,15 @@
         <w:t>that all field data samples have a</w:t>
       </w:r>
       <w:r>
-        <w:t xml:space="preserve"> height error of 10%, as suggested in Chave et al. (2004). </w:t>
+        <w:t xml:space="preserve"> height error of 10%, as suggested in </w:t>
+      </w:r>
+      <w:proofErr w:type="spellStart"/>
+      <w:r>
+        <w:t>Chave</w:t>
+      </w:r>
+      <w:proofErr w:type="spellEnd"/>
+      <w:r>
+        <w:t xml:space="preserve"> et al. (2004). </w:t>
       </w:r>
       <w:r>
         <w:t xml:space="preserve">To estimate </w:t>
@@ -2104,6 +2224,7 @@
       <w:r>
         <w:t xml:space="preserve">the proportion of species </w:t>
       </w:r>
+      <w:proofErr w:type="spellStart"/>
       <w:r>
         <w:rPr>
           <w:i/>
@@ -2111,6 +2232,7 @@
         </w:rPr>
         <w:t>i</w:t>
       </w:r>
+      <w:proofErr w:type="spellEnd"/>
       <w:r>
         <w:t xml:space="preserve"> and </w:t>
       </w:r>
@@ -2232,14 +2354,30 @@
           <w:rStyle w:val="textlayer--absolute"/>
           <w:rFonts w:cstheme="minorHAnsi"/>
         </w:rPr>
-        <w:t>from Wor</w:t>
-      </w:r>
+        <w:t xml:space="preserve">from </w:t>
+      </w:r>
+      <w:proofErr w:type="spellStart"/>
       <w:r>
         <w:rPr>
           <w:rStyle w:val="textlayer--absolute"/>
           <w:rFonts w:cstheme="minorHAnsi"/>
         </w:rPr>
-        <w:t xml:space="preserve">ldClim (bio12 and bio1, respectively) </w:t>
+        <w:t>Wor</w:t>
+      </w:r>
+      <w:r>
+        <w:rPr>
+          <w:rStyle w:val="textlayer--absolute"/>
+          <w:rFonts w:cstheme="minorHAnsi"/>
+        </w:rPr>
+        <w:t>ldClim</w:t>
+      </w:r>
+      <w:proofErr w:type="spellEnd"/>
+      <w:r>
+        <w:rPr>
+          <w:rStyle w:val="textlayer--absolute"/>
+          <w:rFonts w:cstheme="minorHAnsi"/>
+        </w:rPr>
+        <w:t xml:space="preserve"> (bio12 and bio1, respectively) </w:t>
       </w:r>
       <w:r>
         <w:rPr>
@@ -2433,7 +2571,15 @@
         <w:t>i.e.</w:t>
       </w:r>
       <w:r>
-        <w:t>, the proportion of different types of land cover within a site)</w:t>
+        <w:t xml:space="preserve">, the proportion of </w:t>
+      </w:r>
+      <w:proofErr w:type="gramStart"/>
+      <w:r>
+        <w:t>different types</w:t>
+      </w:r>
+      <w:proofErr w:type="gramEnd"/>
+      <w:r>
+        <w:t xml:space="preserve"> of land cover within a site)</w:t>
       </w:r>
       <w:r>
         <w:t xml:space="preserve"> after a forest succession categorization at plot level (described below)</w:t>
@@ -2555,7 +2701,15 @@
         <w:t>Oaxaca</w:t>
       </w:r>
       <w:r>
-        <w:t xml:space="preserve"> have shown that tree height, DBH, and tree density change through time after disturbance and are useful for estimating an approximate stage of forest succession in forest-agriculture mosaics (Velasco-Murguía et al., 2021). In general, </w:t>
+        <w:t xml:space="preserve"> have shown that tree height, DBH, and tree density change through time after disturbance and are useful for estimating an approximate stage of forest succession in forest-agriculture mosaics (Velasco-</w:t>
+      </w:r>
+      <w:proofErr w:type="spellStart"/>
+      <w:r>
+        <w:t>Murguía</w:t>
+      </w:r>
+      <w:proofErr w:type="spellEnd"/>
+      <w:r>
+        <w:t xml:space="preserve"> et al., 2021). In general, </w:t>
       </w:r>
       <w:r>
         <w:t xml:space="preserve">immediately after croplands abandonment </w:t>
@@ -2730,6 +2884,7 @@
       <w:r>
         <w:t xml:space="preserve">, </w:t>
       </w:r>
+      <w:proofErr w:type="spellStart"/>
       <w:r>
         <w:rPr>
           <w:i/>
@@ -2737,6 +2892,7 @@
         </w:rPr>
         <w:t>minSS</w:t>
       </w:r>
+      <w:proofErr w:type="spellEnd"/>
       <w:r>
         <w:t xml:space="preserve"> is the minimum possible </w:t>
       </w:r>
@@ -2746,6 +2902,7 @@
       <w:r>
         <w:t xml:space="preserve"> value present in a site and </w:t>
       </w:r>
+      <w:proofErr w:type="spellStart"/>
       <w:r>
         <w:rPr>
           <w:i/>
@@ -2753,6 +2910,7 @@
         </w:rPr>
         <w:t>maxSS</w:t>
       </w:r>
+      <w:proofErr w:type="spellEnd"/>
       <w:r>
         <w:t xml:space="preserve"> is the maximum possible </w:t>
       </w:r>
@@ -2768,6 +2926,7 @@
       <w:r>
         <w:t xml:space="preserve">onsidering there are four plots in each site, </w:t>
       </w:r>
+      <w:proofErr w:type="spellStart"/>
       <w:r>
         <w:rPr>
           <w:i/>
@@ -2775,6 +2934,7 @@
         </w:rPr>
         <w:t>minSS</w:t>
       </w:r>
+      <w:proofErr w:type="spellEnd"/>
       <w:r>
         <w:t xml:space="preserve"> </w:t>
       </w:r>
@@ -2799,6 +2959,7 @@
       <w:r>
         <w:t xml:space="preserve">, and </w:t>
       </w:r>
+      <w:proofErr w:type="spellStart"/>
       <w:r>
         <w:rPr>
           <w:i/>
@@ -2806,6 +2967,7 @@
         </w:rPr>
         <w:t>maxSS</w:t>
       </w:r>
+      <w:proofErr w:type="spellEnd"/>
       <w:r>
         <w:t xml:space="preserve"> is always 12</w:t>
       </w:r>
@@ -3118,19 +3280,44 @@
         </w:rPr>
         <w:t xml:space="preserve"> (Fahey et al., 2016; </w:t>
       </w:r>
+      <w:proofErr w:type="spellStart"/>
       <w:r>
         <w:rPr>
           <w:rStyle w:val="textlayer--absolute"/>
           <w:rFonts w:cstheme="minorHAnsi"/>
         </w:rPr>
-        <w:t>Jardel-Pelaez, et al., 2014</w:t>
-      </w:r>
+        <w:t>Jardel-Pelaez</w:t>
+      </w:r>
+      <w:proofErr w:type="spellEnd"/>
       <w:r>
         <w:rPr>
           <w:rStyle w:val="textlayer--absolute"/>
           <w:rFonts w:cstheme="minorHAnsi"/>
         </w:rPr>
-        <w:t>; Scatena et al., 2011; Torres, 2004</w:t>
+        <w:t>, et al., 2014</w:t>
+      </w:r>
+      <w:r>
+        <w:rPr>
+          <w:rStyle w:val="textlayer--absolute"/>
+          <w:rFonts w:cstheme="minorHAnsi"/>
+        </w:rPr>
+        <w:t xml:space="preserve">; </w:t>
+      </w:r>
+      <w:proofErr w:type="spellStart"/>
+      <w:r>
+        <w:rPr>
+          <w:rStyle w:val="textlayer--absolute"/>
+          <w:rFonts w:cstheme="minorHAnsi"/>
+        </w:rPr>
+        <w:t>Scatena</w:t>
+      </w:r>
+      <w:proofErr w:type="spellEnd"/>
+      <w:r>
+        <w:rPr>
+          <w:rStyle w:val="textlayer--absolute"/>
+          <w:rFonts w:cstheme="minorHAnsi"/>
+        </w:rPr>
+        <w:t xml:space="preserve"> et al., 2011; Torres, 2004</w:t>
       </w:r>
       <w:r>
         <w:rPr>
@@ -3446,7 +3633,15 @@
         <w:t>following</w:t>
       </w:r>
       <w:r>
-        <w:t xml:space="preserve"> a similar approach as Cuni-Sanchez et al. (2021) and </w:t>
+        <w:t xml:space="preserve"> a similar approach as </w:t>
+      </w:r>
+      <w:proofErr w:type="spellStart"/>
+      <w:r>
+        <w:t>Cuni</w:t>
+      </w:r>
+      <w:proofErr w:type="spellEnd"/>
+      <w:r>
+        <w:t xml:space="preserve">-Sanchez et al. (2021) and </w:t>
       </w:r>
       <w:r>
         <w:t>classified trees in six size classes based on their DBH:</w:t>
@@ -3754,11 +3949,24 @@
       <w:r>
         <w:t xml:space="preserve">approach </w:t>
       </w:r>
+      <w:proofErr w:type="gramStart"/>
       <w:r>
         <w:t xml:space="preserve">similar </w:t>
       </w:r>
       <w:r>
-        <w:t>to Tredennick et al. (2021) for model exploration, we performed variable selection by comparing the full model against a series of reduced models in which each predictor is dropped in a stepwise fashion. We selected the best model comparing</w:t>
+        <w:t>to</w:t>
+      </w:r>
+      <w:proofErr w:type="gramEnd"/>
+      <w:r>
+        <w:t xml:space="preserve"> </w:t>
+      </w:r>
+      <w:proofErr w:type="spellStart"/>
+      <w:r>
+        <w:t>Tredennick</w:t>
+      </w:r>
+      <w:proofErr w:type="spellEnd"/>
+      <w:r>
+        <w:t xml:space="preserve"> et al. (2021) for model exploration, we performed variable selection by comparing the full model against a series of reduced models in which each predictor is dropped in a stepwise fashion. We selected the best model comparing</w:t>
       </w:r>
       <w:r>
         <w:t xml:space="preserve"> their</w:t>
@@ -4278,7 +4486,15 @@
     <w:p>
       <w:r>
         <w:tab/>
-        <w:t xml:space="preserve">In these landscapes there is a large proportion of small trees (DBH &lt; 20 cm), and </w:t>
+        <w:t xml:space="preserve">In these landscapes there is </w:t>
+      </w:r>
+      <w:proofErr w:type="gramStart"/>
+      <w:r>
+        <w:t>a large proportion</w:t>
+      </w:r>
+      <w:proofErr w:type="gramEnd"/>
+      <w:r>
+        <w:t xml:space="preserve"> of small trees (DBH &lt; 20 cm), and </w:t>
       </w:r>
       <w:r>
         <w:t xml:space="preserve">trees with a DBH </w:t>
@@ -4523,7 +4739,15 @@
         <w:t>Young fallows</w:t>
       </w:r>
       <w:r>
-        <w:t xml:space="preserve"> have small AGB and small number of trees. Thus, the few but large trees that do exist in these plots represent a large proportion of the total amount of AGB</w:t>
+        <w:t xml:space="preserve"> have small AGB and small number of trees. Thus, the few but large trees that do exist in these plots represent </w:t>
+      </w:r>
+      <w:proofErr w:type="gramStart"/>
+      <w:r>
+        <w:t>a large proportion</w:t>
+      </w:r>
+      <w:proofErr w:type="gramEnd"/>
+      <w:r>
+        <w:t xml:space="preserve"> of the total amount of AGB</w:t>
       </w:r>
       <w:r>
         <w:t xml:space="preserve"> (although this is not statistically different from the contribution to AGB by other size classes)</w:t>
@@ -5065,6 +5289,7 @@
       <w:r>
         <w:t xml:space="preserve">, </w:t>
       </w:r>
+      <w:proofErr w:type="spellStart"/>
       <w:r>
         <w:rPr>
           <w:i/>
@@ -5072,6 +5297,7 @@
         </w:rPr>
         <w:t>Saurauia</w:t>
       </w:r>
+      <w:proofErr w:type="spellEnd"/>
       <w:r>
         <w:t xml:space="preserve">, and </w:t>
       </w:r>
@@ -5410,7 +5636,15 @@
         </w:numPr>
       </w:pPr>
       <w:r>
-        <w:t xml:space="preserve">Secondary forests can hold relatively large amounts of AGB (150 </w:t>
+        <w:t xml:space="preserve">Secondary forests can hold relatively </w:t>
+      </w:r>
+      <w:proofErr w:type="gramStart"/>
+      <w:r>
+        <w:t>large amounts</w:t>
+      </w:r>
+      <w:proofErr w:type="gramEnd"/>
+      <w:r>
+        <w:t xml:space="preserve"> of AGB (150 </w:t>
       </w:r>
       <w:r>
         <w:t>Mg ha</w:t>
@@ -5509,7 +5743,15 @@
         <w:t xml:space="preserve">AGB and tree diversity do not have a linear relationship, </w:t>
       </w:r>
       <w:r>
-        <w:t xml:space="preserve">which means they behave in a different way as landscape composition changes. -- </w:t>
+        <w:t xml:space="preserve">which means they behave in </w:t>
+      </w:r>
+      <w:proofErr w:type="gramStart"/>
+      <w:r>
+        <w:t>a different way</w:t>
+      </w:r>
+      <w:proofErr w:type="gramEnd"/>
+      <w:r>
+        <w:t xml:space="preserve"> as landscape composition changes. -- </w:t>
       </w:r>
       <w:r>
         <w:t xml:space="preserve">forest disturbance by land use probably has different effects on these two ecosystem services. </w:t>
@@ -6078,8 +6320,13 @@
             <w:hideMark/>
           </w:tcPr>
           <w:p>
-            <w:r>
-              <w:t>Lorey’s height (m)</w:t>
+            <w:proofErr w:type="spellStart"/>
+            <w:r>
+              <w:t>Lorey’s</w:t>
+            </w:r>
+            <w:proofErr w:type="spellEnd"/>
+            <w:r>
+              <w:t xml:space="preserve"> height (m)</w:t>
             </w:r>
           </w:p>
         </w:tc>
@@ -7118,8 +7365,13 @@
             <w:tcW w:w="2405" w:type="dxa"/>
           </w:tcPr>
           <w:p>
-            <w:r>
-              <w:t>Lorey’s height (m)</w:t>
+            <w:proofErr w:type="spellStart"/>
+            <w:r>
+              <w:t>Lorey’s</w:t>
+            </w:r>
+            <w:proofErr w:type="spellEnd"/>
+            <w:r>
+              <w:t xml:space="preserve"> height (m)</w:t>
             </w:r>
           </w:p>
         </w:tc>
@@ -8663,7 +8915,7 @@
           </w:tcPr>
           <w:p>
             <w:r>
-              <w:t>Land-use intensity gradient</w:t>
+              <w:t xml:space="preserve">Land-use intensity </w:t>
             </w:r>
           </w:p>
         </w:tc>
@@ -8833,7 +9085,15 @@
           </w:tcPr>
           <w:p>
             <w:r>
-              <w:t>b= 5.406; F= 57.07; df (3, 36); p &lt; 0.001; adjusted R</w:t>
+              <w:t xml:space="preserve">b= 5.406; F= 57.07; </w:t>
+            </w:r>
+            <w:proofErr w:type="spellStart"/>
+            <w:r>
+              <w:t>df</w:t>
+            </w:r>
+            <w:proofErr w:type="spellEnd"/>
+            <w:r>
+              <w:t xml:space="preserve"> (3, 36); p &lt; 0.001; adjusted R</w:t>
             </w:r>
             <w:r>
               <w:rPr>
@@ -9076,7 +9336,7 @@
         <w:tblLook w:val="04A0" w:firstRow="1" w:lastRow="0" w:firstColumn="1" w:lastColumn="0" w:noHBand="0" w:noVBand="1"/>
       </w:tblPr>
       <w:tblGrid>
-        <w:gridCol w:w="8828"/>
+        <w:gridCol w:w="8838"/>
       </w:tblGrid>
       <w:tr>
         <w:tc>
@@ -9092,10 +9352,10 @@
                 <w:noProof/>
               </w:rPr>
               <w:drawing>
-                <wp:inline distT="0" distB="0" distL="0" distR="0" wp14:anchorId="4BC73F5B" wp14:editId="01B034B7">
-                  <wp:extent cx="4003644" cy="3496733"/>
-                  <wp:effectExtent l="0" t="0" r="0" b="8890"/>
-                  <wp:docPr id="26" name="Imagen 26" descr="Gráfico, Gráfico de cajas y bigotes&#10;&#10;Descripción generada automáticamente"/>
+                <wp:inline distT="0" distB="0" distL="0" distR="0" wp14:anchorId="3CC470CA" wp14:editId="1F9D3EE6">
+                  <wp:extent cx="5612130" cy="5211445"/>
+                  <wp:effectExtent l="0" t="0" r="7620" b="8255"/>
+                  <wp:docPr id="2" name="Imagen 2" descr="Gráfico, Gráfico de cajas y bigotes&#10;&#10;Descripción generada automáticamente"/>
                   <wp:cNvGraphicFramePr>
                     <a:graphicFrameLocks xmlns:a="http://schemas.openxmlformats.org/drawingml/2006/main" noChangeAspect="1"/>
                   </wp:cNvGraphicFramePr>
@@ -9103,7 +9363,7 @@
                     <a:graphicData uri="http://schemas.openxmlformats.org/drawingml/2006/picture">
                       <pic:pic xmlns:pic="http://schemas.openxmlformats.org/drawingml/2006/picture">
                         <pic:nvPicPr>
-                          <pic:cNvPr id="26" name="Imagen 26" descr="Gráfico, Gráfico de cajas y bigotes&#10;&#10;Descripción generada automáticamente"/>
+                          <pic:cNvPr id="2" name="Imagen 2" descr="Gráfico, Gráfico de cajas y bigotes&#10;&#10;Descripción generada automáticamente"/>
                           <pic:cNvPicPr/>
                         </pic:nvPicPr>
                         <pic:blipFill>
@@ -9121,7 +9381,7 @@
                         <pic:spPr>
                           <a:xfrm>
                             <a:off x="0" y="0"/>
-                            <a:ext cx="4151933" cy="3626247"/>
+                            <a:ext cx="5612130" cy="5211445"/>
                           </a:xfrm>
                           <a:prstGeom prst="rect">
                             <a:avLst/>
@@ -9143,7 +9403,15 @@
           </w:tcPr>
           <w:p>
             <w:r>
-              <w:t xml:space="preserve">Figure 2. Comparison of a) stem density, b) Lorey’s height, c) basal area, and d) aboveground biomass </w:t>
+              <w:t xml:space="preserve">Figure 2. Comparison of a) stem density, b) </w:t>
+            </w:r>
+            <w:proofErr w:type="spellStart"/>
+            <w:r>
+              <w:t>Lorey’s</w:t>
+            </w:r>
+            <w:proofErr w:type="spellEnd"/>
+            <w:r>
+              <w:t xml:space="preserve"> height, c) basal area, and d) aboveground biomass </w:t>
             </w:r>
             <w:r>
               <w:t xml:space="preserve">(AGB) </w:t>
@@ -9179,19 +9447,43 @@
               <w:t xml:space="preserve"> (n= 160)</w:t>
             </w:r>
             <w:r>
-              <w:t xml:space="preserve">. Asterisks indicate statistically significant </w:t>
-            </w:r>
-            <w:r>
-              <w:t>differences resulted from</w:t>
-            </w:r>
-            <w:r>
-              <w:t xml:space="preserve"> </w:t>
-            </w:r>
-            <w:r>
-              <w:t>Tukey HSD tests</w:t>
-            </w:r>
-            <w:r>
-              <w:t xml:space="preserve"> as follows: ****p &lt; 0.0001, ***p &lt; 0.001, **p &lt; 0.01, *p&lt;0.05. Results of ANOVA</w:t>
+              <w:t xml:space="preserve">. </w:t>
+            </w:r>
+            <w:r>
+              <w:t xml:space="preserve">Boxes cover the interquartile </w:t>
+            </w:r>
+            <w:r>
+              <w:t>range (IQR),</w:t>
+            </w:r>
+            <w:r>
+              <w:t xml:space="preserve"> the horizontal line </w:t>
+            </w:r>
+            <w:r>
+              <w:t xml:space="preserve">within boxes </w:t>
+            </w:r>
+            <w:r>
+              <w:t>shows the median</w:t>
+            </w:r>
+            <w:r>
+              <w:t xml:space="preserve">, and </w:t>
+            </w:r>
+            <w:r>
+              <w:t>v</w:t>
+            </w:r>
+            <w:r>
+              <w:t>alues 1.5 times larger or smaller than the IQR</w:t>
+            </w:r>
+            <w:r>
+              <w:t xml:space="preserve"> are shown in dark gray points</w:t>
+            </w:r>
+            <w:r>
+              <w:t xml:space="preserve">. </w:t>
+            </w:r>
+            <w:r>
+              <w:t xml:space="preserve">Asterisks indicate statistically significant differences resulted from Tukey HSD tests as follows: ****p &lt; 0.0001, ***p &lt; 0.001, **p &lt; 0.01, *p&lt;0.05. </w:t>
+            </w:r>
+            <w:r>
+              <w:t>Results of ANOVA</w:t>
             </w:r>
             <w:r>
               <w:t>s</w:t>
@@ -9206,9 +9498,14 @@
               <w:t>s</w:t>
             </w:r>
             <w:r>
-              <w:t xml:space="preserve"> can be found in Table S3.  </w:t>
-            </w:r>
-          </w:p>
+              <w:t xml:space="preserve"> can be found in Table S3.</w:t>
+            </w:r>
+            <w:r>
+              <w:t xml:space="preserve">  </w:t>
+            </w:r>
+          </w:p>
+          <w:p/>
+          <w:p/>
         </w:tc>
       </w:tr>
     </w:tbl>
@@ -9230,7 +9527,7 @@
         <w:tblLook w:val="04A0" w:firstRow="1" w:lastRow="0" w:firstColumn="1" w:lastColumn="0" w:noHBand="0" w:noVBand="1"/>
       </w:tblPr>
       <w:tblGrid>
-        <w:gridCol w:w="8828"/>
+        <w:gridCol w:w="8838"/>
       </w:tblGrid>
       <w:tr>
         <w:tc>
@@ -9246,10 +9543,10 @@
                 <w:noProof/>
               </w:rPr>
               <w:drawing>
-                <wp:inline distT="0" distB="0" distL="0" distR="0" wp14:anchorId="2B6CCEDC" wp14:editId="594BC500">
-                  <wp:extent cx="5400675" cy="3895725"/>
-                  <wp:effectExtent l="0" t="0" r="9525" b="9525"/>
-                  <wp:docPr id="6" name="Imagen 6"/>
+                <wp:inline distT="0" distB="0" distL="0" distR="0" wp14:anchorId="56AB11AB" wp14:editId="1792CF89">
+                  <wp:extent cx="5612130" cy="3896360"/>
+                  <wp:effectExtent l="0" t="0" r="7620" b="8890"/>
+                  <wp:docPr id="13" name="Imagen 13" descr="Gráfico, Gráfico de cajas y bigotes&#10;&#10;Descripción generada automáticamente"/>
                   <wp:cNvGraphicFramePr>
                     <a:graphicFrameLocks xmlns:a="http://schemas.openxmlformats.org/drawingml/2006/main" noChangeAspect="1"/>
                   </wp:cNvGraphicFramePr>
@@ -9257,10 +9554,8 @@
                     <a:graphicData uri="http://schemas.openxmlformats.org/drawingml/2006/picture">
                       <pic:pic xmlns:pic="http://schemas.openxmlformats.org/drawingml/2006/picture">
                         <pic:nvPicPr>
-                          <pic:cNvPr id="0" name="Picture 1"/>
-                          <pic:cNvPicPr>
-                            <a:picLocks noChangeAspect="1" noChangeArrowheads="1"/>
-                          </pic:cNvPicPr>
+                          <pic:cNvPr id="13" name="Imagen 13" descr="Gráfico, Gráfico de cajas y bigotes&#10;&#10;Descripción generada automáticamente"/>
+                          <pic:cNvPicPr/>
                         </pic:nvPicPr>
                         <pic:blipFill>
                           <a:blip r:embed="rId7">
@@ -9270,23 +9565,18 @@
                               </a:ext>
                             </a:extLst>
                           </a:blip>
-                          <a:srcRect/>
                           <a:stretch>
                             <a:fillRect/>
                           </a:stretch>
                         </pic:blipFill>
-                        <pic:spPr bwMode="auto">
+                        <pic:spPr>
                           <a:xfrm>
                             <a:off x="0" y="0"/>
-                            <a:ext cx="5402549" cy="3897077"/>
+                            <a:ext cx="5612130" cy="3896360"/>
                           </a:xfrm>
                           <a:prstGeom prst="rect">
                             <a:avLst/>
                           </a:prstGeom>
-                          <a:noFill/>
-                          <a:ln>
-                            <a:noFill/>
-                          </a:ln>
                         </pic:spPr>
                       </pic:pic>
                     </a:graphicData>
@@ -9346,7 +9636,13 @@
               <w:t xml:space="preserve">size </w:t>
             </w:r>
             <w:r>
-              <w:t xml:space="preserve">classes based on their DBH. Asterisks indicate statistically significant </w:t>
+              <w:t xml:space="preserve">classes based on their DBH. </w:t>
+            </w:r>
+            <w:r>
+              <w:t xml:space="preserve">Boxes cover the interquartile range (IQR), the horizontal line within boxes shows the median, and values 1.5 times larger or smaller than the IQR are shown in dark gray points. </w:t>
+            </w:r>
+            <w:r>
+              <w:t xml:space="preserve">Asterisks indicate statistically significant </w:t>
             </w:r>
             <w:r>
               <w:t xml:space="preserve">differences </w:t>
@@ -9447,10 +9743,10 @@
                 <w:noProof/>
               </w:rPr>
               <w:drawing>
-                <wp:inline distT="0" distB="0" distL="0" distR="0" wp14:anchorId="04F8F52B" wp14:editId="6005B117">
+                <wp:inline distT="0" distB="0" distL="0" distR="0" wp14:anchorId="3900218F" wp14:editId="0BD4215F">
                   <wp:extent cx="5612130" cy="2992755"/>
                   <wp:effectExtent l="0" t="0" r="7620" b="0"/>
-                  <wp:docPr id="11" name="Picture 11"/>
+                  <wp:docPr id="14" name="Imagen 14" descr="Gráfico, Gráfico de dispersión&#10;&#10;Descripción generada automáticamente"/>
                   <wp:cNvGraphicFramePr>
                     <a:graphicFrameLocks xmlns:a="http://schemas.openxmlformats.org/drawingml/2006/main" noChangeAspect="1"/>
                   </wp:cNvGraphicFramePr>
@@ -9458,7 +9754,7 @@
                     <a:graphicData uri="http://schemas.openxmlformats.org/drawingml/2006/picture">
                       <pic:pic xmlns:pic="http://schemas.openxmlformats.org/drawingml/2006/picture">
                         <pic:nvPicPr>
-                          <pic:cNvPr id="11" name="figure4_se.png"/>
+                          <pic:cNvPr id="14" name="Imagen 14" descr="Gráfico, Gráfico de dispersión&#10;&#10;Descripción generada automáticamente"/>
                           <pic:cNvPicPr/>
                         </pic:nvPicPr>
                         <pic:blipFill>
@@ -9612,10 +9908,10 @@
                 <w:noProof/>
               </w:rPr>
               <w:drawing>
-                <wp:inline distT="0" distB="0" distL="0" distR="0" wp14:anchorId="717D1431" wp14:editId="685A6D65">
+                <wp:inline distT="0" distB="0" distL="0" distR="0" wp14:anchorId="2FD2EADD" wp14:editId="5B8E90A3">
                   <wp:extent cx="5612130" cy="2806065"/>
                   <wp:effectExtent l="0" t="0" r="7620" b="0"/>
-                  <wp:docPr id="9" name="Imagen 9" descr="Gráfico, Gráfico de dispersión&#10;&#10;Descripción generada automáticamente"/>
+                  <wp:docPr id="15" name="Imagen 15" descr="Gráfico, Gráfico de dispersión&#10;&#10;Descripción generada automáticamente"/>
                   <wp:cNvGraphicFramePr>
                     <a:graphicFrameLocks xmlns:a="http://schemas.openxmlformats.org/drawingml/2006/main" noChangeAspect="1"/>
                   </wp:cNvGraphicFramePr>
@@ -9623,7 +9919,7 @@
                     <a:graphicData uri="http://schemas.openxmlformats.org/drawingml/2006/picture">
                       <pic:pic xmlns:pic="http://schemas.openxmlformats.org/drawingml/2006/picture">
                         <pic:nvPicPr>
-                          <pic:cNvPr id="9" name="Imagen 9" descr="Gráfico, Gráfico de dispersión&#10;&#10;Descripción generada automáticamente"/>
+                          <pic:cNvPr id="15" name="Imagen 15" descr="Gráfico, Gráfico de dispersión&#10;&#10;Descripción generada automáticamente"/>
                           <pic:cNvPicPr/>
                         </pic:nvPicPr>
                         <pic:blipFill>
@@ -9737,7 +10033,7 @@
         <w:tblLook w:val="04A0" w:firstRow="1" w:lastRow="0" w:firstColumn="1" w:lastColumn="0" w:noHBand="0" w:noVBand="1"/>
       </w:tblPr>
       <w:tblGrid>
-        <w:gridCol w:w="8828"/>
+        <w:gridCol w:w="8838"/>
       </w:tblGrid>
       <w:tr>
         <w:tc>
@@ -9750,10 +10046,10 @@
                 <w:noProof/>
               </w:rPr>
               <w:drawing>
-                <wp:inline distT="0" distB="0" distL="0" distR="0" wp14:anchorId="7CCB55DF" wp14:editId="493DA24E">
-                  <wp:extent cx="5402580" cy="4718547"/>
-                  <wp:effectExtent l="0" t="0" r="7620" b="6350"/>
-                  <wp:docPr id="25" name="Imagen 25" descr="Gráfico, Gráfico de dispersión&#10;&#10;Descripción generada automáticamente"/>
+                <wp:inline distT="0" distB="0" distL="0" distR="0" wp14:anchorId="0F203975" wp14:editId="7C54E1C5">
+                  <wp:extent cx="5612130" cy="4864100"/>
+                  <wp:effectExtent l="0" t="0" r="7620" b="0"/>
+                  <wp:docPr id="16" name="Imagen 16" descr="Gráfico, Gráfico de dispersión&#10;&#10;Descripción generada automáticamente"/>
                   <wp:cNvGraphicFramePr>
                     <a:graphicFrameLocks xmlns:a="http://schemas.openxmlformats.org/drawingml/2006/main" noChangeAspect="1"/>
                   </wp:cNvGraphicFramePr>
@@ -9761,7 +10057,7 @@
                     <a:graphicData uri="http://schemas.openxmlformats.org/drawingml/2006/picture">
                       <pic:pic xmlns:pic="http://schemas.openxmlformats.org/drawingml/2006/picture">
                         <pic:nvPicPr>
-                          <pic:cNvPr id="25" name="Imagen 25" descr="Gráfico, Gráfico de dispersión&#10;&#10;Descripción generada automáticamente"/>
+                          <pic:cNvPr id="16" name="Imagen 16" descr="Gráfico, Gráfico de dispersión&#10;&#10;Descripción generada automáticamente"/>
                           <pic:cNvPicPr/>
                         </pic:nvPicPr>
                         <pic:blipFill>
@@ -9779,7 +10075,7 @@
                         <pic:spPr>
                           <a:xfrm>
                             <a:off x="0" y="0"/>
-                            <a:ext cx="5407674" cy="4722996"/>
+                            <a:ext cx="5612130" cy="4864100"/>
                           </a:xfrm>
                           <a:prstGeom prst="rect">
                             <a:avLst/>
@@ -10489,9 +10785,11 @@
             <w:hideMark/>
           </w:tcPr>
           <w:p>
+            <w:proofErr w:type="spellStart"/>
             <w:r>
               <w:t>WorldClim</w:t>
             </w:r>
+            <w:proofErr w:type="spellEnd"/>
           </w:p>
         </w:tc>
       </w:tr>
@@ -10574,9 +10872,11 @@
             <w:hideMark/>
           </w:tcPr>
           <w:p>
+            <w:proofErr w:type="spellStart"/>
             <w:r>
               <w:t>WordClim</w:t>
             </w:r>
+            <w:proofErr w:type="spellEnd"/>
           </w:p>
         </w:tc>
       </w:tr>
@@ -11211,8 +11511,13 @@
             <w:hideMark/>
           </w:tcPr>
           <w:p>
-            <w:r>
-              <w:t>Lorey’s height</w:t>
+            <w:proofErr w:type="spellStart"/>
+            <w:r>
+              <w:t>Lorey’s</w:t>
+            </w:r>
+            <w:proofErr w:type="spellEnd"/>
+            <w:r>
+              <w:t xml:space="preserve"> height</w:t>
             </w:r>
           </w:p>
         </w:tc>
@@ -12653,8 +12958,13 @@
             <w:hideMark/>
           </w:tcPr>
           <w:p>
-            <w:r>
-              <w:t>Lorey’s height</w:t>
+            <w:proofErr w:type="spellStart"/>
+            <w:r>
+              <w:t>Lorey’s</w:t>
+            </w:r>
+            <w:proofErr w:type="spellEnd"/>
+            <w:r>
+              <w:t xml:space="preserve"> height</w:t>
             </w:r>
           </w:p>
         </w:tc>
@@ -13252,9 +13562,11 @@
             <w:hideMark/>
           </w:tcPr>
           <w:p>
+            <w:proofErr w:type="spellStart"/>
             <w:r>
               <w:t>Plot_id</w:t>
             </w:r>
+            <w:proofErr w:type="spellEnd"/>
           </w:p>
         </w:tc>
         <w:tc>
@@ -13474,8 +13786,13 @@
           </w:tcPr>
           <w:p>
             <w:r>
-              <w:t>FI corrected with Taxonomic Name Resolution Service with BIOMASS function correctTaxo</w:t>
-            </w:r>
+              <w:t xml:space="preserve">FI corrected with Taxonomic Name Resolution Service with BIOMASS function </w:t>
+            </w:r>
+            <w:proofErr w:type="spellStart"/>
+            <w:r>
+              <w:t>correctTaxo</w:t>
+            </w:r>
+            <w:proofErr w:type="spellEnd"/>
           </w:p>
         </w:tc>
       </w:tr>
@@ -14075,8 +14392,13 @@
           </w:tcPr>
           <w:p>
             <w:r>
-              <w:t>Calculated with BIOMASS function getWoodDensity</w:t>
-            </w:r>
+              <w:t xml:space="preserve">Calculated with BIOMASS function </w:t>
+            </w:r>
+            <w:proofErr w:type="spellStart"/>
+            <w:r>
+              <w:t>getWoodDensity</w:t>
+            </w:r>
+            <w:proofErr w:type="spellEnd"/>
           </w:p>
         </w:tc>
       </w:tr>
@@ -14335,7 +14657,15 @@
               <w:jc w:val="both"/>
             </w:pPr>
             <w:r>
-              <w:t xml:space="preserve"> [0.0754]*[DBH^2.513]</w:t>
+              <w:t xml:space="preserve"> [</w:t>
+            </w:r>
+            <w:proofErr w:type="gramStart"/>
+            <w:r>
+              <w:t>0.0754]*</w:t>
+            </w:r>
+            <w:proofErr w:type="gramEnd"/>
+            <w:r>
+              <w:t>[DBH^2.513]</w:t>
             </w:r>
           </w:p>
         </w:tc>
@@ -14355,8 +14685,13 @@
             <w:pPr>
               <w:jc w:val="both"/>
             </w:pPr>
-            <w:r>
-              <w:t>Avedaño et al., 2009</w:t>
+            <w:proofErr w:type="spellStart"/>
+            <w:r>
+              <w:t>Avedaño</w:t>
+            </w:r>
+            <w:proofErr w:type="spellEnd"/>
+            <w:r>
+              <w:t xml:space="preserve"> et al., 2009</w:t>
             </w:r>
           </w:p>
         </w:tc>
@@ -14385,12 +14720,21 @@
                 <w:iCs/>
               </w:rPr>
             </w:pPr>
+            <w:proofErr w:type="spellStart"/>
             <w:r>
               <w:rPr>
                 <w:i/>
                 <w:iCs/>
               </w:rPr>
-              <w:t>Alchornea latifolia</w:t>
+              <w:t>Alchornea</w:t>
+            </w:r>
+            <w:proofErr w:type="spellEnd"/>
+            <w:r>
+              <w:rPr>
+                <w:i/>
+                <w:iCs/>
+              </w:rPr>
+              <w:t xml:space="preserve"> latifolia</w:t>
             </w:r>
           </w:p>
         </w:tc>
@@ -14411,7 +14755,15 @@
               <w:jc w:val="both"/>
             </w:pPr>
             <w:r>
-              <w:t xml:space="preserve"> [Exp[-3.363]*[DBH^2.2714]*[TH^0.4984]</w:t>
+              <w:t xml:space="preserve"> [Exp[-3.</w:t>
+            </w:r>
+            <w:proofErr w:type="gramStart"/>
+            <w:r>
+              <w:t>363]*</w:t>
+            </w:r>
+            <w:proofErr w:type="gramEnd"/>
+            <w:r>
+              <w:t>[DBH^2.2714]*[TH^0.4984]</w:t>
             </w:r>
           </w:p>
         </w:tc>
@@ -14487,7 +14839,15 @@
               <w:jc w:val="both"/>
             </w:pPr>
             <w:r>
-              <w:t xml:space="preserve"> [Exp[-2.14]*[DBH^2.23]]</w:t>
+              <w:t xml:space="preserve"> [Exp[-2.</w:t>
+            </w:r>
+            <w:proofErr w:type="gramStart"/>
+            <w:r>
+              <w:t>14]*</w:t>
+            </w:r>
+            <w:proofErr w:type="gramEnd"/>
+            <w:r>
+              <w:t>[DBH^2.23]]</w:t>
             </w:r>
           </w:p>
         </w:tc>
@@ -14542,8 +14902,17 @@
                 <w:i/>
                 <w:iCs/>
               </w:rPr>
-              <w:t>Alnus jorullensis</w:t>
-            </w:r>
+              <w:t xml:space="preserve">Alnus </w:t>
+            </w:r>
+            <w:proofErr w:type="spellStart"/>
+            <w:r>
+              <w:rPr>
+                <w:i/>
+                <w:iCs/>
+              </w:rPr>
+              <w:t>jorullensis</w:t>
+            </w:r>
+            <w:proofErr w:type="spellEnd"/>
           </w:p>
         </w:tc>
         <w:tc>
@@ -14563,7 +14932,15 @@
               <w:jc w:val="both"/>
             </w:pPr>
             <w:r>
-              <w:t xml:space="preserve"> [0.0195]*[DBH^2.7519]</w:t>
+              <w:t xml:space="preserve"> [</w:t>
+            </w:r>
+            <w:proofErr w:type="gramStart"/>
+            <w:r>
+              <w:t>0.0195]*</w:t>
+            </w:r>
+            <w:proofErr w:type="gramEnd"/>
+            <w:r>
+              <w:t>[DBH^2.7519]</w:t>
             </w:r>
           </w:p>
         </w:tc>
@@ -14613,13 +14990,31 @@
                 <w:iCs/>
               </w:rPr>
             </w:pPr>
+            <w:proofErr w:type="spellStart"/>
             <w:r>
               <w:rPr>
                 <w:i/>
                 <w:iCs/>
               </w:rPr>
-              <w:t>Brosimum alicastrum</w:t>
-            </w:r>
+              <w:t>Brosimum</w:t>
+            </w:r>
+            <w:proofErr w:type="spellEnd"/>
+            <w:r>
+              <w:rPr>
+                <w:i/>
+                <w:iCs/>
+              </w:rPr>
+              <w:t xml:space="preserve"> </w:t>
+            </w:r>
+            <w:proofErr w:type="spellStart"/>
+            <w:r>
+              <w:rPr>
+                <w:i/>
+                <w:iCs/>
+              </w:rPr>
+              <w:t>alicastrum</w:t>
+            </w:r>
+            <w:proofErr w:type="spellEnd"/>
           </w:p>
         </w:tc>
         <w:tc>
@@ -14639,7 +15034,15 @@
               <w:jc w:val="both"/>
             </w:pPr>
             <w:r>
-              <w:t xml:space="preserve"> [0.479403]*[DBH^2.0884]</w:t>
+              <w:t xml:space="preserve"> [</w:t>
+            </w:r>
+            <w:proofErr w:type="gramStart"/>
+            <w:r>
+              <w:t>0.479403]*</w:t>
+            </w:r>
+            <w:proofErr w:type="gramEnd"/>
+            <w:r>
+              <w:t>[DBH^2.0884]</w:t>
             </w:r>
           </w:p>
         </w:tc>
@@ -14694,8 +15097,17 @@
                 <w:i/>
                 <w:iCs/>
               </w:rPr>
-              <w:t>Cecropia obtusifolia</w:t>
-            </w:r>
+              <w:t xml:space="preserve">Cecropia </w:t>
+            </w:r>
+            <w:proofErr w:type="spellStart"/>
+            <w:r>
+              <w:rPr>
+                <w:i/>
+                <w:iCs/>
+              </w:rPr>
+              <w:t>obtusifolia</w:t>
+            </w:r>
+            <w:proofErr w:type="spellEnd"/>
           </w:p>
         </w:tc>
         <w:tc>
@@ -14715,7 +15127,15 @@
               <w:jc w:val="both"/>
             </w:pPr>
             <w:r>
-              <w:t xml:space="preserve"> [[0.000022]*[D^1.9]*[H]] +  [[-0.56 + 0.02[D^2] + 0.04[H]]/10^3]</w:t>
+              <w:t xml:space="preserve"> [[</w:t>
+            </w:r>
+            <w:proofErr w:type="gramStart"/>
+            <w:r>
+              <w:t>0.000022]*</w:t>
+            </w:r>
+            <w:proofErr w:type="gramEnd"/>
+            <w:r>
+              <w:t>[D^1.9]*[H]] +  [[-0.56 + 0.02[D^2] + 0.04[H]]/10^3]</w:t>
             </w:r>
           </w:p>
         </w:tc>
@@ -14791,7 +15211,15 @@
               <w:jc w:val="both"/>
             </w:pPr>
             <w:r>
-              <w:t xml:space="preserve"> [-6.64]+[0.279*BA]+[0.000514*BA^2]</w:t>
+              <w:t xml:space="preserve"> [-6.</w:t>
+            </w:r>
+            <w:proofErr w:type="gramStart"/>
+            <w:r>
+              <w:t>64]+</w:t>
+            </w:r>
+            <w:proofErr w:type="gramEnd"/>
+            <w:r>
+              <w:t>[0.279*BA]+[0.000514*BA^2]</w:t>
             </w:r>
           </w:p>
         </w:tc>
@@ -14811,8 +15239,13 @@
             <w:pPr>
               <w:jc w:val="both"/>
             </w:pPr>
-            <w:r>
-              <w:t>Schroth et al., 2002</w:t>
+            <w:proofErr w:type="spellStart"/>
+            <w:r>
+              <w:t>Schroth</w:t>
+            </w:r>
+            <w:proofErr w:type="spellEnd"/>
+            <w:r>
+              <w:t xml:space="preserve"> et al., 2002</w:t>
             </w:r>
           </w:p>
         </w:tc>
@@ -14867,7 +15300,15 @@
               <w:jc w:val="both"/>
             </w:pPr>
             <w:r>
-              <w:t xml:space="preserve"> [Exp[-1.90]*[DBH^2.15]]</w:t>
+              <w:t xml:space="preserve"> [Exp[-1.</w:t>
+            </w:r>
+            <w:proofErr w:type="gramStart"/>
+            <w:r>
+              <w:t>90]*</w:t>
+            </w:r>
+            <w:proofErr w:type="gramEnd"/>
+            <w:r>
+              <w:t>[DBH^2.15]]</w:t>
             </w:r>
           </w:p>
         </w:tc>
@@ -14922,8 +15363,17 @@
                 <w:i/>
                 <w:iCs/>
               </w:rPr>
-              <w:t>Clethra hartwegii</w:t>
-            </w:r>
+              <w:t xml:space="preserve">Clethra </w:t>
+            </w:r>
+            <w:proofErr w:type="spellStart"/>
+            <w:r>
+              <w:rPr>
+                <w:i/>
+                <w:iCs/>
+              </w:rPr>
+              <w:t>hartwegii</w:t>
+            </w:r>
+            <w:proofErr w:type="spellEnd"/>
           </w:p>
         </w:tc>
         <w:tc>
@@ -14943,7 +15393,15 @@
               <w:jc w:val="both"/>
             </w:pPr>
             <w:r>
-              <w:t xml:space="preserve"> [Exp[-1.90]*[DBH^2.15]]</w:t>
+              <w:t xml:space="preserve"> [Exp[-1.</w:t>
+            </w:r>
+            <w:proofErr w:type="gramStart"/>
+            <w:r>
+              <w:t>90]*</w:t>
+            </w:r>
+            <w:proofErr w:type="gramEnd"/>
+            <w:r>
+              <w:t>[DBH^2.15]]</w:t>
             </w:r>
           </w:p>
         </w:tc>
@@ -14998,8 +15456,17 @@
                 <w:i/>
                 <w:iCs/>
               </w:rPr>
-              <w:t>Clethra mexicana</w:t>
-            </w:r>
+              <w:t xml:space="preserve">Clethra </w:t>
+            </w:r>
+            <w:proofErr w:type="spellStart"/>
+            <w:r>
+              <w:rPr>
+                <w:i/>
+                <w:iCs/>
+              </w:rPr>
+              <w:t>mexicana</w:t>
+            </w:r>
+            <w:proofErr w:type="spellEnd"/>
           </w:p>
         </w:tc>
         <w:tc>
@@ -15019,7 +15486,15 @@
               <w:jc w:val="both"/>
             </w:pPr>
             <w:r>
-              <w:t xml:space="preserve"> [0.4632]*[DBH^1.8168]</w:t>
+              <w:t xml:space="preserve"> [</w:t>
+            </w:r>
+            <w:proofErr w:type="gramStart"/>
+            <w:r>
+              <w:t>0.4632]*</w:t>
+            </w:r>
+            <w:proofErr w:type="gramEnd"/>
+            <w:r>
+              <w:t>[DBH^1.8168]</w:t>
             </w:r>
           </w:p>
         </w:tc>
@@ -15074,8 +15549,17 @@
                 <w:i/>
                 <w:iCs/>
               </w:rPr>
-              <w:t>Clethra pringlei</w:t>
-            </w:r>
+              <w:t xml:space="preserve">Clethra </w:t>
+            </w:r>
+            <w:proofErr w:type="spellStart"/>
+            <w:r>
+              <w:rPr>
+                <w:i/>
+                <w:iCs/>
+              </w:rPr>
+              <w:t>pringlei</w:t>
+            </w:r>
+            <w:proofErr w:type="spellEnd"/>
           </w:p>
         </w:tc>
         <w:tc>
@@ -15095,7 +15579,15 @@
               <w:jc w:val="both"/>
             </w:pPr>
             <w:r>
-              <w:t xml:space="preserve"> [0.067833]*[DBH^2.50972]</w:t>
+              <w:t xml:space="preserve"> [</w:t>
+            </w:r>
+            <w:proofErr w:type="gramStart"/>
+            <w:r>
+              <w:t>0.067833]*</w:t>
+            </w:r>
+            <w:proofErr w:type="gramEnd"/>
+            <w:r>
+              <w:t>[DBH^2.50972]</w:t>
             </w:r>
           </w:p>
         </w:tc>
@@ -15150,8 +15642,17 @@
                 <w:i/>
                 <w:iCs/>
               </w:rPr>
-              <w:t>Cordia alliodora</w:t>
-            </w:r>
+              <w:t xml:space="preserve">Cordia </w:t>
+            </w:r>
+            <w:proofErr w:type="spellStart"/>
+            <w:r>
+              <w:rPr>
+                <w:i/>
+                <w:iCs/>
+              </w:rPr>
+              <w:t>alliodora</w:t>
+            </w:r>
+            <w:proofErr w:type="spellEnd"/>
           </w:p>
         </w:tc>
         <w:tc>
@@ -15171,7 +15672,15 @@
               <w:jc w:val="both"/>
             </w:pPr>
             <w:r>
-              <w:t xml:space="preserve"> [10^-0.755]*[DBH^2.072]</w:t>
+              <w:t xml:space="preserve"> [10^-0.</w:t>
+            </w:r>
+            <w:proofErr w:type="gramStart"/>
+            <w:r>
+              <w:t>755]*</w:t>
+            </w:r>
+            <w:proofErr w:type="gramEnd"/>
+            <w:r>
+              <w:t>[DBH^2.072]</w:t>
             </w:r>
           </w:p>
         </w:tc>
@@ -15226,8 +15735,17 @@
                 <w:i/>
                 <w:iCs/>
               </w:rPr>
-              <w:t>Cupressus lusitanica</w:t>
-            </w:r>
+              <w:t xml:space="preserve">Cupressus </w:t>
+            </w:r>
+            <w:proofErr w:type="spellStart"/>
+            <w:r>
+              <w:rPr>
+                <w:i/>
+                <w:iCs/>
+              </w:rPr>
+              <w:t>lusitanica</w:t>
+            </w:r>
+            <w:proofErr w:type="spellEnd"/>
           </w:p>
         </w:tc>
         <w:tc>
@@ -15247,7 +15765,15 @@
               <w:jc w:val="both"/>
             </w:pPr>
             <w:r>
-              <w:t xml:space="preserve"> [0.5266]*[DBH^1.7712]</w:t>
+              <w:t xml:space="preserve"> [</w:t>
+            </w:r>
+            <w:proofErr w:type="gramStart"/>
+            <w:r>
+              <w:t>0.5266]*</w:t>
+            </w:r>
+            <w:proofErr w:type="gramEnd"/>
+            <w:r>
+              <w:t>[DBH^1.7712]</w:t>
             </w:r>
           </w:p>
         </w:tc>
@@ -15297,13 +15823,31 @@
                 <w:iCs/>
               </w:rPr>
             </w:pPr>
+            <w:proofErr w:type="spellStart"/>
             <w:r>
               <w:rPr>
                 <w:i/>
                 <w:iCs/>
               </w:rPr>
-              <w:t>Dendropanax arboreus</w:t>
-            </w:r>
+              <w:t>Dendropanax</w:t>
+            </w:r>
+            <w:proofErr w:type="spellEnd"/>
+            <w:r>
+              <w:rPr>
+                <w:i/>
+                <w:iCs/>
+              </w:rPr>
+              <w:t xml:space="preserve"> </w:t>
+            </w:r>
+            <w:proofErr w:type="spellStart"/>
+            <w:r>
+              <w:rPr>
+                <w:i/>
+                <w:iCs/>
+              </w:rPr>
+              <w:t>arboreus</w:t>
+            </w:r>
+            <w:proofErr w:type="spellEnd"/>
           </w:p>
         </w:tc>
         <w:tc>
@@ -15323,7 +15867,15 @@
               <w:jc w:val="both"/>
             </w:pPr>
             <w:r>
-              <w:t xml:space="preserve"> [0.037241]*[DBH^2.99585]</w:t>
+              <w:t xml:space="preserve"> [</w:t>
+            </w:r>
+            <w:proofErr w:type="gramStart"/>
+            <w:r>
+              <w:t>0.037241]*</w:t>
+            </w:r>
+            <w:proofErr w:type="gramEnd"/>
+            <w:r>
+              <w:t>[DBH^2.99585]</w:t>
             </w:r>
           </w:p>
         </w:tc>
@@ -15399,7 +15951,15 @@
               <w:jc w:val="both"/>
             </w:pPr>
             <w:r>
-              <w:t xml:space="preserve"> [0.4600]+[[0.0370]*[DBH^2]*TH]</w:t>
+              <w:t xml:space="preserve"> [</w:t>
+            </w:r>
+            <w:proofErr w:type="gramStart"/>
+            <w:r>
+              <w:t>0.4600]+</w:t>
+            </w:r>
+            <w:proofErr w:type="gramEnd"/>
+            <w:r>
+              <w:t>[[0.0370]*[DBH^2]*TH]</w:t>
             </w:r>
           </w:p>
         </w:tc>
@@ -15454,8 +16014,17 @@
                 <w:i/>
                 <w:iCs/>
               </w:rPr>
-              <w:t>Fraxinus uhdei</w:t>
-            </w:r>
+              <w:t xml:space="preserve">Fraxinus </w:t>
+            </w:r>
+            <w:proofErr w:type="spellStart"/>
+            <w:r>
+              <w:rPr>
+                <w:i/>
+                <w:iCs/>
+              </w:rPr>
+              <w:t>uhdei</w:t>
+            </w:r>
+            <w:proofErr w:type="spellEnd"/>
           </w:p>
         </w:tc>
         <w:tc>
@@ -15475,7 +16044,15 @@
               <w:jc w:val="both"/>
             </w:pPr>
             <w:r>
-              <w:t xml:space="preserve"> [362.129]*[[3.1416]*[[[[DBH^2]/4]]^1.100]]</w:t>
+              <w:t xml:space="preserve"> [</w:t>
+            </w:r>
+            <w:proofErr w:type="gramStart"/>
+            <w:r>
+              <w:t>362.129]*</w:t>
+            </w:r>
+            <w:proofErr w:type="gramEnd"/>
+            <w:r>
+              <w:t>[[3.1416]*[[[[DBH^2]/4]]^1.100]]</w:t>
             </w:r>
           </w:p>
         </w:tc>
@@ -15525,13 +16102,31 @@
                 <w:iCs/>
               </w:rPr>
             </w:pPr>
+            <w:proofErr w:type="spellStart"/>
             <w:r>
               <w:rPr>
                 <w:i/>
                 <w:iCs/>
               </w:rPr>
-              <w:t>Heliocarpus appendiculatus</w:t>
-            </w:r>
+              <w:t>Heliocarpus</w:t>
+            </w:r>
+            <w:proofErr w:type="spellEnd"/>
+            <w:r>
+              <w:rPr>
+                <w:i/>
+                <w:iCs/>
+              </w:rPr>
+              <w:t xml:space="preserve"> </w:t>
+            </w:r>
+            <w:proofErr w:type="spellStart"/>
+            <w:r>
+              <w:rPr>
+                <w:i/>
+                <w:iCs/>
+              </w:rPr>
+              <w:t>appendiculatus</w:t>
+            </w:r>
+            <w:proofErr w:type="spellEnd"/>
           </w:p>
         </w:tc>
         <w:tc>
@@ -15551,7 +16146,15 @@
               <w:jc w:val="both"/>
             </w:pPr>
             <w:r>
-              <w:t xml:space="preserve"> [[Exp[4.9375]] * [[DBH^2]^1.0583]] * [1.14]/ 1000000</w:t>
+              <w:t xml:space="preserve"> [[</w:t>
+            </w:r>
+            <w:proofErr w:type="gramStart"/>
+            <w:r>
+              <w:t>Exp[</w:t>
+            </w:r>
+            <w:proofErr w:type="gramEnd"/>
+            <w:r>
+              <w:t>4.9375]] * [[DBH^2]^1.0583]] * [1.14]/ 1000000</w:t>
             </w:r>
           </w:p>
         </w:tc>
@@ -15627,7 +16230,15 @@
               <w:jc w:val="both"/>
             </w:pPr>
             <w:r>
-              <w:t xml:space="preserve"> [Exp[-1.76]*[DBH^2.26]]</w:t>
+              <w:t xml:space="preserve"> [Exp[-1.</w:t>
+            </w:r>
+            <w:proofErr w:type="gramStart"/>
+            <w:r>
+              <w:t>76]*</w:t>
+            </w:r>
+            <w:proofErr w:type="gramEnd"/>
+            <w:r>
+              <w:t>[DBH^2.26]]</w:t>
             </w:r>
           </w:p>
         </w:tc>
@@ -15703,7 +16314,15 @@
               <w:jc w:val="both"/>
             </w:pPr>
             <w:r>
-              <w:t xml:space="preserve"> [Exp[-1.76]*[DBH^2.26]]</w:t>
+              <w:t xml:space="preserve"> [Exp[-1.</w:t>
+            </w:r>
+            <w:proofErr w:type="gramStart"/>
+            <w:r>
+              <w:t>76]*</w:t>
+            </w:r>
+            <w:proofErr w:type="gramEnd"/>
+            <w:r>
+              <w:t>[DBH^2.26]]</w:t>
             </w:r>
           </w:p>
         </w:tc>
@@ -15779,7 +16398,15 @@
               <w:jc w:val="both"/>
             </w:pPr>
             <w:r>
-              <w:t xml:space="preserve"> [Exp[-3.363]*[DBH^2.4809]*[TH^0.4984]</w:t>
+              <w:t xml:space="preserve"> [Exp[-3.</w:t>
+            </w:r>
+            <w:proofErr w:type="gramStart"/>
+            <w:r>
+              <w:t>363]*</w:t>
+            </w:r>
+            <w:proofErr w:type="gramEnd"/>
+            <w:r>
+              <w:t>[DBH^2.4809]*[TH^0.4984]</w:t>
             </w:r>
           </w:p>
         </w:tc>
@@ -15834,8 +16461,17 @@
                 <w:i/>
                 <w:iCs/>
               </w:rPr>
-              <w:t>Juglans olanchana</w:t>
-            </w:r>
+              <w:t xml:space="preserve">Juglans </w:t>
+            </w:r>
+            <w:proofErr w:type="spellStart"/>
+            <w:r>
+              <w:rPr>
+                <w:i/>
+                <w:iCs/>
+              </w:rPr>
+              <w:t>olanchana</w:t>
+            </w:r>
+            <w:proofErr w:type="spellEnd"/>
           </w:p>
         </w:tc>
         <w:tc>
@@ -15855,7 +16491,15 @@
               <w:jc w:val="both"/>
             </w:pPr>
             <w:r>
-              <w:t xml:space="preserve"> [10^-1.417]*[DBH^2.755]</w:t>
+              <w:t xml:space="preserve"> [10^-1.</w:t>
+            </w:r>
+            <w:proofErr w:type="gramStart"/>
+            <w:r>
+              <w:t>417]*</w:t>
+            </w:r>
+            <w:proofErr w:type="gramEnd"/>
+            <w:r>
+              <w:t>[DBH^2.755]</w:t>
             </w:r>
           </w:p>
         </w:tc>
@@ -15910,8 +16554,17 @@
                 <w:i/>
                 <w:iCs/>
               </w:rPr>
-              <w:t>Juniperus flaccida</w:t>
-            </w:r>
+              <w:t xml:space="preserve">Juniperus </w:t>
+            </w:r>
+            <w:proofErr w:type="spellStart"/>
+            <w:r>
+              <w:rPr>
+                <w:i/>
+                <w:iCs/>
+              </w:rPr>
+              <w:t>flaccida</w:t>
+            </w:r>
+            <w:proofErr w:type="spellEnd"/>
           </w:p>
         </w:tc>
         <w:tc>
@@ -15931,7 +16584,15 @@
               <w:jc w:val="both"/>
             </w:pPr>
             <w:r>
-              <w:t xml:space="preserve"> [0.209142]*[DBH^1.698]</w:t>
+              <w:t xml:space="preserve"> [</w:t>
+            </w:r>
+            <w:proofErr w:type="gramStart"/>
+            <w:r>
+              <w:t>0.209142]*</w:t>
+            </w:r>
+            <w:proofErr w:type="gramEnd"/>
+            <w:r>
+              <w:t>[DBH^1.698]</w:t>
             </w:r>
           </w:p>
         </w:tc>
@@ -16007,7 +16668,15 @@
               <w:jc w:val="both"/>
             </w:pPr>
             <w:r>
-              <w:t xml:space="preserve"> [Exp[-2.22]*[DBH^2.45]]</w:t>
+              <w:t xml:space="preserve"> [Exp[-2.</w:t>
+            </w:r>
+            <w:proofErr w:type="gramStart"/>
+            <w:r>
+              <w:t>22]*</w:t>
+            </w:r>
+            <w:proofErr w:type="gramEnd"/>
+            <w:r>
+              <w:t>[DBH^2.45]]</w:t>
             </w:r>
           </w:p>
         </w:tc>
@@ -16083,7 +16752,15 @@
               <w:jc w:val="both"/>
             </w:pPr>
             <w:r>
-              <w:t xml:space="preserve"> [0.180272]*[DBH^2.27177]</w:t>
+              <w:t xml:space="preserve"> [</w:t>
+            </w:r>
+            <w:proofErr w:type="gramStart"/>
+            <w:r>
+              <w:t>0.180272]*</w:t>
+            </w:r>
+            <w:proofErr w:type="gramEnd"/>
+            <w:r>
+              <w:t>[DBH^2.27177]</w:t>
             </w:r>
           </w:p>
         </w:tc>
@@ -16133,13 +16810,31 @@
                 <w:iCs/>
               </w:rPr>
             </w:pPr>
+            <w:proofErr w:type="spellStart"/>
             <w:r>
               <w:rPr>
                 <w:i/>
                 <w:iCs/>
               </w:rPr>
-              <w:t>Nectandra ambigens</w:t>
-            </w:r>
+              <w:t>Nectandra</w:t>
+            </w:r>
+            <w:proofErr w:type="spellEnd"/>
+            <w:r>
+              <w:rPr>
+                <w:i/>
+                <w:iCs/>
+              </w:rPr>
+              <w:t xml:space="preserve"> </w:t>
+            </w:r>
+            <w:proofErr w:type="spellStart"/>
+            <w:r>
+              <w:rPr>
+                <w:i/>
+                <w:iCs/>
+              </w:rPr>
+              <w:t>ambigens</w:t>
+            </w:r>
+            <w:proofErr w:type="spellEnd"/>
           </w:p>
         </w:tc>
         <w:tc>
@@ -16159,7 +16854,15 @@
               <w:jc w:val="both"/>
             </w:pPr>
             <w:r>
-              <w:t xml:space="preserve"> [[Exp[4.9375]]*[[DBH^2]^1.0583]]*[1.14]/1000000</w:t>
+              <w:t xml:space="preserve"> [[</w:t>
+            </w:r>
+            <w:proofErr w:type="gramStart"/>
+            <w:r>
+              <w:t>Exp[</w:t>
+            </w:r>
+            <w:proofErr w:type="gramEnd"/>
+            <w:r>
+              <w:t>4.9375]]*[[DBH^2]^1.0583]]*[1.14]/1000000</w:t>
             </w:r>
           </w:p>
         </w:tc>
@@ -16235,7 +16938,15 @@
               <w:jc w:val="both"/>
             </w:pPr>
             <w:r>
-              <w:t xml:space="preserve"> [0.058]*[[[DBH^2]*TH]^0.919]</w:t>
+              <w:t xml:space="preserve"> [</w:t>
+            </w:r>
+            <w:proofErr w:type="gramStart"/>
+            <w:r>
+              <w:t>0.058]*</w:t>
+            </w:r>
+            <w:proofErr w:type="gramEnd"/>
+            <w:r>
+              <w:t>[[[DBH^2]*TH]^0.919]</w:t>
             </w:r>
           </w:p>
         </w:tc>
@@ -16311,7 +17022,15 @@
               <w:jc w:val="both"/>
             </w:pPr>
             <w:r>
-              <w:t xml:space="preserve"> [0.058]*[[[DBH^2]*TH]^0.919]</w:t>
+              <w:t xml:space="preserve"> [</w:t>
+            </w:r>
+            <w:proofErr w:type="gramStart"/>
+            <w:r>
+              <w:t>0.058]*</w:t>
+            </w:r>
+            <w:proofErr w:type="gramEnd"/>
+            <w:r>
+              <w:t>[[[DBH^2]*TH]^0.919]</w:t>
             </w:r>
           </w:p>
         </w:tc>
@@ -16366,8 +17085,17 @@
                 <w:i/>
                 <w:iCs/>
               </w:rPr>
-              <w:t>Pinus devoniana</w:t>
-            </w:r>
+              <w:t xml:space="preserve">Pinus </w:t>
+            </w:r>
+            <w:proofErr w:type="spellStart"/>
+            <w:r>
+              <w:rPr>
+                <w:i/>
+                <w:iCs/>
+              </w:rPr>
+              <w:t>devoniana</w:t>
+            </w:r>
+            <w:proofErr w:type="spellEnd"/>
           </w:p>
         </w:tc>
         <w:tc>
@@ -16387,7 +17115,15 @@
               <w:jc w:val="both"/>
             </w:pPr>
             <w:r>
-              <w:t xml:space="preserve"> [0.182]*[DBH^1.936]</w:t>
+              <w:t xml:space="preserve"> [</w:t>
+            </w:r>
+            <w:proofErr w:type="gramStart"/>
+            <w:r>
+              <w:t>0.182]*</w:t>
+            </w:r>
+            <w:proofErr w:type="gramEnd"/>
+            <w:r>
+              <w:t>[DBH^1.936]</w:t>
             </w:r>
           </w:p>
         </w:tc>
@@ -16442,8 +17178,17 @@
                 <w:i/>
                 <w:iCs/>
               </w:rPr>
-              <w:t>Pinus herrerae</w:t>
-            </w:r>
+              <w:t xml:space="preserve">Pinus </w:t>
+            </w:r>
+            <w:proofErr w:type="spellStart"/>
+            <w:r>
+              <w:rPr>
+                <w:i/>
+                <w:iCs/>
+              </w:rPr>
+              <w:t>herrerae</w:t>
+            </w:r>
+            <w:proofErr w:type="spellEnd"/>
           </w:p>
         </w:tc>
         <w:tc>
@@ -16463,7 +17208,15 @@
               <w:jc w:val="both"/>
             </w:pPr>
             <w:r>
-              <w:t xml:space="preserve"> [0.1354]*[DBH^2.3033]</w:t>
+              <w:t xml:space="preserve"> [</w:t>
+            </w:r>
+            <w:proofErr w:type="gramStart"/>
+            <w:r>
+              <w:t>0.1354]*</w:t>
+            </w:r>
+            <w:proofErr w:type="gramEnd"/>
+            <w:r>
+              <w:t>[DBH^2.3033]</w:t>
             </w:r>
           </w:p>
         </w:tc>
@@ -16483,8 +17236,13 @@
             <w:pPr>
               <w:jc w:val="both"/>
             </w:pPr>
-            <w:r>
-              <w:t>Návar, 2009</w:t>
+            <w:proofErr w:type="spellStart"/>
+            <w:r>
+              <w:t>Návar</w:t>
+            </w:r>
+            <w:proofErr w:type="spellEnd"/>
+            <w:r>
+              <w:t>, 2009</w:t>
             </w:r>
           </w:p>
         </w:tc>
@@ -16518,8 +17276,17 @@
                 <w:i/>
                 <w:iCs/>
               </w:rPr>
-              <w:t>Pinus leiophylla</w:t>
-            </w:r>
+              <w:t xml:space="preserve">Pinus </w:t>
+            </w:r>
+            <w:proofErr w:type="spellStart"/>
+            <w:r>
+              <w:rPr>
+                <w:i/>
+                <w:iCs/>
+              </w:rPr>
+              <w:t>leiophylla</w:t>
+            </w:r>
+            <w:proofErr w:type="spellEnd"/>
           </w:p>
         </w:tc>
         <w:tc>
@@ -16539,7 +17306,15 @@
               <w:jc w:val="both"/>
             </w:pPr>
             <w:r>
-              <w:t xml:space="preserve"> [[Exp^-3.549]*[DBH^2.787]]]</w:t>
+              <w:t xml:space="preserve"> [[Exp^-3.</w:t>
+            </w:r>
+            <w:proofErr w:type="gramStart"/>
+            <w:r>
+              <w:t>549]*</w:t>
+            </w:r>
+            <w:proofErr w:type="gramEnd"/>
+            <w:r>
+              <w:t>[DBH^2.787]]]</w:t>
             </w:r>
           </w:p>
         </w:tc>
@@ -16559,8 +17334,13 @@
             <w:pPr>
               <w:jc w:val="both"/>
             </w:pPr>
-            <w:r>
-              <w:t>Návar, 2009</w:t>
+            <w:proofErr w:type="spellStart"/>
+            <w:r>
+              <w:t>Návar</w:t>
+            </w:r>
+            <w:proofErr w:type="spellEnd"/>
+            <w:r>
+              <w:t>, 2009</w:t>
             </w:r>
           </w:p>
         </w:tc>
@@ -16594,8 +17374,17 @@
                 <w:i/>
                 <w:iCs/>
               </w:rPr>
-              <w:t>Pinus oocarpa</w:t>
-            </w:r>
+              <w:t xml:space="preserve">Pinus </w:t>
+            </w:r>
+            <w:proofErr w:type="spellStart"/>
+            <w:r>
+              <w:rPr>
+                <w:i/>
+                <w:iCs/>
+              </w:rPr>
+              <w:t>oocarpa</w:t>
+            </w:r>
+            <w:proofErr w:type="spellEnd"/>
           </w:p>
         </w:tc>
         <w:tc>
@@ -16615,7 +17404,15 @@
               <w:jc w:val="both"/>
             </w:pPr>
             <w:r>
-              <w:t xml:space="preserve"> [0.058]*[[[DBH^2]*TH]^0.919]</w:t>
+              <w:t xml:space="preserve"> [</w:t>
+            </w:r>
+            <w:proofErr w:type="gramStart"/>
+            <w:r>
+              <w:t>0.058]*</w:t>
+            </w:r>
+            <w:proofErr w:type="gramEnd"/>
+            <w:r>
+              <w:t>[[[DBH^2]*TH]^0.919]</w:t>
             </w:r>
           </w:p>
         </w:tc>
@@ -16670,8 +17467,17 @@
                 <w:i/>
                 <w:iCs/>
               </w:rPr>
-              <w:t>Pinus patula</w:t>
-            </w:r>
+              <w:t xml:space="preserve">Pinus </w:t>
+            </w:r>
+            <w:proofErr w:type="spellStart"/>
+            <w:r>
+              <w:rPr>
+                <w:i/>
+                <w:iCs/>
+              </w:rPr>
+              <w:t>patula</w:t>
+            </w:r>
+            <w:proofErr w:type="spellEnd"/>
           </w:p>
         </w:tc>
         <w:tc>
@@ -16691,7 +17497,15 @@
               <w:jc w:val="both"/>
             </w:pPr>
             <w:r>
-              <w:t xml:space="preserve"> [0.0514]*[DBH^2.5222]</w:t>
+              <w:t xml:space="preserve"> [</w:t>
+            </w:r>
+            <w:proofErr w:type="gramStart"/>
+            <w:r>
+              <w:t>0.0514]*</w:t>
+            </w:r>
+            <w:proofErr w:type="gramEnd"/>
+            <w:r>
+              <w:t>[DBH^2.5222]</w:t>
             </w:r>
           </w:p>
         </w:tc>
@@ -16746,8 +17560,17 @@
                 <w:i/>
                 <w:iCs/>
               </w:rPr>
-              <w:t>Pinus pseudostrobus</w:t>
-            </w:r>
+              <w:t xml:space="preserve">Pinus </w:t>
+            </w:r>
+            <w:proofErr w:type="spellStart"/>
+            <w:r>
+              <w:rPr>
+                <w:i/>
+                <w:iCs/>
+              </w:rPr>
+              <w:t>pseudostrobus</w:t>
+            </w:r>
+            <w:proofErr w:type="spellEnd"/>
           </w:p>
         </w:tc>
         <w:tc>
@@ -16767,7 +17590,15 @@
               <w:jc w:val="both"/>
             </w:pPr>
             <w:r>
-              <w:t xml:space="preserve"> [0.058]*[[[DBH^2]*TH]^0.919]</w:t>
+              <w:t xml:space="preserve"> [</w:t>
+            </w:r>
+            <w:proofErr w:type="gramStart"/>
+            <w:r>
+              <w:t>0.058]*</w:t>
+            </w:r>
+            <w:proofErr w:type="gramEnd"/>
+            <w:r>
+              <w:t>[[[DBH^2]*TH]^0.919]</w:t>
             </w:r>
           </w:p>
         </w:tc>
@@ -16843,7 +17674,15 @@
               <w:jc w:val="both"/>
             </w:pPr>
             <w:r>
-              <w:t xml:space="preserve"> [Exp[-2.76]*[DBH^2.37]]</w:t>
+              <w:t xml:space="preserve"> [Exp[-2.</w:t>
+            </w:r>
+            <w:proofErr w:type="gramStart"/>
+            <w:r>
+              <w:t>76]*</w:t>
+            </w:r>
+            <w:proofErr w:type="gramEnd"/>
+            <w:r>
+              <w:t>[DBH^2.37]]</w:t>
             </w:r>
           </w:p>
         </w:tc>
@@ -16919,7 +17758,15 @@
               <w:jc w:val="both"/>
             </w:pPr>
             <w:r>
-              <w:t xml:space="preserve"> [0.246689]*[DBH^2.24992]</w:t>
+              <w:t xml:space="preserve"> [</w:t>
+            </w:r>
+            <w:proofErr w:type="gramStart"/>
+            <w:r>
+              <w:t>0.246689]*</w:t>
+            </w:r>
+            <w:proofErr w:type="gramEnd"/>
+            <w:r>
+              <w:t>[DBH^2.24992]</w:t>
             </w:r>
           </w:p>
         </w:tc>
@@ -16995,7 +17842,15 @@
               <w:jc w:val="both"/>
             </w:pPr>
             <w:r>
-              <w:t xml:space="preserve"> [0.1269]*[DBH^2.5169]</w:t>
+              <w:t xml:space="preserve"> [</w:t>
+            </w:r>
+            <w:proofErr w:type="gramStart"/>
+            <w:r>
+              <w:t>0.1269]*</w:t>
+            </w:r>
+            <w:proofErr w:type="gramEnd"/>
+            <w:r>
+              <w:t>[DBH^2.5169]</w:t>
             </w:r>
           </w:p>
         </w:tc>
@@ -17050,8 +17905,17 @@
                 <w:i/>
                 <w:iCs/>
               </w:rPr>
-              <w:t>Quercus candicans</w:t>
-            </w:r>
+              <w:t xml:space="preserve">Quercus </w:t>
+            </w:r>
+            <w:proofErr w:type="spellStart"/>
+            <w:r>
+              <w:rPr>
+                <w:i/>
+                <w:iCs/>
+              </w:rPr>
+              <w:t>candicans</w:t>
+            </w:r>
+            <w:proofErr w:type="spellEnd"/>
           </w:p>
         </w:tc>
         <w:tc>
@@ -17071,7 +17935,15 @@
               <w:jc w:val="both"/>
             </w:pPr>
             <w:r>
-              <w:t xml:space="preserve"> [[Exp[-4.775313]*[DBH^1.798292]*[TH^1.570775]]+[[Exp[-3.547008]*[DBH^2.593972]]+[[Exp[-4.752007]*DBH^2]]</w:t>
+              <w:t xml:space="preserve"> [[Exp[-4.</w:t>
+            </w:r>
+            <w:proofErr w:type="gramStart"/>
+            <w:r>
+              <w:t>775313]*</w:t>
+            </w:r>
+            <w:proofErr w:type="gramEnd"/>
+            <w:r>
+              <w:t>[DBH^1.798292]*[TH^1.570775]]+[[Exp[-3.547008]*[DBH^2.593972]]+[[Exp[-4.752007]*DBH^2]]</w:t>
             </w:r>
           </w:p>
         </w:tc>
@@ -17126,8 +17998,17 @@
                 <w:i/>
                 <w:iCs/>
               </w:rPr>
-              <w:t>Quercus crassifolia</w:t>
-            </w:r>
+              <w:t xml:space="preserve">Quercus </w:t>
+            </w:r>
+            <w:proofErr w:type="spellStart"/>
+            <w:r>
+              <w:rPr>
+                <w:i/>
+                <w:iCs/>
+              </w:rPr>
+              <w:t>crassifolia</w:t>
+            </w:r>
+            <w:proofErr w:type="spellEnd"/>
           </w:p>
         </w:tc>
         <w:tc>
@@ -17147,7 +18028,15 @@
               <w:jc w:val="both"/>
             </w:pPr>
             <w:r>
-              <w:t xml:space="preserve"> [0.283]*[[[DBH^2]*TH]^0.807]</w:t>
+              <w:t xml:space="preserve"> [</w:t>
+            </w:r>
+            <w:proofErr w:type="gramStart"/>
+            <w:r>
+              <w:t>0.283]*</w:t>
+            </w:r>
+            <w:proofErr w:type="gramEnd"/>
+            <w:r>
+              <w:t>[[[DBH^2]*TH]^0.807]</w:t>
             </w:r>
           </w:p>
         </w:tc>
@@ -17202,8 +18091,17 @@
                 <w:i/>
                 <w:iCs/>
               </w:rPr>
-              <w:t>Quercus laurina</w:t>
-            </w:r>
+              <w:t xml:space="preserve">Quercus </w:t>
+            </w:r>
+            <w:proofErr w:type="spellStart"/>
+            <w:r>
+              <w:rPr>
+                <w:i/>
+                <w:iCs/>
+              </w:rPr>
+              <w:t>laurina</w:t>
+            </w:r>
+            <w:proofErr w:type="spellEnd"/>
           </w:p>
         </w:tc>
         <w:tc>
@@ -17223,7 +18121,15 @@
               <w:jc w:val="both"/>
             </w:pPr>
             <w:r>
-              <w:t xml:space="preserve"> [0.283]*[[[DBH^2]*TH]^0.807]</w:t>
+              <w:t xml:space="preserve"> [</w:t>
+            </w:r>
+            <w:proofErr w:type="gramStart"/>
+            <w:r>
+              <w:t>0.283]*</w:t>
+            </w:r>
+            <w:proofErr w:type="gramEnd"/>
+            <w:r>
+              <w:t>[[[DBH^2]*TH]^0.807]</w:t>
             </w:r>
           </w:p>
         </w:tc>
@@ -17278,8 +18184,17 @@
                 <w:i/>
                 <w:iCs/>
               </w:rPr>
-              <w:t>Quercus obtusata</w:t>
-            </w:r>
+              <w:t xml:space="preserve">Quercus </w:t>
+            </w:r>
+            <w:proofErr w:type="spellStart"/>
+            <w:r>
+              <w:rPr>
+                <w:i/>
+                <w:iCs/>
+              </w:rPr>
+              <w:t>obtusata</w:t>
+            </w:r>
+            <w:proofErr w:type="spellEnd"/>
           </w:p>
         </w:tc>
         <w:tc>
@@ -17299,7 +18214,15 @@
               <w:jc w:val="both"/>
             </w:pPr>
             <w:r>
-              <w:t xml:space="preserve"> [[exp[-3.53684]*[DBH^2.043763]*[TH^0.759522]]+[[Exp[-5.803952]*[DBH^2*TH]^1.224292]]+[[Exp[-6.181035]*[DBH^2.488617]]</w:t>
+              <w:t xml:space="preserve"> [[exp[-3.</w:t>
+            </w:r>
+            <w:proofErr w:type="gramStart"/>
+            <w:r>
+              <w:t>53684]*</w:t>
+            </w:r>
+            <w:proofErr w:type="gramEnd"/>
+            <w:r>
+              <w:t>[DBH^2.043763]*[TH^0.759522]]+[[Exp[-5.803952]*[DBH^2*TH]^1.224292]]+[[Exp[-6.181035]*[DBH^2.488617]]</w:t>
             </w:r>
           </w:p>
         </w:tc>
@@ -17354,8 +18277,17 @@
                 <w:i/>
                 <w:iCs/>
               </w:rPr>
-              <w:t>Quercus peduncularis</w:t>
-            </w:r>
+              <w:t xml:space="preserve">Quercus </w:t>
+            </w:r>
+            <w:proofErr w:type="spellStart"/>
+            <w:r>
+              <w:rPr>
+                <w:i/>
+                <w:iCs/>
+              </w:rPr>
+              <w:t>peduncularis</w:t>
+            </w:r>
+            <w:proofErr w:type="spellEnd"/>
           </w:p>
         </w:tc>
         <w:tc>
@@ -17375,7 +18307,15 @@
               <w:jc w:val="both"/>
             </w:pPr>
             <w:r>
-              <w:t xml:space="preserve"> [Exp[-2.27]*[DBH^2.39]]</w:t>
+              <w:t xml:space="preserve"> [Exp[-2.</w:t>
+            </w:r>
+            <w:proofErr w:type="gramStart"/>
+            <w:r>
+              <w:t>27]*</w:t>
+            </w:r>
+            <w:proofErr w:type="gramEnd"/>
+            <w:r>
+              <w:t>[DBH^2.39]]</w:t>
             </w:r>
           </w:p>
         </w:tc>
@@ -17451,7 +18391,15 @@
               <w:jc w:val="both"/>
             </w:pPr>
             <w:r>
-              <w:t xml:space="preserve"> [0.283]*[[[DBH^2]*TH]^0.807]</w:t>
+              <w:t xml:space="preserve"> [</w:t>
+            </w:r>
+            <w:proofErr w:type="gramStart"/>
+            <w:r>
+              <w:t>0.283]*</w:t>
+            </w:r>
+            <w:proofErr w:type="gramEnd"/>
+            <w:r>
+              <w:t>[[[DBH^2]*TH]^0.807]</w:t>
             </w:r>
           </w:p>
         </w:tc>
@@ -17527,7 +18475,15 @@
               <w:jc w:val="both"/>
             </w:pPr>
             <w:r>
-              <w:t xml:space="preserve"> [-2.305 + 2.351 * ln[DBH]] * 1.033</w:t>
+              <w:t xml:space="preserve"> [-2.305 + 2.351 * </w:t>
+            </w:r>
+            <w:proofErr w:type="gramStart"/>
+            <w:r>
+              <w:t>ln[</w:t>
+            </w:r>
+            <w:proofErr w:type="gramEnd"/>
+            <w:r>
+              <w:t>DBH]] * 1.033</w:t>
             </w:r>
           </w:p>
         </w:tc>
@@ -17548,7 +18504,15 @@
               <w:jc w:val="both"/>
             </w:pPr>
             <w:r>
-              <w:t>Van Breugel et al., 2011</w:t>
+              <w:t xml:space="preserve">Van </w:t>
+            </w:r>
+            <w:proofErr w:type="spellStart"/>
+            <w:r>
+              <w:t>Breugel</w:t>
+            </w:r>
+            <w:proofErr w:type="spellEnd"/>
+            <w:r>
+              <w:t xml:space="preserve"> et al., 2011</w:t>
             </w:r>
           </w:p>
         </w:tc>
@@ -17577,13 +18541,31 @@
                 <w:iCs/>
               </w:rPr>
             </w:pPr>
+            <w:proofErr w:type="spellStart"/>
             <w:r>
               <w:rPr>
                 <w:i/>
                 <w:iCs/>
               </w:rPr>
-              <w:t>Trichilia havanensis</w:t>
-            </w:r>
+              <w:t>Trichilia</w:t>
+            </w:r>
+            <w:proofErr w:type="spellEnd"/>
+            <w:r>
+              <w:rPr>
+                <w:i/>
+                <w:iCs/>
+              </w:rPr>
+              <w:t xml:space="preserve"> </w:t>
+            </w:r>
+            <w:proofErr w:type="spellStart"/>
+            <w:r>
+              <w:rPr>
+                <w:i/>
+                <w:iCs/>
+              </w:rPr>
+              <w:t>havanensis</w:t>
+            </w:r>
+            <w:proofErr w:type="spellEnd"/>
           </w:p>
         </w:tc>
         <w:tc>
@@ -17603,7 +18585,15 @@
               <w:jc w:val="both"/>
             </w:pPr>
             <w:r>
-              <w:t xml:space="preserve"> [0.130169]*[DBH^2.34924]</w:t>
+              <w:t xml:space="preserve"> [</w:t>
+            </w:r>
+            <w:proofErr w:type="gramStart"/>
+            <w:r>
+              <w:t>0.130169]*</w:t>
+            </w:r>
+            <w:proofErr w:type="gramEnd"/>
+            <w:r>
+              <w:t>[DBH^2.34924]</w:t>
             </w:r>
           </w:p>
         </w:tc>
@@ -17653,12 +18643,21 @@
                 <w:iCs/>
               </w:rPr>
             </w:pPr>
+            <w:proofErr w:type="spellStart"/>
             <w:r>
               <w:rPr>
                 <w:i/>
                 <w:iCs/>
               </w:rPr>
-              <w:t>Trichospermum mexicanum</w:t>
+              <w:t>Trichospermum</w:t>
+            </w:r>
+            <w:proofErr w:type="spellEnd"/>
+            <w:r>
+              <w:rPr>
+                <w:i/>
+                <w:iCs/>
+              </w:rPr>
+              <w:t xml:space="preserve"> mexicanum</w:t>
             </w:r>
           </w:p>
         </w:tc>
@@ -17679,7 +18678,15 @@
               <w:jc w:val="both"/>
             </w:pPr>
             <w:r>
-              <w:t xml:space="preserve"> [0.449]*[DBH^2]-33.565</w:t>
+              <w:t xml:space="preserve"> [</w:t>
+            </w:r>
+            <w:proofErr w:type="gramStart"/>
+            <w:r>
+              <w:t>0.449]*</w:t>
+            </w:r>
+            <w:proofErr w:type="gramEnd"/>
+            <w:r>
+              <w:t>[DBH^2]-33.565</w:t>
             </w:r>
           </w:p>
         </w:tc>
@@ -17761,7 +18768,15 @@
               <w:jc w:val="both"/>
             </w:pPr>
             <w:r>
-              <w:t xml:space="preserve"> [0.00166]*[DBH^3.6586]</w:t>
+              <w:t xml:space="preserve"> [</w:t>
+            </w:r>
+            <w:proofErr w:type="gramStart"/>
+            <w:r>
+              <w:t>0.00166]*</w:t>
+            </w:r>
+            <w:proofErr w:type="gramEnd"/>
+            <w:r>
+              <w:t>[DBH^3.6586]</w:t>
             </w:r>
           </w:p>
         </w:tc>
@@ -17832,7 +18847,15 @@
               <w:t>BH</w:t>
             </w:r>
             <w:r>
-              <w:t>^2)^0.976</w:t>
+              <w:t>^</w:t>
+            </w:r>
+            <w:proofErr w:type="gramStart"/>
+            <w:r>
+              <w:t>2)^</w:t>
+            </w:r>
+            <w:proofErr w:type="gramEnd"/>
+            <w:r>
+              <w:t>0.976</w:t>
             </w:r>
           </w:p>
         </w:tc>
@@ -17852,8 +18875,13 @@
             <w:pPr>
               <w:jc w:val="both"/>
             </w:pPr>
-            <w:r>
-              <w:t>Chave et al., 2014</w:t>
+            <w:proofErr w:type="spellStart"/>
+            <w:r>
+              <w:t>Chave</w:t>
+            </w:r>
+            <w:proofErr w:type="spellEnd"/>
+            <w:r>
+              <w:t xml:space="preserve"> et al., 2014</w:t>
             </w:r>
           </w:p>
         </w:tc>
@@ -17871,7 +18899,15 @@
         <w:t>ANOVA</w:t>
       </w:r>
       <w:r>
-        <w:t xml:space="preserve"> and Tukey HSD test on stem density, Lorey’s height, basal area, and aboveground biomass (AGB)</w:t>
+        <w:t xml:space="preserve"> and Tukey HSD test on stem density, </w:t>
+      </w:r>
+      <w:proofErr w:type="spellStart"/>
+      <w:r>
+        <w:t>Lorey’s</w:t>
+      </w:r>
+      <w:proofErr w:type="spellEnd"/>
+      <w:r>
+        <w:t xml:space="preserve"> height, basal area, and aboveground biomass (AGB)</w:t>
       </w:r>
       <w:r>
         <w:t xml:space="preserve"> </w:t>
@@ -18332,8 +19368,13 @@
             <w:vMerge w:val="restart"/>
           </w:tcPr>
           <w:p>
-            <w:r>
-              <w:t>Lorey’s height</w:t>
+            <w:proofErr w:type="spellStart"/>
+            <w:r>
+              <w:t>Lorey’s</w:t>
+            </w:r>
+            <w:proofErr w:type="spellEnd"/>
+            <w:r>
+              <w:t xml:space="preserve"> height</w:t>
             </w:r>
           </w:p>
         </w:tc>
@@ -21659,7 +22700,21 @@
         <w:rPr>
           <w:highlight w:val="yellow"/>
         </w:rPr>
-        <w:t>Tukey HSD results in Github repository</w:t>
+        <w:t xml:space="preserve">Tukey HSD results in </w:t>
+      </w:r>
+      <w:proofErr w:type="spellStart"/>
+      <w:r>
+        <w:rPr>
+          <w:highlight w:val="yellow"/>
+        </w:rPr>
+        <w:t>Github</w:t>
+      </w:r>
+      <w:proofErr w:type="spellEnd"/>
+      <w:r>
+        <w:rPr>
+          <w:highlight w:val="yellow"/>
+        </w:rPr>
+        <w:t xml:space="preserve"> repository</w:t>
       </w:r>
       <w:r>
         <w:t xml:space="preserve">. </w:t>
@@ -21839,13 +22894,23 @@
           </w:tcPr>
           <w:p>
             <w:r>
-              <w:t>Size class</w:t>
+              <w:t xml:space="preserve">Size </w:t>
+            </w:r>
+            <w:proofErr w:type="spellStart"/>
+            <w:proofErr w:type="gramStart"/>
+            <w:r>
+              <w:t>class</w:t>
             </w:r>
             <w:r>
               <w:t>:</w:t>
             </w:r>
             <w:r>
-              <w:t>Successional stage</w:t>
+              <w:t>Successional</w:t>
+            </w:r>
+            <w:proofErr w:type="spellEnd"/>
+            <w:proofErr w:type="gramEnd"/>
+            <w:r>
+              <w:t xml:space="preserve"> stage</w:t>
             </w:r>
           </w:p>
         </w:tc>
@@ -21990,13 +23055,23 @@
           </w:tcPr>
           <w:p>
             <w:r>
-              <w:t>Size class</w:t>
+              <w:t xml:space="preserve">Size </w:t>
+            </w:r>
+            <w:proofErr w:type="spellStart"/>
+            <w:proofErr w:type="gramStart"/>
+            <w:r>
+              <w:t>class</w:t>
             </w:r>
             <w:r>
               <w:t>:</w:t>
             </w:r>
             <w:r>
-              <w:t>Successional stage</w:t>
+              <w:t>Successional</w:t>
+            </w:r>
+            <w:proofErr w:type="spellEnd"/>
+            <w:proofErr w:type="gramEnd"/>
+            <w:r>
+              <w:t xml:space="preserve"> stage</w:t>
             </w:r>
           </w:p>
         </w:tc>
@@ -22090,7 +23165,21 @@
         <w:rPr>
           <w:highlight w:val="yellow"/>
         </w:rPr>
-        <w:t>Tukey HSD results in Github repository</w:t>
+        <w:t xml:space="preserve">Tukey HSD results in </w:t>
+      </w:r>
+      <w:proofErr w:type="spellStart"/>
+      <w:r>
+        <w:rPr>
+          <w:highlight w:val="yellow"/>
+        </w:rPr>
+        <w:t>Github</w:t>
+      </w:r>
+      <w:proofErr w:type="spellEnd"/>
+      <w:r>
+        <w:rPr>
+          <w:highlight w:val="yellow"/>
+        </w:rPr>
+        <w:t xml:space="preserve"> repository</w:t>
       </w:r>
     </w:p>
     <w:tbl>
@@ -22746,7 +23835,21 @@
         <w:rPr>
           <w:highlight w:val="yellow"/>
         </w:rPr>
-        <w:t>Tukey HSD results in Github repository</w:t>
+        <w:t xml:space="preserve">Tukey HSD results in </w:t>
+      </w:r>
+      <w:proofErr w:type="spellStart"/>
+      <w:r>
+        <w:rPr>
+          <w:highlight w:val="yellow"/>
+        </w:rPr>
+        <w:t>Github</w:t>
+      </w:r>
+      <w:proofErr w:type="spellEnd"/>
+      <w:r>
+        <w:rPr>
+          <w:highlight w:val="yellow"/>
+        </w:rPr>
+        <w:t xml:space="preserve"> repository</w:t>
       </w:r>
     </w:p>
     <w:tbl>
@@ -23388,7 +24491,15 @@
               <w:t xml:space="preserve">Figure S1. </w:t>
             </w:r>
             <w:r>
-              <w:t xml:space="preserve">K-means cluster analysis on structural attributes (stem density, Lorey’s height, and basal area) of TMCF plots showing two (to left), three (top right), four (bottom left) and five (bottom right) clusters. </w:t>
+              <w:t xml:space="preserve">K-means cluster analysis on structural attributes (stem density, </w:t>
+            </w:r>
+            <w:proofErr w:type="spellStart"/>
+            <w:r>
+              <w:t>Lorey’s</w:t>
+            </w:r>
+            <w:proofErr w:type="spellEnd"/>
+            <w:r>
+              <w:t xml:space="preserve"> height, and basal area) of TMCF plots showing two (to left), three (top right), four (bottom left) and five (bottom right) clusters. </w:t>
             </w:r>
             <w:r>
               <w:t>By comparing the four possible classifications with 30 indices, the three cluster classification was selected as the best one based on the majority rule. These three clusters match the expected structure</w:t>
@@ -23911,7 +25022,7 @@
         <w:tblLook w:val="04A0" w:firstRow="1" w:lastRow="0" w:firstColumn="1" w:lastColumn="0" w:noHBand="0" w:noVBand="1"/>
       </w:tblPr>
       <w:tblGrid>
-        <w:gridCol w:w="8828"/>
+        <w:gridCol w:w="8838"/>
       </w:tblGrid>
       <w:tr>
         <w:tc>
@@ -23924,10 +25035,10 @@
                 <w:noProof/>
               </w:rPr>
               <w:drawing>
-                <wp:inline distT="0" distB="0" distL="0" distR="0" wp14:anchorId="695D9743" wp14:editId="3E7F53CE">
-                  <wp:extent cx="5400675" cy="3750214"/>
-                  <wp:effectExtent l="0" t="0" r="0" b="3175"/>
-                  <wp:docPr id="7" name="Imagen 7"/>
+                <wp:inline distT="0" distB="0" distL="0" distR="0" wp14:anchorId="6283652F" wp14:editId="75437CE9">
+                  <wp:extent cx="5612130" cy="3741420"/>
+                  <wp:effectExtent l="0" t="0" r="7620" b="0"/>
+                  <wp:docPr id="17" name="Imagen 17" descr="Gráfico, Gráfico de cajas y bigotes&#10;&#10;Descripción generada automáticamente"/>
                   <wp:cNvGraphicFramePr>
                     <a:graphicFrameLocks xmlns:a="http://schemas.openxmlformats.org/drawingml/2006/main" noChangeAspect="1"/>
                   </wp:cNvGraphicFramePr>
@@ -23935,10 +25046,8 @@
                     <a:graphicData uri="http://schemas.openxmlformats.org/drawingml/2006/picture">
                       <pic:pic xmlns:pic="http://schemas.openxmlformats.org/drawingml/2006/picture">
                         <pic:nvPicPr>
-                          <pic:cNvPr id="0" name="Picture 2"/>
-                          <pic:cNvPicPr>
-                            <a:picLocks noChangeAspect="1" noChangeArrowheads="1"/>
-                          </pic:cNvPicPr>
+                          <pic:cNvPr id="17" name="Imagen 17" descr="Gráfico, Gráfico de cajas y bigotes&#10;&#10;Descripción generada automáticamente"/>
+                          <pic:cNvPicPr/>
                         </pic:nvPicPr>
                         <pic:blipFill>
                           <a:blip r:embed="rId17">
@@ -23948,23 +25057,18 @@
                               </a:ext>
                             </a:extLst>
                           </a:blip>
-                          <a:srcRect/>
                           <a:stretch>
                             <a:fillRect/>
                           </a:stretch>
                         </pic:blipFill>
-                        <pic:spPr bwMode="auto">
+                        <pic:spPr>
                           <a:xfrm>
                             <a:off x="0" y="0"/>
-                            <a:ext cx="5405988" cy="3753904"/>
+                            <a:ext cx="5612130" cy="3741420"/>
                           </a:xfrm>
                           <a:prstGeom prst="rect">
                             <a:avLst/>
                           </a:prstGeom>
-                          <a:noFill/>
-                          <a:ln>
-                            <a:noFill/>
-                          </a:ln>
                         </pic:spPr>
                       </pic:pic>
                     </a:graphicData>
@@ -24021,13 +25125,16 @@
               <w:t>. Trees were categorized in six size classes based on their DBH</w:t>
             </w:r>
             <w:r>
-              <w:t xml:space="preserve"> as follows: </w:t>
-            </w:r>
-            <w:r>
-              <w:t>class 1: DBH &lt; 10 cm; class 2: DBH 10-20 cm; class 3: DBH 20-30 cm; class 4: DBH 30-40 cm; class 5: DBH 40-50 cm; class 6: DBH &gt; 50 cm</w:t>
-            </w:r>
-            <w:r>
-              <w:t xml:space="preserve">. </w:t>
+              <w:t>.</w:t>
+            </w:r>
+            <w:r>
+              <w:t xml:space="preserve"> </w:t>
+            </w:r>
+            <w:r>
+              <w:t>Boxes cover the interquartile range (IQR), the horizontal line within boxes shows the median, and values 1.5 times larger or smaller than the IQR are shown in dark gray points.</w:t>
+            </w:r>
+            <w:r>
+              <w:t xml:space="preserve"> </w:t>
             </w:r>
             <w:r>
               <w:t xml:space="preserve">Letters indicate statistically significant differences between tree size classes and forest succession </w:t>

</xml_diff>

<commit_message>
added wood density to tables and pca figure of structural attributes
</commit_message>
<xml_diff>
--- a/manuscript/ch1_manuscript2.docx
+++ b/manuscript/ch1_manuscript2.docx
@@ -6455,6 +6455,159 @@
               <w:bottom w:val="single" w:sz="4" w:space="0" w:color="auto"/>
               <w:right w:val="single" w:sz="4" w:space="0" w:color="auto"/>
             </w:tcBorders>
+          </w:tcPr>
+          <w:p>
+            <w:r>
+              <w:t>Average wood density (g cm</w:t>
+            </w:r>
+            <w:r>
+              <w:rPr>
+                <w:vertAlign w:val="superscript"/>
+              </w:rPr>
+              <w:t>-3</w:t>
+            </w:r>
+            <w:r>
+              <w:t>)</w:t>
+            </w:r>
+          </w:p>
+        </w:tc>
+        <w:tc>
+          <w:tcPr>
+            <w:tcW w:w="1559" w:type="dxa"/>
+            <w:tcBorders>
+              <w:top w:val="single" w:sz="4" w:space="0" w:color="auto"/>
+              <w:left w:val="single" w:sz="4" w:space="0" w:color="auto"/>
+              <w:bottom w:val="single" w:sz="4" w:space="0" w:color="auto"/>
+              <w:right w:val="single" w:sz="4" w:space="0" w:color="auto"/>
+            </w:tcBorders>
+          </w:tcPr>
+          <w:p>
+            <w:pPr>
+              <w:rPr>
+                <w:rFonts w:cstheme="minorHAnsi"/>
+              </w:rPr>
+            </w:pPr>
+            <w:r>
+              <w:rPr>
+                <w:rFonts w:cstheme="minorHAnsi"/>
+              </w:rPr>
+              <w:t xml:space="preserve">0.32 </w:t>
+            </w:r>
+            <w:r>
+              <w:rPr>
+                <w:rFonts w:ascii="French Script MT" w:hAnsi="French Script MT"/>
+              </w:rPr>
+              <w:t>±</w:t>
+            </w:r>
+            <w:r>
+              <w:rPr>
+                <w:rFonts w:ascii="French Script MT" w:hAnsi="French Script MT"/>
+              </w:rPr>
+              <w:t xml:space="preserve"> </w:t>
+            </w:r>
+            <w:r>
+              <w:rPr>
+                <w:rFonts w:cstheme="minorHAnsi"/>
+              </w:rPr>
+              <w:t>0.02</w:t>
+            </w:r>
+          </w:p>
+        </w:tc>
+        <w:tc>
+          <w:tcPr>
+            <w:tcW w:w="1843" w:type="dxa"/>
+            <w:tcBorders>
+              <w:top w:val="single" w:sz="4" w:space="0" w:color="auto"/>
+              <w:left w:val="single" w:sz="4" w:space="0" w:color="auto"/>
+              <w:bottom w:val="single" w:sz="4" w:space="0" w:color="auto"/>
+              <w:right w:val="single" w:sz="4" w:space="0" w:color="auto"/>
+            </w:tcBorders>
+          </w:tcPr>
+          <w:p>
+            <w:pPr>
+              <w:rPr>
+                <w:rFonts w:cstheme="minorHAnsi"/>
+              </w:rPr>
+            </w:pPr>
+            <w:r>
+              <w:rPr>
+                <w:rFonts w:cstheme="minorHAnsi"/>
+              </w:rPr>
+              <w:t xml:space="preserve">0.76 </w:t>
+            </w:r>
+            <w:r>
+              <w:rPr>
+                <w:rFonts w:ascii="French Script MT" w:hAnsi="French Script MT"/>
+              </w:rPr>
+              <w:t>±</w:t>
+            </w:r>
+            <w:r>
+              <w:rPr>
+                <w:rFonts w:ascii="French Script MT" w:hAnsi="French Script MT"/>
+              </w:rPr>
+              <w:t xml:space="preserve"> </w:t>
+            </w:r>
+            <w:r>
+              <w:rPr>
+                <w:rFonts w:cstheme="minorHAnsi"/>
+              </w:rPr>
+              <w:t>0.01</w:t>
+            </w:r>
+          </w:p>
+        </w:tc>
+        <w:tc>
+          <w:tcPr>
+            <w:tcW w:w="1701" w:type="dxa"/>
+            <w:tcBorders>
+              <w:top w:val="single" w:sz="4" w:space="0" w:color="auto"/>
+              <w:left w:val="single" w:sz="4" w:space="0" w:color="auto"/>
+              <w:bottom w:val="single" w:sz="4" w:space="0" w:color="auto"/>
+              <w:right w:val="single" w:sz="4" w:space="0" w:color="auto"/>
+            </w:tcBorders>
+          </w:tcPr>
+          <w:p>
+            <w:pPr>
+              <w:rPr>
+                <w:rFonts w:cstheme="minorHAnsi"/>
+              </w:rPr>
+            </w:pPr>
+            <w:r>
+              <w:rPr>
+                <w:rFonts w:cstheme="minorHAnsi"/>
+              </w:rPr>
+              <w:t xml:space="preserve">0.56 </w:t>
+            </w:r>
+            <w:r>
+              <w:rPr>
+                <w:rFonts w:ascii="French Script MT" w:hAnsi="French Script MT"/>
+              </w:rPr>
+              <w:t>±</w:t>
+            </w:r>
+            <w:r>
+              <w:rPr>
+                <w:rFonts w:ascii="French Script MT" w:hAnsi="French Script MT"/>
+              </w:rPr>
+              <w:t xml:space="preserve"> </w:t>
+            </w:r>
+            <w:r>
+              <w:rPr>
+                <w:rFonts w:cstheme="minorHAnsi"/>
+              </w:rPr>
+              <w:t>0.14</w:t>
+            </w:r>
+          </w:p>
+        </w:tc>
+      </w:tr>
+      <w:tr>
+        <w:tc>
+          <w:tcPr>
+            <w:tcW w:w="3114" w:type="dxa"/>
+            <w:tcBorders>
+              <w:top w:val="single" w:sz="4" w:space="0" w:color="auto"/>
+              <w:left w:val="single" w:sz="4" w:space="0" w:color="auto"/>
+              <w:bottom w:val="single" w:sz="4" w:space="0" w:color="auto"/>
+              <w:right w:val="single" w:sz="4" w:space="0" w:color="auto"/>
+            </w:tcBorders>
             <w:hideMark/>
           </w:tcPr>
           <w:p>
@@ -6949,18 +7102,18 @@
         <w:tblLook w:val="04A0" w:firstRow="1" w:lastRow="0" w:firstColumn="1" w:lastColumn="0" w:noHBand="0" w:noVBand="1"/>
       </w:tblPr>
       <w:tblGrid>
-        <w:gridCol w:w="2405"/>
-        <w:gridCol w:w="941"/>
-        <w:gridCol w:w="1044"/>
-        <w:gridCol w:w="1063"/>
-        <w:gridCol w:w="992"/>
-        <w:gridCol w:w="1134"/>
-        <w:gridCol w:w="941"/>
+        <w:gridCol w:w="2825"/>
+        <w:gridCol w:w="830"/>
+        <w:gridCol w:w="876"/>
+        <w:gridCol w:w="851"/>
+        <w:gridCol w:w="850"/>
+        <w:gridCol w:w="851"/>
+        <w:gridCol w:w="850"/>
       </w:tblGrid>
       <w:tr>
         <w:tc>
           <w:tcPr>
-            <w:tcW w:w="2405" w:type="dxa"/>
+            <w:tcW w:w="2825" w:type="dxa"/>
             <w:vMerge w:val="restart"/>
           </w:tcPr>
           <w:p>
@@ -6974,7 +7127,7 @@
         </w:tc>
         <w:tc>
           <w:tcPr>
-            <w:tcW w:w="1985" w:type="dxa"/>
+            <w:tcW w:w="1706" w:type="dxa"/>
             <w:gridSpan w:val="2"/>
           </w:tcPr>
           <w:p>
@@ -7003,7 +7156,7 @@
         </w:tc>
         <w:tc>
           <w:tcPr>
-            <w:tcW w:w="2055" w:type="dxa"/>
+            <w:tcW w:w="1701" w:type="dxa"/>
             <w:gridSpan w:val="2"/>
           </w:tcPr>
           <w:p>
@@ -7025,7 +7178,7 @@
         </w:tc>
         <w:tc>
           <w:tcPr>
-            <w:tcW w:w="2075" w:type="dxa"/>
+            <w:tcW w:w="1701" w:type="dxa"/>
             <w:gridSpan w:val="2"/>
           </w:tcPr>
           <w:p>
@@ -7049,7 +7202,7 @@
       <w:tr>
         <w:tc>
           <w:tcPr>
-            <w:tcW w:w="2405" w:type="dxa"/>
+            <w:tcW w:w="2825" w:type="dxa"/>
             <w:vMerge/>
           </w:tcPr>
           <w:p>
@@ -7063,7 +7216,7 @@
         </w:tc>
         <w:tc>
           <w:tcPr>
-            <w:tcW w:w="941" w:type="dxa"/>
+            <w:tcW w:w="830" w:type="dxa"/>
           </w:tcPr>
           <w:p>
             <w:pPr>
@@ -7083,7 +7236,7 @@
         </w:tc>
         <w:tc>
           <w:tcPr>
-            <w:tcW w:w="1044" w:type="dxa"/>
+            <w:tcW w:w="876" w:type="dxa"/>
           </w:tcPr>
           <w:p>
             <w:pPr>
@@ -7103,7 +7256,7 @@
         </w:tc>
         <w:tc>
           <w:tcPr>
-            <w:tcW w:w="1063" w:type="dxa"/>
+            <w:tcW w:w="851" w:type="dxa"/>
           </w:tcPr>
           <w:p>
             <w:pPr>
@@ -7123,7 +7276,7 @@
         </w:tc>
         <w:tc>
           <w:tcPr>
-            <w:tcW w:w="992" w:type="dxa"/>
+            <w:tcW w:w="850" w:type="dxa"/>
           </w:tcPr>
           <w:p>
             <w:pPr>
@@ -7143,7 +7296,7 @@
         </w:tc>
         <w:tc>
           <w:tcPr>
-            <w:tcW w:w="1134" w:type="dxa"/>
+            <w:tcW w:w="851" w:type="dxa"/>
           </w:tcPr>
           <w:p>
             <w:pPr>
@@ -7163,7 +7316,7 @@
         </w:tc>
         <w:tc>
           <w:tcPr>
-            <w:tcW w:w="941" w:type="dxa"/>
+            <w:tcW w:w="850" w:type="dxa"/>
           </w:tcPr>
           <w:p>
             <w:pPr>
@@ -7185,7 +7338,7 @@
       <w:tr>
         <w:tc>
           <w:tcPr>
-            <w:tcW w:w="2405" w:type="dxa"/>
+            <w:tcW w:w="2825" w:type="dxa"/>
           </w:tcPr>
           <w:p>
             <w:r>
@@ -7210,11 +7363,11 @@
         </w:tc>
         <w:tc>
           <w:tcPr>
-            <w:tcW w:w="941" w:type="dxa"/>
-          </w:tcPr>
-          <w:p>
-            <w:r>
-              <w:t>275.000</w:t>
+            <w:tcW w:w="830" w:type="dxa"/>
+          </w:tcPr>
+          <w:p>
+            <w:r>
+              <w:t>275.00</w:t>
             </w:r>
             <w:r>
               <w:t xml:space="preserve"> </w:t>
@@ -7223,51 +7376,51 @@
         </w:tc>
         <w:tc>
           <w:tcPr>
-            <w:tcW w:w="1044" w:type="dxa"/>
-          </w:tcPr>
-          <w:p>
-            <w:r>
-              <w:t>166.550</w:t>
-            </w:r>
-          </w:p>
-        </w:tc>
-        <w:tc>
-          <w:tcPr>
-            <w:tcW w:w="1063" w:type="dxa"/>
-          </w:tcPr>
-          <w:p>
-            <w:r>
-              <w:t>986.694</w:t>
-            </w:r>
-          </w:p>
-        </w:tc>
-        <w:tc>
-          <w:tcPr>
-            <w:tcW w:w="992" w:type="dxa"/>
-          </w:tcPr>
-          <w:p>
-            <w:r>
-              <w:t>444.380</w:t>
-            </w:r>
-          </w:p>
-        </w:tc>
-        <w:tc>
-          <w:tcPr>
-            <w:tcW w:w="1134" w:type="dxa"/>
-          </w:tcPr>
-          <w:p>
-            <w:r>
-              <w:t>775.862</w:t>
-            </w:r>
-          </w:p>
-        </w:tc>
-        <w:tc>
-          <w:tcPr>
-            <w:tcW w:w="941" w:type="dxa"/>
-          </w:tcPr>
-          <w:p>
-            <w:r>
-              <w:t>313.141</w:t>
+            <w:tcW w:w="876" w:type="dxa"/>
+          </w:tcPr>
+          <w:p>
+            <w:r>
+              <w:t>166.55</w:t>
+            </w:r>
+          </w:p>
+        </w:tc>
+        <w:tc>
+          <w:tcPr>
+            <w:tcW w:w="851" w:type="dxa"/>
+          </w:tcPr>
+          <w:p>
+            <w:r>
+              <w:t>986.69</w:t>
+            </w:r>
+          </w:p>
+        </w:tc>
+        <w:tc>
+          <w:tcPr>
+            <w:tcW w:w="850" w:type="dxa"/>
+          </w:tcPr>
+          <w:p>
+            <w:r>
+              <w:t>444.38</w:t>
+            </w:r>
+          </w:p>
+        </w:tc>
+        <w:tc>
+          <w:tcPr>
+            <w:tcW w:w="851" w:type="dxa"/>
+          </w:tcPr>
+          <w:p>
+            <w:r>
+              <w:t>775.86</w:t>
+            </w:r>
+          </w:p>
+        </w:tc>
+        <w:tc>
+          <w:tcPr>
+            <w:tcW w:w="850" w:type="dxa"/>
+          </w:tcPr>
+          <w:p>
+            <w:r>
+              <w:t>313.14</w:t>
             </w:r>
           </w:p>
         </w:tc>
@@ -7275,7 +7428,7 @@
       <w:tr>
         <w:tc>
           <w:tcPr>
-            <w:tcW w:w="2405" w:type="dxa"/>
+            <w:tcW w:w="2825" w:type="dxa"/>
           </w:tcPr>
           <w:p>
             <w:r>
@@ -7300,61 +7453,61 @@
         </w:tc>
         <w:tc>
           <w:tcPr>
-            <w:tcW w:w="941" w:type="dxa"/>
-          </w:tcPr>
-          <w:p>
-            <w:r>
-              <w:t>6.875</w:t>
-            </w:r>
-          </w:p>
-        </w:tc>
-        <w:tc>
-          <w:tcPr>
-            <w:tcW w:w="1044" w:type="dxa"/>
-          </w:tcPr>
-          <w:p>
-            <w:r>
-              <w:t>4.432</w:t>
-            </w:r>
-          </w:p>
-        </w:tc>
-        <w:tc>
-          <w:tcPr>
-            <w:tcW w:w="1063" w:type="dxa"/>
-          </w:tcPr>
-          <w:p>
-            <w:r>
-              <w:t>24.756</w:t>
-            </w:r>
-          </w:p>
-        </w:tc>
-        <w:tc>
-          <w:tcPr>
-            <w:tcW w:w="992" w:type="dxa"/>
-          </w:tcPr>
-          <w:p>
-            <w:r>
-              <w:t>9.336</w:t>
-            </w:r>
-          </w:p>
-        </w:tc>
-        <w:tc>
-          <w:tcPr>
-            <w:tcW w:w="1134" w:type="dxa"/>
-          </w:tcPr>
-          <w:p>
-            <w:r>
-              <w:t>43.422</w:t>
-            </w:r>
-          </w:p>
-        </w:tc>
-        <w:tc>
-          <w:tcPr>
-            <w:tcW w:w="941" w:type="dxa"/>
-          </w:tcPr>
-          <w:p>
-            <w:r>
-              <w:t>13.288</w:t>
+            <w:tcW w:w="830" w:type="dxa"/>
+          </w:tcPr>
+          <w:p>
+            <w:r>
+              <w:t>6.87</w:t>
+            </w:r>
+          </w:p>
+        </w:tc>
+        <w:tc>
+          <w:tcPr>
+            <w:tcW w:w="876" w:type="dxa"/>
+          </w:tcPr>
+          <w:p>
+            <w:r>
+              <w:t>4.43</w:t>
+            </w:r>
+          </w:p>
+        </w:tc>
+        <w:tc>
+          <w:tcPr>
+            <w:tcW w:w="851" w:type="dxa"/>
+          </w:tcPr>
+          <w:p>
+            <w:r>
+              <w:t>24.75</w:t>
+            </w:r>
+          </w:p>
+        </w:tc>
+        <w:tc>
+          <w:tcPr>
+            <w:tcW w:w="850" w:type="dxa"/>
+          </w:tcPr>
+          <w:p>
+            <w:r>
+              <w:t>9.33</w:t>
+            </w:r>
+          </w:p>
+        </w:tc>
+        <w:tc>
+          <w:tcPr>
+            <w:tcW w:w="851" w:type="dxa"/>
+          </w:tcPr>
+          <w:p>
+            <w:r>
+              <w:t>43.42</w:t>
+            </w:r>
+          </w:p>
+        </w:tc>
+        <w:tc>
+          <w:tcPr>
+            <w:tcW w:w="850" w:type="dxa"/>
+          </w:tcPr>
+          <w:p>
+            <w:r>
+              <w:t>13.28</w:t>
             </w:r>
           </w:p>
         </w:tc>
@@ -7362,7 +7515,7 @@
       <w:tr>
         <w:tc>
           <w:tcPr>
-            <w:tcW w:w="2405" w:type="dxa"/>
+            <w:tcW w:w="2825" w:type="dxa"/>
           </w:tcPr>
           <w:p>
             <w:proofErr w:type="spellStart"/>
@@ -7377,7 +7530,7 @@
         </w:tc>
         <w:tc>
           <w:tcPr>
-            <w:tcW w:w="941" w:type="dxa"/>
+            <w:tcW w:w="830" w:type="dxa"/>
           </w:tcPr>
           <w:p>
             <w:pPr>
@@ -7386,23 +7539,23 @@
               </w:tabs>
             </w:pPr>
             <w:r>
-              <w:t>9.376</w:t>
-            </w:r>
-          </w:p>
-        </w:tc>
-        <w:tc>
-          <w:tcPr>
-            <w:tcW w:w="1044" w:type="dxa"/>
-          </w:tcPr>
-          <w:p>
-            <w:r>
-              <w:t>3.550</w:t>
-            </w:r>
-          </w:p>
-        </w:tc>
-        <w:tc>
-          <w:tcPr>
-            <w:tcW w:w="1063" w:type="dxa"/>
+              <w:t>9.37</w:t>
+            </w:r>
+          </w:p>
+        </w:tc>
+        <w:tc>
+          <w:tcPr>
+            <w:tcW w:w="876" w:type="dxa"/>
+          </w:tcPr>
+          <w:p>
+            <w:r>
+              <w:t>3.55</w:t>
+            </w:r>
+          </w:p>
+        </w:tc>
+        <w:tc>
+          <w:tcPr>
+            <w:tcW w:w="851" w:type="dxa"/>
           </w:tcPr>
           <w:p>
             <w:pPr>
@@ -7411,37 +7564,37 @@
               </w:tabs>
             </w:pPr>
             <w:r>
-              <w:t>11.764</w:t>
-            </w:r>
-          </w:p>
-        </w:tc>
-        <w:tc>
-          <w:tcPr>
-            <w:tcW w:w="992" w:type="dxa"/>
-          </w:tcPr>
-          <w:p>
-            <w:r>
-              <w:t>2.366</w:t>
-            </w:r>
-          </w:p>
-        </w:tc>
-        <w:tc>
-          <w:tcPr>
-            <w:tcW w:w="1134" w:type="dxa"/>
-          </w:tcPr>
-          <w:p>
-            <w:r>
-              <w:t>21.314</w:t>
-            </w:r>
-          </w:p>
-        </w:tc>
-        <w:tc>
-          <w:tcPr>
-            <w:tcW w:w="941" w:type="dxa"/>
-          </w:tcPr>
-          <w:p>
-            <w:r>
-              <w:t>3.124</w:t>
+              <w:t>11.76</w:t>
+            </w:r>
+          </w:p>
+        </w:tc>
+        <w:tc>
+          <w:tcPr>
+            <w:tcW w:w="850" w:type="dxa"/>
+          </w:tcPr>
+          <w:p>
+            <w:r>
+              <w:t>2.36</w:t>
+            </w:r>
+          </w:p>
+        </w:tc>
+        <w:tc>
+          <w:tcPr>
+            <w:tcW w:w="851" w:type="dxa"/>
+          </w:tcPr>
+          <w:p>
+            <w:r>
+              <w:t>21.31</w:t>
+            </w:r>
+          </w:p>
+        </w:tc>
+        <w:tc>
+          <w:tcPr>
+            <w:tcW w:w="850" w:type="dxa"/>
+          </w:tcPr>
+          <w:p>
+            <w:r>
+              <w:t>3.12</w:t>
             </w:r>
           </w:p>
         </w:tc>
@@ -7449,7 +7602,101 @@
       <w:tr>
         <w:tc>
           <w:tcPr>
-            <w:tcW w:w="2405" w:type="dxa"/>
+            <w:tcW w:w="2825" w:type="dxa"/>
+          </w:tcPr>
+          <w:p>
+            <w:r>
+              <w:t xml:space="preserve">Mean wood density </w:t>
+            </w:r>
+            <w:r>
+              <w:t>(g cm</w:t>
+            </w:r>
+            <w:r>
+              <w:rPr>
+                <w:vertAlign w:val="superscript"/>
+              </w:rPr>
+              <w:t>-3</w:t>
+            </w:r>
+            <w:r>
+              <w:t>)</w:t>
+            </w:r>
+          </w:p>
+        </w:tc>
+        <w:tc>
+          <w:tcPr>
+            <w:tcW w:w="830" w:type="dxa"/>
+          </w:tcPr>
+          <w:p>
+            <w:pPr>
+              <w:tabs>
+                <w:tab w:val="left" w:pos="493"/>
+              </w:tabs>
+            </w:pPr>
+            <w:r>
+              <w:t>0.49</w:t>
+            </w:r>
+          </w:p>
+        </w:tc>
+        <w:tc>
+          <w:tcPr>
+            <w:tcW w:w="876" w:type="dxa"/>
+          </w:tcPr>
+          <w:p>
+            <w:r>
+              <w:t>0.13</w:t>
+            </w:r>
+          </w:p>
+        </w:tc>
+        <w:tc>
+          <w:tcPr>
+            <w:tcW w:w="851" w:type="dxa"/>
+          </w:tcPr>
+          <w:p>
+            <w:pPr>
+              <w:tabs>
+                <w:tab w:val="left" w:pos="455"/>
+              </w:tabs>
+            </w:pPr>
+            <w:r>
+              <w:t>0.57</w:t>
+            </w:r>
+          </w:p>
+        </w:tc>
+        <w:tc>
+          <w:tcPr>
+            <w:tcW w:w="850" w:type="dxa"/>
+          </w:tcPr>
+          <w:p>
+            <w:r>
+              <w:t>0.08</w:t>
+            </w:r>
+          </w:p>
+        </w:tc>
+        <w:tc>
+          <w:tcPr>
+            <w:tcW w:w="851" w:type="dxa"/>
+          </w:tcPr>
+          <w:p>
+            <w:r>
+              <w:t>0.57</w:t>
+            </w:r>
+          </w:p>
+        </w:tc>
+        <w:tc>
+          <w:tcPr>
+            <w:tcW w:w="850" w:type="dxa"/>
+          </w:tcPr>
+          <w:p>
+            <w:r>
+              <w:t>0.08</w:t>
+            </w:r>
+          </w:p>
+        </w:tc>
+      </w:tr>
+      <w:tr>
+        <w:tc>
+          <w:tcPr>
+            <w:tcW w:w="2825" w:type="dxa"/>
           </w:tcPr>
           <w:p>
             <w:r>
@@ -7477,57 +7724,57 @@
         </w:tc>
         <w:tc>
           <w:tcPr>
-            <w:tcW w:w="941" w:type="dxa"/>
-          </w:tcPr>
-          <w:p>
-            <w:r>
-              <w:t>33.381</w:t>
-            </w:r>
-          </w:p>
-        </w:tc>
-        <w:tc>
-          <w:tcPr>
-            <w:tcW w:w="1044" w:type="dxa"/>
-          </w:tcPr>
-          <w:p>
-            <w:r>
-              <w:t>32.631</w:t>
-            </w:r>
-          </w:p>
-        </w:tc>
-        <w:tc>
-          <w:tcPr>
-            <w:tcW w:w="1063" w:type="dxa"/>
-          </w:tcPr>
-          <w:p>
-            <w:r>
-              <w:t>151.691</w:t>
-            </w:r>
-          </w:p>
-        </w:tc>
-        <w:tc>
-          <w:tcPr>
-            <w:tcW w:w="992" w:type="dxa"/>
-          </w:tcPr>
-          <w:p>
-            <w:r>
-              <w:t>92.042</w:t>
-            </w:r>
-          </w:p>
-        </w:tc>
-        <w:tc>
-          <w:tcPr>
-            <w:tcW w:w="1134" w:type="dxa"/>
-          </w:tcPr>
-          <w:p>
-            <w:r>
-              <w:t>354.866</w:t>
-            </w:r>
-          </w:p>
-        </w:tc>
-        <w:tc>
-          <w:tcPr>
-            <w:tcW w:w="941" w:type="dxa"/>
+            <w:tcW w:w="830" w:type="dxa"/>
+          </w:tcPr>
+          <w:p>
+            <w:r>
+              <w:t>33.38</w:t>
+            </w:r>
+          </w:p>
+        </w:tc>
+        <w:tc>
+          <w:tcPr>
+            <w:tcW w:w="876" w:type="dxa"/>
+          </w:tcPr>
+          <w:p>
+            <w:r>
+              <w:t>32.63</w:t>
+            </w:r>
+          </w:p>
+        </w:tc>
+        <w:tc>
+          <w:tcPr>
+            <w:tcW w:w="851" w:type="dxa"/>
+          </w:tcPr>
+          <w:p>
+            <w:r>
+              <w:t>151.69</w:t>
+            </w:r>
+          </w:p>
+        </w:tc>
+        <w:tc>
+          <w:tcPr>
+            <w:tcW w:w="850" w:type="dxa"/>
+          </w:tcPr>
+          <w:p>
+            <w:r>
+              <w:t>92.04</w:t>
+            </w:r>
+          </w:p>
+        </w:tc>
+        <w:tc>
+          <w:tcPr>
+            <w:tcW w:w="851" w:type="dxa"/>
+          </w:tcPr>
+          <w:p>
+            <w:r>
+              <w:t>354.86</w:t>
+            </w:r>
+          </w:p>
+        </w:tc>
+        <w:tc>
+          <w:tcPr>
+            <w:tcW w:w="850" w:type="dxa"/>
           </w:tcPr>
           <w:p>
             <w:pPr>
@@ -7536,7 +7783,7 @@
               </w:tabs>
             </w:pPr>
             <w:r>
-              <w:t>151.605</w:t>
+              <w:t>151.60</w:t>
             </w:r>
           </w:p>
         </w:tc>
@@ -9468,10 +9715,7 @@
               <w:t xml:space="preserve">, and </w:t>
             </w:r>
             <w:r>
-              <w:t>v</w:t>
-            </w:r>
-            <w:r>
-              <w:t>alues 1.5 times larger or smaller than the IQR</w:t>
+              <w:t>values 1.5 times larger or smaller than the IQR</w:t>
             </w:r>
             <w:r>
               <w:t xml:space="preserve"> are shown in dark gray points</w:t>
@@ -19948,7 +20192,7 @@
           </w:tcPr>
           <w:p>
             <w:r>
-              <w:t>AGB</w:t>
+              <w:t>Wood density</w:t>
             </w:r>
           </w:p>
         </w:tc>
@@ -19959,7 +20203,7 @@
           </w:tcPr>
           <w:p>
             <w:r>
-              <w:t>135.70</w:t>
+              <w:t>9.77</w:t>
             </w:r>
           </w:p>
         </w:tc>
@@ -19978,7 +20222,7 @@
               <w:rPr>
                 <w:b/>
               </w:rPr>
-              <w:t>&lt;2e-16</w:t>
+              <w:t>&lt;0.001</w:t>
             </w:r>
           </w:p>
         </w:tc>
@@ -19988,10 +20232,7 @@
           </w:tcPr>
           <w:p>
             <w:r>
-              <w:t>F</w:t>
-            </w:r>
-            <w:r>
-              <w:t>-Y</w:t>
+              <w:t>F-Y</w:t>
             </w:r>
           </w:p>
         </w:tc>
@@ -20001,7 +20242,7 @@
           </w:tcPr>
           <w:p>
             <w:r>
-              <w:t>118.30</w:t>
+              <w:t>0.07</w:t>
             </w:r>
           </w:p>
         </w:tc>
@@ -20011,7 +20252,7 @@
           </w:tcPr>
           <w:p>
             <w:r>
-              <w:t>(81.62, 154.99)</w:t>
+              <w:t>(0.03, 0.12)</w:t>
             </w:r>
           </w:p>
         </w:tc>
@@ -20029,7 +20270,7 @@
               <w:rPr>
                 <w:b/>
               </w:rPr>
-              <w:t>6.50e-12</w:t>
+              <w:t>3.74e-4</w:t>
             </w:r>
           </w:p>
         </w:tc>
@@ -20054,18 +20295,260 @@
             <w:tcW w:w="851" w:type="dxa"/>
             <w:vMerge/>
           </w:tcPr>
+          <w:p>
+            <w:pPr>
+              <w:rPr>
+                <w:b/>
+              </w:rPr>
+            </w:pPr>
+          </w:p>
+        </w:tc>
+        <w:tc>
+          <w:tcPr>
+            <w:tcW w:w="1417" w:type="dxa"/>
+          </w:tcPr>
+          <w:p>
+            <w:r>
+              <w:t>F-M</w:t>
+            </w:r>
+          </w:p>
+        </w:tc>
+        <w:tc>
+          <w:tcPr>
+            <w:tcW w:w="1134" w:type="dxa"/>
+          </w:tcPr>
+          <w:p>
+            <w:r>
+              <w:t>0.08</w:t>
+            </w:r>
+          </w:p>
+        </w:tc>
+        <w:tc>
+          <w:tcPr>
+            <w:tcW w:w="1985" w:type="dxa"/>
+          </w:tcPr>
+          <w:p>
+            <w:r>
+              <w:t>(0.02, 0.13)</w:t>
+            </w:r>
+          </w:p>
+        </w:tc>
+        <w:tc>
+          <w:tcPr>
+            <w:tcW w:w="1036" w:type="dxa"/>
+          </w:tcPr>
+          <w:p>
+            <w:pPr>
+              <w:rPr>
+                <w:b/>
+              </w:rPr>
+            </w:pPr>
+            <w:r>
+              <w:rPr>
+                <w:b/>
+              </w:rPr>
+              <w:t>2.87e-3</w:t>
+            </w:r>
+          </w:p>
+        </w:tc>
+      </w:tr>
+      <w:tr>
+        <w:tc>
+          <w:tcPr>
+            <w:tcW w:w="1555" w:type="dxa"/>
+            <w:vMerge/>
+          </w:tcPr>
           <w:p/>
         </w:tc>
         <w:tc>
           <w:tcPr>
+            <w:tcW w:w="850" w:type="dxa"/>
+            <w:vMerge/>
+          </w:tcPr>
+          <w:p/>
+        </w:tc>
+        <w:tc>
+          <w:tcPr>
+            <w:tcW w:w="851" w:type="dxa"/>
+            <w:vMerge/>
+          </w:tcPr>
+          <w:p>
+            <w:pPr>
+              <w:rPr>
+                <w:b/>
+              </w:rPr>
+            </w:pPr>
+          </w:p>
+        </w:tc>
+        <w:tc>
+          <w:tcPr>
             <w:tcW w:w="1417" w:type="dxa"/>
           </w:tcPr>
           <w:p>
             <w:r>
-              <w:t>F</w:t>
-            </w:r>
-            <w:r>
-              <w:t>-M</w:t>
+              <w:t>Y-M</w:t>
+            </w:r>
+          </w:p>
+        </w:tc>
+        <w:tc>
+          <w:tcPr>
+            <w:tcW w:w="1134" w:type="dxa"/>
+          </w:tcPr>
+          <w:p>
+            <w:r>
+              <w:t>0.005</w:t>
+            </w:r>
+          </w:p>
+        </w:tc>
+        <w:tc>
+          <w:tcPr>
+            <w:tcW w:w="1985" w:type="dxa"/>
+          </w:tcPr>
+          <w:p>
+            <w:r>
+              <w:t>(-0.05, 0.06)</w:t>
+            </w:r>
+          </w:p>
+        </w:tc>
+        <w:tc>
+          <w:tcPr>
+            <w:tcW w:w="1036" w:type="dxa"/>
+          </w:tcPr>
+          <w:p>
+            <w:pPr>
+              <w:rPr>
+                <w:bCs/>
+              </w:rPr>
+            </w:pPr>
+            <w:r>
+              <w:rPr>
+                <w:bCs/>
+              </w:rPr>
+              <w:t>0.96</w:t>
+            </w:r>
+          </w:p>
+        </w:tc>
+      </w:tr>
+      <w:tr>
+        <w:tc>
+          <w:tcPr>
+            <w:tcW w:w="1555" w:type="dxa"/>
+            <w:vMerge w:val="restart"/>
+          </w:tcPr>
+          <w:p>
+            <w:r>
+              <w:t>AGB</w:t>
+            </w:r>
+          </w:p>
+        </w:tc>
+        <w:tc>
+          <w:tcPr>
+            <w:tcW w:w="850" w:type="dxa"/>
+            <w:vMerge w:val="restart"/>
+          </w:tcPr>
+          <w:p>
+            <w:r>
+              <w:t>135.70</w:t>
+            </w:r>
+          </w:p>
+        </w:tc>
+        <w:tc>
+          <w:tcPr>
+            <w:tcW w:w="851" w:type="dxa"/>
+            <w:vMerge w:val="restart"/>
+          </w:tcPr>
+          <w:p>
+            <w:pPr>
+              <w:rPr>
+                <w:b/>
+              </w:rPr>
+            </w:pPr>
+            <w:r>
+              <w:rPr>
+                <w:b/>
+              </w:rPr>
+              <w:t>&lt;2e-16</w:t>
+            </w:r>
+          </w:p>
+        </w:tc>
+        <w:tc>
+          <w:tcPr>
+            <w:tcW w:w="1417" w:type="dxa"/>
+          </w:tcPr>
+          <w:p>
+            <w:r>
+              <w:t>F-Y</w:t>
+            </w:r>
+          </w:p>
+        </w:tc>
+        <w:tc>
+          <w:tcPr>
+            <w:tcW w:w="1134" w:type="dxa"/>
+          </w:tcPr>
+          <w:p>
+            <w:r>
+              <w:t>118.30</w:t>
+            </w:r>
+          </w:p>
+        </w:tc>
+        <w:tc>
+          <w:tcPr>
+            <w:tcW w:w="1985" w:type="dxa"/>
+          </w:tcPr>
+          <w:p>
+            <w:r>
+              <w:t>(81.62, 154.99)</w:t>
+            </w:r>
+          </w:p>
+        </w:tc>
+        <w:tc>
+          <w:tcPr>
+            <w:tcW w:w="1036" w:type="dxa"/>
+          </w:tcPr>
+          <w:p>
+            <w:pPr>
+              <w:rPr>
+                <w:b/>
+              </w:rPr>
+            </w:pPr>
+            <w:r>
+              <w:rPr>
+                <w:b/>
+              </w:rPr>
+              <w:t>6.50e-12</w:t>
+            </w:r>
+          </w:p>
+        </w:tc>
+      </w:tr>
+      <w:tr>
+        <w:tc>
+          <w:tcPr>
+            <w:tcW w:w="1555" w:type="dxa"/>
+            <w:vMerge/>
+          </w:tcPr>
+          <w:p/>
+        </w:tc>
+        <w:tc>
+          <w:tcPr>
+            <w:tcW w:w="850" w:type="dxa"/>
+            <w:vMerge/>
+          </w:tcPr>
+          <w:p/>
+        </w:tc>
+        <w:tc>
+          <w:tcPr>
+            <w:tcW w:w="851" w:type="dxa"/>
+            <w:vMerge/>
+          </w:tcPr>
+          <w:p/>
+        </w:tc>
+        <w:tc>
+          <w:tcPr>
+            <w:tcW w:w="1417" w:type="dxa"/>
+          </w:tcPr>
+          <w:p>
+            <w:r>
+              <w:t>F-M</w:t>
             </w:r>
           </w:p>
         </w:tc>
@@ -25128,10 +25611,7 @@
               <w:t>.</w:t>
             </w:r>
             <w:r>
-              <w:t xml:space="preserve"> </w:t>
-            </w:r>
-            <w:r>
-              <w:t>Boxes cover the interquartile range (IQR), the horizontal line within boxes shows the median, and values 1.5 times larger or smaller than the IQR are shown in dark gray points.</w:t>
+              <w:t xml:space="preserve"> Boxes cover the interquartile range (IQR), the horizontal line within boxes shows the median, and values 1.5 times larger or smaller than the IQR are shown in dark gray points.</w:t>
             </w:r>
             <w:r>
               <w:t xml:space="preserve"> </w:t>

</xml_diff>

<commit_message>
updated figure 2 and added text in intro
</commit_message>
<xml_diff>
--- a/manuscript/ch1_manuscript2.docx
+++ b/manuscript/ch1_manuscript2.docx
@@ -28,7 +28,21 @@
         <w:t>Spatial heterogeneity caused by small-scale disturbance shapes aboveground biomass patterns in tropical montane cloud forest at regional scales</w:t>
       </w:r>
     </w:p>
-    <w:p/>
+    <w:p>
+      <w:r>
+        <w:t>Small-scale spatial heterogeneity shapes aboveground biomass in tropical montane cloud forest at regional scales</w:t>
+      </w:r>
+    </w:p>
+    <w:p>
+      <w:r>
+        <w:t>Land-use intensity shapes spatial variation in aboveground biomass in a tropical montane cloud forest region</w:t>
+      </w:r>
+    </w:p>
+    <w:p>
+      <w:r>
+        <w:t>Land-use intensity determines aboveground biomass spatial patterns in a tropical montane cloud forest region</w:t>
+      </w:r>
+    </w:p>
     <w:p>
       <w:pPr>
         <w:rPr>
@@ -139,66 +153,226 @@
     </w:p>
     <w:p>
       <w:r>
-        <w:t xml:space="preserve">The precise quantification of carbon stocks in the aboveground component of tropical forests remains a challenge, particularly in tropical montane forests (TMF), where carbon has been historically understudied and underestimated. </w:t>
+        <w:t xml:space="preserve">The precise quantification of carbon stocks in the aboveground component of tropical forests remains a challenge, particularly in tropical </w:t>
+      </w:r>
+      <w:r>
+        <w:t>mo</w:t>
+      </w:r>
+      <w:r>
+        <w:t>ntane forests</w:t>
+      </w:r>
+      <w:r>
+        <w:t xml:space="preserve"> where carbon has been historically understudied and underestimated</w:t>
+      </w:r>
+      <w:r>
+        <w:t xml:space="preserve"> </w:t>
+      </w:r>
+      <w:r>
+        <w:fldChar w:fldCharType="begin" w:fldLock="1"/>
+      </w:r>
+      <w:r>
+        <w:instrText>ADDIN CSL_CITATION {"citationItems":[{"id":"ITEM-1","itemData":{"DOI":"10.5194/bg-11-2741-2014","ISSN":"17264189","abstract":"&lt;p&gt;&lt;strong&gt;Abstract.&lt;/strong&gt; Tropical montane forests (TMFs) are recognized for the provision of hydrological services and the protection of biodiversity, but their role in carbon storage is not well understood. We synthesized published observations (&lt;i&gt;n&lt;/i&gt; = 94) of above-ground biomass (AGB) from forest inventory plots in TMFs (defined here as forests between 23.5° N and 23.5° S with elevations ≥ 1000 m a.s.l.). We found that mean (median) AGB in TMFs is 271 (254) t per hectare of land surface. We demonstrate that AGB declines moderately with both elevation and slope angle but that TMFs store substantial amounts of biomass, both at high elevations (up to 3500 m) and on steep slopes (slope angles of up to 40°). We combined remotely sensed data sets of forest cover with high resolution data of elevation to show that 75% of the global planimetric (horizontal) area of TMF are on steep slopes (slope angles greater than 27°). We used our remote sensed data sets to demonstrate that this prevalence of steep slopes results in the global land surface area of TMF (1.22 million km&lt;sup&gt;2&lt;/sup&gt;) being 40% greater than the planimetric area that is the usual basis for reporting global land surface areas and remotely sensed data. Our study suggests that TMFs are likely to be a greater store of carbon than previously thought, highlighting the need for conservation of the remaining montane forests.&lt;/p&gt;","author":[{"dropping-particle":"V.","family":"Spracklen","given":"D.","non-dropping-particle":"","parse-names":false,"suffix":""},{"dropping-particle":"","family":"Righelato","given":"R.","non-dropping-particle":"","parse-names":false,"suffix":""}],"container-title":"Biogeosciences","id":"ITEM-1","issue":"10","issued":{"date-parts":[["2014"]]},"page":"2741-2754","title":"Tropical montane forests are a larger than expected global carbon store","type":"article-journal","volume":"11"},"uris":["http://www.mendeley.com/documents/?uuid=c7c115df-b5d3-4528-92d7-357ebac456e8"]}],"mendeley":{"formattedCitation":"(Spracklen &amp; Righelato, 2014)","plainTextFormattedCitation":"(Spracklen &amp; Righelato, 2014)","previouslyFormattedCitation":"(Spracklen &amp; Righelato, 2014)"},"properties":{"noteIndex":0},"schema":"https://github.com/citation-style-language/schema/raw/master/csl-citation.json"}</w:instrText>
+      </w:r>
+      <w:r>
+        <w:fldChar w:fldCharType="separate"/>
+      </w:r>
+      <w:r>
+        <w:rPr>
+          <w:noProof/>
+        </w:rPr>
+        <w:t>(Spracklen &amp; Righelato, 2014)</w:t>
+      </w:r>
+      <w:r>
+        <w:fldChar w:fldCharType="end"/>
+      </w:r>
+      <w:r>
+        <w:t xml:space="preserve"> (</w:t>
+      </w:r>
+      <w:r>
+        <w:t xml:space="preserve">more </w:t>
+      </w:r>
+      <w:r>
+        <w:t>REFs)</w:t>
+      </w:r>
+      <w:r>
+        <w:t>.</w:t>
+      </w:r>
+      <w:r>
+        <w:t xml:space="preserve"> </w:t>
+      </w:r>
+      <w:r>
+        <w:t xml:space="preserve">Tropical forests play a fundamental role in the carbon cycle because they </w:t>
+      </w:r>
+      <w:r>
+        <w:t>contain</w:t>
+      </w:r>
+      <w:r>
+        <w:t xml:space="preserve"> </w:t>
+      </w:r>
+      <w:r>
+        <w:t>~25%</w:t>
+      </w:r>
+      <w:r>
+        <w:t xml:space="preserve"> of </w:t>
+      </w:r>
+      <w:r>
+        <w:t xml:space="preserve">the </w:t>
+      </w:r>
+      <w:r>
+        <w:t>carbon</w:t>
+      </w:r>
+      <w:r>
+        <w:t xml:space="preserve"> in the terrestrial biosphere</w:t>
+      </w:r>
+      <w:r>
+        <w:t xml:space="preserve">, </w:t>
+      </w:r>
+      <w:r>
+        <w:t>stored</w:t>
+      </w:r>
+      <w:r>
+        <w:t xml:space="preserve"> mainly in the living biomass of trees and other understory vegetation </w:t>
+      </w:r>
+      <w:r>
+        <w:fldChar w:fldCharType="begin" w:fldLock="1"/>
+      </w:r>
+      <w:r>
+        <w:instrText>ADDIN CSL_CITATION {"citationItems":[{"id":"ITEM-1","itemData":{"DOI":"10.1088/1748-9326/2/4/045023","ISSN":"17489326","abstract":"Reducing carbon emissions from deforestation and degradation in developing countries is of central importance in efforts to combat climate change. Key scientific challenges must be addressed to prevent any policy roadblocks. Foremost among the challenges is quantifying nations' carbon emissions from deforestation and forest degradation, which requires information on forest clearing and carbon storage. Here we review a range of methods available to estimate national-level forest carbon stocks in developing countries. While there are no practical methods to directly measure all forest carbon stocks across a country, both ground-based and remote-sensing measurements of forest attributes can be converted into estimates of national carbon stocks using allometric relationships. Here we synthesize, map and update prominent forest biomass carbon databases to create the first complete set of national-level forest carbon stock estimates. These forest carbon estimates expand on the default values recommended by the Intergovernmental Panel on Climate Change's National Greenhouse Gas Inventory Guidelines and provide a range of globally consistent estimates. © IOP Publishing Ltd.","author":[{"dropping-particle":"","family":"Gibbs","given":"Holly K.","non-dropping-particle":"","parse-names":false,"suffix":""},{"dropping-particle":"","family":"Brown","given":"Sandra","non-dropping-particle":"","parse-names":false,"suffix":""},{"dropping-particle":"","family":"Niles","given":"John O.","non-dropping-particle":"","parse-names":false,"suffix":""},{"dropping-particle":"","family":"Foley","given":"Jonathan A.","non-dropping-particle":"","parse-names":false,"suffix":""}],"container-title":"Environmental Research Letters","id":"ITEM-1","issue":"4","issued":{"date-parts":[["2007"]]},"title":"Monitoring and estimating tropical forest carbon stocks: Making REDD a reality","type":"article-journal","volume":"2"},"uris":["http://www.mendeley.com/documents/?uuid=67421277-34bb-48ed-9606-93de5ca59614"]},{"id":"ITEM-2","itemData":{"abstract":"The world’s forests influence climate through physical, chemical, and biological processes that affect planetary energetics, the hydrologic cycle, and atmospheric composition. These complex and nonlinear forest-atmosphere interactions can dampen or amplify anthropogenic climate change. Tropical, temperate, and boreal reforestation and afforestation attenuate global warming through carbon sequestration. Biogeophysical feedbacks can enhance or diminish this negative climate forcing. Tropical forests mitigate warming through evaporative cooling, but the low albedo of boreal forests is a positive climate forcing. The evaporative effect of temperate forests is unclear. The net climate forcing from these and other processes is not known. Forests are under tremendous pressure from global change. Interdisciplinary science that integrates knowledge of the many interacting climate services of forests with the impacts of global change is necessary to identify and understand as yet unexplored feedbacks in the Earth system and the potential of forests to mitigate climate change.","author":[{"dropping-particle":"","family":"Bonan","given":"G. B.","non-dropping-particle":"","parse-names":false,"suffix":""}],"container-title":"Science","id":"ITEM-2","issue":"June","issued":{"date-parts":[["2008"]]},"page":"1444-1449","title":"Forests and Climate Change : Climate Benefits of Forests","type":"article-journal","volume":"320"},"uris":["http://www.mendeley.com/documents/?uuid=6c75ef60-792c-46bc-926d-832497176f8e"]}],"mendeley":{"formattedCitation":"(Bonan, 2008; Gibbs, Brown, Niles, &amp; Foley, 2007)","manualFormatting":"(Bonan, 2008)","plainTextFormattedCitation":"(Bonan, 2008; Gibbs, Brown, Niles, &amp; Foley, 2007)","previouslyFormattedCitation":"(Bonan, 2008; Gibbs, Brown, Niles, &amp; Foley, 2007)"},"properties":{"noteIndex":0},"schema":"https://github.com/citation-style-language/schema/raw/master/csl-citation.json"}</w:instrText>
+      </w:r>
+      <w:r>
+        <w:fldChar w:fldCharType="separate"/>
+      </w:r>
+      <w:r>
+        <w:rPr>
+          <w:noProof/>
+        </w:rPr>
+        <w:t>(Bonan, 2008)</w:t>
+      </w:r>
+      <w:r>
+        <w:fldChar w:fldCharType="end"/>
+      </w:r>
+      <w:r>
+        <w:t>.</w:t>
+      </w:r>
+      <w:r>
+        <w:t xml:space="preserve"> </w:t>
+      </w:r>
+      <w:r>
+        <w:t xml:space="preserve">Specifically, aboveground biomass (AGB) </w:t>
+      </w:r>
+      <w:r>
+        <w:t xml:space="preserve">represents the main </w:t>
+      </w:r>
+      <w:r>
+        <w:t>carbon pool</w:t>
+      </w:r>
+      <w:r>
+        <w:t xml:space="preserve"> in tropical forests</w:t>
+      </w:r>
+      <w:r>
+        <w:t xml:space="preserve">, determining the amount of carbon </w:t>
+      </w:r>
+      <w:r>
+        <w:t>loss</w:t>
+      </w:r>
+      <w:r>
+        <w:t xml:space="preserve"> to the atmosphere when </w:t>
+      </w:r>
+      <w:r>
+        <w:t xml:space="preserve">these </w:t>
+      </w:r>
+      <w:r>
+        <w:t>forests are disturbed</w:t>
+      </w:r>
+      <w:r>
+        <w:t xml:space="preserve"> </w:t>
+      </w:r>
+      <w:r>
+        <w:fldChar w:fldCharType="begin" w:fldLock="1"/>
+      </w:r>
+      <w:r>
+        <w:instrText>ADDIN CSL_CITATION {"citationItems":[{"id":"ITEM-1","itemData":{"DOI":"10.1088/1748-9326/2/4/045023","ISSN":"17489326","abstract":"Reducing carbon emissions from deforestation and degradation in developing countries is of central importance in efforts to combat climate change. Key scientific challenges must be addressed to prevent any policy roadblocks. Foremost among the challenges is quantifying nations' carbon emissions from deforestation and forest degradation, which requires information on forest clearing and carbon storage. Here we review a range of methods available to estimate national-level forest carbon stocks in developing countries. While there are no practical methods to directly measure all forest carbon stocks across a country, both ground-based and remote-sensing measurements of forest attributes can be converted into estimates of national carbon stocks using allometric relationships. Here we synthesize, map and update prominent forest biomass carbon databases to create the first complete set of national-level forest carbon stock estimates. These forest carbon estimates expand on the default values recommended by the Intergovernmental Panel on Climate Change's National Greenhouse Gas Inventory Guidelines and provide a range of globally consistent estimates. © IOP Publishing Ltd.","author":[{"dropping-particle":"","family":"Gibbs","given":"Holly K.","non-dropping-particle":"","parse-names":false,"suffix":""},{"dropping-particle":"","family":"Brown","given":"Sandra","non-dropping-particle":"","parse-names":false,"suffix":""},{"dropping-particle":"","family":"Niles","given":"John O.","non-dropping-particle":"","parse-names":false,"suffix":""},{"dropping-particle":"","family":"Foley","given":"Jonathan A.","non-dropping-particle":"","parse-names":false,"suffix":""}],"container-title":"Environmental Research Letters","id":"ITEM-1","issue":"4","issued":{"date-parts":[["2007"]]},"title":"Monitoring and estimating tropical forest carbon stocks: Making REDD a reality","type":"article-journal","volume":"2"},"uris":["http://www.mendeley.com/documents/?uuid=67421277-34bb-48ed-9606-93de5ca59614"]}],"mendeley":{"formattedCitation":"(Gibbs et al., 2007)","plainTextFormattedCitation":"(Gibbs et al., 2007)"},"properties":{"noteIndex":0},"schema":"https://github.com/citation-style-language/schema/raw/master/csl-citation.json"}</w:instrText>
+      </w:r>
+      <w:r>
+        <w:fldChar w:fldCharType="separate"/>
+      </w:r>
+      <w:r>
+        <w:rPr>
+          <w:noProof/>
+        </w:rPr>
+        <w:t>(Gibbs et al., 2007)</w:t>
+      </w:r>
+      <w:r>
+        <w:fldChar w:fldCharType="end"/>
+      </w:r>
+      <w:r>
+        <w:t>.</w:t>
+      </w:r>
+      <w:r>
+        <w:t xml:space="preserve"> </w:t>
+      </w:r>
+      <w:r>
+        <w:t xml:space="preserve">Houghton et al., 2009. Thus, </w:t>
+      </w:r>
+      <w:r>
+        <w:t>AGB</w:t>
+      </w:r>
+      <w:r>
+        <w:t xml:space="preserve"> is considered an essential climate variable and an important input to Earth system models (REFs).</w:t>
+      </w:r>
+      <w:r>
+        <w:t xml:space="preserve"> </w:t>
+      </w:r>
+      <w:r>
+        <w:t xml:space="preserve"> </w:t>
+      </w:r>
+      <w:r>
+        <w:t xml:space="preserve"> </w:t>
       </w:r>
     </w:p>
     <w:p>
       <w:r>
-        <w:t>The role of tropical forest biomass in the world and climate.</w:t>
+        <w:t xml:space="preserve">Several studies have been conducted for estimating AGB in tropical regions (refs). </w:t>
+      </w:r>
+    </w:p>
+    <w:p/>
+    <w:p>
+      <w:r>
+        <w:t xml:space="preserve">Estimates of tropical forests, comparison between low land and montane. Relationship between AGB and structure and composition of forest. </w:t>
+      </w:r>
+      <w:r>
+        <w:t>Both carbon and diversity threatened by global environmental change.</w:t>
       </w:r>
     </w:p>
     <w:p>
       <w:r>
-        <w:t xml:space="preserve">Estimates of tropical forests, comparison between low land and montane. Relationship between AGB and structure and composition of forest. </w:t>
-      </w:r>
-      <w:r>
-        <w:t>Both carbon and diversity threatened by global environmental change.</w:t>
+        <w:t xml:space="preserve">The magnitude and patterns of aboveground biomass (AGB) in TMF are hard to estimate partly due to forest disturbance, which greatly increases variation in the spatial and temporal distribution of AGB. </w:t>
       </w:r>
     </w:p>
     <w:p>
       <w:r>
-        <w:t xml:space="preserve">The magnitude and patterns of aboveground biomass (AGB) in TMF are hard to estimate partly due to forest disturbance, which greatly increases variation in the spatial and temporal distribution of AGB. </w:t>
+        <w:t xml:space="preserve">Forest disturbance in TMF. </w:t>
+      </w:r>
+      <w:r>
+        <w:t>In TMF, forest disturbance is mainly caused by the expansion and intensification of agricultural and grazing lands.</w:t>
+      </w:r>
+      <w:r>
+        <w:t xml:space="preserve"> -explain successional transition in these forests.</w:t>
       </w:r>
     </w:p>
     <w:p>
       <w:r>
-        <w:t xml:space="preserve">Forest disturbance in TMF. </w:t>
-      </w:r>
-      <w:r>
-        <w:t>In TMF, forest disturbance is mainly caused by the expansion and intensification of agricultural and grazing lands.</w:t>
-      </w:r>
-      <w:r>
-        <w:t xml:space="preserve"> -explain successional transition in these forests.</w:t>
-      </w:r>
-    </w:p>
-    <w:p>
-      <w:r>
+        <w:lastRenderedPageBreak/>
         <w:t>Yet, the effect of land use on AGB patterns remains poorly understood</w:t>
       </w:r>
       <w:r>
-        <w:t xml:space="preserve"> (despite playing </w:t>
-      </w:r>
-      <w:proofErr w:type="gramStart"/>
-      <w:r>
-        <w:t>a large role</w:t>
-      </w:r>
-      <w:proofErr w:type="gramEnd"/>
-      <w:r>
-        <w:t xml:space="preserve"> in aboveground C allocation)</w:t>
+        <w:t xml:space="preserve"> (despite playing a large role in aboveground C allocation)</w:t>
       </w:r>
       <w:r>
         <w:t xml:space="preserve">. </w:t>
       </w:r>
       <w:r>
-        <w:t xml:space="preserve">Most studies on AGB forest structure and composition study ‘old-growth’ forest. Some study successional patterns. But rarely AGB is estimated at landscape scales in forest-agriculture mosaics. Forest agriculture mosaics are the most common landscape in tropical mountains. Particularly in places with deep history of small scale farming and peasant life. </w:t>
-      </w:r>
-      <w:proofErr w:type="gramStart"/>
-      <w:r>
-        <w:t>Thus</w:t>
-      </w:r>
-      <w:proofErr w:type="gramEnd"/>
-      <w:r>
-        <w:t xml:space="preserve"> the need to understand the role of land use and to estimate AGB in mosaics.</w:t>
+        <w:t>Most studies on AGB forest structure and composition study ‘old-growth’ forest. Some study successional patterns. But rarely AGB is estimated at landscape scales in forest-agriculture mosaics. Forest agriculture mosaics are the most common landscape in tropical mountains. Particularly in places with deep history of small scale farming and peasant life. Thus the need to understand the role of land use and to estimate AGB in mosaics.</w:t>
       </w:r>
       <w:r>
         <w:t xml:space="preserve"> </w:t>
@@ -255,7 +429,6 @@
         </w:numPr>
       </w:pPr>
       <w:r>
-        <w:lastRenderedPageBreak/>
         <w:t xml:space="preserve">How does land-use </w:t>
       </w:r>
       <w:r>
@@ -687,13 +860,8 @@
         <w:t>,</w:t>
       </w:r>
       <w:r>
-        <w:t xml:space="preserve"> from </w:t>
-      </w:r>
-      <w:proofErr w:type="gramStart"/>
-      <w:r>
-        <w:t>different sources</w:t>
-      </w:r>
-      <w:proofErr w:type="gramEnd"/>
+        <w:t xml:space="preserve"> from different sources</w:t>
+      </w:r>
       <w:r>
         <w:t xml:space="preserve"> </w:t>
       </w:r>
@@ -1501,14 +1669,9 @@
         <w:t xml:space="preserve"> FI database.</w:t>
       </w:r>
       <w:r>
-        <w:t xml:space="preserve"> We searched for the wood density value of each species or its closest relative in global wood density databases using the function </w:t>
-      </w:r>
-      <w:proofErr w:type="gramStart"/>
-      <w:r>
-        <w:t>BIOMASS::</w:t>
+        <w:t xml:space="preserve"> We searched for the wood density value of each species or its closest relative in global wood density databases using the function BIOMASS::</w:t>
       </w:r>
       <w:proofErr w:type="spellStart"/>
-      <w:proofErr w:type="gramEnd"/>
       <w:r>
         <w:t>getWoodDensity</w:t>
       </w:r>
@@ -1572,12 +1735,10 @@
       <w:r>
         <w:t xml:space="preserve"> the </w:t>
       </w:r>
-      <w:proofErr w:type="gramStart"/>
       <w:r>
         <w:t>BIOMASS::</w:t>
       </w:r>
       <w:proofErr w:type="spellStart"/>
-      <w:proofErr w:type="gramEnd"/>
       <w:r>
         <w:t>AGBmonteCarlo</w:t>
       </w:r>
@@ -2571,15 +2732,7 @@
         <w:t>i.e.</w:t>
       </w:r>
       <w:r>
-        <w:t xml:space="preserve">, the proportion of </w:t>
-      </w:r>
-      <w:proofErr w:type="gramStart"/>
-      <w:r>
-        <w:t>different types</w:t>
-      </w:r>
-      <w:proofErr w:type="gramEnd"/>
-      <w:r>
-        <w:t xml:space="preserve"> of land cover within a site)</w:t>
+        <w:t>, the proportion of different types of land cover within a site)</w:t>
       </w:r>
       <w:r>
         <w:t xml:space="preserve"> after a forest succession categorization at plot level (described below)</w:t>
@@ -3949,16 +4102,11 @@
       <w:r>
         <w:t xml:space="preserve">approach </w:t>
       </w:r>
-      <w:proofErr w:type="gramStart"/>
       <w:r>
         <w:t xml:space="preserve">similar </w:t>
       </w:r>
       <w:r>
-        <w:t>to</w:t>
-      </w:r>
-      <w:proofErr w:type="gramEnd"/>
-      <w:r>
-        <w:t xml:space="preserve"> </w:t>
+        <w:t xml:space="preserve">to </w:t>
       </w:r>
       <w:proofErr w:type="spellStart"/>
       <w:r>
@@ -4486,15 +4634,7 @@
     <w:p>
       <w:r>
         <w:tab/>
-        <w:t xml:space="preserve">In these landscapes there is </w:t>
-      </w:r>
-      <w:proofErr w:type="gramStart"/>
-      <w:r>
-        <w:t>a large proportion</w:t>
-      </w:r>
-      <w:proofErr w:type="gramEnd"/>
-      <w:r>
-        <w:t xml:space="preserve"> of small trees (DBH &lt; 20 cm), and </w:t>
+        <w:t xml:space="preserve">In these landscapes there is a large proportion of small trees (DBH &lt; 20 cm), and </w:t>
       </w:r>
       <w:r>
         <w:t xml:space="preserve">trees with a DBH </w:t>
@@ -4739,15 +4879,7 @@
         <w:t>Young fallows</w:t>
       </w:r>
       <w:r>
-        <w:t xml:space="preserve"> have small AGB and small number of trees. Thus, the few but large trees that do exist in these plots represent </w:t>
-      </w:r>
-      <w:proofErr w:type="gramStart"/>
-      <w:r>
-        <w:t>a large proportion</w:t>
-      </w:r>
-      <w:proofErr w:type="gramEnd"/>
-      <w:r>
-        <w:t xml:space="preserve"> of the total amount of AGB</w:t>
+        <w:t xml:space="preserve"> have small AGB and small number of trees. Thus, the few but large trees that do exist in these plots represent a large proportion of the total amount of AGB</w:t>
       </w:r>
       <w:r>
         <w:t xml:space="preserve"> (although this is not statistically different from the contribution to AGB by other size classes)</w:t>
@@ -5636,15 +5768,7 @@
         </w:numPr>
       </w:pPr>
       <w:r>
-        <w:t xml:space="preserve">Secondary forests can hold relatively </w:t>
-      </w:r>
-      <w:proofErr w:type="gramStart"/>
-      <w:r>
-        <w:t>large amounts</w:t>
-      </w:r>
-      <w:proofErr w:type="gramEnd"/>
-      <w:r>
-        <w:t xml:space="preserve"> of AGB (150 </w:t>
+        <w:t xml:space="preserve">Secondary forests can hold relatively large amounts of AGB (150 </w:t>
       </w:r>
       <w:r>
         <w:t>Mg ha</w:t>
@@ -5743,15 +5867,7 @@
         <w:t xml:space="preserve">AGB and tree diversity do not have a linear relationship, </w:t>
       </w:r>
       <w:r>
-        <w:t xml:space="preserve">which means they behave in </w:t>
-      </w:r>
-      <w:proofErr w:type="gramStart"/>
-      <w:r>
-        <w:t>a different way</w:t>
-      </w:r>
-      <w:proofErr w:type="gramEnd"/>
-      <w:r>
-        <w:t xml:space="preserve"> as landscape composition changes. -- </w:t>
+        <w:t xml:space="preserve">which means they behave in a different way as landscape composition changes. -- </w:t>
       </w:r>
       <w:r>
         <w:t xml:space="preserve">forest disturbance by land use probably has different effects on these two ecosystem services. </w:t>
@@ -6458,7 +6574,10 @@
           </w:tcPr>
           <w:p>
             <w:r>
-              <w:t>Average wood density (g cm</w:t>
+              <w:t>Average</w:t>
+            </w:r>
+            <w:r>
+              <w:t xml:space="preserve"> wood density (g cm</w:t>
             </w:r>
             <w:r>
               <w:rPr>
@@ -7102,7 +7221,7 @@
         <w:tblLook w:val="04A0" w:firstRow="1" w:lastRow="0" w:firstColumn="1" w:lastColumn="0" w:noHBand="0" w:noVBand="1"/>
       </w:tblPr>
       <w:tblGrid>
-        <w:gridCol w:w="2825"/>
+        <w:gridCol w:w="2972"/>
         <w:gridCol w:w="830"/>
         <w:gridCol w:w="876"/>
         <w:gridCol w:w="851"/>
@@ -7113,7 +7232,7 @@
       <w:tr>
         <w:tc>
           <w:tcPr>
-            <w:tcW w:w="2825" w:type="dxa"/>
+            <w:tcW w:w="2972" w:type="dxa"/>
             <w:vMerge w:val="restart"/>
           </w:tcPr>
           <w:p>
@@ -7127,7 +7246,7 @@
         </w:tc>
         <w:tc>
           <w:tcPr>
-            <w:tcW w:w="1706" w:type="dxa"/>
+            <w:tcW w:w="1559" w:type="dxa"/>
             <w:gridSpan w:val="2"/>
           </w:tcPr>
           <w:p>
@@ -7202,7 +7321,7 @@
       <w:tr>
         <w:tc>
           <w:tcPr>
-            <w:tcW w:w="2825" w:type="dxa"/>
+            <w:tcW w:w="2972" w:type="dxa"/>
             <w:vMerge/>
           </w:tcPr>
           <w:p>
@@ -7216,7 +7335,7 @@
         </w:tc>
         <w:tc>
           <w:tcPr>
-            <w:tcW w:w="830" w:type="dxa"/>
+            <w:tcW w:w="683" w:type="dxa"/>
           </w:tcPr>
           <w:p>
             <w:pPr>
@@ -7338,7 +7457,7 @@
       <w:tr>
         <w:tc>
           <w:tcPr>
-            <w:tcW w:w="2825" w:type="dxa"/>
+            <w:tcW w:w="2972" w:type="dxa"/>
           </w:tcPr>
           <w:p>
             <w:r>
@@ -7363,7 +7482,7 @@
         </w:tc>
         <w:tc>
           <w:tcPr>
-            <w:tcW w:w="830" w:type="dxa"/>
+            <w:tcW w:w="683" w:type="dxa"/>
           </w:tcPr>
           <w:p>
             <w:r>
@@ -7428,7 +7547,7 @@
       <w:tr>
         <w:tc>
           <w:tcPr>
-            <w:tcW w:w="2825" w:type="dxa"/>
+            <w:tcW w:w="2972" w:type="dxa"/>
           </w:tcPr>
           <w:p>
             <w:r>
@@ -7453,7 +7572,7 @@
         </w:tc>
         <w:tc>
           <w:tcPr>
-            <w:tcW w:w="830" w:type="dxa"/>
+            <w:tcW w:w="683" w:type="dxa"/>
           </w:tcPr>
           <w:p>
             <w:r>
@@ -7515,7 +7634,7 @@
       <w:tr>
         <w:tc>
           <w:tcPr>
-            <w:tcW w:w="2825" w:type="dxa"/>
+            <w:tcW w:w="2972" w:type="dxa"/>
           </w:tcPr>
           <w:p>
             <w:proofErr w:type="spellStart"/>
@@ -7530,7 +7649,7 @@
         </w:tc>
         <w:tc>
           <w:tcPr>
-            <w:tcW w:w="830" w:type="dxa"/>
+            <w:tcW w:w="683" w:type="dxa"/>
           </w:tcPr>
           <w:p>
             <w:pPr>
@@ -7602,11 +7721,14 @@
       <w:tr>
         <w:tc>
           <w:tcPr>
-            <w:tcW w:w="2825" w:type="dxa"/>
-          </w:tcPr>
-          <w:p>
-            <w:r>
-              <w:t xml:space="preserve">Mean wood density </w:t>
+            <w:tcW w:w="2972" w:type="dxa"/>
+          </w:tcPr>
+          <w:p>
+            <w:r>
+              <w:t>Average</w:t>
+            </w:r>
+            <w:r>
+              <w:t xml:space="preserve"> wood density </w:t>
             </w:r>
             <w:r>
               <w:t>(g cm</w:t>
@@ -7624,7 +7746,7 @@
         </w:tc>
         <w:tc>
           <w:tcPr>
-            <w:tcW w:w="830" w:type="dxa"/>
+            <w:tcW w:w="683" w:type="dxa"/>
           </w:tcPr>
           <w:p>
             <w:pPr>
@@ -7696,7 +7818,7 @@
       <w:tr>
         <w:tc>
           <w:tcPr>
-            <w:tcW w:w="2825" w:type="dxa"/>
+            <w:tcW w:w="2972" w:type="dxa"/>
           </w:tcPr>
           <w:p>
             <w:r>
@@ -7724,7 +7846,7 @@
         </w:tc>
         <w:tc>
           <w:tcPr>
-            <w:tcW w:w="830" w:type="dxa"/>
+            <w:tcW w:w="683" w:type="dxa"/>
           </w:tcPr>
           <w:p>
             <w:r>
@@ -9462,7 +9584,7 @@
                           </pic:cNvPicPr>
                         </pic:nvPicPr>
                         <pic:blipFill>
-                          <a:blip r:embed="rId5" cstate="print">
+                          <a:blip r:embed="rId6" cstate="print">
                             <a:extLst>
                               <a:ext uri="{28A0092B-C50C-407E-A947-70E740481C1C}">
                                 <a14:useLocalDpi xmlns:a14="http://schemas.microsoft.com/office/drawing/2010/main" val="0"/>
@@ -9599,10 +9721,10 @@
                 <w:noProof/>
               </w:rPr>
               <w:drawing>
-                <wp:inline distT="0" distB="0" distL="0" distR="0" wp14:anchorId="3CC470CA" wp14:editId="1F9D3EE6">
-                  <wp:extent cx="5612130" cy="5211445"/>
-                  <wp:effectExtent l="0" t="0" r="7620" b="8255"/>
-                  <wp:docPr id="2" name="Imagen 2" descr="Gráfico, Gráfico de cajas y bigotes&#10;&#10;Descripción generada automáticamente"/>
+                <wp:inline distT="0" distB="0" distL="0" distR="0" wp14:anchorId="2DB6CD2D" wp14:editId="5E2092EE">
+                  <wp:extent cx="5612130" cy="6548120"/>
+                  <wp:effectExtent l="0" t="0" r="7620" b="5080"/>
+                  <wp:docPr id="6" name="Imagen 6" descr="Gráfico, Gráfico de cajas y bigotes&#10;&#10;Descripción generada automáticamente"/>
                   <wp:cNvGraphicFramePr>
                     <a:graphicFrameLocks xmlns:a="http://schemas.openxmlformats.org/drawingml/2006/main" noChangeAspect="1"/>
                   </wp:cNvGraphicFramePr>
@@ -9610,11 +9732,11 @@
                     <a:graphicData uri="http://schemas.openxmlformats.org/drawingml/2006/picture">
                       <pic:pic xmlns:pic="http://schemas.openxmlformats.org/drawingml/2006/picture">
                         <pic:nvPicPr>
-                          <pic:cNvPr id="2" name="Imagen 2" descr="Gráfico, Gráfico de cajas y bigotes&#10;&#10;Descripción generada automáticamente"/>
+                          <pic:cNvPr id="6" name="Imagen 6" descr="Gráfico, Gráfico de cajas y bigotes&#10;&#10;Descripción generada automáticamente"/>
                           <pic:cNvPicPr/>
                         </pic:nvPicPr>
                         <pic:blipFill>
-                          <a:blip r:embed="rId6">
+                          <a:blip r:embed="rId7">
                             <a:extLst>
                               <a:ext uri="{28A0092B-C50C-407E-A947-70E740481C1C}">
                                 <a14:useLocalDpi xmlns:a14="http://schemas.microsoft.com/office/drawing/2010/main" val="0"/>
@@ -9628,7 +9750,7 @@
                         <pic:spPr>
                           <a:xfrm>
                             <a:off x="0" y="0"/>
-                            <a:ext cx="5612130" cy="5211445"/>
+                            <a:ext cx="5612130" cy="6548120"/>
                           </a:xfrm>
                           <a:prstGeom prst="rect">
                             <a:avLst/>
@@ -9650,7 +9772,46 @@
           </w:tcPr>
           <w:p>
             <w:r>
-              <w:t xml:space="preserve">Figure 2. Comparison of a) stem density, b) </w:t>
+              <w:t xml:space="preserve">Figure 2. </w:t>
+            </w:r>
+            <w:r>
+              <w:t xml:space="preserve">a) </w:t>
+            </w:r>
+            <w:r>
+              <w:t>Results of</w:t>
+            </w:r>
+            <w:r>
+              <w:t xml:space="preserve"> k-means analysis</w:t>
+            </w:r>
+            <w:r>
+              <w:t xml:space="preserve"> </w:t>
+            </w:r>
+            <w:r>
+              <w:t xml:space="preserve">visualized with a PCA </w:t>
+            </w:r>
+            <w:r>
+              <w:t>showing three clusters</w:t>
+            </w:r>
+            <w:r>
+              <w:t xml:space="preserve"> representing </w:t>
+            </w:r>
+            <w:r>
+              <w:t>young fallows (F, in orange), young forest (Y, in purple), and mature forest (M, in green) in TMCF plots (n= 160)</w:t>
+            </w:r>
+            <w:r>
+              <w:t xml:space="preserve"> that were</w:t>
+            </w:r>
+            <w:r>
+              <w:t xml:space="preserve"> classified b</w:t>
+            </w:r>
+            <w:r>
+              <w:t xml:space="preserve">ased on </w:t>
+            </w:r>
+            <w:r>
+              <w:t>their structural attributes (</w:t>
+            </w:r>
+            <w:r>
+              <w:t xml:space="preserve">stem density, basal area, and </w:t>
             </w:r>
             <w:proofErr w:type="spellStart"/>
             <w:r>
@@ -9658,73 +9819,78 @@
             </w:r>
             <w:proofErr w:type="spellEnd"/>
             <w:r>
-              <w:t xml:space="preserve"> height, c) basal area, and d) aboveground biomass </w:t>
-            </w:r>
-            <w:r>
-              <w:t xml:space="preserve">(AGB) </w:t>
-            </w:r>
-            <w:r>
-              <w:t xml:space="preserve">between </w:t>
-            </w:r>
-            <w:r>
-              <w:t>young fallows</w:t>
-            </w:r>
-            <w:r>
-              <w:t xml:space="preserve"> (</w:t>
-            </w:r>
-            <w:r>
-              <w:t>F</w:t>
-            </w:r>
-            <w:r>
-              <w:t>, shown in orange), young</w:t>
-            </w:r>
-            <w:r>
-              <w:t xml:space="preserve"> forest</w:t>
-            </w:r>
-            <w:r>
-              <w:t xml:space="preserve"> (Y, shown in purple), and mature</w:t>
-            </w:r>
-            <w:r>
-              <w:t xml:space="preserve"> forest</w:t>
-            </w:r>
-            <w:r>
-              <w:t xml:space="preserve"> (M, shown in green) plots in TMCF</w:t>
-            </w:r>
-            <w:r>
-              <w:t xml:space="preserve"> (n= 160)</w:t>
+              <w:t xml:space="preserve"> height</w:t>
+            </w:r>
+            <w:r>
+              <w:t>) measured in the field</w:t>
+            </w:r>
+            <w:r>
+              <w:t>. C</w:t>
+            </w:r>
+            <w:r>
+              <w:t>omparison</w:t>
+            </w:r>
+            <w:r>
+              <w:t xml:space="preserve"> </w:t>
+            </w:r>
+            <w:r>
+              <w:t xml:space="preserve">of b) stem density, c) </w:t>
+            </w:r>
+            <w:proofErr w:type="spellStart"/>
+            <w:r>
+              <w:t>Lorey’s</w:t>
+            </w:r>
+            <w:proofErr w:type="spellEnd"/>
+            <w:r>
+              <w:t xml:space="preserve"> height, d) basal area, e) wood density, and f) </w:t>
+            </w:r>
+            <w:r>
+              <w:t xml:space="preserve">aboveground biomass (AGB) </w:t>
+            </w:r>
+            <w:r>
+              <w:t>between</w:t>
+            </w:r>
+            <w:r>
+              <w:t xml:space="preserve"> young fallows (F), young forest (Y), and mature forest (M). </w:t>
+            </w:r>
+            <w:r>
+              <w:t xml:space="preserve">Boxes cover the interquartile </w:t>
+            </w:r>
+            <w:r>
+              <w:t>range (IQR),</w:t>
+            </w:r>
+            <w:r>
+              <w:t xml:space="preserve"> the horizontal line </w:t>
+            </w:r>
+            <w:r>
+              <w:t xml:space="preserve">within boxes </w:t>
+            </w:r>
+            <w:r>
+              <w:t>shows the median</w:t>
+            </w:r>
+            <w:r>
+              <w:t xml:space="preserve">, and </w:t>
+            </w:r>
+            <w:r>
+              <w:t>values 1.5 times larger or smaller than the IQR</w:t>
+            </w:r>
+            <w:r>
+              <w:t xml:space="preserve"> are shown in dark gray points</w:t>
             </w:r>
             <w:r>
               <w:t xml:space="preserve">. </w:t>
             </w:r>
             <w:r>
-              <w:t xml:space="preserve">Boxes cover the interquartile </w:t>
-            </w:r>
-            <w:r>
-              <w:t>range (IQR),</w:t>
-            </w:r>
-            <w:r>
-              <w:t xml:space="preserve"> the horizontal line </w:t>
-            </w:r>
-            <w:r>
-              <w:t xml:space="preserve">within boxes </w:t>
-            </w:r>
-            <w:r>
-              <w:t>shows the median</w:t>
-            </w:r>
-            <w:r>
-              <w:t xml:space="preserve">, and </w:t>
-            </w:r>
-            <w:r>
-              <w:t>values 1.5 times larger or smaller than the IQR</w:t>
-            </w:r>
-            <w:r>
-              <w:t xml:space="preserve"> are shown in dark gray points</w:t>
+              <w:t>Asterisks indicate statistically significant differences resulted from Tukey HSD tests as follows: ****p &lt; 0.0001, ***p &lt; 0.001, **p &lt; 0.01, *p&lt;0.05</w:t>
+            </w:r>
+            <w:r>
+              <w:t xml:space="preserve">, </w:t>
+            </w:r>
+            <w:r>
+              <w:t>and ns represents a non-significant difference</w:t>
             </w:r>
             <w:r>
               <w:t xml:space="preserve">. </w:t>
-            </w:r>
-            <w:r>
-              <w:t xml:space="preserve">Asterisks indicate statistically significant differences resulted from Tukey HSD tests as follows: ****p &lt; 0.0001, ***p &lt; 0.001, **p &lt; 0.01, *p&lt;0.05. </w:t>
             </w:r>
             <w:r>
               <w:t>Results of ANOVA</w:t>
@@ -9802,7 +9968,7 @@
                           <pic:cNvPicPr/>
                         </pic:nvPicPr>
                         <pic:blipFill>
-                          <a:blip r:embed="rId7">
+                          <a:blip r:embed="rId8">
                             <a:extLst>
                               <a:ext uri="{28A0092B-C50C-407E-A947-70E740481C1C}">
                                 <a14:useLocalDpi xmlns:a14="http://schemas.microsoft.com/office/drawing/2010/main" val="0"/>
@@ -10002,7 +10168,7 @@
                           <pic:cNvPicPr/>
                         </pic:nvPicPr>
                         <pic:blipFill>
-                          <a:blip r:embed="rId8">
+                          <a:blip r:embed="rId9">
                             <a:extLst>
                               <a:ext uri="{28A0092B-C50C-407E-A947-70E740481C1C}">
                                 <a14:useLocalDpi xmlns:a14="http://schemas.microsoft.com/office/drawing/2010/main" val="0"/>
@@ -10167,7 +10333,7 @@
                           <pic:cNvPicPr/>
                         </pic:nvPicPr>
                         <pic:blipFill>
-                          <a:blip r:embed="rId9">
+                          <a:blip r:embed="rId10">
                             <a:extLst>
                               <a:ext uri="{28A0092B-C50C-407E-A947-70E740481C1C}">
                                 <a14:useLocalDpi xmlns:a14="http://schemas.microsoft.com/office/drawing/2010/main" val="0"/>
@@ -10305,7 +10471,7 @@
                           <pic:cNvPicPr/>
                         </pic:nvPicPr>
                         <pic:blipFill>
-                          <a:blip r:embed="rId10">
+                          <a:blip r:embed="rId11">
                             <a:extLst>
                               <a:ext uri="{28A0092B-C50C-407E-A947-70E740481C1C}">
                                 <a14:useLocalDpi xmlns:a14="http://schemas.microsoft.com/office/drawing/2010/main" val="0"/>
@@ -14901,15 +15067,7 @@
               <w:jc w:val="both"/>
             </w:pPr>
             <w:r>
-              <w:t xml:space="preserve"> [</w:t>
-            </w:r>
-            <w:proofErr w:type="gramStart"/>
-            <w:r>
-              <w:t>0.0754]*</w:t>
-            </w:r>
-            <w:proofErr w:type="gramEnd"/>
-            <w:r>
-              <w:t>[DBH^2.513]</w:t>
+              <w:t xml:space="preserve"> [0.0754]*[DBH^2.513]</w:t>
             </w:r>
           </w:p>
         </w:tc>
@@ -14999,15 +15157,7 @@
               <w:jc w:val="both"/>
             </w:pPr>
             <w:r>
-              <w:t xml:space="preserve"> [Exp[-3.</w:t>
-            </w:r>
-            <w:proofErr w:type="gramStart"/>
-            <w:r>
-              <w:t>363]*</w:t>
-            </w:r>
-            <w:proofErr w:type="gramEnd"/>
-            <w:r>
-              <w:t>[DBH^2.2714]*[TH^0.4984]</w:t>
+              <w:t xml:space="preserve"> [Exp[-3.363]*[DBH^2.2714]*[TH^0.4984]</w:t>
             </w:r>
           </w:p>
         </w:tc>
@@ -15083,15 +15233,7 @@
               <w:jc w:val="both"/>
             </w:pPr>
             <w:r>
-              <w:t xml:space="preserve"> [Exp[-2.</w:t>
-            </w:r>
-            <w:proofErr w:type="gramStart"/>
-            <w:r>
-              <w:t>14]*</w:t>
-            </w:r>
-            <w:proofErr w:type="gramEnd"/>
-            <w:r>
-              <w:t>[DBH^2.23]]</w:t>
+              <w:t xml:space="preserve"> [Exp[-2.14]*[DBH^2.23]]</w:t>
             </w:r>
           </w:p>
         </w:tc>
@@ -15176,15 +15318,7 @@
               <w:jc w:val="both"/>
             </w:pPr>
             <w:r>
-              <w:t xml:space="preserve"> [</w:t>
-            </w:r>
-            <w:proofErr w:type="gramStart"/>
-            <w:r>
-              <w:t>0.0195]*</w:t>
-            </w:r>
-            <w:proofErr w:type="gramEnd"/>
-            <w:r>
-              <w:t>[DBH^2.7519]</w:t>
+              <w:t xml:space="preserve"> [0.0195]*[DBH^2.7519]</w:t>
             </w:r>
           </w:p>
         </w:tc>
@@ -15278,15 +15412,7 @@
               <w:jc w:val="both"/>
             </w:pPr>
             <w:r>
-              <w:t xml:space="preserve"> [</w:t>
-            </w:r>
-            <w:proofErr w:type="gramStart"/>
-            <w:r>
-              <w:t>0.479403]*</w:t>
-            </w:r>
-            <w:proofErr w:type="gramEnd"/>
-            <w:r>
-              <w:t>[DBH^2.0884]</w:t>
+              <w:t xml:space="preserve"> [0.479403]*[DBH^2.0884]</w:t>
             </w:r>
           </w:p>
         </w:tc>
@@ -15371,15 +15497,7 @@
               <w:jc w:val="both"/>
             </w:pPr>
             <w:r>
-              <w:t xml:space="preserve"> [[</w:t>
-            </w:r>
-            <w:proofErr w:type="gramStart"/>
-            <w:r>
-              <w:t>0.000022]*</w:t>
-            </w:r>
-            <w:proofErr w:type="gramEnd"/>
-            <w:r>
-              <w:t>[D^1.9]*[H]] +  [[-0.56 + 0.02[D^2] + 0.04[H]]/10^3]</w:t>
+              <w:t xml:space="preserve"> [[0.000022]*[D^1.9]*[H]] +  [[-0.56 + 0.02[D^2] + 0.04[H]]/10^3]</w:t>
             </w:r>
           </w:p>
         </w:tc>
@@ -15455,15 +15573,7 @@
               <w:jc w:val="both"/>
             </w:pPr>
             <w:r>
-              <w:t xml:space="preserve"> [-6.</w:t>
-            </w:r>
-            <w:proofErr w:type="gramStart"/>
-            <w:r>
-              <w:t>64]+</w:t>
-            </w:r>
-            <w:proofErr w:type="gramEnd"/>
-            <w:r>
-              <w:t>[0.279*BA]+[0.000514*BA^2]</w:t>
+              <w:t xml:space="preserve"> [-6.64]+[0.279*BA]+[0.000514*BA^2]</w:t>
             </w:r>
           </w:p>
         </w:tc>
@@ -15544,15 +15654,7 @@
               <w:jc w:val="both"/>
             </w:pPr>
             <w:r>
-              <w:t xml:space="preserve"> [Exp[-1.</w:t>
-            </w:r>
-            <w:proofErr w:type="gramStart"/>
-            <w:r>
-              <w:t>90]*</w:t>
-            </w:r>
-            <w:proofErr w:type="gramEnd"/>
-            <w:r>
-              <w:t>[DBH^2.15]]</w:t>
+              <w:t xml:space="preserve"> [Exp[-1.90]*[DBH^2.15]]</w:t>
             </w:r>
           </w:p>
         </w:tc>
@@ -15637,15 +15739,7 @@
               <w:jc w:val="both"/>
             </w:pPr>
             <w:r>
-              <w:t xml:space="preserve"> [Exp[-1.</w:t>
-            </w:r>
-            <w:proofErr w:type="gramStart"/>
-            <w:r>
-              <w:t>90]*</w:t>
-            </w:r>
-            <w:proofErr w:type="gramEnd"/>
-            <w:r>
-              <w:t>[DBH^2.15]]</w:t>
+              <w:t xml:space="preserve"> [Exp[-1.90]*[DBH^2.15]]</w:t>
             </w:r>
           </w:p>
         </w:tc>
@@ -15730,15 +15824,7 @@
               <w:jc w:val="both"/>
             </w:pPr>
             <w:r>
-              <w:t xml:space="preserve"> [</w:t>
-            </w:r>
-            <w:proofErr w:type="gramStart"/>
-            <w:r>
-              <w:t>0.4632]*</w:t>
-            </w:r>
-            <w:proofErr w:type="gramEnd"/>
-            <w:r>
-              <w:t>[DBH^1.8168]</w:t>
+              <w:t xml:space="preserve"> [0.4632]*[DBH^1.8168]</w:t>
             </w:r>
           </w:p>
         </w:tc>
@@ -15823,15 +15909,7 @@
               <w:jc w:val="both"/>
             </w:pPr>
             <w:r>
-              <w:t xml:space="preserve"> [</w:t>
-            </w:r>
-            <w:proofErr w:type="gramStart"/>
-            <w:r>
-              <w:t>0.067833]*</w:t>
-            </w:r>
-            <w:proofErr w:type="gramEnd"/>
-            <w:r>
-              <w:t>[DBH^2.50972]</w:t>
+              <w:t xml:space="preserve"> [0.067833]*[DBH^2.50972]</w:t>
             </w:r>
           </w:p>
         </w:tc>
@@ -15916,15 +15994,7 @@
               <w:jc w:val="both"/>
             </w:pPr>
             <w:r>
-              <w:t xml:space="preserve"> [10^-0.</w:t>
-            </w:r>
-            <w:proofErr w:type="gramStart"/>
-            <w:r>
-              <w:t>755]*</w:t>
-            </w:r>
-            <w:proofErr w:type="gramEnd"/>
-            <w:r>
-              <w:t>[DBH^2.072]</w:t>
+              <w:t xml:space="preserve"> [10^-0.755]*[DBH^2.072]</w:t>
             </w:r>
           </w:p>
         </w:tc>
@@ -16009,15 +16079,7 @@
               <w:jc w:val="both"/>
             </w:pPr>
             <w:r>
-              <w:t xml:space="preserve"> [</w:t>
-            </w:r>
-            <w:proofErr w:type="gramStart"/>
-            <w:r>
-              <w:t>0.5266]*</w:t>
-            </w:r>
-            <w:proofErr w:type="gramEnd"/>
-            <w:r>
-              <w:t>[DBH^1.7712]</w:t>
+              <w:t xml:space="preserve"> [0.5266]*[DBH^1.7712]</w:t>
             </w:r>
           </w:p>
         </w:tc>
@@ -16111,15 +16173,7 @@
               <w:jc w:val="both"/>
             </w:pPr>
             <w:r>
-              <w:t xml:space="preserve"> [</w:t>
-            </w:r>
-            <w:proofErr w:type="gramStart"/>
-            <w:r>
-              <w:t>0.037241]*</w:t>
-            </w:r>
-            <w:proofErr w:type="gramEnd"/>
-            <w:r>
-              <w:t>[DBH^2.99585]</w:t>
+              <w:t xml:space="preserve"> [0.037241]*[DBH^2.99585]</w:t>
             </w:r>
           </w:p>
         </w:tc>
@@ -16195,15 +16249,7 @@
               <w:jc w:val="both"/>
             </w:pPr>
             <w:r>
-              <w:t xml:space="preserve"> [</w:t>
-            </w:r>
-            <w:proofErr w:type="gramStart"/>
-            <w:r>
-              <w:t>0.4600]+</w:t>
-            </w:r>
-            <w:proofErr w:type="gramEnd"/>
-            <w:r>
-              <w:t>[[0.0370]*[DBH^2]*TH]</w:t>
+              <w:t xml:space="preserve"> [0.4600]+[[0.0370]*[DBH^2]*TH]</w:t>
             </w:r>
           </w:p>
         </w:tc>
@@ -16288,15 +16334,7 @@
               <w:jc w:val="both"/>
             </w:pPr>
             <w:r>
-              <w:t xml:space="preserve"> [</w:t>
-            </w:r>
-            <w:proofErr w:type="gramStart"/>
-            <w:r>
-              <w:t>362.129]*</w:t>
-            </w:r>
-            <w:proofErr w:type="gramEnd"/>
-            <w:r>
-              <w:t>[[3.1416]*[[[[DBH^2]/4]]^1.100]]</w:t>
+              <w:t xml:space="preserve"> [362.129]*[[3.1416]*[[[[DBH^2]/4]]^1.100]]</w:t>
             </w:r>
           </w:p>
         </w:tc>
@@ -16390,15 +16428,7 @@
               <w:jc w:val="both"/>
             </w:pPr>
             <w:r>
-              <w:t xml:space="preserve"> [[</w:t>
-            </w:r>
-            <w:proofErr w:type="gramStart"/>
-            <w:r>
-              <w:t>Exp[</w:t>
-            </w:r>
-            <w:proofErr w:type="gramEnd"/>
-            <w:r>
-              <w:t>4.9375]] * [[DBH^2]^1.0583]] * [1.14]/ 1000000</w:t>
+              <w:t xml:space="preserve"> [[Exp[4.9375]] * [[DBH^2]^1.0583]] * [1.14]/ 1000000</w:t>
             </w:r>
           </w:p>
         </w:tc>
@@ -16474,15 +16504,7 @@
               <w:jc w:val="both"/>
             </w:pPr>
             <w:r>
-              <w:t xml:space="preserve"> [Exp[-1.</w:t>
-            </w:r>
-            <w:proofErr w:type="gramStart"/>
-            <w:r>
-              <w:t>76]*</w:t>
-            </w:r>
-            <w:proofErr w:type="gramEnd"/>
-            <w:r>
-              <w:t>[DBH^2.26]]</w:t>
+              <w:t xml:space="preserve"> [Exp[-1.76]*[DBH^2.26]]</w:t>
             </w:r>
           </w:p>
         </w:tc>
@@ -16558,15 +16580,7 @@
               <w:jc w:val="both"/>
             </w:pPr>
             <w:r>
-              <w:t xml:space="preserve"> [Exp[-1.</w:t>
-            </w:r>
-            <w:proofErr w:type="gramStart"/>
-            <w:r>
-              <w:t>76]*</w:t>
-            </w:r>
-            <w:proofErr w:type="gramEnd"/>
-            <w:r>
-              <w:t>[DBH^2.26]]</w:t>
+              <w:t xml:space="preserve"> [Exp[-1.76]*[DBH^2.26]]</w:t>
             </w:r>
           </w:p>
         </w:tc>
@@ -16642,15 +16656,7 @@
               <w:jc w:val="both"/>
             </w:pPr>
             <w:r>
-              <w:t xml:space="preserve"> [Exp[-3.</w:t>
-            </w:r>
-            <w:proofErr w:type="gramStart"/>
-            <w:r>
-              <w:t>363]*</w:t>
-            </w:r>
-            <w:proofErr w:type="gramEnd"/>
-            <w:r>
-              <w:t>[DBH^2.4809]*[TH^0.4984]</w:t>
+              <w:t xml:space="preserve"> [Exp[-3.363]*[DBH^2.4809]*[TH^0.4984]</w:t>
             </w:r>
           </w:p>
         </w:tc>
@@ -16735,15 +16741,7 @@
               <w:jc w:val="both"/>
             </w:pPr>
             <w:r>
-              <w:t xml:space="preserve"> [10^-1.</w:t>
-            </w:r>
-            <w:proofErr w:type="gramStart"/>
-            <w:r>
-              <w:t>417]*</w:t>
-            </w:r>
-            <w:proofErr w:type="gramEnd"/>
-            <w:r>
-              <w:t>[DBH^2.755]</w:t>
+              <w:t xml:space="preserve"> [10^-1.417]*[DBH^2.755]</w:t>
             </w:r>
           </w:p>
         </w:tc>
@@ -16828,15 +16826,7 @@
               <w:jc w:val="both"/>
             </w:pPr>
             <w:r>
-              <w:t xml:space="preserve"> [</w:t>
-            </w:r>
-            <w:proofErr w:type="gramStart"/>
-            <w:r>
-              <w:t>0.209142]*</w:t>
-            </w:r>
-            <w:proofErr w:type="gramEnd"/>
-            <w:r>
-              <w:t>[DBH^1.698]</w:t>
+              <w:t xml:space="preserve"> [0.209142]*[DBH^1.698]</w:t>
             </w:r>
           </w:p>
         </w:tc>
@@ -16912,15 +16902,7 @@
               <w:jc w:val="both"/>
             </w:pPr>
             <w:r>
-              <w:t xml:space="preserve"> [Exp[-2.</w:t>
-            </w:r>
-            <w:proofErr w:type="gramStart"/>
-            <w:r>
-              <w:t>22]*</w:t>
-            </w:r>
-            <w:proofErr w:type="gramEnd"/>
-            <w:r>
-              <w:t>[DBH^2.45]]</w:t>
+              <w:t xml:space="preserve"> [Exp[-2.22]*[DBH^2.45]]</w:t>
             </w:r>
           </w:p>
         </w:tc>
@@ -16996,15 +16978,7 @@
               <w:jc w:val="both"/>
             </w:pPr>
             <w:r>
-              <w:t xml:space="preserve"> [</w:t>
-            </w:r>
-            <w:proofErr w:type="gramStart"/>
-            <w:r>
-              <w:t>0.180272]*</w:t>
-            </w:r>
-            <w:proofErr w:type="gramEnd"/>
-            <w:r>
-              <w:t>[DBH^2.27177]</w:t>
+              <w:t xml:space="preserve"> [0.180272]*[DBH^2.27177]</w:t>
             </w:r>
           </w:p>
         </w:tc>
@@ -17098,15 +17072,7 @@
               <w:jc w:val="both"/>
             </w:pPr>
             <w:r>
-              <w:t xml:space="preserve"> [[</w:t>
-            </w:r>
-            <w:proofErr w:type="gramStart"/>
-            <w:r>
-              <w:t>Exp[</w:t>
-            </w:r>
-            <w:proofErr w:type="gramEnd"/>
-            <w:r>
-              <w:t>4.9375]]*[[DBH^2]^1.0583]]*[1.14]/1000000</w:t>
+              <w:t xml:space="preserve"> [[Exp[4.9375]]*[[DBH^2]^1.0583]]*[1.14]/1000000</w:t>
             </w:r>
           </w:p>
         </w:tc>
@@ -17182,15 +17148,7 @@
               <w:jc w:val="both"/>
             </w:pPr>
             <w:r>
-              <w:t xml:space="preserve"> [</w:t>
-            </w:r>
-            <w:proofErr w:type="gramStart"/>
-            <w:r>
-              <w:t>0.058]*</w:t>
-            </w:r>
-            <w:proofErr w:type="gramEnd"/>
-            <w:r>
-              <w:t>[[[DBH^2]*TH]^0.919]</w:t>
+              <w:t xml:space="preserve"> [0.058]*[[[DBH^2]*TH]^0.919]</w:t>
             </w:r>
           </w:p>
         </w:tc>
@@ -17266,15 +17224,7 @@
               <w:jc w:val="both"/>
             </w:pPr>
             <w:r>
-              <w:t xml:space="preserve"> [</w:t>
-            </w:r>
-            <w:proofErr w:type="gramStart"/>
-            <w:r>
-              <w:t>0.058]*</w:t>
-            </w:r>
-            <w:proofErr w:type="gramEnd"/>
-            <w:r>
-              <w:t>[[[DBH^2]*TH]^0.919]</w:t>
+              <w:t xml:space="preserve"> [0.058]*[[[DBH^2]*TH]^0.919]</w:t>
             </w:r>
           </w:p>
         </w:tc>
@@ -17359,15 +17309,7 @@
               <w:jc w:val="both"/>
             </w:pPr>
             <w:r>
-              <w:t xml:space="preserve"> [</w:t>
-            </w:r>
-            <w:proofErr w:type="gramStart"/>
-            <w:r>
-              <w:t>0.182]*</w:t>
-            </w:r>
-            <w:proofErr w:type="gramEnd"/>
-            <w:r>
-              <w:t>[DBH^1.936]</w:t>
+              <w:t xml:space="preserve"> [0.182]*[DBH^1.936]</w:t>
             </w:r>
           </w:p>
         </w:tc>
@@ -17452,15 +17394,7 @@
               <w:jc w:val="both"/>
             </w:pPr>
             <w:r>
-              <w:t xml:space="preserve"> [</w:t>
-            </w:r>
-            <w:proofErr w:type="gramStart"/>
-            <w:r>
-              <w:t>0.1354]*</w:t>
-            </w:r>
-            <w:proofErr w:type="gramEnd"/>
-            <w:r>
-              <w:t>[DBH^2.3033]</w:t>
+              <w:t xml:space="preserve"> [0.1354]*[DBH^2.3033]</w:t>
             </w:r>
           </w:p>
         </w:tc>
@@ -17550,15 +17484,7 @@
               <w:jc w:val="both"/>
             </w:pPr>
             <w:r>
-              <w:t xml:space="preserve"> [[Exp^-3.</w:t>
-            </w:r>
-            <w:proofErr w:type="gramStart"/>
-            <w:r>
-              <w:t>549]*</w:t>
-            </w:r>
-            <w:proofErr w:type="gramEnd"/>
-            <w:r>
-              <w:t>[DBH^2.787]]]</w:t>
+              <w:t xml:space="preserve"> [[Exp^-3.549]*[DBH^2.787]]]</w:t>
             </w:r>
           </w:p>
         </w:tc>
@@ -17648,15 +17574,7 @@
               <w:jc w:val="both"/>
             </w:pPr>
             <w:r>
-              <w:t xml:space="preserve"> [</w:t>
-            </w:r>
-            <w:proofErr w:type="gramStart"/>
-            <w:r>
-              <w:t>0.058]*</w:t>
-            </w:r>
-            <w:proofErr w:type="gramEnd"/>
-            <w:r>
-              <w:t>[[[DBH^2]*TH]^0.919]</w:t>
+              <w:t xml:space="preserve"> [0.058]*[[[DBH^2]*TH]^0.919]</w:t>
             </w:r>
           </w:p>
         </w:tc>
@@ -17741,15 +17659,7 @@
               <w:jc w:val="both"/>
             </w:pPr>
             <w:r>
-              <w:t xml:space="preserve"> [</w:t>
-            </w:r>
-            <w:proofErr w:type="gramStart"/>
-            <w:r>
-              <w:t>0.0514]*</w:t>
-            </w:r>
-            <w:proofErr w:type="gramEnd"/>
-            <w:r>
-              <w:t>[DBH^2.5222]</w:t>
+              <w:t xml:space="preserve"> [0.0514]*[DBH^2.5222]</w:t>
             </w:r>
           </w:p>
         </w:tc>
@@ -17834,15 +17744,7 @@
               <w:jc w:val="both"/>
             </w:pPr>
             <w:r>
-              <w:t xml:space="preserve"> [</w:t>
-            </w:r>
-            <w:proofErr w:type="gramStart"/>
-            <w:r>
-              <w:t>0.058]*</w:t>
-            </w:r>
-            <w:proofErr w:type="gramEnd"/>
-            <w:r>
-              <w:t>[[[DBH^2]*TH]^0.919]</w:t>
+              <w:t xml:space="preserve"> [0.058]*[[[DBH^2]*TH]^0.919]</w:t>
             </w:r>
           </w:p>
         </w:tc>
@@ -17918,15 +17820,7 @@
               <w:jc w:val="both"/>
             </w:pPr>
             <w:r>
-              <w:t xml:space="preserve"> [Exp[-2.</w:t>
-            </w:r>
-            <w:proofErr w:type="gramStart"/>
-            <w:r>
-              <w:t>76]*</w:t>
-            </w:r>
-            <w:proofErr w:type="gramEnd"/>
-            <w:r>
-              <w:t>[DBH^2.37]]</w:t>
+              <w:t xml:space="preserve"> [Exp[-2.76]*[DBH^2.37]]</w:t>
             </w:r>
           </w:p>
         </w:tc>
@@ -18002,15 +17896,7 @@
               <w:jc w:val="both"/>
             </w:pPr>
             <w:r>
-              <w:t xml:space="preserve"> [</w:t>
-            </w:r>
-            <w:proofErr w:type="gramStart"/>
-            <w:r>
-              <w:t>0.246689]*</w:t>
-            </w:r>
-            <w:proofErr w:type="gramEnd"/>
-            <w:r>
-              <w:t>[DBH^2.24992]</w:t>
+              <w:t xml:space="preserve"> [0.246689]*[DBH^2.24992]</w:t>
             </w:r>
           </w:p>
         </w:tc>
@@ -18086,15 +17972,7 @@
               <w:jc w:val="both"/>
             </w:pPr>
             <w:r>
-              <w:t xml:space="preserve"> [</w:t>
-            </w:r>
-            <w:proofErr w:type="gramStart"/>
-            <w:r>
-              <w:t>0.1269]*</w:t>
-            </w:r>
-            <w:proofErr w:type="gramEnd"/>
-            <w:r>
-              <w:t>[DBH^2.5169]</w:t>
+              <w:t xml:space="preserve"> [0.1269]*[DBH^2.5169]</w:t>
             </w:r>
           </w:p>
         </w:tc>
@@ -18179,15 +18057,7 @@
               <w:jc w:val="both"/>
             </w:pPr>
             <w:r>
-              <w:t xml:space="preserve"> [[Exp[-4.</w:t>
-            </w:r>
-            <w:proofErr w:type="gramStart"/>
-            <w:r>
-              <w:t>775313]*</w:t>
-            </w:r>
-            <w:proofErr w:type="gramEnd"/>
-            <w:r>
-              <w:t>[DBH^1.798292]*[TH^1.570775]]+[[Exp[-3.547008]*[DBH^2.593972]]+[[Exp[-4.752007]*DBH^2]]</w:t>
+              <w:t xml:space="preserve"> [[Exp[-4.775313]*[DBH^1.798292]*[TH^1.570775]]+[[Exp[-3.547008]*[DBH^2.593972]]+[[Exp[-4.752007]*DBH^2]]</w:t>
             </w:r>
           </w:p>
         </w:tc>
@@ -18272,15 +18142,7 @@
               <w:jc w:val="both"/>
             </w:pPr>
             <w:r>
-              <w:t xml:space="preserve"> [</w:t>
-            </w:r>
-            <w:proofErr w:type="gramStart"/>
-            <w:r>
-              <w:t>0.283]*</w:t>
-            </w:r>
-            <w:proofErr w:type="gramEnd"/>
-            <w:r>
-              <w:t>[[[DBH^2]*TH]^0.807]</w:t>
+              <w:t xml:space="preserve"> [0.283]*[[[DBH^2]*TH]^0.807]</w:t>
             </w:r>
           </w:p>
         </w:tc>
@@ -18365,15 +18227,7 @@
               <w:jc w:val="both"/>
             </w:pPr>
             <w:r>
-              <w:t xml:space="preserve"> [</w:t>
-            </w:r>
-            <w:proofErr w:type="gramStart"/>
-            <w:r>
-              <w:t>0.283]*</w:t>
-            </w:r>
-            <w:proofErr w:type="gramEnd"/>
-            <w:r>
-              <w:t>[[[DBH^2]*TH]^0.807]</w:t>
+              <w:t xml:space="preserve"> [0.283]*[[[DBH^2]*TH]^0.807]</w:t>
             </w:r>
           </w:p>
         </w:tc>
@@ -18458,15 +18312,7 @@
               <w:jc w:val="both"/>
             </w:pPr>
             <w:r>
-              <w:t xml:space="preserve"> [[exp[-3.</w:t>
-            </w:r>
-            <w:proofErr w:type="gramStart"/>
-            <w:r>
-              <w:t>53684]*</w:t>
-            </w:r>
-            <w:proofErr w:type="gramEnd"/>
-            <w:r>
-              <w:t>[DBH^2.043763]*[TH^0.759522]]+[[Exp[-5.803952]*[DBH^2*TH]^1.224292]]+[[Exp[-6.181035]*[DBH^2.488617]]</w:t>
+              <w:t xml:space="preserve"> [[exp[-3.53684]*[DBH^2.043763]*[TH^0.759522]]+[[Exp[-5.803952]*[DBH^2*TH]^1.224292]]+[[Exp[-6.181035]*[DBH^2.488617]]</w:t>
             </w:r>
           </w:p>
         </w:tc>
@@ -18551,15 +18397,7 @@
               <w:jc w:val="both"/>
             </w:pPr>
             <w:r>
-              <w:t xml:space="preserve"> [Exp[-2.</w:t>
-            </w:r>
-            <w:proofErr w:type="gramStart"/>
-            <w:r>
-              <w:t>27]*</w:t>
-            </w:r>
-            <w:proofErr w:type="gramEnd"/>
-            <w:r>
-              <w:t>[DBH^2.39]]</w:t>
+              <w:t xml:space="preserve"> [Exp[-2.27]*[DBH^2.39]]</w:t>
             </w:r>
           </w:p>
         </w:tc>
@@ -18635,15 +18473,7 @@
               <w:jc w:val="both"/>
             </w:pPr>
             <w:r>
-              <w:t xml:space="preserve"> [</w:t>
-            </w:r>
-            <w:proofErr w:type="gramStart"/>
-            <w:r>
-              <w:t>0.283]*</w:t>
-            </w:r>
-            <w:proofErr w:type="gramEnd"/>
-            <w:r>
-              <w:t>[[[DBH^2]*TH]^0.807]</w:t>
+              <w:t xml:space="preserve"> [0.283]*[[[DBH^2]*TH]^0.807]</w:t>
             </w:r>
           </w:p>
         </w:tc>
@@ -18719,15 +18549,7 @@
               <w:jc w:val="both"/>
             </w:pPr>
             <w:r>
-              <w:t xml:space="preserve"> [-2.305 + 2.351 * </w:t>
-            </w:r>
-            <w:proofErr w:type="gramStart"/>
-            <w:r>
-              <w:t>ln[</w:t>
-            </w:r>
-            <w:proofErr w:type="gramEnd"/>
-            <w:r>
-              <w:t>DBH]] * 1.033</w:t>
+              <w:t xml:space="preserve"> [-2.305 + 2.351 * ln[DBH]] * 1.033</w:t>
             </w:r>
           </w:p>
         </w:tc>
@@ -18829,15 +18651,7 @@
               <w:jc w:val="both"/>
             </w:pPr>
             <w:r>
-              <w:t xml:space="preserve"> [</w:t>
-            </w:r>
-            <w:proofErr w:type="gramStart"/>
-            <w:r>
-              <w:t>0.130169]*</w:t>
-            </w:r>
-            <w:proofErr w:type="gramEnd"/>
-            <w:r>
-              <w:t>[DBH^2.34924]</w:t>
+              <w:t xml:space="preserve"> [0.130169]*[DBH^2.34924]</w:t>
             </w:r>
           </w:p>
         </w:tc>
@@ -18922,15 +18736,7 @@
               <w:jc w:val="both"/>
             </w:pPr>
             <w:r>
-              <w:t xml:space="preserve"> [</w:t>
-            </w:r>
-            <w:proofErr w:type="gramStart"/>
-            <w:r>
-              <w:t>0.449]*</w:t>
-            </w:r>
-            <w:proofErr w:type="gramEnd"/>
-            <w:r>
-              <w:t>[DBH^2]-33.565</w:t>
+              <w:t xml:space="preserve"> [0.449]*[DBH^2]-33.565</w:t>
             </w:r>
           </w:p>
         </w:tc>
@@ -19012,15 +18818,7 @@
               <w:jc w:val="both"/>
             </w:pPr>
             <w:r>
-              <w:t xml:space="preserve"> [</w:t>
-            </w:r>
-            <w:proofErr w:type="gramStart"/>
-            <w:r>
-              <w:t>0.00166]*</w:t>
-            </w:r>
-            <w:proofErr w:type="gramEnd"/>
-            <w:r>
-              <w:t>[DBH^3.6586]</w:t>
+              <w:t xml:space="preserve"> [0.00166]*[DBH^3.6586]</w:t>
             </w:r>
           </w:p>
         </w:tc>
@@ -19091,15 +18889,7 @@
               <w:t>BH</w:t>
             </w:r>
             <w:r>
-              <w:t>^</w:t>
-            </w:r>
-            <w:proofErr w:type="gramStart"/>
-            <w:r>
-              <w:t>2)^</w:t>
-            </w:r>
-            <w:proofErr w:type="gramEnd"/>
-            <w:r>
-              <w:t>0.976</w:t>
+              <w:t>^2)^0.976</w:t>
             </w:r>
           </w:p>
         </w:tc>
@@ -23380,7 +23170,6 @@
               <w:t xml:space="preserve">Size </w:t>
             </w:r>
             <w:proofErr w:type="spellStart"/>
-            <w:proofErr w:type="gramStart"/>
             <w:r>
               <w:t>class</w:t>
             </w:r>
@@ -23391,7 +23180,6 @@
               <w:t>Successional</w:t>
             </w:r>
             <w:proofErr w:type="spellEnd"/>
-            <w:proofErr w:type="gramEnd"/>
             <w:r>
               <w:t xml:space="preserve"> stage</w:t>
             </w:r>
@@ -23541,7 +23329,6 @@
               <w:t xml:space="preserve">Size </w:t>
             </w:r>
             <w:proofErr w:type="spellStart"/>
-            <w:proofErr w:type="gramStart"/>
             <w:r>
               <w:t>class</w:t>
             </w:r>
@@ -23552,7 +23339,6 @@
               <w:t>Successional</w:t>
             </w:r>
             <w:proofErr w:type="spellEnd"/>
-            <w:proofErr w:type="gramEnd"/>
             <w:r>
               <w:t xml:space="preserve"> stage</w:t>
             </w:r>
@@ -24935,7 +24721,7 @@
                           <pic:cNvPicPr/>
                         </pic:nvPicPr>
                         <pic:blipFill>
-                          <a:blip r:embed="rId11">
+                          <a:blip r:embed="rId12">
                             <a:extLst>
                               <a:ext uri="{28A0092B-C50C-407E-A947-70E740481C1C}">
                                 <a14:useLocalDpi xmlns:a14="http://schemas.microsoft.com/office/drawing/2010/main" val="0"/>
@@ -25061,7 +24847,7 @@
                           <pic:cNvPicPr/>
                         </pic:nvPicPr>
                         <pic:blipFill>
-                          <a:blip r:embed="rId12"/>
+                          <a:blip r:embed="rId13"/>
                           <a:stretch>
                             <a:fillRect/>
                           </a:stretch>
@@ -25108,7 +24894,7 @@
                           <pic:cNvPicPr/>
                         </pic:nvPicPr>
                         <pic:blipFill>
-                          <a:blip r:embed="rId13"/>
+                          <a:blip r:embed="rId14"/>
                           <a:stretch>
                             <a:fillRect/>
                           </a:stretch>
@@ -25200,7 +24986,7 @@
                           </pic:cNvPicPr>
                         </pic:nvPicPr>
                         <pic:blipFill>
-                          <a:blip r:embed="rId14">
+                          <a:blip r:embed="rId15">
                             <a:extLst>
                               <a:ext uri="{28A0092B-C50C-407E-A947-70E740481C1C}">
                                 <a14:useLocalDpi xmlns:a14="http://schemas.microsoft.com/office/drawing/2010/main" val="0"/>
@@ -25337,7 +25123,7 @@
                           </pic:cNvPicPr>
                         </pic:nvPicPr>
                         <pic:blipFill>
-                          <a:blip r:embed="rId15" cstate="print">
+                          <a:blip r:embed="rId16" cstate="print">
                             <a:extLst>
                               <a:ext uri="{28A0092B-C50C-407E-A947-70E740481C1C}">
                                 <a14:useLocalDpi xmlns:a14="http://schemas.microsoft.com/office/drawing/2010/main" val="0"/>
@@ -25412,7 +25198,7 @@
                           </pic:cNvPicPr>
                         </pic:nvPicPr>
                         <pic:blipFill>
-                          <a:blip r:embed="rId16" cstate="print">
+                          <a:blip r:embed="rId17" cstate="print">
                             <a:extLst>
                               <a:ext uri="{28A0092B-C50C-407E-A947-70E740481C1C}">
                                 <a14:useLocalDpi xmlns:a14="http://schemas.microsoft.com/office/drawing/2010/main" val="0"/>
@@ -25533,7 +25319,7 @@
                           <pic:cNvPicPr/>
                         </pic:nvPicPr>
                         <pic:blipFill>
-                          <a:blip r:embed="rId17">
+                          <a:blip r:embed="rId18">
                             <a:extLst>
                               <a:ext uri="{28A0092B-C50C-407E-A947-70E740481C1C}">
                                 <a14:useLocalDpi xmlns:a14="http://schemas.microsoft.com/office/drawing/2010/main" val="0"/>
@@ -25699,7 +25485,7 @@
                           </pic:cNvPicPr>
                         </pic:nvPicPr>
                         <pic:blipFill>
-                          <a:blip r:embed="rId18" cstate="print">
+                          <a:blip r:embed="rId19" cstate="print">
                             <a:extLst>
                               <a:ext uri="{28A0092B-C50C-407E-A947-70E740481C1C}">
                                 <a14:useLocalDpi xmlns:a14="http://schemas.microsoft.com/office/drawing/2010/main" val="0"/>
@@ -25765,7 +25551,7 @@
                           </pic:cNvPicPr>
                         </pic:nvPicPr>
                         <pic:blipFill>
-                          <a:blip r:embed="rId19" cstate="print">
+                          <a:blip r:embed="rId20" cstate="print">
                             <a:extLst>
                               <a:ext uri="{28A0092B-C50C-407E-A947-70E740481C1C}">
                                 <a14:useLocalDpi xmlns:a14="http://schemas.microsoft.com/office/drawing/2010/main" val="0"/>
@@ -25835,7 +25621,7 @@
                           </pic:cNvPicPr>
                         </pic:nvPicPr>
                         <pic:blipFill>
-                          <a:blip r:embed="rId20" cstate="print">
+                          <a:blip r:embed="rId21" cstate="print">
                             <a:extLst>
                               <a:ext uri="{28A0092B-C50C-407E-A947-70E740481C1C}">
                                 <a14:useLocalDpi xmlns:a14="http://schemas.microsoft.com/office/drawing/2010/main" val="0"/>
@@ -25901,7 +25687,7 @@
                           </pic:cNvPicPr>
                         </pic:nvPicPr>
                         <pic:blipFill>
-                          <a:blip r:embed="rId21" cstate="print">
+                          <a:blip r:embed="rId22" cstate="print">
                             <a:extLst>
                               <a:ext uri="{28A0092B-C50C-407E-A947-70E740481C1C}">
                                 <a14:useLocalDpi xmlns:a14="http://schemas.microsoft.com/office/drawing/2010/main" val="0"/>
@@ -27126,4 +26912,16 @@
     </a:ext>
   </a:extLst>
 </a:theme>
+</file>
+
+<file path=customXml/item1.xml><?xml version="1.0" encoding="utf-8"?>
+<b:Sources xmlns:b="http://schemas.openxmlformats.org/officeDocument/2006/bibliography" xmlns="http://schemas.openxmlformats.org/officeDocument/2006/bibliography" SelectedStyle="\APASixthEditionOfficeOnline.xsl" StyleName="APA" Version="6"/>
+</file>
+
+<file path=customXml/itemProps1.xml><?xml version="1.0" encoding="utf-8"?>
+<ds:datastoreItem xmlns:ds="http://schemas.openxmlformats.org/officeDocument/2006/customXml" ds:itemID="{400D24AC-F89A-4BF5-9D64-1997A3EF4C47}">
+  <ds:schemaRefs>
+    <ds:schemaRef ds:uri="http://schemas.openxmlformats.org/officeDocument/2006/bibliography"/>
+  </ds:schemaRefs>
+</ds:datastoreItem>
 </file>
</xml_diff>

<commit_message>
new sentence in intro
</commit_message>
<xml_diff>
--- a/manuscript/ch1_manuscript2.docx
+++ b/manuscript/ch1_manuscript2.docx
@@ -258,7 +258,28 @@
         <w:t xml:space="preserve"> </w:t>
       </w:r>
       <w:r>
-        <w:t xml:space="preserve">Specifically, aboveground biomass (AGB) </w:t>
+        <w:t xml:space="preserve">Specifically, </w:t>
+      </w:r>
+      <w:r>
+        <w:t>the organic matter produced above the soil in stems, branches</w:t>
+      </w:r>
+      <w:r>
+        <w:t>,</w:t>
+      </w:r>
+      <w:r>
+        <w:t xml:space="preserve"> and leaves</w:t>
+      </w:r>
+      <w:r>
+        <w:t xml:space="preserve">, known as </w:t>
+      </w:r>
+      <w:r>
+        <w:t>aboveground biomass (AGB)</w:t>
+      </w:r>
+      <w:r>
+        <w:t>,</w:t>
+      </w:r>
+      <w:r>
+        <w:t xml:space="preserve"> </w:t>
       </w:r>
       <w:r>
         <w:t xml:space="preserve">represents the main </w:t>
@@ -270,7 +291,10 @@
         <w:t xml:space="preserve"> in tropical forests</w:t>
       </w:r>
       <w:r>
-        <w:t xml:space="preserve">, determining the amount of carbon </w:t>
+        <w:t>. This means AGB determines</w:t>
+      </w:r>
+      <w:r>
+        <w:t xml:space="preserve"> the amount of carbon </w:t>
       </w:r>
       <w:r>
         <w:t>loss</w:t>
@@ -279,7 +303,13 @@
         <w:t xml:space="preserve"> to the atmosphere when </w:t>
       </w:r>
       <w:r>
-        <w:t xml:space="preserve">these </w:t>
+        <w:t>t</w:t>
+      </w:r>
+      <w:r>
+        <w:t>ropical</w:t>
+      </w:r>
+      <w:r>
+        <w:t xml:space="preserve"> </w:t>
       </w:r>
       <w:r>
         <w:t>forests are disturbed</w:t>
@@ -321,6 +351,15 @@
         <w:t xml:space="preserve"> is considered an essential climate variable and an important input to Earth system models (REFs).</w:t>
       </w:r>
       <w:r>
+        <w:t xml:space="preserve"> Additionally, AGB is related to forests structure and composition</w:t>
+      </w:r>
+      <w:r>
+        <w:t>,</w:t>
+      </w:r>
+      <w:r>
+        <w:t xml:space="preserve"> and research has found it has a positive relationship with tropical forest biodiversity (refs, porter et al.).  </w:t>
+      </w:r>
+      <w:r>
         <w:t xml:space="preserve"> </w:t>
       </w:r>
       <w:r>
@@ -346,6 +385,7 @@
     </w:p>
     <w:p>
       <w:r>
+        <w:lastRenderedPageBreak/>
         <w:t xml:space="preserve">The magnitude and patterns of aboveground biomass (AGB) in TMF are hard to estimate partly due to forest disturbance, which greatly increases variation in the spatial and temporal distribution of AGB. </w:t>
       </w:r>
     </w:p>
@@ -362,7 +402,6 @@
     </w:p>
     <w:p>
       <w:r>
-        <w:lastRenderedPageBreak/>
         <w:t>Yet, the effect of land use on AGB patterns remains poorly understood</w:t>
       </w:r>
       <w:r>

</xml_diff>

<commit_message>
a bit of discussion
</commit_message>
<xml_diff>
--- a/manuscript/ch1_manuscript2.docx
+++ b/manuscript/ch1_manuscript2.docx
@@ -360,7 +360,15 @@
         <w:t>Saatchi, 2011</w:t>
       </w:r>
       <w:r>
-        <w:t>; avitabile et al 2016</w:t>
+        <w:t xml:space="preserve">; </w:t>
+      </w:r>
+      <w:proofErr w:type="spellStart"/>
+      <w:r>
+        <w:t>avitabile</w:t>
+      </w:r>
+      <w:proofErr w:type="spellEnd"/>
+      <w:r>
+        <w:t xml:space="preserve"> et al 2016</w:t>
       </w:r>
       <w:r>
         <w:t xml:space="preserve">), most of </w:t>
@@ -741,15 +749,15 @@
         <w:t xml:space="preserve">surprisingly </w:t>
       </w:r>
       <w:r>
-        <w:t>high AGB have been described (</w:t>
-      </w:r>
-      <w:proofErr w:type="gramStart"/>
-      <w:r>
-        <w:t>e.g.</w:t>
-      </w:r>
-      <w:proofErr w:type="gramEnd"/>
-      <w:r>
-        <w:t xml:space="preserve"> Cuni Sanchez</w:t>
+        <w:t xml:space="preserve">high AGB have been described (e.g. </w:t>
+      </w:r>
+      <w:proofErr w:type="spellStart"/>
+      <w:r>
+        <w:t>Cuni</w:t>
+      </w:r>
+      <w:proofErr w:type="spellEnd"/>
+      <w:r>
+        <w:t xml:space="preserve"> Sanchez</w:t>
       </w:r>
       <w:r>
         <w:t xml:space="preserve"> 2017</w:t>
@@ -1145,7 +1153,15 @@
         <w:t>N</w:t>
       </w:r>
       <w:r>
-        <w:t>eotropics (asner)</w:t>
+        <w:t>eotropics (</w:t>
+      </w:r>
+      <w:proofErr w:type="spellStart"/>
+      <w:r>
+        <w:t>asner</w:t>
+      </w:r>
+      <w:proofErr w:type="spellEnd"/>
+      <w:r>
+        <w:t>)</w:t>
       </w:r>
       <w:r>
         <w:t xml:space="preserve">. Secondly, </w:t>
@@ -1617,75 +1633,78 @@
         <w:t>,</w:t>
       </w:r>
       <w:r>
+        <w:t xml:space="preserve"> from different sources</w:t>
+      </w:r>
+      <w:r>
+        <w:t xml:space="preserve"> </w:t>
+      </w:r>
+      <w:r>
+        <w:t xml:space="preserve">into a single dataset. </w:t>
+      </w:r>
+      <w:r>
+        <w:t xml:space="preserve">The main data source for this </w:t>
+      </w:r>
+      <w:r>
+        <w:t>work</w:t>
+      </w:r>
+      <w:r>
+        <w:t xml:space="preserve"> </w:t>
+      </w:r>
+      <w:r>
+        <w:t>i</w:t>
+      </w:r>
+      <w:r>
+        <w:t xml:space="preserve">s the </w:t>
+      </w:r>
+      <w:r>
+        <w:t xml:space="preserve">publicly available </w:t>
+      </w:r>
+      <w:r>
+        <w:t xml:space="preserve">Mexican National Forest Inventory </w:t>
+      </w:r>
+      <w:r>
+        <w:t xml:space="preserve">(FI) </w:t>
+      </w:r>
+      <w:r>
+        <w:t>database,</w:t>
+      </w:r>
+      <w:r>
+        <w:t xml:space="preserve"> which </w:t>
+      </w:r>
+      <w:r>
+        <w:t>contains</w:t>
+      </w:r>
+      <w:r>
+        <w:t xml:space="preserve"> information on forest structure and composition</w:t>
+      </w:r>
+      <w:r>
+        <w:t>, as well as forest disturbance</w:t>
+      </w:r>
+      <w:r>
+        <w:t>.</w:t>
+      </w:r>
+      <w:r>
+        <w:t xml:space="preserve"> </w:t>
+      </w:r>
+      <w:r>
+        <w:t xml:space="preserve">From this database we estimated forest structural attributes, AGB, and land-use variables. </w:t>
+      </w:r>
+      <w:r>
+        <w:t>To complement this data, we obtained information on mean annual temperature</w:t>
+      </w:r>
+      <w:r>
+        <w:t xml:space="preserve"> and precipitation</w:t>
+      </w:r>
+      <w:r>
         <w:t xml:space="preserve"> from </w:t>
       </w:r>
-      <w:proofErr w:type="gramStart"/>
-      <w:r>
-        <w:t>different sources</w:t>
-      </w:r>
-      <w:proofErr w:type="gramEnd"/>
-      <w:r>
-        <w:t xml:space="preserve"> </w:t>
-      </w:r>
-      <w:r>
-        <w:t xml:space="preserve">into a single dataset. </w:t>
-      </w:r>
-      <w:r>
-        <w:t xml:space="preserve">The main data source for this </w:t>
-      </w:r>
-      <w:r>
-        <w:t>work</w:t>
-      </w:r>
-      <w:r>
-        <w:t xml:space="preserve"> </w:t>
-      </w:r>
-      <w:r>
-        <w:t>i</w:t>
-      </w:r>
-      <w:r>
-        <w:t xml:space="preserve">s the </w:t>
-      </w:r>
-      <w:r>
-        <w:t xml:space="preserve">publicly available </w:t>
-      </w:r>
-      <w:r>
-        <w:t xml:space="preserve">Mexican National Forest Inventory </w:t>
-      </w:r>
-      <w:r>
-        <w:t xml:space="preserve">(FI) </w:t>
-      </w:r>
-      <w:r>
-        <w:t>database,</w:t>
-      </w:r>
-      <w:r>
-        <w:t xml:space="preserve"> which </w:t>
-      </w:r>
-      <w:r>
-        <w:t>contains</w:t>
-      </w:r>
-      <w:r>
-        <w:t xml:space="preserve"> information on forest structure and composition</w:t>
-      </w:r>
-      <w:r>
-        <w:t>, as well as forest disturbance</w:t>
-      </w:r>
-      <w:r>
-        <w:t>.</w:t>
-      </w:r>
-      <w:r>
-        <w:t xml:space="preserve"> </w:t>
-      </w:r>
-      <w:r>
-        <w:t xml:space="preserve">From this database we estimated forest structural attributes, AGB, and land-use variables. </w:t>
-      </w:r>
-      <w:r>
-        <w:t>To complement this data, we obtained information on mean annual temperature</w:t>
-      </w:r>
-      <w:r>
-        <w:t xml:space="preserve"> and precipitation</w:t>
-      </w:r>
-      <w:r>
-        <w:t xml:space="preserve"> from WorldClim (CITA). Lastly, we retrieved topographical information from NASA’s </w:t>
+      <w:proofErr w:type="spellStart"/>
+      <w:r>
+        <w:t>WorldClim</w:t>
+      </w:r>
+      <w:proofErr w:type="spellEnd"/>
+      <w:r>
+        <w:t xml:space="preserve"> (CITA). Lastly, we retrieved topographical information from NASA’s </w:t>
       </w:r>
       <w:r>
         <w:t>Shuttle Radar Topography Mission</w:t>
@@ -1832,7 +1851,23 @@
           <w:rStyle w:val="textlayer--absolute"/>
           <w:rFonts w:cstheme="minorHAnsi"/>
         </w:rPr>
-        <w:t>National Commission of Biodiversity (CONABIO) GeoPortal (CITAS)</w:t>
+        <w:t xml:space="preserve">National Commission of Biodiversity (CONABIO) </w:t>
+      </w:r>
+      <w:proofErr w:type="spellStart"/>
+      <w:r>
+        <w:rPr>
+          <w:rStyle w:val="textlayer--absolute"/>
+          <w:rFonts w:cstheme="minorHAnsi"/>
+        </w:rPr>
+        <w:t>GeoPortal</w:t>
+      </w:r>
+      <w:proofErr w:type="spellEnd"/>
+      <w:r>
+        <w:rPr>
+          <w:rStyle w:val="textlayer--absolute"/>
+          <w:rFonts w:cstheme="minorHAnsi"/>
+        </w:rPr>
+        <w:t xml:space="preserve"> (CITAS)</w:t>
       </w:r>
       <w:r>
         <w:t xml:space="preserve">. </w:t>
@@ -1986,7 +2021,15 @@
         <w:t>i.e.</w:t>
       </w:r>
       <w:r>
-        <w:t xml:space="preserve">, the number of trees per hectare; (2) basal area, defined as the sum of the cross-sectional surface area of trees per hectare; and (3) Lorey’s height, which is a measure of forest stand height weighted by its basal area. </w:t>
+        <w:t xml:space="preserve">, the number of trees per hectare; (2) basal area, defined as the sum of the cross-sectional surface area of trees per hectare; and (3) </w:t>
+      </w:r>
+      <w:proofErr w:type="spellStart"/>
+      <w:r>
+        <w:t>Lorey’s</w:t>
+      </w:r>
+      <w:proofErr w:type="spellEnd"/>
+      <w:r>
+        <w:t xml:space="preserve"> height, which is a measure of forest stand height weighted by its basal area. </w:t>
       </w:r>
     </w:p>
     <w:p>
@@ -2102,14 +2145,24 @@
         <w:t xml:space="preserve"> using the</w:t>
       </w:r>
       <w:r>
-        <w:t xml:space="preserve"> correctTaxo function in</w:t>
+        <w:t xml:space="preserve"> </w:t>
+      </w:r>
+      <w:proofErr w:type="spellStart"/>
+      <w:r>
+        <w:t>correctTaxo</w:t>
+      </w:r>
+      <w:proofErr w:type="spellEnd"/>
+      <w:r>
+        <w:t xml:space="preserve"> function in</w:t>
       </w:r>
       <w:r>
         <w:t xml:space="preserve"> R package BIOMASS (</w:t>
       </w:r>
+      <w:proofErr w:type="spellStart"/>
       <w:r>
         <w:t>Réjou‐Méchain</w:t>
       </w:r>
+      <w:proofErr w:type="spellEnd"/>
       <w:r>
         <w:t>, 2017</w:t>
       </w:r>
@@ -2147,7 +2200,15 @@
         <w:t xml:space="preserve">For estimating AGB of the remaining trees whose allometric equation has not been described, </w:t>
       </w:r>
       <w:r>
-        <w:t xml:space="preserve">we used a generic allometric equation developed by Chave et al. (2015) for tropical trees </w:t>
+        <w:t xml:space="preserve">we used a generic allometric equation developed by </w:t>
+      </w:r>
+      <w:proofErr w:type="spellStart"/>
+      <w:r>
+        <w:t>Chave</w:t>
+      </w:r>
+      <w:proofErr w:type="spellEnd"/>
+      <w:r>
+        <w:t xml:space="preserve"> et al. (2015) for tropical trees </w:t>
       </w:r>
       <w:r>
         <w:t>based on tree</w:t>
@@ -2331,7 +2392,15 @@
         <w:t>height</w:t>
       </w:r>
       <w:r>
-        <w:t>, except for Chave et al.’s generic equation</w:t>
+        <w:t xml:space="preserve">, except for </w:t>
+      </w:r>
+      <w:proofErr w:type="spellStart"/>
+      <w:r>
+        <w:t>Chave</w:t>
+      </w:r>
+      <w:proofErr w:type="spellEnd"/>
+      <w:r>
+        <w:t xml:space="preserve"> et al.’s generic equation</w:t>
       </w:r>
       <w:r>
         <w:t xml:space="preserve"> (eq.1)</w:t>
@@ -2346,16 +2415,13 @@
         <w:t xml:space="preserve"> FI database.</w:t>
       </w:r>
       <w:r>
-        <w:t xml:space="preserve"> We searched for the wood density value of each species or its closest relative in global wood density databases using the function </w:t>
-      </w:r>
-      <w:proofErr w:type="gramStart"/>
-      <w:r>
-        <w:t>BIOMASS::</w:t>
-      </w:r>
-      <w:proofErr w:type="gramEnd"/>
+        <w:t xml:space="preserve"> We searched for the wood density value of each species or its closest relative in global wood density databases using the function BIOMASS::</w:t>
+      </w:r>
+      <w:proofErr w:type="spellStart"/>
       <w:r>
         <w:t>getWoodDensity</w:t>
       </w:r>
+      <w:proofErr w:type="spellEnd"/>
       <w:r>
         <w:t>, which provides a wood density value</w:t>
       </w:r>
@@ -2415,13 +2481,16 @@
       <w:r>
         <w:t xml:space="preserve"> the </w:t>
       </w:r>
-      <w:proofErr w:type="gramStart"/>
       <w:r>
         <w:t>BIOMASS::</w:t>
       </w:r>
-      <w:proofErr w:type="gramEnd"/>
-      <w:r>
-        <w:t>AGBmonteCarlo function</w:t>
+      <w:proofErr w:type="spellStart"/>
+      <w:r>
+        <w:t>AGBmonteCarlo</w:t>
+      </w:r>
+      <w:proofErr w:type="spellEnd"/>
+      <w:r>
+        <w:t xml:space="preserve"> function</w:t>
       </w:r>
       <w:r>
         <w:t>.</w:t>
@@ -2475,7 +2544,15 @@
         <w:t>that all field data samples have a</w:t>
       </w:r>
       <w:r>
-        <w:t xml:space="preserve"> height error of 10%, as suggested in Chave et al. (2004). </w:t>
+        <w:t xml:space="preserve"> height error of 10%, as suggested in </w:t>
+      </w:r>
+      <w:proofErr w:type="spellStart"/>
+      <w:r>
+        <w:t>Chave</w:t>
+      </w:r>
+      <w:proofErr w:type="spellEnd"/>
+      <w:r>
+        <w:t xml:space="preserve"> et al. (2004). </w:t>
       </w:r>
       <w:r>
         <w:t xml:space="preserve">To estimate </w:t>
@@ -3074,6 +3151,7 @@
       <w:r>
         <w:t xml:space="preserve">the proportion of species </w:t>
       </w:r>
+      <w:proofErr w:type="spellStart"/>
       <w:r>
         <w:rPr>
           <w:i/>
@@ -3081,6 +3159,7 @@
         </w:rPr>
         <w:t>i</w:t>
       </w:r>
+      <w:proofErr w:type="spellEnd"/>
       <w:r>
         <w:t xml:space="preserve"> and </w:t>
       </w:r>
@@ -3200,6 +3279,7 @@
       <w:r>
         <w:t xml:space="preserve"> and </w:t>
       </w:r>
+      <w:proofErr w:type="spellStart"/>
       <w:r>
         <w:rPr>
           <w:i/>
@@ -3208,7 +3288,11 @@
         <w:t>H</w:t>
       </w:r>
       <w:r>
-        <w:t xml:space="preserve"> at plot level, as well as average </w:t>
+        <w:t xml:space="preserve"> at</w:t>
+      </w:r>
+      <w:proofErr w:type="spellEnd"/>
+      <w:r>
+        <w:t xml:space="preserve"> plot level, as well as average </w:t>
       </w:r>
       <w:r>
         <w:rPr>
@@ -3230,7 +3314,6 @@
       <w:r>
         <w:t xml:space="preserve">, total </w:t>
       </w:r>
-      <w:proofErr w:type="gramStart"/>
       <w:r>
         <w:rPr>
           <w:i/>
@@ -3238,7 +3321,6 @@
         </w:rPr>
         <w:t>H</w:t>
       </w:r>
-      <w:proofErr w:type="gramEnd"/>
       <w:r>
         <w:t xml:space="preserve"> and total </w:t>
       </w:r>
@@ -3335,14 +3417,30 @@
           <w:rStyle w:val="textlayer--absolute"/>
           <w:rFonts w:cstheme="minorHAnsi"/>
         </w:rPr>
-        <w:t>from Wor</w:t>
-      </w:r>
+        <w:t xml:space="preserve">from </w:t>
+      </w:r>
+      <w:proofErr w:type="spellStart"/>
       <w:r>
         <w:rPr>
           <w:rStyle w:val="textlayer--absolute"/>
           <w:rFonts w:cstheme="minorHAnsi"/>
         </w:rPr>
-        <w:t xml:space="preserve">ldClim (bio12 and bio1, respectively) </w:t>
+        <w:t>Wor</w:t>
+      </w:r>
+      <w:r>
+        <w:rPr>
+          <w:rStyle w:val="textlayer--absolute"/>
+          <w:rFonts w:cstheme="minorHAnsi"/>
+        </w:rPr>
+        <w:t>ldClim</w:t>
+      </w:r>
+      <w:proofErr w:type="spellEnd"/>
+      <w:r>
+        <w:rPr>
+          <w:rStyle w:val="textlayer--absolute"/>
+          <w:rFonts w:cstheme="minorHAnsi"/>
+        </w:rPr>
+        <w:t xml:space="preserve"> (bio12 and bio1, respectively) </w:t>
       </w:r>
       <w:r>
         <w:rPr>
@@ -3570,15 +3668,7 @@
         <w:t>i.e.</w:t>
       </w:r>
       <w:r>
-        <w:t xml:space="preserve">, the proportion of </w:t>
-      </w:r>
-      <w:proofErr w:type="gramStart"/>
-      <w:r>
-        <w:t>different types</w:t>
-      </w:r>
-      <w:proofErr w:type="gramEnd"/>
-      <w:r>
-        <w:t xml:space="preserve"> of land cover within a site)</w:t>
+        <w:t>, the proportion of different types of land cover within a site)</w:t>
       </w:r>
       <w:r>
         <w:t xml:space="preserve"> after a forest succession categorization at plot level (described below)</w:t>
@@ -3721,7 +3811,15 @@
         <w:t xml:space="preserve"> (Figure S1). Then, we compared 30 indices to define the best number of clusters and chose the one that was better supported by most indices</w:t>
       </w:r>
       <w:r>
-        <w:t xml:space="preserve"> (ref nbclust)</w:t>
+        <w:t xml:space="preserve"> (ref </w:t>
+      </w:r>
+      <w:proofErr w:type="spellStart"/>
+      <w:r>
+        <w:t>nbclust</w:t>
+      </w:r>
+      <w:proofErr w:type="spellEnd"/>
+      <w:r>
+        <w:t>)</w:t>
       </w:r>
       <w:r>
         <w:t xml:space="preserve">. Most of the indices suggested three clusters as the best classification. Thus, from this analysis, </w:t>
@@ -3748,7 +3846,15 @@
         <w:t>Mexican TMCF</w:t>
       </w:r>
       <w:r>
-        <w:t xml:space="preserve"> have shown that tree height, DBH, and tree density change through time after disturbance and are useful for estimating an approximate stage of forest succession (Velasco-Murguía et al., 2021). In general, </w:t>
+        <w:t xml:space="preserve"> have shown that tree height, DBH, and tree density change through time after disturbance and are useful for estimating an approximate stage of forest succession (Velasco-</w:t>
+      </w:r>
+      <w:proofErr w:type="spellStart"/>
+      <w:r>
+        <w:t>Murguía</w:t>
+      </w:r>
+      <w:proofErr w:type="spellEnd"/>
+      <w:r>
+        <w:t xml:space="preserve"> et al., 2021). In general, </w:t>
       </w:r>
       <w:r>
         <w:t xml:space="preserve">immediately after croplands </w:t>
@@ -4025,6 +4131,7 @@
       <w:r>
         <w:t xml:space="preserve">, </w:t>
       </w:r>
+      <w:proofErr w:type="spellStart"/>
       <w:r>
         <w:rPr>
           <w:i/>
@@ -4032,6 +4139,7 @@
         </w:rPr>
         <w:t>minSS</w:t>
       </w:r>
+      <w:proofErr w:type="spellEnd"/>
       <w:r>
         <w:t xml:space="preserve"> is the minimum possible </w:t>
       </w:r>
@@ -4045,6 +4153,7 @@
       <w:r>
         <w:t xml:space="preserve"> value present in a site and </w:t>
       </w:r>
+      <w:proofErr w:type="spellStart"/>
       <w:r>
         <w:rPr>
           <w:i/>
@@ -4052,6 +4161,7 @@
         </w:rPr>
         <w:t>maxSS</w:t>
       </w:r>
+      <w:proofErr w:type="spellEnd"/>
       <w:r>
         <w:t xml:space="preserve"> is the maximum possible </w:t>
       </w:r>
@@ -4071,6 +4181,7 @@
       <w:r>
         <w:t xml:space="preserve">onsidering there are four plots in each site, </w:t>
       </w:r>
+      <w:proofErr w:type="spellStart"/>
       <w:r>
         <w:rPr>
           <w:i/>
@@ -4078,6 +4189,7 @@
         </w:rPr>
         <w:t>minSS</w:t>
       </w:r>
+      <w:proofErr w:type="spellEnd"/>
       <w:r>
         <w:t xml:space="preserve"> </w:t>
       </w:r>
@@ -4102,6 +4214,7 @@
       <w:r>
         <w:t xml:space="preserve">, and </w:t>
       </w:r>
+      <w:proofErr w:type="spellStart"/>
       <w:r>
         <w:rPr>
           <w:i/>
@@ -4109,6 +4222,7 @@
         </w:rPr>
         <w:t>maxSS</w:t>
       </w:r>
+      <w:proofErr w:type="spellEnd"/>
       <w:r>
         <w:t xml:space="preserve"> is always 12</w:t>
       </w:r>
@@ -4184,12 +4298,14 @@
       <w:r>
         <w:t xml:space="preserve"> (eq.5). Similar approaches have been used by </w:t>
       </w:r>
+      <w:proofErr w:type="spellStart"/>
       <w:r>
         <w:rPr>
           <w:highlight w:val="yellow"/>
         </w:rPr>
         <w:t>XPerfectoXVandermeerXEtc</w:t>
       </w:r>
+      <w:proofErr w:type="spellEnd"/>
       <w:r>
         <w:t xml:space="preserve"> to describe </w:t>
       </w:r>
@@ -4472,19 +4588,44 @@
         </w:rPr>
         <w:t xml:space="preserve"> (Fahey et al., 2016; </w:t>
       </w:r>
+      <w:proofErr w:type="spellStart"/>
       <w:r>
         <w:rPr>
           <w:rStyle w:val="textlayer--absolute"/>
           <w:rFonts w:cstheme="minorHAnsi"/>
         </w:rPr>
-        <w:t>Jardel-Pelaez, et al., 2014</w:t>
-      </w:r>
+        <w:t>Jardel-Pelaez</w:t>
+      </w:r>
+      <w:proofErr w:type="spellEnd"/>
       <w:r>
         <w:rPr>
           <w:rStyle w:val="textlayer--absolute"/>
           <w:rFonts w:cstheme="minorHAnsi"/>
         </w:rPr>
-        <w:t>; Scatena et al., 2011; Torres, 2004</w:t>
+        <w:t>, et al., 2014</w:t>
+      </w:r>
+      <w:r>
+        <w:rPr>
+          <w:rStyle w:val="textlayer--absolute"/>
+          <w:rFonts w:cstheme="minorHAnsi"/>
+        </w:rPr>
+        <w:t xml:space="preserve">; </w:t>
+      </w:r>
+      <w:proofErr w:type="spellStart"/>
+      <w:r>
+        <w:rPr>
+          <w:rStyle w:val="textlayer--absolute"/>
+          <w:rFonts w:cstheme="minorHAnsi"/>
+        </w:rPr>
+        <w:t>Scatena</w:t>
+      </w:r>
+      <w:proofErr w:type="spellEnd"/>
+      <w:r>
+        <w:rPr>
+          <w:rStyle w:val="textlayer--absolute"/>
+          <w:rFonts w:cstheme="minorHAnsi"/>
+        </w:rPr>
+        <w:t xml:space="preserve"> et al., 2011; Torres, 2004</w:t>
       </w:r>
       <w:r>
         <w:rPr>
@@ -4716,15 +4857,7 @@
         <w:t xml:space="preserve"> two main sampling levels: plot level (n= 160)</w:t>
       </w:r>
       <w:r>
-        <w:t xml:space="preserve">, representing </w:t>
-      </w:r>
-      <w:proofErr w:type="gramStart"/>
-      <w:r>
-        <w:t>fairly homogeneous</w:t>
-      </w:r>
-      <w:proofErr w:type="gramEnd"/>
-      <w:r>
-        <w:t xml:space="preserve"> forest stands in an area of 400 m</w:t>
+        <w:t>, representing fairly homogeneous forest stands in an area of 400 m</w:t>
       </w:r>
       <w:r>
         <w:rPr>
@@ -4884,15 +5017,7 @@
         <w:t xml:space="preserve">better explained AGB distribution </w:t>
       </w:r>
       <w:r>
-        <w:t xml:space="preserve">in these forests as well as AGB distribution across trees of </w:t>
-      </w:r>
-      <w:proofErr w:type="gramStart"/>
-      <w:r>
-        <w:t>different size</w:t>
-      </w:r>
-      <w:proofErr w:type="gramEnd"/>
-      <w:r>
-        <w:t xml:space="preserve">. </w:t>
+        <w:t xml:space="preserve">in these forests as well as AGB distribution across trees of different size. </w:t>
       </w:r>
       <w:r>
         <w:t>Research</w:t>
@@ -4907,7 +5032,15 @@
         <w:t>related to AGB</w:t>
       </w:r>
       <w:r>
-        <w:t xml:space="preserve"> than other structural attributes (asner), in others, </w:t>
+        <w:t xml:space="preserve"> than other structural attributes (</w:t>
+      </w:r>
+      <w:proofErr w:type="spellStart"/>
+      <w:r>
+        <w:t>asner</w:t>
+      </w:r>
+      <w:proofErr w:type="spellEnd"/>
+      <w:r>
+        <w:t xml:space="preserve">), in others, </w:t>
       </w:r>
       <w:r>
         <w:t xml:space="preserve">basal area and </w:t>
@@ -4919,7 +5052,15 @@
         <w:t xml:space="preserve"> </w:t>
       </w:r>
       <w:r>
-        <w:t>a larger role in explaining AGB distribution (cuni).</w:t>
+        <w:t>a larger role in explaining AGB distribution (</w:t>
+      </w:r>
+      <w:proofErr w:type="spellStart"/>
+      <w:r>
+        <w:t>cuni</w:t>
+      </w:r>
+      <w:proofErr w:type="spellEnd"/>
+      <w:r>
+        <w:t>).</w:t>
       </w:r>
       <w:r>
         <w:t xml:space="preserve"> </w:t>
@@ -4972,7 +5113,15 @@
         <w:t>employed</w:t>
       </w:r>
       <w:r>
-        <w:t xml:space="preserve"> a similar approach as Cuni-Sanchez et al. (2021) and </w:t>
+        <w:t xml:space="preserve"> a similar approach as </w:t>
+      </w:r>
+      <w:proofErr w:type="spellStart"/>
+      <w:r>
+        <w:t>Cuni</w:t>
+      </w:r>
+      <w:proofErr w:type="spellEnd"/>
+      <w:r>
+        <w:t xml:space="preserve">-Sanchez et al. (2021) and </w:t>
       </w:r>
       <w:r>
         <w:t>classified trees in six size classes based on their DBH:</w:t>
@@ -5291,16 +5440,19 @@
       <w:r>
         <w:t xml:space="preserve">approach </w:t>
       </w:r>
-      <w:proofErr w:type="gramStart"/>
       <w:r>
         <w:t xml:space="preserve">similar </w:t>
       </w:r>
       <w:r>
-        <w:t>to</w:t>
-      </w:r>
-      <w:proofErr w:type="gramEnd"/>
-      <w:r>
-        <w:t xml:space="preserve"> Tredennick et al. (2021) for model exploration, we performed variable selection by comparing the full model against a series of reduced models in which each predictor is dropped in a stepwise fashion. We selected the best model comparing</w:t>
+        <w:t xml:space="preserve">to </w:t>
+      </w:r>
+      <w:proofErr w:type="spellStart"/>
+      <w:r>
+        <w:t>Tredennick</w:t>
+      </w:r>
+      <w:proofErr w:type="spellEnd"/>
+      <w:r>
+        <w:t xml:space="preserve"> et al. (2021) for model exploration, we performed variable selection by comparing the full model against a series of reduced models in which each predictor is dropped in a stepwise fashion. We selected the best model comparing</w:t>
       </w:r>
       <w:r>
         <w:t xml:space="preserve"> their</w:t>
@@ -6270,15 +6422,7 @@
     <w:p>
       <w:r>
         <w:tab/>
-        <w:t xml:space="preserve">In these landscapes there is </w:t>
-      </w:r>
-      <w:proofErr w:type="gramStart"/>
-      <w:r>
-        <w:t>a large proportion</w:t>
-      </w:r>
-      <w:proofErr w:type="gramEnd"/>
-      <w:r>
-        <w:t xml:space="preserve"> of small trees (DBH &lt; 20 cm), and </w:t>
+        <w:t xml:space="preserve">In these landscapes there is a large proportion of small trees (DBH &lt; 20 cm), and </w:t>
       </w:r>
       <w:r>
         <w:t xml:space="preserve">trees with a DBH </w:t>
@@ -6658,15 +6802,7 @@
         <w:t>Young fallows</w:t>
       </w:r>
       <w:r>
-        <w:t xml:space="preserve"> have small AGB and small number of trees. Thus, the few but large trees that do exist in these plots represent </w:t>
-      </w:r>
-      <w:proofErr w:type="gramStart"/>
-      <w:r>
-        <w:t>a large proportion</w:t>
-      </w:r>
-      <w:proofErr w:type="gramEnd"/>
-      <w:r>
-        <w:t xml:space="preserve"> of the total amount of AGB</w:t>
+        <w:t xml:space="preserve"> have small AGB and small number of trees. Thus, the few but large trees that do exist in these plots represent a large proportion of the total amount of AGB</w:t>
       </w:r>
       <w:r>
         <w:t xml:space="preserve"> (although this is not statistically different from the contribution to AGB by other size classes)</w:t>
@@ -6768,6 +6904,7 @@
       <w:r>
         <w:t xml:space="preserve">, </w:t>
       </w:r>
+      <w:proofErr w:type="spellStart"/>
       <w:r>
         <w:rPr>
           <w:i/>
@@ -6775,6 +6912,7 @@
         </w:rPr>
         <w:t>Saurauia</w:t>
       </w:r>
+      <w:proofErr w:type="spellEnd"/>
       <w:r>
         <w:t xml:space="preserve">, and </w:t>
       </w:r>
@@ -7857,13 +7995,8 @@
       <w:r>
         <w:t xml:space="preserve"> Although most of this AGB is in lowland tropical forests, </w:t>
       </w:r>
-      <w:proofErr w:type="gramStart"/>
-      <w:r>
-        <w:t>large amounts</w:t>
-      </w:r>
-      <w:proofErr w:type="gramEnd"/>
-      <w:r>
-        <w:t xml:space="preserve"> of AGB-comparable to those found in lowland tropical forests-have </w:t>
+      <w:r>
+        <w:t xml:space="preserve">large amounts of AGB-comparable to those found in lowland tropical forests-have </w:t>
       </w:r>
       <w:r>
         <w:t xml:space="preserve">also </w:t>
@@ -7893,7 +8026,13 @@
         <w:t xml:space="preserve"> Besides the variability imposed by the rugged terrain of tropical mountains, </w:t>
       </w:r>
       <w:r>
-        <w:t xml:space="preserve">AGB is highly modified by land use. </w:t>
+        <w:t xml:space="preserve">AGB is highly </w:t>
+      </w:r>
+      <w:r>
+        <w:t>influenced</w:t>
+      </w:r>
+      <w:r>
+        <w:t xml:space="preserve"> by land use. </w:t>
       </w:r>
       <w:r>
         <w:t>Here, w</w:t>
@@ -7909,6 +8048,197 @@
       </w:r>
       <w:r>
         <w:t xml:space="preserve"> and land use.</w:t>
+      </w:r>
+    </w:p>
+    <w:p>
+      <w:r>
+        <w:tab/>
+      </w:r>
+      <w:r>
+        <w:t xml:space="preserve">The studied sites </w:t>
+      </w:r>
+      <w:r>
+        <w:t>are heterogeneous landscapes where forest patches are interspersed with agricultural and grazing lands</w:t>
+      </w:r>
+      <w:r>
+        <w:t xml:space="preserve">, as commonly found in tropical forests (Refs). </w:t>
+      </w:r>
+      <w:r>
+        <w:t xml:space="preserve">Thus, sites show a variety of landscape compositions from those dominated by mature forest to those mostly covered by young fallows and agricultural lands. </w:t>
+      </w:r>
+      <w:r>
+        <w:t xml:space="preserve">Consequently, </w:t>
+      </w:r>
+      <w:r>
+        <w:t xml:space="preserve">AGB patterns in the region are </w:t>
+      </w:r>
+      <w:r>
+        <w:t xml:space="preserve">highly variable. </w:t>
+      </w:r>
+      <w:r>
+        <w:t xml:space="preserve">Average AGB </w:t>
+      </w:r>
+      <w:r>
+        <w:t xml:space="preserve">in the studied sites </w:t>
+      </w:r>
+      <w:r>
+        <w:t xml:space="preserve">(n= 40) </w:t>
+      </w:r>
+      <w:r>
+        <w:t xml:space="preserve">is </w:t>
+      </w:r>
+      <w:r>
+        <w:rPr>
+          <w:rFonts w:cstheme="minorHAnsi"/>
+        </w:rPr>
+        <w:t xml:space="preserve">137.49 </w:t>
+      </w:r>
+      <w:r>
+        <w:rPr>
+          <w:rFonts w:ascii="French Script MT" w:hAnsi="French Script MT"/>
+        </w:rPr>
+        <w:t>±</w:t>
+      </w:r>
+      <w:r>
+        <w:t xml:space="preserve"> 121.29 Mg ha</w:t>
+      </w:r>
+      <w:r>
+        <w:rPr>
+          <w:vertAlign w:val="superscript"/>
+        </w:rPr>
+        <w:t>-1</w:t>
+      </w:r>
+      <w:r>
+        <w:t xml:space="preserve"> which is in line with Santoro et </w:t>
+      </w:r>
+      <w:proofErr w:type="spellStart"/>
+      <w:r>
+        <w:t>al’s</w:t>
+      </w:r>
+      <w:proofErr w:type="spellEnd"/>
+      <w:r>
+        <w:t xml:space="preserve"> (2021) and </w:t>
+      </w:r>
+      <w:proofErr w:type="spellStart"/>
+      <w:r>
+        <w:t>Avitabile</w:t>
+      </w:r>
+      <w:proofErr w:type="spellEnd"/>
+      <w:r>
+        <w:t xml:space="preserve"> et </w:t>
+      </w:r>
+      <w:proofErr w:type="spellStart"/>
+      <w:r>
+        <w:t>al’s</w:t>
+      </w:r>
+      <w:proofErr w:type="spellEnd"/>
+      <w:r>
+        <w:t xml:space="preserve"> </w:t>
+      </w:r>
+      <w:r>
+        <w:t xml:space="preserve">(2012) </w:t>
+      </w:r>
+      <w:r>
+        <w:t xml:space="preserve">estimates for the region, </w:t>
+      </w:r>
+      <w:r>
+        <w:t xml:space="preserve">and within the range found by </w:t>
+      </w:r>
+      <w:proofErr w:type="spellStart"/>
+      <w:r>
+        <w:t>Spracklen</w:t>
+      </w:r>
+      <w:proofErr w:type="spellEnd"/>
+      <w:r>
+        <w:t xml:space="preserve"> and </w:t>
+      </w:r>
+      <w:proofErr w:type="spellStart"/>
+      <w:r>
+        <w:t>Righelto</w:t>
+      </w:r>
+      <w:proofErr w:type="spellEnd"/>
+      <w:r>
+        <w:t xml:space="preserve"> () for TMCF, </w:t>
+      </w:r>
+      <w:r>
+        <w:t xml:space="preserve">but lower than Saatchi et </w:t>
+      </w:r>
+      <w:proofErr w:type="spellStart"/>
+      <w:r>
+        <w:t>al’s</w:t>
+      </w:r>
+      <w:proofErr w:type="spellEnd"/>
+      <w:r>
+        <w:t xml:space="preserve"> (2011). </w:t>
+      </w:r>
+      <w:r>
+        <w:t>This average changes in forest plots at different successional stages. In mature forest</w:t>
+      </w:r>
+      <w:r>
+        <w:t xml:space="preserve"> (n= 29)</w:t>
+      </w:r>
+      <w:r>
+        <w:t xml:space="preserve">, AGB averages </w:t>
+      </w:r>
+      <w:r>
+        <w:t>354.86 Mg ha</w:t>
+      </w:r>
+      <w:r>
+        <w:rPr>
+          <w:vertAlign w:val="superscript"/>
+        </w:rPr>
+        <w:t>-1</w:t>
+      </w:r>
+      <w:r>
+        <w:t xml:space="preserve"> </w:t>
+      </w:r>
+      <w:r>
+        <w:t xml:space="preserve">which is closer to Saatchi et </w:t>
+      </w:r>
+      <w:proofErr w:type="spellStart"/>
+      <w:r>
+        <w:t>al’s</w:t>
+      </w:r>
+      <w:proofErr w:type="spellEnd"/>
+      <w:r>
+        <w:t xml:space="preserve"> (2011) estimate for the region</w:t>
+      </w:r>
+      <w:r>
+        <w:t xml:space="preserve"> and higher than AGB estimates</w:t>
+      </w:r>
+      <w:r>
+        <w:t xml:space="preserve"> found by </w:t>
+      </w:r>
+      <w:proofErr w:type="spellStart"/>
+      <w:r>
+        <w:t>Spracklen</w:t>
+      </w:r>
+      <w:proofErr w:type="spellEnd"/>
+      <w:r>
+        <w:t xml:space="preserve"> and </w:t>
+      </w:r>
+      <w:proofErr w:type="spellStart"/>
+      <w:r>
+        <w:t>Righleto</w:t>
+      </w:r>
+      <w:proofErr w:type="spellEnd"/>
+      <w:r>
+        <w:t xml:space="preserve"> () in neotropical TMCF (247 </w:t>
+      </w:r>
+      <w:r>
+        <w:t>Mg ha</w:t>
+      </w:r>
+      <w:r>
+        <w:rPr>
+          <w:vertAlign w:val="superscript"/>
+        </w:rPr>
+        <w:t>-1</w:t>
+      </w:r>
+      <w:r>
+        <w:t>).</w:t>
+      </w:r>
+      <w:r>
+        <w:t xml:space="preserve"> </w:t>
       </w:r>
     </w:p>
     <w:p>
@@ -7952,15 +8282,7 @@
         </w:numPr>
       </w:pPr>
       <w:r>
-        <w:t xml:space="preserve">Secondary forests can hold relatively </w:t>
-      </w:r>
-      <w:proofErr w:type="gramStart"/>
-      <w:r>
-        <w:t>large amounts</w:t>
-      </w:r>
-      <w:proofErr w:type="gramEnd"/>
-      <w:r>
-        <w:t xml:space="preserve"> of AGB (150 </w:t>
+        <w:t xml:space="preserve">Secondary forests can hold relatively large amounts of AGB (150 </w:t>
       </w:r>
       <w:r>
         <w:t>Mg ha</w:t>
@@ -8059,15 +8381,7 @@
         <w:t xml:space="preserve">AGB and tree diversity do not have a linear relationship, </w:t>
       </w:r>
       <w:r>
-        <w:t xml:space="preserve">which means they behave in </w:t>
-      </w:r>
-      <w:proofErr w:type="gramStart"/>
-      <w:r>
-        <w:t>a different way</w:t>
-      </w:r>
-      <w:proofErr w:type="gramEnd"/>
-      <w:r>
-        <w:t xml:space="preserve"> as landscape composition changes. -- </w:t>
+        <w:t xml:space="preserve">which means they behave in a different way as landscape composition changes. -- </w:t>
       </w:r>
       <w:r>
         <w:t xml:space="preserve">forest disturbance by land use probably has different effects on these two ecosystem services. </w:t>
@@ -8153,6 +8467,29 @@
           <w:numId w:val="3"/>
         </w:numPr>
       </w:pPr>
+      <w:r>
+        <w:t xml:space="preserve">Many of the allometric equations do not include tree height (according to </w:t>
+      </w:r>
+      <w:proofErr w:type="spellStart"/>
+      <w:r>
+        <w:t>Spracklen</w:t>
+      </w:r>
+      <w:proofErr w:type="spellEnd"/>
+      <w:r>
+        <w:t>, these ae could overestimate AGB).</w:t>
+      </w:r>
+    </w:p>
+    <w:p>
+      <w:pPr>
+        <w:pStyle w:val="Prrafodelista"/>
+        <w:numPr>
+          <w:ilvl w:val="0"/>
+          <w:numId w:val="3"/>
+        </w:numPr>
+      </w:pPr>
+      <w:r>
+        <w:t>Relationship between AGB and slope is very weak although it always appears in the multiple regression models</w:t>
+      </w:r>
     </w:p>
     <w:p>
       <w:pPr>
@@ -8710,8 +9047,13 @@
             <w:hideMark/>
           </w:tcPr>
           <w:p>
-            <w:r>
-              <w:t>Lorey’s height (m)</w:t>
+            <w:proofErr w:type="spellStart"/>
+            <w:r>
+              <w:t>Lorey’s</w:t>
+            </w:r>
+            <w:proofErr w:type="spellEnd"/>
+            <w:r>
+              <w:t xml:space="preserve"> height (m)</w:t>
             </w:r>
           </w:p>
         </w:tc>
@@ -10605,8 +10947,13 @@
             <w:tcW w:w="2972" w:type="dxa"/>
           </w:tcPr>
           <w:p>
-            <w:r>
-              <w:t>Lorey’s height (m)</w:t>
+            <w:proofErr w:type="spellStart"/>
+            <w:r>
+              <w:t>Lorey’s</w:t>
+            </w:r>
+            <w:proofErr w:type="spellEnd"/>
+            <w:r>
+              <w:t xml:space="preserve"> height (m)</w:t>
             </w:r>
           </w:p>
         </w:tc>
@@ -12430,7 +12777,15 @@
           </w:tcPr>
           <w:p>
             <w:r>
-              <w:t>b= 5.406; F= 57.07; df (3, 36); p &lt; 0.001; adjusted R</w:t>
+              <w:t xml:space="preserve">b= 5.406; F= 57.07; </w:t>
+            </w:r>
+            <w:proofErr w:type="spellStart"/>
+            <w:r>
+              <w:t>df</w:t>
+            </w:r>
+            <w:proofErr w:type="spellEnd"/>
+            <w:r>
+              <w:t xml:space="preserve"> (3, 36); p &lt; 0.001; adjusted R</w:t>
             </w:r>
             <w:r>
               <w:rPr>
@@ -12770,7 +13125,15 @@
               <w:t xml:space="preserve">ased on </w:t>
             </w:r>
             <w:r>
-              <w:t>their structural attributes (stem density, basal area, and Lorey’s height) measured in the field</w:t>
+              <w:t xml:space="preserve">their structural attributes (stem density, basal area, and </w:t>
+            </w:r>
+            <w:proofErr w:type="spellStart"/>
+            <w:r>
+              <w:t>Lorey’s</w:t>
+            </w:r>
+            <w:proofErr w:type="spellEnd"/>
+            <w:r>
+              <w:t xml:space="preserve"> height) measured in the field</w:t>
             </w:r>
             <w:r>
               <w:t>. C</w:t>
@@ -12782,7 +13145,15 @@
               <w:t xml:space="preserve"> </w:t>
             </w:r>
             <w:r>
-              <w:t xml:space="preserve">of b) stem density, c) Lorey’s height, d) basal area, e) wood density, and f) </w:t>
+              <w:t xml:space="preserve">of b) stem density, c) </w:t>
+            </w:r>
+            <w:proofErr w:type="spellStart"/>
+            <w:r>
+              <w:t>Lorey’s</w:t>
+            </w:r>
+            <w:proofErr w:type="spellEnd"/>
+            <w:r>
+              <w:t xml:space="preserve"> height, d) basal area, e) wood density, and f) </w:t>
             </w:r>
             <w:r>
               <w:t xml:space="preserve">aboveground biomass (AGB) between young fallows (F), young forest (Y), and mature forest (M). </w:t>
@@ -14195,9 +14566,11 @@
             <w:hideMark/>
           </w:tcPr>
           <w:p>
+            <w:proofErr w:type="spellStart"/>
             <w:r>
               <w:t>WorldClim</w:t>
             </w:r>
+            <w:proofErr w:type="spellEnd"/>
           </w:p>
         </w:tc>
       </w:tr>
@@ -14280,9 +14653,11 @@
             <w:hideMark/>
           </w:tcPr>
           <w:p>
+            <w:proofErr w:type="spellStart"/>
             <w:r>
               <w:t>WordClim</w:t>
             </w:r>
+            <w:proofErr w:type="spellEnd"/>
           </w:p>
         </w:tc>
       </w:tr>
@@ -14917,8 +15292,13 @@
             <w:hideMark/>
           </w:tcPr>
           <w:p>
-            <w:r>
-              <w:t>Lorey’s height</w:t>
+            <w:proofErr w:type="spellStart"/>
+            <w:r>
+              <w:t>Lorey’s</w:t>
+            </w:r>
+            <w:proofErr w:type="spellEnd"/>
+            <w:r>
+              <w:t xml:space="preserve"> height</w:t>
             </w:r>
           </w:p>
         </w:tc>
@@ -16359,8 +16739,13 @@
             <w:hideMark/>
           </w:tcPr>
           <w:p>
-            <w:r>
-              <w:t>Lorey’s height</w:t>
+            <w:proofErr w:type="spellStart"/>
+            <w:r>
+              <w:t>Lorey’s</w:t>
+            </w:r>
+            <w:proofErr w:type="spellEnd"/>
+            <w:r>
+              <w:t xml:space="preserve"> height</w:t>
             </w:r>
           </w:p>
         </w:tc>
@@ -16958,9 +17343,11 @@
             <w:hideMark/>
           </w:tcPr>
           <w:p>
+            <w:proofErr w:type="spellStart"/>
             <w:r>
               <w:t>Plot_id</w:t>
             </w:r>
+            <w:proofErr w:type="spellEnd"/>
           </w:p>
         </w:tc>
         <w:tc>
@@ -17180,8 +17567,13 @@
           </w:tcPr>
           <w:p>
             <w:r>
-              <w:t>FI corrected with Taxonomic Name Resolution Service with BIOMASS function correctTaxo</w:t>
-            </w:r>
+              <w:t xml:space="preserve">FI corrected with Taxonomic Name Resolution Service with BIOMASS function </w:t>
+            </w:r>
+            <w:proofErr w:type="spellStart"/>
+            <w:r>
+              <w:t>correctTaxo</w:t>
+            </w:r>
+            <w:proofErr w:type="spellEnd"/>
           </w:p>
         </w:tc>
       </w:tr>
@@ -17781,8 +18173,13 @@
           </w:tcPr>
           <w:p>
             <w:r>
-              <w:t>Calculated with BIOMASS function getWoodDensity</w:t>
-            </w:r>
+              <w:t xml:space="preserve">Calculated with BIOMASS function </w:t>
+            </w:r>
+            <w:proofErr w:type="spellStart"/>
+            <w:r>
+              <w:t>getWoodDensity</w:t>
+            </w:r>
+            <w:proofErr w:type="spellEnd"/>
           </w:p>
         </w:tc>
       </w:tr>
@@ -18041,15 +18438,7 @@
               <w:jc w:val="both"/>
             </w:pPr>
             <w:r>
-              <w:t xml:space="preserve"> [</w:t>
-            </w:r>
-            <w:proofErr w:type="gramStart"/>
-            <w:r>
-              <w:t>0.0754]*</w:t>
-            </w:r>
-            <w:proofErr w:type="gramEnd"/>
-            <w:r>
-              <w:t>[DBH^2.513]</w:t>
+              <w:t xml:space="preserve"> [0.0754]*[DBH^2.513]</w:t>
             </w:r>
           </w:p>
         </w:tc>
@@ -18069,8 +18458,13 @@
             <w:pPr>
               <w:jc w:val="both"/>
             </w:pPr>
-            <w:r>
-              <w:t>Avedaño et al., 2009</w:t>
+            <w:proofErr w:type="spellStart"/>
+            <w:r>
+              <w:t>Avedaño</w:t>
+            </w:r>
+            <w:proofErr w:type="spellEnd"/>
+            <w:r>
+              <w:t xml:space="preserve"> et al., 2009</w:t>
             </w:r>
           </w:p>
         </w:tc>
@@ -18099,12 +18493,21 @@
                 <w:iCs/>
               </w:rPr>
             </w:pPr>
+            <w:proofErr w:type="spellStart"/>
             <w:r>
               <w:rPr>
                 <w:i/>
                 <w:iCs/>
               </w:rPr>
-              <w:t>Alchornea latifolia</w:t>
+              <w:t>Alchornea</w:t>
+            </w:r>
+            <w:proofErr w:type="spellEnd"/>
+            <w:r>
+              <w:rPr>
+                <w:i/>
+                <w:iCs/>
+              </w:rPr>
+              <w:t xml:space="preserve"> latifolia</w:t>
             </w:r>
           </w:p>
         </w:tc>
@@ -18125,15 +18528,7 @@
               <w:jc w:val="both"/>
             </w:pPr>
             <w:r>
-              <w:t xml:space="preserve"> [Exp[-3.</w:t>
-            </w:r>
-            <w:proofErr w:type="gramStart"/>
-            <w:r>
-              <w:t>363]*</w:t>
-            </w:r>
-            <w:proofErr w:type="gramEnd"/>
-            <w:r>
-              <w:t>[DBH^2.2714]*[TH^0.4984]</w:t>
+              <w:t xml:space="preserve"> [Exp[-3.363]*[DBH^2.2714]*[TH^0.4984]</w:t>
             </w:r>
           </w:p>
         </w:tc>
@@ -18209,15 +18604,7 @@
               <w:jc w:val="both"/>
             </w:pPr>
             <w:r>
-              <w:t xml:space="preserve"> [Exp[-2.</w:t>
-            </w:r>
-            <w:proofErr w:type="gramStart"/>
-            <w:r>
-              <w:t>14]*</w:t>
-            </w:r>
-            <w:proofErr w:type="gramEnd"/>
-            <w:r>
-              <w:t>[DBH^2.23]]</w:t>
+              <w:t xml:space="preserve"> [Exp[-2.14]*[DBH^2.23]]</w:t>
             </w:r>
           </w:p>
         </w:tc>
@@ -18272,8 +18659,17 @@
                 <w:i/>
                 <w:iCs/>
               </w:rPr>
-              <w:t>Alnus jorullensis</w:t>
-            </w:r>
+              <w:t xml:space="preserve">Alnus </w:t>
+            </w:r>
+            <w:proofErr w:type="spellStart"/>
+            <w:r>
+              <w:rPr>
+                <w:i/>
+                <w:iCs/>
+              </w:rPr>
+              <w:t>jorullensis</w:t>
+            </w:r>
+            <w:proofErr w:type="spellEnd"/>
           </w:p>
         </w:tc>
         <w:tc>
@@ -18293,15 +18689,7 @@
               <w:jc w:val="both"/>
             </w:pPr>
             <w:r>
-              <w:t xml:space="preserve"> [</w:t>
-            </w:r>
-            <w:proofErr w:type="gramStart"/>
-            <w:r>
-              <w:t>0.0195]*</w:t>
-            </w:r>
-            <w:proofErr w:type="gramEnd"/>
-            <w:r>
-              <w:t>[DBH^2.7519]</w:t>
+              <w:t xml:space="preserve"> [0.0195]*[DBH^2.7519]</w:t>
             </w:r>
           </w:p>
         </w:tc>
@@ -18351,13 +18739,31 @@
                 <w:iCs/>
               </w:rPr>
             </w:pPr>
+            <w:proofErr w:type="spellStart"/>
             <w:r>
               <w:rPr>
                 <w:i/>
                 <w:iCs/>
               </w:rPr>
-              <w:t>Brosimum alicastrum</w:t>
-            </w:r>
+              <w:t>Brosimum</w:t>
+            </w:r>
+            <w:proofErr w:type="spellEnd"/>
+            <w:r>
+              <w:rPr>
+                <w:i/>
+                <w:iCs/>
+              </w:rPr>
+              <w:t xml:space="preserve"> </w:t>
+            </w:r>
+            <w:proofErr w:type="spellStart"/>
+            <w:r>
+              <w:rPr>
+                <w:i/>
+                <w:iCs/>
+              </w:rPr>
+              <w:t>alicastrum</w:t>
+            </w:r>
+            <w:proofErr w:type="spellEnd"/>
           </w:p>
         </w:tc>
         <w:tc>
@@ -18377,15 +18783,7 @@
               <w:jc w:val="both"/>
             </w:pPr>
             <w:r>
-              <w:t xml:space="preserve"> [</w:t>
-            </w:r>
-            <w:proofErr w:type="gramStart"/>
-            <w:r>
-              <w:t>0.479403]*</w:t>
-            </w:r>
-            <w:proofErr w:type="gramEnd"/>
-            <w:r>
-              <w:t>[DBH^2.0884]</w:t>
+              <w:t xml:space="preserve"> [0.479403]*[DBH^2.0884]</w:t>
             </w:r>
           </w:p>
         </w:tc>
@@ -18440,8 +18838,17 @@
                 <w:i/>
                 <w:iCs/>
               </w:rPr>
-              <w:t>Cecropia obtusifolia</w:t>
-            </w:r>
+              <w:t xml:space="preserve">Cecropia </w:t>
+            </w:r>
+            <w:proofErr w:type="spellStart"/>
+            <w:r>
+              <w:rPr>
+                <w:i/>
+                <w:iCs/>
+              </w:rPr>
+              <w:t>obtusifolia</w:t>
+            </w:r>
+            <w:proofErr w:type="spellEnd"/>
           </w:p>
         </w:tc>
         <w:tc>
@@ -18461,15 +18868,7 @@
               <w:jc w:val="both"/>
             </w:pPr>
             <w:r>
-              <w:t xml:space="preserve"> [[</w:t>
-            </w:r>
-            <w:proofErr w:type="gramStart"/>
-            <w:r>
-              <w:t>0.000022]*</w:t>
-            </w:r>
-            <w:proofErr w:type="gramEnd"/>
-            <w:r>
-              <w:t>[D^1.9]*[H]] +  [[-0.56 + 0.02[D^2] + 0.04[H]]/10^3]</w:t>
+              <w:t xml:space="preserve"> [[0.000022]*[D^1.9]*[H]] +  [[-0.56 + 0.02[D^2] + 0.04[H]]/10^3]</w:t>
             </w:r>
           </w:p>
         </w:tc>
@@ -18545,15 +18944,7 @@
               <w:jc w:val="both"/>
             </w:pPr>
             <w:r>
-              <w:t xml:space="preserve"> [-6.</w:t>
-            </w:r>
-            <w:proofErr w:type="gramStart"/>
-            <w:r>
-              <w:t>64]+</w:t>
-            </w:r>
-            <w:proofErr w:type="gramEnd"/>
-            <w:r>
-              <w:t>[0.279*BA]+[0.000514*BA^2]</w:t>
+              <w:t xml:space="preserve"> [-6.64]+[0.279*BA]+[0.000514*BA^2]</w:t>
             </w:r>
           </w:p>
         </w:tc>
@@ -18573,8 +18964,13 @@
             <w:pPr>
               <w:jc w:val="both"/>
             </w:pPr>
-            <w:r>
-              <w:t>Schroth et al., 2002</w:t>
+            <w:proofErr w:type="spellStart"/>
+            <w:r>
+              <w:t>Schroth</w:t>
+            </w:r>
+            <w:proofErr w:type="spellEnd"/>
+            <w:r>
+              <w:t xml:space="preserve"> et al., 2002</w:t>
             </w:r>
           </w:p>
         </w:tc>
@@ -18629,15 +19025,7 @@
               <w:jc w:val="both"/>
             </w:pPr>
             <w:r>
-              <w:t xml:space="preserve"> [Exp[-1.</w:t>
-            </w:r>
-            <w:proofErr w:type="gramStart"/>
-            <w:r>
-              <w:t>90]*</w:t>
-            </w:r>
-            <w:proofErr w:type="gramEnd"/>
-            <w:r>
-              <w:t>[DBH^2.15]]</w:t>
+              <w:t xml:space="preserve"> [Exp[-1.90]*[DBH^2.15]]</w:t>
             </w:r>
           </w:p>
         </w:tc>
@@ -18692,8 +19080,17 @@
                 <w:i/>
                 <w:iCs/>
               </w:rPr>
-              <w:t>Clethra hartwegii</w:t>
-            </w:r>
+              <w:t xml:space="preserve">Clethra </w:t>
+            </w:r>
+            <w:proofErr w:type="spellStart"/>
+            <w:r>
+              <w:rPr>
+                <w:i/>
+                <w:iCs/>
+              </w:rPr>
+              <w:t>hartwegii</w:t>
+            </w:r>
+            <w:proofErr w:type="spellEnd"/>
           </w:p>
         </w:tc>
         <w:tc>
@@ -18713,15 +19110,7 @@
               <w:jc w:val="both"/>
             </w:pPr>
             <w:r>
-              <w:t xml:space="preserve"> [Exp[-1.</w:t>
-            </w:r>
-            <w:proofErr w:type="gramStart"/>
-            <w:r>
-              <w:t>90]*</w:t>
-            </w:r>
-            <w:proofErr w:type="gramEnd"/>
-            <w:r>
-              <w:t>[DBH^2.15]]</w:t>
+              <w:t xml:space="preserve"> [Exp[-1.90]*[DBH^2.15]]</w:t>
             </w:r>
           </w:p>
         </w:tc>
@@ -18776,8 +19165,17 @@
                 <w:i/>
                 <w:iCs/>
               </w:rPr>
-              <w:t>Clethra mexicana</w:t>
-            </w:r>
+              <w:t xml:space="preserve">Clethra </w:t>
+            </w:r>
+            <w:proofErr w:type="spellStart"/>
+            <w:r>
+              <w:rPr>
+                <w:i/>
+                <w:iCs/>
+              </w:rPr>
+              <w:t>mexicana</w:t>
+            </w:r>
+            <w:proofErr w:type="spellEnd"/>
           </w:p>
         </w:tc>
         <w:tc>
@@ -18797,15 +19195,7 @@
               <w:jc w:val="both"/>
             </w:pPr>
             <w:r>
-              <w:t xml:space="preserve"> [</w:t>
-            </w:r>
-            <w:proofErr w:type="gramStart"/>
-            <w:r>
-              <w:t>0.4632]*</w:t>
-            </w:r>
-            <w:proofErr w:type="gramEnd"/>
-            <w:r>
-              <w:t>[DBH^1.8168]</w:t>
+              <w:t xml:space="preserve"> [0.4632]*[DBH^1.8168]</w:t>
             </w:r>
           </w:p>
         </w:tc>
@@ -18860,8 +19250,17 @@
                 <w:i/>
                 <w:iCs/>
               </w:rPr>
-              <w:t>Clethra pringlei</w:t>
-            </w:r>
+              <w:t xml:space="preserve">Clethra </w:t>
+            </w:r>
+            <w:proofErr w:type="spellStart"/>
+            <w:r>
+              <w:rPr>
+                <w:i/>
+                <w:iCs/>
+              </w:rPr>
+              <w:t>pringlei</w:t>
+            </w:r>
+            <w:proofErr w:type="spellEnd"/>
           </w:p>
         </w:tc>
         <w:tc>
@@ -18881,15 +19280,7 @@
               <w:jc w:val="both"/>
             </w:pPr>
             <w:r>
-              <w:t xml:space="preserve"> [</w:t>
-            </w:r>
-            <w:proofErr w:type="gramStart"/>
-            <w:r>
-              <w:t>0.067833]*</w:t>
-            </w:r>
-            <w:proofErr w:type="gramEnd"/>
-            <w:r>
-              <w:t>[DBH^2.50972]</w:t>
+              <w:t xml:space="preserve"> [0.067833]*[DBH^2.50972]</w:t>
             </w:r>
           </w:p>
         </w:tc>
@@ -18944,8 +19335,17 @@
                 <w:i/>
                 <w:iCs/>
               </w:rPr>
-              <w:t>Cordia alliodora</w:t>
-            </w:r>
+              <w:t xml:space="preserve">Cordia </w:t>
+            </w:r>
+            <w:proofErr w:type="spellStart"/>
+            <w:r>
+              <w:rPr>
+                <w:i/>
+                <w:iCs/>
+              </w:rPr>
+              <w:t>alliodora</w:t>
+            </w:r>
+            <w:proofErr w:type="spellEnd"/>
           </w:p>
         </w:tc>
         <w:tc>
@@ -18965,15 +19365,7 @@
               <w:jc w:val="both"/>
             </w:pPr>
             <w:r>
-              <w:t xml:space="preserve"> [10^-0.</w:t>
-            </w:r>
-            <w:proofErr w:type="gramStart"/>
-            <w:r>
-              <w:t>755]*</w:t>
-            </w:r>
-            <w:proofErr w:type="gramEnd"/>
-            <w:r>
-              <w:t>[DBH^2.072]</w:t>
+              <w:t xml:space="preserve"> [10^-0.755]*[DBH^2.072]</w:t>
             </w:r>
           </w:p>
         </w:tc>
@@ -19028,8 +19420,17 @@
                 <w:i/>
                 <w:iCs/>
               </w:rPr>
-              <w:t>Cupressus lusitanica</w:t>
-            </w:r>
+              <w:t xml:space="preserve">Cupressus </w:t>
+            </w:r>
+            <w:proofErr w:type="spellStart"/>
+            <w:r>
+              <w:rPr>
+                <w:i/>
+                <w:iCs/>
+              </w:rPr>
+              <w:t>lusitanica</w:t>
+            </w:r>
+            <w:proofErr w:type="spellEnd"/>
           </w:p>
         </w:tc>
         <w:tc>
@@ -19049,15 +19450,7 @@
               <w:jc w:val="both"/>
             </w:pPr>
             <w:r>
-              <w:t xml:space="preserve"> [</w:t>
-            </w:r>
-            <w:proofErr w:type="gramStart"/>
-            <w:r>
-              <w:t>0.5266]*</w:t>
-            </w:r>
-            <w:proofErr w:type="gramEnd"/>
-            <w:r>
-              <w:t>[DBH^1.7712]</w:t>
+              <w:t xml:space="preserve"> [0.5266]*[DBH^1.7712]</w:t>
             </w:r>
           </w:p>
         </w:tc>
@@ -19107,13 +19500,31 @@
                 <w:iCs/>
               </w:rPr>
             </w:pPr>
+            <w:proofErr w:type="spellStart"/>
             <w:r>
               <w:rPr>
                 <w:i/>
                 <w:iCs/>
               </w:rPr>
-              <w:t>Dendropanax arboreus</w:t>
-            </w:r>
+              <w:t>Dendropanax</w:t>
+            </w:r>
+            <w:proofErr w:type="spellEnd"/>
+            <w:r>
+              <w:rPr>
+                <w:i/>
+                <w:iCs/>
+              </w:rPr>
+              <w:t xml:space="preserve"> </w:t>
+            </w:r>
+            <w:proofErr w:type="spellStart"/>
+            <w:r>
+              <w:rPr>
+                <w:i/>
+                <w:iCs/>
+              </w:rPr>
+              <w:t>arboreus</w:t>
+            </w:r>
+            <w:proofErr w:type="spellEnd"/>
           </w:p>
         </w:tc>
         <w:tc>
@@ -19133,15 +19544,7 @@
               <w:jc w:val="both"/>
             </w:pPr>
             <w:r>
-              <w:t xml:space="preserve"> [</w:t>
-            </w:r>
-            <w:proofErr w:type="gramStart"/>
-            <w:r>
-              <w:t>0.037241]*</w:t>
-            </w:r>
-            <w:proofErr w:type="gramEnd"/>
-            <w:r>
-              <w:t>[DBH^2.99585]</w:t>
+              <w:t xml:space="preserve"> [0.037241]*[DBH^2.99585]</w:t>
             </w:r>
           </w:p>
         </w:tc>
@@ -19217,15 +19620,7 @@
               <w:jc w:val="both"/>
             </w:pPr>
             <w:r>
-              <w:t xml:space="preserve"> [</w:t>
-            </w:r>
-            <w:proofErr w:type="gramStart"/>
-            <w:r>
-              <w:t>0.4600]+</w:t>
-            </w:r>
-            <w:proofErr w:type="gramEnd"/>
-            <w:r>
-              <w:t>[[0.0370]*[DBH^2]*TH]</w:t>
+              <w:t xml:space="preserve"> [0.4600]+[[0.0370]*[DBH^2]*TH]</w:t>
             </w:r>
           </w:p>
         </w:tc>
@@ -19280,8 +19675,17 @@
                 <w:i/>
                 <w:iCs/>
               </w:rPr>
-              <w:t>Fraxinus uhdei</w:t>
-            </w:r>
+              <w:t xml:space="preserve">Fraxinus </w:t>
+            </w:r>
+            <w:proofErr w:type="spellStart"/>
+            <w:r>
+              <w:rPr>
+                <w:i/>
+                <w:iCs/>
+              </w:rPr>
+              <w:t>uhdei</w:t>
+            </w:r>
+            <w:proofErr w:type="spellEnd"/>
           </w:p>
         </w:tc>
         <w:tc>
@@ -19301,15 +19705,7 @@
               <w:jc w:val="both"/>
             </w:pPr>
             <w:r>
-              <w:t xml:space="preserve"> [</w:t>
-            </w:r>
-            <w:proofErr w:type="gramStart"/>
-            <w:r>
-              <w:t>362.129]*</w:t>
-            </w:r>
-            <w:proofErr w:type="gramEnd"/>
-            <w:r>
-              <w:t>[[3.1416]*[[[[DBH^2]/4]]^1.100]]</w:t>
+              <w:t xml:space="preserve"> [362.129]*[[3.1416]*[[[[DBH^2]/4]]^1.100]]</w:t>
             </w:r>
           </w:p>
         </w:tc>
@@ -19359,13 +19755,31 @@
                 <w:iCs/>
               </w:rPr>
             </w:pPr>
+            <w:proofErr w:type="spellStart"/>
             <w:r>
               <w:rPr>
                 <w:i/>
                 <w:iCs/>
               </w:rPr>
-              <w:t>Heliocarpus appendiculatus</w:t>
-            </w:r>
+              <w:t>Heliocarpus</w:t>
+            </w:r>
+            <w:proofErr w:type="spellEnd"/>
+            <w:r>
+              <w:rPr>
+                <w:i/>
+                <w:iCs/>
+              </w:rPr>
+              <w:t xml:space="preserve"> </w:t>
+            </w:r>
+            <w:proofErr w:type="spellStart"/>
+            <w:r>
+              <w:rPr>
+                <w:i/>
+                <w:iCs/>
+              </w:rPr>
+              <w:t>appendiculatus</w:t>
+            </w:r>
+            <w:proofErr w:type="spellEnd"/>
           </w:p>
         </w:tc>
         <w:tc>
@@ -19385,15 +19799,7 @@
               <w:jc w:val="both"/>
             </w:pPr>
             <w:r>
-              <w:t xml:space="preserve"> [[</w:t>
-            </w:r>
-            <w:proofErr w:type="gramStart"/>
-            <w:r>
-              <w:t>Exp[</w:t>
-            </w:r>
-            <w:proofErr w:type="gramEnd"/>
-            <w:r>
-              <w:t>4.9375]] * [[DBH^2]^1.0583]] * [1.14]/ 1000000</w:t>
+              <w:t xml:space="preserve"> [[Exp[4.9375]] * [[DBH^2]^1.0583]] * [1.14]/ 1000000</w:t>
             </w:r>
           </w:p>
         </w:tc>
@@ -19469,15 +19875,7 @@
               <w:jc w:val="both"/>
             </w:pPr>
             <w:r>
-              <w:t xml:space="preserve"> [Exp[-1.</w:t>
-            </w:r>
-            <w:proofErr w:type="gramStart"/>
-            <w:r>
-              <w:t>76]*</w:t>
-            </w:r>
-            <w:proofErr w:type="gramEnd"/>
-            <w:r>
-              <w:t>[DBH^2.26]]</w:t>
+              <w:t xml:space="preserve"> [Exp[-1.76]*[DBH^2.26]]</w:t>
             </w:r>
           </w:p>
         </w:tc>
@@ -19553,15 +19951,7 @@
               <w:jc w:val="both"/>
             </w:pPr>
             <w:r>
-              <w:t xml:space="preserve"> [Exp[-1.</w:t>
-            </w:r>
-            <w:proofErr w:type="gramStart"/>
-            <w:r>
-              <w:t>76]*</w:t>
-            </w:r>
-            <w:proofErr w:type="gramEnd"/>
-            <w:r>
-              <w:t>[DBH^2.26]]</w:t>
+              <w:t xml:space="preserve"> [Exp[-1.76]*[DBH^2.26]]</w:t>
             </w:r>
           </w:p>
         </w:tc>
@@ -19637,15 +20027,7 @@
               <w:jc w:val="both"/>
             </w:pPr>
             <w:r>
-              <w:t xml:space="preserve"> [Exp[-3.</w:t>
-            </w:r>
-            <w:proofErr w:type="gramStart"/>
-            <w:r>
-              <w:t>363]*</w:t>
-            </w:r>
-            <w:proofErr w:type="gramEnd"/>
-            <w:r>
-              <w:t>[DBH^2.4809]*[TH^0.4984]</w:t>
+              <w:t xml:space="preserve"> [Exp[-3.363]*[DBH^2.4809]*[TH^0.4984]</w:t>
             </w:r>
           </w:p>
         </w:tc>
@@ -19700,8 +20082,17 @@
                 <w:i/>
                 <w:iCs/>
               </w:rPr>
-              <w:t>Juglans olanchana</w:t>
-            </w:r>
+              <w:t xml:space="preserve">Juglans </w:t>
+            </w:r>
+            <w:proofErr w:type="spellStart"/>
+            <w:r>
+              <w:rPr>
+                <w:i/>
+                <w:iCs/>
+              </w:rPr>
+              <w:t>olanchana</w:t>
+            </w:r>
+            <w:proofErr w:type="spellEnd"/>
           </w:p>
         </w:tc>
         <w:tc>
@@ -19721,15 +20112,7 @@
               <w:jc w:val="both"/>
             </w:pPr>
             <w:r>
-              <w:t xml:space="preserve"> [10^-1.</w:t>
-            </w:r>
-            <w:proofErr w:type="gramStart"/>
-            <w:r>
-              <w:t>417]*</w:t>
-            </w:r>
-            <w:proofErr w:type="gramEnd"/>
-            <w:r>
-              <w:t>[DBH^2.755]</w:t>
+              <w:t xml:space="preserve"> [10^-1.417]*[DBH^2.755]</w:t>
             </w:r>
           </w:p>
         </w:tc>
@@ -19784,8 +20167,17 @@
                 <w:i/>
                 <w:iCs/>
               </w:rPr>
-              <w:t>Juniperus flaccida</w:t>
-            </w:r>
+              <w:t xml:space="preserve">Juniperus </w:t>
+            </w:r>
+            <w:proofErr w:type="spellStart"/>
+            <w:r>
+              <w:rPr>
+                <w:i/>
+                <w:iCs/>
+              </w:rPr>
+              <w:t>flaccida</w:t>
+            </w:r>
+            <w:proofErr w:type="spellEnd"/>
           </w:p>
         </w:tc>
         <w:tc>
@@ -19805,15 +20197,7 @@
               <w:jc w:val="both"/>
             </w:pPr>
             <w:r>
-              <w:t xml:space="preserve"> [</w:t>
-            </w:r>
-            <w:proofErr w:type="gramStart"/>
-            <w:r>
-              <w:t>0.209142]*</w:t>
-            </w:r>
-            <w:proofErr w:type="gramEnd"/>
-            <w:r>
-              <w:t>[DBH^1.698]</w:t>
+              <w:t xml:space="preserve"> [0.209142]*[DBH^1.698]</w:t>
             </w:r>
           </w:p>
         </w:tc>
@@ -19889,15 +20273,7 @@
               <w:jc w:val="both"/>
             </w:pPr>
             <w:r>
-              <w:t xml:space="preserve"> [Exp[-2.</w:t>
-            </w:r>
-            <w:proofErr w:type="gramStart"/>
-            <w:r>
-              <w:t>22]*</w:t>
-            </w:r>
-            <w:proofErr w:type="gramEnd"/>
-            <w:r>
-              <w:t>[DBH^2.45]]</w:t>
+              <w:t xml:space="preserve"> [Exp[-2.22]*[DBH^2.45]]</w:t>
             </w:r>
           </w:p>
         </w:tc>
@@ -19973,15 +20349,7 @@
               <w:jc w:val="both"/>
             </w:pPr>
             <w:r>
-              <w:t xml:space="preserve"> [</w:t>
-            </w:r>
-            <w:proofErr w:type="gramStart"/>
-            <w:r>
-              <w:t>0.180272]*</w:t>
-            </w:r>
-            <w:proofErr w:type="gramEnd"/>
-            <w:r>
-              <w:t>[DBH^2.27177]</w:t>
+              <w:t xml:space="preserve"> [0.180272]*[DBH^2.27177]</w:t>
             </w:r>
           </w:p>
         </w:tc>
@@ -20031,13 +20399,31 @@
                 <w:iCs/>
               </w:rPr>
             </w:pPr>
+            <w:proofErr w:type="spellStart"/>
             <w:r>
               <w:rPr>
                 <w:i/>
                 <w:iCs/>
               </w:rPr>
-              <w:t>Nectandra ambigens</w:t>
-            </w:r>
+              <w:t>Nectandra</w:t>
+            </w:r>
+            <w:proofErr w:type="spellEnd"/>
+            <w:r>
+              <w:rPr>
+                <w:i/>
+                <w:iCs/>
+              </w:rPr>
+              <w:t xml:space="preserve"> </w:t>
+            </w:r>
+            <w:proofErr w:type="spellStart"/>
+            <w:r>
+              <w:rPr>
+                <w:i/>
+                <w:iCs/>
+              </w:rPr>
+              <w:t>ambigens</w:t>
+            </w:r>
+            <w:proofErr w:type="spellEnd"/>
           </w:p>
         </w:tc>
         <w:tc>
@@ -20057,15 +20443,7 @@
               <w:jc w:val="both"/>
             </w:pPr>
             <w:r>
-              <w:t xml:space="preserve"> [[</w:t>
-            </w:r>
-            <w:proofErr w:type="gramStart"/>
-            <w:r>
-              <w:t>Exp[</w:t>
-            </w:r>
-            <w:proofErr w:type="gramEnd"/>
-            <w:r>
-              <w:t>4.9375]]*[[DBH^2]^1.0583]]*[1.14]/1000000</w:t>
+              <w:t xml:space="preserve"> [[Exp[4.9375]]*[[DBH^2]^1.0583]]*[1.14]/1000000</w:t>
             </w:r>
           </w:p>
         </w:tc>
@@ -20141,15 +20519,7 @@
               <w:jc w:val="both"/>
             </w:pPr>
             <w:r>
-              <w:t xml:space="preserve"> [</w:t>
-            </w:r>
-            <w:proofErr w:type="gramStart"/>
-            <w:r>
-              <w:t>0.058]*</w:t>
-            </w:r>
-            <w:proofErr w:type="gramEnd"/>
-            <w:r>
-              <w:t>[[[DBH^2]*TH]^0.919]</w:t>
+              <w:t xml:space="preserve"> [0.058]*[[[DBH^2]*TH]^0.919]</w:t>
             </w:r>
           </w:p>
         </w:tc>
@@ -20225,15 +20595,7 @@
               <w:jc w:val="both"/>
             </w:pPr>
             <w:r>
-              <w:t xml:space="preserve"> [</w:t>
-            </w:r>
-            <w:proofErr w:type="gramStart"/>
-            <w:r>
-              <w:t>0.058]*</w:t>
-            </w:r>
-            <w:proofErr w:type="gramEnd"/>
-            <w:r>
-              <w:t>[[[DBH^2]*TH]^0.919]</w:t>
+              <w:t xml:space="preserve"> [0.058]*[[[DBH^2]*TH]^0.919]</w:t>
             </w:r>
           </w:p>
         </w:tc>
@@ -20288,8 +20650,17 @@
                 <w:i/>
                 <w:iCs/>
               </w:rPr>
-              <w:t>Pinus devoniana</w:t>
-            </w:r>
+              <w:t xml:space="preserve">Pinus </w:t>
+            </w:r>
+            <w:proofErr w:type="spellStart"/>
+            <w:r>
+              <w:rPr>
+                <w:i/>
+                <w:iCs/>
+              </w:rPr>
+              <w:t>devoniana</w:t>
+            </w:r>
+            <w:proofErr w:type="spellEnd"/>
           </w:p>
         </w:tc>
         <w:tc>
@@ -20309,15 +20680,7 @@
               <w:jc w:val="both"/>
             </w:pPr>
             <w:r>
-              <w:t xml:space="preserve"> [</w:t>
-            </w:r>
-            <w:proofErr w:type="gramStart"/>
-            <w:r>
-              <w:t>0.182]*</w:t>
-            </w:r>
-            <w:proofErr w:type="gramEnd"/>
-            <w:r>
-              <w:t>[DBH^1.936]</w:t>
+              <w:t xml:space="preserve"> [0.182]*[DBH^1.936]</w:t>
             </w:r>
           </w:p>
         </w:tc>
@@ -20372,8 +20735,17 @@
                 <w:i/>
                 <w:iCs/>
               </w:rPr>
-              <w:t>Pinus herrerae</w:t>
-            </w:r>
+              <w:t xml:space="preserve">Pinus </w:t>
+            </w:r>
+            <w:proofErr w:type="spellStart"/>
+            <w:r>
+              <w:rPr>
+                <w:i/>
+                <w:iCs/>
+              </w:rPr>
+              <w:t>herrerae</w:t>
+            </w:r>
+            <w:proofErr w:type="spellEnd"/>
           </w:p>
         </w:tc>
         <w:tc>
@@ -20393,15 +20765,7 @@
               <w:jc w:val="both"/>
             </w:pPr>
             <w:r>
-              <w:t xml:space="preserve"> [</w:t>
-            </w:r>
-            <w:proofErr w:type="gramStart"/>
-            <w:r>
-              <w:t>0.1354]*</w:t>
-            </w:r>
-            <w:proofErr w:type="gramEnd"/>
-            <w:r>
-              <w:t>[DBH^2.3033]</w:t>
+              <w:t xml:space="preserve"> [0.1354]*[DBH^2.3033]</w:t>
             </w:r>
           </w:p>
         </w:tc>
@@ -20421,8 +20785,13 @@
             <w:pPr>
               <w:jc w:val="both"/>
             </w:pPr>
-            <w:r>
-              <w:t>Návar, 2009</w:t>
+            <w:proofErr w:type="spellStart"/>
+            <w:r>
+              <w:t>Návar</w:t>
+            </w:r>
+            <w:proofErr w:type="spellEnd"/>
+            <w:r>
+              <w:t>, 2009</w:t>
             </w:r>
           </w:p>
         </w:tc>
@@ -20456,8 +20825,17 @@
                 <w:i/>
                 <w:iCs/>
               </w:rPr>
-              <w:t>Pinus leiophylla</w:t>
-            </w:r>
+              <w:t xml:space="preserve">Pinus </w:t>
+            </w:r>
+            <w:proofErr w:type="spellStart"/>
+            <w:r>
+              <w:rPr>
+                <w:i/>
+                <w:iCs/>
+              </w:rPr>
+              <w:t>leiophylla</w:t>
+            </w:r>
+            <w:proofErr w:type="spellEnd"/>
           </w:p>
         </w:tc>
         <w:tc>
@@ -20477,15 +20855,7 @@
               <w:jc w:val="both"/>
             </w:pPr>
             <w:r>
-              <w:t xml:space="preserve"> [[Exp^-3.</w:t>
-            </w:r>
-            <w:proofErr w:type="gramStart"/>
-            <w:r>
-              <w:t>549]*</w:t>
-            </w:r>
-            <w:proofErr w:type="gramEnd"/>
-            <w:r>
-              <w:t>[DBH^2.787]]]</w:t>
+              <w:t xml:space="preserve"> [[Exp^-3.549]*[DBH^2.787]]]</w:t>
             </w:r>
           </w:p>
         </w:tc>
@@ -20505,8 +20875,13 @@
             <w:pPr>
               <w:jc w:val="both"/>
             </w:pPr>
-            <w:r>
-              <w:t>Návar, 2009</w:t>
+            <w:proofErr w:type="spellStart"/>
+            <w:r>
+              <w:t>Návar</w:t>
+            </w:r>
+            <w:proofErr w:type="spellEnd"/>
+            <w:r>
+              <w:t>, 2009</w:t>
             </w:r>
           </w:p>
         </w:tc>
@@ -20540,8 +20915,17 @@
                 <w:i/>
                 <w:iCs/>
               </w:rPr>
-              <w:t>Pinus oocarpa</w:t>
-            </w:r>
+              <w:t xml:space="preserve">Pinus </w:t>
+            </w:r>
+            <w:proofErr w:type="spellStart"/>
+            <w:r>
+              <w:rPr>
+                <w:i/>
+                <w:iCs/>
+              </w:rPr>
+              <w:t>oocarpa</w:t>
+            </w:r>
+            <w:proofErr w:type="spellEnd"/>
           </w:p>
         </w:tc>
         <w:tc>
@@ -20561,15 +20945,7 @@
               <w:jc w:val="both"/>
             </w:pPr>
             <w:r>
-              <w:t xml:space="preserve"> [</w:t>
-            </w:r>
-            <w:proofErr w:type="gramStart"/>
-            <w:r>
-              <w:t>0.058]*</w:t>
-            </w:r>
-            <w:proofErr w:type="gramEnd"/>
-            <w:r>
-              <w:t>[[[DBH^2]*TH]^0.919]</w:t>
+              <w:t xml:space="preserve"> [0.058]*[[[DBH^2]*TH]^0.919]</w:t>
             </w:r>
           </w:p>
         </w:tc>
@@ -20624,8 +21000,17 @@
                 <w:i/>
                 <w:iCs/>
               </w:rPr>
-              <w:t>Pinus patula</w:t>
-            </w:r>
+              <w:t xml:space="preserve">Pinus </w:t>
+            </w:r>
+            <w:proofErr w:type="spellStart"/>
+            <w:r>
+              <w:rPr>
+                <w:i/>
+                <w:iCs/>
+              </w:rPr>
+              <w:t>patula</w:t>
+            </w:r>
+            <w:proofErr w:type="spellEnd"/>
           </w:p>
         </w:tc>
         <w:tc>
@@ -20645,15 +21030,7 @@
               <w:jc w:val="both"/>
             </w:pPr>
             <w:r>
-              <w:t xml:space="preserve"> [</w:t>
-            </w:r>
-            <w:proofErr w:type="gramStart"/>
-            <w:r>
-              <w:t>0.0514]*</w:t>
-            </w:r>
-            <w:proofErr w:type="gramEnd"/>
-            <w:r>
-              <w:t>[DBH^2.5222]</w:t>
+              <w:t xml:space="preserve"> [0.0514]*[DBH^2.5222]</w:t>
             </w:r>
           </w:p>
         </w:tc>
@@ -20708,8 +21085,17 @@
                 <w:i/>
                 <w:iCs/>
               </w:rPr>
-              <w:t>Pinus pseudostrobus</w:t>
-            </w:r>
+              <w:t xml:space="preserve">Pinus </w:t>
+            </w:r>
+            <w:proofErr w:type="spellStart"/>
+            <w:r>
+              <w:rPr>
+                <w:i/>
+                <w:iCs/>
+              </w:rPr>
+              <w:t>pseudostrobus</w:t>
+            </w:r>
+            <w:proofErr w:type="spellEnd"/>
           </w:p>
         </w:tc>
         <w:tc>
@@ -20729,15 +21115,7 @@
               <w:jc w:val="both"/>
             </w:pPr>
             <w:r>
-              <w:t xml:space="preserve"> [</w:t>
-            </w:r>
-            <w:proofErr w:type="gramStart"/>
-            <w:r>
-              <w:t>0.058]*</w:t>
-            </w:r>
-            <w:proofErr w:type="gramEnd"/>
-            <w:r>
-              <w:t>[[[DBH^2]*TH]^0.919]</w:t>
+              <w:t xml:space="preserve"> [0.058]*[[[DBH^2]*TH]^0.919]</w:t>
             </w:r>
           </w:p>
         </w:tc>
@@ -20813,15 +21191,7 @@
               <w:jc w:val="both"/>
             </w:pPr>
             <w:r>
-              <w:t xml:space="preserve"> [Exp[-2.</w:t>
-            </w:r>
-            <w:proofErr w:type="gramStart"/>
-            <w:r>
-              <w:t>76]*</w:t>
-            </w:r>
-            <w:proofErr w:type="gramEnd"/>
-            <w:r>
-              <w:t>[DBH^2.37]]</w:t>
+              <w:t xml:space="preserve"> [Exp[-2.76]*[DBH^2.37]]</w:t>
             </w:r>
           </w:p>
         </w:tc>
@@ -20897,15 +21267,7 @@
               <w:jc w:val="both"/>
             </w:pPr>
             <w:r>
-              <w:t xml:space="preserve"> [</w:t>
-            </w:r>
-            <w:proofErr w:type="gramStart"/>
-            <w:r>
-              <w:t>0.246689]*</w:t>
-            </w:r>
-            <w:proofErr w:type="gramEnd"/>
-            <w:r>
-              <w:t>[DBH^2.24992]</w:t>
+              <w:t xml:space="preserve"> [0.246689]*[DBH^2.24992]</w:t>
             </w:r>
           </w:p>
         </w:tc>
@@ -20981,15 +21343,7 @@
               <w:jc w:val="both"/>
             </w:pPr>
             <w:r>
-              <w:t xml:space="preserve"> [</w:t>
-            </w:r>
-            <w:proofErr w:type="gramStart"/>
-            <w:r>
-              <w:t>0.1269]*</w:t>
-            </w:r>
-            <w:proofErr w:type="gramEnd"/>
-            <w:r>
-              <w:t>[DBH^2.5169]</w:t>
+              <w:t xml:space="preserve"> [0.1269]*[DBH^2.5169]</w:t>
             </w:r>
           </w:p>
         </w:tc>
@@ -21044,8 +21398,17 @@
                 <w:i/>
                 <w:iCs/>
               </w:rPr>
-              <w:t>Quercus candicans</w:t>
-            </w:r>
+              <w:t xml:space="preserve">Quercus </w:t>
+            </w:r>
+            <w:proofErr w:type="spellStart"/>
+            <w:r>
+              <w:rPr>
+                <w:i/>
+                <w:iCs/>
+              </w:rPr>
+              <w:t>candicans</w:t>
+            </w:r>
+            <w:proofErr w:type="spellEnd"/>
           </w:p>
         </w:tc>
         <w:tc>
@@ -21065,15 +21428,7 @@
               <w:jc w:val="both"/>
             </w:pPr>
             <w:r>
-              <w:t xml:space="preserve"> [[Exp[-4.</w:t>
-            </w:r>
-            <w:proofErr w:type="gramStart"/>
-            <w:r>
-              <w:t>775313]*</w:t>
-            </w:r>
-            <w:proofErr w:type="gramEnd"/>
-            <w:r>
-              <w:t>[DBH^1.798292]*[TH^1.570775]]+[[Exp[-3.547008]*[DBH^2.593972]]+[[Exp[-4.752007]*DBH^2]]</w:t>
+              <w:t xml:space="preserve"> [[Exp[-4.775313]*[DBH^1.798292]*[TH^1.570775]]+[[Exp[-3.547008]*[DBH^2.593972]]+[[Exp[-4.752007]*DBH^2]]</w:t>
             </w:r>
           </w:p>
         </w:tc>
@@ -21128,8 +21483,17 @@
                 <w:i/>
                 <w:iCs/>
               </w:rPr>
-              <w:t>Quercus crassifolia</w:t>
-            </w:r>
+              <w:t xml:space="preserve">Quercus </w:t>
+            </w:r>
+            <w:proofErr w:type="spellStart"/>
+            <w:r>
+              <w:rPr>
+                <w:i/>
+                <w:iCs/>
+              </w:rPr>
+              <w:t>crassifolia</w:t>
+            </w:r>
+            <w:proofErr w:type="spellEnd"/>
           </w:p>
         </w:tc>
         <w:tc>
@@ -21149,15 +21513,7 @@
               <w:jc w:val="both"/>
             </w:pPr>
             <w:r>
-              <w:t xml:space="preserve"> [</w:t>
-            </w:r>
-            <w:proofErr w:type="gramStart"/>
-            <w:r>
-              <w:t>0.283]*</w:t>
-            </w:r>
-            <w:proofErr w:type="gramEnd"/>
-            <w:r>
-              <w:t>[[[DBH^2]*TH]^0.807]</w:t>
+              <w:t xml:space="preserve"> [0.283]*[[[DBH^2]*TH]^0.807]</w:t>
             </w:r>
           </w:p>
         </w:tc>
@@ -21212,8 +21568,17 @@
                 <w:i/>
                 <w:iCs/>
               </w:rPr>
-              <w:t>Quercus laurina</w:t>
-            </w:r>
+              <w:t xml:space="preserve">Quercus </w:t>
+            </w:r>
+            <w:proofErr w:type="spellStart"/>
+            <w:r>
+              <w:rPr>
+                <w:i/>
+                <w:iCs/>
+              </w:rPr>
+              <w:t>laurina</w:t>
+            </w:r>
+            <w:proofErr w:type="spellEnd"/>
           </w:p>
         </w:tc>
         <w:tc>
@@ -21233,15 +21598,7 @@
               <w:jc w:val="both"/>
             </w:pPr>
             <w:r>
-              <w:t xml:space="preserve"> [</w:t>
-            </w:r>
-            <w:proofErr w:type="gramStart"/>
-            <w:r>
-              <w:t>0.283]*</w:t>
-            </w:r>
-            <w:proofErr w:type="gramEnd"/>
-            <w:r>
-              <w:t>[[[DBH^2]*TH]^0.807]</w:t>
+              <w:t xml:space="preserve"> [0.283]*[[[DBH^2]*TH]^0.807]</w:t>
             </w:r>
           </w:p>
         </w:tc>
@@ -21296,8 +21653,17 @@
                 <w:i/>
                 <w:iCs/>
               </w:rPr>
-              <w:t>Quercus obtusata</w:t>
-            </w:r>
+              <w:t xml:space="preserve">Quercus </w:t>
+            </w:r>
+            <w:proofErr w:type="spellStart"/>
+            <w:r>
+              <w:rPr>
+                <w:i/>
+                <w:iCs/>
+              </w:rPr>
+              <w:t>obtusata</w:t>
+            </w:r>
+            <w:proofErr w:type="spellEnd"/>
           </w:p>
         </w:tc>
         <w:tc>
@@ -21317,15 +21683,7 @@
               <w:jc w:val="both"/>
             </w:pPr>
             <w:r>
-              <w:t xml:space="preserve"> [[exp[-3.</w:t>
-            </w:r>
-            <w:proofErr w:type="gramStart"/>
-            <w:r>
-              <w:t>53684]*</w:t>
-            </w:r>
-            <w:proofErr w:type="gramEnd"/>
-            <w:r>
-              <w:t>[DBH^2.043763]*[TH^0.759522]]+[[Exp[-5.803952]*[DBH^2*TH]^1.224292]]+[[Exp[-6.181035]*[DBH^2.488617]]</w:t>
+              <w:t xml:space="preserve"> [[exp[-3.53684]*[DBH^2.043763]*[TH^0.759522]]+[[Exp[-5.803952]*[DBH^2*TH]^1.224292]]+[[Exp[-6.181035]*[DBH^2.488617]]</w:t>
             </w:r>
           </w:p>
         </w:tc>
@@ -21380,8 +21738,17 @@
                 <w:i/>
                 <w:iCs/>
               </w:rPr>
-              <w:t>Quercus peduncularis</w:t>
-            </w:r>
+              <w:t xml:space="preserve">Quercus </w:t>
+            </w:r>
+            <w:proofErr w:type="spellStart"/>
+            <w:r>
+              <w:rPr>
+                <w:i/>
+                <w:iCs/>
+              </w:rPr>
+              <w:t>peduncularis</w:t>
+            </w:r>
+            <w:proofErr w:type="spellEnd"/>
           </w:p>
         </w:tc>
         <w:tc>
@@ -21401,15 +21768,7 @@
               <w:jc w:val="both"/>
             </w:pPr>
             <w:r>
-              <w:t xml:space="preserve"> [Exp[-2.</w:t>
-            </w:r>
-            <w:proofErr w:type="gramStart"/>
-            <w:r>
-              <w:t>27]*</w:t>
-            </w:r>
-            <w:proofErr w:type="gramEnd"/>
-            <w:r>
-              <w:t>[DBH^2.39]]</w:t>
+              <w:t xml:space="preserve"> [Exp[-2.27]*[DBH^2.39]]</w:t>
             </w:r>
           </w:p>
         </w:tc>
@@ -21485,15 +21844,7 @@
               <w:jc w:val="both"/>
             </w:pPr>
             <w:r>
-              <w:t xml:space="preserve"> [</w:t>
-            </w:r>
-            <w:proofErr w:type="gramStart"/>
-            <w:r>
-              <w:t>0.283]*</w:t>
-            </w:r>
-            <w:proofErr w:type="gramEnd"/>
-            <w:r>
-              <w:t>[[[DBH^2]*TH]^0.807]</w:t>
+              <w:t xml:space="preserve"> [0.283]*[[[DBH^2]*TH]^0.807]</w:t>
             </w:r>
           </w:p>
         </w:tc>
@@ -21569,15 +21920,7 @@
               <w:jc w:val="both"/>
             </w:pPr>
             <w:r>
-              <w:t xml:space="preserve"> [-2.305 + 2.351 * </w:t>
-            </w:r>
-            <w:proofErr w:type="gramStart"/>
-            <w:r>
-              <w:t>ln[</w:t>
-            </w:r>
-            <w:proofErr w:type="gramEnd"/>
-            <w:r>
-              <w:t>DBH]] * 1.033</w:t>
+              <w:t xml:space="preserve"> [-2.305 + 2.351 * ln[DBH]] * 1.033</w:t>
             </w:r>
           </w:p>
         </w:tc>
@@ -21598,7 +21941,15 @@
               <w:jc w:val="both"/>
             </w:pPr>
             <w:r>
-              <w:t>Van Breugel et al., 2011</w:t>
+              <w:t xml:space="preserve">Van </w:t>
+            </w:r>
+            <w:proofErr w:type="spellStart"/>
+            <w:r>
+              <w:t>Breugel</w:t>
+            </w:r>
+            <w:proofErr w:type="spellEnd"/>
+            <w:r>
+              <w:t xml:space="preserve"> et al., 2011</w:t>
             </w:r>
           </w:p>
         </w:tc>
@@ -21627,13 +21978,31 @@
                 <w:iCs/>
               </w:rPr>
             </w:pPr>
+            <w:proofErr w:type="spellStart"/>
             <w:r>
               <w:rPr>
                 <w:i/>
                 <w:iCs/>
               </w:rPr>
-              <w:t>Trichilia havanensis</w:t>
-            </w:r>
+              <w:t>Trichilia</w:t>
+            </w:r>
+            <w:proofErr w:type="spellEnd"/>
+            <w:r>
+              <w:rPr>
+                <w:i/>
+                <w:iCs/>
+              </w:rPr>
+              <w:t xml:space="preserve"> </w:t>
+            </w:r>
+            <w:proofErr w:type="spellStart"/>
+            <w:r>
+              <w:rPr>
+                <w:i/>
+                <w:iCs/>
+              </w:rPr>
+              <w:t>havanensis</w:t>
+            </w:r>
+            <w:proofErr w:type="spellEnd"/>
           </w:p>
         </w:tc>
         <w:tc>
@@ -21653,15 +22022,7 @@
               <w:jc w:val="both"/>
             </w:pPr>
             <w:r>
-              <w:t xml:space="preserve"> [</w:t>
-            </w:r>
-            <w:proofErr w:type="gramStart"/>
-            <w:r>
-              <w:t>0.130169]*</w:t>
-            </w:r>
-            <w:proofErr w:type="gramEnd"/>
-            <w:r>
-              <w:t>[DBH^2.34924]</w:t>
+              <w:t xml:space="preserve"> [0.130169]*[DBH^2.34924]</w:t>
             </w:r>
           </w:p>
         </w:tc>
@@ -21711,12 +22072,21 @@
                 <w:iCs/>
               </w:rPr>
             </w:pPr>
+            <w:proofErr w:type="spellStart"/>
             <w:r>
               <w:rPr>
                 <w:i/>
                 <w:iCs/>
               </w:rPr>
-              <w:t>Trichospermum mexicanum</w:t>
+              <w:t>Trichospermum</w:t>
+            </w:r>
+            <w:proofErr w:type="spellEnd"/>
+            <w:r>
+              <w:rPr>
+                <w:i/>
+                <w:iCs/>
+              </w:rPr>
+              <w:t xml:space="preserve"> mexicanum</w:t>
             </w:r>
           </w:p>
         </w:tc>
@@ -21737,15 +22107,7 @@
               <w:jc w:val="both"/>
             </w:pPr>
             <w:r>
-              <w:t xml:space="preserve"> [</w:t>
-            </w:r>
-            <w:proofErr w:type="gramStart"/>
-            <w:r>
-              <w:t>0.449]*</w:t>
-            </w:r>
-            <w:proofErr w:type="gramEnd"/>
-            <w:r>
-              <w:t>[DBH^2]-33.565</w:t>
+              <w:t xml:space="preserve"> [0.449]*[DBH^2]-33.565</w:t>
             </w:r>
           </w:p>
         </w:tc>
@@ -21827,15 +22189,7 @@
               <w:jc w:val="both"/>
             </w:pPr>
             <w:r>
-              <w:t xml:space="preserve"> [</w:t>
-            </w:r>
-            <w:proofErr w:type="gramStart"/>
-            <w:r>
-              <w:t>0.00166]*</w:t>
-            </w:r>
-            <w:proofErr w:type="gramEnd"/>
-            <w:r>
-              <w:t>[DBH^3.6586]</w:t>
+              <w:t xml:space="preserve"> [0.00166]*[DBH^3.6586]</w:t>
             </w:r>
           </w:p>
         </w:tc>
@@ -21906,15 +22260,7 @@
               <w:t>BH</w:t>
             </w:r>
             <w:r>
-              <w:t>^</w:t>
-            </w:r>
-            <w:proofErr w:type="gramStart"/>
-            <w:r>
-              <w:t>2)^</w:t>
-            </w:r>
-            <w:proofErr w:type="gramEnd"/>
-            <w:r>
-              <w:t>0.976</w:t>
+              <w:t>^2)^0.976</w:t>
             </w:r>
           </w:p>
         </w:tc>
@@ -21934,8 +22280,13 @@
             <w:pPr>
               <w:jc w:val="both"/>
             </w:pPr>
-            <w:r>
-              <w:t>Chave et al., 2014</w:t>
+            <w:proofErr w:type="spellStart"/>
+            <w:r>
+              <w:t>Chave</w:t>
+            </w:r>
+            <w:proofErr w:type="spellEnd"/>
+            <w:r>
+              <w:t xml:space="preserve"> et al., 2014</w:t>
             </w:r>
           </w:p>
         </w:tc>
@@ -21953,7 +22304,15 @@
         <w:t>ANOVA</w:t>
       </w:r>
       <w:r>
-        <w:t xml:space="preserve"> and Tukey HSD test on stem density, Lorey’s height, basal area, and aboveground biomass (AGB)</w:t>
+        <w:t xml:space="preserve"> and Tukey HSD test on stem density, </w:t>
+      </w:r>
+      <w:proofErr w:type="spellStart"/>
+      <w:r>
+        <w:t>Lorey’s</w:t>
+      </w:r>
+      <w:proofErr w:type="spellEnd"/>
+      <w:r>
+        <w:t xml:space="preserve"> height, basal area, and aboveground biomass (AGB)</w:t>
       </w:r>
       <w:r>
         <w:t xml:space="preserve"> </w:t>
@@ -22414,8 +22773,13 @@
             <w:vMerge w:val="restart"/>
           </w:tcPr>
           <w:p>
-            <w:r>
-              <w:t>Lorey’s height</w:t>
+            <w:proofErr w:type="spellStart"/>
+            <w:r>
+              <w:t>Lorey’s</w:t>
+            </w:r>
+            <w:proofErr w:type="spellEnd"/>
+            <w:r>
+              <w:t xml:space="preserve"> height</w:t>
             </w:r>
           </w:p>
         </w:tc>
@@ -25980,7 +26344,21 @@
         <w:rPr>
           <w:highlight w:val="yellow"/>
         </w:rPr>
-        <w:t>Tukey HSD results in Github repository</w:t>
+        <w:t xml:space="preserve">Tukey HSD results in </w:t>
+      </w:r>
+      <w:proofErr w:type="spellStart"/>
+      <w:r>
+        <w:rPr>
+          <w:highlight w:val="yellow"/>
+        </w:rPr>
+        <w:t>Github</w:t>
+      </w:r>
+      <w:proofErr w:type="spellEnd"/>
+      <w:r>
+        <w:rPr>
+          <w:highlight w:val="yellow"/>
+        </w:rPr>
+        <w:t xml:space="preserve"> repository</w:t>
       </w:r>
       <w:r>
         <w:t xml:space="preserve">. </w:t>
@@ -26162,7 +26540,7 @@
             <w:r>
               <w:t xml:space="preserve">Size </w:t>
             </w:r>
-            <w:proofErr w:type="gramStart"/>
+            <w:proofErr w:type="spellStart"/>
             <w:r>
               <w:t>class</w:t>
             </w:r>
@@ -26172,7 +26550,7 @@
             <w:r>
               <w:t>Successional</w:t>
             </w:r>
-            <w:proofErr w:type="gramEnd"/>
+            <w:proofErr w:type="spellEnd"/>
             <w:r>
               <w:t xml:space="preserve"> stage</w:t>
             </w:r>
@@ -26321,7 +26699,7 @@
             <w:r>
               <w:t xml:space="preserve">Size </w:t>
             </w:r>
-            <w:proofErr w:type="gramStart"/>
+            <w:proofErr w:type="spellStart"/>
             <w:r>
               <w:t>class</w:t>
             </w:r>
@@ -26331,7 +26709,7 @@
             <w:r>
               <w:t>Successional</w:t>
             </w:r>
-            <w:proofErr w:type="gramEnd"/>
+            <w:proofErr w:type="spellEnd"/>
             <w:r>
               <w:t xml:space="preserve"> stage</w:t>
             </w:r>
@@ -26427,7 +26805,21 @@
         <w:rPr>
           <w:highlight w:val="yellow"/>
         </w:rPr>
-        <w:t>Tukey HSD results in Github repository</w:t>
+        <w:t xml:space="preserve">Tukey HSD results in </w:t>
+      </w:r>
+      <w:proofErr w:type="spellStart"/>
+      <w:r>
+        <w:rPr>
+          <w:highlight w:val="yellow"/>
+        </w:rPr>
+        <w:t>Github</w:t>
+      </w:r>
+      <w:proofErr w:type="spellEnd"/>
+      <w:r>
+        <w:rPr>
+          <w:highlight w:val="yellow"/>
+        </w:rPr>
+        <w:t xml:space="preserve"> repository</w:t>
       </w:r>
     </w:p>
     <w:tbl>
@@ -27083,7 +27475,21 @@
         <w:rPr>
           <w:highlight w:val="yellow"/>
         </w:rPr>
-        <w:t>Tukey HSD results in Github repository</w:t>
+        <w:t xml:space="preserve">Tukey HSD results in </w:t>
+      </w:r>
+      <w:proofErr w:type="spellStart"/>
+      <w:r>
+        <w:rPr>
+          <w:highlight w:val="yellow"/>
+        </w:rPr>
+        <w:t>Github</w:t>
+      </w:r>
+      <w:proofErr w:type="spellEnd"/>
+      <w:r>
+        <w:rPr>
+          <w:highlight w:val="yellow"/>
+        </w:rPr>
+        <w:t xml:space="preserve"> repository</w:t>
       </w:r>
     </w:p>
     <w:tbl>
@@ -27725,7 +28131,15 @@
               <w:t xml:space="preserve">Figure S1. </w:t>
             </w:r>
             <w:r>
-              <w:t xml:space="preserve">K-means cluster analysis on structural attributes (stem density, Lorey’s height, and basal area) of TMCF plots showing two (to left), three (top right), four (bottom left) and five (bottom right) clusters. </w:t>
+              <w:t xml:space="preserve">K-means cluster analysis on structural attributes (stem density, </w:t>
+            </w:r>
+            <w:proofErr w:type="spellStart"/>
+            <w:r>
+              <w:t>Lorey’s</w:t>
+            </w:r>
+            <w:proofErr w:type="spellEnd"/>
+            <w:r>
+              <w:t xml:space="preserve"> height, and basal area) of TMCF plots showing two (to left), three (top right), four (bottom left) and five (bottom right) clusters. </w:t>
             </w:r>
             <w:r>
               <w:t>By comparing the four possible classifications with 30 indices, the three cluster classification was selected as the best one based on the majority rule. These three clusters match the expected structure</w:t>

</xml_diff>

<commit_message>
more discussion. Almost ready!
</commit_message>
<xml_diff>
--- a/manuscript/ch1_manuscript2.docx
+++ b/manuscript/ch1_manuscript2.docx
@@ -749,15 +749,7 @@
         <w:t xml:space="preserve">surprisingly </w:t>
       </w:r>
       <w:r>
-        <w:t>high AGB have been described (</w:t>
-      </w:r>
-      <w:proofErr w:type="gramStart"/>
-      <w:r>
-        <w:t>e.g.</w:t>
-      </w:r>
-      <w:proofErr w:type="gramEnd"/>
-      <w:r>
-        <w:t xml:space="preserve"> </w:t>
+        <w:t xml:space="preserve">high AGB have been described (e.g. </w:t>
       </w:r>
       <w:proofErr w:type="spellStart"/>
       <w:r>
@@ -1635,13 +1627,8 @@
         <w:t>,</w:t>
       </w:r>
       <w:r>
-        <w:t xml:space="preserve"> from </w:t>
-      </w:r>
-      <w:proofErr w:type="gramStart"/>
-      <w:r>
-        <w:t>different sources</w:t>
-      </w:r>
-      <w:proofErr w:type="gramEnd"/>
+        <w:t xml:space="preserve"> from different sources</w:t>
+      </w:r>
       <w:r>
         <w:t xml:space="preserve"> </w:t>
       </w:r>
@@ -2422,14 +2409,9 @@
         <w:t xml:space="preserve"> FI database.</w:t>
       </w:r>
       <w:r>
-        <w:t xml:space="preserve"> We searched for the wood density value of each species or its closest relative in global wood density databases using the function </w:t>
-      </w:r>
-      <w:proofErr w:type="gramStart"/>
-      <w:r>
-        <w:t>BIOMASS::</w:t>
+        <w:t xml:space="preserve"> We searched for the wood density value of each species or its closest relative in global wood density databases using the function BIOMASS::</w:t>
       </w:r>
       <w:proofErr w:type="spellStart"/>
-      <w:proofErr w:type="gramEnd"/>
       <w:r>
         <w:t>getWoodDensity</w:t>
       </w:r>
@@ -2493,12 +2475,10 @@
       <w:r>
         <w:t xml:space="preserve"> the </w:t>
       </w:r>
-      <w:proofErr w:type="gramStart"/>
       <w:r>
         <w:t>BIOMASS::</w:t>
       </w:r>
       <w:proofErr w:type="spellStart"/>
-      <w:proofErr w:type="gramEnd"/>
       <w:r>
         <w:t>AGBmonteCarlo</w:t>
       </w:r>
@@ -3328,7 +3308,6 @@
       <w:r>
         <w:t xml:space="preserve">, total </w:t>
       </w:r>
-      <w:proofErr w:type="gramStart"/>
       <w:r>
         <w:rPr>
           <w:i/>
@@ -3336,7 +3315,6 @@
         </w:rPr>
         <w:t>H</w:t>
       </w:r>
-      <w:proofErr w:type="gramEnd"/>
       <w:r>
         <w:t xml:space="preserve"> and total </w:t>
       </w:r>
@@ -3684,15 +3662,7 @@
         <w:t>i.e.</w:t>
       </w:r>
       <w:r>
-        <w:t xml:space="preserve">, the proportion of </w:t>
-      </w:r>
-      <w:proofErr w:type="gramStart"/>
-      <w:r>
-        <w:t>different types</w:t>
-      </w:r>
-      <w:proofErr w:type="gramEnd"/>
-      <w:r>
-        <w:t xml:space="preserve"> of land cover within a site)</w:t>
+        <w:t>, the proportion of different types of land cover within a site)</w:t>
       </w:r>
       <w:r>
         <w:t xml:space="preserve"> after a forest succession categorization at plot level (described below)</w:t>
@@ -4881,15 +4851,7 @@
         <w:t xml:space="preserve"> two main sampling levels: plot level (n= 160)</w:t>
       </w:r>
       <w:r>
-        <w:t xml:space="preserve">, representing </w:t>
-      </w:r>
-      <w:proofErr w:type="gramStart"/>
-      <w:r>
-        <w:t>fairly homogeneous</w:t>
-      </w:r>
-      <w:proofErr w:type="gramEnd"/>
-      <w:r>
-        <w:t xml:space="preserve"> forest stands in an area of 400 m</w:t>
+        <w:t>, representing fairly homogeneous forest stands in an area of 400 m</w:t>
       </w:r>
       <w:r>
         <w:rPr>
@@ -5049,15 +5011,7 @@
         <w:t xml:space="preserve">better explained AGB distribution </w:t>
       </w:r>
       <w:r>
-        <w:t xml:space="preserve">in these forests as well as AGB distribution across trees of </w:t>
-      </w:r>
-      <w:proofErr w:type="gramStart"/>
-      <w:r>
-        <w:t>different size</w:t>
-      </w:r>
-      <w:proofErr w:type="gramEnd"/>
-      <w:r>
-        <w:t xml:space="preserve">. </w:t>
+        <w:t xml:space="preserve">in these forests as well as AGB distribution across trees of different size. </w:t>
       </w:r>
       <w:r>
         <w:t>Research</w:t>
@@ -5504,16 +5458,11 @@
       <w:r>
         <w:t xml:space="preserve">approach </w:t>
       </w:r>
-      <w:proofErr w:type="gramStart"/>
       <w:r>
         <w:t xml:space="preserve">similar </w:t>
       </w:r>
       <w:r>
-        <w:t>to</w:t>
-      </w:r>
-      <w:proofErr w:type="gramEnd"/>
-      <w:r>
-        <w:t xml:space="preserve"> </w:t>
+        <w:t xml:space="preserve">to </w:t>
       </w:r>
       <w:proofErr w:type="spellStart"/>
       <w:r>
@@ -6491,15 +6440,7 @@
     <w:p>
       <w:r>
         <w:tab/>
-        <w:t xml:space="preserve">In these landscapes there is </w:t>
-      </w:r>
-      <w:proofErr w:type="gramStart"/>
-      <w:r>
-        <w:t>a large proportion</w:t>
-      </w:r>
-      <w:proofErr w:type="gramEnd"/>
-      <w:r>
-        <w:t xml:space="preserve"> of small trees (DBH &lt; 20 cm), and </w:t>
+        <w:t xml:space="preserve">In these landscapes there is a large proportion of small trees (DBH &lt; 20 cm), and </w:t>
       </w:r>
       <w:r>
         <w:t xml:space="preserve">trees with a DBH </w:t>
@@ -6879,15 +6820,7 @@
         <w:t>Young fallows</w:t>
       </w:r>
       <w:r>
-        <w:t xml:space="preserve"> have small AGB and small number of trees. Thus, the few but large trees that do exist in these plots represent </w:t>
-      </w:r>
-      <w:proofErr w:type="gramStart"/>
-      <w:r>
-        <w:t>a large proportion</w:t>
-      </w:r>
-      <w:proofErr w:type="gramEnd"/>
-      <w:r>
-        <w:t xml:space="preserve"> of the total amount of AGB</w:t>
+        <w:t xml:space="preserve"> have small AGB and small number of trees. Thus, the few but large trees that do exist in these plots represent a large proportion of the total amount of AGB</w:t>
       </w:r>
       <w:r>
         <w:t xml:space="preserve"> (although this is not statistically different from the contribution to AGB by other size classes)</w:t>
@@ -8033,13 +7966,8 @@
       <w:r>
         <w:t xml:space="preserve"> is in lowland tropical forests, </w:t>
       </w:r>
-      <w:proofErr w:type="gramStart"/>
-      <w:r>
-        <w:t>large amounts</w:t>
-      </w:r>
-      <w:proofErr w:type="gramEnd"/>
-      <w:r>
-        <w:t xml:space="preserve"> of AGB</w:t>
+      <w:r>
+        <w:t>large amounts of AGB</w:t>
       </w:r>
       <w:r>
         <w:t xml:space="preserve"> </w:t>
@@ -8358,15 +8286,7 @@
       </w:r>
       <w:proofErr w:type="spellEnd"/>
       <w:r>
-        <w:t xml:space="preserve">). Fourth, the allometric equations used for estimating AGB. Despite research has found that different models usually yield </w:t>
-      </w:r>
-      <w:proofErr w:type="gramStart"/>
-      <w:r>
-        <w:t>similar results</w:t>
-      </w:r>
-      <w:proofErr w:type="gramEnd"/>
-      <w:r>
-        <w:t xml:space="preserve"> (refs), all allometric equations have some associated error because they are calculated with a finite sample of trees. This error can be exponentiated </w:t>
+        <w:t xml:space="preserve">). Fourth, the allometric equations used for estimating AGB. Despite research has found that different models usually yield similar results (refs), all allometric equations have some associated error because they are calculated with a finite sample of trees. This error can be exponentiated </w:t>
       </w:r>
       <w:r>
         <w:t>if tree</w:t>
@@ -8396,15 +8316,7 @@
         <w:t>equation</w:t>
       </w:r>
       <w:r>
-        <w:t xml:space="preserve"> (</w:t>
-      </w:r>
-      <w:proofErr w:type="gramStart"/>
-      <w:r>
-        <w:t>e.g.</w:t>
-      </w:r>
-      <w:proofErr w:type="gramEnd"/>
-      <w:r>
-        <w:t xml:space="preserve"> if DBH is larger than the highest DBH used for deriving the equation). Finally, plot size can play a role in AGB estimates because biomass density is reported in hectares but often measured at smaller spatial scales, thus, extrapolating values from small plots with very large trees can result in an overestimated AGB (refs). Here, we approached these challenges by (1) analyzing AGB patterns across environmental gradients, (2) calculating the successional stage of all plots analyzed, (3) using a structured sampling design covering a wide spectrum of slope steepness, (4) using allometric equations explicitly designed for the trees and ecosystem under study and</w:t>
+        <w:t xml:space="preserve"> (e.g. if DBH is larger than the highest DBH used for deriving the equation). Finally, plot size can play a role in AGB estimates because biomass density is reported in hectares but often measured at smaller spatial scales, thus, extrapolating values from small plots with very large trees can result in an overestimated AGB (refs). Here, we approached these challenges by (1) analyzing AGB patterns across environmental gradients, (2) calculating the successional stage of all plots analyzed, (3) using a structured sampling design covering a wide spectrum of slope steepness, (4) using allometric equations explicitly designed for the trees and ecosystem under study and</w:t>
       </w:r>
       <w:r>
         <w:t>,</w:t>
@@ -9303,15 +9215,7 @@
         <w:t>forests in secondary succession</w:t>
       </w:r>
       <w:r>
-        <w:t xml:space="preserve"> trees of </w:t>
-      </w:r>
-      <w:proofErr w:type="gramStart"/>
-      <w:r>
-        <w:t>different size</w:t>
-      </w:r>
-      <w:proofErr w:type="gramEnd"/>
-      <w:r>
-        <w:t xml:space="preserve"> are equally relevant </w:t>
+        <w:t xml:space="preserve"> trees of different size are equally relevant </w:t>
       </w:r>
       <w:r>
         <w:t>for accounting to the total biomass of a site.</w:t>
@@ -9472,96 +9376,6 @@
       </w:r>
       <w:r>
         <w:t xml:space="preserve"> </w:t>
-      </w:r>
-      <w:r>
-        <w:t xml:space="preserve">Several studies have found week relationships between environmental variables and AGB within TMCF along elevation gradients (refs, </w:t>
-      </w:r>
-      <w:proofErr w:type="spellStart"/>
-      <w:r>
-        <w:t>spracklen</w:t>
-      </w:r>
-      <w:proofErr w:type="spellEnd"/>
-      <w:r>
-        <w:t xml:space="preserve">, </w:t>
-      </w:r>
-      <w:proofErr w:type="spellStart"/>
-      <w:r>
-        <w:t>cuni</w:t>
-      </w:r>
-      <w:proofErr w:type="spellEnd"/>
-      <w:r>
-        <w:t>)</w:t>
-      </w:r>
-      <w:r>
-        <w:t xml:space="preserve">. </w:t>
-      </w:r>
-      <w:r>
-        <w:t xml:space="preserve">This has led researchers to conclude upper montane sites </w:t>
-      </w:r>
-      <w:r>
-        <w:t xml:space="preserve">can </w:t>
-      </w:r>
-      <w:r>
-        <w:t>hold</w:t>
-      </w:r>
-      <w:r>
-        <w:t xml:space="preserve"> </w:t>
-      </w:r>
-      <w:proofErr w:type="gramStart"/>
-      <w:r>
-        <w:t>large amounts</w:t>
-      </w:r>
-      <w:proofErr w:type="gramEnd"/>
-      <w:r>
-        <w:t xml:space="preserve"> of AGB in spite of </w:t>
-      </w:r>
-      <w:r>
-        <w:t>experiencing</w:t>
-      </w:r>
-      <w:r>
-        <w:t xml:space="preserve"> lower temperatures. </w:t>
-      </w:r>
-      <w:r>
-        <w:t>A</w:t>
-      </w:r>
-      <w:r>
-        <w:t xml:space="preserve"> possible</w:t>
-      </w:r>
-      <w:r>
-        <w:t xml:space="preserve"> explanation for the</w:t>
-      </w:r>
-      <w:r>
-        <w:t xml:space="preserve"> lack of a </w:t>
-      </w:r>
-      <w:r>
-        <w:t>stronger</w:t>
-      </w:r>
-      <w:r>
-        <w:t xml:space="preserve"> signal of the </w:t>
-      </w:r>
-      <w:r>
-        <w:t xml:space="preserve">environmental </w:t>
-      </w:r>
-      <w:r>
-        <w:t xml:space="preserve">effect on AGB is the selection of </w:t>
-      </w:r>
-      <w:r>
-        <w:t xml:space="preserve">meaningful </w:t>
-      </w:r>
-      <w:r>
-        <w:t>variables. Factors such as soil nutrients, seasonality,</w:t>
-      </w:r>
-      <w:r>
-        <w:t xml:space="preserve"> microclimate,</w:t>
-      </w:r>
-      <w:r>
-        <w:t xml:space="preserve"> and TOPOGRAPHY may be more influential than mean annual temperature and precipitation (refs). </w:t>
-      </w:r>
-      <w:r>
-        <w:t xml:space="preserve">Additionally, the mountain range we studied is large and we only covered a small elevation interval within a single ecosystem. A </w:t>
-      </w:r>
-      <w:r>
-        <w:t>larger elevation transect could yield a stronger environmental signal.</w:t>
       </w:r>
     </w:p>
     <w:p>
@@ -9569,124 +9383,91 @@
         <w:ind w:firstLine="720"/>
       </w:pPr>
       <w:r>
-        <w:t xml:space="preserve">In our study </w:t>
-      </w:r>
-      <w:r>
-        <w:t>area</w:t>
-      </w:r>
-      <w:r>
-        <w:t xml:space="preserve">, AGB increases with elevation despite sites at higher elevation experience lower temperature and precipitation. </w:t>
-      </w:r>
-      <w:r>
-        <w:t xml:space="preserve">This finding contradicts the general expectation of AGB declining with elevation driven by cooler temperatures (REFS). However, </w:t>
-      </w:r>
-      <w:r>
-        <w:t>our results agree with Alvarez-Arteaga study where the highest AGB in TMCF within the NMO was found at 2,500 m asl</w:t>
+        <w:t xml:space="preserve">In our study area, both precipitation and temperature decrease with elevation. This environmental gradient has a significant relationship with AGB where </w:t>
+      </w:r>
+      <w:r>
+        <w:t>AGB increases with elevation despite sites at higher elevation experience lower temperature and precipitation</w:t>
       </w:r>
       <w:r>
         <w:t xml:space="preserve">. </w:t>
       </w:r>
       <w:r>
-        <w:t>Moreover</w:t>
-      </w:r>
-      <w:r>
-        <w:t>,</w:t>
+        <w:t>This finding contradicts the general expectation of AGB declining with elevation driven by cooler temperatures (REFS). However, our results agree with Alvarez-Arteaga</w:t>
+      </w:r>
+      <w:r>
+        <w:t xml:space="preserve"> et al.’s</w:t>
+      </w:r>
+      <w:r>
+        <w:t xml:space="preserve"> study where the highest AGB in TMCF within the NMO was found at 2,500 m asl. Moreover,</w:t>
       </w:r>
       <w:r>
         <w:t xml:space="preserve"> </w:t>
       </w:r>
       <w:r>
-        <w:t>our findings are</w:t>
-      </w:r>
-      <w:r>
-        <w:t xml:space="preserve"> in line with other studies conducted in XXX that show a unimodal distribution of AGB along elevation gradients (i.e., higher AGB at mid-elevation)</w:t>
-      </w:r>
-      <w:r>
-        <w:t xml:space="preserve">. </w:t>
-      </w:r>
-      <w:r>
-        <w:t xml:space="preserve">Although we found a linear and not a unimodal pattern, it is possible that </w:t>
-      </w:r>
-      <w:r>
-        <w:t xml:space="preserve">we are only covering part of this elevational pattern and that </w:t>
-      </w:r>
-      <w:r>
-        <w:t xml:space="preserve">the relationship between </w:t>
-      </w:r>
-      <w:proofErr w:type="gramStart"/>
-      <w:r>
-        <w:t>AGB</w:t>
-      </w:r>
-      <w:proofErr w:type="gramEnd"/>
-      <w:r>
-        <w:t xml:space="preserve"> and elevation could change if we expand the </w:t>
-      </w:r>
-      <w:r>
-        <w:t xml:space="preserve">altitudinal </w:t>
-      </w:r>
-      <w:r>
-        <w:t>rang</w:t>
-      </w:r>
-      <w:r>
-        <w:t>e to include sites in neighboring ecosystems at lower and higher elevations.</w:t>
-      </w:r>
-      <w:r>
-        <w:t xml:space="preserve"> Besides the influence that </w:t>
-      </w:r>
-      <w:r>
-        <w:t>the environment</w:t>
-      </w:r>
-      <w:r>
-        <w:t xml:space="preserve"> exert</w:t>
-      </w:r>
-      <w:r>
-        <w:t>s</w:t>
-      </w:r>
-      <w:r>
-        <w:t xml:space="preserve"> on AGB patterns, forest disturbance and land use also change</w:t>
+        <w:t>our findings are in line with other studies conducted in XXX that show a unimodal distribution of AGB along elevation gradients (i.e., higher AGB at mid-elevation). Although we found a linear and not a unimodal pattern, it is possible that we are only covering part of this elevational pattern and that the relationship between AGB and elevation could change if we expand the altitudinal range to include sites in neighboring ecosystems at lower and higher elevations.</w:t>
       </w:r>
       <w:r>
         <w:t xml:space="preserve"> </w:t>
       </w:r>
       <w:r>
-        <w:t>along elevation gradients</w:t>
-      </w:r>
-      <w:r>
-        <w:t xml:space="preserve"> and can reinforce</w:t>
-      </w:r>
-      <w:r>
-        <w:t xml:space="preserve">, </w:t>
-      </w:r>
-      <w:r>
-        <w:t>mask</w:t>
-      </w:r>
-      <w:r>
-        <w:t>,</w:t>
-      </w:r>
-      <w:r>
-        <w:t xml:space="preserve"> </w:t>
-      </w:r>
-      <w:r>
-        <w:t xml:space="preserve">or shift the effect of environmental factors refs – </w:t>
-      </w:r>
-      <w:proofErr w:type="spellStart"/>
-      <w:r>
-        <w:t>marshall</w:t>
-      </w:r>
-      <w:proofErr w:type="spellEnd"/>
-      <w:r>
-        <w:t xml:space="preserve"> 2012, de la Cruz-Amo 2020, </w:t>
-      </w:r>
-      <w:proofErr w:type="spellStart"/>
-      <w:r>
-        <w:t>waide</w:t>
-      </w:r>
-      <w:proofErr w:type="spellEnd"/>
-      <w:r>
-        <w:t xml:space="preserve"> 1998?</w:t>
-      </w:r>
-      <w:r>
-        <w:t xml:space="preserve"> </w:t>
+        <w:t xml:space="preserve">Other studies have found AGB </w:t>
+      </w:r>
+      <w:r>
+        <w:t xml:space="preserve">in TMCF </w:t>
+      </w:r>
+      <w:r>
+        <w:t>remains almost constant along elevation transects</w:t>
+      </w:r>
+      <w:r>
+        <w:t xml:space="preserve">, suggesting </w:t>
+      </w:r>
+      <w:r>
+        <w:t>week relationships between environmental variables</w:t>
+      </w:r>
+      <w:r>
+        <w:t xml:space="preserve"> linked to elevation</w:t>
+      </w:r>
+      <w:r>
+        <w:t xml:space="preserve"> and AGB (refs)</w:t>
+      </w:r>
+      <w:r>
+        <w:t xml:space="preserve">. This </w:t>
+      </w:r>
+      <w:r>
+        <w:t xml:space="preserve">has led researchers to conclude upper montane sites can hold large amounts of AGB in spite of experiencing lower temperatures and that environmental factors other than temperature may be controlling AGB patterns </w:t>
+      </w:r>
+      <w:r>
+        <w:fldChar w:fldCharType="begin" w:fldLock="1"/>
+      </w:r>
+      <w:r>
+        <w:instrText>ADDIN CSL_CITATION {"citationItems":[{"id":"ITEM-1","itemData":{"DOI":"10.1371/journal.pone.0122905","ISSN":"19326203","PMID":"25856163","abstract":"Rapid biological changes are expected to occur on tropical elevational gradients as species migrate upslope or go extinct in the face of global warming. We established a series of 9 1-ha plots in old-growth tropical rainforest in Costa Rica along a 2700 m relief elevational gradient to carry out long-term monitoring of tropical rain forest structure, dynamics and tree growth. Within each plot we mapped, identified, and annually measured diameter for all woody individuals with stem diameters &gt;10 cm for periods of 3-10 years. Wood species diversity peaked at 400-600 m and decreased substantially at higher elevations. Basal area and stem number varied by less than two-fold, with the exception of the 2800 m cloud forest summit, where basal area and stem number were approximately double that of lower sites. Canopy gaps extending to the forest floor accounted for &lt;3% of microsites at all elevations. Height of highest crowns and the coefficient of variation of crown height both decreased with increasing elevation. Rates of turnover of individuals and of stand basal area decreased with elevation, but rates of diameter growth and stand basal area showed no simple relation to elevation. We discuss issues encountered in the design and implementation of this network of plots, including biased sampling, missing key meteorological and biomass data, and strategies for improving species-level research. Taking full advantage of the major research potential of tropical forest elevational transects will require sustaining and extending ground based studies, incorporation of new remotely-sensed data and data-acquisition platforms, and new funding models to support decadal research on these rapidly changing systems.","author":[{"dropping-particle":"","family":"Clark","given":"David B.","non-dropping-particle":"","parse-names":false,"suffix":""},{"dropping-particle":"","family":"Hurtado","given":"Johanna","non-dropping-particle":"","parse-names":false,"suffix":""},{"dropping-particle":"","family":"Saatchi","given":"Sassan S.","non-dropping-particle":"","parse-names":false,"suffix":""}],"container-title":"PLoS ONE","id":"ITEM-1","issue":"4","issued":{"date-parts":[["2015"]]},"page":"1-18","title":"Tropical rain forest structure, tree growth and dynamics along a 2700-m elevational transect in Costa Rica","type":"article-journal","volume":"10"},"uris":["http://www.mendeley.com/documents/?uuid=005be7d0-1f03-4ebe-a24e-19fa05b0866f"]}],"mendeley":{"formattedCitation":"(Clark et al., 2015)","plainTextFormattedCitation":"(Clark et al., 2015)"},"properties":{"noteIndex":0},"schema":"https://github.com/citation-style-language/schema/raw/master/csl-citation.json"}</w:instrText>
+      </w:r>
+      <w:r>
+        <w:fldChar w:fldCharType="separate"/>
+      </w:r>
+      <w:r>
+        <w:rPr>
+          <w:noProof/>
+        </w:rPr>
+        <w:t>(Clark et al., 2015)</w:t>
+      </w:r>
+      <w:r>
+        <w:fldChar w:fldCharType="end"/>
+      </w:r>
+      <w:r>
+        <w:t>.</w:t>
+      </w:r>
+      <w:r>
+        <w:t xml:space="preserve"> For instance, f</w:t>
+      </w:r>
+      <w:r>
+        <w:t>actors such as soil nutrients, seasonality, microclimate, and</w:t>
+      </w:r>
+      <w:r>
+        <w:t xml:space="preserve"> topography</w:t>
+      </w:r>
+      <w:r>
+        <w:t xml:space="preserve"> may be more influential than mean annual temperature and precipitation (refs).</w:t>
       </w:r>
     </w:p>
     <w:p>
@@ -9694,188 +9475,346 @@
         <w:ind w:firstLine="720"/>
       </w:pPr>
       <w:r>
-        <w:t xml:space="preserve">Despite the large effect that land use has on </w:t>
-      </w:r>
-      <w:r>
-        <w:t xml:space="preserve">forests ability to store carbon, </w:t>
-      </w:r>
-      <w:r>
-        <w:t>a thorough understanding of its effects on AGB is still missing</w:t>
-      </w:r>
-      <w:r>
-        <w:t xml:space="preserve">. </w:t>
-      </w:r>
-      <w:r>
-        <w:t>In fact, c</w:t>
-      </w:r>
-      <w:r>
-        <w:t xml:space="preserve">arbon emissions to the atmosphere due to land use and land cover change in the tropics </w:t>
-      </w:r>
-      <w:r>
-        <w:t xml:space="preserve">represent a </w:t>
-      </w:r>
-      <w:r>
-        <w:t xml:space="preserve">large </w:t>
-      </w:r>
-      <w:r>
-        <w:t xml:space="preserve">source of uncertainty in the global carbon budget </w:t>
-      </w:r>
-      <w:r>
-        <w:fldChar w:fldCharType="begin" w:fldLock="1"/>
-      </w:r>
-      <w:r>
-        <w:instrText>ADDIN CSL_CITATION {"citationItems":[{"id":"ITEM-1","itemData":{"author":[{"dropping-particle":"","family":"Friedlingstein","given":"Pierre","non-dropping-particle":"","parse-names":false,"suffix":""},{"dropping-particle":"","family":"Jones","given":"Matthew W","non-dropping-particle":"","parse-names":false,"suffix":""},{"dropping-particle":"","family":"Sullivan","given":"Michael O","non-dropping-particle":"","parse-names":false,"suffix":""},{"dropping-particle":"","family":"Andrew","given":"Robbie M","non-dropping-particle":"","parse-names":false,"suffix":""},{"dropping-particle":"","family":"Hauck","given":"Judith","non-dropping-particle":"","parse-names":false,"suffix":""},{"dropping-particle":"","family":"Peters","given":"Glen P","non-dropping-particle":"","parse-names":false,"suffix":""},{"dropping-particle":"","family":"Peters","given":"Wouter","non-dropping-particle":"","parse-names":false,"suffix":""},{"dropping-particle":"","family":"Pongratz","given":"Julia","non-dropping-particle":"","parse-names":false,"suffix":""},{"dropping-particle":"","family":"Sitch","given":"Stephen","non-dropping-particle":"","parse-names":false,"suffix":""},{"dropping-particle":"Le","family":"Quéré","given":"Corinne","non-dropping-particle":"","parse-names":false,"suffix":""}],"id":"ITEM-1","issued":{"date-parts":[["2019"]]},"page":"1783-1838","title":"Global Carbon Budget 2019","type":"article-journal"},"uris":["http://www.mendeley.com/documents/?uuid=7248a70c-5988-4236-a5fd-6ec3775a460c"]}],"mendeley":{"formattedCitation":"(Friedlingstein et al., 2019)","plainTextFormattedCitation":"(Friedlingstein et al., 2019)"},"properties":{"noteIndex":0},"schema":"https://github.com/citation-style-language/schema/raw/master/csl-citation.json"}</w:instrText>
-      </w:r>
-      <w:r>
-        <w:fldChar w:fldCharType="separate"/>
-      </w:r>
-      <w:r>
-        <w:rPr>
-          <w:noProof/>
-        </w:rPr>
-        <w:t>(Friedlingstein et al., 2019)</w:t>
-      </w:r>
-      <w:r>
-        <w:fldChar w:fldCharType="end"/>
-      </w:r>
-      <w:r>
-        <w:t>.</w:t>
-      </w:r>
-      <w:r>
-        <w:t xml:space="preserve"> Reducing such uncertainty requires a better understanding of land use across scales.</w:t>
+        <w:t xml:space="preserve">Here, we found slope is a relevant factor in shaping AGB patterns in TMCF. </w:t>
+      </w:r>
+      <w:r>
+        <w:t>Slope steepness influences soil erosion</w:t>
+      </w:r>
+      <w:r>
+        <w:t xml:space="preserve">, </w:t>
+      </w:r>
+      <w:r>
+        <w:t>nutrients distribution and leaching</w:t>
+      </w:r>
+      <w:r>
+        <w:t>,</w:t>
+      </w:r>
+      <w:r>
+        <w:t xml:space="preserve"> affecting in turn</w:t>
       </w:r>
       <w:r>
         <w:t xml:space="preserve"> </w:t>
       </w:r>
+      <w:r>
+        <w:t xml:space="preserve">tree growth and </w:t>
+      </w:r>
+      <w:r>
+        <w:t>biomass accumulation</w:t>
+      </w:r>
+      <w:r>
+        <w:t xml:space="preserve"> (refs, Marshall 2012). </w:t>
+      </w:r>
+      <w:r>
+        <w:t>Slope has been found to be relevant for driving AGB patterns in X and X (refs), although i</w:t>
+      </w:r>
+      <w:r>
+        <w:t xml:space="preserve">n African TMCF </w:t>
+      </w:r>
       <w:proofErr w:type="spellStart"/>
       <w:r>
-        <w:t>Erb</w:t>
+        <w:t>Cuni</w:t>
       </w:r>
       <w:proofErr w:type="spellEnd"/>
       <w:r>
-        <w:t xml:space="preserve"> et al. () showed that land use reduces by half the amount of carbon that could potentially be stored in terrestrial biomass. </w:t>
-      </w:r>
-      <w:r>
-        <w:t xml:space="preserve">Here we show that </w:t>
-      </w:r>
-      <w:r>
-        <w:t xml:space="preserve">in TMCF </w:t>
-      </w:r>
-      <w:r>
-        <w:t xml:space="preserve">AGB varies significantly in small spatial scales. </w:t>
-      </w:r>
-      <w:r>
-        <w:t>It is possible to find forests at different successional stages in which AGB ranges from as low as 33 to as high as 354</w:t>
+        <w:t xml:space="preserve">-Sanchez et al (year) found topographic position index and soil fertility to be stronger drivers than slope steepness. These results suggest the role of soil and topography in driving AGB patterns deserves more attention. </w:t>
+      </w:r>
+      <w:r>
+        <w:t>Future work</w:t>
+      </w:r>
+      <w:r>
+        <w:t xml:space="preserve"> dedicated to exploring</w:t>
+      </w:r>
+      <w:r>
+        <w:t xml:space="preserve"> environmental drivers of AGB</w:t>
       </w:r>
       <w:r>
         <w:t xml:space="preserve"> </w:t>
       </w:r>
       <w:r>
-        <w:t>Mg ha</w:t>
-      </w:r>
-      <w:r>
-        <w:rPr>
-          <w:vertAlign w:val="superscript"/>
-        </w:rPr>
-        <w:t>-1</w:t>
-      </w:r>
-      <w:r>
-        <w:t xml:space="preserve"> </w:t>
-      </w:r>
-      <w:r>
-        <w:t>within one-hectare landscapes</w:t>
-      </w:r>
-      <w:r>
-        <w:t xml:space="preserve">. Furthermore, the influence of land use in these forests is not constrained </w:t>
-      </w:r>
-      <w:r>
-        <w:t>to</w:t>
-      </w:r>
-      <w:r>
-        <w:t xml:space="preserve"> the landscape level but rather it </w:t>
-      </w:r>
-      <w:r>
-        <w:t>shapes AGB patterns across the region. This is shown in the overwhelming effect of land-use intensity gradient on AGB and in its relation to the environmental gradient we analyzed in our study (Table 4 and Figures 6 and 7).</w:t>
-      </w:r>
-      <w:r>
-        <w:t xml:space="preserve"> Sites at lower elevations experience warmer temperatures, higher precipitation,</w:t>
-      </w:r>
-      <w:r>
-        <w:t xml:space="preserve"> and</w:t>
-      </w:r>
-      <w:r>
-        <w:t xml:space="preserve"> </w:t>
-      </w:r>
-      <w:r>
-        <w:t>more land use</w:t>
-      </w:r>
-      <w:r>
-        <w:t xml:space="preserve"> </w:t>
-      </w:r>
-      <w:r>
-        <w:t xml:space="preserve">than sites at higher elevation. </w:t>
-      </w:r>
-      <w:r>
-        <w:t xml:space="preserve">Despite temperature and humidity decline, </w:t>
-      </w:r>
-      <w:r>
-        <w:t>AGB in TMCF in the NMO increases with elevation.</w:t>
-      </w:r>
-      <w:r>
-        <w:t xml:space="preserve"> </w:t>
+        <w:t xml:space="preserve">in tropical mountains </w:t>
+      </w:r>
+      <w:r>
+        <w:t xml:space="preserve">should include more variables, especially those related to soil fertility and topography, and a larger elevation transect. </w:t>
       </w:r>
     </w:p>
     <w:p>
-      <w:r>
-        <w:t>This ten-fold variability exists</w:t>
+      <w:pPr>
+        <w:ind w:firstLine="720"/>
+      </w:pPr>
+      <w:r>
+        <w:t xml:space="preserve">Besides the influence that </w:t>
+      </w:r>
+      <w:r>
+        <w:t>the environment</w:t>
+      </w:r>
+      <w:r>
+        <w:t xml:space="preserve"> exert</w:t>
+      </w:r>
+      <w:r>
+        <w:t>s</w:t>
+      </w:r>
+      <w:r>
+        <w:t xml:space="preserve"> on AGB patterns, forest disturbance and land use also change</w:t>
+      </w:r>
+      <w:r>
+        <w:t xml:space="preserve"> </w:t>
+      </w:r>
+      <w:r>
+        <w:t>along elevation gradients</w:t>
+      </w:r>
+      <w:r>
+        <w:t xml:space="preserve"> and can reinforce</w:t>
+      </w:r>
+      <w:r>
+        <w:t xml:space="preserve">, </w:t>
+      </w:r>
+      <w:r>
+        <w:t>mask</w:t>
+      </w:r>
+      <w:r>
+        <w:t>,</w:t>
+      </w:r>
+      <w:r>
+        <w:t xml:space="preserve"> </w:t>
+      </w:r>
+      <w:r>
+        <w:t xml:space="preserve">or shift the effect of environmental factors </w:t>
+      </w:r>
+      <w:r>
+        <w:t>(</w:t>
+      </w:r>
+      <w:r>
+        <w:t xml:space="preserve">refs – </w:t>
+      </w:r>
+      <w:proofErr w:type="spellStart"/>
+      <w:r>
+        <w:t>marshall</w:t>
+      </w:r>
+      <w:proofErr w:type="spellEnd"/>
+      <w:r>
+        <w:t xml:space="preserve"> 2012, de la Cruz-Amo 2020, </w:t>
+      </w:r>
+      <w:proofErr w:type="spellStart"/>
+      <w:r>
+        <w:t>waide</w:t>
+      </w:r>
+      <w:proofErr w:type="spellEnd"/>
+      <w:r>
+        <w:t xml:space="preserve"> 1998?</w:t>
+      </w:r>
+      <w:r>
+        <w:t xml:space="preserve">). </w:t>
+      </w:r>
+      <w:r>
+        <w:t>In our study, land use seems to reinforce the effect of the environmental gradient</w:t>
+      </w:r>
+      <w:r>
+        <w:t xml:space="preserve"> because sites experiencing stronger land-use intensity are located at lower elevations. </w:t>
+      </w:r>
+      <w:r>
+        <w:t xml:space="preserve">The effect of forest disturbance and land use on </w:t>
+      </w:r>
+      <w:r>
+        <w:t xml:space="preserve">carbon stocks in general, and AGB in particular, has been studied for a long time (refs) but mainly at local scales, where AGB is measured in </w:t>
+      </w:r>
+      <w:proofErr w:type="spellStart"/>
+      <w:r>
+        <w:t>chronosequences</w:t>
+      </w:r>
+      <w:proofErr w:type="spellEnd"/>
+      <w:r>
+        <w:t xml:space="preserve"> after disturbance or along land-use intensity gradients (refs). </w:t>
+      </w:r>
+      <w:r>
+        <w:t xml:space="preserve">Fewer studies, however, have delved into land use effects on AGB distribution in tropical mountains across scales (refs). </w:t>
+      </w:r>
+      <w:r>
+        <w:t>In TMCF within the NMO AGB varies significantly due to land use and forest disturbance at small spatial scales. In fact, it</w:t>
+      </w:r>
+      <w:r>
+        <w:t xml:space="preserve"> is possible to find forests at different successional stages in which </w:t>
+      </w:r>
+      <w:r>
+        <w:t xml:space="preserve">average </w:t>
+      </w:r>
+      <w:r>
+        <w:t>AGB ranges from as low as 33 to as high as 354</w:t>
+      </w:r>
+      <w:r>
+        <w:t xml:space="preserve"> </w:t>
+      </w:r>
+      <w:r>
+        <w:t>Mg ha</w:t>
+      </w:r>
+      <w:r>
+        <w:rPr>
+          <w:vertAlign w:val="superscript"/>
+        </w:rPr>
+        <w:t>-1</w:t>
+      </w:r>
+      <w:r>
+        <w:t xml:space="preserve"> </w:t>
+      </w:r>
+      <w:r>
+        <w:t>within one-hectare landscapes.</w:t>
+      </w:r>
+      <w:r>
+        <w:t xml:space="preserve"> </w:t>
+      </w:r>
+      <w:r>
+        <w:t>Surprisingly, the influence of land use in these forests is not constrained to the landscape level but it shapes AGB patterns across the region.</w:t>
+      </w:r>
+      <w:r>
+        <w:t xml:space="preserve"> These results highlight the need to better understand land use across scales. </w:t>
       </w:r>
     </w:p>
     <w:p>
-      <w:r>
-        <w:t xml:space="preserve">Suggesting landscape management strategies </w:t>
-      </w:r>
-      <w:r>
-        <w:t xml:space="preserve">focus on sequestering carbon requires a better understanding of the current state and future potential of these landscapes to store carbon. </w:t>
+      <w:pPr>
+        <w:ind w:firstLine="720"/>
+      </w:pPr>
+      <w:r>
+        <w:t xml:space="preserve">A thorough understanding of the effect of land use on AGB </w:t>
+      </w:r>
+      <w:r>
+        <w:t>could, on the one hand, reduce the uncertainty</w:t>
+      </w:r>
+      <w:r>
+        <w:t xml:space="preserve"> found in the quantification of carbons stocks and carbon emissions associated to land use and land cover change in the tropics</w:t>
+      </w:r>
+      <w:r>
+        <w:t>. On the other hand,</w:t>
+      </w:r>
+      <w:r>
+        <w:t xml:space="preserve"> </w:t>
+      </w:r>
+      <w:r>
+        <w:t xml:space="preserve">this knowledge could broaden the understanding </w:t>
+      </w:r>
+      <w:r>
+        <w:t>of the current state and future potential of these landscapes to store carbon</w:t>
+      </w:r>
+      <w:r>
+        <w:t xml:space="preserve">, which </w:t>
+      </w:r>
+      <w:r>
+        <w:t xml:space="preserve">under the current climate crisis </w:t>
+      </w:r>
+      <w:r>
+        <w:t>is fundamental for suggesting</w:t>
+      </w:r>
+      <w:r>
+        <w:t xml:space="preserve"> </w:t>
+      </w:r>
+      <w:r>
+        <w:t xml:space="preserve">landscape management strategies aimed at sequestering carbon. </w:t>
+      </w:r>
+      <w:r>
+        <w:t xml:space="preserve"> </w:t>
       </w:r>
     </w:p>
     <w:p/>
     <w:p>
+      <w:r>
+        <w:t xml:space="preserve">Despite the large effect that land use has on </w:t>
+      </w:r>
+      <w:r>
+        <w:t xml:space="preserve">forests ability to store carbon, </w:t>
+      </w:r>
+      <w:r>
+        <w:t>a thorough understanding of its effects on AGB is still missing</w:t>
+      </w:r>
+      <w:r>
+        <w:t xml:space="preserve">. </w:t>
+      </w:r>
+      <w:r>
+        <w:t>In fact, c</w:t>
+      </w:r>
+      <w:r>
+        <w:t xml:space="preserve">arbon emissions to the atmosphere due to land use and land cover change in the tropics </w:t>
+      </w:r>
+      <w:r>
+        <w:t xml:space="preserve">represent a </w:t>
+      </w:r>
+      <w:r>
+        <w:t xml:space="preserve">large </w:t>
+      </w:r>
+      <w:r>
+        <w:t xml:space="preserve">source of uncertainty in the global carbon budget </w:t>
+      </w:r>
+      <w:r>
+        <w:fldChar w:fldCharType="begin" w:fldLock="1"/>
+      </w:r>
+      <w:r>
+        <w:instrText>ADDIN CSL_CITATION {"citationItems":[{"id":"ITEM-1","itemData":{"author":[{"dropping-particle":"","family":"Friedlingstein","given":"Pierre","non-dropping-particle":"","parse-names":false,"suffix":""},{"dropping-particle":"","family":"Jones","given":"Matthew W","non-dropping-particle":"","parse-names":false,"suffix":""},{"dropping-particle":"","family":"Sullivan","given":"Michael O","non-dropping-particle":"","parse-names":false,"suffix":""},{"dropping-particle":"","family":"Andrew","given":"Robbie M","non-dropping-particle":"","parse-names":false,"suffix":""},{"dropping-particle":"","family":"Hauck","given":"Judith","non-dropping-particle":"","parse-names":false,"suffix":""},{"dropping-particle":"","family":"Peters","given":"Glen P","non-dropping-particle":"","parse-names":false,"suffix":""},{"dropping-particle":"","family":"Peters","given":"Wouter","non-dropping-particle":"","parse-names":false,"suffix":""},{"dropping-particle":"","family":"Pongratz","given":"Julia","non-dropping-particle":"","parse-names":false,"suffix":""},{"dropping-particle":"","family":"Sitch","given":"Stephen","non-dropping-particle":"","parse-names":false,"suffix":""},{"dropping-particle":"Le","family":"Quéré","given":"Corinne","non-dropping-particle":"","parse-names":false,"suffix":""}],"id":"ITEM-1","issued":{"date-parts":[["2019"]]},"page":"1783-1838","title":"Global Carbon Budget 2019","type":"article-journal"},"uris":["http://www.mendeley.com/documents/?uuid=7248a70c-5988-4236-a5fd-6ec3775a460c"]}],"mendeley":{"formattedCitation":"(Friedlingstein et al., 2019)","plainTextFormattedCitation":"(Friedlingstein et al., 2019)","previouslyFormattedCitation":"(Friedlingstein et al., 2019)"},"properties":{"noteIndex":0},"schema":"https://github.com/citation-style-language/schema/raw/master/csl-citation.json"}</w:instrText>
+      </w:r>
+      <w:r>
+        <w:fldChar w:fldCharType="separate"/>
+      </w:r>
+      <w:r>
+        <w:rPr>
+          <w:noProof/>
+        </w:rPr>
+        <w:t>(Friedlingstein et al., 2019)</w:t>
+      </w:r>
+      <w:r>
+        <w:fldChar w:fldCharType="end"/>
+      </w:r>
+      <w:r>
+        <w:t>.</w:t>
+      </w:r>
+      <w:r>
+        <w:t xml:space="preserve"> Reducing such uncertainty requires a better understanding of land use across scales.</w:t>
+      </w:r>
+      <w:r>
+        <w:t xml:space="preserve"> </w:t>
+      </w:r>
       <w:proofErr w:type="spellStart"/>
       <w:r>
-        <w:t>Vizcaíno</w:t>
+        <w:t>Erb</w:t>
       </w:r>
       <w:proofErr w:type="spellEnd"/>
       <w:r>
-        <w:t>-Bravo et al. (2020)</w:t>
-      </w:r>
-      <w:r>
-        <w:t xml:space="preserve"> </w:t>
-      </w:r>
-      <w:r>
-        <w:t>found a positive r</w:t>
-      </w:r>
-      <w:r>
-        <w:t xml:space="preserve">elationship between </w:t>
-      </w:r>
-      <w:r>
-        <w:t>carbon storage and tree diversity</w:t>
-      </w:r>
-      <w:r>
-        <w:t xml:space="preserve"> in Mexican TMCF</w:t>
-      </w:r>
-      <w:r>
-        <w:t>,</w:t>
-      </w:r>
-      <w:r>
-        <w:t xml:space="preserve"> but this trend was highly influenced by a land-use intensity gradient. </w:t>
-      </w:r>
-      <w:r>
-        <w:t xml:space="preserve"> </w:t>
+        <w:t xml:space="preserve"> et al. () showed that land use reduces by half the amount of carbon that could potentially be stored in terrestrial biomass. </w:t>
+      </w:r>
+      <w:r>
+        <w:t xml:space="preserve">Here we show that </w:t>
+      </w:r>
+      <w:r>
+        <w:t xml:space="preserve">in </w:t>
       </w:r>
     </w:p>
     <w:p>
-      <w:r>
-        <w:tab/>
+      <w:proofErr w:type="spellStart"/>
+      <w:r>
+        <w:t>Vizcaíno</w:t>
+      </w:r>
+      <w:proofErr w:type="spellEnd"/>
+      <w:r>
+        <w:t>-Bravo et al. (2020)</w:t>
+      </w:r>
+      <w:r>
+        <w:t xml:space="preserve"> </w:t>
+      </w:r>
+      <w:r>
+        <w:t>found a positive r</w:t>
+      </w:r>
+      <w:r>
+        <w:t xml:space="preserve">elationship between </w:t>
+      </w:r>
+      <w:r>
+        <w:t>carbon storage and tree diversity</w:t>
+      </w:r>
+      <w:r>
+        <w:t xml:space="preserve"> in Mexican TMCF</w:t>
+      </w:r>
+      <w:r>
+        <w:t>,</w:t>
+      </w:r>
+      <w:r>
+        <w:t xml:space="preserve"> but this trend was highly influenced by a land-use intensity gradient. </w:t>
+      </w:r>
+      <w:r>
+        <w:t xml:space="preserve"> </w:t>
       </w:r>
     </w:p>
     <w:p>
@@ -10225,15 +10164,7 @@
         <w:t xml:space="preserve">AGB and tree diversity do not have a linear relationship, </w:t>
       </w:r>
       <w:r>
-        <w:t xml:space="preserve">which means they behave in </w:t>
-      </w:r>
-      <w:proofErr w:type="gramStart"/>
-      <w:r>
-        <w:t>a different way</w:t>
-      </w:r>
-      <w:proofErr w:type="gramEnd"/>
-      <w:r>
-        <w:t xml:space="preserve"> as landscape composition changes. -- </w:t>
+        <w:t xml:space="preserve">which means they behave in a different way as landscape composition changes. -- </w:t>
       </w:r>
       <w:r>
         <w:t xml:space="preserve">forest disturbance by land use probably has different effects on these two ecosystem services. </w:t>
@@ -10356,15 +10287,7 @@
     </w:p>
     <w:p>
       <w:r>
-        <w:t xml:space="preserve">TMCF in the NMO hold </w:t>
-      </w:r>
-      <w:proofErr w:type="gramStart"/>
-      <w:r>
-        <w:t>large amounts</w:t>
-      </w:r>
-      <w:proofErr w:type="gramEnd"/>
-      <w:r>
-        <w:t xml:space="preserve"> of AGB</w:t>
+        <w:t>TMCF in the NMO hold large amounts of AGB</w:t>
       </w:r>
       <w:r>
         <w:t xml:space="preserve">, mainly in mature forests but also in forests in secondary succession. </w:t>
@@ -10414,15 +10337,7 @@
         <w:t>weak</w:t>
       </w:r>
       <w:r>
-        <w:t>. Analyzing other environmental factors (</w:t>
-      </w:r>
-      <w:proofErr w:type="gramStart"/>
-      <w:r>
-        <w:t>e.g.</w:t>
-      </w:r>
-      <w:proofErr w:type="gramEnd"/>
-      <w:r>
-        <w:t xml:space="preserve"> soil nutrients) and studying a larger elevation gradient that includes other types of ecosystems could shed more light on the role of the environment in shaping AGB patterns. </w:t>
+        <w:t xml:space="preserve">. Analyzing other environmental factors (e.g. soil nutrients) and studying a larger elevation gradient that includes other types of ecosystems could shed more light on the role of the environment in shaping AGB patterns. </w:t>
       </w:r>
       <w:r>
         <w:t xml:space="preserve">The influence of land use on AGB </w:t>
@@ -20485,15 +20400,7 @@
               <w:jc w:val="both"/>
             </w:pPr>
             <w:r>
-              <w:t xml:space="preserve"> [</w:t>
-            </w:r>
-            <w:proofErr w:type="gramStart"/>
-            <w:r>
-              <w:t>0.0754]*</w:t>
-            </w:r>
-            <w:proofErr w:type="gramEnd"/>
-            <w:r>
-              <w:t>[DBH^2.513]</w:t>
+              <w:t xml:space="preserve"> [0.0754]*[DBH^2.513]</w:t>
             </w:r>
           </w:p>
         </w:tc>
@@ -20583,15 +20490,7 @@
               <w:jc w:val="both"/>
             </w:pPr>
             <w:r>
-              <w:t xml:space="preserve"> [Exp[-3.</w:t>
-            </w:r>
-            <w:proofErr w:type="gramStart"/>
-            <w:r>
-              <w:t>363]*</w:t>
-            </w:r>
-            <w:proofErr w:type="gramEnd"/>
-            <w:r>
-              <w:t>[DBH^2.2714]*[TH^0.4984]</w:t>
+              <w:t xml:space="preserve"> [Exp[-3.363]*[DBH^2.2714]*[TH^0.4984]</w:t>
             </w:r>
           </w:p>
         </w:tc>
@@ -20667,15 +20566,7 @@
               <w:jc w:val="both"/>
             </w:pPr>
             <w:r>
-              <w:t xml:space="preserve"> [Exp[-2.</w:t>
-            </w:r>
-            <w:proofErr w:type="gramStart"/>
-            <w:r>
-              <w:t>14]*</w:t>
-            </w:r>
-            <w:proofErr w:type="gramEnd"/>
-            <w:r>
-              <w:t>[DBH^2.23]]</w:t>
+              <w:t xml:space="preserve"> [Exp[-2.14]*[DBH^2.23]]</w:t>
             </w:r>
           </w:p>
         </w:tc>
@@ -20760,15 +20651,7 @@
               <w:jc w:val="both"/>
             </w:pPr>
             <w:r>
-              <w:t xml:space="preserve"> [</w:t>
-            </w:r>
-            <w:proofErr w:type="gramStart"/>
-            <w:r>
-              <w:t>0.0195]*</w:t>
-            </w:r>
-            <w:proofErr w:type="gramEnd"/>
-            <w:r>
-              <w:t>[DBH^2.7519]</w:t>
+              <w:t xml:space="preserve"> [0.0195]*[DBH^2.7519]</w:t>
             </w:r>
           </w:p>
         </w:tc>
@@ -20862,15 +20745,7 @@
               <w:jc w:val="both"/>
             </w:pPr>
             <w:r>
-              <w:t xml:space="preserve"> [</w:t>
-            </w:r>
-            <w:proofErr w:type="gramStart"/>
-            <w:r>
-              <w:t>0.479403]*</w:t>
-            </w:r>
-            <w:proofErr w:type="gramEnd"/>
-            <w:r>
-              <w:t>[DBH^2.0884]</w:t>
+              <w:t xml:space="preserve"> [0.479403]*[DBH^2.0884]</w:t>
             </w:r>
           </w:p>
         </w:tc>
@@ -20955,15 +20830,7 @@
               <w:jc w:val="both"/>
             </w:pPr>
             <w:r>
-              <w:t xml:space="preserve"> [[</w:t>
-            </w:r>
-            <w:proofErr w:type="gramStart"/>
-            <w:r>
-              <w:t>0.000022]*</w:t>
-            </w:r>
-            <w:proofErr w:type="gramEnd"/>
-            <w:r>
-              <w:t>[D^1.9]*[H]] +  [[-0.56 + 0.02[D^2] + 0.04[H]]/10^3]</w:t>
+              <w:t xml:space="preserve"> [[0.000022]*[D^1.9]*[H]] +  [[-0.56 + 0.02[D^2] + 0.04[H]]/10^3]</w:t>
             </w:r>
           </w:p>
         </w:tc>
@@ -21039,15 +20906,7 @@
               <w:jc w:val="both"/>
             </w:pPr>
             <w:r>
-              <w:t xml:space="preserve"> [-6.</w:t>
-            </w:r>
-            <w:proofErr w:type="gramStart"/>
-            <w:r>
-              <w:t>64]+</w:t>
-            </w:r>
-            <w:proofErr w:type="gramEnd"/>
-            <w:r>
-              <w:t>[0.279*BA]+[0.000514*BA^2]</w:t>
+              <w:t xml:space="preserve"> [-6.64]+[0.279*BA]+[0.000514*BA^2]</w:t>
             </w:r>
           </w:p>
         </w:tc>
@@ -21128,15 +20987,7 @@
               <w:jc w:val="both"/>
             </w:pPr>
             <w:r>
-              <w:t xml:space="preserve"> [Exp[-1.</w:t>
-            </w:r>
-            <w:proofErr w:type="gramStart"/>
-            <w:r>
-              <w:t>90]*</w:t>
-            </w:r>
-            <w:proofErr w:type="gramEnd"/>
-            <w:r>
-              <w:t>[DBH^2.15]]</w:t>
+              <w:t xml:space="preserve"> [Exp[-1.90]*[DBH^2.15]]</w:t>
             </w:r>
           </w:p>
         </w:tc>
@@ -21221,15 +21072,7 @@
               <w:jc w:val="both"/>
             </w:pPr>
             <w:r>
-              <w:t xml:space="preserve"> [Exp[-1.</w:t>
-            </w:r>
-            <w:proofErr w:type="gramStart"/>
-            <w:r>
-              <w:t>90]*</w:t>
-            </w:r>
-            <w:proofErr w:type="gramEnd"/>
-            <w:r>
-              <w:t>[DBH^2.15]]</w:t>
+              <w:t xml:space="preserve"> [Exp[-1.90]*[DBH^2.15]]</w:t>
             </w:r>
           </w:p>
         </w:tc>
@@ -21314,15 +21157,7 @@
               <w:jc w:val="both"/>
             </w:pPr>
             <w:r>
-              <w:t xml:space="preserve"> [</w:t>
-            </w:r>
-            <w:proofErr w:type="gramStart"/>
-            <w:r>
-              <w:t>0.4632]*</w:t>
-            </w:r>
-            <w:proofErr w:type="gramEnd"/>
-            <w:r>
-              <w:t>[DBH^1.8168]</w:t>
+              <w:t xml:space="preserve"> [0.4632]*[DBH^1.8168]</w:t>
             </w:r>
           </w:p>
         </w:tc>
@@ -21407,15 +21242,7 @@
               <w:jc w:val="both"/>
             </w:pPr>
             <w:r>
-              <w:t xml:space="preserve"> [</w:t>
-            </w:r>
-            <w:proofErr w:type="gramStart"/>
-            <w:r>
-              <w:t>0.067833]*</w:t>
-            </w:r>
-            <w:proofErr w:type="gramEnd"/>
-            <w:r>
-              <w:t>[DBH^2.50972]</w:t>
+              <w:t xml:space="preserve"> [0.067833]*[DBH^2.50972]</w:t>
             </w:r>
           </w:p>
         </w:tc>
@@ -21500,15 +21327,7 @@
               <w:jc w:val="both"/>
             </w:pPr>
             <w:r>
-              <w:t xml:space="preserve"> [10^-0.</w:t>
-            </w:r>
-            <w:proofErr w:type="gramStart"/>
-            <w:r>
-              <w:t>755]*</w:t>
-            </w:r>
-            <w:proofErr w:type="gramEnd"/>
-            <w:r>
-              <w:t>[DBH^2.072]</w:t>
+              <w:t xml:space="preserve"> [10^-0.755]*[DBH^2.072]</w:t>
             </w:r>
           </w:p>
         </w:tc>
@@ -21593,15 +21412,7 @@
               <w:jc w:val="both"/>
             </w:pPr>
             <w:r>
-              <w:t xml:space="preserve"> [</w:t>
-            </w:r>
-            <w:proofErr w:type="gramStart"/>
-            <w:r>
-              <w:t>0.5266]*</w:t>
-            </w:r>
-            <w:proofErr w:type="gramEnd"/>
-            <w:r>
-              <w:t>[DBH^1.7712]</w:t>
+              <w:t xml:space="preserve"> [0.5266]*[DBH^1.7712]</w:t>
             </w:r>
           </w:p>
         </w:tc>
@@ -21695,15 +21506,7 @@
               <w:jc w:val="both"/>
             </w:pPr>
             <w:r>
-              <w:t xml:space="preserve"> [</w:t>
-            </w:r>
-            <w:proofErr w:type="gramStart"/>
-            <w:r>
-              <w:t>0.037241]*</w:t>
-            </w:r>
-            <w:proofErr w:type="gramEnd"/>
-            <w:r>
-              <w:t>[DBH^2.99585]</w:t>
+              <w:t xml:space="preserve"> [0.037241]*[DBH^2.99585]</w:t>
             </w:r>
           </w:p>
         </w:tc>
@@ -21779,15 +21582,7 @@
               <w:jc w:val="both"/>
             </w:pPr>
             <w:r>
-              <w:t xml:space="preserve"> [</w:t>
-            </w:r>
-            <w:proofErr w:type="gramStart"/>
-            <w:r>
-              <w:t>0.4600]+</w:t>
-            </w:r>
-            <w:proofErr w:type="gramEnd"/>
-            <w:r>
-              <w:t>[[0.0370]*[DBH^2]*TH]</w:t>
+              <w:t xml:space="preserve"> [0.4600]+[[0.0370]*[DBH^2]*TH]</w:t>
             </w:r>
           </w:p>
         </w:tc>
@@ -21872,15 +21667,7 @@
               <w:jc w:val="both"/>
             </w:pPr>
             <w:r>
-              <w:t xml:space="preserve"> [</w:t>
-            </w:r>
-            <w:proofErr w:type="gramStart"/>
-            <w:r>
-              <w:t>362.129]*</w:t>
-            </w:r>
-            <w:proofErr w:type="gramEnd"/>
-            <w:r>
-              <w:t>[[3.1416]*[[[[DBH^2]/4]]^1.100]]</w:t>
+              <w:t xml:space="preserve"> [362.129]*[[3.1416]*[[[[DBH^2]/4]]^1.100]]</w:t>
             </w:r>
           </w:p>
         </w:tc>
@@ -21974,15 +21761,7 @@
               <w:jc w:val="both"/>
             </w:pPr>
             <w:r>
-              <w:t xml:space="preserve"> [[</w:t>
-            </w:r>
-            <w:proofErr w:type="gramStart"/>
-            <w:r>
-              <w:t>Exp[</w:t>
-            </w:r>
-            <w:proofErr w:type="gramEnd"/>
-            <w:r>
-              <w:t>4.9375]] * [[DBH^2]^1.0583]] * [1.14]/ 1000000</w:t>
+              <w:t xml:space="preserve"> [[Exp[4.9375]] * [[DBH^2]^1.0583]] * [1.14]/ 1000000</w:t>
             </w:r>
           </w:p>
         </w:tc>
@@ -22058,15 +21837,7 @@
               <w:jc w:val="both"/>
             </w:pPr>
             <w:r>
-              <w:t xml:space="preserve"> [Exp[-1.</w:t>
-            </w:r>
-            <w:proofErr w:type="gramStart"/>
-            <w:r>
-              <w:t>76]*</w:t>
-            </w:r>
-            <w:proofErr w:type="gramEnd"/>
-            <w:r>
-              <w:t>[DBH^2.26]]</w:t>
+              <w:t xml:space="preserve"> [Exp[-1.76]*[DBH^2.26]]</w:t>
             </w:r>
           </w:p>
         </w:tc>
@@ -22142,15 +21913,7 @@
               <w:jc w:val="both"/>
             </w:pPr>
             <w:r>
-              <w:t xml:space="preserve"> [Exp[-1.</w:t>
-            </w:r>
-            <w:proofErr w:type="gramStart"/>
-            <w:r>
-              <w:t>76]*</w:t>
-            </w:r>
-            <w:proofErr w:type="gramEnd"/>
-            <w:r>
-              <w:t>[DBH^2.26]]</w:t>
+              <w:t xml:space="preserve"> [Exp[-1.76]*[DBH^2.26]]</w:t>
             </w:r>
           </w:p>
         </w:tc>
@@ -22226,15 +21989,7 @@
               <w:jc w:val="both"/>
             </w:pPr>
             <w:r>
-              <w:t xml:space="preserve"> [Exp[-3.</w:t>
-            </w:r>
-            <w:proofErr w:type="gramStart"/>
-            <w:r>
-              <w:t>363]*</w:t>
-            </w:r>
-            <w:proofErr w:type="gramEnd"/>
-            <w:r>
-              <w:t>[DBH^2.4809]*[TH^0.4984]</w:t>
+              <w:t xml:space="preserve"> [Exp[-3.363]*[DBH^2.4809]*[TH^0.4984]</w:t>
             </w:r>
           </w:p>
         </w:tc>
@@ -22319,15 +22074,7 @@
               <w:jc w:val="both"/>
             </w:pPr>
             <w:r>
-              <w:t xml:space="preserve"> [10^-1.</w:t>
-            </w:r>
-            <w:proofErr w:type="gramStart"/>
-            <w:r>
-              <w:t>417]*</w:t>
-            </w:r>
-            <w:proofErr w:type="gramEnd"/>
-            <w:r>
-              <w:t>[DBH^2.755]</w:t>
+              <w:t xml:space="preserve"> [10^-1.417]*[DBH^2.755]</w:t>
             </w:r>
           </w:p>
         </w:tc>
@@ -22412,15 +22159,7 @@
               <w:jc w:val="both"/>
             </w:pPr>
             <w:r>
-              <w:t xml:space="preserve"> [</w:t>
-            </w:r>
-            <w:proofErr w:type="gramStart"/>
-            <w:r>
-              <w:t>0.209142]*</w:t>
-            </w:r>
-            <w:proofErr w:type="gramEnd"/>
-            <w:r>
-              <w:t>[DBH^1.698]</w:t>
+              <w:t xml:space="preserve"> [0.209142]*[DBH^1.698]</w:t>
             </w:r>
           </w:p>
         </w:tc>
@@ -22496,15 +22235,7 @@
               <w:jc w:val="both"/>
             </w:pPr>
             <w:r>
-              <w:t xml:space="preserve"> [Exp[-2.</w:t>
-            </w:r>
-            <w:proofErr w:type="gramStart"/>
-            <w:r>
-              <w:t>22]*</w:t>
-            </w:r>
-            <w:proofErr w:type="gramEnd"/>
-            <w:r>
-              <w:t>[DBH^2.45]]</w:t>
+              <w:t xml:space="preserve"> [Exp[-2.22]*[DBH^2.45]]</w:t>
             </w:r>
           </w:p>
         </w:tc>
@@ -22580,15 +22311,7 @@
               <w:jc w:val="both"/>
             </w:pPr>
             <w:r>
-              <w:t xml:space="preserve"> [</w:t>
-            </w:r>
-            <w:proofErr w:type="gramStart"/>
-            <w:r>
-              <w:t>0.180272]*</w:t>
-            </w:r>
-            <w:proofErr w:type="gramEnd"/>
-            <w:r>
-              <w:t>[DBH^2.27177]</w:t>
+              <w:t xml:space="preserve"> [0.180272]*[DBH^2.27177]</w:t>
             </w:r>
           </w:p>
         </w:tc>
@@ -22682,15 +22405,7 @@
               <w:jc w:val="both"/>
             </w:pPr>
             <w:r>
-              <w:t xml:space="preserve"> [[</w:t>
-            </w:r>
-            <w:proofErr w:type="gramStart"/>
-            <w:r>
-              <w:t>Exp[</w:t>
-            </w:r>
-            <w:proofErr w:type="gramEnd"/>
-            <w:r>
-              <w:t>4.9375]]*[[DBH^2]^1.0583]]*[1.14]/1000000</w:t>
+              <w:t xml:space="preserve"> [[Exp[4.9375]]*[[DBH^2]^1.0583]]*[1.14]/1000000</w:t>
             </w:r>
           </w:p>
         </w:tc>
@@ -22766,15 +22481,7 @@
               <w:jc w:val="both"/>
             </w:pPr>
             <w:r>
-              <w:t xml:space="preserve"> [</w:t>
-            </w:r>
-            <w:proofErr w:type="gramStart"/>
-            <w:r>
-              <w:t>0.058]*</w:t>
-            </w:r>
-            <w:proofErr w:type="gramEnd"/>
-            <w:r>
-              <w:t>[[[DBH^2]*TH]^0.919]</w:t>
+              <w:t xml:space="preserve"> [0.058]*[[[DBH^2]*TH]^0.919]</w:t>
             </w:r>
           </w:p>
         </w:tc>
@@ -22850,15 +22557,7 @@
               <w:jc w:val="both"/>
             </w:pPr>
             <w:r>
-              <w:t xml:space="preserve"> [</w:t>
-            </w:r>
-            <w:proofErr w:type="gramStart"/>
-            <w:r>
-              <w:t>0.058]*</w:t>
-            </w:r>
-            <w:proofErr w:type="gramEnd"/>
-            <w:r>
-              <w:t>[[[DBH^2]*TH]^0.919]</w:t>
+              <w:t xml:space="preserve"> [0.058]*[[[DBH^2]*TH]^0.919]</w:t>
             </w:r>
           </w:p>
         </w:tc>
@@ -22943,15 +22642,7 @@
               <w:jc w:val="both"/>
             </w:pPr>
             <w:r>
-              <w:t xml:space="preserve"> [</w:t>
-            </w:r>
-            <w:proofErr w:type="gramStart"/>
-            <w:r>
-              <w:t>0.182]*</w:t>
-            </w:r>
-            <w:proofErr w:type="gramEnd"/>
-            <w:r>
-              <w:t>[DBH^1.936]</w:t>
+              <w:t xml:space="preserve"> [0.182]*[DBH^1.936]</w:t>
             </w:r>
           </w:p>
         </w:tc>
@@ -23036,15 +22727,7 @@
               <w:jc w:val="both"/>
             </w:pPr>
             <w:r>
-              <w:t xml:space="preserve"> [</w:t>
-            </w:r>
-            <w:proofErr w:type="gramStart"/>
-            <w:r>
-              <w:t>0.1354]*</w:t>
-            </w:r>
-            <w:proofErr w:type="gramEnd"/>
-            <w:r>
-              <w:t>[DBH^2.3033]</w:t>
+              <w:t xml:space="preserve"> [0.1354]*[DBH^2.3033]</w:t>
             </w:r>
           </w:p>
         </w:tc>
@@ -23134,15 +22817,7 @@
               <w:jc w:val="both"/>
             </w:pPr>
             <w:r>
-              <w:t xml:space="preserve"> [[Exp^-3.</w:t>
-            </w:r>
-            <w:proofErr w:type="gramStart"/>
-            <w:r>
-              <w:t>549]*</w:t>
-            </w:r>
-            <w:proofErr w:type="gramEnd"/>
-            <w:r>
-              <w:t>[DBH^2.787]]]</w:t>
+              <w:t xml:space="preserve"> [[Exp^-3.549]*[DBH^2.787]]]</w:t>
             </w:r>
           </w:p>
         </w:tc>
@@ -23232,15 +22907,7 @@
               <w:jc w:val="both"/>
             </w:pPr>
             <w:r>
-              <w:t xml:space="preserve"> [</w:t>
-            </w:r>
-            <w:proofErr w:type="gramStart"/>
-            <w:r>
-              <w:t>0.058]*</w:t>
-            </w:r>
-            <w:proofErr w:type="gramEnd"/>
-            <w:r>
-              <w:t>[[[DBH^2]*TH]^0.919]</w:t>
+              <w:t xml:space="preserve"> [0.058]*[[[DBH^2]*TH]^0.919]</w:t>
             </w:r>
           </w:p>
         </w:tc>
@@ -23325,15 +22992,7 @@
               <w:jc w:val="both"/>
             </w:pPr>
             <w:r>
-              <w:t xml:space="preserve"> [</w:t>
-            </w:r>
-            <w:proofErr w:type="gramStart"/>
-            <w:r>
-              <w:t>0.0514]*</w:t>
-            </w:r>
-            <w:proofErr w:type="gramEnd"/>
-            <w:r>
-              <w:t>[DBH^2.5222]</w:t>
+              <w:t xml:space="preserve"> [0.0514]*[DBH^2.5222]</w:t>
             </w:r>
           </w:p>
         </w:tc>
@@ -23418,15 +23077,7 @@
               <w:jc w:val="both"/>
             </w:pPr>
             <w:r>
-              <w:t xml:space="preserve"> [</w:t>
-            </w:r>
-            <w:proofErr w:type="gramStart"/>
-            <w:r>
-              <w:t>0.058]*</w:t>
-            </w:r>
-            <w:proofErr w:type="gramEnd"/>
-            <w:r>
-              <w:t>[[[DBH^2]*TH]^0.919]</w:t>
+              <w:t xml:space="preserve"> [0.058]*[[[DBH^2]*TH]^0.919]</w:t>
             </w:r>
           </w:p>
         </w:tc>
@@ -23502,15 +23153,7 @@
               <w:jc w:val="both"/>
             </w:pPr>
             <w:r>
-              <w:t xml:space="preserve"> [Exp[-2.</w:t>
-            </w:r>
-            <w:proofErr w:type="gramStart"/>
-            <w:r>
-              <w:t>76]*</w:t>
-            </w:r>
-            <w:proofErr w:type="gramEnd"/>
-            <w:r>
-              <w:t>[DBH^2.37]]</w:t>
+              <w:t xml:space="preserve"> [Exp[-2.76]*[DBH^2.37]]</w:t>
             </w:r>
           </w:p>
         </w:tc>
@@ -23586,15 +23229,7 @@
               <w:jc w:val="both"/>
             </w:pPr>
             <w:r>
-              <w:t xml:space="preserve"> [</w:t>
-            </w:r>
-            <w:proofErr w:type="gramStart"/>
-            <w:r>
-              <w:t>0.246689]*</w:t>
-            </w:r>
-            <w:proofErr w:type="gramEnd"/>
-            <w:r>
-              <w:t>[DBH^2.24992]</w:t>
+              <w:t xml:space="preserve"> [0.246689]*[DBH^2.24992]</w:t>
             </w:r>
           </w:p>
         </w:tc>
@@ -23670,15 +23305,7 @@
               <w:jc w:val="both"/>
             </w:pPr>
             <w:r>
-              <w:t xml:space="preserve"> [</w:t>
-            </w:r>
-            <w:proofErr w:type="gramStart"/>
-            <w:r>
-              <w:t>0.1269]*</w:t>
-            </w:r>
-            <w:proofErr w:type="gramEnd"/>
-            <w:r>
-              <w:t>[DBH^2.5169]</w:t>
+              <w:t xml:space="preserve"> [0.1269]*[DBH^2.5169]</w:t>
             </w:r>
           </w:p>
         </w:tc>
@@ -23763,15 +23390,7 @@
               <w:jc w:val="both"/>
             </w:pPr>
             <w:r>
-              <w:t xml:space="preserve"> [[Exp[-4.</w:t>
-            </w:r>
-            <w:proofErr w:type="gramStart"/>
-            <w:r>
-              <w:t>775313]*</w:t>
-            </w:r>
-            <w:proofErr w:type="gramEnd"/>
-            <w:r>
-              <w:t>[DBH^1.798292]*[TH^1.570775]]+[[Exp[-3.547008]*[DBH^2.593972]]+[[Exp[-4.752007]*DBH^2]]</w:t>
+              <w:t xml:space="preserve"> [[Exp[-4.775313]*[DBH^1.798292]*[TH^1.570775]]+[[Exp[-3.547008]*[DBH^2.593972]]+[[Exp[-4.752007]*DBH^2]]</w:t>
             </w:r>
           </w:p>
         </w:tc>
@@ -23856,15 +23475,7 @@
               <w:jc w:val="both"/>
             </w:pPr>
             <w:r>
-              <w:t xml:space="preserve"> [</w:t>
-            </w:r>
-            <w:proofErr w:type="gramStart"/>
-            <w:r>
-              <w:t>0.283]*</w:t>
-            </w:r>
-            <w:proofErr w:type="gramEnd"/>
-            <w:r>
-              <w:t>[[[DBH^2]*TH]^0.807]</w:t>
+              <w:t xml:space="preserve"> [0.283]*[[[DBH^2]*TH]^0.807]</w:t>
             </w:r>
           </w:p>
         </w:tc>
@@ -23949,15 +23560,7 @@
               <w:jc w:val="both"/>
             </w:pPr>
             <w:r>
-              <w:t xml:space="preserve"> [</w:t>
-            </w:r>
-            <w:proofErr w:type="gramStart"/>
-            <w:r>
-              <w:t>0.283]*</w:t>
-            </w:r>
-            <w:proofErr w:type="gramEnd"/>
-            <w:r>
-              <w:t>[[[DBH^2]*TH]^0.807]</w:t>
+              <w:t xml:space="preserve"> [0.283]*[[[DBH^2]*TH]^0.807]</w:t>
             </w:r>
           </w:p>
         </w:tc>
@@ -24042,15 +23645,7 @@
               <w:jc w:val="both"/>
             </w:pPr>
             <w:r>
-              <w:t xml:space="preserve"> [[exp[-3.</w:t>
-            </w:r>
-            <w:proofErr w:type="gramStart"/>
-            <w:r>
-              <w:t>53684]*</w:t>
-            </w:r>
-            <w:proofErr w:type="gramEnd"/>
-            <w:r>
-              <w:t>[DBH^2.043763]*[TH^0.759522]]+[[Exp[-5.803952]*[DBH^2*TH]^1.224292]]+[[Exp[-6.181035]*[DBH^2.488617]]</w:t>
+              <w:t xml:space="preserve"> [[exp[-3.53684]*[DBH^2.043763]*[TH^0.759522]]+[[Exp[-5.803952]*[DBH^2*TH]^1.224292]]+[[Exp[-6.181035]*[DBH^2.488617]]</w:t>
             </w:r>
           </w:p>
         </w:tc>
@@ -24135,15 +23730,7 @@
               <w:jc w:val="both"/>
             </w:pPr>
             <w:r>
-              <w:t xml:space="preserve"> [Exp[-2.</w:t>
-            </w:r>
-            <w:proofErr w:type="gramStart"/>
-            <w:r>
-              <w:t>27]*</w:t>
-            </w:r>
-            <w:proofErr w:type="gramEnd"/>
-            <w:r>
-              <w:t>[DBH^2.39]]</w:t>
+              <w:t xml:space="preserve"> [Exp[-2.27]*[DBH^2.39]]</w:t>
             </w:r>
           </w:p>
         </w:tc>
@@ -24219,15 +23806,7 @@
               <w:jc w:val="both"/>
             </w:pPr>
             <w:r>
-              <w:t xml:space="preserve"> [</w:t>
-            </w:r>
-            <w:proofErr w:type="gramStart"/>
-            <w:r>
-              <w:t>0.283]*</w:t>
-            </w:r>
-            <w:proofErr w:type="gramEnd"/>
-            <w:r>
-              <w:t>[[[DBH^2]*TH]^0.807]</w:t>
+              <w:t xml:space="preserve"> [0.283]*[[[DBH^2]*TH]^0.807]</w:t>
             </w:r>
           </w:p>
         </w:tc>
@@ -24303,15 +23882,7 @@
               <w:jc w:val="both"/>
             </w:pPr>
             <w:r>
-              <w:t xml:space="preserve"> [-2.305 + 2.351 * </w:t>
-            </w:r>
-            <w:proofErr w:type="gramStart"/>
-            <w:r>
-              <w:t>ln[</w:t>
-            </w:r>
-            <w:proofErr w:type="gramEnd"/>
-            <w:r>
-              <w:t>DBH]] * 1.033</w:t>
+              <w:t xml:space="preserve"> [-2.305 + 2.351 * ln[DBH]] * 1.033</w:t>
             </w:r>
           </w:p>
         </w:tc>
@@ -24413,15 +23984,7 @@
               <w:jc w:val="both"/>
             </w:pPr>
             <w:r>
-              <w:t xml:space="preserve"> [</w:t>
-            </w:r>
-            <w:proofErr w:type="gramStart"/>
-            <w:r>
-              <w:t>0.130169]*</w:t>
-            </w:r>
-            <w:proofErr w:type="gramEnd"/>
-            <w:r>
-              <w:t>[DBH^2.34924]</w:t>
+              <w:t xml:space="preserve"> [0.130169]*[DBH^2.34924]</w:t>
             </w:r>
           </w:p>
         </w:tc>
@@ -24506,15 +24069,7 @@
               <w:jc w:val="both"/>
             </w:pPr>
             <w:r>
-              <w:t xml:space="preserve"> [</w:t>
-            </w:r>
-            <w:proofErr w:type="gramStart"/>
-            <w:r>
-              <w:t>0.449]*</w:t>
-            </w:r>
-            <w:proofErr w:type="gramEnd"/>
-            <w:r>
-              <w:t>[DBH^2]-33.565</w:t>
+              <w:t xml:space="preserve"> [0.449]*[DBH^2]-33.565</w:t>
             </w:r>
           </w:p>
         </w:tc>
@@ -24596,15 +24151,7 @@
               <w:jc w:val="both"/>
             </w:pPr>
             <w:r>
-              <w:t xml:space="preserve"> [</w:t>
-            </w:r>
-            <w:proofErr w:type="gramStart"/>
-            <w:r>
-              <w:t>0.00166]*</w:t>
-            </w:r>
-            <w:proofErr w:type="gramEnd"/>
-            <w:r>
-              <w:t>[DBH^3.6586]</w:t>
+              <w:t xml:space="preserve"> [0.00166]*[DBH^3.6586]</w:t>
             </w:r>
           </w:p>
         </w:tc>
@@ -24675,15 +24222,7 @@
               <w:t>BH</w:t>
             </w:r>
             <w:r>
-              <w:t>^</w:t>
-            </w:r>
-            <w:proofErr w:type="gramStart"/>
-            <w:r>
-              <w:t>2)^</w:t>
-            </w:r>
-            <w:proofErr w:type="gramEnd"/>
-            <w:r>
-              <w:t>0.976</w:t>
+              <w:t>^2)^0.976</w:t>
             </w:r>
           </w:p>
         </w:tc>
@@ -28964,7 +28503,6 @@
               <w:t xml:space="preserve">Size </w:t>
             </w:r>
             <w:proofErr w:type="spellStart"/>
-            <w:proofErr w:type="gramStart"/>
             <w:r>
               <w:t>class</w:t>
             </w:r>
@@ -28975,7 +28513,6 @@
               <w:t>Successional</w:t>
             </w:r>
             <w:proofErr w:type="spellEnd"/>
-            <w:proofErr w:type="gramEnd"/>
             <w:r>
               <w:t xml:space="preserve"> stage</w:t>
             </w:r>
@@ -29125,7 +28662,6 @@
               <w:t xml:space="preserve">Size </w:t>
             </w:r>
             <w:proofErr w:type="spellStart"/>
-            <w:proofErr w:type="gramStart"/>
             <w:r>
               <w:t>class</w:t>
             </w:r>
@@ -29136,7 +28672,6 @@
               <w:t>Successional</w:t>
             </w:r>
             <w:proofErr w:type="spellEnd"/>
-            <w:proofErr w:type="gramEnd"/>
             <w:r>
               <w:t xml:space="preserve"> stage</w:t>
             </w:r>

</xml_diff>

<commit_message>
fixing dicussion, still need to add references and a couple of ideas
</commit_message>
<xml_diff>
--- a/manuscript/ch1_manuscript2.docx
+++ b/manuscript/ch1_manuscript2.docx
@@ -1,6 +1,6 @@
 
 <file path=word/document.xml><?xml version="1.0" encoding="utf-8"?>
-<w:document xmlns:wpc="http://schemas.microsoft.com/office/word/2010/wordprocessingCanvas" xmlns:cx="http://schemas.microsoft.com/office/drawing/2014/chartex" xmlns:cx1="http://schemas.microsoft.com/office/drawing/2015/9/8/chartex" xmlns:cx2="http://schemas.microsoft.com/office/drawing/2015/10/21/chartex" xmlns:cx3="http://schemas.microsoft.com/office/drawing/2016/5/9/chartex" xmlns:cx4="http://schemas.microsoft.com/office/drawing/2016/5/10/chartex" xmlns:cx5="http://schemas.microsoft.com/office/drawing/2016/5/11/chartex" xmlns:cx6="http://schemas.microsoft.com/office/drawing/2016/5/12/chartex" xmlns:cx7="http://schemas.microsoft.com/office/drawing/2016/5/13/chartex" xmlns:cx8="http://schemas.microsoft.com/office/drawing/2016/5/14/chartex" xmlns:mc="http://schemas.openxmlformats.org/markup-compatibility/2006" xmlns:aink="http://schemas.microsoft.com/office/drawing/2016/ink" xmlns:am3d="http://schemas.microsoft.com/office/drawing/2017/model3d" xmlns:o="urn:schemas-microsoft-com:office:office" xmlns:r="http://schemas.openxmlformats.org/officeDocument/2006/relationships" xmlns:m="http://schemas.openxmlformats.org/officeDocument/2006/math" xmlns:v="urn:schemas-microsoft-com:vml" xmlns:wp14="http://schemas.microsoft.com/office/word/2010/wordprocessingDrawing" xmlns:wp="http://schemas.openxmlformats.org/drawingml/2006/wordprocessingDrawing" xmlns:w10="urn:schemas-microsoft-com:office:word" xmlns:w="http://schemas.openxmlformats.org/wordprocessingml/2006/main" xmlns:w14="http://schemas.microsoft.com/office/word/2010/wordml" xmlns:w15="http://schemas.microsoft.com/office/word/2012/wordml" xmlns:w16cid="http://schemas.microsoft.com/office/word/2016/wordml/cid" xmlns:w16se="http://schemas.microsoft.com/office/word/2015/wordml/symex" xmlns:wpg="http://schemas.microsoft.com/office/word/2010/wordprocessingGroup" xmlns:wpi="http://schemas.microsoft.com/office/word/2010/wordprocessingInk" xmlns:wne="http://schemas.microsoft.com/office/word/2006/wordml" xmlns:wps="http://schemas.microsoft.com/office/word/2010/wordprocessingShape" mc:Ignorable="w14 w15 w16se w16cid wp14">
+<w:document xmlns:wpc="http://schemas.microsoft.com/office/word/2010/wordprocessingCanvas" xmlns:cx="http://schemas.microsoft.com/office/drawing/2014/chartex" xmlns:cx1="http://schemas.microsoft.com/office/drawing/2015/9/8/chartex" xmlns:cx2="http://schemas.microsoft.com/office/drawing/2015/10/21/chartex" xmlns:cx3="http://schemas.microsoft.com/office/drawing/2016/5/9/chartex" xmlns:cx4="http://schemas.microsoft.com/office/drawing/2016/5/10/chartex" xmlns:cx5="http://schemas.microsoft.com/office/drawing/2016/5/11/chartex" xmlns:cx6="http://schemas.microsoft.com/office/drawing/2016/5/12/chartex" xmlns:cx7="http://schemas.microsoft.com/office/drawing/2016/5/13/chartex" xmlns:cx8="http://schemas.microsoft.com/office/drawing/2016/5/14/chartex" xmlns:mc="http://schemas.openxmlformats.org/markup-compatibility/2006" xmlns:aink="http://schemas.microsoft.com/office/drawing/2016/ink" xmlns:am3d="http://schemas.microsoft.com/office/drawing/2017/model3d" xmlns:o="urn:schemas-microsoft-com:office:office" xmlns:r="http://schemas.openxmlformats.org/officeDocument/2006/relationships" xmlns:m="http://schemas.openxmlformats.org/officeDocument/2006/math" xmlns:v="urn:schemas-microsoft-com:vml" xmlns:wp14="http://schemas.microsoft.com/office/word/2010/wordprocessingDrawing" xmlns:wp="http://schemas.openxmlformats.org/drawingml/2006/wordprocessingDrawing" xmlns:w10="urn:schemas-microsoft-com:office:word" xmlns:w="http://schemas.openxmlformats.org/wordprocessingml/2006/main" xmlns:w14="http://schemas.microsoft.com/office/word/2010/wordml" xmlns:w15="http://schemas.microsoft.com/office/word/2012/wordml" xmlns:w16cex="http://schemas.microsoft.com/office/word/2018/wordml/cex" xmlns:w16cid="http://schemas.microsoft.com/office/word/2016/wordml/cid" xmlns:w16="http://schemas.microsoft.com/office/word/2018/wordml" xmlns:w16sdtdh="http://schemas.microsoft.com/office/word/2020/wordml/sdtdatahash" xmlns:w16se="http://schemas.microsoft.com/office/word/2015/wordml/symex" xmlns:wpg="http://schemas.microsoft.com/office/word/2010/wordprocessingGroup" xmlns:wpi="http://schemas.microsoft.com/office/word/2010/wordprocessingInk" xmlns:wne="http://schemas.microsoft.com/office/word/2006/wordml" xmlns:wps="http://schemas.microsoft.com/office/word/2010/wordprocessingShape" mc:Ignorable="w14 w15 w16se w16cid w16 w16cex w16sdtdh wp14">
   <w:body>
     <w:p>
       <w:r>
@@ -1212,7 +1212,6 @@
           <w:b/>
           <w:bCs/>
         </w:rPr>
-        <w:lastRenderedPageBreak/>
         <w:t>Methods</w:t>
       </w:r>
     </w:p>
@@ -1839,15 +1838,7 @@
         <w:t xml:space="preserve"> (CONAFOR, 2018).</w:t>
       </w:r>
       <w:r>
-        <w:t xml:space="preserve"> For selecting FI sites relevant to our study, we performed a spatial intersection in QGIS 3.16 between FI sites and </w:t>
-      </w:r>
-      <w:proofErr w:type="gramStart"/>
-      <w:r>
-        <w:t>a</w:t>
-      </w:r>
-      <w:proofErr w:type="gramEnd"/>
-      <w:r>
-        <w:t xml:space="preserve"> NMO shapefile, the latter acquired from the </w:t>
+        <w:t xml:space="preserve"> For selecting FI sites relevant to our study, we performed a spatial intersection in QGIS 3.16 between FI sites and a NMO shapefile, the latter acquired from the </w:t>
       </w:r>
       <w:r>
         <w:rPr>
@@ -1911,11 +1902,7 @@
         <w:t xml:space="preserve"> landscapes, many of them mosaics of different land cover classes </w:t>
       </w:r>
       <w:r>
-        <w:t xml:space="preserve">including agricultural and grazing </w:t>
-      </w:r>
-      <w:r>
-        <w:lastRenderedPageBreak/>
-        <w:t xml:space="preserve">lands, coffee farms, and </w:t>
+        <w:t xml:space="preserve">including agricultural and grazing lands, coffee farms, and </w:t>
       </w:r>
       <w:r>
         <w:t>forests at different successional stages.</w:t>
@@ -2266,7 +2253,7 @@
     </w:p>
     <w:tbl>
       <w:tblPr>
-        <w:tblStyle w:val="TableGrid"/>
+        <w:tblStyle w:val="Tablaconcuadrcula"/>
         <w:tblW w:w="0" w:type="auto"/>
         <w:tblBorders>
           <w:top w:val="none" w:sz="0" w:space="0" w:color="auto"/>
@@ -2566,11 +2553,7 @@
       </w:r>
       <w:proofErr w:type="spellEnd"/>
       <w:r>
-        <w:t xml:space="preserve"> et </w:t>
-      </w:r>
-      <w:r>
-        <w:lastRenderedPageBreak/>
-        <w:t xml:space="preserve">al. (2004). </w:t>
+        <w:t xml:space="preserve"> et al. (2004). </w:t>
       </w:r>
       <w:r>
         <w:t xml:space="preserve">To estimate </w:t>
@@ -2608,7 +2591,7 @@
     </w:p>
     <w:tbl>
       <w:tblPr>
-        <w:tblStyle w:val="TableGrid"/>
+        <w:tblStyle w:val="Tablaconcuadrcula"/>
         <w:tblW w:w="0" w:type="auto"/>
         <w:tblBorders>
           <w:top w:val="none" w:sz="0" w:space="0" w:color="auto"/>
@@ -2977,7 +2960,7 @@
     </w:p>
     <w:tbl>
       <w:tblPr>
-        <w:tblStyle w:val="TableGrid"/>
+        <w:tblStyle w:val="Tablaconcuadrcula"/>
         <w:tblW w:w="0" w:type="auto"/>
         <w:tblBorders>
           <w:top w:val="none" w:sz="0" w:space="0" w:color="auto"/>
@@ -3757,7 +3740,6 @@
         <w:ind w:firstLine="720"/>
       </w:pPr>
       <w:r>
-        <w:lastRenderedPageBreak/>
         <w:t xml:space="preserve">For building a land-use intensity gradient we first identified </w:t>
       </w:r>
       <w:r>
@@ -4051,7 +4033,7 @@
     </w:p>
     <w:tbl>
       <w:tblPr>
-        <w:tblStyle w:val="TableGrid"/>
+        <w:tblStyle w:val="Tablaconcuadrcula"/>
         <w:tblW w:w="0" w:type="auto"/>
         <w:tblBorders>
           <w:top w:val="none" w:sz="0" w:space="0" w:color="auto"/>
@@ -4303,11 +4285,7 @@
         <w:t xml:space="preserve">, and everything in between are sites with a combination of forests at different successional stages. </w:t>
       </w:r>
       <w:r>
-        <w:t xml:space="preserve">Assuming sites dominated by </w:t>
-      </w:r>
-      <w:r>
-        <w:lastRenderedPageBreak/>
-        <w:t>young fallows experience greater intensity of land use and sites where most plots are classified as mature forest have experienced less</w:t>
+        <w:t>Assuming sites dominated by young fallows experience greater intensity of land use and sites where most plots are classified as mature forest have experienced less</w:t>
       </w:r>
       <w:r>
         <w:t xml:space="preserve"> land use, we estimated a land-use intensity gradient using the inverse of our </w:t>
@@ -4353,7 +4331,7 @@
     </w:p>
     <w:tbl>
       <w:tblPr>
-        <w:tblStyle w:val="TableGrid"/>
+        <w:tblStyle w:val="Tablaconcuadrcula"/>
         <w:tblW w:w="8789" w:type="dxa"/>
         <w:tblBorders>
           <w:top w:val="none" w:sz="0" w:space="0" w:color="auto"/>
@@ -4745,7 +4723,6 @@
         </w:rPr>
         <w:t xml:space="preserve"> located between </w:t>
       </w:r>
-      <w:proofErr w:type="gramStart"/>
       <w:r>
         <w:rPr>
           <w:rStyle w:val="textlayer--absolute"/>
@@ -4786,15 +4763,7 @@
           <w:rStyle w:val="textlayer--absolute"/>
           <w:rFonts w:cstheme="minorHAnsi"/>
         </w:rPr>
-        <w:t>degrees</w:t>
-      </w:r>
-      <w:proofErr w:type="gramEnd"/>
-      <w:r>
-        <w:rPr>
-          <w:rStyle w:val="textlayer--absolute"/>
-          <w:rFonts w:cstheme="minorHAnsi"/>
-        </w:rPr>
-        <w:t xml:space="preserve"> N and </w:t>
+        <w:t xml:space="preserve">degrees N and </w:t>
       </w:r>
       <w:r>
         <w:rPr>
@@ -4985,7 +4954,6 @@
           <w:i/>
           <w:iCs/>
         </w:rPr>
-        <w:lastRenderedPageBreak/>
         <w:t xml:space="preserve">Q1. How much AGB does TMCF in this region hold and how is it spatially distributed? </w:t>
       </w:r>
     </w:p>
@@ -5420,11 +5388,7 @@
         <w:t xml:space="preserve"> </w:t>
       </w:r>
       <w:r>
-        <w:t xml:space="preserve">altitude, </w:t>
-      </w:r>
-      <w:r>
-        <w:lastRenderedPageBreak/>
-        <w:t xml:space="preserve">precipitation, temperature, and slope. Aspect is not a continuous variable and </w:t>
+        <w:t xml:space="preserve">altitude, precipitation, temperature, and slope. Aspect is not a continuous variable and </w:t>
       </w:r>
       <w:r>
         <w:t>lacks variation</w:t>
@@ -5550,7 +5514,7 @@
       </w:r>
       <w:r>
         <w:rPr>
-          <w:rStyle w:val="Emphasis"/>
+          <w:rStyle w:val="nfasis"/>
           <w:i w:val="0"/>
           <w:iCs w:val="0"/>
         </w:rPr>
@@ -6211,11 +6175,7 @@
         <w:t>In contrast, y</w:t>
       </w:r>
       <w:r>
-        <w:t xml:space="preserve">oung fallows account for the remaining 10% of the total AGB measured </w:t>
-      </w:r>
-      <w:r>
-        <w:lastRenderedPageBreak/>
-        <w:t xml:space="preserve">in these 160 plots. </w:t>
+        <w:t xml:space="preserve">oung fallows account for the remaining 10% of the total AGB measured in these 160 plots. </w:t>
       </w:r>
       <w:r>
         <w:t>The ANOVA</w:t>
@@ -6882,11 +6842,7 @@
         <w:t>. Because there are many small to medium trees, they represent the</w:t>
       </w:r>
       <w:r>
-        <w:t xml:space="preserve"> bulk proportion </w:t>
-      </w:r>
-      <w:r>
-        <w:lastRenderedPageBreak/>
-        <w:t>of AGB, and very large trees do not stand out as significant contributors</w:t>
+        <w:t xml:space="preserve"> bulk proportion of AGB, and very large trees do not stand out as significant contributors</w:t>
       </w:r>
       <w:r>
         <w:t xml:space="preserve"> to total AGB</w:t>
@@ -7167,63 +7123,14 @@
           <w:i/>
           <w:iCs/>
         </w:rPr>
-        <w:t xml:space="preserve">Patterns of AGB </w:t>
+        <w:t>Patterns of AGB along land-use and environmental gradients</w:t>
       </w:r>
       <w:r>
         <w:rPr>
           <w:i/>
           <w:iCs/>
         </w:rPr>
-        <w:t>along</w:t>
-      </w:r>
-      <w:r>
-        <w:rPr>
-          <w:i/>
-          <w:iCs/>
-        </w:rPr>
         <w:t xml:space="preserve"> </w:t>
-      </w:r>
-      <w:r>
-        <w:rPr>
-          <w:i/>
-          <w:iCs/>
-        </w:rPr>
-        <w:t>land-use</w:t>
-      </w:r>
-      <w:r>
-        <w:rPr>
-          <w:i/>
-          <w:iCs/>
-        </w:rPr>
-        <w:t xml:space="preserve"> and </w:t>
-      </w:r>
-      <w:r>
-        <w:rPr>
-          <w:i/>
-          <w:iCs/>
-        </w:rPr>
-        <w:t>e</w:t>
-      </w:r>
-      <w:r>
-        <w:rPr>
-          <w:i/>
-          <w:iCs/>
-        </w:rPr>
-        <w:t xml:space="preserve">nvironmental </w:t>
-      </w:r>
-      <w:r>
-        <w:rPr>
-          <w:i/>
-          <w:iCs/>
-        </w:rPr>
-        <w:t>g</w:t>
-      </w:r>
-      <w:r>
-        <w:rPr>
-          <w:i/>
-          <w:iCs/>
-        </w:rPr>
-        <w:t>radients</w:t>
       </w:r>
     </w:p>
     <w:p>
@@ -7570,15 +7477,7 @@
     <w:p>
       <w:r>
         <w:tab/>
-        <w:t xml:space="preserve">The </w:t>
-      </w:r>
-      <w:proofErr w:type="gramStart"/>
-      <w:r>
-        <w:t>second best</w:t>
-      </w:r>
-      <w:proofErr w:type="gramEnd"/>
-      <w:r>
-        <w:t xml:space="preserve"> model includes six predictors</w:t>
+        <w:t>The second best model includes six predictors</w:t>
       </w:r>
       <w:r>
         <w:t xml:space="preserve"> (</w:t>
@@ -7644,11 +7543,7 @@
         <w:t>, and variables that are not always significant</w:t>
       </w:r>
       <w:r>
-        <w:t xml:space="preserve">, as in the case of land-use intensity, disturbance by </w:t>
-      </w:r>
-      <w:r>
-        <w:lastRenderedPageBreak/>
-        <w:t xml:space="preserve">agriculture, and slope. </w:t>
+        <w:t xml:space="preserve">, as in the case of land-use intensity, disturbance by agriculture, and slope. </w:t>
       </w:r>
       <w:r>
         <w:t xml:space="preserve">Despite adding H to the model improves its explanatory power, both H and S are the least relevant predictors of AGB. This resonates with the non-linear relationship between tree diversity and AGB explained in the previous </w:t>
@@ -7764,15 +7659,7 @@
         <w:t>Although t</w:t>
       </w:r>
       <w:r>
-        <w:t xml:space="preserve">he </w:t>
-      </w:r>
-      <w:proofErr w:type="gramStart"/>
-      <w:r>
-        <w:t>second best</w:t>
-      </w:r>
-      <w:proofErr w:type="gramEnd"/>
-      <w:r>
-        <w:t xml:space="preserve"> model</w:t>
+        <w:t>he second best model</w:t>
       </w:r>
       <w:r>
         <w:t xml:space="preserve"> does </w:t>
@@ -8125,58 +8012,7 @@
         <w:t xml:space="preserve">. </w:t>
       </w:r>
       <w:r>
-        <w:t xml:space="preserve">Here, </w:t>
-      </w:r>
-      <w:r>
-        <w:t xml:space="preserve">using the Mexican </w:t>
-      </w:r>
-      <w:r>
-        <w:t>FI</w:t>
-      </w:r>
-      <w:r>
-        <w:t xml:space="preserve"> data</w:t>
-      </w:r>
-      <w:r>
-        <w:t xml:space="preserve"> </w:t>
-      </w:r>
-      <w:r>
-        <w:t xml:space="preserve">collected from </w:t>
-      </w:r>
-      <w:r>
-        <w:t>2009</w:t>
-      </w:r>
-      <w:r>
-        <w:t xml:space="preserve"> to </w:t>
-      </w:r>
-      <w:r>
-        <w:t xml:space="preserve">2014, </w:t>
-      </w:r>
-      <w:r>
-        <w:t>w</w:t>
-      </w:r>
-      <w:r>
-        <w:t>e estimated AGB in a TMCF region in southern Mexico</w:t>
-      </w:r>
-      <w:r>
-        <w:t xml:space="preserve"> to understand the magnitude and distribution of AGB in these forests, as well as its relationship to tree diversity, environmental factors</w:t>
-      </w:r>
-      <w:r>
-        <w:t>,</w:t>
-      </w:r>
-      <w:r>
-        <w:t xml:space="preserve"> and land use.</w:t>
-      </w:r>
-      <w:r>
-        <w:t xml:space="preserve"> We focused on</w:t>
-      </w:r>
-      <w:r>
-        <w:t xml:space="preserve"> the NMO, which harbors the largest and most continuous area of TMCF in the country</w:t>
-      </w:r>
-      <w:r>
-        <w:t>, and where forest</w:t>
-      </w:r>
-      <w:r>
-        <w:t xml:space="preserve"> conservation is considered a critical priority </w:t>
+        <w:t xml:space="preserve">Using the Mexican FI data collected from 2009 to 2014, we estimated AGB in a TMCF region in southern Mexico to understand the magnitude and distribution of AGB in these forests, as well as its relationship to tree diversity, environmental factors, and land use. We focused on the NMO, which harbors the largest and most continuous area of TMCF in the country, and where forest conservation is considered a critical priority </w:t>
       </w:r>
       <w:r>
         <w:fldChar w:fldCharType="begin" w:fldLock="1"/>
@@ -8205,12 +8041,12 @@
         <w:ind w:firstLine="720"/>
       </w:pPr>
       <w:r>
+        <w:t xml:space="preserve">The magnitude of </w:t>
+      </w:r>
+      <w:r>
         <w:t xml:space="preserve">AGB </w:t>
       </w:r>
       <w:r>
-        <w:t xml:space="preserve">estimates </w:t>
-      </w:r>
-      <w:r>
         <w:t xml:space="preserve">across </w:t>
       </w:r>
       <w:r>
@@ -8223,222 +8059,278 @@
         <w:t xml:space="preserve"> </w:t>
       </w:r>
       <w:r>
-        <w:t>show wide variation</w:t>
-      </w:r>
-      <w:r>
-        <w:t>. F</w:t>
-      </w:r>
-      <w:r>
-        <w:t xml:space="preserve">or instance, </w:t>
-      </w:r>
-      <w:proofErr w:type="spellStart"/>
-      <w:r>
-        <w:t>Spracklen</w:t>
-      </w:r>
-      <w:proofErr w:type="spellEnd"/>
-      <w:r>
-        <w:t xml:space="preserve"> and </w:t>
-      </w:r>
-      <w:proofErr w:type="spellStart"/>
-      <w:r>
-        <w:t>Righelato</w:t>
-      </w:r>
-      <w:proofErr w:type="spellEnd"/>
-      <w:r>
-        <w:t xml:space="preserve"> (201</w:t>
+        <w:t>ranges</w:t>
+      </w:r>
+      <w:r>
+        <w:t xml:space="preserve"> from 77 to 785 Mg ha</w:t>
+      </w:r>
+      <w:r>
+        <w:rPr>
+          <w:vertAlign w:val="superscript"/>
+        </w:rPr>
+        <w:t>-1</w:t>
+      </w:r>
+      <w:r>
+        <w:t xml:space="preserve"> </w:t>
+      </w:r>
+      <w:r>
+        <w:fldChar w:fldCharType="begin" w:fldLock="1"/>
+      </w:r>
+      <w:r>
+        <w:instrText>ADDIN CSL_CITATION {"citationItems":[{"id":"ITEM-1","itemData":{"DOI":"10.5194/bg-11-2741-2014","ISSN":"17264189","abstract":"&lt;p&gt;&lt;strong&gt;Abstract.&lt;/strong&gt; Tropical montane forests (TMFs) are recognized for the provision of hydrological services and the protection of biodiversity, but their role in carbon storage is not well understood. We synthesized published observations (&lt;i&gt;n&lt;/i&gt; = 94) of above-ground biomass (AGB) from forest inventory plots in TMFs (defined here as forests between 23.5° N and 23.5° S with elevations ≥ 1000 m a.s.l.). We found that mean (median) AGB in TMFs is 271 (254) t per hectare of land surface. We demonstrate that AGB declines moderately with both elevation and slope angle but that TMFs store substantial amounts of biomass, both at high elevations (up to 3500 m) and on steep slopes (slope angles of up to 40°). We combined remotely sensed data sets of forest cover with high resolution data of elevation to show that 75% of the global planimetric (horizontal) area of TMF are on steep slopes (slope angles greater than 27°). We used our remote sensed data sets to demonstrate that this prevalence of steep slopes results in the global land surface area of TMF (1.22 million km&lt;sup&gt;2&lt;/sup&gt;) being 40% greater than the planimetric area that is the usual basis for reporting global land surface areas and remotely sensed data. Our study suggests that TMFs are likely to be a greater store of carbon than previously thought, highlighting the need for conservation of the remaining montane forests.&lt;/p&gt;","author":[{"dropping-particle":"V.","family":"Spracklen","given":"D.","non-dropping-particle":"","parse-names":false,"suffix":""},{"dropping-particle":"","family":"Righelato","given":"R.","non-dropping-particle":"","parse-names":false,"suffix":""}],"container-title":"Biogeosciences","id":"ITEM-1","issue":"10","issued":{"date-parts":[["2014"]]},"page":"2741-2754","title":"Tropical montane forests are a larger than expected global carbon store","type":"article-journal","volume":"11"},"uris":["http://www.mendeley.com/documents/?uuid=c7c115df-b5d3-4528-92d7-357ebac456e8"]}],"mendeley":{"formattedCitation":"(Spracklen &amp; Righelato, 2014)","plainTextFormattedCitation":"(Spracklen &amp; Righelato, 2014)"},"properties":{"noteIndex":0},"schema":"https://github.com/citation-style-language/schema/raw/master/csl-citation.json"}</w:instrText>
+      </w:r>
+      <w:r>
+        <w:fldChar w:fldCharType="separate"/>
+      </w:r>
+      <w:r>
+        <w:rPr>
+          <w:noProof/>
+        </w:rPr>
+        <w:t>(Spracklen &amp; Righelato, 2014)</w:t>
+      </w:r>
+      <w:r>
+        <w:fldChar w:fldCharType="end"/>
+      </w:r>
+      <w:r>
+        <w:t xml:space="preserve">. This wide range stems </w:t>
+      </w:r>
+      <w:r>
+        <w:t xml:space="preserve">mainly </w:t>
+      </w:r>
+      <w:r>
+        <w:t xml:space="preserve">from </w:t>
+      </w:r>
+      <w:r>
+        <w:t xml:space="preserve">the natural variation </w:t>
+      </w:r>
+      <w:r>
+        <w:t xml:space="preserve">found </w:t>
+      </w:r>
+      <w:r>
+        <w:t>in this ecosystem</w:t>
+      </w:r>
+      <w:r>
+        <w:t>,</w:t>
+      </w:r>
+      <w:r>
+        <w:t xml:space="preserve"> </w:t>
+      </w:r>
+      <w:r>
+        <w:t xml:space="preserve">but </w:t>
+      </w:r>
+      <w:r>
+        <w:t xml:space="preserve">part of it </w:t>
+      </w:r>
+      <w:r>
+        <w:t>can also be attributed</w:t>
+      </w:r>
+      <w:r>
+        <w:t xml:space="preserve"> </w:t>
+      </w:r>
+      <w:r>
+        <w:t>t</w:t>
+      </w:r>
+      <w:r>
+        <w:t xml:space="preserve">o methodological approaches </w:t>
+      </w:r>
+      <w:r>
+        <w:t>for</w:t>
+      </w:r>
+      <w:r>
+        <w:t xml:space="preserve"> estimating AGB</w:t>
+      </w:r>
+      <w:r>
+        <w:t>.</w:t>
+      </w:r>
+      <w:r>
+        <w:t xml:space="preserve"> </w:t>
+      </w:r>
+      <w:r>
+        <w:t xml:space="preserve">Natural variation in AGB is given </w:t>
+      </w:r>
+      <w:r>
+        <w:t xml:space="preserve">by </w:t>
+      </w:r>
+      <w:r>
+        <w:t>forest</w:t>
+      </w:r>
+      <w:r>
+        <w:t xml:space="preserve"> composition and environmental variables such as elevation, precipitation, and soil nutrients</w:t>
+      </w:r>
+      <w:r>
+        <w:t xml:space="preserve">, </w:t>
+      </w:r>
+      <w:r>
+        <w:t>the age of forest stands as well as the effect of forest management and the amount of forest disturbance present in each site</w:t>
+      </w:r>
+      <w:r>
+        <w:t xml:space="preserve"> </w:t>
+      </w:r>
+      <w:r>
+        <w:t xml:space="preserve">(refs). </w:t>
+      </w:r>
+      <w:r>
+        <w:t xml:space="preserve">Additionally, methodological decisions can also </w:t>
+      </w:r>
+      <w:r>
+        <w:t>increase</w:t>
+      </w:r>
+      <w:r>
+        <w:t xml:space="preserve"> </w:t>
+      </w:r>
+      <w:r>
+        <w:t>the variation found in AGB estimates</w:t>
+      </w:r>
+      <w:r>
+        <w:t xml:space="preserve">. </w:t>
+      </w:r>
+      <w:r>
+        <w:t xml:space="preserve">For instance, </w:t>
+      </w:r>
+      <w:r>
+        <w:t xml:space="preserve">different </w:t>
+      </w:r>
+      <w:r>
+        <w:t xml:space="preserve">fieldwork </w:t>
+      </w:r>
+      <w:r>
+        <w:t>sampling design</w:t>
+      </w:r>
+      <w:r>
+        <w:t>s</w:t>
+      </w:r>
+      <w:r>
+        <w:t xml:space="preserve">, including </w:t>
+      </w:r>
+      <w:r>
+        <w:t>the size and location of plots</w:t>
+      </w:r>
+      <w:r>
+        <w:t xml:space="preserve">, </w:t>
+      </w:r>
+      <w:r>
+        <w:t>and</w:t>
+      </w:r>
+      <w:r>
+        <w:t xml:space="preserve"> allometric equation</w:t>
+      </w:r>
+      <w:r>
+        <w:t>s</w:t>
+      </w:r>
+      <w:r>
+        <w:t xml:space="preserve"> selected to estimate AGB</w:t>
+      </w:r>
+      <w:r>
+        <w:t xml:space="preserve"> </w:t>
+      </w:r>
+      <w:r>
+        <w:t xml:space="preserve">may yield slightly different </w:t>
+      </w:r>
+      <w:r>
+        <w:t>results</w:t>
+      </w:r>
+      <w:r>
+        <w:t xml:space="preserve"> (refs)</w:t>
+      </w:r>
+      <w:r>
+        <w:t>.</w:t>
+      </w:r>
+      <w:r>
+        <w:t xml:space="preserve"> </w:t>
+      </w:r>
+      <w:r>
+        <w:t xml:space="preserve">Here, we approached these challenges by (1) analyzing AGB patterns across environmental gradients, (2) calculating the successional stage of all plots analyzed, (3) using a structured </w:t>
+      </w:r>
+      <w:r>
+        <w:t xml:space="preserve">nested </w:t>
+      </w:r>
+      <w:r>
+        <w:t>sampling design to avoid biases during the establishment of plots</w:t>
+      </w:r>
+      <w:r>
+        <w:t xml:space="preserve">, </w:t>
+      </w:r>
+      <w:r>
+        <w:t xml:space="preserve">cover a wide spectrum of </w:t>
+      </w:r>
+      <w:r>
+        <w:t>locations</w:t>
+      </w:r>
+      <w:r>
+        <w:t xml:space="preserve">, </w:t>
+      </w:r>
+      <w:r>
+        <w:t xml:space="preserve">and </w:t>
+      </w:r>
+      <w:r>
+        <w:t>diminish scale-dependent errors</w:t>
+      </w:r>
+      <w:r>
+        <w:t>, and (</w:t>
       </w:r>
       <w:r>
         <w:t>4</w:t>
       </w:r>
       <w:r>
-        <w:t xml:space="preserve">) found in a pan-tropical study </w:t>
-      </w:r>
-      <w:r>
-        <w:t>a range</w:t>
-      </w:r>
-      <w:r>
-        <w:t xml:space="preserve"> from 77 to 785 Mg ha</w:t>
-      </w:r>
-      <w:r>
-        <w:rPr>
-          <w:vertAlign w:val="superscript"/>
-        </w:rPr>
-        <w:t>-1</w:t>
+        <w:t xml:space="preserve">) </w:t>
+      </w:r>
+      <w:r>
+        <w:t>using allometric equations explicitly designed for the trees and ecosystem under study and, when specific equations were unavailable, complementing with a well-tested generic equation as well as considering error propagation in our final estimates</w:t>
       </w:r>
       <w:r>
         <w:t>.</w:t>
       </w:r>
       <w:r>
-        <w:t xml:space="preserve"> Several reasons </w:t>
-      </w:r>
-      <w:r>
-        <w:t xml:space="preserve">could explain this </w:t>
-      </w:r>
-      <w:r>
-        <w:t>wide range</w:t>
-      </w:r>
-      <w:r>
-        <w:t xml:space="preserve">, some of them </w:t>
-      </w:r>
-      <w:r>
-        <w:t xml:space="preserve">related to the natural variation </w:t>
-      </w:r>
-      <w:r>
-        <w:t xml:space="preserve">found </w:t>
-      </w:r>
-      <w:r>
-        <w:t xml:space="preserve">in this ecosystem and </w:t>
-      </w:r>
-      <w:r>
-        <w:t xml:space="preserve">others </w:t>
-      </w:r>
-      <w:r>
-        <w:t xml:space="preserve">to methodological approaches </w:t>
-      </w:r>
-      <w:r>
-        <w:t>for</w:t>
-      </w:r>
-      <w:r>
-        <w:t xml:space="preserve"> estimating AGB</w:t>
-      </w:r>
-      <w:r>
-        <w:t>.</w:t>
-      </w:r>
-      <w:r>
         <w:t xml:space="preserve"> </w:t>
-      </w:r>
-      <w:r>
-        <w:t>These reasons are, f</w:t>
-      </w:r>
-      <w:r>
-        <w:t xml:space="preserve">irst, </w:t>
-      </w:r>
-      <w:r>
-        <w:t xml:space="preserve">the natural variation of AGB given by </w:t>
-      </w:r>
-      <w:r>
-        <w:t>forest</w:t>
-      </w:r>
-      <w:r>
-        <w:t xml:space="preserve"> composition and environmental variables such as elevation, precipitation, and soil nutrients (refs). Second, the age of forest stands selected for study, as well as the effect of forest management and the amount of forest disturbance present in each site</w:t>
-      </w:r>
-      <w:r>
-        <w:t xml:space="preserve"> </w:t>
-      </w:r>
-      <w:r>
-        <w:t xml:space="preserve">(refs). Third, biases in </w:t>
-      </w:r>
-      <w:r>
-        <w:t xml:space="preserve">fieldwork </w:t>
-      </w:r>
-      <w:r>
-        <w:t>site selection, for instance, towards forests found in gentler slopes (</w:t>
-      </w:r>
-      <w:proofErr w:type="spellStart"/>
-      <w:r>
-        <w:t>Malhi</w:t>
-      </w:r>
-      <w:proofErr w:type="spellEnd"/>
-      <w:r>
-        <w:t xml:space="preserve">, </w:t>
-      </w:r>
-      <w:proofErr w:type="spellStart"/>
-      <w:r>
-        <w:t>Spracklen</w:t>
-      </w:r>
-      <w:proofErr w:type="spellEnd"/>
-      <w:r>
-        <w:t xml:space="preserve">). Fourth, the allometric equations used for estimating AGB. Despite research has found that different models usually yield similar results (refs), all allometric equations have some associated error because they are calculated with a finite sample of trees. This error can be exponentiated </w:t>
-      </w:r>
-      <w:r>
-        <w:t>if tree</w:t>
-      </w:r>
-      <w:r>
-        <w:t>s</w:t>
-      </w:r>
-      <w:r>
-        <w:t xml:space="preserve"> </w:t>
-      </w:r>
-      <w:r>
-        <w:t>are</w:t>
-      </w:r>
-      <w:r>
-        <w:t xml:space="preserve"> outside the </w:t>
-      </w:r>
-      <w:r>
-        <w:t xml:space="preserve">size </w:t>
-      </w:r>
-      <w:r>
-        <w:t xml:space="preserve">limits used to calculate the </w:t>
-      </w:r>
-      <w:r>
-        <w:t xml:space="preserve">allometric </w:t>
-      </w:r>
-      <w:r>
-        <w:t>equation</w:t>
-      </w:r>
-      <w:r>
-        <w:t xml:space="preserve"> (e.g. if </w:t>
-      </w:r>
-      <w:r>
-        <w:t xml:space="preserve">a tree </w:t>
-      </w:r>
-      <w:r>
-        <w:t xml:space="preserve">DBH is larger than the highest DBH used for deriving the </w:t>
-      </w:r>
-      <w:r>
-        <w:t xml:space="preserve">allometric </w:t>
-      </w:r>
-      <w:r>
-        <w:lastRenderedPageBreak/>
-        <w:t xml:space="preserve">equation). Finally, plot size can play a role in AGB estimates because biomass density is reported in hectares but often measured at smaller spatial scales, thus, extrapolating values from small plots with very large trees can result in an overestimated AGB (refs). Here, we approached these challenges by (1) analyzing AGB patterns across environmental gradients, (2) calculating the successional stage of all plots analyzed, (3) using a structured sampling design </w:t>
-      </w:r>
-      <w:r>
-        <w:t>to avoid biases</w:t>
-      </w:r>
-      <w:r>
-        <w:t xml:space="preserve"> during the establishment of plots</w:t>
-      </w:r>
-      <w:r>
-        <w:t xml:space="preserve"> and to cover</w:t>
-      </w:r>
-      <w:r>
-        <w:t xml:space="preserve"> a wide spectrum of slope steepness, (4) using allometric equations explicitly designed for the trees and ecosystem under study and</w:t>
-      </w:r>
-      <w:r>
-        <w:t>,</w:t>
-      </w:r>
-      <w:r>
-        <w:t xml:space="preserve"> </w:t>
-      </w:r>
-      <w:r>
-        <w:t>when specific equations were unavailable, complementing</w:t>
-      </w:r>
-      <w:r>
-        <w:t xml:space="preserve"> with a well-tested generic equation</w:t>
-      </w:r>
-      <w:r>
-        <w:t xml:space="preserve"> as well as considering error propagation in our final estimates</w:t>
-      </w:r>
-      <w:r>
-        <w:t>, and (</w:t>
-      </w:r>
-      <w:r>
-        <w:t>5</w:t>
-      </w:r>
-      <w:r>
-        <w:t xml:space="preserve">) using a nested sampling design with which we averaged AGB measured at four plots established in a one-hectare site in order to diminish scale-dependent errors.   </w:t>
       </w:r>
     </w:p>
     <w:p>
-      <w:r>
-        <w:tab/>
-      </w:r>
-      <w:r>
-        <w:t xml:space="preserve">The studied sites </w:t>
-      </w:r>
-      <w:r>
-        <w:t xml:space="preserve">in the present project </w:t>
+      <w:pPr>
+        <w:rPr>
+          <w:i/>
+          <w:iCs/>
+        </w:rPr>
+      </w:pPr>
+      <w:r>
+        <w:rPr>
+          <w:i/>
+          <w:iCs/>
+        </w:rPr>
+        <w:t xml:space="preserve">AGB </w:t>
+      </w:r>
+      <w:r>
+        <w:rPr>
+          <w:i/>
+          <w:iCs/>
+        </w:rPr>
+        <w:t xml:space="preserve">in TMCF within the NMO is large and driven by basal area and the density of </w:t>
+      </w:r>
+      <w:proofErr w:type="gramStart"/>
+      <w:r>
+        <w:rPr>
+          <w:i/>
+          <w:iCs/>
+        </w:rPr>
+        <w:t>big trees</w:t>
+      </w:r>
+      <w:proofErr w:type="gramEnd"/>
+      <w:r>
+        <w:rPr>
+          <w:i/>
+          <w:iCs/>
+        </w:rPr>
+        <w:t xml:space="preserve"> </w:t>
+      </w:r>
+    </w:p>
+    <w:p>
+      <w:r>
+        <w:t xml:space="preserve">The </w:t>
+      </w:r>
+      <w:r>
+        <w:t>sites we studied</w:t>
+      </w:r>
+      <w:r>
+        <w:t xml:space="preserve"> </w:t>
       </w:r>
       <w:r>
         <w:t>consist of</w:t>
@@ -8594,7 +8486,10 @@
       </w:r>
       <w:proofErr w:type="spellEnd"/>
       <w:r>
-        <w:t xml:space="preserve"> (2012) maps</w:t>
+        <w:t xml:space="preserve"> (2012) </w:t>
+      </w:r>
+      <w:r>
+        <w:t>values</w:t>
       </w:r>
       <w:r>
         <w:t xml:space="preserve"> for the region</w:t>
@@ -8667,7 +8562,7 @@
         <w:t>our estimates were calculated from a subset of the FI data set. However,</w:t>
       </w:r>
       <w:r>
-        <w:t xml:space="preserve"> two reasons could explain this difference. First, it is probable that TMCF in </w:t>
+        <w:t xml:space="preserve"> it is probable that TMCF in </w:t>
       </w:r>
       <w:r>
         <w:t xml:space="preserve">the </w:t>
@@ -8732,13 +8627,10 @@
         <w:t xml:space="preserve"> </w:t>
       </w:r>
       <w:r>
-        <w:t>Secondly</w:t>
-      </w:r>
-      <w:r>
-        <w:t xml:space="preserve"> and perhaps more important</w:t>
-      </w:r>
-      <w:r>
-        <w:t xml:space="preserve">, </w:t>
+        <w:t>It is important to note that</w:t>
+      </w:r>
+      <w:r>
+        <w:t xml:space="preserve"> </w:t>
       </w:r>
       <w:r>
         <w:t>forests at different successional stages are</w:t>
@@ -8750,7 +8642,13 @@
         <w:t>d</w:t>
       </w:r>
       <w:r>
-        <w:t xml:space="preserve"> in the FI national averages per vegetation type</w:t>
+        <w:t xml:space="preserve"> in the FI national averages </w:t>
+      </w:r>
+      <w:r>
+        <w:t>reported by</w:t>
+      </w:r>
+      <w:r>
+        <w:t xml:space="preserve"> vegetation type</w:t>
       </w:r>
       <w:r>
         <w:t xml:space="preserve">, nor </w:t>
@@ -8768,13 +8666,25 @@
         <w:t>.</w:t>
       </w:r>
       <w:r>
-        <w:t xml:space="preserve"> The inclusion of disturbed forest sites could lower </w:t>
+        <w:t xml:space="preserve"> </w:t>
+      </w:r>
+      <w:r>
+        <w:t>Thus, t</w:t>
+      </w:r>
+      <w:r>
+        <w:t xml:space="preserve">he inclusion of disturbed forest sites could lower </w:t>
       </w:r>
       <w:r>
         <w:t>FI’s</w:t>
       </w:r>
       <w:r>
-        <w:t xml:space="preserve"> national AGB average for TMCF.</w:t>
+        <w:t xml:space="preserve"> national AGB average for TMCF</w:t>
+      </w:r>
+      <w:r>
+        <w:t>, placing it at the lower end of the pantropical range</w:t>
+      </w:r>
+      <w:r>
+        <w:t>.</w:t>
       </w:r>
       <w:r>
         <w:t xml:space="preserve"> </w:t>
@@ -8833,7 +8743,13 @@
       </w:r>
       <w:proofErr w:type="spellEnd"/>
       <w:r>
-        <w:t xml:space="preserve"> () in neotropical </w:t>
+        <w:t xml:space="preserve"> (</w:t>
+      </w:r>
+      <w:r>
+        <w:t>2014</w:t>
+      </w:r>
+      <w:r>
+        <w:t xml:space="preserve">) in neotropical </w:t>
       </w:r>
       <w:r>
         <w:t>montane forests</w:t>
@@ -8910,20 +8826,24 @@
         <w:t xml:space="preserve">). </w:t>
       </w:r>
       <w:r>
-        <w:t>These results show the ecological significance of secondary succession in sequestering carbon</w:t>
-      </w:r>
-      <w:r>
-        <w:t>, as has been pointed out elsewhere (REFS)</w:t>
-      </w:r>
-      <w:r>
-        <w:t xml:space="preserve">. On the one hand, </w:t>
-      </w:r>
-      <w:r>
-        <w:t xml:space="preserve">forests in secondary succession store high quantities of carbon as AGB, a magnitude that, if allowed, will only increase until these forests </w:t>
-      </w:r>
-      <w:r>
-        <w:lastRenderedPageBreak/>
-        <w:t>grow to maturity or are disturbed</w:t>
+        <w:t xml:space="preserve">These results show that forests in secondary succession can sequester carbon in </w:t>
+      </w:r>
+      <w:proofErr w:type="gramStart"/>
+      <w:r>
+        <w:t>large quantities</w:t>
+      </w:r>
+      <w:proofErr w:type="gramEnd"/>
+      <w:r>
+        <w:t xml:space="preserve">, highlighting their ecological significance (refs). </w:t>
+      </w:r>
+      <w:r>
+        <w:t xml:space="preserve">On the one hand, </w:t>
+      </w:r>
+      <w:r>
+        <w:t xml:space="preserve">AGB in secondary forests, </w:t>
+      </w:r>
+      <w:r>
+        <w:t>if allowed, will only increase until these forests grow to maturity or are disturbed</w:t>
       </w:r>
       <w:r>
         <w:t xml:space="preserve"> again</w:t>
@@ -8989,7 +8909,16 @@
         <w:t xml:space="preserve"> </w:t>
       </w:r>
       <w:r>
-        <w:t>Our results highlight the potential of secondary forests to store carbon in the future and their current relevance as a main component of total biomass.</w:t>
+        <w:t>Thus, o</w:t>
+      </w:r>
+      <w:r>
+        <w:t xml:space="preserve">ur results </w:t>
+      </w:r>
+      <w:r>
+        <w:t>underscore</w:t>
+      </w:r>
+      <w:r>
+        <w:t xml:space="preserve"> the potential of secondary forests to store carbon in the future and their current relevance as a main component of total biomass.</w:t>
       </w:r>
     </w:p>
     <w:p>
@@ -9257,99 +9186,165 @@
       </w:r>
     </w:p>
     <w:p>
-      <w:r>
-        <w:tab/>
-      </w:r>
-      <w:r>
-        <w:t xml:space="preserve">Although a positive relationship between AGB and tree diversity has been found in tropical forests (Refs), we did not find it in our data. </w:t>
-      </w:r>
-      <w:r>
-        <w:t xml:space="preserve">The relationship between AGB and tree diversity has been explored in tropical forests, partly because biodiversity and carbon </w:t>
-      </w:r>
-      <w:r>
-        <w:t xml:space="preserve">storage </w:t>
-      </w:r>
-      <w:r>
-        <w:t xml:space="preserve">are two fundamental ecosystem features </w:t>
-      </w:r>
-      <w:r>
-        <w:t xml:space="preserve">that are under significant pressure due to current global environmental change (REFS). </w:t>
-      </w:r>
-      <w:r>
-        <w:t>Here, s</w:t>
-      </w:r>
-      <w:r>
-        <w:t>tatistically significant relationships between tree diversity and AGB were found only after log-transforming AGB</w:t>
-      </w:r>
-      <w:r>
+      <w:pPr>
+        <w:rPr>
+          <w:i/>
+          <w:iCs/>
+        </w:rPr>
+      </w:pPr>
+      <w:r>
+        <w:rPr>
+          <w:i/>
+          <w:iCs/>
+        </w:rPr>
+        <w:t>The r</w:t>
+      </w:r>
+      <w:r>
+        <w:rPr>
+          <w:i/>
+          <w:iCs/>
+        </w:rPr>
+        <w:t>elationship between AGB and tree diversity</w:t>
+      </w:r>
+      <w:r>
+        <w:rPr>
+          <w:i/>
+          <w:iCs/>
+        </w:rPr>
+        <w:t xml:space="preserve"> is weak and scale-dependent </w:t>
+      </w:r>
+      <w:r>
+        <w:rPr>
+          <w:i/>
+          <w:iCs/>
+        </w:rPr>
         <w:t xml:space="preserve"> </w:t>
-      </w:r>
-      <w:r>
-        <w:t xml:space="preserve">and at plot level, suggesting </w:t>
-      </w:r>
-      <w:r>
-        <w:t xml:space="preserve">that this relationship may be </w:t>
-      </w:r>
-      <w:r>
-        <w:t>scale-dependent</w:t>
-      </w:r>
-      <w:r>
-        <w:t xml:space="preserve">, </w:t>
-      </w:r>
-      <w:r>
-        <w:t>weakening</w:t>
-      </w:r>
-      <w:r>
-        <w:t xml:space="preserve"> at larger spatial scales</w:t>
-      </w:r>
-      <w:r>
-        <w:t xml:space="preserve"> as other studies have pointed out (REFS)</w:t>
-      </w:r>
-      <w:r>
-        <w:t xml:space="preserve">. </w:t>
-      </w:r>
-      <w:r>
-        <w:t xml:space="preserve">Moreover, our results show a clearer relationship between AGB and tree diversity when species richness is used instead of Shannon diversity index. </w:t>
-      </w:r>
-      <w:r>
-        <w:t xml:space="preserve">Lack of a meaningful relationship between tree diversity and biomass has been found in other TMCF (REFS), where diversity estimated with Shannon diversity index does not increase in plots </w:t>
-      </w:r>
-      <w:r>
-        <w:t>with</w:t>
-      </w:r>
-      <w:r>
-        <w:t xml:space="preserve"> higher AGB. </w:t>
-      </w:r>
-      <w:r>
-        <w:t xml:space="preserve">It is probable that </w:t>
-      </w:r>
-      <w:r>
-        <w:t xml:space="preserve">a synergistic relationship between carbon storage and biodiversity could be better explored with other indices such as rarefied species or focusing on functional </w:t>
-      </w:r>
-      <w:r>
-        <w:t>instead of taxonomic diversity</w:t>
-      </w:r>
-      <w:r>
-        <w:t xml:space="preserve"> (REFS). </w:t>
-      </w:r>
-      <w:r>
-        <w:t>No doubt forest structure, composition, and function are interrelated,</w:t>
-      </w:r>
-      <w:r>
-        <w:t xml:space="preserve"> but more research is needed to understand how these relationships operate in TMCF</w:t>
-      </w:r>
-      <w:r>
-        <w:t xml:space="preserve"> as well as how they are influenced by environmental factors and land use</w:t>
-      </w:r>
-      <w:r>
-        <w:t>.</w:t>
       </w:r>
     </w:p>
     <w:p>
       <w:r>
-        <w:lastRenderedPageBreak/>
-        <w:tab/>
-      </w:r>
+        <w:t xml:space="preserve">Although a positive relationship between AGB and tree diversity has been found in tropical forests (Refs), we did not find it in our data. </w:t>
+      </w:r>
+      <w:r>
+        <w:t xml:space="preserve">The relationship between AGB and tree diversity has been explored in tropical forests, partly because biodiversity and carbon </w:t>
+      </w:r>
+      <w:r>
+        <w:t xml:space="preserve">storage </w:t>
+      </w:r>
+      <w:r>
+        <w:t xml:space="preserve">are two fundamental ecosystem features </w:t>
+      </w:r>
+      <w:r>
+        <w:t xml:space="preserve">that are under significant pressure due to current global environmental change (REFS). </w:t>
+      </w:r>
+      <w:r>
+        <w:t>Here, s</w:t>
+      </w:r>
+      <w:r>
+        <w:t>tatistically significant relationships between tree diversity and AGB were found only after log-transforming AGB</w:t>
+      </w:r>
+      <w:r>
+        <w:t xml:space="preserve"> </w:t>
+      </w:r>
+      <w:r>
+        <w:t xml:space="preserve">and at plot level, suggesting </w:t>
+      </w:r>
+      <w:r>
+        <w:t xml:space="preserve">that this relationship may be </w:t>
+      </w:r>
+      <w:r>
+        <w:t>scale-dependent</w:t>
+      </w:r>
+      <w:r>
+        <w:t xml:space="preserve">, </w:t>
+      </w:r>
+      <w:r>
+        <w:t>weakening</w:t>
+      </w:r>
+      <w:r>
+        <w:t xml:space="preserve"> at larger spatial scales</w:t>
+      </w:r>
+      <w:r>
+        <w:t xml:space="preserve"> as other studies have pointed out (REFS)</w:t>
+      </w:r>
+      <w:r>
+        <w:t xml:space="preserve">. </w:t>
+      </w:r>
+      <w:r>
+        <w:t xml:space="preserve">Moreover, our results show a clearer relationship between AGB and tree diversity when species richness is used instead of Shannon diversity index. </w:t>
+      </w:r>
+      <w:r>
+        <w:t xml:space="preserve">Lack of a meaningful relationship between tree diversity and biomass has been found in other TMCF (REFS), where diversity estimated with Shannon diversity index does not increase in plots </w:t>
+      </w:r>
+      <w:r>
+        <w:t>with</w:t>
+      </w:r>
+      <w:r>
+        <w:t xml:space="preserve"> higher AGB. </w:t>
+      </w:r>
+      <w:r>
+        <w:t xml:space="preserve">It is probable that </w:t>
+      </w:r>
+      <w:r>
+        <w:t xml:space="preserve">a synergistic relationship between carbon storage and biodiversity could be better explored with other indices such as rarefied species or focusing on functional </w:t>
+      </w:r>
+      <w:r>
+        <w:t>instead of taxonomic diversity</w:t>
+      </w:r>
+      <w:r>
+        <w:t xml:space="preserve"> (REFS). </w:t>
+      </w:r>
+      <w:r>
+        <w:t>No doubt forest structure, composition, and function are interrelated,</w:t>
+      </w:r>
+      <w:r>
+        <w:t xml:space="preserve"> but more research is needed to understand how these relationships operate in TMCF</w:t>
+      </w:r>
+      <w:r>
+        <w:t xml:space="preserve"> as well as how they are influenced by environmental factors and land use</w:t>
+      </w:r>
+      <w:r>
+        <w:t>.</w:t>
+      </w:r>
+    </w:p>
+    <w:p>
+      <w:r>
+        <w:rPr>
+          <w:i/>
+          <w:iCs/>
+        </w:rPr>
+        <w:t xml:space="preserve">Environmental and land-use gradients: </w:t>
+      </w:r>
+      <w:r>
+        <w:rPr>
+          <w:i/>
+          <w:iCs/>
+        </w:rPr>
+        <w:t xml:space="preserve">AGB </w:t>
+      </w:r>
+      <w:r>
+        <w:rPr>
+          <w:i/>
+          <w:iCs/>
+        </w:rPr>
+        <w:t xml:space="preserve">increases with elevation </w:t>
+      </w:r>
+      <w:r>
+        <w:rPr>
+          <w:i/>
+          <w:iCs/>
+        </w:rPr>
+        <w:t xml:space="preserve">and </w:t>
+      </w:r>
+      <w:r>
+        <w:rPr>
+          <w:i/>
+          <w:iCs/>
+        </w:rPr>
+        <w:t>decreases with land-use intensity</w:t>
+      </w:r>
+    </w:p>
+    <w:p>
       <w:r>
         <w:t xml:space="preserve">From all factors analyzed in this </w:t>
       </w:r>
@@ -9434,7 +9429,7 @@
         <w:fldChar w:fldCharType="begin" w:fldLock="1"/>
       </w:r>
       <w:r>
-        <w:instrText>ADDIN CSL_CITATION {"citationItems":[{"id":"ITEM-1","itemData":{"DOI":"10.1371/journal.pone.0122905","ISSN":"19326203","PMID":"25856163","abstract":"Rapid biological changes are expected to occur on tropical elevational gradients as species migrate upslope or go extinct in the face of global warming. We established a series of 9 1-ha plots in old-growth tropical rainforest in Costa Rica along a 2700 m relief elevational gradient to carry out long-term monitoring of tropical rain forest structure, dynamics and tree growth. Within each plot we mapped, identified, and annually measured diameter for all woody individuals with stem diameters &gt;10 cm for periods of 3-10 years. Wood species diversity peaked at 400-600 m and decreased substantially at higher elevations. Basal area and stem number varied by less than two-fold, with the exception of the 2800 m cloud forest summit, where basal area and stem number were approximately double that of lower sites. Canopy gaps extending to the forest floor accounted for &lt;3% of microsites at all elevations. Height of highest crowns and the coefficient of variation of crown height both decreased with increasing elevation. Rates of turnover of individuals and of stand basal area decreased with elevation, but rates of diameter growth and stand basal area showed no simple relation to elevation. We discuss issues encountered in the design and implementation of this network of plots, including biased sampling, missing key meteorological and biomass data, and strategies for improving species-level research. Taking full advantage of the major research potential of tropical forest elevational transects will require sustaining and extending ground based studies, incorporation of new remotely-sensed data and data-acquisition platforms, and new funding models to support decadal research on these rapidly changing systems.","author":[{"dropping-particle":"","family":"Clark","given":"David B.","non-dropping-particle":"","parse-names":false,"suffix":""},{"dropping-particle":"","family":"Hurtado","given":"Johanna","non-dropping-particle":"","parse-names":false,"suffix":""},{"dropping-particle":"","family":"Saatchi","given":"Sassan S.","non-dropping-particle":"","parse-names":false,"suffix":""}],"container-title":"PLoS ONE","id":"ITEM-1","issue":"4","issued":{"date-parts":[["2015"]]},"page":"1-18","title":"Tropical rain forest structure, tree growth and dynamics along a 2700-m elevational transect in Costa Rica","type":"article-journal","volume":"10"},"uris":["http://www.mendeley.com/documents/?uuid=005be7d0-1f03-4ebe-a24e-19fa05b0866f"]}],"mendeley":{"formattedCitation":"(Clark et al., 2015)","plainTextFormattedCitation":"(Clark et al., 2015)"},"properties":{"noteIndex":0},"schema":"https://github.com/citation-style-language/schema/raw/master/csl-citation.json"}</w:instrText>
+        <w:instrText>ADDIN CSL_CITATION {"citationItems":[{"id":"ITEM-1","itemData":{"DOI":"10.1371/journal.pone.0122905","ISSN":"19326203","PMID":"25856163","abstract":"Rapid biological changes are expected to occur on tropical elevational gradients as species migrate upslope or go extinct in the face of global warming. We established a series of 9 1-ha plots in old-growth tropical rainforest in Costa Rica along a 2700 m relief elevational gradient to carry out long-term monitoring of tropical rain forest structure, dynamics and tree growth. Within each plot we mapped, identified, and annually measured diameter for all woody individuals with stem diameters &gt;10 cm for periods of 3-10 years. Wood species diversity peaked at 400-600 m and decreased substantially at higher elevations. Basal area and stem number varied by less than two-fold, with the exception of the 2800 m cloud forest summit, where basal area and stem number were approximately double that of lower sites. Canopy gaps extending to the forest floor accounted for &lt;3% of microsites at all elevations. Height of highest crowns and the coefficient of variation of crown height both decreased with increasing elevation. Rates of turnover of individuals and of stand basal area decreased with elevation, but rates of diameter growth and stand basal area showed no simple relation to elevation. We discuss issues encountered in the design and implementation of this network of plots, including biased sampling, missing key meteorological and biomass data, and strategies for improving species-level research. Taking full advantage of the major research potential of tropical forest elevational transects will require sustaining and extending ground based studies, incorporation of new remotely-sensed data and data-acquisition platforms, and new funding models to support decadal research on these rapidly changing systems.","author":[{"dropping-particle":"","family":"Clark","given":"David B.","non-dropping-particle":"","parse-names":false,"suffix":""},{"dropping-particle":"","family":"Hurtado","given":"Johanna","non-dropping-particle":"","parse-names":false,"suffix":""},{"dropping-particle":"","family":"Saatchi","given":"Sassan S.","non-dropping-particle":"","parse-names":false,"suffix":""}],"container-title":"PLoS ONE","id":"ITEM-1","issue":"4","issued":{"date-parts":[["2015"]]},"page":"1-18","title":"Tropical rain forest structure, tree growth and dynamics along a 2700-m elevational transect in Costa Rica","type":"article-journal","volume":"10"},"uris":["http://www.mendeley.com/documents/?uuid=005be7d0-1f03-4ebe-a24e-19fa05b0866f"]}],"mendeley":{"formattedCitation":"(Clark et al., 2015)","plainTextFormattedCitation":"(Clark et al., 2015)","previouslyFormattedCitation":"(Clark et al., 2015)"},"properties":{"noteIndex":0},"schema":"https://github.com/citation-style-language/schema/raw/master/csl-citation.json"}</w:instrText>
       </w:r>
       <w:r>
         <w:fldChar w:fldCharType="separate"/>
@@ -9611,20 +9606,28 @@
         <w:t xml:space="preserve"> after disturbance or along land-use intensity gradients (refs). </w:t>
       </w:r>
       <w:r>
-        <w:t xml:space="preserve">Fewer studies, however, have delved into land use effects on AGB distribution in tropical mountains across scales (refs). </w:t>
-      </w:r>
-      <w:r>
-        <w:t xml:space="preserve">In TMCF within the NMO AGB varies significantly due to land use and forest disturbance at small spatial scales. In fact, it is possible to find forests at different successional stages in which </w:t>
+        <w:t xml:space="preserve">Fewer studies, however, have delved into land use effects on AGB distribution in tropical mountains </w:t>
+      </w:r>
+      <w:r>
+        <w:t>at regional scales</w:t>
+      </w:r>
+      <w:r>
+        <w:t xml:space="preserve"> (refs). </w:t>
+      </w:r>
+      <w:r>
+        <w:t xml:space="preserve">In TMCF within the NMO AGB varies significantly due to land use and forest disturbance at </w:t>
+      </w:r>
+      <w:r>
+        <w:t>local levels</w:t>
+      </w:r>
+      <w:r>
+        <w:t xml:space="preserve">. In fact, it is possible to find forests at different successional stages in which </w:t>
       </w:r>
       <w:r>
         <w:t xml:space="preserve">average </w:t>
       </w:r>
       <w:r>
-        <w:t xml:space="preserve">AGB ranges from as low as 33 to as </w:t>
-      </w:r>
-      <w:r>
-        <w:lastRenderedPageBreak/>
-        <w:t>high as 354</w:t>
+        <w:t>AGB ranges from as low as 33 to as high as 354</w:t>
       </w:r>
       <w:r>
         <w:t xml:space="preserve"> </w:t>
@@ -9690,6 +9693,17 @@
       </w:r>
     </w:p>
     <w:p/>
+    <w:p/>
+    <w:p/>
+    <w:p/>
+    <w:p>
+      <w:r>
+        <w:t xml:space="preserve">Add </w:t>
+      </w:r>
+      <w:r>
+        <w:t>soils may be waterlogged and restrain growth.</w:t>
+      </w:r>
+    </w:p>
     <w:p>
       <w:r>
         <w:t xml:space="preserve">Despite the large effect that land use has on </w:t>
@@ -9846,7 +9860,7 @@
     </w:p>
     <w:p>
       <w:pPr>
-        <w:pStyle w:val="ListParagraph"/>
+        <w:pStyle w:val="Prrafodelista"/>
         <w:numPr>
           <w:ilvl w:val="0"/>
           <w:numId w:val="3"/>
@@ -9944,7 +9958,7 @@
           <w:sz w:val="24"/>
           <w:szCs w:val="24"/>
         </w:rPr>
-        <w:instrText>ADDIN CSL_CITATION {"citationItems":[{"id":"ITEM-1","itemData":{"DOI":"10.3390/rs6065559","author":[{"dropping-particle":"","family":"Cartus","given":"Oliver","non-dropping-particle":"","parse-names":false,"suffix":""},{"dropping-particle":"","family":"Kellndorfer","given":"Josef","non-dropping-particle":"","parse-names":false,"suffix":""},{"dropping-particle":"","family":"Walker","given":"Wayne","non-dropping-particle":"","parse-names":false,"suffix":""},{"dropping-particle":"","family":"Franco","given":"Carol","non-dropping-particle":"","parse-names":false,"suffix":""},{"dropping-particle":"","family":"Bishop","given":"Jesse","non-dropping-particle":"","parse-names":false,"suffix":""},{"dropping-particle":"","family":"Santos","given":"Lucio","non-dropping-particle":"","parse-names":false,"suffix":""},{"dropping-particle":"","family":"Michel","given":"José María","non-dropping-particle":"","parse-names":false,"suffix":""}],"container-title":"Remote Sensing","id":"ITEM-1","issued":{"date-parts":[["2014"]]},"page":"5559-5588","title":"A National. Detailed Map of Forest Aboveground Carbon Stocks in Mexico","type":"article-journal","volume":"6"},"uris":["http://www.mendeley.com/documents/?uuid=b4e0c373-d028-4be0-8d2d-cbd08af53de7"]},{"id":"ITEM-2","itemData":{"DOI":"10.5194/bg-13-223-2016","author":[{"dropping-particle":"","family":"Murray-Tortarolo","given":"G.","non-dropping-particle":"","parse-names":false,"suffix":""},{"dropping-particle":"","family":"Friedlingstein","given":"P.","non-dropping-particle":"","parse-names":false,"suffix":""},{"dropping-particle":"","family":"Sitch","given":"S.","non-dropping-particle":"","parse-names":false,"suffix":""},{"dropping-particle":"","family":"Jaramillo","given":"V.J.","non-dropping-particle":"","parse-names":false,"suffix":""},{"dropping-particle":"","family":"Murguía-Flores","given":"F.","non-dropping-particle":"","parse-names":false,"suffix":""},{"dropping-particle":"","family":"Anav","given":"A.","non-dropping-particle":"","parse-names":false,"suffix":""},{"dropping-particle":"","family":"Liu","given":"Y.","non-dropping-particle":"","parse-names":false,"suffix":""},{"dropping-particle":"","family":"Arneth","given":"A.","non-dropping-particle":"","parse-names":false,"suffix":""},{"dropping-particle":"","family":"Arvanitis","given":"A.","non-dropping-particle":"","parse-names":false,"suffix":""},{"dropping-particle":"","family":"Harper","given":"A.","non-dropping-particle":"","parse-names":false,"suffix":""},{"dropping-particle":"","family":"Jain","given":"A.","non-dropping-particle":"","parse-names":false,"suffix":""},{"dropping-particle":"","family":"Kato","given":"E.","non-dropping-particle":"","parse-names":false,"suffix":""},{"dropping-particle":"","family":"Koven","given":"C.","non-dropping-particle":"","parse-names":false,"suffix":""},{"dropping-particle":"","family":"Poulter","given":"B.","non-dropping-particle":"","parse-names":false,"suffix":""},{"dropping-particle":"","family":"Stocker","given":"B.D.","non-dropping-particle":"","parse-names":false,"suffix":""},{"dropping-particle":"","family":"Wiltshire","given":"A.","non-dropping-particle":"","parse-names":false,"suffix":""},{"dropping-particle":"","family":"Zaehle","given":"S.","non-dropping-particle":"","parse-names":false,"suffix":""},{"dropping-particle":"","family":"Zeng","given":"N.","non-dropping-particle":"","parse-names":false,"suffix":""}],"container-title":"Biogeosciences","id":"ITEM-2","issued":{"date-parts":[["2016"]]},"page":"223-238","title":"The carbon cycle in Mexico : past , present and future of C stocks and fluxes","type":"article-journal","volume":"13"},"uris":["http://www.mendeley.com/documents/?uuid=3f6c0953-1510-4d65-ab12-594e2d371ea4"]},{"id":"ITEM-3","itemData":{"author":[{"dropping-particle":"","family":"Acosta","given":"Miguel","non-dropping-particle":"","parse-names":false,"suffix":""},{"dropping-particle":"","family":"Vargas","given":"Jesús","non-dropping-particle":"","parse-names":false,"suffix":""},{"dropping-particle":"","family":"Velázquez","given":"Alejandro","non-dropping-particle":"","parse-names":false,"suffix":""},{"dropping-particle":"","family":"Etchevers-Barra","given":"Jorge D","non-dropping-particle":"","parse-names":false,"suffix":""}],"container-title":"Agrociencia","id":"ITEM-3","issue":"6","issued":{"date-parts":[["2002"]]},"page":"725-736","title":"Estimación de la biomasa aérea mediante el uso de relaciones alométricas en seis especies arbóreas en Oaxaca, México","type":"article-journal","volume":"36"},"uris":["http://www.mendeley.com/documents/?uuid=a032301e-60e9-4281-9b8b-bac70145022b"]},{"id":"ITEM-4","itemData":{"author":[{"dropping-particle":"","family":"Rodríguez","given":"Rodrigo","non-dropping-particle":"","parse-names":false,"suffix":""},{"dropping-particle":"","family":"Jiménez","given":"Javier","non-dropping-particle":"","parse-names":false,"suffix":""},{"dropping-particle":"","family":"Aguirre","given":"Oscar","non-dropping-particle":"","parse-names":false,"suffix":""},{"dropping-particle":"","family":"Treviño","given":"Eduardo","non-dropping-particle":"","parse-names":false,"suffix":""}],"container-title":"Ciencia UANL","id":"ITEM-4","issue":"2","issued":{"date-parts":[["2006"]]},"page":"179-187","title":"Estimación del carbono almacenado en un bosque de niebla en Tamaulipas, México","type":"article-journal","volume":"IX"},"uris":["http://www.mendeley.com/documents/?uuid=016fe8f9-cdd8-4d95-a4c5-a689954206d6"]},{"id":"ITEM-5","itemData":{"author":[{"dropping-particle":"","family":"Álvarez-Arteaga","given":"G","non-dropping-particle":"","parse-names":false,"suffix":""},{"dropping-particle":"","family":"García Calderón","given":"N","non-dropping-particle":"","parse-names":false,"suffix":""},{"dropping-particle":"","family":"Krasilnikov","given":"P","non-dropping-particle":"","parse-names":false,"suffix":""},{"dropping-particle":"","family":"García-Oliva","given":"F","non-dropping-particle":"","parse-names":false,"suffix":""}],"container-title":"Agrociencia","id":"ITEM-5","issued":{"date-parts":[["2013"]]},"page":"171-180","title":"Almacenes de carbono en bosques montanos de niebla de la sierra norte de oaxaca, México","type":"article-journal","volume":"47"},"uris":["http://www.mendeley.com/documents/?uuid=31c5694f-8074-45b3-a2ec-76e219d254c8"]},{"id":"ITEM-6","itemData":{"DOI":"10.1007/s11629-018-4937-y","ISSN":"16726316","abstract":"© 2018, Science Press, Institute of Mountain Hazards and Environment, CAS and Springer-Verlag GmbH Germany, part of Springer Nature. Tropical montane cloud forest is one of the ecosystems with the highest biomass worldwide, representing an important carbon store. Globally its deforestation index is –1.1%, but in Mexico it is higher than –3%. Carbon estimates are scarce globally, particularly in Mexico. The objective of this study was to simulate future land-cover scenarios for the Sierra Madre Oriental in Mexico, by analyzing past forest cover changes. Another objective was to estimate stored carbon in the two study areas. These objectives involve the generation of information that could be useful inputs to anti-deforestation public policy such as the REDD+ strategy. Remote sensing was used to measure land cover change and estimate carbon stocks. Satellite images from 2015, 2000 and 1986 were used, and Dinamica EGO freeware generated models of future projections. Between 1986 and 2015, 5171 ha of forest were converted to pasture. The annual deforestation rates were –1.5% for Tlanchinol and –1.3% for the San Bartolo Tutotepec sites. Distance to roads and marginalization were highly correlated with deforestation. By 2030, an estimated 3608 ha of forest in these sites will have been converted to pasture. Stored carbon was estimated at 16.35 Mg C ha−1 for the Tlanchinol site and 12.7 Mg C ha−1 for the San Bartolo site. In the Sierra Madre Oriental deforestation due to land cover change (–1.4%) is higher than levels reported worldwide. Besides having high values of stored carbon (14.5 Mg C ha−1), these forests have high biodiversity. The models’ outputs show that the deforestation process will continue if action is not taken to avoid the expansion of livestock pasturing. This can be done by paying incentives for forest conservation to the owners of the land. The results suggest that REDD+ is currently the most viable strategy for reducing deforestation rates in tropical montane cloud forests in Sierra Madre Oriental.","author":[{"dropping-particle":"","family":"Leija-Loredo","given":"Edgar G.","non-dropping-particle":"","parse-names":false,"suffix":""},{"dropping-particle":"","family":"Pavón","given":"Numa P.","non-dropping-particle":"","parse-names":false,"suffix":""},{"dropping-particle":"","family":"Sánchez-González","given":"Arturo","non-dropping-particle":"","parse-name</w:instrText>
+        <w:instrText>ADDIN CSL_CITATION {"citationItems":[{"id":"ITEM-1","itemData":{"DOI":"10.3390/rs6065559","author":[{"dropping-particle":"","family":"Cartus","given":"Oliver","non-dropping-particle":"","parse-names":false,"suffix":""},{"dropping-particle":"","family":"Kellndorfer","given":"Josef","non-dropping-particle":"","parse-names":false,"suffix":""},{"dropping-particle":"","family":"Walker","given":"Wayne","non-dropping-particle":"","parse-names":false,"suffix":""},{"dropping-particle":"","family":"Franco","given":"Carol","non-dropping-particle":"","parse-names":false,"suffix":""},{"dropping-particle":"","family":"Bishop","given":"Jesse","non-dropping-particle":"","parse-names":false,"suffix":""},{"dropping-particle":"","family":"Santos","given":"Lucio","non-dropping-particle":"","parse-names":false,"suffix":""},{"dropping-particle":"","family":"Michel","given":"José María","non-dropping-particle":"","parse-names":false,"suffix":""}],"container-title":"Remote Sensing","id":"ITEM-1","issued":{"date-parts":[["2014"]]},"page":"5559-5588","title":"A National. Detailed Map of Forest Aboveground Carbon Stocks in Mexico","type":"article-journal","volume":"6"},"uris":["http://www.mendeley.com/documents/?uuid=b4e0c373-d028-4be0-8d2d-cbd08af53de7"]},{"id":"ITEM-2","itemData":{"DOI":"10.5194/bg-13-223-2016","author":[{"dropping-particle":"","family":"Murray-Tortarolo","given":"G.","non-dropping-particle":"","parse-names":false,"suffix":""},{"dropping-particle":"","family":"Friedlingstein","given":"P.","non-dropping-particle":"","parse-names":false,"suffix":""},{"dropping-particle":"","family":"Sitch","given":"S.","non-dropping-particle":"","parse-names":false,"suffix":""},{"dropping-particle":"","family":"Jaramillo","given":"V.J.","non-dropping-particle":"","parse-names":false,"suffix":""},{"dropping-particle":"","family":"Murguía-Flores","given":"F.","non-dropping-particle":"","parse-names":false,"suffix":""},{"dropping-particle":"","family":"Anav","given":"A.","non-dropping-particle":"","parse-names":false,"suffix":""},{"dropping-particle":"","family":"Liu","given":"Y.","non-dropping-particle":"","parse-names":false,"suffix":""},{"dropping-particle":"","family":"Arneth","given":"A.","non-dropping-particle":"","parse-names":false,"suffix":""},{"dropping-particle":"","family":"Arvanitis","given":"A.","non-dropping-particle":"","parse-names":false,"suffix":""},{"dropping-particle":"","family":"Harper","given":"A.","non-dropping-particle":"","parse-names":false,"suffix":""},{"dropping-particle":"","family":"Jain","given":"A.","non-dropping-particle":"","parse-names":false,"suffix":""},{"dropping-particle":"","family":"Kato","given":"E.","non-dropping-particle":"","parse-names":false,"suffix":""},{"dropping-particle":"","family":"Koven","given":"C.","non-dropping-particle":"","parse-names":false,"suffix":""},{"dropping-particle":"","family":"Poulter","given":"B.","non-dropping-particle":"","parse-names":false,"suffix":""},{"dropping-particle":"","family":"Stocker","given":"B.D.","non-dropping-particle":"","parse-names":false,"suffix":""},{"dropping-particle":"","family":"Wiltshire","given":"A.","non-dropping-particle":"","parse-names":false,"suffix":""},{"dropping-particle":"","family":"Zaehle","given":"S.","non-dropping-particle":"","parse-names":false,"suffix":""},{"dropping-particle":"","family":"Zeng","given":"N.","non-dropping-particle":"","parse-names":false,"suffix":""}],"container-title":"Biogeosciences","id":"ITEM-2","issued":{"date-parts":[["2016"]]},"page":"223-238","title":"The carbon cycle in Mexico : past , present and future of C stocks and fluxes","type":"article-journal","volume":"13"},"uris":["http://www.mendeley.com/documents/?uuid=3f6c0953-1510-4d65-ab12-594e2d371ea4"]},{"id":"ITEM-3","itemData":{"author":[{"dropping-particle":"","family":"Acosta","given":"Miguel","non-dropping-particle":"","parse-names":false,"suffix":""},{"dropping-particle":"","family":"Vargas","given":"Jesús","non-dropping-particle":"","parse-names":false,"suffix":""},{"dropping-particle":"","family":"Velázquez","given":"Alejandro","non-dropping-particle":"","parse-names":false,"suffix":""},{"dropping-particle":"","family":"Etchevers-Barra","given":"Jorge D","non-dropping-particle":"","parse-names":false,"suffix":""}],"container-title":"Agrociencia","id":"ITEM-3","issue":"6","issued":{"date-parts":[["2002"]]},"page":"725-736","title":"Estimación de la biomasa aérea mediante el uso de relaciones alométricas en seis especies arbóreas en Oaxaca, México","type":"article-journal","volume":"36"},"uris":["http://www.mendeley.com/documents/?uuid=a032301e-60e9-4281-9b8b-bac70145022b"]},{"id":"ITEM-4","itemData":{"author":[{"dropping-particle":"","family":"Rodríguez","given":"Rodrigo","non-dropping-particle":"","parse-names":false,"suffix":""},{"dropping-particle":"","family":"Jiménez","given":"Javier","non-dropping-particle":"","parse-names":false,"suffix":""},{"dropping-particle":"","family":"Aguirre","given":"Oscar","non-dropping-particle":"","parse-names":false,"suffix":""},{"dropping-particle":"","family":"Treviño","given":"Eduardo","non-dropping-particle":"","parse-names":false,"suffix":""}],"container-title":"Ciencia UANL","id":"ITEM-4","issue":"2","issued":{"date-parts":[["2006"]]},"page":"179-187","title":"Estimación del carbono almacenado en un bosque de niebla en Tamaulipas, México","type":"article-journal","volume":"IX"},"uris":["http://www.mendeley.com/documents/?uuid=016fe8f9-cdd8-4d95-a4c5-a689954206d6"]},{"id":"ITEM-5","itemData":{"author":[{"dropping-particle":"","family":"Álvarez-Arteaga","given":"G","non-dropping-particle":"","parse-names":false,"suffix":""},{"dropping-particle":"","family":"García Calderón","given":"N","non-dropping-particle":"","parse-names":false,"suffix":""},{"dropping-particle":"","family":"Krasilnikov","given":"P","non-dropping-particle":"","parse-names":false,"suffix":""},{"dropping-particle":"","family":"García-Oliva","given":"F","non-dropping-particle":"","parse-names":false,"suffix":""}],"container-title":"Agrociencia","id":"ITEM-5","issued":{"date-parts":[["2013"]]},"note":"Meave 2006\nAlvarez 2010\nBrown y Lugo 1982\nClark y Clark 1996","page":"171-180","title":"Almacenes de carbono en bosques montanos de niebla de la sierra norte de oaxaca, México","type":"article-journal","volume":"47"},"uris":["http://www.mendeley.com/documents/?uuid=31c5694f-8074-45b3-a2ec-76e219d254c8"]},{"id":"ITEM-6","itemData":{"DOI":"10.1007/s11629-018-4937-y","ISSN":"16726316","abstract":"© 2018, Science Press, Institute of Mountain Hazards and Environment, CAS and Springer-Verlag GmbH Germany, part of Springer Nature. Tropical montane cloud forest is one of the ecosystems with the highest biomass worldwide, representing an important carbon store. Globally its deforestation index is –1.1%, but in Mexico it is higher than –3%. Carbon estimates are scarce globally, particularly in Mexico. The objective of this study was to simulate future land-cover scenarios for the Sierra Madre Oriental in Mexico, by analyzing past forest cover changes. Another objective was to estimate stored carbon in the two study areas. These objectives involve the generation of information that could be useful inputs to anti-deforestation public policy such as the REDD+ strategy. Remote sensing was used to measure land cover change and estimate carbon stocks. Satellite images from 2015, 2000 and 1986 were used, and Dinamica EGO freeware generated models of future projections. Between 1986 and 2015, 5171 ha of forest were converted to pasture. The annual deforestation rates were –1.5% for Tlanchinol and –1.3% for the San Bartolo Tutotepec sites. Distance to roads and marginalization were highly correlated with deforestation. By 2030, an estimated 3608 ha of forest in these sites will have been converted to pasture. Stored carbon was estimated at 16.35 Mg C ha−1 for the Tlanchinol site and 12.7 Mg C ha−1 for the San Bartolo site. In the Sierra Madre Oriental deforestation due to land cover change (–1.4%) is higher than levels reported worldwide. Besides having high values of stored carbon (14.5 Mg C ha−1), these forests have high biodiversity. The models’ outputs show that the deforestation process will continue if action is not taken to avoid the expansion of livestock pasturing. This can be done by paying incentives for forest conservation to the owners of the land. The results suggest that REDD+ is currently the most viable strategy for reducing deforestation rates in tropical montane cloud forests in Sierra Madre Oriental.","author":[{"dropping-particle":"","family":"Leija-Loredo","given":"Edgar G.","non-dropping-particle":"","parse-names":false,"suffix":""},{"dropping-particle":"","family":"Pavón","given":"Numa P.","non-dropping-particle":"","parse-names":false,"suffix":""},{"dropping-particle":"","family":"Sánchez-González","given":"Arturo","non-dropping-particle":"","parse-names":false,"suffix":""},{"dropping-particle":"","family":"Rodriguez-Laguna","given":"Rodrigo","non-dropping-particle":"","parse-names":false,"suffix":""},{"dropping-particle":"","family"</w:instrText>
       </w:r>
       <w:r>
         <w:rPr>
@@ -9953,7 +9967,7 @@
           <w:szCs w:val="24"/>
           <w:lang w:val="es-MX"/>
         </w:rPr>
-        <w:instrText>s":false,"suffix":""},{"dropping-particle":"","family":"Rodriguez-Laguna","given":"Rodrigo","non-dropping-particle":"","parse-names":false,"suffix":""},{"dropping-particle":"","family":"Ángeles-Pérez","given":"Gregorio","non-dropping-particle":"","parse-names":false,"suffix":""}],"container-title":"Journal of Mountain Science","id":"ITEM-6","issue":"10","issued":{"date-parts":[["2018"]]},"page":"2136-2147","title":"Land cover change and carbon stores in a tropical montane cloud forest in the Sierra Madre Oriental, Mexico","type":"article-journal","volume":"15"},"uris":["http://www.mendeley.com/documents/?uuid=35339124-ef18-4fa4-aafb-f1a6849b65fe"]}],"mendeley":{"formattedCitation":"(Acosta, Vargas, Velázquez, &amp; Etchevers-Barra, 2002; Álvarez-Arteaga et al., 2013; Cartus et al., 2014; Leija-Loredo et al., 2018; Murray-Tortarolo et al., 2016; Rodríguez, Jiménez, Aguirre, &amp; Treviño, 2006)","plainTextFormattedCitation":"(Acosta, Vargas, Velázquez, &amp; Etchevers-Barra, 2002; Álvarez-Arteaga et al., 2013; Cartus et al., 2014; Leija-Loredo et al., 2018; Murray-Tortarolo et al., 2016; Rodríguez, Jiménez, Aguirre, &amp; Treviño, 2006)","previouslyFormattedCitation":"(Acosta, Vargas, Velázquez, &amp; Etchevers-Barra, 2002; Álvarez-Arteaga et al., 2013; Cartus et al., 2014; Leija-Loredo et al., 2018; Murray-Tortarolo et al., 2016; Rodríguez, Jiménez, Aguirre, &amp; Treviño, 2006)"},"properties":{"noteIndex":0},"schema":"https://github.com/citation-style-language/schema/raw/master/csl-citation.json"}</w:instrText>
+        <w:instrText>:"Ángeles-Pérez","given":"Gregorio","non-dropping-particle":"","parse-names":false,"suffix":""}],"container-title":"Journal of Mountain Science","id":"ITEM-6","issue":"10","issued":{"date-parts":[["2018"]]},"page":"2136-2147","title":"Land cover change and carbon stores in a tropical montane cloud forest in the Sierra Madre Oriental, Mexico","type":"article-journal","volume":"15"},"uris":["http://www.mendeley.com/documents/?uuid=35339124-ef18-4fa4-aafb-f1a6849b65fe"]}],"mendeley":{"formattedCitation":"(Acosta, Vargas, Velázquez, &amp; Etchevers-Barra, 2002; Álvarez-Arteaga, García Calderón, Krasilnikov, &amp; García-Oliva, 2013; Cartus et al., 2014; Leija-Loredo, Pavón, Sánchez-González, Rodriguez-Laguna, &amp; Ángeles-Pérez, 2018; Murray-Tortarolo et al., 2016; Rodríguez, Jiménez, Aguirre, &amp; Treviño, 2006)","plainTextFormattedCitation":"(Acosta, Vargas, Velázquez, &amp; Etchevers-Barra, 2002; Álvarez-Arteaga, García Calderón, Krasilnikov, &amp; García-Oliva, 2013; Cartus et al., 2014; Leija-Loredo, Pavón, Sánchez-González, Rodriguez-Laguna, &amp; Ángeles-Pérez, 2018; Murray-Tortarolo et al., 2016; Rodríguez, Jiménez, Aguirre, &amp; Treviño, 2006)","previouslyFormattedCitation":"(Acosta, Vargas, Velázquez, &amp; Etchevers-Barra, 2002; Álvarez-Arteaga et al., 2013; Cartus et al., 2014; Leija-Loredo et al., 2018; Murray-Tortarolo et al., 2016; Rodríguez, Jiménez, Aguirre, &amp; Treviño, 2006)"},"properties":{"noteIndex":0},"schema":"https://github.com/citation-style-language/schema/raw/master/csl-citation.json"}</w:instrText>
       </w:r>
       <w:r>
         <w:rPr>
@@ -9971,7 +9985,7 @@
           <w:szCs w:val="24"/>
           <w:lang w:val="es-MX"/>
         </w:rPr>
-        <w:t>(Acosta, Vargas, Velázquez, &amp; Etchevers-Barra, 2002; Álvarez-Arteaga et al., 2013; Cartus et al., 2014; Leija-Loredo et al., 2018; Murray-Tortarolo et al., 2016; Rodríguez, Jiménez, Aguirre, &amp; Treviño, 2006)</w:t>
+        <w:t>(Acosta, Vargas, Velázquez, &amp; Etchevers-Barra, 2002; Álvarez-Arteaga, García Calderón, Krasilnikov, &amp; García-Oliva, 2013; Cartus et al., 2014; Leija-Loredo, Pavón, Sánchez-González, Rodriguez-Laguna, &amp; Ángeles-Pérez, 2018; Murray-Tortarolo et al., 2016; Rodríguez, Jiménez, Aguirre, &amp; Treviño, 2006)</w:t>
       </w:r>
       <w:r>
         <w:rPr>
@@ -10068,7 +10082,7 @@
     </w:p>
     <w:p>
       <w:pPr>
-        <w:pStyle w:val="ListParagraph"/>
+        <w:pStyle w:val="Prrafodelista"/>
         <w:numPr>
           <w:ilvl w:val="0"/>
           <w:numId w:val="3"/>
@@ -10086,14 +10100,13 @@
     </w:p>
     <w:p>
       <w:pPr>
-        <w:pStyle w:val="ListParagraph"/>
+        <w:pStyle w:val="Prrafodelista"/>
         <w:numPr>
           <w:ilvl w:val="0"/>
           <w:numId w:val="3"/>
         </w:numPr>
       </w:pPr>
       <w:r>
-        <w:lastRenderedPageBreak/>
         <w:t xml:space="preserve">Spatial heterogeneity caused by small-scale forest disturbance </w:t>
       </w:r>
       <w:r>
@@ -10114,7 +10127,7 @@
     </w:p>
     <w:p>
       <w:pPr>
-        <w:pStyle w:val="ListParagraph"/>
+        <w:pStyle w:val="Prrafodelista"/>
         <w:numPr>
           <w:ilvl w:val="0"/>
           <w:numId w:val="3"/>
@@ -10132,7 +10145,7 @@
     </w:p>
     <w:p>
       <w:pPr>
-        <w:pStyle w:val="ListParagraph"/>
+        <w:pStyle w:val="Prrafodelista"/>
         <w:numPr>
           <w:ilvl w:val="0"/>
           <w:numId w:val="3"/>
@@ -10150,7 +10163,7 @@
     </w:p>
     <w:p>
       <w:pPr>
-        <w:pStyle w:val="ListParagraph"/>
+        <w:pStyle w:val="Prrafodelista"/>
         <w:numPr>
           <w:ilvl w:val="0"/>
           <w:numId w:val="3"/>
@@ -10165,7 +10178,7 @@
     </w:p>
     <w:p>
       <w:pPr>
-        <w:pStyle w:val="ListParagraph"/>
+        <w:pStyle w:val="Prrafodelista"/>
         <w:numPr>
           <w:ilvl w:val="0"/>
           <w:numId w:val="3"/>
@@ -10198,7 +10211,7 @@
     </w:p>
     <w:p>
       <w:pPr>
-        <w:pStyle w:val="ListParagraph"/>
+        <w:pStyle w:val="Prrafodelista"/>
         <w:numPr>
           <w:ilvl w:val="0"/>
           <w:numId w:val="3"/>
@@ -10218,7 +10231,7 @@
     </w:p>
     <w:p>
       <w:pPr>
-        <w:pStyle w:val="ListParagraph"/>
+        <w:pStyle w:val="Prrafodelista"/>
         <w:numPr>
           <w:ilvl w:val="0"/>
           <w:numId w:val="3"/>
@@ -10230,7 +10243,7 @@
     </w:p>
     <w:p>
       <w:pPr>
-        <w:pStyle w:val="ListParagraph"/>
+        <w:pStyle w:val="Prrafodelista"/>
         <w:numPr>
           <w:ilvl w:val="0"/>
           <w:numId w:val="3"/>
@@ -10250,7 +10263,7 @@
     </w:p>
     <w:p>
       <w:pPr>
-        <w:pStyle w:val="ListParagraph"/>
+        <w:pStyle w:val="Prrafodelista"/>
         <w:numPr>
           <w:ilvl w:val="0"/>
           <w:numId w:val="3"/>
@@ -10262,7 +10275,7 @@
     </w:p>
     <w:p>
       <w:pPr>
-        <w:pStyle w:val="ListParagraph"/>
+        <w:pStyle w:val="Prrafodelista"/>
         <w:numPr>
           <w:ilvl w:val="0"/>
           <w:numId w:val="3"/>
@@ -10282,13 +10295,13 @@
       <w:hyperlink r:id="rId6" w:anchor="b11" w:history="1">
         <w:r>
           <w:rPr>
-            <w:rStyle w:val="Hyperlink"/>
+            <w:rStyle w:val="Hipervnculo"/>
           </w:rPr>
           <w:t xml:space="preserve">Bennett </w:t>
         </w:r>
         <w:r>
           <w:rPr>
-            <w:rStyle w:val="Hyperlink"/>
+            <w:rStyle w:val="Hipervnculo"/>
             <w:i/>
             <w:iCs/>
           </w:rPr>
@@ -10296,7 +10309,7 @@
         </w:r>
         <w:r>
           <w:rPr>
-            <w:rStyle w:val="Hyperlink"/>
+            <w:rStyle w:val="Hipervnculo"/>
           </w:rPr>
           <w:t xml:space="preserve"> 2006</w:t>
         </w:r>
@@ -10305,23 +10318,15 @@
         <w:t xml:space="preserve">; </w:t>
       </w:r>
       <w:hyperlink r:id="rId7" w:anchor="b74" w:history="1">
-        <w:proofErr w:type="spellStart"/>
         <w:r>
           <w:rPr>
-            <w:rStyle w:val="Hyperlink"/>
+            <w:rStyle w:val="Hipervnculo"/>
           </w:rPr>
-          <w:t>Neeff</w:t>
-        </w:r>
-        <w:proofErr w:type="spellEnd"/>
-        <w:r>
-          <w:rPr>
-            <w:rStyle w:val="Hyperlink"/>
-          </w:rPr>
-          <w:t xml:space="preserve"> </w:t>
+          <w:t xml:space="preserve">Neeff </w:t>
         </w:r>
         <w:r>
           <w:rPr>
-            <w:rStyle w:val="Hyperlink"/>
+            <w:rStyle w:val="Hipervnculo"/>
             <w:i/>
             <w:iCs/>
           </w:rPr>
@@ -10329,7 +10334,7 @@
         </w:r>
         <w:r>
           <w:rPr>
-            <w:rStyle w:val="Hyperlink"/>
+            <w:rStyle w:val="Hipervnculo"/>
           </w:rPr>
           <w:t xml:space="preserve"> 2006</w:t>
         </w:r>
@@ -10338,23 +10343,15 @@
         <w:t xml:space="preserve">; </w:t>
       </w:r>
       <w:hyperlink r:id="rId8" w:anchor="b84" w:history="1">
-        <w:proofErr w:type="spellStart"/>
         <w:r>
           <w:rPr>
-            <w:rStyle w:val="Hyperlink"/>
+            <w:rStyle w:val="Hipervnculo"/>
           </w:rPr>
-          <w:t>Pressey</w:t>
-        </w:r>
-        <w:proofErr w:type="spellEnd"/>
-        <w:r>
-          <w:rPr>
-            <w:rStyle w:val="Hyperlink"/>
-          </w:rPr>
-          <w:t xml:space="preserve"> </w:t>
+          <w:t xml:space="preserve">Pressey </w:t>
         </w:r>
         <w:r>
           <w:rPr>
-            <w:rStyle w:val="Hyperlink"/>
+            <w:rStyle w:val="Hipervnculo"/>
             <w:i/>
             <w:iCs/>
           </w:rPr>
@@ -10362,21 +10359,18 @@
         </w:r>
         <w:r>
           <w:rPr>
-            <w:rStyle w:val="Hyperlink"/>
+            <w:rStyle w:val="Hipervnculo"/>
           </w:rPr>
           <w:t xml:space="preserve"> 2007</w:t>
         </w:r>
       </w:hyperlink>
       <w:r>
-        <w:t>) which are often governed by complex, multi-scale market and regulatory pressures. Understanding the dynamics of landscape mosaics is vital to understanding the long-term persistence of biodiversity in human-modified systems.</w:t>
-      </w:r>
-      <w:r>
-        <w:t xml:space="preserve"> In: </w:t>
+        <w:t xml:space="preserve">) which are often governed by complex, multi-scale market and regulatory pressures. Understanding the dynamics of landscape mosaics is vital to understanding the long-term persistence of biodiversity in human-modified systems. In: </w:t>
       </w:r>
       <w:hyperlink r:id="rId9" w:history="1">
         <w:r>
           <w:rPr>
-            <w:rStyle w:val="Hyperlink"/>
+            <w:rStyle w:val="Hipervnculo"/>
           </w:rPr>
           <w:t>https://onlinelibrary.wiley.com/doi/full/10.1111/j.1461-0248.2009.01294.x</w:t>
         </w:r>
@@ -10384,7 +10378,7 @@
     </w:p>
     <w:p>
       <w:pPr>
-        <w:pStyle w:val="ListParagraph"/>
+        <w:pStyle w:val="Prrafodelista"/>
         <w:numPr>
           <w:ilvl w:val="0"/>
           <w:numId w:val="3"/>
@@ -10396,7 +10390,7 @@
       <w:hyperlink r:id="rId10" w:history="1">
         <w:r>
           <w:rPr>
-            <w:rStyle w:val="Hyperlink"/>
+            <w:rStyle w:val="Hipervnculo"/>
           </w:rPr>
           <w:t>https://www.sciencedirect.com/science/article/pii/S0006320706002850#</w:t>
         </w:r>
@@ -10410,7 +10404,7 @@
     </w:p>
     <w:p>
       <w:pPr>
-        <w:pStyle w:val="ListParagraph"/>
+        <w:pStyle w:val="Prrafodelista"/>
         <w:numPr>
           <w:ilvl w:val="0"/>
           <w:numId w:val="3"/>
@@ -10427,8 +10421,6 @@
       <w:r>
         <w:t>https://www.annualreviews.org/doi/pdf/10.1146/annurev-environ-030713-155141</w:t>
       </w:r>
-      <w:bookmarkStart w:id="0" w:name="_GoBack"/>
-      <w:bookmarkEnd w:id="0"/>
     </w:p>
     <w:p>
       <w:pPr>
@@ -10485,11 +10477,7 @@
         <w:t>, and lower AGB</w:t>
       </w:r>
       <w:r>
-        <w:t xml:space="preserve"> as elevation increased as has been described in </w:t>
-      </w:r>
-      <w:r>
-        <w:lastRenderedPageBreak/>
-        <w:t xml:space="preserve">tropical montane forests in South America, we found the opposite trend. Furthermore, </w:t>
+        <w:t xml:space="preserve"> as elevation increased as has been described in tropical montane forests in South America, we found the opposite trend. Furthermore, </w:t>
       </w:r>
       <w:r>
         <w:t xml:space="preserve">our results show that AGB patterns are influenced by the compounding effects of land use and environmental factors, where land use has a larger role. </w:t>
@@ -10501,7 +10489,21 @@
         <w:t>weak</w:t>
       </w:r>
       <w:r>
-        <w:t xml:space="preserve">. Analyzing other environmental factors (e.g. soil nutrients) and studying a larger elevation gradient that includes other types of ecosystems could shed more light on the role of the environment in shaping AGB patterns. </w:t>
+        <w:t>. Analyzing other environmental factors (</w:t>
+      </w:r>
+      <w:proofErr w:type="gramStart"/>
+      <w:r>
+        <w:t>e.g.</w:t>
+      </w:r>
+      <w:proofErr w:type="gramEnd"/>
+      <w:r>
+        <w:t xml:space="preserve"> soil nutrients) and studying a larger elevation gradient that includes other types of ecosystems could shed more light on the role of the environment in shaping AGB patterns</w:t>
+      </w:r>
+      <w:r>
+        <w:t xml:space="preserve"> in the region</w:t>
+      </w:r>
+      <w:r>
+        <w:t xml:space="preserve">. </w:t>
       </w:r>
       <w:r>
         <w:t xml:space="preserve">The influence of land use on AGB </w:t>
@@ -10525,7 +10527,19 @@
         <w:t>O</w:t>
       </w:r>
       <w:r>
-        <w:t xml:space="preserve">n the contrary, land use shapes AGB patterns at landscape and regional scales. This means that studying the effect of land use across scales is fundamental </w:t>
+        <w:t xml:space="preserve">n the contrary, land use shapes AGB patterns at landscape and regional scales. </w:t>
+      </w:r>
+      <w:r>
+        <w:t xml:space="preserve">Our results highlight the </w:t>
+      </w:r>
+      <w:r>
+        <w:t>fundamental</w:t>
+      </w:r>
+      <w:r>
+        <w:t xml:space="preserve"> need of</w:t>
+      </w:r>
+      <w:r>
+        <w:t xml:space="preserve"> studying the effect of land use across scales </w:t>
       </w:r>
       <w:r>
         <w:t>to</w:t>
@@ -10612,7 +10626,7 @@
     </w:p>
     <w:tbl>
       <w:tblPr>
-        <w:tblStyle w:val="TableGrid"/>
+        <w:tblStyle w:val="Tablaconcuadrcula"/>
         <w:tblW w:w="0" w:type="auto"/>
         <w:tblLook w:val="04A0" w:firstRow="1" w:lastRow="0" w:firstColumn="1" w:lastColumn="0" w:noHBand="0" w:noVBand="1"/>
       </w:tblPr>
@@ -12634,7 +12648,7 @@
     </w:p>
     <w:tbl>
       <w:tblPr>
-        <w:tblStyle w:val="TableGrid"/>
+        <w:tblStyle w:val="Tablaconcuadrcula"/>
         <w:tblW w:w="0" w:type="auto"/>
         <w:tblLook w:val="04A0" w:firstRow="1" w:lastRow="0" w:firstColumn="1" w:lastColumn="0" w:noHBand="0" w:noVBand="1"/>
       </w:tblPr>
@@ -12879,7 +12893,6 @@
           </w:tcPr>
           <w:p>
             <w:r>
-              <w:lastRenderedPageBreak/>
               <w:t>Stem density (tree</w:t>
             </w:r>
             <w:r>
@@ -13401,7 +13414,7 @@
       </w:r>
       <w:r>
         <w:rPr>
-          <w:rStyle w:val="Emphasis"/>
+          <w:rStyle w:val="nfasis"/>
           <w:i w:val="0"/>
           <w:iCs w:val="0"/>
         </w:rPr>
@@ -13431,7 +13444,7 @@
     </w:p>
     <w:tbl>
       <w:tblPr>
-        <w:tblStyle w:val="TableGrid"/>
+        <w:tblStyle w:val="Tablaconcuadrcula"/>
         <w:tblW w:w="0" w:type="auto"/>
         <w:tblLook w:val="04A0" w:firstRow="1" w:lastRow="0" w:firstColumn="1" w:lastColumn="0" w:noHBand="0" w:noVBand="1"/>
       </w:tblPr>
@@ -14468,7 +14481,7 @@
     </w:p>
     <w:tbl>
       <w:tblPr>
-        <w:tblStyle w:val="TableGrid"/>
+        <w:tblStyle w:val="Tablaconcuadrcula"/>
         <w:tblW w:w="0" w:type="auto"/>
         <w:tblLook w:val="04A0" w:firstRow="1" w:lastRow="0" w:firstColumn="1" w:lastColumn="0" w:noHBand="0" w:noVBand="1"/>
       </w:tblPr>
@@ -14962,7 +14975,7 @@
     </w:p>
     <w:tbl>
       <w:tblPr>
-        <w:tblStyle w:val="TableGrid"/>
+        <w:tblStyle w:val="Tablaconcuadrcula"/>
         <w:tblW w:w="0" w:type="auto"/>
         <w:tblBorders>
           <w:top w:val="none" w:sz="0" w:space="0" w:color="auto"/>
@@ -14990,7 +15003,6 @@
               <w:rPr>
                 <w:noProof/>
               </w:rPr>
-              <w:lastRenderedPageBreak/>
               <w:drawing>
                 <wp:inline distT="0" distB="0" distL="0" distR="0" wp14:anchorId="6358C925" wp14:editId="6ABB995A">
                   <wp:extent cx="5208437" cy="4011386"/>
@@ -15117,7 +15129,7 @@
     <w:p/>
     <w:tbl>
       <w:tblPr>
-        <w:tblStyle w:val="TableGrid"/>
+        <w:tblStyle w:val="Tablaconcuadrcula"/>
         <w:tblW w:w="0" w:type="auto"/>
         <w:tblBorders>
           <w:top w:val="none" w:sz="0" w:space="0" w:color="auto"/>
@@ -15145,7 +15157,6 @@
               <w:rPr>
                 <w:noProof/>
               </w:rPr>
-              <w:lastRenderedPageBreak/>
               <w:drawing>
                 <wp:inline distT="0" distB="0" distL="0" distR="0" wp14:anchorId="2DB6CD2D" wp14:editId="5E2092EE">
                   <wp:extent cx="5612130" cy="6548120"/>
@@ -15295,7 +15306,6 @@
               <w:t xml:space="preserve">, </w:t>
             </w:r>
             <w:r>
-              <w:lastRenderedPageBreak/>
               <w:t>and ns represents a non-significant difference</w:t>
             </w:r>
             <w:r>
@@ -15327,7 +15337,7 @@
           <w:p/>
           <w:tbl>
             <w:tblPr>
-              <w:tblStyle w:val="TableGrid"/>
+              <w:tblStyle w:val="Tablaconcuadrcula"/>
               <w:tblW w:w="0" w:type="auto"/>
               <w:tblBorders>
                 <w:top w:val="none" w:sz="0" w:space="0" w:color="auto"/>
@@ -15424,7 +15434,7 @@
     <w:p/>
     <w:tbl>
       <w:tblPr>
-        <w:tblStyle w:val="TableGrid"/>
+        <w:tblStyle w:val="Tablaconcuadrcula"/>
         <w:tblW w:w="0" w:type="auto"/>
         <w:tblBorders>
           <w:top w:val="none" w:sz="0" w:space="0" w:color="auto"/>
@@ -15452,7 +15462,6 @@
               <w:rPr>
                 <w:noProof/>
               </w:rPr>
-              <w:lastRenderedPageBreak/>
               <w:drawing>
                 <wp:inline distT="0" distB="0" distL="0" distR="0" wp14:anchorId="56AB11AB" wp14:editId="1792CF89">
                   <wp:extent cx="5612130" cy="3896360"/>
@@ -15630,7 +15639,7 @@
     <w:p/>
     <w:tbl>
       <w:tblPr>
-        <w:tblStyle w:val="TableGrid"/>
+        <w:tblStyle w:val="Tablaconcuadrcula"/>
         <w:tblW w:w="0" w:type="auto"/>
         <w:tblBorders>
           <w:top w:val="none" w:sz="0" w:space="0" w:color="auto"/>
@@ -15658,7 +15667,6 @@
               <w:rPr>
                 <w:noProof/>
               </w:rPr>
-              <w:lastRenderedPageBreak/>
               <w:drawing>
                 <wp:inline distT="0" distB="0" distL="0" distR="0" wp14:anchorId="3DA618E1" wp14:editId="2E75C21F">
                   <wp:extent cx="4054929" cy="4054929"/>
@@ -15736,7 +15744,7 @@
     <w:p/>
     <w:tbl>
       <w:tblPr>
-        <w:tblStyle w:val="TableGrid"/>
+        <w:tblStyle w:val="Tablaconcuadrcula"/>
         <w:tblW w:w="0" w:type="auto"/>
         <w:tblBorders>
           <w:top w:val="none" w:sz="0" w:space="0" w:color="auto"/>
@@ -15764,7 +15772,6 @@
               <w:rPr>
                 <w:noProof/>
               </w:rPr>
-              <w:lastRenderedPageBreak/>
               <w:drawing>
                 <wp:inline distT="0" distB="0" distL="0" distR="0" wp14:anchorId="4D41E14C" wp14:editId="10C162A7">
                   <wp:extent cx="5612130" cy="2992755"/>
@@ -15908,7 +15915,7 @@
     <w:p/>
     <w:tbl>
       <w:tblPr>
-        <w:tblStyle w:val="TableGrid"/>
+        <w:tblStyle w:val="Tablaconcuadrcula"/>
         <w:tblW w:w="0" w:type="auto"/>
         <w:tblBorders>
           <w:top w:val="none" w:sz="0" w:space="0" w:color="auto"/>
@@ -16045,11 +16052,7 @@
               <w:t xml:space="preserve"> in TMCF sites (n= 40)</w:t>
             </w:r>
             <w:r>
-              <w:t xml:space="preserve">. Negative values in the environmental gradient show warmer and more humid sites at lower elevations and positive values represent cooler and drier sites at </w:t>
-            </w:r>
-            <w:r>
-              <w:lastRenderedPageBreak/>
-              <w:t>higher elevations. See text for details on how the environmental gradient variable was calculated.</w:t>
+              <w:t>. Negative values in the environmental gradient show warmer and more humid sites at lower elevations and positive values represent cooler and drier sites at higher elevations. See text for details on how the environmental gradient variable was calculated.</w:t>
             </w:r>
           </w:p>
         </w:tc>
@@ -16083,7 +16086,6 @@
           <w:b/>
           <w:bCs/>
         </w:rPr>
-        <w:lastRenderedPageBreak/>
         <w:t>S</w:t>
       </w:r>
       <w:r>
@@ -16126,7 +16128,7 @@
     </w:p>
     <w:tbl>
       <w:tblPr>
-        <w:tblStyle w:val="TableGrid"/>
+        <w:tblStyle w:val="Tablaconcuadrcula"/>
         <w:tblW w:w="0" w:type="auto"/>
         <w:tblLook w:val="04A0" w:firstRow="1" w:lastRow="0" w:firstColumn="1" w:lastColumn="0" w:noHBand="0" w:noVBand="1"/>
       </w:tblPr>
@@ -16873,11 +16875,11 @@
             <w:r>
               <w:t xml:space="preserve">Calculated from NASA’s </w:t>
             </w:r>
-            <w:bookmarkStart w:id="1" w:name="_Hlk95421514"/>
+            <w:bookmarkStart w:id="0" w:name="_Hlk95421514"/>
             <w:r>
               <w:t xml:space="preserve">Shuttle Radar Topography Mission digital elevation data </w:t>
             </w:r>
-            <w:bookmarkEnd w:id="1"/>
+            <w:bookmarkEnd w:id="0"/>
             <w:r>
               <w:t>(~30 m resolution), averaged by plot</w:t>
             </w:r>
@@ -20403,7 +20405,6 @@
     <w:p/>
     <w:p>
       <w:r>
-        <w:lastRenderedPageBreak/>
         <w:t xml:space="preserve">Table S2. </w:t>
       </w:r>
       <w:r>
@@ -20418,7 +20419,7 @@
     </w:p>
     <w:tbl>
       <w:tblPr>
-        <w:tblStyle w:val="TableGrid"/>
+        <w:tblStyle w:val="Tablaconcuadrcula"/>
         <w:tblW w:w="0" w:type="auto"/>
         <w:tblLook w:val="04A0" w:firstRow="1" w:lastRow="0" w:firstColumn="1" w:lastColumn="0" w:noHBand="0" w:noVBand="1"/>
       </w:tblPr>
@@ -20646,17 +20647,8 @@
                 <w:i/>
                 <w:iCs/>
               </w:rPr>
-              <w:t xml:space="preserve"> </w:t>
-            </w:r>
-            <w:proofErr w:type="spellStart"/>
-            <w:r>
-              <w:rPr>
-                <w:i/>
-                <w:iCs/>
-              </w:rPr>
-              <w:t>latifolia</w:t>
-            </w:r>
-            <w:proofErr w:type="spellEnd"/>
+              <w:t xml:space="preserve"> latifolia</w:t>
+            </w:r>
           </w:p>
         </w:tc>
         <w:tc>
@@ -20818,21 +20810,12 @@
                 <w:iCs/>
               </w:rPr>
             </w:pPr>
-            <w:proofErr w:type="spellStart"/>
             <w:r>
               <w:rPr>
                 <w:i/>
                 <w:iCs/>
               </w:rPr>
-              <w:t>Alnus</w:t>
-            </w:r>
-            <w:proofErr w:type="spellEnd"/>
-            <w:r>
-              <w:rPr>
-                <w:i/>
-                <w:iCs/>
-              </w:rPr>
-              <w:t xml:space="preserve"> </w:t>
+              <w:t xml:space="preserve">Alnus </w:t>
             </w:r>
             <w:proofErr w:type="spellStart"/>
             <w:r>
@@ -22479,21 +22462,12 @@
                 <w:iCs/>
               </w:rPr>
             </w:pPr>
-            <w:proofErr w:type="spellStart"/>
             <w:r>
               <w:rPr>
                 <w:i/>
                 <w:iCs/>
               </w:rPr>
-              <w:t>Juniperus</w:t>
-            </w:r>
-            <w:proofErr w:type="spellEnd"/>
-            <w:r>
-              <w:rPr>
-                <w:i/>
-                <w:iCs/>
-              </w:rPr>
-              <w:t xml:space="preserve"> </w:t>
+              <w:t xml:space="preserve">Juniperus </w:t>
             </w:r>
             <w:proofErr w:type="spellStart"/>
             <w:r>
@@ -23313,7 +23287,6 @@
                 <w:i/>
                 <w:iCs/>
               </w:rPr>
-              <w:lastRenderedPageBreak/>
               <w:t xml:space="preserve">Pinus </w:t>
             </w:r>
             <w:proofErr w:type="spellStart"/>
@@ -24597,17 +24570,8 @@
                 <w:i/>
                 <w:iCs/>
               </w:rPr>
-              <w:t xml:space="preserve"> </w:t>
-            </w:r>
-            <w:proofErr w:type="spellStart"/>
-            <w:r>
-              <w:rPr>
-                <w:i/>
-                <w:iCs/>
-              </w:rPr>
-              <w:t>mexicanum</w:t>
-            </w:r>
-            <w:proofErr w:type="spellEnd"/>
+              <w:t xml:space="preserve"> mexicanum</w:t>
+            </w:r>
           </w:p>
         </w:tc>
         <w:tc>
@@ -24691,21 +24655,12 @@
                 <w:iCs/>
               </w:rPr>
             </w:pPr>
-            <w:proofErr w:type="spellStart"/>
             <w:r>
               <w:rPr>
                 <w:i/>
                 <w:iCs/>
               </w:rPr>
-              <w:t>Zanthoxylum</w:t>
-            </w:r>
-            <w:proofErr w:type="spellEnd"/>
-            <w:r>
-              <w:rPr>
-                <w:i/>
-                <w:iCs/>
-              </w:rPr>
-              <w:t xml:space="preserve"> sp.</w:t>
+              <w:t>Zanthoxylum sp.</w:t>
             </w:r>
           </w:p>
         </w:tc>
@@ -24909,7 +24864,7 @@
     </w:p>
     <w:tbl>
       <w:tblPr>
-        <w:tblStyle w:val="TableGrid"/>
+        <w:tblStyle w:val="Tablaconcuadrcula"/>
         <w:tblW w:w="0" w:type="auto"/>
         <w:tblLayout w:type="fixed"/>
         <w:tblLook w:val="04A0" w:firstRow="1" w:lastRow="0" w:firstColumn="1" w:lastColumn="0" w:noHBand="0" w:noVBand="1"/>
@@ -26475,7 +26430,7 @@
     </w:p>
     <w:tbl>
       <w:tblPr>
-        <w:tblStyle w:val="TableGrid"/>
+        <w:tblStyle w:val="Tablaconcuadrcula"/>
         <w:tblW w:w="0" w:type="auto"/>
         <w:tblLook w:val="04A0" w:firstRow="1" w:lastRow="0" w:firstColumn="1" w:lastColumn="0" w:noHBand="0" w:noVBand="1"/>
       </w:tblPr>
@@ -28834,7 +28789,6 @@
     <w:p/>
     <w:p>
       <w:r>
-        <w:lastRenderedPageBreak/>
         <w:t>Table S</w:t>
       </w:r>
       <w:r>
@@ -28920,7 +28874,7 @@
     </w:p>
     <w:tbl>
       <w:tblPr>
-        <w:tblStyle w:val="TableGrid"/>
+        <w:tblStyle w:val="Tablaconcuadrcula"/>
         <w:tblW w:w="0" w:type="auto"/>
         <w:tblLook w:val="04A0" w:firstRow="1" w:lastRow="0" w:firstColumn="1" w:lastColumn="0" w:noHBand="0" w:noVBand="1"/>
       </w:tblPr>
@@ -29382,7 +29336,7 @@
     </w:p>
     <w:tbl>
       <w:tblPr>
-        <w:tblStyle w:val="TableGrid"/>
+        <w:tblStyle w:val="Tablaconcuadrcula"/>
         <w:tblW w:w="0" w:type="auto"/>
         <w:tblLook w:val="04A0" w:firstRow="1" w:lastRow="0" w:firstColumn="1" w:lastColumn="0" w:noHBand="0" w:noVBand="1"/>
       </w:tblPr>
@@ -30052,7 +30006,7 @@
     </w:p>
     <w:tbl>
       <w:tblPr>
-        <w:tblStyle w:val="TableGrid"/>
+        <w:tblStyle w:val="Tablaconcuadrcula"/>
         <w:tblW w:w="0" w:type="auto"/>
         <w:tblLook w:val="04A0" w:firstRow="1" w:lastRow="0" w:firstColumn="1" w:lastColumn="0" w:noHBand="0" w:noVBand="1"/>
       </w:tblPr>
@@ -30086,7 +30040,6 @@
           </w:tcPr>
           <w:p>
             <w:r>
-              <w:lastRenderedPageBreak/>
               <w:t>Response</w:t>
             </w:r>
           </w:p>
@@ -30433,7 +30386,7 @@
     </w:p>
     <w:tbl>
       <w:tblPr>
-        <w:tblStyle w:val="TableGrid"/>
+        <w:tblStyle w:val="Tablaconcuadrcula"/>
         <w:tblW w:w="0" w:type="auto"/>
         <w:tblLook w:val="04A0" w:firstRow="1" w:lastRow="0" w:firstColumn="1" w:lastColumn="0" w:noHBand="0" w:noVBand="1"/>
       </w:tblPr>
@@ -30607,7 +30560,7 @@
     </w:p>
     <w:tbl>
       <w:tblPr>
-        <w:tblStyle w:val="TableGrid"/>
+        <w:tblStyle w:val="Tablaconcuadrcula"/>
         <w:tblW w:w="0" w:type="auto"/>
         <w:tblBorders>
           <w:top w:val="none" w:sz="0" w:space="0" w:color="auto"/>
@@ -30701,15 +30654,7 @@
               <w:t xml:space="preserve"> height, and basal area) of TMCF plots showing two (to left), three (top right), four (bottom left) and five (bottom right) clusters. </w:t>
             </w:r>
             <w:r>
-              <w:t xml:space="preserve">By comparing the four possible classifications with 30 indices, the </w:t>
-            </w:r>
-            <w:proofErr w:type="gramStart"/>
-            <w:r>
-              <w:t>three cluster</w:t>
-            </w:r>
-            <w:proofErr w:type="gramEnd"/>
-            <w:r>
-              <w:t xml:space="preserve"> classification was selected as the best one based on the majority rule. These three clusters match the expected structure</w:t>
+              <w:t>By comparing the four possible classifications with 30 indices, the three cluster classification was selected as the best one based on the majority rule. These three clusters match the expected structure</w:t>
             </w:r>
             <w:r>
               <w:t xml:space="preserve"> found</w:t>
@@ -30743,7 +30688,7 @@
     <w:p/>
     <w:tbl>
       <w:tblPr>
-        <w:tblStyle w:val="TableGrid"/>
+        <w:tblStyle w:val="Tablaconcuadrcula"/>
         <w:tblW w:w="0" w:type="auto"/>
         <w:tblBorders>
           <w:top w:val="none" w:sz="0" w:space="0" w:color="auto"/>
@@ -30878,7 +30823,7 @@
     <w:p/>
     <w:tbl>
       <w:tblPr>
-        <w:tblStyle w:val="TableGrid"/>
+        <w:tblStyle w:val="Tablaconcuadrcula"/>
         <w:tblW w:w="0" w:type="auto"/>
         <w:tblBorders>
           <w:top w:val="none" w:sz="0" w:space="0" w:color="auto"/>
@@ -30986,11 +30931,7 @@
               <w:t xml:space="preserve">(negative values) </w:t>
             </w:r>
             <w:r>
-              <w:t xml:space="preserve">to cooler and drier sites at </w:t>
-            </w:r>
-            <w:r>
-              <w:lastRenderedPageBreak/>
-              <w:t>higher elevations</w:t>
+              <w:t>to cooler and drier sites at higher elevations</w:t>
             </w:r>
             <w:r>
               <w:t xml:space="preserve"> (positive values)</w:t>
@@ -31014,7 +30955,7 @@
     <w:p/>
     <w:tbl>
       <w:tblPr>
-        <w:tblStyle w:val="TableGrid"/>
+        <w:tblStyle w:val="Tablaconcuadrcula"/>
         <w:tblW w:w="0" w:type="auto"/>
         <w:tblBorders>
           <w:top w:val="none" w:sz="0" w:space="0" w:color="auto"/>
@@ -31220,7 +31161,7 @@
     <w:p/>
     <w:tbl>
       <w:tblPr>
-        <w:tblStyle w:val="TableGrid"/>
+        <w:tblStyle w:val="Tablaconcuadrcula"/>
         <w:tblW w:w="0" w:type="auto"/>
         <w:tblBorders>
           <w:top w:val="none" w:sz="0" w:space="0" w:color="auto"/>
@@ -31245,7 +31186,6 @@
               <w:rPr>
                 <w:noProof/>
               </w:rPr>
-              <w:lastRenderedPageBreak/>
               <w:drawing>
                 <wp:inline distT="0" distB="0" distL="0" distR="0" wp14:anchorId="6283652F" wp14:editId="75437CE9">
                   <wp:extent cx="5612130" cy="3741420"/>
@@ -31376,7 +31316,7 @@
     <w:p/>
     <w:tbl>
       <w:tblPr>
-        <w:tblStyle w:val="TableGrid"/>
+        <w:tblStyle w:val="Tablaconcuadrcula"/>
         <w:tblW w:w="0" w:type="auto"/>
         <w:tblBorders>
           <w:top w:val="none" w:sz="0" w:space="0" w:color="auto"/>
@@ -31410,7 +31350,6 @@
               <w:rPr>
                 <w:noProof/>
               </w:rPr>
-              <w:lastRenderedPageBreak/>
               <w:drawing>
                 <wp:inline distT="0" distB="0" distL="0" distR="0" wp14:anchorId="5235B1BA" wp14:editId="44F3C378">
                   <wp:extent cx="2692809" cy="1658815"/>
@@ -31469,7 +31408,6 @@
           </w:tcPr>
           <w:p>
             <w:r>
-              <w:lastRenderedPageBreak/>
               <w:t>b)</w:t>
             </w:r>
           </w:p>
@@ -31478,7 +31416,6 @@
               <w:rPr>
                 <w:noProof/>
               </w:rPr>
-              <w:lastRenderedPageBreak/>
               <w:drawing>
                 <wp:inline distT="0" distB="0" distL="0" distR="0" wp14:anchorId="4DF006DF" wp14:editId="142AC739">
                   <wp:extent cx="2816507" cy="1735015"/>
@@ -31541,7 +31478,6 @@
           </w:tcPr>
           <w:p>
             <w:r>
-              <w:lastRenderedPageBreak/>
               <w:t>c)</w:t>
             </w:r>
           </w:p>
@@ -31717,7 +31653,7 @@
             </w:r>
             <w:r>
               <w:rPr>
-                <w:rStyle w:val="Emphasis"/>
+                <w:rStyle w:val="nfasis"/>
                 <w:i w:val="0"/>
                 <w:iCs w:val="0"/>
               </w:rPr>
@@ -31766,7 +31702,7 @@
 </file>
 
 <file path=word/numbering.xml><?xml version="1.0" encoding="utf-8"?>
-<w:numbering xmlns:wpc="http://schemas.microsoft.com/office/word/2010/wordprocessingCanvas" xmlns:cx="http://schemas.microsoft.com/office/drawing/2014/chartex" xmlns:cx1="http://schemas.microsoft.com/office/drawing/2015/9/8/chartex" xmlns:cx2="http://schemas.microsoft.com/office/drawing/2015/10/21/chartex" xmlns:cx3="http://schemas.microsoft.com/office/drawing/2016/5/9/chartex" xmlns:cx4="http://schemas.microsoft.com/office/drawing/2016/5/10/chartex" xmlns:cx5="http://schemas.microsoft.com/office/drawing/2016/5/11/chartex" xmlns:cx6="http://schemas.microsoft.com/office/drawing/2016/5/12/chartex" xmlns:cx7="http://schemas.microsoft.com/office/drawing/2016/5/13/chartex" xmlns:cx8="http://schemas.microsoft.com/office/drawing/2016/5/14/chartex" xmlns:mc="http://schemas.openxmlformats.org/markup-compatibility/2006" xmlns:aink="http://schemas.microsoft.com/office/drawing/2016/ink" xmlns:am3d="http://schemas.microsoft.com/office/drawing/2017/model3d" xmlns:o="urn:schemas-microsoft-com:office:office" xmlns:r="http://schemas.openxmlformats.org/officeDocument/2006/relationships" xmlns:m="http://schemas.openxmlformats.org/officeDocument/2006/math" xmlns:v="urn:schemas-microsoft-com:vml" xmlns:wp14="http://schemas.microsoft.com/office/word/2010/wordprocessingDrawing" xmlns:wp="http://schemas.openxmlformats.org/drawingml/2006/wordprocessingDrawing" xmlns:w10="urn:schemas-microsoft-com:office:word" xmlns:w="http://schemas.openxmlformats.org/wordprocessingml/2006/main" xmlns:w14="http://schemas.microsoft.com/office/word/2010/wordml" xmlns:w15="http://schemas.microsoft.com/office/word/2012/wordml" xmlns:w16cid="http://schemas.microsoft.com/office/word/2016/wordml/cid" xmlns:w16se="http://schemas.microsoft.com/office/word/2015/wordml/symex" xmlns:wpg="http://schemas.microsoft.com/office/word/2010/wordprocessingGroup" xmlns:wpi="http://schemas.microsoft.com/office/word/2010/wordprocessingInk" xmlns:wne="http://schemas.microsoft.com/office/word/2006/wordml" xmlns:wps="http://schemas.microsoft.com/office/word/2010/wordprocessingShape" mc:Ignorable="w14 w15 w16se w16cid wp14">
+<w:numbering xmlns:wpc="http://schemas.microsoft.com/office/word/2010/wordprocessingCanvas" xmlns:cx="http://schemas.microsoft.com/office/drawing/2014/chartex" xmlns:cx1="http://schemas.microsoft.com/office/drawing/2015/9/8/chartex" xmlns:cx2="http://schemas.microsoft.com/office/drawing/2015/10/21/chartex" xmlns:cx3="http://schemas.microsoft.com/office/drawing/2016/5/9/chartex" xmlns:cx4="http://schemas.microsoft.com/office/drawing/2016/5/10/chartex" xmlns:cx5="http://schemas.microsoft.com/office/drawing/2016/5/11/chartex" xmlns:cx6="http://schemas.microsoft.com/office/drawing/2016/5/12/chartex" xmlns:cx7="http://schemas.microsoft.com/office/drawing/2016/5/13/chartex" xmlns:cx8="http://schemas.microsoft.com/office/drawing/2016/5/14/chartex" xmlns:mc="http://schemas.openxmlformats.org/markup-compatibility/2006" xmlns:aink="http://schemas.microsoft.com/office/drawing/2016/ink" xmlns:am3d="http://schemas.microsoft.com/office/drawing/2017/model3d" xmlns:o="urn:schemas-microsoft-com:office:office" xmlns:r="http://schemas.openxmlformats.org/officeDocument/2006/relationships" xmlns:m="http://schemas.openxmlformats.org/officeDocument/2006/math" xmlns:v="urn:schemas-microsoft-com:vml" xmlns:wp14="http://schemas.microsoft.com/office/word/2010/wordprocessingDrawing" xmlns:wp="http://schemas.openxmlformats.org/drawingml/2006/wordprocessingDrawing" xmlns:w10="urn:schemas-microsoft-com:office:word" xmlns:w="http://schemas.openxmlformats.org/wordprocessingml/2006/main" xmlns:w14="http://schemas.microsoft.com/office/word/2010/wordml" xmlns:w15="http://schemas.microsoft.com/office/word/2012/wordml" xmlns:w16cex="http://schemas.microsoft.com/office/word/2018/wordml/cex" xmlns:w16cid="http://schemas.microsoft.com/office/word/2016/wordml/cid" xmlns:w16="http://schemas.microsoft.com/office/word/2018/wordml" xmlns:w16sdtdh="http://schemas.microsoft.com/office/word/2020/wordml/sdtdatahash" xmlns:w16se="http://schemas.microsoft.com/office/word/2015/wordml/symex" xmlns:wpg="http://schemas.microsoft.com/office/word/2010/wordprocessingGroup" xmlns:wpi="http://schemas.microsoft.com/office/word/2010/wordprocessingInk" xmlns:wne="http://schemas.microsoft.com/office/word/2006/wordml" xmlns:wps="http://schemas.microsoft.com/office/word/2010/wordprocessingShape" mc:Ignorable="w14 w15 w16se w16cid w16 w16cex w16sdtdh wp14">
   <w:abstractNum w:abstractNumId="0" w15:restartNumberingAfterBreak="0">
     <w:nsid w:val="272A2AEC"/>
     <w:multiLevelType w:val="hybridMultilevel"/>
@@ -32071,7 +32007,7 @@
 </file>
 
 <file path=word/styles.xml><?xml version="1.0" encoding="utf-8"?>
-<w:styles xmlns:mc="http://schemas.openxmlformats.org/markup-compatibility/2006" xmlns:r="http://schemas.openxmlformats.org/officeDocument/2006/relationships" xmlns:w="http://schemas.openxmlformats.org/wordprocessingml/2006/main" xmlns:w14="http://schemas.microsoft.com/office/word/2010/wordml" xmlns:w15="http://schemas.microsoft.com/office/word/2012/wordml" xmlns:w16cid="http://schemas.microsoft.com/office/word/2016/wordml/cid" xmlns:w16se="http://schemas.microsoft.com/office/word/2015/wordml/symex" mc:Ignorable="w14 w15 w16se w16cid">
+<w:styles xmlns:mc="http://schemas.openxmlformats.org/markup-compatibility/2006" xmlns:r="http://schemas.openxmlformats.org/officeDocument/2006/relationships" xmlns:w="http://schemas.openxmlformats.org/wordprocessingml/2006/main" xmlns:w14="http://schemas.microsoft.com/office/word/2010/wordml" xmlns:w15="http://schemas.microsoft.com/office/word/2012/wordml" xmlns:w16cex="http://schemas.microsoft.com/office/word/2018/wordml/cex" xmlns:w16cid="http://schemas.microsoft.com/office/word/2016/wordml/cid" xmlns:w16="http://schemas.microsoft.com/office/word/2018/wordml" xmlns:w16sdtdh="http://schemas.microsoft.com/office/word/2020/wordml/sdtdatahash" xmlns:w16se="http://schemas.microsoft.com/office/word/2015/wordml/symex" mc:Ignorable="w14 w15 w16se w16cid w16 w16cex w16sdtdh">
   <w:docDefaults>
     <w:rPrDefault>
       <w:rPr>
@@ -32087,7 +32023,7 @@
       </w:pPr>
     </w:pPrDefault>
   </w:docDefaults>
-  <w:latentStyles w:defLockedState="0" w:defUIPriority="99" w:defSemiHidden="0" w:defUnhideWhenUsed="0" w:defQFormat="0" w:count="375">
+  <w:latentStyles w:defLockedState="0" w:defUIPriority="99" w:defSemiHidden="0" w:defUnhideWhenUsed="0" w:defQFormat="0" w:count="376">
     <w:lsdException w:name="Normal" w:uiPriority="0" w:qFormat="1"/>
     <w:lsdException w:name="heading 1" w:uiPriority="9" w:qFormat="1"/>
     <w:lsdException w:name="heading 2" w:semiHidden="1" w:uiPriority="9" w:unhideWhenUsed="1" w:qFormat="1"/>
@@ -32193,7 +32129,6 @@
     <w:lsdException w:name="HTML Sample" w:semiHidden="1" w:unhideWhenUsed="1"/>
     <w:lsdException w:name="HTML Typewriter" w:semiHidden="1" w:unhideWhenUsed="1"/>
     <w:lsdException w:name="HTML Variable" w:semiHidden="1" w:unhideWhenUsed="1"/>
-    <w:lsdException w:name="Normal Table" w:semiHidden="1" w:unhideWhenUsed="1"/>
     <w:lsdException w:name="annotation subject" w:semiHidden="1" w:unhideWhenUsed="1"/>
     <w:lsdException w:name="No List" w:semiHidden="1" w:unhideWhenUsed="1"/>
     <w:lsdException w:name="Outline List 1" w:semiHidden="1" w:unhideWhenUsed="1"/>
@@ -32240,10 +32175,8 @@
     <w:lsdException w:name="Table Subtle 2" w:semiHidden="1" w:unhideWhenUsed="1"/>
     <w:lsdException w:name="Table Web 1" w:semiHidden="1" w:unhideWhenUsed="1"/>
     <w:lsdException w:name="Table Web 2" w:semiHidden="1" w:unhideWhenUsed="1"/>
-    <w:lsdException w:name="Table Web 3" w:semiHidden="1" w:unhideWhenUsed="1"/>
     <w:lsdException w:name="Balloon Text" w:semiHidden="1" w:unhideWhenUsed="1"/>
     <w:lsdException w:name="Table Grid" w:uiPriority="39"/>
-    <w:lsdException w:name="Table Theme" w:semiHidden="1" w:unhideWhenUsed="1"/>
     <w:lsdException w:name="Placeholder Text" w:semiHidden="1"/>
     <w:lsdException w:name="No Spacing" w:uiPriority="1" w:qFormat="1"/>
     <w:lsdException w:name="Light Shading" w:uiPriority="60"/>
@@ -32463,18 +32396,19 @@
     <w:lsdException w:name="Smart Hyperlink" w:semiHidden="1" w:unhideWhenUsed="1"/>
     <w:lsdException w:name="Hashtag" w:semiHidden="1" w:unhideWhenUsed="1"/>
     <w:lsdException w:name="Unresolved Mention" w:semiHidden="1" w:unhideWhenUsed="1"/>
+    <w:lsdException w:name="Smart Link" w:semiHidden="1" w:unhideWhenUsed="1"/>
   </w:latentStyles>
   <w:style w:type="paragraph" w:default="1" w:styleId="Normal">
     <w:name w:val="Normal"/>
     <w:qFormat/>
   </w:style>
-  <w:style w:type="character" w:default="1" w:styleId="DefaultParagraphFont">
+  <w:style w:type="character" w:default="1" w:styleId="Fuentedeprrafopredeter">
     <w:name w:val="Default Paragraph Font"/>
     <w:uiPriority w:val="1"/>
     <w:semiHidden/>
     <w:unhideWhenUsed/>
   </w:style>
-  <w:style w:type="table" w:default="1" w:styleId="TableNormal">
+  <w:style w:type="table" w:default="1" w:styleId="Tablanormal">
     <w:name w:val="Normal Table"/>
     <w:uiPriority w:val="99"/>
     <w:semiHidden/>
@@ -32489,7 +32423,7 @@
       </w:tblCellMar>
     </w:tblPr>
   </w:style>
-  <w:style w:type="numbering" w:default="1" w:styleId="NoList">
+  <w:style w:type="numbering" w:default="1" w:styleId="Sinlista">
     <w:name w:val="No List"/>
     <w:uiPriority w:val="99"/>
     <w:semiHidden/>
@@ -32497,12 +32431,12 @@
   </w:style>
   <w:style w:type="character" w:customStyle="1" w:styleId="textlayer--absolute">
     <w:name w:val="textlayer--absolute"/>
-    <w:basedOn w:val="DefaultParagraphFont"/>
+    <w:basedOn w:val="Fuentedeprrafopredeter"/>
     <w:rsid w:val="00FA4794"/>
   </w:style>
-  <w:style w:type="character" w:styleId="Hyperlink">
+  <w:style w:type="character" w:styleId="Hipervnculo">
     <w:name w:val="Hyperlink"/>
-    <w:basedOn w:val="DefaultParagraphFont"/>
+    <w:basedOn w:val="Fuentedeprrafopredeter"/>
     <w:uiPriority w:val="99"/>
     <w:unhideWhenUsed/>
     <w:rsid w:val="003C023A"/>
@@ -32511,9 +32445,9 @@
       <w:u w:val="single"/>
     </w:rPr>
   </w:style>
-  <w:style w:type="character" w:styleId="PlaceholderText">
+  <w:style w:type="character" w:styleId="Textodelmarcadordeposicin">
     <w:name w:val="Placeholder Text"/>
-    <w:basedOn w:val="DefaultParagraphFont"/>
+    <w:basedOn w:val="Fuentedeprrafopredeter"/>
     <w:uiPriority w:val="99"/>
     <w:semiHidden/>
     <w:rsid w:val="005E4030"/>
@@ -32521,9 +32455,9 @@
       <w:color w:val="808080"/>
     </w:rPr>
   </w:style>
-  <w:style w:type="table" w:styleId="TableGrid">
+  <w:style w:type="table" w:styleId="Tablaconcuadrcula">
     <w:name w:val="Table Grid"/>
-    <w:basedOn w:val="TableNormal"/>
+    <w:basedOn w:val="Tablanormal"/>
     <w:uiPriority w:val="39"/>
     <w:rsid w:val="00563B45"/>
     <w:pPr>
@@ -32540,9 +32474,9 @@
       </w:tblBorders>
     </w:tblPr>
   </w:style>
-  <w:style w:type="character" w:styleId="Emphasis">
+  <w:style w:type="character" w:styleId="nfasis">
     <w:name w:val="Emphasis"/>
-    <w:basedOn w:val="DefaultParagraphFont"/>
+    <w:basedOn w:val="Fuentedeprrafopredeter"/>
     <w:uiPriority w:val="20"/>
     <w:qFormat/>
     <w:rsid w:val="000E7711"/>
@@ -32551,7 +32485,7 @@
       <w:iCs/>
     </w:rPr>
   </w:style>
-  <w:style w:type="paragraph" w:styleId="ListParagraph">
+  <w:style w:type="paragraph" w:styleId="Prrafodelista">
     <w:name w:val="List Paragraph"/>
     <w:basedOn w:val="Normal"/>
     <w:uiPriority w:val="34"/>
@@ -32562,9 +32496,9 @@
       <w:contextualSpacing/>
     </w:pPr>
   </w:style>
-  <w:style w:type="character" w:styleId="CommentReference">
+  <w:style w:type="character" w:styleId="Refdecomentario">
     <w:name w:val="annotation reference"/>
-    <w:basedOn w:val="DefaultParagraphFont"/>
+    <w:basedOn w:val="Fuentedeprrafopredeter"/>
     <w:uiPriority w:val="99"/>
     <w:semiHidden/>
     <w:unhideWhenUsed/>
@@ -32574,10 +32508,10 @@
       <w:szCs w:val="16"/>
     </w:rPr>
   </w:style>
-  <w:style w:type="paragraph" w:styleId="CommentText">
+  <w:style w:type="paragraph" w:styleId="Textocomentario">
     <w:name w:val="annotation text"/>
     <w:basedOn w:val="Normal"/>
-    <w:link w:val="CommentTextChar"/>
+    <w:link w:val="TextocomentarioCar"/>
     <w:uiPriority w:val="99"/>
     <w:semiHidden/>
     <w:unhideWhenUsed/>
@@ -32590,10 +32524,10 @@
       <w:szCs w:val="20"/>
     </w:rPr>
   </w:style>
-  <w:style w:type="character" w:customStyle="1" w:styleId="CommentTextChar">
-    <w:name w:val="Comment Text Char"/>
-    <w:basedOn w:val="DefaultParagraphFont"/>
-    <w:link w:val="CommentText"/>
+  <w:style w:type="character" w:customStyle="1" w:styleId="TextocomentarioCar">
+    <w:name w:val="Texto comentario Car"/>
+    <w:basedOn w:val="Fuentedeprrafopredeter"/>
+    <w:link w:val="Textocomentario"/>
     <w:uiPriority w:val="99"/>
     <w:semiHidden/>
     <w:rsid w:val="000613AA"/>
@@ -32602,11 +32536,11 @@
       <w:szCs w:val="20"/>
     </w:rPr>
   </w:style>
-  <w:style w:type="paragraph" w:styleId="CommentSubject">
+  <w:style w:type="paragraph" w:styleId="Asuntodelcomentario">
     <w:name w:val="annotation subject"/>
-    <w:basedOn w:val="CommentText"/>
-    <w:next w:val="CommentText"/>
-    <w:link w:val="CommentSubjectChar"/>
+    <w:basedOn w:val="Textocomentario"/>
+    <w:next w:val="Textocomentario"/>
+    <w:link w:val="AsuntodelcomentarioCar"/>
     <w:uiPriority w:val="99"/>
     <w:semiHidden/>
     <w:unhideWhenUsed/>
@@ -32616,10 +32550,10 @@
       <w:bCs/>
     </w:rPr>
   </w:style>
-  <w:style w:type="character" w:customStyle="1" w:styleId="CommentSubjectChar">
-    <w:name w:val="Comment Subject Char"/>
-    <w:basedOn w:val="CommentTextChar"/>
-    <w:link w:val="CommentSubject"/>
+  <w:style w:type="character" w:customStyle="1" w:styleId="AsuntodelcomentarioCar">
+    <w:name w:val="Asunto del comentario Car"/>
+    <w:basedOn w:val="TextocomentarioCar"/>
+    <w:link w:val="Asuntodelcomentario"/>
     <w:uiPriority w:val="99"/>
     <w:semiHidden/>
     <w:rsid w:val="000613AA"/>
@@ -32630,9 +32564,9 @@
       <w:szCs w:val="20"/>
     </w:rPr>
   </w:style>
-  <w:style w:type="character" w:styleId="UnresolvedMention">
+  <w:style w:type="character" w:styleId="Mencinsinresolver">
     <w:name w:val="Unresolved Mention"/>
-    <w:basedOn w:val="DefaultParagraphFont"/>
+    <w:basedOn w:val="Fuentedeprrafopredeter"/>
     <w:uiPriority w:val="99"/>
     <w:semiHidden/>
     <w:unhideWhenUsed/>

</xml_diff>

<commit_message>
references in intro and methods ready
</commit_message>
<xml_diff>
--- a/manuscript/ch1_manuscript2.docx
+++ b/manuscript/ch1_manuscript2.docx
@@ -963,7 +963,7 @@
         <w:fldChar w:fldCharType="begin" w:fldLock="1"/>
       </w:r>
       <w:r>
-        <w:instrText>ADDIN CSL_CITATION {"citationItems":[{"id":"ITEM-1","itemData":{"DOI":"10.1126/sciadv.1501639","ISSN":"23752548","PMID":"27386528","abstract":"Regrowth of tropical secondary forests following complete or nearly complete removal of forest vegetation actively stores carbon in aboveground biomass, partially counterbalancing carbon emissions from deforestation, forest degradation, burning of fossil fuels, and other anthropogenic sources. We estimate the age and spatial extent of lowland second-growth forests in the Latin American tropics and model their potential aboveground carbon accumulation over four decades. Our model shows that, in 2008, second-growth forests (1 to 60 years old) covered 2.4 million km2 of land (28.1%of the total study area).Over 40 years, these lands can potentially accumulate a total aboveground carbon stock of 8.48 Pg C (petagrams of carbon) in aboveground biomass via low-cost natural regeneration or assisted regeneration, corresponding to a total CO2 sequestration of 31.09 Pg CO2. This total is equivalent to carbon emissions from fossil fuel use and industrial processes in all of Latin America and the Caribbean from1993 to 2014. Ten countries account for 95% of this carbon storage potential, led by Brazil, Colombia, Mexico, and Venezuela. We model future land-use scenarios to guide national carbon mitigation policies. Permitting natural regeneration on 40% of lowland pastures potentially stores an additional 2.0 Pg C over 40 years. Our study provides information and maps to guide national-level forest-based carbon mitigation plans on the basis of estimated rates of natural regeneration and pasture abandonment. Coupled with avoided deforestation and sustainable forestmanagement, natural regeneration of second-growth forests provides a low-costmechanism that yields a high carbon sequestration potential with multiple benefits for biodiversity and ecosystem services.","author":[{"dropping-particle":"","family":"Chazdon","given":"Robin L.","non-dropping-particle":"","parse-names":false,"suffix":""},{"dropping-particle":"","family":"Broadbent","given":"Eben N.","non-dropping-particle":"","parse-names":false,"suffix":""},{"dropping-particle":"","family":"Rozendaal","given":"Danaë M.A.","non-dropping-particle":"","parse-names":false,"suffix":""},{"dropping-particle":"","family":"Bongers","given":"Frans","non-dropping-particle":"","parse-names":false,"suffix":""},{"dropping-particle":"","family":"Zambrano","given":"Angélica María Almeyda","non-dropping-particle":"","parse-names":false,"suffix":""},{"dropping-particle":"","family":"Aide","given":"T. Mitchell","non-dropping-particle":"","parse-names":false,"suffix":""},{"dropping-particle":"","family":"Balvanera","given":"Patricia","non-dropping-particle":"","parse-names":false,"suffix":""},{"dropping-particle":"","family":"Becknell","given":"Justin M.","non-dropping-particle":"","parse-names":false,"suffix":""},{"dropping-particle":"","family":"Boukili","given":"Vanessa","non-dropping-particle":"","parse-names":false,"suffix":""},{"dropping-particle":"","family":"Brancalion","given":"Pedro H.S.","non-dropping-particle":"","parse-names":false,"suffix":""},{"dropping-particle":"","family":"Craven","given":"Dylan","non-dropping-particle":"","parse-names":false,"suffix":""},{"dropping-particle":"","family":"Almeida-Cortez","given":"Jarcilene S.","non-dropping-particle":"","parse-names":false,"suffix":""},{"dropping-particle":"","family":"Cabral","given":"George A.L.","non-dropping-particle":"","parse-names":false,"suffix":""},{"dropping-particle":"","family":"Jong","given":"Ben","non-dropping-particle":"De","parse-names":false,"suffix":""},{"dropping-particle":"","family":"Denslow","given":"Julie S.","non-dropping-particle":"","parse-names":false,"suffix":""},{"dropping-particle":"","family":"Dent","given":"Daisy H.","non-dropping-particle":"","parse-names":false,"suffix":""},{"dropping-particle":"","family":"DeWalt","given":"Saara J.","non-dropping-particle":"","parse-names":false,"suffix":""},{"dropping-particle":"","family":"Dupuy","given":"Juan M.","non-dropping-particle":"","parse-names":false,"suffix":""},{"dropping-particle":"","family":"Durán","given":"Sandra M.","non-dropping-particle":"","parse-names":false,"suffix":""},{"dropping-particle":"","family":"Espírito-Santo","given":"Mario M.","non-dropping-particle":"","parse-names":false,"suffix":""},{"dropping-particle":"","family":"Fandino","given":"María C.","non-dropping-particle":"","parse-names":false,"suffix":""},{"dropping-particle":"","family":"César","given":"Ricardo G.","non-dropping-particle":"","parse-names":false,"suffix":""},{"dropping-particle":"","family":"Hall","given":"Jefferson S.","non-dropping-particle":"","parse-names":false,"suffix":""},{"dropping-particle":"","family":"Hernández-Stefanoni","given":"José Luis","non-dropping-particle":"","parse-names":false,"suffix":""},{"dropping-particle":"","family":"Jakovac","given":"Catarina C.","non-dropping-particle":"","parse-names":false,"suffix":""},{"dropping-particle":"","family":"Junqueira","given":"André B.","non-dropping-particle":"","parse-names":false,"suffix":""},{"dropping-particle":"","family":"Kennard","given":"Deborah","non-dropping-particle":"","parse-names":false,"suffix":""},{"dropping-particle":"","family":"Letcher","given":"Susan G.","non-dropping-particle":"","parse-names":false,"suffix":""},{"dropping-particle":"","family":"Lohbeck","given":"Madelon","non-dropping-particle":"","parse-names":false,"suffix":""},{"dropping-particle":"","family":"Martínez-Ramos","given":"Miguel","non-dropping-particle":"","parse-names":false,"suffix":""},{"dropping-particle":"","family":"Massoca","given":"Paulo","non-dropping-particle":"","parse-names":false,"suffix":""},{"dropping-particle":"","family":"Meave","given":"Jorge A.","non-dropping-particle":"","parse-names":false,"suffix":""},{"dropping-particle":"","family":"Mesquita","given":"Rita","non-dropping-particle":"","parse-names":false,"suffix":""},{"dropping-particle":"","family":"Mora","given":"Francisco","non-dropping-particle":"","parse-names":false,"suffix":""},{"dropping-particle":"","family":"Muñoz","given":"Rodrigo","non-dropping-particle":"","parse-names":false,"suffix":""},{"dropping-particle":"","family":"Muscarella","given":"Robert","non-dropping-particle":"","parse-names":false,"suffix":""},{"dropping-particle":"","family":"Nunes","given":"Yule R.F.","non-dropping-particle":"","parse-names":false,"suffix":""},{"dropping-particle":"","family":"Ochoa-Gaona","given":"Susana","non-dropping-particle":"","parse-names":false,"suffix":""},{"dropping-particle":"","family":"Orihuela-Belmonte","given":"Edith","non-dropping-particle":"","parse-names":false,"suffix":""},{"dropping-particle":"","family":"Peña-Claros","given":"Marielos","non-dropping-particle":"","parse-names":false,"suffix":""},{"dropping-particle":"","family":"Pérez-García","given":"Eduardo A.","non-dropping-particle":"","parse-names":false,"suffix":""},{"dropping-particle":"","family":"Piotto","given":"Daniel","non-dropping-particle":"","parse-names":false,"suffix":""},{"dropping-particle":"","family":"Powers","given":"Jennifer S.","non-dropping-particle":"","parse-names":false,"suffix":""},{"dropping-particle":"","family":"Rodríguez-Velazquez","given":"Jorge","non-dropping-particle":"","parse-names":false,"suffix":""},{"dropping-particle":"","family":"Romero-Pérez","given":"Isabel Eunice","non-dropping-particle":"","parse-names":false,"suffix":""},{"dropping-particle":"","family":"Ruíz","given":"Jorge","non-dropping-particle":"","parse-names":false,"suffix":""},{"dropping-particle":"","family":"Saldarriaga","given":"Juan G.","non-dropping-particle":"","parse-names":false,"suffix":""},{"dropping-particle":"","family":"Sanchez-Azofeifa","given":"Arturo","non-dropping-particle":"","parse-names":false,"suffix":""},{"dropping-particle":"","family":"Schwartz","given":"Naomi B.","non-dropping-particle":"","parse-names":false,"suffix":""},{"dropping-particle":"","family":"Steininger","given":"Marc K.","non-dropping-particle":"","parse-names":false,"suffix":""},{"dropping-particle":"","family":"Swenson","given":"Nathan G.","non-dropping-particle":"","parse-names":false,"suffix":""},{"dropping-particle":"","family":"Uriarte","given":"Maria","non-dropping-particle":"","parse-names":false,"suffix":""},{"dropping-particle":"","family":"Breugel","given":"Michiel","non-dropping-particle":"Van","parse-names":false,"suffix":""},{"dropping-particle":"","family":"Wal","given":"Hans","non-dropping-particle":"Van Der","parse-names":false,"suffix":""},{"dropping-particle":"","family":"Veloso","given":"Maria D.M.","non-dropping-particle":"","parse-names":false,"suffix":""},{"dropping-particle":"","family":"Vester","given":"Hans","non-dropping-particle":"","parse-names":false,"suffix":""},{"dropping-particle":"","family":"Vieira","given":"Ima Celia G.","non-dropping-particle":"","parse-names":false,"suffix":""},{"dropping-particle":"","family":"Bentos","given":"Tony Vizcarra","non-dropping-particle":"","parse-names":false,"suffix":""},{"dropping-particle":"","family":"Williamson","given":"G. Bruce","non-dropping-particle":"","parse-names":false,"suffix":""},{"dropping-particle":"","family":"Poorter","given":"Lourens","non-dropping-particle":"","parse-names":false,"suffix":""}],"container-title":"Science Advances","id":"ITEM-1","issue":"5","issued":{"date-parts":[["2016"]]},"title":"Carbon sequestration potential of second-growth forest regeneration in the Latin American tropics","type":"article-journal","volume":"2"},"uris":["http://www.mendeley.com/documents/?uuid=f8e3482b-a9d9-44c4-8524-c17b81a0d609"]},{"id":"ITEM-2","itemData":{"DOI":"10.1016/j.foreco.2021.119644","ISSN":"03781127","abstract":"The milpa is a millennial agroecosystem commonly practiced in the Mesoamerica mountains. For soil recovery, the milpa depends on the fallows that develop in lands left unsown after the cultivation stage, but their successional dynamics are little known. We studied the successional dynamics of post-milpa fallows in the mountains of Mixteca Baja, north-western Oaxaca, Mexico, where this cropping system is common. We use the chronosequence approach in fallows ranging from ≈20 to 100 years old of three nearby watersheds that differ in their degree of exposure to Pacific Ocean winds, the leading source of rain and moisture. We analyzed information from field plots and unmanned aerial vehicle imagery to detect successional trends in milpa fallows. We find that around two decades after cultivation, the fallows are forests dominated by pines or alders. Plant density, vegetation cover, and diameter at breast height show little change afterward, suggesting that the forests reach a saturating point very early during succession. Subsequently, the main changes are in composition and diversity. Shade-tolerant species may replace pioneer species, species composition is moisture-related, and diversity shows contrasting patterns depending on the watershed. Old-growth vegetation is typically an oak forest in the driest watershed and a tropical montane cloud forest in the most humid. Species dominance tends to decrease with succession. β-diversity is significant and can be ascribed to microclimate and successional processes associated with orography and the milpa practice. Older stands within the same watershed, tend to diverge in composition relative to younger stands, suggesting a lack of convergence towards a climax community. Combining young and old-growth forests might positively impact biodiversity and landscape resilience and helps explain the millennial persistence of milpas in Mesoamerica. Highlights + Post-milpa fallows reach biomass saturation early during succession. + Pine or alders dominate early stages and oak or cloud forest species late stages. + Limited dispersal, light, and moisture drive community dynamics in post-milpa fallows. + β-diversity is high among successional stages, micro-basins, and later stages. + Traditional milpas generate forests with high β-diversity and resilience potential.","author":[{"dropping-particle":"","family":"Velasco-Murguía","given":"Abril","non-dropping-particle":"","parse-names":false,"suffix":""},{"dropping-particle":"","family":"Castillo","given":"Rafael F.","non-dropping-particle":"del","parse-names":false,"suffix":""},{"dropping-particle":"","family":"Rös","given":"Matthias","non-dropping-particle":"","parse-names":false,"suffix":""},{"dropping-particle":"","family":"Rivera-García","given":"Raúl","non-dropping-particle":"","parse-names":false,"suffix":""}],"container-title":"Forest Ecology and Management","id":"ITEM-2","issue":"August","issued":{"date-parts":[["2021"]]},"page":"119644","title":"Successional pathways of post-milpa fallows in Oaxaca, Mexico","type":"article-journal","volume":"500"},"uris":["http://www.mendeley.com/documents/?uuid=33c9cbb1-6bef-44bf-b814-084bf035754c"]}],"mendeley":{"formattedCitation":"(Chazdon et al., 2016; Velasco-Murguía, del Castillo, Rös, &amp; Rivera-García, 2021)","plainTextFormattedCitation":"(Chazdon et al., 2016; Velasco-Murguía, del Castillo, Rös, &amp; Rivera-García, 2021)","previouslyFormattedCitation":"(Chazdon et al., 2016; Velasco-Murguía, del Castillo, Rös, &amp; Rivera-García, 2021)"},"properties":{"noteIndex":0},"schema":"https://github.com/citation-style-language/schema/raw/master/csl-citation.json"}</w:instrText>
+        <w:instrText>ADDIN CSL_CITATION {"citationItems":[{"id":"ITEM-1","itemData":{"DOI":"10.1126/sciadv.1501639","ISSN":"23752548","PMID":"27386528","abstract":"Regrowth of tropical secondary forests following complete or nearly complete removal of forest vegetation actively stores carbon in aboveground biomass, partially counterbalancing carbon emissions from deforestation, forest degradation, burning of fossil fuels, and other anthropogenic sources. We estimate the age and spatial extent of lowland second-growth forests in the Latin American tropics and model their potential aboveground carbon accumulation over four decades. Our model shows that, in 2008, second-growth forests (1 to 60 years old) covered 2.4 million km2 of land (28.1%of the total study area).Over 40 years, these lands can potentially accumulate a total aboveground carbon stock of 8.48 Pg C (petagrams of carbon) in aboveground biomass via low-cost natural regeneration or assisted regeneration, corresponding to a total CO2 sequestration of 31.09 Pg CO2. This total is equivalent to carbon emissions from fossil fuel use and industrial processes in all of Latin America and the Caribbean from1993 to 2014. Ten countries account for 95% of this carbon storage potential, led by Brazil, Colombia, Mexico, and Venezuela. We model future land-use scenarios to guide national carbon mitigation policies. Permitting natural regeneration on 40% of lowland pastures potentially stores an additional 2.0 Pg C over 40 years. Our study provides information and maps to guide national-level forest-based carbon mitigation plans on the basis of estimated rates of natural regeneration and pasture abandonment. Coupled with avoided deforestation and sustainable forestmanagement, natural regeneration of second-growth forests provides a low-costmechanism that yields a high carbon sequestration potential with multiple benefits for biodiversity and ecosystem services.","author":[{"dropping-particle":"","family":"Chazdon","given":"Robin L.","non-dropping-particle":"","parse-names":false,"suffix":""},{"dropping-particle":"","family":"Broadbent","given":"Eben N.","non-dropping-particle":"","parse-names":false,"suffix":""},{"dropping-particle":"","family":"Rozendaal","given":"Danaë M.A.","non-dropping-particle":"","parse-names":false,"suffix":""},{"dropping-particle":"","family":"Bongers","given":"Frans","non-dropping-particle":"","parse-names":false,"suffix":""},{"dropping-particle":"","family":"Zambrano","given":"Angélica María Almeyda","non-dropping-particle":"","parse-names":false,"suffix":""},{"dropping-particle":"","family":"Aide","given":"T. Mitchell","non-dropping-particle":"","parse-names":false,"suffix":""},{"dropping-particle":"","family":"Balvanera","given":"Patricia","non-dropping-particle":"","parse-names":false,"suffix":""},{"dropping-particle":"","family":"Becknell","given":"Justin M.","non-dropping-particle":"","parse-names":false,"suffix":""},{"dropping-particle":"","family":"Boukili","given":"Vanessa","non-dropping-particle":"","parse-names":false,"suffix":""},{"dropping-particle":"","family":"Brancalion","given":"Pedro H.S.","non-dropping-particle":"","parse-names":false,"suffix":""},{"dropping-particle":"","family":"Craven","given":"Dylan","non-dropping-particle":"","parse-names":false,"suffix":""},{"dropping-particle":"","family":"Almeida-Cortez","given":"Jarcilene S.","non-dropping-particle":"","parse-names":false,"suffix":""},{"dropping-particle":"","family":"Cabral","given":"George A.L.","non-dropping-particle":"","parse-names":false,"suffix":""},{"dropping-particle":"","family":"Jong","given":"Ben","non-dropping-particle":"De","parse-names":false,"suffix":""},{"dropping-particle":"","family":"Denslow","given":"Julie S.","non-dropping-particle":"","parse-names":false,"suffix":""},{"dropping-particle":"","family":"Dent","given":"Daisy H.","non-dropping-particle":"","parse-names":false,"suffix":""},{"dropping-particle":"","family":"DeWalt","given":"Saara J.","non-dropping-particle":"","parse-names":false,"suffix":""},{"dropping-particle":"","family":"Dupuy","given":"Juan M.","non-dropping-particle":"","parse-names":false,"suffix":""},{"dropping-particle":"","family":"Durán","given":"Sandra M.","non-dropping-particle":"","parse-names":false,"suffix":""},{"dropping-particle":"","family":"Espírito-Santo","given":"Mario M.","non-dropping-particle":"","parse-names":false,"suffix":""},{"dropping-particle":"","family":"Fandino","given":"María C.","non-dropping-particle":"","parse-names":false,"suffix":""},{"dropping-particle":"","family":"César","given":"Ricardo G.","non-dropping-particle":"","parse-names":false,"suffix":""},{"dropping-particle":"","family":"Hall","given":"Jefferson S.","non-dropping-particle":"","parse-names":false,"suffix":""},{"dropping-particle":"","family":"Hernández-Stefanoni","given":"José Luis","non-dropping-particle":"","parse-names":false,"suffix":""},{"dropping-particle":"","family":"Jakovac","given":"Catarina C.","non-dropping-particle":"","parse-names":false,"suffix":""},{"dropping-particle":"","family":"Junqueira","given":"André B.","non-dropping-particle":"","parse-names":false,"suffix":""},{"dropping-particle":"","family":"Kennard","given":"Deborah","non-dropping-particle":"","parse-names":false,"suffix":""},{"dropping-particle":"","family":"Letcher","given":"Susan G.","non-dropping-particle":"","parse-names":false,"suffix":""},{"dropping-particle":"","family":"Lohbeck","given":"Madelon","non-dropping-particle":"","parse-names":false,"suffix":""},{"dropping-particle":"","family":"Martínez-Ramos","given":"Miguel","non-dropping-particle":"","parse-names":false,"suffix":""},{"dropping-particle":"","family":"Massoca","given":"Paulo","non-dropping-particle":"","parse-names":false,"suffix":""},{"dropping-particle":"","family":"Meave","given":"Jorge A.","non-dropping-particle":"","parse-names":false,"suffix":""},{"dropping-particle":"","family":"Mesquita","given":"Rita","non-dropping-particle":"","parse-names":false,"suffix":""},{"dropping-particle":"","family":"Mora","given":"Francisco","non-dropping-particle":"","parse-names":false,"suffix":""},{"dropping-particle":"","family":"Muñoz","given":"Rodrigo","non-dropping-particle":"","parse-names":false,"suffix":""},{"dropping-particle":"","family":"Muscarella","given":"Robert","non-dropping-particle":"","parse-names":false,"suffix":""},{"dropping-particle":"","family":"Nunes","given":"Yule R.F.","non-dropping-particle":"","parse-names":false,"suffix":""},{"dropping-particle":"","family":"Ochoa-Gaona","given":"Susana","non-dropping-particle":"","parse-names":false,"suffix":""},{"dropping-particle":"","family":"Orihuela-Belmonte","given":"Edith","non-dropping-particle":"","parse-names":false,"suffix":""},{"dropping-particle":"","family":"Peña-Claros","given":"Marielos","non-dropping-particle":"","parse-names":false,"suffix":""},{"dropping-particle":"","family":"Pérez-García","given":"Eduardo A.","non-dropping-particle":"","parse-names":false,"suffix":""},{"dropping-particle":"","family":"Piotto","given":"Daniel","non-dropping-particle":"","parse-names":false,"suffix":""},{"dropping-particle":"","family":"Powers","given":"Jennifer S.","non-dropping-particle":"","parse-names":false,"suffix":""},{"dropping-particle":"","family":"Rodríguez-Velazquez","given":"Jorge","non-dropping-particle":"","parse-names":false,"suffix":""},{"dropping-particle":"","family":"Romero-Pérez","given":"Isabel Eunice","non-dropping-particle":"","parse-names":false,"suffix":""},{"dropping-particle":"","family":"Ruíz","given":"Jorge","non-dropping-particle":"","parse-names":false,"suffix":""},{"dropping-particle":"","family":"Saldarriaga","given":"Juan G.","non-dropping-particle":"","parse-names":false,"suffix":""},{"dropping-particle":"","family":"Sanchez-Azofeifa","given":"Arturo","non-dropping-particle":"","parse-names":false,"suffix":""},{"dropping-particle":"","family":"Schwartz","given":"Naomi B.","non-dropping-particle":"","parse-names":false,"suffix":""},{"dropping-particle":"","family":"Steininger","given":"Marc K.","non-dropping-particle":"","parse-names":false,"suffix":""},{"dropping-particle":"","family":"Swenson","given":"Nathan G.","non-dropping-particle":"","parse-names":false,"suffix":""},{"dropping-particle":"","family":"Uriarte","given":"Maria","non-dropping-particle":"","parse-names":false,"suffix":""},{"dropping-particle":"","family":"Breugel","given":"Michiel","non-dropping-particle":"Van","parse-names":false,"suffix":""},{"dropping-particle":"","family":"Wal","given":"Hans","non-dropping-particle":"Van Der","parse-names":false,"suffix":""},{"dropping-particle":"","family":"Veloso","given":"Maria D.M.","non-dropping-particle":"","parse-names":false,"suffix":""},{"dropping-particle":"","family":"Vester","given":"Hans","non-dropping-particle":"","parse-names":false,"suffix":""},{"dropping-particle":"","family":"Vieira","given":"Ima Celia G.","non-dropping-particle":"","parse-names":false,"suffix":""},{"dropping-particle":"","family":"Bentos","given":"Tony Vizcarra","non-dropping-particle":"","parse-names":false,"suffix":""},{"dropping-particle":"","family":"Williamson","given":"G. Bruce","non-dropping-particle":"","parse-names":false,"suffix":""},{"dropping-particle":"","family":"Poorter","given":"Lourens","non-dropping-particle":"","parse-names":false,"suffix":""}],"container-title":"Science Advances","id":"ITEM-1","issue":"5","issued":{"date-parts":[["2016"]]},"title":"Carbon sequestration potential of second-growth forest regeneration in the Latin American tropics","type":"article-journal","volume":"2"},"uris":["http://www.mendeley.com/documents/?uuid=f8e3482b-a9d9-44c4-8524-c17b81a0d609"]},{"id":"ITEM-2","itemData":{"DOI":"10.1016/j.foreco.2021.119644","ISSN":"03781127","abstract":"The milpa is a millennial agroecosystem commonly practiced in the Mesoamerica mountains. For soil recovery, the milpa depends on the fallows that develop in lands left unsown after the cultivation stage, but their successional dynamics are little known. We studied the successional dynamics of post-milpa fallows in the mountains of Mixteca Baja, north-western Oaxaca, Mexico, where this cropping system is common. We use the chronosequence approach in fallows ranging from ≈20 to 100 years old of three nearby watersheds that differ in their degree of exposure to Pacific Ocean winds, the leading source of rain and moisture. We analyzed information from field plots and unmanned aerial vehicle imagery to detect successional trends in milpa fallows. We find that around two decades after cultivation, the fallows are forests dominated by pines or alders. Plant density, vegetation cover, and diameter at breast height show little change afterward, suggesting that the forests reach a saturating point very early during succession. Subsequently, the main changes are in composition and diversity. Shade-tolerant species may replace pioneer species, species composition is moisture-related, and diversity shows contrasting patterns depending on the watershed. Old-growth vegetation is typically an oak forest in the driest watershed and a tropical montane cloud forest in the most humid. Species dominance tends to decrease with succession. β-diversity is significant and can be ascribed to microclimate and successional processes associated with orography and the milpa practice. Older stands within the same watershed, tend to diverge in composition relative to younger stands, suggesting a lack of convergence towards a climax community. Combining young and old-growth forests might positively impact biodiversity and landscape resilience and helps explain the millennial persistence of milpas in Mesoamerica. Highlights + Post-milpa fallows reach biomass saturation early during succession. + Pine or alders dominate early stages and oak or cloud forest species late stages. + Limited dispersal, light, and moisture drive community dynamics in post-milpa fallows. + β-diversity is high among successional stages, micro-basins, and later stages. + Traditional milpas generate forests with high β-diversity and resilience potential.","author":[{"dropping-particle":"","family":"Velasco-Murguía","given":"Abril","non-dropping-particle":"","parse-names":false,"suffix":""},{"dropping-particle":"","family":"Castillo","given":"Rafael F.","non-dropping-particle":"del","parse-names":false,"suffix":""},{"dropping-particle":"","family":"Rös","given":"Matthias","non-dropping-particle":"","parse-names":false,"suffix":""},{"dropping-particle":"","family":"Rivera-García","given":"Raúl","non-dropping-particle":"","parse-names":false,"suffix":""}],"container-title":"Forest Ecology and Management","id":"ITEM-2","issue":"August","issued":{"date-parts":[["2021"]]},"page":"119644","title":"Successional pathways of post-milpa fallows in Oaxaca, Mexico","type":"article-journal","volume":"500"},"uris":["http://www.mendeley.com/documents/?uuid=33c9cbb1-6bef-44bf-b814-084bf035754c"]}],"mendeley":{"formattedCitation":"(R. L. Chazdon et al., 2016; Velasco-Murguía, del Castillo, Rös, &amp; Rivera-García, 2021)","plainTextFormattedCitation":"(R. L. Chazdon et al., 2016; Velasco-Murguía, del Castillo, Rös, &amp; Rivera-García, 2021)","previouslyFormattedCitation":"(R. L. Chazdon et al., 2016; Velasco-Murguía, del Castillo, Rös, &amp; Rivera-García, 2021)"},"properties":{"noteIndex":0},"schema":"https://github.com/citation-style-language/schema/raw/master/csl-citation.json"}</w:instrText>
       </w:r>
       <w:r>
         <w:fldChar w:fldCharType="separate"/>
@@ -973,7 +973,7 @@
           <w:noProof/>
           <w:lang w:val="es-MX"/>
         </w:rPr>
-        <w:t>(Chazdon et al., 2016; Velasco-Murguía, del Castillo, Rös, &amp; Rivera-García, 2021)</w:t>
+        <w:t>(R. L. Chazdon et al., 2016; Velasco-Murguía, del Castillo, Rös, &amp; Rivera-García, 2021)</w:t>
       </w:r>
       <w:r>
         <w:fldChar w:fldCharType="end"/>
@@ -2043,13 +2043,8 @@
         <w:t>,</w:t>
       </w:r>
       <w:r>
-        <w:t xml:space="preserve"> from </w:t>
-      </w:r>
-      <w:proofErr w:type="gramStart"/>
-      <w:r>
-        <w:t>different sources</w:t>
-      </w:r>
-      <w:proofErr w:type="gramEnd"/>
+        <w:t xml:space="preserve"> from different sources</w:t>
+      </w:r>
       <w:r>
         <w:t xml:space="preserve"> </w:t>
       </w:r>
@@ -2111,13 +2106,8 @@
         <w:t xml:space="preserve"> and precipitation</w:t>
       </w:r>
       <w:r>
-        <w:t xml:space="preserve"> from </w:t>
-      </w:r>
-      <w:proofErr w:type="spellStart"/>
-      <w:r>
-        <w:t>WorldClim</w:t>
-      </w:r>
-      <w:proofErr w:type="spellEnd"/>
+        <w:t xml:space="preserve"> from WorldClim</w:t>
+      </w:r>
       <w:r>
         <w:t xml:space="preserve"> </w:t>
       </w:r>
@@ -2359,23 +2349,7 @@
           <w:rStyle w:val="textlayer--absolute"/>
           <w:rFonts w:cstheme="minorHAnsi"/>
         </w:rPr>
-        <w:t xml:space="preserve">National Commission of Biodiversity (CONABIO) </w:t>
-      </w:r>
-      <w:proofErr w:type="spellStart"/>
-      <w:r>
-        <w:rPr>
-          <w:rStyle w:val="textlayer--absolute"/>
-          <w:rFonts w:cstheme="minorHAnsi"/>
-        </w:rPr>
-        <w:t>GeoPortal</w:t>
-      </w:r>
-      <w:proofErr w:type="spellEnd"/>
-      <w:r>
-        <w:rPr>
-          <w:rStyle w:val="textlayer--absolute"/>
-          <w:rFonts w:cstheme="minorHAnsi"/>
-        </w:rPr>
-        <w:t xml:space="preserve"> </w:t>
+        <w:t xml:space="preserve">National Commission of Biodiversity (CONABIO) GeoPortal </w:t>
       </w:r>
       <w:r>
         <w:rPr>
@@ -2572,15 +2546,7 @@
         <w:t>i.e.</w:t>
       </w:r>
       <w:r>
-        <w:t xml:space="preserve">, the number of trees per hectare; (2) basal area, defined as the sum of the cross-sectional surface area of trees per hectare; and (3) </w:t>
-      </w:r>
-      <w:proofErr w:type="spellStart"/>
-      <w:r>
-        <w:t>Lorey’s</w:t>
-      </w:r>
-      <w:proofErr w:type="spellEnd"/>
-      <w:r>
-        <w:t xml:space="preserve"> height, which is a measure of forest stand height weighted by its basal area. </w:t>
+        <w:t xml:space="preserve">, the number of trees per hectare; (2) basal area, defined as the sum of the cross-sectional surface area of trees per hectare; and (3) Lorey’s height, which is a measure of forest stand height weighted by its basal area. </w:t>
       </w:r>
     </w:p>
     <w:p>
@@ -2696,22 +2662,14 @@
         <w:t xml:space="preserve"> using the</w:t>
       </w:r>
       <w:r>
+        <w:t xml:space="preserve"> correctTaxo function in</w:t>
+      </w:r>
+      <w:r>
+        <w:t xml:space="preserve"> R package BIOMASS</w:t>
+      </w:r>
+      <w:r>
         <w:t xml:space="preserve"> </w:t>
       </w:r>
-      <w:proofErr w:type="spellStart"/>
-      <w:r>
-        <w:t>correctTaxo</w:t>
-      </w:r>
-      <w:proofErr w:type="spellEnd"/>
-      <w:r>
-        <w:t xml:space="preserve"> function in</w:t>
-      </w:r>
-      <w:r>
-        <w:t xml:space="preserve"> R package BIOMASS</w:t>
-      </w:r>
-      <w:r>
-        <w:t xml:space="preserve"> </w:t>
-      </w:r>
       <w:r>
         <w:fldChar w:fldCharType="begin" w:fldLock="1"/>
       </w:r>
@@ -2763,19 +2721,11 @@
       <w:r>
         <w:t xml:space="preserve">we used a generic allometric equation developed by </w:t>
       </w:r>
-      <w:proofErr w:type="spellStart"/>
       <w:r>
         <w:rPr>
           <w:highlight w:val="lightGray"/>
         </w:rPr>
-        <w:t>Chave</w:t>
-      </w:r>
-      <w:proofErr w:type="spellEnd"/>
-      <w:r>
-        <w:rPr>
-          <w:highlight w:val="lightGray"/>
-        </w:rPr>
-        <w:t xml:space="preserve"> et al. (2015)</w:t>
+        <w:t>Chave et al. (2015)</w:t>
       </w:r>
       <w:r>
         <w:t xml:space="preserve"> for tropical trees </w:t>
@@ -2962,15 +2912,7 @@
         <w:t>height</w:t>
       </w:r>
       <w:r>
-        <w:t xml:space="preserve">, except for </w:t>
-      </w:r>
-      <w:proofErr w:type="spellStart"/>
-      <w:r>
-        <w:t>Chave</w:t>
-      </w:r>
-      <w:proofErr w:type="spellEnd"/>
-      <w:r>
-        <w:t xml:space="preserve"> et al.’s generic equation</w:t>
+        <w:t>, except for Chave et al.’s generic equation</w:t>
       </w:r>
       <w:r>
         <w:t xml:space="preserve"> (eq.1)</w:t>
@@ -2985,18 +2927,8 @@
         <w:t xml:space="preserve"> FI database.</w:t>
       </w:r>
       <w:r>
-        <w:t xml:space="preserve"> We searched for the wood density value of each species or its closest relative in global wood density databases using the function </w:t>
-      </w:r>
-      <w:proofErr w:type="gramStart"/>
-      <w:r>
-        <w:t>BIOMASS::</w:t>
-      </w:r>
-      <w:proofErr w:type="spellStart"/>
-      <w:proofErr w:type="gramEnd"/>
-      <w:r>
-        <w:t>getWoodDensity</w:t>
-      </w:r>
-      <w:proofErr w:type="spellEnd"/>
+        <w:t xml:space="preserve"> We searched for the wood density value of each species or its closest relative in global wood density databases using the function BIOMASS::getWoodDensity</w:t>
+      </w:r>
       <w:r>
         <w:t>, which provides a wood density value</w:t>
       </w:r>
@@ -3056,18 +2988,11 @@
       <w:r>
         <w:t xml:space="preserve"> the </w:t>
       </w:r>
-      <w:proofErr w:type="gramStart"/>
       <w:r>
         <w:t>BIOMASS::</w:t>
       </w:r>
-      <w:proofErr w:type="spellStart"/>
-      <w:proofErr w:type="gramEnd"/>
-      <w:r>
-        <w:t>AGBmonteCarlo</w:t>
-      </w:r>
-      <w:proofErr w:type="spellEnd"/>
-      <w:r>
-        <w:t xml:space="preserve"> function</w:t>
+      <w:r>
+        <w:t>AGBmonteCarlo function</w:t>
       </w:r>
       <w:r>
         <w:t>.</w:t>
@@ -3123,19 +3048,11 @@
       <w:r>
         <w:t xml:space="preserve"> height error of 10%, as suggested in </w:t>
       </w:r>
-      <w:proofErr w:type="spellStart"/>
       <w:r>
         <w:rPr>
           <w:highlight w:val="lightGray"/>
         </w:rPr>
-        <w:t>Chave</w:t>
-      </w:r>
-      <w:proofErr w:type="spellEnd"/>
-      <w:r>
-        <w:rPr>
-          <w:highlight w:val="lightGray"/>
-        </w:rPr>
-        <w:t xml:space="preserve"> et al. (2004)</w:t>
+        <w:t>Chave et al. (2004)</w:t>
       </w:r>
       <w:r>
         <w:t xml:space="preserve">. </w:t>
@@ -3752,7 +3669,6 @@
       <w:r>
         <w:t xml:space="preserve">the proportion of species </w:t>
       </w:r>
-      <w:proofErr w:type="spellStart"/>
       <w:r>
         <w:rPr>
           <w:i/>
@@ -3760,7 +3676,6 @@
         </w:rPr>
         <w:t>i</w:t>
       </w:r>
-      <w:proofErr w:type="spellEnd"/>
       <w:r>
         <w:t xml:space="preserve"> and </w:t>
       </w:r>
@@ -3828,7 +3743,6 @@
       <w:r>
         <w:t xml:space="preserve"> and </w:t>
       </w:r>
-      <w:proofErr w:type="spellStart"/>
       <w:r>
         <w:rPr>
           <w:i/>
@@ -3837,11 +3751,7 @@
         <w:t>H</w:t>
       </w:r>
       <w:r>
-        <w:t xml:space="preserve"> at</w:t>
-      </w:r>
-      <w:proofErr w:type="spellEnd"/>
-      <w:r>
-        <w:t xml:space="preserve"> plot level, as well as total </w:t>
+        <w:t xml:space="preserve"> at plot level, as well as total </w:t>
       </w:r>
       <w:r>
         <w:rPr>
@@ -3946,30 +3856,14 @@
           <w:rStyle w:val="textlayer--absolute"/>
           <w:rFonts w:cstheme="minorHAnsi"/>
         </w:rPr>
-        <w:t xml:space="preserve">from </w:t>
-      </w:r>
-      <w:proofErr w:type="spellStart"/>
+        <w:t>from Wor</w:t>
+      </w:r>
       <w:r>
         <w:rPr>
           <w:rStyle w:val="textlayer--absolute"/>
           <w:rFonts w:cstheme="minorHAnsi"/>
         </w:rPr>
-        <w:t>Wor</w:t>
-      </w:r>
-      <w:r>
-        <w:rPr>
-          <w:rStyle w:val="textlayer--absolute"/>
-          <w:rFonts w:cstheme="minorHAnsi"/>
-        </w:rPr>
-        <w:t>ldClim</w:t>
-      </w:r>
-      <w:proofErr w:type="spellEnd"/>
-      <w:r>
-        <w:rPr>
-          <w:rStyle w:val="textlayer--absolute"/>
-          <w:rFonts w:cstheme="minorHAnsi"/>
-        </w:rPr>
-        <w:t xml:space="preserve"> (bio12 and bio1, respectively) </w:t>
+        <w:t xml:space="preserve">ldClim (bio12 and bio1, respectively) </w:t>
       </w:r>
       <w:r>
         <w:rPr>
@@ -4255,15 +4149,7 @@
         <w:t>i.e.</w:t>
       </w:r>
       <w:r>
-        <w:t xml:space="preserve">, the proportion of </w:t>
-      </w:r>
-      <w:proofErr w:type="gramStart"/>
-      <w:r>
-        <w:t>different types</w:t>
-      </w:r>
-      <w:proofErr w:type="gramEnd"/>
-      <w:r>
-        <w:t xml:space="preserve"> of land cover within a site)</w:t>
+        <w:t>, the proportion of different types of land cover within a site)</w:t>
       </w:r>
       <w:r>
         <w:t xml:space="preserve"> after a forest succession categorization at plot level (described below)</w:t>
@@ -4544,7 +4430,13 @@
         <w:t xml:space="preserve">immediately after croplands </w:t>
       </w:r>
       <w:r>
-        <w:t xml:space="preserve">are abandoned, </w:t>
+        <w:t>are abandoned</w:t>
+      </w:r>
+      <w:r>
+        <w:t xml:space="preserve"> or left fallow</w:t>
+      </w:r>
+      <w:r>
+        <w:t xml:space="preserve">, </w:t>
       </w:r>
       <w:r>
         <w:t xml:space="preserve">TMCFs </w:t>
@@ -4574,7 +4466,7 @@
         <w:fldChar w:fldCharType="begin" w:fldLock="1"/>
       </w:r>
       <w:r>
-        <w:instrText>ADDIN CSL_CITATION {"citationItems":[{"id":"ITEM-1","itemData":{"DOI":"10.1890/14-1964.1","ISSN":"1051-0761","abstract":"The study of the ecology of fragmented landscapes has been dominated by two assumptions: the unique unidirectional path from larger to smaller fragments and the negligible role of fragment species on fragment properties. An accurate conceptualization of fragmented landscapes requires consideration of the age and origin of the fragments, i.e., direct fragmentation or reverse fragmentation (generation or increase of vegetated fragments by colonization), and the habitat modifications of fragment species (autogenic processes). Colonization and autogenic processes alter the fragments' composition and function. Fragment metrics affect colonization. Autogenic processes are antagonized by disturbances and modulated by abiotic inputs. Fragment alterations by autogenic processes may explain the continuous species substitution detected in some fragments or the species persistence in others. Reverse fragmentation, a natural process in commonly disturbed landscapes, challenges the avoidance-of-habitat disturbance as the ultimate strategy for biodiversity conservation and stresses the importance of pioneer species that promote succession as resilience elements in fragmented landscapes. Among-fragment diversity, generated by local disturbances, can be essential for the resilience of fragmented landscapes, suggesting that conservation and habitat utilization can be complementary processes. Traditional agroforestry systems that depend on disturbance, fragmentation, colonization, and autogenic processes may provide important insights into fragmentation ecology.","author":[{"dropping-particle":"","family":"Castillo","given":"Rafael F.","non-dropping-particle":"del","parse-names":false,"suffix":""}],"container-title":"Ecological Applications","id":"ITEM-1","issue":"6","issued":{"date-parts":[["2015","9"]]},"page":"1447-1455","title":"A conceptual framework to describe the ecology of fragmented landscapes and implications for conservation and management","type":"article-journal","volume":"25"},"uris":["http://www.mendeley.com/documents/?uuid=fda82adf-02bf-32f5-849b-5174b5f0d2ce"]}],"mendeley":{"formattedCitation":"(del Castillo, 2015)","plainTextFormattedCitation":"(del Castillo, 2015)"},"properties":{"noteIndex":0},"schema":"https://github.com/citation-style-language/schema/raw/master/csl-citation.json"}</w:instrText>
+        <w:instrText>ADDIN CSL_CITATION {"citationItems":[{"id":"ITEM-1","itemData":{"DOI":"10.1890/14-1964.1","ISSN":"1051-0761","abstract":"The study of the ecology of fragmented landscapes has been dominated by two assumptions: the unique unidirectional path from larger to smaller fragments and the negligible role of fragment species on fragment properties. An accurate conceptualization of fragmented landscapes requires consideration of the age and origin of the fragments, i.e., direct fragmentation or reverse fragmentation (generation or increase of vegetated fragments by colonization), and the habitat modifications of fragment species (autogenic processes). Colonization and autogenic processes alter the fragments' composition and function. Fragment metrics affect colonization. Autogenic processes are antagonized by disturbances and modulated by abiotic inputs. Fragment alterations by autogenic processes may explain the continuous species substitution detected in some fragments or the species persistence in others. Reverse fragmentation, a natural process in commonly disturbed landscapes, challenges the avoidance-of-habitat disturbance as the ultimate strategy for biodiversity conservation and stresses the importance of pioneer species that promote succession as resilience elements in fragmented landscapes. Among-fragment diversity, generated by local disturbances, can be essential for the resilience of fragmented landscapes, suggesting that conservation and habitat utilization can be complementary processes. Traditional agroforestry systems that depend on disturbance, fragmentation, colonization, and autogenic processes may provide important insights into fragmentation ecology.","author":[{"dropping-particle":"","family":"Castillo","given":"Rafael F.","non-dropping-particle":"del","parse-names":false,"suffix":""}],"container-title":"Ecological Applications","id":"ITEM-1","issue":"6","issued":{"date-parts":[["2015","9"]]},"page":"1447-1455","title":"A conceptual framework to describe the ecology of fragmented landscapes and implications for conservation and management","type":"article-journal","volume":"25"},"uris":["http://www.mendeley.com/documents/?uuid=fda82adf-02bf-32f5-849b-5174b5f0d2ce"]}],"mendeley":{"formattedCitation":"(del Castillo, 2015)","plainTextFormattedCitation":"(del Castillo, 2015)","previouslyFormattedCitation":"(del Castillo, 2015)"},"properties":{"noteIndex":0},"schema":"https://github.com/citation-style-language/schema/raw/master/csl-citation.json"}</w:instrText>
       </w:r>
       <w:r>
         <w:fldChar w:fldCharType="separate"/>
@@ -4610,64 +4502,85 @@
         <w:t>young fallows</w:t>
       </w:r>
       <w:r>
-        <w:t xml:space="preserve">, </w:t>
-      </w:r>
-      <w:r>
-        <w:rPr>
-          <w:highlight w:val="yellow"/>
-        </w:rPr>
-        <w:t>DESCRIPTION</w:t>
-      </w:r>
-      <w:r>
         <w:t xml:space="preserve">; </w:t>
       </w:r>
       <w:r>
-        <w:t>cluster two as young forest,</w:t>
+        <w:t>cluster two as young forest</w:t>
+      </w:r>
+      <w:r>
+        <w:t xml:space="preserve">; </w:t>
+      </w:r>
+      <w:r>
+        <w:t>and cluster three as mature forest</w:t>
+      </w:r>
+      <w:r>
+        <w:t xml:space="preserve">. </w:t>
+      </w:r>
+      <w:r>
+        <w:t xml:space="preserve">We would like to acknowledge </w:t>
+      </w:r>
+      <w:r>
+        <w:t>that forest succession is a continuum and a complex process</w:t>
       </w:r>
       <w:r>
         <w:t xml:space="preserve"> </w:t>
       </w:r>
       <w:r>
-        <w:rPr>
-          <w:highlight w:val="yellow"/>
-        </w:rPr>
-        <w:t>DESCRIPTION</w:t>
-      </w:r>
-      <w:r>
-        <w:t>;</w:t>
-      </w:r>
-      <w:r>
-        <w:t xml:space="preserve"> and cluster three as mature forest</w:t>
-      </w:r>
-      <w:r>
-        <w:t xml:space="preserve">, </w:t>
-      </w:r>
-      <w:r>
-        <w:rPr>
-          <w:highlight w:val="yellow"/>
-        </w:rPr>
-        <w:t>DESCRIPTION</w:t>
+        <w:fldChar w:fldCharType="begin" w:fldLock="1"/>
+      </w:r>
+      <w:r>
+        <w:instrText>ADDIN CSL_CITATION {"citationItems":[{"id":"ITEM-1","itemData":{"DOI":"10.1078/1433-8319-00042","ISBN":"1433-8319","abstract":"Land-use history interacts with natural forces to influence the severity of disturbance events and the rate and nature of recovery processes in tropical forests. Although we are far from an integrated view of forest recovery processes, some generalizations can be made. Recovery of forest structure and composition is relatively rapid following disturbances that primarily impact forest canopies, such as hurricanes. Recovery is considerably slower following disturbances that heavily impact soils as well as aboveground vegetation, such as bulldozing, heavy or long-term grazing, and severe fires, often with long-lasting effects on species composition. The landscape matrix plays a critical role in local recovery processes. Proximity of disturbed areas to remnant forest patches promotes more rapid recovery, which depends heavily on seed dispersal. Recovery of aboveground biomass is constrained by soil fertility and texture across regions as well as across soil types within a region. Restoration of soil fertility may be a prerequisite for forest recovery on sites with severely degraded soils. Despite evidence of rapid forest recovery following large-scale deforestation, many degraded areas of today's tropics will require human assistance to recover forest structure, species composition, and species interactions typical of mature tropical forests.","author":[{"dropping-particle":"","family":"Chazdon","given":"RL","non-dropping-particle":"","parse-names":false,"suffix":""}],"container-title":"Perspectives in Plant Ecology, Evolution and Systematics","id":"ITEM-1","issue":"1–2","issued":{"date-parts":[["2003"]]},"page":"51-71","title":"Tropical forest recovery: legacies of human impact and natural disturbances","type":"article-journal","volume":"6"},"uris":["http://www.mendeley.com/documents/?uuid=6d1ab331-9f64-4f8e-a073-8039534ced26"]},{"id":"ITEM-2","itemData":{"DOI":"10.1073/pnas.1500403112","ISSN":"10916490","PMID":"26080411","abstract":"Although forest succession has traditionally been approached as a deterministic process, successional trajectories of vegetation change vary widely, even among nearby stands with similar environmental conditions and disturbance histories. Here, we provide the first attempt, to our knowledge, to quantify predictability and uncertainty during succession based on the most extensive long-term datasets ever assembled for Neotropical forests. We develop a novel approach that integrates deterministic and stochastic components into different candidate models describing the dynamical interactions among three widely used and interrelated forest attributes - stem density, basal area, and species density. Within each of the seven study sites, successional trajectories were highly idiosyncratic, even when controlling for prior land use, environment, and initial conditions in these attributes. Plot factors were far more important than stand age in explaining successional trajectories. For each site, the best-fit model was able to capture the complete set of time series in certain attributes only when both the deterministic and stochastic components were set to similar magnitudes. Surprisingly, predictability of stem density, basal area, and species density did not show consistent trends across attributes, study sites, or land use history, and was independent of plot size and time series length. The model developed here represents the best approach, to date, for characterizing autogenic successional dynamics and demonstrates the low predictability of successional trajectories. These high levels of uncertainty suggest that the impacts of allogenic factors on rates of change during tropical forest succession are far more pervasive than previously thought, challenging the way ecologists view and investigate forest regeneration.","author":[{"dropping-particle":"","family":"Norden","given":"Natalia","non-dropping-particle":"","parse-names":false,"suffix":""},{"dropping-particle":"","family":"Angarita","given":"Héctor A.","non-dropping-particle":"","parse-names":false,"suffix":""},{"dropping-particle":"","family":"Bongers","given":"Frans","non-dropping-particle":"","parse-names":false,"suffix":""},{"dropping-particle":"","family":"Martínez-Ramos","given":"Miguel","non-dropping-particle":"","parse-names":false,"suffix":""},{"dropping-particle":"La","family":"Cerda","given":"Iñigo Granzow De","non-dropping-particle":"","parse-names":false,"suffix":""},{"dropping-particle":"","family":"Breugel","given":"Michiel","non-dropping-particle":"Van","parse-names":false,"suffix":""},{"dropping-particle":"","family":"Lebrija-Trejos","given":"Edwin","non-dropping-particle":"","parse-names":false,"suffix":""},{"dropping-particle":"","family":"Meave","given":"Jorge A.","non-dropping-particle":"","parse-names":false,"suffix":""},{"dropping-particle":"","family":"Vandermeer","given":"John","non-dropping-particle":"","parse-names":false,"suffix":""},{"dropping-particle":"","family":"Williamson","given":"G. Bruce","non-dropping-particle":"","parse-names":false,"suffix":""},{"dropping-particle":"","family":"Finegan","given":"Bryan","non-dropping-particle":"","parse-names":false,"suffix":""},{"dropping-particle":"","family":"Mesquita","given":"Rita","non-dropping-particle":"","parse-names":false,"suffix":""},{"dropping-particle":"","family":"Chazdon","given":"Robin L.","non-dropping-particle":"","parse-names":false,"suffix":""}],"container-title":"Proceedings of the National Academy of Sciences of the United States of America","id":"ITEM-2","issue":"26","issued":{"date-parts":[["2015"]]},"page":"8013-8018","title":"Successional dynamics in Neotropical forests are as uncertain as they are predictable","type":"article-journal","volume":"112"},"uris":["http://www.mendeley.com/documents/?uuid=fa0934b1-7cbc-40fb-8397-ef1ccb51a2f0"]}],"mendeley":{"formattedCitation":"(R. Chazdon, 2003; Norden et al., 2015)","manualFormatting":"(Chazdon, 2003; Norden et al., 2015)","plainTextFormattedCitation":"(R. Chazdon, 2003; Norden et al., 2015)","previouslyFormattedCitation":"(R. Chazdon, 2003; Norden et al., 2015)"},"properties":{"noteIndex":0},"schema":"https://github.com/citation-style-language/schema/raw/master/csl-citation.json"}</w:instrText>
+      </w:r>
+      <w:r>
+        <w:fldChar w:fldCharType="separate"/>
+      </w:r>
+      <w:r>
+        <w:rPr>
+          <w:noProof/>
+        </w:rPr>
+        <w:t>(Chazdon, 2003; Norden et al., 2015)</w:t>
+      </w:r>
+      <w:r>
+        <w:fldChar w:fldCharType="end"/>
       </w:r>
       <w:r>
         <w:t xml:space="preserve">. </w:t>
       </w:r>
       <w:r>
-        <w:t xml:space="preserve">We would like to acknowledge </w:t>
-      </w:r>
-      <w:r>
-        <w:t>that forest succession is a continuum and a complex process</w:t>
-      </w:r>
-      <w:r>
-        <w:t xml:space="preserve"> (REFS)</w:t>
-      </w:r>
-      <w:r>
-        <w:t xml:space="preserve">. Here, </w:t>
+        <w:t xml:space="preserve">Here, </w:t>
       </w:r>
       <w:r>
         <w:t xml:space="preserve">however, </w:t>
       </w:r>
       <w:r>
-        <w:t>we classified forest succession in discrete categories as a methodological approach conducted for the sake of the analysis. This approach has proven to be useful for understanding forest ecosystem dynamics elsewhere (CITAS).</w:t>
+        <w:t xml:space="preserve">we classified forest succession in discrete categories as a methodological approach conducted for the sake of the analysis. This approach has proven to be useful for understanding </w:t>
+      </w:r>
+      <w:r>
+        <w:t>biomass accumulation over time after forest disturbance</w:t>
+      </w:r>
+      <w:r>
+        <w:t xml:space="preserve"> </w:t>
+      </w:r>
+      <w:r>
+        <w:fldChar w:fldCharType="begin" w:fldLock="1"/>
+      </w:r>
+      <w:r>
+        <w:instrText>ADDIN CSL_CITATION {"citationItems":[{"id":"ITEM-1","itemData":{"DOI":"10.1038/nature16512","ISSN":"14764687","PMID":"26840632","abstract":"Land-use change occurs nowhere more rapidly than in the tropics, where the imbalance between deforestation and forest regrowth has large consequences for the global carbon cycle. However, considerable uncertainty remains about the rate of biomass recovery in secondary forests, and how these rates are influenced by climate, landscape, and prior land use. Here we analyse aboveground biomass recovery during secondary succession in 45 forest sites and about 1,500 forest plots covering the major environmental gradients in the Neotropics. The studied secondary forests are highly productive and resilient. Aboveground biomass recovery after 20 years was on average 122 megagrams per hectare (Mg ha-1), corresponding to a net carbon uptake of 3.05 Mg C ha 1 yr-1, 11 times the uptake rate of old-growth forests. Aboveground biomass stocks took a median time of 66 years to recover to 90% of old-growth values. Aboveground biomass recovery after 20 years varied 11.3-fold (from 20 to 225 Mg ha-1) across sites, and this recovery increased with water availability (higher local rainfall and lower climatic water deficit). We present a biomass recovery map of Latin America, which illustrates geographical and climatic variation in carbon sequestration potential during forest regrowth. The map will support policies to minimize forest loss in areas where biomass resilience is naturally low (such as seasonally dry forest regions) and promote forest regeneration and restoration in humid tropical lowland areas with high biomass resilience.","author":[{"dropping-particle":"","family":"Poorter","given":"L","non-dropping-particle":"","parse-names":false,"suffix":""},{"dropping-particle":"","family":"Bongers","given":"Frans","non-dropping-particle":"","parse-names":false,"suffix":""},{"dropping-particle":"","family":"Aide","given":"T. Mitchell","non-dropping-particle":"","parse-names":false,"suffix":""},{"dropping-particle":"","family":"Almeyda Zambrano","given":"Angélica M.","non-dropping-particle":"","parse-names":false,"suffix":""},{"dropping-particle":"","family":"Balvanera","given":"Patricia","non-dropping-particle":"","parse-names":false,"suffix":""},{"dropping-particle":"","family":"Becknell","given":"Justin M.","non-dropping-particle":"","parse-names":false,"suffix":""},{"dropping-particle":"","family":"Boukili","given":"Vanessa","non-dropping-particle":"","parse-names":false,"suffix":""},{"dropping-particle":"","family":"Brancalion","given":"Pedro H.S.","non-dropping-particle":"","parse-names":false,"suffix":""},{"dropping-particle":"","family":"Broadbent","given":"Eben N.","non-dropping-particle":"","parse-names":false,"suffix":""},{"dropping-particle":"","family":"Chazdon","given":"Robin L.","non-dropping-particle":"","parse-names":false,"suffix":""},{"dropping-particle":"","family":"Craven","given":"Dylan","non-dropping-particle":"","parse-names":false,"suffix":""},{"dropping-particle":"","family":"Almeida-Cortez","given":"Jarcilene S.","non-dropping-particle":"De","parse-names":false,"suffix":""},{"dropping-particle":"","family":"Cabral","given":"George A.L.","non-dropping-particle":"","parse-names":false,"suffix":""},{"dropping-particle":"","family":"Jong","given":"Ben H.J.","non-dropping-particle":"De","parse-names":false,"suffix":""},{"dropping-particle":"","family":"Denslow","given":"Julie S.","non-dropping-particle":"","parse-names":false,"suffix":""},{"dropping-particle":"","family":"Dent","given":"Daisy H.","non-dropping-particle":"","parse-names":false,"suffix":""},{"dropping-particle":"","family":"DeWalt","given":"Saara J.","non-dropping-particle":"","parse-names":false,"suffix":""},{"dropping-particle":"","family":"Dupuy","given":"Juan M.","non-dropping-particle":"","parse-names":false,"suffix":""},{"dropping-particle":"","family":"Durán","given":"Sandra M.","non-dropping-particle":"","parse-names":false,"suffix":""},{"dropping-particle":"","family":"Espírito-Santo","given":"Mario M.","non-dropping-particle":"","parse-names":false,"suffix":""},{"dropping-particle":"","family":"Fandino","given":"Mariá C.","non-dropping-particle":"","parse-names":false,"suffix":""},{"dropping-particle":"","family":"César","given":"Ricardo G.","non-dropping-particle":"","parse-names":false,"suffix":""},{"dropping-particle":"","family":"Hall","given":"Jefferson S.","non-dropping-particle":"","parse-names":false,"suffix":""},{"dropping-particle":"","family":"Hernandez-Stefanoni","given":"José Luis","non-dropping-particle":"","parse-names":false,"suffix":""},{"dropping-particle":"","family":"Jakovac","given":"Catarina C.","non-dropping-particle":"","parse-names":false,"suffix":""},{"dropping-particle":"","family":"Junqueira","given":"André B.","non-dropping-particle":"","parse-names":false,"suffix":""},{"dropping-particle":"","family":"Kennard","given":"Deborah","non-dropping-particle":"","parse-names":false,"suffix":""},{"dropping-particle":"","family":"Letcher","given":"Susan G.","non-dropping-particle":"","parse-names":false,"suffix":""},{"dropping-particle":"","family":"Licona","given":"Juan Carlos","non-dropping-particle":"","parse-names":false,"suffix":""},{"dropping-particle":"","family":"Lohbeck","given":"Madelon","non-dropping-particle":"","parse-names":false,"suffix":""},{"dropping-particle":"","family":"Marín-Spiotta","given":"Erika","non-dropping-particle":"","parse-names":false,"suffix":""},{"dropping-particle":"","family":"Martínez-Ramos","given":"Miguel","non-dropping-particle":"","parse-names":false,"suffix":""},{"dropping-particle":"","family":"Massoca","given":"Paulo","non-dropping-particle":"","parse-names":false,"suffix":""},{"dropping-particle":"","family":"Meave","given":"Jorge A.","non-dropping-particle":"","parse-names":false,"suffix":""},{"dropping-particle":"","family":"Mesquita","given":"Rita","non-dropping-particle":"","parse-names":false,"suffix":""},{"dropping-particle":"","family":"Mora","given":"Francisco","non-dropping-particle":"","parse-names":false,"suffix":""},{"dropping-particle":"","family":"Munõz","given":"Rodrigo","non-dropping-particle":"","parse-names":false,"suffix":""},{"dropping-particle":"","family":"Muscarella","given":"Robert","non-dropping-particle":"","parse-names":false,"suffix":""},{"dropping-particle":"","family":"Nunes","given":"Yule R.F.","non-dropping-particle":"","parse-names":false,"suffix":""},{"dropping-particle":"","family":"Ochoa-Gaona","given":"Susana","non-dropping-particle":"","parse-names":false,"suffix":""},{"dropping-particle":"","family":"Oliveira","given":"Alexandre A.","non-dropping-particle":"De","parse-names":false,"suffix":""},{"dropping-particle":"","family":"Orihuela-Belmonte","given":"Edith","non-dropping-particle":"","parse-names":false,"suffix":""},{"dropping-particle":"","family":"Penã-Claros","given":"Marielos","non-dropping-particle":"","parse-names":false,"suffix":""},{"dropping-particle":"","family":"Pérez-Garciá","given":"Eduardo A.","non-dropping-particle":"","parse-names":false,"suffix":""},{"dropping-particle":"","family":"Piotto","given":"Daniel","non-dropping-particle":"","parse-names":false,"suffix":""},{"dropping-particle":"","family":"Powers","given":"Jennifer S.","non-dropping-particle":"","parse-names":false,"suffix":""},{"dropping-particle":"","family":"Rodríguez-Velázquez","given":"Jorge","non-dropping-particle":"","parse-names":false,"suffix":""},{"dropping-particle":"","family":"Romero-Pérez","given":"I. Eunice","non-dropping-particle":"","parse-names":false,"suffix":""},{"dropping-particle":"","family":"Ruíz","given":"Jorge","non-dropping-particle":"","parse-names":false,"suffix":""},{"dropping-particle":"","family":"Saldarriaga","given":"Juan G.","non-dropping-particle":"","parse-names":false,"suffix":""},{"dropping-particle":"","family":"Sanchez-Azofeifa","given":"Arturo","non-dropping-particle":"","parse-names":false,"suffix":""},{"dropping-particle":"","family":"Schwartz","given":"Naomi B.","non-dropping-particle":"","parse-names":false,"suffix":""},{"dropping-particle":"","family":"Steininger","given":"Marc K.","non-dropping-particle":"","parse-names":false,"suffix":""},{"dropping-particle":"","family":"Swenson","given":"Nathan G.","non-dropping-particle":"","parse-names":false,"suffix":""},{"dropping-particle":"","family":"Toledo","given":"Marisol","non-dropping-particle":"","parse-names":false,"suffix":""},{"dropping-particle":"","family":"Uriarte","given":"Maria","non-dropping-particle":"","parse-names":false,"suffix":""},{"dropping-particle":"","family":"Breugel","given":"Michiel","non-dropping-particle":"Van","parse-names":false,"suffix":""},{"dropping-particle":"","family":"Wal","given":"Hans","non-dropping-particle":"Van Der","parse-names":false,"suffix":""},{"dropping-particle":"","family":"Veloso","given":"Maria D.M.","non-dropping-particle":"","parse-names":false,"suffix":""},{"dropping-particle":"","family":"Vester","given":"Hans F.M.","non-dropping-particle":"","parse-names":false,"suffix":""},{"dropping-particle":"","family":"Vicentini","given":"Alberto","non-dropping-particle":"","parse-names":false,"suffix":""},{"dropping-particle":"","family":"Vieira","given":"Ima C.G.","non-dropping-particle":"","parse-names":false,"suffix":""},{"dropping-particle":"","family":"Bentos","given":"Tony Vizcarra","non-dropping-particle":"","parse-names":false,"suffix":""},{"dropping-particle":"","family":"Williamson","given":"G. Bruce","non-dropping-particle":"","parse-names":false,"suffix":""},{"dropping-particle":"","family":"Rozendaal","given":"Danaë M.A.","non-dropping-particle":"","parse-names":false,"suffix":""}],"container-title":"Nature","id":"ITEM-1","issue":"7589","issued":{"date-parts":[["2016"]]},"page":"211-214","publisher":"Nature Publishing Group","title":"Biomass resilience of Neotropical secondary forests","type":"article-journal","volume":"530"},"uris":["http://www.mendeley.com/documents/?uuid=a91933ca-8085-4e5a-852a-40681657b6a6"]},{"id":"ITEM-2","itemData":{"DOI":"10.1126/sciadv.1501639","ISSN":"23752548","PMID":"27386528","abstract":"Regrowth of tropical secondary forests following complete or nearly complete removal of forest vegetation actively stores carbon in aboveground biomass, partially counterbalancing carbon emissions from deforestation, forest degradation, burning of fossil fuels, and other anthropogenic sources. We estimate the age and spatial extent of lowland second-growth forests in the Latin American tropics and model their potential aboveground carbon accumulation over four decades. Our model shows that, in 2008, second-growth forests (1 to 60 years old) covered 2.4 million km2 of land (28.1%of the total study area).Over 40 years, these lands can potentially accumulate a total aboveground carbon stock of 8.48 Pg C (petagrams of carbon) in aboveground biomass via low-cost natural regeneration or assisted regeneration, corresponding to a total CO2 sequestration of 31.09 Pg CO2. This total is equivalent to carbon emissions from fossil fuel use and industrial processes in all of Latin America and the Caribbean from1993 to 2014. Ten countries account for 95% of this carbon storage potential, led by Brazil, Colombia, Mexico, and Venezuela. We model future land-use scenarios to guide national carbon mitigation policies. Permitting natural regeneration on 40% of lowland pastures potentially stores an additional 2.0 Pg C over 40 years. Our study provides information and maps to guide national-level forest-based carbon mitigation plans on the basis of estimated rates of natural regeneration and pasture abandonment. Coupled with avoided deforestation and sustainable forestmanagement, natural regeneration of second-growth forests provides a low-costmechanism that yields a high carbon sequestration potential with multiple benefits for biodiversity and ecosystem services.","author":[{"dropping-particle":"","family":"Chazdon","given":"Robin L.","non-dropping-particle":"","parse-names":false,"suffix":""},{"dropping-particle":"","family":"Broadbent","given":"Eben N.","non-dropping-particle":"","parse-names":false,"suffix":""},{"dropping-particle":"","family":"Rozendaal","given":"Danaë M.A.","non-dropping-particle":"","parse-names":false,"suffix":""},{"dropping-particle":"","family":"Bongers","given":"Frans","non-dropping-particle":"","parse-names":false,"suffix":""},{"dropping-particle":"","family":"Zambrano","given":"Angélica María Almeyda","non-dropping-particle":"","parse-names":false,"suffix":""},{"dropping-particle":"","family":"Aide","given":"T. Mitchell","non-dropping-particle":"","parse-names":false,"suffix":""},{"dropping-particle":"","family":"Balvanera","given":"Patricia","non-dropping-particle":"","parse-names":false,"suffix":""},{"dropping-particle":"","family":"Becknell","given":"Justin M.","non-dropping-particle":"","parse-names":false,"suffix":""},{"dropping-particle":"","family":"Boukili","given":"Vanessa","non-dropping-particle":"","parse-names":false,"suffix":""},{"dropping-particle":"","family":"Brancalion","given":"Pedro H.S.","non-dropping-particle":"","parse-names":false,"suffix":""},{"dropping-particle":"","family":"Craven","given":"Dylan","non-dropping-particle":"","parse-names":false,"suffix":""},{"dropping-particle":"","family":"Almeida-Cortez","given":"Jarcilene S.","non-dropping-particle":"","parse-names":false,"suffix":""},{"dropping-particle":"","family":"Cabral","given":"George A.L.","non-dropping-particle":"","parse-names":false,"suffix":""},{"dropping-particle":"","family":"Jong","given":"Ben","non-dropping-particle":"De","parse-names":false,"suffix":""},{"dropping-particle":"","family":"Denslow","given":"Julie S.","non-dropping-particle":"","parse-names":false,"suffix":""},{"dropping-particle":"","family":"Dent","given":"Daisy H.","non-dropping-particle":"","parse-names":false,"suffix":""},{"dropping-particle":"","family":"DeWalt","given":"Saara J.","non-dropping-particle":"","parse-names":false,"suffix":""},{"dropping-particle":"","family":"Dupuy","given":"Juan M.","non-dropping-particle":"","parse-names":false,"suffix":""},{"dropping-particle":"","family":"Durán","given":"Sandra M.","non-dropping-particle":"","parse-names":false,"suffix":""},{"dropping-particle":"","family":"Espírito-Santo","given":"Mario M.","non-dropping-particle":"","parse-names":false,"suffix":""},{"dropping-particle":"","family":"Fandino","given":"María C.","non-dropping-particle":"","parse-names":false,"suffix":""},{"dropping-particle":"","family":"César","given":"Ricardo G.","non-dropping-particle":"","parse-names":false,"suffix":""},{"dropping-particle":"","family":"Hall","given":"Jefferson S.","non-dropping-particle":"","parse-names":false,"suffix":""},{"dropping-particle":"","family":"Hernández-Stefanoni","given":"José Luis","non-dropping-particle":"","parse-names":false,"suffix":""},{"dropping-particle":"","family":"Jakovac","given":"Catarina C.","non-dropping-particle":"","parse-names":false,"suffix":""},{"dropping-particle":"","family":"Junqueira","given":"André B.","non-dropping-particle":"","parse-names":false,"suffix":""},{"dropping-particle":"","family":"Kennard","given":"Deborah","non-dropping-particle":"","parse-names":false,"suffix":""},{"dropping-particle":"","family":"Letcher","given":"Susan G.","non-dropping-particle":"","parse-names":false,"suffix":""},{"dropping-particle":"","family":"Lohbeck","given":"Madelon","non-dropping-particle":"","parse-names":false,"suffix":""},{"dropping-particle":"","family":"Martínez-Ramos","given":"Miguel","non-dropping-particle":"","parse-names":false,"suffix":""},{"dropping-particle":"","family":"Massoca","given":"Paulo","non-dropping-particle":"","parse-names":false,"suffix":""},{"dropping-particle":"","family":"Meave","given":"Jorge A.","non-dropping-particle":"","parse-names":false,"suffix":""},{"dropping-particle":"","family":"Mesquita","given":"Rita","non-dropping-particle":"","parse-names":false,"suffix":""},{"dropping-particle":"","family":"Mora","given":"Francisco","non-dropping-particle":"","parse-names":false,"suffix":""},{"dropping-particle":"","family":"Muñoz","given":"Rodrigo","non-dropping-particle":"","parse-names":false,"suffix":""},{"dropping-particle":"","family":"Muscarella","given":"Robert","non-dropping-particle":"","parse-names":false,"suffix":""},{"dropping-particle":"","family":"Nunes","given":"Yule R.F.","non-dropping-particle":"","parse-names":false,"suffix":""},{"dropping-particle":"","family":"Ochoa-Gaona","given":"Susana","non-dropping-particle":"","parse-names":false,"suffix":""},{"dropping-particle":"","family":"Orihuela-Belmonte","given":"Edith","non-dropping-particle":"","parse-names":false,"suffix":""},{"dropping-particle":"","family":"Peña-Claros","given":"Marielos","non-dropping-particle":"","parse-names":false,"suffix":""},{"dropping-particle":"","family":"Pérez-García","given":"Eduardo A.","non-dropping-particle":"","parse-names":false,"suffix":""},{"dropping-particle":"","family":"Piotto","given":"Daniel","non-dropping-particle":"","parse-names":false,"suffix":""},{"dropping-particle":"","family":"Powers","given":"Jennifer S.","non-dropping-particle":"","parse-names":false,"suffix":""},{"dropping-particle":"","family":"Rodríguez-Velazquez","given":"Jorge","non-dropping-particle":"","parse-names":false,"suffix":""},{"dropping-particle":"","family":"Romero-Pérez","given":"Isabel Eunice","non-dropping-particle":"","parse-names":false,"suffix":""},{"dropping-particle":"","family":"Ruíz","given":"Jorge","non-dropping-particle":"","parse-names":false,"suffix":""},{"dropping-particle":"","family":"Saldarriaga","given":"Juan G.","non-dropping-particle":"","parse-names":false,"suffix":""},{"dropping-particle":"","family":"Sanchez-Azofeifa","given":"Arturo","non-dropping-particle":"","parse-names":false,"suffix":""},{"dropping-particle":"","family":"Schwartz","given":"Naomi B.","non-dropping-particle":"","parse-names":false,"suffix":""},{"dropping-particle":"","family":"Steininger","given":"Marc K.","non-dropping-particle":"","parse-names":false,"suffix":""},{"dropping-particle":"","family":"Swenson","given":"Nathan G.","non-dropping-particle":"","parse-names":false,"suffix":""},{"dropping-particle":"","family":"Uriarte","given":"Maria","non-dropping-particle":"","parse-names":false,"suffix":""},{"dropping-particle":"","family":"Breugel","given":"Michiel","non-dropping-particle":"Van","parse-names":false,"suffix":""},{"dropping-particle":"","family":"Wal","given":"Hans","non-dropping-particle":"Van Der","parse-names":false,"suffix":""},{"dropping-particle":"","family":"Veloso","given":"Maria D.M.","non-dropping-particle":"","parse-names":false,"suffix":""},{"dropping-particle":"","family":"Vester","given":"Hans","non-dropping-particle":"","parse-names":false,"suffix":""},{"dropping-particle":"","family":"Vieira","given":"Ima Celia G.","non-dropping-particle":"","parse-names":false,"suffix":""},{"dropping-particle":"","family":"Bentos","given":"Tony Vizcarra","non-dropping-particle":"","parse-names":false,"suffix":""},{"dropping-particle":"","family":"Williamson","given":"G. Bruce","non-dropping-particle":"","parse-names":false,"suffix":""},{"dropping-particle":"","family":"Poorter","given":"Lourens","non-dropping-particle":"","parse-names":false,"suffix":""}],"container-title":"Science Advances","id":"ITEM-2","issue":"5","issued":{"date-parts":[["2016"]]},"title":"Carbon sequestration potential of second-growth forest regeneration in the Latin American tropics","type":"article-journal","volume":"2"},"uris":["http://www.mendeley.com/documents/?uuid=f8e3482b-a9d9-44c4-8524-c17b81a0d609"]}],"mendeley":{"formattedCitation":"(R. L. Chazdon et al., 2016; Poorter et al., 2016)","manualFormatting":"(Chazdon et al., 2016; Poorter et al., 2016)","plainTextFormattedCitation":"(R. L. Chazdon et al., 2016; Poorter et al., 2016)","previouslyFormattedCitation":"(R. L. Chazdon et al., 2016; Poorter et al., 2016)"},"properties":{"noteIndex":0},"schema":"https://github.com/citation-style-language/schema/raw/master/csl-citation.json"}</w:instrText>
+      </w:r>
+      <w:r>
+        <w:fldChar w:fldCharType="separate"/>
+      </w:r>
+      <w:r>
+        <w:rPr>
+          <w:noProof/>
+        </w:rPr>
+        <w:t>(Chazdon et al., 2016; Poorter et al., 2016)</w:t>
+      </w:r>
+      <w:r>
+        <w:fldChar w:fldCharType="end"/>
+      </w:r>
+      <w:r>
+        <w:t>.</w:t>
       </w:r>
     </w:p>
     <w:p>
@@ -4842,7 +4755,6 @@
       <w:r>
         <w:t xml:space="preserve">, </w:t>
       </w:r>
-      <w:proofErr w:type="spellStart"/>
       <w:r>
         <w:rPr>
           <w:i/>
@@ -4850,7 +4762,6 @@
         </w:rPr>
         <w:t>minSS</w:t>
       </w:r>
-      <w:proofErr w:type="spellEnd"/>
       <w:r>
         <w:t xml:space="preserve"> is the minimum possible </w:t>
       </w:r>
@@ -4864,7 +4775,6 @@
       <w:r>
         <w:t xml:space="preserve"> value present in a site and </w:t>
       </w:r>
-      <w:proofErr w:type="spellStart"/>
       <w:r>
         <w:rPr>
           <w:i/>
@@ -4872,7 +4782,6 @@
         </w:rPr>
         <w:t>maxSS</w:t>
       </w:r>
-      <w:proofErr w:type="spellEnd"/>
       <w:r>
         <w:t xml:space="preserve"> is the maximum possible </w:t>
       </w:r>
@@ -4892,7 +4801,6 @@
       <w:r>
         <w:t xml:space="preserve">onsidering there are four plots in each site, </w:t>
       </w:r>
-      <w:proofErr w:type="spellStart"/>
       <w:r>
         <w:rPr>
           <w:i/>
@@ -4900,7 +4808,6 @@
         </w:rPr>
         <w:t>minSS</w:t>
       </w:r>
-      <w:proofErr w:type="spellEnd"/>
       <w:r>
         <w:t xml:space="preserve"> </w:t>
       </w:r>
@@ -4925,7 +4832,6 @@
       <w:r>
         <w:t xml:space="preserve">, and </w:t>
       </w:r>
-      <w:proofErr w:type="spellStart"/>
       <w:r>
         <w:rPr>
           <w:i/>
@@ -4933,7 +4839,6 @@
         </w:rPr>
         <w:t>maxSS</w:t>
       </w:r>
-      <w:proofErr w:type="spellEnd"/>
       <w:r>
         <w:t xml:space="preserve"> is always 12</w:t>
       </w:r>
@@ -5009,14 +4914,24 @@
       <w:r>
         <w:t xml:space="preserve"> (eq.5). Similar approaches have been used by </w:t>
       </w:r>
-      <w:proofErr w:type="spellStart"/>
-      <w:r>
-        <w:rPr>
-          <w:highlight w:val="yellow"/>
-        </w:rPr>
-        <w:t>XPerfectoXVandermeerXEtc</w:t>
-      </w:r>
-      <w:proofErr w:type="spellEnd"/>
+      <w:r>
+        <w:fldChar w:fldCharType="begin" w:fldLock="1"/>
+      </w:r>
+      <w:r>
+        <w:instrText>ADDIN CSL_CITATION {"citationItems":[{"id":"ITEM-1","itemData":{"DOI":"10.1086/703413","ISSN":"00113204","abstract":"Coffee was introduced to Mexico in the late eighteenth century, but it was not until the late nineteenth century that wealthy European immigrants purchased “unregistered” land and invested in coffee cultivation. Displaced farmers, mostly indigenous, returned to the region as plantation workers and learned how to cultivate coffee. After the Mexican Revolution and when land reform reached the southern states, small farmers began cultivating coffee. Coffee transformed landscapes and people in southern Mexico and today continues to do so. Focusing on the Soconusco region of the state of Chiapas in southern Mexico, we examine how coffee landscapes affect people and nonhuman nature. In particular, we discuss how “technified” coffee landscapes affect biodiversity and created the conditions that may have led to the coffee rust outbreak in 2012.We also discuss the impact of the plantation system on social relations and the impact that this system has on permanent and temporary farmworkers. Finally, we explore potential connections between the ecological and social impacts of the plantation system in the Soconusco region.","author":[{"dropping-particle":"","family":"Perfecto","given":"Ivette","non-dropping-particle":"","parse-names":false,"suffix":""},{"dropping-particle":"","family":"Jiménez-Soto","given":"M. Estelí","non-dropping-particle":"","parse-names":false,"suffix":""},{"dropping-particle":"","family":"Vandermeer","given":"John","non-dropping-particle":"","parse-names":false,"suffix":""}],"container-title":"Current Anthropology","id":"ITEM-1","issue":"S20","issued":{"date-parts":[["2019"]]},"page":"S236-S250","title":"Coffee landscapes shaping the anthropocene: Forced simplification on a complex agroecological landscape","type":"article-journal","volume":"60"},"uris":["http://www.mendeley.com/documents/?uuid=7bbbeab5-245d-4ec4-8c38-9e95953a3f4e"]},{"id":"ITEM-2","itemData":{"DOI":"10.1111/j.1461-0248.2005.00782.x","ISSN":"1461023X","abstract":"Understanding the negative and positive effects of agricultural land use for the conservation of biodiversity, and its relation to ecosystem services, needs a landscape perspective. Agriculture can contribute to the conservation of high-diversity systems, which may provide important ecosystem services such as pollination and biological control via complementarity and sampling effects. Land-use management is often focused on few species and local processes, but in dynamic, agricultural landscapes, only a diversity of insurance species may guarantee resilience (the capacity to reorganize after disturbance). Interacting species experience their surrounding landscape at different spatial scales, which influences trophic interactions. Structurally complex landscapes enhance local diversity in agroecosystems, which may compensate for local high-intensity management. Organisms with high-dispersal abilities appear to drive these biodiversity patterns and ecosystem services, because of their recolonization ability and larger resources experienced. Agri-environment schemes (incentives for farmers to benefit the environment) need to broaden their perspective and to take the different responses to schemes in simple (high impact) and complex (low impact) agricultural landscapes into account. In simple landscapes, local allocation of habitat is more important than in complex landscapes, which are in total at risk. However, little knowledge of the relative importance of local and landscape management for biodiversity and its relation to ecosystem services make reliable recommendations difficult.","author":[{"dropping-particle":"","family":"Tscharntke","given":"Teja","non-dropping-particle":"","parse-names":false,"suffix":""},{"dropping-particle":"","family":"Klein","given":"Alexandra M.","non-dropping-particle":"","parse-names":false,"suffix":""},{"dropping-particle":"","family":"Kruess","given":"Andreas","non-dropping-particle":"","parse-names":false,"suffix":""},{"dropping-particle":"","family":"Steffan-Dewenter","given":"Ingolf","non-dropping-particle":"","parse-names":false,"suffix":""},{"dropping-particle":"","family":"Thies","given":"Carsten","non-dropping-particle":"","parse-names":false,"suffix":""}],"container-title":"Ecology Letters","id":"ITEM-2","issue":"8","issued":{"date-parts":[["2005"]]},"page":"857-874","title":"Landscape perspectives on agricultural intensification and biodiversity - Ecosystem service management","type":"article-journal","volume":"8"},"uris":["http://www.mendeley.com/documents/?uuid=4007b613-0dd6-4ef0-8e2b-f3c3b073f103"]}],"mendeley":{"formattedCitation":"(Perfecto, Jiménez-Soto, &amp; Vandermeer, 2019; Tscharntke, Klein, Kruess, Steffan-Dewenter, &amp; Thies, 2005)","plainTextFormattedCitation":"(Perfecto, Jiménez-Soto, &amp; Vandermeer, 2019; Tscharntke, Klein, Kruess, Steffan-Dewenter, &amp; Thies, 2005)","previouslyFormattedCitation":"(Perfecto, Jiménez-Soto, &amp; Vandermeer, 2019; Tscharntke, Klein, Kruess, Steffan-Dewenter, &amp; Thies, 2005)"},"properties":{"noteIndex":0},"schema":"https://github.com/citation-style-language/schema/raw/master/csl-citation.json"}</w:instrText>
+      </w:r>
+      <w:r>
+        <w:fldChar w:fldCharType="separate"/>
+      </w:r>
+      <w:r>
+        <w:rPr>
+          <w:noProof/>
+        </w:rPr>
+        <w:t>(Perfecto, Jiménez-Soto, &amp; Vandermeer, 2019; Tscharntke, Klein, Kruess, Steffan-Dewenter, &amp; Thies, 2005)</w:t>
+      </w:r>
+      <w:r>
+        <w:fldChar w:fldCharType="end"/>
+      </w:r>
       <w:r>
         <w:t xml:space="preserve"> to describe </w:t>
       </w:r>
@@ -5144,13 +5059,28 @@
         <w:t>TMCF</w:t>
       </w:r>
       <w:r>
-        <w:t xml:space="preserve"> (</w:t>
-      </w:r>
-      <w:r>
-        <w:t>Calderon-Aguilera et al., 2012; MORE</w:t>
-      </w:r>
-      <w:r>
-        <w:t xml:space="preserve">), </w:t>
+        <w:t xml:space="preserve"> </w:t>
+      </w:r>
+      <w:r>
+        <w:fldChar w:fldCharType="begin" w:fldLock="1"/>
+      </w:r>
+      <w:r>
+        <w:instrText>ADDIN CSL_CITATION {"citationItems":[{"id":"ITEM-1","itemData":{"DOI":"10.1007/s10531-011-0218-6","ISSN":"09603115","abstract":"Mexico harbors more than 10% of the planet's endemic species. However, the integrity and biodiversity of many ecosystems is experiencing rapid transformation under the influence of a wide array of human and natural disturbances. In order to disentangle the effects of human and natural disturbance regimes at different spatial and temporal scales, we selected six terrestrial (temperate montane forests, montane cloud forests, tropical rain forests, tropical semi-deciduous forests, tropical dry forests, and deserts) and four aquatic (coral reefs, mangrove forests, kelp forests and saline lakes) ecosystems. We used semi-quantitative statistical methods to assess (1) the most important agents of disturbance affecting the ecosystems, (2) the vulnerability of each ecosystem to anthropogenic and natural disturbance, and (3) the differences in ecosystem disturbance regimes and their resilience. Our analysis indicates a significant variation in ecological responses, recovery capacity, and resilience among ecosystems. The constant and widespread presence of human impacts on both terrestrial and aquatic ecosystems is reflected either in reduced area coverage for most systems, or reduced productivity and biodiversity, particularly in the case of fragile ecosystems (e. g., rain forests, coral reefs). In all cases, the interaction between historical human impacts and episodic high intensity natural disturbance (e. g., hurricanes, fires) has triggered a reduction in species diversity and induced significant changes in habitat distribution or species dominance. The lack of monitoring programs assessing before/after effects of major disturbances in Mexico is one of the major limitations to quantifying the commonalities and differences of disturbance effects on ecosystem properties. © 2011 Springer Science+Business Media B.V.","author":[{"dropping-particle":"","family":"Calderon-Aguilera","given":"Luis E.","non-dropping-particle":"","parse-names":false,"suffix":""},{"dropping-particle":"","family":"Rivera-Monroy","given":"Víctor H.","non-dropping-particle":"","parse-names":false,"suffix":""},{"dropping-particle":"","family":"Porter-Bolland","given":"Luciana","non-dropping-particle":"","parse-names":false,"suffix":""},{"dropping-particle":"","family":"Martínez-Yrízar","given":"Angelina","non-dropping-particle":"","parse-names":false,"suffix":""},{"dropping-particle":"","family":"Ladah","given":"Lydia B.","non-dropping-particle":"","parse-names":false,"suffix":""},{"dropping-particle":"","family":"Martínez-Ramos","given":"Miguel","non-dropping-particle":"","parse-names":false,"suffix":""},{"dropping-particle":"","family":"Alcocer","given":"Javier","non-dropping-particle":"","parse-names":false,"suffix":""},{"dropping-particle":"","family":"Santiago-Pérez","given":"Ana Luisa","non-dropping-particle":"","parse-names":false,"suffix":""},{"dropping-particle":"","family":"Hernandez-Arana","given":"Héctor A.","non-dropping-particle":"","parse-names":false,"suffix":""},{"dropping-particle":"","family":"Reyes-Gómez","given":"Víctor M.","non-dropping-particle":"","parse-names":false,"suffix":""},{"dropping-particle":"","family":"Pérez-Salicrup","given":"Diego R.","non-dropping-particle":"","parse-names":false,"suffix":""},{"dropping-particle":"","family":"Díaz-Nuñez","given":"Vicente","non-dropping-particle":"","parse-names":false,"suffix":""},{"dropping-particle":"","family":"Sosa-Ramírez","given":"Joaquín","non-dropping-particle":"","parse-names":false,"suffix":""},{"dropping-particle":"","family":"Herrera-Silveira","given":"Jorge","non-dropping-particle":"","parse-names":false,"suffix":""},{"dropping-particle":"","family":"Búrquez","given":"Alberto","non-dropping-particle":"","parse-names":false,"suffix":""}],"container-title":"Biodiversity and Conservation","id":"ITEM-1","issue":"3","issued":{"date-parts":[["2012"]]},"page":"589-617","title":"An assessment of natural and human disturbance effects on Mexican ecosystems: Current trends and research gaps","type":"article-journal","volume":"21"},"uris":["http://www.mendeley.com/documents/?uuid=4c778eed-6983-4092-86a8-4eb08d300a63"]},{"id":"ITEM-2","itemData":{"DOI":"10.1016/j.jenvman.2010.11.007","ISSN":"03014797","abstract":"Tropical montane cloud forests (TMCF) are among the most threatened ecosystems globally in spite of their high strategic value for sustainable development due to the key role played by these forests in hydrological cycle maintenance and as reservoirs of endemic biodiversity. Resources for effective conservation and management programs are rarely sufficient, and criteria must be applied to prioritise TMCF for conservation action. This paper reports a priority analysis of the 13 main regions of TMCF distribution in Mexico, based on four criteria: (1) forest quality, (2) threats to forest permanence, (3) threats to forest integrity, and (4) opportunities for conservation. Due to the diverse socio-environmental conditions of the local communities living in Mexican TMCF regions, their associated social characteristics were also evaluated to provide a background for the planning of conservation actions. A set of indicators was defined for the measurement of each criterion. To assign priority values for subregions within each main region, an international team of 40 participants evaluated all the indicators using multicriteria decision-making analysis. This procedure enabled the identification of 15 subregions of critical priority, 17 of high priority, and 10 of medium priority; three more were not analysed due to lack of information. The evaluation revealed a number of subjects that had hitherto been undetected and that may prove useful for prioritisation efforts in other regions where TMCF is similarly documented and faces equally severe threats. Based on this analysis, key recommendations are outlined to advance conservation objectives in those TMCF areas that are subjected to high pressure on forest resources. © 2010 Elsevier Ltd.","author":[{"dropping-particle":"","family":"Toledo-Aceves","given":"Tarin","non-dropping-particle":"","parse-names":false,"suffix":""},{"dropping-particle":"","family":"Meave","given":"Jorge A.","non-dropping-particle":"","parse-names":false,"suffix":""},{"dropping-particle":"","family":"González-Espinosa","given":"Mario","non-dropping-particle":"","parse-names":false,"suffix":""},{"dropping-particle":"","family":"Ramírez-Marcial","given":"Neptalí","non-dropping-particle":"","parse-names":false,"suffix":""}],"container-title":"Journal of Environmental Management","id":"ITEM-2","issue":"3","issued":{"date-parts":[["2011"]]},"page":"974-981","publisher":"Elsevier Ltd","title":"Tropical montane cloud forests: Current threats and opportunities for their conservation and sustainable management in Mexico","type":"article-journal","volume":"92"},"uris":["http://www.mendeley.com/documents/?uuid=3ad2d6c9-9873-435a-9e63-a9823081caba"]}],"mendeley":{"formattedCitation":"(Calderon-Aguilera et al., 2012; Toledo-Aceves et al., 2011)","plainTextFormattedCitation":"(Calderon-Aguilera et al., 2012; Toledo-Aceves et al., 2011)","previouslyFormattedCitation":"(Calderon-Aguilera et al., 2012; Toledo-Aceves et al., 2011)"},"properties":{"noteIndex":0},"schema":"https://github.com/citation-style-language/schema/raw/master/csl-citation.json"}</w:instrText>
+      </w:r>
+      <w:r>
+        <w:fldChar w:fldCharType="separate"/>
+      </w:r>
+      <w:r>
+        <w:rPr>
+          <w:noProof/>
+        </w:rPr>
+        <w:t>(Calderon-Aguilera et al., 2012; Toledo-Aceves et al., 2011)</w:t>
+      </w:r>
+      <w:r>
+        <w:fldChar w:fldCharType="end"/>
+      </w:r>
+      <w:r>
+        <w:t xml:space="preserve">, </w:t>
       </w:r>
       <w:r>
         <w:t xml:space="preserve">and </w:t>
@@ -5206,6 +5136,7 @@
         <w:rPr>
           <w:rStyle w:val="textlayer--absolute"/>
           <w:rFonts w:cstheme="minorHAnsi"/>
+          <w:lang w:val="es-MX"/>
         </w:rPr>
       </w:pPr>
       <w:r>
@@ -5297,58 +5228,58 @@
           <w:rStyle w:val="textlayer--absolute"/>
           <w:rFonts w:cstheme="minorHAnsi"/>
         </w:rPr>
-        <w:t xml:space="preserve"> (Fahey et al., 2016; </w:t>
-      </w:r>
-      <w:proofErr w:type="spellStart"/>
+        <w:t xml:space="preserve"> </w:t>
+      </w:r>
       <w:r>
         <w:rPr>
           <w:rStyle w:val="textlayer--absolute"/>
           <w:rFonts w:cstheme="minorHAnsi"/>
         </w:rPr>
-        <w:t>Jardel-Pelaez</w:t>
-      </w:r>
-      <w:proofErr w:type="spellEnd"/>
+        <w:fldChar w:fldCharType="begin" w:fldLock="1"/>
+      </w:r>
       <w:r>
         <w:rPr>
           <w:rStyle w:val="textlayer--absolute"/>
           <w:rFonts w:cstheme="minorHAnsi"/>
         </w:rPr>
-        <w:t>, et al., 2014</w:t>
+        <w:instrText>ADDIN CSL_CITATION {"citationItems":[{"id":"ITEM-1","itemData":{"DOI":"10.1017/s0266467415000176","ISBN":"0266467415","ISSN":"0266-4674","abstract":"Tropical montane cloud forests (TMCF) are characterized by short trees, often twisted with multiple stems, with many stems per ground area, a large stem diameter to height ratio, and small, often thick leaves. These forests exhibit high root to shoot ratio, with a moderate leaf area index, low above-ground production, low leaf nutrient concentrations and often with luxuriant epiphytic growth. These traits of TMCF are caused by climatic conditions not geological substrate, and are particularly associated with frequent or persistent fog and low cloud. There are several reasons why fog might result in these features. Firstly, the fog and clouds reduce the amount of light received per unit area of ground and as closed-canopy forests absorb most of the light that reaches them the reduction in the total amount of light reduces growth. Secondly, the rate of photosynthesis per leaf area declines in comparison with that in the lowlands, which leads to less carbon fixation. Nitrogen supply limits growth in several of the few TMCFs where it has been investigated experimentally. High root : shoot biomass and production ratios are common in TMCF, and soils are often wet which may contribute to N limitation. Further study is needed to clarify the causes of several key features of TMCF ecosystems including high tree diameter : height ratio.","author":[{"dropping-particle":"","family":"Fahey","given":"Timothy J.","non-dropping-particle":"","parse-names":false,"suffix":""},{"dropping-particle":"","family":"Sherman","given":"Ruth E.","non-dropping-particle":"","parse-names":false,"suffix":""},{"dropping-particle":"","family":"Tanner","given":"Edmund V.J.","non-dropping-particle":"","parse-names":false,"suffix":""}],"container-title":"Journal of Tropical Ecology","id":"ITEM-1","issue":"5","issued":{"date-parts":[["2016"]]},"note":"Cloud immersion and low temperatures can limit photosynthesis and hence, productivity.\nPArece ser que N es limitante, aún no se sabe si es porque el reciclaje de nutrientes es lento o porque hay pérdidas altas de N por leaching\nTMCF generalmente es un bosque limitado en nutrientes, aunque depende también del tipo de suelo","page":"355-367","title":"Tropical montane cloud forest: environmental drivers of vegetation structure and ecosystem function","type":"article-journal","volume":"32"},"uris":["http://www.mendeley.com/documents/?uuid=0693bf7b-5264-4b06-addb-6fb519770e53"]},{"id":"ITEM-2","itemData":{"ISBN":"978-607-8328-07-9","author":[{"dropping-particle":"","family":"Jardel Peláez","given":"E.J.","non-dropping-particle":"","parse-names":false,"suffix":""},{"dropping-particle":"","family":"Cuevas Guzmán","given":"R.","non-dropping-particle":"","parse-names":false,"suffix":""},{"dropping-particle":"","family":"Santiago Pérez","given":"A.L","non-dropping-particle":"","parse-names":false,"suffix":""},{"dropping-particle":"","family":"Rodríguez Gómez","given":"J.M.","non-dropping-particle":"","parse-names":false,"suffix":""}],"container-title":"Bosques mesóﬁlos de montaña de México: diversidad, ecología y manejo","editor":[{"dropping-particle":"","family":"Gual-Díaz","given":"M.","non-dropping-particle":"","parse-names":false,"suffix":""},{"dropping-particle":"","family":"Rendón-Correa","given":"A.","non-dropping-particle":"","parse-names":false,"suffix":""}],"id":"ITEM-2","issued":{"date-parts":[["2014"]]},"page":"352","publisher":"Comisión Nacional para el Conocimiento y Uso de la Biodiversidad","publisher-place":"Mexico","title":"Ecología y manejo de los bosques mesóﬁlos de montaña en México","type":"chapter"},"uris":["http://www.mendeley.com/documents/?uuid=18c54b61-501c-4fdd-8eba-571379e09934"]},{"id":"ITEM-3","itemData":{"DOI":"10.1017/CBO9780511778384.003","author":[{"dropping-particle":"","family":"Scatena","given":"F N","non-dropping-particle":"","parse-names":false,"suffix":""},{"dropping-particle":"","family":"Bruijnzeel","given":"L A","non-dropping-particle":"","parse-names":false,"suffix":""},{"dropping-particle":"","family":"Bubb","given":"P","non-dropping-particle":"","parse-names":false,"suffix":""},{"dropping-particle":"","family":"Das","given":"S","non-dropping-particle":"","parse-names":false,"suffix":""}],"collection-title":"International Hydrology Series","container-title":"Tropical Montane Cloud Forests: Science for Conservation and Management","editor":[{"dropping-particle":"","family":"Bruijnzeel","given":"L A","non-dropping-particle":"","parse-names":false,"suffix":""},{"dropping-particle":"","family":"Scatena","given":"F N","non-dropping-particle":"","parse-names":false,"suffix":""},{"dropping-particle":"","family":"Hamilton","given":"L S.Editors","non-dropping-particle":"","parse-names":false,"suffix":""}],"id":"ITEM-3","issued":{"date-parts":[["2011"]]},"page":"3–13","publisher":"Cambridge University Press","title":"Setting the stage","type":"chapter"},"uris":["http://www.mendeley.com/documents/?uuid=2ecea3f5-540d-466b-8fa6-4525baf02948"]},{"id":"ITEM-4","itemData":{"ISBN":"970-32-2045-2","author":[{"</w:instrText>
       </w:r>
       <w:r>
         <w:rPr>
           <w:rStyle w:val="textlayer--absolute"/>
           <w:rFonts w:cstheme="minorHAnsi"/>
-        </w:rPr>
-        <w:t xml:space="preserve">; </w:t>
-      </w:r>
-      <w:proofErr w:type="spellStart"/>
+          <w:lang w:val="es-MX"/>
+        </w:rPr>
+        <w:instrText>dropping-particle":"","family":"Torres Colín","given":"Rafael","non-dropping-particle":"","parse-names":false,"suffix":""}],"container-title":"Biodiversidad de Oaxaca","editor":[{"dropping-particle":"","family":"García-Mendoza","given":"A.J.","non-dropping-particle":"","parse-names":false,"suffix":""},{"dropping-particle":"","family":"Ordoñez","given":"M.J.","non-dropping-particle":"","parse-names":false,"suffix":""},{"dropping-particle":"","family":"Briones-Salas","given":"M.","non-dropping-particle":"","parse-names":false,"suffix":""}],"id":"ITEM-4","issued":{"date-parts":[["2004"]]},"page":"605","publisher":"UNAM","publisher-place":"Mexico","title":"Tipos de vegetación","type":"chapter"},"uris":["http://www.mendeley.com/documents/?uuid=07154614-3ff3-4748-84fe-c2db580d7d20"]}],"mendeley":{"formattedCitation":"(Fahey, Sherman, &amp; Tanner, 2016; Jardel Peláez, Cuevas Guzmán, Santiago Pérez, &amp; Rodríguez Gómez, 2014; Scatena, Bruijnzeel, Bubb, &amp; Das, 2011; Torres Colín, 2004)","plainTextFormattedCitation":"(Fahey, Sherman, &amp; Tanner, 2016; Jardel Peláez, Cuevas Guzmán, Santiago Pérez, &amp; Rodríguez Gómez, 2014; Scatena, Bruijnzeel, Bubb, &amp; Das, 2011; Torres Colín, 2004)","previouslyFormattedCitation":"(Fahey, Sherman, &amp; Tanner, 2016; Jardel Peláez, Cuevas Guzmán, Santiago Pérez, &amp; Rodríguez Gómez, 2014; Scatena, Bruijnzeel, Bubb, &amp; Das, 2011; Torres Colín, 2004)"},"properties":{"noteIndex":0},"schema":"https://github.com/citation-style-language/schema/raw/master/csl-citation.json"}</w:instrText>
+      </w:r>
       <w:r>
         <w:rPr>
           <w:rStyle w:val="textlayer--absolute"/>
           <w:rFonts w:cstheme="minorHAnsi"/>
         </w:rPr>
-        <w:t>Scatena</w:t>
-      </w:r>
-      <w:proofErr w:type="spellEnd"/>
+        <w:fldChar w:fldCharType="separate"/>
+      </w:r>
       <w:r>
         <w:rPr>
           <w:rStyle w:val="textlayer--absolute"/>
           <w:rFonts w:cstheme="minorHAnsi"/>
-        </w:rPr>
-        <w:t xml:space="preserve"> et al., 2011; Torres, 2004</w:t>
+          <w:noProof/>
+          <w:lang w:val="es-MX"/>
+        </w:rPr>
+        <w:t>(Fahey, Sherman, &amp; Tanner, 2016; Jardel Peláez, Cuevas Guzmán, Santiago Pérez, &amp; Rodríguez Gómez, 2014; Scatena, Bruijnzeel, Bubb, &amp; Das, 2011; Torres Colín, 2004)</w:t>
       </w:r>
       <w:r>
         <w:rPr>
           <w:rStyle w:val="textlayer--absolute"/>
           <w:rFonts w:cstheme="minorHAnsi"/>
         </w:rPr>
-        <w:t>)</w:t>
+        <w:fldChar w:fldCharType="end"/>
       </w:r>
       <w:r>
         <w:rPr>
           <w:rStyle w:val="textlayer--absolute"/>
           <w:rFonts w:cstheme="minorHAnsi"/>
+          <w:lang w:val="es-MX"/>
         </w:rPr>
         <w:t>.</w:t>
       </w:r>
@@ -5361,7 +5292,7 @@
         <w:rPr>
           <w:rFonts w:cstheme="minorHAnsi"/>
         </w:rPr>
-        <w:t>We performed data quality control homogenizing missing data values, correcting taxonomic and places names, removing diacritics, and filtering out rows with missing information.</w:t>
+        <w:t>We performed data quality control homogenizing missing data values, correcting places names, removing diacritics, and filtering out rows with missing information.</w:t>
       </w:r>
       <w:r>
         <w:rPr>
@@ -5568,15 +5499,7 @@
         <w:t xml:space="preserve"> two main sampling levels: plot level (n= 160)</w:t>
       </w:r>
       <w:r>
-        <w:t xml:space="preserve">, representing </w:t>
-      </w:r>
-      <w:proofErr w:type="gramStart"/>
-      <w:r>
-        <w:t>fairly homogeneous</w:t>
-      </w:r>
-      <w:proofErr w:type="gramEnd"/>
-      <w:r>
-        <w:t xml:space="preserve"> forest stands in an area of 400 m</w:t>
+        <w:t>, representing fairly homogeneous forest stands in an area of 400 m</w:t>
       </w:r>
       <w:r>
         <w:rPr>
@@ -5591,64 +5514,13 @@
         <w:t>ing</w:t>
       </w:r>
       <w:r>
-        <w:t xml:space="preserve"> the heterogeneous nature of these landscapes in area of 1 ha. </w:t>
-      </w:r>
-      <w:r>
-        <w:t>Thus, most of the values</w:t>
-      </w:r>
-      <w:r>
-        <w:t xml:space="preserve"> </w:t>
-      </w:r>
-      <w:r>
-        <w:t xml:space="preserve">given </w:t>
-      </w:r>
-      <w:r>
-        <w:t>at site level are averages of values found at</w:t>
-      </w:r>
-      <w:r>
-        <w:t xml:space="preserve"> the</w:t>
-      </w:r>
-      <w:r>
-        <w:t xml:space="preserve"> plot level.</w:t>
-      </w:r>
-      <w:r>
-        <w:t xml:space="preserve"> </w:t>
-      </w:r>
-      <w:r>
-        <w:t xml:space="preserve">Both questions </w:t>
-      </w:r>
-      <w:r>
-        <w:t>one</w:t>
-      </w:r>
-      <w:r>
-        <w:t xml:space="preserve"> and </w:t>
-      </w:r>
-      <w:r>
-        <w:t>two</w:t>
-      </w:r>
-      <w:r>
-        <w:t xml:space="preserve"> make use of plot-level and site-level data.</w:t>
-      </w:r>
-      <w:r>
-        <w:t xml:space="preserve"> </w:t>
-      </w:r>
-      <w:r>
-        <w:t>However, b</w:t>
-      </w:r>
-      <w:r>
-        <w:t>ecause question three is concerned with patterns at larger scales</w:t>
-      </w:r>
-      <w:r>
-        <w:t xml:space="preserve"> </w:t>
-      </w:r>
-      <w:r>
-        <w:t>(landscape to regional)</w:t>
-      </w:r>
-      <w:r>
-        <w:t>, it is the only one we answered with analyses carried out solely at the site level.</w:t>
-      </w:r>
-      <w:r>
-        <w:t xml:space="preserve"> </w:t>
+        <w:t xml:space="preserve"> the heterogeneous nature of these landscapes in </w:t>
+      </w:r>
+      <w:r>
+        <w:t xml:space="preserve">an </w:t>
+      </w:r>
+      <w:r>
+        <w:t xml:space="preserve">area of 1 ha. </w:t>
       </w:r>
       <w:r>
         <w:t>All statistical analyses were performed in R version 4.1.1 (2021</w:t>
@@ -5736,79 +5608,115 @@
         <w:t xml:space="preserve">better explained AGB distribution </w:t>
       </w:r>
       <w:r>
-        <w:t xml:space="preserve">in these forests as well as AGB distribution across trees of </w:t>
-      </w:r>
-      <w:proofErr w:type="gramStart"/>
-      <w:r>
-        <w:t>different size</w:t>
-      </w:r>
-      <w:proofErr w:type="gramEnd"/>
+        <w:t xml:space="preserve">in these forests as well as AGB distribution across trees of different size. </w:t>
+      </w:r>
+      <w:r>
+        <w:t>Research</w:t>
+      </w:r>
+      <w:r>
+        <w:t xml:space="preserve"> shows that in some TMCF tree height is </w:t>
+      </w:r>
+      <w:r>
+        <w:t xml:space="preserve">more strongly </w:t>
+      </w:r>
+      <w:r>
+        <w:t>related to AGB</w:t>
+      </w:r>
+      <w:r>
+        <w:t xml:space="preserve"> than other structural attributes</w:t>
+      </w:r>
+      <w:r>
+        <w:t xml:space="preserve"> </w:t>
+      </w:r>
+      <w:r>
+        <w:fldChar w:fldCharType="begin" w:fldLock="1"/>
+      </w:r>
+      <w:r>
+        <w:instrText>ADDIN CSL_CITATION {"citationItems":[{"id":"ITEM-1","itemData":{"DOI":"10.5194/bg-11-843-2014","ISSN":"17264170","abstract":"&lt;p&gt;&lt;strong&gt;Abstract.&lt;/strong&gt; Elevation gradients provide opportunities to explore environmental controls on forest structure and functioning. We used airborne imaging spectroscopy and lidar (light detection and ranging) to quantify changes in three-dimensional forest structure and canopy functional traits in twenty 25 ha landscapes distributed along a 3300 m elevation gradient from lowland Amazonia to treeline in the Peruvian Andes. Elevation was positively correlated with lidar-estimated canopy gap density and understory vegetation cover, and negatively related to canopy height and the vertical partitioning of vegetation in canopies. Increases in canopy gap density were tightly linked to increases in understory plant cover, and larger gaps (20–200 m&lt;sup&gt;2&lt;/sup&gt;) produced 25–30 times the response in understory cover than did smaller gaps (&lt; 5 m&lt;sup&gt;2&lt;/sup&gt;). Vegetation NDVI and photosynthetic fractional cover decreased, while exposed non-photosynthetic vegetation and bare soil increased, with elevation. Scaling of gap size to gap frequency (&amp;amp;lambda;) was, however, nearly constant along the elevation gradient. When combined with other canopy structural and functional trait information, this suggests near-constant canopy turnover rates from the lowlands to treeline, which occurs independent of decreasing biomass or productivity with increasing elevation. Our results provide the first landscape-scale quantification of forest structure and canopy functional traits with changing elevation, thereby improving our understanding of disturbance, demography and ecosystem processes in the Andes-to-Amazon corridor.&lt;/p&gt;","author":[{"dropping-particle":"","family":"Asner","given":"G. P.","non-dropping-particle":"","parse-names":false,"suffix":""},{"dropping-particle":"","family":"Anderson","given":"C. B.","non-dropping-particle":"","parse-names":false,"suffix":""},{"dropping-particle":"","family":"Martin","given":"R. E.","non-dropping-particle":"","parse-names":false,"suffix":""},{"dropping-particle":"","family":"Knapp","given":"D. E.","non-dropping-particle":"","parse-names":false,"suffix":""},{"dropping-particle":"","family":"Tupayachi","given":"R.","non-dropping-particle":"","parse-names":false,"suffix":""},{"dropping-particle":"","family":"Sinca","given":"F.","non-dropping-particle":"","parse-names":false,"suffix":""},{"dropping-particle":"","family":"Malhi","given":"Y.","non-dropping-particle":"","parse-names":false,"suffix":""}],"container-title":"Biogeosciences","id":"ITEM-1","issue":"3","issued":{"date-parts":[["2014"]]},"page":"843-856","title":"Landscape-scale changes in forest structure and functional traits along an Andes-to-Amazon elevation gradient","type":"article-journal","volume":"11"},"uris":["http://www.mendeley.com/documents/?uuid=418ea67c-8264-4a71-836b-220c8c8ef566"]}],"mendeley":{"formattedCitation":"(Asner et al., 2014)","manualFormatting":"(e.g., Asner et al., 2014)","plainTextFormattedCitation":"(Asner et al., 2014)","previouslyFormattedCitation":"(Asner et al., 2014)"},"properties":{"noteIndex":0},"schema":"https://github.com/citation-style-language/schema/raw/master/csl-citation.json"}</w:instrText>
+      </w:r>
+      <w:r>
+        <w:fldChar w:fldCharType="separate"/>
+      </w:r>
+      <w:r>
+        <w:rPr>
+          <w:noProof/>
+        </w:rPr>
+        <w:t>(</w:t>
+      </w:r>
+      <w:r>
+        <w:rPr>
+          <w:noProof/>
+        </w:rPr>
+        <w:t xml:space="preserve">e.g., </w:t>
+      </w:r>
+      <w:r>
+        <w:rPr>
+          <w:noProof/>
+        </w:rPr>
+        <w:t>Asner et al., 2014)</w:t>
+      </w:r>
+      <w:r>
+        <w:fldChar w:fldCharType="end"/>
+      </w:r>
+      <w:r>
+        <w:t xml:space="preserve">, </w:t>
+      </w:r>
+      <w:r>
+        <w:t xml:space="preserve">in others, </w:t>
+      </w:r>
+      <w:r>
+        <w:t xml:space="preserve">basal area and </w:t>
+      </w:r>
+      <w:r>
+        <w:t>the density of very large trees play</w:t>
+      </w:r>
+      <w:r>
+        <w:t xml:space="preserve"> </w:t>
+      </w:r>
+      <w:r>
+        <w:t>a larger role in explaining AGB distribution</w:t>
+      </w:r>
+      <w:r>
+        <w:t xml:space="preserve"> </w:t>
+      </w:r>
+      <w:r>
+        <w:fldChar w:fldCharType="begin" w:fldLock="1"/>
+      </w:r>
+      <w:r>
+        <w:instrText>ADDIN CSL_CITATION {"citationItems":[{"id":"ITEM-1","itemData":{"DOI":"10.1016/j.foreco.2017.05.030","ISSN":"03781127","abstract":"Despite the potential of tropical montane forests to store and sequester substantial amounts of carbon, little is known about the above ground biomass (AGB) and the factors affecting it in these ecosystems, especially in Africa. We investigated the height-diameter allometry, AGB, and related differences in AGB to taxonomic and structural forest attributes in three distinct forest types (dry, mixed species and elfin) in three mountains of northern Kenya. We established 24 permanent plots (20 m × 100 m) and sampled all trees ≥10 cm diameter following standard Rainfor protocols. We identified that different height-diameter allometric models could be used for different forests types, with the exception of the Michaelis–Menten model. In our study area, model choice had little effects on AGB estimates. In general, mixed forests had greater AGB than other forest types: in Mt Nyiro AGB estimates were 611, 408 and 241 Mg ha−1 for mixed, elfin and dry forests respectively. Forests in Mt Nyiro, the highest mountain had greater AGB than in the other mountains. In our study area, differences in AGB were related to forest structure attributes, with little influence of taxonomic attributes. The mixed and elfin forests in Mt Nyiro, dominated by Podocarpus latifolius and Faurea saligna contained comparable AGB to lowland rainforests, highlighting the importance of tropical montane forests as large carbon stock, which could be released if converted to another land cover type.","author":[{"dropping-particle":"","family":"Cuni-Sanchez","given":"Aida","non-dropping-particle":"","parse-names":false,"suffix":""},{"dropping-particle":"","family":"Pfeifer","given":"Marion","non-dropping-particle":"","parse-names":false,"suffix":""},{"dropping-particle":"","family":"Marchant","given":"Rob","non-dropping-particle":"","parse-names":false,"suffix":""},{"dropping-particle":"","family":"Calders","given":"Kim","non-dropping-particle":"","parse-names":false,"suffix":""},{"dropping-particle":"","family":"Sørensen","given":"Cathrine L.","non-dropping-particle":"","parse-names":false,"suffix":""},{"dropping-particle":"V.","family":"Pompeu","given":"Patrícia","non-dropping-particle":"","parse-names":false,"suffix":""},{"dropping-particle":"","family":"Lewis","given":"Simon L.","non-dropping-particle":"","parse-names":false,"suffix":""},{"dropping-particle":"","family":"Burgess","given":"Neil D.","non-dropping-particle":"","parse-names":false,"suffix":""}],"container-title":"Forest Ecology and Management","id":"ITEM-1","issued":{"date-parts":[["2017"]]},"page":"235-246","publisher":"Elsevier B.V.","title":"New insights on above ground biomass and forest attributes in tropical montane forests","type":"article-journal","volume":"399"},"uris":["http://www.mendeley.com/documents/?uuid=e001bd76-42ac-450c-be1c-7a6f0567bdb4"]}],"mendeley":{"formattedCitation":"(Cuni-Sanchez et al., 2017)","plainTextFormattedCitation":"(Cuni-Sanchez et al., 2017)","previouslyFormattedCitation":"(Cuni-Sanchez et al., 2017)"},"properties":{"noteIndex":0},"schema":"https://github.com/citation-style-language/schema/raw/master/csl-citation.json"}</w:instrText>
+      </w:r>
+      <w:r>
+        <w:fldChar w:fldCharType="separate"/>
+      </w:r>
+      <w:r>
+        <w:rPr>
+          <w:noProof/>
+        </w:rPr>
+        <w:t>(Cuni-Sanchez et al., 2017)</w:t>
+      </w:r>
+      <w:r>
+        <w:fldChar w:fldCharType="end"/>
+      </w:r>
       <w:r>
         <w:t xml:space="preserve">. </w:t>
       </w:r>
       <w:r>
-        <w:t>Research</w:t>
-      </w:r>
-      <w:r>
-        <w:t xml:space="preserve"> shows that in some TMCF tree height is </w:t>
-      </w:r>
-      <w:r>
-        <w:t xml:space="preserve">more strongly </w:t>
-      </w:r>
-      <w:r>
-        <w:t>related to AGB</w:t>
-      </w:r>
-      <w:r>
-        <w:t xml:space="preserve"> than other structural attributes (</w:t>
-      </w:r>
-      <w:proofErr w:type="spellStart"/>
-      <w:r>
-        <w:t>asner</w:t>
-      </w:r>
-      <w:proofErr w:type="spellEnd"/>
-      <w:r>
-        <w:t xml:space="preserve">), in others, </w:t>
-      </w:r>
-      <w:r>
-        <w:t xml:space="preserve">basal area and </w:t>
-      </w:r>
-      <w:r>
-        <w:t>the density of very large trees play</w:t>
+        <w:t xml:space="preserve">We analyzed the relationship between AGB and stem density, tree height, basal </w:t>
+      </w:r>
+      <w:r>
+        <w:t>area,</w:t>
+      </w:r>
+      <w:r>
+        <w:t xml:space="preserve"> and wood density at plot level (n= 160)</w:t>
+      </w:r>
+      <w:r>
+        <w:t xml:space="preserve"> using linear regressions</w:t>
       </w:r>
       <w:r>
         <w:t xml:space="preserve"> </w:t>
       </w:r>
       <w:r>
-        <w:t>a larger role in explaining AGB distribution (</w:t>
-      </w:r>
-      <w:proofErr w:type="spellStart"/>
-      <w:r>
-        <w:t>cuni</w:t>
-      </w:r>
-      <w:proofErr w:type="spellEnd"/>
-      <w:r>
-        <w:t>).</w:t>
-      </w:r>
-      <w:r>
-        <w:t xml:space="preserve"> </w:t>
-      </w:r>
-      <w:r>
-        <w:t xml:space="preserve">We analyzed the relationship between AGB and stem density, tree height, basal </w:t>
-      </w:r>
-      <w:r>
-        <w:t>area,</w:t>
-      </w:r>
-      <w:r>
-        <w:t xml:space="preserve"> and wood density at plot level (n= 160)</w:t>
-      </w:r>
-      <w:r>
-        <w:t xml:space="preserve"> using linear regressions</w:t>
-      </w:r>
-      <w:r>
-        <w:t xml:space="preserve"> and visualized them fitting locally weighted regression (loess) curves</w:t>
-      </w:r>
-      <w:r>
-        <w:t xml:space="preserve"> after log-transforming AGB</w:t>
+        <w:t>after log-transforming AGB</w:t>
       </w:r>
       <w:r>
         <w:t>.</w:t>
@@ -5840,15 +5748,7 @@
         <w:t>employed</w:t>
       </w:r>
       <w:r>
-        <w:t xml:space="preserve"> a similar approach as </w:t>
-      </w:r>
-      <w:proofErr w:type="spellStart"/>
-      <w:r>
-        <w:t>Cuni</w:t>
-      </w:r>
-      <w:proofErr w:type="spellEnd"/>
-      <w:r>
-        <w:t xml:space="preserve">-Sanchez et al. (2021) and </w:t>
+        <w:t xml:space="preserve"> a similar approach as Cuni-Sanchez et al. (2021) and </w:t>
       </w:r>
       <w:r>
         <w:t>classified trees in six size classes based on their DBH:</w:t>
@@ -6034,13 +5934,49 @@
         <w:t xml:space="preserve">the possibility </w:t>
       </w:r>
       <w:r>
-        <w:t xml:space="preserve">to test, first, whether the relationship between AGB and diversity is scale-dependent (as some studies have shown </w:t>
-      </w:r>
-      <w:r>
-        <w:t xml:space="preserve">e.g., </w:t>
-      </w:r>
-      <w:r>
-        <w:t xml:space="preserve">Porter), and whether this relationship changes in forest stands at different successional stages. Thus, we visualized the results at plot (smaller scale) and site (larger scale) levels, considering </w:t>
+        <w:t xml:space="preserve">to test, first, whether the relationship between AGB and diversity is scale-dependent </w:t>
+      </w:r>
+      <w:r>
+        <w:fldChar w:fldCharType="begin" w:fldLock="1"/>
+      </w:r>
+      <w:r>
+        <w:instrText>ADDIN CSL_CITATION {"citationItems":[{"id":"ITEM-1","itemData":{"DOI":"10.1111/geb.12364","ISSN":"14668238","abstract":"Aim: Tropical forests store 25% of global carbon and harbour 96% of the world's tree species, but it is not clear whether this high biodiversity matters for carbon storage. Few studies have teased apart the relative importance of forest attributes and environmental drivers for ecosystem functioning, and no such study exists for the tropics. Location: Neotropics. Methods: We relate aboveground biomass (AGB) to forest attributes (diversity and structure) and environmental drivers (annual rainfall and soil fertility) using data from 144,000 trees, 2050 forest plots and 59 forest sites. The sites span the complete latitudinal and climatic gradients in the lowland Neotropics, with rainfall ranging from 750 to 4350mmyear-1. Relationships were analysed within forest sites at scales of 0.1 and 1 ha and across forest sites along large-scale environmental gradients. We used a structural equation model to test the hypothesis that species richness, forest structural attributes and environmental drivers have independent, positive effects on AGB. Results: Across sites, AGB was most strongly driven by rainfall, followed by average tree stem diameter and rarefied species richness, which all had positive effects on AGB. Our indicator of soil fertility (cation exchange capacity) had a negligible effect on AGB, perhaps because we used a global soil database. Taxonomic forest attributes (i.e. species richness, rarefied richness and Shannon diversity) had the strongest relationships with AGB at small spatial scales, where an additional species can still make a difference in terms of niche complementarity, while structural forest attributes (i.e. tree density and tree size) had strong relationships with AGB at all spatial scales. Main conclusions: Biodiversity has an independent, positive effect on AGB and ecosystem functioning, not only in relatively simple temperate systems but also in structurally complex hyperdiverse tropical forests. Biodiversity conservation should therefore be a key component of the UN Reducing Emissions from Deforestation and Degradation strategy.","author":[{"dropping-particle":"","family":"Poorter","given":"L.","non-dropping-particle":"","parse-names":false,"suffix":""},{"dropping-particle":"","family":"Sande","given":"M. T.","non-dropping-particle":"van der","parse-names":false,"suffix":""},{"dropping-particle":"","family":"Thompson","given":"J.","non-dropping-particle":"","parse-names":false,"suffix":""},{"dropping-particle":"","family":"Arets","given":"E. J.M.M.","non-dropping-particle":"","parse-names":false,"suffix":""},{"dropping-particle":"","family":"Alarcón","given":"A.","non-dropping-particle":"","parse-names":false,"suffix":""},{"dropping-particle":"","family":"Álvarez-Sánchez","given":"J.","non-dropping-particle":"","parse-names":false,"suffix":""},{"dropping-particle":"","family":"Ascarrunz","given":"N.","non-dropping-particle":"","parse-names":false,"suffix":""},{"dropping-particle":"","family":"Balvanera","given":"P.","non-dropping-particle":"","parse-names":false,"suffix":""},{"dropping-particle":"","family":"Barajas-Guzmán","given":"G.","non-dropping-particle":"","parse-names":false,"suffix":""},{"dropping-particle":"","family":"Boit","given":"A.","non-dropping-particle":"","parse-names":false,"suffix":""},{"dropping-particle":"","family":"Bongers","given":"F.","non-dropping-particle":"","parse-names":false,"suffix":""},{"dropping-particle":"","family":"Carvalho","given":"F. A.","non-dropping-particle":"","parse-names":false,"suffix":""},{"dropping-particle":"","family":"Casanoves","given":"F.","non-dropping-particle":"","parse-names":false,"suffix":""},{"dropping-particle":"","family":"Cornejo-Tenorio","given":"G.","non-dropping-particle":"","parse-names":false,"suffix":""},{"dropping-particle":"","family":"Costa","given":"F. R.C.","non-dropping-particle":"","parse-names":false,"suffix":""},{"dropping-particle":"V.","family":"Castilho","given":"C.","non-dropping-particle":"de","parse-names":false,"suffix":""},{"dropping-particle":"","family":"Duivenvoorden","given":"J. F.","non-dropping-particle":"","parse-names":false,"suffix":""},{"dropping-particle":"","family":"Dutrieux","given":"L. P.","non-dropping-particle":"","parse-names":false,"suffix":""},{"dropping-particle":"","family":"Enquist","given":"B. J.","non-dropping-particle":"","parse-names":false,"suffix":""},{"dropping-particle":"","family":"Fernández-Méndez","given":"F.","non-dropping-particle":"","parse-names":false,"suffix":""},{"dropping-particle":"","family":"Finegan","given":"B.","non-dropping-particle":"","parse-names":false,"suffix":""},{"dropping-particle":"","family":"Gormley","given":"L. H.L.","non-dropping-particle":"","parse-names":false,"suffix":""},{"dropping-particle":"","family":"Healey","given":"J. R.","non-dropping-particle":"","parse-names":false,"suffix":""},{"dropping-particle":"","family":"Hoosbeek","given":"M. R.","non-dropping-particle":"","parse-names":false,"suffix":""},{"dropping-particle":"","family":"Ibarra-Manríquez","given":"G.","non-dropping-particle":"","parse-names":false,"suffix":""},{"dropping-particle":"","family":"Junqueira","given":"A. B.","non-dropping-particle":"","parse-names":false,"suffix":""},{"dropping-particle":"","family":"Levis","given":"C.","non-dropping-particle":"","parse-names":false,"suffix":""},{"dropping-particle":"","family":"Licona","given":"J. C.","non-dropping-particle":"","parse-names":false,"suffix":""},{"dropping-particle":"","family":"Lisboa","given":"L. S.","non-dropping-particle":"","parse-names":false,"suffix":""},{"dropping-particle":"","family":"Magnusson","given":"W. E.","non-dropping-particle":"","parse-names":false,"suffix":""},{"dropping-particle":"","family":"Martínez-Ramos","given":"M.","non-dropping-particle":"","parse-names":false,"suffix":""},{"dropping-particle":"","family":"Martínez-Yrizar","given":"A.","non-dropping-particle":"","parse-names":false,"suffix":""},{"dropping-particle":"","family":"Martorano","given":"L. G.","non-dropping-particle":"","parse-names":false,"suffix":""},{"dropping-particle":"","family":"Maskell","given":"L. C.","non-dropping-particle":"","parse-names":false,"suffix":""},{"dropping-particle":"","family":"Mazzei","given":"L.","non-dropping-particle":"","parse-names":false,"suffix":""},{"dropping-particle":"","family":"Meave","given":"J. A.","non-dropping-particle":"","parse-names":false,"suffix":""},{"dropping-particle":"","family":"Mora","given":"F.","non-dropping-particle":"","parse-names":false,"suffix":""},{"dropping-particle":"","family":"Muñoz","given":"R.","non-dropping-particle":"","parse-names":false,"suffix":""},{"dropping-particle":"","family":"Nytch","given":"C.","non-dropping-particle":"","parse-names":false,"suffix":""},{"dropping-particle":"","family":"Pansonato","given":"M. P.","non-dropping-particle":"","parse-names":false,"suffix":""},{"dropping-particle":"","family":"Parr","given":"T. W.","non-dropping-particle":"","parse-names":false,"suffix":""},{"dropping-particle":"","family":"Paz","given":"H.","non-dropping-particle":"","parse-names":false,"suffix":""},{"dropping-particle":"","family":"Pérez-García","given":"E. A.","non-dropping-particle":"","parse-names":false,"suffix":""},{"dropping-particle":"","family":"Rentería","given":"L. Y.","non-dropping-particle":"","parse-names":false,"suffix":""},{"dropping-particle":"","family":"Rodríguez-Velazquez","given":"J.","non-dropping-particle":"","parse-names":false,"suffix":""},{"dropping-particle":"","family":"Rozendaal","given":"D. M.A.","non-dropping-particle":"","parse-names":false,"suffix":""},{"dropping-particle":"","family":"Ruschel","given":"A. R.","non-dropping-particle":"","parse-names":false,"suffix":""},{"dropping-particle":"","family":"Sakschewski","given":"B.","non-dropping-particle":"","parse-names":false,"suffix":""},{"dropping-particle":"","family":"Salgado-Negret","given":"B.","non-dropping-particle":"","parse-names":false,"suffix":""},{"dropping-particle":"","family":"Schietti","given":"J.","non-dropping-particle":"","parse-names":false,"suffix":""},{"dropping-particle":"","family":"Simões","given":"M.","non-dropping-particle":"","parse-names":false,"suffix":""},{"dropping-particle":"","family":"Sinclair","given":"F. L.","non-dropping-particle":"","parse-names":false,"suffix":""},{"dropping-particle":"","family":"Souza","given":"P. F.","non-dropping-particle":"","parse-names":false,"suffix":""},{"dropping-particle":"","family":"Souza","given":"F. C.","non-dropping-particle":"","parse-names":false,"suffix":""},{"dropping-particle":"","family":"Stropp","given":"J.","non-dropping-particle":"","parse-names":false,"suffix":""},{"dropping-particle":"","family":"Steege","given":"H.","non-dropping-particle":"ter","parse-names":false,"suffix":""},{"dropping-particle":"","family":"Swenson","given":"N. G.","non-dropping-particle":"","parse-names":false,"suffix":""},{"dropping-particle":"","family":"Thonicke","given":"K.","non-dropping-particle":"","parse-names":false,"suffix":""},{"dropping-particle":"","family":"Toledo","given":"M.","non-dropping-particle":"","parse-names":false,"suffix":""},{"dropping-particle":"","family":"Uriarte","given":"M.","non-dropping-particle":"","parse-names":false,"suffix":""},{"dropping-particle":"","family":"Hout","given":"P.","non-dropping-particle":"van der","parse-names":false,"suffix":""},{"dropping-particle":"","family":"Walker","given":"P.","non-dropping-particle":"","parse-names":false,"suffix":""},{"dropping-particle":"","family":"Zamora","given":"N.","non-dropping-particle":"","parse-names":false,"suffix":""},{"dropping-particle":"","family":"Peña-Claros","given":"M.","non-dropping-particle":"","parse-names":false,"suffix":""}],"container-title":"Global Ecology and Biogeography","id":"ITEM-1","issue":"11","issued":{"date-parts":[["2015"]]},"page":"1314-1328","title":"Diversity enhances carbon storage in tropical forests","type":"article-journal","volume":"24"},"uris":["http://www.mendeley.com/documents/?uuid=f76f7b42-d11f-483c-9467-c7ab166ec034"]}],"mendeley":{"formattedCitation":"(Poorter et al., 2015)","manualFormatting":"(as some studies have shown e.g., Poorter et al., 2015)","plainTextFormattedCitation":"(Poorter et al., 2015)","previouslyFormattedCitation":"(Poorter et al., 2015)"},"properties":{"noteIndex":0},"schema":"https://github.com/citation-style-language/schema/raw/master/csl-citation.json"}</w:instrText>
+      </w:r>
+      <w:r>
+        <w:fldChar w:fldCharType="separate"/>
+      </w:r>
+      <w:r>
+        <w:rPr>
+          <w:noProof/>
+        </w:rPr>
+        <w:t>(</w:t>
+      </w:r>
+      <w:r>
+        <w:rPr>
+          <w:noProof/>
+        </w:rPr>
+        <w:t>as some studies have shown e.g.,</w:t>
+      </w:r>
+      <w:r>
+        <w:rPr>
+          <w:noProof/>
+        </w:rPr>
+        <w:t xml:space="preserve"> </w:t>
+      </w:r>
+      <w:r>
+        <w:rPr>
+          <w:noProof/>
+        </w:rPr>
+        <w:t>Poorter et al., 2015)</w:t>
+      </w:r>
+      <w:r>
+        <w:fldChar w:fldCharType="end"/>
+      </w:r>
+      <w:r>
+        <w:t xml:space="preserve">, </w:t>
+      </w:r>
+      <w:r>
+        <w:t xml:space="preserve">and whether this relationship changes in forest stands at different successional stages. Thus, we visualized the results at plot (smaller scale) and site (larger scale) levels, considering </w:t>
       </w:r>
       <w:r>
         <w:t>the successional stage of each plot</w:t>
@@ -6191,24 +6127,44 @@
       <w:r>
         <w:t xml:space="preserve">approach </w:t>
       </w:r>
-      <w:proofErr w:type="gramStart"/>
       <w:r>
         <w:t xml:space="preserve">similar </w:t>
       </w:r>
       <w:r>
-        <w:t>to</w:t>
-      </w:r>
-      <w:proofErr w:type="gramEnd"/>
+        <w:t xml:space="preserve">to </w:t>
+      </w:r>
+      <w:r>
+        <w:rPr>
+          <w:highlight w:val="lightGray"/>
+        </w:rPr>
+        <w:t>Tredennick et al. (2021)</w:t>
+      </w:r>
+      <w:r>
+        <w:t xml:space="preserve"> for model exploration, we performed variable selection by comparing the full model against a series of reduced models in which each predictor is dropped in a stepwise fashion</w:t>
+      </w:r>
       <w:r>
         <w:t xml:space="preserve"> </w:t>
       </w:r>
-      <w:proofErr w:type="spellStart"/>
-      <w:r>
-        <w:t>Tredennick</w:t>
-      </w:r>
-      <w:proofErr w:type="spellEnd"/>
-      <w:r>
-        <w:t xml:space="preserve"> et al. (2021) for model exploration, we performed variable selection by comparing the full model against a series of reduced models in which each predictor is dropped in a stepwise fashion. We selected the best model comparing</w:t>
+      <w:r>
+        <w:fldChar w:fldCharType="begin" w:fldLock="1"/>
+      </w:r>
+      <w:r>
+        <w:instrText>ADDIN CSL_CITATION {"citationItems":[{"id":"ITEM-1","itemData":{"author":[{"dropping-particle":"","family":"Lumley","given":"T","non-dropping-particle":"","parse-names":false,"suffix":""}],"id":"ITEM-1","issued":{"date-parts":[["2020"]]},"number":"R package version 3.1.","title":"leaps: Regression Subset Selection","type":"article"},"uris":["http://www.mendeley.com/documents/?uuid=cdd36f28-2780-403c-94a4-8a0ce3880efb"]}],"mendeley":{"formattedCitation":"(Lumley, 2020)","plainTextFormattedCitation":"(Lumley, 2020)"},"properties":{"noteIndex":0},"schema":"https://github.com/citation-style-language/schema/raw/master/csl-citation.json"}</w:instrText>
+      </w:r>
+      <w:r>
+        <w:fldChar w:fldCharType="separate"/>
+      </w:r>
+      <w:r>
+        <w:rPr>
+          <w:noProof/>
+        </w:rPr>
+        <w:t>(Lumley, 2020)</w:t>
+      </w:r>
+      <w:r>
+        <w:fldChar w:fldCharType="end"/>
+      </w:r>
+      <w:r>
+        <w:t>. We selected the best model comparing</w:t>
       </w:r>
       <w:r>
         <w:t xml:space="preserve"> their</w:t>
@@ -6309,45 +6265,10 @@
       </w:pPr>
       <w:r>
         <w:rPr>
-          <w:b/>
-          <w:bCs/>
-        </w:rPr>
-        <w:tab/>
-      </w:r>
-      <w:r>
-        <w:rPr>
           <w:i/>
           <w:iCs/>
         </w:rPr>
-        <w:t xml:space="preserve">AGB </w:t>
-      </w:r>
-      <w:r>
-        <w:rPr>
-          <w:i/>
-          <w:iCs/>
-        </w:rPr>
-        <w:t>magnitude and distribution</w:t>
-      </w:r>
-      <w:r>
-        <w:rPr>
-          <w:i/>
-          <w:iCs/>
-        </w:rPr>
-        <w:t xml:space="preserve"> in</w:t>
-      </w:r>
-      <w:r>
-        <w:rPr>
-          <w:i/>
-          <w:iCs/>
-        </w:rPr>
-        <w:t xml:space="preserve"> TMCF</w:t>
-      </w:r>
-      <w:r>
-        <w:rPr>
-          <w:i/>
-          <w:iCs/>
-        </w:rPr>
-        <w:t xml:space="preserve"> in the NMO</w:t>
+        <w:t xml:space="preserve">AGB in TMCF within the NMO is large and driven by basal area and the density of big trees </w:t>
       </w:r>
     </w:p>
     <w:p>
@@ -7178,15 +7099,7 @@
     <w:p>
       <w:r>
         <w:tab/>
-        <w:t xml:space="preserve">In these landscapes there is </w:t>
-      </w:r>
-      <w:proofErr w:type="gramStart"/>
-      <w:r>
-        <w:t>a large proportion</w:t>
-      </w:r>
-      <w:proofErr w:type="gramEnd"/>
-      <w:r>
-        <w:t xml:space="preserve"> of small trees (DBH &lt; 20 cm), and </w:t>
+        <w:t xml:space="preserve">In these landscapes there is a large proportion of small trees (DBH &lt; 20 cm), and </w:t>
       </w:r>
       <w:r>
         <w:t xml:space="preserve">trees with a DBH </w:t>
@@ -7566,15 +7479,7 @@
         <w:t>Young fallows</w:t>
       </w:r>
       <w:r>
-        <w:t xml:space="preserve"> have small AGB and small number of trees. Thus, the few but large trees that do exist in these plots represent </w:t>
-      </w:r>
-      <w:proofErr w:type="gramStart"/>
-      <w:r>
-        <w:t>a large proportion</w:t>
-      </w:r>
-      <w:proofErr w:type="gramEnd"/>
-      <w:r>
-        <w:t xml:space="preserve"> of the total amount of AGB</w:t>
+        <w:t xml:space="preserve"> have small AGB and small number of trees. Thus, the few but large trees that do exist in these plots represent a large proportion of the total amount of AGB</w:t>
       </w:r>
       <w:r>
         <w:t xml:space="preserve"> (although this is not statistically different from the contribution to AGB by other size classes)</w:t>
@@ -7624,260 +7529,211 @@
         </w:rPr>
       </w:pPr>
       <w:r>
-        <w:tab/>
-      </w:r>
-      <w:r>
         <w:rPr>
           <w:i/>
           <w:iCs/>
         </w:rPr>
-        <w:t xml:space="preserve">Relationship between AGB and </w:t>
+        <w:t xml:space="preserve">The relationship between AGB and tree diversity is weak and scale-dependent  </w:t>
+      </w:r>
+    </w:p>
+    <w:p>
+      <w:r>
+        <w:t xml:space="preserve">We found a total of 148 tree species in the region, being </w:t>
       </w:r>
       <w:r>
         <w:rPr>
           <w:i/>
           <w:iCs/>
         </w:rPr>
-        <w:t>t</w:t>
+        <w:t>Quercus</w:t>
+      </w:r>
+      <w:r>
+        <w:t xml:space="preserve">, </w:t>
       </w:r>
       <w:r>
         <w:rPr>
           <w:i/>
           <w:iCs/>
         </w:rPr>
-        <w:t xml:space="preserve">ree </w:t>
+        <w:t>Saurauia</w:t>
+      </w:r>
+      <w:r>
+        <w:t xml:space="preserve">, and </w:t>
       </w:r>
       <w:r>
         <w:rPr>
           <w:i/>
           <w:iCs/>
         </w:rPr>
+        <w:t>Pinus</w:t>
+      </w:r>
+      <w:r>
+        <w:t xml:space="preserve"> the most abundant genus. We analyzed the relationship between AGB and tree diversity at site and plot levels. Although we were expecting a linear positive relationship between these variables, they show a positive but weak correlation with correlation coefficients near 0.</w:t>
+      </w:r>
+      <w:r>
+        <w:t>2 and near 0.3 when AGB is log-transformed</w:t>
+      </w:r>
+      <w:r>
+        <w:t xml:space="preserve"> (</w:t>
+      </w:r>
+      <w:r>
+        <w:rPr>
+          <w:highlight w:val="cyan"/>
+        </w:rPr>
+        <w:t>Figure S2</w:t>
+      </w:r>
+      <w:r>
+        <w:t xml:space="preserve">). </w:t>
+      </w:r>
+      <w:r>
+        <w:t>We tested how AGB changes in relation to tree diversity u</w:t>
+      </w:r>
+      <w:r>
+        <w:t>sing Shannon diversity index (H) and species richness (S)</w:t>
+      </w:r>
+      <w:r>
+        <w:t xml:space="preserve">. Our results show </w:t>
+      </w:r>
+      <w:r>
+        <w:t xml:space="preserve">that </w:t>
+      </w:r>
+      <w:r>
+        <w:t xml:space="preserve">at site level </w:t>
+      </w:r>
+      <w:r>
+        <w:t xml:space="preserve">neither </w:t>
+      </w:r>
+      <w:r>
+        <w:t xml:space="preserve">H </w:t>
+      </w:r>
+      <w:r>
+        <w:t xml:space="preserve">nor S </w:t>
+      </w:r>
+      <w:r>
+        <w:t>have a clear relationship with AGB</w:t>
+      </w:r>
+      <w:r>
+        <w:t>, even when log-transforming AGB (</w:t>
+      </w:r>
+      <w:r>
+        <w:rPr>
+          <w:highlight w:val="cyan"/>
+        </w:rPr>
+        <w:t>Figure 5a and 5b</w:t>
+      </w:r>
+      <w:r>
+        <w:t>), and none of the linear regressions are statistically significant</w:t>
+      </w:r>
+      <w:r>
+        <w:t xml:space="preserve">. </w:t>
+      </w:r>
+      <w:r>
+        <w:t xml:space="preserve">When we analyzed the relationship between AGB and tree diversity at plot level, we found a </w:t>
+      </w:r>
+      <w:r>
+        <w:t xml:space="preserve">slightly </w:t>
+      </w:r>
+      <w:r>
+        <w:t xml:space="preserve">clearer </w:t>
+      </w:r>
+      <w:r>
+        <w:t xml:space="preserve">positive </w:t>
+      </w:r>
+      <w:r>
+        <w:t>relationship</w:t>
+      </w:r>
+      <w:r>
+        <w:t>, especially when using S</w:t>
+      </w:r>
+      <w:r>
+        <w:t xml:space="preserve"> (</w:t>
+      </w:r>
+      <w:r>
+        <w:rPr>
+          <w:highlight w:val="cyan"/>
+        </w:rPr>
+        <w:t xml:space="preserve">Figure </w:t>
+      </w:r>
+      <w:r>
+        <w:rPr>
+          <w:highlight w:val="cyan"/>
+        </w:rPr>
+        <w:t>5</w:t>
+      </w:r>
+      <w:r>
+        <w:rPr>
+          <w:highlight w:val="cyan"/>
+        </w:rPr>
+        <w:t xml:space="preserve">c and </w:t>
+      </w:r>
+      <w:r>
+        <w:rPr>
+          <w:highlight w:val="cyan"/>
+        </w:rPr>
+        <w:t>5</w:t>
+      </w:r>
+      <w:r>
+        <w:rPr>
+          <w:highlight w:val="cyan"/>
+        </w:rPr>
         <w:t>d</w:t>
       </w:r>
+      <w:r>
+        <w:t xml:space="preserve">). </w:t>
+      </w:r>
+      <w:r>
+        <w:t xml:space="preserve">In both cases, </w:t>
+      </w:r>
+      <w:r>
+        <w:t xml:space="preserve">AGB slightly increases with </w:t>
+      </w:r>
+      <w:r>
+        <w:t>tree diversity</w:t>
+      </w:r>
+      <w:r>
+        <w:t xml:space="preserve"> showing statistically significant linear regressions when AGB is log-transformed, although the R</w:t>
+      </w:r>
+      <w:r>
+        <w:rPr>
+          <w:vertAlign w:val="superscript"/>
+        </w:rPr>
+        <w:t>2</w:t>
+      </w:r>
+      <w:r>
+        <w:t xml:space="preserve"> in both cases is low.</w:t>
+      </w:r>
+      <w:r>
+        <w:t xml:space="preserve"> </w:t>
+      </w:r>
+      <w:r>
+        <w:t xml:space="preserve">Despite we were expecting a clearer trend </w:t>
+      </w:r>
+      <w:r>
+        <w:t xml:space="preserve">between </w:t>
+      </w:r>
+      <w:r>
+        <w:t>AGB and tree diversity over different successional stages</w:t>
+      </w:r>
+      <w:r>
+        <w:t xml:space="preserve">, all three successional stages show wide variation in </w:t>
+      </w:r>
+      <w:r>
+        <w:t>H and S</w:t>
+      </w:r>
+      <w:r>
+        <w:t xml:space="preserve">. </w:t>
+      </w:r>
+      <w:r>
+        <w:t xml:space="preserve">Thus, sites with a larger composition of mature forests show greater AGB but not necessarily greater tree diversity, suggesting these two variables follow slightly different trends in forest-agriculture mosaics. </w:t>
+      </w:r>
+    </w:p>
+    <w:p>
       <w:r>
         <w:rPr>
           <w:i/>
           <w:iCs/>
         </w:rPr>
-        <w:t xml:space="preserve">iversity </w:t>
-      </w:r>
-    </w:p>
-    <w:p>
-      <w:r>
-        <w:t xml:space="preserve">We found a total of 148 tree species in the region, being </w:t>
-      </w:r>
-      <w:r>
-        <w:rPr>
-          <w:i/>
-          <w:iCs/>
-        </w:rPr>
-        <w:t>Quercus</w:t>
-      </w:r>
-      <w:r>
-        <w:t xml:space="preserve">, </w:t>
-      </w:r>
-      <w:proofErr w:type="spellStart"/>
-      <w:r>
-        <w:rPr>
-          <w:i/>
-          <w:iCs/>
-        </w:rPr>
-        <w:t>Saurauia</w:t>
-      </w:r>
-      <w:proofErr w:type="spellEnd"/>
-      <w:r>
-        <w:t xml:space="preserve">, and </w:t>
-      </w:r>
-      <w:r>
-        <w:rPr>
-          <w:i/>
-          <w:iCs/>
-        </w:rPr>
-        <w:t>Pinus</w:t>
-      </w:r>
-      <w:r>
-        <w:t xml:space="preserve"> the most abundant genus. We analyzed the relationship between AGB and tree diversity at site and plot levels. Although we were expecting a linear positive relationship between these variables, they show a positive but weak correlation with correlation coefficients near 0.</w:t>
-      </w:r>
-      <w:r>
-        <w:t>2 and near 0.3 when AGB is log-transformed</w:t>
-      </w:r>
-      <w:r>
-        <w:t xml:space="preserve"> (</w:t>
-      </w:r>
-      <w:r>
-        <w:rPr>
-          <w:highlight w:val="cyan"/>
-        </w:rPr>
-        <w:t>Figure S2</w:t>
-      </w:r>
-      <w:r>
-        <w:t xml:space="preserve">). </w:t>
-      </w:r>
-      <w:r>
-        <w:t>We tested how AGB changes in relation to tree diversity u</w:t>
-      </w:r>
-      <w:r>
-        <w:t>sing Shannon diversity index (H) and species richness (S)</w:t>
-      </w:r>
-      <w:r>
-        <w:t xml:space="preserve">. Our results show </w:t>
-      </w:r>
-      <w:r>
-        <w:t xml:space="preserve">that </w:t>
-      </w:r>
-      <w:r>
-        <w:t xml:space="preserve">at site level </w:t>
-      </w:r>
-      <w:r>
-        <w:t xml:space="preserve">neither </w:t>
-      </w:r>
-      <w:r>
-        <w:t xml:space="preserve">H </w:t>
-      </w:r>
-      <w:r>
-        <w:t xml:space="preserve">nor S </w:t>
-      </w:r>
-      <w:r>
-        <w:t>have a clear relationship with AGB</w:t>
-      </w:r>
-      <w:r>
-        <w:t>, even when log-transforming AGB (</w:t>
-      </w:r>
-      <w:r>
-        <w:rPr>
-          <w:highlight w:val="cyan"/>
-        </w:rPr>
-        <w:t>Figure 5a and 5b</w:t>
-      </w:r>
-      <w:r>
-        <w:t>), and none of the linear regressions are statistically significant</w:t>
-      </w:r>
-      <w:r>
-        <w:t xml:space="preserve">. </w:t>
-      </w:r>
-      <w:r>
-        <w:t xml:space="preserve">When we analyzed the relationship between AGB and tree diversity at plot level, we found a </w:t>
-      </w:r>
-      <w:r>
-        <w:t xml:space="preserve">slightly </w:t>
-      </w:r>
-      <w:r>
-        <w:t xml:space="preserve">clearer </w:t>
-      </w:r>
-      <w:r>
-        <w:t xml:space="preserve">positive </w:t>
-      </w:r>
-      <w:r>
-        <w:t>relationship</w:t>
-      </w:r>
-      <w:r>
-        <w:t>, especially when using S</w:t>
-      </w:r>
-      <w:r>
-        <w:t xml:space="preserve"> (</w:t>
-      </w:r>
-      <w:r>
-        <w:rPr>
-          <w:highlight w:val="cyan"/>
-        </w:rPr>
-        <w:t xml:space="preserve">Figure </w:t>
-      </w:r>
-      <w:r>
-        <w:rPr>
-          <w:highlight w:val="cyan"/>
-        </w:rPr>
-        <w:t>5</w:t>
-      </w:r>
-      <w:r>
-        <w:rPr>
-          <w:highlight w:val="cyan"/>
-        </w:rPr>
-        <w:t xml:space="preserve">c and </w:t>
-      </w:r>
-      <w:r>
-        <w:rPr>
-          <w:highlight w:val="cyan"/>
-        </w:rPr>
-        <w:t>5</w:t>
-      </w:r>
-      <w:r>
-        <w:rPr>
-          <w:highlight w:val="cyan"/>
-        </w:rPr>
-        <w:t>d</w:t>
-      </w:r>
-      <w:r>
-        <w:t xml:space="preserve">). </w:t>
-      </w:r>
-      <w:r>
-        <w:t xml:space="preserve">In both cases, </w:t>
-      </w:r>
-      <w:r>
-        <w:t xml:space="preserve">AGB slightly increases with </w:t>
-      </w:r>
-      <w:r>
-        <w:t>tree diversity</w:t>
-      </w:r>
-      <w:r>
-        <w:t xml:space="preserve"> showing statistically significant linear regressions when AGB is log-transformed, although the R</w:t>
-      </w:r>
-      <w:r>
-        <w:rPr>
-          <w:vertAlign w:val="superscript"/>
-        </w:rPr>
-        <w:t>2</w:t>
-      </w:r>
-      <w:r>
-        <w:t xml:space="preserve"> in both cases is low.</w:t>
-      </w:r>
-      <w:r>
-        <w:t xml:space="preserve"> </w:t>
-      </w:r>
-      <w:r>
-        <w:t xml:space="preserve">Despite we were expecting a clearer trend </w:t>
-      </w:r>
-      <w:r>
-        <w:t xml:space="preserve">between </w:t>
-      </w:r>
-      <w:r>
-        <w:t>AGB and tree diversity over different successional stages</w:t>
-      </w:r>
-      <w:r>
-        <w:t xml:space="preserve">, all three successional stages show wide variation in </w:t>
-      </w:r>
-      <w:r>
-        <w:t>H and S</w:t>
-      </w:r>
-      <w:r>
-        <w:t xml:space="preserve">. </w:t>
-      </w:r>
-      <w:r>
-        <w:t xml:space="preserve">Thus, sites with a larger composition of mature forests show greater AGB but not necessarily greater tree diversity, suggesting these two variables follow slightly different trends in forest-agriculture mosaics. </w:t>
-      </w:r>
-    </w:p>
-    <w:p>
-      <w:pPr>
-        <w:rPr>
-          <w:i/>
-          <w:iCs/>
-        </w:rPr>
-      </w:pPr>
-      <w:r>
-        <w:tab/>
-      </w:r>
-      <w:r>
-        <w:rPr>
-          <w:i/>
-          <w:iCs/>
-        </w:rPr>
-        <w:t>Patterns of AGB along land-use and environmental gradients</w:t>
-      </w:r>
-      <w:r>
-        <w:rPr>
-          <w:i/>
-          <w:iCs/>
-        </w:rPr>
-        <w:t xml:space="preserve"> </w:t>
+        <w:t>Environmental and land-use gradients: AGB increases with elevation and decreases with land-use intensity</w:t>
       </w:r>
     </w:p>
     <w:p>
@@ -8671,13 +8527,8 @@
       <w:r>
         <w:t xml:space="preserve"> is in lowland tropical forests, </w:t>
       </w:r>
-      <w:proofErr w:type="gramStart"/>
-      <w:r>
-        <w:t>large amounts</w:t>
-      </w:r>
-      <w:proofErr w:type="gramEnd"/>
-      <w:r>
-        <w:t xml:space="preserve"> of AGB</w:t>
+      <w:r>
+        <w:t>large amounts of AGB</w:t>
       </w:r>
       <w:r>
         <w:t xml:space="preserve"> </w:t>
@@ -9042,23 +8893,28 @@
           <w:i/>
           <w:iCs/>
         </w:rPr>
-        <w:t xml:space="preserve">AGB in TMCF within the NMO is large and driven by basal area and the density of </w:t>
-      </w:r>
-      <w:proofErr w:type="gramStart"/>
+        <w:t xml:space="preserve">AGB </w:t>
+      </w:r>
       <w:r>
         <w:rPr>
           <w:i/>
           <w:iCs/>
         </w:rPr>
-        <w:t>big trees</w:t>
-      </w:r>
-      <w:proofErr w:type="gramEnd"/>
+        <w:t>magnitude and distribution</w:t>
+      </w:r>
       <w:r>
         <w:rPr>
           <w:i/>
           <w:iCs/>
         </w:rPr>
-        <w:t xml:space="preserve"> </w:t>
+        <w:t xml:space="preserve"> in TMCF</w:t>
+      </w:r>
+      <w:r>
+        <w:rPr>
+          <w:i/>
+          <w:iCs/>
+        </w:rPr>
+        <w:t xml:space="preserve"> in the NMO</w:t>
       </w:r>
     </w:p>
     <w:p>
@@ -9080,13 +8936,8 @@
       <w:r>
         <w:t>, as commonly found in tropical forests (</w:t>
       </w:r>
-      <w:proofErr w:type="spellStart"/>
-      <w:r>
-        <w:t>Malhi</w:t>
-      </w:r>
-      <w:proofErr w:type="spellEnd"/>
-      <w:r>
-        <w:t xml:space="preserve"> et al. </w:t>
+      <w:r>
+        <w:t xml:space="preserve">Malhi et al. </w:t>
       </w:r>
       <w:r>
         <w:t>2014, Gardner et al., 2009</w:t>
@@ -9149,188 +9000,135 @@
         <w:t xml:space="preserve">falling </w:t>
       </w:r>
       <w:r>
-        <w:t xml:space="preserve">within the range found by </w:t>
-      </w:r>
-      <w:proofErr w:type="spellStart"/>
-      <w:r>
-        <w:t>Spracklen</w:t>
-      </w:r>
-      <w:proofErr w:type="spellEnd"/>
+        <w:t>within the range found by Spracklen and Righelto (</w:t>
+      </w:r>
+      <w:r>
+        <w:t>2014</w:t>
+      </w:r>
+      <w:r>
+        <w:t xml:space="preserve">) for </w:t>
+      </w:r>
+      <w:r>
+        <w:t>TMCF</w:t>
+      </w:r>
+      <w:r>
+        <w:t xml:space="preserve"> around the globe</w:t>
+      </w:r>
+      <w:r>
+        <w:t>, although slightly lower than the average</w:t>
+      </w:r>
+      <w:r>
+        <w:t xml:space="preserve"> value</w:t>
+      </w:r>
+      <w:r>
+        <w:t xml:space="preserve"> they report for this ecosystem in the neotropics</w:t>
+      </w:r>
+      <w:r>
+        <w:t xml:space="preserve"> </w:t>
+      </w:r>
+      <w:r>
+        <w:t>(247 Mg ha</w:t>
+      </w:r>
+      <w:r>
+        <w:rPr>
+          <w:vertAlign w:val="superscript"/>
+        </w:rPr>
+        <w:t>-1</w:t>
+      </w:r>
+      <w:r>
+        <w:t xml:space="preserve">). In comparison to AGB estimates reported in pan-tropical maps, our results are in line with Santoro et al’s (2021) and Avitabile et al’s (2012) </w:t>
+      </w:r>
+      <w:r>
+        <w:t>values</w:t>
+      </w:r>
+      <w:r>
+        <w:t xml:space="preserve"> for the region</w:t>
+      </w:r>
+      <w:r>
+        <w:t xml:space="preserve">, but lower than those in Saatchi et al’s (2011). </w:t>
+      </w:r>
+      <w:r>
+        <w:t xml:space="preserve">When compared to AGB estimates </w:t>
+      </w:r>
+      <w:r>
+        <w:t>in</w:t>
+      </w:r>
+      <w:r>
+        <w:t xml:space="preserve"> TMCF in Mexico, our results agree with those found by Álvarez-Arteaga et al. </w:t>
+      </w:r>
+      <w:r>
+        <w:t>(2013)</w:t>
+      </w:r>
       <w:r>
         <w:t xml:space="preserve"> and </w:t>
       </w:r>
-      <w:proofErr w:type="spellStart"/>
-      <w:r>
-        <w:t>Righelto</w:t>
-      </w:r>
-      <w:proofErr w:type="spellEnd"/>
-      <w:r>
-        <w:t xml:space="preserve"> (</w:t>
-      </w:r>
-      <w:r>
-        <w:t>2014</w:t>
-      </w:r>
-      <w:r>
-        <w:t xml:space="preserve">) for </w:t>
-      </w:r>
-      <w:r>
-        <w:t>TMCF</w:t>
-      </w:r>
-      <w:r>
-        <w:t xml:space="preserve"> around the globe</w:t>
-      </w:r>
-      <w:r>
-        <w:t>, although slightly lower than the average</w:t>
-      </w:r>
-      <w:r>
-        <w:t xml:space="preserve"> value</w:t>
-      </w:r>
-      <w:r>
-        <w:t xml:space="preserve"> they report for this ecosystem in the neotropics</w:t>
+      <w:r>
+        <w:t xml:space="preserve">Vizcaíno-Bravo et al. </w:t>
+      </w:r>
+      <w:r>
+        <w:t>(2020)</w:t>
+      </w:r>
+      <w:r>
+        <w:t xml:space="preserve">. However, our </w:t>
+      </w:r>
+      <w:r>
+        <w:t>AGB estimate is higher than the average value reported in the FI results for TMCF at the national level, where TMCF averages 75.41 Mg ha</w:t>
+      </w:r>
+      <w:r>
+        <w:rPr>
+          <w:vertAlign w:val="superscript"/>
+        </w:rPr>
+        <w:t>-1</w:t>
+      </w:r>
+      <w:r>
+        <w:t xml:space="preserve">. </w:t>
+      </w:r>
+      <w:r>
+        <w:t>This</w:t>
+      </w:r>
+      <w:r>
+        <w:t xml:space="preserve"> discrepancy </w:t>
+      </w:r>
+      <w:r>
+        <w:t>can be surprising at first because</w:t>
       </w:r>
       <w:r>
         <w:t xml:space="preserve"> </w:t>
       </w:r>
       <w:r>
-        <w:t>(247 Mg ha</w:t>
-      </w:r>
-      <w:r>
-        <w:rPr>
-          <w:vertAlign w:val="superscript"/>
-        </w:rPr>
-        <w:t>-1</w:t>
-      </w:r>
-      <w:r>
-        <w:t xml:space="preserve">). In comparison to AGB estimates reported in pan-tropical maps, our results are in line with Santoro et </w:t>
-      </w:r>
-      <w:proofErr w:type="spellStart"/>
-      <w:r>
-        <w:t>al’s</w:t>
-      </w:r>
-      <w:proofErr w:type="spellEnd"/>
-      <w:r>
-        <w:t xml:space="preserve"> (2021) and </w:t>
-      </w:r>
-      <w:proofErr w:type="spellStart"/>
-      <w:r>
-        <w:t>Avitabile</w:t>
-      </w:r>
-      <w:proofErr w:type="spellEnd"/>
-      <w:r>
-        <w:t xml:space="preserve"> et </w:t>
-      </w:r>
-      <w:proofErr w:type="spellStart"/>
-      <w:r>
-        <w:t>al’s</w:t>
-      </w:r>
-      <w:proofErr w:type="spellEnd"/>
-      <w:r>
-        <w:t xml:space="preserve"> (2012) </w:t>
-      </w:r>
-      <w:r>
-        <w:t>values</w:t>
-      </w:r>
-      <w:r>
-        <w:t xml:space="preserve"> for the region</w:t>
-      </w:r>
-      <w:r>
-        <w:t xml:space="preserve">, but lower than those in Saatchi et </w:t>
-      </w:r>
-      <w:proofErr w:type="spellStart"/>
-      <w:r>
-        <w:t>al’s</w:t>
-      </w:r>
-      <w:proofErr w:type="spellEnd"/>
-      <w:r>
-        <w:t xml:space="preserve"> (2011). </w:t>
-      </w:r>
-      <w:r>
-        <w:t xml:space="preserve">When compared to AGB estimates </w:t>
-      </w:r>
-      <w:r>
-        <w:t>in</w:t>
-      </w:r>
-      <w:r>
-        <w:t xml:space="preserve"> TMCF in Mexico, our results agree with those found by Álvarez-Arteaga et al. </w:t>
+        <w:t>our estimates were calculated from a subset of the FI data set. However,</w:t>
+      </w:r>
+      <w:r>
+        <w:t xml:space="preserve"> it is probable that TMCF in </w:t>
+      </w:r>
+      <w:r>
+        <w:t xml:space="preserve">the </w:t>
+      </w:r>
+      <w:r>
+        <w:t>NMO contain</w:t>
+      </w:r>
+      <w:r>
+        <w:t>s</w:t>
+      </w:r>
+      <w:r>
+        <w:t xml:space="preserve"> larger amounts of AGB than other TMCF in the country. </w:t>
+      </w:r>
+      <w:r>
+        <w:t>For instance,</w:t>
+      </w:r>
+      <w:r>
+        <w:t xml:space="preserve"> the difference between AGB measured in TMCF within the NMO by</w:t>
+      </w:r>
+      <w:r>
+        <w:t xml:space="preserve"> Álvarez-Arteaga et al. </w:t>
       </w:r>
       <w:r>
         <w:t>(2013)</w:t>
       </w:r>
       <w:r>
-        <w:t xml:space="preserve"> and </w:t>
-      </w:r>
-      <w:proofErr w:type="spellStart"/>
-      <w:r>
-        <w:t>Vizcaíno</w:t>
-      </w:r>
-      <w:proofErr w:type="spellEnd"/>
-      <w:r>
-        <w:t xml:space="preserve">-Bravo et al. </w:t>
-      </w:r>
-      <w:r>
-        <w:t>(2020)</w:t>
-      </w:r>
-      <w:r>
-        <w:t xml:space="preserve">. However, our </w:t>
-      </w:r>
-      <w:r>
-        <w:t>AGB estimate is higher than the average value reported in the FI results for TMCF at the national level, where TMCF averages 75.41 Mg ha</w:t>
-      </w:r>
-      <w:r>
-        <w:rPr>
-          <w:vertAlign w:val="superscript"/>
-        </w:rPr>
-        <w:t>-1</w:t>
-      </w:r>
-      <w:r>
-        <w:t xml:space="preserve">. </w:t>
-      </w:r>
-      <w:r>
-        <w:t>This</w:t>
-      </w:r>
-      <w:r>
-        <w:t xml:space="preserve"> discrepancy </w:t>
-      </w:r>
-      <w:r>
-        <w:t>can be surprising at first because</w:t>
-      </w:r>
-      <w:r>
         <w:t xml:space="preserve"> </w:t>
       </w:r>
       <w:r>
-        <w:t>our estimates were calculated from a subset of the FI data set. However,</w:t>
-      </w:r>
-      <w:r>
-        <w:t xml:space="preserve"> it is probable that TMCF in </w:t>
-      </w:r>
-      <w:r>
-        <w:t xml:space="preserve">the </w:t>
-      </w:r>
-      <w:r>
-        <w:t>NMO contain</w:t>
-      </w:r>
-      <w:r>
-        <w:t>s</w:t>
-      </w:r>
-      <w:r>
-        <w:t xml:space="preserve"> larger amounts of AGB than other TMCF in the country. </w:t>
-      </w:r>
-      <w:r>
-        <w:t>For instance,</w:t>
-      </w:r>
-      <w:r>
-        <w:t xml:space="preserve"> the difference between AGB measured in TMCF within the NMO by</w:t>
-      </w:r>
-      <w:r>
-        <w:t xml:space="preserve"> Álvarez-Arteaga et al. </w:t>
-      </w:r>
-      <w:r>
-        <w:t>(2013)</w:t>
-      </w:r>
-      <w:r>
-        <w:t xml:space="preserve"> </w:t>
-      </w:r>
-      <w:r>
         <w:t>(</w:t>
       </w:r>
       <w:r>
@@ -9346,15 +9144,7 @@
         <w:t xml:space="preserve">) </w:t>
       </w:r>
       <w:r>
-        <w:t xml:space="preserve">and that obtained by </w:t>
-      </w:r>
-      <w:proofErr w:type="spellStart"/>
-      <w:r>
-        <w:t>Leija-Loredo</w:t>
-      </w:r>
-      <w:proofErr w:type="spellEnd"/>
-      <w:r>
-        <w:t xml:space="preserve"> et al. (2018) in Hidalgo, Mexico,</w:t>
+        <w:t>and that obtained by Leija-Loredo et al. (2018) in Hidalgo, Mexico,</w:t>
       </w:r>
       <w:r>
         <w:t xml:space="preserve"> (29 Mg ha-1 on average)</w:t>
@@ -9458,31 +9248,7 @@
         <w:t>-1</w:t>
       </w:r>
       <w:r>
-        <w:t xml:space="preserve"> which is closer to Saatchi et </w:t>
-      </w:r>
-      <w:proofErr w:type="spellStart"/>
-      <w:r>
-        <w:t>al’s</w:t>
-      </w:r>
-      <w:proofErr w:type="spellEnd"/>
-      <w:r>
-        <w:t xml:space="preserve"> (2011) estimate for the region and higher than AGB estimates found by </w:t>
-      </w:r>
-      <w:proofErr w:type="spellStart"/>
-      <w:r>
-        <w:t>Spracklen</w:t>
-      </w:r>
-      <w:proofErr w:type="spellEnd"/>
-      <w:r>
-        <w:t xml:space="preserve"> and </w:t>
-      </w:r>
-      <w:proofErr w:type="spellStart"/>
-      <w:r>
-        <w:t>Righleto</w:t>
-      </w:r>
-      <w:proofErr w:type="spellEnd"/>
-      <w:r>
-        <w:t xml:space="preserve"> (</w:t>
+        <w:t xml:space="preserve"> which is closer to Saatchi et al’s (2011) estimate for the region and higher than AGB estimates found by Spracklen and Righleto (</w:t>
       </w:r>
       <w:r>
         <w:t>2014</w:t>
@@ -9550,13 +9316,8 @@
       <w:r>
         <w:t xml:space="preserve"> </w:t>
       </w:r>
-      <w:proofErr w:type="spellStart"/>
-      <w:r>
-        <w:t>Vizcaíno</w:t>
-      </w:r>
-      <w:proofErr w:type="spellEnd"/>
-      <w:r>
-        <w:t xml:space="preserve">-Bravo et al. </w:t>
+      <w:r>
+        <w:t xml:space="preserve">Vizcaíno-Bravo et al. </w:t>
       </w:r>
       <w:r>
         <w:t>(2020)</w:t>
@@ -9565,15 +9326,7 @@
         <w:t xml:space="preserve">). </w:t>
       </w:r>
       <w:r>
-        <w:t xml:space="preserve">These results show that forests in secondary succession can sequester carbon in </w:t>
-      </w:r>
-      <w:proofErr w:type="gramStart"/>
-      <w:r>
-        <w:t>large quantities</w:t>
-      </w:r>
-      <w:proofErr w:type="gramEnd"/>
-      <w:r>
-        <w:t xml:space="preserve">, highlighting their ecological significance (refs). </w:t>
+        <w:t xml:space="preserve">These results show that forests in secondary succession can sequester carbon in large quantities, highlighting their ecological significance (refs). </w:t>
       </w:r>
       <w:r>
         <w:t xml:space="preserve">On the one hand, </w:t>
@@ -9918,15 +9671,7 @@
         <w:t>forests in secondary succession</w:t>
       </w:r>
       <w:r>
-        <w:t xml:space="preserve"> trees of </w:t>
-      </w:r>
-      <w:proofErr w:type="gramStart"/>
-      <w:r>
-        <w:t>different size</w:t>
-      </w:r>
-      <w:proofErr w:type="gramEnd"/>
-      <w:r>
-        <w:t xml:space="preserve"> are equally relevant </w:t>
+        <w:t xml:space="preserve"> trees of different size are equally relevant </w:t>
       </w:r>
       <w:r>
         <w:t>for accounting to the total biomass of a site.</w:t>
@@ -9944,21 +9689,135 @@
           <w:i/>
           <w:iCs/>
         </w:rPr>
-        <w:t>The r</w:t>
-      </w:r>
-      <w:r>
+        <w:t xml:space="preserve">Relationship between AGB and tree diversity </w:t>
+      </w:r>
+    </w:p>
+    <w:p>
+      <w:r>
+        <w:t>Although a positive relationship between AGB and tree diversity has been found in tropical forests</w:t>
+      </w:r>
+      <w:r>
+        <w:t xml:space="preserve"> </w:t>
+      </w:r>
+      <w:r>
+        <w:fldChar w:fldCharType="begin" w:fldLock="1"/>
+      </w:r>
+      <w:r>
+        <w:instrText>ADDIN CSL_CITATION {"citationItems":[{"id":"ITEM-1","itemData":{"DOI":"10.1016/j.foreco.2018.02.023","ISSN":"03781127","abstract":"Defining the most important factors related with forest carbon (C) stocks in different forest types is still a controversial topic. In this study we used data from 10,500 plots from The National Forest Inventory of Mexico encompassing the six main forest types in Mexico (conifer, broadleaf, mixed, evergreen and semi-deciduous, dry and semiarid forests) in order to identify the main factors related to the spatial pattern of C stocks, including climate (temperature and rainfall), forest diversity (structural and species richness), topographic and soil characteristics (soil depth, slope and land tenure) and disturbance factors (fires, pests and tree felling). We built two different types of models, one taking all plots into account (global model, R2 = 0.54, P &lt; 0.001) and others for each forest type separately. Overall, structural richness was the most important variable related to C stock both in the global model and in each forest type model. Tree richness had a strong relationship in tropical forests (both dry and evergreen) but not in temperate forests (conifer, broadleaf and mixed forests), where slope and climate variables had greater effects on C stocks. C stock was strongly and positively correlated with precipitation in almost all forest types, while it was strongly and negatively correlated with temperature in broadleaf and mixed forests. Surprisingly, slope was the second most important factor positively correlated with C stock in broadleaf and mixed forests. Surprisingly, soil depth, land tenure and disturbance variables had a negligible effect in almost all models, partially due to the poor quality of disturbance and soil depth data available from INFyS. The results suggest that, in order to enhance C stock in Mexican forests, management techniques should encourage increases of the number of tree species and, especially, tree size inequality, since both these factors were shown to have a key role in C stock.","author":[{"dropping-particle":"","family":"Arasa-Gisbert","given":"Ricard","non-dropping-particle":"","parse-names":false,"suffix":""},{"dropping-particle":"","family":"Vayreda","given":"Jordi","non-dropping-particle":"","parse-names":false,"suffix":""},{"dropping-particle":"","family":"Román-Cuesta","given":"Rosa María","non-dropping-particle":"","parse-names":false,"suffix":""},{"dropping-particle":"","family":"Villela","given":"Sergio Armando","non-dropping-particle":"","parse-names":false,"suffix":""},{"dropping-particle":"","family":"Mayorga","given":"Rafael","non-dropping-particle":"","parse-names":false,"suffix":""},{"dropping-particle":"","family":"Retana","given":"Javier","non-dropping-particle":"","parse-names":false,"suffix":""}],"container-title":"Forest Ecology and Management","id":"ITEM-1","issue":"November 2017","issued":{"date-parts":[["2018"]]},"page":"160-171","publisher":"Elsevier","title":"Forest diversity plays a key role in determining the stand carbon stocks of Mexican forests","type":"article-journal","volume":"415-416"},"uris":["http://www.mendeley.com/documents/?uuid=f0081b2f-d1e5-4ee7-97cd-21c941e87f03"]}],"mendeley":{"formattedCitation":"(Arasa-Gisbert et al., 2018)","plainTextFormattedCitation":"(Arasa-Gisbert et al., 2018)","previouslyFormattedCitation":"(Arasa-Gisbert et al., 2018)"},"properties":{"noteIndex":0},"schema":"https://github.com/citation-style-language/schema/raw/master/csl-citation.json"}</w:instrText>
+      </w:r>
+      <w:r>
+        <w:fldChar w:fldCharType="separate"/>
+      </w:r>
+      <w:r>
+        <w:rPr>
+          <w:noProof/>
+        </w:rPr>
+        <w:t>(Arasa-Gisbert et al., 2018)</w:t>
+      </w:r>
+      <w:r>
+        <w:fldChar w:fldCharType="end"/>
+      </w:r>
+      <w:r>
+        <w:t xml:space="preserve">, </w:t>
+      </w:r>
+      <w:r>
+        <w:t xml:space="preserve">we did not find it in our data. </w:t>
+      </w:r>
+      <w:r>
+        <w:t xml:space="preserve">The relationship between AGB and tree diversity has been explored in tropical forests, partly because biodiversity and carbon </w:t>
+      </w:r>
+      <w:r>
+        <w:t xml:space="preserve">storage </w:t>
+      </w:r>
+      <w:r>
+        <w:t xml:space="preserve">are two fundamental ecosystem features </w:t>
+      </w:r>
+      <w:r>
+        <w:t xml:space="preserve">that are under significant pressure due to current global environmental change (REFS). </w:t>
+      </w:r>
+      <w:r>
+        <w:t>Here, s</w:t>
+      </w:r>
+      <w:r>
+        <w:t>tatistically significant relationships between tree diversity and AGB were found only after log-transforming AGB</w:t>
+      </w:r>
+      <w:r>
+        <w:t xml:space="preserve"> </w:t>
+      </w:r>
+      <w:r>
+        <w:t xml:space="preserve">and at plot level, suggesting </w:t>
+      </w:r>
+      <w:r>
+        <w:t xml:space="preserve">that this relationship may be </w:t>
+      </w:r>
+      <w:r>
+        <w:t>scale-dependent</w:t>
+      </w:r>
+      <w:r>
+        <w:t xml:space="preserve">, </w:t>
+      </w:r>
+      <w:r>
+        <w:t>weakening</w:t>
+      </w:r>
+      <w:r>
+        <w:t xml:space="preserve"> at larger spatial scales</w:t>
+      </w:r>
+      <w:r>
+        <w:t xml:space="preserve"> as other studies have pointed out (REFS)</w:t>
+      </w:r>
+      <w:r>
+        <w:t xml:space="preserve">. </w:t>
+      </w:r>
+      <w:r>
+        <w:t xml:space="preserve">Moreover, our results show a clearer relationship between AGB and tree diversity when species richness is used instead of Shannon diversity index. </w:t>
+      </w:r>
+      <w:r>
+        <w:t xml:space="preserve">Lack of a meaningful relationship between tree diversity and biomass has been found in other TMCF (REFS), where diversity estimated with Shannon diversity index does not increase in plots </w:t>
+      </w:r>
+      <w:r>
+        <w:t>with</w:t>
+      </w:r>
+      <w:r>
+        <w:t xml:space="preserve"> higher AGB. </w:t>
+      </w:r>
+      <w:r>
+        <w:t xml:space="preserve">It is probable that </w:t>
+      </w:r>
+      <w:r>
+        <w:t xml:space="preserve">a synergistic relationship between carbon storage and biodiversity could be better explored with other indices such as rarefied species or focusing on functional </w:t>
+      </w:r>
+      <w:r>
+        <w:t>instead of taxonomic diversity</w:t>
+      </w:r>
+      <w:r>
+        <w:t xml:space="preserve"> (REFS). </w:t>
+      </w:r>
+      <w:r>
+        <w:t>No doubt forest structure, composition, and function are interrelated,</w:t>
+      </w:r>
+      <w:r>
+        <w:t xml:space="preserve"> but more research is needed to understand how these relationships operate in TMCF</w:t>
+      </w:r>
+      <w:r>
+        <w:t xml:space="preserve"> as well as how they are influenced by environmental factors and land use</w:t>
+      </w:r>
+      <w:r>
+        <w:t>.</w:t>
+      </w:r>
+    </w:p>
+    <w:p>
+      <w:pPr>
         <w:rPr>
           <w:i/>
           <w:iCs/>
         </w:rPr>
-        <w:t>elationship between AGB and tree diversity</w:t>
-      </w:r>
+      </w:pPr>
       <w:r>
         <w:rPr>
           <w:i/>
           <w:iCs/>
         </w:rPr>
-        <w:t xml:space="preserve"> is weak and scale-dependent </w:t>
+        <w:t>Patterns of AGB along land-use and environmental gradients</w:t>
       </w:r>
       <w:r>
         <w:rPr>
@@ -9966,156 +9825,6 @@
           <w:iCs/>
         </w:rPr>
         <w:t xml:space="preserve"> </w:t>
-      </w:r>
-    </w:p>
-    <w:p>
-      <w:r>
-        <w:t>Although a positive relationship between AGB and tree diversity has been found in tropical forests</w:t>
-      </w:r>
-      <w:r>
-        <w:t xml:space="preserve"> </w:t>
-      </w:r>
-      <w:r>
-        <w:fldChar w:fldCharType="begin" w:fldLock="1"/>
-      </w:r>
-      <w:r>
-        <w:instrText>ADDIN CSL_CITATION {"citationItems":[{"id":"ITEM-1","itemData":{"DOI":"10.1016/j.foreco.2018.02.023","ISSN":"03781127","abstract":"Defining the most important factors related with forest carbon (C) stocks in different forest types is still a controversial topic. In this study we used data from 10,500 plots from The National Forest Inventory of Mexico encompassing the six main forest types in Mexico (conifer, broadleaf, mixed, evergreen and semi-deciduous, dry and semiarid forests) in order to identify the main factors related to the spatial pattern of C stocks, including climate (temperature and rainfall), forest diversity (structural and species richness), topographic and soil characteristics (soil depth, slope and land tenure) and disturbance factors (fires, pests and tree felling). We built two different types of models, one taking all plots into account (global model, R2 = 0.54, P &lt; 0.001) and others for each forest type separately. Overall, structural richness was the most important variable related to C stock both in the global model and in each forest type model. Tree richness had a strong relationship in tropical forests (both dry and evergreen) but not in temperate forests (conifer, broadleaf and mixed forests), where slope and climate variables had greater effects on C stocks. C stock was strongly and positively correlated with precipitation in almost all forest types, while it was strongly and negatively correlated with temperature in broadleaf and mixed forests. Surprisingly, slope was the second most important factor positively correlated with C stock in broadleaf and mixed forests. Surprisingly, soil depth, land tenure and disturbance variables had a negligible effect in almost all models, partially due to the poor quality of disturbance and soil depth data available from INFyS. The results suggest that, in order to enhance C stock in Mexican forests, management techniques should encourage increases of the number of tree species and, especially, tree size inequality, since both these factors were shown to have a key role in C stock.","author":[{"dropping-particle":"","family":"Arasa-Gisbert","given":"Ricard","non-dropping-particle":"","parse-names":false,"suffix":""},{"dropping-particle":"","family":"Vayreda","given":"Jordi","non-dropping-particle":"","parse-names":false,"suffix":""},{"dropping-particle":"","family":"Román-Cuesta","given":"Rosa María","non-dropping-particle":"","parse-names":false,"suffix":""},{"dropping-particle":"","family":"Villela","given":"Sergio Armando","non-dropping-particle":"","parse-names":false,"suffix":""},{"dropping-particle":"","family":"Mayorga","given":"Rafael","non-dropping-particle":"","parse-names":false,"suffix":""},{"dropping-particle":"","family":"Retana","given":"Javier","non-dropping-particle":"","parse-names":false,"suffix":""}],"container-title":"Forest Ecology and Management","id":"ITEM-1","issue":"November 2017","issued":{"date-parts":[["2018"]]},"page":"160-171","publisher":"Elsevier","title":"Forest diversity plays a key role in determining the stand carbon stocks of Mexican forests","type":"article-journal","volume":"415-416"},"uris":["http://www.mendeley.com/documents/?uuid=f0081b2f-d1e5-4ee7-97cd-21c941e87f03"]}],"mendeley":{"formattedCitation":"(Arasa-Gisbert et al., 2018)","plainTextFormattedCitation":"(Arasa-Gisbert et al., 2018)","previouslyFormattedCitation":"(Arasa-Gisbert et al., 2018)"},"properties":{"noteIndex":0},"schema":"https://github.com/citation-style-language/schema/raw/master/csl-citation.json"}</w:instrText>
-      </w:r>
-      <w:r>
-        <w:fldChar w:fldCharType="separate"/>
-      </w:r>
-      <w:r>
-        <w:rPr>
-          <w:noProof/>
-        </w:rPr>
-        <w:t>(Arasa-Gisbert et al., 2018)</w:t>
-      </w:r>
-      <w:r>
-        <w:fldChar w:fldCharType="end"/>
-      </w:r>
-      <w:r>
-        <w:t xml:space="preserve">, </w:t>
-      </w:r>
-      <w:r>
-        <w:t xml:space="preserve">we did not find it in our data. </w:t>
-      </w:r>
-      <w:r>
-        <w:t xml:space="preserve">The relationship between AGB and tree diversity has been explored in tropical forests, partly because biodiversity and carbon </w:t>
-      </w:r>
-      <w:r>
-        <w:t xml:space="preserve">storage </w:t>
-      </w:r>
-      <w:r>
-        <w:t xml:space="preserve">are two fundamental ecosystem features </w:t>
-      </w:r>
-      <w:r>
-        <w:t xml:space="preserve">that are under significant pressure due to current global environmental change (REFS). </w:t>
-      </w:r>
-      <w:r>
-        <w:t>Here, s</w:t>
-      </w:r>
-      <w:r>
-        <w:t>tatistically significant relationships between tree diversity and AGB were found only after log-transforming AGB</w:t>
-      </w:r>
-      <w:r>
-        <w:t xml:space="preserve"> </w:t>
-      </w:r>
-      <w:r>
-        <w:t xml:space="preserve">and at plot level, suggesting </w:t>
-      </w:r>
-      <w:r>
-        <w:t xml:space="preserve">that this relationship may be </w:t>
-      </w:r>
-      <w:r>
-        <w:t>scale-dependent</w:t>
-      </w:r>
-      <w:r>
-        <w:t xml:space="preserve">, </w:t>
-      </w:r>
-      <w:r>
-        <w:t>weakening</w:t>
-      </w:r>
-      <w:r>
-        <w:t xml:space="preserve"> at larger spatial scales</w:t>
-      </w:r>
-      <w:r>
-        <w:t xml:space="preserve"> as other studies have pointed out (REFS)</w:t>
-      </w:r>
-      <w:r>
-        <w:t xml:space="preserve">. </w:t>
-      </w:r>
-      <w:r>
-        <w:t xml:space="preserve">Moreover, our results show a clearer relationship between AGB and tree diversity when species richness is used instead of Shannon diversity index. </w:t>
-      </w:r>
-      <w:r>
-        <w:t xml:space="preserve">Lack of a meaningful relationship between tree diversity and biomass has been found in other TMCF (REFS), where diversity estimated with Shannon diversity index does not increase in plots </w:t>
-      </w:r>
-      <w:r>
-        <w:t>with</w:t>
-      </w:r>
-      <w:r>
-        <w:t xml:space="preserve"> higher AGB. </w:t>
-      </w:r>
-      <w:r>
-        <w:t xml:space="preserve">It is probable that </w:t>
-      </w:r>
-      <w:r>
-        <w:t xml:space="preserve">a synergistic relationship between carbon storage and biodiversity could be better explored with other indices such as rarefied species or focusing on functional </w:t>
-      </w:r>
-      <w:r>
-        <w:t>instead of taxonomic diversity</w:t>
-      </w:r>
-      <w:r>
-        <w:t xml:space="preserve"> (REFS). </w:t>
-      </w:r>
-      <w:r>
-        <w:t>No doubt forest structure, composition, and function are interrelated,</w:t>
-      </w:r>
-      <w:r>
-        <w:t xml:space="preserve"> but more research is needed to understand how these relationships operate in TMCF</w:t>
-      </w:r>
-      <w:r>
-        <w:t xml:space="preserve"> as well as how they are influenced by environmental factors and land use</w:t>
-      </w:r>
-      <w:r>
-        <w:t>.</w:t>
-      </w:r>
-    </w:p>
-    <w:p>
-      <w:r>
-        <w:rPr>
-          <w:i/>
-          <w:iCs/>
-        </w:rPr>
-        <w:t xml:space="preserve">Environmental and land-use gradients: </w:t>
-      </w:r>
-      <w:r>
-        <w:rPr>
-          <w:i/>
-          <w:iCs/>
-        </w:rPr>
-        <w:t xml:space="preserve">AGB </w:t>
-      </w:r>
-      <w:r>
-        <w:rPr>
-          <w:i/>
-          <w:iCs/>
-        </w:rPr>
-        <w:t xml:space="preserve">increases with elevation </w:t>
-      </w:r>
-      <w:r>
-        <w:rPr>
-          <w:i/>
-          <w:iCs/>
-        </w:rPr>
-        <w:t xml:space="preserve">and </w:t>
-      </w:r>
-      <w:r>
-        <w:rPr>
-          <w:i/>
-          <w:iCs/>
-        </w:rPr>
-        <w:t>decreases with land-use intensity</w:t>
       </w:r>
     </w:p>
     <w:p>
@@ -10188,29 +9897,13 @@
         <w:ind w:firstLine="720"/>
       </w:pPr>
       <w:r>
-        <w:t xml:space="preserve">In our study area, both precipitation and temperature decrease with elevation. This environmental gradient has a </w:t>
-      </w:r>
-      <w:proofErr w:type="gramStart"/>
-      <w:r>
-        <w:t>significant relationship</w:t>
-      </w:r>
-      <w:proofErr w:type="gramEnd"/>
-      <w:r>
-        <w:t xml:space="preserve"> with AGB where AGB increases with elevation despite sites at higher elevation experience lower temperature and precipitation. This finding contradicts the general expectation of AGB declining with elevation driven by cooler temperatures (REFS). However, our results agree with Alvarez-Arteaga et al.’s study where the highest AGB in TMCF within the NMO was found at 2,500 m asl. Moreover,</w:t>
+        <w:t>In our study area, both precipitation and temperature decrease with elevation. This environmental gradient has a significant relationship with AGB where AGB increases with elevation despite sites at higher elevation experience lower temperature and precipitation. This finding contradicts the general expectation of AGB declining with elevation driven by cooler temperatures (REFS). However, our results agree with Alvarez-Arteaga et al.’s study where the highest AGB in TMCF within the NMO was found at 2,500 m asl. Moreover,</w:t>
       </w:r>
       <w:r>
         <w:t xml:space="preserve"> </w:t>
       </w:r>
       <w:r>
-        <w:t xml:space="preserve">our findings are in line with other studies conducted in XXX that show a unimodal distribution of AGB along elevation gradients (i.e., higher AGB at mid-elevation). Although we found a linear and not a unimodal pattern, it is possible that we are only covering part of this elevational pattern and that the relationship between </w:t>
-      </w:r>
-      <w:proofErr w:type="gramStart"/>
-      <w:r>
-        <w:t>AGB</w:t>
-      </w:r>
-      <w:proofErr w:type="gramEnd"/>
-      <w:r>
-        <w:t xml:space="preserve"> and elevation could change if we expand the altitudinal range to include sites in neighboring ecosystems at lower and higher elevations.</w:t>
+        <w:t>our findings are in line with other studies conducted in XXX that show a unimodal distribution of AGB along elevation gradients (i.e., higher AGB at mid-elevation). Although we found a linear and not a unimodal pattern, it is possible that we are only covering part of this elevational pattern and that the relationship between AGB and elevation could change if we expand the altitudinal range to include sites in neighboring ecosystems at lower and higher elevations.</w:t>
       </w:r>
       <w:r>
         <w:t xml:space="preserve"> Other studies have found AGB in TMCF remains almost constant along elevation transects, suggesting week relationships between environmental variables linked to elevation and AGB (refs). This has led researchers to conclude upper montane sites can hold large amounts of AGB in spite of experiencing lower temperatures and that environmental factors other than temperature may be controlling AGB patterns </w:t>
@@ -10281,15 +9974,7 @@
         <w:t>Slope has been found to be relevant for driving AGB patterns in X and X (refs), although i</w:t>
       </w:r>
       <w:r>
-        <w:t xml:space="preserve">n African TMCF </w:t>
-      </w:r>
-      <w:proofErr w:type="spellStart"/>
-      <w:r>
-        <w:t>Cuni</w:t>
-      </w:r>
-      <w:proofErr w:type="spellEnd"/>
-      <w:r>
-        <w:t xml:space="preserve">-Sanchez et al (year) found topographic position index and soil fertility to be stronger drivers than slope steepness. These results suggest the role of soil and topography in driving AGB patterns deserves more attention. </w:t>
+        <w:t xml:space="preserve">n African TMCF Cuni-Sanchez et al (year) found topographic position index and soil fertility to be stronger drivers than slope steepness. These results suggest the role of soil and topography in driving AGB patterns deserves more attention. </w:t>
       </w:r>
       <w:r>
         <w:t>Future work</w:t>
@@ -10354,23 +10039,7 @@
         <w:t>(</w:t>
       </w:r>
       <w:r>
-        <w:t xml:space="preserve">refs – </w:t>
-      </w:r>
-      <w:proofErr w:type="spellStart"/>
-      <w:r>
-        <w:t>marshall</w:t>
-      </w:r>
-      <w:proofErr w:type="spellEnd"/>
-      <w:r>
-        <w:t xml:space="preserve"> 2012, de la Cruz-Amo 2020, </w:t>
-      </w:r>
-      <w:proofErr w:type="spellStart"/>
-      <w:r>
-        <w:t>waide</w:t>
-      </w:r>
-      <w:proofErr w:type="spellEnd"/>
-      <w:r>
-        <w:t xml:space="preserve"> 1998?</w:t>
+        <w:t>refs – marshall 2012, de la Cruz-Amo 2020, waide 1998?</w:t>
       </w:r>
       <w:r>
         <w:t xml:space="preserve">). </w:t>
@@ -10385,23 +10054,7 @@
         <w:t xml:space="preserve">The effect of forest disturbance and land use on </w:t>
       </w:r>
       <w:r>
-        <w:t xml:space="preserve">carbon stocks in general, and </w:t>
-      </w:r>
-      <w:proofErr w:type="gramStart"/>
-      <w:r>
-        <w:t>AGB in particular, has</w:t>
-      </w:r>
-      <w:proofErr w:type="gramEnd"/>
-      <w:r>
-        <w:t xml:space="preserve"> been studied for a long time (refs) but mainly at local scales, where AGB is measured in </w:t>
-      </w:r>
-      <w:proofErr w:type="spellStart"/>
-      <w:r>
-        <w:t>chronosequences</w:t>
-      </w:r>
-      <w:proofErr w:type="spellEnd"/>
-      <w:r>
-        <w:t xml:space="preserve"> after disturbance or along land-use intensity gradients (refs). </w:t>
+        <w:t xml:space="preserve">carbon stocks in general, and AGB in particular, has been studied for a long time (refs) but mainly at local scales, where AGB is measured in chronosequences after disturbance or along land-use intensity gradients (refs). </w:t>
       </w:r>
       <w:r>
         <w:t xml:space="preserve">Fewer studies, however, have delved into land use effects on AGB distribution in tropical mountains </w:t>
@@ -10555,15 +10208,7 @@
         <w:t xml:space="preserve"> Reducing such uncertainty requires a better understanding of land use across scales.</w:t>
       </w:r>
       <w:r>
-        <w:t xml:space="preserve"> </w:t>
-      </w:r>
-      <w:proofErr w:type="spellStart"/>
-      <w:r>
-        <w:t>Erb</w:t>
-      </w:r>
-      <w:proofErr w:type="spellEnd"/>
-      <w:r>
-        <w:t xml:space="preserve"> et al. () showed that land use reduces by half the amount of carbon that could potentially be stored in terrestrial biomass. </w:t>
+        <w:t xml:space="preserve"> Erb et al. () showed that land use reduces by half the amount of carbon that could potentially be stored in terrestrial biomass. </w:t>
       </w:r>
       <w:r>
         <w:t xml:space="preserve">Here we show that </w:t>
@@ -10573,13 +10218,8 @@
       </w:r>
     </w:p>
     <w:p>
-      <w:proofErr w:type="spellStart"/>
-      <w:r>
-        <w:t>Vizcaíno</w:t>
-      </w:r>
-      <w:proofErr w:type="spellEnd"/>
-      <w:r>
-        <w:t>-Bravo et al. (2020)</w:t>
+      <w:r>
+        <w:t>Vizcaíno-Bravo et al. (2020)</w:t>
       </w:r>
       <w:r>
         <w:t xml:space="preserve"> </w:t>
@@ -10633,13 +10273,8 @@
       </w:r>
     </w:p>
     <w:p>
-      <w:proofErr w:type="spellStart"/>
-      <w:r>
-        <w:t>Vizcaíno</w:t>
-      </w:r>
-      <w:proofErr w:type="spellEnd"/>
-      <w:r>
-        <w:t xml:space="preserve">-Bravo et al. </w:t>
+      <w:r>
+        <w:t xml:space="preserve">Vizcaíno-Bravo et al. </w:t>
       </w:r>
       <w:r>
         <w:t>(2020) found higher AGB values i</w:t>
@@ -10670,25 +10305,7 @@
           <w:sz w:val="24"/>
           <w:szCs w:val="24"/>
         </w:rPr>
-        <w:t xml:space="preserve">Measurements of AGB in Mexican TMCF show that C stored in the vegetation ranges from 12.7 </w:t>
-      </w:r>
-      <w:proofErr w:type="spellStart"/>
-      <w:r>
-        <w:rPr>
-          <w:rFonts w:ascii="Times New Roman" w:hAnsi="Times New Roman" w:cs="Times New Roman"/>
-          <w:sz w:val="24"/>
-          <w:szCs w:val="24"/>
-        </w:rPr>
-        <w:t>MgC</w:t>
-      </w:r>
-      <w:proofErr w:type="spellEnd"/>
-      <w:r>
-        <w:rPr>
-          <w:rFonts w:ascii="Times New Roman" w:hAnsi="Times New Roman" w:cs="Times New Roman"/>
-          <w:sz w:val="24"/>
-          <w:szCs w:val="24"/>
-        </w:rPr>
-        <w:t xml:space="preserve"> ha</w:t>
+        <w:t>Measurements of AGB in Mexican TMCF show that C stored in the vegetation ranges from 12.7 MgC ha</w:t>
       </w:r>
       <w:r>
         <w:rPr>
@@ -10705,25 +10322,7 @@
           <w:sz w:val="24"/>
           <w:szCs w:val="24"/>
         </w:rPr>
-        <w:t xml:space="preserve">, in the state of Hidalgo, to as high as 413.08 </w:t>
-      </w:r>
-      <w:proofErr w:type="spellStart"/>
-      <w:r>
-        <w:rPr>
-          <w:rFonts w:ascii="Times New Roman" w:hAnsi="Times New Roman" w:cs="Times New Roman"/>
-          <w:sz w:val="24"/>
-          <w:szCs w:val="24"/>
-        </w:rPr>
-        <w:t>MgC</w:t>
-      </w:r>
-      <w:proofErr w:type="spellEnd"/>
-      <w:r>
-        <w:rPr>
-          <w:rFonts w:ascii="Times New Roman" w:hAnsi="Times New Roman" w:cs="Times New Roman"/>
-          <w:sz w:val="24"/>
-          <w:szCs w:val="24"/>
-        </w:rPr>
-        <w:t xml:space="preserve"> ha</w:t>
+        <w:t>, in the state of Hidalgo, to as high as 413.08 MgC ha</w:t>
       </w:r>
       <w:r>
         <w:rPr>
@@ -10848,25 +10447,7 @@
           <w:sz w:val="24"/>
           <w:szCs w:val="24"/>
         </w:rPr>
-        <w:t xml:space="preserve">, probably due to the effect of temperature declining with elevation, as has been shown by van de </w:t>
-      </w:r>
-      <w:proofErr w:type="spellStart"/>
-      <w:r>
-        <w:rPr>
-          <w:rFonts w:ascii="Times New Roman" w:hAnsi="Times New Roman" w:cs="Times New Roman"/>
-          <w:sz w:val="24"/>
-          <w:szCs w:val="24"/>
-        </w:rPr>
-        <w:t>Weg</w:t>
-      </w:r>
-      <w:proofErr w:type="spellEnd"/>
-      <w:r>
-        <w:rPr>
-          <w:rFonts w:ascii="Times New Roman" w:hAnsi="Times New Roman" w:cs="Times New Roman"/>
-          <w:sz w:val="24"/>
-          <w:szCs w:val="24"/>
-        </w:rPr>
-        <w:t xml:space="preserve"> et al. (2014) for a Peruvian TMCF. However, it is unclear if elevation, or geographic location in general, plays a relevant role in AGB allocation in Mexican TMCF. </w:t>
+        <w:t xml:space="preserve">, probably due to the effect of temperature declining with elevation, as has been shown by van de Weg et al. (2014) for a Peruvian TMCF. However, it is unclear if elevation, or geographic location in general, plays a relevant role in AGB allocation in Mexican TMCF. </w:t>
       </w:r>
     </w:p>
     <w:p>
@@ -10944,15 +10525,7 @@
         <w:t xml:space="preserve">AGB and tree diversity do not have a linear relationship, </w:t>
       </w:r>
       <w:r>
-        <w:t xml:space="preserve">which means they behave in </w:t>
-      </w:r>
-      <w:proofErr w:type="gramStart"/>
-      <w:r>
-        <w:t>a different way</w:t>
-      </w:r>
-      <w:proofErr w:type="gramEnd"/>
-      <w:r>
-        <w:t xml:space="preserve"> as landscape composition changes. -- </w:t>
+        <w:t xml:space="preserve">which means they behave in a different way as landscape composition changes. -- </w:t>
       </w:r>
       <w:r>
         <w:t xml:space="preserve">forest disturbance by land use probably has different effects on these two ecosystem services. </w:t>
@@ -11015,15 +10588,7 @@
         </w:numPr>
       </w:pPr>
       <w:r>
-        <w:t xml:space="preserve">Many of the allometric equations do not include tree height (according to </w:t>
-      </w:r>
-      <w:proofErr w:type="spellStart"/>
-      <w:r>
-        <w:t>Spracklen</w:t>
-      </w:r>
-      <w:proofErr w:type="spellEnd"/>
-      <w:r>
-        <w:t>, these ae could overestimate AGB).</w:t>
+        <w:t>Many of the allometric equations do not include tree height (according to Spracklen, these ae could overestimate AGB).</w:t>
       </w:r>
     </w:p>
     <w:p>
@@ -11047,15 +10612,7 @@
         </w:numPr>
       </w:pPr>
       <w:r>
-        <w:t xml:space="preserve">Add percentages of other non-tree </w:t>
-      </w:r>
-      <w:proofErr w:type="spellStart"/>
-      <w:r>
-        <w:t>spp</w:t>
-      </w:r>
-      <w:proofErr w:type="spellEnd"/>
-      <w:r>
-        <w:t xml:space="preserve"> and their diversity in other paper</w:t>
+        <w:t>Add percentages of other non-tree spp and their diversity in other paper</w:t>
       </w:r>
     </w:p>
     <w:p>
@@ -11079,15 +10636,7 @@
         </w:numPr>
       </w:pPr>
       <w:r>
-        <w:t xml:space="preserve">One consequence of the dynamic nature of the socio-economic systems that govern tropical forests is the fact that many modified landscapes exist as highly unstable </w:t>
-      </w:r>
-      <w:proofErr w:type="spellStart"/>
-      <w:r>
-        <w:t>spatio</w:t>
-      </w:r>
-      <w:proofErr w:type="spellEnd"/>
-      <w:r>
-        <w:t>-temporal mosaics (</w:t>
+        <w:t>One consequence of the dynamic nature of the socio-economic systems that govern tropical forests is the fact that many modified landscapes exist as highly unstable spatio-temporal mosaics (</w:t>
       </w:r>
       <w:hyperlink r:id="rId6" w:anchor="b11" w:history="1">
         <w:r>
@@ -11207,13 +10756,8 @@
           <w:numId w:val="3"/>
         </w:numPr>
       </w:pPr>
-      <w:proofErr w:type="spellStart"/>
-      <w:r>
-        <w:t>Malhi</w:t>
-      </w:r>
-      <w:proofErr w:type="spellEnd"/>
-      <w:r>
-        <w:t xml:space="preserve"> Tropical Forests in the Anthropocene: </w:t>
+      <w:r>
+        <w:t xml:space="preserve">Malhi Tropical Forests in the Anthropocene: </w:t>
       </w:r>
       <w:r>
         <w:t>https://www.annualreviews.org/doi/pdf/10.1146/annurev-environ-030713-155141</w:t>
@@ -11236,15 +10780,7 @@
     </w:p>
     <w:p>
       <w:r>
-        <w:t xml:space="preserve">TMCF in the NMO hold </w:t>
-      </w:r>
-      <w:proofErr w:type="gramStart"/>
-      <w:r>
-        <w:t>large amounts</w:t>
-      </w:r>
-      <w:proofErr w:type="gramEnd"/>
-      <w:r>
-        <w:t xml:space="preserve"> of AGB</w:t>
+        <w:t>TMCF in the NMO hold large amounts of AGB</w:t>
       </w:r>
       <w:r>
         <w:t xml:space="preserve">, mainly in mature forests but also in forests in secondary succession. </w:t>
@@ -11294,15 +10830,7 @@
         <w:t>weak</w:t>
       </w:r>
       <w:r>
-        <w:t>. Analyzing other environmental factors (</w:t>
-      </w:r>
-      <w:proofErr w:type="gramStart"/>
-      <w:r>
-        <w:t>e.g.</w:t>
-      </w:r>
-      <w:proofErr w:type="gramEnd"/>
-      <w:r>
-        <w:t xml:space="preserve"> soil nutrients) and studying a larger elevation gradient that includes other types of ecosystems could shed more light on the role of the environment in shaping AGB patterns</w:t>
+        <w:t>. Analyzing other environmental factors (e.g. soil nutrients) and studying a larger elevation gradient that includes other types of ecosystems could shed more light on the role of the environment in shaping AGB patterns</w:t>
       </w:r>
       <w:r>
         <w:t xml:space="preserve"> in the region</w:t>
@@ -11978,13 +11506,8 @@
             <w:hideMark/>
           </w:tcPr>
           <w:p>
-            <w:proofErr w:type="spellStart"/>
-            <w:r>
-              <w:t>Lorey’s</w:t>
-            </w:r>
-            <w:proofErr w:type="spellEnd"/>
-            <w:r>
-              <w:t xml:space="preserve"> height (m)</w:t>
+            <w:r>
+              <w:t>Lorey’s height (m)</w:t>
             </w:r>
           </w:p>
         </w:tc>
@@ -13868,13 +13391,8 @@
             <w:tcW w:w="2972" w:type="dxa"/>
           </w:tcPr>
           <w:p>
-            <w:proofErr w:type="spellStart"/>
-            <w:r>
-              <w:t>Lorey’s</w:t>
-            </w:r>
-            <w:proofErr w:type="spellEnd"/>
-            <w:r>
-              <w:t xml:space="preserve"> height (m)</w:t>
+            <w:r>
+              <w:t>Lorey’s height (m)</w:t>
             </w:r>
           </w:p>
         </w:tc>
@@ -16038,15 +15556,7 @@
               <w:t xml:space="preserve">ased on </w:t>
             </w:r>
             <w:r>
-              <w:t xml:space="preserve">their structural attributes (stem density, basal area, and </w:t>
-            </w:r>
-            <w:proofErr w:type="spellStart"/>
-            <w:r>
-              <w:t>Lorey’s</w:t>
-            </w:r>
-            <w:proofErr w:type="spellEnd"/>
-            <w:r>
-              <w:t xml:space="preserve"> height) measured in the field</w:t>
+              <w:t>their structural attributes (stem density, basal area, and Lorey’s height) measured in the field</w:t>
             </w:r>
             <w:r>
               <w:t>. C</w:t>
@@ -16058,15 +15568,7 @@
               <w:t xml:space="preserve"> </w:t>
             </w:r>
             <w:r>
-              <w:t xml:space="preserve">of b) stem density, c) </w:t>
-            </w:r>
-            <w:proofErr w:type="spellStart"/>
-            <w:r>
-              <w:t>Lorey’s</w:t>
-            </w:r>
-            <w:proofErr w:type="spellEnd"/>
-            <w:r>
-              <w:t xml:space="preserve"> height, d) basal area, e) wood density, and f) </w:t>
+              <w:t xml:space="preserve">of b) stem density, c) Lorey’s height, d) basal area, e) wood density, and f) </w:t>
             </w:r>
             <w:r>
               <w:t xml:space="preserve">aboveground biomass (AGB) between young fallows (F), young forest (Y), and mature forest (M). </w:t>
@@ -17497,11 +16999,9 @@
             <w:hideMark/>
           </w:tcPr>
           <w:p>
-            <w:proofErr w:type="spellStart"/>
             <w:r>
               <w:t>WorldClim</w:t>
             </w:r>
-            <w:proofErr w:type="spellEnd"/>
           </w:p>
         </w:tc>
       </w:tr>
@@ -17584,11 +17084,9 @@
             <w:hideMark/>
           </w:tcPr>
           <w:p>
-            <w:proofErr w:type="spellStart"/>
             <w:r>
               <w:t>WordClim</w:t>
             </w:r>
-            <w:proofErr w:type="spellEnd"/>
           </w:p>
         </w:tc>
       </w:tr>
@@ -18223,13 +17721,8 @@
             <w:hideMark/>
           </w:tcPr>
           <w:p>
-            <w:proofErr w:type="spellStart"/>
-            <w:r>
-              <w:t>Lorey’s</w:t>
-            </w:r>
-            <w:proofErr w:type="spellEnd"/>
-            <w:r>
-              <w:t xml:space="preserve"> height</w:t>
+            <w:r>
+              <w:t>Lorey’s height</w:t>
             </w:r>
           </w:p>
         </w:tc>
@@ -19670,13 +19163,8 @@
             <w:hideMark/>
           </w:tcPr>
           <w:p>
-            <w:proofErr w:type="spellStart"/>
-            <w:r>
-              <w:t>Lorey’s</w:t>
-            </w:r>
-            <w:proofErr w:type="spellEnd"/>
-            <w:r>
-              <w:t xml:space="preserve"> height</w:t>
+            <w:r>
+              <w:t>Lorey’s height</w:t>
             </w:r>
           </w:p>
         </w:tc>
@@ -20274,11 +19762,9 @@
             <w:hideMark/>
           </w:tcPr>
           <w:p>
-            <w:proofErr w:type="spellStart"/>
             <w:r>
               <w:t>Plot_id</w:t>
             </w:r>
-            <w:proofErr w:type="spellEnd"/>
           </w:p>
         </w:tc>
         <w:tc>
@@ -20498,13 +19984,8 @@
           </w:tcPr>
           <w:p>
             <w:r>
-              <w:t xml:space="preserve">FI corrected with Taxonomic Name Resolution Service with BIOMASS function </w:t>
-            </w:r>
-            <w:proofErr w:type="spellStart"/>
-            <w:r>
-              <w:t>correctTaxo</w:t>
-            </w:r>
-            <w:proofErr w:type="spellEnd"/>
+              <w:t>FI corrected with Taxonomic Name Resolution Service with BIOMASS function correctTaxo</w:t>
+            </w:r>
           </w:p>
         </w:tc>
       </w:tr>
@@ -21104,13 +20585,8 @@
           </w:tcPr>
           <w:p>
             <w:r>
-              <w:t xml:space="preserve">Calculated with BIOMASS function </w:t>
-            </w:r>
-            <w:proofErr w:type="spellStart"/>
-            <w:r>
-              <w:t>getWoodDensity</w:t>
-            </w:r>
-            <w:proofErr w:type="spellEnd"/>
+              <w:t>Calculated with BIOMASS function getWoodDensity</w:t>
+            </w:r>
           </w:p>
         </w:tc>
       </w:tr>
@@ -21369,15 +20845,7 @@
               <w:jc w:val="both"/>
             </w:pPr>
             <w:r>
-              <w:t xml:space="preserve"> [</w:t>
-            </w:r>
-            <w:proofErr w:type="gramStart"/>
-            <w:r>
-              <w:t>0.0754]*</w:t>
-            </w:r>
-            <w:proofErr w:type="gramEnd"/>
-            <w:r>
-              <w:t>[DBH^2.513]</w:t>
+              <w:t xml:space="preserve"> [0.0754]*[DBH^2.513]</w:t>
             </w:r>
           </w:p>
         </w:tc>
@@ -21397,13 +20865,8 @@
             <w:pPr>
               <w:jc w:val="both"/>
             </w:pPr>
-            <w:proofErr w:type="spellStart"/>
-            <w:r>
-              <w:t>Avedaño</w:t>
-            </w:r>
-            <w:proofErr w:type="spellEnd"/>
-            <w:r>
-              <w:t xml:space="preserve"> et al., 2009</w:t>
+            <w:r>
+              <w:t>Avedaño et al., 2009</w:t>
             </w:r>
           </w:p>
         </w:tc>
@@ -21432,21 +20895,12 @@
                 <w:iCs/>
               </w:rPr>
             </w:pPr>
-            <w:proofErr w:type="spellStart"/>
             <w:r>
               <w:rPr>
                 <w:i/>
                 <w:iCs/>
               </w:rPr>
-              <w:t>Alchornea</w:t>
-            </w:r>
-            <w:proofErr w:type="spellEnd"/>
-            <w:r>
-              <w:rPr>
-                <w:i/>
-                <w:iCs/>
-              </w:rPr>
-              <w:t xml:space="preserve"> latifolia</w:t>
+              <w:t>Alchornea latifolia</w:t>
             </w:r>
           </w:p>
         </w:tc>
@@ -21467,15 +20921,7 @@
               <w:jc w:val="both"/>
             </w:pPr>
             <w:r>
-              <w:t xml:space="preserve"> [Exp[-3.</w:t>
-            </w:r>
-            <w:proofErr w:type="gramStart"/>
-            <w:r>
-              <w:t>363]*</w:t>
-            </w:r>
-            <w:proofErr w:type="gramEnd"/>
-            <w:r>
-              <w:t>[DBH^2.2714]*[TH^0.4984]</w:t>
+              <w:t xml:space="preserve"> [Exp[-3.363]*[DBH^2.2714]*[TH^0.4984]</w:t>
             </w:r>
           </w:p>
         </w:tc>
@@ -21551,15 +20997,7 @@
               <w:jc w:val="both"/>
             </w:pPr>
             <w:r>
-              <w:t xml:space="preserve"> [Exp[-2.</w:t>
-            </w:r>
-            <w:proofErr w:type="gramStart"/>
-            <w:r>
-              <w:t>14]*</w:t>
-            </w:r>
-            <w:proofErr w:type="gramEnd"/>
-            <w:r>
-              <w:t>[DBH^2.23]]</w:t>
+              <w:t xml:space="preserve"> [Exp[-2.14]*[DBH^2.23]]</w:t>
             </w:r>
           </w:p>
         </w:tc>
@@ -21614,17 +21052,8 @@
                 <w:i/>
                 <w:iCs/>
               </w:rPr>
-              <w:t xml:space="preserve">Alnus </w:t>
-            </w:r>
-            <w:proofErr w:type="spellStart"/>
-            <w:r>
-              <w:rPr>
-                <w:i/>
-                <w:iCs/>
-              </w:rPr>
-              <w:t>jorullensis</w:t>
-            </w:r>
-            <w:proofErr w:type="spellEnd"/>
+              <w:t>Alnus jorullensis</w:t>
+            </w:r>
           </w:p>
         </w:tc>
         <w:tc>
@@ -21644,15 +21073,7 @@
               <w:jc w:val="both"/>
             </w:pPr>
             <w:r>
-              <w:t xml:space="preserve"> [</w:t>
-            </w:r>
-            <w:proofErr w:type="gramStart"/>
-            <w:r>
-              <w:t>0.0195]*</w:t>
-            </w:r>
-            <w:proofErr w:type="gramEnd"/>
-            <w:r>
-              <w:t>[DBH^2.7519]</w:t>
+              <w:t xml:space="preserve"> [0.0195]*[DBH^2.7519]</w:t>
             </w:r>
           </w:p>
         </w:tc>
@@ -21702,31 +21123,13 @@
                 <w:iCs/>
               </w:rPr>
             </w:pPr>
-            <w:proofErr w:type="spellStart"/>
             <w:r>
               <w:rPr>
                 <w:i/>
                 <w:iCs/>
               </w:rPr>
-              <w:t>Brosimum</w:t>
-            </w:r>
-            <w:proofErr w:type="spellEnd"/>
-            <w:r>
-              <w:rPr>
-                <w:i/>
-                <w:iCs/>
-              </w:rPr>
-              <w:t xml:space="preserve"> </w:t>
-            </w:r>
-            <w:proofErr w:type="spellStart"/>
-            <w:r>
-              <w:rPr>
-                <w:i/>
-                <w:iCs/>
-              </w:rPr>
-              <w:t>alicastrum</w:t>
-            </w:r>
-            <w:proofErr w:type="spellEnd"/>
+              <w:t>Brosimum alicastrum</w:t>
+            </w:r>
           </w:p>
         </w:tc>
         <w:tc>
@@ -21746,15 +21149,7 @@
               <w:jc w:val="both"/>
             </w:pPr>
             <w:r>
-              <w:t xml:space="preserve"> [</w:t>
-            </w:r>
-            <w:proofErr w:type="gramStart"/>
-            <w:r>
-              <w:t>0.479403]*</w:t>
-            </w:r>
-            <w:proofErr w:type="gramEnd"/>
-            <w:r>
-              <w:t>[DBH^2.0884]</w:t>
+              <w:t xml:space="preserve"> [0.479403]*[DBH^2.0884]</w:t>
             </w:r>
           </w:p>
         </w:tc>
@@ -21809,17 +21204,8 @@
                 <w:i/>
                 <w:iCs/>
               </w:rPr>
-              <w:t xml:space="preserve">Cecropia </w:t>
-            </w:r>
-            <w:proofErr w:type="spellStart"/>
-            <w:r>
-              <w:rPr>
-                <w:i/>
-                <w:iCs/>
-              </w:rPr>
-              <w:t>obtusifolia</w:t>
-            </w:r>
-            <w:proofErr w:type="spellEnd"/>
+              <w:t>Cecropia obtusifolia</w:t>
+            </w:r>
           </w:p>
         </w:tc>
         <w:tc>
@@ -21839,15 +21225,7 @@
               <w:jc w:val="both"/>
             </w:pPr>
             <w:r>
-              <w:t xml:space="preserve"> [[</w:t>
-            </w:r>
-            <w:proofErr w:type="gramStart"/>
-            <w:r>
-              <w:t>0.000022]*</w:t>
-            </w:r>
-            <w:proofErr w:type="gramEnd"/>
-            <w:r>
-              <w:t>[D^1.9]*[H]] +  [[-0.56 + 0.02[D^2] + 0.04[H]]/10^3]</w:t>
+              <w:t xml:space="preserve"> [[0.000022]*[D^1.9]*[H]] +  [[-0.56 + 0.02[D^2] + 0.04[H]]/10^3]</w:t>
             </w:r>
           </w:p>
         </w:tc>
@@ -21923,15 +21301,7 @@
               <w:jc w:val="both"/>
             </w:pPr>
             <w:r>
-              <w:t xml:space="preserve"> [-6.</w:t>
-            </w:r>
-            <w:proofErr w:type="gramStart"/>
-            <w:r>
-              <w:t>64]+</w:t>
-            </w:r>
-            <w:proofErr w:type="gramEnd"/>
-            <w:r>
-              <w:t>[0.279*BA]+[0.000514*BA^2]</w:t>
+              <w:t xml:space="preserve"> [-6.64]+[0.279*BA]+[0.000514*BA^2]</w:t>
             </w:r>
           </w:p>
         </w:tc>
@@ -21951,13 +21321,8 @@
             <w:pPr>
               <w:jc w:val="both"/>
             </w:pPr>
-            <w:proofErr w:type="spellStart"/>
-            <w:r>
-              <w:t>Schroth</w:t>
-            </w:r>
-            <w:proofErr w:type="spellEnd"/>
-            <w:r>
-              <w:t xml:space="preserve"> et al., 2002</w:t>
+            <w:r>
+              <w:t>Schroth et al., 2002</w:t>
             </w:r>
           </w:p>
         </w:tc>
@@ -22012,15 +21377,7 @@
               <w:jc w:val="both"/>
             </w:pPr>
             <w:r>
-              <w:t xml:space="preserve"> [Exp[-1.</w:t>
-            </w:r>
-            <w:proofErr w:type="gramStart"/>
-            <w:r>
-              <w:t>90]*</w:t>
-            </w:r>
-            <w:proofErr w:type="gramEnd"/>
-            <w:r>
-              <w:t>[DBH^2.15]]</w:t>
+              <w:t xml:space="preserve"> [Exp[-1.90]*[DBH^2.15]]</w:t>
             </w:r>
           </w:p>
         </w:tc>
@@ -22075,17 +21432,8 @@
                 <w:i/>
                 <w:iCs/>
               </w:rPr>
-              <w:t xml:space="preserve">Clethra </w:t>
-            </w:r>
-            <w:proofErr w:type="spellStart"/>
-            <w:r>
-              <w:rPr>
-                <w:i/>
-                <w:iCs/>
-              </w:rPr>
-              <w:t>hartwegii</w:t>
-            </w:r>
-            <w:proofErr w:type="spellEnd"/>
+              <w:t>Clethra hartwegii</w:t>
+            </w:r>
           </w:p>
         </w:tc>
         <w:tc>
@@ -22105,15 +21453,7 @@
               <w:jc w:val="both"/>
             </w:pPr>
             <w:r>
-              <w:t xml:space="preserve"> [Exp[-1.</w:t>
-            </w:r>
-            <w:proofErr w:type="gramStart"/>
-            <w:r>
-              <w:t>90]*</w:t>
-            </w:r>
-            <w:proofErr w:type="gramEnd"/>
-            <w:r>
-              <w:t>[DBH^2.15]]</w:t>
+              <w:t xml:space="preserve"> [Exp[-1.90]*[DBH^2.15]]</w:t>
             </w:r>
           </w:p>
         </w:tc>
@@ -22168,17 +21508,8 @@
                 <w:i/>
                 <w:iCs/>
               </w:rPr>
-              <w:t xml:space="preserve">Clethra </w:t>
-            </w:r>
-            <w:proofErr w:type="spellStart"/>
-            <w:r>
-              <w:rPr>
-                <w:i/>
-                <w:iCs/>
-              </w:rPr>
-              <w:t>mexicana</w:t>
-            </w:r>
-            <w:proofErr w:type="spellEnd"/>
+              <w:t>Clethra mexicana</w:t>
+            </w:r>
           </w:p>
         </w:tc>
         <w:tc>
@@ -22198,15 +21529,7 @@
               <w:jc w:val="both"/>
             </w:pPr>
             <w:r>
-              <w:t xml:space="preserve"> [</w:t>
-            </w:r>
-            <w:proofErr w:type="gramStart"/>
-            <w:r>
-              <w:t>0.4632]*</w:t>
-            </w:r>
-            <w:proofErr w:type="gramEnd"/>
-            <w:r>
-              <w:t>[DBH^1.8168]</w:t>
+              <w:t xml:space="preserve"> [0.4632]*[DBH^1.8168]</w:t>
             </w:r>
           </w:p>
         </w:tc>
@@ -22261,17 +21584,8 @@
                 <w:i/>
                 <w:iCs/>
               </w:rPr>
-              <w:t xml:space="preserve">Clethra </w:t>
-            </w:r>
-            <w:proofErr w:type="spellStart"/>
-            <w:r>
-              <w:rPr>
-                <w:i/>
-                <w:iCs/>
-              </w:rPr>
-              <w:t>pringlei</w:t>
-            </w:r>
-            <w:proofErr w:type="spellEnd"/>
+              <w:t>Clethra pringlei</w:t>
+            </w:r>
           </w:p>
         </w:tc>
         <w:tc>
@@ -22291,15 +21605,7 @@
               <w:jc w:val="both"/>
             </w:pPr>
             <w:r>
-              <w:t xml:space="preserve"> [</w:t>
-            </w:r>
-            <w:proofErr w:type="gramStart"/>
-            <w:r>
-              <w:t>0.067833]*</w:t>
-            </w:r>
-            <w:proofErr w:type="gramEnd"/>
-            <w:r>
-              <w:t>[DBH^2.50972]</w:t>
+              <w:t xml:space="preserve"> [0.067833]*[DBH^2.50972]</w:t>
             </w:r>
           </w:p>
         </w:tc>
@@ -22354,17 +21660,8 @@
                 <w:i/>
                 <w:iCs/>
               </w:rPr>
-              <w:t xml:space="preserve">Cordia </w:t>
-            </w:r>
-            <w:proofErr w:type="spellStart"/>
-            <w:r>
-              <w:rPr>
-                <w:i/>
-                <w:iCs/>
-              </w:rPr>
-              <w:t>alliodora</w:t>
-            </w:r>
-            <w:proofErr w:type="spellEnd"/>
+              <w:t>Cordia alliodora</w:t>
+            </w:r>
           </w:p>
         </w:tc>
         <w:tc>
@@ -22384,15 +21681,7 @@
               <w:jc w:val="both"/>
             </w:pPr>
             <w:r>
-              <w:t xml:space="preserve"> [10^-0.</w:t>
-            </w:r>
-            <w:proofErr w:type="gramStart"/>
-            <w:r>
-              <w:t>755]*</w:t>
-            </w:r>
-            <w:proofErr w:type="gramEnd"/>
-            <w:r>
-              <w:t>[DBH^2.072]</w:t>
+              <w:t xml:space="preserve"> [10^-0.755]*[DBH^2.072]</w:t>
             </w:r>
           </w:p>
         </w:tc>
@@ -22447,17 +21736,8 @@
                 <w:i/>
                 <w:iCs/>
               </w:rPr>
-              <w:t xml:space="preserve">Cupressus </w:t>
-            </w:r>
-            <w:proofErr w:type="spellStart"/>
-            <w:r>
-              <w:rPr>
-                <w:i/>
-                <w:iCs/>
-              </w:rPr>
-              <w:t>lusitanica</w:t>
-            </w:r>
-            <w:proofErr w:type="spellEnd"/>
+              <w:t>Cupressus lusitanica</w:t>
+            </w:r>
           </w:p>
         </w:tc>
         <w:tc>
@@ -22477,15 +21757,7 @@
               <w:jc w:val="both"/>
             </w:pPr>
             <w:r>
-              <w:t xml:space="preserve"> [</w:t>
-            </w:r>
-            <w:proofErr w:type="gramStart"/>
-            <w:r>
-              <w:t>0.5266]*</w:t>
-            </w:r>
-            <w:proofErr w:type="gramEnd"/>
-            <w:r>
-              <w:t>[DBH^1.7712]</w:t>
+              <w:t xml:space="preserve"> [0.5266]*[DBH^1.7712]</w:t>
             </w:r>
           </w:p>
         </w:tc>
@@ -22535,31 +21807,13 @@
                 <w:iCs/>
               </w:rPr>
             </w:pPr>
-            <w:proofErr w:type="spellStart"/>
             <w:r>
               <w:rPr>
                 <w:i/>
                 <w:iCs/>
               </w:rPr>
-              <w:t>Dendropanax</w:t>
-            </w:r>
-            <w:proofErr w:type="spellEnd"/>
-            <w:r>
-              <w:rPr>
-                <w:i/>
-                <w:iCs/>
-              </w:rPr>
-              <w:t xml:space="preserve"> </w:t>
-            </w:r>
-            <w:proofErr w:type="spellStart"/>
-            <w:r>
-              <w:rPr>
-                <w:i/>
-                <w:iCs/>
-              </w:rPr>
-              <w:t>arboreus</w:t>
-            </w:r>
-            <w:proofErr w:type="spellEnd"/>
+              <w:t>Dendropanax arboreus</w:t>
+            </w:r>
           </w:p>
         </w:tc>
         <w:tc>
@@ -22579,15 +21833,7 @@
               <w:jc w:val="both"/>
             </w:pPr>
             <w:r>
-              <w:t xml:space="preserve"> [</w:t>
-            </w:r>
-            <w:proofErr w:type="gramStart"/>
-            <w:r>
-              <w:t>0.037241]*</w:t>
-            </w:r>
-            <w:proofErr w:type="gramEnd"/>
-            <w:r>
-              <w:t>[DBH^2.99585]</w:t>
+              <w:t xml:space="preserve"> [0.037241]*[DBH^2.99585]</w:t>
             </w:r>
           </w:p>
         </w:tc>
@@ -22663,15 +21909,7 @@
               <w:jc w:val="both"/>
             </w:pPr>
             <w:r>
-              <w:t xml:space="preserve"> [</w:t>
-            </w:r>
-            <w:proofErr w:type="gramStart"/>
-            <w:r>
-              <w:t>0.4600]+</w:t>
-            </w:r>
-            <w:proofErr w:type="gramEnd"/>
-            <w:r>
-              <w:t>[[0.0370]*[DBH^2]*TH]</w:t>
+              <w:t xml:space="preserve"> [0.4600]+[[0.0370]*[DBH^2]*TH]</w:t>
             </w:r>
           </w:p>
         </w:tc>
@@ -22726,17 +21964,8 @@
                 <w:i/>
                 <w:iCs/>
               </w:rPr>
-              <w:t xml:space="preserve">Fraxinus </w:t>
-            </w:r>
-            <w:proofErr w:type="spellStart"/>
-            <w:r>
-              <w:rPr>
-                <w:i/>
-                <w:iCs/>
-              </w:rPr>
-              <w:t>uhdei</w:t>
-            </w:r>
-            <w:proofErr w:type="spellEnd"/>
+              <w:t>Fraxinus uhdei</w:t>
+            </w:r>
           </w:p>
         </w:tc>
         <w:tc>
@@ -22756,15 +21985,7 @@
               <w:jc w:val="both"/>
             </w:pPr>
             <w:r>
-              <w:t xml:space="preserve"> [</w:t>
-            </w:r>
-            <w:proofErr w:type="gramStart"/>
-            <w:r>
-              <w:t>362.129]*</w:t>
-            </w:r>
-            <w:proofErr w:type="gramEnd"/>
-            <w:r>
-              <w:t>[[3.1416]*[[[[DBH^2]/4]]^1.100]]</w:t>
+              <w:t xml:space="preserve"> [362.129]*[[3.1416]*[[[[DBH^2]/4]]^1.100]]</w:t>
             </w:r>
           </w:p>
         </w:tc>
@@ -22814,31 +22035,13 @@
                 <w:iCs/>
               </w:rPr>
             </w:pPr>
-            <w:proofErr w:type="spellStart"/>
             <w:r>
               <w:rPr>
                 <w:i/>
                 <w:iCs/>
               </w:rPr>
-              <w:t>Heliocarpus</w:t>
-            </w:r>
-            <w:proofErr w:type="spellEnd"/>
-            <w:r>
-              <w:rPr>
-                <w:i/>
-                <w:iCs/>
-              </w:rPr>
-              <w:t xml:space="preserve"> </w:t>
-            </w:r>
-            <w:proofErr w:type="spellStart"/>
-            <w:r>
-              <w:rPr>
-                <w:i/>
-                <w:iCs/>
-              </w:rPr>
-              <w:t>appendiculatus</w:t>
-            </w:r>
-            <w:proofErr w:type="spellEnd"/>
+              <w:t>Heliocarpus appendiculatus</w:t>
+            </w:r>
           </w:p>
         </w:tc>
         <w:tc>
@@ -22858,15 +22061,7 @@
               <w:jc w:val="both"/>
             </w:pPr>
             <w:r>
-              <w:t xml:space="preserve"> [[</w:t>
-            </w:r>
-            <w:proofErr w:type="gramStart"/>
-            <w:r>
-              <w:t>Exp[</w:t>
-            </w:r>
-            <w:proofErr w:type="gramEnd"/>
-            <w:r>
-              <w:t>4.9375]] * [[DBH^2]^1.0583]] * [1.14]/ 1000000</w:t>
+              <w:t xml:space="preserve"> [[Exp[4.9375]] * [[DBH^2]^1.0583]] * [1.14]/ 1000000</w:t>
             </w:r>
           </w:p>
         </w:tc>
@@ -22942,15 +22137,7 @@
               <w:jc w:val="both"/>
             </w:pPr>
             <w:r>
-              <w:t xml:space="preserve"> [Exp[-1.</w:t>
-            </w:r>
-            <w:proofErr w:type="gramStart"/>
-            <w:r>
-              <w:t>76]*</w:t>
-            </w:r>
-            <w:proofErr w:type="gramEnd"/>
-            <w:r>
-              <w:t>[DBH^2.26]]</w:t>
+              <w:t xml:space="preserve"> [Exp[-1.76]*[DBH^2.26]]</w:t>
             </w:r>
           </w:p>
         </w:tc>
@@ -23026,15 +22213,7 @@
               <w:jc w:val="both"/>
             </w:pPr>
             <w:r>
-              <w:t xml:space="preserve"> [Exp[-1.</w:t>
-            </w:r>
-            <w:proofErr w:type="gramStart"/>
-            <w:r>
-              <w:t>76]*</w:t>
-            </w:r>
-            <w:proofErr w:type="gramEnd"/>
-            <w:r>
-              <w:t>[DBH^2.26]]</w:t>
+              <w:t xml:space="preserve"> [Exp[-1.76]*[DBH^2.26]]</w:t>
             </w:r>
           </w:p>
         </w:tc>
@@ -23110,15 +22289,7 @@
               <w:jc w:val="both"/>
             </w:pPr>
             <w:r>
-              <w:t xml:space="preserve"> [Exp[-3.</w:t>
-            </w:r>
-            <w:proofErr w:type="gramStart"/>
-            <w:r>
-              <w:t>363]*</w:t>
-            </w:r>
-            <w:proofErr w:type="gramEnd"/>
-            <w:r>
-              <w:t>[DBH^2.4809]*[TH^0.4984]</w:t>
+              <w:t xml:space="preserve"> [Exp[-3.363]*[DBH^2.4809]*[TH^0.4984]</w:t>
             </w:r>
           </w:p>
         </w:tc>
@@ -23173,17 +22344,8 @@
                 <w:i/>
                 <w:iCs/>
               </w:rPr>
-              <w:t xml:space="preserve">Juglans </w:t>
-            </w:r>
-            <w:proofErr w:type="spellStart"/>
-            <w:r>
-              <w:rPr>
-                <w:i/>
-                <w:iCs/>
-              </w:rPr>
-              <w:t>olanchana</w:t>
-            </w:r>
-            <w:proofErr w:type="spellEnd"/>
+              <w:t>Juglans olanchana</w:t>
+            </w:r>
           </w:p>
         </w:tc>
         <w:tc>
@@ -23203,15 +22365,7 @@
               <w:jc w:val="both"/>
             </w:pPr>
             <w:r>
-              <w:t xml:space="preserve"> [10^-1.</w:t>
-            </w:r>
-            <w:proofErr w:type="gramStart"/>
-            <w:r>
-              <w:t>417]*</w:t>
-            </w:r>
-            <w:proofErr w:type="gramEnd"/>
-            <w:r>
-              <w:t>[DBH^2.755]</w:t>
+              <w:t xml:space="preserve"> [10^-1.417]*[DBH^2.755]</w:t>
             </w:r>
           </w:p>
         </w:tc>
@@ -23266,17 +22420,8 @@
                 <w:i/>
                 <w:iCs/>
               </w:rPr>
-              <w:t xml:space="preserve">Juniperus </w:t>
-            </w:r>
-            <w:proofErr w:type="spellStart"/>
-            <w:r>
-              <w:rPr>
-                <w:i/>
-                <w:iCs/>
-              </w:rPr>
-              <w:t>flaccida</w:t>
-            </w:r>
-            <w:proofErr w:type="spellEnd"/>
+              <w:t>Juniperus flaccida</w:t>
+            </w:r>
           </w:p>
         </w:tc>
         <w:tc>
@@ -23296,15 +22441,7 @@
               <w:jc w:val="both"/>
             </w:pPr>
             <w:r>
-              <w:t xml:space="preserve"> [</w:t>
-            </w:r>
-            <w:proofErr w:type="gramStart"/>
-            <w:r>
-              <w:t>0.209142]*</w:t>
-            </w:r>
-            <w:proofErr w:type="gramEnd"/>
-            <w:r>
-              <w:t>[DBH^1.698]</w:t>
+              <w:t xml:space="preserve"> [0.209142]*[DBH^1.698]</w:t>
             </w:r>
           </w:p>
         </w:tc>
@@ -23380,15 +22517,7 @@
               <w:jc w:val="both"/>
             </w:pPr>
             <w:r>
-              <w:t xml:space="preserve"> [Exp[-2.</w:t>
-            </w:r>
-            <w:proofErr w:type="gramStart"/>
-            <w:r>
-              <w:t>22]*</w:t>
-            </w:r>
-            <w:proofErr w:type="gramEnd"/>
-            <w:r>
-              <w:t>[DBH^2.45]]</w:t>
+              <w:t xml:space="preserve"> [Exp[-2.22]*[DBH^2.45]]</w:t>
             </w:r>
           </w:p>
         </w:tc>
@@ -23464,15 +22593,7 @@
               <w:jc w:val="both"/>
             </w:pPr>
             <w:r>
-              <w:t xml:space="preserve"> [</w:t>
-            </w:r>
-            <w:proofErr w:type="gramStart"/>
-            <w:r>
-              <w:t>0.180272]*</w:t>
-            </w:r>
-            <w:proofErr w:type="gramEnd"/>
-            <w:r>
-              <w:t>[DBH^2.27177]</w:t>
+              <w:t xml:space="preserve"> [0.180272]*[DBH^2.27177]</w:t>
             </w:r>
           </w:p>
         </w:tc>
@@ -23522,31 +22643,13 @@
                 <w:iCs/>
               </w:rPr>
             </w:pPr>
-            <w:proofErr w:type="spellStart"/>
             <w:r>
               <w:rPr>
                 <w:i/>
                 <w:iCs/>
               </w:rPr>
-              <w:t>Nectandra</w:t>
-            </w:r>
-            <w:proofErr w:type="spellEnd"/>
-            <w:r>
-              <w:rPr>
-                <w:i/>
-                <w:iCs/>
-              </w:rPr>
-              <w:t xml:space="preserve"> </w:t>
-            </w:r>
-            <w:proofErr w:type="spellStart"/>
-            <w:r>
-              <w:rPr>
-                <w:i/>
-                <w:iCs/>
-              </w:rPr>
-              <w:t>ambigens</w:t>
-            </w:r>
-            <w:proofErr w:type="spellEnd"/>
+              <w:t>Nectandra ambigens</w:t>
+            </w:r>
           </w:p>
         </w:tc>
         <w:tc>
@@ -23566,15 +22669,7 @@
               <w:jc w:val="both"/>
             </w:pPr>
             <w:r>
-              <w:t xml:space="preserve"> [[</w:t>
-            </w:r>
-            <w:proofErr w:type="gramStart"/>
-            <w:r>
-              <w:t>Exp[</w:t>
-            </w:r>
-            <w:proofErr w:type="gramEnd"/>
-            <w:r>
-              <w:t>4.9375]]*[[DBH^2]^1.0583]]*[1.14]/1000000</w:t>
+              <w:t xml:space="preserve"> [[Exp[4.9375]]*[[DBH^2]^1.0583]]*[1.14]/1000000</w:t>
             </w:r>
           </w:p>
         </w:tc>
@@ -23650,15 +22745,7 @@
               <w:jc w:val="both"/>
             </w:pPr>
             <w:r>
-              <w:t xml:space="preserve"> [</w:t>
-            </w:r>
-            <w:proofErr w:type="gramStart"/>
-            <w:r>
-              <w:t>0.058]*</w:t>
-            </w:r>
-            <w:proofErr w:type="gramEnd"/>
-            <w:r>
-              <w:t>[[[DBH^2]*TH]^0.919]</w:t>
+              <w:t xml:space="preserve"> [0.058]*[[[DBH^2]*TH]^0.919]</w:t>
             </w:r>
           </w:p>
         </w:tc>
@@ -23734,15 +22821,7 @@
               <w:jc w:val="both"/>
             </w:pPr>
             <w:r>
-              <w:t xml:space="preserve"> [</w:t>
-            </w:r>
-            <w:proofErr w:type="gramStart"/>
-            <w:r>
-              <w:t>0.058]*</w:t>
-            </w:r>
-            <w:proofErr w:type="gramEnd"/>
-            <w:r>
-              <w:t>[[[DBH^2]*TH]^0.919]</w:t>
+              <w:t xml:space="preserve"> [0.058]*[[[DBH^2]*TH]^0.919]</w:t>
             </w:r>
           </w:p>
         </w:tc>
@@ -23797,17 +22876,8 @@
                 <w:i/>
                 <w:iCs/>
               </w:rPr>
-              <w:t xml:space="preserve">Pinus </w:t>
-            </w:r>
-            <w:proofErr w:type="spellStart"/>
-            <w:r>
-              <w:rPr>
-                <w:i/>
-                <w:iCs/>
-              </w:rPr>
-              <w:t>devoniana</w:t>
-            </w:r>
-            <w:proofErr w:type="spellEnd"/>
+              <w:t>Pinus devoniana</w:t>
+            </w:r>
           </w:p>
         </w:tc>
         <w:tc>
@@ -23827,15 +22897,7 @@
               <w:jc w:val="both"/>
             </w:pPr>
             <w:r>
-              <w:t xml:space="preserve"> [</w:t>
-            </w:r>
-            <w:proofErr w:type="gramStart"/>
-            <w:r>
-              <w:t>0.182]*</w:t>
-            </w:r>
-            <w:proofErr w:type="gramEnd"/>
-            <w:r>
-              <w:t>[DBH^1.936]</w:t>
+              <w:t xml:space="preserve"> [0.182]*[DBH^1.936]</w:t>
             </w:r>
           </w:p>
         </w:tc>
@@ -23890,17 +22952,8 @@
                 <w:i/>
                 <w:iCs/>
               </w:rPr>
-              <w:t xml:space="preserve">Pinus </w:t>
-            </w:r>
-            <w:proofErr w:type="spellStart"/>
-            <w:r>
-              <w:rPr>
-                <w:i/>
-                <w:iCs/>
-              </w:rPr>
-              <w:t>herrerae</w:t>
-            </w:r>
-            <w:proofErr w:type="spellEnd"/>
+              <w:t>Pinus herrerae</w:t>
+            </w:r>
           </w:p>
         </w:tc>
         <w:tc>
@@ -23920,15 +22973,7 @@
               <w:jc w:val="both"/>
             </w:pPr>
             <w:r>
-              <w:t xml:space="preserve"> [</w:t>
-            </w:r>
-            <w:proofErr w:type="gramStart"/>
-            <w:r>
-              <w:t>0.1354]*</w:t>
-            </w:r>
-            <w:proofErr w:type="gramEnd"/>
-            <w:r>
-              <w:t>[DBH^2.3033]</w:t>
+              <w:t xml:space="preserve"> [0.1354]*[DBH^2.3033]</w:t>
             </w:r>
           </w:p>
         </w:tc>
@@ -23948,13 +22993,8 @@
             <w:pPr>
               <w:jc w:val="both"/>
             </w:pPr>
-            <w:proofErr w:type="spellStart"/>
-            <w:r>
-              <w:t>Návar</w:t>
-            </w:r>
-            <w:proofErr w:type="spellEnd"/>
-            <w:r>
-              <w:t>, 2009</w:t>
+            <w:r>
+              <w:t>Návar, 2009</w:t>
             </w:r>
           </w:p>
         </w:tc>
@@ -23988,17 +23028,8 @@
                 <w:i/>
                 <w:iCs/>
               </w:rPr>
-              <w:t xml:space="preserve">Pinus </w:t>
-            </w:r>
-            <w:proofErr w:type="spellStart"/>
-            <w:r>
-              <w:rPr>
-                <w:i/>
-                <w:iCs/>
-              </w:rPr>
-              <w:t>leiophylla</w:t>
-            </w:r>
-            <w:proofErr w:type="spellEnd"/>
+              <w:t>Pinus leiophylla</w:t>
+            </w:r>
           </w:p>
         </w:tc>
         <w:tc>
@@ -24018,15 +23049,7 @@
               <w:jc w:val="both"/>
             </w:pPr>
             <w:r>
-              <w:t xml:space="preserve"> [[Exp^-3.</w:t>
-            </w:r>
-            <w:proofErr w:type="gramStart"/>
-            <w:r>
-              <w:t>549]*</w:t>
-            </w:r>
-            <w:proofErr w:type="gramEnd"/>
-            <w:r>
-              <w:t>[DBH^2.787]]]</w:t>
+              <w:t xml:space="preserve"> [[Exp^-3.549]*[DBH^2.787]]]</w:t>
             </w:r>
           </w:p>
         </w:tc>
@@ -24046,13 +23069,8 @@
             <w:pPr>
               <w:jc w:val="both"/>
             </w:pPr>
-            <w:proofErr w:type="spellStart"/>
-            <w:r>
-              <w:t>Návar</w:t>
-            </w:r>
-            <w:proofErr w:type="spellEnd"/>
-            <w:r>
-              <w:t>, 2009</w:t>
+            <w:r>
+              <w:t>Návar, 2009</w:t>
             </w:r>
           </w:p>
         </w:tc>
@@ -24086,17 +23104,8 @@
                 <w:i/>
                 <w:iCs/>
               </w:rPr>
-              <w:t xml:space="preserve">Pinus </w:t>
-            </w:r>
-            <w:proofErr w:type="spellStart"/>
-            <w:r>
-              <w:rPr>
-                <w:i/>
-                <w:iCs/>
-              </w:rPr>
-              <w:t>oocarpa</w:t>
-            </w:r>
-            <w:proofErr w:type="spellEnd"/>
+              <w:t>Pinus oocarpa</w:t>
+            </w:r>
           </w:p>
         </w:tc>
         <w:tc>
@@ -24116,15 +23125,7 @@
               <w:jc w:val="both"/>
             </w:pPr>
             <w:r>
-              <w:t xml:space="preserve"> [</w:t>
-            </w:r>
-            <w:proofErr w:type="gramStart"/>
-            <w:r>
-              <w:t>0.058]*</w:t>
-            </w:r>
-            <w:proofErr w:type="gramEnd"/>
-            <w:r>
-              <w:t>[[[DBH^2]*TH]^0.919]</w:t>
+              <w:t xml:space="preserve"> [0.058]*[[[DBH^2]*TH]^0.919]</w:t>
             </w:r>
           </w:p>
         </w:tc>
@@ -24179,17 +23180,8 @@
                 <w:i/>
                 <w:iCs/>
               </w:rPr>
-              <w:t xml:space="preserve">Pinus </w:t>
-            </w:r>
-            <w:proofErr w:type="spellStart"/>
-            <w:r>
-              <w:rPr>
-                <w:i/>
-                <w:iCs/>
-              </w:rPr>
-              <w:t>patula</w:t>
-            </w:r>
-            <w:proofErr w:type="spellEnd"/>
+              <w:t>Pinus patula</w:t>
+            </w:r>
           </w:p>
         </w:tc>
         <w:tc>
@@ -24209,15 +23201,7 @@
               <w:jc w:val="both"/>
             </w:pPr>
             <w:r>
-              <w:t xml:space="preserve"> [</w:t>
-            </w:r>
-            <w:proofErr w:type="gramStart"/>
-            <w:r>
-              <w:t>0.0514]*</w:t>
-            </w:r>
-            <w:proofErr w:type="gramEnd"/>
-            <w:r>
-              <w:t>[DBH^2.5222]</w:t>
+              <w:t xml:space="preserve"> [0.0514]*[DBH^2.5222]</w:t>
             </w:r>
           </w:p>
         </w:tc>
@@ -24272,17 +23256,8 @@
                 <w:i/>
                 <w:iCs/>
               </w:rPr>
-              <w:t xml:space="preserve">Pinus </w:t>
-            </w:r>
-            <w:proofErr w:type="spellStart"/>
-            <w:r>
-              <w:rPr>
-                <w:i/>
-                <w:iCs/>
-              </w:rPr>
-              <w:t>pseudostrobus</w:t>
-            </w:r>
-            <w:proofErr w:type="spellEnd"/>
+              <w:t>Pinus pseudostrobus</w:t>
+            </w:r>
           </w:p>
         </w:tc>
         <w:tc>
@@ -24302,15 +23277,7 @@
               <w:jc w:val="both"/>
             </w:pPr>
             <w:r>
-              <w:t xml:space="preserve"> [</w:t>
-            </w:r>
-            <w:proofErr w:type="gramStart"/>
-            <w:r>
-              <w:t>0.058]*</w:t>
-            </w:r>
-            <w:proofErr w:type="gramEnd"/>
-            <w:r>
-              <w:t>[[[DBH^2]*TH]^0.919]</w:t>
+              <w:t xml:space="preserve"> [0.058]*[[[DBH^2]*TH]^0.919]</w:t>
             </w:r>
           </w:p>
         </w:tc>
@@ -24386,15 +23353,7 @@
               <w:jc w:val="both"/>
             </w:pPr>
             <w:r>
-              <w:t xml:space="preserve"> [Exp[-2.</w:t>
-            </w:r>
-            <w:proofErr w:type="gramStart"/>
-            <w:r>
-              <w:t>76]*</w:t>
-            </w:r>
-            <w:proofErr w:type="gramEnd"/>
-            <w:r>
-              <w:t>[DBH^2.37]]</w:t>
+              <w:t xml:space="preserve"> [Exp[-2.76]*[DBH^2.37]]</w:t>
             </w:r>
           </w:p>
         </w:tc>
@@ -24470,15 +23429,7 @@
               <w:jc w:val="both"/>
             </w:pPr>
             <w:r>
-              <w:t xml:space="preserve"> [</w:t>
-            </w:r>
-            <w:proofErr w:type="gramStart"/>
-            <w:r>
-              <w:t>0.246689]*</w:t>
-            </w:r>
-            <w:proofErr w:type="gramEnd"/>
-            <w:r>
-              <w:t>[DBH^2.24992]</w:t>
+              <w:t xml:space="preserve"> [0.246689]*[DBH^2.24992]</w:t>
             </w:r>
           </w:p>
         </w:tc>
@@ -24554,15 +23505,7 @@
               <w:jc w:val="both"/>
             </w:pPr>
             <w:r>
-              <w:t xml:space="preserve"> [</w:t>
-            </w:r>
-            <w:proofErr w:type="gramStart"/>
-            <w:r>
-              <w:t>0.1269]*</w:t>
-            </w:r>
-            <w:proofErr w:type="gramEnd"/>
-            <w:r>
-              <w:t>[DBH^2.5169]</w:t>
+              <w:t xml:space="preserve"> [0.1269]*[DBH^2.5169]</w:t>
             </w:r>
           </w:p>
         </w:tc>
@@ -24617,17 +23560,8 @@
                 <w:i/>
                 <w:iCs/>
               </w:rPr>
-              <w:t xml:space="preserve">Quercus </w:t>
-            </w:r>
-            <w:proofErr w:type="spellStart"/>
-            <w:r>
-              <w:rPr>
-                <w:i/>
-                <w:iCs/>
-              </w:rPr>
-              <w:t>candicans</w:t>
-            </w:r>
-            <w:proofErr w:type="spellEnd"/>
+              <w:t>Quercus candicans</w:t>
+            </w:r>
           </w:p>
         </w:tc>
         <w:tc>
@@ -24647,15 +23581,7 @@
               <w:jc w:val="both"/>
             </w:pPr>
             <w:r>
-              <w:t xml:space="preserve"> [[Exp[-4.</w:t>
-            </w:r>
-            <w:proofErr w:type="gramStart"/>
-            <w:r>
-              <w:t>775313]*</w:t>
-            </w:r>
-            <w:proofErr w:type="gramEnd"/>
-            <w:r>
-              <w:t>[DBH^1.798292]*[TH^1.570775]]+[[Exp[-3.547008]*[DBH^2.593972]]+[[Exp[-4.752007]*DBH^2]]</w:t>
+              <w:t xml:space="preserve"> [[Exp[-4.775313]*[DBH^1.798292]*[TH^1.570775]]+[[Exp[-3.547008]*[DBH^2.593972]]+[[Exp[-4.752007]*DBH^2]]</w:t>
             </w:r>
           </w:p>
         </w:tc>
@@ -24710,17 +23636,8 @@
                 <w:i/>
                 <w:iCs/>
               </w:rPr>
-              <w:t xml:space="preserve">Quercus </w:t>
-            </w:r>
-            <w:proofErr w:type="spellStart"/>
-            <w:r>
-              <w:rPr>
-                <w:i/>
-                <w:iCs/>
-              </w:rPr>
-              <w:t>crassifolia</w:t>
-            </w:r>
-            <w:proofErr w:type="spellEnd"/>
+              <w:t>Quercus crassifolia</w:t>
+            </w:r>
           </w:p>
         </w:tc>
         <w:tc>
@@ -24740,15 +23657,7 @@
               <w:jc w:val="both"/>
             </w:pPr>
             <w:r>
-              <w:t xml:space="preserve"> [</w:t>
-            </w:r>
-            <w:proofErr w:type="gramStart"/>
-            <w:r>
-              <w:t>0.283]*</w:t>
-            </w:r>
-            <w:proofErr w:type="gramEnd"/>
-            <w:r>
-              <w:t>[[[DBH^2]*TH]^0.807]</w:t>
+              <w:t xml:space="preserve"> [0.283]*[[[DBH^2]*TH]^0.807]</w:t>
             </w:r>
           </w:p>
         </w:tc>
@@ -24803,17 +23712,8 @@
                 <w:i/>
                 <w:iCs/>
               </w:rPr>
-              <w:t xml:space="preserve">Quercus </w:t>
-            </w:r>
-            <w:proofErr w:type="spellStart"/>
-            <w:r>
-              <w:rPr>
-                <w:i/>
-                <w:iCs/>
-              </w:rPr>
-              <w:t>laurina</w:t>
-            </w:r>
-            <w:proofErr w:type="spellEnd"/>
+              <w:t>Quercus laurina</w:t>
+            </w:r>
           </w:p>
         </w:tc>
         <w:tc>
@@ -24833,15 +23733,7 @@
               <w:jc w:val="both"/>
             </w:pPr>
             <w:r>
-              <w:t xml:space="preserve"> [</w:t>
-            </w:r>
-            <w:proofErr w:type="gramStart"/>
-            <w:r>
-              <w:t>0.283]*</w:t>
-            </w:r>
-            <w:proofErr w:type="gramEnd"/>
-            <w:r>
-              <w:t>[[[DBH^2]*TH]^0.807]</w:t>
+              <w:t xml:space="preserve"> [0.283]*[[[DBH^2]*TH]^0.807]</w:t>
             </w:r>
           </w:p>
         </w:tc>
@@ -24896,17 +23788,8 @@
                 <w:i/>
                 <w:iCs/>
               </w:rPr>
-              <w:t xml:space="preserve">Quercus </w:t>
-            </w:r>
-            <w:proofErr w:type="spellStart"/>
-            <w:r>
-              <w:rPr>
-                <w:i/>
-                <w:iCs/>
-              </w:rPr>
-              <w:t>obtusata</w:t>
-            </w:r>
-            <w:proofErr w:type="spellEnd"/>
+              <w:t>Quercus obtusata</w:t>
+            </w:r>
           </w:p>
         </w:tc>
         <w:tc>
@@ -24926,15 +23809,7 @@
               <w:jc w:val="both"/>
             </w:pPr>
             <w:r>
-              <w:t xml:space="preserve"> [[exp[-3.</w:t>
-            </w:r>
-            <w:proofErr w:type="gramStart"/>
-            <w:r>
-              <w:t>53684]*</w:t>
-            </w:r>
-            <w:proofErr w:type="gramEnd"/>
-            <w:r>
-              <w:t>[DBH^2.043763]*[TH^0.759522]]+[[Exp[-5.803952]*[DBH^2*TH]^1.224292]]+[[Exp[-6.181035]*[DBH^2.488617]]</w:t>
+              <w:t xml:space="preserve"> [[exp[-3.53684]*[DBH^2.043763]*[TH^0.759522]]+[[Exp[-5.803952]*[DBH^2*TH]^1.224292]]+[[Exp[-6.181035]*[DBH^2.488617]]</w:t>
             </w:r>
           </w:p>
         </w:tc>
@@ -24989,17 +23864,8 @@
                 <w:i/>
                 <w:iCs/>
               </w:rPr>
-              <w:t xml:space="preserve">Quercus </w:t>
-            </w:r>
-            <w:proofErr w:type="spellStart"/>
-            <w:r>
-              <w:rPr>
-                <w:i/>
-                <w:iCs/>
-              </w:rPr>
-              <w:t>peduncularis</w:t>
-            </w:r>
-            <w:proofErr w:type="spellEnd"/>
+              <w:t>Quercus peduncularis</w:t>
+            </w:r>
           </w:p>
         </w:tc>
         <w:tc>
@@ -25019,15 +23885,7 @@
               <w:jc w:val="both"/>
             </w:pPr>
             <w:r>
-              <w:t xml:space="preserve"> [Exp[-2.</w:t>
-            </w:r>
-            <w:proofErr w:type="gramStart"/>
-            <w:r>
-              <w:t>27]*</w:t>
-            </w:r>
-            <w:proofErr w:type="gramEnd"/>
-            <w:r>
-              <w:t>[DBH^2.39]]</w:t>
+              <w:t xml:space="preserve"> [Exp[-2.27]*[DBH^2.39]]</w:t>
             </w:r>
           </w:p>
         </w:tc>
@@ -25103,15 +23961,7 @@
               <w:jc w:val="both"/>
             </w:pPr>
             <w:r>
-              <w:t xml:space="preserve"> [</w:t>
-            </w:r>
-            <w:proofErr w:type="gramStart"/>
-            <w:r>
-              <w:t>0.283]*</w:t>
-            </w:r>
-            <w:proofErr w:type="gramEnd"/>
-            <w:r>
-              <w:t>[[[DBH^2]*TH]^0.807]</w:t>
+              <w:t xml:space="preserve"> [0.283]*[[[DBH^2]*TH]^0.807]</w:t>
             </w:r>
           </w:p>
         </w:tc>
@@ -25187,15 +24037,7 @@
               <w:jc w:val="both"/>
             </w:pPr>
             <w:r>
-              <w:t xml:space="preserve"> [-2.305 + 2.351 * </w:t>
-            </w:r>
-            <w:proofErr w:type="gramStart"/>
-            <w:r>
-              <w:t>ln[</w:t>
-            </w:r>
-            <w:proofErr w:type="gramEnd"/>
-            <w:r>
-              <w:t>DBH]] * 1.033</w:t>
+              <w:t xml:space="preserve"> [-2.305 + 2.351 * ln[DBH]] * 1.033</w:t>
             </w:r>
           </w:p>
         </w:tc>
@@ -25216,15 +24058,7 @@
               <w:jc w:val="both"/>
             </w:pPr>
             <w:r>
-              <w:t xml:space="preserve">Van </w:t>
-            </w:r>
-            <w:proofErr w:type="spellStart"/>
-            <w:r>
-              <w:t>Breugel</w:t>
-            </w:r>
-            <w:proofErr w:type="spellEnd"/>
-            <w:r>
-              <w:t xml:space="preserve"> et al., 2011</w:t>
+              <w:t>Van Breugel et al., 2011</w:t>
             </w:r>
           </w:p>
         </w:tc>
@@ -25253,31 +24087,13 @@
                 <w:iCs/>
               </w:rPr>
             </w:pPr>
-            <w:proofErr w:type="spellStart"/>
             <w:r>
               <w:rPr>
                 <w:i/>
                 <w:iCs/>
               </w:rPr>
-              <w:t>Trichilia</w:t>
-            </w:r>
-            <w:proofErr w:type="spellEnd"/>
-            <w:r>
-              <w:rPr>
-                <w:i/>
-                <w:iCs/>
-              </w:rPr>
-              <w:t xml:space="preserve"> </w:t>
-            </w:r>
-            <w:proofErr w:type="spellStart"/>
-            <w:r>
-              <w:rPr>
-                <w:i/>
-                <w:iCs/>
-              </w:rPr>
-              <w:t>havanensis</w:t>
-            </w:r>
-            <w:proofErr w:type="spellEnd"/>
+              <w:t>Trichilia havanensis</w:t>
+            </w:r>
           </w:p>
         </w:tc>
         <w:tc>
@@ -25297,15 +24113,7 @@
               <w:jc w:val="both"/>
             </w:pPr>
             <w:r>
-              <w:t xml:space="preserve"> [</w:t>
-            </w:r>
-            <w:proofErr w:type="gramStart"/>
-            <w:r>
-              <w:t>0.130169]*</w:t>
-            </w:r>
-            <w:proofErr w:type="gramEnd"/>
-            <w:r>
-              <w:t>[DBH^2.34924]</w:t>
+              <w:t xml:space="preserve"> [0.130169]*[DBH^2.34924]</w:t>
             </w:r>
           </w:p>
         </w:tc>
@@ -25355,21 +24163,12 @@
                 <w:iCs/>
               </w:rPr>
             </w:pPr>
-            <w:proofErr w:type="spellStart"/>
             <w:r>
               <w:rPr>
                 <w:i/>
                 <w:iCs/>
               </w:rPr>
-              <w:t>Trichospermum</w:t>
-            </w:r>
-            <w:proofErr w:type="spellEnd"/>
-            <w:r>
-              <w:rPr>
-                <w:i/>
-                <w:iCs/>
-              </w:rPr>
-              <w:t xml:space="preserve"> mexicanum</w:t>
+              <w:t>Trichospermum mexicanum</w:t>
             </w:r>
           </w:p>
         </w:tc>
@@ -25390,15 +24189,7 @@
               <w:jc w:val="both"/>
             </w:pPr>
             <w:r>
-              <w:t xml:space="preserve"> [</w:t>
-            </w:r>
-            <w:proofErr w:type="gramStart"/>
-            <w:r>
-              <w:t>0.449]*</w:t>
-            </w:r>
-            <w:proofErr w:type="gramEnd"/>
-            <w:r>
-              <w:t>[DBH^2]-33.565</w:t>
+              <w:t xml:space="preserve"> [0.449]*[DBH^2]-33.565</w:t>
             </w:r>
           </w:p>
         </w:tc>
@@ -25480,15 +24271,7 @@
               <w:jc w:val="both"/>
             </w:pPr>
             <w:r>
-              <w:t xml:space="preserve"> [</w:t>
-            </w:r>
-            <w:proofErr w:type="gramStart"/>
-            <w:r>
-              <w:t>0.00166]*</w:t>
-            </w:r>
-            <w:proofErr w:type="gramEnd"/>
-            <w:r>
-              <w:t>[DBH^3.6586]</w:t>
+              <w:t xml:space="preserve"> [0.00166]*[DBH^3.6586]</w:t>
             </w:r>
           </w:p>
         </w:tc>
@@ -25559,15 +24342,7 @@
               <w:t>BH</w:t>
             </w:r>
             <w:r>
-              <w:t>^</w:t>
-            </w:r>
-            <w:proofErr w:type="gramStart"/>
-            <w:r>
-              <w:t>2)^</w:t>
-            </w:r>
-            <w:proofErr w:type="gramEnd"/>
-            <w:r>
-              <w:t>0.976</w:t>
+              <w:t>^2)^0.976</w:t>
             </w:r>
           </w:p>
         </w:tc>
@@ -25587,13 +24362,8 @@
             <w:pPr>
               <w:jc w:val="both"/>
             </w:pPr>
-            <w:proofErr w:type="spellStart"/>
-            <w:r>
-              <w:t>Chave</w:t>
-            </w:r>
-            <w:proofErr w:type="spellEnd"/>
-            <w:r>
-              <w:t xml:space="preserve"> et al., 2014</w:t>
+            <w:r>
+              <w:t>Chave et al., 2014</w:t>
             </w:r>
           </w:p>
         </w:tc>
@@ -25611,15 +24381,7 @@
         <w:t>ANOVA</w:t>
       </w:r>
       <w:r>
-        <w:t xml:space="preserve"> and Tukey HSD test on stem density, </w:t>
-      </w:r>
-      <w:proofErr w:type="spellStart"/>
-      <w:r>
-        <w:t>Lorey’s</w:t>
-      </w:r>
-      <w:proofErr w:type="spellEnd"/>
-      <w:r>
-        <w:t xml:space="preserve"> height, basal area, and aboveground biomass (AGB)</w:t>
+        <w:t xml:space="preserve"> and Tukey HSD test on stem density, Lorey’s height, basal area, and aboveground biomass (AGB)</w:t>
       </w:r>
       <w:r>
         <w:t xml:space="preserve"> </w:t>
@@ -26080,13 +24842,8 @@
             <w:vMerge w:val="restart"/>
           </w:tcPr>
           <w:p>
-            <w:proofErr w:type="spellStart"/>
-            <w:r>
-              <w:t>Lorey’s</w:t>
-            </w:r>
-            <w:proofErr w:type="spellEnd"/>
-            <w:r>
-              <w:t xml:space="preserve"> height</w:t>
+            <w:r>
+              <w:t>Lorey’s height</w:t>
             </w:r>
           </w:p>
         </w:tc>
@@ -29651,21 +28408,7 @@
         <w:rPr>
           <w:highlight w:val="yellow"/>
         </w:rPr>
-        <w:t xml:space="preserve">Tukey HSD results in </w:t>
-      </w:r>
-      <w:proofErr w:type="spellStart"/>
-      <w:r>
-        <w:rPr>
-          <w:highlight w:val="yellow"/>
-        </w:rPr>
-        <w:t>Github</w:t>
-      </w:r>
-      <w:proofErr w:type="spellEnd"/>
-      <w:r>
-        <w:rPr>
-          <w:highlight w:val="yellow"/>
-        </w:rPr>
-        <w:t xml:space="preserve"> repository</w:t>
+        <w:t>Tukey HSD results in Github repository</w:t>
       </w:r>
       <w:r>
         <w:t xml:space="preserve">. </w:t>
@@ -29845,23 +28588,13 @@
           </w:tcPr>
           <w:p>
             <w:r>
-              <w:t xml:space="preserve">Size </w:t>
-            </w:r>
-            <w:proofErr w:type="spellStart"/>
-            <w:proofErr w:type="gramStart"/>
-            <w:r>
-              <w:t>class</w:t>
+              <w:t>Size class</w:t>
             </w:r>
             <w:r>
               <w:t>:</w:t>
             </w:r>
             <w:r>
-              <w:t>Successional</w:t>
-            </w:r>
-            <w:proofErr w:type="spellEnd"/>
-            <w:proofErr w:type="gramEnd"/>
-            <w:r>
-              <w:t xml:space="preserve"> stage</w:t>
+              <w:t>Successional stage</w:t>
             </w:r>
           </w:p>
         </w:tc>
@@ -30006,23 +28739,13 @@
           </w:tcPr>
           <w:p>
             <w:r>
-              <w:t xml:space="preserve">Size </w:t>
-            </w:r>
-            <w:proofErr w:type="spellStart"/>
-            <w:proofErr w:type="gramStart"/>
-            <w:r>
-              <w:t>class</w:t>
+              <w:t>Size class</w:t>
             </w:r>
             <w:r>
               <w:t>:</w:t>
             </w:r>
             <w:r>
-              <w:t>Successional</w:t>
-            </w:r>
-            <w:proofErr w:type="spellEnd"/>
-            <w:proofErr w:type="gramEnd"/>
-            <w:r>
-              <w:t xml:space="preserve"> stage</w:t>
+              <w:t>Successional stage</w:t>
             </w:r>
           </w:p>
         </w:tc>
@@ -30116,21 +28839,7 @@
         <w:rPr>
           <w:highlight w:val="yellow"/>
         </w:rPr>
-        <w:t xml:space="preserve">Tukey HSD results in </w:t>
-      </w:r>
-      <w:proofErr w:type="spellStart"/>
-      <w:r>
-        <w:rPr>
-          <w:highlight w:val="yellow"/>
-        </w:rPr>
-        <w:t>Github</w:t>
-      </w:r>
-      <w:proofErr w:type="spellEnd"/>
-      <w:r>
-        <w:rPr>
-          <w:highlight w:val="yellow"/>
-        </w:rPr>
-        <w:t xml:space="preserve"> repository</w:t>
+        <w:t>Tukey HSD results in Github repository</w:t>
       </w:r>
     </w:p>
     <w:tbl>
@@ -30786,21 +29495,7 @@
         <w:rPr>
           <w:highlight w:val="yellow"/>
         </w:rPr>
-        <w:t xml:space="preserve">Tukey HSD results in </w:t>
-      </w:r>
-      <w:proofErr w:type="spellStart"/>
-      <w:r>
-        <w:rPr>
-          <w:highlight w:val="yellow"/>
-        </w:rPr>
-        <w:t>Github</w:t>
-      </w:r>
-      <w:proofErr w:type="spellEnd"/>
-      <w:r>
-        <w:rPr>
-          <w:highlight w:val="yellow"/>
-        </w:rPr>
-        <w:t xml:space="preserve"> repository</w:t>
+        <w:t>Tukey HSD results in Github repository</w:t>
       </w:r>
     </w:p>
     <w:tbl>
@@ -31442,15 +30137,7 @@
               <w:t xml:space="preserve">Figure S1. </w:t>
             </w:r>
             <w:r>
-              <w:t xml:space="preserve">K-means cluster analysis on structural attributes (stem density, </w:t>
-            </w:r>
-            <w:proofErr w:type="spellStart"/>
-            <w:r>
-              <w:t>Lorey’s</w:t>
-            </w:r>
-            <w:proofErr w:type="spellEnd"/>
-            <w:r>
-              <w:t xml:space="preserve"> height, and basal area) of TMCF plots showing two (to left), three (top right), four (bottom left) and five (bottom right) clusters. </w:t>
+              <w:t xml:space="preserve">K-means cluster analysis on structural attributes (stem density, Lorey’s height, and basal area) of TMCF plots showing two (to left), three (top right), four (bottom left) and five (bottom right) clusters. </w:t>
             </w:r>
             <w:r>
               <w:t>By comparing the four possible classifications with 30 indices, the three cluster classification was selected as the best one based on the majority rule. These three clusters match the expected structure</w:t>

</xml_diff>

<commit_message>
More discussion and refrences...
</commit_message>
<xml_diff>
--- a/manuscript/ch1_manuscript2.docx
+++ b/manuscript/ch1_manuscript2.docx
@@ -10709,9 +10709,42 @@
     <w:p>
       <w:pPr>
         <w:ind w:firstLine="720"/>
+        <w:rPr>
+          <w:lang w:val="es-MX"/>
+        </w:rPr>
       </w:pPr>
       <w:r>
-        <w:t xml:space="preserve">In our study area, both precipitation and temperature decrease with elevation. This environmental gradient has a significant relationship with AGB where AGB increases with elevation </w:t>
+        <w:t>In our study area, both precipitation and temperature decrease with elevation</w:t>
+      </w:r>
+      <w:r>
+        <w:t xml:space="preserve"> creating an </w:t>
+      </w:r>
+      <w:r>
+        <w:t xml:space="preserve">environmental gradient </w:t>
+      </w:r>
+      <w:r>
+        <w:t xml:space="preserve">that </w:t>
+      </w:r>
+      <w:r>
+        <w:t>has a significant relationship with AGB</w:t>
+      </w:r>
+      <w:r>
+        <w:t xml:space="preserve">. </w:t>
+      </w:r>
+      <w:r>
+        <w:t>AGB</w:t>
+      </w:r>
+      <w:r>
+        <w:t xml:space="preserve"> </w:t>
+      </w:r>
+      <w:r>
+        <w:t>increases with elevation</w:t>
+      </w:r>
+      <w:r>
+        <w:t>,</w:t>
+      </w:r>
+      <w:r>
+        <w:t xml:space="preserve"> </w:t>
       </w:r>
       <w:r>
         <w:t>contradicting</w:t>
@@ -10726,7 +10759,7 @@
         <w:fldChar w:fldCharType="begin" w:fldLock="1"/>
       </w:r>
       <w:r>
-        <w:instrText>ADDIN CSL_CITATION {"citationItems":[{"id":"ITEM-1","itemData":{"DOI":"10.1007/s10021-008-9221-5","ISSN":"14329840","abstract":"The environmental and biotic factors affecting spatial variation in canopy three-dimensional (3-D) structure and aboveground tree biomass (AGB) are poorly understood in tropical rain forests. We combined field measurements and airborne light detection and ranging (lidar) to quantify 3-D structure and AGB across a 5,016 ha rain forest reserve on the northeastern flank of Mauna Kea volcano, Hawaii Island. We compared AGB among native stands dominated by Metrosideros polymorpha found along a 600-1800 m elevation/climate gradient, and on three substrate-age classes of 5, 20, and 65 kyr. We also analyzed how alien tree invasion, canopy species dominance and topographic relief influence AGB levels. Canopy vertical profiles derived from lidar measurements were strong predictors (r 2 = 0.78) of AGB across sites and species. Mean AGB ranged from 48 to 363 Mg ha-1 in native forest stands. Increasing elevation corresponded to a 53-84% decrease in AGB levels, depending upon substrate age. Holding climate constant, changes in substrate age from 5 to 65 kyr corresponded to a 23-53% decline in biomass. Invasion by Psidium cattleianum and Ficus rubiginosa trees resulted in a 19-38% decrease in AGB, with these carbon losses mediated by substrate age. In contrast, the spread of former plantation tree species Fraxinus uhdei corresponded to a 7- to 10-fold increase in biomass. The effects of topographic relief at both local and regional scales were evident in the AGB maps, with poorly drained terrain harboring 76% lower biomass than forests on well-drained relief. Our results quantify the absolute and relative importance of environmental factors controlling spatial variation in tree biomass across a rain forest landscape, and highlight the rapid changes in carbon storage incurred following biological invasion. © 2008 Springer Science+Business Media, LLC.","author":[{"dropping-particle":"","family":"Asner","given":"Gregory P.","non-dropping-particle":"","parse-names":false,"suffix":""},{"dropping-particle":"","family":"Flint Hughes","given":"R.","non-dropping-particle":"","parse-names":false,"suffix":""},{"dropping-particle":"","family":"Varga","given":"Timothy A.","non-dropping-particle":"","parse-names":false,"suffix":""},{"dropping-particle":"","family":"Knapp","given":"David E.","non-dropping-particle":"","parse-names":false,"suffix":""},{"dropping-particle":"","family":"Kennedy-Bowdoin","given":"Ty","non-dropping-particle":"","parse-names":false,"suffix":""}],"container-title":"Ecosystems","id":"ITEM-1","issue":"2","issued":{"date-parts":[["2009"]]},"page":"261-278","title":"Environmental and biotic controls over aboveground biomass throughout a tropical rain forest","type":"article-journal","volume":"12"},"uris":["http://www.mendeley.com/documents/?uuid=0ccb9dd2-c146-41a8-b25b-e7c60ab218ae"]}],"mendeley":{"formattedCitation":"(Gregory P. Asner, Flint Hughes, Varga, Knapp, &amp; Kennedy-Bowdoin, 2009)","plainTextFormattedCitation":"(Gregory P. Asner, Flint Hughes, Varga, Knapp, &amp; Kennedy-Bowdoin, 2009)","previouslyFormattedCitation":"(Gregory P. Asner, Flint Hughes, Varga, Knapp, &amp; Kennedy-Bowdoin, 2009)"},"properties":{"noteIndex":0},"schema":"https://github.com/citation-style-language/schema/raw/master/csl-citation.json"}</w:instrText>
+        <w:instrText>ADDIN CSL_CITATION {"citationItems":[{"id":"ITEM-1","itemData":{"DOI":"10.1007/s10021-008-9221-5","ISSN":"14329840","abstract":"The environmental and biotic factors affecting spatial variation in canopy three-dimensional (3-D) structure and aboveground tree biomass (AGB) are poorly understood in tropical rain forests. We combined field measurements and airborne light detection and ranging (lidar) to quantify 3-D structure and AGB across a 5,016 ha rain forest reserve on the northeastern flank of Mauna Kea volcano, Hawaii Island. We compared AGB among native stands dominated by Metrosideros polymorpha found along a 600-1800 m elevation/climate gradient, and on three substrate-age classes of 5, 20, and 65 kyr. We also analyzed how alien tree invasion, canopy species dominance and topographic relief influence AGB levels. Canopy vertical profiles derived from lidar measurements were strong predictors (r 2 = 0.78) of AGB across sites and species. Mean AGB ranged from 48 to 363 Mg ha-1 in native forest stands. Increasing elevation corresponded to a 53-84% decrease in AGB levels, depending upon substrate age. Holding climate constant, changes in substrate age from 5 to 65 kyr corresponded to a 23-53% decline in biomass. Invasion by Psidium cattleianum and Ficus rubiginosa trees resulted in a 19-38% decrease in AGB, with these carbon losses mediated by substrate age. In contrast, the spread of former plantation tree species Fraxinus uhdei corresponded to a 7- to 10-fold increase in biomass. The effects of topographic relief at both local and regional scales were evident in the AGB maps, with poorly drained terrain harboring 76% lower biomass than forests on well-drained relief. Our results quantify the absolute and relative importance of environmental factors controlling spatial variation in tree biomass across a rain forest landscape, and highlight the rapid changes in carbon storage incurred following biological invasion. © 2008 Springer Science+Business Media, LLC.","author":[{"dropping-particle":"","family":"Asner","given":"Gregory P.","non-dropping-particle":"","parse-names":false,"suffix":""},{"dropping-particle":"","family":"Flint Hughes","given":"R.","non-dropping-particle":"","parse-names":false,"suffix":""},{"dropping-particle":"","family":"Varga","given":"Timothy A.","non-dropping-particle":"","parse-names":false,"suffix":""},{"dropping-particle":"","family":"Knapp","given":"David E.","non-dropping-particle":"","parse-names":false,"suffix":""},{"dropping-particle":"","family":"Kennedy-Bowdoin","given":"Ty","non-dropping-particle":"","parse-names":false,"suffix":""}],"container-title":"Ecosystems","id":"ITEM-1","issue":"2","issued":{"date-parts":[["2009"]]},"page":"261-278","title":"Environmental and biotic controls over aboveground biomass throughout a tropical rain forest","type":"article-journal","volume":"12"},"uris":["http://www.mendeley.com/documents/?uuid=0ccb9dd2-c146-41a8-b25b-e7c60ab218ae"]},{"id":"ITEM-2","itemData":{"DOI":"10.1890/05-0023","ISSN":"0012-9658","author":[{"dropping-particle":"","family":"Raich","given":"James W.","non-dropping-particle":"","parse-names":false,"suffix":""},{"dropping-particle":"","family":"Russell","given":"Ann E.","non-dropping-particle":"","parse-names":false,"suffix":""},{"dropping-particle":"","family":"Kitayama","given":"Kanehiro","non-dropping-particle":"","parse-names":false,"suffix":""},{"dropping-particle":"","family":"Parton","given":"William J.","non-dropping-particle":"","parse-names":false,"suffix":""},{"dropping-particle":"","family":"Vitousek","given":"Peter M.","non-dropping-particle":"","parse-names":false,"suffix":""}],"container-title":"Ecology","id":"ITEM-2","issue":"1","issued":{"date-parts":[["2006","1"]]},"page":"76-87","title":"TEMPERATURE INFLUENCES CARBON ACCUMULATION IN MOIST TROPICAL FORESTS","type":"article-journal","volume":"87"},"uris":["http://www.mendeley.com/documents/?uuid=8a229e86-9a23-41af-afbc-06fd912f89a4"]}],"mendeley":{"formattedCitation":"(Gregory P. Asner, Flint Hughes, Varga, Knapp, &amp; Kennedy-Bowdoin, 2009; Raich, Russell, Kitayama, Parton, &amp; Vitousek, 2006)","plainTextFormattedCitation":"(Gregory P. Asner, Flint Hughes, Varga, Knapp, &amp; Kennedy-Bowdoin, 2009; Raich, Russell, Kitayama, Parton, &amp; Vitousek, 2006)","previouslyFormattedCitation":"(Gregory P. Asner, Flint Hughes, Varga, Knapp, &amp; Kennedy-Bowdoin, 2009)"},"properties":{"noteIndex":0},"schema":"https://github.com/citation-style-language/schema/raw/master/csl-citation.json"}</w:instrText>
       </w:r>
       <w:r>
         <w:fldChar w:fldCharType="separate"/>
@@ -10735,7 +10768,7 @@
         <w:rPr>
           <w:noProof/>
         </w:rPr>
-        <w:t>(Gregory P. Asner, Flint Hughes, Varga, Knapp, &amp; Kennedy-Bowdoin, 2009)</w:t>
+        <w:t>(Gregory P. Asner, Flint Hughes, Varga, Knapp, &amp; Kennedy-Bowdoin, 2009; Raich, Russell, Kitayama, Parton, &amp; Vitousek, 2006)</w:t>
       </w:r>
       <w:r>
         <w:fldChar w:fldCharType="end"/>
@@ -10744,57 +10777,49 @@
         <w:t xml:space="preserve">. </w:t>
       </w:r>
       <w:r>
-        <w:t>However, our results agree with Alvarez-Arteaga et al.’s study where the highest AGB in TMCF within the NMO was found at 2,500 m asl. Moreover,</w:t>
-      </w:r>
-      <w:r>
-        <w:t xml:space="preserve"> </w:t>
-      </w:r>
-      <w:r>
-        <w:t>our findings are in line with other studies that show a unimodal distribution of AGB along elevation gradients (i.e., higher AGB at mid-elevation)</w:t>
-      </w:r>
-      <w:r>
-        <w:t xml:space="preserve"> </w:t>
+        <w:t xml:space="preserve">However, </w:t>
+      </w:r>
+      <w:r>
+        <w:t xml:space="preserve">our findings are in line with other studies showing </w:t>
+      </w:r>
+      <w:r>
+        <w:t>more complex AGB patterns</w:t>
+      </w:r>
+      <w:r>
+        <w:t xml:space="preserve"> along elevation transects</w:t>
+      </w:r>
+      <w:r>
+        <w:t xml:space="preserve">, for instance, where AGB exhibits a unimodal </w:t>
+      </w:r>
+      <w:r>
+        <w:t>distribution along elevation (i.e., higher AGB at mid-elevation)</w:t>
+      </w:r>
+      <w:r>
+        <w:t xml:space="preserve">, a bimodal distribution (i.e., higher AGB at </w:t>
+      </w:r>
+      <w:r>
+        <w:t xml:space="preserve">the </w:t>
+      </w:r>
+      <w:r>
+        <w:t>lowe</w:t>
+      </w:r>
+      <w:r>
+        <w:t xml:space="preserve">st </w:t>
+      </w:r>
+      <w:r>
+        <w:t>and highest elevation</w:t>
+      </w:r>
+      <w:r>
+        <w:t>s</w:t>
+      </w:r>
+      <w:r>
+        <w:t xml:space="preserve"> with a dip in between), or no relation to elevation at all </w:t>
       </w:r>
       <w:r>
         <w:fldChar w:fldCharType="begin" w:fldLock="1"/>
       </w:r>
       <w:r>
-        <w:instrText>ADDIN CSL_CITATION {"citationItems":[{"id":"ITEM-1","itemData":{"DOI":"10.3389/fpls.2020.00106","ISSN":"1664462X","abstract":"Tropical montane forests (TMFs) play an important role as a carbon reservoir at a global scale. However, there is a lack of a comprehensive understanding on the variation in carbon storage across TMF compartments [namely aboveground biomass (AGB), belowground biomass (BGB), and soil organic matter] along altitudinal and environmental gradients and their potential trade-offs. This study aims to: 1) understand how carbon stocks vary along altitudinal gradients in Andean TMFs, and; 2) determine the influence of climate, particularly precipitation seasonality, on the distribution of carbon stocks across different forest compartments. The study was conducted in sixty 0.1 ha plots along two altitudinal gradients at the Podocarpus National Park (Ecuador) and Río Abiseo National Park (Peru). At each plot, we calculated the amount of carbon in AGB (i.e. aboveground carbon stock, AGC), BGB (i.e. belowground carbon stock, BGC), and soil organic matter (i.e. soil organic carbon stock, SOC). The mean total carbon stock was 244.76 ± 80.38 Mg ha–1 and 211.51 ± 46.95 Mg ha–1 in the Ecuadorian and Peruvian plots, respectively. Although AGC, BGC, and SOC showed different partitioning patterns along the altitudinal gradient both in Ecuador and Peru, total carbon stock did not change with altitude in either site. The combination of annual mean temperature and precipitation seasonality explained differences in the observed patterns of carbon stocks across forest compartments between the two sites. This study suggests that the greater precipitation seasonality of colder, higher altitudes may promote faster turnover rates of organic matter and nutrients and, consequently, less accumulation of SOC but greater AGC and BGC, compared to those sites with lesser precipitation seasonality. Our results demonstrate the capacity of TMFs to store substantial amounts of carbon and suggest the existence of a trade-off in carbon stocks among forest compartments, which could be partly driven by differences in precipitation seasonality, especially under the colder temperatures of high altitudes.","author":[{"dropping-particle":"","family":"la Cruz-Amo","given":"Lydia","non-dropping-particle":"de","parse-names":false,"suffix":""},{"dropping-particle":"","family":"Bañares-de-Dios","given":"Guillermo","non-dropping-particle":"","parse-names":false,"suffix":""},{"dropping-particle":"","family":"Cala","given":"Victoria","non-dropping-particle":"","parse-names":false,"suffix":""},{"dropping-particle":"","family":"Granzow-de la Cerda","given":"Íñigo","non-dropping-particle":"","parse-names":false,"suffix":""},{"dropping-particle":"","family":"Espinosa","given":"Carlos I.","non-dropping-particle":"","parse-names":false,"suffix":""},{"dropping-particle":"","family":"Ledo","given":"Alicia","non-dropping-particle":"","parse-names":false,"suffix":""},{"dropping-particle":"","family":"Salinas","given":"Norma","non-dropping-particle":"","parse-names":false,"suffix":""},{"dropping-particle":"","family":"Macía","given":"Manuel J.","non-dropping-particle":"","parse-names":false,"suffix":""},{"dropping-particle":"","family":"Cayuela","given":"Luis","non-dropping-particle":"","parse-names":false,"suffix":""}],"container-title":"Frontiers in Plant Science","id":"ITEM-1","issue":"March","issued":{"date-parts":[["2020"]]},"page":"1-11","title":"Trade-Offs Among Aboveground, Belowground, and Soil Organic Carbon Stocks Along Altitudinal Gradients in Andean Tropical Montane Forests","type":"article-journal","volume":"11"},"uris":["http://www.mendeley.com/documents/?uuid=fb1c770c-e858-45aa-8514-f2de5cbc0eeb"]}],"mendeley":{"formattedCitation":"(de la Cruz-Amo et al., 2020)","plainTextFormattedCitation":"(de la Cruz-Amo et al., 2020)","previouslyFormattedCitation":"(de la Cruz-Amo et al., 2020)"},"properties":{"noteIndex":0},"schema":"https://github.com/citation-style-language/schema/raw/master/csl-citation.json"}</w:instrText>
-      </w:r>
-      <w:r>
-        <w:fldChar w:fldCharType="separate"/>
-      </w:r>
-      <w:r>
-        <w:rPr>
-          <w:noProof/>
-        </w:rPr>
-        <w:t>(de la Cruz-Amo et al., 2020)</w:t>
-      </w:r>
-      <w:r>
-        <w:fldChar w:fldCharType="end"/>
-      </w:r>
-      <w:r>
-        <w:t xml:space="preserve">. Although we found a linear and not a unimodal pattern, it is possible that we are only covering part of this elevational pattern and that the relationship between </w:t>
-      </w:r>
-      <w:proofErr w:type="gramStart"/>
-      <w:r>
-        <w:t>AGB</w:t>
-      </w:r>
-      <w:proofErr w:type="gramEnd"/>
-      <w:r>
-        <w:t xml:space="preserve"> and elevation could change if we expand the altitudinal range to include sites in neighboring ecosystems at lower and higher elevations.</w:t>
-      </w:r>
-      <w:r>
-        <w:t xml:space="preserve"> Other studies have found AGB in TMCF remains almost constant along elevation transects, suggesting week relationships between environmental variables linked to elevation and AGB</w:t>
-      </w:r>
-      <w:r>
-        <w:t xml:space="preserve"> </w:t>
-      </w:r>
-      <w:r>
-        <w:fldChar w:fldCharType="begin" w:fldLock="1"/>
-      </w:r>
-      <w:r>
-        <w:instrText>ADDIN CSL_CITATION {"citationItems":[{"id":"ITEM-1","itemData":{"DOI":"10.3389/fpls.2020.00106","ISSN":"1664462X","abstract":"Tropical montane forests (TMFs) play an important role as a carbon reservoir at a global scale. However, there is a lack of a comprehensive understanding on the variation in carbon storage across TMF compartments [namely aboveground biomass (AGB), belowground biomass (BGB), and soil organic matter] along altitudinal and environmental gradients and their potential trade-offs. This study aims to: 1) understand how carbon stocks vary along altitudinal gradients in Andean TMFs, and; 2) determine the influence of climate, particularly precipitation seasonality, on the distribution of carbon stocks across different forest compartments. The study was conducted in sixty 0.1 ha plots along two altitudinal gradients at the Podocarpus National Park (Ecuador) and Río Abiseo National Park (Peru). At each plot, we calculated the amount of carbon in AGB (i.e. aboveground carbon stock, AGC), BGB (i.e. belowground carbon stock, BGC), and soil organic matter (i.e. soil organic carbon stock, SOC). The mean total carbon stock was 244.76 ± 80.38 Mg ha–1 and 211.51 ± 46.95 Mg ha–1 in the Ecuadorian and Peruvian plots, respectively. Although AGC, BGC, and SOC showed different partitioning patterns along the altitudinal gradient both in Ecuador and Peru, total carbon stock did not change with altitude in either site. The combination of annual mean temperature and precipitation seasonality explained differences in the observed patterns of carbon stocks across forest compartments between the two sites. This study suggests that the greater precipitation seasonality of colder, higher altitudes may promote faster turnover rates of organic matter and nutrients and, consequently, less accumulation of SOC but greater AGC and BGC, compared to those sites with lesser precipitation seasonality. Our results demonstrate the capacity of TMFs to store substantial amounts of carbon and suggest the existence of a trade-off in carbon stocks among forest compartments, which could be partly driven by differences in precipitation seasonality, especially under the colder temperatures of high altitudes.","author":[{"dropping-particle":"","family":"la Cruz-Amo","given":"Lydia","non-dropping-particle":"de","parse-names":false,"suffix":""},{"dropping-particle":"","family":"Bañares-de-Dios","given":"Guillermo","non-dropping-particle":"","parse-names":false,"suffix":""},{"dropping-particle":"","family":"Cala","given":"Victoria","non-dropping-particle":"","parse-names":false,"suffix":""},{"dropping-particle":"","family":"Granzow-de la Cerda","given":"Íñigo","non-dropping-particle":"","parse-names":false,"suffix":""},{"dropping-particle":"","family":"Espinosa","given":"Carlos I.","non-dropping-particle":"","parse-names":false,"suffix":""},{"dropping-particle":"","family":"Ledo","given":"Alicia","non-dropping-particle":"","parse-names":false,"suffix":""},{"dropping-particle":"","family":"Salinas","given":"Norma","non-dropping-particle":"","parse-names":false,"suffix":""},{"dropping-particle":"","family":"Macía","given":"Manuel J.","non-dropping-particle":"","parse-names":false,"suffix":""},{"dropping-particle":"","family":"Cayuela","given":"Luis","non-dropping-particle":"","parse-names":false,"suffix":""}],"container-title":"Frontiers in Plant Science","id":"ITEM-1","issue":"March","issued":{"date-parts":[["2020"]]},"page":"1-11","title":"Trade-Offs Among Aboveground, Belowground, and Soil Organic Carbon Stocks Along Altitudinal Gradients in Andean Tropical Montane Forests","type":"article-journal","volume":"11"},"uris":["http://www.mendeley.com/documents/?uuid=fb1c770c-e858-45aa-8514-f2de5cbc0eeb"]},{"id":"ITEM-2","itemData":{"ISBN":"1111111111","author":[{"dropping-particle":"","family":"Imani","given":"Gerard","non-dropping-particle":"","parse-names":false,"suffix":""},{"dropping-particle":"","family":"Boyemba","given":"Faustin","non-dropping-particle":"","parse-names":false,"suffix":""},{"dropping-particle":"","family":"Lewis","given":"Simon","non-dropping-particle":"","parse-names":false,"suffix":""},{"dropping-particle":"","family":"Nsharwasi","given":"Nsharwasi Leon","non-dropping-particle":"","parse-names":false,"suffix":""},{"dropping-particle":"","family":"Calders","given":"Kim","non-dropping-particle":"","parse-names":false,"suffix":""},{"dropping-particle":"","family":"Zapfack","given":"Louis","non-dropping-particle":"","parse-names":false,"suffix":""},{"dropping-particle":"","family":"Riera","given":"Bernard","non-dropping-particle":"","parse-names":false,"suffix":""},{"dropping-particle":"","family":"Balegamire","given":"Clarisse","non-dropping-particle":"","parse-names":false,"suffix":""},{"dropping-particle":"","family":"Cuni-sanchez","given":"Aida","non-dropping-particle":"","parse-names":false,"suffix":""}],"container-title":"Plos One","id":"ITEM-2","issued":{"date-parts":[["2017"]]},"page":"1-20","title":"Height-diameter allometry and above ground biomass in tropical montane forests : Insights from the Albertine Rift in Africa","type":"article-journal"},"uris":["http://www.mendeley.com/documents/?uuid=8ad74104-4467-4218-a15b-0d2b716edddd"]}],"mendeley":{"formattedCitation":"(de la Cruz-Amo et al., 2020; Imani et al., 2017)","plainTextFormattedCitation":"(de la Cruz-Amo et al., 2020; Imani et al., 2017)","previouslyFormattedCitation":"(de la Cruz-Amo et al., 2020; Imani et al., 2017)"},"properties":{"noteIndex":0},"schema":"https://github.com/citation-style-language/schema/raw/master/csl-citation.json"}</w:instrText>
+        <w:instrText>ADDIN CSL_CITATION {"citationItems":[{"id":"ITEM-1","itemData":{"DOI":"10.3389/fpls.2020.00106","ISSN":"1664462X","abstract":"Tropical montane forests (TMFs) play an important role as a carbon reservoir at a global scale. However, there is a lack of a comprehensive understanding on the variation in carbon storage across TMF compartments [namely aboveground biomass (AGB), belowground biomass (BGB), and soil organic matter] along altitudinal and environmental gradients and their potential trade-offs. This study aims to: 1) understand how carbon stocks vary along altitudinal gradients in Andean TMFs, and; 2) determine the influence of climate, particularly precipitation seasonality, on the distribution of carbon stocks across different forest compartments. The study was conducted in sixty 0.1 ha plots along two altitudinal gradients at the Podocarpus National Park (Ecuador) and Río Abiseo National Park (Peru). At each plot, we calculated the amount of carbon in AGB (i.e. aboveground carbon stock, AGC), BGB (i.e. belowground carbon stock, BGC), and soil organic matter (i.e. soil organic carbon stock, SOC). The mean total carbon stock was 244.76 ± 80.38 Mg ha–1 and 211.51 ± 46.95 Mg ha–1 in the Ecuadorian and Peruvian plots, respectively. Although AGC, BGC, and SOC showed different partitioning patterns along the altitudinal gradient both in Ecuador and Peru, total carbon stock did not change with altitude in either site. The combination of annual mean temperature and precipitation seasonality explained differences in the observed patterns of carbon stocks across forest compartments between the two sites. This study suggests that the greater precipitation seasonality of colder, higher altitudes may promote faster turnover rates of organic matter and nutrients and, consequently, less accumulation of SOC but greater AGC and BGC, compared to those sites with lesser precipitation seasonality. Our results demonstrate the capacity of TMFs to store substantial amounts of carbon and suggest the existence of a trade-off in carbon stocks among forest compartments, which could be partly driven by differences in precipitation seasonality, especially under the colder temperatures of high altitudes.","author":[{"dropping-particle":"","family":"la Cruz-Amo","given":"Lydia","non-dropping-particle":"de","parse-names":false,"suffix":""},{"dropping-particle":"","family":"Bañares-de-Dios","given":"Guillermo","non-dropping-particle":"","parse-names":false,"suffix":""},{"dropping-particle":"","family":"Cala","given":"Victoria","non-dropping-particle":"","parse-names":false,"suffix":""},{"dropping-particle":"","family":"Granzow-de la Cerda","given":"Íñigo","non-dropping-particle":"","parse-names":false,"suffix":""},{"dropping-particle":"","family":"Espinosa","given":"Carlos I.","non-dropping-particle":"","parse-names":false,"suffix":""},{"dropping-particle":"","family":"Ledo","given":"Alicia","non-dropping-particle":"","parse-names":false,"suffix":""},{"dropping-particle":"","family":"Salinas","given":"Norma","non-dropping-particle":"","parse-names":false,"suffix":""},{"dropping-particle":"","family":"Macía","given":"Manuel J.","non-dropping-particle":"","parse-names":false,"suffix":""},{"dropping-particle":"","family":"Cayuela","given":"Luis","non-dropping-particle":"","parse-names":false,"suffix":""}],"container-title":"Frontiers in Plant Science","id":"ITEM-1","issue":"March","issued":{"date-parts":[["2020"]]},"page":"1-11","title":"Trade-Offs Among Aboveground, Belowground, and Soil Organic Carbon Stocks Along Altitudinal Gradients in Andean Tropical Montane Forests","type":"article-journal","volume":"11"},"uris":["http://www.mendeley.com/documents/?uuid=fb1c770c-e858-45aa-8514-f2de5cbc0eeb"]},{"id":"ITEM-2","itemData":{"ISBN":"1111111111","author":[{"dropping-particle":"","family":"Imani","given":"Gerard","non-dropping-particle":"","parse-names":false,"suffix":""},{"dropping-particle":"","family":"Boyemba","given":"Faustin","non-dropping-particle":"","parse-names":false,"suffix":""},{"dropping-particle":"","family":"Lewis","given":"Simon","non-dropping-particle":"","parse-names":false,"suffix":""},{"dropping-particle":"","family":"Nsharwasi","given":"Nsharwasi Leon","non-dropping-particle":"","parse-names":false,"suffix":""},{"dropping-particle":"","family":"Calders","given":"Kim","non-dropping-particle":"","parse-names":false,"suffix":""},{"dropping-particle":"","family":"Zapfack","given":"Louis","non-dropping-particle":"","parse-names":false,"suffix":""},{"dropping-particle":"","family":"Riera","given":"Bernard","non-dropping-particle":"","parse-names":false,"suffix":""},{"dropping-particle":"","family":"Balegamire","given":"Clarisse","non-dropping-particle":"","parse-names":false,"suffix":""},{"dropping-particle":"","family":"Cuni-sanchez","given":"Aida","non-dropping-particle":"","parse-names":false,"suffix":""}],"container-title":"Plos One","id":"ITEM-2","issued":{"date-parts":[["2017"]]},"page":"1-20","title":"Height-diameter allometry and above ground biomass in tropical montane forests : Insights from the Albertine Rift in Africa","type":"article-journal"},"uris":["http://www.mendeley.com/documents/?uuid=8ad74104-4467-4218-a15b-0d2b716edddd"]},{"id":"ITEM-3","itemData":{"author":[{"dropping-particle":"","family":"Álvarez-Arteaga","given":"G","non-dropping-particle":"","parse-names":false,"suffix":""},{"dropping-particle":"","family":"García Calderón","given":"N","non-dropping-particle":"","parse-names":false,"suffix":""},{"dropping-particle":"","family":"Krasilnikov","given":"P","non-dropping-particle":"","parse-names":false,"suffix":""},{"dropping-particle":"","family":"García-Oliva","given":"F","non-dropping-particle":"","parse-names":false,"suffix":""}],"container-title":"Agrociencia","id":"ITEM-3","issued":{"date-parts":[["2013"]]},"note":"Meave 2006\nAlvarez 2010\nBrown y Lugo 1982\nClark y Clark 1996","page":"171-180","title":"Almacenes de carbono en bosques montanos de niebla de la sierra norte de oaxaca, México","type":"article-journal","volume":"47"},"uris":["http://www.mendeley.com/documents/?uuid=31c5694f-8074-45b3-a2ec-76e219d254c8"]},{"id":"ITEM-4","itemData":{"DOI":"10.1016/j.biocon.2012.03.017","ISSN":"00063207","abstract":"Emerging international policy aimed at reducing carbon emissions from deforestation and forest degradation (REDD+) in developing countries, has resulted in numerous studies on above-ground live carbon (AGC) in tropical forests. However, few studies have addressed the relative importance of disturbance, topography, climate, soil and methods for stem measurement, on the estimation of AGC, or the costs of improving AGC estimates by altering sample regimes. We established 18 one hectare plots containing 7201 stems, stratified along forested elevation gradients in Tanzania. We recorded a broad set of physical, climatic and edaphic predictors of AGC and tree stature. AGC estimates using stem diameter, height and wood density, gave a mean value of 174.6tha -1, compared with 229.6tha -1 when height was excluded. Regression models revealed that stems were tallest for a given diameter at mid-elevation (1000-1250m), on south-facing slopes, and without past logging. High AGC was strongly associated with shallow slopes, followed by intermediate elevation, elephant absence, low potential evapotranspiration and low soil pH. Further regression models to investigate the structural habitat features associated with AGC, revealed significant positive influence of basal area, stem density, and height:diameter ratio, rather than the mean wood density of species present. Large stems (≥70cmdbh; 4.6% of stems) contained 52% of AGC in all plots, declining to 36% in lowland plots. We discuss the cost:benefit of different measurements and recommend a tiered approach to AGC monitoring, depending on available resources. AGC assessments in African forests could exclude small stems, but should aim to record disturbance, topography and species. Stem height is vital for AGC estimation and valuation; when excluding height our 55tha -1 over-estimation of AGC would have over-valued the carbon resource by 24% (US$3300ha -1). © 2012 Elsevier Ltd.","author":[{"dropping-particle":"","family":"Marshall","given":"A. R.","non-dropping-particle":"","parse-names":false,"suffix":""},{"dropping-particle":"","family":"Willcock","given":"S.","non-dropping-particle":"","parse-names":false,"suffix":""},{"dropping-particle":"","family":"Platts","given":"P. J.","non-dropping-particle":"","parse-names":false,"suffix":""},{"dropping-particle":"","family":"Lovett","given":"J. C.","non-dropping-particle":"","parse-names":false,"suffix":""},{"dropping-particle":"","family":"Balmford","given":"A.","non-dropping-particle":"","parse-names":false,"suffix":""},{"dropping-particle":"","family":"Burgess","given":"N. D.","non-dropping-particle":"","parse-names":false,"suffix":""},{"dropping-particle":"","family":"Latham","given":"J. E.","non-dropping-particle":"","parse-names":false,"suffix":""},{"dropping-particle":"","family":"Munishi","given":"P. K.T.","non-dropping-particle":"","parse-names":false,"suffix":""},{"dropping-particle":"","family":"Salter","given":"R.","non-dropping-particle":"","parse-names":false,"suffix":""},{"dropping-particle":"","family":"Shirima","given":"D. D.","non-dropping-particle":"","parse-names":false,"suffix":""},{"dropping-particle":"","family":"Lewis","given":"S. L.","non-dropping-particle":"","parse-names":false,"suffix":""}],"container-title":"Biological Conservation","id":"ITEM-4","issued":{"date-parts":[["2012"]]},"page":"20-33","publisher":"Elsevier Ltd","title":"Measuring and modelling above-ground carbon and tree allometry along a tropical elevation gradient","type":"article-journal","volume":"154"},"uris":["http://www.mendeley.com/documents/?uuid=42dfeeb3-6fcd-4722-9b2b-3a723992ecd8"]}],"mendeley":{"formattedCitation":"(Álvarez-Arteaga, García Calderón, Krasilnikov, &amp; García-Oliva, 2013; de la Cruz-Amo et al., 2020; Imani et al., 2017; Marshall et al., 2012)","plainTextFormattedCitation":"(Álvarez-Arteaga, García Calderón, Krasilnikov, &amp; García-Oliva, 2013; de la Cruz-Amo et al., 2020; Imani et al., 2017; Marshall et al., 2012)","previouslyFormattedCitation":"(Álvarez-Arteaga, García Calderón, Krasilnikov, &amp; García-Oliva, 2013; de la Cruz-Amo et al., 2020; Imani et al., 2017; Marshall et al., 2012)"},"properties":{"noteIndex":0},"schema":"https://github.com/citation-style-language/schema/raw/master/csl-citation.json"}</w:instrText>
       </w:r>
       <w:r>
         <w:fldChar w:fldCharType="separate"/>
@@ -10804,7 +10829,7 @@
           <w:noProof/>
           <w:lang w:val="es-MX"/>
         </w:rPr>
-        <w:t>(de la Cruz-Amo et al., 2020; Imani et al., 2017)</w:t>
+        <w:t>(Álvarez-Arteaga, García Calderón, Krasilnikov, &amp; García-Oliva, 2013; de la Cruz-Amo et al., 2020; Imani et al., 2017; Marshall et al., 2012)</w:t>
       </w:r>
       <w:r>
         <w:fldChar w:fldCharType="end"/>
@@ -10813,59 +10838,198 @@
         <w:rPr>
           <w:lang w:val="es-MX"/>
         </w:rPr>
-        <w:t xml:space="preserve"> (</w:t>
-      </w:r>
-      <w:proofErr w:type="spellStart"/>
+        <w:t>.</w:t>
+      </w:r>
       <w:r>
         <w:rPr>
           <w:lang w:val="es-MX"/>
         </w:rPr>
-        <w:t>refs</w:t>
-      </w:r>
-      <w:proofErr w:type="spellEnd"/>
-      <w:r>
-        <w:rPr>
+        <w:t xml:space="preserve"> </w:t>
+      </w:r>
+      <w:r>
+        <w:t xml:space="preserve">Furthermore, </w:t>
+      </w:r>
+      <w:r>
+        <w:t xml:space="preserve">our results agree with Alvarez-Arteaga et al.’s </w:t>
+      </w:r>
+      <w:r>
+        <w:t xml:space="preserve">(2013) </w:t>
+      </w:r>
+      <w:r>
+        <w:t xml:space="preserve">study where the highest AGB in TMCF within the NMO was found at 2,500 m asl. </w:t>
+      </w:r>
+      <w:r>
+        <w:t>It is possible that the relationship between AGB and elevation changes according to the length of the elevation transect. For instance, here, we are only covering forests located between 1,000-2,800 m asl,</w:t>
+      </w:r>
+      <w:r>
+        <w:t xml:space="preserve"> and although this is a long transect, we cannot rule out the possibility that</w:t>
+      </w:r>
+      <w:r>
+        <w:t xml:space="preserve"> the relationship between AGB and elevation could change if we expand the altitudinal range to include sites in neighboring ecosystems at lower and higher elevations</w:t>
+      </w:r>
+      <w:r>
+        <w:t xml:space="preserve">. </w:t>
+      </w:r>
+      <w:r>
+        <w:t>If anything</w:t>
+      </w:r>
+      <w:r>
+        <w:t xml:space="preserve">, these changes would only underscore the complex relationship between AGB and </w:t>
+      </w:r>
+      <w:r>
+        <w:t>elevation gradients</w:t>
+      </w:r>
+      <w:r>
+        <w:t>.</w:t>
+      </w:r>
+      <w:r>
+        <w:t xml:space="preserve"> Our results support the claim that </w:t>
+      </w:r>
+      <w:r>
+        <w:t xml:space="preserve">upper montane sites can hold large amounts of AGB in spite of experiencing lower temperatures </w:t>
+      </w:r>
+      <w:r>
+        <w:fldChar w:fldCharType="begin" w:fldLock="1"/>
+      </w:r>
+      <w:r>
+        <w:instrText>ADDIN CSL_CITATION {"citationItems":[{"id":"ITEM-1","itemData":{"author":[{"dropping-particle":"","family":"Cuni-Sanchez","given":"Aida","non-dropping-particle":"","parse-names":false,"suffix":""},{"dropping-particle":"","family":"Sullivan","given":"Martin JP","non-dropping-particle":"","parse-names":false,"suffix":""},{"dropping-particle":"","family":"Platts","given":"Philip J","non-dropping-particle":"","parse-names":false,"suffix":""},{"dropping-particle":"","family":"Lewis","given":"Simon L","non-dropping-particle":"","parse-names":false,"suffix":""},{"dropping-particle":"","family":"Marchant","given":"Rob","non-dropping-particle":"","parse-names":false,"suffix":""},{"dropping-particle":"","family":"Imani","given":"Gérard","non-dropping-particle":"","parse-names":false,"suffix":""}],"container-title":"Nature","id":"ITEM-1","issue":"August","issued":{"date-parts":[["2021"]]},"note":"2,4,5,6,7","title":"High above-ground carbon stock of African tropical montane forests","type":"article-journal","volume":"596"},"uris":["http://www.mendeley.com/documents/?uuid=0da45e75-59d1-4984-8b4b-7bb7e6339ca1"]},{"id":"ITEM-2","itemData":{"DOI":"10.5194/bg-11-2741-2014","ISSN":"17264189","abstract":"&lt;p&gt;&lt;strong&gt;Abstract.&lt;/strong&gt; Tropical montane forests (TMFs) are recognized for the provision of hydrological services and the protection of biodiversity, but their role in carbon storage is not well understood. We synthesized published observations (&lt;i&gt;n&lt;/i&gt; = 94) of above-ground biomass (AGB) from forest inventory plots in TMFs (defined here as forests between 23.5° N and 23.5° S with elevations ≥ 1000 m a.s.l.). We found that mean (median) AGB in TMFs is 271 (254) t per hectare of land surface. We demonstrate that AGB declines moderately with both elevation and slope angle but that TMFs store substantial amounts of biomass, both at high elevations (up to 3500 m) and on steep slopes (slope angles of up to 40°). We combined remotely sensed data sets of forest cover with high resolution data of elevation to show that 75% of the global planimetric (horizontal) area of TMF are on steep slopes (slope angles greater than 27°). We used our remote sensed data sets to demonstrate that this prevalence of steep slopes results in the global land surface area of TMF (1.22 million km&lt;sup&gt;2&lt;/sup&gt;) being 40% greater than the planimetric area that is the usual basis for reporting global land surface areas and remotely sensed data. Our study suggests that TMFs are likely to be a greater store of carbon than previously thought, highlighting the need for conservation of the remaining montane forests.&lt;/p&gt;","author":[{"dropping-particle":"V.","family":"Spracklen","given":"D.","non-dropping-particle":"","parse-names":false,"suffix":""},{"dropping-particle":"","family":"Righelato","given":"R.","non-dropping-particle":"","parse-names":false,"suffix":""}],"container-title":"Biogeosciences","id":"ITEM-2","issue":"10","issued":{"date-parts":[["2014"]]},"page":"2741-2754","title":"Tropical montane forests are a larger than expected global carbon store","type":"article-journal","volume":"11"},"uris":["http://www.mendeley.com/documents/?uuid=c7c115df-b5d3-4528-92d7-357ebac456e8"]}],"mendeley":{"formattedCitation":"(Cuni-Sanchez et al., 2021; Spracklen &amp; Righelato, 2014)","plainTextFormattedCitation":"(Cuni-Sanchez et al., 2021; Spracklen &amp; Righelato, 2014)","previouslyFormattedCitation":"(Cuni-Sanchez et al., 2021; Spracklen &amp; Righelato, 2014)"},"properties":{"noteIndex":0},"schema":"https://github.com/citation-style-language/schema/raw/master/csl-citation.json"}</w:instrText>
+      </w:r>
+      <w:r>
+        <w:fldChar w:fldCharType="separate"/>
+      </w:r>
+      <w:r>
+        <w:rPr>
+          <w:noProof/>
+        </w:rPr>
+        <w:t>(Cuni-Sanchez et al., 2021; Spracklen &amp; Righelato, 2014)</w:t>
+      </w:r>
+      <w:r>
+        <w:fldChar w:fldCharType="end"/>
+      </w:r>
+      <w:r>
+        <w:t xml:space="preserve"> while also suggesting that </w:t>
+      </w:r>
+      <w:r>
+        <w:t>environmental factors other than temperature may be controlling AGB patterns</w:t>
+      </w:r>
+      <w:r>
+        <w:t xml:space="preserve"> in the study area</w:t>
+      </w:r>
+      <w:r>
+        <w:t xml:space="preserve"> </w:t>
+      </w:r>
+      <w:r>
+        <w:fldChar w:fldCharType="begin" w:fldLock="1"/>
+      </w:r>
+      <w:r>
+        <w:instrText>ADDIN CSL_CITATION {"citationItems":[{"id":"ITEM-1","itemData":{"DOI":"10.1371/journal.pone.0122905","ISSN":"19326203","PMID":"25856163","abstract":"Rapid biological changes are expected to occur on tropical elevational gradients as species migrate upslope or go extinct in the face of global warming. We established a series of 9 1-ha plots in old-growth tropical rainforest in Costa Rica along a 2700 m relief elevational gradient to carry out long-term monitoring of tropical rain forest structure, dynamics and tree growth. Within each plot we mapped, identified, and annually measured diameter for all woody individuals with stem diameters &gt;10 cm for periods of 3-10 years. Wood species diversity peaked at 400-600 m and decreased substantially at higher elevations. Basal area and stem number varied by less than two-fold, with the exception of the 2800 m cloud forest summit, where basal area and stem number were approximately double that of lower sites. Canopy gaps extending to the forest floor accounted for &lt;3% of microsites at all elevations. Height of highest crowns and the coefficient of variation of crown height both decreased with increasing elevation. Rates of turnover of individuals and of stand basal area decreased with elevation, but rates of diameter growth and stand basal area showed no simple relation to elevation. We discuss issues encountered in the design and implementation of this network of plots, including biased sampling, missing key meteorological and biomass data, and strategies for improving species-level research. Taking full advantage of the major research potential of tropical forest elevational transects will require sustaining and extending ground based studies, incorporation of new remotely-sensed data and data-acquisition platforms, and new funding models to support decadal research on these rapidly changing systems.","author":[{"dropping-particle":"","family":"Clark","given":"David B.","non-dropping-particle":"","parse-names":false,"suffix":""},{"dropping-particle":"","family":"Hurtado","given":"Johanna","non-dropping-particle":"","parse-names":false,"suffix":""},{"dropping-particle":"","family":"Saatchi","given":"Sassan S.","non-dropping-particle":"","parse-names":false,"suffix":""}],"container-title":"PLoS ONE","id":"ITEM-1","issue":"4","issued":{"date-parts":[["2015"]]},"page":"1-18","title":"Tropical rain forest structure, tree growth and dynamics along a 2700-m elevational transect in Costa Rica","type":"article-journal","volume":"10"},"uris":["http://www.mendeley.com/documents/?uuid=005be7d0-1f03-4ebe-a24e-19fa05b0866f"]},{"id":"ITEM-2","itemData":{"DOI":"10.5194/bg-11-2741-2014","ISSN":"17264189","abstract":"&lt;p&gt;&lt;strong&gt;Abstract.&lt;/strong&gt; Tropical montane forests (TMFs) are recognized for the provision of hydrological services and the protection of biodiversity, but their role in carbon storage is not well understood. We synthesized published observations (&lt;i&gt;n&lt;/i&gt; = 94) of above-ground biomass (AGB) from forest inventory plots in TMFs (defined here as forests between 23.5° N and 23.5° S with elevations ≥ 1000 m a.s.l.). We found that mean (median) AGB in TMFs is 271 (254) t per hectare of land surface. We demonstrate that AGB declines moderately with both elevation and slope angle but that TMFs store substantial amounts of biomass, both at high elevations (up to 3500 m) and on steep slopes (slope angles of up to 40°). We combined remotely sensed data sets of forest cover with high resolution data of elevation to show that 75% of the global planimetric (horizontal) area of TMF are on steep slopes (slope angles greater than 27°). We used our remote sensed data sets to demonstrate that this prevalence of steep slopes results in the global land surface area of TMF (1.22 million km&lt;sup&gt;2&lt;/sup&gt;) being 40% greater than the planimetric area that is the usual basis for reporting global land surface areas and remotely sensed data. Our study suggests that TMFs are likely to be a greater store of carbon than previously thought, highlighting the need for conservation of the remaining montane forests.&lt;/p&gt;","author":[{"dropping-particle":"V.","family":"Spracklen","given":"D.","non-dropping-particle":"","parse-names":false,"suffix":""},{"dropping-particle":"","family":"Righelato","given":"R.","non-dropping-particle":"","parse-names":false,"suffix":""}],"container-title":"Biogeosciences","id":"ITEM-2","issue":"10","issued":{"date-parts":[["2014"]]},"page":"2741-2754","title":"Tropical montane forests are a larger than expected global carbon store","type":"article-journal","volume":"11"},"uris":["http://www.mendeley.com/documents/?uuid=c7c115df-b5d3-4528-92d7-357ebac456e8"]},{"id":"ITEM-3","itemData":{"author":[{"dropping-particle":"","family":"Cuni-Sanchez","given":"Aida","non-dropping-particle":"","parse-names":false,"suffix":""},{"dropping-particle":"","family":"Sullivan","given":"Martin JP","non-dropping-particle":"","parse-names":false,"suffix":""},{"dropping-particle":"","family":"Platts","given":"Philip J","non-dropping-particle":"","parse-names":false,"suffix":""},{"dropping-particle":"","family":"Lewis","given":"Simon L","non-dropping-particle":"","parse-names":false,"suffix":""},{"dropping-particle":"","family":"Marchant","given":"Rob","non-dropping-particle":"","parse-names":false,"suffix":""},{"dropping-particle":"","family":"Imani","given":"Gérard","non-dropping-particle":"","parse-names":false,"suffix":""}],"container-title":"Nature","id":"ITEM-3","issue":"August","issued":{"date-parts":[["2021"]]},"note":"2,4,5,6,7","title":"High above-ground carbon stock of African tropical montane forests","type":"article-journal","volume":"596"},"uris":["http://www.mendeley.com/documents/?uuid=0da45e75-59d1-4984-8b4b-7bb7e6339ca1"]}],"mendeley":{"formattedCitation":"(Clark et al., 2015; Cuni-Sanchez et al., 2021; Spracklen &amp; Righelato, 2014)","manualFormatting":"(Clark et al., 2015)","plainTextFormattedCitation":"(Clark et al., 2015; Cuni-Sanchez et al., 2021; Spracklen &amp; Righelato, 2014)","previouslyFormattedCitation":"(Clark et al., 2015; Cuni-Sanchez et al., 2021; Spracklen &amp; Righelato, 2014)"},"properties":{"noteIndex":0},"schema":"https://github.com/citation-style-language/schema/raw/master/csl-citation.json"}</w:instrText>
+      </w:r>
+      <w:r>
+        <w:fldChar w:fldCharType="separate"/>
+      </w:r>
+      <w:r>
+        <w:rPr>
+          <w:noProof/>
+        </w:rPr>
+        <w:t>(Clark et al., 2015</w:t>
+      </w:r>
+      <w:r>
+        <w:rPr>
+          <w:noProof/>
+        </w:rPr>
+        <w:t>)</w:t>
+      </w:r>
+      <w:r>
+        <w:fldChar w:fldCharType="end"/>
+      </w:r>
+      <w:r>
+        <w:t>.</w:t>
+      </w:r>
+      <w:r>
+        <w:t xml:space="preserve"> </w:t>
+      </w:r>
+      <w:r>
+        <w:t xml:space="preserve">For instance, factors such as soil nutrients, seasonality, microclimate, and topography may be more influential than mean annual temperature </w:t>
+      </w:r>
+      <w:r>
+        <w:fldChar w:fldCharType="begin" w:fldLock="1"/>
+      </w:r>
+      <w:r>
+        <w:instrText>ADDIN CSL_CITATION {"citationItems":[{"id":"ITEM-1","itemData":{"author":[{"dropping-particle":"","family":"Cuni-Sanchez","given":"Aida","non-dropping-particle":"","parse-names":false,"suffix":""},{"dropping-particle":"","family":"Sullivan","given":"Martin JP","non-dropping-particle":"","parse-names":false,"suffix":""},{"dropping-particle":"","family":"Platts","given":"Philip J","non-dropping-particle":"","parse-names":false,"suffix":""},{"dropping-particle":"","family":"Lewis","given":"Simon L","non-dropping-particle":"","parse-names":false,"suffix":""},{"dropping-particle":"","family":"Marchant","given":"Rob","non-dropping-particle":"","parse-names":false,"suffix":""},{"dropping-particle":"","family":"Imani","given":"Gérard","non-dropping-particle":"","parse-names":false,"suffix":""}],"container-title":"Nature","id":"ITEM-1","issue":"August","issued":{"date-parts":[["2021"]]},"note":"2,4,5,6,7","title":"High above-ground carbon stock of African tropical montane forests","type":"article-journal","volume":"596"},"uris":["http://www.mendeley.com/documents/?uuid=0da45e75-59d1-4984-8b4b-7bb7e6339ca1"]},{"id":"ITEM-2","itemData":{"DOI":"10.1016/j.biocon.2012.03.017","ISSN":"00063207","abstract":"Emerging international policy aimed at reducing carbon emissions from deforestation and forest degradation (REDD+) in developing countries, has resulted in numerous studies on above-ground live carbon (AGC) in tropical forests. However, few studies have addressed the relative importance of disturbance, topography, climate, soil and methods for stem measurement, on the estimation of AGC, or the costs of improving AGC estimates by altering sample regimes. We established 18 one hectare plots containing 7201 stems, stratified along forested elevation gradients in Tanzania. We recorded a broad set of physical, climatic and edaphic predictors of AGC and tree stature. AGC estimates using stem diameter, height and wood density, gave a mean value of 174.6tha -1, compared with 229.6tha -1 when height was excluded. Regression models revealed that stems were tallest for a given diameter at mid-elevation (1000-1250m), on south-facing slopes, and without past logging. High AGC was strongly associated with shallow slopes, followed by intermediate elevation, elephant absence, low potential evapotranspiration and low soil pH. Further regression models to investigate the structural habitat features associated with AGC, revealed significant positive influence of basal area, stem density, and height:diameter ratio, rather than the mean wood density of species present. Large stems (≥70cmdbh; 4.6% of stems) contained 52% of AGC in all plots, declining to 36% in lowland plots. We discuss the cost:benefit of different measurements and recommend a tiered approach to AGC monitoring, depending on available resources. AGC assessments in African forests could exclude small stems, but should aim to record disturbance, topography and species. Stem height is vital for AGC estimation and valuation; when excluding height our 55tha -1 over-estimation of AGC would have over-valued the carbon resource by 24% (US$3300ha -1). © 2012 Elsevier Ltd.","author":[{"dropping-particle":"","family":"Marshall","given":"A. R.","non-dropping-particle":"","parse-names":false,"suffix":""},{"dropping-particle":"","family":"Willcock","given":"S.","non-dropping-particle":"","parse-names":false,"suffix":""},{"dropping-particle":"","family":"Platts","given":"P. J.","non-dropping-particle":"","parse-names":false,"suffix":""},{"dropping-particle":"","family":"Lovett","given":"J. C.","non-dropping-particle":"","parse-names":false,"suffix":""},{"dropping-particle":"","family":"Balmford","given":"A.","non-dropping-particle":"","parse-names":false,"suffix":""},{"dropping-particle":"","family":"Burgess","given":"N. D.","non-dropping-particle":"","parse-names":false,"suffix":""},{"dropping-particle":"","family":"Latham","given":"J. E.","non-dropping-particle":"","parse-names":false,"suffix":""},{"dropping-particle":"","family":"Munishi","given":"P. K.T.","non-dropping-particle":"","parse-names":false,"suffix":""},{"dropping-particle":"","family":"Salter","given":"R.","non-dropping-particle":"","parse-names":false,"suffix":""},{"dropping-particle":"","family":"Shirima","given":"D. D.","non-dropping-particle":"","parse-names":false,"suffix":""},{"dropping-particle":"","family":"Lewis","given":"S. L.","non-dropping-particle":"","parse-names":false,"suffix":""}],"container-title":"Biological Conservation","id":"ITEM-2","issued":{"date-parts":[["2012"]]},"page":"20-33","publisher":"Elsevier Ltd","title":"Measuring and modelling above-ground carbon and tree allometry along a tropical elevation gradient","type":"article-journal","volume":"154"},"uris":["http://www.mendeley.com/documents/?uuid=42dfeeb3-6fcd-4722-9b2b-3a723992ecd8"]},{"id":"ITEM-3","itemData":{"author":[{"dropping-particle":"","family":"Álvarez-Arteaga","given":"G","non-dropping-particle":"","parse-names":false,"suffix":""},{"dropping-particle":"","family":"García Calderón","given":"N","non-dropping-particle":"","parse-names":false,"suffix":""},{"dropping-particle":"","family":"Krasilnikov","given":"P","non-dropping-particle":"","parse-names":false,"suffix":""},{"dropping-particle":"","family":"García-Oliva","given":"F","non-dropping-particle":"","parse-names":false,"suffix":""}],"container-title":"Agrociencia","id":"ITEM-3","issued":{"date-parts":[["2013"]]},"note":"Meave 2006\nAlvarez 2010\nBrown y Lugo 1982\nClark y Clark 1996","page":"171-180","title":"Almacenes de carbono en bosques montanos de niebla de la sierra norte de oaxaca, México","type":"article-journal","volume":"47"},"uris":["http://www.mendeley.com/documents/?uuid=31c5694f-8074-45b3-a2ec-76e219d254c8"]},{"id":"ITEM-4","itemData":{"DOI":"10.1007/s00442-012-2522-6","ISSN":"00298549","abstract":"We report results from a large-scale nutrient fertilization experiment along a \"megadiverse\" (154 unique species were included in the study) 3,000-m elevation transect in the Peruvian Andes and adjacent lowland Amazonia. Our objectives were to test if nitrogen (N) and phosphorus (P) limitation shift along this elevation gradient, and to determine how an alleviation of nutrient limitation would manifest in ecosystem changes. Tree height decreased with increasing elevation, but leaf area index (LAI) and diameter at breast height (DBH) did not vary with elevation. Leaf N:P decreased with increasing elevation (from 24 at 200 m to 11 at 3,000 m), suggesting increased N limitation and decreased P limitation with increasing elevation. After 4 years of fertilization (N, P, N + P), plots at the lowland site (200 m) fertilized with N + P showed greater relative growth rates in DBH than did the control plots; no significant differences were evident at the 1,000 m site, and plots fertilized with N at the highest elevation sites (1,500, 3,000 m) showed greater relative growth rates in DBH than did the control plots, again suggesting increased N constraint with elevation. Across elevations in general N fertilization led to an increase in microbial respiration, while P and N + P addition led to an increase in root respiration and corresponding decrease in hyphal respiration. There was no significant canopy response (LAI, leaf nutrients) to fertilization, suggesting that photosynthetic capacity was not N or P limited in these ecosystems. In sum, our study significantly advances ecological understanding of nutrient cycling and ecosystem response in a region where our collective knowledge and data are sparse: we demonstrate N limitation in high elevation tropical montane forests, N and P co-limitation in lowland Amazonia, and a nutrient limitation response manifested not in canopy changes, but rather in stem and belowground changes.","author":[{"dropping-particle":"","family":"Fisher","given":"Joshua B.","non-dropping-particle":"","parse-names":false,"suffix":""},{"dropping-particle":"","family":"Malhi","given":"Yadvinder","non-dropping-particle":"","parse-names":false,"suffix":""},{"dropping-particle":"","family":"Torres","given":"Israel Cuba","non-dropping-particle":"","parse-names":false,"suffix":""},{"dropping-particle":"","family":"Metcalfe","given":"Daniel B.","non-dropping-particle":"","parse-names":false,"suffix":""},{"dropping-particle":"","family":"Weg","given":"Martine J.","non-dropping-particle":"van de","parse-names":false,"suffix":""},{"dropping-particle":"","family":"Meir","given":"Patrick","non-dropping-particle":"","parse-names":false,"suffix":""},{"dropping-particle":"","family":"Silva-Espejo","given":"Javier E.","non-dropping-particle":"","parse-names":false,"suffix":""},{"dropping-particle":"","family":"Huasco","given":"Walter Huaraca","non-dropping-particle":"","parse-names":false,"suffix":""}],"container-title":"Oecologia","id":"ITEM-4","issue":"3","issued":{"date-parts":[["2013"]]},"page":"889-902","title":"Nutrient limitation in rainforests and cloud forests along a 3,000-m elevation gradient in the Peruvian Andes","type":"article-journal","volume":"172"},"uris":["http://www.mendeley.com/documents/?uuid=d93973a7-8747-4684-beae-0e6a14df70a2"]},{"id":"ITEM-5","itemData":{"DOI":"10.1371/journal.pone.0171072","ISBN":"1111111111","ISSN":"19326203","PMID":"28301482","abstract":"Understanding and predicting the likely response of ecosystems to climate change are crucial challenges for ecology and for conservation biology. Nowhere is this challenge greater than in the tropics as these forests store more than half the total atmospheric carbon stock in their biomass. Biomass is determined by the balance between biomass inputs (i.e., growth) and outputs (mortality). We can expect therefore that conditions that favor high growth rates, such as abundant water supply, warmth, and nutrient-rich soils will tend to correlate with high biomass stocks. Our main objective is to describe the patterns of above ground biomass (AGB) stocks across major tropical forests across climatic gradients in Northwestern South America. We gathered data from 200 plots across the region, at elevations ranging between 0 to 3400 m. We estimated AGB based on allometric equations and values for stem density, basal area, and wood density weighted by basal area at the plotlevel. We used two groups of climatic variables, namely mean annual temperature and actual evapotranspiration as surrogates of environmental energy, and annual precipitation, precipitation seasonality, and water availability as surrogates of water availability. We found that AGB is more closely related to water availability variables than to energy variables. In northwest South America, water availability influences carbon stocks principally by determining stand structure, i.e. basal area. When water deficits increase in tropical forests we can expect negative impact on biomass and hence carbon storage.","author":[{"dropping-particle":"","family":"Álvarez-Dávila","given":"Esteban","non-dropping-particle":"","parse-names":false,"suffix":""},{"dropping-particle":"","family":"Cayuela","given":"Luis","non-dropping-particle":"","parse-names":false,"suffix":""},{"dropping-particle":"","family":"González-Caro","given":"Sebastián","non-dropping-particle":"","parse-names":false,"suffix":""},{"dropping-particle":"","family":"Aldana","given":"Ana M.","non-dropping-particle":"","parse-names":false,"suffix":""},{"dropping-particle":"","family":"Stevenson","given":"Pablo R.","non-dropping-particle":"","parse-names":false,"suffix":""},{"dropping-particle":"","family":"Phillips","given":"Oliver","non-dropping-particle":"","parse-names":false,"suffix":""},{"dropping-particle":"","family":"Cogollo","given":"Álvaro","non-dropping-particle":"","parse-names":false,"suffix":""},{"dropping-particle":"","family":"Peñuela","given":"Maria C.","non-dropping-particle":"","parse-names":false,"suffix":""},{"dropping-particle":"","family":"Hildebrand","given":"Patricio","non-dropping-particle":"Von","parse-names":false,"suffix":""},{"dropping-particle":"","family":"Jiménez","given":"Eliana","non-dropping-particle":"","parse-names":false,"suffix":""},{"dropping-particle":"","family":"Melo","given":"Omar","non-dropping-particle":"","parse-names":false,"suffix":""},{"dropping-particle":"","family":"Londoño-Vega","given":"Ana Catalina","non-dropping-particle":"","parse-names":false,"suffix":""},{"dropping-particle":"","family":"Mendoza","given":"Irina","non-dropping-particle":"","parse-names":false,"suffix":""},{"dropping-particle":"","family":"Velásquez","given":"Oswaldo","non-dropping-particle":"","parse-names":false,"suffix":""},{"dropping-particle":"","family":"Fernández","given":"Fernando","non-dropping-particle":"","parse-names":false,"suffix":""},{"dropping-particle":"","family":"Serna","given":"Marcela","non-dropping-particle":"","parse-names":false,"suffix":""},{"dropping-particle":"","family":"Velázquez-Rua","given":"Cesar","non-dropping-particle":"","parse-names":false,"suffix":""},{"dropping-particle":"","family":"Benítez","given":"Doris","non-dropping-particle":"","parse-names":false,"suffix":""},{"dropping-particle":"","family":"Rey-Benayas","given":"José M.","non-dropping-particle":"","parse-names":false,"suffix":""}],"container-title":"PLoS ONE","id":"ITEM-5","issue":"3","issued":{"date-parts":[["2017"]]},"page":"1-16","title":"Forest biomass density across large climate gradients in northern South America is related to water availability but not with temperature","type":"article-journal","volume":"12"},"uris":["http://www.mendeley.com/documents/?uuid=05c7d691-2352-4f1f-9b7c-3739573f6bfe"]}],"mendeley":{"formattedCitation":"(Álvarez-Arteaga et al., 2013; Álvarez-Dávila et al., 2017; Cuni-Sanchez et al., 2021; Fisher et al., 2013; Marshall et al., 2012)","plainTextFormattedCitation":"(Álvarez-Arteaga et al., 2013; Álvarez-Dávila et al., 2017; Cuni-Sanchez et al., 2021; Fisher et al., 2013; Marshall et al., 2012)","previouslyFormattedCitation":"(Álvarez-Arteaga et al., 2013; Álvarez-Dávila et al., 2017; Cuni-Sanchez et al., 2021; Fisher et al., 2013; Marshall et al., 2012)"},"properties":{"noteIndex":0},"schema":"https://github.com/citation-style-language/schema/raw/master/csl-citation.json"}</w:instrText>
+      </w:r>
+      <w:r>
+        <w:fldChar w:fldCharType="separate"/>
+      </w:r>
+      <w:r>
+        <w:rPr>
+          <w:noProof/>
           <w:lang w:val="es-MX"/>
         </w:rPr>
-        <w:t xml:space="preserve">). </w:t>
-      </w:r>
-      <w:r>
-        <w:t xml:space="preserve">This has led researchers to conclude upper montane sites can hold large amounts of AGB in spite of experiencing lower temperatures and that environmental factors other than temperature may be controlling AGB patterns </w:t>
-      </w:r>
-      <w:r>
-        <w:fldChar w:fldCharType="begin" w:fldLock="1"/>
-      </w:r>
-      <w:r>
-        <w:instrText>ADDIN CSL_CITATION {"citationItems":[{"id":"ITEM-1","itemData":{"DOI":"10.1371/journal.pone.0122905","ISSN":"19326203","PMID":"25856163","abstract":"Rapid biological changes are expected to occur on tropical elevational gradients as species migrate upslope or go extinct in the face of global warming. We established a series of 9 1-ha plots in old-growth tropical rainforest in Costa Rica along a 2700 m relief elevational gradient to carry out long-term monitoring of tropical rain forest structure, dynamics and tree growth. Within each plot we mapped, identified, and annually measured diameter for all woody individuals with stem diameters &gt;10 cm for periods of 3-10 years. Wood species diversity peaked at 400-600 m and decreased substantially at higher elevations. Basal area and stem number varied by less than two-fold, with the exception of the 2800 m cloud forest summit, where basal area and stem number were approximately double that of lower sites. Canopy gaps extending to the forest floor accounted for &lt;3% of microsites at all elevations. Height of highest crowns and the coefficient of variation of crown height both decreased with increasing elevation. Rates of turnover of individuals and of stand basal area decreased with elevation, but rates of diameter growth and stand basal area showed no simple relation to elevation. We discuss issues encountered in the design and implementation of this network of plots, including biased sampling, missing key meteorological and biomass data, and strategies for improving species-level research. Taking full advantage of the major research potential of tropical forest elevational transects will require sustaining and extending ground based studies, incorporation of new remotely-sensed data and data-acquisition platforms, and new funding models to support decadal research on these rapidly changing systems.","author":[{"dropping-particle":"","family":"Clark","given":"David B.","non-dropping-particle":"","parse-names":false,"suffix":""},{"dropping-particle":"","family":"Hurtado","given":"Johanna","non-dropping-particle":"","parse-names":false,"suffix":""},{"dropping-particle":"","family":"Saatchi","given":"Sassan S.","non-dropping-particle":"","parse-names":false,"suffix":""}],"container-title":"PLoS ONE","id":"ITEM-1","issue":"4","issued":{"date-parts":[["2015"]]},"page":"1-18","title":"Tropical rain forest structure, tree growth and dynamics along a 2700-m elevational transect in Costa Rica","type":"article-journal","volume":"10"},"uris":["http://www.mendeley.com/documents/?uuid=005be7d0-1f03-4ebe-a24e-19fa05b0866f"]},{"id":"ITEM-2","itemData":{"DOI":"10.5194/bg-11-2741-2014","ISSN":"17264189","abstract":"&lt;p&gt;&lt;strong&gt;Abstract.&lt;/strong&gt; Tropical montane forests (TMFs) are recognized for the provision of hydrological services and the protection of biodiversity, but their role in carbon storage is not well understood. We synthesized published observations (&lt;i&gt;n&lt;/i&gt; = 94) of above-ground biomass (AGB) from forest inventory plots in TMFs (defined here as forests between 23.5° N and 23.5° S with elevations ≥ 1000 m a.s.l.). We found that mean (median) AGB in TMFs is 271 (254) t per hectare of land surface. We demonstrate that AGB declines moderately with both elevation and slope angle but that TMFs store substantial amounts of biomass, both at high elevations (up to 3500 m) and on steep slopes (slope angles of up to 40°). We combined remotely sensed data sets of forest cover with high resolution data of elevation to show that 75% of the global planimetric (horizontal) area of TMF are on steep slopes (slope angles greater than 27°). We used our remote sensed data sets to demonstrate that this prevalence of steep slopes results in the global land surface area of TMF (1.22 million km&lt;sup&gt;2&lt;/sup&gt;) being 40% greater than the planimetric area that is the usual basis for reporting global land surface areas and remotely sensed data. Our study suggests that TMFs are likely to be a greater store of carbon than previously thought, highlighting the need for conservation of the remaining montane forests.&lt;/p&gt;","author":[{"dropping-particle":"V.","family":"Spracklen","given":"D.","non-dropping-particle":"","parse-names":false,"suffix":""},{"dropping-particle":"","family":"Righelato","given":"R.","non-dropping-particle":"","parse-names":false,"suffix":""}],"container-title":"Biogeosciences","id":"ITEM-2","issue":"10","issued":{"date-parts":[["2014"]]},"page":"2741-2754","title":"Tropical montane forests are a larger than expected global carbon store","type":"article-journal","volume":"11"},"uris":["http://www.mendeley.com/documents/?uuid=c7c115df-b5d3-4528-92d7-357ebac456e8"]},{"id":"ITEM-3","itemData":{"author":[{"dropping-particle":"","family":"Cuni-Sanchez","given":"Aida","non-dropping-particle":"","parse-names":false,"suffix":""},{"dropping-particle":"","family":"Sullivan","given":"Martin JP","non-dropping-particle":"","parse-names":false,"suffix":""},{"dropping-particle":"","family":"Platts","given":"Philip J","non-dropping-particle":"","parse-names":false,"suffix":""},{"dropping-particle":"","family":"Lewis","given":"Simon L","non-dropping-particle":"","parse-names":false,"suffix":""},{"dropping-particle":"","family":"Marchant","given":"Rob","non-dropping-particle":"","parse-names":false,"suffix":""},{"dropping-particle":"","family":"Imani","given":"Gérard","non-dropping-particle":"","parse-names":false,"suffix":""}],"container-title":"Nature","id":"ITEM-3","issue":"August","issued":{"date-parts":[["2021"]]},"note":"2,4,5,6,7","title":"High above-ground carbon stock of African tropical montane forests","type":"article-journal","volume":"596"},"uris":["http://www.mendeley.com/documents/?uuid=0da45e75-59d1-4984-8b4b-7bb7e6339ca1"]}],"mendeley":{"formattedCitation":"(Clark et al., 2015; Cuni-Sanchez et al., 2021; Spracklen &amp; Righelato, 2014)","plainTextFormattedCitation":"(Clark et al., 2015; Cuni-Sanchez et al., 2021; Spracklen &amp; Righelato, 2014)","previouslyFormattedCitation":"(Clark et al., 2015)"},"properties":{"noteIndex":0},"schema":"https://github.com/citation-style-language/schema/raw/master/csl-citation.json"}</w:instrText>
-      </w:r>
-      <w:r>
-        <w:fldChar w:fldCharType="separate"/>
-      </w:r>
-      <w:r>
-        <w:rPr>
-          <w:noProof/>
-        </w:rPr>
-        <w:t>(Clark et al., 2015; Cuni-Sanchez et al., 2021; Spracklen &amp; Righelato, 2014)</w:t>
+        <w:t>(Álvarez-Arteaga et al., 2013; Álvarez-Dávila et al., 2017; Cuni-Sanchez et al., 2021; Fisher et al., 2013; Marshall et al., 2012)</w:t>
       </w:r>
       <w:r>
         <w:fldChar w:fldCharType="end"/>
       </w:r>
       <w:r>
-        <w:t>. For instance, factors such as soil nutrients, seasonality, microclimate, and</w:t>
-      </w:r>
-      <w:r>
-        <w:t xml:space="preserve"> topography</w:t>
-      </w:r>
-      <w:r>
-        <w:t xml:space="preserve"> may be more influential than mean annual temperature and precipitation (refs).</w:t>
-      </w:r>
+        <w:rPr>
+          <w:lang w:val="es-MX"/>
+        </w:rPr>
+        <w:t>.</w:t>
+      </w:r>
+    </w:p>
+    <w:p>
+      <w:pPr>
+        <w:ind w:firstLine="720"/>
+        <w:rPr>
+          <w:lang w:val="es-MX"/>
+        </w:rPr>
+      </w:pPr>
     </w:p>
     <w:p>
       <w:pPr>
         <w:ind w:firstLine="720"/>
       </w:pPr>
       <w:r>
-        <w:t xml:space="preserve">Here, we found slope is a relevant factor in shaping AGB patterns in TMCF. </w:t>
+        <w:t xml:space="preserve"> </w:t>
+      </w:r>
+      <w:r>
+        <w:t>In agreement with other studies assessing the role of topography on AGB patterns</w:t>
+      </w:r>
+      <w:r>
+        <w:t>, h</w:t>
+      </w:r>
+      <w:r>
+        <w:t xml:space="preserve">ere, we found slope is a relevant factor in </w:t>
+      </w:r>
+      <w:r>
+        <w:t xml:space="preserve">shaping biomass spatial distribution in TMCF </w:t>
+      </w:r>
+      <w:r>
+        <w:fldChar w:fldCharType="begin" w:fldLock="1"/>
+      </w:r>
+      <w:r>
+        <w:instrText>ADDIN CSL_CITATION {"citationItems":[{"id":"ITEM-1","itemData":{"DOI":"10.1016/j.biocon.2012.03.017","ISSN":"00063207","abstract":"Emerging international policy aimed at reducing carbon emissions from deforestation and forest degradation (REDD+) in developing countries, has resulted in numerous studies on above-ground live carbon (AGC) in tropical forests. However, few studies have addressed the relative importance of disturbance, topography, climate, soil and methods for stem measurement, on the estimation of AGC, or the costs of improving AGC estimates by altering sample regimes. We established 18 one hectare plots containing 7201 stems, stratified along forested elevation gradients in Tanzania. We recorded a broad set of physical, climatic and edaphic predictors of AGC and tree stature. AGC estimates using stem diameter, height and wood density, gave a mean value of 174.6tha -1, compared with 229.6tha -1 when height was excluded. Regression models revealed that stems were tallest for a given diameter at mid-elevation (1000-1250m), on south-facing slopes, and without past logging. High AGC was strongly associated with shallow slopes, followed by intermediate elevation, elephant absence, low potential evapotranspiration and low soil pH. Further regression models to investigate the structural habitat features associated with AGC, revealed significant positive influence of basal area, stem density, and height:diameter ratio, rather than the mean wood density of species present. Large stems (≥70cmdbh; 4.6% of stems) contained 52% of AGC in all plots, declining to 36% in lowland plots. We discuss the cost:benefit of different measurements and recommend a tiered approach to AGC monitoring, depending on available resources. AGC assessments in African forests could exclude small stems, but should aim to record disturbance, topography and species. Stem height is vital for AGC estimation and valuation; when excluding height our 55tha -1 over-estimation of AGC would have over-valued the carbon resource by 24% (US$3300ha -1). © 2012 Elsevier Ltd.","author":[{"dropping-particle":"","family":"Marshall","given":"A. R.","non-dropping-particle":"","parse-names":false,"suffix":""},{"dropping-particle":"","family":"Willcock","given":"S.","non-dropping-particle":"","parse-names":false,"suffix":""},{"dropping-particle":"","family":"Platts","given":"P. J.","non-dropping-particle":"","parse-names":false,"suffix":""},{"dropping-particle":"","family":"Lovett","given":"J. C.","non-dropping-particle":"","parse-names":false,"suffix":""},{"dropping-particle":"","family":"Balmford","given":"A.","non-dropping-particle":"","parse-names":false,"suffix":""},{"dropping-particle":"","family":"Burgess","given":"N. D.","non-dropping-particle":"","parse-names":false,"suffix":""},{"dropping-particle":"","family":"Latham","given":"J. E.","non-dropping-particle":"","parse-names":false,"suffix":""},{"dropping-particle":"","family":"Munishi","given":"P. K.T.","non-dropping-particle":"","parse-names":false,"suffix":""},{"dropping-particle":"","family":"Salter","given":"R.","non-dropping-particle":"","parse-names":false,"suffix":""},{"dropping-particle":"","family":"Shirima","given":"D. D.","non-dropping-particle":"","parse-names":false,"suffix":""},{"dropping-particle":"","family":"Lewis","given":"S. L.","non-dropping-particle":"","parse-names":false,"suffix":""}],"container-title":"Biological Conservation","id":"ITEM-1","issued":{"date-parts":[["2012"]]},"page":"20-33","publisher":"Elsevier Ltd","title":"Measuring and modelling above-ground carbon and tree allometry along a tropical elevation gradient","type":"article-journal","volume":"154"},"uris":["http://www.mendeley.com/documents/?uuid=42dfeeb3-6fcd-4722-9b2b-3a723992ecd8"]},{"id":"ITEM-2","itemData":{"DOI":"10.1016/j.foreco.2018.02.023","ISSN":"03781127","abstract":"Defining the most important factors related with forest carbon (C) stocks in different forest types is still a controversial topic. In this study we used data from 10,500 plots from The National Forest Inventory of Mexico encompassing the six main forest types in Mexico (conifer, broadleaf, mixed, evergreen and semi-deciduous, dry and semiarid forests) in order to identify the main factors related to the spatial pattern of C stocks, including climate (temperature and rainfall), forest diversity (structural and species richness), topographic and soil characteristics (soil depth, slope and land tenure) and disturbance factors (fires, pests and tree felling). We built two different types of models, one taking all plots into account (global model, R2 = 0.54, P &lt; 0.001) and others for each forest type separately. Overall, structural richness was the most important variable related to C stock both in the global model and in each forest type model. Tree richness had a strong relationship in tropical forests (both dry and evergreen) but not in temperate forests (conifer, broadleaf and mixed forests), where slope and climate variables had greater effects on C stocks. C stock was strongly and positively correlated with precipitation in almost all forest types, while it was strongly and negatively correlated with temperature in broadleaf and mixed forests. Surprisingly, slope was the second most important factor positively correlated with C stock in broadleaf and mixed forests. Surprisingly, soil depth, land tenure and disturbance variables had a negligible effect in almost all models, partially due to the poor quality of disturbance and soil depth data available from INFyS. The results suggest that, in order to enhance C stock in Mexican forests, management techniques should encourage increases of the number of tree species and, especially, tree size inequality, since both these factors were shown to have a key role in C stock.","author":[{"dropping-particle":"","family":"Arasa-Gisbert","given":"Ricard","non-dropping-particle":"","parse-names":false,"suffix":""},{"dropping-particle":"","family":"Vayreda","given":"Jordi","non-dropping-particle":"","parse-names":false,"suffix":""},{"dropping-particle":"","family":"Román-Cuesta","given":"Rosa María","non-dropping-particle":"","parse-names":false,"suffix":""},{"dropping-particle":"","family":"Villela","given":"Sergio Armando","non-dropping-particle":"","parse-names":false,"suffix":""},{"dropping-particle":"","family":"Mayorga","given":"Rafael","non-dropping-particle":"","parse-names":false,"suffix":""},{"dropping-particle":"","family":"Retana","given":"Javier","non-dropping-particle":"","parse-names":false,"suffix":""}],"container-title":"Forest Ecology and Management","id":"ITEM-2","issue":"November 2017","issued":{"date-parts":[["2018"]]},"page":"160-171","publisher":"Elsevier","title":"Forest diversity plays a key role in determining the stand carbon stocks of Mexican forests","type":"article-journal","volume":"415-416"},"uris":["http://www.mendeley.com/documents/?uuid=f0081b2f-d1e5-4ee7-97cd-21c941e87f03"]},{"id":"ITEM-3","itemData":{"author":[{"dropping-particle":"","family":"Tsui","given":"Chun-Chih","non-dropping-particle":"","parse-names":false,"suffix":""},{"dropping-particle":"","family":"Chen","given":"Zueng-Sang","non-dropping-particle":"","parse-names":false,"suffix":""},{"dropping-particle":"","family":"Hsieh","given":"Chang-Fu","non-dropping-particle":"","parse-names":false,"suffix":""}],"container-title":"Geoderma","id":"ITEM-3","issued":{"date-parts":[["2004"]]},"page":"131-142","title":"Relationships between soil properties and slope position in a lowland rain forest of souther Taiwan","type":"article-journal","volume":"123"},"uris":["http://www.mendeley.com/documents/?uuid=e4f0533b-f6aa-42f1-814f-2ced4e501980"]}],"mendeley":{"formattedCitation":"(Arasa-Gisbert et al., 2018; Marshall et al., 2012; Tsui, Chen, &amp; Hsieh, 2004)","manualFormatting":"(Arasa-Gisbert et al., 2018; Marshall et al., 2012)","plainTextFormattedCitation":"(Arasa-Gisbert et al., 2018; Marshall et al., 2012; Tsui, Chen, &amp; Hsieh, 2004)","previouslyFormattedCitation":"(Arasa-Gisbert et al., 2018; Marshall et al., 2012; Tsui, Chen, &amp; Hsieh, 2004)"},"properties":{"noteIndex":0},"schema":"https://github.com/citation-style-language/schema/raw/master/csl-citation.json"}</w:instrText>
+      </w:r>
+      <w:r>
+        <w:fldChar w:fldCharType="separate"/>
+      </w:r>
+      <w:r>
+        <w:rPr>
+          <w:noProof/>
+        </w:rPr>
+        <w:t>(Arasa-Gisbert et al., 2018; Marshall et al., 2012</w:t>
+      </w:r>
+      <w:r>
+        <w:rPr>
+          <w:noProof/>
+        </w:rPr>
+        <w:t>)</w:t>
+      </w:r>
+      <w:r>
+        <w:fldChar w:fldCharType="end"/>
+      </w:r>
+      <w:r>
+        <w:t xml:space="preserve">. </w:t>
       </w:r>
       <w:r>
         <w:t>Slope steepness influences soil erosion</w:t>
@@ -10892,21 +11056,31 @@
         <w:t>biomass accumulation</w:t>
       </w:r>
       <w:r>
-        <w:t xml:space="preserve"> (refs, Marshall 2012). </w:t>
-      </w:r>
-      <w:r>
-        <w:t>Slope has been found to be relevant for driving AGB patterns in X and X (refs), although i</w:t>
-      </w:r>
-      <w:r>
-        <w:t xml:space="preserve">n African TMCF </w:t>
-      </w:r>
-      <w:proofErr w:type="spellStart"/>
-      <w:r>
-        <w:t>Cuni</w:t>
-      </w:r>
-      <w:proofErr w:type="spellEnd"/>
-      <w:r>
-        <w:t xml:space="preserve">-Sanchez et al (year) found topographic position index and soil fertility to be stronger drivers than slope steepness. These results suggest the role of soil and topography in driving AGB patterns deserves more attention. </w:t>
+        <w:t xml:space="preserve"> </w:t>
+      </w:r>
+      <w:r>
+        <w:fldChar w:fldCharType="begin" w:fldLock="1"/>
+      </w:r>
+      <w:r>
+        <w:instrText>ADDIN CSL_CITATION {"citationItems":[{"id":"ITEM-1","itemData":{"DOI":"10.1016/j.biocon.2012.03.017","ISSN":"00063207","abstract":"Emerging international policy aimed at reducing carbon emissions from deforestation and forest degradation (REDD+) in developing countries, has resulted in numerous studies on above-ground live carbon (AGC) in tropical forests. However, few studies have addressed the relative importance of disturbance, topography, climate, soil and methods for stem measurement, on the estimation of AGC, or the costs of improving AGC estimates by altering sample regimes. We established 18 one hectare plots containing 7201 stems, stratified along forested elevation gradients in Tanzania. We recorded a broad set of physical, climatic and edaphic predictors of AGC and tree stature. AGC estimates using stem diameter, height and wood density, gave a mean value of 174.6tha -1, compared with 229.6tha -1 when height was excluded. Regression models revealed that stems were tallest for a given diameter at mid-elevation (1000-1250m), on south-facing slopes, and without past logging. High AGC was strongly associated with shallow slopes, followed by intermediate elevation, elephant absence, low potential evapotranspiration and low soil pH. Further regression models to investigate the structural habitat features associated with AGC, revealed significant positive influence of basal area, stem density, and height:diameter ratio, rather than the mean wood density of species present. Large stems (≥70cmdbh; 4.6% of stems) contained 52% of AGC in all plots, declining to 36% in lowland plots. We discuss the cost:benefit of different measurements and recommend a tiered approach to AGC monitoring, depending on available resources. AGC assessments in African forests could exclude small stems, but should aim to record disturbance, topography and species. Stem height is vital for AGC estimation and valuation; when excluding height our 55tha -1 over-estimation of AGC would have over-valued the carbon resource by 24% (US$3300ha -1). © 2012 Elsevier Ltd.","author":[{"dropping-particle":"","family":"Marshall","given":"A. R.","non-dropping-particle":"","parse-names":false,"suffix":""},{"dropping-particle":"","family":"Willcock","given":"S.","non-dropping-particle":"","parse-names":false,"suffix":""},{"dropping-particle":"","family":"Platts","given":"P. J.","non-dropping-particle":"","parse-names":false,"suffix":""},{"dropping-particle":"","family":"Lovett","given":"J. C.","non-dropping-particle":"","parse-names":false,"suffix":""},{"dropping-particle":"","family":"Balmford","given":"A.","non-dropping-particle":"","parse-names":false,"suffix":""},{"dropping-particle":"","family":"Burgess","given":"N. D.","non-dropping-particle":"","parse-names":false,"suffix":""},{"dropping-particle":"","family":"Latham","given":"J. E.","non-dropping-particle":"","parse-names":false,"suffix":""},{"dropping-particle":"","family":"Munishi","given":"P. K.T.","non-dropping-particle":"","parse-names":false,"suffix":""},{"dropping-particle":"","family":"Salter","given":"R.","non-dropping-particle":"","parse-names":false,"suffix":""},{"dropping-particle":"","family":"Shirima","given":"D. D.","non-dropping-particle":"","parse-names":false,"suffix":""},{"dropping-particle":"","family":"Lewis","given":"S. L.","non-dropping-particle":"","parse-names":false,"suffix":""}],"container-title":"Biological Conservation","id":"ITEM-1","issued":{"date-parts":[["2012"]]},"page":"20-33","publisher":"Elsevier Ltd","title":"Measuring and modelling above-ground carbon and tree allometry along a tropical elevation gradient","type":"article-journal","volume":"154"},"uris":["http://www.mendeley.com/documents/?uuid=42dfeeb3-6fcd-4722-9b2b-3a723992ecd8"]},{"id":"ITEM-2","itemData":{"author":[{"dropping-particle":"","family":"Tsui","given":"Chun-Chih","non-dropping-particle":"","parse-names":false,"suffix":""},{"dropping-particle":"","family":"Chen","given":"Zueng-Sang","non-dropping-particle":"","parse-names":false,"suffix":""},{"dropping-particle":"","family":"Hsieh","given":"Chang-Fu","non-dropping-particle":"","parse-names":false,"suffix":""}],"container-title":"Geoderma","id":"ITEM-2","issued":{"date-parts":[["2004"]]},"page":"131-142","title":"Relationships between soil properties and slope position in a lowland rain forest of souther Taiwan","type":"article-journal","volume":"123"},"uris":["http://www.mendeley.com/documents/?uuid=e4f0533b-f6aa-42f1-814f-2ced4e501980"]}],"mendeley":{"formattedCitation":"(Marshall et al., 2012; Tsui et al., 2004)","plainTextFormattedCitation":"(Marshall et al., 2012; Tsui et al., 2004)","previouslyFormattedCitation":"(Marshall et al., 2012; Tsui et al., 2004)"},"properties":{"noteIndex":0},"schema":"https://github.com/citation-style-language/schema/raw/master/csl-citation.json"}</w:instrText>
+      </w:r>
+      <w:r>
+        <w:fldChar w:fldCharType="separate"/>
+      </w:r>
+      <w:r>
+        <w:rPr>
+          <w:noProof/>
+        </w:rPr>
+        <w:t>(Marshall et al., 2012; Tsui et al., 2004)</w:t>
+      </w:r>
+      <w:r>
+        <w:fldChar w:fldCharType="end"/>
+      </w:r>
+      <w:r>
+        <w:t xml:space="preserve">. </w:t>
+      </w:r>
+      <w:r>
+        <w:t xml:space="preserve">These results suggest the role of soil and topography in driving AGB patterns deserves more attention. </w:t>
       </w:r>
       <w:r>
         <w:t>Future work</w:t>
@@ -11063,10 +11237,13 @@
         <w:t xml:space="preserve">within one-hectare landscapes. </w:t>
       </w:r>
       <w:r>
-        <w:t>Surprisingly, the influence of land use in these forests is not constrained to the landscape level but it shapes AGB patterns across the region.</w:t>
-      </w:r>
-      <w:r>
-        <w:t xml:space="preserve"> These results highlight the need to better understand land use across scales. </w:t>
+        <w:t>Surprisingly, the influence of land use in these forests is not constrained to the landscape level but it shapes AGB patterns across the region</w:t>
+      </w:r>
+      <w:r>
+        <w:t xml:space="preserve">, highlighting </w:t>
+      </w:r>
+      <w:r>
+        <w:t xml:space="preserve">the need to better understand land use across scales. </w:t>
       </w:r>
     </w:p>
     <w:p>
@@ -11089,13 +11266,7 @@
         <w:t xml:space="preserve"> </w:t>
       </w:r>
       <w:r>
-        <w:t xml:space="preserve">this knowledge could broaden the understanding of the current state and future potential of these landscapes to store carbon, which </w:t>
-      </w:r>
-      <w:r>
-        <w:t xml:space="preserve">under the current climate crisis </w:t>
-      </w:r>
-      <w:r>
-        <w:t>is fundamental for suggesting</w:t>
+        <w:t>this knowledge could broaden the understanding of the current state and future potential of these landscapes to store carbon, which is fundamental for suggesting</w:t>
       </w:r>
       <w:r>
         <w:t xml:space="preserve"> </w:t>
@@ -11373,16 +11544,7 @@
           <w:sz w:val="24"/>
           <w:szCs w:val="24"/>
         </w:rPr>
-        <w:instrText>ADDIN CSL_CITATION {"citationItems":[{"id":"ITEM-1","itemData":{"DOI":"10.3390/rs6065559","author":[{"dropping-particle":"","family":"Cartus","given":"Oliver","non-dropping-particle":"","parse-names":false,"suffix":""},{"dropping-particle":"","family":"Kellndorfer","given":"Josef","non-dropping-particle":"","parse-names":false,"suffix":""},{"dropping-particle":"","family":"Walker","given":"Wayne","non-dropping-particle":"","parse-names":false,"suffix":""},{"dropping-particle":"","family":"Franco","given":"Carol","non-dropping-particle":"","parse-names":false,"suffix":""},{"dropping-particle":"","family":"Bishop","given":"Jesse","non-dropping-particle":"","parse-names":false,"suffix":""},{"dropping-particle":"","family":"Santos","given":"Lucio","non-dropping-particle":"","parse-names":false,"suffix":""},{"dropping-particle":"","family":"Michel","given":"José María","non-dropping-particle":"","parse-names":false,"suffix":""}],"container-title":"Remote Sensing","id":"ITEM-1","issued":{"date-parts":[["2014"]]},"page":"5559-5588","title":"A National. Detailed Map of Forest Aboveground Carbon Stocks in Mexico","type":"article-journal","volume":"6"},"uris":["http://www.mendeley.com/documents/?uuid=b4e0c373-d028-4be0-8d2d-cbd08af53de7"]},{"id":"ITEM-2","itemData":{"DOI":"10.5194/bg-13-223-2016","author":[{"dropping-particle":"","family":"Murray-Tortarolo","given":"G.","non-dropping-particle":"","parse-names":false,"suffix":""},{"dropping-particle":"","family":"Friedlingstein","given":"P.","non-dropping-particle":"","parse-names":false,"suffix":""},{"dropping-particle":"","family":"Sitch","given":"S.","non-dropping-particle":"","parse-names":false,"suffix":""},{"dropping-particle":"","family":"Jaramillo","given":"V.J.","non-dropping-particle":"","parse-names":false,"suffix":""},{"dropping-particle":"","family":"Murguía-Flores","given":"F.","non-dropping-particle":"","parse-names":false,"suffix":""},{"dropping-particle":"","family":"Anav","given":"A.","non-dropping-particle":"","parse-names":false,"suffix":""},{"dropping-particle":"","family":"Liu","given":"Y.","non-dropping-particle":"","parse-names":false,"suffix":""},{"dropping-particle":"","family":"Arneth","given":"A.","non-dropping-particle":"","parse-names":false,"suffix":""},{"dropping-particle":"","family":"Arvanitis","given":"A.","non-dropping-particle":"","parse-names":false,"suffix":""},{"dropping-particle":"","family":"Harper","given":"A.","non-dropping-particle":"","parse-names":false,"suffix":""},{"dropping-particle":"","family":"Jain","given":"A.","non-dropping-particle":"","parse-names":false,"suffix":""},{"dropping-particle":"","family":"Kato","given":"E.","non-dropping-particle":"","parse-names":false,"suffix":""},{"dropping-particle":"","family":"Koven","given":"C.","non-dropping-particle":"","parse-names":false,"suffix":""},{"dropping-particle":"","family":"Poulter","given":"B.","non-dropping-particle":"","parse-names":false,"suffix":""},{"dropping-particle":"","family":"Stocker","given":"B.D.","non-dropping-particle":"","parse-names":false,"suffix":""},{"dropping-particle":"","family":"Wiltshire","given":"A.","non-dropping-particle":"","parse-names":false,"suffix":""},{"dropping-particle":"","family":"Zaehle","given":"S.","non-dropping-particle":"","parse-names":false,"suffix":""},{"dropping-particle":"","family":"Zeng","given":"N.","non-dropping-particle":"","parse-names":false,"suffix":""}],"container-title":"Biogeosciences","id":"ITEM-2","issued":{"date-parts":[["2016"]]},"page":"223-238","title":"The carbon cycle in Mexico : past , present and future of C stocks and fluxes","type":"article-journal","volume":"13"},"uris":["http://www.mendeley.com/documents/?uuid=3f6c0953-1510-4d65-ab12-594e2d371ea4"]},{"id":"ITEM-3","itemData":{"author":[{"dropping-particle":"","family":"Acosta","given":"Miguel","non-dropping-particle":"","parse-names":false,"suffix":""},{"dropping-particle":"","family":"Vargas","given":"Jesús","non-dropping-particle":"","parse-names":false,"suffix":""},{"dropping-particle":"","family":"Velázquez","given":"Alejandro","non-dropping-particle":"","parse-names":false,"suffix":""},{"dropping-particle":"","family":"Etchevers-Barra","given":"Jorge D","non-dropping-particle":"","parse-names":false,"suffix":""}],"container-title":"Agrociencia","id":"ITEM-3","issue":"6","issued":{"date-parts":[["2002"]]},"page":"725-736","title":"Estimación de la biomasa aérea mediante el uso de relaciones alométricas en seis especies arbóreas en Oaxaca, México","type":"article-journal","volume":"36"},"uris":["http://www.mendeley.com/documents/?uuid=a032301e-60e9-4281-9b8b-bac70145022b"]},{"id":"ITEM-4","itemData":{"author":[{"dropping-particle":"","family":"Rodríguez","given":"Rodrigo","non-dropping-particle":"","parse-names":false,"suffix":""},{"dropping-particle":"","family":"Jiménez","given":"Javier","non-dropping-particle":"","parse-names":false,"suffix":""},{"dropping-particle":"","family":"Aguirre","given":"Oscar","non-dropping-particle":"","parse-names":false,"suffix":""},{"dropping-particle":"","family":"Treviño","given":"Eduardo","non-dropping-particle":"","parse-names":false,"suffix":""}],"container-title":"Ciencia UANL","id":"ITEM-4","issue":"2","issued":{"date-parts":[["2006"]]},"page":"179-187","title":"Estimación del carbono almacenado en un bosque de niebla en Tamaulipas, México","type":"article-journal","volume":"IX"},"uris":["http://www.mendeley.com/documents/?uuid=016fe8f9-cdd8-4d95-a4c5-a689954206d6"]},{"id":"ITEM-5","itemData":{"author":[{"dropping-particle":"","family":"Álvarez-Arteaga","given":"G","non-dropping-particle":"","parse-names":false,"suffix":""},{"dropping-particle":"","family":"García Calderón","given":"N","non-dropping-particle":"","parse-names":false,"suffix":""},{"dropping-particle":"","family":"Krasilnikov","given":"P","non-dropping-particle":"","parse-names":false,"suffix":""},{"dropping-particle":"","family":"García-Oliva","given":"F","non-dropping-particle":"","parse-names":false,"suffix":""}],"container-title":"Agrociencia","id":"ITEM-5","issued":{"date-parts":[["2013"]]},"note":"Meave 2006\nAlvarez 2010\nBrown y Lugo 1982\nClark y Clark 1996","page":"171-180","title":"Almacenes de carbono en bosques montanos de niebla de la sierra norte de oaxaca, México","type":"article-journal","volume":"47"},"uris":["http://www.mendeley.com/documents/?uuid=31c5694f-8074-45b3-a2ec-76e219d254c8"]},{"id":"ITEM-6","itemData":{"DOI":"10.1007/s11629-018-4937-y","ISSN":"16726316","abstract":"© 2018, Science Press, Institute of Mountain Hazards and Environment, CAS and Springer-Verlag GmbH Germany, part of Springer Nature. Tropical montane cloud forest is one of the ecosystems with the highest biomass worldwide, representing an important carbon store. Globally its deforestation index is –1.1%, but in Mexico it is higher than –3%. Carbon estimates are scarce globally, particularly in Mexico. The objective of this study was to simulate future land-cover scenarios for the Sierra Madre Oriental in Mexico, by analyzing past forest cover changes. Another objective was to estimate stored carbon in the two study areas. These objectives involve the generation of information that could be useful inputs to anti-deforestation public policy such as the REDD+ strategy. Remote sensing was used to measure land cover change and estimate carbon stocks. Satellite images from 2015, 2000 and 1986 were used, and Dinamica EGO freeware generated models of future projections. Between 1986 and 2015, 5171 ha of forest were converted to pasture. The annual deforestation rates were –1.5% for Tlanchinol and –1.3% for the San Bartolo Tutotepec sites. Distance to roads and marginalization were highly correlated with deforestation. By 2030, an estimated 3608 ha of forest in these sites will have been converted to pasture. Stored carbon was estimated at 16.35 Mg C ha−1 for the Tlanchinol site and 12.7 Mg C ha−1 for the San Bartolo site. In the Sierra Madre Oriental deforestation due to land cover change (–1.4%) is higher than levels reported worldwide. Besides having high values of stored carbon (14.5 Mg C ha−1), these forests have high biodiversity. The models’ outputs show that the deforestation process will continue if action is not taken to avoid the expansion of livestock pasturing. This can be done by paying incentives for forest conservation to the owners of the land. The results suggest that REDD+ is currently the most viable strategy for reducing deforestation rates in tropical montane cloud forests in Sierra Madre Oriental.","author":[{"dropping-particle":"","family":"Leija-Loredo","given":"Edgar G.","non-dropping-particle":"","parse-names":false,"suffix":""},{"dropping-particle":"","family":"Pavón","given":"Numa P.","non-dropping-particle":"","parse-names":false,"suffix":""},{"dropping-particle":"","family":"Sánchez-González","given":"Arturo","non-dropping-particle":"","parse-names":false,"suffix":""},{"dropping-particle":"","family":"Rodriguez-Laguna","given":"Rodrigo","non-dropping-particle":"","parse-names":false,"suffix":""},{"dropping-particle":"","family":"Ángeles-Pérez","given":"Gregorio","non-dropping-particle":"","parse-names":false,"suffix":</w:instrText>
-      </w:r>
-      <w:r>
-        <w:rPr>
-          <w:rFonts w:ascii="Times New Roman" w:hAnsi="Times New Roman" w:cs="Times New Roman"/>
-          <w:sz w:val="24"/>
-          <w:szCs w:val="24"/>
-          <w:lang w:val="es-MX"/>
-        </w:rPr>
-        <w:instrText>""}],"container-title":"Journal of Mountain Science","id":"ITEM-6","issue":"10","issued":{"date-parts":[["2018"]]},"page":"2136-2147","title":"Land cover change and carbon stores in a tropical montane cloud forest in the Sierra Madre Oriental, Mexico","type":"article-journal","volume":"15"},"uris":["http://www.mendeley.com/documents/?uuid=35339124-ef18-4fa4-aafb-f1a6849b65fe"]}],"mendeley":{"formattedCitation":"(Acosta, Vargas, Velázquez, &amp; Etchevers-Barra, 2002; Álvarez-Arteaga, García Calderón, Krasilnikov, &amp; García-Oliva, 2013; Cartus et al., 2014; Leija-Loredo, Pavón, Sánchez-González, Rodriguez-Laguna, &amp; Ángeles-Pérez, 2018; Murray-Tortarolo et al., 2016; Rodríguez, Jiménez, Aguirre, &amp; Treviño, 2006)","plainTextFormattedCitation":"(Acosta, Vargas, Velázquez, &amp; Etchevers-Barra, 2002; Álvarez-Arteaga, García Calderón, Krasilnikov, &amp; García-Oliva, 2013; Cartus et al., 2014; Leija-Loredo, Pavón, Sánchez-González, Rodriguez-Laguna, &amp; Ángeles-Pérez, 2018; Murray-Tortarolo et al., 2016; Rodríguez, Jiménez, Aguirre, &amp; Treviño, 2006)","previouslyFormattedCitation":"(Acosta, Vargas, Velázquez, &amp; Etchevers-Barra, 2002; Álvarez-Arteaga, García Calderón, Krasilnikov, &amp; García-Oliva, 2013; Cartus et al., 2014; Leija-Loredo, Pavón, Sánchez-González, Rodriguez-Laguna, &amp; Ángeles-Pérez, 2018; Murray-Tortarolo et al., 2016; Rodríguez, Jiménez, Aguirre, &amp; Treviño, 2006)"},"properties":{"noteIndex":0},"schema":"https://github.com/citation-style-language/schema/raw/master/csl-citation.json"}</w:instrText>
+        <w:instrText>ADDIN CSL_CITATION {"citationItems":[{"id":"ITEM-1","itemData":{"DOI":"10.3390/rs6065559","author":[{"dropping-particle":"","family":"Cartus","given":"Oliver","non-dropping-particle":"","parse-names":false,"suffix":""},{"dropping-particle":"","family":"Kellndorfer","given":"Josef","non-dropping-particle":"","parse-names":false,"suffix":""},{"dropping-particle":"","family":"Walker","given":"Wayne","non-dropping-particle":"","parse-names":false,"suffix":""},{"dropping-particle":"","family":"Franco","given":"Carol","non-dropping-particle":"","parse-names":false,"suffix":""},{"dropping-particle":"","family":"Bishop","given":"Jesse","non-dropping-particle":"","parse-names":false,"suffix":""},{"dropping-particle":"","family":"Santos","given":"Lucio","non-dropping-particle":"","parse-names":false,"suffix":""},{"dropping-particle":"","family":"Michel","given":"José María","non-dropping-particle":"","parse-names":false,"suffix":""}],"container-title":"Remote Sensing","id":"ITEM-1","issued":{"date-parts":[["2014"]]},"page":"5559-5588","title":"A National. Detailed Map of Forest Aboveground Carbon Stocks in Mexico","type":"article-journal","volume":"6"},"uris":["http://www.mendeley.com/documents/?uuid=b4e0c373-d028-4be0-8d2d-cbd08af53de7"]},{"id":"ITEM-2","itemData":{"DOI":"10.5194/bg-13-223-2016","author":[{"dropping-particle":"","family":"Murray-Tortarolo","given":"G.","non-dropping-particle":"","parse-names":false,"suffix":""},{"dropping-particle":"","family":"Friedlingstein","given":"P.","non-dropping-particle":"","parse-names":false,"suffix":""},{"dropping-particle":"","family":"Sitch","given":"S.","non-dropping-particle":"","parse-names":false,"suffix":""},{"dropping-particle":"","family":"Jaramillo","given":"V.J.","non-dropping-particle":"","parse-names":false,"suffix":""},{"dropping-particle":"","family":"Murguía-Flores","given":"F.","non-dropping-particle":"","parse-names":false,"suffix":""},{"dropping-particle":"","family":"Anav","given":"A.","non-dropping-particle":"","parse-names":false,"suffix":""},{"dropping-particle":"","family":"Liu","given":"Y.","non-dropping-particle":"","parse-names":false,"suffix":""},{"dropping-particle":"","family":"Arneth","given":"A.","non-dropping-particle":"","parse-names":false,"suffix":""},{"dropping-particle":"","family":"Arvanitis","given":"A.","non-dropping-particle":"","parse-names":false,"suffix":""},{"dropping-particle":"","family":"Harper","given":"A.","non-dropping-particle":"","parse-names":false,"suffix":""},{"dropping-particle":"","family":"Jain","given":"A.","non-dropping-particle":"","parse-names":false,"suffix":""},{"dropping-particle":"","family":"Kato","given":"E.","non-dropping-particle":"","parse-names":false,"suffix":""},{"dropping-particle":"","family":"Koven","given":"C.","non-dropping-particle":"","parse-names":false,"suffix":""},{"dropping-particle":"","family":"Poulter","given":"B.","non-dropping-particle":"","parse-names":false,"suffix":""},{"dropping-particle":"","family":"Stocker","given":"B.D.","non-dropping-particle":"","parse-names":false,"suffix":""},{"dropping-particle":"","family":"Wiltshire","given":"A.","non-dropping-particle":"","parse-names":false,"suffix":""},{"dropping-particle":"","family":"Zaehle","given":"S.","non-dropping-particle":"","parse-names":false,"suffix":""},{"dropping-particle":"","family":"Zeng","given":"N.","non-dropping-particle":"","parse-names":false,"suffix":""}],"container-title":"Biogeosciences","id":"ITEM-2","issued":{"date-parts":[["2016"]]},"page":"223-238","title":"The carbon cycle in Mexico : past , present and future of C stocks and fluxes","type":"article-journal","volume":"13"},"uris":["http://www.mendeley.com/documents/?uuid=3f6c0953-1510-4d65-ab12-594e2d371ea4"]},{"id":"ITEM-3","itemData":{"author":[{"dropping-particle":"","family":"Acosta","given":"Miguel","non-dropping-particle":"","parse-names":false,"suffix":""},{"dropping-particle":"","family":"Vargas","given":"Jesús","non-dropping-particle":"","parse-names":false,"suffix":""},{"dropping-particle":"","family":"Velázquez","given":"Alejandro","non-dropping-particle":"","parse-names":false,"suffix":""},{"dropping-particle":"","family":"Etchevers-Barra","given":"Jorge D","non-dropping-particle":"","parse-names":false,"suffix":""}],"container-title":"Agrociencia","id":"ITEM-3","issue":"6","issued":{"date-parts":[["2002"]]},"page":"725-736","title":"Estimación de la biomasa aérea mediante el uso de relaciones alométricas en seis especies arbóreas en Oaxaca, México","type":"article-journal","volume":"36"},"uris":["http://www.mendeley.com/documents/?uuid=a032301e-60e9-4281-9b8b-bac70145022b"]},{"id":"ITEM-4","itemData":{"author":[{"dropping-particle":"","family":"Rodríguez","given":"Rodrigo","non-dropping-particle":"","parse-names":false,"suffix":""},{"dropping-particle":"","family":"Jiménez","given":"Javier","non-dropping-particle":"","parse-names":false,"suffix":""},{"dropping-particle":"","family":"Aguirre","given":"Oscar","non-dropping-particle":"","parse-names":false,"suffix":""},{"dropping-particle":"","family":"Treviño","given":"Eduardo","non-dropping-particle":"","parse-names":false,"suffix":""}],"container-title":"Ciencia UANL","id":"ITEM-4","issue":"2","issued":{"date-parts":[["2006"]]},"page":"179-187","title":"Estimación del carbono almacenado en un bosque de niebla en Tamaulipas, México","type":"article-journal","volume":"IX"},"uris":["http://www.mendeley.com/documents/?uuid=016fe8f9-cdd8-4d95-a4c5-a689954206d6"]},{"id":"ITEM-5","itemData":{"author":[{"dropping-particle":"","family":"Álvarez-Arteaga","given":"G","non-dropping-particle":"","parse-names":false,"suffix":""},{"dropping-particle":"","family":"García Calderón","given":"N","non-dropping-particle":"","parse-names":false,"suffix":""},{"dropping-particle":"","family":"Krasilnikov","given":"P","non-dropping-particle":"","parse-names":false,"suffix":""},{"dropping-particle":"","family":"García-Oliva","given":"F","non-dropping-particle":"","parse-names":false,"suffix":""}],"container-title":"Agrociencia","id":"ITEM-5","issued":{"date-parts":[["2013"]]},"note":"Meave 2006\nAlvarez 2010\nBrown y Lugo 1982\nClark y Clark 1996","page":"171-180","title":"Almacenes de carbono en bosques montanos de niebla de la sierra norte de oaxaca, México","type":"article-journal","volume":"47"},"uris":["http://www.mendeley.com/documents/?uuid=31c5694f-8074-45b3-a2ec-76e219d254c8"]},{"id":"ITEM-6","itemData":{"DOI":"10.1007/s11629-018-4937-y","ISSN":"16726316","abstract":"© 2018, Science Press, Institute of Mountain Hazards and Environment, CAS and Springer-Verlag GmbH Germany, part of Springer Nature. Tropical montane cloud forest is one of the ecosystems with the highest biomass worldwide, representing an important carbon store. Globally its deforestation index is –1.1%, but in Mexico it is higher than –3%. Carbon estimates are scarce globally, particularly in Mexico. The objective of this study was to simulate future land-cover scenarios for the Sierra Madre Oriental in Mexico, by analyzing past forest cover changes. Another objective was to estimate stored carbon in the two study areas. These objectives involve the generation of information that could be useful inputs to anti-deforestation public policy such as the REDD+ strategy. Remote sensing was used to measure land cover change and estimate carbon stocks. Satellite images from 2015, 2000 and 1986 were used, and Dinamica EGO freeware generated models of future projections. Between 1986 and 2015, 5171 ha of forest were converted to pasture. The annual deforestation rates were –1.5% for Tlanchinol and –1.3% for the San Bartolo Tutotepec sites. Distance to roads and marginalization were highly correlated with deforestation. By 2030, an estimated 3608 ha of forest in these sites will have been converted to pasture. Stored carbon was estimated at 16.35 Mg C ha−1 for the Tlanchinol site and 12.7 Mg C ha−1 for the San Bartolo site. In the Sierra Madre Oriental deforestation due to land cover change (–1.4%) is higher than levels reported worldwide. Besides having high values of stored carbon (14.5 Mg C ha−1), these forests have high biodiversity. The models’ outputs show that the deforestation process will continue if action is not taken to avoid the expansion of livestock pasturing. This can be done by paying incentives for forest conservation to the owners of the land. The results suggest that REDD+ is currently the most viable strategy for reducing deforestation rates in tropical montane cloud forests in Sierra Madre Oriental.","author":[{"dropping-particle":"","family":"Leija-Loredo","given":"Edgar G.","non-dropping-particle":"","parse-names":false,"suffix":""},{"dropping-particle":"","family":"Pavón","given":"Numa P.","non-dropping-particle":"","parse-names":false,"suffix":""},{"dropping-particle":"","family":"Sánchez-González","given":"Arturo","non-dropping-particle":"","parse-names":false,"suffix":""},{"dropping-particle":"","family":"Rodriguez-Laguna","given":"Rodrigo","non-dropping-particle":"","parse-names":false,"suffix":""},{"dropping-particle":"","family":"Ángeles-Pérez","given":"Gregorio","non-dropping-particle":"","parse-names":false,"suffix":""}],"container-title":"Journal of Mountain Science","id":"ITEM-6","issue":"10","issued":{"date-parts":[["2018"]]},"page":"2136-2147","title":"Land cover change and carbon stores in a tropical montane cloud forest in the Sierra Madre Oriental, Mexico","type":"article-journal","volume":"15"},"uris":["http://www.mendeley.com/documents/?uuid=35339124-ef18-4fa4-aafb-f1a6849b65fe"]}],"mendeley":{"formattedCitation":"(Acosta, Vargas, Velázquez, &amp; Etchevers-Barra, 2002; Álvarez-Arteaga et al., 2013; Cartus et al., 2014; Leija-Loredo, Pavón, Sánchez-González, Rodriguez-Laguna, &amp; Ángeles-Pérez, 2018; Murray-Tortarolo et al., 2016; Rodríguez, Jiménez, Aguirre, &amp; Treviño, 2006)","plainTextFormattedCitation":"(Acosta, Vargas, Velázquez, &amp; Etchevers-Barra, 2002; Álvarez-Arteaga et al., 2013; Cartus et al., 2014; Leija-Loredo, Pavón, Sánchez-González, Rodriguez-Laguna, &amp; Ángeles-Pérez, 2018; Murray-Tortarolo et al., 2016; Rodríguez, Jiménez, Aguirre, &amp; Treviño, 2006)","previouslyFormattedCitation":"(Acosta, Vargas, Velázquez, &amp; Etchevers-Barra, 2002; Álvarez-Arteaga et al., 2013; Cartus et al., 2014; Leija-Loredo, Pavón, Sánchez-González, Rodriguez-Laguna, &amp; Ángeles-Pérez, 2018; Murray-Tortarolo et al., 2016; Rodríguez, Jiménez, Aguirre, &amp; Treviño, 2006)"},"properties":{"noteIndex":0},"schema":"https://github.com/citation-style-language/schema/raw/master/csl-citation.json"}</w:instrText>
       </w:r>
       <w:r>
         <w:rPr>
@@ -11400,7 +11562,7 @@
           <w:szCs w:val="24"/>
           <w:lang w:val="es-MX"/>
         </w:rPr>
-        <w:t>(Acosta, Vargas, Velázquez, &amp; Etchevers-Barra, 2002; Álvarez-Arteaga, García Calderón, Krasilnikov, &amp; García-Oliva, 2013; Cartus et al., 2014; Leija-Loredo, Pavón, Sánchez-González, Rodriguez-Laguna, &amp; Ángeles-Pérez, 2018; Murray-Tortarolo et al., 2016; Rodríguez, Jiménez, Aguirre, &amp; Treviño, 2006)</w:t>
+        <w:t>(Acosta, Vargas, Velázquez, &amp; Etchevers-Barra, 2002; Álvarez-Arteaga et al., 2013; Cartus et al., 2014; Leija-Loredo, Pavón, Sánchez-González, Rodriguez-Laguna, &amp; Ángeles-Pérez, 2018; Murray-Tortarolo et al., 2016; Rodríguez, Jiménez, Aguirre, &amp; Treviño, 2006)</w:t>
       </w:r>
       <w:r>
         <w:rPr>

</xml_diff>